<commit_message>
edit text for power calculation
</commit_message>
<xml_diff>
--- a/r2fu-article.docx
+++ b/r2fu-article.docx
@@ -1027,7 +1027,27 @@
         <w:t xml:space="preserve">)</w:t>
       </w:r>
       <w:r>
-        <w:t xml:space="preserve">, assuming a between-group effect size of Cohen’s d of 0.8 on the primary measure for assertiveness, power 0.9, alpha 0.05, and a 15% drop-out rate per week (8 weeks in total).</w:t>
+        <w:t xml:space="preserve">, assuming a between-group effect size of Cohen’s d of 0.8 on Adaptive and Aggressive Assertiveness Scales (AAA-S;</w:t>
+      </w:r>
+      <w:r>
+        <w:t xml:space="preserve"> </w:t>
+      </w:r>
+      <w:r>
+        <w:t xml:space="preserve">Thompson &amp; Berenbaum (</w:t>
+      </w:r>
+      <w:hyperlink w:anchor="ref-Thompson2011">
+        <w:r>
+          <w:rPr>
+            <w:rStyle w:val="Hyperlink"/>
+          </w:rPr>
+          <w:t xml:space="preserve">2011</w:t>
+        </w:r>
+      </w:hyperlink>
+      <w:r>
+        <w:t xml:space="preserve">)</w:t>
+      </w:r>
+      <w:r>
+        <w:t xml:space="preserve">), power 0.9, alpha 0.05, and a 15% drop-out rate per week, with a duration of the intervention of 8 weeks in total.</w:t>
       </w:r>
     </w:p>
     <w:bookmarkEnd w:id="28"/>
@@ -1987,7 +2007,7 @@
           <wp:inline>
             <wp:extent cx="5334000" cy="4267200"/>
             <wp:effectExtent b="0" l="0" r="0" t="0"/>
-            <wp:docPr descr="Plots of estimated fixed effects for the primary transdiagnostic scales used to measure skillful, assertive behaviors. Participants’ estimated means for all three measures exhibit increasing levels of assertiveness during the course of treatment in the Support and Self-help groups, with negligable or only small differences between the two treatment conditions. The trends continue beyond the Post time point, showing further increased estimated mean levels of assertive behaviors at 1-year Follow-up. The Waitlist group’s estimated marginal means recover spontaneously, although not significantly, between the Pre and Post time points, for all three measures." title="" id="44" name="Picture"/>
+            <wp:docPr descr="Plots of estimated fixed effects for the primary transdiagnostic scales used to measure skillful, assertive behaviors. Participants’ estimated means for all three measures exhibit increasing levels of assertiveness during the course of treatment in the Support and Self-help groups, with negligable or only small differences between the two treatment conditions. The trends continue beyond the Post time point, showing further increased estimated mean levels of assertive behaviors at 1-year Follow-up. The Waitlist group’s means recovered slightly, although not significantly, between the Pre and Post time points, for all three measures." title="" id="44" name="Picture"/>
             <a:graphic>
               <a:graphicData uri="http://schemas.openxmlformats.org/drawingml/2006/picture">
                 <pic:pic>
@@ -2030,7 +2050,7 @@
         <w:pStyle w:val="ImageCaption"/>
       </w:pPr>
       <w:r>
-        <w:t xml:space="preserve">Plots of estimated fixed effects for the primary transdiagnostic scales used to measure skillful, assertive behaviors. Participants’ estimated means for all three measures exhibit increasing levels of assertiveness during the course of treatment in the Support and Self-help groups, with negligable or only small differences between the two treatment conditions. The trends continue beyond the Post time point, showing further increased estimated mean levels of assertive behaviors at 1-year Follow-up. The Waitlist group’s estimated marginal means recover spontaneously, although not significantly, between the Pre and Post time points, for all three measures.</w:t>
+        <w:t xml:space="preserve">Plots of estimated fixed effects for the primary transdiagnostic scales used to measure skillful, assertive behaviors. Participants’ estimated means for all three measures exhibit increasing levels of assertiveness during the course of treatment in the Support and Self-help groups, with negligable or only small differences between the two treatment conditions. The trends continue beyond the Post time point, showing further increased estimated mean levels of assertive behaviors at 1-year Follow-up. The Waitlist group’s means recovered slightly, although not significantly, between the Pre and Post time points, for all three measures.</w:t>
       </w:r>
     </w:p>
     <w:p>
@@ -2042,7 +2062,7 @@
           <wp:inline>
             <wp:extent cx="5334000" cy="4267200"/>
             <wp:effectExtent b="0" l="0" r="0" t="0"/>
-            <wp:docPr descr="Plots of estimated fixed effects for the secondary syndromal outcome measures. Participation in the Support and Self-help conditions lead to signficant symptom alleviation between the Pre and Post as well as and 1-year Follow-up time points for depression, generalized anxiety and social anxiety, as captured with their respective measures. As with the transdiagnostic measures of assertive behaviors, the difference between the two treatment groups is small or statistically inappreciable at both Post and 1-year Follow-up time points. The Waitlist control group did not significantly change between time points. However, to counteract any nocebo effect of Waitlist in the between-group comparisons the most conservative estimate for the Waitlist control condition was used; see dotted line." title="" id="47" name="Picture"/>
+            <wp:docPr descr="Plots of estimated fixed effects for the secondary syndromal outcome measures. Participation in the Support and Self-help conditions lead to signficant symptom alleviation between the Pre and Post as well as and 1-year Follow-up time points for depression, generalized anxiety and social anxiety, as captured with their respective measures. As with the transdiagnostic measures of assertive behaviors, the difference between the two treatment groups is small or statistically inappreciable at both Post and 1-year Follow-up time points. The Waitlist control group did not significantly change between time points for either measure. However, to counteract even the slightest nocebo effect of Waitlist in the between-group comparisons the most conservative estimate for the Waitlist control condition was used; see dotted line." title="" id="47" name="Picture"/>
             <a:graphic>
               <a:graphicData uri="http://schemas.openxmlformats.org/drawingml/2006/picture">
                 <pic:pic>
@@ -2085,7 +2105,7 @@
         <w:pStyle w:val="ImageCaption"/>
       </w:pPr>
       <w:r>
-        <w:t xml:space="preserve">Plots of estimated fixed effects for the secondary syndromal outcome measures. Participation in the Support and Self-help conditions lead to signficant symptom alleviation between the Pre and Post as well as and 1-year Follow-up time points for depression, generalized anxiety and social anxiety, as captured with their respective measures. As with the transdiagnostic measures of assertive behaviors, the difference between the two treatment groups is small or statistically inappreciable at both Post and 1-year Follow-up time points. The Waitlist control group did not significantly change between time points. However, to counteract any nocebo effect of Waitlist in the between-group comparisons the most conservative estimate for the Waitlist control condition was used; see dotted line.</w:t>
+        <w:t xml:space="preserve">Plots of estimated fixed effects for the secondary syndromal outcome measures. Participation in the Support and Self-help conditions lead to signficant symptom alleviation between the Pre and Post as well as and 1-year Follow-up time points for depression, generalized anxiety and social anxiety, as captured with their respective measures. As with the transdiagnostic measures of assertive behaviors, the difference between the two treatment groups is small or statistically inappreciable at both Post and 1-year Follow-up time points. The Waitlist control group did not significantly change between time points for either measure. However, to counteract even the slightest nocebo effect of Waitlist in the between-group comparisons the most conservative estimate for the Waitlist control condition was used; see dotted line.</w:t>
       </w:r>
     </w:p>
     <w:bookmarkStart w:id="52" w:name="X91157a604a6ed4a4d31e91fd66154d2bfbfce6f"/>

</xml_diff>

<commit_message>
edit text, results section: clinical change with altP
</commit_message>
<xml_diff>
--- a/r2fu-article.docx
+++ b/r2fu-article.docx
@@ -195,7 +195,7 @@
         <w:pStyle w:val="Date"/>
       </w:pPr>
       <w:r>
-        <w:t xml:space="preserve">25</w:t>
+        <w:t xml:space="preserve">26</w:t>
       </w:r>
       <w:r>
         <w:t xml:space="preserve"> </w:t>
@@ -4061,7 +4061,35 @@
         </m:r>
       </m:oMath>
       <w:r>
-        <w:t xml:space="preserve">] Pre to Follow-up. Taken together, this tentatively indicates that the intervention was effective at addressing more contextually specific anxiety-induced avoidance and escape behaviors, replacing them with already desired assertive behaviors, to a larger extent than it was effective at helping participants struggling with generalized anxiety or depression to formulate reasons to start responding more flexibly. There was no difference between Post and Follow-up in either group, suggesting that change in relief from symptoms of social phobia plateaued earlier than did change in manifest expressions of adaptive assertiveness.</w:t>
+        <w:t xml:space="preserve">] Pre to Follow-up. Taken together, this tentatively indicates that the intervention was effective at addressing more contextually specific anxiety-induced avoidance and escape behaviors, replacing them with already desired assertive behaviors, to a larger extent than it was effective at helping participants struggling with generalized anxiety or depression to formulate reasons to start responding more flexibly. There was no difference between Post and Follow-up in either group,</w:t>
+      </w:r>
+      <w:r>
+        <w:t xml:space="preserve"> </w:t>
+      </w:r>
+      <m:oMath>
+        <m:r>
+          <m:t>p</m:t>
+        </m:r>
+      </m:oMath>
+      <w:r>
+        <w:t xml:space="preserve"> </w:t>
+      </w:r>
+      <w:r>
+        <w:t xml:space="preserve">= 0.39 for Self-help and</w:t>
+      </w:r>
+      <w:r>
+        <w:t xml:space="preserve"> </w:t>
+      </w:r>
+      <m:oMath>
+        <m:r>
+          <m:t>p</m:t>
+        </m:r>
+      </m:oMath>
+      <w:r>
+        <w:t xml:space="preserve"> </w:t>
+      </w:r>
+      <w:r>
+        <w:t xml:space="preserve">= 0.32 for Guided self-help, suggesting that change in relief from symptoms of social phobia plateaued earlier than did change in manifest expressions of adaptive assertiveness.</w:t>
       </w:r>
     </w:p>
     <w:bookmarkEnd w:id="49"/>
@@ -5247,7 +5275,21 @@
         <w:pStyle w:val="BodyText"/>
       </w:pPr>
       <w:r>
-        <w:t xml:space="preserve">Again comparing against Waitlist, there was no significant effect of the Self-help condition on reduction of social anxiety symptoms measured with LSAS-SR at Post-treatment, however, a large effect was found at Follow-up,</w:t>
+        <w:t xml:space="preserve">Again comparing against Waitlist, there was no significant effect of the Self-help condition on reduction of social anxiety symptoms measured with LSAS-SR at Post-treatment,</w:t>
+      </w:r>
+      <w:r>
+        <w:t xml:space="preserve"> </w:t>
+      </w:r>
+      <m:oMath>
+        <m:r>
+          <m:t>p</m:t>
+        </m:r>
+      </m:oMath>
+      <w:r>
+        <w:t xml:space="preserve"> </w:t>
+      </w:r>
+      <w:r>
+        <w:t xml:space="preserve">= 0.1, however, a large effect was found at Follow-up,</w:t>
       </w:r>
       <w:r>
         <w:t xml:space="preserve"> </w:t>
@@ -5386,7 +5428,21 @@
         </m:r>
       </m:oMath>
       <w:r>
-        <w:t xml:space="preserve">], comparing against the lowest value collected, half-way through the intervention, in order to cancel out any possible nocebo effect of the Waitlist condition; see Figure 3 for a graphic identification of the During time point. No effect on alleviation of depressive symptoms measured with PHQ-9 was found comparing Waitlist and Self-help groups. Some evidence was found suggesting that depressive participants might benefit from therapist support, in that the Waitlist versus Guided self-help comparison for PHQ-9 revealed a medium to large sized effect at Post,</w:t>
+        <w:t xml:space="preserve">], comparing against the lowest value collected (at During, half-way through the intervention, in order to cancel out any possible nocebo effect of the Waitlist condition; see Figure 3 for a graphic identification of time point). No effect on alleviation of depressive symptoms measured with PHQ-9 at Post was found comparing Waitlist and Self-help groups,</w:t>
+      </w:r>
+      <w:r>
+        <w:t xml:space="preserve"> </w:t>
+      </w:r>
+      <m:oMath>
+        <m:r>
+          <m:t>p</m:t>
+        </m:r>
+      </m:oMath>
+      <w:r>
+        <w:t xml:space="preserve"> </w:t>
+      </w:r>
+      <w:r>
+        <w:t xml:space="preserve">= 0.13. Some evidence was found suggesting that depressive participants might benefit from therapist support, in that the Waitlist versus Guided self-help comparison for PHQ-9 revealed a medium to large sized effect at Post,</w:t>
       </w:r>
       <w:r>
         <w:t xml:space="preserve"> </w:t>
@@ -5514,7 +5570,7 @@
         </m:r>
       </m:oMath>
       <w:r>
-        <w:t xml:space="preserve">]. However, this effect dissipated when the Follow-up comparison was instead made against the most conservative value collected in the Waitlist group, in this case Pre instead of Post; see Figure 3 for a graphic exploration of a possible nocebo effect, that is symptomatic worsening over time due to self-fulfilling expectations of worsening mood among participants in the Waitlist condition. Thus, the between-group effect on depression at Post should be interpreted with caution.</w:t>
+        <w:t xml:space="preserve">]. However, this effect dissipated when the Follow-up comparison was instead made against the most conservative value collected in the Waitlist group (in this case Pre instead of Post; see Figure 3 for a graphic exploration of a possible nocebo effect, that is symptomatic worsening over time due to self-fulfilling expectations of worsening mood among participants waiting in line for treatment). Thus, the between-group effect on depression at Post should be interpreted with caution.</w:t>
       </w:r>
     </w:p>
     <w:bookmarkStart w:id="50" w:name="clinical-significant-change"/>
@@ -5626,6 +5682,176 @@
         </m:r>
       </m:oMath>
       <w:r>
+        <w:t xml:space="preserve">; and LSAS-SR,</w:t>
+      </w:r>
+      <w:r>
+        <w:t xml:space="preserve"> </w:t>
+      </w:r>
+      <w:r>
+        <w:t xml:space="preserve">(</w:t>
+      </w:r>
+      <m:oMath>
+        <m:r>
+          <m:t>2</m:t>
+        </m:r>
+      </m:oMath>
+      <w:r>
+        <w:t xml:space="preserve">) =</w:t>
+      </w:r>
+      <w:r>
+        <w:t xml:space="preserve"> </w:t>
+      </w:r>
+      <m:oMath>
+        <m:r>
+          <m:t>7.54</m:t>
+        </m:r>
+      </m:oMath>
+      <w:r>
+        <w:t xml:space="preserve">,</w:t>
+      </w:r>
+      <w:r>
+        <w:t xml:space="preserve"> </w:t>
+      </w:r>
+      <m:oMath>
+        <m:r>
+          <m:t>p</m:t>
+        </m:r>
+      </m:oMath>
+      <w:r>
+        <w:t xml:space="preserve"> </w:t>
+      </w:r>
+      <w:r>
+        <w:t xml:space="preserve">= 0.02. However, there was no difference between groups at Post with regards to AAA-S Aggressive,</w:t>
+      </w:r>
+      <w:r>
+        <w:t xml:space="preserve"> </w:t>
+      </w:r>
+      <m:oMath>
+        <m:r>
+          <m:t>p</m:t>
+        </m:r>
+      </m:oMath>
+      <w:r>
+        <w:t xml:space="preserve"> </w:t>
+      </w:r>
+      <w:r>
+        <w:t xml:space="preserve">= 0.91, PHQ-9,</w:t>
+      </w:r>
+      <w:r>
+        <w:t xml:space="preserve"> </w:t>
+      </w:r>
+      <m:oMath>
+        <m:r>
+          <m:t>p</m:t>
+        </m:r>
+      </m:oMath>
+      <w:r>
+        <w:t xml:space="preserve"> </w:t>
+      </w:r>
+      <w:r>
+        <w:t xml:space="preserve">= 0.008, or GAD-7,</w:t>
+      </w:r>
+      <w:r>
+        <w:t xml:space="preserve"> </w:t>
+      </w:r>
+      <m:oMath>
+        <m:r>
+          <m:t>p</m:t>
+        </m:r>
+      </m:oMath>
+      <w:r>
+        <w:t xml:space="preserve"> </w:t>
+      </w:r>
+      <w:r>
+        <w:t xml:space="preserve">= 0.36. At Follow-up, the difference in recovery rates between conditions was significant for AAA-S Adaptive,</w:t>
+      </w:r>
+      <w:r>
+        <w:t xml:space="preserve"> </w:t>
+      </w:r>
+      <w:r>
+        <w:t xml:space="preserve">(</w:t>
+      </w:r>
+      <m:oMath>
+        <m:r>
+          <m:t>2</m:t>
+        </m:r>
+      </m:oMath>
+      <w:r>
+        <w:t xml:space="preserve">) =</w:t>
+      </w:r>
+      <w:r>
+        <w:t xml:space="preserve"> </w:t>
+      </w:r>
+      <m:oMath>
+        <m:r>
+          <m:t>12.35</m:t>
+        </m:r>
+      </m:oMath>
+      <w:r>
+        <w:t xml:space="preserve">,</w:t>
+      </w:r>
+      <w:r>
+        <w:t xml:space="preserve"> </w:t>
+      </w:r>
+      <m:oMath>
+        <m:r>
+          <m:t>p</m:t>
+        </m:r>
+      </m:oMath>
+      <w:r>
+        <w:t xml:space="preserve"> </w:t>
+      </w:r>
+      <w:r>
+        <w:t xml:space="preserve">= 0.002; RAS,</w:t>
+      </w:r>
+      <w:r>
+        <w:t xml:space="preserve"> </w:t>
+      </w:r>
+      <w:r>
+        <w:t xml:space="preserve">(</w:t>
+      </w:r>
+      <m:oMath>
+        <m:r>
+          <m:t>2</m:t>
+        </m:r>
+      </m:oMath>
+      <w:r>
+        <w:t xml:space="preserve">) =</w:t>
+      </w:r>
+      <w:r>
+        <w:t xml:space="preserve"> </w:t>
+      </w:r>
+      <m:oMath>
+        <m:r>
+          <m:t>21.51</m:t>
+        </m:r>
+      </m:oMath>
+      <w:r>
+        <w:t xml:space="preserve">,</w:t>
+      </w:r>
+      <w:r>
+        <w:t xml:space="preserve"> </w:t>
+      </w:r>
+      <m:oMath>
+        <m:r>
+          <m:t>p</m:t>
+        </m:r>
+      </m:oMath>
+      <w:r>
+        <w:t xml:space="preserve"> </w:t>
+      </w:r>
+      <w:r>
+        <w:t xml:space="preserve">&lt;</w:t>
+      </w:r>
+      <w:r>
+        <w:t xml:space="preserve"> </w:t>
+      </w:r>
+      <m:oMath>
+        <m:r>
+          <m:t>0.001</m:t>
+        </m:r>
+      </m:oMath>
+      <w:r>
         <w:t xml:space="preserve">; PHQ-9,</w:t>
       </w:r>
       <w:r>
@@ -5647,7 +5873,7 @@
       </w:r>
       <m:oMath>
         <m:r>
-          <m:t>9.67</m:t>
+          <m:t>11.87</m:t>
         </m:r>
       </m:oMath>
       <w:r>
@@ -5665,7 +5891,7 @@
         <w:t xml:space="preserve"> </w:t>
       </w:r>
       <w:r>
-        <w:t xml:space="preserve">= 0.008; and LSAS-SR,</w:t>
+        <w:t xml:space="preserve">= 0.003; and LSAS-SR,</w:t>
       </w:r>
       <w:r>
         <w:t xml:space="preserve"> </w:t>
@@ -5686,7 +5912,7 @@
       </w:r>
       <m:oMath>
         <m:r>
-          <m:t>7.54</m:t>
+          <m:t>14.2</m:t>
         </m:r>
       </m:oMath>
       <w:r>
@@ -5704,32 +5930,18 @@
         <w:t xml:space="preserve"> </w:t>
       </w:r>
       <w:r>
-        <w:t xml:space="preserve">= 0.02. The difference in recovery rates between conditions was also significant at Follow-up for AAA-S Adaptive,</w:t>
-      </w:r>
-      <w:r>
-        <w:t xml:space="preserve"> </w:t>
-      </w:r>
-      <w:r>
-        <w:t xml:space="preserve">(</w:t>
-      </w:r>
-      <m:oMath>
-        <m:r>
-          <m:t>2</m:t>
-        </m:r>
-      </m:oMath>
-      <w:r>
-        <w:t xml:space="preserve">) =</w:t>
-      </w:r>
-      <w:r>
-        <w:t xml:space="preserve"> </w:t>
-      </w:r>
-      <m:oMath>
-        <m:r>
-          <m:t>12.35</m:t>
-        </m:r>
-      </m:oMath>
-      <w:r>
-        <w:t xml:space="preserve">,</w:t>
+        <w:t xml:space="preserve">&lt;</w:t>
+      </w:r>
+      <w:r>
+        <w:t xml:space="preserve"> </w:t>
+      </w:r>
+      <m:oMath>
+        <m:r>
+          <m:t>0.001</m:t>
+        </m:r>
+      </m:oMath>
+      <w:r>
+        <w:t xml:space="preserve">, but not for AAA-S Aggressive,</w:t>
       </w:r>
       <w:r>
         <w:t xml:space="preserve"> </w:t>
@@ -5743,38 +5955,7 @@
         <w:t xml:space="preserve"> </w:t>
       </w:r>
       <w:r>
-        <w:t xml:space="preserve">= 0.002;</w:t>
-      </w:r>
-      <w:r>
-        <w:t xml:space="preserve"> </w:t>
-      </w:r>
-      <w:r>
-        <w:t xml:space="preserve">RAS,</w:t>
-      </w:r>
-      <w:r>
-        <w:t xml:space="preserve"> </w:t>
-      </w:r>
-      <w:r>
-        <w:t xml:space="preserve">(</w:t>
-      </w:r>
-      <m:oMath>
-        <m:r>
-          <m:t>2</m:t>
-        </m:r>
-      </m:oMath>
-      <w:r>
-        <w:t xml:space="preserve">) =</w:t>
-      </w:r>
-      <w:r>
-        <w:t xml:space="preserve"> </w:t>
-      </w:r>
-      <m:oMath>
-        <m:r>
-          <m:t>21.51</m:t>
-        </m:r>
-      </m:oMath>
-      <w:r>
-        <w:t xml:space="preserve">,</w:t>
+        <w:t xml:space="preserve">= 0.42 or GAD-7</w:t>
       </w:r>
       <w:r>
         <w:t xml:space="preserve"> </w:t>
@@ -5788,263 +5969,7 @@
         <w:t xml:space="preserve"> </w:t>
       </w:r>
       <w:r>
-        <w:t xml:space="preserve">&lt;</w:t>
-      </w:r>
-      <w:r>
-        <w:t xml:space="preserve"> </w:t>
-      </w:r>
-      <m:oMath>
-        <m:r>
-          <m:t>0.001</m:t>
-        </m:r>
-      </m:oMath>
-      <w:r>
-        <w:t xml:space="preserve">; PHQ-9,</w:t>
-      </w:r>
-      <w:r>
-        <w:t xml:space="preserve"> </w:t>
-      </w:r>
-      <w:r>
-        <w:t xml:space="preserve">(</w:t>
-      </w:r>
-      <m:oMath>
-        <m:r>
-          <m:t>2</m:t>
-        </m:r>
-      </m:oMath>
-      <w:r>
-        <w:t xml:space="preserve">) =</w:t>
-      </w:r>
-      <w:r>
-        <w:t xml:space="preserve"> </w:t>
-      </w:r>
-      <m:oMath>
-        <m:r>
-          <m:t>11.87</m:t>
-        </m:r>
-      </m:oMath>
-      <w:r>
-        <w:t xml:space="preserve">,</w:t>
-      </w:r>
-      <w:r>
-        <w:t xml:space="preserve"> </w:t>
-      </w:r>
-      <m:oMath>
-        <m:r>
-          <m:t>p</m:t>
-        </m:r>
-      </m:oMath>
-      <w:r>
-        <w:t xml:space="preserve"> </w:t>
-      </w:r>
-      <w:r>
-        <w:t xml:space="preserve">= 0.003; and LSAS-SR,</w:t>
-      </w:r>
-      <w:r>
-        <w:t xml:space="preserve"> </w:t>
-      </w:r>
-      <w:r>
-        <w:t xml:space="preserve">(</w:t>
-      </w:r>
-      <m:oMath>
-        <m:r>
-          <m:t>2</m:t>
-        </m:r>
-      </m:oMath>
-      <w:r>
-        <w:t xml:space="preserve">) =</w:t>
-      </w:r>
-      <w:r>
-        <w:t xml:space="preserve"> </w:t>
-      </w:r>
-      <m:oMath>
-        <m:r>
-          <m:t>14.2</m:t>
-        </m:r>
-      </m:oMath>
-      <w:r>
-        <w:t xml:space="preserve">,</w:t>
-      </w:r>
-      <w:r>
-        <w:t xml:space="preserve"> </w:t>
-      </w:r>
-      <m:oMath>
-        <m:r>
-          <m:t>p</m:t>
-        </m:r>
-      </m:oMath>
-      <w:r>
-        <w:t xml:space="preserve"> </w:t>
-      </w:r>
-      <w:r>
-        <w:t xml:space="preserve">&lt;</w:t>
-      </w:r>
-      <w:r>
-        <w:t xml:space="preserve"> </w:t>
-      </w:r>
-      <m:oMath>
-        <m:r>
-          <m:t>0.001</m:t>
-        </m:r>
-      </m:oMath>
-      <w:r>
-        <w:t xml:space="preserve">. However, there was no difference between groups for AAA-S Aggressive,</w:t>
-      </w:r>
-      <w:r>
-        <w:t xml:space="preserve"> </w:t>
-      </w:r>
-      <w:r>
-        <w:t xml:space="preserve">(</w:t>
-      </w:r>
-      <m:oMath>
-        <m:r>
-          <m:t>2</m:t>
-        </m:r>
-      </m:oMath>
-      <w:r>
-        <w:t xml:space="preserve">) =</w:t>
-      </w:r>
-      <w:r>
-        <w:t xml:space="preserve"> </w:t>
-      </w:r>
-      <m:oMath>
-        <m:r>
-          <m:t>0.18</m:t>
-        </m:r>
-      </m:oMath>
-      <w:r>
-        <w:t xml:space="preserve">,</w:t>
-      </w:r>
-      <w:r>
-        <w:t xml:space="preserve"> </w:t>
-      </w:r>
-      <m:oMath>
-        <m:r>
-          <m:t>p</m:t>
-        </m:r>
-      </m:oMath>
-      <w:r>
-        <w:t xml:space="preserve"> </w:t>
-      </w:r>
-      <w:r>
-        <w:t xml:space="preserve">= 0.91, and GAD-7,</w:t>
-      </w:r>
-      <w:r>
-        <w:t xml:space="preserve"> </w:t>
-      </w:r>
-      <w:r>
-        <w:t xml:space="preserve">(</w:t>
-      </w:r>
-      <m:oMath>
-        <m:r>
-          <m:t>2</m:t>
-        </m:r>
-      </m:oMath>
-      <w:r>
-        <w:t xml:space="preserve">) =</w:t>
-      </w:r>
-      <w:r>
-        <w:t xml:space="preserve"> </w:t>
-      </w:r>
-      <m:oMath>
-        <m:r>
-          <m:t>2.02</m:t>
-        </m:r>
-      </m:oMath>
-      <w:r>
-        <w:t xml:space="preserve">,</w:t>
-      </w:r>
-      <w:r>
-        <w:t xml:space="preserve"> </w:t>
-      </w:r>
-      <m:oMath>
-        <m:r>
-          <m:t>p</m:t>
-        </m:r>
-      </m:oMath>
-      <w:r>
-        <w:t xml:space="preserve"> </w:t>
-      </w:r>
-      <w:r>
-        <w:t xml:space="preserve">= 0.36 at Post, nor at Follow-up,</w:t>
-      </w:r>
-      <w:r>
-        <w:t xml:space="preserve"> </w:t>
-      </w:r>
-      <w:r>
-        <w:t xml:space="preserve">(</w:t>
-      </w:r>
-      <m:oMath>
-        <m:r>
-          <m:t>2</m:t>
-        </m:r>
-      </m:oMath>
-      <w:r>
-        <w:t xml:space="preserve">) =</w:t>
-      </w:r>
-      <w:r>
-        <w:t xml:space="preserve"> </w:t>
-      </w:r>
-      <m:oMath>
-        <m:r>
-          <m:t>1.73</m:t>
-        </m:r>
-      </m:oMath>
-      <w:r>
-        <w:t xml:space="preserve">,</w:t>
-      </w:r>
-      <w:r>
-        <w:t xml:space="preserve"> </w:t>
-      </w:r>
-      <m:oMath>
-        <m:r>
-          <m:t>p</m:t>
-        </m:r>
-      </m:oMath>
-      <w:r>
-        <w:t xml:space="preserve"> </w:t>
-      </w:r>
-      <w:r>
-        <w:t xml:space="preserve">= 0.42 and</w:t>
-      </w:r>
-      <w:r>
-        <w:t xml:space="preserve"> </w:t>
-      </w:r>
-      <w:r>
-        <w:t xml:space="preserve">(</w:t>
-      </w:r>
-      <m:oMath>
-        <m:r>
-          <m:t>2</m:t>
-        </m:r>
-      </m:oMath>
-      <w:r>
-        <w:t xml:space="preserve">) =</w:t>
-      </w:r>
-      <w:r>
-        <w:t xml:space="preserve"> </w:t>
-      </w:r>
-      <m:oMath>
-        <m:r>
-          <m:t>5.12</m:t>
-        </m:r>
-      </m:oMath>
-      <w:r>
-        <w:t xml:space="preserve">,</w:t>
-      </w:r>
-      <w:r>
-        <w:t xml:space="preserve"> </w:t>
-      </w:r>
-      <m:oMath>
-        <m:r>
-          <m:t>p</m:t>
-        </m:r>
-      </m:oMath>
-      <w:r>
-        <w:t xml:space="preserve"> </w:t>
-      </w:r>
-      <w:r>
-        <w:t xml:space="preserve">= 0.077. See Table 2 for a summary of cutoff values, clinical recovery rates and the significance of pairwise post hoc tests. The clinical significance findings are in agreement with the statistical analysis of change, confirming that adaptive expressions of assertiveness captured with AAA-S Adaptive and the RAS increased Pre to Post (in both treatment groups), while a significant proportion of participants recovered from symptoms of social anxiety as captured with LSAS-SR Pre to Post (in both treatment groups). Clinical recovery measured with PHQ-9 Pre to Post indicate that the intervention was effective in weakening symptoms of depression in the Guided self-help group but not the Self-help group, pointing to that interaction with therapists might contribute to faster recovery for depressed participants.</w:t>
+        <w:t xml:space="preserve">= 0.077. See Table 2 for a summary of cutoff values, clinical recovery rates and the significance of pairwise tests against Waitlist. Notably, X participants in the Self-help group enjoyed clinical recovery with regards to adaptive assertiveness measured with AAA-S Adaptive at Post, which was significantly more than for the Waitlist group, , increasing to X each at Follow-up, . For assertiveness assessed with the RAS, the corresponding number and rates were X for Self-help and Y for Guided self-help at Post, increasing to X and Y respectively at Follow-up. Thus, the clinical significance findings are in agreement with the statistical analysis of change, confirming that adaptive expressions of assertiveness increased Pre to Post (in both treatment groups). Clinical recovery measured with PHQ-9 Pre to Post indicate that the intervention was effective in clinically moving participants out of the depression in the Guided self-help group, X (Y%), but not so in Self-help group, pointing to that interaction with therapists might contribute to faster recovery for depressed participants. In addition, significant frequency of participants recovered from symptoms of social anxiety as captured with LSAS-SR, X for Self-help and Y for Guided self-help at Post, increasing to X and Y respectively at Follow-up</w:t>
       </w:r>
     </w:p>
     <w:bookmarkEnd w:id="50"/>

</xml_diff>

<commit_message>
clarify analysis section: random intercept for particpants
</commit_message>
<xml_diff>
--- a/r2fu-article.docx
+++ b/r2fu-article.docx
@@ -1946,7 +1946,7 @@
         <w:pStyle w:val="BodyText"/>
       </w:pPr>
       <w:r>
-        <w:t xml:space="preserve">A linear mixed-effects model was fitted using unscaled data to estimate fixed and random effects of group, time, and group-time interaction, using an unstructured covariance pattern, and the REML method of estimation. Kenward-Roger approximations were used to estimate denominator degrees of freedom. Post-hoc pairwise comparisons of estimated marginal means were performed using T-tests with Bonferroni-corrected p-values. The proportions of participants showing reliable change and reaching clinical significance were determined in accordance with</w:t>
+        <w:t xml:space="preserve">A linear mixed-effects model was fitted using unscaled data to estimate fixed effects of group, time, and group-time interaction, and random effects of participant (random intercept), using an unstructured covariance pattern, and the REML method of estimation. Kenward-Roger approximations were used to estimate denominator degrees of freedom. Post-hoc pairwise comparisons of estimated marginal means were performed using T-tests with Bonferroni-corrected p-values. The proportions of participants showing reliable change and reaching clinical significance were determined in accordance with</w:t>
       </w:r>
       <w:r>
         <w:t xml:space="preserve"> </w:t>
@@ -7088,7 +7088,7 @@
         <w:t xml:space="preserve"> </w:t>
       </w:r>
       <w:r>
-        <w:t xml:space="preserve">at Follow-up. These clinical findings seem to pick up that symptoms of social anxiety continued to subside in the year following treatment to the point that some participants had recovered clinically. Combined with the clinically relevant recovery for assertive behaviors measured with AAA-S Adaptive and RAS, this could be a possible sign of generalization of assertive behaviors having continued to occur after the end of treatment, facilitating extinction of clinically relevant anxiety responses.</w:t>
+        <w:t xml:space="preserve">at Follow-up. These clinical findings seem to pick up that symptoms of social anxiety continued to subside in the year following treatment to the point that some participants had recovered clinically. Combined with the clinically relevant recovery for assertive behaviors measured with AAA-S Adaptive and RAS, this could be a sign of generalization of assertive behaviors having continued to occur after the end of treatment, facilitating extinction of clinically relevant anxiety responses.</w:t>
       </w:r>
     </w:p>
     <w:bookmarkEnd w:id="50"/>

</xml_diff>

<commit_message>
edit text for clarity
</commit_message>
<xml_diff>
--- a/r2fu-article.docx
+++ b/r2fu-article.docx
@@ -195,7 +195,7 @@
         <w:pStyle w:val="Date"/>
       </w:pPr>
       <w:r>
-        <w:t xml:space="preserve">27</w:t>
+        <w:t xml:space="preserve">28</w:t>
       </w:r>
       <w:r>
         <w:t xml:space="preserve"> </w:t>
@@ -2828,32 +2828,7 @@
         </m:r>
       </m:oMath>
       <w:r>
-        <w:t xml:space="preserve">] respectively. No Pre to Post effect was found in the Waitlist group,</w:t>
-      </w:r>
-      <w:r>
-        <w:t xml:space="preserve"> </w:t>
-      </w:r>
-      <m:oMath>
-        <m:r>
-          <m:t>p</m:t>
-        </m:r>
-      </m:oMath>
-      <w:r>
-        <w:t xml:space="preserve"> </w:t>
-      </w:r>
-      <w:r>
-        <w:t xml:space="preserve">=</w:t>
-      </w:r>
-      <w:r>
-        <w:t xml:space="preserve"> </w:t>
-      </w:r>
-      <m:oMath>
-        <m:r>
-          <m:t>0.34</m:t>
-        </m:r>
-      </m:oMath>
-      <w:r>
-        <w:t xml:space="preserve">. For the RAS, significant large effects on assertiveness were also found in the Self-help group,</w:t>
+        <w:t xml:space="preserve">] respectively. For the RAS, significant large effects on assertiveness were also found in the Self-help group,</w:t>
       </w:r>
       <w:r>
         <w:t xml:space="preserve"> </w:t>
@@ -3125,32 +3100,16 @@
         </m:r>
       </m:oMath>
       <w:r>
-        <w:t xml:space="preserve">]. As with AAA-S Adaptive, means in the Waitlist condition did not change between Pre and Post with regards to the RAS, nor with any other remaining measure, all</w:t>
-      </w:r>
-      <w:r>
-        <w:t xml:space="preserve"> </w:t>
-      </w:r>
-      <m:oMath>
-        <m:r>
-          <m:t>p</m:t>
-        </m:r>
-      </m:oMath>
-      <w:r>
-        <w:t xml:space="preserve"> </w:t>
-      </w:r>
-      <w:r>
-        <w:t xml:space="preserve">=</w:t>
-      </w:r>
-      <w:r>
-        <w:t xml:space="preserve"> </w:t>
-      </w:r>
-      <m:oMath>
-        <m:r>
-          <m:t>1</m:t>
-        </m:r>
-      </m:oMath>
-      <w:r>
-        <w:t xml:space="preserve">. Both treatment groups showed sustained within-group effects on assertiveness at 1 year Follow-up when compared to the Pre-treatment measurement time point, measured with AAA-S Adaptive and the RAS, suggesting that assertive behaviors were still manifest well beyond the end of participation in the intervention. However, only in the Guided self-help group was the Post to Follow-up comparison in itself significant, and only for AAA-S Adaptive and the RAS,</w:t>
+        <w:t xml:space="preserve">].</w:t>
+      </w:r>
+      <w:r>
+        <w:t xml:space="preserve"> </w:t>
+      </w:r>
+      <w:r>
+        <w:t xml:space="preserve"> </w:t>
+      </w:r>
+      <w:r>
+        <w:t xml:space="preserve">Both treatment groups showed sustained within-group effects on assertiveness at 1 year Follow-up when compared to the Pre-treatment measurement time point, measured with AAA-S Adaptive and the RAS, suggesting that assertive behaviors were still manifest well beyond the end of participation in the intervention. However, only in the Guided self-help group was the Post to Follow-up comparison in itself significant, and only for AAA-S Adaptive and the RAS,</w:t>
       </w:r>
       <w:r>
         <w:t xml:space="preserve"> </w:t>
@@ -3422,7 +3381,60 @@
         </m:r>
       </m:oMath>
       <w:r>
-        <w:t xml:space="preserve">] respectively. For the other measures, there was no difference between Post and Follow-up time points in either group. This indicates, with regards to adaptive assertiveness, that therapist support provided some benefit to participants’ ability to generalize behaviors beyond the duration of the intervention. Table 1 summarizes significance tests of estimated marginal mean differences and effect sizes.</w:t>
+        <w:t xml:space="preserve">] respectively. For the other comparisons, there was no difference between Post and Follow-up time points in either group, from</w:t>
+      </w:r>
+      <w:r>
+        <w:t xml:space="preserve"> </w:t>
+      </w:r>
+      <m:oMath>
+        <m:r>
+          <m:t>p</m:t>
+        </m:r>
+      </m:oMath>
+      <w:r>
+        <w:t xml:space="preserve"> </w:t>
+      </w:r>
+      <w:r>
+        <w:t xml:space="preserve">=</w:t>
+      </w:r>
+      <w:r>
+        <w:t xml:space="preserve"> </w:t>
+      </w:r>
+      <m:oMath>
+        <m:r>
+          <m:t>0.88</m:t>
+        </m:r>
+      </m:oMath>
+      <w:r>
+        <w:t xml:space="preserve"> </w:t>
+      </w:r>
+      <w:r>
+        <w:t xml:space="preserve">to</w:t>
+      </w:r>
+      <w:r>
+        <w:t xml:space="preserve"> </w:t>
+      </w:r>
+      <m:oMath>
+        <m:r>
+          <m:t>p</m:t>
+        </m:r>
+      </m:oMath>
+      <w:r>
+        <w:t xml:space="preserve"> </w:t>
+      </w:r>
+      <w:r>
+        <w:t xml:space="preserve">=</w:t>
+      </w:r>
+      <w:r>
+        <w:t xml:space="preserve"> </w:t>
+      </w:r>
+      <m:oMath>
+        <m:r>
+          <m:t>1</m:t>
+        </m:r>
+      </m:oMath>
+      <w:r>
+        <w:t xml:space="preserve">. This indicates, with regards to adaptive assertiveness, that therapist support provided some benefit to participants’ ability to generalize behaviors beyond the duration of the intervention. Table 1 summarizes significance tests of estimated marginal mean differences and effect sizes.</w:t>
       </w:r>
     </w:p>
     <w:p>
@@ -3820,7 +3832,7 @@
         </m:r>
       </m:oMath>
       <w:r>
-        <w:t xml:space="preserve">] Pre to Follow-up. in the Guided self-help group, the effect from Pre to Post was</w:t>
+        <w:t xml:space="preserve">] Pre to Follow-up. In the Guided self-help group, the effect from Pre to Post was</w:t>
       </w:r>
       <w:r>
         <w:t xml:space="preserve"> </w:t>

</xml_diff>

<commit_message>
remove non-sensical pairwise comparisons (for which there were no data)
</commit_message>
<xml_diff>
--- a/r2fu-article.docx
+++ b/r2fu-article.docx
@@ -3395,6 +3395,255 @@
         <w:t xml:space="preserve"> </w:t>
       </w:r>
       <w:r>
+        <w:t xml:space="preserve">=</w:t>
+      </w:r>
+      <w:r>
+        <w:t xml:space="preserve"> </w:t>
+      </w:r>
+      <m:oMath>
+        <m:r>
+          <m:t>0.73</m:t>
+        </m:r>
+      </m:oMath>
+      <w:r>
+        <w:t xml:space="preserve"> </w:t>
+      </w:r>
+      <w:r>
+        <w:t xml:space="preserve">to</w:t>
+      </w:r>
+      <w:r>
+        <w:t xml:space="preserve"> </w:t>
+      </w:r>
+      <m:oMath>
+        <m:r>
+          <m:t>p</m:t>
+        </m:r>
+      </m:oMath>
+      <w:r>
+        <w:t xml:space="preserve"> </w:t>
+      </w:r>
+      <w:r>
+        <w:t xml:space="preserve">=</w:t>
+      </w:r>
+      <w:r>
+        <w:t xml:space="preserve"> </w:t>
+      </w:r>
+      <m:oMath>
+        <m:r>
+          <m:t>1</m:t>
+        </m:r>
+      </m:oMath>
+      <w:r>
+        <w:t xml:space="preserve">. This indicates, with regards to adaptive assertiveness, that therapist support provided some benefit to participants’ ability to generalize behaviors beyond the duration of the intervention. Table 1 summarizes significance tests of estimated marginal mean differences and effect sizes.</w:t>
+      </w:r>
+    </w:p>
+    <w:p>
+      <w:pPr>
+        <w:pStyle w:val="BodyText"/>
+      </w:pPr>
+      <w:r>
+        <w:t xml:space="preserve">Among the secondary measures of syndromal symptoms, depression as captured with PHQ-9 had decreased significantly from Pre only in the Guided self-help group, and only at Follow-up,</w:t>
+      </w:r>
+      <w:r>
+        <w:t xml:space="preserve"> </w:t>
+      </w:r>
+      <m:oMath>
+        <m:r>
+          <m:t>Δ</m:t>
+        </m:r>
+        <m:r>
+          <m:t>M</m:t>
+        </m:r>
+      </m:oMath>
+      <w:r>
+        <w:t xml:space="preserve"> </w:t>
+      </w:r>
+      <w:r>
+        <w:t xml:space="preserve">=</w:t>
+      </w:r>
+      <w:r>
+        <w:t xml:space="preserve"> </w:t>
+      </w:r>
+      <m:oMath>
+        <m:r>
+          <m:t>2.3</m:t>
+        </m:r>
+      </m:oMath>
+      <w:r>
+        <w:t xml:space="preserve">,</w:t>
+      </w:r>
+      <w:r>
+        <w:t xml:space="preserve"> </w:t>
+      </w:r>
+      <m:oMath>
+        <m:r>
+          <m:t>t</m:t>
+        </m:r>
+      </m:oMath>
+      <w:r>
+        <w:t xml:space="preserve">(</w:t>
+      </w:r>
+      <m:oMath>
+        <m:r>
+          <m:t>394</m:t>
+        </m:r>
+      </m:oMath>
+      <w:r>
+        <w:t xml:space="preserve">) =</w:t>
+      </w:r>
+      <w:r>
+        <w:t xml:space="preserve"> </w:t>
+      </w:r>
+      <m:oMath>
+        <m:r>
+          <m:t>3.42</m:t>
+        </m:r>
+      </m:oMath>
+      <w:r>
+        <w:t xml:space="preserve">,</w:t>
+      </w:r>
+      <w:r>
+        <w:t xml:space="preserve"> </w:t>
+      </w:r>
+      <m:oMath>
+        <m:r>
+          <m:t>p</m:t>
+        </m:r>
+      </m:oMath>
+      <w:r>
+        <w:t xml:space="preserve"> </w:t>
+      </w:r>
+      <w:r>
+        <w:t xml:space="preserve">=</w:t>
+      </w:r>
+      <w:r>
+        <w:t xml:space="preserve"> </w:t>
+      </w:r>
+      <m:oMath>
+        <m:r>
+          <m:t>0.04</m:t>
+        </m:r>
+      </m:oMath>
+      <w:r>
+        <w:t xml:space="preserve">,</w:t>
+      </w:r>
+      <w:r>
+        <w:t xml:space="preserve"> </w:t>
+      </w:r>
+      <m:oMath>
+        <m:r>
+          <m:t>E</m:t>
+        </m:r>
+        <m:r>
+          <m:t>S</m:t>
+        </m:r>
+      </m:oMath>
+      <w:r>
+        <w:t xml:space="preserve"> </w:t>
+      </w:r>
+      <w:r>
+        <w:t xml:space="preserve">=</w:t>
+      </w:r>
+      <w:r>
+        <w:t xml:space="preserve"> </w:t>
+      </w:r>
+      <m:oMath>
+        <m:r>
+          <m:t>0.53</m:t>
+        </m:r>
+      </m:oMath>
+      <w:r>
+        <w:t xml:space="preserve">, 95% CI [</w:t>
+      </w:r>
+      <m:oMath>
+        <m:r>
+          <m:t>0.23</m:t>
+        </m:r>
+      </m:oMath>
+      <w:r>
+        <w:t xml:space="preserve">,</w:t>
+      </w:r>
+      <w:r>
+        <w:t xml:space="preserve"> </w:t>
+      </w:r>
+      <m:oMath>
+        <m:r>
+          <m:t>0.84</m:t>
+        </m:r>
+      </m:oMath>
+      <w:r>
+        <w:t xml:space="preserve">], possibly indicating that therapist support benefits depressed participants on a longer rather than shorter time scale. Symptoms of social anxiety, however, decreased significantly for all four combinations of time points and groups. In the Self-help group, the effect from Pre to Post was</w:t>
+      </w:r>
+      <w:r>
+        <w:t xml:space="preserve"> </w:t>
+      </w:r>
+      <m:oMath>
+        <m:r>
+          <m:t>Δ</m:t>
+        </m:r>
+        <m:r>
+          <m:t>M</m:t>
+        </m:r>
+      </m:oMath>
+      <w:r>
+        <w:t xml:space="preserve"> </w:t>
+      </w:r>
+      <w:r>
+        <w:t xml:space="preserve">=</w:t>
+      </w:r>
+      <w:r>
+        <w:t xml:space="preserve"> </w:t>
+      </w:r>
+      <m:oMath>
+        <m:r>
+          <m:t>13.5</m:t>
+        </m:r>
+      </m:oMath>
+      <w:r>
+        <w:t xml:space="preserve">,</w:t>
+      </w:r>
+      <w:r>
+        <w:t xml:space="preserve"> </w:t>
+      </w:r>
+      <m:oMath>
+        <m:r>
+          <m:t>t</m:t>
+        </m:r>
+      </m:oMath>
+      <w:r>
+        <w:t xml:space="preserve">(</w:t>
+      </w:r>
+      <m:oMath>
+        <m:r>
+          <m:t>372</m:t>
+        </m:r>
+      </m:oMath>
+      <w:r>
+        <w:t xml:space="preserve">) =</w:t>
+      </w:r>
+      <w:r>
+        <w:t xml:space="preserve"> </w:t>
+      </w:r>
+      <m:oMath>
+        <m:r>
+          <m:t>6.70</m:t>
+        </m:r>
+      </m:oMath>
+      <w:r>
+        <w:t xml:space="preserve">,</w:t>
+      </w:r>
+      <w:r>
+        <w:t xml:space="preserve"> </w:t>
+      </w:r>
+      <m:oMath>
+        <m:r>
+          <m:t>p</m:t>
+        </m:r>
+      </m:oMath>
+      <w:r>
+        <w:t xml:space="preserve"> </w:t>
+      </w:r>
+      <w:r>
         <w:t xml:space="preserve">&lt;</w:t>
       </w:r>
       <w:r>
@@ -3406,10 +3655,112 @@
         </m:r>
       </m:oMath>
       <w:r>
-        <w:t xml:space="preserve"> </w:t>
-      </w:r>
-      <w:r>
-        <w:t xml:space="preserve">to</w:t>
+        <w:t xml:space="preserve">,</w:t>
+      </w:r>
+      <w:r>
+        <w:t xml:space="preserve"> </w:t>
+      </w:r>
+      <m:oMath>
+        <m:r>
+          <m:t>E</m:t>
+        </m:r>
+        <m:r>
+          <m:t>S</m:t>
+        </m:r>
+      </m:oMath>
+      <w:r>
+        <w:t xml:space="preserve"> </w:t>
+      </w:r>
+      <w:r>
+        <w:t xml:space="preserve">=</w:t>
+      </w:r>
+      <w:r>
+        <w:t xml:space="preserve"> </w:t>
+      </w:r>
+      <m:oMath>
+        <m:r>
+          <m:t>0.65</m:t>
+        </m:r>
+      </m:oMath>
+      <w:r>
+        <w:t xml:space="preserve">, 95% CI [</w:t>
+      </w:r>
+      <m:oMath>
+        <m:r>
+          <m:t>0.45</m:t>
+        </m:r>
+      </m:oMath>
+      <w:r>
+        <w:t xml:space="preserve">,</w:t>
+      </w:r>
+      <w:r>
+        <w:t xml:space="preserve"> </w:t>
+      </w:r>
+      <m:oMath>
+        <m:r>
+          <m:t>0.84</m:t>
+        </m:r>
+      </m:oMath>
+      <w:r>
+        <w:t xml:space="preserve">], increasing to</w:t>
+      </w:r>
+      <w:r>
+        <w:t xml:space="preserve"> </w:t>
+      </w:r>
+      <m:oMath>
+        <m:r>
+          <m:t>Δ</m:t>
+        </m:r>
+        <m:r>
+          <m:t>M</m:t>
+        </m:r>
+      </m:oMath>
+      <w:r>
+        <w:t xml:space="preserve"> </w:t>
+      </w:r>
+      <w:r>
+        <w:t xml:space="preserve">=</w:t>
+      </w:r>
+      <w:r>
+        <w:t xml:space="preserve"> </w:t>
+      </w:r>
+      <m:oMath>
+        <m:r>
+          <m:t>20.4</m:t>
+        </m:r>
+      </m:oMath>
+      <w:r>
+        <w:t xml:space="preserve">,</w:t>
+      </w:r>
+      <w:r>
+        <w:t xml:space="preserve"> </w:t>
+      </w:r>
+      <m:oMath>
+        <m:r>
+          <m:t>t</m:t>
+        </m:r>
+      </m:oMath>
+      <w:r>
+        <w:t xml:space="preserve">(</w:t>
+      </w:r>
+      <m:oMath>
+        <m:r>
+          <m:t>371</m:t>
+        </m:r>
+      </m:oMath>
+      <w:r>
+        <w:t xml:space="preserve">) =</w:t>
+      </w:r>
+      <w:r>
+        <w:t xml:space="preserve"> </w:t>
+      </w:r>
+      <m:oMath>
+        <m:r>
+          <m:t>8.65</m:t>
+        </m:r>
+      </m:oMath>
+      <w:r>
+        <w:t xml:space="preserve">,</w:t>
       </w:r>
       <w:r>
         <w:t xml:space="preserve"> </w:t>
@@ -3423,15 +3774,65 @@
         <w:t xml:space="preserve"> </w:t>
       </w:r>
       <w:r>
-        <w:t xml:space="preserve">NA. This indicates, with regards to adaptive assertiveness, that therapist support provided some benefit to participants’ ability to generalize behaviors beyond the duration of the intervention. Table 1 summarizes significance tests of estimated marginal mean differences and effect sizes.</w:t>
-      </w:r>
-    </w:p>
-    <w:p>
-      <w:pPr>
-        <w:pStyle w:val="BodyText"/>
-      </w:pPr>
-      <w:r>
-        <w:t xml:space="preserve">Among the secondary measures of syndromal symptoms, depression as captured with PHQ-9 had decreased significantly from Pre only in the Guided self-help group, and only at Follow-up,</w:t>
+        <w:t xml:space="preserve">&lt;</w:t>
+      </w:r>
+      <w:r>
+        <w:t xml:space="preserve"> </w:t>
+      </w:r>
+      <m:oMath>
+        <m:r>
+          <m:t>0.001</m:t>
+        </m:r>
+      </m:oMath>
+      <w:r>
+        <w:t xml:space="preserve">,</w:t>
+      </w:r>
+      <w:r>
+        <w:t xml:space="preserve"> </w:t>
+      </w:r>
+      <m:oMath>
+        <m:r>
+          <m:t>E</m:t>
+        </m:r>
+        <m:r>
+          <m:t>S</m:t>
+        </m:r>
+      </m:oMath>
+      <w:r>
+        <w:t xml:space="preserve"> </w:t>
+      </w:r>
+      <w:r>
+        <w:t xml:space="preserve">=</w:t>
+      </w:r>
+      <w:r>
+        <w:t xml:space="preserve"> </w:t>
+      </w:r>
+      <m:oMath>
+        <m:r>
+          <m:t>0.98</m:t>
+        </m:r>
+      </m:oMath>
+      <w:r>
+        <w:t xml:space="preserve">, 95% CI [</w:t>
+      </w:r>
+      <m:oMath>
+        <m:r>
+          <m:t>0.75</m:t>
+        </m:r>
+      </m:oMath>
+      <w:r>
+        <w:t xml:space="preserve">,</w:t>
+      </w:r>
+      <w:r>
+        <w:t xml:space="preserve"> </w:t>
+      </w:r>
+      <m:oMath>
+        <m:r>
+          <m:t>1.21</m:t>
+        </m:r>
+      </m:oMath>
+      <w:r>
+        <w:t xml:space="preserve">] Pre to Follow-up. In the Guided self-help group, the effect from Pre to Post was</w:t>
       </w:r>
       <w:r>
         <w:t xml:space="preserve"> </w:t>
@@ -3455,7 +3856,7 @@
       </w:r>
       <m:oMath>
         <m:r>
-          <m:t>2.3</m:t>
+          <m:t>13.1</m:t>
         </m:r>
       </m:oMath>
       <w:r>
@@ -3474,7 +3875,7 @@
       </w:r>
       <m:oMath>
         <m:r>
-          <m:t>394</m:t>
+          <m:t>368</m:t>
         </m:r>
       </m:oMath>
       <w:r>
@@ -3485,7 +3886,7 @@
       </w:r>
       <m:oMath>
         <m:r>
-          <m:t>3.42</m:t>
+          <m:t>7.34</m:t>
         </m:r>
       </m:oMath>
       <w:r>
@@ -3503,6 +3904,34 @@
         <w:t xml:space="preserve"> </w:t>
       </w:r>
       <w:r>
+        <w:t xml:space="preserve">&lt;</w:t>
+      </w:r>
+      <w:r>
+        <w:t xml:space="preserve"> </w:t>
+      </w:r>
+      <m:oMath>
+        <m:r>
+          <m:t>0.001</m:t>
+        </m:r>
+      </m:oMath>
+      <w:r>
+        <w:t xml:space="preserve">,</w:t>
+      </w:r>
+      <w:r>
+        <w:t xml:space="preserve"> </w:t>
+      </w:r>
+      <m:oMath>
+        <m:r>
+          <m:t>E</m:t>
+        </m:r>
+        <m:r>
+          <m:t>S</m:t>
+        </m:r>
+      </m:oMath>
+      <w:r>
+        <w:t xml:space="preserve"> </w:t>
+      </w:r>
+      <w:r>
         <w:t xml:space="preserve">=</w:t>
       </w:r>
       <w:r>
@@ -3510,7 +3939,109 @@
       </w:r>
       <m:oMath>
         <m:r>
-          <m:t>0.04</m:t>
+          <m:t>0.63</m:t>
+        </m:r>
+      </m:oMath>
+      <w:r>
+        <w:t xml:space="preserve">, 95% CI [</w:t>
+      </w:r>
+      <m:oMath>
+        <m:r>
+          <m:t>0.46</m:t>
+        </m:r>
+      </m:oMath>
+      <w:r>
+        <w:t xml:space="preserve">,</w:t>
+      </w:r>
+      <w:r>
+        <w:t xml:space="preserve"> </w:t>
+      </w:r>
+      <m:oMath>
+        <m:r>
+          <m:t>0.80</m:t>
+        </m:r>
+      </m:oMath>
+      <w:r>
+        <w:t xml:space="preserve">], increasing to</w:t>
+      </w:r>
+      <w:r>
+        <w:t xml:space="preserve"> </w:t>
+      </w:r>
+      <m:oMath>
+        <m:r>
+          <m:t>Δ</m:t>
+        </m:r>
+        <m:r>
+          <m:t>M</m:t>
+        </m:r>
+      </m:oMath>
+      <w:r>
+        <w:t xml:space="preserve"> </w:t>
+      </w:r>
+      <w:r>
+        <w:t xml:space="preserve">=</w:t>
+      </w:r>
+      <w:r>
+        <w:t xml:space="preserve"> </w:t>
+      </w:r>
+      <m:oMath>
+        <m:r>
+          <m:t>18.9</m:t>
+        </m:r>
+      </m:oMath>
+      <w:r>
+        <w:t xml:space="preserve">,</w:t>
+      </w:r>
+      <w:r>
+        <w:t xml:space="preserve"> </w:t>
+      </w:r>
+      <m:oMath>
+        <m:r>
+          <m:t>t</m:t>
+        </m:r>
+      </m:oMath>
+      <w:r>
+        <w:t xml:space="preserve">(</w:t>
+      </w:r>
+      <m:oMath>
+        <m:r>
+          <m:t>368</m:t>
+        </m:r>
+      </m:oMath>
+      <w:r>
+        <w:t xml:space="preserve">) =</w:t>
+      </w:r>
+      <w:r>
+        <w:t xml:space="preserve"> </w:t>
+      </w:r>
+      <m:oMath>
+        <m:r>
+          <m:t>9.39</m:t>
+        </m:r>
+      </m:oMath>
+      <w:r>
+        <w:t xml:space="preserve">,</w:t>
+      </w:r>
+      <w:r>
+        <w:t xml:space="preserve"> </w:t>
+      </w:r>
+      <m:oMath>
+        <m:r>
+          <m:t>p</m:t>
+        </m:r>
+      </m:oMath>
+      <w:r>
+        <w:t xml:space="preserve"> </w:t>
+      </w:r>
+      <w:r>
+        <w:t xml:space="preserve">&lt;</w:t>
+      </w:r>
+      <w:r>
+        <w:t xml:space="preserve"> </w:t>
+      </w:r>
+      <m:oMath>
+        <m:r>
+          <m:t>0.001</m:t>
         </m:r>
       </m:oMath>
       <w:r>
@@ -3538,7 +4069,7 @@
       </w:r>
       <m:oMath>
         <m:r>
-          <m:t>0.53</m:t>
+          <m:t>0.91</m:t>
         </m:r>
       </m:oMath>
       <w:r>
@@ -3546,32 +4077,29 @@
       </w:r>
       <m:oMath>
         <m:r>
-          <m:t>0.23</m:t>
-        </m:r>
-      </m:oMath>
-      <w:r>
-        <w:t xml:space="preserve">,</w:t>
-      </w:r>
-      <w:r>
-        <w:t xml:space="preserve"> </w:t>
-      </w:r>
-      <m:oMath>
-        <m:r>
-          <m:t>0.84</m:t>
-        </m:r>
-      </m:oMath>
-      <w:r>
-        <w:t xml:space="preserve">], possibly indicating that therapist support benefits depressed participants on a longer rather than shorter time scale. Symptoms of social anxiety, however, decreased significantly for all four combinations of time points and groups. In the Self-help group, the effect from Pre to Post was</w:t>
-      </w:r>
-      <w:r>
-        <w:t xml:space="preserve"> </w:t>
-      </w:r>
-      <m:oMath>
-        <m:r>
-          <m:t>Δ</m:t>
-        </m:r>
-        <m:r>
-          <m:t>M</m:t>
+          <m:t>0.71</m:t>
+        </m:r>
+      </m:oMath>
+      <w:r>
+        <w:t xml:space="preserve">,</w:t>
+      </w:r>
+      <w:r>
+        <w:t xml:space="preserve"> </w:t>
+      </w:r>
+      <m:oMath>
+        <m:r>
+          <m:t>1.11</m:t>
+        </m:r>
+      </m:oMath>
+      <w:r>
+        <w:t xml:space="preserve">] Pre to Follow-up. Although effect sizes for LSAS-SR was larger Pre–Follow-up than Pre–Post, there was no significant difference between Post and Follow-up in either group,</w:t>
+      </w:r>
+      <w:r>
+        <w:t xml:space="preserve"> </w:t>
+      </w:r>
+      <m:oMath>
+        <m:r>
+          <m:t>p</m:t>
         </m:r>
       </m:oMath>
       <w:r>
@@ -3585,41 +4113,14 @@
       </w:r>
       <m:oMath>
         <m:r>
-          <m:t>13.5</m:t>
-        </m:r>
-      </m:oMath>
-      <w:r>
-        <w:t xml:space="preserve">,</w:t>
-      </w:r>
-      <w:r>
-        <w:t xml:space="preserve"> </w:t>
-      </w:r>
-      <m:oMath>
-        <m:r>
-          <m:t>t</m:t>
-        </m:r>
-      </m:oMath>
-      <w:r>
-        <w:t xml:space="preserve">(</w:t>
-      </w:r>
-      <m:oMath>
-        <m:r>
-          <m:t>372</m:t>
-        </m:r>
-      </m:oMath>
-      <w:r>
-        <w:t xml:space="preserve">) =</w:t>
-      </w:r>
-      <w:r>
-        <w:t xml:space="preserve"> </w:t>
-      </w:r>
-      <m:oMath>
-        <m:r>
-          <m:t>6.70</m:t>
-        </m:r>
-      </m:oMath>
-      <w:r>
-        <w:t xml:space="preserve">,</w:t>
+          <m:t>0.33</m:t>
+        </m:r>
+      </m:oMath>
+      <w:r>
+        <w:t xml:space="preserve"> </w:t>
+      </w:r>
+      <w:r>
+        <w:t xml:space="preserve">for Self-help and</w:t>
       </w:r>
       <w:r>
         <w:t xml:space="preserve"> </w:t>
@@ -3633,34 +4134,6 @@
         <w:t xml:space="preserve"> </w:t>
       </w:r>
       <w:r>
-        <w:t xml:space="preserve">&lt;</w:t>
-      </w:r>
-      <w:r>
-        <w:t xml:space="preserve"> </w:t>
-      </w:r>
-      <m:oMath>
-        <m:r>
-          <m:t>0.001</m:t>
-        </m:r>
-      </m:oMath>
-      <w:r>
-        <w:t xml:space="preserve">,</w:t>
-      </w:r>
-      <w:r>
-        <w:t xml:space="preserve"> </w:t>
-      </w:r>
-      <m:oMath>
-        <m:r>
-          <m:t>E</m:t>
-        </m:r>
-        <m:r>
-          <m:t>S</m:t>
-        </m:r>
-      </m:oMath>
-      <w:r>
-        <w:t xml:space="preserve"> </w:t>
-      </w:r>
-      <w:r>
         <w:t xml:space="preserve">=</w:t>
       </w:r>
       <w:r>
@@ -3668,462 +4141,14 @@
       </w:r>
       <m:oMath>
         <m:r>
-          <m:t>0.65</m:t>
-        </m:r>
-      </m:oMath>
-      <w:r>
-        <w:t xml:space="preserve">, 95% CI [</w:t>
-      </w:r>
-      <m:oMath>
-        <m:r>
-          <m:t>0.45</m:t>
-        </m:r>
-      </m:oMath>
-      <w:r>
-        <w:t xml:space="preserve">,</w:t>
-      </w:r>
-      <w:r>
-        <w:t xml:space="preserve"> </w:t>
-      </w:r>
-      <m:oMath>
-        <m:r>
-          <m:t>0.84</m:t>
-        </m:r>
-      </m:oMath>
-      <w:r>
-        <w:t xml:space="preserve">], increasing to</w:t>
-      </w:r>
-      <w:r>
-        <w:t xml:space="preserve"> </w:t>
-      </w:r>
-      <m:oMath>
-        <m:r>
-          <m:t>Δ</m:t>
-        </m:r>
-        <m:r>
-          <m:t>M</m:t>
-        </m:r>
-      </m:oMath>
-      <w:r>
-        <w:t xml:space="preserve"> </w:t>
-      </w:r>
-      <w:r>
-        <w:t xml:space="preserve">=</w:t>
-      </w:r>
-      <w:r>
-        <w:t xml:space="preserve"> </w:t>
-      </w:r>
-      <m:oMath>
-        <m:r>
-          <m:t>20.4</m:t>
-        </m:r>
-      </m:oMath>
-      <w:r>
-        <w:t xml:space="preserve">,</w:t>
-      </w:r>
-      <w:r>
-        <w:t xml:space="preserve"> </w:t>
-      </w:r>
-      <m:oMath>
-        <m:r>
-          <m:t>t</m:t>
-        </m:r>
-      </m:oMath>
-      <w:r>
-        <w:t xml:space="preserve">(</w:t>
-      </w:r>
-      <m:oMath>
-        <m:r>
-          <m:t>371</m:t>
-        </m:r>
-      </m:oMath>
-      <w:r>
-        <w:t xml:space="preserve">) =</w:t>
-      </w:r>
-      <w:r>
-        <w:t xml:space="preserve"> </w:t>
-      </w:r>
-      <m:oMath>
-        <m:r>
-          <m:t>8.65</m:t>
-        </m:r>
-      </m:oMath>
-      <w:r>
-        <w:t xml:space="preserve">,</w:t>
-      </w:r>
-      <w:r>
-        <w:t xml:space="preserve"> </w:t>
-      </w:r>
-      <m:oMath>
-        <m:r>
-          <m:t>p</m:t>
-        </m:r>
-      </m:oMath>
-      <w:r>
-        <w:t xml:space="preserve"> </w:t>
-      </w:r>
-      <w:r>
-        <w:t xml:space="preserve">&lt;</w:t>
-      </w:r>
-      <w:r>
-        <w:t xml:space="preserve"> </w:t>
-      </w:r>
-      <m:oMath>
-        <m:r>
-          <m:t>0.001</m:t>
-        </m:r>
-      </m:oMath>
-      <w:r>
-        <w:t xml:space="preserve">,</w:t>
-      </w:r>
-      <w:r>
-        <w:t xml:space="preserve"> </w:t>
-      </w:r>
-      <m:oMath>
-        <m:r>
-          <m:t>E</m:t>
-        </m:r>
-        <m:r>
-          <m:t>S</m:t>
-        </m:r>
-      </m:oMath>
-      <w:r>
-        <w:t xml:space="preserve"> </w:t>
-      </w:r>
-      <w:r>
-        <w:t xml:space="preserve">=</w:t>
-      </w:r>
-      <w:r>
-        <w:t xml:space="preserve"> </w:t>
-      </w:r>
-      <m:oMath>
-        <m:r>
-          <m:t>0.98</m:t>
-        </m:r>
-      </m:oMath>
-      <w:r>
-        <w:t xml:space="preserve">, 95% CI [</w:t>
-      </w:r>
-      <m:oMath>
-        <m:r>
-          <m:t>0.75</m:t>
-        </m:r>
-      </m:oMath>
-      <w:r>
-        <w:t xml:space="preserve">,</w:t>
-      </w:r>
-      <w:r>
-        <w:t xml:space="preserve"> </w:t>
-      </w:r>
-      <m:oMath>
-        <m:r>
-          <m:t>1.21</m:t>
-        </m:r>
-      </m:oMath>
-      <w:r>
-        <w:t xml:space="preserve">] Pre to Follow-up. In the Guided self-help group, the effect from Pre to Post was</w:t>
-      </w:r>
-      <w:r>
-        <w:t xml:space="preserve"> </w:t>
-      </w:r>
-      <m:oMath>
-        <m:r>
-          <m:t>Δ</m:t>
-        </m:r>
-        <m:r>
-          <m:t>M</m:t>
-        </m:r>
-      </m:oMath>
-      <w:r>
-        <w:t xml:space="preserve"> </w:t>
-      </w:r>
-      <w:r>
-        <w:t xml:space="preserve">=</w:t>
-      </w:r>
-      <w:r>
-        <w:t xml:space="preserve"> </w:t>
-      </w:r>
-      <m:oMath>
-        <m:r>
-          <m:t>13.1</m:t>
-        </m:r>
-      </m:oMath>
-      <w:r>
-        <w:t xml:space="preserve">,</w:t>
-      </w:r>
-      <w:r>
-        <w:t xml:space="preserve"> </w:t>
-      </w:r>
-      <m:oMath>
-        <m:r>
-          <m:t>t</m:t>
-        </m:r>
-      </m:oMath>
-      <w:r>
-        <w:t xml:space="preserve">(</w:t>
-      </w:r>
-      <m:oMath>
-        <m:r>
-          <m:t>368</m:t>
-        </m:r>
-      </m:oMath>
-      <w:r>
-        <w:t xml:space="preserve">) =</w:t>
-      </w:r>
-      <w:r>
-        <w:t xml:space="preserve"> </w:t>
-      </w:r>
-      <m:oMath>
-        <m:r>
-          <m:t>7.34</m:t>
-        </m:r>
-      </m:oMath>
-      <w:r>
-        <w:t xml:space="preserve">,</w:t>
-      </w:r>
-      <w:r>
-        <w:t xml:space="preserve"> </w:t>
-      </w:r>
-      <m:oMath>
-        <m:r>
-          <m:t>p</m:t>
-        </m:r>
-      </m:oMath>
-      <w:r>
-        <w:t xml:space="preserve"> </w:t>
-      </w:r>
-      <w:r>
-        <w:t xml:space="preserve">&lt;</w:t>
-      </w:r>
-      <w:r>
-        <w:t xml:space="preserve"> </w:t>
-      </w:r>
-      <m:oMath>
-        <m:r>
-          <m:t>0.001</m:t>
-        </m:r>
-      </m:oMath>
-      <w:r>
-        <w:t xml:space="preserve">,</w:t>
-      </w:r>
-      <w:r>
-        <w:t xml:space="preserve"> </w:t>
-      </w:r>
-      <m:oMath>
-        <m:r>
-          <m:t>E</m:t>
-        </m:r>
-        <m:r>
-          <m:t>S</m:t>
-        </m:r>
-      </m:oMath>
-      <w:r>
-        <w:t xml:space="preserve"> </w:t>
-      </w:r>
-      <w:r>
-        <w:t xml:space="preserve">=</w:t>
-      </w:r>
-      <w:r>
-        <w:t xml:space="preserve"> </w:t>
-      </w:r>
-      <m:oMath>
-        <m:r>
-          <m:t>0.63</m:t>
-        </m:r>
-      </m:oMath>
-      <w:r>
-        <w:t xml:space="preserve">, 95% CI [</w:t>
-      </w:r>
-      <m:oMath>
-        <m:r>
-          <m:t>0.46</m:t>
-        </m:r>
-      </m:oMath>
-      <w:r>
-        <w:t xml:space="preserve">,</w:t>
-      </w:r>
-      <w:r>
-        <w:t xml:space="preserve"> </w:t>
-      </w:r>
-      <m:oMath>
-        <m:r>
-          <m:t>0.80</m:t>
-        </m:r>
-      </m:oMath>
-      <w:r>
-        <w:t xml:space="preserve">], increasing to</w:t>
-      </w:r>
-      <w:r>
-        <w:t xml:space="preserve"> </w:t>
-      </w:r>
-      <m:oMath>
-        <m:r>
-          <m:t>Δ</m:t>
-        </m:r>
-        <m:r>
-          <m:t>M</m:t>
-        </m:r>
-      </m:oMath>
-      <w:r>
-        <w:t xml:space="preserve"> </w:t>
-      </w:r>
-      <w:r>
-        <w:t xml:space="preserve">=</w:t>
-      </w:r>
-      <w:r>
-        <w:t xml:space="preserve"> </w:t>
-      </w:r>
-      <m:oMath>
-        <m:r>
-          <m:t>18.9</m:t>
-        </m:r>
-      </m:oMath>
-      <w:r>
-        <w:t xml:space="preserve">,</w:t>
-      </w:r>
-      <w:r>
-        <w:t xml:space="preserve"> </w:t>
-      </w:r>
-      <m:oMath>
-        <m:r>
-          <m:t>t</m:t>
-        </m:r>
-      </m:oMath>
-      <w:r>
-        <w:t xml:space="preserve">(</w:t>
-      </w:r>
-      <m:oMath>
-        <m:r>
-          <m:t>368</m:t>
-        </m:r>
-      </m:oMath>
-      <w:r>
-        <w:t xml:space="preserve">) =</w:t>
-      </w:r>
-      <w:r>
-        <w:t xml:space="preserve"> </w:t>
-      </w:r>
-      <m:oMath>
-        <m:r>
-          <m:t>9.39</m:t>
-        </m:r>
-      </m:oMath>
-      <w:r>
-        <w:t xml:space="preserve">,</w:t>
-      </w:r>
-      <w:r>
-        <w:t xml:space="preserve"> </w:t>
-      </w:r>
-      <m:oMath>
-        <m:r>
-          <m:t>p</m:t>
-        </m:r>
-      </m:oMath>
-      <w:r>
-        <w:t xml:space="preserve"> </w:t>
-      </w:r>
-      <w:r>
-        <w:t xml:space="preserve">&lt;</w:t>
-      </w:r>
-      <w:r>
-        <w:t xml:space="preserve"> </w:t>
-      </w:r>
-      <m:oMath>
-        <m:r>
-          <m:t>0.001</m:t>
-        </m:r>
-      </m:oMath>
-      <w:r>
-        <w:t xml:space="preserve">,</w:t>
-      </w:r>
-      <w:r>
-        <w:t xml:space="preserve"> </w:t>
-      </w:r>
-      <m:oMath>
-        <m:r>
-          <m:t>E</m:t>
-        </m:r>
-        <m:r>
-          <m:t>S</m:t>
-        </m:r>
-      </m:oMath>
-      <w:r>
-        <w:t xml:space="preserve"> </w:t>
-      </w:r>
-      <w:r>
-        <w:t xml:space="preserve">=</w:t>
-      </w:r>
-      <w:r>
-        <w:t xml:space="preserve"> </w:t>
-      </w:r>
-      <m:oMath>
-        <m:r>
-          <m:t>0.91</m:t>
-        </m:r>
-      </m:oMath>
-      <w:r>
-        <w:t xml:space="preserve">, 95% CI [</w:t>
-      </w:r>
-      <m:oMath>
-        <m:r>
-          <m:t>0.71</m:t>
-        </m:r>
-      </m:oMath>
-      <w:r>
-        <w:t xml:space="preserve">,</w:t>
-      </w:r>
-      <w:r>
-        <w:t xml:space="preserve"> </w:t>
-      </w:r>
-      <m:oMath>
-        <m:r>
-          <m:t>1.11</m:t>
-        </m:r>
-      </m:oMath>
-      <w:r>
-        <w:t xml:space="preserve">] Pre to Follow-up. Although effect sizes for LSAS-SR was larger Pre–Follow-up than Pre–Post, there was no significant difference between Post and Follow-up in either group,</w:t>
-      </w:r>
-      <w:r>
-        <w:t xml:space="preserve"> </w:t>
-      </w:r>
-      <m:oMath>
-        <m:r>
-          <m:t>p</m:t>
-        </m:r>
-      </m:oMath>
-      <w:r>
-        <w:t xml:space="preserve"> </w:t>
-      </w:r>
-      <w:r>
-        <w:t xml:space="preserve">&lt;</w:t>
-      </w:r>
-      <w:r>
-        <w:t xml:space="preserve"> </w:t>
-      </w:r>
-      <m:oMath>
-        <m:r>
-          <m:t>0.001</m:t>
-        </m:r>
-      </m:oMath>
-      <w:r>
-        <w:t xml:space="preserve"> </w:t>
-      </w:r>
-      <w:r>
-        <w:t xml:space="preserve">for Self-help and</w:t>
-      </w:r>
-      <w:r>
-        <w:t xml:space="preserve"> </w:t>
-      </w:r>
-      <m:oMath>
-        <m:r>
-          <m:t>p</m:t>
-        </m:r>
-      </m:oMath>
-      <w:r>
-        <w:t xml:space="preserve"> </w:t>
-      </w:r>
-      <w:r>
-        <w:t xml:space="preserve">NA for Guided self-help, suggesting that change in relief from symptoms of social phobia plateaued earlier than did change in manifest expressions of adaptive assertiveness. The within-group effects taken together indicate that the intervention was effective at addressing more contextually specific anxiety-induced avoidance and escape behaviors, replacing them with already desired assertive behaviors, to a larger extent than it was effective at helping participants struggling with generalized anxiety or depression to formulate reasons to start responding more flexibly.</w:t>
+          <m:t>0.27</m:t>
+        </m:r>
+      </m:oMath>
+      <w:r>
+        <w:t xml:space="preserve"> </w:t>
+      </w:r>
+      <w:r>
+        <w:t xml:space="preserve">for Guided self-help, suggesting that change in relief from symptoms of social phobia plateaued earlier than did change in manifest expressions of adaptive assertiveness. The within-group effects taken together indicate that the intervention was effective at addressing more contextually specific anxiety-induced avoidance and escape behaviors, replacing them with already desired assertive behaviors, to a larger extent than it was effective at helping participants struggling with generalized anxiety or depression to formulate reasons to start responding more flexibly.</w:t>
       </w:r>
     </w:p>
     <w:bookmarkEnd w:id="49"/>
@@ -5258,7 +5283,7 @@
       </w:r>
       <m:oMath>
         <m:r>
-          <m:t>0.08</m:t>
+          <m:t>0.087</m:t>
         </m:r>
       </m:oMath>
       <w:r>
@@ -5413,7 +5438,7 @@
       </w:r>
       <m:oMath>
         <m:r>
-          <m:t>0.21</m:t>
+          <m:t>0.11</m:t>
         </m:r>
       </m:oMath>
       <w:r>

</xml_diff>

<commit_message>
edit captions for plots
</commit_message>
<xml_diff>
--- a/r2fu-article.docx
+++ b/r2fu-article.docx
@@ -2005,9 +2005,9 @@
       <w:r>
         <w:drawing>
           <wp:inline>
-            <wp:extent cx="5334000" cy="4267200"/>
+            <wp:extent cx="5334000" cy="2133600"/>
             <wp:effectExtent b="0" l="0" r="0" t="0"/>
-            <wp:docPr descr="Plots of estimated fixed effects for the primary transdiagnostic scales used to measure skillful, assertive behaviors. Participants’ estimated means for all three measures exhibit increasing levels of assertiveness during the course of treatment in the Support and Self-help groups, with negligable or only small differences between the two treatment conditions. The trends continue beyond the Post time point, showing further increased estimated mean levels of assertive behaviors at 1-year Follow-up. The Waitlist group’s means recovered slightly, although not significantly, between the Pre and Post time points, for all three measures." title="" id="44" name="Picture"/>
+            <wp:docPr descr="Plots of estimated fixed effects for two of the primary transdiagnostic scales used to measure skillful, assertive behaviors. Participants’ estimated means for both measures exhibit increasing levels of assertiveness during the course of treatment in the Support and Self-help groups, with negligable differences between the two treatment conditions. The trends continue beyond the Post time point, showing further increased estimated mean levels of assertive behaviors at 1-year Follow-up. The Waitlist group’s means recovered slightly, although not significantly, between the Pre and Post time points, for both measures." title="" id="44" name="Picture"/>
             <a:graphic>
               <a:graphicData uri="http://schemas.openxmlformats.org/drawingml/2006/picture">
                 <pic:pic>
@@ -2026,7 +2026,7 @@
                   <pic:spPr bwMode="auto">
                     <a:xfrm>
                       <a:off x="0" y="0"/>
-                      <a:ext cx="5334000" cy="4267200"/>
+                      <a:ext cx="5334000" cy="2133600"/>
                     </a:xfrm>
                     <a:prstGeom prst="rect">
                       <a:avLst/>
@@ -2050,7 +2050,7 @@
         <w:pStyle w:val="ImageCaption"/>
       </w:pPr>
       <w:r>
-        <w:t xml:space="preserve">Plots of estimated fixed effects for the primary transdiagnostic scales used to measure skillful, assertive behaviors. Participants’ estimated means for all three measures exhibit increasing levels of assertiveness during the course of treatment in the Support and Self-help groups, with negligable or only small differences between the two treatment conditions. The trends continue beyond the Post time point, showing further increased estimated mean levels of assertive behaviors at 1-year Follow-up. The Waitlist group’s means recovered slightly, although not significantly, between the Pre and Post time points, for all three measures.</w:t>
+        <w:t xml:space="preserve">Plots of estimated fixed effects for two of the primary transdiagnostic scales used to measure skillful, assertive behaviors. Participants’ estimated means for both measures exhibit increasing levels of assertiveness during the course of treatment in the Support and Self-help groups, with negligable differences between the two treatment conditions. The trends continue beyond the Post time point, showing further increased estimated mean levels of assertive behaviors at 1-year Follow-up. The Waitlist group’s means recovered slightly, although not significantly, between the Pre and Post time points, for both measures.</w:t>
       </w:r>
     </w:p>
     <w:p>
@@ -2060,9 +2060,9 @@
       <w:r>
         <w:drawing>
           <wp:inline>
-            <wp:extent cx="5334000" cy="4267200"/>
+            <wp:extent cx="5334000" cy="2133600"/>
             <wp:effectExtent b="0" l="0" r="0" t="0"/>
-            <wp:docPr descr="Plots of estimated fixed effects for the secondary syndromal outcome measures. Participation in the Support and Self-help conditions lead to signficant symptom alleviation between the Pre and Post as well as and 1-year Follow-up time points for depression, generalized anxiety and social anxiety, as captured with their respective measures. As with the transdiagnostic measures of assertive behaviors, the difference between the two treatment groups is small or statistically inappreciable at both Post and 1-year Follow-up time points. The Waitlist control group did not significantly change between time points for either measure. However, to counteract even the slightest nocebo effect of Waitlist in the between-group comparisons the most conservative estimate for the Waitlist control condition was used; see dotted line." title="" id="47" name="Picture"/>
+            <wp:docPr descr="Plots of estimated fixed effects for secondary syndromal outcome measures. Participation in the Support and Self-help conditions lead to signficant symptom alleviation between the Pre and Post as well as between Pre and 1-year Follow-up time points for depression and social anxiety, as captured with their respective measures. As with the transdiagnostic measures of assertive behaviors, the difference between the two time points was small or statistically inappreciable for both groups and both measures. The Waitlist control group did not significantly change between time points for either measure. However, to counteract even the slightest nocebo effect of Waitlist in the between-group comparisons the most conservative estimate for the Waitlist control condition was used; see dotted line." title="" id="47" name="Picture"/>
             <a:graphic>
               <a:graphicData uri="http://schemas.openxmlformats.org/drawingml/2006/picture">
                 <pic:pic>
@@ -2081,7 +2081,7 @@
                   <pic:spPr bwMode="auto">
                     <a:xfrm>
                       <a:off x="0" y="0"/>
-                      <a:ext cx="5334000" cy="4267200"/>
+                      <a:ext cx="5334000" cy="2133600"/>
                     </a:xfrm>
                     <a:prstGeom prst="rect">
                       <a:avLst/>
@@ -2105,7 +2105,7 @@
         <w:pStyle w:val="ImageCaption"/>
       </w:pPr>
       <w:r>
-        <w:t xml:space="preserve">Plots of estimated fixed effects for the secondary syndromal outcome measures. Participation in the Support and Self-help conditions lead to signficant symptom alleviation between the Pre and Post as well as and 1-year Follow-up time points for depression, generalized anxiety and social anxiety, as captured with their respective measures. As with the transdiagnostic measures of assertive behaviors, the difference between the two treatment groups is small or statistically inappreciable at both Post and 1-year Follow-up time points. The Waitlist control group did not significantly change between time points for either measure. However, to counteract even the slightest nocebo effect of Waitlist in the between-group comparisons the most conservative estimate for the Waitlist control condition was used; see dotted line.</w:t>
+        <w:t xml:space="preserve">Plots of estimated fixed effects for secondary syndromal outcome measures. Participation in the Support and Self-help conditions lead to signficant symptom alleviation between the Pre and Post as well as between Pre and 1-year Follow-up time points for depression and social anxiety, as captured with their respective measures. As with the transdiagnostic measures of assertive behaviors, the difference between the two time points was small or statistically inappreciable for both groups and both measures. The Waitlist control group did not significantly change between time points for either measure. However, to counteract even the slightest nocebo effect of Waitlist in the between-group comparisons the most conservative estimate for the Waitlist control condition was used; see dotted line.</w:t>
       </w:r>
     </w:p>
     <w:bookmarkStart w:id="52" w:name="Xb25c33030a3c3a25653d944f8a887d465e89095"/>

</xml_diff>

<commit_message>
edit for clarity; more flexible results.text2 function, summary of findings in results section
</commit_message>
<xml_diff>
--- a/r2fu-article.docx
+++ b/r2fu-article.docx
@@ -922,7 +922,7 @@
         </w:numPr>
       </w:pPr>
       <w:r>
-        <w:t xml:space="preserve">What are the effects on assertiveness (adaptive, aggressive, and aggregated) of guided and unguided participation in Respect</w:t>
+        <w:t xml:space="preserve">What are the effects on assertiveness of guided and unguided participation in Respect</w:t>
       </w:r>
       <w:r>
         <w:rPr>
@@ -1946,7 +1946,7 @@
         <w:pStyle w:val="BodyText"/>
       </w:pPr>
       <w:r>
-        <w:t xml:space="preserve">A linear mixed-effects model was fitted using unscaled data to estimate fixed effects of group, time, and group-time interaction, and random effects of participant (random intercept), using an unstructured covariance pattern, and the REML method of estimation. Kenward-Roger approximations were used to estimate denominator degrees of freedom. Post-hoc pairwise comparisons of estimated marginal means were performed using T-tests with Bonferroni-corrected p-values. The proportions of participants showing reliable change and reaching clinical significance were determined in accordance with</w:t>
+        <w:t xml:space="preserve">A linear mixed-effects model was fitted using unscaled data to estimate fixed effects of group, time, and group-time interaction, and random effects of participant (specifying a random intercept to control for individual differences), using an unstructured covariance pattern, and the REML method of estimation. Kenward-Roger approximations were used to estimate denominator degrees of freedom. Post-hoc pairwise comparisons of estimated marginal means were performed using T-tests with Bonferroni-corrected p-values. The proportions of participants showing reliable change and reaching clinical significance were determined in accordance with</w:t>
       </w:r>
       <w:r>
         <w:t xml:space="preserve"> </w:t>
@@ -6094,7 +6094,15 @@
         </m:r>
       </m:oMath>
       <w:r>
-        <w:t xml:space="preserve">. See Table 2 for a summary of clinical recovery rates and the significance of pairwise tests against Waitlist. Notably, a number of participants,</w:t>
+        <w:t xml:space="preserve">. See Table 2 for a summary of clinical recovery rates and the significance of pairwise tests against Waitlist.</w:t>
+      </w:r>
+    </w:p>
+    <w:p>
+      <w:pPr>
+        <w:pStyle w:val="BodyText"/>
+      </w:pPr>
+      <w:r>
+        <w:t xml:space="preserve">Notably, a number of participants,</w:t>
       </w:r>
       <w:r>
         <w:t xml:space="preserve"> </w:t>
@@ -7101,6 +7109,346 @@
       </w:r>
       <w:r>
         <w:t xml:space="preserve">at Follow-up. These clinical findings seem to pick up that symptoms of social anxiety continued to subside in the year following treatment to the point that some participants had recovered clinically. Combined with the clinically relevant recovery for assertive behaviors measured with AAA-S Adaptive and RAS, this could be a sign of generalization of assertive behaviors having continued to occur after the end of treatment, facilitating extinction of those anxiety responses that were captured with LSAS-SR.</w:t>
+      </w:r>
+    </w:p>
+    <w:p>
+      <w:pPr>
+        <w:pStyle w:val="BodyText"/>
+      </w:pPr>
+      <w:r>
+        <w:t xml:space="preserve">To summarize, we found large between-group effects on assertiveness of Self-help and Guided self-help participation in Respect</w:t>
+      </w:r>
+      <w:r>
+        <w:rPr>
+          <w:vertAlign w:val="superscript"/>
+        </w:rPr>
+        <w:t xml:space="preserve">2</w:t>
+      </w:r>
+      <w:r>
+        <w:t xml:space="preserve">, compared to Waitlist control. For AAA-S Adaptive and RAS at Post in the Self-help condition,</w:t>
+      </w:r>
+      <w:r>
+        <w:t xml:space="preserve"> </w:t>
+      </w:r>
+      <m:oMath>
+        <m:r>
+          <m:t>E</m:t>
+        </m:r>
+        <m:r>
+          <m:t>S</m:t>
+        </m:r>
+      </m:oMath>
+      <w:r>
+        <w:t xml:space="preserve"> </w:t>
+      </w:r>
+      <w:r>
+        <w:t xml:space="preserve">=</w:t>
+      </w:r>
+      <w:r>
+        <w:t xml:space="preserve"> </w:t>
+      </w:r>
+      <m:oMath>
+        <m:r>
+          <m:t>1.00</m:t>
+        </m:r>
+      </m:oMath>
+      <w:r>
+        <w:t xml:space="preserve"> </w:t>
+      </w:r>
+      <w:r>
+        <w:t xml:space="preserve">and</w:t>
+      </w:r>
+      <w:r>
+        <w:t xml:space="preserve"> </w:t>
+      </w:r>
+      <m:oMath>
+        <m:r>
+          <m:t>E</m:t>
+        </m:r>
+        <m:r>
+          <m:t>S</m:t>
+        </m:r>
+      </m:oMath>
+      <w:r>
+        <w:t xml:space="preserve"> </w:t>
+      </w:r>
+      <w:r>
+        <w:t xml:space="preserve">=</w:t>
+      </w:r>
+      <w:r>
+        <w:t xml:space="preserve"> </w:t>
+      </w:r>
+      <m:oMath>
+        <m:r>
+          <m:t>1.02</m:t>
+        </m:r>
+      </m:oMath>
+      <w:r>
+        <w:t xml:space="preserve"> </w:t>
+      </w:r>
+      <w:r>
+        <w:t xml:space="preserve">respectively. The corresponding effect sizes in the Guided self-help group was</w:t>
+      </w:r>
+      <w:r>
+        <w:t xml:space="preserve"> </w:t>
+      </w:r>
+      <m:oMath>
+        <m:r>
+          <m:t>E</m:t>
+        </m:r>
+        <m:r>
+          <m:t>S</m:t>
+        </m:r>
+      </m:oMath>
+      <w:r>
+        <w:t xml:space="preserve"> </w:t>
+      </w:r>
+      <w:r>
+        <w:t xml:space="preserve">=</w:t>
+      </w:r>
+      <w:r>
+        <w:t xml:space="preserve"> </w:t>
+      </w:r>
+      <m:oMath>
+        <m:r>
+          <m:t>0.95</m:t>
+        </m:r>
+      </m:oMath>
+      <w:r>
+        <w:t xml:space="preserve"> </w:t>
+      </w:r>
+      <w:r>
+        <w:t xml:space="preserve">and</w:t>
+      </w:r>
+      <w:r>
+        <w:t xml:space="preserve"> </w:t>
+      </w:r>
+      <m:oMath>
+        <m:r>
+          <m:t>E</m:t>
+        </m:r>
+        <m:r>
+          <m:t>S</m:t>
+        </m:r>
+      </m:oMath>
+      <w:r>
+        <w:t xml:space="preserve"> </w:t>
+      </w:r>
+      <w:r>
+        <w:t xml:space="preserve">=</w:t>
+      </w:r>
+      <w:r>
+        <w:t xml:space="preserve"> </w:t>
+      </w:r>
+      <m:oMath>
+        <m:r>
+          <m:t>1.24</m:t>
+        </m:r>
+      </m:oMath>
+      <w:r>
+        <w:t xml:space="preserve"> </w:t>
+      </w:r>
+      <w:r>
+        <w:t xml:space="preserve">respectively. Within-group effects from Pre to Post were also large:</w:t>
+      </w:r>
+      <w:r>
+        <w:t xml:space="preserve"> </w:t>
+      </w:r>
+      <m:oMath>
+        <m:r>
+          <m:t>E</m:t>
+        </m:r>
+        <m:r>
+          <m:t>S</m:t>
+        </m:r>
+      </m:oMath>
+      <w:r>
+        <w:t xml:space="preserve"> </w:t>
+      </w:r>
+      <w:r>
+        <w:t xml:space="preserve">=</w:t>
+      </w:r>
+      <w:r>
+        <w:t xml:space="preserve"> </w:t>
+      </w:r>
+      <m:oMath>
+        <m:r>
+          <m:t>1.01</m:t>
+        </m:r>
+      </m:oMath>
+      <w:r>
+        <w:t xml:space="preserve"> </w:t>
+      </w:r>
+      <w:r>
+        <w:t xml:space="preserve">for AAA-S Adaptive in the Self-group, and</w:t>
+      </w:r>
+      <w:r>
+        <w:t xml:space="preserve"> </w:t>
+      </w:r>
+      <m:oMath>
+        <m:r>
+          <m:t>E</m:t>
+        </m:r>
+        <m:r>
+          <m:t>S</m:t>
+        </m:r>
+      </m:oMath>
+      <w:r>
+        <w:t xml:space="preserve"> </w:t>
+      </w:r>
+      <w:r>
+        <w:t xml:space="preserve">=</w:t>
+      </w:r>
+      <w:r>
+        <w:t xml:space="preserve"> </w:t>
+      </w:r>
+      <m:oMath>
+        <m:r>
+          <m:t>0.98</m:t>
+        </m:r>
+      </m:oMath>
+      <w:r>
+        <w:t xml:space="preserve"> </w:t>
+      </w:r>
+      <w:r>
+        <w:t xml:space="preserve">in the Guided self-help group;</w:t>
+      </w:r>
+      <w:r>
+        <w:t xml:space="preserve"> </w:t>
+      </w:r>
+      <m:oMath>
+        <m:r>
+          <m:t>E</m:t>
+        </m:r>
+        <m:r>
+          <m:t>S</m:t>
+        </m:r>
+      </m:oMath>
+      <w:r>
+        <w:t xml:space="preserve"> </w:t>
+      </w:r>
+      <w:r>
+        <w:t xml:space="preserve">=</w:t>
+      </w:r>
+      <w:r>
+        <w:t xml:space="preserve"> </w:t>
+      </w:r>
+      <m:oMath>
+        <m:r>
+          <m:t>1.05</m:t>
+        </m:r>
+      </m:oMath>
+      <w:r>
+        <w:t xml:space="preserve"> </w:t>
+      </w:r>
+      <w:r>
+        <w:t xml:space="preserve">for the RAS in the Self-group, and</w:t>
+      </w:r>
+      <w:r>
+        <w:t xml:space="preserve"> </w:t>
+      </w:r>
+      <m:oMath>
+        <m:r>
+          <m:t>E</m:t>
+        </m:r>
+        <m:r>
+          <m:t>S</m:t>
+        </m:r>
+      </m:oMath>
+      <w:r>
+        <w:t xml:space="preserve"> </w:t>
+      </w:r>
+      <w:r>
+        <w:t xml:space="preserve">=</w:t>
+      </w:r>
+      <w:r>
+        <w:t xml:space="preserve"> </w:t>
+      </w:r>
+      <m:oMath>
+        <m:r>
+          <m:t>1.32</m:t>
+        </m:r>
+      </m:oMath>
+      <w:r>
+        <w:t xml:space="preserve"> </w:t>
+      </w:r>
+      <w:r>
+        <w:t xml:space="preserve">in the Guided self-help group. For AAA-S Adaptive in the Guided self-group, the</w:t>
+      </w:r>
+      <w:r>
+        <w:t xml:space="preserve"> </w:t>
+      </w:r>
+      <m:oMath>
+        <m:r>
+          <m:t>E</m:t>
+        </m:r>
+        <m:r>
+          <m:t>S</m:t>
+        </m:r>
+      </m:oMath>
+      <w:r>
+        <w:t xml:space="preserve"> </w:t>
+      </w:r>
+      <w:r>
+        <w:t xml:space="preserve">=</w:t>
+      </w:r>
+      <w:r>
+        <w:t xml:space="preserve"> </w:t>
+      </w:r>
+      <m:oMath>
+        <m:r>
+          <m:t>0.34</m:t>
+        </m:r>
+      </m:oMath>
+      <w:r>
+        <w:t xml:space="preserve"> </w:t>
+      </w:r>
+      <w:r>
+        <w:t xml:space="preserve">increase at 1 year Follow-up was also significant. No effect on AAA-S Aggressive was detected in any group. We conclude that Respect</w:t>
+      </w:r>
+      <w:r>
+        <w:rPr>
+          <w:vertAlign w:val="superscript"/>
+        </w:rPr>
+        <w:t xml:space="preserve">2</w:t>
+      </w:r>
+      <w:r>
+        <w:t xml:space="preserve"> </w:t>
+      </w:r>
+      <w:r>
+        <w:t xml:space="preserve">did indeed help participants to act more assertively, although not more aggressively, and that the effects were sustained well beyond the end of the intervention.</w:t>
+      </w:r>
+    </w:p>
+    <w:p>
+      <w:pPr>
+        <w:pStyle w:val="BodyText"/>
+      </w:pPr>
+      <w:r>
+        <w:t xml:space="preserve">To further assess the effect of the Respect</w:t>
+      </w:r>
+      <w:r>
+        <w:rPr>
+          <w:vertAlign w:val="superscript"/>
+        </w:rPr>
+        <w:t xml:space="preserve">2</w:t>
+      </w:r>
+      <w:r>
+        <w:t xml:space="preserve"> </w:t>
+      </w:r>
+      <w:r>
+        <w:t xml:space="preserve">intervention on symptom burden among participants, with respect to depression and common anxiety disorders, …</w:t>
+      </w:r>
+    </w:p>
+    <w:p>
+      <w:pPr>
+        <w:numPr>
+          <w:ilvl w:val="0"/>
+          <w:numId w:val="1002"/>
+        </w:numPr>
+        <w:pStyle w:val="Compact"/>
+      </w:pPr>
+      <w:r>
+        <w:t xml:space="preserve">What are the effects of guided and unguided participation on measures of anxiety and depression, compared to the control?</w:t>
       </w:r>
     </w:p>
     <w:bookmarkEnd w:id="50"/>
@@ -7121,6 +7469,41 @@
         <w:pStyle w:val="FirstParagraph"/>
       </w:pPr>
       <w:r>
+        <w:t xml:space="preserve">Although the effect sizes between groups and within treatment groups were substantial in the Respect</w:t>
+      </w:r>
+      <w:r>
+        <w:rPr>
+          <w:vertAlign w:val="superscript"/>
+        </w:rPr>
+        <w:t xml:space="preserve">2</w:t>
+      </w:r>
+      <w:r>
+        <w:t xml:space="preserve"> </w:t>
+      </w:r>
+      <w:r>
+        <w:t xml:space="preserve">intervention, it is difficult to transfer the findings to the general population. Firstly, X, secondly, Y, … The current study also suffers from a number of limitations, among them Å (operationalization of</w:t>
+      </w:r>
+      <w:r>
+        <w:t xml:space="preserve"> </w:t>
+      </w:r>
+      <w:r>
+        <w:t xml:space="preserve">‘</w:t>
+      </w:r>
+      <w:r>
+        <w:t xml:space="preserve">assertiveness</w:t>
+      </w:r>
+      <w:r>
+        <w:t xml:space="preserve">’</w:t>
+      </w:r>
+      <w:r>
+        <w:t xml:space="preserve">), Ä (no validated scales) and Ö (?). However, it is intriguing that …, and clearly merits further investigation.</w:t>
+      </w:r>
+    </w:p>
+    <w:p>
+      <w:pPr>
+        <w:pStyle w:val="BodyText"/>
+      </w:pPr>
+      <w:r>
         <w:t xml:space="preserve">Lösrykta tankar/stycken att utveckla och sammanfoga till en helhet:</w:t>
       </w:r>
     </w:p>
@@ -7128,7 +7511,7 @@
       <w:pPr>
         <w:numPr>
           <w:ilvl w:val="0"/>
-          <w:numId w:val="1002"/>
+          <w:numId w:val="1003"/>
         </w:numPr>
       </w:pPr>
       <w:r>
@@ -7139,7 +7522,7 @@
       <w:pPr>
         <w:numPr>
           <w:ilvl w:val="0"/>
-          <w:numId w:val="1002"/>
+          <w:numId w:val="1003"/>
         </w:numPr>
       </w:pPr>
       <w:r>
@@ -7150,7 +7533,7 @@
       <w:pPr>
         <w:numPr>
           <w:ilvl w:val="0"/>
-          <w:numId w:val="1002"/>
+          <w:numId w:val="1003"/>
         </w:numPr>
       </w:pPr>
       <w:r>
@@ -7161,7 +7544,7 @@
       <w:pPr>
         <w:numPr>
           <w:ilvl w:val="0"/>
-          <w:numId w:val="1002"/>
+          <w:numId w:val="1003"/>
         </w:numPr>
       </w:pPr>
       <w:r>
@@ -7172,7 +7555,7 @@
       <w:pPr>
         <w:numPr>
           <w:ilvl w:val="0"/>
-          <w:numId w:val="1002"/>
+          <w:numId w:val="1003"/>
         </w:numPr>
       </w:pPr>
       <w:r>
@@ -7183,7 +7566,7 @@
       <w:pPr>
         <w:numPr>
           <w:ilvl w:val="0"/>
-          <w:numId w:val="1002"/>
+          <w:numId w:val="1003"/>
         </w:numPr>
       </w:pPr>
       <w:r>
@@ -7228,7 +7611,7 @@
       <w:pPr>
         <w:numPr>
           <w:ilvl w:val="0"/>
-          <w:numId w:val="1002"/>
+          <w:numId w:val="1003"/>
         </w:numPr>
       </w:pPr>
       <w:r>
@@ -7239,7 +7622,7 @@
       <w:pPr>
         <w:numPr>
           <w:ilvl w:val="0"/>
-          <w:numId w:val="1002"/>
+          <w:numId w:val="1003"/>
         </w:numPr>
       </w:pPr>
       <w:r>
@@ -7250,7 +7633,7 @@
       <w:pPr>
         <w:numPr>
           <w:ilvl w:val="0"/>
-          <w:numId w:val="1002"/>
+          <w:numId w:val="1003"/>
         </w:numPr>
       </w:pPr>
       <w:r>
@@ -7261,7 +7644,7 @@
       <w:pPr>
         <w:numPr>
           <w:ilvl w:val="0"/>
-          <w:numId w:val="1002"/>
+          <w:numId w:val="1003"/>
         </w:numPr>
       </w:pPr>
       <w:r>
@@ -7272,7 +7655,7 @@
       <w:pPr>
         <w:numPr>
           <w:ilvl w:val="0"/>
-          <w:numId w:val="1002"/>
+          <w:numId w:val="1003"/>
         </w:numPr>
       </w:pPr>
       <w:r>
@@ -9663,6 +10046,9 @@
     <w:abstractNumId w:val="991"/>
   </w:num>
   <w:num w:numId="1002">
+    <w:abstractNumId w:val="991"/>
+  </w:num>
+  <w:num w:numId="1003">
     <w:abstractNumId w:val="991"/>
   </w:num>
 </w:numbering>

</xml_diff>

<commit_message>
edit summary of results: added clincal significance at Follow-up
</commit_message>
<xml_diff>
--- a/r2fu-article.docx
+++ b/r2fu-article.docx
@@ -1989,7 +1989,7 @@
     </w:p>
     <w:bookmarkEnd w:id="41"/>
     <w:bookmarkEnd w:id="42"/>
-    <w:bookmarkStart w:id="53" w:name="results"/>
+    <w:bookmarkStart w:id="54" w:name="results"/>
     <w:p>
       <w:pPr>
         <w:pStyle w:val="Heading1"/>
@@ -2108,7 +2108,7 @@
         <w:t xml:space="preserve">Plots of estimated fixed effects for secondary syndromal outcome measures. Participation in the Support and Self-help conditions lead to signficant symptom alleviation between the Pre and Post as well as between Pre and 1-year Follow-up time points for depression and social anxiety, as captured with their respective measures. As with the transdiagnostic measures of assertive behaviors, the difference between the two time points was small or statistically inappreciable for both groups and both measures. The Waitlist control group did not significantly change between time points for either measure. However, to counteract even the slightest nocebo effect of Waitlist in the between-group comparisons the most conservative estimate for the Waitlist control condition was used; see dotted line.</w:t>
       </w:r>
     </w:p>
-    <w:bookmarkStart w:id="52" w:name="Xb25c33030a3c3a25653d944f8a887d465e89095"/>
+    <w:bookmarkStart w:id="53" w:name="Xb25c33030a3c3a25653d944f8a887d465e89095"/>
     <w:p>
       <w:pPr>
         <w:pStyle w:val="Heading2"/>
@@ -7111,9 +7111,20 @@
         <w:t xml:space="preserve">at Follow-up. These clinical findings seem to pick up that symptoms of social anxiety continued to subside in the year following treatment to the point that some participants had recovered clinically. Combined with the clinically relevant recovery for assertive behaviors measured with AAA-S Adaptive and RAS, this could be a sign of generalization of assertive behaviors having continued to occur after the end of treatment, facilitating extinction of those anxiety responses that were captured with LSAS-SR.</w:t>
       </w:r>
     </w:p>
-    <w:p>
-      <w:pPr>
-        <w:pStyle w:val="BodyText"/>
+    <w:bookmarkEnd w:id="50"/>
+    <w:bookmarkEnd w:id="51"/>
+    <w:bookmarkStart w:id="52" w:name="summary-of-findings"/>
+    <w:p>
+      <w:pPr>
+        <w:pStyle w:val="Heading3"/>
+      </w:pPr>
+      <w:r>
+        <w:t xml:space="preserve">Summary of findings</w:t>
+      </w:r>
+    </w:p>
+    <w:p>
+      <w:pPr>
+        <w:pStyle w:val="FirstParagraph"/>
       </w:pPr>
       <w:r>
         <w:t xml:space="preserve">To summarize, we found large between-group effects on assertiveness of Self-help and Guided self-help participation in Respect</w:t>
@@ -7404,7 +7415,63 @@
         <w:t xml:space="preserve"> </w:t>
       </w:r>
       <w:r>
-        <w:t xml:space="preserve">increase at 1 year Follow-up was also significant. No effect on AAA-S Aggressive was detected in any group. We conclude that Respect</w:t>
+        <w:t xml:space="preserve">increase at 1 year Follow-up was also significant. No effect on AAA-S Aggressive was detected in any group. Clinically speaking,</w:t>
+      </w:r>
+      <w:r>
+        <w:t xml:space="preserve"> </w:t>
+      </w:r>
+      <m:oMath>
+        <m:r>
+          <m:t>n</m:t>
+        </m:r>
+      </m:oMath>
+      <w:r>
+        <w:t xml:space="preserve"> </w:t>
+      </w:r>
+      <w:r>
+        <w:t xml:space="preserve">= 15 (22%) of participants in the Self-help group had recovered with regards to AAA-S Adaptive at Follow-up, while</w:t>
+      </w:r>
+      <w:r>
+        <w:t xml:space="preserve"> </w:t>
+      </w:r>
+      <m:oMath>
+        <m:r>
+          <m:t>n</m:t>
+        </m:r>
+      </m:oMath>
+      <w:r>
+        <w:t xml:space="preserve"> </w:t>
+      </w:r>
+      <w:r>
+        <w:t xml:space="preserve">= 18 (26%) of participants in the Guided self-help group had recovered at the same time point. The corresponding recovery rates for RAS were</w:t>
+      </w:r>
+      <w:r>
+        <w:t xml:space="preserve"> </w:t>
+      </w:r>
+      <m:oMath>
+        <m:r>
+          <m:t>n</m:t>
+        </m:r>
+      </m:oMath>
+      <w:r>
+        <w:t xml:space="preserve"> </w:t>
+      </w:r>
+      <w:r>
+        <w:t xml:space="preserve">= 21 (31%) and</w:t>
+      </w:r>
+      <w:r>
+        <w:t xml:space="preserve"> </w:t>
+      </w:r>
+      <m:oMath>
+        <m:r>
+          <m:t>n</m:t>
+        </m:r>
+      </m:oMath>
+      <w:r>
+        <w:t xml:space="preserve"> </w:t>
+      </w:r>
+      <w:r>
+        <w:t xml:space="preserve">= 25 (36%). We conclude that Respect</w:t>
       </w:r>
       <w:r>
         <w:rPr>
@@ -7416,7 +7483,7 @@
         <w:t xml:space="preserve"> </w:t>
       </w:r>
       <w:r>
-        <w:t xml:space="preserve">did indeed help participants to act more assertively, although not more aggressively, and that the effects were sustained well beyond the end of the intervention.</w:t>
+        <w:t xml:space="preserve">did indeed help participants to act more assertively, although not more aggressively, and that the effects were either sustained or more pronounced 1 year after the intervention.</w:t>
       </w:r>
     </w:p>
     <w:p>
@@ -7424,7 +7491,7 @@
         <w:pStyle w:val="BodyText"/>
       </w:pPr>
       <w:r>
-        <w:t xml:space="preserve">To further assess the effect of the Respect</w:t>
+        <w:t xml:space="preserve">Assessing the effect of the Respect</w:t>
       </w:r>
       <w:r>
         <w:rPr>
@@ -7436,7 +7503,383 @@
         <w:t xml:space="preserve"> </w:t>
       </w:r>
       <w:r>
-        <w:t xml:space="preserve">intervention on symptom burden among participants, with respect to depression and common anxiety disorders, …</w:t>
+        <w:t xml:space="preserve">intervention on symptom burden with respect to depression and common anxiety disorders, we found no significant effects at Post for PHQ-9 or LSAS-SR in the Self-help group, compared with Waitlist. At Follow-up, however, we found a large between-group effect on LSAS-SR,</w:t>
+      </w:r>
+      <w:r>
+        <w:t xml:space="preserve"> </w:t>
+      </w:r>
+      <m:oMath>
+        <m:r>
+          <m:t>E</m:t>
+        </m:r>
+        <m:r>
+          <m:t>S</m:t>
+        </m:r>
+      </m:oMath>
+      <w:r>
+        <w:t xml:space="preserve"> </w:t>
+      </w:r>
+      <w:r>
+        <w:t xml:space="preserve">=</w:t>
+      </w:r>
+      <w:r>
+        <w:t xml:space="preserve"> </w:t>
+      </w:r>
+      <m:oMath>
+        <m:r>
+          <m:t>0.90</m:t>
+        </m:r>
+      </m:oMath>
+      <w:r>
+        <w:t xml:space="preserve">. Effects were also found in the Guided self-help group, where participants were supported by therapists: Compared with waitlist, participants exhibited medium effects at Post for PHQ-9,</w:t>
+      </w:r>
+      <w:r>
+        <w:t xml:space="preserve"> </w:t>
+      </w:r>
+      <m:oMath>
+        <m:r>
+          <m:t>E</m:t>
+        </m:r>
+        <m:r>
+          <m:t>S</m:t>
+        </m:r>
+      </m:oMath>
+      <w:r>
+        <w:t xml:space="preserve"> </w:t>
+      </w:r>
+      <w:r>
+        <w:t xml:space="preserve">=</w:t>
+      </w:r>
+      <w:r>
+        <w:t xml:space="preserve"> </w:t>
+      </w:r>
+      <m:oMath>
+        <m:r>
+          <m:t>0.77</m:t>
+        </m:r>
+      </m:oMath>
+      <w:r>
+        <w:t xml:space="preserve">, and LSAS-SR,</w:t>
+      </w:r>
+      <w:r>
+        <w:t xml:space="preserve"> </w:t>
+      </w:r>
+      <m:oMath>
+        <m:r>
+          <m:t>E</m:t>
+        </m:r>
+        <m:r>
+          <m:t>S</m:t>
+        </m:r>
+      </m:oMath>
+      <w:r>
+        <w:t xml:space="preserve"> </w:t>
+      </w:r>
+      <w:r>
+        <w:t xml:space="preserve">=</w:t>
+      </w:r>
+      <w:r>
+        <w:t xml:space="preserve"> </w:t>
+      </w:r>
+      <m:oMath>
+        <m:r>
+          <m:t>0.67</m:t>
+        </m:r>
+      </m:oMath>
+      <w:r>
+        <w:t xml:space="preserve"> </w:t>
+      </w:r>
+      <w:r>
+        <w:t xml:space="preserve">respectively, as well as a large effect only for LSAS-SR at Follow-up,</w:t>
+      </w:r>
+      <w:r>
+        <w:t xml:space="preserve"> </w:t>
+      </w:r>
+      <m:oMath>
+        <m:r>
+          <m:t>E</m:t>
+        </m:r>
+        <m:r>
+          <m:t>S</m:t>
+        </m:r>
+      </m:oMath>
+      <w:r>
+        <w:t xml:space="preserve"> </w:t>
+      </w:r>
+      <w:r>
+        <w:t xml:space="preserve">=</w:t>
+      </w:r>
+      <w:r>
+        <w:t xml:space="preserve"> </w:t>
+      </w:r>
+      <m:oMath>
+        <m:r>
+          <m:t>0.93</m:t>
+        </m:r>
+      </m:oMath>
+      <w:r>
+        <w:t xml:space="preserve">. Within-group comparisons revealed medium effects in the Self-help group for LSAS-SR,</w:t>
+      </w:r>
+      <w:r>
+        <w:t xml:space="preserve"> </w:t>
+      </w:r>
+      <m:oMath>
+        <m:r>
+          <m:t>E</m:t>
+        </m:r>
+        <m:r>
+          <m:t>S</m:t>
+        </m:r>
+      </m:oMath>
+      <w:r>
+        <w:t xml:space="preserve"> </w:t>
+      </w:r>
+      <w:r>
+        <w:t xml:space="preserve">=</w:t>
+      </w:r>
+      <w:r>
+        <w:t xml:space="preserve"> </w:t>
+      </w:r>
+      <m:oMath>
+        <m:r>
+          <m:t>0.65</m:t>
+        </m:r>
+      </m:oMath>
+      <w:r>
+        <w:t xml:space="preserve"> </w:t>
+      </w:r>
+      <w:r>
+        <w:t xml:space="preserve">Pre–Post, and large effects</w:t>
+      </w:r>
+      <w:r>
+        <w:t xml:space="preserve"> </w:t>
+      </w:r>
+      <m:oMath>
+        <m:r>
+          <m:t>E</m:t>
+        </m:r>
+        <m:r>
+          <m:t>S</m:t>
+        </m:r>
+      </m:oMath>
+      <w:r>
+        <w:t xml:space="preserve"> </w:t>
+      </w:r>
+      <w:r>
+        <w:t xml:space="preserve">=</w:t>
+      </w:r>
+      <w:r>
+        <w:t xml:space="preserve"> </w:t>
+      </w:r>
+      <m:oMath>
+        <m:r>
+          <m:t>0.98</m:t>
+        </m:r>
+      </m:oMath>
+      <w:r>
+        <w:t xml:space="preserve"> </w:t>
+      </w:r>
+      <w:r>
+        <w:t xml:space="preserve">Pre–Follow-up. Similar effects were found in the Guided self-help group,</w:t>
+      </w:r>
+      <w:r>
+        <w:t xml:space="preserve"> </w:t>
+      </w:r>
+      <m:oMath>
+        <m:r>
+          <m:t>E</m:t>
+        </m:r>
+        <m:r>
+          <m:t>S</m:t>
+        </m:r>
+      </m:oMath>
+      <w:r>
+        <w:t xml:space="preserve"> </w:t>
+      </w:r>
+      <w:r>
+        <w:t xml:space="preserve">=</w:t>
+      </w:r>
+      <w:r>
+        <w:t xml:space="preserve"> </w:t>
+      </w:r>
+      <m:oMath>
+        <m:r>
+          <m:t>0.63</m:t>
+        </m:r>
+      </m:oMath>
+      <w:r>
+        <w:t xml:space="preserve"> </w:t>
+      </w:r>
+      <w:r>
+        <w:t xml:space="preserve">Pre–Post, and</w:t>
+      </w:r>
+      <w:r>
+        <w:t xml:space="preserve"> </w:t>
+      </w:r>
+      <m:oMath>
+        <m:r>
+          <m:t>E</m:t>
+        </m:r>
+        <m:r>
+          <m:t>S</m:t>
+        </m:r>
+      </m:oMath>
+      <w:r>
+        <w:t xml:space="preserve"> </w:t>
+      </w:r>
+      <w:r>
+        <w:t xml:space="preserve">=</w:t>
+      </w:r>
+      <w:r>
+        <w:t xml:space="preserve"> </w:t>
+      </w:r>
+      <m:oMath>
+        <m:r>
+          <m:t>0.91</m:t>
+        </m:r>
+      </m:oMath>
+      <w:r>
+        <w:t xml:space="preserve"> </w:t>
+      </w:r>
+      <w:r>
+        <w:t xml:space="preserve">Pre–Follow-up. A medium effect was found for PHQ-9 Pre–Follow-up for the Guided self-help group,</w:t>
+      </w:r>
+      <w:r>
+        <w:t xml:space="preserve"> </w:t>
+      </w:r>
+      <m:oMath>
+        <m:r>
+          <m:t>E</m:t>
+        </m:r>
+        <m:r>
+          <m:t>S</m:t>
+        </m:r>
+      </m:oMath>
+      <w:r>
+        <w:t xml:space="preserve"> </w:t>
+      </w:r>
+      <w:r>
+        <w:t xml:space="preserve">=</w:t>
+      </w:r>
+      <w:r>
+        <w:t xml:space="preserve"> </w:t>
+      </w:r>
+      <m:oMath>
+        <m:r>
+          <m:t>0.53</m:t>
+        </m:r>
+      </m:oMath>
+      <w:r>
+        <w:t xml:space="preserve">. These findings were supplemented by the analysis of clinical significant change, where,</w:t>
+      </w:r>
+      <w:r>
+        <w:t xml:space="preserve"> </w:t>
+      </w:r>
+      <m:oMath>
+        <m:r>
+          <m:t>n</m:t>
+        </m:r>
+      </m:oMath>
+      <w:r>
+        <w:t xml:space="preserve"> </w:t>
+      </w:r>
+      <w:r>
+        <w:t xml:space="preserve">= 14 (21%) had recovered from social anxiety at Follow-up in the Self-help group, and</w:t>
+      </w:r>
+      <w:r>
+        <w:t xml:space="preserve"> </w:t>
+      </w:r>
+      <m:oMath>
+        <m:r>
+          <m:t>n</m:t>
+        </m:r>
+      </m:oMath>
+      <w:r>
+        <w:t xml:space="preserve"> </w:t>
+      </w:r>
+      <w:r>
+        <w:t xml:space="preserve">= 18 (26%) in the group that were guided by therapists. In addition,</w:t>
+      </w:r>
+      <w:r>
+        <w:t xml:space="preserve"> </w:t>
+      </w:r>
+      <m:oMath>
+        <m:r>
+          <m:t>n</m:t>
+        </m:r>
+      </m:oMath>
+      <w:r>
+        <w:t xml:space="preserve"> </w:t>
+      </w:r>
+      <w:r>
+        <w:t xml:space="preserve">= 18 (26%) in the Guided self-help group had recovered from depression at Follow-up. Thus, we found that Respect</w:t>
+      </w:r>
+      <w:r>
+        <w:rPr>
+          <w:vertAlign w:val="superscript"/>
+        </w:rPr>
+        <w:t xml:space="preserve">2</w:t>
+      </w:r>
+      <w:r>
+        <w:t xml:space="preserve"> </w:t>
+      </w:r>
+      <w:r>
+        <w:t xml:space="preserve">clearly reduced symptoms of social anxiety across both treatment conditions, and over time somewhat reduced symptoms of depression among participants that were guided by therapists.</w:t>
+      </w:r>
+    </w:p>
+    <w:bookmarkEnd w:id="52"/>
+    <w:bookmarkEnd w:id="53"/>
+    <w:bookmarkEnd w:id="54"/>
+    <w:bookmarkStart w:id="133" w:name="discussion"/>
+    <w:p>
+      <w:pPr>
+        <w:pStyle w:val="Heading1"/>
+      </w:pPr>
+      <w:r>
+        <w:t xml:space="preserve">Discussion</w:t>
+      </w:r>
+    </w:p>
+    <w:p>
+      <w:pPr>
+        <w:pStyle w:val="FirstParagraph"/>
+      </w:pPr>
+      <w:r>
+        <w:t xml:space="preserve">Although the effect sizes between groups and within treatment groups were substantial in the Respect</w:t>
+      </w:r>
+      <w:r>
+        <w:rPr>
+          <w:vertAlign w:val="superscript"/>
+        </w:rPr>
+        <w:t xml:space="preserve">2</w:t>
+      </w:r>
+      <w:r>
+        <w:t xml:space="preserve"> </w:t>
+      </w:r>
+      <w:r>
+        <w:t xml:space="preserve">intervention, it is difficult to transfer the findings to the general population. Firstly, X, secondly, Y, … The current study also suffers from a number of limitations, among them Å (operationalization of</w:t>
+      </w:r>
+      <w:r>
+        <w:t xml:space="preserve"> </w:t>
+      </w:r>
+      <w:r>
+        <w:t xml:space="preserve">‘</w:t>
+      </w:r>
+      <w:r>
+        <w:t xml:space="preserve">assertiveness</w:t>
+      </w:r>
+      <w:r>
+        <w:t xml:space="preserve">’</w:t>
+      </w:r>
+      <w:r>
+        <w:t xml:space="preserve">), Ä (no validated scales) and Ö (?). However, it is intriguing that …, and clearly merits further investigation.</w:t>
+      </w:r>
+    </w:p>
+    <w:p>
+      <w:pPr>
+        <w:pStyle w:val="BodyText"/>
+      </w:pPr>
+      <w:r>
+        <w:t xml:space="preserve">Lösrykta tankar/stycken att utveckla och sammanfoga till en helhet:</w:t>
       </w:r>
     </w:p>
     <w:p>
@@ -7445,128 +7888,60 @@
           <w:ilvl w:val="0"/>
           <w:numId w:val="1002"/>
         </w:numPr>
-        <w:pStyle w:val="Compact"/>
-      </w:pPr>
-      <w:r>
-        <w:t xml:space="preserve">What are the effects of guided and unguided participation on measures of anxiety and depression, compared to the control?</w:t>
-      </w:r>
-    </w:p>
-    <w:bookmarkEnd w:id="50"/>
-    <w:bookmarkEnd w:id="51"/>
-    <w:bookmarkEnd w:id="52"/>
-    <w:bookmarkEnd w:id="53"/>
-    <w:bookmarkStart w:id="132" w:name="discussion"/>
-    <w:p>
-      <w:pPr>
-        <w:pStyle w:val="Heading1"/>
-      </w:pPr>
-      <w:r>
-        <w:t xml:space="preserve">Discussion</w:t>
-      </w:r>
-    </w:p>
-    <w:p>
-      <w:pPr>
-        <w:pStyle w:val="FirstParagraph"/>
-      </w:pPr>
-      <w:r>
-        <w:t xml:space="preserve">Although the effect sizes between groups and within treatment groups were substantial in the Respect</w:t>
-      </w:r>
-      <w:r>
-        <w:rPr>
-          <w:vertAlign w:val="superscript"/>
-        </w:rPr>
-        <w:t xml:space="preserve">2</w:t>
-      </w:r>
-      <w:r>
-        <w:t xml:space="preserve"> </w:t>
-      </w:r>
-      <w:r>
-        <w:t xml:space="preserve">intervention, it is difficult to transfer the findings to the general population. Firstly, X, secondly, Y, … The current study also suffers from a number of limitations, among them Å (operationalization of</w:t>
-      </w:r>
-      <w:r>
-        <w:t xml:space="preserve"> </w:t>
-      </w:r>
-      <w:r>
-        <w:t xml:space="preserve">‘</w:t>
-      </w:r>
-      <w:r>
-        <w:t xml:space="preserve">assertiveness</w:t>
-      </w:r>
-      <w:r>
-        <w:t xml:space="preserve">’</w:t>
-      </w:r>
-      <w:r>
-        <w:t xml:space="preserve">), Ä (no validated scales) and Ö (?). However, it is intriguing that …, and clearly merits further investigation.</w:t>
-      </w:r>
-    </w:p>
-    <w:p>
-      <w:pPr>
-        <w:pStyle w:val="BodyText"/>
-      </w:pPr>
-      <w:r>
-        <w:t xml:space="preserve">Lösrykta tankar/stycken att utveckla och sammanfoga till en helhet:</w:t>
+      </w:pPr>
+      <w:r>
+        <w:t xml:space="preserve">Samla upp viktigaste punkterna från uppsatsen.</w:t>
       </w:r>
     </w:p>
     <w:p>
       <w:pPr>
         <w:numPr>
           <w:ilvl w:val="0"/>
-          <w:numId w:val="1003"/>
+          <w:numId w:val="1002"/>
         </w:numPr>
       </w:pPr>
       <w:r>
-        <w:t xml:space="preserve">Samla upp viktigaste punkterna från uppsatsen.</w:t>
+        <w:t xml:space="preserve">Problematisering av otydlig defintion av assertivenss. R2? Adaptiv, aggressiv? Passiv? Passiv-aggressiv? Icke-undvikande/icke-flykt? Det enda som är säkert är att definitionen nog endast bör rymma overta beteenden?</w:t>
       </w:r>
     </w:p>
     <w:p>
       <w:pPr>
         <w:numPr>
           <w:ilvl w:val="0"/>
-          <w:numId w:val="1003"/>
+          <w:numId w:val="1002"/>
         </w:numPr>
       </w:pPr>
       <w:r>
-        <w:t xml:space="preserve">Problematisering av otydlig defintion av assertivenss. R2? Adaptiv, aggressiv? Passiv? Passiv-aggressiv? Icke-undvikande/icke-flykt? Det enda som är säkert är att definitionen nog endast bör rymma overta beteenden?</w:t>
+        <w:t xml:space="preserve">Man kan ha olika uppfattning om vad som är aggressiv vs adaptiv självhävdelse, finns behov av att mäta dessa antaganden på något adekvat sätt. Att följa upp?</w:t>
       </w:r>
     </w:p>
     <w:p>
       <w:pPr>
         <w:numPr>
           <w:ilvl w:val="0"/>
-          <w:numId w:val="1003"/>
+          <w:numId w:val="1002"/>
         </w:numPr>
       </w:pPr>
       <w:r>
-        <w:t xml:space="preserve">Man kan ha olika uppfattning om vad som är aggressiv vs adaptiv självhävdelse, finns behov av att mäta dessa antaganden på något adekvat sätt. Att följa upp?</w:t>
+        <w:t xml:space="preserve">Skalorna är inte validerade på svenska.</w:t>
       </w:r>
     </w:p>
     <w:p>
       <w:pPr>
         <w:numPr>
           <w:ilvl w:val="0"/>
-          <w:numId w:val="1003"/>
+          <w:numId w:val="1002"/>
         </w:numPr>
       </w:pPr>
       <w:r>
-        <w:t xml:space="preserve">Skalorna är inte validerade på svenska.</w:t>
+        <w:t xml:space="preserve">Problem med ITT – fångar inte ev försämring … men vi får anta att regression to the mean gäller även här.</w:t>
       </w:r>
     </w:p>
     <w:p>
       <w:pPr>
         <w:numPr>
           <w:ilvl w:val="0"/>
-          <w:numId w:val="1003"/>
-        </w:numPr>
-      </w:pPr>
-      <w:r>
-        <w:t xml:space="preserve">Problem med ITT – fångar inte ev försämring … men vi får anta att regression to the mean gäller även här.</w:t>
-      </w:r>
-    </w:p>
-    <w:p>
-      <w:pPr>
-        <w:numPr>
-          <w:ilvl w:val="0"/>
-          <w:numId w:val="1003"/>
+          <w:numId w:val="1002"/>
         </w:numPr>
       </w:pPr>
       <w:r>
@@ -7611,7 +7986,7 @@
       <w:pPr>
         <w:numPr>
           <w:ilvl w:val="0"/>
-          <w:numId w:val="1003"/>
+          <w:numId w:val="1002"/>
         </w:numPr>
       </w:pPr>
       <w:r>
@@ -7622,7 +7997,7 @@
       <w:pPr>
         <w:numPr>
           <w:ilvl w:val="0"/>
-          <w:numId w:val="1003"/>
+          <w:numId w:val="1002"/>
         </w:numPr>
       </w:pPr>
       <w:r>
@@ -7633,7 +8008,7 @@
       <w:pPr>
         <w:numPr>
           <w:ilvl w:val="0"/>
-          <w:numId w:val="1003"/>
+          <w:numId w:val="1002"/>
         </w:numPr>
       </w:pPr>
       <w:r>
@@ -7644,7 +8019,7 @@
       <w:pPr>
         <w:numPr>
           <w:ilvl w:val="0"/>
-          <w:numId w:val="1003"/>
+          <w:numId w:val="1002"/>
         </w:numPr>
       </w:pPr>
       <w:r>
@@ -7655,14 +8030,14 @@
       <w:pPr>
         <w:numPr>
           <w:ilvl w:val="0"/>
-          <w:numId w:val="1003"/>
+          <w:numId w:val="1002"/>
         </w:numPr>
       </w:pPr>
       <w:r>
         <w:t xml:space="preserve">…</w:t>
       </w:r>
     </w:p>
-    <w:bookmarkStart w:id="131" w:name="references"/>
+    <w:bookmarkStart w:id="132" w:name="references"/>
     <w:p>
       <w:pPr>
         <w:pStyle w:val="Heading2"/>
@@ -7671,8 +8046,8 @@
         <w:t xml:space="preserve">References</w:t>
       </w:r>
     </w:p>
-    <w:bookmarkStart w:id="130" w:name="refs"/>
-    <w:bookmarkStart w:id="54" w:name="ref-alberti1974your"/>
+    <w:bookmarkStart w:id="131" w:name="refs"/>
+    <w:bookmarkStart w:id="55" w:name="ref-alberti1974your"/>
     <w:p>
       <w:pPr>
         <w:pStyle w:val="Bibliography"/>
@@ -7697,8 +8072,8 @@
         <w:t xml:space="preserve">(2nd ed.). Impact.</w:t>
       </w:r>
     </w:p>
-    <w:bookmarkEnd w:id="54"/>
-    <w:bookmarkStart w:id="55" w:name="ref-alberti2017your"/>
+    <w:bookmarkEnd w:id="55"/>
+    <w:bookmarkStart w:id="56" w:name="ref-alberti2017your"/>
     <w:p>
       <w:pPr>
         <w:pStyle w:val="Bibliography"/>
@@ -7720,8 +8095,8 @@
         <w:t xml:space="preserve">. New Harbinger Publications.</w:t>
       </w:r>
     </w:p>
-    <w:bookmarkEnd w:id="55"/>
-    <w:bookmarkStart w:id="57" w:name="ref-Andrews2018"/>
+    <w:bookmarkEnd w:id="56"/>
+    <w:bookmarkStart w:id="58" w:name="ref-Andrews2018"/>
     <w:p>
       <w:pPr>
         <w:pStyle w:val="Bibliography"/>
@@ -7767,7 +8142,7 @@
       <w:r>
         <w:t xml:space="preserve"> </w:t>
       </w:r>
-      <w:hyperlink r:id="rId56">
+      <w:hyperlink r:id="rId57">
         <w:r>
           <w:rPr>
             <w:rStyle w:val="Hyperlink"/>
@@ -7776,8 +8151,8 @@
         </w:r>
       </w:hyperlink>
     </w:p>
-    <w:bookmarkEnd w:id="57"/>
-    <w:bookmarkStart w:id="59" w:name="ref-Baker2015"/>
+    <w:bookmarkEnd w:id="58"/>
+    <w:bookmarkStart w:id="60" w:name="ref-Baker2015"/>
     <w:p>
       <w:pPr>
         <w:pStyle w:val="Bibliography"/>
@@ -7823,7 +8198,7 @@
       <w:r>
         <w:t xml:space="preserve"> </w:t>
       </w:r>
-      <w:hyperlink r:id="rId58">
+      <w:hyperlink r:id="rId59">
         <w:r>
           <w:rPr>
             <w:rStyle w:val="Hyperlink"/>
@@ -7832,8 +8207,8 @@
         </w:r>
       </w:hyperlink>
     </w:p>
-    <w:bookmarkEnd w:id="59"/>
-    <w:bookmarkStart w:id="61" w:name="ref-Baumeister2014a"/>
+    <w:bookmarkEnd w:id="60"/>
+    <w:bookmarkStart w:id="62" w:name="ref-Baumeister2014a"/>
     <w:p>
       <w:pPr>
         <w:pStyle w:val="Bibliography"/>
@@ -7860,7 +8235,7 @@
       <w:r>
         <w:t xml:space="preserve"> </w:t>
       </w:r>
-      <w:hyperlink r:id="rId60">
+      <w:hyperlink r:id="rId61">
         <w:r>
           <w:rPr>
             <w:rStyle w:val="Hyperlink"/>
@@ -7869,8 +8244,8 @@
         </w:r>
       </w:hyperlink>
     </w:p>
-    <w:bookmarkEnd w:id="61"/>
-    <w:bookmarkStart w:id="62" w:name="ref-beck1979cognitive"/>
+    <w:bookmarkEnd w:id="62"/>
+    <w:bookmarkStart w:id="63" w:name="ref-beck1979cognitive"/>
     <w:p>
       <w:pPr>
         <w:pStyle w:val="Bibliography"/>
@@ -7892,8 +8267,8 @@
         <w:t xml:space="preserve">. Guilford Publications.</w:t>
       </w:r>
     </w:p>
-    <w:bookmarkEnd w:id="62"/>
-    <w:bookmarkStart w:id="64" w:name="ref-Carlbring2018"/>
+    <w:bookmarkEnd w:id="63"/>
+    <w:bookmarkStart w:id="65" w:name="ref-Carlbring2018"/>
     <w:p>
       <w:pPr>
         <w:pStyle w:val="Bibliography"/>
@@ -7939,7 +8314,7 @@
       <w:r>
         <w:t xml:space="preserve"> </w:t>
       </w:r>
-      <w:hyperlink r:id="rId63">
+      <w:hyperlink r:id="rId64">
         <w:r>
           <w:rPr>
             <w:rStyle w:val="Hyperlink"/>
@@ -7948,8 +8323,8 @@
         </w:r>
       </w:hyperlink>
     </w:p>
-    <w:bookmarkEnd w:id="64"/>
-    <w:bookmarkStart w:id="66" w:name="ref-Chambless2001"/>
+    <w:bookmarkEnd w:id="65"/>
+    <w:bookmarkStart w:id="67" w:name="ref-Chambless2001"/>
     <w:p>
       <w:pPr>
         <w:pStyle w:val="Bibliography"/>
@@ -7995,7 +8370,7 @@
       <w:r>
         <w:t xml:space="preserve"> </w:t>
       </w:r>
-      <w:hyperlink r:id="rId65">
+      <w:hyperlink r:id="rId66">
         <w:r>
           <w:rPr>
             <w:rStyle w:val="Hyperlink"/>
@@ -8004,8 +8379,8 @@
         </w:r>
       </w:hyperlink>
     </w:p>
-    <w:bookmarkEnd w:id="66"/>
-    <w:bookmarkStart w:id="68" w:name="ref-Clark1986"/>
+    <w:bookmarkEnd w:id="67"/>
+    <w:bookmarkStart w:id="69" w:name="ref-Clark1986"/>
     <w:p>
       <w:pPr>
         <w:pStyle w:val="Bibliography"/>
@@ -8051,7 +8426,7 @@
       <w:r>
         <w:t xml:space="preserve"> </w:t>
       </w:r>
-      <w:hyperlink r:id="rId67">
+      <w:hyperlink r:id="rId68">
         <w:r>
           <w:rPr>
             <w:rStyle w:val="Hyperlink"/>
@@ -8060,8 +8435,8 @@
         </w:r>
       </w:hyperlink>
     </w:p>
-    <w:bookmarkEnd w:id="68"/>
-    <w:bookmarkStart w:id="69" w:name="ref-clark1995cognitive"/>
+    <w:bookmarkEnd w:id="69"/>
+    <w:bookmarkStart w:id="70" w:name="ref-clark1995cognitive"/>
     <w:p>
       <w:pPr>
         <w:pStyle w:val="Bibliography"/>
@@ -8095,8 +8470,8 @@
         <w:t xml:space="preserve">(Vol. 41, pp. 22–23). The Guilford Press.</w:t>
       </w:r>
     </w:p>
-    <w:bookmarkEnd w:id="69"/>
-    <w:bookmarkStart w:id="71" w:name="ref-R-clinicalsignificance"/>
+    <w:bookmarkEnd w:id="70"/>
+    <w:bookmarkStart w:id="72" w:name="ref-R-clinicalsignificance"/>
     <w:p>
       <w:pPr>
         <w:pStyle w:val="Bibliography"/>
@@ -8120,7 +8495,7 @@
       <w:r>
         <w:t xml:space="preserve"> </w:t>
       </w:r>
-      <w:hyperlink r:id="rId70">
+      <w:hyperlink r:id="rId71">
         <w:r>
           <w:rPr>
             <w:rStyle w:val="Hyperlink"/>
@@ -8129,8 +8504,8 @@
         </w:r>
       </w:hyperlink>
     </w:p>
-    <w:bookmarkEnd w:id="71"/>
-    <w:bookmarkStart w:id="72" w:name="ref-cohen1988statistical"/>
+    <w:bookmarkEnd w:id="72"/>
+    <w:bookmarkStart w:id="73" w:name="ref-cohen1988statistical"/>
     <w:p>
       <w:pPr>
         <w:pStyle w:val="Bibliography"/>
@@ -8152,8 +8527,8 @@
         <w:t xml:space="preserve">. Lawrence Earlbaum Associates, Inc.</w:t>
       </w:r>
     </w:p>
-    <w:bookmarkEnd w:id="72"/>
-    <w:bookmarkStart w:id="74" w:name="ref-Craske2008"/>
+    <w:bookmarkEnd w:id="73"/>
+    <w:bookmarkStart w:id="75" w:name="ref-Craske2008"/>
     <w:p>
       <w:pPr>
         <w:pStyle w:val="Bibliography"/>
@@ -8199,7 +8574,7 @@
       <w:r>
         <w:t xml:space="preserve"> </w:t>
       </w:r>
-      <w:hyperlink r:id="rId73">
+      <w:hyperlink r:id="rId74">
         <w:r>
           <w:rPr>
             <w:rStyle w:val="Hyperlink"/>
@@ -8208,8 +8583,8 @@
         </w:r>
       </w:hyperlink>
     </w:p>
-    <w:bookmarkEnd w:id="74"/>
-    <w:bookmarkStart w:id="76" w:name="ref-Cuijpers2016"/>
+    <w:bookmarkEnd w:id="75"/>
+    <w:bookmarkStart w:id="77" w:name="ref-Cuijpers2016"/>
     <w:p>
       <w:pPr>
         <w:pStyle w:val="Bibliography"/>
@@ -8246,7 +8621,7 @@
       <w:r>
         <w:t xml:space="preserve"> </w:t>
       </w:r>
-      <w:hyperlink r:id="rId75">
+      <w:hyperlink r:id="rId76">
         <w:r>
           <w:rPr>
             <w:rStyle w:val="Hyperlink"/>
@@ -8255,8 +8630,8 @@
         </w:r>
       </w:hyperlink>
     </w:p>
-    <w:bookmarkEnd w:id="76"/>
-    <w:bookmarkStart w:id="78" w:name="ref-Day2013"/>
+    <w:bookmarkEnd w:id="77"/>
+    <w:bookmarkStart w:id="79" w:name="ref-Day2013"/>
     <w:p>
       <w:pPr>
         <w:pStyle w:val="Bibliography"/>
@@ -8302,7 +8677,7 @@
       <w:r>
         <w:t xml:space="preserve"> </w:t>
       </w:r>
-      <w:hyperlink r:id="rId77">
+      <w:hyperlink r:id="rId78">
         <w:r>
           <w:rPr>
             <w:rStyle w:val="Hyperlink"/>
@@ -8311,8 +8686,8 @@
         </w:r>
       </w:hyperlink>
     </w:p>
-    <w:bookmarkEnd w:id="78"/>
-    <w:bookmarkStart w:id="79" w:name="ref-fensterheim1975don"/>
+    <w:bookmarkEnd w:id="79"/>
+    <w:bookmarkStart w:id="80" w:name="ref-fensterheim1975don"/>
     <w:p>
       <w:pPr>
         <w:pStyle w:val="Bibliography"/>
@@ -8334,8 +8709,8 @@
         <w:t xml:space="preserve">. Dell Publishing Company.</w:t>
       </w:r>
     </w:p>
-    <w:bookmarkEnd w:id="79"/>
-    <w:bookmarkStart w:id="81" w:name="ref-Fresco2001"/>
+    <w:bookmarkEnd w:id="80"/>
+    <w:bookmarkStart w:id="82" w:name="ref-Fresco2001"/>
     <w:p>
       <w:pPr>
         <w:pStyle w:val="Bibliography"/>
@@ -8381,7 +8756,7 @@
       <w:r>
         <w:t xml:space="preserve"> </w:t>
       </w:r>
-      <w:hyperlink r:id="rId80">
+      <w:hyperlink r:id="rId81">
         <w:r>
           <w:rPr>
             <w:rStyle w:val="Hyperlink"/>
@@ -8390,8 +8765,8 @@
         </w:r>
       </w:hyperlink>
     </w:p>
-    <w:bookmarkEnd w:id="81"/>
-    <w:bookmarkStart w:id="83" w:name="ref-Furukawa2014"/>
+    <w:bookmarkEnd w:id="82"/>
+    <w:bookmarkStart w:id="84" w:name="ref-Furukawa2014"/>
     <w:p>
       <w:pPr>
         <w:pStyle w:val="Bibliography"/>
@@ -8428,7 +8803,7 @@
       <w:r>
         <w:t xml:space="preserve"> </w:t>
       </w:r>
-      <w:hyperlink r:id="rId82">
+      <w:hyperlink r:id="rId83">
         <w:r>
           <w:rPr>
             <w:rStyle w:val="Hyperlink"/>
@@ -8437,8 +8812,8 @@
         </w:r>
       </w:hyperlink>
     </w:p>
-    <w:bookmarkEnd w:id="83"/>
-    <w:bookmarkStart w:id="84" w:name="ref-gambrill1975assertion"/>
+    <w:bookmarkEnd w:id="84"/>
+    <w:bookmarkStart w:id="85" w:name="ref-gambrill1975assertion"/>
     <w:p>
       <w:pPr>
         <w:pStyle w:val="Bibliography"/>
@@ -8482,8 +8857,8 @@
         <w:t xml:space="preserve">(4), 550–561.</w:t>
       </w:r>
     </w:p>
-    <w:bookmarkEnd w:id="84"/>
-    <w:bookmarkStart w:id="86" w:name="ref-RandomOrg"/>
+    <w:bookmarkEnd w:id="85"/>
+    <w:bookmarkStart w:id="87" w:name="ref-RandomOrg"/>
     <w:p>
       <w:pPr>
         <w:pStyle w:val="Bibliography"/>
@@ -8521,7 +8896,7 @@
       <w:r>
         <w:t xml:space="preserve"> </w:t>
       </w:r>
-      <w:hyperlink r:id="rId85">
+      <w:hyperlink r:id="rId86">
         <w:r>
           <w:rPr>
             <w:rStyle w:val="Hyperlink"/>
@@ -8533,8 +8908,8 @@
         <w:t xml:space="preserve">.</w:t>
       </w:r>
     </w:p>
-    <w:bookmarkEnd w:id="86"/>
-    <w:bookmarkStart w:id="88" w:name="ref-Hayes2004a"/>
+    <w:bookmarkEnd w:id="87"/>
+    <w:bookmarkStart w:id="89" w:name="ref-Hayes2004a"/>
     <w:p>
       <w:pPr>
         <w:pStyle w:val="Bibliography"/>
@@ -8580,7 +8955,7 @@
       <w:r>
         <w:t xml:space="preserve"> </w:t>
       </w:r>
-      <w:hyperlink r:id="rId87">
+      <w:hyperlink r:id="rId88">
         <w:r>
           <w:rPr>
             <w:rStyle w:val="Hyperlink"/>
@@ -8589,8 +8964,8 @@
         </w:r>
       </w:hyperlink>
     </w:p>
-    <w:bookmarkEnd w:id="88"/>
-    <w:bookmarkStart w:id="90" w:name="ref-Hofmann2012"/>
+    <w:bookmarkEnd w:id="89"/>
+    <w:bookmarkStart w:id="91" w:name="ref-Hofmann2012"/>
     <w:p>
       <w:pPr>
         <w:pStyle w:val="Bibliography"/>
@@ -8636,7 +9011,7 @@
       <w:r>
         <w:t xml:space="preserve"> </w:t>
       </w:r>
-      <w:hyperlink r:id="rId89">
+      <w:hyperlink r:id="rId90">
         <w:r>
           <w:rPr>
             <w:rStyle w:val="Hyperlink"/>
@@ -8645,8 +9020,8 @@
         </w:r>
       </w:hyperlink>
     </w:p>
-    <w:bookmarkEnd w:id="90"/>
-    <w:bookmarkStart w:id="91" w:name="ref-Jacobson1991"/>
+    <w:bookmarkEnd w:id="91"/>
+    <w:bookmarkStart w:id="92" w:name="ref-Jacobson1991"/>
     <w:p>
       <w:pPr>
         <w:pStyle w:val="Bibliography"/>
@@ -8690,8 +9065,8 @@
         <w:t xml:space="preserve">(1), 12–19.</w:t>
       </w:r>
     </w:p>
-    <w:bookmarkEnd w:id="91"/>
-    <w:bookmarkStart w:id="93" w:name="ref-Kroenke2010"/>
+    <w:bookmarkEnd w:id="92"/>
+    <w:bookmarkStart w:id="94" w:name="ref-Kroenke2010"/>
     <w:p>
       <w:pPr>
         <w:pStyle w:val="Bibliography"/>
@@ -8737,7 +9112,7 @@
       <w:r>
         <w:t xml:space="preserve"> </w:t>
       </w:r>
-      <w:hyperlink r:id="rId92">
+      <w:hyperlink r:id="rId93">
         <w:r>
           <w:rPr>
             <w:rStyle w:val="Hyperlink"/>
@@ -8746,8 +9121,8 @@
         </w:r>
       </w:hyperlink>
     </w:p>
-    <w:bookmarkEnd w:id="93"/>
-    <w:bookmarkStart w:id="95" w:name="ref-R-lmerTest"/>
+    <w:bookmarkEnd w:id="94"/>
+    <w:bookmarkStart w:id="96" w:name="ref-R-lmerTest"/>
     <w:p>
       <w:pPr>
         <w:pStyle w:val="Bibliography"/>
@@ -8771,7 +9146,7 @@
       <w:r>
         <w:t xml:space="preserve"> </w:t>
       </w:r>
-      <w:hyperlink r:id="rId94">
+      <w:hyperlink r:id="rId95">
         <w:r>
           <w:rPr>
             <w:rStyle w:val="Hyperlink"/>
@@ -8780,8 +9155,8 @@
         </w:r>
       </w:hyperlink>
     </w:p>
-    <w:bookmarkEnd w:id="95"/>
-    <w:bookmarkStart w:id="97" w:name="ref-R-emmeans"/>
+    <w:bookmarkEnd w:id="96"/>
+    <w:bookmarkStart w:id="98" w:name="ref-R-emmeans"/>
     <w:p>
       <w:pPr>
         <w:pStyle w:val="Bibliography"/>
@@ -8805,7 +9180,7 @@
       <w:r>
         <w:t xml:space="preserve"> </w:t>
       </w:r>
-      <w:hyperlink r:id="rId96">
+      <w:hyperlink r:id="rId97">
         <w:r>
           <w:rPr>
             <w:rStyle w:val="Hyperlink"/>
@@ -8814,8 +9189,8 @@
         </w:r>
       </w:hyperlink>
     </w:p>
-    <w:bookmarkEnd w:id="97"/>
-    <w:bookmarkStart w:id="99" w:name="ref-LINEHAN1979"/>
+    <w:bookmarkEnd w:id="98"/>
+    <w:bookmarkStart w:id="100" w:name="ref-LINEHAN1979"/>
     <w:p>
       <w:pPr>
         <w:pStyle w:val="Bibliography"/>
@@ -8851,7 +9226,7 @@
       <w:r>
         <w:t xml:space="preserve"> </w:t>
       </w:r>
-      <w:hyperlink r:id="rId98">
+      <w:hyperlink r:id="rId99">
         <w:r>
           <w:rPr>
             <w:rStyle w:val="Hyperlink"/>
@@ -8860,8 +9235,8 @@
         </w:r>
       </w:hyperlink>
     </w:p>
-    <w:bookmarkEnd w:id="99"/>
-    <w:bookmarkStart w:id="100" w:name="ref-linehan1993skills"/>
+    <w:bookmarkEnd w:id="100"/>
+    <w:bookmarkStart w:id="101" w:name="ref-linehan1993skills"/>
     <w:p>
       <w:pPr>
         <w:pStyle w:val="Bibliography"/>
@@ -8883,8 +9258,8 @@
         <w:t xml:space="preserve"> The Guilford Press.</w:t>
       </w:r>
     </w:p>
-    <w:bookmarkEnd w:id="100"/>
-    <w:bookmarkStart w:id="102" w:name="ref-R-ggeffects"/>
+    <w:bookmarkEnd w:id="101"/>
+    <w:bookmarkStart w:id="103" w:name="ref-R-ggeffects"/>
     <w:p>
       <w:pPr>
         <w:pStyle w:val="Bibliography"/>
@@ -8930,7 +9305,7 @@
       <w:r>
         <w:t xml:space="preserve"> </w:t>
       </w:r>
-      <w:hyperlink r:id="rId101">
+      <w:hyperlink r:id="rId102">
         <w:r>
           <w:rPr>
             <w:rStyle w:val="Hyperlink"/>
@@ -8939,8 +9314,8 @@
         </w:r>
       </w:hyperlink>
     </w:p>
-    <w:bookmarkEnd w:id="102"/>
-    <w:bookmarkStart w:id="104" w:name="ref-R-performance"/>
+    <w:bookmarkEnd w:id="103"/>
+    <w:bookmarkStart w:id="105" w:name="ref-R-performance"/>
     <w:p>
       <w:pPr>
         <w:pStyle w:val="Bibliography"/>
@@ -8964,7 +9339,7 @@
       <w:r>
         <w:t xml:space="preserve"> </w:t>
       </w:r>
-      <w:hyperlink r:id="rId103">
+      <w:hyperlink r:id="rId104">
         <w:r>
           <w:rPr>
             <w:rStyle w:val="Hyperlink"/>
@@ -8973,8 +9348,8 @@
         </w:r>
       </w:hyperlink>
     </w:p>
-    <w:bookmarkEnd w:id="104"/>
-    <w:bookmarkStart w:id="106" w:name="ref-michel2008"/>
+    <w:bookmarkEnd w:id="105"/>
+    <w:bookmarkStart w:id="107" w:name="ref-michel2008"/>
     <w:p>
       <w:pPr>
         <w:pStyle w:val="Bibliography"/>
@@ -8998,7 +9373,7 @@
       <w:r>
         <w:t xml:space="preserve"> </w:t>
       </w:r>
-      <w:hyperlink r:id="rId105">
+      <w:hyperlink r:id="rId106">
         <w:r>
           <w:rPr>
             <w:rStyle w:val="Hyperlink"/>
@@ -9007,8 +9382,8 @@
         </w:r>
       </w:hyperlink>
     </w:p>
-    <w:bookmarkEnd w:id="106"/>
-    <w:bookmarkStart w:id="107" w:name="ref-ost2006tillampad"/>
+    <w:bookmarkEnd w:id="107"/>
+    <w:bookmarkStart w:id="108" w:name="ref-ost2006tillampad"/>
     <w:p>
       <w:pPr>
         <w:pStyle w:val="Bibliography"/>
@@ -9053,8 +9428,8 @@
         <w:t xml:space="preserve">st.</w:t>
       </w:r>
     </w:p>
-    <w:bookmarkEnd w:id="107"/>
-    <w:bookmarkStart w:id="108" w:name="ref-powell2017mental"/>
+    <w:bookmarkEnd w:id="108"/>
+    <w:bookmarkStart w:id="109" w:name="ref-powell2017mental"/>
     <w:p>
       <w:pPr>
         <w:pStyle w:val="Bibliography"/>
@@ -9076,8 +9451,8 @@
         <w:t xml:space="preserve">. Routledge.</w:t>
       </w:r>
     </w:p>
-    <w:bookmarkEnd w:id="108"/>
-    <w:bookmarkStart w:id="110" w:name="ref-Rathus1973"/>
+    <w:bookmarkEnd w:id="109"/>
+    <w:bookmarkStart w:id="111" w:name="ref-Rathus1973"/>
     <w:p>
       <w:pPr>
         <w:pStyle w:val="Bibliography"/>
@@ -9123,7 +9498,7 @@
       <w:r>
         <w:t xml:space="preserve"> </w:t>
       </w:r>
-      <w:hyperlink r:id="rId109">
+      <w:hyperlink r:id="rId110">
         <w:r>
           <w:rPr>
             <w:rStyle w:val="Hyperlink"/>
@@ -9132,8 +9507,8 @@
         </w:r>
       </w:hyperlink>
     </w:p>
-    <w:bookmarkEnd w:id="110"/>
-    <w:bookmarkStart w:id="112" w:name="ref-Rozental2015"/>
+    <w:bookmarkEnd w:id="111"/>
+    <w:bookmarkStart w:id="113" w:name="ref-Rozental2015"/>
     <w:p>
       <w:pPr>
         <w:pStyle w:val="Bibliography"/>
@@ -9179,7 +9554,7 @@
       <w:r>
         <w:t xml:space="preserve"> </w:t>
       </w:r>
-      <w:hyperlink r:id="rId111">
+      <w:hyperlink r:id="rId112">
         <w:r>
           <w:rPr>
             <w:rStyle w:val="Hyperlink"/>
@@ -9188,8 +9563,8 @@
         </w:r>
       </w:hyperlink>
     </w:p>
-    <w:bookmarkEnd w:id="112"/>
-    <w:bookmarkStart w:id="114" w:name="ref-Rozental2017"/>
+    <w:bookmarkEnd w:id="113"/>
+    <w:bookmarkStart w:id="115" w:name="ref-Rozental2017"/>
     <w:p>
       <w:pPr>
         <w:pStyle w:val="Bibliography"/>
@@ -9235,7 +9610,7 @@
       <w:r>
         <w:t xml:space="preserve"> </w:t>
       </w:r>
-      <w:hyperlink r:id="rId113">
+      <w:hyperlink r:id="rId114">
         <w:r>
           <w:rPr>
             <w:rStyle w:val="Hyperlink"/>
@@ -9244,8 +9619,8 @@
         </w:r>
       </w:hyperlink>
     </w:p>
-    <w:bookmarkEnd w:id="114"/>
-    <w:bookmarkStart w:id="115" w:name="ref-salter1949conditioned"/>
+    <w:bookmarkEnd w:id="115"/>
+    <w:bookmarkStart w:id="116" w:name="ref-salter1949conditioned"/>
     <w:p>
       <w:pPr>
         <w:pStyle w:val="Bibliography"/>
@@ -9289,8 +9664,8 @@
         <w:t xml:space="preserve">.</w:t>
       </w:r>
     </w:p>
-    <w:bookmarkEnd w:id="115"/>
-    <w:bookmarkStart w:id="117" w:name="ref-sealed"/>
+    <w:bookmarkEnd w:id="116"/>
+    <w:bookmarkStart w:id="118" w:name="ref-sealed"/>
     <w:p>
       <w:pPr>
         <w:pStyle w:val="Bibliography"/>
@@ -9314,7 +9689,7 @@
       <w:r>
         <w:t xml:space="preserve"> </w:t>
       </w:r>
-      <w:hyperlink r:id="rId116">
+      <w:hyperlink r:id="rId117">
         <w:r>
           <w:rPr>
             <w:rStyle w:val="Hyperlink"/>
@@ -9326,8 +9701,8 @@
         <w:t xml:space="preserve">.</w:t>
       </w:r>
     </w:p>
-    <w:bookmarkEnd w:id="117"/>
-    <w:bookmarkStart w:id="118" w:name="ref-smith1975say"/>
+    <w:bookmarkEnd w:id="118"/>
+    <w:bookmarkStart w:id="119" w:name="ref-smith1975say"/>
     <w:p>
       <w:pPr>
         <w:pStyle w:val="Bibliography"/>
@@ -9349,8 +9724,8 @@
         <w:t xml:space="preserve">. Bantam.</w:t>
       </w:r>
     </w:p>
-    <w:bookmarkEnd w:id="118"/>
-    <w:bookmarkStart w:id="120" w:name="ref-Speed2018a"/>
+    <w:bookmarkEnd w:id="119"/>
+    <w:bookmarkStart w:id="121" w:name="ref-Speed2018a"/>
     <w:p>
       <w:pPr>
         <w:pStyle w:val="Bibliography"/>
@@ -9396,7 +9771,7 @@
       <w:r>
         <w:t xml:space="preserve"> </w:t>
       </w:r>
-      <w:hyperlink r:id="rId119">
+      <w:hyperlink r:id="rId120">
         <w:r>
           <w:rPr>
             <w:rStyle w:val="Hyperlink"/>
@@ -9405,8 +9780,8 @@
         </w:r>
       </w:hyperlink>
     </w:p>
-    <w:bookmarkEnd w:id="120"/>
-    <w:bookmarkStart w:id="122" w:name="ref-Kroenke2006"/>
+    <w:bookmarkEnd w:id="121"/>
+    <w:bookmarkStart w:id="123" w:name="ref-Kroenke2006"/>
     <w:p>
       <w:pPr>
         <w:pStyle w:val="Bibliography"/>
@@ -9452,7 +9827,7 @@
       <w:r>
         <w:t xml:space="preserve"> </w:t>
       </w:r>
-      <w:hyperlink r:id="rId121">
+      <w:hyperlink r:id="rId122">
         <w:r>
           <w:rPr>
             <w:rStyle w:val="Hyperlink"/>
@@ -9461,8 +9836,8 @@
         </w:r>
       </w:hyperlink>
     </w:p>
-    <w:bookmarkEnd w:id="122"/>
-    <w:bookmarkStart w:id="124" w:name="ref-Thompson2011"/>
+    <w:bookmarkEnd w:id="123"/>
+    <w:bookmarkStart w:id="125" w:name="ref-Thompson2011"/>
     <w:p>
       <w:pPr>
         <w:pStyle w:val="Bibliography"/>
@@ -9508,7 +9883,7 @@
       <w:r>
         <w:t xml:space="preserve"> </w:t>
       </w:r>
-      <w:hyperlink r:id="rId123">
+      <w:hyperlink r:id="rId124">
         <w:r>
           <w:rPr>
             <w:rStyle w:val="Hyperlink"/>
@@ -9517,8 +9892,8 @@
         </w:r>
       </w:hyperlink>
     </w:p>
-    <w:bookmarkEnd w:id="124"/>
-    <w:bookmarkStart w:id="126" w:name="ref-Vagos2019"/>
+    <w:bookmarkEnd w:id="125"/>
+    <w:bookmarkStart w:id="127" w:name="ref-Vagos2019"/>
     <w:p>
       <w:pPr>
         <w:pStyle w:val="Bibliography"/>
@@ -9564,7 +9939,7 @@
       <w:r>
         <w:t xml:space="preserve"> </w:t>
       </w:r>
-      <w:hyperlink r:id="rId125">
+      <w:hyperlink r:id="rId126">
         <w:r>
           <w:rPr>
             <w:rStyle w:val="Hyperlink"/>
@@ -9573,8 +9948,8 @@
         </w:r>
       </w:hyperlink>
     </w:p>
-    <w:bookmarkEnd w:id="126"/>
-    <w:bookmarkStart w:id="127" w:name="ref-Wolpe1952"/>
+    <w:bookmarkEnd w:id="127"/>
+    <w:bookmarkStart w:id="128" w:name="ref-Wolpe1952"/>
     <w:p>
       <w:pPr>
         <w:pStyle w:val="Bibliography"/>
@@ -9618,8 +9993,8 @@
         <w:t xml:space="preserve">(42), 825–829.</w:t>
       </w:r>
     </w:p>
-    <w:bookmarkEnd w:id="127"/>
-    <w:bookmarkStart w:id="128" w:name="ref-wolpe1990practice"/>
+    <w:bookmarkEnd w:id="128"/>
+    <w:bookmarkStart w:id="129" w:name="ref-wolpe1990practice"/>
     <w:p>
       <w:pPr>
         <w:pStyle w:val="Bibliography"/>
@@ -9641,8 +10016,8 @@
         <w:t xml:space="preserve">. Pergamon Press.</w:t>
       </w:r>
     </w:p>
-    <w:bookmarkEnd w:id="128"/>
-    <w:bookmarkStart w:id="129" w:name="ref-Wolpe1966"/>
+    <w:bookmarkEnd w:id="129"/>
+    <w:bookmarkStart w:id="130" w:name="ref-Wolpe1966"/>
     <w:p>
       <w:pPr>
         <w:pStyle w:val="Bibliography"/>
@@ -9667,10 +10042,10 @@
         <w:t xml:space="preserve">(pp. ix, 198–ix, 198). Pergamon Press.</w:t>
       </w:r>
     </w:p>
-    <w:bookmarkEnd w:id="129"/>
     <w:bookmarkEnd w:id="130"/>
     <w:bookmarkEnd w:id="131"/>
     <w:bookmarkEnd w:id="132"/>
+    <w:bookmarkEnd w:id="133"/>
     <w:sectPr/>
   </w:body>
 </w:document>
@@ -10046,9 +10421,6 @@
     <w:abstractNumId w:val="991"/>
   </w:num>
   <w:num w:numId="1002">
-    <w:abstractNumId w:val="991"/>
-  </w:num>
-  <w:num w:numId="1003">
     <w:abstractNumId w:val="991"/>
   </w:num>
 </w:numbering>

</xml_diff>

<commit_message>
drop leading zeroes in output
</commit_message>
<xml_diff>
--- a/r2fu-article.docx
+++ b/r2fu-article.docx
@@ -922,7 +922,7 @@
         </w:numPr>
       </w:pPr>
       <w:r>
-        <w:t xml:space="preserve">What are the effects on assertiveness of guided and unguided participation in Respect</w:t>
+        <w:t xml:space="preserve">What are the effects on assertiveness of guided and unguided participation in Respekt</w:t>
       </w:r>
       <w:r>
         <w:rPr>
@@ -2193,7 +2193,7 @@
       </w:r>
       <m:oMath>
         <m:r>
-          <m:t>0.001</m:t>
+          <m:t>.001</m:t>
         </m:r>
       </m:oMath>
       <w:r>
@@ -2259,7 +2259,7 @@
       </w:r>
       <m:oMath>
         <m:r>
-          <m:t>0.001</m:t>
+          <m:t>.001</m:t>
         </m:r>
       </m:oMath>
       <w:r>
@@ -2325,7 +2325,7 @@
       </w:r>
       <m:oMath>
         <m:r>
-          <m:t>0.051</m:t>
+          <m:t>.051</m:t>
         </m:r>
       </m:oMath>
       <w:r>
@@ -2400,7 +2400,7 @@
       </w:r>
       <m:oMath>
         <m:r>
-          <m:t>0.003</m:t>
+          <m:t>.003</m:t>
         </m:r>
       </m:oMath>
       <w:r>
@@ -2466,7 +2466,7 @@
       </w:r>
       <m:oMath>
         <m:r>
-          <m:t>0.001</m:t>
+          <m:t>.001</m:t>
         </m:r>
       </m:oMath>
       <w:r>
@@ -2535,7 +2535,7 @@
       </w:r>
       <m:oMath>
         <m:r>
-          <m:t>0.051</m:t>
+          <m:t>.051</m:t>
         </m:r>
       </m:oMath>
       <w:r>
@@ -2641,7 +2641,7 @@
       </w:r>
       <m:oMath>
         <m:r>
-          <m:t>0.001</m:t>
+          <m:t>.001</m:t>
         </m:r>
       </m:oMath>
       <w:r>
@@ -2677,7 +2677,7 @@
       </w:r>
       <m:oMath>
         <m:r>
-          <m:t>0.76</m:t>
+          <m:t>.76</m:t>
         </m:r>
       </m:oMath>
       <w:r>
@@ -2777,7 +2777,7 @@
       </w:r>
       <m:oMath>
         <m:r>
-          <m:t>0.001</m:t>
+          <m:t>.001</m:t>
         </m:r>
       </m:oMath>
       <w:r>
@@ -2805,7 +2805,7 @@
       </w:r>
       <m:oMath>
         <m:r>
-          <m:t>0.98</m:t>
+          <m:t>.98</m:t>
         </m:r>
       </m:oMath>
       <w:r>
@@ -2813,7 +2813,7 @@
       </w:r>
       <m:oMath>
         <m:r>
-          <m:t>0.75</m:t>
+          <m:t>.75</m:t>
         </m:r>
       </m:oMath>
       <w:r>
@@ -2913,7 +2913,7 @@
       </w:r>
       <m:oMath>
         <m:r>
-          <m:t>0.001</m:t>
+          <m:t>.001</m:t>
         </m:r>
       </m:oMath>
       <w:r>
@@ -2949,7 +2949,7 @@
       </w:r>
       <m:oMath>
         <m:r>
-          <m:t>0.82</m:t>
+          <m:t>.82</m:t>
         </m:r>
       </m:oMath>
       <w:r>
@@ -3049,7 +3049,7 @@
       </w:r>
       <m:oMath>
         <m:r>
-          <m:t>0.001</m:t>
+          <m:t>.001</m:t>
         </m:r>
       </m:oMath>
       <w:r>
@@ -3194,7 +3194,7 @@
       </w:r>
       <m:oMath>
         <m:r>
-          <m:t>0.02</m:t>
+          <m:t>.017</m:t>
         </m:r>
       </m:oMath>
       <w:r>
@@ -3222,7 +3222,7 @@
       </w:r>
       <m:oMath>
         <m:r>
-          <m:t>0.46</m:t>
+          <m:t>.46</m:t>
         </m:r>
       </m:oMath>
       <w:r>
@@ -3230,18 +3230,18 @@
       </w:r>
       <m:oMath>
         <m:r>
-          <m:t>0.21</m:t>
-        </m:r>
-      </m:oMath>
-      <w:r>
-        <w:t xml:space="preserve">,</w:t>
-      </w:r>
-      <w:r>
-        <w:t xml:space="preserve"> </w:t>
-      </w:r>
-      <m:oMath>
-        <m:r>
-          <m:t>0.72</m:t>
+          <m:t>.21</m:t>
+        </m:r>
+      </m:oMath>
+      <w:r>
+        <w:t xml:space="preserve">,</w:t>
+      </w:r>
+      <w:r>
+        <w:t xml:space="preserve"> </w:t>
+      </w:r>
+      <m:oMath>
+        <m:r>
+          <m:t>.72</m:t>
         </m:r>
       </m:oMath>
       <w:r>
@@ -3330,7 +3330,7 @@
       </w:r>
       <m:oMath>
         <m:r>
-          <m:t>0.002</m:t>
+          <m:t>.002</m:t>
         </m:r>
       </m:oMath>
       <w:r>
@@ -3358,7 +3358,7 @@
       </w:r>
       <m:oMath>
         <m:r>
-          <m:t>0.49</m:t>
+          <m:t>.49</m:t>
         </m:r>
       </m:oMath>
       <w:r>
@@ -3366,18 +3366,18 @@
       </w:r>
       <m:oMath>
         <m:r>
-          <m:t>0.26</m:t>
-        </m:r>
-      </m:oMath>
-      <w:r>
-        <w:t xml:space="preserve">,</w:t>
-      </w:r>
-      <w:r>
-        <w:t xml:space="preserve"> </w:t>
-      </w:r>
-      <m:oMath>
-        <m:r>
-          <m:t>0.73</m:t>
+          <m:t>.26</m:t>
+        </m:r>
+      </m:oMath>
+      <w:r>
+        <w:t xml:space="preserve">,</w:t>
+      </w:r>
+      <w:r>
+        <w:t xml:space="preserve"> </w:t>
+      </w:r>
+      <m:oMath>
+        <m:r>
+          <m:t>.73</m:t>
         </m:r>
       </m:oMath>
       <w:r>
@@ -3402,7 +3402,7 @@
       </w:r>
       <m:oMath>
         <m:r>
-          <m:t>0.73</m:t>
+          <m:t>.731</m:t>
         </m:r>
       </m:oMath>
       <w:r>
@@ -3430,7 +3430,7 @@
       </w:r>
       <m:oMath>
         <m:r>
-          <m:t>1</m:t>
+          <m:t>1.000</m:t>
         </m:r>
       </m:oMath>
       <w:r>
@@ -3521,7 +3521,7 @@
       </w:r>
       <m:oMath>
         <m:r>
-          <m:t>0.04</m:t>
+          <m:t>.038</m:t>
         </m:r>
       </m:oMath>
       <w:r>
@@ -3549,7 +3549,7 @@
       </w:r>
       <m:oMath>
         <m:r>
-          <m:t>0.53</m:t>
+          <m:t>.53</m:t>
         </m:r>
       </m:oMath>
       <w:r>
@@ -3557,18 +3557,18 @@
       </w:r>
       <m:oMath>
         <m:r>
-          <m:t>0.23</m:t>
-        </m:r>
-      </m:oMath>
-      <w:r>
-        <w:t xml:space="preserve">,</w:t>
-      </w:r>
-      <w:r>
-        <w:t xml:space="preserve"> </w:t>
-      </w:r>
-      <m:oMath>
-        <m:r>
-          <m:t>0.84</m:t>
+          <m:t>.23</m:t>
+        </m:r>
+      </m:oMath>
+      <w:r>
+        <w:t xml:space="preserve">,</w:t>
+      </w:r>
+      <w:r>
+        <w:t xml:space="preserve"> </w:t>
+      </w:r>
+      <m:oMath>
+        <m:r>
+          <m:t>.84</m:t>
         </m:r>
       </m:oMath>
       <w:r>
@@ -3651,7 +3651,7 @@
       </w:r>
       <m:oMath>
         <m:r>
-          <m:t>0.001</m:t>
+          <m:t>.001</m:t>
         </m:r>
       </m:oMath>
       <w:r>
@@ -3679,7 +3679,7 @@
       </w:r>
       <m:oMath>
         <m:r>
-          <m:t>0.65</m:t>
+          <m:t>.65</m:t>
         </m:r>
       </m:oMath>
       <w:r>
@@ -3687,18 +3687,18 @@
       </w:r>
       <m:oMath>
         <m:r>
-          <m:t>0.45</m:t>
-        </m:r>
-      </m:oMath>
-      <w:r>
-        <w:t xml:space="preserve">,</w:t>
-      </w:r>
-      <w:r>
-        <w:t xml:space="preserve"> </w:t>
-      </w:r>
-      <m:oMath>
-        <m:r>
-          <m:t>0.84</m:t>
+          <m:t>.45</m:t>
+        </m:r>
+      </m:oMath>
+      <w:r>
+        <w:t xml:space="preserve">,</w:t>
+      </w:r>
+      <w:r>
+        <w:t xml:space="preserve"> </w:t>
+      </w:r>
+      <m:oMath>
+        <m:r>
+          <m:t>.84</m:t>
         </m:r>
       </m:oMath>
       <w:r>
@@ -3781,7 +3781,7 @@
       </w:r>
       <m:oMath>
         <m:r>
-          <m:t>0.001</m:t>
+          <m:t>.001</m:t>
         </m:r>
       </m:oMath>
       <w:r>
@@ -3809,7 +3809,7 @@
       </w:r>
       <m:oMath>
         <m:r>
-          <m:t>0.98</m:t>
+          <m:t>.98</m:t>
         </m:r>
       </m:oMath>
       <w:r>
@@ -3817,7 +3817,7 @@
       </w:r>
       <m:oMath>
         <m:r>
-          <m:t>0.75</m:t>
+          <m:t>.75</m:t>
         </m:r>
       </m:oMath>
       <w:r>
@@ -3911,7 +3911,7 @@
       </w:r>
       <m:oMath>
         <m:r>
-          <m:t>0.001</m:t>
+          <m:t>.001</m:t>
         </m:r>
       </m:oMath>
       <w:r>
@@ -3939,7 +3939,7 @@
       </w:r>
       <m:oMath>
         <m:r>
-          <m:t>0.63</m:t>
+          <m:t>.63</m:t>
         </m:r>
       </m:oMath>
       <w:r>
@@ -3947,18 +3947,18 @@
       </w:r>
       <m:oMath>
         <m:r>
-          <m:t>0.46</m:t>
-        </m:r>
-      </m:oMath>
-      <w:r>
-        <w:t xml:space="preserve">,</w:t>
-      </w:r>
-      <w:r>
-        <w:t xml:space="preserve"> </w:t>
-      </w:r>
-      <m:oMath>
-        <m:r>
-          <m:t>0.80</m:t>
+          <m:t>.46</m:t>
+        </m:r>
+      </m:oMath>
+      <w:r>
+        <w:t xml:space="preserve">,</w:t>
+      </w:r>
+      <w:r>
+        <w:t xml:space="preserve"> </w:t>
+      </w:r>
+      <m:oMath>
+        <m:r>
+          <m:t>.80</m:t>
         </m:r>
       </m:oMath>
       <w:r>
@@ -4041,7 +4041,7 @@
       </w:r>
       <m:oMath>
         <m:r>
-          <m:t>0.001</m:t>
+          <m:t>.001</m:t>
         </m:r>
       </m:oMath>
       <w:r>
@@ -4069,7 +4069,7 @@
       </w:r>
       <m:oMath>
         <m:r>
-          <m:t>0.91</m:t>
+          <m:t>.91</m:t>
         </m:r>
       </m:oMath>
       <w:r>
@@ -4077,7 +4077,7 @@
       </w:r>
       <m:oMath>
         <m:r>
-          <m:t>0.71</m:t>
+          <m:t>.71</m:t>
         </m:r>
       </m:oMath>
       <w:r>
@@ -4113,7 +4113,7 @@
       </w:r>
       <m:oMath>
         <m:r>
-          <m:t>0.33</m:t>
+          <m:t>.328</m:t>
         </m:r>
       </m:oMath>
       <w:r>
@@ -4141,7 +4141,7 @@
       </w:r>
       <m:oMath>
         <m:r>
-          <m:t>0.27</m:t>
+          <m:t>.269</m:t>
         </m:r>
       </m:oMath>
       <w:r>
@@ -4251,7 +4251,7 @@
       </w:r>
       <m:oMath>
         <m:r>
-          <m:t>0.001</m:t>
+          <m:t>.001</m:t>
         </m:r>
       </m:oMath>
       <w:r>
@@ -4287,7 +4287,7 @@
       </w:r>
       <m:oMath>
         <m:r>
-          <m:t>0.62</m:t>
+          <m:t>.62</m:t>
         </m:r>
       </m:oMath>
       <w:r>
@@ -4387,7 +4387,7 @@
       </w:r>
       <m:oMath>
         <m:r>
-          <m:t>0.001</m:t>
+          <m:t>.001</m:t>
         </m:r>
       </m:oMath>
       <w:r>
@@ -4423,7 +4423,7 @@
       </w:r>
       <m:oMath>
         <m:r>
-          <m:t>0.90</m:t>
+          <m:t>.90</m:t>
         </m:r>
       </m:oMath>
       <w:r>
@@ -4523,7 +4523,7 @@
       </w:r>
       <m:oMath>
         <m:r>
-          <m:t>0.001</m:t>
+          <m:t>.001</m:t>
         </m:r>
       </m:oMath>
       <w:r>
@@ -4559,7 +4559,7 @@
       </w:r>
       <m:oMath>
         <m:r>
-          <m:t>0.65</m:t>
+          <m:t>.65</m:t>
         </m:r>
       </m:oMath>
       <w:r>
@@ -4659,7 +4659,7 @@
       </w:r>
       <m:oMath>
         <m:r>
-          <m:t>0.001</m:t>
+          <m:t>.001</m:t>
         </m:r>
       </m:oMath>
       <w:r>
@@ -4695,7 +4695,7 @@
       </w:r>
       <m:oMath>
         <m:r>
-          <m:t>0.96</m:t>
+          <m:t>.96</m:t>
         </m:r>
       </m:oMath>
       <w:r>
@@ -4795,7 +4795,7 @@
       </w:r>
       <m:oMath>
         <m:r>
-          <m:t>0.001</m:t>
+          <m:t>.001</m:t>
         </m:r>
       </m:oMath>
       <w:r>
@@ -4823,7 +4823,7 @@
       </w:r>
       <m:oMath>
         <m:r>
-          <m:t>0.95</m:t>
+          <m:t>.95</m:t>
         </m:r>
       </m:oMath>
       <w:r>
@@ -4831,7 +4831,7 @@
       </w:r>
       <m:oMath>
         <m:r>
-          <m:t>0.59</m:t>
+          <m:t>.59</m:t>
         </m:r>
       </m:oMath>
       <w:r>
@@ -4931,7 +4931,7 @@
       </w:r>
       <m:oMath>
         <m:r>
-          <m:t>0.001</m:t>
+          <m:t>.001</m:t>
         </m:r>
       </m:oMath>
       <w:r>
@@ -5067,7 +5067,7 @@
       </w:r>
       <m:oMath>
         <m:r>
-          <m:t>0.001</m:t>
+          <m:t>.001</m:t>
         </m:r>
       </m:oMath>
       <w:r>
@@ -5103,7 +5103,7 @@
       </w:r>
       <m:oMath>
         <m:r>
-          <m:t>0.88</m:t>
+          <m:t>.88</m:t>
         </m:r>
       </m:oMath>
       <w:r>
@@ -5203,7 +5203,7 @@
       </w:r>
       <m:oMath>
         <m:r>
-          <m:t>0.001</m:t>
+          <m:t>.001</m:t>
         </m:r>
       </m:oMath>
       <w:r>
@@ -5283,7 +5283,7 @@
       </w:r>
       <m:oMath>
         <m:r>
-          <m:t>0.087</m:t>
+          <m:t>.087</m:t>
         </m:r>
       </m:oMath>
       <w:r>
@@ -5366,7 +5366,7 @@
       </w:r>
       <m:oMath>
         <m:r>
-          <m:t>0.001</m:t>
+          <m:t>.001</m:t>
         </m:r>
       </m:oMath>
       <w:r>
@@ -5394,7 +5394,7 @@
       </w:r>
       <m:oMath>
         <m:r>
-          <m:t>0.90</m:t>
+          <m:t>.90</m:t>
         </m:r>
       </m:oMath>
       <w:r>
@@ -5402,7 +5402,7 @@
       </w:r>
       <m:oMath>
         <m:r>
-          <m:t>0.52</m:t>
+          <m:t>.52</m:t>
         </m:r>
       </m:oMath>
       <w:r>
@@ -5438,7 +5438,7 @@
       </w:r>
       <m:oMath>
         <m:r>
-          <m:t>0.11</m:t>
+          <m:t>.112</m:t>
         </m:r>
       </m:oMath>
       <w:r>
@@ -5521,7 +5521,7 @@
       </w:r>
       <m:oMath>
         <m:r>
-          <m:t>0.002</m:t>
+          <m:t>.002</m:t>
         </m:r>
       </m:oMath>
       <w:r>
@@ -5549,7 +5549,7 @@
       </w:r>
       <m:oMath>
         <m:r>
-          <m:t>0.77</m:t>
+          <m:t>.77</m:t>
         </m:r>
       </m:oMath>
       <w:r>
@@ -5557,7 +5557,7 @@
       </w:r>
       <m:oMath>
         <m:r>
-          <m:t>0.40</m:t>
+          <m:t>.40</m:t>
         </m:r>
       </m:oMath>
       <w:r>
@@ -5638,7 +5638,7 @@
       </w:r>
       <m:oMath>
         <m:r>
-          <m:t>0.02</m:t>
+          <m:t>.019</m:t>
         </m:r>
       </m:oMath>
       <w:r>
@@ -5697,7 +5697,7 @@
       </w:r>
       <m:oMath>
         <m:r>
-          <m:t>0.001</m:t>
+          <m:t>.001</m:t>
         </m:r>
       </m:oMath>
       <w:r>
@@ -5750,7 +5750,7 @@
       </w:r>
       <m:oMath>
         <m:r>
-          <m:t>0.02</m:t>
+          <m:t>.023</m:t>
         </m:r>
       </m:oMath>
       <w:r>
@@ -5775,7 +5775,7 @@
       </w:r>
       <m:oMath>
         <m:r>
-          <m:t>0.91</m:t>
+          <m:t>.912</m:t>
         </m:r>
       </m:oMath>
       <w:r>
@@ -5800,7 +5800,7 @@
       </w:r>
       <m:oMath>
         <m:r>
-          <m:t>0.008</m:t>
+          <m:t>.008</m:t>
         </m:r>
       </m:oMath>
       <w:r>
@@ -5825,7 +5825,7 @@
       </w:r>
       <m:oMath>
         <m:r>
-          <m:t>0.36</m:t>
+          <m:t>.364</m:t>
         </m:r>
       </m:oMath>
       <w:r>
@@ -5878,7 +5878,7 @@
       </w:r>
       <m:oMath>
         <m:r>
-          <m:t>0.002</m:t>
+          <m:t>.002</m:t>
         </m:r>
       </m:oMath>
       <w:r>
@@ -5931,7 +5931,7 @@
       </w:r>
       <m:oMath>
         <m:r>
-          <m:t>0.001</m:t>
+          <m:t>.001</m:t>
         </m:r>
       </m:oMath>
       <w:r>
@@ -5984,7 +5984,7 @@
       </w:r>
       <m:oMath>
         <m:r>
-          <m:t>0.003</m:t>
+          <m:t>.003</m:t>
         </m:r>
       </m:oMath>
       <w:r>
@@ -6037,7 +6037,7 @@
       </w:r>
       <m:oMath>
         <m:r>
-          <m:t>0.001</m:t>
+          <m:t>.001</m:t>
         </m:r>
       </m:oMath>
       <w:r>
@@ -6062,7 +6062,7 @@
       </w:r>
       <m:oMath>
         <m:r>
-          <m:t>0.42</m:t>
+          <m:t>.421</m:t>
         </m:r>
       </m:oMath>
       <w:r>
@@ -6090,7 +6090,7 @@
       </w:r>
       <m:oMath>
         <m:r>
-          <m:t>0.077</m:t>
+          <m:t>.077</m:t>
         </m:r>
       </m:oMath>
       <w:r>
@@ -6187,7 +6187,7 @@
       </w:r>
       <m:oMath>
         <m:r>
-          <m:t>0.01</m:t>
+          <m:t>.013</m:t>
         </m:r>
       </m:oMath>
       <w:r>
@@ -6279,7 +6279,7 @@
       </w:r>
       <m:oMath>
         <m:r>
-          <m:t>0.006</m:t>
+          <m:t>.006</m:t>
         </m:r>
       </m:oMath>
       <w:r>
@@ -6371,7 +6371,7 @@
       </w:r>
       <m:oMath>
         <m:r>
-          <m:t>0.001</m:t>
+          <m:t>.001</m:t>
         </m:r>
       </m:oMath>
       <w:r>
@@ -6460,7 +6460,7 @@
       </w:r>
       <m:oMath>
         <m:r>
-          <m:t>0.002</m:t>
+          <m:t>.002</m:t>
         </m:r>
       </m:oMath>
       <w:r>
@@ -6552,7 +6552,7 @@
       </w:r>
       <m:oMath>
         <m:r>
-          <m:t>0.001</m:t>
+          <m:t>.001</m:t>
         </m:r>
       </m:oMath>
       <w:r>
@@ -6644,7 +6644,7 @@
       </w:r>
       <m:oMath>
         <m:r>
-          <m:t>0.001</m:t>
+          <m:t>.001</m:t>
         </m:r>
       </m:oMath>
       <w:r>
@@ -6736,7 +6736,7 @@
       </w:r>
       <m:oMath>
         <m:r>
-          <m:t>0.001</m:t>
+          <m:t>.001</m:t>
         </m:r>
       </m:oMath>
       <w:r>
@@ -6828,7 +6828,7 @@
       </w:r>
       <m:oMath>
         <m:r>
-          <m:t>0.002</m:t>
+          <m:t>.002</m:t>
         </m:r>
       </m:oMath>
       <w:r>
@@ -6917,7 +6917,7 @@
       </w:r>
       <m:oMath>
         <m:r>
-          <m:t>0.02</m:t>
+          <m:t>.015</m:t>
         </m:r>
       </m:oMath>
       <w:r>
@@ -7009,7 +7009,7 @@
       </w:r>
       <m:oMath>
         <m:r>
-          <m:t>0.005</m:t>
+          <m:t>.005</m:t>
         </m:r>
       </m:oMath>
       <w:r>
@@ -7101,7 +7101,7 @@
       </w:r>
       <m:oMath>
         <m:r>
-          <m:t>0.001</m:t>
+          <m:t>.001</m:t>
         </m:r>
       </m:oMath>
       <w:r>
@@ -7127,7 +7127,7 @@
         <w:pStyle w:val="FirstParagraph"/>
       </w:pPr>
       <w:r>
-        <w:t xml:space="preserve">To summarize, we found large between-group effects on assertiveness of Self-help and Guided self-help participation in Respect</w:t>
+        <w:t xml:space="preserve">To summarize, we found large between-group effects on assertiveness of Self-help and Guided self-help participation in Respekt</w:t>
       </w:r>
       <w:r>
         <w:rPr>
@@ -7222,7 +7222,7 @@
       </w:r>
       <m:oMath>
         <m:r>
-          <m:t>0.95</m:t>
+          <m:t>.95</m:t>
         </m:r>
       </m:oMath>
       <w:r>
@@ -7315,7 +7315,7 @@
       </w:r>
       <m:oMath>
         <m:r>
-          <m:t>0.98</m:t>
+          <m:t>.98</m:t>
         </m:r>
       </m:oMath>
       <w:r>
@@ -7408,7 +7408,7 @@
       </w:r>
       <m:oMath>
         <m:r>
-          <m:t>0.34</m:t>
+          <m:t>.34</m:t>
         </m:r>
       </m:oMath>
       <w:r>
@@ -7471,7 +7471,7 @@
         <w:t xml:space="preserve"> </w:t>
       </w:r>
       <w:r>
-        <w:t xml:space="preserve">= 25 (36%). We conclude that Respect</w:t>
+        <w:t xml:space="preserve">= 25 (36%). We conclude that Respekt</w:t>
       </w:r>
       <w:r>
         <w:rPr>
@@ -7491,7 +7491,7 @@
         <w:pStyle w:val="BodyText"/>
       </w:pPr>
       <w:r>
-        <w:t xml:space="preserve">Assessing the effect of the Respect</w:t>
+        <w:t xml:space="preserve">Assessing the effect of the Respekt</w:t>
       </w:r>
       <w:r>
         <w:rPr>
@@ -7527,7 +7527,7 @@
       </w:r>
       <m:oMath>
         <m:r>
-          <m:t>0.90</m:t>
+          <m:t>.90</m:t>
         </m:r>
       </m:oMath>
       <w:r>
@@ -7555,7 +7555,7 @@
       </w:r>
       <m:oMath>
         <m:r>
-          <m:t>0.77</m:t>
+          <m:t>.77</m:t>
         </m:r>
       </m:oMath>
       <w:r>
@@ -7583,7 +7583,7 @@
       </w:r>
       <m:oMath>
         <m:r>
-          <m:t>0.67</m:t>
+          <m:t>.67</m:t>
         </m:r>
       </m:oMath>
       <w:r>
@@ -7614,7 +7614,7 @@
       </w:r>
       <m:oMath>
         <m:r>
-          <m:t>0.93</m:t>
+          <m:t>.93</m:t>
         </m:r>
       </m:oMath>
       <w:r>
@@ -7642,7 +7642,7 @@
       </w:r>
       <m:oMath>
         <m:r>
-          <m:t>0.65</m:t>
+          <m:t>.65</m:t>
         </m:r>
       </m:oMath>
       <w:r>
@@ -7673,7 +7673,7 @@
       </w:r>
       <m:oMath>
         <m:r>
-          <m:t>0.98</m:t>
+          <m:t>.98</m:t>
         </m:r>
       </m:oMath>
       <w:r>
@@ -7704,7 +7704,7 @@
       </w:r>
       <m:oMath>
         <m:r>
-          <m:t>0.63</m:t>
+          <m:t>.63</m:t>
         </m:r>
       </m:oMath>
       <w:r>
@@ -7735,7 +7735,7 @@
       </w:r>
       <m:oMath>
         <m:r>
-          <m:t>0.91</m:t>
+          <m:t>.91</m:t>
         </m:r>
       </m:oMath>
       <w:r>
@@ -7766,7 +7766,7 @@
       </w:r>
       <m:oMath>
         <m:r>
-          <m:t>0.53</m:t>
+          <m:t>.53</m:t>
         </m:r>
       </m:oMath>
       <w:r>
@@ -7812,7 +7812,7 @@
         <w:t xml:space="preserve"> </w:t>
       </w:r>
       <w:r>
-        <w:t xml:space="preserve">= 18 (26%) in the Guided self-help group had recovered from depression at Follow-up. Thus, we found that Respect</w:t>
+        <w:t xml:space="preserve">= 18 (26%) in the Guided self-help group had recovered from depression at Follow-up. Thus, we found that Respekt</w:t>
       </w:r>
       <w:r>
         <w:rPr>
@@ -7844,7 +7844,63 @@
         <w:pStyle w:val="FirstParagraph"/>
       </w:pPr>
       <w:r>
-        <w:t xml:space="preserve">Although the effect sizes between groups and within treatment groups were substantial in the Respect</w:t>
+        <w:t xml:space="preserve">Being guided by a therapist does seem to entail benefits, especially for longer-term outcomes. In the Guided self-help group, adaptive assertiveness had increased between end of treatment and 1-year Follow-up, and depression had decreased from pre-treatment to 1-year Follow-up. These phenomena were not observed in the group where the participants were engaging with the intervention on their own. Speculatively, this might be explained by either increased</w:t>
+      </w:r>
+      <w:r>
+        <w:t xml:space="preserve"> </w:t>
+      </w:r>
+      <w:r>
+        <w:rPr>
+          <w:iCs/>
+          <w:i/>
+        </w:rPr>
+        <w:t xml:space="preserve">willingness</w:t>
+      </w:r>
+      <w:r>
+        <w:t xml:space="preserve"> </w:t>
+      </w:r>
+      <w:r>
+        <w:t xml:space="preserve">to participate in behavioral experiments through the effects of coaching, an increased</w:t>
+      </w:r>
+      <w:r>
+        <w:t xml:space="preserve"> </w:t>
+      </w:r>
+      <w:r>
+        <w:rPr>
+          <w:iCs/>
+          <w:i/>
+        </w:rPr>
+        <w:t xml:space="preserve">ability to engage</w:t>
+      </w:r>
+      <w:r>
+        <w:t xml:space="preserve"> </w:t>
+      </w:r>
+      <w:r>
+        <w:t xml:space="preserve">in behavioral experiments through active problem solving with the therapist, or increased</w:t>
+      </w:r>
+      <w:r>
+        <w:t xml:space="preserve"> </w:t>
+      </w:r>
+      <w:r>
+        <w:rPr>
+          <w:iCs/>
+          <w:i/>
+        </w:rPr>
+        <w:t xml:space="preserve">ability to generalize</w:t>
+      </w:r>
+      <w:r>
+        <w:t xml:space="preserve"> </w:t>
+      </w:r>
+      <w:r>
+        <w:t xml:space="preserve">findings from such experiments, or all of them. (Följa upp på något sätt? Kolla antal inloggningar? Antal meddelanden som skickats? Något för en annan artikel? Hur som helst, kolla litteraturen, jämför med andras fynd.)</w:t>
+      </w:r>
+    </w:p>
+    <w:p>
+      <w:pPr>
+        <w:pStyle w:val="BodyText"/>
+      </w:pPr>
+      <w:r>
+        <w:t xml:space="preserve">Although the effect sizes between groups and within treatment groups were substantial in the Respekt</w:t>
       </w:r>
       <w:r>
         <w:rPr>
@@ -7871,7 +7927,7 @@
         <w:t xml:space="preserve">’</w:t>
       </w:r>
       <w:r>
-        <w:t xml:space="preserve">), Ä (no validated scales) and Ö (?). However, it is intriguing that …, and clearly merits further investigation.</w:t>
+        <w:t xml:space="preserve">), Ä (no validated scales) and Ö (?). However, it is intriguing that …, and merits further investigation. Directions for future research could include …</w:t>
       </w:r>
     </w:p>
     <w:p>

</xml_diff>

<commit_message>
edit text: discussion section
</commit_message>
<xml_diff>
--- a/r2fu-article.docx
+++ b/r2fu-article.docx
@@ -6375,7 +6375,7 @@
         </m:r>
       </m:oMath>
       <w:r>
-        <w:t xml:space="preserve">. For assertiveness assessed with the RAS, the corresponding number and rates were</w:t>
+        <w:t xml:space="preserve">. For assertiveness assessed with the RAS, the corresponding numbers and rates were</w:t>
       </w:r>
       <w:r>
         <w:t xml:space="preserve"> </w:t>
@@ -7111,6 +7111,30 @@
         <w:t xml:space="preserve">at Follow-up. These clinical findings seem to pick up that symptoms of social anxiety continued to subside in the year following treatment to the point that some participants had recovered clinically. Combined with the clinically relevant recovery for assertive behaviors measured with AAA-S Adaptive and RAS, this could be a sign of generalization of assertive behaviors having continued to occur after the end of treatment, facilitating extinction of those anxiety responses that were captured with LSAS-SR.</w:t>
       </w:r>
     </w:p>
+    <w:p>
+      <w:pPr>
+        <w:pStyle w:val="BodyText"/>
+      </w:pPr>
+      <w:r>
+        <w:t xml:space="preserve">Nämna något om</w:t>
+      </w:r>
+      <w:r>
+        <w:t xml:space="preserve"> </w:t>
+      </w:r>
+      <w:r>
+        <w:rPr>
+          <w:iCs/>
+          <w:i/>
+        </w:rPr>
+        <w:t xml:space="preserve">detoriation</w:t>
+      </w:r>
+      <w:r>
+        <w:t xml:space="preserve"> </w:t>
+      </w:r>
+      <w:r>
+        <w:t xml:space="preserve">här? Försumbar i behandlingsgrupperna enl tabell 2 men kanske värt att problematisera för väntlistegruppen?</w:t>
+      </w:r>
+    </w:p>
     <w:bookmarkEnd w:id="50"/>
     <w:bookmarkEnd w:id="51"/>
     <w:bookmarkStart w:id="52" w:name="summary-of-findings"/>
@@ -7415,7 +7439,16 @@
         <w:t xml:space="preserve"> </w:t>
       </w:r>
       <w:r>
-        <w:t xml:space="preserve">increase at 1 year Follow-up was also significant. No effect on AAA-S Aggressive was detected in any group. Clinically speaking,</w:t>
+        <w:t xml:space="preserve">increase at 1 year Follow-up was also significant. No significant time</w:t>
+      </w:r>
+      <w:r>
+        <w:t xml:space="preserve"> </w:t>
+      </w:r>
+      <w:r>
+        <w:t xml:space="preserve"> </w:t>
+      </w:r>
+      <w:r>
+        <w:t xml:space="preserve">group interaction was found for AAA-S Aggressive. Clinically speaking,</w:t>
       </w:r>
       <w:r>
         <w:t xml:space="preserve"> </w:t>
@@ -7483,7 +7516,7 @@
         <w:t xml:space="preserve"> </w:t>
       </w:r>
       <w:r>
-        <w:t xml:space="preserve">did indeed help participants to act more assertively, although not more aggressively, and that the effects were either sustained or more pronounced 1 year after the intervention.</w:t>
+        <w:t xml:space="preserve">did indeed help participants act more assertively, although not more aggressively, and that the effects were either sustained or more pronounced 1 year after the intervention.</w:t>
       </w:r>
     </w:p>
     <w:p>
@@ -7618,7 +7651,16 @@
         </m:r>
       </m:oMath>
       <w:r>
-        <w:t xml:space="preserve">. Within-group comparisons revealed medium effects in the Self-help group for LSAS-SR,</w:t>
+        <w:t xml:space="preserve">. There was no significant time</w:t>
+      </w:r>
+      <w:r>
+        <w:t xml:space="preserve"> </w:t>
+      </w:r>
+      <w:r>
+        <w:t xml:space="preserve"> </w:t>
+      </w:r>
+      <w:r>
+        <w:t xml:space="preserve">group interaction found for generalized anxiety, as measured with GAD-7, however. Within-group comparisons revealed medium effects in the Self-help group for LSAS-SR,</w:t>
       </w:r>
       <w:r>
         <w:t xml:space="preserve"> </w:t>
@@ -7844,7 +7886,7 @@
         <w:pStyle w:val="FirstParagraph"/>
       </w:pPr>
       <w:r>
-        <w:t xml:space="preserve">Being guided by a therapist does seem to entail benefits, especially for longer-term outcomes. In the Guided self-help group, adaptive assertiveness had increased between end of treatment and 1-year Follow-up, and depression had decreased from pre-treatment to 1-year Follow-up. These phenomena were not observed in the group where the participants were engaging with the intervention on their own. Speculatively, this might be explained by either increased</w:t>
+        <w:t xml:space="preserve">Being guided by a therapist does seem to entail some advantages, especially for longer-term outcomes. In the Guided self-help group, adaptive assertiveness had increased between end of treatment and 1-year Follow-up, and depression had decreased from pre-treatment to 1-year Follow-up. These phenomena were not observed in the group where the participants were engaging with the intervention on their own. Speculatively, this might be explained by either increased</w:t>
       </w:r>
       <w:r>
         <w:t xml:space="preserve"> </w:t>
@@ -7936,6 +7978,17 @@
       </w:pPr>
       <w:r>
         <w:t xml:space="preserve">Lösrykta tankar/stycken att utveckla och sammanfoga till en helhet:</w:t>
+      </w:r>
+    </w:p>
+    <w:p>
+      <w:pPr>
+        <w:numPr>
+          <w:ilvl w:val="0"/>
+          <w:numId w:val="1002"/>
+        </w:numPr>
+      </w:pPr>
+      <w:r>
+        <w:t xml:space="preserve">Diskutera huvudeffekter för AAA-S Aggressive och GAD-7? Hur tänka?</w:t>
       </w:r>
     </w:p>
     <w:p>

</xml_diff>

<commit_message>
align effect sizes fancily in table
</commit_message>
<xml_diff>
--- a/r2fu-article.docx
+++ b/r2fu-article.docx
@@ -7126,7 +7126,7 @@
           <w:iCs/>
           <w:i/>
         </w:rPr>
-        <w:t xml:space="preserve">detoriation</w:t>
+        <w:t xml:space="preserve">deteroriation</w:t>
       </w:r>
       <w:r>
         <w:t xml:space="preserve"> </w:t>
@@ -7660,7 +7660,7 @@
         <w:t xml:space="preserve"> </w:t>
       </w:r>
       <w:r>
-        <w:t xml:space="preserve">group interaction found for generalized anxiety, as measured with GAD-7, however. Within-group comparisons revealed medium effects in the Self-help group for LSAS-SR,</w:t>
+        <w:t xml:space="preserve">group interaction for generalized anxiety, as measured with GAD-7, however. Within-group comparisons revealed medium effects in the Self-help group for LSAS-SR,</w:t>
       </w:r>
       <w:r>
         <w:t xml:space="preserve"> </w:t>
@@ -7934,7 +7934,7 @@
         <w:t xml:space="preserve"> </w:t>
       </w:r>
       <w:r>
-        <w:t xml:space="preserve">findings from such experiments, or all of them. (Följa upp på något sätt? Kolla antal inloggningar? Antal meddelanden som skickats? Något för en annan artikel? Hur som helst, kolla litteraturen, jämför med andras fynd.)</w:t>
+        <w:t xml:space="preserve">findings from such experiments through better compliance to homework, or any combination of such factors. To dismantle the difference … (Följa upp på något sätt? Kolla antal inloggningar? Antal meddelanden som skickats? Något för en annan artikel? Hur som helst, kolla litteraturen, jämför med andras fynd.)</w:t>
       </w:r>
     </w:p>
     <w:p>
@@ -7988,7 +7988,7 @@
         </w:numPr>
       </w:pPr>
       <w:r>
-        <w:t xml:space="preserve">Diskutera huvudeffekter för AAA-S Aggressive och GAD-7? Hur tänka?</w:t>
+        <w:t xml:space="preserve">Diskutera huvudeffekter för AAA-S Aggressive och GAD-7 trots avsaknad av interation tid x grupp? Hur tänka?</w:t>
       </w:r>
     </w:p>
     <w:p>
@@ -8033,6 +8033,17 @@
       </w:pPr>
       <w:r>
         <w:t xml:space="preserve">Skalorna är inte validerade på svenska.</w:t>
+      </w:r>
+    </w:p>
+    <w:p>
+      <w:pPr>
+        <w:numPr>
+          <w:ilvl w:val="0"/>
+          <w:numId w:val="1002"/>
+        </w:numPr>
+      </w:pPr>
+      <w:r>
+        <w:t xml:space="preserve">Hade varit bättre med också random slopes.</w:t>
       </w:r>
     </w:p>
     <w:p>

</xml_diff>

<commit_message>
check for reliable harm
</commit_message>
<xml_diff>
--- a/r2fu-article.docx
+++ b/r2fu-article.docx
@@ -195,7 +195,7 @@
         <w:pStyle w:val="Date"/>
       </w:pPr>
       <w:r>
-        <w:t xml:space="preserve">29</w:t>
+        <w:t xml:space="preserve">30</w:t>
       </w:r>
       <w:r>
         <w:t xml:space="preserve"> </w:t>
@@ -1989,7 +1989,7 @@
     </w:p>
     <w:bookmarkEnd w:id="41"/>
     <w:bookmarkEnd w:id="42"/>
-    <w:bookmarkStart w:id="54" w:name="results"/>
+    <w:bookmarkStart w:id="55" w:name="results"/>
     <w:p>
       <w:pPr>
         <w:pStyle w:val="Heading1"/>
@@ -2108,7 +2108,7 @@
         <w:t xml:space="preserve">Plots of estimated fixed effects for secondary syndromal outcome measures. Participation in the Support and Self-help conditions lead to signficant symptom alleviation between the Pre and Post as well as between Pre and 1-year Follow-up time points for depression and social anxiety, as captured with their respective measures. As with the transdiagnostic measures of assertive behaviors, the difference between the two time points was small or statistically inappreciable for both groups and both measures. The Waitlist control group did not significantly change between time points for either measure. However, to counteract even the slightest nocebo effect of Waitlist in the between-group comparisons the most conservative estimate for the Waitlist control condition was used; see dotted line.</w:t>
       </w:r>
     </w:p>
-    <w:bookmarkStart w:id="53" w:name="Xb25c33030a3c3a25653d944f8a887d465e89095"/>
+    <w:bookmarkStart w:id="54" w:name="Xb25c33030a3c3a25653d944f8a887d465e89095"/>
     <w:p>
       <w:pPr>
         <w:pStyle w:val="Heading2"/>
@@ -4152,7 +4152,7 @@
       </w:r>
     </w:p>
     <w:bookmarkEnd w:id="49"/>
-    <w:bookmarkStart w:id="51" w:name="between-group-effects"/>
+    <w:bookmarkStart w:id="52" w:name="between-group-effects"/>
     <w:p>
       <w:pPr>
         <w:pStyle w:val="Heading3"/>
@@ -5589,7 +5589,22 @@
         <w:pStyle w:val="FirstParagraph"/>
       </w:pPr>
       <w:r>
-        <w:t xml:space="preserve">Adding to the picture that assertive behaviors increased and symptoms of depression and social phobia decreased as a consequence of participation in the intervention, there was a significant difference between the groups at Post in the number of participants that had recovered clinically, that is had moved across the cutoff for reliable and clinically significant change, with respect to AAA-S Adaptive,</w:t>
+        <w:t xml:space="preserve">Adding to the picture that assertive behaviors increased and symptoms of depression and social phobia decreased as a consequence of participation in the intervention, there was a significant difference between the groups at Post in the number of participants that had recovered clinically, that is had moved across the cutoff for reliable and clinically significant change, into the category</w:t>
+      </w:r>
+      <w:r>
+        <w:t xml:space="preserve"> </w:t>
+      </w:r>
+      <w:r>
+        <w:t xml:space="preserve">‘</w:t>
+      </w:r>
+      <w:r>
+        <w:t xml:space="preserve">recovered</w:t>
+      </w:r>
+      <w:r>
+        <w:t xml:space="preserve">’</w:t>
+      </w:r>
+      <w:r>
+        <w:t xml:space="preserve">, with respect to AAA-S Adaptive,</w:t>
       </w:r>
       <w:r>
         <w:t xml:space="preserve"> </w:t>
@@ -7108,7 +7123,185 @@
         <w:t xml:space="preserve"> </w:t>
       </w:r>
       <w:r>
-        <w:t xml:space="preserve">at Follow-up. These clinical findings seem to pick up that symptoms of social anxiety continued to subside in the year following treatment to the point that some participants had recovered clinically. Combined with the clinically relevant recovery for assertive behaviors measured with AAA-S Adaptive and RAS, this could be a sign of generalization of assertive behaviors having continued to occur after the end of treatment, facilitating extinction of those anxiety responses that were captured with LSAS-SR.</w:t>
+        <w:t xml:space="preserve">at Follow-up. These clinical findings seem to pick up that symptoms of social anxiety continued to subside in the year following treatment, to the point that some participants had recovered. Combined with the clinically relevant recovery for assertive behaviors measured with AAA-S Adaptive and RAS, this could be a sign of generalization of assertive behaviors having continued to occur after the end of treatment, facilitating extinction of anxiety responses.</w:t>
+      </w:r>
+    </w:p>
+    <w:bookmarkEnd w:id="50"/>
+    <w:bookmarkStart w:id="51" w:name="reliable-harm"/>
+    <w:p>
+      <w:pPr>
+        <w:pStyle w:val="Heading4"/>
+      </w:pPr>
+      <w:r>
+        <w:t xml:space="preserve">Reliable harm</w:t>
+      </w:r>
+    </w:p>
+    <w:p>
+      <w:pPr>
+        <w:pStyle w:val="FirstParagraph"/>
+      </w:pPr>
+      <w:r>
+        <w:t xml:space="preserve">Checking for any signs of reliable harm, a significant difference between groups in clinical significant change was found for the AAA-S Aggressive measure,</w:t>
+      </w:r>
+      <w:r>
+        <w:t xml:space="preserve"> </w:t>
+      </w:r>
+      <m:oMath>
+        <m:sSup>
+          <m:e>
+            <m:r>
+              <m:t>χ</m:t>
+            </m:r>
+          </m:e>
+          <m:sup>
+            <m:r>
+              <m:t>2</m:t>
+            </m:r>
+          </m:sup>
+        </m:sSup>
+      </m:oMath>
+      <w:r>
+        <w:t xml:space="preserve">(</w:t>
+      </w:r>
+      <m:oMath>
+        <m:r>
+          <m:t>2</m:t>
+        </m:r>
+      </m:oMath>
+      <w:r>
+        <w:t xml:space="preserve">) = 6.1,</w:t>
+      </w:r>
+      <w:r>
+        <w:t xml:space="preserve"> </w:t>
+      </w:r>
+      <m:oMath>
+        <m:r>
+          <m:t>p</m:t>
+        </m:r>
+      </m:oMath>
+      <w:r>
+        <w:t xml:space="preserve"> </w:t>
+      </w:r>
+      <w:r>
+        <w:t xml:space="preserve">=</w:t>
+      </w:r>
+      <w:r>
+        <w:t xml:space="preserve"> </w:t>
+      </w:r>
+      <m:oMath>
+        <m:r>
+          <m:t>.047</m:t>
+        </m:r>
+      </m:oMath>
+      <w:r>
+        <w:t xml:space="preserve">, as</w:t>
+      </w:r>
+      <w:r>
+        <w:t xml:space="preserve"> </w:t>
+      </w:r>
+      <m:oMath>
+        <m:r>
+          <m:t>n</m:t>
+        </m:r>
+      </m:oMath>
+      <w:r>
+        <w:t xml:space="preserve"> </w:t>
+      </w:r>
+      <w:r>
+        <w:t xml:space="preserve">=</w:t>
+      </w:r>
+      <w:r>
+        <w:t xml:space="preserve"> </w:t>
+      </w:r>
+      <m:oMath>
+        <m:r>
+          <m:t>3</m:t>
+        </m:r>
+      </m:oMath>
+      <w:r>
+        <w:t xml:space="preserve"> </w:t>
+      </w:r>
+      <w:r>
+        <w:t xml:space="preserve">participants (</w:t>
+      </w:r>
+      <m:oMath>
+        <m:r>
+          <m:t>4</m:t>
+        </m:r>
+      </m:oMath>
+      <w:r>
+        <w:t xml:space="preserve">%) had reached below the threshold for the category</w:t>
+      </w:r>
+      <w:r>
+        <w:t xml:space="preserve"> </w:t>
+      </w:r>
+      <w:r>
+        <w:t xml:space="preserve">‘</w:t>
+      </w:r>
+      <w:r>
+        <w:t xml:space="preserve">harmed</w:t>
+      </w:r>
+      <w:r>
+        <w:t xml:space="preserve">’</w:t>
+      </w:r>
+      <w:r>
+        <w:t xml:space="preserve"> </w:t>
+      </w:r>
+      <w:r>
+        <w:t xml:space="preserve">while waiting to enter into treatment (see Table 2). However, post hoc testing did not reveal any significant pairwise differences between any of the treatment groups and the Waitlist,</w:t>
+      </w:r>
+      <w:r>
+        <w:t xml:space="preserve"> </w:t>
+      </w:r>
+      <m:oMath>
+        <m:r>
+          <m:t>p</m:t>
+        </m:r>
+      </m:oMath>
+      <w:r>
+        <w:t xml:space="preserve"> </w:t>
+      </w:r>
+      <w:r>
+        <w:t xml:space="preserve">=</w:t>
+      </w:r>
+      <w:r>
+        <w:t xml:space="preserve"> </w:t>
+      </w:r>
+      <m:oMath>
+        <m:r>
+          <m:t>.094</m:t>
+        </m:r>
+      </m:oMath>
+      <w:r>
+        <w:t xml:space="preserve"> </w:t>
+      </w:r>
+      <w:r>
+        <w:t xml:space="preserve">and</w:t>
+      </w:r>
+      <w:r>
+        <w:t xml:space="preserve"> </w:t>
+      </w:r>
+      <m:oMath>
+        <m:r>
+          <m:t>p</m:t>
+        </m:r>
+      </m:oMath>
+      <w:r>
+        <w:t xml:space="preserve"> </w:t>
+      </w:r>
+      <w:r>
+        <w:t xml:space="preserve">=</w:t>
+      </w:r>
+      <w:r>
+        <w:t xml:space="preserve"> </w:t>
+      </w:r>
+      <m:oMath>
+        <m:r>
+          <m:t>.100</m:t>
+        </m:r>
+      </m:oMath>
+      <w:r>
+        <w:t xml:space="preserve">. No other instances of suspected reliable harm were identified.</w:t>
       </w:r>
     </w:p>
     <w:p>
@@ -7116,28 +7309,12 @@
         <w:pStyle w:val="BodyText"/>
       </w:pPr>
       <w:r>
-        <w:t xml:space="preserve">Nämna något om</w:t>
-      </w:r>
-      <w:r>
-        <w:t xml:space="preserve"> </w:t>
-      </w:r>
-      <w:r>
-        <w:rPr>
-          <w:iCs/>
-          <w:i/>
-        </w:rPr>
-        <w:t xml:space="preserve">deteroriation</w:t>
-      </w:r>
-      <w:r>
-        <w:t xml:space="preserve"> </w:t>
-      </w:r>
-      <w:r>
-        <w:t xml:space="preserve">här? Försumbar i behandlingsgrupperna enl tabell 2 men kanske värt att problematisera för väntlistegruppen?</w:t>
-      </w:r>
-    </w:p>
-    <w:bookmarkEnd w:id="50"/>
+        <w:t xml:space="preserve">(Utöka också med reliable deterioration?)</w:t>
+      </w:r>
+    </w:p>
     <w:bookmarkEnd w:id="51"/>
-    <w:bookmarkStart w:id="52" w:name="summary-of-findings"/>
+    <w:bookmarkEnd w:id="52"/>
+    <w:bookmarkStart w:id="53" w:name="summary-of-findings"/>
     <w:p>
       <w:pPr>
         <w:pStyle w:val="Heading3"/>
@@ -7869,10 +8046,10 @@
         <w:t xml:space="preserve">clearly reduced symptoms of social anxiety across both treatment conditions, and over time somewhat reduced symptoms of depression among participants that were guided by therapists.</w:t>
       </w:r>
     </w:p>
-    <w:bookmarkEnd w:id="52"/>
     <w:bookmarkEnd w:id="53"/>
     <w:bookmarkEnd w:id="54"/>
-    <w:bookmarkStart w:id="133" w:name="discussion"/>
+    <w:bookmarkEnd w:id="55"/>
+    <w:bookmarkStart w:id="134" w:name="discussion"/>
     <w:p>
       <w:pPr>
         <w:pStyle w:val="Heading1"/>
@@ -8157,7 +8334,7 @@
         <w:t xml:space="preserve">…</w:t>
       </w:r>
     </w:p>
-    <w:bookmarkStart w:id="132" w:name="references"/>
+    <w:bookmarkStart w:id="133" w:name="references"/>
     <w:p>
       <w:pPr>
         <w:pStyle w:val="Heading2"/>
@@ -8166,8 +8343,8 @@
         <w:t xml:space="preserve">References</w:t>
       </w:r>
     </w:p>
-    <w:bookmarkStart w:id="131" w:name="refs"/>
-    <w:bookmarkStart w:id="55" w:name="ref-alberti1974your"/>
+    <w:bookmarkStart w:id="132" w:name="refs"/>
+    <w:bookmarkStart w:id="56" w:name="ref-alberti1974your"/>
     <w:p>
       <w:pPr>
         <w:pStyle w:val="Bibliography"/>
@@ -8192,8 +8369,8 @@
         <w:t xml:space="preserve">(2nd ed.). Impact.</w:t>
       </w:r>
     </w:p>
-    <w:bookmarkEnd w:id="55"/>
-    <w:bookmarkStart w:id="56" w:name="ref-alberti2017your"/>
+    <w:bookmarkEnd w:id="56"/>
+    <w:bookmarkStart w:id="57" w:name="ref-alberti2017your"/>
     <w:p>
       <w:pPr>
         <w:pStyle w:val="Bibliography"/>
@@ -8215,8 +8392,8 @@
         <w:t xml:space="preserve">. New Harbinger Publications.</w:t>
       </w:r>
     </w:p>
-    <w:bookmarkEnd w:id="56"/>
-    <w:bookmarkStart w:id="58" w:name="ref-Andrews2018"/>
+    <w:bookmarkEnd w:id="57"/>
+    <w:bookmarkStart w:id="59" w:name="ref-Andrews2018"/>
     <w:p>
       <w:pPr>
         <w:pStyle w:val="Bibliography"/>
@@ -8262,7 +8439,7 @@
       <w:r>
         <w:t xml:space="preserve"> </w:t>
       </w:r>
-      <w:hyperlink r:id="rId57">
+      <w:hyperlink r:id="rId58">
         <w:r>
           <w:rPr>
             <w:rStyle w:val="Hyperlink"/>
@@ -8271,8 +8448,8 @@
         </w:r>
       </w:hyperlink>
     </w:p>
-    <w:bookmarkEnd w:id="58"/>
-    <w:bookmarkStart w:id="60" w:name="ref-Baker2015"/>
+    <w:bookmarkEnd w:id="59"/>
+    <w:bookmarkStart w:id="61" w:name="ref-Baker2015"/>
     <w:p>
       <w:pPr>
         <w:pStyle w:val="Bibliography"/>
@@ -8318,7 +8495,7 @@
       <w:r>
         <w:t xml:space="preserve"> </w:t>
       </w:r>
-      <w:hyperlink r:id="rId59">
+      <w:hyperlink r:id="rId60">
         <w:r>
           <w:rPr>
             <w:rStyle w:val="Hyperlink"/>
@@ -8327,8 +8504,8 @@
         </w:r>
       </w:hyperlink>
     </w:p>
-    <w:bookmarkEnd w:id="60"/>
-    <w:bookmarkStart w:id="62" w:name="ref-Baumeister2014a"/>
+    <w:bookmarkEnd w:id="61"/>
+    <w:bookmarkStart w:id="63" w:name="ref-Baumeister2014a"/>
     <w:p>
       <w:pPr>
         <w:pStyle w:val="Bibliography"/>
@@ -8355,7 +8532,7 @@
       <w:r>
         <w:t xml:space="preserve"> </w:t>
       </w:r>
-      <w:hyperlink r:id="rId61">
+      <w:hyperlink r:id="rId62">
         <w:r>
           <w:rPr>
             <w:rStyle w:val="Hyperlink"/>
@@ -8364,8 +8541,8 @@
         </w:r>
       </w:hyperlink>
     </w:p>
-    <w:bookmarkEnd w:id="62"/>
-    <w:bookmarkStart w:id="63" w:name="ref-beck1979cognitive"/>
+    <w:bookmarkEnd w:id="63"/>
+    <w:bookmarkStart w:id="64" w:name="ref-beck1979cognitive"/>
     <w:p>
       <w:pPr>
         <w:pStyle w:val="Bibliography"/>
@@ -8387,8 +8564,8 @@
         <w:t xml:space="preserve">. Guilford Publications.</w:t>
       </w:r>
     </w:p>
-    <w:bookmarkEnd w:id="63"/>
-    <w:bookmarkStart w:id="65" w:name="ref-Carlbring2018"/>
+    <w:bookmarkEnd w:id="64"/>
+    <w:bookmarkStart w:id="66" w:name="ref-Carlbring2018"/>
     <w:p>
       <w:pPr>
         <w:pStyle w:val="Bibliography"/>
@@ -8434,7 +8611,7 @@
       <w:r>
         <w:t xml:space="preserve"> </w:t>
       </w:r>
-      <w:hyperlink r:id="rId64">
+      <w:hyperlink r:id="rId65">
         <w:r>
           <w:rPr>
             <w:rStyle w:val="Hyperlink"/>
@@ -8443,8 +8620,8 @@
         </w:r>
       </w:hyperlink>
     </w:p>
-    <w:bookmarkEnd w:id="65"/>
-    <w:bookmarkStart w:id="67" w:name="ref-Chambless2001"/>
+    <w:bookmarkEnd w:id="66"/>
+    <w:bookmarkStart w:id="68" w:name="ref-Chambless2001"/>
     <w:p>
       <w:pPr>
         <w:pStyle w:val="Bibliography"/>
@@ -8490,7 +8667,7 @@
       <w:r>
         <w:t xml:space="preserve"> </w:t>
       </w:r>
-      <w:hyperlink r:id="rId66">
+      <w:hyperlink r:id="rId67">
         <w:r>
           <w:rPr>
             <w:rStyle w:val="Hyperlink"/>
@@ -8499,8 +8676,8 @@
         </w:r>
       </w:hyperlink>
     </w:p>
-    <w:bookmarkEnd w:id="67"/>
-    <w:bookmarkStart w:id="69" w:name="ref-Clark1986"/>
+    <w:bookmarkEnd w:id="68"/>
+    <w:bookmarkStart w:id="70" w:name="ref-Clark1986"/>
     <w:p>
       <w:pPr>
         <w:pStyle w:val="Bibliography"/>
@@ -8546,7 +8723,7 @@
       <w:r>
         <w:t xml:space="preserve"> </w:t>
       </w:r>
-      <w:hyperlink r:id="rId68">
+      <w:hyperlink r:id="rId69">
         <w:r>
           <w:rPr>
             <w:rStyle w:val="Hyperlink"/>
@@ -8555,8 +8732,8 @@
         </w:r>
       </w:hyperlink>
     </w:p>
-    <w:bookmarkEnd w:id="69"/>
-    <w:bookmarkStart w:id="70" w:name="ref-clark1995cognitive"/>
+    <w:bookmarkEnd w:id="70"/>
+    <w:bookmarkStart w:id="71" w:name="ref-clark1995cognitive"/>
     <w:p>
       <w:pPr>
         <w:pStyle w:val="Bibliography"/>
@@ -8590,8 +8767,8 @@
         <w:t xml:space="preserve">(Vol. 41, pp. 22–23). The Guilford Press.</w:t>
       </w:r>
     </w:p>
-    <w:bookmarkEnd w:id="70"/>
-    <w:bookmarkStart w:id="72" w:name="ref-R-clinicalsignificance"/>
+    <w:bookmarkEnd w:id="71"/>
+    <w:bookmarkStart w:id="73" w:name="ref-R-clinicalsignificance"/>
     <w:p>
       <w:pPr>
         <w:pStyle w:val="Bibliography"/>
@@ -8615,7 +8792,7 @@
       <w:r>
         <w:t xml:space="preserve"> </w:t>
       </w:r>
-      <w:hyperlink r:id="rId71">
+      <w:hyperlink r:id="rId72">
         <w:r>
           <w:rPr>
             <w:rStyle w:val="Hyperlink"/>
@@ -8624,8 +8801,8 @@
         </w:r>
       </w:hyperlink>
     </w:p>
-    <w:bookmarkEnd w:id="72"/>
-    <w:bookmarkStart w:id="73" w:name="ref-cohen1988statistical"/>
+    <w:bookmarkEnd w:id="73"/>
+    <w:bookmarkStart w:id="74" w:name="ref-cohen1988statistical"/>
     <w:p>
       <w:pPr>
         <w:pStyle w:val="Bibliography"/>
@@ -8647,8 +8824,8 @@
         <w:t xml:space="preserve">. Lawrence Earlbaum Associates, Inc.</w:t>
       </w:r>
     </w:p>
-    <w:bookmarkEnd w:id="73"/>
-    <w:bookmarkStart w:id="75" w:name="ref-Craske2008"/>
+    <w:bookmarkEnd w:id="74"/>
+    <w:bookmarkStart w:id="76" w:name="ref-Craske2008"/>
     <w:p>
       <w:pPr>
         <w:pStyle w:val="Bibliography"/>
@@ -8694,7 +8871,7 @@
       <w:r>
         <w:t xml:space="preserve"> </w:t>
       </w:r>
-      <w:hyperlink r:id="rId74">
+      <w:hyperlink r:id="rId75">
         <w:r>
           <w:rPr>
             <w:rStyle w:val="Hyperlink"/>
@@ -8703,8 +8880,8 @@
         </w:r>
       </w:hyperlink>
     </w:p>
-    <w:bookmarkEnd w:id="75"/>
-    <w:bookmarkStart w:id="77" w:name="ref-Cuijpers2016"/>
+    <w:bookmarkEnd w:id="76"/>
+    <w:bookmarkStart w:id="78" w:name="ref-Cuijpers2016"/>
     <w:p>
       <w:pPr>
         <w:pStyle w:val="Bibliography"/>
@@ -8741,7 +8918,7 @@
       <w:r>
         <w:t xml:space="preserve"> </w:t>
       </w:r>
-      <w:hyperlink r:id="rId76">
+      <w:hyperlink r:id="rId77">
         <w:r>
           <w:rPr>
             <w:rStyle w:val="Hyperlink"/>
@@ -8750,8 +8927,8 @@
         </w:r>
       </w:hyperlink>
     </w:p>
-    <w:bookmarkEnd w:id="77"/>
-    <w:bookmarkStart w:id="79" w:name="ref-Day2013"/>
+    <w:bookmarkEnd w:id="78"/>
+    <w:bookmarkStart w:id="80" w:name="ref-Day2013"/>
     <w:p>
       <w:pPr>
         <w:pStyle w:val="Bibliography"/>
@@ -8797,7 +8974,7 @@
       <w:r>
         <w:t xml:space="preserve"> </w:t>
       </w:r>
-      <w:hyperlink r:id="rId78">
+      <w:hyperlink r:id="rId79">
         <w:r>
           <w:rPr>
             <w:rStyle w:val="Hyperlink"/>
@@ -8806,8 +8983,8 @@
         </w:r>
       </w:hyperlink>
     </w:p>
-    <w:bookmarkEnd w:id="79"/>
-    <w:bookmarkStart w:id="80" w:name="ref-fensterheim1975don"/>
+    <w:bookmarkEnd w:id="80"/>
+    <w:bookmarkStart w:id="81" w:name="ref-fensterheim1975don"/>
     <w:p>
       <w:pPr>
         <w:pStyle w:val="Bibliography"/>
@@ -8829,8 +9006,8 @@
         <w:t xml:space="preserve">. Dell Publishing Company.</w:t>
       </w:r>
     </w:p>
-    <w:bookmarkEnd w:id="80"/>
-    <w:bookmarkStart w:id="82" w:name="ref-Fresco2001"/>
+    <w:bookmarkEnd w:id="81"/>
+    <w:bookmarkStart w:id="83" w:name="ref-Fresco2001"/>
     <w:p>
       <w:pPr>
         <w:pStyle w:val="Bibliography"/>
@@ -8876,7 +9053,7 @@
       <w:r>
         <w:t xml:space="preserve"> </w:t>
       </w:r>
-      <w:hyperlink r:id="rId81">
+      <w:hyperlink r:id="rId82">
         <w:r>
           <w:rPr>
             <w:rStyle w:val="Hyperlink"/>
@@ -8885,8 +9062,8 @@
         </w:r>
       </w:hyperlink>
     </w:p>
-    <w:bookmarkEnd w:id="82"/>
-    <w:bookmarkStart w:id="84" w:name="ref-Furukawa2014"/>
+    <w:bookmarkEnd w:id="83"/>
+    <w:bookmarkStart w:id="85" w:name="ref-Furukawa2014"/>
     <w:p>
       <w:pPr>
         <w:pStyle w:val="Bibliography"/>
@@ -8923,7 +9100,7 @@
       <w:r>
         <w:t xml:space="preserve"> </w:t>
       </w:r>
-      <w:hyperlink r:id="rId83">
+      <w:hyperlink r:id="rId84">
         <w:r>
           <w:rPr>
             <w:rStyle w:val="Hyperlink"/>
@@ -8932,8 +9109,8 @@
         </w:r>
       </w:hyperlink>
     </w:p>
-    <w:bookmarkEnd w:id="84"/>
-    <w:bookmarkStart w:id="85" w:name="ref-gambrill1975assertion"/>
+    <w:bookmarkEnd w:id="85"/>
+    <w:bookmarkStart w:id="86" w:name="ref-gambrill1975assertion"/>
     <w:p>
       <w:pPr>
         <w:pStyle w:val="Bibliography"/>
@@ -8977,8 +9154,8 @@
         <w:t xml:space="preserve">(4), 550–561.</w:t>
       </w:r>
     </w:p>
-    <w:bookmarkEnd w:id="85"/>
-    <w:bookmarkStart w:id="87" w:name="ref-RandomOrg"/>
+    <w:bookmarkEnd w:id="86"/>
+    <w:bookmarkStart w:id="88" w:name="ref-RandomOrg"/>
     <w:p>
       <w:pPr>
         <w:pStyle w:val="Bibliography"/>
@@ -9016,7 +9193,7 @@
       <w:r>
         <w:t xml:space="preserve"> </w:t>
       </w:r>
-      <w:hyperlink r:id="rId86">
+      <w:hyperlink r:id="rId87">
         <w:r>
           <w:rPr>
             <w:rStyle w:val="Hyperlink"/>
@@ -9028,8 +9205,8 @@
         <w:t xml:space="preserve">.</w:t>
       </w:r>
     </w:p>
-    <w:bookmarkEnd w:id="87"/>
-    <w:bookmarkStart w:id="89" w:name="ref-Hayes2004a"/>
+    <w:bookmarkEnd w:id="88"/>
+    <w:bookmarkStart w:id="90" w:name="ref-Hayes2004a"/>
     <w:p>
       <w:pPr>
         <w:pStyle w:val="Bibliography"/>
@@ -9075,7 +9252,7 @@
       <w:r>
         <w:t xml:space="preserve"> </w:t>
       </w:r>
-      <w:hyperlink r:id="rId88">
+      <w:hyperlink r:id="rId89">
         <w:r>
           <w:rPr>
             <w:rStyle w:val="Hyperlink"/>
@@ -9084,8 +9261,8 @@
         </w:r>
       </w:hyperlink>
     </w:p>
-    <w:bookmarkEnd w:id="89"/>
-    <w:bookmarkStart w:id="91" w:name="ref-Hofmann2012"/>
+    <w:bookmarkEnd w:id="90"/>
+    <w:bookmarkStart w:id="92" w:name="ref-Hofmann2012"/>
     <w:p>
       <w:pPr>
         <w:pStyle w:val="Bibliography"/>
@@ -9131,7 +9308,7 @@
       <w:r>
         <w:t xml:space="preserve"> </w:t>
       </w:r>
-      <w:hyperlink r:id="rId90">
+      <w:hyperlink r:id="rId91">
         <w:r>
           <w:rPr>
             <w:rStyle w:val="Hyperlink"/>
@@ -9140,8 +9317,8 @@
         </w:r>
       </w:hyperlink>
     </w:p>
-    <w:bookmarkEnd w:id="91"/>
-    <w:bookmarkStart w:id="92" w:name="ref-Jacobson1991"/>
+    <w:bookmarkEnd w:id="92"/>
+    <w:bookmarkStart w:id="93" w:name="ref-Jacobson1991"/>
     <w:p>
       <w:pPr>
         <w:pStyle w:val="Bibliography"/>
@@ -9185,8 +9362,8 @@
         <w:t xml:space="preserve">(1), 12–19.</w:t>
       </w:r>
     </w:p>
-    <w:bookmarkEnd w:id="92"/>
-    <w:bookmarkStart w:id="94" w:name="ref-Kroenke2010"/>
+    <w:bookmarkEnd w:id="93"/>
+    <w:bookmarkStart w:id="95" w:name="ref-Kroenke2010"/>
     <w:p>
       <w:pPr>
         <w:pStyle w:val="Bibliography"/>
@@ -9232,7 +9409,7 @@
       <w:r>
         <w:t xml:space="preserve"> </w:t>
       </w:r>
-      <w:hyperlink r:id="rId93">
+      <w:hyperlink r:id="rId94">
         <w:r>
           <w:rPr>
             <w:rStyle w:val="Hyperlink"/>
@@ -9241,8 +9418,8 @@
         </w:r>
       </w:hyperlink>
     </w:p>
-    <w:bookmarkEnd w:id="94"/>
-    <w:bookmarkStart w:id="96" w:name="ref-R-lmerTest"/>
+    <w:bookmarkEnd w:id="95"/>
+    <w:bookmarkStart w:id="97" w:name="ref-R-lmerTest"/>
     <w:p>
       <w:pPr>
         <w:pStyle w:val="Bibliography"/>
@@ -9266,7 +9443,7 @@
       <w:r>
         <w:t xml:space="preserve"> </w:t>
       </w:r>
-      <w:hyperlink r:id="rId95">
+      <w:hyperlink r:id="rId96">
         <w:r>
           <w:rPr>
             <w:rStyle w:val="Hyperlink"/>
@@ -9275,8 +9452,8 @@
         </w:r>
       </w:hyperlink>
     </w:p>
-    <w:bookmarkEnd w:id="96"/>
-    <w:bookmarkStart w:id="98" w:name="ref-R-emmeans"/>
+    <w:bookmarkEnd w:id="97"/>
+    <w:bookmarkStart w:id="99" w:name="ref-R-emmeans"/>
     <w:p>
       <w:pPr>
         <w:pStyle w:val="Bibliography"/>
@@ -9300,7 +9477,7 @@
       <w:r>
         <w:t xml:space="preserve"> </w:t>
       </w:r>
-      <w:hyperlink r:id="rId97">
+      <w:hyperlink r:id="rId98">
         <w:r>
           <w:rPr>
             <w:rStyle w:val="Hyperlink"/>
@@ -9309,8 +9486,8 @@
         </w:r>
       </w:hyperlink>
     </w:p>
-    <w:bookmarkEnd w:id="98"/>
-    <w:bookmarkStart w:id="100" w:name="ref-LINEHAN1979"/>
+    <w:bookmarkEnd w:id="99"/>
+    <w:bookmarkStart w:id="101" w:name="ref-LINEHAN1979"/>
     <w:p>
       <w:pPr>
         <w:pStyle w:val="Bibliography"/>
@@ -9346,7 +9523,7 @@
       <w:r>
         <w:t xml:space="preserve"> </w:t>
       </w:r>
-      <w:hyperlink r:id="rId99">
+      <w:hyperlink r:id="rId100">
         <w:r>
           <w:rPr>
             <w:rStyle w:val="Hyperlink"/>
@@ -9355,8 +9532,8 @@
         </w:r>
       </w:hyperlink>
     </w:p>
-    <w:bookmarkEnd w:id="100"/>
-    <w:bookmarkStart w:id="101" w:name="ref-linehan1993skills"/>
+    <w:bookmarkEnd w:id="101"/>
+    <w:bookmarkStart w:id="102" w:name="ref-linehan1993skills"/>
     <w:p>
       <w:pPr>
         <w:pStyle w:val="Bibliography"/>
@@ -9378,8 +9555,8 @@
         <w:t xml:space="preserve"> The Guilford Press.</w:t>
       </w:r>
     </w:p>
-    <w:bookmarkEnd w:id="101"/>
-    <w:bookmarkStart w:id="103" w:name="ref-R-ggeffects"/>
+    <w:bookmarkEnd w:id="102"/>
+    <w:bookmarkStart w:id="104" w:name="ref-R-ggeffects"/>
     <w:p>
       <w:pPr>
         <w:pStyle w:val="Bibliography"/>
@@ -9425,7 +9602,7 @@
       <w:r>
         <w:t xml:space="preserve"> </w:t>
       </w:r>
-      <w:hyperlink r:id="rId102">
+      <w:hyperlink r:id="rId103">
         <w:r>
           <w:rPr>
             <w:rStyle w:val="Hyperlink"/>
@@ -9434,8 +9611,8 @@
         </w:r>
       </w:hyperlink>
     </w:p>
-    <w:bookmarkEnd w:id="103"/>
-    <w:bookmarkStart w:id="105" w:name="ref-R-performance"/>
+    <w:bookmarkEnd w:id="104"/>
+    <w:bookmarkStart w:id="106" w:name="ref-R-performance"/>
     <w:p>
       <w:pPr>
         <w:pStyle w:val="Bibliography"/>
@@ -9459,7 +9636,7 @@
       <w:r>
         <w:t xml:space="preserve"> </w:t>
       </w:r>
-      <w:hyperlink r:id="rId104">
+      <w:hyperlink r:id="rId105">
         <w:r>
           <w:rPr>
             <w:rStyle w:val="Hyperlink"/>
@@ -9468,8 +9645,8 @@
         </w:r>
       </w:hyperlink>
     </w:p>
-    <w:bookmarkEnd w:id="105"/>
-    <w:bookmarkStart w:id="107" w:name="ref-michel2008"/>
+    <w:bookmarkEnd w:id="106"/>
+    <w:bookmarkStart w:id="108" w:name="ref-michel2008"/>
     <w:p>
       <w:pPr>
         <w:pStyle w:val="Bibliography"/>
@@ -9493,7 +9670,7 @@
       <w:r>
         <w:t xml:space="preserve"> </w:t>
       </w:r>
-      <w:hyperlink r:id="rId106">
+      <w:hyperlink r:id="rId107">
         <w:r>
           <w:rPr>
             <w:rStyle w:val="Hyperlink"/>
@@ -9502,8 +9679,8 @@
         </w:r>
       </w:hyperlink>
     </w:p>
-    <w:bookmarkEnd w:id="107"/>
-    <w:bookmarkStart w:id="108" w:name="ref-ost2006tillampad"/>
+    <w:bookmarkEnd w:id="108"/>
+    <w:bookmarkStart w:id="109" w:name="ref-ost2006tillampad"/>
     <w:p>
       <w:pPr>
         <w:pStyle w:val="Bibliography"/>
@@ -9548,8 +9725,8 @@
         <w:t xml:space="preserve">st.</w:t>
       </w:r>
     </w:p>
-    <w:bookmarkEnd w:id="108"/>
-    <w:bookmarkStart w:id="109" w:name="ref-powell2017mental"/>
+    <w:bookmarkEnd w:id="109"/>
+    <w:bookmarkStart w:id="110" w:name="ref-powell2017mental"/>
     <w:p>
       <w:pPr>
         <w:pStyle w:val="Bibliography"/>
@@ -9571,8 +9748,8 @@
         <w:t xml:space="preserve">. Routledge.</w:t>
       </w:r>
     </w:p>
-    <w:bookmarkEnd w:id="109"/>
-    <w:bookmarkStart w:id="111" w:name="ref-Rathus1973"/>
+    <w:bookmarkEnd w:id="110"/>
+    <w:bookmarkStart w:id="112" w:name="ref-Rathus1973"/>
     <w:p>
       <w:pPr>
         <w:pStyle w:val="Bibliography"/>
@@ -9618,7 +9795,7 @@
       <w:r>
         <w:t xml:space="preserve"> </w:t>
       </w:r>
-      <w:hyperlink r:id="rId110">
+      <w:hyperlink r:id="rId111">
         <w:r>
           <w:rPr>
             <w:rStyle w:val="Hyperlink"/>
@@ -9627,8 +9804,8 @@
         </w:r>
       </w:hyperlink>
     </w:p>
-    <w:bookmarkEnd w:id="111"/>
-    <w:bookmarkStart w:id="113" w:name="ref-Rozental2015"/>
+    <w:bookmarkEnd w:id="112"/>
+    <w:bookmarkStart w:id="114" w:name="ref-Rozental2015"/>
     <w:p>
       <w:pPr>
         <w:pStyle w:val="Bibliography"/>
@@ -9674,7 +9851,7 @@
       <w:r>
         <w:t xml:space="preserve"> </w:t>
       </w:r>
-      <w:hyperlink r:id="rId112">
+      <w:hyperlink r:id="rId113">
         <w:r>
           <w:rPr>
             <w:rStyle w:val="Hyperlink"/>
@@ -9683,8 +9860,8 @@
         </w:r>
       </w:hyperlink>
     </w:p>
-    <w:bookmarkEnd w:id="113"/>
-    <w:bookmarkStart w:id="115" w:name="ref-Rozental2017"/>
+    <w:bookmarkEnd w:id="114"/>
+    <w:bookmarkStart w:id="116" w:name="ref-Rozental2017"/>
     <w:p>
       <w:pPr>
         <w:pStyle w:val="Bibliography"/>
@@ -9730,7 +9907,7 @@
       <w:r>
         <w:t xml:space="preserve"> </w:t>
       </w:r>
-      <w:hyperlink r:id="rId114">
+      <w:hyperlink r:id="rId115">
         <w:r>
           <w:rPr>
             <w:rStyle w:val="Hyperlink"/>
@@ -9739,8 +9916,8 @@
         </w:r>
       </w:hyperlink>
     </w:p>
-    <w:bookmarkEnd w:id="115"/>
-    <w:bookmarkStart w:id="116" w:name="ref-salter1949conditioned"/>
+    <w:bookmarkEnd w:id="116"/>
+    <w:bookmarkStart w:id="117" w:name="ref-salter1949conditioned"/>
     <w:p>
       <w:pPr>
         <w:pStyle w:val="Bibliography"/>
@@ -9784,8 +9961,8 @@
         <w:t xml:space="preserve">.</w:t>
       </w:r>
     </w:p>
-    <w:bookmarkEnd w:id="116"/>
-    <w:bookmarkStart w:id="118" w:name="ref-sealed"/>
+    <w:bookmarkEnd w:id="117"/>
+    <w:bookmarkStart w:id="119" w:name="ref-sealed"/>
     <w:p>
       <w:pPr>
         <w:pStyle w:val="Bibliography"/>
@@ -9809,7 +9986,7 @@
       <w:r>
         <w:t xml:space="preserve"> </w:t>
       </w:r>
-      <w:hyperlink r:id="rId117">
+      <w:hyperlink r:id="rId118">
         <w:r>
           <w:rPr>
             <w:rStyle w:val="Hyperlink"/>
@@ -9821,8 +9998,8 @@
         <w:t xml:space="preserve">.</w:t>
       </w:r>
     </w:p>
-    <w:bookmarkEnd w:id="118"/>
-    <w:bookmarkStart w:id="119" w:name="ref-smith1975say"/>
+    <w:bookmarkEnd w:id="119"/>
+    <w:bookmarkStart w:id="120" w:name="ref-smith1975say"/>
     <w:p>
       <w:pPr>
         <w:pStyle w:val="Bibliography"/>
@@ -9844,8 +10021,8 @@
         <w:t xml:space="preserve">. Bantam.</w:t>
       </w:r>
     </w:p>
-    <w:bookmarkEnd w:id="119"/>
-    <w:bookmarkStart w:id="121" w:name="ref-Speed2018a"/>
+    <w:bookmarkEnd w:id="120"/>
+    <w:bookmarkStart w:id="122" w:name="ref-Speed2018a"/>
     <w:p>
       <w:pPr>
         <w:pStyle w:val="Bibliography"/>
@@ -9891,7 +10068,7 @@
       <w:r>
         <w:t xml:space="preserve"> </w:t>
       </w:r>
-      <w:hyperlink r:id="rId120">
+      <w:hyperlink r:id="rId121">
         <w:r>
           <w:rPr>
             <w:rStyle w:val="Hyperlink"/>
@@ -9900,8 +10077,8 @@
         </w:r>
       </w:hyperlink>
     </w:p>
-    <w:bookmarkEnd w:id="121"/>
-    <w:bookmarkStart w:id="123" w:name="ref-Kroenke2006"/>
+    <w:bookmarkEnd w:id="122"/>
+    <w:bookmarkStart w:id="124" w:name="ref-Kroenke2006"/>
     <w:p>
       <w:pPr>
         <w:pStyle w:val="Bibliography"/>
@@ -9947,7 +10124,7 @@
       <w:r>
         <w:t xml:space="preserve"> </w:t>
       </w:r>
-      <w:hyperlink r:id="rId122">
+      <w:hyperlink r:id="rId123">
         <w:r>
           <w:rPr>
             <w:rStyle w:val="Hyperlink"/>
@@ -9956,8 +10133,8 @@
         </w:r>
       </w:hyperlink>
     </w:p>
-    <w:bookmarkEnd w:id="123"/>
-    <w:bookmarkStart w:id="125" w:name="ref-Thompson2011"/>
+    <w:bookmarkEnd w:id="124"/>
+    <w:bookmarkStart w:id="126" w:name="ref-Thompson2011"/>
     <w:p>
       <w:pPr>
         <w:pStyle w:val="Bibliography"/>
@@ -10003,7 +10180,7 @@
       <w:r>
         <w:t xml:space="preserve"> </w:t>
       </w:r>
-      <w:hyperlink r:id="rId124">
+      <w:hyperlink r:id="rId125">
         <w:r>
           <w:rPr>
             <w:rStyle w:val="Hyperlink"/>
@@ -10012,8 +10189,8 @@
         </w:r>
       </w:hyperlink>
     </w:p>
-    <w:bookmarkEnd w:id="125"/>
-    <w:bookmarkStart w:id="127" w:name="ref-Vagos2019"/>
+    <w:bookmarkEnd w:id="126"/>
+    <w:bookmarkStart w:id="128" w:name="ref-Vagos2019"/>
     <w:p>
       <w:pPr>
         <w:pStyle w:val="Bibliography"/>
@@ -10059,7 +10236,7 @@
       <w:r>
         <w:t xml:space="preserve"> </w:t>
       </w:r>
-      <w:hyperlink r:id="rId126">
+      <w:hyperlink r:id="rId127">
         <w:r>
           <w:rPr>
             <w:rStyle w:val="Hyperlink"/>
@@ -10068,8 +10245,8 @@
         </w:r>
       </w:hyperlink>
     </w:p>
-    <w:bookmarkEnd w:id="127"/>
-    <w:bookmarkStart w:id="128" w:name="ref-Wolpe1952"/>
+    <w:bookmarkEnd w:id="128"/>
+    <w:bookmarkStart w:id="129" w:name="ref-Wolpe1952"/>
     <w:p>
       <w:pPr>
         <w:pStyle w:val="Bibliography"/>
@@ -10113,8 +10290,8 @@
         <w:t xml:space="preserve">(42), 825–829.</w:t>
       </w:r>
     </w:p>
-    <w:bookmarkEnd w:id="128"/>
-    <w:bookmarkStart w:id="129" w:name="ref-wolpe1990practice"/>
+    <w:bookmarkEnd w:id="129"/>
+    <w:bookmarkStart w:id="130" w:name="ref-wolpe1990practice"/>
     <w:p>
       <w:pPr>
         <w:pStyle w:val="Bibliography"/>
@@ -10136,8 +10313,8 @@
         <w:t xml:space="preserve">. Pergamon Press.</w:t>
       </w:r>
     </w:p>
-    <w:bookmarkEnd w:id="129"/>
-    <w:bookmarkStart w:id="130" w:name="ref-Wolpe1966"/>
+    <w:bookmarkEnd w:id="130"/>
+    <w:bookmarkStart w:id="131" w:name="ref-Wolpe1966"/>
     <w:p>
       <w:pPr>
         <w:pStyle w:val="Bibliography"/>
@@ -10162,10 +10339,10 @@
         <w:t xml:space="preserve">(pp. ix, 198–ix, 198). Pergamon Press.</w:t>
       </w:r>
     </w:p>
-    <w:bookmarkEnd w:id="130"/>
     <w:bookmarkEnd w:id="131"/>
     <w:bookmarkEnd w:id="132"/>
     <w:bookmarkEnd w:id="133"/>
+    <w:bookmarkEnd w:id="134"/>
     <w:sectPr/>
   </w:body>
 </w:document>

</xml_diff>

<commit_message>
extend reliable deterioration section with chceck for 'worsened'
</commit_message>
<xml_diff>
--- a/r2fu-article.docx
+++ b/r2fu-article.docx
@@ -2062,7 +2062,7 @@
           <wp:inline>
             <wp:extent cx="5334000" cy="2133600"/>
             <wp:effectExtent b="0" l="0" r="0" t="0"/>
-            <wp:docPr descr="Plots of estimated fixed effects for secondary syndromal outcome measures. Participation in the Support and Self-help conditions lead to signficant symptom alleviation between the Pre and Post as well as between Pre and 1-year Follow-up time points for depression and social anxiety, as captured with their respective measures. As with the transdiagnostic measures of assertive behaviors, the difference between the two time points was small or statistically inappreciable for both groups and both measures. The Waitlist control group did not significantly change between time points for either measure. However, to counteract even the slightest nocebo effect of Waitlist in the between-group comparisons the most conservative estimate for the Waitlist control condition was used; see dotted line." title="" id="47" name="Picture"/>
+            <wp:docPr descr="Plots of estimated fixed effects for secondary syndromal outcome measures. Participation in the Support and Self-help conditions lead to significant symptom alleviation between the Pre and Post as well as between Pre and 1-year Follow-up time points for depression and social anxiety, as captured with their respective measures. As with the transdiagnostic measures of assertive behaviors, the difference between the two time points was small or statistically inappreciable for both groups and both measures. The Waitlist control group did not significantly change between time points for either measure. However, to counteract even the slightest nocebo effect of Waitlist in the between-group comparisons the most conservative estimate for the Waitlist control condition was used; see dotted line." title="" id="47" name="Picture"/>
             <a:graphic>
               <a:graphicData uri="http://schemas.openxmlformats.org/drawingml/2006/picture">
                 <pic:pic>
@@ -2105,7 +2105,7 @@
         <w:pStyle w:val="ImageCaption"/>
       </w:pPr>
       <w:r>
-        <w:t xml:space="preserve">Plots of estimated fixed effects for secondary syndromal outcome measures. Participation in the Support and Self-help conditions lead to signficant symptom alleviation between the Pre and Post as well as between Pre and 1-year Follow-up time points for depression and social anxiety, as captured with their respective measures. As with the transdiagnostic measures of assertive behaviors, the difference between the two time points was small or statistically inappreciable for both groups and both measures. The Waitlist control group did not significantly change between time points for either measure. However, to counteract even the slightest nocebo effect of Waitlist in the between-group comparisons the most conservative estimate for the Waitlist control condition was used; see dotted line.</w:t>
+        <w:t xml:space="preserve">Plots of estimated fixed effects for secondary syndromal outcome measures. Participation in the Support and Self-help conditions lead to significant symptom alleviation between the Pre and Post as well as between Pre and 1-year Follow-up time points for depression and social anxiety, as captured with their respective measures. As with the transdiagnostic measures of assertive behaviors, the difference between the two time points was small or statistically inappreciable for both groups and both measures. The Waitlist control group did not significantly change between time points for either measure. However, to counteract even the slightest nocebo effect of Waitlist in the between-group comparisons the most conservative estimate for the Waitlist control condition was used; see dotted line.</w:t>
       </w:r>
     </w:p>
     <w:bookmarkStart w:id="54" w:name="Xb25c33030a3c3a25653d944f8a887d465e89095"/>
@@ -5598,7 +5598,7 @@
         <w:t xml:space="preserve">‘</w:t>
       </w:r>
       <w:r>
-        <w:t xml:space="preserve">recovered</w:t>
+        <w:t xml:space="preserve">Recovered</w:t>
       </w:r>
       <w:r>
         <w:t xml:space="preserve">’</w:t>
@@ -7127,13 +7127,13 @@
       </w:r>
     </w:p>
     <w:bookmarkEnd w:id="50"/>
-    <w:bookmarkStart w:id="51" w:name="reliable-harm"/>
+    <w:bookmarkStart w:id="51" w:name="reliable-harm-and-deterioration"/>
     <w:p>
       <w:pPr>
         <w:pStyle w:val="Heading4"/>
       </w:pPr>
       <w:r>
-        <w:t xml:space="preserve">Reliable harm</w:t>
+        <w:t xml:space="preserve">Reliable harm and deterioration</w:t>
       </w:r>
     </w:p>
     <w:p>
@@ -7141,7 +7141,7 @@
         <w:pStyle w:val="FirstParagraph"/>
       </w:pPr>
       <w:r>
-        <w:t xml:space="preserve">Checking for any signs of reliable harm, a significant difference between groups in clinical significant change was found for the AAA-S Aggressive measure,</w:t>
+        <w:t xml:space="preserve">Checking for any signs of reliable harm, the most severe form of deterioration, a significant difference between groups in clinical significant change was found for the AAA-S Aggressive measure,</w:t>
       </w:r>
       <w:r>
         <w:t xml:space="preserve"> </w:t>
@@ -7239,7 +7239,7 @@
         <w:t xml:space="preserve">‘</w:t>
       </w:r>
       <w:r>
-        <w:t xml:space="preserve">harmed</w:t>
+        <w:t xml:space="preserve">Harmed</w:t>
       </w:r>
       <w:r>
         <w:t xml:space="preserve">’</w:t>
@@ -7248,7 +7248,7 @@
         <w:t xml:space="preserve"> </w:t>
       </w:r>
       <w:r>
-        <w:t xml:space="preserve">while waiting to enter into treatment (see Table 2). However, post hoc testing did not reveal any significant pairwise differences between any of the treatment groups and the Waitlist,</w:t>
+        <w:t xml:space="preserve">while waiting to enter into treatment (see Table 2). However, post hoc testing did not reveal any significant pairwise differences between any of the treatment groups and the Waitlist group,</w:t>
       </w:r>
       <w:r>
         <w:t xml:space="preserve"> </w:t>
@@ -7301,15 +7301,566 @@
         </m:r>
       </m:oMath>
       <w:r>
-        <w:t xml:space="preserve">. No other instances of suspected reliable harm were identified.</w:t>
-      </w:r>
-    </w:p>
-    <w:p>
-      <w:pPr>
-        <w:pStyle w:val="BodyText"/>
-      </w:pPr>
-      <w:r>
-        <w:t xml:space="preserve">(Utöka också med reliable deterioration?)</w:t>
+        <w:t xml:space="preserve">. No other instances of suspected reliable harm Pre to Post or Pre to Follow-up were identified for either measure. The next worst category in assessing reliable change is</w:t>
+      </w:r>
+      <w:r>
+        <w:t xml:space="preserve"> </w:t>
+      </w:r>
+      <w:r>
+        <w:t xml:space="preserve">‘</w:t>
+      </w:r>
+      <w:r>
+        <w:t xml:space="preserve">Deteriorated</w:t>
+      </w:r>
+      <w:r>
+        <w:t xml:space="preserve">’</w:t>
+      </w:r>
+      <w:r>
+        <w:t xml:space="preserve">; in order to identify any possible cases of reliable deterioration</w:t>
+      </w:r>
+      <w:r>
+        <w:t xml:space="preserve"> </w:t>
+      </w:r>
+      <w:r>
+        <w:rPr>
+          <w:iCs/>
+          <w:i/>
+        </w:rPr>
+        <w:t xml:space="preserve">and</w:t>
+      </w:r>
+      <w:r>
+        <w:t xml:space="preserve"> </w:t>
+      </w:r>
+      <w:r>
+        <w:t xml:space="preserve">reliable harm, these two categories were collapsed into the conservative ad hoc category</w:t>
+      </w:r>
+      <w:r>
+        <w:t xml:space="preserve"> </w:t>
+      </w:r>
+      <w:r>
+        <w:t xml:space="preserve">‘</w:t>
+      </w:r>
+      <w:r>
+        <w:t xml:space="preserve">Worsened</w:t>
+      </w:r>
+      <w:r>
+        <w:t xml:space="preserve">’</w:t>
+      </w:r>
+      <w:r>
+        <w:t xml:space="preserve"> </w:t>
+      </w:r>
+      <w:r>
+        <w:t xml:space="preserve">– gathering participants that had moved into either of these two categories. Using the</w:t>
+      </w:r>
+      <w:r>
+        <w:t xml:space="preserve"> </w:t>
+      </w:r>
+      <w:r>
+        <w:t xml:space="preserve">‘</w:t>
+      </w:r>
+      <w:r>
+        <w:t xml:space="preserve">Worsened</w:t>
+      </w:r>
+      <w:r>
+        <w:t xml:space="preserve">’</w:t>
+      </w:r>
+      <w:r>
+        <w:t xml:space="preserve"> </w:t>
+      </w:r>
+      <w:r>
+        <w:t xml:space="preserve">portmanteau category, and checking clinical change Pre to Post treatment, we observed a significant difference between groups for LSAS-SR,</w:t>
+      </w:r>
+      <w:r>
+        <w:t xml:space="preserve"> </w:t>
+      </w:r>
+      <m:oMath>
+        <m:sSup>
+          <m:e>
+            <m:r>
+              <m:t>χ</m:t>
+            </m:r>
+          </m:e>
+          <m:sup>
+            <m:r>
+              <m:t>2</m:t>
+            </m:r>
+          </m:sup>
+        </m:sSup>
+      </m:oMath>
+      <w:r>
+        <w:t xml:space="preserve">(</w:t>
+      </w:r>
+      <m:oMath>
+        <m:r>
+          <m:t>2</m:t>
+        </m:r>
+      </m:oMath>
+      <w:r>
+        <w:t xml:space="preserve">) = 9.13,</w:t>
+      </w:r>
+      <w:r>
+        <w:t xml:space="preserve"> </w:t>
+      </w:r>
+      <m:oMath>
+        <m:r>
+          <m:t>p</m:t>
+        </m:r>
+      </m:oMath>
+      <w:r>
+        <w:t xml:space="preserve"> </w:t>
+      </w:r>
+      <w:r>
+        <w:t xml:space="preserve">=</w:t>
+      </w:r>
+      <w:r>
+        <w:t xml:space="preserve"> </w:t>
+      </w:r>
+      <m:oMath>
+        <m:r>
+          <m:t>.010</m:t>
+        </m:r>
+      </m:oMath>
+      <w:r>
+        <w:t xml:space="preserve">, meriting a follow-up pairwise comparison. It revealed that the number of participants in the Waitlist condition that had either reached</w:t>
+      </w:r>
+      <w:r>
+        <w:t xml:space="preserve"> </w:t>
+      </w:r>
+      <w:r>
+        <w:t xml:space="preserve">‘</w:t>
+      </w:r>
+      <w:r>
+        <w:t xml:space="preserve">Deteriorated</w:t>
+      </w:r>
+      <w:r>
+        <w:t xml:space="preserve">’</w:t>
+      </w:r>
+      <w:r>
+        <w:t xml:space="preserve"> </w:t>
+      </w:r>
+      <w:r>
+        <w:t xml:space="preserve">or</w:t>
+      </w:r>
+      <w:r>
+        <w:t xml:space="preserve"> </w:t>
+      </w:r>
+      <w:r>
+        <w:t xml:space="preserve">‘</w:t>
+      </w:r>
+      <w:r>
+        <w:t xml:space="preserve">Harmed</w:t>
+      </w:r>
+      <w:r>
+        <w:t xml:space="preserve">’</w:t>
+      </w:r>
+      <w:r>
+        <w:t xml:space="preserve">, going from Pre to Post treatment, was significant compared to the Guided self-help group,</w:t>
+      </w:r>
+      <w:r>
+        <w:t xml:space="preserve"> </w:t>
+      </w:r>
+      <m:oMath>
+        <m:r>
+          <m:t>n</m:t>
+        </m:r>
+      </m:oMath>
+      <w:r>
+        <w:t xml:space="preserve"> </w:t>
+      </w:r>
+      <w:r>
+        <w:t xml:space="preserve">= 7 (</w:t>
+      </w:r>
+      <m:oMath>
+        <m:r>
+          <m:t>10</m:t>
+        </m:r>
+      </m:oMath>
+      <w:r>
+        <w:t xml:space="preserve">),</w:t>
+      </w:r>
+      <w:r>
+        <w:t xml:space="preserve"> </w:t>
+      </w:r>
+      <m:oMath>
+        <m:r>
+          <m:t>Z</m:t>
+        </m:r>
+      </m:oMath>
+      <w:r>
+        <w:t xml:space="preserve">(</w:t>
+      </w:r>
+      <m:oMath>
+        <m:r>
+          <m:t>2</m:t>
+        </m:r>
+      </m:oMath>
+      <w:r>
+        <w:t xml:space="preserve">) =</w:t>
+      </w:r>
+      <w:r>
+        <w:t xml:space="preserve"> </w:t>
+      </w:r>
+      <m:oMath>
+        <m:r>
+          <m:t>2.94</m:t>
+        </m:r>
+      </m:oMath>
+      <w:r>
+        <w:t xml:space="preserve">,</w:t>
+      </w:r>
+      <w:r>
+        <w:t xml:space="preserve"> </w:t>
+      </w:r>
+      <m:oMath>
+        <m:r>
+          <m:t>p</m:t>
+        </m:r>
+      </m:oMath>
+      <w:r>
+        <w:t xml:space="preserve"> </w:t>
+      </w:r>
+      <w:r>
+        <w:t xml:space="preserve">=</w:t>
+      </w:r>
+      <w:r>
+        <w:t xml:space="preserve"> </w:t>
+      </w:r>
+      <m:oMath>
+        <m:r>
+          <m:t>.010</m:t>
+        </m:r>
+      </m:oMath>
+      <w:r>
+        <w:t xml:space="preserve">. The same held true comparing Pre to Follow-up,</w:t>
+      </w:r>
+      <w:r>
+        <w:t xml:space="preserve"> </w:t>
+      </w:r>
+      <m:oMath>
+        <m:sSup>
+          <m:e>
+            <m:r>
+              <m:t>χ</m:t>
+            </m:r>
+          </m:e>
+          <m:sup>
+            <m:r>
+              <m:t>2</m:t>
+            </m:r>
+          </m:sup>
+        </m:sSup>
+      </m:oMath>
+      <w:r>
+        <w:t xml:space="preserve">(</w:t>
+      </w:r>
+      <m:oMath>
+        <m:r>
+          <m:t>2</m:t>
+        </m:r>
+      </m:oMath>
+      <w:r>
+        <w:t xml:space="preserve">) = 8.41,</w:t>
+      </w:r>
+      <w:r>
+        <w:t xml:space="preserve"> </w:t>
+      </w:r>
+      <m:oMath>
+        <m:r>
+          <m:t>p</m:t>
+        </m:r>
+      </m:oMath>
+      <w:r>
+        <w:t xml:space="preserve"> </w:t>
+      </w:r>
+      <w:r>
+        <w:t xml:space="preserve">=</w:t>
+      </w:r>
+      <w:r>
+        <w:t xml:space="preserve"> </w:t>
+      </w:r>
+      <m:oMath>
+        <m:r>
+          <m:t>.015</m:t>
+        </m:r>
+      </m:oMath>
+      <w:r>
+        <w:t xml:space="preserve">, where these</w:t>
+      </w:r>
+      <w:r>
+        <w:t xml:space="preserve"> </w:t>
+      </w:r>
+      <m:oMath>
+        <m:r>
+          <m:t>7</m:t>
+        </m:r>
+      </m:oMath>
+      <w:r>
+        <w:t xml:space="preserve"> </w:t>
+      </w:r>
+      <w:r>
+        <w:t xml:space="preserve">individuals were significantly more than the number of worsened participants in both the Self-help group,</w:t>
+      </w:r>
+      <w:r>
+        <w:t xml:space="preserve"> </w:t>
+      </w:r>
+      <m:oMath>
+        <m:r>
+          <m:t>Z</m:t>
+        </m:r>
+      </m:oMath>
+      <w:r>
+        <w:t xml:space="preserve">(</w:t>
+      </w:r>
+      <m:oMath>
+        <m:r>
+          <m:t>2</m:t>
+        </m:r>
+      </m:oMath>
+      <w:r>
+        <w:t xml:space="preserve">) =</w:t>
+      </w:r>
+      <w:r>
+        <w:t xml:space="preserve"> </w:t>
+      </w:r>
+      <m:oMath>
+        <m:r>
+          <m:t>2.49</m:t>
+        </m:r>
+      </m:oMath>
+      <w:r>
+        <w:t xml:space="preserve">,</w:t>
+      </w:r>
+      <w:r>
+        <w:t xml:space="preserve"> </w:t>
+      </w:r>
+      <m:oMath>
+        <m:r>
+          <m:t>p</m:t>
+        </m:r>
+      </m:oMath>
+      <w:r>
+        <w:t xml:space="preserve"> </w:t>
+      </w:r>
+      <w:r>
+        <w:t xml:space="preserve">=</w:t>
+      </w:r>
+      <w:r>
+        <w:t xml:space="preserve"> </w:t>
+      </w:r>
+      <m:oMath>
+        <m:r>
+          <m:t>.038</m:t>
+        </m:r>
+      </m:oMath>
+      <w:r>
+        <w:t xml:space="preserve">, and the Guided self-help group,</w:t>
+      </w:r>
+      <w:r>
+        <w:t xml:space="preserve"> </w:t>
+      </w:r>
+      <m:oMath>
+        <m:r>
+          <m:t>Z</m:t>
+        </m:r>
+      </m:oMath>
+      <w:r>
+        <w:t xml:space="preserve">(</w:t>
+      </w:r>
+      <m:oMath>
+        <m:r>
+          <m:t>2</m:t>
+        </m:r>
+      </m:oMath>
+      <w:r>
+        <w:t xml:space="preserve">) =</w:t>
+      </w:r>
+      <w:r>
+        <w:t xml:space="preserve"> </w:t>
+      </w:r>
+      <m:oMath>
+        <m:r>
+          <m:t>2.54</m:t>
+        </m:r>
+      </m:oMath>
+      <w:r>
+        <w:t xml:space="preserve">,</w:t>
+      </w:r>
+      <w:r>
+        <w:t xml:space="preserve"> </w:t>
+      </w:r>
+      <m:oMath>
+        <m:r>
+          <m:t>p</m:t>
+        </m:r>
+      </m:oMath>
+      <w:r>
+        <w:t xml:space="preserve"> </w:t>
+      </w:r>
+      <w:r>
+        <w:t xml:space="preserve">=</w:t>
+      </w:r>
+      <w:r>
+        <w:t xml:space="preserve"> </w:t>
+      </w:r>
+      <m:oMath>
+        <m:r>
+          <m:t>.034</m:t>
+        </m:r>
+      </m:oMath>
+      <w:r>
+        <w:t xml:space="preserve">. Finally, a difference between groups was found for PHQ-9,</w:t>
+      </w:r>
+      <w:r>
+        <w:t xml:space="preserve"> </w:t>
+      </w:r>
+      <m:oMath>
+        <m:sSup>
+          <m:e>
+            <m:r>
+              <m:t>χ</m:t>
+            </m:r>
+          </m:e>
+          <m:sup>
+            <m:r>
+              <m:t>2</m:t>
+            </m:r>
+          </m:sup>
+        </m:sSup>
+      </m:oMath>
+      <w:r>
+        <w:t xml:space="preserve">(</w:t>
+      </w:r>
+      <m:oMath>
+        <m:r>
+          <m:t>2</m:t>
+        </m:r>
+      </m:oMath>
+      <w:r>
+        <w:t xml:space="preserve">) = 7.86,</w:t>
+      </w:r>
+      <w:r>
+        <w:t xml:space="preserve"> </w:t>
+      </w:r>
+      <m:oMath>
+        <m:r>
+          <m:t>p</m:t>
+        </m:r>
+      </m:oMath>
+      <w:r>
+        <w:t xml:space="preserve"> </w:t>
+      </w:r>
+      <w:r>
+        <w:t xml:space="preserve">=</w:t>
+      </w:r>
+      <w:r>
+        <w:t xml:space="preserve"> </w:t>
+      </w:r>
+      <m:oMath>
+        <m:r>
+          <m:t>.020</m:t>
+        </m:r>
+      </m:oMath>
+      <w:r>
+        <w:t xml:space="preserve">, with post hoc testing revealing a difference for the Guided self-help group,</w:t>
+      </w:r>
+      <w:r>
+        <w:t xml:space="preserve"> </w:t>
+      </w:r>
+      <m:oMath>
+        <m:r>
+          <m:t>n</m:t>
+        </m:r>
+      </m:oMath>
+      <w:r>
+        <w:t xml:space="preserve"> </w:t>
+      </w:r>
+      <w:r>
+        <w:t xml:space="preserve">= 12 (</w:t>
+      </w:r>
+      <m:oMath>
+        <m:r>
+          <m:t>18</m:t>
+        </m:r>
+      </m:oMath>
+      <w:r>
+        <w:t xml:space="preserve">),</w:t>
+      </w:r>
+      <w:r>
+        <w:t xml:space="preserve"> </w:t>
+      </w:r>
+      <m:oMath>
+        <m:r>
+          <m:t>Z</m:t>
+        </m:r>
+      </m:oMath>
+      <w:r>
+        <w:t xml:space="preserve">(</w:t>
+      </w:r>
+      <m:oMath>
+        <m:r>
+          <m:t>2</m:t>
+        </m:r>
+      </m:oMath>
+      <w:r>
+        <w:t xml:space="preserve">) =</w:t>
+      </w:r>
+      <w:r>
+        <w:t xml:space="preserve"> </w:t>
+      </w:r>
+      <m:oMath>
+        <m:r>
+          <m:t>2.80</m:t>
+        </m:r>
+      </m:oMath>
+      <w:r>
+        <w:t xml:space="preserve">,</w:t>
+      </w:r>
+      <w:r>
+        <w:t xml:space="preserve"> </w:t>
+      </w:r>
+      <m:oMath>
+        <m:r>
+          <m:t>p</m:t>
+        </m:r>
+      </m:oMath>
+      <w:r>
+        <w:t xml:space="preserve"> </w:t>
+      </w:r>
+      <w:r>
+        <w:t xml:space="preserve">=</w:t>
+      </w:r>
+      <w:r>
+        <w:t xml:space="preserve"> </w:t>
+      </w:r>
+      <m:oMath>
+        <m:r>
+          <m:t>.015</m:t>
+        </m:r>
+      </m:oMath>
+      <w:r>
+        <w:t xml:space="preserve">. These findings reveal that the non-active Waitlist condition brought about adverse clinical change for</w:t>
+      </w:r>
+      <w:r>
+        <w:t xml:space="preserve"> </w:t>
+      </w:r>
+      <m:oMath>
+        <m:r>
+          <m:t>10</m:t>
+        </m:r>
+      </m:oMath>
+      <w:r>
+        <w:t xml:space="preserve">% of participants with regards to social anxiety and</w:t>
+      </w:r>
+      <w:r>
+        <w:t xml:space="preserve"> </w:t>
+      </w:r>
+      <m:oMath>
+        <m:r>
+          <m:t>18</m:t>
+        </m:r>
+      </m:oMath>
+      <w:r>
+        <w:t xml:space="preserve">% with regards to depression, highlighting the need to use caution comparing results for the treatment groups with those of the Waitlist condition, lest running the risk of artificially inflated effect sizes (especially for PHQ-9 for which estimated marginal means in fact increased over time; see Figure 3).</w:t>
       </w:r>
     </w:p>
     <w:bookmarkEnd w:id="51"/>
@@ -7741,7 +8292,7 @@
         </m:r>
       </m:oMath>
       <w:r>
-        <w:t xml:space="preserve">. Effects were also found in the Guided self-help group, where participants were supported by therapists: Compared with waitlist, participants exhibited medium effects at Post for PHQ-9,</w:t>
+        <w:t xml:space="preserve">. Effects were also found in the Guided self-help group, where participants were supported by therapists: Compared with waitlist, participants exhibited moderate effects at Post for PHQ-9,</w:t>
       </w:r>
       <w:r>
         <w:t xml:space="preserve"> </w:t>
@@ -7837,7 +8388,7 @@
         <w:t xml:space="preserve"> </w:t>
       </w:r>
       <w:r>
-        <w:t xml:space="preserve">group interaction for generalized anxiety, as measured with GAD-7, however. Within-group comparisons revealed medium effects in the Self-help group for LSAS-SR,</w:t>
+        <w:t xml:space="preserve">group interaction for generalized anxiety, as measured with GAD-7, however. Within-group comparisons revealed moderate effects in the Self-help group for LSAS-SR,</w:t>
       </w:r>
       <w:r>
         <w:t xml:space="preserve"> </w:t>
@@ -7961,7 +8512,7 @@
         <w:t xml:space="preserve"> </w:t>
       </w:r>
       <w:r>
-        <w:t xml:space="preserve">Pre–Follow-up. A medium effect was found for PHQ-9 Pre–Follow-up for the Guided self-help group,</w:t>
+        <w:t xml:space="preserve">Pre–Follow-up. A moderate effect was found for PHQ-9 Pre–Follow-up for the Guided self-help group,</w:t>
       </w:r>
       <w:r>
         <w:t xml:space="preserve"> </w:t>
@@ -8049,7 +8600,7 @@
     <w:bookmarkEnd w:id="53"/>
     <w:bookmarkEnd w:id="54"/>
     <w:bookmarkEnd w:id="55"/>
-    <w:bookmarkStart w:id="134" w:name="discussion"/>
+    <w:bookmarkStart w:id="136" w:name="discussion"/>
     <w:p>
       <w:pPr>
         <w:pStyle w:val="Heading1"/>
@@ -8061,6 +8612,56 @@
     <w:p>
       <w:pPr>
         <w:pStyle w:val="FirstParagraph"/>
+      </w:pPr>
+      <w:r>
+        <w:t xml:space="preserve">Contextualize the current study,</w:t>
+      </w:r>
+      <w:r>
+        <w:t xml:space="preserve"> </w:t>
+      </w:r>
+      <w:r>
+        <w:t xml:space="preserve">Speed et al. (</w:t>
+      </w:r>
+      <w:hyperlink w:anchor="ref-Speed2018a">
+        <w:r>
+          <w:rPr>
+            <w:rStyle w:val="Hyperlink"/>
+          </w:rPr>
+          <w:t xml:space="preserve">2018</w:t>
+        </w:r>
+      </w:hyperlink>
+      <w:r>
+        <w:t xml:space="preserve">)</w:t>
+      </w:r>
+    </w:p>
+    <w:p>
+      <w:pPr>
+        <w:pStyle w:val="BodyText"/>
+      </w:pPr>
+      <w:r>
+        <w:t xml:space="preserve">Restate effects, compare to literature,</w:t>
+      </w:r>
+      <w:r>
+        <w:t xml:space="preserve"> </w:t>
+      </w:r>
+      <w:r>
+        <w:t xml:space="preserve">Andersson et al. (</w:t>
+      </w:r>
+      <w:hyperlink w:anchor="ref-Andersson2013">
+        <w:r>
+          <w:rPr>
+            <w:rStyle w:val="Hyperlink"/>
+          </w:rPr>
+          <w:t xml:space="preserve">2013</w:t>
+        </w:r>
+      </w:hyperlink>
+      <w:r>
+        <w:t xml:space="preserve">)</w:t>
+      </w:r>
+    </w:p>
+    <w:p>
+      <w:pPr>
+        <w:pStyle w:val="BodyText"/>
       </w:pPr>
       <w:r>
         <w:t xml:space="preserve">Being guided by a therapist does seem to entail some advantages, especially for longer-term outcomes. In the Guided self-help group, adaptive assertiveness had increased between end of treatment and 1-year Follow-up, and depression had decreased from pre-treatment to 1-year Follow-up. These phenomena were not observed in the group where the participants were engaging with the intervention on their own. Speculatively, this might be explained by either increased</w:t>
@@ -8334,7 +8935,7 @@
         <w:t xml:space="preserve">…</w:t>
       </w:r>
     </w:p>
-    <w:bookmarkStart w:id="133" w:name="references"/>
+    <w:bookmarkStart w:id="135" w:name="references"/>
     <w:p>
       <w:pPr>
         <w:pStyle w:val="Heading2"/>
@@ -8343,7 +8944,7 @@
         <w:t xml:space="preserve">References</w:t>
       </w:r>
     </w:p>
-    <w:bookmarkStart w:id="132" w:name="refs"/>
+    <w:bookmarkStart w:id="134" w:name="refs"/>
     <w:bookmarkStart w:id="56" w:name="ref-alberti1974your"/>
     <w:p>
       <w:pPr>
@@ -8393,7 +8994,54 @@
       </w:r>
     </w:p>
     <w:bookmarkEnd w:id="57"/>
-    <w:bookmarkStart w:id="59" w:name="ref-Andrews2018"/>
+    <w:bookmarkStart w:id="59" w:name="ref-Andersson2013"/>
+    <w:p>
+      <w:pPr>
+        <w:pStyle w:val="Bibliography"/>
+      </w:pPr>
+      <w:r>
+        <w:t xml:space="preserve">Andersson, G., Carlbring, P., Ljótsson, B., &amp; Hedman, E. (2013). Guided internet-based CBT for common mental disorders.</w:t>
+      </w:r>
+      <w:r>
+        <w:t xml:space="preserve"> </w:t>
+      </w:r>
+      <w:r>
+        <w:rPr>
+          <w:iCs/>
+          <w:i/>
+        </w:rPr>
+        <w:t xml:space="preserve">Journal of Contemporary Psychotherapy</w:t>
+      </w:r>
+      <w:r>
+        <w:t xml:space="preserve">,</w:t>
+      </w:r>
+      <w:r>
+        <w:t xml:space="preserve"> </w:t>
+      </w:r>
+      <w:r>
+        <w:rPr>
+          <w:iCs/>
+          <w:i/>
+        </w:rPr>
+        <w:t xml:space="preserve">43</w:t>
+      </w:r>
+      <w:r>
+        <w:t xml:space="preserve">, 223–233.</w:t>
+      </w:r>
+      <w:r>
+        <w:t xml:space="preserve"> </w:t>
+      </w:r>
+      <w:hyperlink r:id="rId58">
+        <w:r>
+          <w:rPr>
+            <w:rStyle w:val="Hyperlink"/>
+          </w:rPr>
+          <w:t xml:space="preserve">https://doi.org/10.1007/s10879-013-9237-9</w:t>
+        </w:r>
+      </w:hyperlink>
+    </w:p>
+    <w:bookmarkEnd w:id="59"/>
+    <w:bookmarkStart w:id="61" w:name="ref-Andrews2018"/>
     <w:p>
       <w:pPr>
         <w:pStyle w:val="Bibliography"/>
@@ -8439,7 +9087,7 @@
       <w:r>
         <w:t xml:space="preserve"> </w:t>
       </w:r>
-      <w:hyperlink r:id="rId58">
+      <w:hyperlink r:id="rId60">
         <w:r>
           <w:rPr>
             <w:rStyle w:val="Hyperlink"/>
@@ -8448,8 +9096,8 @@
         </w:r>
       </w:hyperlink>
     </w:p>
-    <w:bookmarkEnd w:id="59"/>
-    <w:bookmarkStart w:id="61" w:name="ref-Baker2015"/>
+    <w:bookmarkEnd w:id="61"/>
+    <w:bookmarkStart w:id="63" w:name="ref-Baker2015"/>
     <w:p>
       <w:pPr>
         <w:pStyle w:val="Bibliography"/>
@@ -8495,7 +9143,7 @@
       <w:r>
         <w:t xml:space="preserve"> </w:t>
       </w:r>
-      <w:hyperlink r:id="rId60">
+      <w:hyperlink r:id="rId62">
         <w:r>
           <w:rPr>
             <w:rStyle w:val="Hyperlink"/>
@@ -8504,8 +9152,8 @@
         </w:r>
       </w:hyperlink>
     </w:p>
-    <w:bookmarkEnd w:id="61"/>
-    <w:bookmarkStart w:id="63" w:name="ref-Baumeister2014a"/>
+    <w:bookmarkEnd w:id="63"/>
+    <w:bookmarkStart w:id="65" w:name="ref-Baumeister2014a"/>
     <w:p>
       <w:pPr>
         <w:pStyle w:val="Bibliography"/>
@@ -8532,7 +9180,7 @@
       <w:r>
         <w:t xml:space="preserve"> </w:t>
       </w:r>
-      <w:hyperlink r:id="rId62">
+      <w:hyperlink r:id="rId64">
         <w:r>
           <w:rPr>
             <w:rStyle w:val="Hyperlink"/>
@@ -8541,8 +9189,8 @@
         </w:r>
       </w:hyperlink>
     </w:p>
-    <w:bookmarkEnd w:id="63"/>
-    <w:bookmarkStart w:id="64" w:name="ref-beck1979cognitive"/>
+    <w:bookmarkEnd w:id="65"/>
+    <w:bookmarkStart w:id="66" w:name="ref-beck1979cognitive"/>
     <w:p>
       <w:pPr>
         <w:pStyle w:val="Bibliography"/>
@@ -8564,8 +9212,8 @@
         <w:t xml:space="preserve">. Guilford Publications.</w:t>
       </w:r>
     </w:p>
-    <w:bookmarkEnd w:id="64"/>
-    <w:bookmarkStart w:id="66" w:name="ref-Carlbring2018"/>
+    <w:bookmarkEnd w:id="66"/>
+    <w:bookmarkStart w:id="68" w:name="ref-Carlbring2018"/>
     <w:p>
       <w:pPr>
         <w:pStyle w:val="Bibliography"/>
@@ -8611,7 +9259,7 @@
       <w:r>
         <w:t xml:space="preserve"> </w:t>
       </w:r>
-      <w:hyperlink r:id="rId65">
+      <w:hyperlink r:id="rId67">
         <w:r>
           <w:rPr>
             <w:rStyle w:val="Hyperlink"/>
@@ -8620,8 +9268,8 @@
         </w:r>
       </w:hyperlink>
     </w:p>
-    <w:bookmarkEnd w:id="66"/>
-    <w:bookmarkStart w:id="68" w:name="ref-Chambless2001"/>
+    <w:bookmarkEnd w:id="68"/>
+    <w:bookmarkStart w:id="70" w:name="ref-Chambless2001"/>
     <w:p>
       <w:pPr>
         <w:pStyle w:val="Bibliography"/>
@@ -8667,7 +9315,7 @@
       <w:r>
         <w:t xml:space="preserve"> </w:t>
       </w:r>
-      <w:hyperlink r:id="rId67">
+      <w:hyperlink r:id="rId69">
         <w:r>
           <w:rPr>
             <w:rStyle w:val="Hyperlink"/>
@@ -8676,8 +9324,8 @@
         </w:r>
       </w:hyperlink>
     </w:p>
-    <w:bookmarkEnd w:id="68"/>
-    <w:bookmarkStart w:id="70" w:name="ref-Clark1986"/>
+    <w:bookmarkEnd w:id="70"/>
+    <w:bookmarkStart w:id="72" w:name="ref-Clark1986"/>
     <w:p>
       <w:pPr>
         <w:pStyle w:val="Bibliography"/>
@@ -8723,7 +9371,7 @@
       <w:r>
         <w:t xml:space="preserve"> </w:t>
       </w:r>
-      <w:hyperlink r:id="rId69">
+      <w:hyperlink r:id="rId71">
         <w:r>
           <w:rPr>
             <w:rStyle w:val="Hyperlink"/>
@@ -8732,8 +9380,8 @@
         </w:r>
       </w:hyperlink>
     </w:p>
-    <w:bookmarkEnd w:id="70"/>
-    <w:bookmarkStart w:id="71" w:name="ref-clark1995cognitive"/>
+    <w:bookmarkEnd w:id="72"/>
+    <w:bookmarkStart w:id="73" w:name="ref-clark1995cognitive"/>
     <w:p>
       <w:pPr>
         <w:pStyle w:val="Bibliography"/>
@@ -8767,8 +9415,8 @@
         <w:t xml:space="preserve">(Vol. 41, pp. 22–23). The Guilford Press.</w:t>
       </w:r>
     </w:p>
-    <w:bookmarkEnd w:id="71"/>
-    <w:bookmarkStart w:id="73" w:name="ref-R-clinicalsignificance"/>
+    <w:bookmarkEnd w:id="73"/>
+    <w:bookmarkStart w:id="75" w:name="ref-R-clinicalsignificance"/>
     <w:p>
       <w:pPr>
         <w:pStyle w:val="Bibliography"/>
@@ -8792,7 +9440,7 @@
       <w:r>
         <w:t xml:space="preserve"> </w:t>
       </w:r>
-      <w:hyperlink r:id="rId72">
+      <w:hyperlink r:id="rId74">
         <w:r>
           <w:rPr>
             <w:rStyle w:val="Hyperlink"/>
@@ -8801,8 +9449,8 @@
         </w:r>
       </w:hyperlink>
     </w:p>
-    <w:bookmarkEnd w:id="73"/>
-    <w:bookmarkStart w:id="74" w:name="ref-cohen1988statistical"/>
+    <w:bookmarkEnd w:id="75"/>
+    <w:bookmarkStart w:id="76" w:name="ref-cohen1988statistical"/>
     <w:p>
       <w:pPr>
         <w:pStyle w:val="Bibliography"/>
@@ -8824,8 +9472,8 @@
         <w:t xml:space="preserve">. Lawrence Earlbaum Associates, Inc.</w:t>
       </w:r>
     </w:p>
-    <w:bookmarkEnd w:id="74"/>
-    <w:bookmarkStart w:id="76" w:name="ref-Craske2008"/>
+    <w:bookmarkEnd w:id="76"/>
+    <w:bookmarkStart w:id="78" w:name="ref-Craske2008"/>
     <w:p>
       <w:pPr>
         <w:pStyle w:val="Bibliography"/>
@@ -8871,7 +9519,7 @@
       <w:r>
         <w:t xml:space="preserve"> </w:t>
       </w:r>
-      <w:hyperlink r:id="rId75">
+      <w:hyperlink r:id="rId77">
         <w:r>
           <w:rPr>
             <w:rStyle w:val="Hyperlink"/>
@@ -8880,8 +9528,8 @@
         </w:r>
       </w:hyperlink>
     </w:p>
-    <w:bookmarkEnd w:id="76"/>
-    <w:bookmarkStart w:id="78" w:name="ref-Cuijpers2016"/>
+    <w:bookmarkEnd w:id="78"/>
+    <w:bookmarkStart w:id="80" w:name="ref-Cuijpers2016"/>
     <w:p>
       <w:pPr>
         <w:pStyle w:val="Bibliography"/>
@@ -8918,7 +9566,7 @@
       <w:r>
         <w:t xml:space="preserve"> </w:t>
       </w:r>
-      <w:hyperlink r:id="rId77">
+      <w:hyperlink r:id="rId79">
         <w:r>
           <w:rPr>
             <w:rStyle w:val="Hyperlink"/>
@@ -8927,8 +9575,8 @@
         </w:r>
       </w:hyperlink>
     </w:p>
-    <w:bookmarkEnd w:id="78"/>
-    <w:bookmarkStart w:id="80" w:name="ref-Day2013"/>
+    <w:bookmarkEnd w:id="80"/>
+    <w:bookmarkStart w:id="82" w:name="ref-Day2013"/>
     <w:p>
       <w:pPr>
         <w:pStyle w:val="Bibliography"/>
@@ -8974,7 +9622,7 @@
       <w:r>
         <w:t xml:space="preserve"> </w:t>
       </w:r>
-      <w:hyperlink r:id="rId79">
+      <w:hyperlink r:id="rId81">
         <w:r>
           <w:rPr>
             <w:rStyle w:val="Hyperlink"/>
@@ -8983,8 +9631,8 @@
         </w:r>
       </w:hyperlink>
     </w:p>
-    <w:bookmarkEnd w:id="80"/>
-    <w:bookmarkStart w:id="81" w:name="ref-fensterheim1975don"/>
+    <w:bookmarkEnd w:id="82"/>
+    <w:bookmarkStart w:id="83" w:name="ref-fensterheim1975don"/>
     <w:p>
       <w:pPr>
         <w:pStyle w:val="Bibliography"/>
@@ -9006,8 +9654,8 @@
         <w:t xml:space="preserve">. Dell Publishing Company.</w:t>
       </w:r>
     </w:p>
-    <w:bookmarkEnd w:id="81"/>
-    <w:bookmarkStart w:id="83" w:name="ref-Fresco2001"/>
+    <w:bookmarkEnd w:id="83"/>
+    <w:bookmarkStart w:id="85" w:name="ref-Fresco2001"/>
     <w:p>
       <w:pPr>
         <w:pStyle w:val="Bibliography"/>
@@ -9053,7 +9701,7 @@
       <w:r>
         <w:t xml:space="preserve"> </w:t>
       </w:r>
-      <w:hyperlink r:id="rId82">
+      <w:hyperlink r:id="rId84">
         <w:r>
           <w:rPr>
             <w:rStyle w:val="Hyperlink"/>
@@ -9062,8 +9710,8 @@
         </w:r>
       </w:hyperlink>
     </w:p>
-    <w:bookmarkEnd w:id="83"/>
-    <w:bookmarkStart w:id="85" w:name="ref-Furukawa2014"/>
+    <w:bookmarkEnd w:id="85"/>
+    <w:bookmarkStart w:id="87" w:name="ref-Furukawa2014"/>
     <w:p>
       <w:pPr>
         <w:pStyle w:val="Bibliography"/>
@@ -9100,7 +9748,7 @@
       <w:r>
         <w:t xml:space="preserve"> </w:t>
       </w:r>
-      <w:hyperlink r:id="rId84">
+      <w:hyperlink r:id="rId86">
         <w:r>
           <w:rPr>
             <w:rStyle w:val="Hyperlink"/>
@@ -9109,8 +9757,8 @@
         </w:r>
       </w:hyperlink>
     </w:p>
-    <w:bookmarkEnd w:id="85"/>
-    <w:bookmarkStart w:id="86" w:name="ref-gambrill1975assertion"/>
+    <w:bookmarkEnd w:id="87"/>
+    <w:bookmarkStart w:id="88" w:name="ref-gambrill1975assertion"/>
     <w:p>
       <w:pPr>
         <w:pStyle w:val="Bibliography"/>
@@ -9154,8 +9802,8 @@
         <w:t xml:space="preserve">(4), 550–561.</w:t>
       </w:r>
     </w:p>
-    <w:bookmarkEnd w:id="86"/>
-    <w:bookmarkStart w:id="88" w:name="ref-RandomOrg"/>
+    <w:bookmarkEnd w:id="88"/>
+    <w:bookmarkStart w:id="90" w:name="ref-RandomOrg"/>
     <w:p>
       <w:pPr>
         <w:pStyle w:val="Bibliography"/>
@@ -9193,7 +9841,7 @@
       <w:r>
         <w:t xml:space="preserve"> </w:t>
       </w:r>
-      <w:hyperlink r:id="rId87">
+      <w:hyperlink r:id="rId89">
         <w:r>
           <w:rPr>
             <w:rStyle w:val="Hyperlink"/>
@@ -9205,8 +9853,8 @@
         <w:t xml:space="preserve">.</w:t>
       </w:r>
     </w:p>
-    <w:bookmarkEnd w:id="88"/>
-    <w:bookmarkStart w:id="90" w:name="ref-Hayes2004a"/>
+    <w:bookmarkEnd w:id="90"/>
+    <w:bookmarkStart w:id="92" w:name="ref-Hayes2004a"/>
     <w:p>
       <w:pPr>
         <w:pStyle w:val="Bibliography"/>
@@ -9252,7 +9900,7 @@
       <w:r>
         <w:t xml:space="preserve"> </w:t>
       </w:r>
-      <w:hyperlink r:id="rId89">
+      <w:hyperlink r:id="rId91">
         <w:r>
           <w:rPr>
             <w:rStyle w:val="Hyperlink"/>
@@ -9261,8 +9909,8 @@
         </w:r>
       </w:hyperlink>
     </w:p>
-    <w:bookmarkEnd w:id="90"/>
-    <w:bookmarkStart w:id="92" w:name="ref-Hofmann2012"/>
+    <w:bookmarkEnd w:id="92"/>
+    <w:bookmarkStart w:id="94" w:name="ref-Hofmann2012"/>
     <w:p>
       <w:pPr>
         <w:pStyle w:val="Bibliography"/>
@@ -9308,7 +9956,7 @@
       <w:r>
         <w:t xml:space="preserve"> </w:t>
       </w:r>
-      <w:hyperlink r:id="rId91">
+      <w:hyperlink r:id="rId93">
         <w:r>
           <w:rPr>
             <w:rStyle w:val="Hyperlink"/>
@@ -9317,8 +9965,8 @@
         </w:r>
       </w:hyperlink>
     </w:p>
-    <w:bookmarkEnd w:id="92"/>
-    <w:bookmarkStart w:id="93" w:name="ref-Jacobson1991"/>
+    <w:bookmarkEnd w:id="94"/>
+    <w:bookmarkStart w:id="95" w:name="ref-Jacobson1991"/>
     <w:p>
       <w:pPr>
         <w:pStyle w:val="Bibliography"/>
@@ -9362,8 +10010,8 @@
         <w:t xml:space="preserve">(1), 12–19.</w:t>
       </w:r>
     </w:p>
-    <w:bookmarkEnd w:id="93"/>
-    <w:bookmarkStart w:id="95" w:name="ref-Kroenke2010"/>
+    <w:bookmarkEnd w:id="95"/>
+    <w:bookmarkStart w:id="97" w:name="ref-Kroenke2010"/>
     <w:p>
       <w:pPr>
         <w:pStyle w:val="Bibliography"/>
@@ -9409,7 +10057,7 @@
       <w:r>
         <w:t xml:space="preserve"> </w:t>
       </w:r>
-      <w:hyperlink r:id="rId94">
+      <w:hyperlink r:id="rId96">
         <w:r>
           <w:rPr>
             <w:rStyle w:val="Hyperlink"/>
@@ -9418,8 +10066,8 @@
         </w:r>
       </w:hyperlink>
     </w:p>
-    <w:bookmarkEnd w:id="95"/>
-    <w:bookmarkStart w:id="97" w:name="ref-R-lmerTest"/>
+    <w:bookmarkEnd w:id="97"/>
+    <w:bookmarkStart w:id="99" w:name="ref-R-lmerTest"/>
     <w:p>
       <w:pPr>
         <w:pStyle w:val="Bibliography"/>
@@ -9443,7 +10091,7 @@
       <w:r>
         <w:t xml:space="preserve"> </w:t>
       </w:r>
-      <w:hyperlink r:id="rId96">
+      <w:hyperlink r:id="rId98">
         <w:r>
           <w:rPr>
             <w:rStyle w:val="Hyperlink"/>
@@ -9452,8 +10100,8 @@
         </w:r>
       </w:hyperlink>
     </w:p>
-    <w:bookmarkEnd w:id="97"/>
-    <w:bookmarkStart w:id="99" w:name="ref-R-emmeans"/>
+    <w:bookmarkEnd w:id="99"/>
+    <w:bookmarkStart w:id="101" w:name="ref-R-emmeans"/>
     <w:p>
       <w:pPr>
         <w:pStyle w:val="Bibliography"/>
@@ -9477,7 +10125,7 @@
       <w:r>
         <w:t xml:space="preserve"> </w:t>
       </w:r>
-      <w:hyperlink r:id="rId98">
+      <w:hyperlink r:id="rId100">
         <w:r>
           <w:rPr>
             <w:rStyle w:val="Hyperlink"/>
@@ -9486,8 +10134,8 @@
         </w:r>
       </w:hyperlink>
     </w:p>
-    <w:bookmarkEnd w:id="99"/>
-    <w:bookmarkStart w:id="101" w:name="ref-LINEHAN1979"/>
+    <w:bookmarkEnd w:id="101"/>
+    <w:bookmarkStart w:id="103" w:name="ref-LINEHAN1979"/>
     <w:p>
       <w:pPr>
         <w:pStyle w:val="Bibliography"/>
@@ -9523,7 +10171,7 @@
       <w:r>
         <w:t xml:space="preserve"> </w:t>
       </w:r>
-      <w:hyperlink r:id="rId100">
+      <w:hyperlink r:id="rId102">
         <w:r>
           <w:rPr>
             <w:rStyle w:val="Hyperlink"/>
@@ -9532,8 +10180,8 @@
         </w:r>
       </w:hyperlink>
     </w:p>
-    <w:bookmarkEnd w:id="101"/>
-    <w:bookmarkStart w:id="102" w:name="ref-linehan1993skills"/>
+    <w:bookmarkEnd w:id="103"/>
+    <w:bookmarkStart w:id="104" w:name="ref-linehan1993skills"/>
     <w:p>
       <w:pPr>
         <w:pStyle w:val="Bibliography"/>
@@ -9555,8 +10203,8 @@
         <w:t xml:space="preserve"> The Guilford Press.</w:t>
       </w:r>
     </w:p>
-    <w:bookmarkEnd w:id="102"/>
-    <w:bookmarkStart w:id="104" w:name="ref-R-ggeffects"/>
+    <w:bookmarkEnd w:id="104"/>
+    <w:bookmarkStart w:id="106" w:name="ref-R-ggeffects"/>
     <w:p>
       <w:pPr>
         <w:pStyle w:val="Bibliography"/>
@@ -9602,7 +10250,7 @@
       <w:r>
         <w:t xml:space="preserve"> </w:t>
       </w:r>
-      <w:hyperlink r:id="rId103">
+      <w:hyperlink r:id="rId105">
         <w:r>
           <w:rPr>
             <w:rStyle w:val="Hyperlink"/>
@@ -9611,8 +10259,8 @@
         </w:r>
       </w:hyperlink>
     </w:p>
-    <w:bookmarkEnd w:id="104"/>
-    <w:bookmarkStart w:id="106" w:name="ref-R-performance"/>
+    <w:bookmarkEnd w:id="106"/>
+    <w:bookmarkStart w:id="108" w:name="ref-R-performance"/>
     <w:p>
       <w:pPr>
         <w:pStyle w:val="Bibliography"/>
@@ -9636,7 +10284,7 @@
       <w:r>
         <w:t xml:space="preserve"> </w:t>
       </w:r>
-      <w:hyperlink r:id="rId105">
+      <w:hyperlink r:id="rId107">
         <w:r>
           <w:rPr>
             <w:rStyle w:val="Hyperlink"/>
@@ -9645,8 +10293,8 @@
         </w:r>
       </w:hyperlink>
     </w:p>
-    <w:bookmarkEnd w:id="106"/>
-    <w:bookmarkStart w:id="108" w:name="ref-michel2008"/>
+    <w:bookmarkEnd w:id="108"/>
+    <w:bookmarkStart w:id="110" w:name="ref-michel2008"/>
     <w:p>
       <w:pPr>
         <w:pStyle w:val="Bibliography"/>
@@ -9670,7 +10318,7 @@
       <w:r>
         <w:t xml:space="preserve"> </w:t>
       </w:r>
-      <w:hyperlink r:id="rId107">
+      <w:hyperlink r:id="rId109">
         <w:r>
           <w:rPr>
             <w:rStyle w:val="Hyperlink"/>
@@ -9679,8 +10327,8 @@
         </w:r>
       </w:hyperlink>
     </w:p>
-    <w:bookmarkEnd w:id="108"/>
-    <w:bookmarkStart w:id="109" w:name="ref-ost2006tillampad"/>
+    <w:bookmarkEnd w:id="110"/>
+    <w:bookmarkStart w:id="111" w:name="ref-ost2006tillampad"/>
     <w:p>
       <w:pPr>
         <w:pStyle w:val="Bibliography"/>
@@ -9725,8 +10373,8 @@
         <w:t xml:space="preserve">st.</w:t>
       </w:r>
     </w:p>
-    <w:bookmarkEnd w:id="109"/>
-    <w:bookmarkStart w:id="110" w:name="ref-powell2017mental"/>
+    <w:bookmarkEnd w:id="111"/>
+    <w:bookmarkStart w:id="112" w:name="ref-powell2017mental"/>
     <w:p>
       <w:pPr>
         <w:pStyle w:val="Bibliography"/>
@@ -9748,8 +10396,8 @@
         <w:t xml:space="preserve">. Routledge.</w:t>
       </w:r>
     </w:p>
-    <w:bookmarkEnd w:id="110"/>
-    <w:bookmarkStart w:id="112" w:name="ref-Rathus1973"/>
+    <w:bookmarkEnd w:id="112"/>
+    <w:bookmarkStart w:id="114" w:name="ref-Rathus1973"/>
     <w:p>
       <w:pPr>
         <w:pStyle w:val="Bibliography"/>
@@ -9795,7 +10443,7 @@
       <w:r>
         <w:t xml:space="preserve"> </w:t>
       </w:r>
-      <w:hyperlink r:id="rId111">
+      <w:hyperlink r:id="rId113">
         <w:r>
           <w:rPr>
             <w:rStyle w:val="Hyperlink"/>
@@ -9804,8 +10452,8 @@
         </w:r>
       </w:hyperlink>
     </w:p>
-    <w:bookmarkEnd w:id="112"/>
-    <w:bookmarkStart w:id="114" w:name="ref-Rozental2015"/>
+    <w:bookmarkEnd w:id="114"/>
+    <w:bookmarkStart w:id="116" w:name="ref-Rozental2015"/>
     <w:p>
       <w:pPr>
         <w:pStyle w:val="Bibliography"/>
@@ -9851,7 +10499,7 @@
       <w:r>
         <w:t xml:space="preserve"> </w:t>
       </w:r>
-      <w:hyperlink r:id="rId113">
+      <w:hyperlink r:id="rId115">
         <w:r>
           <w:rPr>
             <w:rStyle w:val="Hyperlink"/>
@@ -9860,8 +10508,8 @@
         </w:r>
       </w:hyperlink>
     </w:p>
-    <w:bookmarkEnd w:id="114"/>
-    <w:bookmarkStart w:id="116" w:name="ref-Rozental2017"/>
+    <w:bookmarkEnd w:id="116"/>
+    <w:bookmarkStart w:id="118" w:name="ref-Rozental2017"/>
     <w:p>
       <w:pPr>
         <w:pStyle w:val="Bibliography"/>
@@ -9907,7 +10555,7 @@
       <w:r>
         <w:t xml:space="preserve"> </w:t>
       </w:r>
-      <w:hyperlink r:id="rId115">
+      <w:hyperlink r:id="rId117">
         <w:r>
           <w:rPr>
             <w:rStyle w:val="Hyperlink"/>
@@ -9916,8 +10564,8 @@
         </w:r>
       </w:hyperlink>
     </w:p>
-    <w:bookmarkEnd w:id="116"/>
-    <w:bookmarkStart w:id="117" w:name="ref-salter1949conditioned"/>
+    <w:bookmarkEnd w:id="118"/>
+    <w:bookmarkStart w:id="119" w:name="ref-salter1949conditioned"/>
     <w:p>
       <w:pPr>
         <w:pStyle w:val="Bibliography"/>
@@ -9961,8 +10609,8 @@
         <w:t xml:space="preserve">.</w:t>
       </w:r>
     </w:p>
-    <w:bookmarkEnd w:id="117"/>
-    <w:bookmarkStart w:id="119" w:name="ref-sealed"/>
+    <w:bookmarkEnd w:id="119"/>
+    <w:bookmarkStart w:id="121" w:name="ref-sealed"/>
     <w:p>
       <w:pPr>
         <w:pStyle w:val="Bibliography"/>
@@ -9986,7 +10634,7 @@
       <w:r>
         <w:t xml:space="preserve"> </w:t>
       </w:r>
-      <w:hyperlink r:id="rId118">
+      <w:hyperlink r:id="rId120">
         <w:r>
           <w:rPr>
             <w:rStyle w:val="Hyperlink"/>
@@ -9998,8 +10646,8 @@
         <w:t xml:space="preserve">.</w:t>
       </w:r>
     </w:p>
-    <w:bookmarkEnd w:id="119"/>
-    <w:bookmarkStart w:id="120" w:name="ref-smith1975say"/>
+    <w:bookmarkEnd w:id="121"/>
+    <w:bookmarkStart w:id="122" w:name="ref-smith1975say"/>
     <w:p>
       <w:pPr>
         <w:pStyle w:val="Bibliography"/>
@@ -10021,8 +10669,8 @@
         <w:t xml:space="preserve">. Bantam.</w:t>
       </w:r>
     </w:p>
-    <w:bookmarkEnd w:id="120"/>
-    <w:bookmarkStart w:id="122" w:name="ref-Speed2018a"/>
+    <w:bookmarkEnd w:id="122"/>
+    <w:bookmarkStart w:id="124" w:name="ref-Speed2018a"/>
     <w:p>
       <w:pPr>
         <w:pStyle w:val="Bibliography"/>
@@ -10068,7 +10716,7 @@
       <w:r>
         <w:t xml:space="preserve"> </w:t>
       </w:r>
-      <w:hyperlink r:id="rId121">
+      <w:hyperlink r:id="rId123">
         <w:r>
           <w:rPr>
             <w:rStyle w:val="Hyperlink"/>
@@ -10077,8 +10725,8 @@
         </w:r>
       </w:hyperlink>
     </w:p>
-    <w:bookmarkEnd w:id="122"/>
-    <w:bookmarkStart w:id="124" w:name="ref-Kroenke2006"/>
+    <w:bookmarkEnd w:id="124"/>
+    <w:bookmarkStart w:id="126" w:name="ref-Kroenke2006"/>
     <w:p>
       <w:pPr>
         <w:pStyle w:val="Bibliography"/>
@@ -10124,7 +10772,7 @@
       <w:r>
         <w:t xml:space="preserve"> </w:t>
       </w:r>
-      <w:hyperlink r:id="rId123">
+      <w:hyperlink r:id="rId125">
         <w:r>
           <w:rPr>
             <w:rStyle w:val="Hyperlink"/>
@@ -10133,8 +10781,8 @@
         </w:r>
       </w:hyperlink>
     </w:p>
-    <w:bookmarkEnd w:id="124"/>
-    <w:bookmarkStart w:id="126" w:name="ref-Thompson2011"/>
+    <w:bookmarkEnd w:id="126"/>
+    <w:bookmarkStart w:id="128" w:name="ref-Thompson2011"/>
     <w:p>
       <w:pPr>
         <w:pStyle w:val="Bibliography"/>
@@ -10180,7 +10828,7 @@
       <w:r>
         <w:t xml:space="preserve"> </w:t>
       </w:r>
-      <w:hyperlink r:id="rId125">
+      <w:hyperlink r:id="rId127">
         <w:r>
           <w:rPr>
             <w:rStyle w:val="Hyperlink"/>
@@ -10189,8 +10837,8 @@
         </w:r>
       </w:hyperlink>
     </w:p>
-    <w:bookmarkEnd w:id="126"/>
-    <w:bookmarkStart w:id="128" w:name="ref-Vagos2019"/>
+    <w:bookmarkEnd w:id="128"/>
+    <w:bookmarkStart w:id="130" w:name="ref-Vagos2019"/>
     <w:p>
       <w:pPr>
         <w:pStyle w:val="Bibliography"/>
@@ -10236,7 +10884,7 @@
       <w:r>
         <w:t xml:space="preserve"> </w:t>
       </w:r>
-      <w:hyperlink r:id="rId127">
+      <w:hyperlink r:id="rId129">
         <w:r>
           <w:rPr>
             <w:rStyle w:val="Hyperlink"/>
@@ -10245,8 +10893,8 @@
         </w:r>
       </w:hyperlink>
     </w:p>
-    <w:bookmarkEnd w:id="128"/>
-    <w:bookmarkStart w:id="129" w:name="ref-Wolpe1952"/>
+    <w:bookmarkEnd w:id="130"/>
+    <w:bookmarkStart w:id="131" w:name="ref-Wolpe1952"/>
     <w:p>
       <w:pPr>
         <w:pStyle w:val="Bibliography"/>
@@ -10290,8 +10938,8 @@
         <w:t xml:space="preserve">(42), 825–829.</w:t>
       </w:r>
     </w:p>
-    <w:bookmarkEnd w:id="129"/>
-    <w:bookmarkStart w:id="130" w:name="ref-wolpe1990practice"/>
+    <w:bookmarkEnd w:id="131"/>
+    <w:bookmarkStart w:id="132" w:name="ref-wolpe1990practice"/>
     <w:p>
       <w:pPr>
         <w:pStyle w:val="Bibliography"/>
@@ -10313,8 +10961,8 @@
         <w:t xml:space="preserve">. Pergamon Press.</w:t>
       </w:r>
     </w:p>
-    <w:bookmarkEnd w:id="130"/>
-    <w:bookmarkStart w:id="131" w:name="ref-Wolpe1966"/>
+    <w:bookmarkEnd w:id="132"/>
+    <w:bookmarkStart w:id="133" w:name="ref-Wolpe1966"/>
     <w:p>
       <w:pPr>
         <w:pStyle w:val="Bibliography"/>
@@ -10339,10 +10987,10 @@
         <w:t xml:space="preserve">(pp. ix, 198–ix, 198). Pergamon Press.</w:t>
       </w:r>
     </w:p>
-    <w:bookmarkEnd w:id="131"/>
-    <w:bookmarkEnd w:id="132"/>
     <w:bookmarkEnd w:id="133"/>
     <w:bookmarkEnd w:id="134"/>
+    <w:bookmarkEnd w:id="135"/>
+    <w:bookmarkEnd w:id="136"/>
     <w:sectPr/>
   </w:body>
 </w:document>

</xml_diff>

<commit_message>
add outline/references for discussion section
</commit_message>
<xml_diff>
--- a/r2fu-article.docx
+++ b/r2fu-article.docx
@@ -8600,7 +8600,7 @@
     <w:bookmarkEnd w:id="53"/>
     <w:bookmarkEnd w:id="54"/>
     <w:bookmarkEnd w:id="55"/>
-    <w:bookmarkStart w:id="136" w:name="discussion"/>
+    <w:bookmarkStart w:id="138" w:name="discussion"/>
     <w:p>
       <w:pPr>
         <w:pStyle w:val="Heading1"/>
@@ -8614,7 +8614,7 @@
         <w:pStyle w:val="FirstParagraph"/>
       </w:pPr>
       <w:r>
-        <w:t xml:space="preserve">Contextualize the current study,</w:t>
+        <w:t xml:space="preserve">Contextualize the current study w/ regards to assertiveness,</w:t>
       </w:r>
       <w:r>
         <w:t xml:space="preserve"> </w:t>
@@ -8633,21 +8633,19 @@
       <w:r>
         <w:t xml:space="preserve">)</w:t>
       </w:r>
-    </w:p>
-    <w:p>
-      <w:pPr>
-        <w:pStyle w:val="BodyText"/>
-      </w:pPr>
-      <w:r>
-        <w:t xml:space="preserve">Restate effects, compare to literature,</w:t>
-      </w:r>
-      <w:r>
-        <w:t xml:space="preserve"> </w:t>
-      </w:r>
-      <w:r>
-        <w:t xml:space="preserve">Andersson et al. (</w:t>
-      </w:r>
-      <w:hyperlink w:anchor="ref-Andersson2013">
+      <w:r>
+        <w:t xml:space="preserve"> </w:t>
+      </w:r>
+      <w:r>
+        <w:t xml:space="preserve">(lack of up-to-date research outside of DBT), while</w:t>
+      </w:r>
+      <w:r>
+        <w:t xml:space="preserve"> </w:t>
+      </w:r>
+      <w:r>
+        <w:t xml:space="preserve">Day et al. (</w:t>
+      </w:r>
+      <w:hyperlink w:anchor="ref-Day2013">
         <w:r>
           <w:rPr>
             <w:rStyle w:val="Hyperlink"/>
@@ -8658,13 +8656,164 @@
       <w:r>
         <w:t xml:space="preserve">)</w:t>
       </w:r>
+      <w:r>
+        <w:t xml:space="preserve">,</w:t>
+      </w:r>
+      <w:r>
+        <w:t xml:space="preserve"> </w:t>
+      </w:r>
+      <w:r>
+        <w:t xml:space="preserve">Rozental et al. (</w:t>
+      </w:r>
+      <w:hyperlink w:anchor="ref-Rozental2015">
+        <w:r>
+          <w:rPr>
+            <w:rStyle w:val="Hyperlink"/>
+          </w:rPr>
+          <w:t xml:space="preserve">2015</w:t>
+        </w:r>
+      </w:hyperlink>
+      <w:r>
+        <w:t xml:space="preserve">)</w:t>
+      </w:r>
+      <w:r>
+        <w:t xml:space="preserve">,</w:t>
+      </w:r>
+      <w:r>
+        <w:t xml:space="preserve"> </w:t>
+      </w:r>
+      <w:r>
+        <w:t xml:space="preserve">Rozental et al. (</w:t>
+      </w:r>
+      <w:hyperlink w:anchor="ref-Rozental2017">
+        <w:r>
+          <w:rPr>
+            <w:rStyle w:val="Hyperlink"/>
+          </w:rPr>
+          <w:t xml:space="preserve">2017</w:t>
+        </w:r>
+      </w:hyperlink>
+      <w:r>
+        <w:t xml:space="preserve">)</w:t>
+      </w:r>
+      <w:r>
+        <w:t xml:space="preserve"> </w:t>
+      </w:r>
+      <w:r>
+        <w:t xml:space="preserve">all pointing to transdiagnostic interventions as potentially beneficial.</w:t>
+      </w:r>
     </w:p>
     <w:p>
       <w:pPr>
         <w:pStyle w:val="BodyText"/>
       </w:pPr>
       <w:r>
-        <w:t xml:space="preserve">Being guided by a therapist does seem to entail some advantages, especially for longer-term outcomes. In the Guided self-help group, adaptive assertiveness had increased between end of treatment and 1-year Follow-up, and depression had decreased from pre-treatment to 1-year Follow-up. These phenomena were not observed in the group where the participants were engaging with the intervention on their own. Speculatively, this might be explained by either increased</w:t>
+        <w:t xml:space="preserve">Restate effects between groups, compare to literature for iCBT,</w:t>
+      </w:r>
+      <w:r>
+        <w:t xml:space="preserve"> </w:t>
+      </w:r>
+      <w:r>
+        <w:t xml:space="preserve">Carlbring et al. (</w:t>
+      </w:r>
+      <w:hyperlink w:anchor="ref-Carlbring2018">
+        <w:r>
+          <w:rPr>
+            <w:rStyle w:val="Hyperlink"/>
+          </w:rPr>
+          <w:t xml:space="preserve">2018</w:t>
+        </w:r>
+      </w:hyperlink>
+      <w:r>
+        <w:t xml:space="preserve">)</w:t>
+      </w:r>
+      <w:r>
+        <w:t xml:space="preserve"> </w:t>
+      </w:r>
+      <w:r>
+        <w:t xml:space="preserve">(iCBT as effective as face-to-face treatment),</w:t>
+      </w:r>
+      <w:r>
+        <w:t xml:space="preserve"> </w:t>
+      </w:r>
+      <w:r>
+        <w:t xml:space="preserve">Andrews et al. (</w:t>
+      </w:r>
+      <w:hyperlink w:anchor="ref-Andrews2018">
+        <w:r>
+          <w:rPr>
+            <w:rStyle w:val="Hyperlink"/>
+          </w:rPr>
+          <w:t xml:space="preserve">2018</w:t>
+        </w:r>
+      </w:hyperlink>
+      <w:r>
+        <w:t xml:space="preserve">)</w:t>
+      </w:r>
+      <w:r>
+        <w:t xml:space="preserve"> </w:t>
+      </w:r>
+      <w:r>
+        <w:t xml:space="preserve">(iCBT effective, acceptable, average between-group effect size g = 0.8 compared to controls; results from</w:t>
+      </w:r>
+      <w:r>
+        <w:t xml:space="preserve"> </w:t>
+      </w:r>
+      <w:r>
+        <w:t xml:space="preserve">Baumeister et al. (</w:t>
+      </w:r>
+      <w:hyperlink w:anchor="ref-Baumeister2014a">
+        <w:r>
+          <w:rPr>
+            <w:rStyle w:val="Hyperlink"/>
+          </w:rPr>
+          <w:t xml:space="preserve">2014</w:t>
+        </w:r>
+      </w:hyperlink>
+      <w:r>
+        <w:t xml:space="preserve">)</w:t>
+      </w:r>
+      <w:r>
+        <w:t xml:space="preserve"> </w:t>
+      </w:r>
+      <w:r>
+        <w:t xml:space="preserve">concur, also pointing to guided iCBT producing somewhat larger effects than non-guided),</w:t>
+      </w:r>
+    </w:p>
+    <w:p>
+      <w:pPr>
+        <w:pStyle w:val="BodyText"/>
+      </w:pPr>
+      <w:r>
+        <w:t xml:space="preserve">Relate to</w:t>
+      </w:r>
+      <w:r>
+        <w:t xml:space="preserve"> </w:t>
+      </w:r>
+      <w:r>
+        <w:t xml:space="preserve">Baumeister et al. (</w:t>
+      </w:r>
+      <w:hyperlink w:anchor="ref-Baumeister2014a">
+        <w:r>
+          <w:rPr>
+            <w:rStyle w:val="Hyperlink"/>
+          </w:rPr>
+          <w:t xml:space="preserve">2014</w:t>
+        </w:r>
+      </w:hyperlink>
+      <w:r>
+        <w:t xml:space="preserve">)</w:t>
+      </w:r>
+      <w:r>
+        <w:t xml:space="preserve">: Being guided by a therapist does seem to entail some advantages, especially for longer-term outcomes. In the Guided self-help group, adaptive assertiveness had increased between end of treatment and 1-year Follow-up, and depression had decreased from pre-treatment to 1-year Follow-up. These phenomena were not observed in the group where the participants were engaging with the intervention on their own.</w:t>
+      </w:r>
+    </w:p>
+    <w:p>
+      <w:pPr>
+        <w:pStyle w:val="BodyText"/>
+      </w:pPr>
+      <w:r>
+        <w:t xml:space="preserve">(Speculatively, this might be explained by either increased</w:t>
       </w:r>
       <w:r>
         <w:t xml:space="preserve"> </w:t>
@@ -8712,7 +8861,7 @@
         <w:t xml:space="preserve"> </w:t>
       </w:r>
       <w:r>
-        <w:t xml:space="preserve">findings from such experiments through better compliance to homework, or any combination of such factors. To dismantle the difference … (Följa upp på något sätt? Kolla antal inloggningar? Antal meddelanden som skickats? Något för en annan artikel? Hur som helst, kolla litteraturen, jämför med andras fynd.)</w:t>
+        <w:t xml:space="preserve">findings from such experiments through better compliance to homework assignments, or any combination thereof. To dismantle the difference … (Följa upp på något sätt? Kolla antal inloggningar? Antal meddelanden som skickats? Något för en annan artikel? Hur som helst, kolla litteraturen, jämför med andras fynd.)</w:t>
       </w:r>
     </w:p>
     <w:p>
@@ -8720,7 +8869,72 @@
         <w:pStyle w:val="BodyText"/>
       </w:pPr>
       <w:r>
-        <w:t xml:space="preserve">Although the effect sizes between groups and within treatment groups were substantial in the Respekt</w:t>
+        <w:t xml:space="preserve">Johansson &amp; Andersson (</w:t>
+      </w:r>
+      <w:hyperlink w:anchor="ref-Johansson2012">
+        <w:r>
+          <w:rPr>
+            <w:rStyle w:val="Hyperlink"/>
+          </w:rPr>
+          <w:t xml:space="preserve">2012</w:t>
+        </w:r>
+      </w:hyperlink>
+      <w:r>
+        <w:t xml:space="preserve">)</w:t>
+      </w:r>
+      <w:r>
+        <w:t xml:space="preserve"> </w:t>
+      </w:r>
+      <w:r>
+        <w:t xml:space="preserve">“</w:t>
+      </w:r>
+      <w:r>
+        <w:t xml:space="preserve">In this review, the authors have found an evidence for a strong correlation between the degree of support and outcome</w:t>
+      </w:r>
+      <w:r>
+        <w:t xml:space="preserve">”</w:t>
+      </w:r>
+    </w:p>
+    <w:p>
+      <w:pPr>
+        <w:pStyle w:val="BodyText"/>
+      </w:pPr>
+      <w:r>
+        <w:t xml:space="preserve">Mohr et al. (</w:t>
+      </w:r>
+      <w:hyperlink w:anchor="ref-Mohr2011">
+        <w:r>
+          <w:rPr>
+            <w:rStyle w:val="Hyperlink"/>
+          </w:rPr>
+          <w:t xml:space="preserve">2011</w:t>
+        </w:r>
+      </w:hyperlink>
+      <w:r>
+        <w:t xml:space="preserve">)</w:t>
+      </w:r>
+      <w:r>
+        <w:t xml:space="preserve"> </w:t>
+      </w:r>
+      <w:r>
+        <w:t xml:space="preserve">“</w:t>
+      </w:r>
+      <w:r>
+        <w:t xml:space="preserve">We argue that human support increases adherence through accountability to a coach who is seen as trustworthy, benevolent, and having expertise</w:t>
+      </w:r>
+      <w:r>
+        <w:t xml:space="preserve">”</w:t>
+      </w:r>
+      <w:r>
+        <w:t xml:space="preserve">)</w:t>
+      </w:r>
+    </w:p>
+    <w:p>
+      <w:pPr>
+        <w:pStyle w:val="BodyText"/>
+      </w:pPr>
+      <w:r>
+        <w:t xml:space="preserve">Limitations: Although the effect sizes between groups and within treatment groups were substantial in the Respekt</w:t>
       </w:r>
       <w:r>
         <w:rPr>
@@ -8747,7 +8961,15 @@
         <w:t xml:space="preserve">’</w:t>
       </w:r>
       <w:r>
-        <w:t xml:space="preserve">), Ä (no validated scales) and Ö (?). However, it is intriguing that …, and merits further investigation. Directions for future research could include …</w:t>
+        <w:t xml:space="preserve">), Ä (no validated scales) and Ö (waitlist as control).</w:t>
+      </w:r>
+    </w:p>
+    <w:p>
+      <w:pPr>
+        <w:pStyle w:val="BodyText"/>
+      </w:pPr>
+      <w:r>
+        <w:t xml:space="preserve">Future research: However, it is intriguing that …, and merits further investigation. Directions for future research could include …</w:t>
       </w:r>
     </w:p>
     <w:p>
@@ -8935,7 +9157,7 @@
         <w:t xml:space="preserve">…</w:t>
       </w:r>
     </w:p>
-    <w:bookmarkStart w:id="135" w:name="references"/>
+    <w:bookmarkStart w:id="137" w:name="references"/>
     <w:p>
       <w:pPr>
         <w:pStyle w:val="Heading2"/>
@@ -8944,7 +9166,7 @@
         <w:t xml:space="preserve">References</w:t>
       </w:r>
     </w:p>
-    <w:bookmarkStart w:id="134" w:name="refs"/>
+    <w:bookmarkStart w:id="136" w:name="refs"/>
     <w:bookmarkStart w:id="56" w:name="ref-alberti1974your"/>
     <w:p>
       <w:pPr>
@@ -8994,54 +9216,7 @@
       </w:r>
     </w:p>
     <w:bookmarkEnd w:id="57"/>
-    <w:bookmarkStart w:id="59" w:name="ref-Andersson2013"/>
-    <w:p>
-      <w:pPr>
-        <w:pStyle w:val="Bibliography"/>
-      </w:pPr>
-      <w:r>
-        <w:t xml:space="preserve">Andersson, G., Carlbring, P., Ljótsson, B., &amp; Hedman, E. (2013). Guided internet-based CBT for common mental disorders.</w:t>
-      </w:r>
-      <w:r>
-        <w:t xml:space="preserve"> </w:t>
-      </w:r>
-      <w:r>
-        <w:rPr>
-          <w:iCs/>
-          <w:i/>
-        </w:rPr>
-        <w:t xml:space="preserve">Journal of Contemporary Psychotherapy</w:t>
-      </w:r>
-      <w:r>
-        <w:t xml:space="preserve">,</w:t>
-      </w:r>
-      <w:r>
-        <w:t xml:space="preserve"> </w:t>
-      </w:r>
-      <w:r>
-        <w:rPr>
-          <w:iCs/>
-          <w:i/>
-        </w:rPr>
-        <w:t xml:space="preserve">43</w:t>
-      </w:r>
-      <w:r>
-        <w:t xml:space="preserve">, 223–233.</w:t>
-      </w:r>
-      <w:r>
-        <w:t xml:space="preserve"> </w:t>
-      </w:r>
-      <w:hyperlink r:id="rId58">
-        <w:r>
-          <w:rPr>
-            <w:rStyle w:val="Hyperlink"/>
-          </w:rPr>
-          <w:t xml:space="preserve">https://doi.org/10.1007/s10879-013-9237-9</w:t>
-        </w:r>
-      </w:hyperlink>
-    </w:p>
-    <w:bookmarkEnd w:id="59"/>
-    <w:bookmarkStart w:id="61" w:name="ref-Andrews2018"/>
+    <w:bookmarkStart w:id="59" w:name="ref-Andrews2018"/>
     <w:p>
       <w:pPr>
         <w:pStyle w:val="Bibliography"/>
@@ -9087,7 +9262,7 @@
       <w:r>
         <w:t xml:space="preserve"> </w:t>
       </w:r>
-      <w:hyperlink r:id="rId60">
+      <w:hyperlink r:id="rId58">
         <w:r>
           <w:rPr>
             <w:rStyle w:val="Hyperlink"/>
@@ -9096,8 +9271,8 @@
         </w:r>
       </w:hyperlink>
     </w:p>
-    <w:bookmarkEnd w:id="61"/>
-    <w:bookmarkStart w:id="63" w:name="ref-Baker2015"/>
+    <w:bookmarkEnd w:id="59"/>
+    <w:bookmarkStart w:id="61" w:name="ref-Baker2015"/>
     <w:p>
       <w:pPr>
         <w:pStyle w:val="Bibliography"/>
@@ -9143,7 +9318,7 @@
       <w:r>
         <w:t xml:space="preserve"> </w:t>
       </w:r>
-      <w:hyperlink r:id="rId62">
+      <w:hyperlink r:id="rId60">
         <w:r>
           <w:rPr>
             <w:rStyle w:val="Hyperlink"/>
@@ -9152,8 +9327,8 @@
         </w:r>
       </w:hyperlink>
     </w:p>
-    <w:bookmarkEnd w:id="63"/>
-    <w:bookmarkStart w:id="65" w:name="ref-Baumeister2014a"/>
+    <w:bookmarkEnd w:id="61"/>
+    <w:bookmarkStart w:id="63" w:name="ref-Baumeister2014a"/>
     <w:p>
       <w:pPr>
         <w:pStyle w:val="Bibliography"/>
@@ -9180,7 +9355,7 @@
       <w:r>
         <w:t xml:space="preserve"> </w:t>
       </w:r>
-      <w:hyperlink r:id="rId64">
+      <w:hyperlink r:id="rId62">
         <w:r>
           <w:rPr>
             <w:rStyle w:val="Hyperlink"/>
@@ -9189,8 +9364,8 @@
         </w:r>
       </w:hyperlink>
     </w:p>
-    <w:bookmarkEnd w:id="65"/>
-    <w:bookmarkStart w:id="66" w:name="ref-beck1979cognitive"/>
+    <w:bookmarkEnd w:id="63"/>
+    <w:bookmarkStart w:id="64" w:name="ref-beck1979cognitive"/>
     <w:p>
       <w:pPr>
         <w:pStyle w:val="Bibliography"/>
@@ -9212,8 +9387,8 @@
         <w:t xml:space="preserve">. Guilford Publications.</w:t>
       </w:r>
     </w:p>
-    <w:bookmarkEnd w:id="66"/>
-    <w:bookmarkStart w:id="68" w:name="ref-Carlbring2018"/>
+    <w:bookmarkEnd w:id="64"/>
+    <w:bookmarkStart w:id="66" w:name="ref-Carlbring2018"/>
     <w:p>
       <w:pPr>
         <w:pStyle w:val="Bibliography"/>
@@ -9259,7 +9434,7 @@
       <w:r>
         <w:t xml:space="preserve"> </w:t>
       </w:r>
-      <w:hyperlink r:id="rId67">
+      <w:hyperlink r:id="rId65">
         <w:r>
           <w:rPr>
             <w:rStyle w:val="Hyperlink"/>
@@ -9268,8 +9443,8 @@
         </w:r>
       </w:hyperlink>
     </w:p>
-    <w:bookmarkEnd w:id="68"/>
-    <w:bookmarkStart w:id="70" w:name="ref-Chambless2001"/>
+    <w:bookmarkEnd w:id="66"/>
+    <w:bookmarkStart w:id="68" w:name="ref-Chambless2001"/>
     <w:p>
       <w:pPr>
         <w:pStyle w:val="Bibliography"/>
@@ -9315,7 +9490,7 @@
       <w:r>
         <w:t xml:space="preserve"> </w:t>
       </w:r>
-      <w:hyperlink r:id="rId69">
+      <w:hyperlink r:id="rId67">
         <w:r>
           <w:rPr>
             <w:rStyle w:val="Hyperlink"/>
@@ -9324,8 +9499,8 @@
         </w:r>
       </w:hyperlink>
     </w:p>
-    <w:bookmarkEnd w:id="70"/>
-    <w:bookmarkStart w:id="72" w:name="ref-Clark1986"/>
+    <w:bookmarkEnd w:id="68"/>
+    <w:bookmarkStart w:id="70" w:name="ref-Clark1986"/>
     <w:p>
       <w:pPr>
         <w:pStyle w:val="Bibliography"/>
@@ -9371,7 +9546,7 @@
       <w:r>
         <w:t xml:space="preserve"> </w:t>
       </w:r>
-      <w:hyperlink r:id="rId71">
+      <w:hyperlink r:id="rId69">
         <w:r>
           <w:rPr>
             <w:rStyle w:val="Hyperlink"/>
@@ -9380,8 +9555,8 @@
         </w:r>
       </w:hyperlink>
     </w:p>
-    <w:bookmarkEnd w:id="72"/>
-    <w:bookmarkStart w:id="73" w:name="ref-clark1995cognitive"/>
+    <w:bookmarkEnd w:id="70"/>
+    <w:bookmarkStart w:id="71" w:name="ref-clark1995cognitive"/>
     <w:p>
       <w:pPr>
         <w:pStyle w:val="Bibliography"/>
@@ -9415,8 +9590,8 @@
         <w:t xml:space="preserve">(Vol. 41, pp. 22–23). The Guilford Press.</w:t>
       </w:r>
     </w:p>
-    <w:bookmarkEnd w:id="73"/>
-    <w:bookmarkStart w:id="75" w:name="ref-R-clinicalsignificance"/>
+    <w:bookmarkEnd w:id="71"/>
+    <w:bookmarkStart w:id="73" w:name="ref-R-clinicalsignificance"/>
     <w:p>
       <w:pPr>
         <w:pStyle w:val="Bibliography"/>
@@ -9440,7 +9615,7 @@
       <w:r>
         <w:t xml:space="preserve"> </w:t>
       </w:r>
-      <w:hyperlink r:id="rId74">
+      <w:hyperlink r:id="rId72">
         <w:r>
           <w:rPr>
             <w:rStyle w:val="Hyperlink"/>
@@ -9449,8 +9624,8 @@
         </w:r>
       </w:hyperlink>
     </w:p>
-    <w:bookmarkEnd w:id="75"/>
-    <w:bookmarkStart w:id="76" w:name="ref-cohen1988statistical"/>
+    <w:bookmarkEnd w:id="73"/>
+    <w:bookmarkStart w:id="74" w:name="ref-cohen1988statistical"/>
     <w:p>
       <w:pPr>
         <w:pStyle w:val="Bibliography"/>
@@ -9472,8 +9647,8 @@
         <w:t xml:space="preserve">. Lawrence Earlbaum Associates, Inc.</w:t>
       </w:r>
     </w:p>
-    <w:bookmarkEnd w:id="76"/>
-    <w:bookmarkStart w:id="78" w:name="ref-Craske2008"/>
+    <w:bookmarkEnd w:id="74"/>
+    <w:bookmarkStart w:id="76" w:name="ref-Craske2008"/>
     <w:p>
       <w:pPr>
         <w:pStyle w:val="Bibliography"/>
@@ -9519,7 +9694,7 @@
       <w:r>
         <w:t xml:space="preserve"> </w:t>
       </w:r>
-      <w:hyperlink r:id="rId77">
+      <w:hyperlink r:id="rId75">
         <w:r>
           <w:rPr>
             <w:rStyle w:val="Hyperlink"/>
@@ -9528,8 +9703,8 @@
         </w:r>
       </w:hyperlink>
     </w:p>
-    <w:bookmarkEnd w:id="78"/>
-    <w:bookmarkStart w:id="80" w:name="ref-Cuijpers2016"/>
+    <w:bookmarkEnd w:id="76"/>
+    <w:bookmarkStart w:id="78" w:name="ref-Cuijpers2016"/>
     <w:p>
       <w:pPr>
         <w:pStyle w:val="Bibliography"/>
@@ -9566,7 +9741,7 @@
       <w:r>
         <w:t xml:space="preserve"> </w:t>
       </w:r>
-      <w:hyperlink r:id="rId79">
+      <w:hyperlink r:id="rId77">
         <w:r>
           <w:rPr>
             <w:rStyle w:val="Hyperlink"/>
@@ -9575,8 +9750,8 @@
         </w:r>
       </w:hyperlink>
     </w:p>
-    <w:bookmarkEnd w:id="80"/>
-    <w:bookmarkStart w:id="82" w:name="ref-Day2013"/>
+    <w:bookmarkEnd w:id="78"/>
+    <w:bookmarkStart w:id="80" w:name="ref-Day2013"/>
     <w:p>
       <w:pPr>
         <w:pStyle w:val="Bibliography"/>
@@ -9622,7 +9797,7 @@
       <w:r>
         <w:t xml:space="preserve"> </w:t>
       </w:r>
-      <w:hyperlink r:id="rId81">
+      <w:hyperlink r:id="rId79">
         <w:r>
           <w:rPr>
             <w:rStyle w:val="Hyperlink"/>
@@ -9631,8 +9806,8 @@
         </w:r>
       </w:hyperlink>
     </w:p>
-    <w:bookmarkEnd w:id="82"/>
-    <w:bookmarkStart w:id="83" w:name="ref-fensterheim1975don"/>
+    <w:bookmarkEnd w:id="80"/>
+    <w:bookmarkStart w:id="81" w:name="ref-fensterheim1975don"/>
     <w:p>
       <w:pPr>
         <w:pStyle w:val="Bibliography"/>
@@ -9654,8 +9829,8 @@
         <w:t xml:space="preserve">. Dell Publishing Company.</w:t>
       </w:r>
     </w:p>
-    <w:bookmarkEnd w:id="83"/>
-    <w:bookmarkStart w:id="85" w:name="ref-Fresco2001"/>
+    <w:bookmarkEnd w:id="81"/>
+    <w:bookmarkStart w:id="83" w:name="ref-Fresco2001"/>
     <w:p>
       <w:pPr>
         <w:pStyle w:val="Bibliography"/>
@@ -9701,7 +9876,7 @@
       <w:r>
         <w:t xml:space="preserve"> </w:t>
       </w:r>
-      <w:hyperlink r:id="rId84">
+      <w:hyperlink r:id="rId82">
         <w:r>
           <w:rPr>
             <w:rStyle w:val="Hyperlink"/>
@@ -9710,8 +9885,8 @@
         </w:r>
       </w:hyperlink>
     </w:p>
-    <w:bookmarkEnd w:id="85"/>
-    <w:bookmarkStart w:id="87" w:name="ref-Furukawa2014"/>
+    <w:bookmarkEnd w:id="83"/>
+    <w:bookmarkStart w:id="85" w:name="ref-Furukawa2014"/>
     <w:p>
       <w:pPr>
         <w:pStyle w:val="Bibliography"/>
@@ -9748,7 +9923,7 @@
       <w:r>
         <w:t xml:space="preserve"> </w:t>
       </w:r>
-      <w:hyperlink r:id="rId86">
+      <w:hyperlink r:id="rId84">
         <w:r>
           <w:rPr>
             <w:rStyle w:val="Hyperlink"/>
@@ -9757,8 +9932,8 @@
         </w:r>
       </w:hyperlink>
     </w:p>
-    <w:bookmarkEnd w:id="87"/>
-    <w:bookmarkStart w:id="88" w:name="ref-gambrill1975assertion"/>
+    <w:bookmarkEnd w:id="85"/>
+    <w:bookmarkStart w:id="86" w:name="ref-gambrill1975assertion"/>
     <w:p>
       <w:pPr>
         <w:pStyle w:val="Bibliography"/>
@@ -9802,8 +9977,8 @@
         <w:t xml:space="preserve">(4), 550–561.</w:t>
       </w:r>
     </w:p>
-    <w:bookmarkEnd w:id="88"/>
-    <w:bookmarkStart w:id="90" w:name="ref-RandomOrg"/>
+    <w:bookmarkEnd w:id="86"/>
+    <w:bookmarkStart w:id="88" w:name="ref-RandomOrg"/>
     <w:p>
       <w:pPr>
         <w:pStyle w:val="Bibliography"/>
@@ -9841,7 +10016,7 @@
       <w:r>
         <w:t xml:space="preserve"> </w:t>
       </w:r>
-      <w:hyperlink r:id="rId89">
+      <w:hyperlink r:id="rId87">
         <w:r>
           <w:rPr>
             <w:rStyle w:val="Hyperlink"/>
@@ -9853,8 +10028,8 @@
         <w:t xml:space="preserve">.</w:t>
       </w:r>
     </w:p>
-    <w:bookmarkEnd w:id="90"/>
-    <w:bookmarkStart w:id="92" w:name="ref-Hayes2004a"/>
+    <w:bookmarkEnd w:id="88"/>
+    <w:bookmarkStart w:id="90" w:name="ref-Hayes2004a"/>
     <w:p>
       <w:pPr>
         <w:pStyle w:val="Bibliography"/>
@@ -9900,7 +10075,7 @@
       <w:r>
         <w:t xml:space="preserve"> </w:t>
       </w:r>
-      <w:hyperlink r:id="rId91">
+      <w:hyperlink r:id="rId89">
         <w:r>
           <w:rPr>
             <w:rStyle w:val="Hyperlink"/>
@@ -9909,8 +10084,8 @@
         </w:r>
       </w:hyperlink>
     </w:p>
-    <w:bookmarkEnd w:id="92"/>
-    <w:bookmarkStart w:id="94" w:name="ref-Hofmann2012"/>
+    <w:bookmarkEnd w:id="90"/>
+    <w:bookmarkStart w:id="92" w:name="ref-Hofmann2012"/>
     <w:p>
       <w:pPr>
         <w:pStyle w:val="Bibliography"/>
@@ -9956,7 +10131,7 @@
       <w:r>
         <w:t xml:space="preserve"> </w:t>
       </w:r>
-      <w:hyperlink r:id="rId93">
+      <w:hyperlink r:id="rId91">
         <w:r>
           <w:rPr>
             <w:rStyle w:val="Hyperlink"/>
@@ -9965,8 +10140,8 @@
         </w:r>
       </w:hyperlink>
     </w:p>
-    <w:bookmarkEnd w:id="94"/>
-    <w:bookmarkStart w:id="95" w:name="ref-Jacobson1991"/>
+    <w:bookmarkEnd w:id="92"/>
+    <w:bookmarkStart w:id="93" w:name="ref-Jacobson1991"/>
     <w:p>
       <w:pPr>
         <w:pStyle w:val="Bibliography"/>
@@ -10009,6 +10184,53 @@
       <w:r>
         <w:t xml:space="preserve">(1), 12–19.</w:t>
       </w:r>
+    </w:p>
+    <w:bookmarkEnd w:id="93"/>
+    <w:bookmarkStart w:id="95" w:name="ref-Johansson2012"/>
+    <w:p>
+      <w:pPr>
+        <w:pStyle w:val="Bibliography"/>
+      </w:pPr>
+      <w:r>
+        <w:t xml:space="preserve">Johansson, R., &amp; Andersson, G. (2012). Internet-based psychological treatments for depression.</w:t>
+      </w:r>
+      <w:r>
+        <w:t xml:space="preserve"> </w:t>
+      </w:r>
+      <w:r>
+        <w:rPr>
+          <w:iCs/>
+          <w:i/>
+        </w:rPr>
+        <w:t xml:space="preserve">Expert Review of Neurotherapeutics</w:t>
+      </w:r>
+      <w:r>
+        <w:t xml:space="preserve">,</w:t>
+      </w:r>
+      <w:r>
+        <w:t xml:space="preserve"> </w:t>
+      </w:r>
+      <w:r>
+        <w:rPr>
+          <w:iCs/>
+          <w:i/>
+        </w:rPr>
+        <w:t xml:space="preserve">12</w:t>
+      </w:r>
+      <w:r>
+        <w:t xml:space="preserve">, 861–870.</w:t>
+      </w:r>
+      <w:r>
+        <w:t xml:space="preserve"> </w:t>
+      </w:r>
+      <w:hyperlink r:id="rId94">
+        <w:r>
+          <w:rPr>
+            <w:rStyle w:val="Hyperlink"/>
+          </w:rPr>
+          <w:t xml:space="preserve">https://doi.org/10.1586/ern.12.63</w:t>
+        </w:r>
+      </w:hyperlink>
     </w:p>
     <w:bookmarkEnd w:id="95"/>
     <w:bookmarkStart w:id="97" w:name="ref-Kroenke2010"/>
@@ -10328,7 +10550,54 @@
       </w:hyperlink>
     </w:p>
     <w:bookmarkEnd w:id="110"/>
-    <w:bookmarkStart w:id="111" w:name="ref-ost2006tillampad"/>
+    <w:bookmarkStart w:id="112" w:name="ref-Mohr2011"/>
+    <w:p>
+      <w:pPr>
+        <w:pStyle w:val="Bibliography"/>
+      </w:pPr>
+      <w:r>
+        <w:t xml:space="preserve">Mohr, D. C., Cuijpers, P., &amp; Lehman, K. (2011). Supportive accountability: A model for providing human support to enhance adherence to eHealth interventions.</w:t>
+      </w:r>
+      <w:r>
+        <w:t xml:space="preserve"> </w:t>
+      </w:r>
+      <w:r>
+        <w:rPr>
+          <w:iCs/>
+          <w:i/>
+        </w:rPr>
+        <w:t xml:space="preserve">Journal of Medical Internet Research</w:t>
+      </w:r>
+      <w:r>
+        <w:t xml:space="preserve">,</w:t>
+      </w:r>
+      <w:r>
+        <w:t xml:space="preserve"> </w:t>
+      </w:r>
+      <w:r>
+        <w:rPr>
+          <w:iCs/>
+          <w:i/>
+        </w:rPr>
+        <w:t xml:space="preserve">13</w:t>
+      </w:r>
+      <w:r>
+        <w:t xml:space="preserve">, e30.</w:t>
+      </w:r>
+      <w:r>
+        <w:t xml:space="preserve"> </w:t>
+      </w:r>
+      <w:hyperlink r:id="rId111">
+        <w:r>
+          <w:rPr>
+            <w:rStyle w:val="Hyperlink"/>
+          </w:rPr>
+          <w:t xml:space="preserve">https://doi.org/10.2196/jmir.1602</w:t>
+        </w:r>
+      </w:hyperlink>
+    </w:p>
+    <w:bookmarkEnd w:id="112"/>
+    <w:bookmarkStart w:id="113" w:name="ref-ost2006tillampad"/>
     <w:p>
       <w:pPr>
         <w:pStyle w:val="Bibliography"/>
@@ -10373,8 +10642,8 @@
         <w:t xml:space="preserve">st.</w:t>
       </w:r>
     </w:p>
-    <w:bookmarkEnd w:id="111"/>
-    <w:bookmarkStart w:id="112" w:name="ref-powell2017mental"/>
+    <w:bookmarkEnd w:id="113"/>
+    <w:bookmarkStart w:id="114" w:name="ref-powell2017mental"/>
     <w:p>
       <w:pPr>
         <w:pStyle w:val="Bibliography"/>
@@ -10396,8 +10665,8 @@
         <w:t xml:space="preserve">. Routledge.</w:t>
       </w:r>
     </w:p>
-    <w:bookmarkEnd w:id="112"/>
-    <w:bookmarkStart w:id="114" w:name="ref-Rathus1973"/>
+    <w:bookmarkEnd w:id="114"/>
+    <w:bookmarkStart w:id="116" w:name="ref-Rathus1973"/>
     <w:p>
       <w:pPr>
         <w:pStyle w:val="Bibliography"/>
@@ -10443,7 +10712,7 @@
       <w:r>
         <w:t xml:space="preserve"> </w:t>
       </w:r>
-      <w:hyperlink r:id="rId113">
+      <w:hyperlink r:id="rId115">
         <w:r>
           <w:rPr>
             <w:rStyle w:val="Hyperlink"/>
@@ -10452,8 +10721,8 @@
         </w:r>
       </w:hyperlink>
     </w:p>
-    <w:bookmarkEnd w:id="114"/>
-    <w:bookmarkStart w:id="116" w:name="ref-Rozental2015"/>
+    <w:bookmarkEnd w:id="116"/>
+    <w:bookmarkStart w:id="118" w:name="ref-Rozental2015"/>
     <w:p>
       <w:pPr>
         <w:pStyle w:val="Bibliography"/>
@@ -10499,7 +10768,7 @@
       <w:r>
         <w:t xml:space="preserve"> </w:t>
       </w:r>
-      <w:hyperlink r:id="rId115">
+      <w:hyperlink r:id="rId117">
         <w:r>
           <w:rPr>
             <w:rStyle w:val="Hyperlink"/>
@@ -10508,8 +10777,8 @@
         </w:r>
       </w:hyperlink>
     </w:p>
-    <w:bookmarkEnd w:id="116"/>
-    <w:bookmarkStart w:id="118" w:name="ref-Rozental2017"/>
+    <w:bookmarkEnd w:id="118"/>
+    <w:bookmarkStart w:id="120" w:name="ref-Rozental2017"/>
     <w:p>
       <w:pPr>
         <w:pStyle w:val="Bibliography"/>
@@ -10555,7 +10824,7 @@
       <w:r>
         <w:t xml:space="preserve"> </w:t>
       </w:r>
-      <w:hyperlink r:id="rId117">
+      <w:hyperlink r:id="rId119">
         <w:r>
           <w:rPr>
             <w:rStyle w:val="Hyperlink"/>
@@ -10564,8 +10833,8 @@
         </w:r>
       </w:hyperlink>
     </w:p>
-    <w:bookmarkEnd w:id="118"/>
-    <w:bookmarkStart w:id="119" w:name="ref-salter1949conditioned"/>
+    <w:bookmarkEnd w:id="120"/>
+    <w:bookmarkStart w:id="121" w:name="ref-salter1949conditioned"/>
     <w:p>
       <w:pPr>
         <w:pStyle w:val="Bibliography"/>
@@ -10609,8 +10878,8 @@
         <w:t xml:space="preserve">.</w:t>
       </w:r>
     </w:p>
-    <w:bookmarkEnd w:id="119"/>
-    <w:bookmarkStart w:id="121" w:name="ref-sealed"/>
+    <w:bookmarkEnd w:id="121"/>
+    <w:bookmarkStart w:id="123" w:name="ref-sealed"/>
     <w:p>
       <w:pPr>
         <w:pStyle w:val="Bibliography"/>
@@ -10634,7 +10903,7 @@
       <w:r>
         <w:t xml:space="preserve"> </w:t>
       </w:r>
-      <w:hyperlink r:id="rId120">
+      <w:hyperlink r:id="rId122">
         <w:r>
           <w:rPr>
             <w:rStyle w:val="Hyperlink"/>
@@ -10646,8 +10915,8 @@
         <w:t xml:space="preserve">.</w:t>
       </w:r>
     </w:p>
-    <w:bookmarkEnd w:id="121"/>
-    <w:bookmarkStart w:id="122" w:name="ref-smith1975say"/>
+    <w:bookmarkEnd w:id="123"/>
+    <w:bookmarkStart w:id="124" w:name="ref-smith1975say"/>
     <w:p>
       <w:pPr>
         <w:pStyle w:val="Bibliography"/>
@@ -10669,8 +10938,8 @@
         <w:t xml:space="preserve">. Bantam.</w:t>
       </w:r>
     </w:p>
-    <w:bookmarkEnd w:id="122"/>
-    <w:bookmarkStart w:id="124" w:name="ref-Speed2018a"/>
+    <w:bookmarkEnd w:id="124"/>
+    <w:bookmarkStart w:id="126" w:name="ref-Speed2018a"/>
     <w:p>
       <w:pPr>
         <w:pStyle w:val="Bibliography"/>
@@ -10716,7 +10985,7 @@
       <w:r>
         <w:t xml:space="preserve"> </w:t>
       </w:r>
-      <w:hyperlink r:id="rId123">
+      <w:hyperlink r:id="rId125">
         <w:r>
           <w:rPr>
             <w:rStyle w:val="Hyperlink"/>
@@ -10725,8 +10994,8 @@
         </w:r>
       </w:hyperlink>
     </w:p>
-    <w:bookmarkEnd w:id="124"/>
-    <w:bookmarkStart w:id="126" w:name="ref-Kroenke2006"/>
+    <w:bookmarkEnd w:id="126"/>
+    <w:bookmarkStart w:id="128" w:name="ref-Kroenke2006"/>
     <w:p>
       <w:pPr>
         <w:pStyle w:val="Bibliography"/>
@@ -10772,7 +11041,7 @@
       <w:r>
         <w:t xml:space="preserve"> </w:t>
       </w:r>
-      <w:hyperlink r:id="rId125">
+      <w:hyperlink r:id="rId127">
         <w:r>
           <w:rPr>
             <w:rStyle w:val="Hyperlink"/>
@@ -10781,8 +11050,8 @@
         </w:r>
       </w:hyperlink>
     </w:p>
-    <w:bookmarkEnd w:id="126"/>
-    <w:bookmarkStart w:id="128" w:name="ref-Thompson2011"/>
+    <w:bookmarkEnd w:id="128"/>
+    <w:bookmarkStart w:id="130" w:name="ref-Thompson2011"/>
     <w:p>
       <w:pPr>
         <w:pStyle w:val="Bibliography"/>
@@ -10828,7 +11097,7 @@
       <w:r>
         <w:t xml:space="preserve"> </w:t>
       </w:r>
-      <w:hyperlink r:id="rId127">
+      <w:hyperlink r:id="rId129">
         <w:r>
           <w:rPr>
             <w:rStyle w:val="Hyperlink"/>
@@ -10837,8 +11106,8 @@
         </w:r>
       </w:hyperlink>
     </w:p>
-    <w:bookmarkEnd w:id="128"/>
-    <w:bookmarkStart w:id="130" w:name="ref-Vagos2019"/>
+    <w:bookmarkEnd w:id="130"/>
+    <w:bookmarkStart w:id="132" w:name="ref-Vagos2019"/>
     <w:p>
       <w:pPr>
         <w:pStyle w:val="Bibliography"/>
@@ -10884,7 +11153,7 @@
       <w:r>
         <w:t xml:space="preserve"> </w:t>
       </w:r>
-      <w:hyperlink r:id="rId129">
+      <w:hyperlink r:id="rId131">
         <w:r>
           <w:rPr>
             <w:rStyle w:val="Hyperlink"/>
@@ -10893,8 +11162,8 @@
         </w:r>
       </w:hyperlink>
     </w:p>
-    <w:bookmarkEnd w:id="130"/>
-    <w:bookmarkStart w:id="131" w:name="ref-Wolpe1952"/>
+    <w:bookmarkEnd w:id="132"/>
+    <w:bookmarkStart w:id="133" w:name="ref-Wolpe1952"/>
     <w:p>
       <w:pPr>
         <w:pStyle w:val="Bibliography"/>
@@ -10938,8 +11207,8 @@
         <w:t xml:space="preserve">(42), 825–829.</w:t>
       </w:r>
     </w:p>
-    <w:bookmarkEnd w:id="131"/>
-    <w:bookmarkStart w:id="132" w:name="ref-wolpe1990practice"/>
+    <w:bookmarkEnd w:id="133"/>
+    <w:bookmarkStart w:id="134" w:name="ref-wolpe1990practice"/>
     <w:p>
       <w:pPr>
         <w:pStyle w:val="Bibliography"/>
@@ -10961,8 +11230,8 @@
         <w:t xml:space="preserve">. Pergamon Press.</w:t>
       </w:r>
     </w:p>
-    <w:bookmarkEnd w:id="132"/>
-    <w:bookmarkStart w:id="133" w:name="ref-Wolpe1966"/>
+    <w:bookmarkEnd w:id="134"/>
+    <w:bookmarkStart w:id="135" w:name="ref-Wolpe1966"/>
     <w:p>
       <w:pPr>
         <w:pStyle w:val="Bibliography"/>
@@ -10987,10 +11256,10 @@
         <w:t xml:space="preserve">(pp. ix, 198–ix, 198). Pergamon Press.</w:t>
       </w:r>
     </w:p>
-    <w:bookmarkEnd w:id="133"/>
-    <w:bookmarkEnd w:id="134"/>
     <w:bookmarkEnd w:id="135"/>
     <w:bookmarkEnd w:id="136"/>
+    <w:bookmarkEnd w:id="137"/>
+    <w:bookmarkEnd w:id="138"/>
     <w:sectPr/>
   </w:body>
 </w:document>

</xml_diff>

<commit_message>
toggle off 95% CIs in running text, edit discussion outline
</commit_message>
<xml_diff>
--- a/r2fu-article.docx
+++ b/r2fu-article.docx
@@ -503,14 +503,6 @@
       </w:r>
       <w:r>
         <w:t xml:space="preserve">.</w:t>
-      </w:r>
-    </w:p>
-    <w:p>
-      <w:pPr>
-        <w:pStyle w:val="BodyText"/>
-      </w:pPr>
-      <w:r>
-        <w:t xml:space="preserve">(Säga något här om ev för- och nackdelar med transdiagnostiska behandlingsmål jämfört med syndromal symptomreduktion som mål, relatera till ex ACT och Rozentals prokrastineringsmål? Kolla upp vad forskningen säger här.)</w:t>
       </w:r>
     </w:p>
     <w:p>
@@ -2673,26 +2665,7 @@
         </m:r>
       </m:oMath>
       <w:r>
-        <w:t xml:space="preserve">, 95% CI [</w:t>
-      </w:r>
-      <m:oMath>
-        <m:r>
-          <m:t>.76</m:t>
-        </m:r>
-      </m:oMath>
-      <w:r>
-        <w:t xml:space="preserve">,</w:t>
-      </w:r>
-      <w:r>
-        <w:t xml:space="preserve"> </w:t>
-      </w:r>
-      <m:oMath>
-        <m:r>
-          <m:t>1.26</m:t>
-        </m:r>
-      </m:oMath>
-      <w:r>
-        <w:t xml:space="preserve">], and</w:t>
+        <w:t xml:space="preserve">, and</w:t>
       </w:r>
       <w:r>
         <w:t xml:space="preserve"> </w:t>
@@ -2809,26 +2782,10 @@
         </m:r>
       </m:oMath>
       <w:r>
-        <w:t xml:space="preserve">, 95% CI [</w:t>
-      </w:r>
-      <m:oMath>
-        <m:r>
-          <m:t>.75</m:t>
-        </m:r>
-      </m:oMath>
-      <w:r>
-        <w:t xml:space="preserve">,</w:t>
-      </w:r>
-      <w:r>
-        <w:t xml:space="preserve"> </w:t>
-      </w:r>
-      <m:oMath>
-        <m:r>
-          <m:t>1.20</m:t>
-        </m:r>
-      </m:oMath>
-      <w:r>
-        <w:t xml:space="preserve">] respectively. For the RAS, significant large effects on assertiveness were also found in the Self-help group,</w:t>
+        <w:t xml:space="preserve"> </w:t>
+      </w:r>
+      <w:r>
+        <w:t xml:space="preserve">respectively. For the RAS, significant large effects on assertiveness were also found in the Self-help group,</w:t>
       </w:r>
       <w:r>
         <w:t xml:space="preserve"> </w:t>
@@ -2945,26 +2902,7 @@
         </m:r>
       </m:oMath>
       <w:r>
-        <w:t xml:space="preserve">, 95% CI [</w:t>
-      </w:r>
-      <m:oMath>
-        <m:r>
-          <m:t>.82</m:t>
-        </m:r>
-      </m:oMath>
-      <w:r>
-        <w:t xml:space="preserve">,</w:t>
-      </w:r>
-      <w:r>
-        <w:t xml:space="preserve"> </w:t>
-      </w:r>
-      <m:oMath>
-        <m:r>
-          <m:t>1.28</m:t>
-        </m:r>
-      </m:oMath>
-      <w:r>
-        <w:t xml:space="preserve">], and the Guided self-help group,</w:t>
+        <w:t xml:space="preserve">, and the Guided self-help group,</w:t>
       </w:r>
       <w:r>
         <w:t xml:space="preserve"> </w:t>
@@ -3081,26 +3019,7 @@
         </m:r>
       </m:oMath>
       <w:r>
-        <w:t xml:space="preserve">, 95% CI [</w:t>
-      </w:r>
-      <m:oMath>
-        <m:r>
-          <m:t>1.11</m:t>
-        </m:r>
-      </m:oMath>
-      <w:r>
-        <w:t xml:space="preserve">,</w:t>
-      </w:r>
-      <w:r>
-        <w:t xml:space="preserve"> </w:t>
-      </w:r>
-      <m:oMath>
-        <m:r>
-          <m:t>1.53</m:t>
-        </m:r>
-      </m:oMath>
-      <w:r>
-        <w:t xml:space="preserve">].</w:t>
+        <w:t xml:space="preserve">.</w:t>
       </w:r>
       <w:r>
         <w:t xml:space="preserve"> </w:t>
@@ -3226,26 +3145,10 @@
         </m:r>
       </m:oMath>
       <w:r>
-        <w:t xml:space="preserve">, 95% CI [</w:t>
-      </w:r>
-      <m:oMath>
-        <m:r>
-          <m:t>.21</m:t>
-        </m:r>
-      </m:oMath>
-      <w:r>
-        <w:t xml:space="preserve">,</w:t>
-      </w:r>
-      <w:r>
-        <w:t xml:space="preserve"> </w:t>
-      </w:r>
-      <m:oMath>
-        <m:r>
-          <m:t>.72</m:t>
-        </m:r>
-      </m:oMath>
-      <w:r>
-        <w:t xml:space="preserve">] and</w:t>
+        <w:t xml:space="preserve"> </w:t>
+      </w:r>
+      <w:r>
+        <w:t xml:space="preserve">and</w:t>
       </w:r>
       <w:r>
         <w:t xml:space="preserve"> </w:t>
@@ -3362,11 +3265,95 @@
         </m:r>
       </m:oMath>
       <w:r>
-        <w:t xml:space="preserve">, 95% CI [</w:t>
-      </w:r>
-      <m:oMath>
-        <m:r>
-          <m:t>.26</m:t>
+        <w:t xml:space="preserve"> </w:t>
+      </w:r>
+      <w:r>
+        <w:t xml:space="preserve">respectively. In the Self-help group, there was no difference between Post and Follow-up time points for either measure, from</w:t>
+      </w:r>
+      <w:r>
+        <w:t xml:space="preserve"> </w:t>
+      </w:r>
+      <m:oMath>
+        <m:r>
+          <m:t>p</m:t>
+        </m:r>
+      </m:oMath>
+      <w:r>
+        <w:t xml:space="preserve"> </w:t>
+      </w:r>
+      <w:r>
+        <w:t xml:space="preserve">=</w:t>
+      </w:r>
+      <w:r>
+        <w:t xml:space="preserve"> </w:t>
+      </w:r>
+      <m:oMath>
+        <m:r>
+          <m:t>.731</m:t>
+        </m:r>
+      </m:oMath>
+      <w:r>
+        <w:t xml:space="preserve"> </w:t>
+      </w:r>
+      <w:r>
+        <w:t xml:space="preserve">to</w:t>
+      </w:r>
+      <w:r>
+        <w:t xml:space="preserve"> </w:t>
+      </w:r>
+      <m:oMath>
+        <m:r>
+          <m:t>p</m:t>
+        </m:r>
+      </m:oMath>
+      <w:r>
+        <w:t xml:space="preserve"> </w:t>
+      </w:r>
+      <w:r>
+        <w:t xml:space="preserve">=</w:t>
+      </w:r>
+      <w:r>
+        <w:t xml:space="preserve"> </w:t>
+      </w:r>
+      <m:oMath>
+        <m:r>
+          <m:t>1.000</m:t>
+        </m:r>
+      </m:oMath>
+      <w:r>
+        <w:t xml:space="preserve">. This indicates, with regards to adaptive assertiveness, that therapist support provided some benefit to participants’ ability to generalize behaviors beyond the duration of the intervention. Table 1 summarizes significance tests of estimated marginal mean differences and effect sizes, including 95% confidence intervals.</w:t>
+      </w:r>
+    </w:p>
+    <w:p>
+      <w:pPr>
+        <w:pStyle w:val="BodyText"/>
+      </w:pPr>
+      <w:r>
+        <w:t xml:space="preserve">Among the secondary measures of syndromal symptoms, depression as captured with PHQ-9 had decreased significantly from Pre only in the Guided self-help group, and only at Follow-up,</w:t>
+      </w:r>
+      <w:r>
+        <w:t xml:space="preserve"> </w:t>
+      </w:r>
+      <m:oMath>
+        <m:r>
+          <m:t>Δ</m:t>
+        </m:r>
+        <m:r>
+          <m:t>M</m:t>
+        </m:r>
+      </m:oMath>
+      <w:r>
+        <w:t xml:space="preserve"> </w:t>
+      </w:r>
+      <w:r>
+        <w:t xml:space="preserve">=</w:t>
+      </w:r>
+      <w:r>
+        <w:t xml:space="preserve"> </w:t>
+      </w:r>
+      <m:oMath>
+        <m:r>
+          <m:t>2.3</m:t>
         </m:r>
       </m:oMath>
       <w:r>
@@ -3377,11 +3364,30 @@
       </w:r>
       <m:oMath>
         <m:r>
-          <m:t>.73</m:t>
-        </m:r>
-      </m:oMath>
-      <w:r>
-        <w:t xml:space="preserve">] respectively. In the Self-help group, there was no difference between Post and Follow-up time points for either measure, from</w:t>
+          <m:t>t</m:t>
+        </m:r>
+      </m:oMath>
+      <w:r>
+        <w:t xml:space="preserve">(</w:t>
+      </w:r>
+      <m:oMath>
+        <m:r>
+          <m:t>394</m:t>
+        </m:r>
+      </m:oMath>
+      <w:r>
+        <w:t xml:space="preserve">) =</w:t>
+      </w:r>
+      <w:r>
+        <w:t xml:space="preserve"> </w:t>
+      </w:r>
+      <m:oMath>
+        <m:r>
+          <m:t>3.42</m:t>
+        </m:r>
+      </m:oMath>
+      <w:r>
+        <w:t xml:space="preserve">,</w:t>
       </w:r>
       <w:r>
         <w:t xml:space="preserve"> </w:t>
@@ -3402,14 +3408,97 @@
       </w:r>
       <m:oMath>
         <m:r>
-          <m:t>.731</m:t>
-        </m:r>
-      </m:oMath>
-      <w:r>
-        <w:t xml:space="preserve"> </w:t>
-      </w:r>
-      <w:r>
-        <w:t xml:space="preserve">to</w:t>
+          <m:t>.038</m:t>
+        </m:r>
+      </m:oMath>
+      <w:r>
+        <w:t xml:space="preserve">,</w:t>
+      </w:r>
+      <w:r>
+        <w:t xml:space="preserve"> </w:t>
+      </w:r>
+      <m:oMath>
+        <m:r>
+          <m:t>E</m:t>
+        </m:r>
+        <m:r>
+          <m:t>S</m:t>
+        </m:r>
+      </m:oMath>
+      <w:r>
+        <w:t xml:space="preserve"> </w:t>
+      </w:r>
+      <w:r>
+        <w:t xml:space="preserve">=</w:t>
+      </w:r>
+      <w:r>
+        <w:t xml:space="preserve"> </w:t>
+      </w:r>
+      <m:oMath>
+        <m:r>
+          <m:t>.53</m:t>
+        </m:r>
+      </m:oMath>
+      <w:r>
+        <w:t xml:space="preserve">, possibly indicating that therapist support benefits depressed participants on a longer rather than shorter time scale. Symptoms of social anxiety, however, decreased significantly for all four combinations of time points and groups. In the Self-help group, the effect from Pre to Post was</w:t>
+      </w:r>
+      <w:r>
+        <w:t xml:space="preserve"> </w:t>
+      </w:r>
+      <m:oMath>
+        <m:r>
+          <m:t>Δ</m:t>
+        </m:r>
+        <m:r>
+          <m:t>M</m:t>
+        </m:r>
+      </m:oMath>
+      <w:r>
+        <w:t xml:space="preserve"> </w:t>
+      </w:r>
+      <w:r>
+        <w:t xml:space="preserve">=</w:t>
+      </w:r>
+      <w:r>
+        <w:t xml:space="preserve"> </w:t>
+      </w:r>
+      <m:oMath>
+        <m:r>
+          <m:t>13.5</m:t>
+        </m:r>
+      </m:oMath>
+      <w:r>
+        <w:t xml:space="preserve">,</w:t>
+      </w:r>
+      <w:r>
+        <w:t xml:space="preserve"> </w:t>
+      </w:r>
+      <m:oMath>
+        <m:r>
+          <m:t>t</m:t>
+        </m:r>
+      </m:oMath>
+      <w:r>
+        <w:t xml:space="preserve">(</w:t>
+      </w:r>
+      <m:oMath>
+        <m:r>
+          <m:t>372</m:t>
+        </m:r>
+      </m:oMath>
+      <w:r>
+        <w:t xml:space="preserve">) =</w:t>
+      </w:r>
+      <w:r>
+        <w:t xml:space="preserve"> </w:t>
+      </w:r>
+      <m:oMath>
+        <m:r>
+          <m:t>6.70</m:t>
+        </m:r>
+      </m:oMath>
+      <w:r>
+        <w:t xml:space="preserve">,</w:t>
       </w:r>
       <w:r>
         <w:t xml:space="preserve"> </w:t>
@@ -3423,6 +3512,34 @@
         <w:t xml:space="preserve"> </w:t>
       </w:r>
       <w:r>
+        <w:t xml:space="preserve">&lt;</w:t>
+      </w:r>
+      <w:r>
+        <w:t xml:space="preserve"> </w:t>
+      </w:r>
+      <m:oMath>
+        <m:r>
+          <m:t>.001</m:t>
+        </m:r>
+      </m:oMath>
+      <w:r>
+        <w:t xml:space="preserve">,</w:t>
+      </w:r>
+      <w:r>
+        <w:t xml:space="preserve"> </w:t>
+      </w:r>
+      <m:oMath>
+        <m:r>
+          <m:t>E</m:t>
+        </m:r>
+        <m:r>
+          <m:t>S</m:t>
+        </m:r>
+      </m:oMath>
+      <w:r>
+        <w:t xml:space="preserve"> </w:t>
+      </w:r>
+      <w:r>
         <w:t xml:space="preserve">=</w:t>
       </w:r>
       <w:r>
@@ -3430,19 +3547,11 @@
       </w:r>
       <m:oMath>
         <m:r>
-          <m:t>1.000</m:t>
-        </m:r>
-      </m:oMath>
-      <w:r>
-        <w:t xml:space="preserve">. This indicates, with regards to adaptive assertiveness, that therapist support provided some benefit to participants’ ability to generalize behaviors beyond the duration of the intervention. Table 1 summarizes significance tests of estimated marginal mean differences and effect sizes.</w:t>
-      </w:r>
-    </w:p>
-    <w:p>
-      <w:pPr>
-        <w:pStyle w:val="BodyText"/>
-      </w:pPr>
-      <w:r>
-        <w:t xml:space="preserve">Among the secondary measures of syndromal symptoms, depression as captured with PHQ-9 had decreased significantly from Pre only in the Guided self-help group, and only at Follow-up,</w:t>
+          <m:t>.65</m:t>
+        </m:r>
+      </m:oMath>
+      <w:r>
+        <w:t xml:space="preserve">, increasing to</w:t>
       </w:r>
       <w:r>
         <w:t xml:space="preserve"> </w:t>
@@ -3466,7 +3575,7 @@
       </w:r>
       <m:oMath>
         <m:r>
-          <m:t>2.3</m:t>
+          <m:t>20.4</m:t>
         </m:r>
       </m:oMath>
       <w:r>
@@ -3485,7 +3594,7 @@
       </w:r>
       <m:oMath>
         <m:r>
-          <m:t>394</m:t>
+          <m:t>371</m:t>
         </m:r>
       </m:oMath>
       <w:r>
@@ -3496,7 +3605,7 @@
       </w:r>
       <m:oMath>
         <m:r>
-          <m:t>3.42</m:t>
+          <m:t>8.65</m:t>
         </m:r>
       </m:oMath>
       <w:r>
@@ -3514,6 +3623,34 @@
         <w:t xml:space="preserve"> </w:t>
       </w:r>
       <w:r>
+        <w:t xml:space="preserve">&lt;</w:t>
+      </w:r>
+      <w:r>
+        <w:t xml:space="preserve"> </w:t>
+      </w:r>
+      <m:oMath>
+        <m:r>
+          <m:t>.001</m:t>
+        </m:r>
+      </m:oMath>
+      <w:r>
+        <w:t xml:space="preserve">,</w:t>
+      </w:r>
+      <w:r>
+        <w:t xml:space="preserve"> </w:t>
+      </w:r>
+      <m:oMath>
+        <m:r>
+          <m:t>E</m:t>
+        </m:r>
+        <m:r>
+          <m:t>S</m:t>
+        </m:r>
+      </m:oMath>
+      <w:r>
+        <w:t xml:space="preserve"> </w:t>
+      </w:r>
+      <w:r>
         <w:t xml:space="preserve">=</w:t>
       </w:r>
       <w:r>
@@ -3521,7 +3658,38 @@
       </w:r>
       <m:oMath>
         <m:r>
-          <m:t>.038</m:t>
+          <m:t>.98</m:t>
+        </m:r>
+      </m:oMath>
+      <w:r>
+        <w:t xml:space="preserve"> </w:t>
+      </w:r>
+      <w:r>
+        <w:t xml:space="preserve">Pre to Follow-up. In the Guided self-help group, the effect from Pre to Post was</w:t>
+      </w:r>
+      <w:r>
+        <w:t xml:space="preserve"> </w:t>
+      </w:r>
+      <m:oMath>
+        <m:r>
+          <m:t>Δ</m:t>
+        </m:r>
+        <m:r>
+          <m:t>M</m:t>
+        </m:r>
+      </m:oMath>
+      <w:r>
+        <w:t xml:space="preserve"> </w:t>
+      </w:r>
+      <w:r>
+        <w:t xml:space="preserve">=</w:t>
+      </w:r>
+      <w:r>
+        <w:t xml:space="preserve"> </w:t>
+      </w:r>
+      <m:oMath>
+        <m:r>
+          <m:t>13.1</m:t>
         </m:r>
       </m:oMath>
       <w:r>
@@ -3532,6 +3700,61 @@
       </w:r>
       <m:oMath>
         <m:r>
+          <m:t>t</m:t>
+        </m:r>
+      </m:oMath>
+      <w:r>
+        <w:t xml:space="preserve">(</w:t>
+      </w:r>
+      <m:oMath>
+        <m:r>
+          <m:t>368</m:t>
+        </m:r>
+      </m:oMath>
+      <w:r>
+        <w:t xml:space="preserve">) =</w:t>
+      </w:r>
+      <w:r>
+        <w:t xml:space="preserve"> </w:t>
+      </w:r>
+      <m:oMath>
+        <m:r>
+          <m:t>7.34</m:t>
+        </m:r>
+      </m:oMath>
+      <w:r>
+        <w:t xml:space="preserve">,</w:t>
+      </w:r>
+      <w:r>
+        <w:t xml:space="preserve"> </w:t>
+      </w:r>
+      <m:oMath>
+        <m:r>
+          <m:t>p</m:t>
+        </m:r>
+      </m:oMath>
+      <w:r>
+        <w:t xml:space="preserve"> </w:t>
+      </w:r>
+      <w:r>
+        <w:t xml:space="preserve">&lt;</w:t>
+      </w:r>
+      <w:r>
+        <w:t xml:space="preserve"> </w:t>
+      </w:r>
+      <m:oMath>
+        <m:r>
+          <m:t>.001</m:t>
+        </m:r>
+      </m:oMath>
+      <w:r>
+        <w:t xml:space="preserve">,</w:t>
+      </w:r>
+      <w:r>
+        <w:t xml:space="preserve"> </w:t>
+      </w:r>
+      <m:oMath>
+        <m:r>
           <m:t>E</m:t>
         </m:r>
         <m:r>
@@ -3549,15 +3772,35 @@
       </w:r>
       <m:oMath>
         <m:r>
-          <m:t>.53</m:t>
-        </m:r>
-      </m:oMath>
-      <w:r>
-        <w:t xml:space="preserve">, 95% CI [</w:t>
-      </w:r>
-      <m:oMath>
-        <m:r>
-          <m:t>.23</m:t>
+          <m:t>.63</m:t>
+        </m:r>
+      </m:oMath>
+      <w:r>
+        <w:t xml:space="preserve">, increasing to</w:t>
+      </w:r>
+      <w:r>
+        <w:t xml:space="preserve"> </w:t>
+      </w:r>
+      <m:oMath>
+        <m:r>
+          <m:t>Δ</m:t>
+        </m:r>
+        <m:r>
+          <m:t>M</m:t>
+        </m:r>
+      </m:oMath>
+      <w:r>
+        <w:t xml:space="preserve"> </w:t>
+      </w:r>
+      <w:r>
+        <w:t xml:space="preserve">=</w:t>
+      </w:r>
+      <w:r>
+        <w:t xml:space="preserve"> </w:t>
+      </w:r>
+      <m:oMath>
+        <m:r>
+          <m:t>18.9</m:t>
         </m:r>
       </m:oMath>
       <w:r>
@@ -3568,21 +3811,65 @@
       </w:r>
       <m:oMath>
         <m:r>
-          <m:t>.84</m:t>
-        </m:r>
-      </m:oMath>
-      <w:r>
-        <w:t xml:space="preserve">], possibly indicating that therapist support benefits depressed participants on a longer rather than shorter time scale. Symptoms of social anxiety, however, decreased significantly for all four combinations of time points and groups. In the Self-help group, the effect from Pre to Post was</w:t>
-      </w:r>
-      <w:r>
-        <w:t xml:space="preserve"> </w:t>
-      </w:r>
-      <m:oMath>
-        <m:r>
-          <m:t>Δ</m:t>
-        </m:r>
-        <m:r>
-          <m:t>M</m:t>
+          <m:t>t</m:t>
+        </m:r>
+      </m:oMath>
+      <w:r>
+        <w:t xml:space="preserve">(</w:t>
+      </w:r>
+      <m:oMath>
+        <m:r>
+          <m:t>368</m:t>
+        </m:r>
+      </m:oMath>
+      <w:r>
+        <w:t xml:space="preserve">) =</w:t>
+      </w:r>
+      <w:r>
+        <w:t xml:space="preserve"> </w:t>
+      </w:r>
+      <m:oMath>
+        <m:r>
+          <m:t>9.39</m:t>
+        </m:r>
+      </m:oMath>
+      <w:r>
+        <w:t xml:space="preserve">,</w:t>
+      </w:r>
+      <w:r>
+        <w:t xml:space="preserve"> </w:t>
+      </w:r>
+      <m:oMath>
+        <m:r>
+          <m:t>p</m:t>
+        </m:r>
+      </m:oMath>
+      <w:r>
+        <w:t xml:space="preserve"> </w:t>
+      </w:r>
+      <w:r>
+        <w:t xml:space="preserve">&lt;</w:t>
+      </w:r>
+      <w:r>
+        <w:t xml:space="preserve"> </w:t>
+      </w:r>
+      <m:oMath>
+        <m:r>
+          <m:t>.001</m:t>
+        </m:r>
+      </m:oMath>
+      <w:r>
+        <w:t xml:space="preserve">,</w:t>
+      </w:r>
+      <w:r>
+        <w:t xml:space="preserve"> </w:t>
+      </w:r>
+      <m:oMath>
+        <m:r>
+          <m:t>E</m:t>
+        </m:r>
+        <m:r>
+          <m:t>S</m:t>
         </m:r>
       </m:oMath>
       <w:r>
@@ -3596,503 +3883,14 @@
       </w:r>
       <m:oMath>
         <m:r>
-          <m:t>13.5</m:t>
-        </m:r>
-      </m:oMath>
-      <w:r>
-        <w:t xml:space="preserve">,</w:t>
-      </w:r>
-      <w:r>
-        <w:t xml:space="preserve"> </w:t>
-      </w:r>
-      <m:oMath>
-        <m:r>
-          <m:t>t</m:t>
-        </m:r>
-      </m:oMath>
-      <w:r>
-        <w:t xml:space="preserve">(</w:t>
-      </w:r>
-      <m:oMath>
-        <m:r>
-          <m:t>372</m:t>
-        </m:r>
-      </m:oMath>
-      <w:r>
-        <w:t xml:space="preserve">) =</w:t>
-      </w:r>
-      <w:r>
-        <w:t xml:space="preserve"> </w:t>
-      </w:r>
-      <m:oMath>
-        <m:r>
-          <m:t>6.70</m:t>
-        </m:r>
-      </m:oMath>
-      <w:r>
-        <w:t xml:space="preserve">,</w:t>
-      </w:r>
-      <w:r>
-        <w:t xml:space="preserve"> </w:t>
-      </w:r>
-      <m:oMath>
-        <m:r>
-          <m:t>p</m:t>
-        </m:r>
-      </m:oMath>
-      <w:r>
-        <w:t xml:space="preserve"> </w:t>
-      </w:r>
-      <w:r>
-        <w:t xml:space="preserve">&lt;</w:t>
-      </w:r>
-      <w:r>
-        <w:t xml:space="preserve"> </w:t>
-      </w:r>
-      <m:oMath>
-        <m:r>
-          <m:t>.001</m:t>
-        </m:r>
-      </m:oMath>
-      <w:r>
-        <w:t xml:space="preserve">,</w:t>
-      </w:r>
-      <w:r>
-        <w:t xml:space="preserve"> </w:t>
-      </w:r>
-      <m:oMath>
-        <m:r>
-          <m:t>E</m:t>
-        </m:r>
-        <m:r>
-          <m:t>S</m:t>
-        </m:r>
-      </m:oMath>
-      <w:r>
-        <w:t xml:space="preserve"> </w:t>
-      </w:r>
-      <w:r>
-        <w:t xml:space="preserve">=</w:t>
-      </w:r>
-      <w:r>
-        <w:t xml:space="preserve"> </w:t>
-      </w:r>
-      <m:oMath>
-        <m:r>
-          <m:t>.65</m:t>
-        </m:r>
-      </m:oMath>
-      <w:r>
-        <w:t xml:space="preserve">, 95% CI [</w:t>
-      </w:r>
-      <m:oMath>
-        <m:r>
-          <m:t>.45</m:t>
-        </m:r>
-      </m:oMath>
-      <w:r>
-        <w:t xml:space="preserve">,</w:t>
-      </w:r>
-      <w:r>
-        <w:t xml:space="preserve"> </w:t>
-      </w:r>
-      <m:oMath>
-        <m:r>
-          <m:t>.84</m:t>
-        </m:r>
-      </m:oMath>
-      <w:r>
-        <w:t xml:space="preserve">], increasing to</w:t>
-      </w:r>
-      <w:r>
-        <w:t xml:space="preserve"> </w:t>
-      </w:r>
-      <m:oMath>
-        <m:r>
-          <m:t>Δ</m:t>
-        </m:r>
-        <m:r>
-          <m:t>M</m:t>
-        </m:r>
-      </m:oMath>
-      <w:r>
-        <w:t xml:space="preserve"> </w:t>
-      </w:r>
-      <w:r>
-        <w:t xml:space="preserve">=</w:t>
-      </w:r>
-      <w:r>
-        <w:t xml:space="preserve"> </w:t>
-      </w:r>
-      <m:oMath>
-        <m:r>
-          <m:t>20.4</m:t>
-        </m:r>
-      </m:oMath>
-      <w:r>
-        <w:t xml:space="preserve">,</w:t>
-      </w:r>
-      <w:r>
-        <w:t xml:space="preserve"> </w:t>
-      </w:r>
-      <m:oMath>
-        <m:r>
-          <m:t>t</m:t>
-        </m:r>
-      </m:oMath>
-      <w:r>
-        <w:t xml:space="preserve">(</w:t>
-      </w:r>
-      <m:oMath>
-        <m:r>
-          <m:t>371</m:t>
-        </m:r>
-      </m:oMath>
-      <w:r>
-        <w:t xml:space="preserve">) =</w:t>
-      </w:r>
-      <w:r>
-        <w:t xml:space="preserve"> </w:t>
-      </w:r>
-      <m:oMath>
-        <m:r>
-          <m:t>8.65</m:t>
-        </m:r>
-      </m:oMath>
-      <w:r>
-        <w:t xml:space="preserve">,</w:t>
-      </w:r>
-      <w:r>
-        <w:t xml:space="preserve"> </w:t>
-      </w:r>
-      <m:oMath>
-        <m:r>
-          <m:t>p</m:t>
-        </m:r>
-      </m:oMath>
-      <w:r>
-        <w:t xml:space="preserve"> </w:t>
-      </w:r>
-      <w:r>
-        <w:t xml:space="preserve">&lt;</w:t>
-      </w:r>
-      <w:r>
-        <w:t xml:space="preserve"> </w:t>
-      </w:r>
-      <m:oMath>
-        <m:r>
-          <m:t>.001</m:t>
-        </m:r>
-      </m:oMath>
-      <w:r>
-        <w:t xml:space="preserve">,</w:t>
-      </w:r>
-      <w:r>
-        <w:t xml:space="preserve"> </w:t>
-      </w:r>
-      <m:oMath>
-        <m:r>
-          <m:t>E</m:t>
-        </m:r>
-        <m:r>
-          <m:t>S</m:t>
-        </m:r>
-      </m:oMath>
-      <w:r>
-        <w:t xml:space="preserve"> </w:t>
-      </w:r>
-      <w:r>
-        <w:t xml:space="preserve">=</w:t>
-      </w:r>
-      <w:r>
-        <w:t xml:space="preserve"> </w:t>
-      </w:r>
-      <m:oMath>
-        <m:r>
-          <m:t>.98</m:t>
-        </m:r>
-      </m:oMath>
-      <w:r>
-        <w:t xml:space="preserve">, 95% CI [</w:t>
-      </w:r>
-      <m:oMath>
-        <m:r>
-          <m:t>.75</m:t>
-        </m:r>
-      </m:oMath>
-      <w:r>
-        <w:t xml:space="preserve">,</w:t>
-      </w:r>
-      <w:r>
-        <w:t xml:space="preserve"> </w:t>
-      </w:r>
-      <m:oMath>
-        <m:r>
-          <m:t>1.21</m:t>
-        </m:r>
-      </m:oMath>
-      <w:r>
-        <w:t xml:space="preserve">] Pre to Follow-up. In the Guided self-help group, the effect from Pre to Post was</w:t>
-      </w:r>
-      <w:r>
-        <w:t xml:space="preserve"> </w:t>
-      </w:r>
-      <m:oMath>
-        <m:r>
-          <m:t>Δ</m:t>
-        </m:r>
-        <m:r>
-          <m:t>M</m:t>
-        </m:r>
-      </m:oMath>
-      <w:r>
-        <w:t xml:space="preserve"> </w:t>
-      </w:r>
-      <w:r>
-        <w:t xml:space="preserve">=</w:t>
-      </w:r>
-      <w:r>
-        <w:t xml:space="preserve"> </w:t>
-      </w:r>
-      <m:oMath>
-        <m:r>
-          <m:t>13.1</m:t>
-        </m:r>
-      </m:oMath>
-      <w:r>
-        <w:t xml:space="preserve">,</w:t>
-      </w:r>
-      <w:r>
-        <w:t xml:space="preserve"> </w:t>
-      </w:r>
-      <m:oMath>
-        <m:r>
-          <m:t>t</m:t>
-        </m:r>
-      </m:oMath>
-      <w:r>
-        <w:t xml:space="preserve">(</w:t>
-      </w:r>
-      <m:oMath>
-        <m:r>
-          <m:t>368</m:t>
-        </m:r>
-      </m:oMath>
-      <w:r>
-        <w:t xml:space="preserve">) =</w:t>
-      </w:r>
-      <w:r>
-        <w:t xml:space="preserve"> </w:t>
-      </w:r>
-      <m:oMath>
-        <m:r>
-          <m:t>7.34</m:t>
-        </m:r>
-      </m:oMath>
-      <w:r>
-        <w:t xml:space="preserve">,</w:t>
-      </w:r>
-      <w:r>
-        <w:t xml:space="preserve"> </w:t>
-      </w:r>
-      <m:oMath>
-        <m:r>
-          <m:t>p</m:t>
-        </m:r>
-      </m:oMath>
-      <w:r>
-        <w:t xml:space="preserve"> </w:t>
-      </w:r>
-      <w:r>
-        <w:t xml:space="preserve">&lt;</w:t>
-      </w:r>
-      <w:r>
-        <w:t xml:space="preserve"> </w:t>
-      </w:r>
-      <m:oMath>
-        <m:r>
-          <m:t>.001</m:t>
-        </m:r>
-      </m:oMath>
-      <w:r>
-        <w:t xml:space="preserve">,</w:t>
-      </w:r>
-      <w:r>
-        <w:t xml:space="preserve"> </w:t>
-      </w:r>
-      <m:oMath>
-        <m:r>
-          <m:t>E</m:t>
-        </m:r>
-        <m:r>
-          <m:t>S</m:t>
-        </m:r>
-      </m:oMath>
-      <w:r>
-        <w:t xml:space="preserve"> </w:t>
-      </w:r>
-      <w:r>
-        <w:t xml:space="preserve">=</w:t>
-      </w:r>
-      <w:r>
-        <w:t xml:space="preserve"> </w:t>
-      </w:r>
-      <m:oMath>
-        <m:r>
-          <m:t>.63</m:t>
-        </m:r>
-      </m:oMath>
-      <w:r>
-        <w:t xml:space="preserve">, 95% CI [</w:t>
-      </w:r>
-      <m:oMath>
-        <m:r>
-          <m:t>.46</m:t>
-        </m:r>
-      </m:oMath>
-      <w:r>
-        <w:t xml:space="preserve">,</w:t>
-      </w:r>
-      <w:r>
-        <w:t xml:space="preserve"> </w:t>
-      </w:r>
-      <m:oMath>
-        <m:r>
-          <m:t>.80</m:t>
-        </m:r>
-      </m:oMath>
-      <w:r>
-        <w:t xml:space="preserve">], increasing to</w:t>
-      </w:r>
-      <w:r>
-        <w:t xml:space="preserve"> </w:t>
-      </w:r>
-      <m:oMath>
-        <m:r>
-          <m:t>Δ</m:t>
-        </m:r>
-        <m:r>
-          <m:t>M</m:t>
-        </m:r>
-      </m:oMath>
-      <w:r>
-        <w:t xml:space="preserve"> </w:t>
-      </w:r>
-      <w:r>
-        <w:t xml:space="preserve">=</w:t>
-      </w:r>
-      <w:r>
-        <w:t xml:space="preserve"> </w:t>
-      </w:r>
-      <m:oMath>
-        <m:r>
-          <m:t>18.9</m:t>
-        </m:r>
-      </m:oMath>
-      <w:r>
-        <w:t xml:space="preserve">,</w:t>
-      </w:r>
-      <w:r>
-        <w:t xml:space="preserve"> </w:t>
-      </w:r>
-      <m:oMath>
-        <m:r>
-          <m:t>t</m:t>
-        </m:r>
-      </m:oMath>
-      <w:r>
-        <w:t xml:space="preserve">(</w:t>
-      </w:r>
-      <m:oMath>
-        <m:r>
-          <m:t>368</m:t>
-        </m:r>
-      </m:oMath>
-      <w:r>
-        <w:t xml:space="preserve">) =</w:t>
-      </w:r>
-      <w:r>
-        <w:t xml:space="preserve"> </w:t>
-      </w:r>
-      <m:oMath>
-        <m:r>
-          <m:t>9.39</m:t>
-        </m:r>
-      </m:oMath>
-      <w:r>
-        <w:t xml:space="preserve">,</w:t>
-      </w:r>
-      <w:r>
-        <w:t xml:space="preserve"> </w:t>
-      </w:r>
-      <m:oMath>
-        <m:r>
-          <m:t>p</m:t>
-        </m:r>
-      </m:oMath>
-      <w:r>
-        <w:t xml:space="preserve"> </w:t>
-      </w:r>
-      <w:r>
-        <w:t xml:space="preserve">&lt;</w:t>
-      </w:r>
-      <w:r>
-        <w:t xml:space="preserve"> </w:t>
-      </w:r>
-      <m:oMath>
-        <m:r>
-          <m:t>.001</m:t>
-        </m:r>
-      </m:oMath>
-      <w:r>
-        <w:t xml:space="preserve">,</w:t>
-      </w:r>
-      <w:r>
-        <w:t xml:space="preserve"> </w:t>
-      </w:r>
-      <m:oMath>
-        <m:r>
-          <m:t>E</m:t>
-        </m:r>
-        <m:r>
-          <m:t>S</m:t>
-        </m:r>
-      </m:oMath>
-      <w:r>
-        <w:t xml:space="preserve"> </w:t>
-      </w:r>
-      <w:r>
-        <w:t xml:space="preserve">=</w:t>
-      </w:r>
-      <w:r>
-        <w:t xml:space="preserve"> </w:t>
-      </w:r>
-      <m:oMath>
-        <m:r>
           <m:t>.91</m:t>
         </m:r>
       </m:oMath>
       <w:r>
-        <w:t xml:space="preserve">, 95% CI [</w:t>
-      </w:r>
-      <m:oMath>
-        <m:r>
-          <m:t>.71</m:t>
-        </m:r>
-      </m:oMath>
-      <w:r>
-        <w:t xml:space="preserve">,</w:t>
-      </w:r>
-      <w:r>
-        <w:t xml:space="preserve"> </w:t>
-      </w:r>
-      <m:oMath>
-        <m:r>
-          <m:t>1.11</m:t>
-        </m:r>
-      </m:oMath>
-      <w:r>
-        <w:t xml:space="preserve">] Pre to Follow-up. Although effect sizes for LSAS-SR was larger Pre–Follow-up than Pre–Post, there was no significant difference between Post and Follow-up in either group,</w:t>
+        <w:t xml:space="preserve"> </w:t>
+      </w:r>
+      <w:r>
+        <w:t xml:space="preserve">Pre to Follow-up. Although effect sizes for LSAS-SR was larger Pre–Follow-up than Pre–Post, there was no significant difference between Post and Follow-up in either group,</w:t>
       </w:r>
       <w:r>
         <w:t xml:space="preserve"> </w:t>
@@ -4283,26 +4081,7 @@
         </m:r>
       </m:oMath>
       <w:r>
-        <w:t xml:space="preserve">, 95% CI [</w:t>
-      </w:r>
-      <m:oMath>
-        <m:r>
-          <m:t>.62</m:t>
-        </m:r>
-      </m:oMath>
-      <w:r>
-        <w:t xml:space="preserve">,</w:t>
-      </w:r>
-      <w:r>
-        <w:t xml:space="preserve"> </w:t>
-      </w:r>
-      <m:oMath>
-        <m:r>
-          <m:t>1.38</m:t>
-        </m:r>
-      </m:oMath>
-      <w:r>
-        <w:t xml:space="preserve">], and even larger at 1-year Follow-up,</w:t>
+        <w:t xml:space="preserve">, and even larger at 1-year Follow-up,</w:t>
       </w:r>
       <w:r>
         <w:t xml:space="preserve"> </w:t>
@@ -4419,26 +4198,7 @@
         </m:r>
       </m:oMath>
       <w:r>
-        <w:t xml:space="preserve">, 95% CI [</w:t>
-      </w:r>
-      <m:oMath>
-        <m:r>
-          <m:t>.90</m:t>
-        </m:r>
-      </m:oMath>
-      <w:r>
-        <w:t xml:space="preserve">,</w:t>
-      </w:r>
-      <w:r>
-        <w:t xml:space="preserve"> </w:t>
-      </w:r>
-      <m:oMath>
-        <m:r>
-          <m:t>1.71</m:t>
-        </m:r>
-      </m:oMath>
-      <w:r>
-        <w:t xml:space="preserve">]. Similar effects at Post were found for the primary RAS measure</w:t>
+        <w:t xml:space="preserve">. Similar effects at Post were found for the primary RAS measure</w:t>
       </w:r>
       <w:r>
         <w:t xml:space="preserve"> </w:t>
@@ -4555,26 +4315,7 @@
         </m:r>
       </m:oMath>
       <w:r>
-        <w:t xml:space="preserve">, 95% CI [</w:t>
-      </w:r>
-      <m:oMath>
-        <m:r>
-          <m:t>.65</m:t>
-        </m:r>
-      </m:oMath>
-      <w:r>
-        <w:t xml:space="preserve">,</w:t>
-      </w:r>
-      <w:r>
-        <w:t xml:space="preserve"> </w:t>
-      </w:r>
-      <m:oMath>
-        <m:r>
-          <m:t>1.39</m:t>
-        </m:r>
-      </m:oMath>
-      <w:r>
-        <w:t xml:space="preserve">], and at Follow-up,</w:t>
+        <w:t xml:space="preserve">, and at Follow-up,</w:t>
       </w:r>
       <w:r>
         <w:t xml:space="preserve"> </w:t>
@@ -4691,26 +4432,7 @@
         </m:r>
       </m:oMath>
       <w:r>
-        <w:t xml:space="preserve">, 95% CI [</w:t>
-      </w:r>
-      <m:oMath>
-        <m:r>
-          <m:t>.96</m:t>
-        </m:r>
-      </m:oMath>
-      <w:r>
-        <w:t xml:space="preserve">,</w:t>
-      </w:r>
-      <w:r>
-        <w:t xml:space="preserve"> </w:t>
-      </w:r>
-      <m:oMath>
-        <m:r>
-          <m:t>1.75</m:t>
-        </m:r>
-      </m:oMath>
-      <w:r>
-        <w:t xml:space="preserve">]. These effects were not significantly different from those of the Guided self-help condition for AAA-S Adaptive, which compared against Waitlist were</w:t>
+        <w:t xml:space="preserve">. These effects were not significantly different from those of the Guided self-help condition for AAA-S Adaptive, which compared against Waitlist were</w:t>
       </w:r>
       <w:r>
         <w:t xml:space="preserve"> </w:t>
@@ -4827,26 +4549,10 @@
         </m:r>
       </m:oMath>
       <w:r>
-        <w:t xml:space="preserve">, 95% CI [</w:t>
-      </w:r>
-      <m:oMath>
-        <m:r>
-          <m:t>.59</m:t>
-        </m:r>
-      </m:oMath>
-      <w:r>
-        <w:t xml:space="preserve">,</w:t>
-      </w:r>
-      <w:r>
-        <w:t xml:space="preserve"> </w:t>
-      </w:r>
-      <m:oMath>
-        <m:r>
-          <m:t>1.30</m:t>
-        </m:r>
-      </m:oMath>
-      <w:r>
-        <w:t xml:space="preserve">] at Post, and</w:t>
+        <w:t xml:space="preserve"> </w:t>
+      </w:r>
+      <w:r>
+        <w:t xml:space="preserve">at Post, and</w:t>
       </w:r>
       <w:r>
         <w:t xml:space="preserve"> </w:t>
@@ -4963,26 +4669,10 @@
         </m:r>
       </m:oMath>
       <w:r>
-        <w:t xml:space="preserve">, 95% CI [</w:t>
-      </w:r>
-      <m:oMath>
-        <m:r>
-          <m:t>1.03</m:t>
-        </m:r>
-      </m:oMath>
-      <w:r>
-        <w:t xml:space="preserve">,</w:t>
-      </w:r>
-      <w:r>
-        <w:t xml:space="preserve"> </w:t>
-      </w:r>
-      <m:oMath>
-        <m:r>
-          <m:t>1.79</m:t>
-        </m:r>
-      </m:oMath>
-      <w:r>
-        <w:t xml:space="preserve">] at Follow-up, suggesting that participants working through the intervention on their own fared just as well as those who were supported by a therapist. The same phenomenon, and a large effect size, was observed on the RAS in the Guided self-help group,</w:t>
+        <w:t xml:space="preserve"> </w:t>
+      </w:r>
+      <w:r>
+        <w:t xml:space="preserve">at Follow-up, suggesting that participants working through the intervention on their own fared just as well as those who were supported by a therapist. The same phenomenon, and a large effect size, was observed on the RAS in the Guided self-help group,</w:t>
       </w:r>
       <w:r>
         <w:t xml:space="preserve"> </w:t>
@@ -5099,26 +4789,10 @@
         </m:r>
       </m:oMath>
       <w:r>
-        <w:t xml:space="preserve">, 95% CI [</w:t>
-      </w:r>
-      <m:oMath>
-        <m:r>
-          <m:t>.88</m:t>
-        </m:r>
-      </m:oMath>
-      <w:r>
-        <w:t xml:space="preserve">,</w:t>
-      </w:r>
-      <w:r>
-        <w:t xml:space="preserve"> </w:t>
-      </w:r>
-      <m:oMath>
-        <m:r>
-          <m:t>1.60</m:t>
-        </m:r>
-      </m:oMath>
-      <w:r>
-        <w:t xml:space="preserve">] at Post, and</w:t>
+        <w:t xml:space="preserve"> </w:t>
+      </w:r>
+      <w:r>
+        <w:t xml:space="preserve">at Post, and</w:t>
       </w:r>
       <w:r>
         <w:t xml:space="preserve"> </w:t>
@@ -5235,11 +4909,67 @@
         </m:r>
       </m:oMath>
       <w:r>
-        <w:t xml:space="preserve">, 95% CI [</w:t>
-      </w:r>
-      <m:oMath>
-        <m:r>
-          <m:t>1.36</m:t>
+        <w:t xml:space="preserve"> </w:t>
+      </w:r>
+      <w:r>
+        <w:t xml:space="preserve">at Follow-up. When it comes to assertive behaviors, excluding aggressive assertions, participants benefited from participation in the intervention, regardless of treatment condition.</w:t>
+      </w:r>
+    </w:p>
+    <w:p>
+      <w:pPr>
+        <w:pStyle w:val="BodyText"/>
+      </w:pPr>
+      <w:r>
+        <w:t xml:space="preserve">Again comparing against Waitlist, there was no significant effect of the Self-help condition on reduction of social anxiety symptoms measured with LSAS-SR at Post-treatment,</w:t>
+      </w:r>
+      <w:r>
+        <w:t xml:space="preserve"> </w:t>
+      </w:r>
+      <m:oMath>
+        <m:r>
+          <m:t>p</m:t>
+        </m:r>
+      </m:oMath>
+      <w:r>
+        <w:t xml:space="preserve"> </w:t>
+      </w:r>
+      <w:r>
+        <w:t xml:space="preserve">=</w:t>
+      </w:r>
+      <w:r>
+        <w:t xml:space="preserve"> </w:t>
+      </w:r>
+      <m:oMath>
+        <m:r>
+          <m:t>.087</m:t>
+        </m:r>
+      </m:oMath>
+      <w:r>
+        <w:t xml:space="preserve">, however, a large effect was found at Follow-up,</w:t>
+      </w:r>
+      <w:r>
+        <w:t xml:space="preserve"> </w:t>
+      </w:r>
+      <m:oMath>
+        <m:r>
+          <m:t>Δ</m:t>
+        </m:r>
+        <m:r>
+          <m:t>M</m:t>
+        </m:r>
+      </m:oMath>
+      <w:r>
+        <w:t xml:space="preserve"> </w:t>
+      </w:r>
+      <w:r>
+        <w:t xml:space="preserve">=</w:t>
+      </w:r>
+      <w:r>
+        <w:t xml:space="preserve"> </w:t>
+      </w:r>
+      <m:oMath>
+        <m:r>
+          <m:t>18.7</m:t>
         </m:r>
       </m:oMath>
       <w:r>
@@ -5250,19 +4980,30 @@
       </w:r>
       <m:oMath>
         <m:r>
-          <m:t>2.11</m:t>
-        </m:r>
-      </m:oMath>
-      <w:r>
-        <w:t xml:space="preserve">] at Follow-up. When it comes to assertive behaviors, excluding aggressive assertions, participants benefited from participation in the intervention, regardless of treatment condition.</w:t>
-      </w:r>
-    </w:p>
-    <w:p>
-      <w:pPr>
-        <w:pStyle w:val="BodyText"/>
-      </w:pPr>
-      <w:r>
-        <w:t xml:space="preserve">Again comparing against Waitlist, there was no significant effect of the Self-help condition on reduction of social anxiety symptoms measured with LSAS-SR at Post-treatment,</w:t>
+          <m:t>t</m:t>
+        </m:r>
+      </m:oMath>
+      <w:r>
+        <w:t xml:space="preserve">(</w:t>
+      </w:r>
+      <m:oMath>
+        <m:r>
+          <m:t>364</m:t>
+        </m:r>
+      </m:oMath>
+      <w:r>
+        <w:t xml:space="preserve">) =</w:t>
+      </w:r>
+      <w:r>
+        <w:t xml:space="preserve"> </w:t>
+      </w:r>
+      <m:oMath>
+        <m:r>
+          <m:t>4.66</m:t>
+        </m:r>
+      </m:oMath>
+      <w:r>
+        <w:t xml:space="preserve">,</w:t>
       </w:r>
       <w:r>
         <w:t xml:space="preserve"> </w:t>
@@ -5276,6 +5017,34 @@
         <w:t xml:space="preserve"> </w:t>
       </w:r>
       <w:r>
+        <w:t xml:space="preserve">&lt;</w:t>
+      </w:r>
+      <w:r>
+        <w:t xml:space="preserve"> </w:t>
+      </w:r>
+      <m:oMath>
+        <m:r>
+          <m:t>.001</m:t>
+        </m:r>
+      </m:oMath>
+      <w:r>
+        <w:t xml:space="preserve">,</w:t>
+      </w:r>
+      <w:r>
+        <w:t xml:space="preserve"> </w:t>
+      </w:r>
+      <m:oMath>
+        <m:r>
+          <m:t>E</m:t>
+        </m:r>
+        <m:r>
+          <m:t>S</m:t>
+        </m:r>
+      </m:oMath>
+      <w:r>
+        <w:t xml:space="preserve"> </w:t>
+      </w:r>
+      <w:r>
         <w:t xml:space="preserve">=</w:t>
       </w:r>
       <w:r>
@@ -5283,11 +5052,36 @@
       </w:r>
       <m:oMath>
         <m:r>
-          <m:t>.087</m:t>
-        </m:r>
-      </m:oMath>
-      <w:r>
-        <w:t xml:space="preserve">, however, a large effect was found at Follow-up,</w:t>
+          <m:t>.90</m:t>
+        </m:r>
+      </m:oMath>
+      <w:r>
+        <w:t xml:space="preserve">, comparing against the lowest value collected (at During, half-way through the intervention, in order to cancel out any possible nocebo effect of the Waitlist condition; see Figure 3 for a graphic identification of time point). No effect on alleviation of depressive symptoms measured with PHQ-9 at Post was found comparing Waitlist and Self-help groups,</w:t>
+      </w:r>
+      <w:r>
+        <w:t xml:space="preserve"> </w:t>
+      </w:r>
+      <m:oMath>
+        <m:r>
+          <m:t>p</m:t>
+        </m:r>
+      </m:oMath>
+      <w:r>
+        <w:t xml:space="preserve"> </w:t>
+      </w:r>
+      <w:r>
+        <w:t xml:space="preserve">=</w:t>
+      </w:r>
+      <w:r>
+        <w:t xml:space="preserve"> </w:t>
+      </w:r>
+      <m:oMath>
+        <m:r>
+          <m:t>.112</m:t>
+        </m:r>
+      </m:oMath>
+      <w:r>
+        <w:t xml:space="preserve">. Some evidence was found suggesting that depressive participants might benefit from therapist support, in that the Waitlist versus Guided self-help comparison for PHQ-9 revealed a medium to large sized effect at Post,</w:t>
       </w:r>
       <w:r>
         <w:t xml:space="preserve"> </w:t>
@@ -5311,7 +5105,7 @@
       </w:r>
       <m:oMath>
         <m:r>
-          <m:t>18.7</m:t>
+          <m:t>3.3</m:t>
         </m:r>
       </m:oMath>
       <w:r>
@@ -5330,7 +5124,7 @@
       </w:r>
       <m:oMath>
         <m:r>
-          <m:t>364</m:t>
+          <m:t>435</m:t>
         </m:r>
       </m:oMath>
       <w:r>
@@ -5341,7 +5135,7 @@
       </w:r>
       <m:oMath>
         <m:r>
-          <m:t>4.66</m:t>
+          <m:t>4.16</m:t>
         </m:r>
       </m:oMath>
       <w:r>
@@ -5359,14 +5153,14 @@
         <w:t xml:space="preserve"> </w:t>
       </w:r>
       <w:r>
-        <w:t xml:space="preserve">&lt;</w:t>
-      </w:r>
-      <w:r>
-        <w:t xml:space="preserve"> </w:t>
-      </w:r>
-      <m:oMath>
-        <m:r>
-          <m:t>.001</m:t>
+        <w:t xml:space="preserve">=</w:t>
+      </w:r>
+      <w:r>
+        <w:t xml:space="preserve"> </w:t>
+      </w:r>
+      <m:oMath>
+        <m:r>
+          <m:t>.002</m:t>
         </m:r>
       </m:oMath>
       <w:r>
@@ -5394,185 +5188,11 @@
       </w:r>
       <m:oMath>
         <m:r>
-          <m:t>.90</m:t>
-        </m:r>
-      </m:oMath>
-      <w:r>
-        <w:t xml:space="preserve">, 95% CI [</w:t>
-      </w:r>
-      <m:oMath>
-        <m:r>
-          <m:t>.52</m:t>
-        </m:r>
-      </m:oMath>
-      <w:r>
-        <w:t xml:space="preserve">,</w:t>
-      </w:r>
-      <w:r>
-        <w:t xml:space="preserve"> </w:t>
-      </w:r>
-      <m:oMath>
-        <m:r>
-          <m:t>1.29</m:t>
-        </m:r>
-      </m:oMath>
-      <w:r>
-        <w:t xml:space="preserve">], comparing against the lowest value collected (at During, half-way through the intervention, in order to cancel out any possible nocebo effect of the Waitlist condition; see Figure 3 for a graphic identification of time point). No effect on alleviation of depressive symptoms measured with PHQ-9 at Post was found comparing Waitlist and Self-help groups,</w:t>
-      </w:r>
-      <w:r>
-        <w:t xml:space="preserve"> </w:t>
-      </w:r>
-      <m:oMath>
-        <m:r>
-          <m:t>p</m:t>
-        </m:r>
-      </m:oMath>
-      <w:r>
-        <w:t xml:space="preserve"> </w:t>
-      </w:r>
-      <w:r>
-        <w:t xml:space="preserve">=</w:t>
-      </w:r>
-      <w:r>
-        <w:t xml:space="preserve"> </w:t>
-      </w:r>
-      <m:oMath>
-        <m:r>
-          <m:t>.112</m:t>
-        </m:r>
-      </m:oMath>
-      <w:r>
-        <w:t xml:space="preserve">. Some evidence was found suggesting that depressive participants might benefit from therapist support, in that the Waitlist versus Guided self-help comparison for PHQ-9 revealed a medium to large sized effect at Post,</w:t>
-      </w:r>
-      <w:r>
-        <w:t xml:space="preserve"> </w:t>
-      </w:r>
-      <m:oMath>
-        <m:r>
-          <m:t>Δ</m:t>
-        </m:r>
-        <m:r>
-          <m:t>M</m:t>
-        </m:r>
-      </m:oMath>
-      <w:r>
-        <w:t xml:space="preserve"> </w:t>
-      </w:r>
-      <w:r>
-        <w:t xml:space="preserve">=</w:t>
-      </w:r>
-      <w:r>
-        <w:t xml:space="preserve"> </w:t>
-      </w:r>
-      <m:oMath>
-        <m:r>
-          <m:t>3.3</m:t>
-        </m:r>
-      </m:oMath>
-      <w:r>
-        <w:t xml:space="preserve">,</w:t>
-      </w:r>
-      <w:r>
-        <w:t xml:space="preserve"> </w:t>
-      </w:r>
-      <m:oMath>
-        <m:r>
-          <m:t>t</m:t>
-        </m:r>
-      </m:oMath>
-      <w:r>
-        <w:t xml:space="preserve">(</w:t>
-      </w:r>
-      <m:oMath>
-        <m:r>
-          <m:t>435</m:t>
-        </m:r>
-      </m:oMath>
-      <w:r>
-        <w:t xml:space="preserve">) =</w:t>
-      </w:r>
-      <w:r>
-        <w:t xml:space="preserve"> </w:t>
-      </w:r>
-      <m:oMath>
-        <m:r>
-          <m:t>4.16</m:t>
-        </m:r>
-      </m:oMath>
-      <w:r>
-        <w:t xml:space="preserve">,</w:t>
-      </w:r>
-      <w:r>
-        <w:t xml:space="preserve"> </w:t>
-      </w:r>
-      <m:oMath>
-        <m:r>
-          <m:t>p</m:t>
-        </m:r>
-      </m:oMath>
-      <w:r>
-        <w:t xml:space="preserve"> </w:t>
-      </w:r>
-      <w:r>
-        <w:t xml:space="preserve">=</w:t>
-      </w:r>
-      <w:r>
-        <w:t xml:space="preserve"> </w:t>
-      </w:r>
-      <m:oMath>
-        <m:r>
-          <m:t>.002</m:t>
-        </m:r>
-      </m:oMath>
-      <w:r>
-        <w:t xml:space="preserve">,</w:t>
-      </w:r>
-      <w:r>
-        <w:t xml:space="preserve"> </w:t>
-      </w:r>
-      <m:oMath>
-        <m:r>
-          <m:t>E</m:t>
-        </m:r>
-        <m:r>
-          <m:t>S</m:t>
-        </m:r>
-      </m:oMath>
-      <w:r>
-        <w:t xml:space="preserve"> </w:t>
-      </w:r>
-      <w:r>
-        <w:t xml:space="preserve">=</w:t>
-      </w:r>
-      <w:r>
-        <w:t xml:space="preserve"> </w:t>
-      </w:r>
-      <m:oMath>
-        <m:r>
           <m:t>.77</m:t>
         </m:r>
       </m:oMath>
       <w:r>
-        <w:t xml:space="preserve">, 95% CI [</w:t>
-      </w:r>
-      <m:oMath>
-        <m:r>
-          <m:t>.40</m:t>
-        </m:r>
-      </m:oMath>
-      <w:r>
-        <w:t xml:space="preserve">,</w:t>
-      </w:r>
-      <w:r>
-        <w:t xml:space="preserve"> </w:t>
-      </w:r>
-      <m:oMath>
-        <m:r>
-          <m:t>1.14</m:t>
-        </m:r>
-      </m:oMath>
-      <w:r>
-        <w:t xml:space="preserve">]. However, this effect dissipated when the Follow-up comparison was instead made against the most conservative value collected in the Waitlist group (in this case Pre instead of Post; see Figure 3 for a graphic exploration of a possible nocebo effect, that is symptomatic worsening over time due to self-fulfilling expectations of hopelessness among participants waiting in line for treatment). Thus, the between-group effect on depression at Post should be interpreted with caution.</w:t>
+        <w:t xml:space="preserve">. However, this effect dissipated when the Follow-up comparison was instead made against the most conservative value collected in the Waitlist group (in this case Pre instead of Post; see Figure 3 for a graphic exploration of a possible nocebo effect, that is symptomatic worsening over time due to self-fulfilling expectations of hopelessness among participants waiting in line for treatment). Thus, the between-group effect on depression at Post should be interpreted with caution.</w:t>
       </w:r>
     </w:p>
     <w:bookmarkStart w:id="50" w:name="clinical-significant-change"/>
@@ -8777,7 +8397,27 @@
         <w:t xml:space="preserve"> </w:t>
       </w:r>
       <w:r>
-        <w:t xml:space="preserve">concur, also pointing to guided iCBT producing somewhat larger effects than non-guided),</w:t>
+        <w:t xml:space="preserve">concur, also pointing to guided iCBT producing somewhat larger effects than non-guided). Also, compare w/ frequencies or reliable change, e.g.</w:t>
+      </w:r>
+      <w:r>
+        <w:t xml:space="preserve"> </w:t>
+      </w:r>
+      <w:r>
+        <w:t xml:space="preserve">Rozental et al. (</w:t>
+      </w:r>
+      <w:hyperlink w:anchor="ref-Rozental2015">
+        <w:r>
+          <w:rPr>
+            <w:rStyle w:val="Hyperlink"/>
+          </w:rPr>
+          <w:t xml:space="preserve">2015</w:t>
+        </w:r>
+      </w:hyperlink>
+      <w:r>
+        <w:t xml:space="preserve">)</w:t>
+      </w:r>
+      <w:r>
+        <w:t xml:space="preserve">.</w:t>
       </w:r>
     </w:p>
     <w:p>
@@ -8805,7 +8445,19 @@
         <w:t xml:space="preserve">)</w:t>
       </w:r>
       <w:r>
-        <w:t xml:space="preserve">: Being guided by a therapist does seem to entail some advantages, especially for longer-term outcomes. In the Guided self-help group, adaptive assertiveness had increased between end of treatment and 1-year Follow-up, and depression had decreased from pre-treatment to 1-year Follow-up. These phenomena were not observed in the group where the participants were engaging with the intervention on their own.</w:t>
+        <w:t xml:space="preserve">: Being guided by a therapist in Respekt</w:t>
+      </w:r>
+      <w:r>
+        <w:rPr>
+          <w:vertAlign w:val="superscript"/>
+        </w:rPr>
+        <w:t xml:space="preserve">2</w:t>
+      </w:r>
+      <w:r>
+        <w:t xml:space="preserve"> </w:t>
+      </w:r>
+      <w:r>
+        <w:t xml:space="preserve">does seem to entail some advantages, especially for longer-term outcomes. In the Guided self-help group, adaptive assertiveness had increased between end of treatment and 1-year Follow-up, and depression had decreased from pre-treatment to 1-year Follow-up. These phenomena were not observed in the group where the participants were engaging with the intervention on their own.</w:t>
       </w:r>
     </w:p>
     <w:p>

</xml_diff>

<commit_message>
moved summary of findings to beginning of discussion
</commit_message>
<xml_diff>
--- a/r2fu-article.docx
+++ b/r2fu-article.docx
@@ -2046,7 +2046,7 @@
     </w:p>
     <w:bookmarkEnd w:id="41"/>
     <w:bookmarkEnd w:id="42"/>
-    <w:bookmarkStart w:id="55" w:name="results"/>
+    <w:bookmarkStart w:id="54" w:name="results"/>
     <w:p>
       <w:pPr>
         <w:pStyle w:val="Heading1"/>
@@ -2165,7 +2165,7 @@
         <w:t xml:space="preserve">Plots of estimated fixed effects for secondary syndromal outcome measures. Participation in the Support and Self-help conditions lead to significant symptom alleviation between the Pre and Post as well as between Pre and 1-year Follow-up time points for depression and social anxiety, as captured with their respective measures. As with the transdiagnostic measures of assertive behaviors, the difference between the two time points was small or statistically inappreciable for both groups and both measures. The Waitlist control group did not significantly change between time points for either measure. However, to counteract even the slightest nocebo effect of Waitlist in the between-group comparisons the most conservative estimate for the Waitlist control condition was used; see dotted line.</w:t>
       </w:r>
     </w:p>
-    <w:bookmarkStart w:id="54" w:name="Xb25c33030a3c3a25653d944f8a887d465e89095"/>
+    <w:bookmarkStart w:id="53" w:name="Xb25c33030a3c3a25653d944f8a887d465e89095"/>
     <w:p>
       <w:pPr>
         <w:pStyle w:val="Heading2"/>
@@ -7550,13 +7550,15 @@
     </w:p>
     <w:bookmarkEnd w:id="51"/>
     <w:bookmarkEnd w:id="52"/>
-    <w:bookmarkStart w:id="53" w:name="summary-of-findings"/>
-    <w:p>
-      <w:pPr>
-        <w:pStyle w:val="Heading3"/>
-      </w:pPr>
-      <w:r>
-        <w:t xml:space="preserve">Summary of findings</w:t>
+    <w:bookmarkEnd w:id="53"/>
+    <w:bookmarkEnd w:id="54"/>
+    <w:bookmarkStart w:id="137" w:name="discussion"/>
+    <w:p>
+      <w:pPr>
+        <w:pStyle w:val="Heading1"/>
+      </w:pPr>
+      <w:r>
+        <w:t xml:space="preserve">Discussion</w:t>
       </w:r>
     </w:p>
     <w:p>
@@ -7564,7 +7566,7 @@
         <w:pStyle w:val="FirstParagraph"/>
       </w:pPr>
       <w:r>
-        <w:t xml:space="preserve">To summarize, we found large between-group effects on assertiveness of Self-help and Guided self-help participation in Respekt</w:t>
+        <w:t xml:space="preserve">The current study advances current knowledge about a stand-alone transdiagnostic intervention targeting assertiveness, Respekt</w:t>
       </w:r>
       <w:r>
         <w:rPr>
@@ -7573,351 +7575,15 @@
         <w:t xml:space="preserve">2</w:t>
       </w:r>
       <w:r>
-        <w:t xml:space="preserve">, compared to Waitlist control. For AAA-S Adaptive and RAS at Post in the Self-help condition,</w:t>
-      </w:r>
-      <w:r>
-        <w:t xml:space="preserve"> </w:t>
-      </w:r>
-      <m:oMath>
-        <m:r>
-          <m:t>E</m:t>
-        </m:r>
-        <m:r>
-          <m:t>S</m:t>
-        </m:r>
-      </m:oMath>
-      <w:r>
-        <w:t xml:space="preserve"> </w:t>
-      </w:r>
-      <w:r>
-        <w:t xml:space="preserve">=</w:t>
-      </w:r>
-      <w:r>
-        <w:t xml:space="preserve"> </w:t>
-      </w:r>
-      <m:oMath>
-        <m:r>
-          <m:t>1.00</m:t>
-        </m:r>
-      </m:oMath>
-      <w:r>
-        <w:t xml:space="preserve"> </w:t>
-      </w:r>
-      <w:r>
-        <w:t xml:space="preserve">and</w:t>
-      </w:r>
-      <w:r>
-        <w:t xml:space="preserve"> </w:t>
-      </w:r>
-      <m:oMath>
-        <m:r>
-          <m:t>E</m:t>
-        </m:r>
-        <m:r>
-          <m:t>S</m:t>
-        </m:r>
-      </m:oMath>
-      <w:r>
-        <w:t xml:space="preserve"> </w:t>
-      </w:r>
-      <w:r>
-        <w:t xml:space="preserve">=</w:t>
-      </w:r>
-      <w:r>
-        <w:t xml:space="preserve"> </w:t>
-      </w:r>
-      <m:oMath>
-        <m:r>
-          <m:t>1.02</m:t>
-        </m:r>
-      </m:oMath>
-      <w:r>
-        <w:t xml:space="preserve"> </w:t>
-      </w:r>
-      <w:r>
-        <w:t xml:space="preserve">respectively. The corresponding effect sizes in the Guided self-help group was</w:t>
-      </w:r>
-      <w:r>
-        <w:t xml:space="preserve"> </w:t>
-      </w:r>
-      <m:oMath>
-        <m:r>
-          <m:t>E</m:t>
-        </m:r>
-        <m:r>
-          <m:t>S</m:t>
-        </m:r>
-      </m:oMath>
-      <w:r>
-        <w:t xml:space="preserve"> </w:t>
-      </w:r>
-      <w:r>
-        <w:t xml:space="preserve">=</w:t>
-      </w:r>
-      <w:r>
-        <w:t xml:space="preserve"> </w:t>
-      </w:r>
-      <m:oMath>
-        <m:r>
-          <m:t>.95</m:t>
-        </m:r>
-      </m:oMath>
-      <w:r>
-        <w:t xml:space="preserve"> </w:t>
-      </w:r>
-      <w:r>
-        <w:t xml:space="preserve">and</w:t>
-      </w:r>
-      <w:r>
-        <w:t xml:space="preserve"> </w:t>
-      </w:r>
-      <m:oMath>
-        <m:r>
-          <m:t>E</m:t>
-        </m:r>
-        <m:r>
-          <m:t>S</m:t>
-        </m:r>
-      </m:oMath>
-      <w:r>
-        <w:t xml:space="preserve"> </w:t>
-      </w:r>
-      <w:r>
-        <w:t xml:space="preserve">=</w:t>
-      </w:r>
-      <w:r>
-        <w:t xml:space="preserve"> </w:t>
-      </w:r>
-      <m:oMath>
-        <m:r>
-          <m:t>1.24</m:t>
-        </m:r>
-      </m:oMath>
-      <w:r>
-        <w:t xml:space="preserve"> </w:t>
-      </w:r>
-      <w:r>
-        <w:t xml:space="preserve">respectively. Within-group effects from Pre to Post were also large:</w:t>
-      </w:r>
-      <w:r>
-        <w:t xml:space="preserve"> </w:t>
-      </w:r>
-      <m:oMath>
-        <m:r>
-          <m:t>E</m:t>
-        </m:r>
-        <m:r>
-          <m:t>S</m:t>
-        </m:r>
-      </m:oMath>
-      <w:r>
-        <w:t xml:space="preserve"> </w:t>
-      </w:r>
-      <w:r>
-        <w:t xml:space="preserve">=</w:t>
-      </w:r>
-      <w:r>
-        <w:t xml:space="preserve"> </w:t>
-      </w:r>
-      <m:oMath>
-        <m:r>
-          <m:t>1.01</m:t>
-        </m:r>
-      </m:oMath>
-      <w:r>
-        <w:t xml:space="preserve"> </w:t>
-      </w:r>
-      <w:r>
-        <w:t xml:space="preserve">for AAA-S Adaptive in the Self-group, and</w:t>
-      </w:r>
-      <w:r>
-        <w:t xml:space="preserve"> </w:t>
-      </w:r>
-      <m:oMath>
-        <m:r>
-          <m:t>E</m:t>
-        </m:r>
-        <m:r>
-          <m:t>S</m:t>
-        </m:r>
-      </m:oMath>
-      <w:r>
-        <w:t xml:space="preserve"> </w:t>
-      </w:r>
-      <w:r>
-        <w:t xml:space="preserve">=</w:t>
-      </w:r>
-      <w:r>
-        <w:t xml:space="preserve"> </w:t>
-      </w:r>
-      <m:oMath>
-        <m:r>
-          <m:t>.98</m:t>
-        </m:r>
-      </m:oMath>
-      <w:r>
-        <w:t xml:space="preserve"> </w:t>
-      </w:r>
-      <w:r>
-        <w:t xml:space="preserve">in the Guided self-help group;</w:t>
-      </w:r>
-      <w:r>
-        <w:t xml:space="preserve"> </w:t>
-      </w:r>
-      <m:oMath>
-        <m:r>
-          <m:t>E</m:t>
-        </m:r>
-        <m:r>
-          <m:t>S</m:t>
-        </m:r>
-      </m:oMath>
-      <w:r>
-        <w:t xml:space="preserve"> </w:t>
-      </w:r>
-      <w:r>
-        <w:t xml:space="preserve">=</w:t>
-      </w:r>
-      <w:r>
-        <w:t xml:space="preserve"> </w:t>
-      </w:r>
-      <m:oMath>
-        <m:r>
-          <m:t>1.05</m:t>
-        </m:r>
-      </m:oMath>
-      <w:r>
-        <w:t xml:space="preserve"> </w:t>
-      </w:r>
-      <w:r>
-        <w:t xml:space="preserve">for the RAS in the Self-group, and</w:t>
-      </w:r>
-      <w:r>
-        <w:t xml:space="preserve"> </w:t>
-      </w:r>
-      <m:oMath>
-        <m:r>
-          <m:t>E</m:t>
-        </m:r>
-        <m:r>
-          <m:t>S</m:t>
-        </m:r>
-      </m:oMath>
-      <w:r>
-        <w:t xml:space="preserve"> </w:t>
-      </w:r>
-      <w:r>
-        <w:t xml:space="preserve">=</w:t>
-      </w:r>
-      <w:r>
-        <w:t xml:space="preserve"> </w:t>
-      </w:r>
-      <m:oMath>
-        <m:r>
-          <m:t>1.32</m:t>
-        </m:r>
-      </m:oMath>
-      <w:r>
-        <w:t xml:space="preserve"> </w:t>
-      </w:r>
-      <w:r>
-        <w:t xml:space="preserve">in the Guided self-help group. For AAA-S Adaptive in the Guided self-group, the</w:t>
-      </w:r>
-      <w:r>
-        <w:t xml:space="preserve"> </w:t>
-      </w:r>
-      <m:oMath>
-        <m:r>
-          <m:t>E</m:t>
-        </m:r>
-        <m:r>
-          <m:t>S</m:t>
-        </m:r>
-      </m:oMath>
-      <w:r>
-        <w:t xml:space="preserve"> </w:t>
-      </w:r>
-      <w:r>
-        <w:t xml:space="preserve">=</w:t>
-      </w:r>
-      <w:r>
-        <w:t xml:space="preserve"> </w:t>
-      </w:r>
-      <m:oMath>
-        <m:r>
-          <m:t>.34</m:t>
-        </m:r>
-      </m:oMath>
-      <w:r>
-        <w:t xml:space="preserve"> </w:t>
-      </w:r>
-      <w:r>
-        <w:t xml:space="preserve">increase at 1 year Follow-up was also significant.</w:t>
-      </w:r>
-      <w:r>
-        <w:t xml:space="preserve"> </w:t>
-      </w:r>
-      <w:r>
-        <w:t xml:space="preserve"> </w:t>
-      </w:r>
-      <w:r>
-        <w:t xml:space="preserve">Clinically speaking,</w:t>
-      </w:r>
-      <w:r>
-        <w:t xml:space="preserve"> </w:t>
-      </w:r>
-      <m:oMath>
-        <m:r>
-          <m:t>n</m:t>
-        </m:r>
-      </m:oMath>
-      <w:r>
-        <w:t xml:space="preserve"> </w:t>
-      </w:r>
-      <w:r>
-        <w:t xml:space="preserve">= 15 (22%) of participants in the Self-help group had recovered with regards to AAA-S Adaptive at Follow-up, while</w:t>
-      </w:r>
-      <w:r>
-        <w:t xml:space="preserve"> </w:t>
-      </w:r>
-      <m:oMath>
-        <m:r>
-          <m:t>n</m:t>
-        </m:r>
-      </m:oMath>
-      <w:r>
-        <w:t xml:space="preserve"> </w:t>
-      </w:r>
-      <w:r>
-        <w:t xml:space="preserve">= 18 (26%) of participants in the Guided self-help group had recovered at the same time point. The corresponding recovery rates for RAS were</w:t>
-      </w:r>
-      <w:r>
-        <w:t xml:space="preserve"> </w:t>
-      </w:r>
-      <m:oMath>
-        <m:r>
-          <m:t>n</m:t>
-        </m:r>
-      </m:oMath>
-      <w:r>
-        <w:t xml:space="preserve"> </w:t>
-      </w:r>
-      <w:r>
-        <w:t xml:space="preserve">= 21 (31%) and</w:t>
-      </w:r>
-      <w:r>
-        <w:t xml:space="preserve"> </w:t>
-      </w:r>
-      <m:oMath>
-        <m:r>
-          <m:t>n</m:t>
-        </m:r>
-      </m:oMath>
-      <w:r>
-        <w:t xml:space="preserve"> </w:t>
-      </w:r>
-      <w:r>
-        <w:t xml:space="preserve">= 25 (36%). We conclude that Respekt</w:t>
+        <w:t xml:space="preserve">, providing evidence for its effects on levels of assertive behaviors, and consequently its effects on symptoms of common psychiatric disorders of anxiety and depression.</w:t>
+      </w:r>
+    </w:p>
+    <w:p>
+      <w:pPr>
+        <w:pStyle w:val="BodyText"/>
+      </w:pPr>
+      <w:r>
+        <w:t xml:space="preserve">We found large between-group effects on assertiveness of Self-help and Guided self-help participation in Respekt</w:t>
       </w:r>
       <w:r>
         <w:rPr>
@@ -7926,18 +7592,351 @@
         <w:t xml:space="preserve">2</w:t>
       </w:r>
       <w:r>
-        <w:t xml:space="preserve"> </w:t>
-      </w:r>
-      <w:r>
-        <w:t xml:space="preserve">did indeed help participants act more assertively, although not more aggressively, and that the effects were either sustained or more pronounced 1 year after the intervention.</w:t>
-      </w:r>
-    </w:p>
-    <w:p>
-      <w:pPr>
-        <w:pStyle w:val="BodyText"/>
-      </w:pPr>
-      <w:r>
-        <w:t xml:space="preserve">Assessing the effect of the Respekt</w:t>
+        <w:t xml:space="preserve">, compared to Waitlist control. For AAA-S Adaptive and RAS at Post in the Self-help condition,</w:t>
+      </w:r>
+      <w:r>
+        <w:t xml:space="preserve"> </w:t>
+      </w:r>
+      <m:oMath>
+        <m:r>
+          <m:t>E</m:t>
+        </m:r>
+        <m:r>
+          <m:t>S</m:t>
+        </m:r>
+      </m:oMath>
+      <w:r>
+        <w:t xml:space="preserve"> </w:t>
+      </w:r>
+      <w:r>
+        <w:t xml:space="preserve">=</w:t>
+      </w:r>
+      <w:r>
+        <w:t xml:space="preserve"> </w:t>
+      </w:r>
+      <m:oMath>
+        <m:r>
+          <m:t>1.00</m:t>
+        </m:r>
+      </m:oMath>
+      <w:r>
+        <w:t xml:space="preserve"> </w:t>
+      </w:r>
+      <w:r>
+        <w:t xml:space="preserve">and</w:t>
+      </w:r>
+      <w:r>
+        <w:t xml:space="preserve"> </w:t>
+      </w:r>
+      <m:oMath>
+        <m:r>
+          <m:t>E</m:t>
+        </m:r>
+        <m:r>
+          <m:t>S</m:t>
+        </m:r>
+      </m:oMath>
+      <w:r>
+        <w:t xml:space="preserve"> </w:t>
+      </w:r>
+      <w:r>
+        <w:t xml:space="preserve">=</w:t>
+      </w:r>
+      <w:r>
+        <w:t xml:space="preserve"> </w:t>
+      </w:r>
+      <m:oMath>
+        <m:r>
+          <m:t>1.02</m:t>
+        </m:r>
+      </m:oMath>
+      <w:r>
+        <w:t xml:space="preserve"> </w:t>
+      </w:r>
+      <w:r>
+        <w:t xml:space="preserve">respectively. The corresponding effect sizes in the Guided self-help group was</w:t>
+      </w:r>
+      <w:r>
+        <w:t xml:space="preserve"> </w:t>
+      </w:r>
+      <m:oMath>
+        <m:r>
+          <m:t>E</m:t>
+        </m:r>
+        <m:r>
+          <m:t>S</m:t>
+        </m:r>
+      </m:oMath>
+      <w:r>
+        <w:t xml:space="preserve"> </w:t>
+      </w:r>
+      <w:r>
+        <w:t xml:space="preserve">=</w:t>
+      </w:r>
+      <w:r>
+        <w:t xml:space="preserve"> </w:t>
+      </w:r>
+      <m:oMath>
+        <m:r>
+          <m:t>.95</m:t>
+        </m:r>
+      </m:oMath>
+      <w:r>
+        <w:t xml:space="preserve"> </w:t>
+      </w:r>
+      <w:r>
+        <w:t xml:space="preserve">and</w:t>
+      </w:r>
+      <w:r>
+        <w:t xml:space="preserve"> </w:t>
+      </w:r>
+      <m:oMath>
+        <m:r>
+          <m:t>E</m:t>
+        </m:r>
+        <m:r>
+          <m:t>S</m:t>
+        </m:r>
+      </m:oMath>
+      <w:r>
+        <w:t xml:space="preserve"> </w:t>
+      </w:r>
+      <w:r>
+        <w:t xml:space="preserve">=</w:t>
+      </w:r>
+      <w:r>
+        <w:t xml:space="preserve"> </w:t>
+      </w:r>
+      <m:oMath>
+        <m:r>
+          <m:t>1.24</m:t>
+        </m:r>
+      </m:oMath>
+      <w:r>
+        <w:t xml:space="preserve"> </w:t>
+      </w:r>
+      <w:r>
+        <w:t xml:space="preserve">respectively. Within-group effects from Pre to Post were also large:</w:t>
+      </w:r>
+      <w:r>
+        <w:t xml:space="preserve"> </w:t>
+      </w:r>
+      <m:oMath>
+        <m:r>
+          <m:t>E</m:t>
+        </m:r>
+        <m:r>
+          <m:t>S</m:t>
+        </m:r>
+      </m:oMath>
+      <w:r>
+        <w:t xml:space="preserve"> </w:t>
+      </w:r>
+      <w:r>
+        <w:t xml:space="preserve">=</w:t>
+      </w:r>
+      <w:r>
+        <w:t xml:space="preserve"> </w:t>
+      </w:r>
+      <m:oMath>
+        <m:r>
+          <m:t>1.01</m:t>
+        </m:r>
+      </m:oMath>
+      <w:r>
+        <w:t xml:space="preserve"> </w:t>
+      </w:r>
+      <w:r>
+        <w:t xml:space="preserve">for AAA-S Adaptive in the Self-group, and</w:t>
+      </w:r>
+      <w:r>
+        <w:t xml:space="preserve"> </w:t>
+      </w:r>
+      <m:oMath>
+        <m:r>
+          <m:t>E</m:t>
+        </m:r>
+        <m:r>
+          <m:t>S</m:t>
+        </m:r>
+      </m:oMath>
+      <w:r>
+        <w:t xml:space="preserve"> </w:t>
+      </w:r>
+      <w:r>
+        <w:t xml:space="preserve">=</w:t>
+      </w:r>
+      <w:r>
+        <w:t xml:space="preserve"> </w:t>
+      </w:r>
+      <m:oMath>
+        <m:r>
+          <m:t>.98</m:t>
+        </m:r>
+      </m:oMath>
+      <w:r>
+        <w:t xml:space="preserve"> </w:t>
+      </w:r>
+      <w:r>
+        <w:t xml:space="preserve">in the Guided self-help group;</w:t>
+      </w:r>
+      <w:r>
+        <w:t xml:space="preserve"> </w:t>
+      </w:r>
+      <m:oMath>
+        <m:r>
+          <m:t>E</m:t>
+        </m:r>
+        <m:r>
+          <m:t>S</m:t>
+        </m:r>
+      </m:oMath>
+      <w:r>
+        <w:t xml:space="preserve"> </w:t>
+      </w:r>
+      <w:r>
+        <w:t xml:space="preserve">=</w:t>
+      </w:r>
+      <w:r>
+        <w:t xml:space="preserve"> </w:t>
+      </w:r>
+      <m:oMath>
+        <m:r>
+          <m:t>1.05</m:t>
+        </m:r>
+      </m:oMath>
+      <w:r>
+        <w:t xml:space="preserve"> </w:t>
+      </w:r>
+      <w:r>
+        <w:t xml:space="preserve">for the RAS in the Self-group, and</w:t>
+      </w:r>
+      <w:r>
+        <w:t xml:space="preserve"> </w:t>
+      </w:r>
+      <m:oMath>
+        <m:r>
+          <m:t>E</m:t>
+        </m:r>
+        <m:r>
+          <m:t>S</m:t>
+        </m:r>
+      </m:oMath>
+      <w:r>
+        <w:t xml:space="preserve"> </w:t>
+      </w:r>
+      <w:r>
+        <w:t xml:space="preserve">=</w:t>
+      </w:r>
+      <w:r>
+        <w:t xml:space="preserve"> </w:t>
+      </w:r>
+      <m:oMath>
+        <m:r>
+          <m:t>1.32</m:t>
+        </m:r>
+      </m:oMath>
+      <w:r>
+        <w:t xml:space="preserve"> </w:t>
+      </w:r>
+      <w:r>
+        <w:t xml:space="preserve">in the Guided self-help group. For AAA-S Adaptive in the Guided self-group, the</w:t>
+      </w:r>
+      <w:r>
+        <w:t xml:space="preserve"> </w:t>
+      </w:r>
+      <m:oMath>
+        <m:r>
+          <m:t>E</m:t>
+        </m:r>
+        <m:r>
+          <m:t>S</m:t>
+        </m:r>
+      </m:oMath>
+      <w:r>
+        <w:t xml:space="preserve"> </w:t>
+      </w:r>
+      <w:r>
+        <w:t xml:space="preserve">=</w:t>
+      </w:r>
+      <w:r>
+        <w:t xml:space="preserve"> </w:t>
+      </w:r>
+      <m:oMath>
+        <m:r>
+          <m:t>.34</m:t>
+        </m:r>
+      </m:oMath>
+      <w:r>
+        <w:t xml:space="preserve"> </w:t>
+      </w:r>
+      <w:r>
+        <w:t xml:space="preserve">increase at 1 year Follow-up was also significant.</w:t>
+      </w:r>
+      <w:r>
+        <w:t xml:space="preserve"> </w:t>
+      </w:r>
+      <w:r>
+        <w:t xml:space="preserve"> </w:t>
+      </w:r>
+      <w:r>
+        <w:t xml:space="preserve">Clinically speaking,</w:t>
+      </w:r>
+      <w:r>
+        <w:t xml:space="preserve"> </w:t>
+      </w:r>
+      <m:oMath>
+        <m:r>
+          <m:t>n</m:t>
+        </m:r>
+      </m:oMath>
+      <w:r>
+        <w:t xml:space="preserve"> </w:t>
+      </w:r>
+      <w:r>
+        <w:t xml:space="preserve">= 15 (22%) of participants in the Self-help group had recovered with regards to AAA-S Adaptive at Follow-up, while</w:t>
+      </w:r>
+      <w:r>
+        <w:t xml:space="preserve"> </w:t>
+      </w:r>
+      <m:oMath>
+        <m:r>
+          <m:t>n</m:t>
+        </m:r>
+      </m:oMath>
+      <w:r>
+        <w:t xml:space="preserve"> </w:t>
+      </w:r>
+      <w:r>
+        <w:t xml:space="preserve">= 18 (26%) of participants in the Guided self-help group had recovered at the same time point. The corresponding recovery rates for RAS were</w:t>
+      </w:r>
+      <w:r>
+        <w:t xml:space="preserve"> </w:t>
+      </w:r>
+      <m:oMath>
+        <m:r>
+          <m:t>n</m:t>
+        </m:r>
+      </m:oMath>
+      <w:r>
+        <w:t xml:space="preserve"> </w:t>
+      </w:r>
+      <w:r>
+        <w:t xml:space="preserve">= 21 (31%) and</w:t>
+      </w:r>
+      <w:r>
+        <w:t xml:space="preserve"> </w:t>
+      </w:r>
+      <m:oMath>
+        <m:r>
+          <m:t>n</m:t>
+        </m:r>
+      </m:oMath>
+      <w:r>
+        <w:t xml:space="preserve"> </w:t>
+      </w:r>
+      <w:r>
+        <w:t xml:space="preserve">= 25 (36%). We conclude that Respekt</w:t>
       </w:r>
       <w:r>
         <w:rPr>
@@ -7949,325 +7948,15 @@
         <w:t xml:space="preserve"> </w:t>
       </w:r>
       <w:r>
-        <w:t xml:space="preserve">intervention on symptom burden with respect to depression and common anxiety disorders, we found no significant effects at Post for PHQ-9 or LSAS-SR in the Self-help group, compared with Waitlist. At Follow-up, however, we found a large between-group effect on LSAS-SR,</w:t>
-      </w:r>
-      <w:r>
-        <w:t xml:space="preserve"> </w:t>
-      </w:r>
-      <m:oMath>
-        <m:r>
-          <m:t>E</m:t>
-        </m:r>
-        <m:r>
-          <m:t>S</m:t>
-        </m:r>
-      </m:oMath>
-      <w:r>
-        <w:t xml:space="preserve"> </w:t>
-      </w:r>
-      <w:r>
-        <w:t xml:space="preserve">=</w:t>
-      </w:r>
-      <w:r>
-        <w:t xml:space="preserve"> </w:t>
-      </w:r>
-      <m:oMath>
-        <m:r>
-          <m:t>.90</m:t>
-        </m:r>
-      </m:oMath>
-      <w:r>
-        <w:t xml:space="preserve">. Effects were also found in the Guided self-help group, where participants were supported by therapists: Compared with waitlist, participants exhibited moderate effects at Post for PHQ-9,</w:t>
-      </w:r>
-      <w:r>
-        <w:t xml:space="preserve"> </w:t>
-      </w:r>
-      <m:oMath>
-        <m:r>
-          <m:t>E</m:t>
-        </m:r>
-        <m:r>
-          <m:t>S</m:t>
-        </m:r>
-      </m:oMath>
-      <w:r>
-        <w:t xml:space="preserve"> </w:t>
-      </w:r>
-      <w:r>
-        <w:t xml:space="preserve">=</w:t>
-      </w:r>
-      <w:r>
-        <w:t xml:space="preserve"> </w:t>
-      </w:r>
-      <m:oMath>
-        <m:r>
-          <m:t>.77</m:t>
-        </m:r>
-      </m:oMath>
-      <w:r>
-        <w:t xml:space="preserve">, and LSAS-SR,</w:t>
-      </w:r>
-      <w:r>
-        <w:t xml:space="preserve"> </w:t>
-      </w:r>
-      <m:oMath>
-        <m:r>
-          <m:t>E</m:t>
-        </m:r>
-        <m:r>
-          <m:t>S</m:t>
-        </m:r>
-      </m:oMath>
-      <w:r>
-        <w:t xml:space="preserve"> </w:t>
-      </w:r>
-      <w:r>
-        <w:t xml:space="preserve">=</w:t>
-      </w:r>
-      <w:r>
-        <w:t xml:space="preserve"> </w:t>
-      </w:r>
-      <m:oMath>
-        <m:r>
-          <m:t>.67</m:t>
-        </m:r>
-      </m:oMath>
-      <w:r>
-        <w:t xml:space="preserve"> </w:t>
-      </w:r>
-      <w:r>
-        <w:t xml:space="preserve">respectively, as well as a large effect only for LSAS-SR at Follow-up,</w:t>
-      </w:r>
-      <w:r>
-        <w:t xml:space="preserve"> </w:t>
-      </w:r>
-      <m:oMath>
-        <m:r>
-          <m:t>E</m:t>
-        </m:r>
-        <m:r>
-          <m:t>S</m:t>
-        </m:r>
-      </m:oMath>
-      <w:r>
-        <w:t xml:space="preserve"> </w:t>
-      </w:r>
-      <w:r>
-        <w:t xml:space="preserve">=</w:t>
-      </w:r>
-      <w:r>
-        <w:t xml:space="preserve"> </w:t>
-      </w:r>
-      <m:oMath>
-        <m:r>
-          <m:t>.93</m:t>
-        </m:r>
-      </m:oMath>
-      <w:r>
-        <w:t xml:space="preserve">.</w:t>
-      </w:r>
-      <w:r>
-        <w:t xml:space="preserve"> </w:t>
-      </w:r>
-      <w:r>
-        <w:t xml:space="preserve"> </w:t>
-      </w:r>
-      <w:r>
-        <w:t xml:space="preserve">Within-group comparisons revealed moderate effects in the Self-help group for LSAS-SR,</w:t>
-      </w:r>
-      <w:r>
-        <w:t xml:space="preserve"> </w:t>
-      </w:r>
-      <m:oMath>
-        <m:r>
-          <m:t>E</m:t>
-        </m:r>
-        <m:r>
-          <m:t>S</m:t>
-        </m:r>
-      </m:oMath>
-      <w:r>
-        <w:t xml:space="preserve"> </w:t>
-      </w:r>
-      <w:r>
-        <w:t xml:space="preserve">=</w:t>
-      </w:r>
-      <w:r>
-        <w:t xml:space="preserve"> </w:t>
-      </w:r>
-      <m:oMath>
-        <m:r>
-          <m:t>.65</m:t>
-        </m:r>
-      </m:oMath>
-      <w:r>
-        <w:t xml:space="preserve"> </w:t>
-      </w:r>
-      <w:r>
-        <w:t xml:space="preserve">Pre–Post, and large effects</w:t>
-      </w:r>
-      <w:r>
-        <w:t xml:space="preserve"> </w:t>
-      </w:r>
-      <m:oMath>
-        <m:r>
-          <m:t>E</m:t>
-        </m:r>
-        <m:r>
-          <m:t>S</m:t>
-        </m:r>
-      </m:oMath>
-      <w:r>
-        <w:t xml:space="preserve"> </w:t>
-      </w:r>
-      <w:r>
-        <w:t xml:space="preserve">=</w:t>
-      </w:r>
-      <w:r>
-        <w:t xml:space="preserve"> </w:t>
-      </w:r>
-      <m:oMath>
-        <m:r>
-          <m:t>.98</m:t>
-        </m:r>
-      </m:oMath>
-      <w:r>
-        <w:t xml:space="preserve"> </w:t>
-      </w:r>
-      <w:r>
-        <w:t xml:space="preserve">Pre–Follow-up. Similar effects were found in the Guided self-help group,</w:t>
-      </w:r>
-      <w:r>
-        <w:t xml:space="preserve"> </w:t>
-      </w:r>
-      <m:oMath>
-        <m:r>
-          <m:t>E</m:t>
-        </m:r>
-        <m:r>
-          <m:t>S</m:t>
-        </m:r>
-      </m:oMath>
-      <w:r>
-        <w:t xml:space="preserve"> </w:t>
-      </w:r>
-      <w:r>
-        <w:t xml:space="preserve">=</w:t>
-      </w:r>
-      <w:r>
-        <w:t xml:space="preserve"> </w:t>
-      </w:r>
-      <m:oMath>
-        <m:r>
-          <m:t>.63</m:t>
-        </m:r>
-      </m:oMath>
-      <w:r>
-        <w:t xml:space="preserve"> </w:t>
-      </w:r>
-      <w:r>
-        <w:t xml:space="preserve">Pre–Post, and</w:t>
-      </w:r>
-      <w:r>
-        <w:t xml:space="preserve"> </w:t>
-      </w:r>
-      <m:oMath>
-        <m:r>
-          <m:t>E</m:t>
-        </m:r>
-        <m:r>
-          <m:t>S</m:t>
-        </m:r>
-      </m:oMath>
-      <w:r>
-        <w:t xml:space="preserve"> </w:t>
-      </w:r>
-      <w:r>
-        <w:t xml:space="preserve">=</w:t>
-      </w:r>
-      <w:r>
-        <w:t xml:space="preserve"> </w:t>
-      </w:r>
-      <m:oMath>
-        <m:r>
-          <m:t>.91</m:t>
-        </m:r>
-      </m:oMath>
-      <w:r>
-        <w:t xml:space="preserve"> </w:t>
-      </w:r>
-      <w:r>
-        <w:t xml:space="preserve">Pre–Follow-up. A moderate effect was found for PHQ-9 Pre–Follow-up for the Guided self-help group,</w:t>
-      </w:r>
-      <w:r>
-        <w:t xml:space="preserve"> </w:t>
-      </w:r>
-      <m:oMath>
-        <m:r>
-          <m:t>E</m:t>
-        </m:r>
-        <m:r>
-          <m:t>S</m:t>
-        </m:r>
-      </m:oMath>
-      <w:r>
-        <w:t xml:space="preserve"> </w:t>
-      </w:r>
-      <w:r>
-        <w:t xml:space="preserve">=</w:t>
-      </w:r>
-      <w:r>
-        <w:t xml:space="preserve"> </w:t>
-      </w:r>
-      <m:oMath>
-        <m:r>
-          <m:t>.53</m:t>
-        </m:r>
-      </m:oMath>
-      <w:r>
-        <w:t xml:space="preserve">. These findings were supplemented by the analysis of clinical significant change, where,</w:t>
-      </w:r>
-      <w:r>
-        <w:t xml:space="preserve"> </w:t>
-      </w:r>
-      <m:oMath>
-        <m:r>
-          <m:t>n</m:t>
-        </m:r>
-      </m:oMath>
-      <w:r>
-        <w:t xml:space="preserve"> </w:t>
-      </w:r>
-      <w:r>
-        <w:t xml:space="preserve">= 14 (21%) had recovered from social anxiety at Follow-up in the Self-help group, and</w:t>
-      </w:r>
-      <w:r>
-        <w:t xml:space="preserve"> </w:t>
-      </w:r>
-      <m:oMath>
-        <m:r>
-          <m:t>n</m:t>
-        </m:r>
-      </m:oMath>
-      <w:r>
-        <w:t xml:space="preserve"> </w:t>
-      </w:r>
-      <w:r>
-        <w:t xml:space="preserve">= 18 (26%) in the group that were guided by therapists. In addition,</w:t>
-      </w:r>
-      <w:r>
-        <w:t xml:space="preserve"> </w:t>
-      </w:r>
-      <m:oMath>
-        <m:r>
-          <m:t>n</m:t>
-        </m:r>
-      </m:oMath>
-      <w:r>
-        <w:t xml:space="preserve"> </w:t>
-      </w:r>
-      <w:r>
-        <w:t xml:space="preserve">= 18 (26%) in the Guided self-help group had recovered from depression at Follow-up. Thus, we found that Respekt</w:t>
+        <w:t xml:space="preserve">did help participants act more assertively, while not acting more aggressively, and that the effects were either sustained or more pronounced 1 year after the intervention.</w:t>
+      </w:r>
+    </w:p>
+    <w:p>
+      <w:pPr>
+        <w:pStyle w:val="BodyText"/>
+      </w:pPr>
+      <w:r>
+        <w:t xml:space="preserve">Assessing the effect of the Respekt</w:t>
       </w:r>
       <w:r>
         <w:rPr>
@@ -8279,27 +7968,325 @@
         <w:t xml:space="preserve"> </w:t>
       </w:r>
       <w:r>
-        <w:t xml:space="preserve">clearly reduced symptoms of social anxiety across both treatment conditions, and over time to a moderate degree reduced symptoms of depression among participants that were guided by therapists.</w:t>
-      </w:r>
-    </w:p>
-    <w:bookmarkEnd w:id="53"/>
-    <w:bookmarkEnd w:id="54"/>
-    <w:bookmarkEnd w:id="55"/>
-    <w:bookmarkStart w:id="140" w:name="discussion"/>
-    <w:p>
-      <w:pPr>
-        <w:pStyle w:val="Heading1"/>
-      </w:pPr>
-      <w:r>
-        <w:t xml:space="preserve">Discussion</w:t>
-      </w:r>
-    </w:p>
-    <w:p>
-      <w:pPr>
-        <w:pStyle w:val="FirstParagraph"/>
-      </w:pPr>
-      <w:r>
-        <w:t xml:space="preserve">The current study advances current knowledge about a stand-alone transdiagnostic intervention targeting assertiveness, Respekt</w:t>
+        <w:t xml:space="preserve">intervention on symptom burden with respect to depression and common anxiety disorders, we found no significant effects at Post for PHQ-9 or LSAS-SR in the Self-help group, compared with Waitlist. At Follow-up, however, we found a large between-group effect on LSAS-SR,</w:t>
+      </w:r>
+      <w:r>
+        <w:t xml:space="preserve"> </w:t>
+      </w:r>
+      <m:oMath>
+        <m:r>
+          <m:t>E</m:t>
+        </m:r>
+        <m:r>
+          <m:t>S</m:t>
+        </m:r>
+      </m:oMath>
+      <w:r>
+        <w:t xml:space="preserve"> </w:t>
+      </w:r>
+      <w:r>
+        <w:t xml:space="preserve">=</w:t>
+      </w:r>
+      <w:r>
+        <w:t xml:space="preserve"> </w:t>
+      </w:r>
+      <m:oMath>
+        <m:r>
+          <m:t>.90</m:t>
+        </m:r>
+      </m:oMath>
+      <w:r>
+        <w:t xml:space="preserve">. Effects were also found in the Guided self-help group, where participants were supported by therapists: Compared with waitlist, participants exhibited moderate effects at Post for PHQ-9,</w:t>
+      </w:r>
+      <w:r>
+        <w:t xml:space="preserve"> </w:t>
+      </w:r>
+      <m:oMath>
+        <m:r>
+          <m:t>E</m:t>
+        </m:r>
+        <m:r>
+          <m:t>S</m:t>
+        </m:r>
+      </m:oMath>
+      <w:r>
+        <w:t xml:space="preserve"> </w:t>
+      </w:r>
+      <w:r>
+        <w:t xml:space="preserve">=</w:t>
+      </w:r>
+      <w:r>
+        <w:t xml:space="preserve"> </w:t>
+      </w:r>
+      <m:oMath>
+        <m:r>
+          <m:t>.77</m:t>
+        </m:r>
+      </m:oMath>
+      <w:r>
+        <w:t xml:space="preserve">, and LSAS-SR,</w:t>
+      </w:r>
+      <w:r>
+        <w:t xml:space="preserve"> </w:t>
+      </w:r>
+      <m:oMath>
+        <m:r>
+          <m:t>E</m:t>
+        </m:r>
+        <m:r>
+          <m:t>S</m:t>
+        </m:r>
+      </m:oMath>
+      <w:r>
+        <w:t xml:space="preserve"> </w:t>
+      </w:r>
+      <w:r>
+        <w:t xml:space="preserve">=</w:t>
+      </w:r>
+      <w:r>
+        <w:t xml:space="preserve"> </w:t>
+      </w:r>
+      <m:oMath>
+        <m:r>
+          <m:t>.67</m:t>
+        </m:r>
+      </m:oMath>
+      <w:r>
+        <w:t xml:space="preserve"> </w:t>
+      </w:r>
+      <w:r>
+        <w:t xml:space="preserve">respectively, as well as a large effect only for LSAS-SR at Follow-up,</w:t>
+      </w:r>
+      <w:r>
+        <w:t xml:space="preserve"> </w:t>
+      </w:r>
+      <m:oMath>
+        <m:r>
+          <m:t>E</m:t>
+        </m:r>
+        <m:r>
+          <m:t>S</m:t>
+        </m:r>
+      </m:oMath>
+      <w:r>
+        <w:t xml:space="preserve"> </w:t>
+      </w:r>
+      <w:r>
+        <w:t xml:space="preserve">=</w:t>
+      </w:r>
+      <w:r>
+        <w:t xml:space="preserve"> </w:t>
+      </w:r>
+      <m:oMath>
+        <m:r>
+          <m:t>.93</m:t>
+        </m:r>
+      </m:oMath>
+      <w:r>
+        <w:t xml:space="preserve">.</w:t>
+      </w:r>
+      <w:r>
+        <w:t xml:space="preserve"> </w:t>
+      </w:r>
+      <w:r>
+        <w:t xml:space="preserve"> </w:t>
+      </w:r>
+      <w:r>
+        <w:t xml:space="preserve">Within-group comparisons revealed moderate effects in the Self-help group for LSAS-SR,</w:t>
+      </w:r>
+      <w:r>
+        <w:t xml:space="preserve"> </w:t>
+      </w:r>
+      <m:oMath>
+        <m:r>
+          <m:t>E</m:t>
+        </m:r>
+        <m:r>
+          <m:t>S</m:t>
+        </m:r>
+      </m:oMath>
+      <w:r>
+        <w:t xml:space="preserve"> </w:t>
+      </w:r>
+      <w:r>
+        <w:t xml:space="preserve">=</w:t>
+      </w:r>
+      <w:r>
+        <w:t xml:space="preserve"> </w:t>
+      </w:r>
+      <m:oMath>
+        <m:r>
+          <m:t>.65</m:t>
+        </m:r>
+      </m:oMath>
+      <w:r>
+        <w:t xml:space="preserve"> </w:t>
+      </w:r>
+      <w:r>
+        <w:t xml:space="preserve">Pre–Post, and large effects</w:t>
+      </w:r>
+      <w:r>
+        <w:t xml:space="preserve"> </w:t>
+      </w:r>
+      <m:oMath>
+        <m:r>
+          <m:t>E</m:t>
+        </m:r>
+        <m:r>
+          <m:t>S</m:t>
+        </m:r>
+      </m:oMath>
+      <w:r>
+        <w:t xml:space="preserve"> </w:t>
+      </w:r>
+      <w:r>
+        <w:t xml:space="preserve">=</w:t>
+      </w:r>
+      <w:r>
+        <w:t xml:space="preserve"> </w:t>
+      </w:r>
+      <m:oMath>
+        <m:r>
+          <m:t>.98</m:t>
+        </m:r>
+      </m:oMath>
+      <w:r>
+        <w:t xml:space="preserve"> </w:t>
+      </w:r>
+      <w:r>
+        <w:t xml:space="preserve">Pre–Follow-up. Similar effects were found in the Guided self-help group,</w:t>
+      </w:r>
+      <w:r>
+        <w:t xml:space="preserve"> </w:t>
+      </w:r>
+      <m:oMath>
+        <m:r>
+          <m:t>E</m:t>
+        </m:r>
+        <m:r>
+          <m:t>S</m:t>
+        </m:r>
+      </m:oMath>
+      <w:r>
+        <w:t xml:space="preserve"> </w:t>
+      </w:r>
+      <w:r>
+        <w:t xml:space="preserve">=</w:t>
+      </w:r>
+      <w:r>
+        <w:t xml:space="preserve"> </w:t>
+      </w:r>
+      <m:oMath>
+        <m:r>
+          <m:t>.63</m:t>
+        </m:r>
+      </m:oMath>
+      <w:r>
+        <w:t xml:space="preserve"> </w:t>
+      </w:r>
+      <w:r>
+        <w:t xml:space="preserve">Pre–Post, and</w:t>
+      </w:r>
+      <w:r>
+        <w:t xml:space="preserve"> </w:t>
+      </w:r>
+      <m:oMath>
+        <m:r>
+          <m:t>E</m:t>
+        </m:r>
+        <m:r>
+          <m:t>S</m:t>
+        </m:r>
+      </m:oMath>
+      <w:r>
+        <w:t xml:space="preserve"> </w:t>
+      </w:r>
+      <w:r>
+        <w:t xml:space="preserve">=</w:t>
+      </w:r>
+      <w:r>
+        <w:t xml:space="preserve"> </w:t>
+      </w:r>
+      <m:oMath>
+        <m:r>
+          <m:t>.91</m:t>
+        </m:r>
+      </m:oMath>
+      <w:r>
+        <w:t xml:space="preserve"> </w:t>
+      </w:r>
+      <w:r>
+        <w:t xml:space="preserve">Pre–Follow-up. A moderate effect was found for PHQ-9 Pre–Follow-up for the Guided self-help group,</w:t>
+      </w:r>
+      <w:r>
+        <w:t xml:space="preserve"> </w:t>
+      </w:r>
+      <m:oMath>
+        <m:r>
+          <m:t>E</m:t>
+        </m:r>
+        <m:r>
+          <m:t>S</m:t>
+        </m:r>
+      </m:oMath>
+      <w:r>
+        <w:t xml:space="preserve"> </w:t>
+      </w:r>
+      <w:r>
+        <w:t xml:space="preserve">=</w:t>
+      </w:r>
+      <w:r>
+        <w:t xml:space="preserve"> </w:t>
+      </w:r>
+      <m:oMath>
+        <m:r>
+          <m:t>.53</m:t>
+        </m:r>
+      </m:oMath>
+      <w:r>
+        <w:t xml:space="preserve">. These findings were supplemented by the analysis of clinical significant change, where,</w:t>
+      </w:r>
+      <w:r>
+        <w:t xml:space="preserve"> </w:t>
+      </w:r>
+      <m:oMath>
+        <m:r>
+          <m:t>n</m:t>
+        </m:r>
+      </m:oMath>
+      <w:r>
+        <w:t xml:space="preserve"> </w:t>
+      </w:r>
+      <w:r>
+        <w:t xml:space="preserve">= 14 (21%) had recovered from social anxiety at Follow-up in the Self-help group, and</w:t>
+      </w:r>
+      <w:r>
+        <w:t xml:space="preserve"> </w:t>
+      </w:r>
+      <m:oMath>
+        <m:r>
+          <m:t>n</m:t>
+        </m:r>
+      </m:oMath>
+      <w:r>
+        <w:t xml:space="preserve"> </w:t>
+      </w:r>
+      <w:r>
+        <w:t xml:space="preserve">= 18 (26%) in the group that were guided by therapists. In addition,</w:t>
+      </w:r>
+      <w:r>
+        <w:t xml:space="preserve"> </w:t>
+      </w:r>
+      <m:oMath>
+        <m:r>
+          <m:t>n</m:t>
+        </m:r>
+      </m:oMath>
+      <w:r>
+        <w:t xml:space="preserve"> </w:t>
+      </w:r>
+      <w:r>
+        <w:t xml:space="preserve">= 18 (26%) in the Guided self-help group had recovered from depression at Follow-up. Thus, we found that Respekt</w:t>
       </w:r>
       <w:r>
         <w:rPr>
@@ -8308,24 +8295,10 @@
         <w:t xml:space="preserve">2</w:t>
       </w:r>
       <w:r>
-        <w:t xml:space="preserve">, providing evidence for its effects on levels of assertive behaviors, and consequently its effects on symptoms of common psychiatric disorders of anxiety and depression. The intervention was found to be effective at increasing levels of assertiveness, achieving large effects in both the Self-help and Guided self-help groups,</w:t>
-      </w:r>
-      <w:r>
-        <w:t xml:space="preserve"> </w:t>
-      </w:r>
-      <m:oMath>
-        <m:r>
-          <m:t>E</m:t>
-        </m:r>
-        <m:r>
-          <m:t>S</m:t>
-        </m:r>
-      </m:oMath>
-      <w:r>
-        <w:t xml:space="preserve"> </w:t>
-      </w:r>
-      <w:r>
-        <w:t xml:space="preserve">= …</w:t>
+        <w:t xml:space="preserve"> </w:t>
+      </w:r>
+      <w:r>
+        <w:t xml:space="preserve">clearly reduced symptoms of social anxiety across both treatment conditions, and over time possibly reduced symptoms of depression, to a moderate degree, among participants that were guided by therapists.</w:t>
       </w:r>
     </w:p>
     <w:p>
@@ -8333,93 +8306,7 @@
         <w:pStyle w:val="BodyText"/>
       </w:pPr>
       <w:r>
-        <w:t xml:space="preserve">Contextualize the current study w/ regards to assertiveness,</w:t>
-      </w:r>
-      <w:r>
-        <w:t xml:space="preserve"> </w:t>
-      </w:r>
-      <w:r>
-        <w:t xml:space="preserve">Speed et al. (</w:t>
-      </w:r>
-      <w:hyperlink w:anchor="ref-Speed2018a">
-        <w:r>
-          <w:rPr>
-            <w:rStyle w:val="Hyperlink"/>
-          </w:rPr>
-          <w:t xml:space="preserve">2018</w:t>
-        </w:r>
-      </w:hyperlink>
-      <w:r>
-        <w:t xml:space="preserve">)</w:t>
-      </w:r>
-      <w:r>
-        <w:t xml:space="preserve"> </w:t>
-      </w:r>
-      <w:r>
-        <w:t xml:space="preserve">(lack of up-to-date research outside of DBT), while</w:t>
-      </w:r>
-      <w:r>
-        <w:t xml:space="preserve"> </w:t>
-      </w:r>
-      <w:r>
-        <w:t xml:space="preserve">Day et al. (</w:t>
-      </w:r>
-      <w:hyperlink w:anchor="ref-Day2013">
-        <w:r>
-          <w:rPr>
-            <w:rStyle w:val="Hyperlink"/>
-          </w:rPr>
-          <w:t xml:space="preserve">2013</w:t>
-        </w:r>
-      </w:hyperlink>
-      <w:r>
-        <w:t xml:space="preserve">)</w:t>
-      </w:r>
-      <w:r>
-        <w:t xml:space="preserve">,</w:t>
-      </w:r>
-      <w:r>
-        <w:t xml:space="preserve"> </w:t>
-      </w:r>
-      <w:r>
-        <w:t xml:space="preserve">Rozental et al. (</w:t>
-      </w:r>
-      <w:hyperlink w:anchor="ref-Rozental2015">
-        <w:r>
-          <w:rPr>
-            <w:rStyle w:val="Hyperlink"/>
-          </w:rPr>
-          <w:t xml:space="preserve">2015</w:t>
-        </w:r>
-      </w:hyperlink>
-      <w:r>
-        <w:t xml:space="preserve">)</w:t>
-      </w:r>
-      <w:r>
-        <w:t xml:space="preserve">,</w:t>
-      </w:r>
-      <w:r>
-        <w:t xml:space="preserve"> </w:t>
-      </w:r>
-      <w:r>
-        <w:t xml:space="preserve">Rozental et al. (</w:t>
-      </w:r>
-      <w:hyperlink w:anchor="ref-Rozental2017">
-        <w:r>
-          <w:rPr>
-            <w:rStyle w:val="Hyperlink"/>
-          </w:rPr>
-          <w:t xml:space="preserve">2017</w:t>
-        </w:r>
-      </w:hyperlink>
-      <w:r>
-        <w:t xml:space="preserve">)</w:t>
-      </w:r>
-      <w:r>
-        <w:t xml:space="preserve"> </w:t>
-      </w:r>
-      <w:r>
-        <w:t xml:space="preserve">pointing to transdiagnostic interventions as potentially beneficial.</w:t>
+        <w:t xml:space="preserve">(Compare effect sizes and frequencies of clinical change with those found in literature here.)</w:t>
       </w:r>
     </w:p>
     <w:p>
@@ -8427,53 +8314,7 @@
         <w:pStyle w:val="BodyText"/>
       </w:pPr>
       <w:r>
-        <w:t xml:space="preserve">Restate effects between groups, compare to literature for iCBT,</w:t>
-      </w:r>
-      <w:r>
-        <w:t xml:space="preserve"> </w:t>
-      </w:r>
-      <w:r>
-        <w:t xml:space="preserve">Carlbring et al. (</w:t>
-      </w:r>
-      <w:hyperlink w:anchor="ref-Carlbring2018">
-        <w:r>
-          <w:rPr>
-            <w:rStyle w:val="Hyperlink"/>
-          </w:rPr>
-          <w:t xml:space="preserve">2018</w:t>
-        </w:r>
-      </w:hyperlink>
-      <w:r>
-        <w:t xml:space="preserve">)</w:t>
-      </w:r>
-      <w:r>
-        <w:t xml:space="preserve"> </w:t>
-      </w:r>
-      <w:r>
-        <w:t xml:space="preserve">(iCBT as effective as face-to-face treatment),</w:t>
-      </w:r>
-      <w:r>
-        <w:t xml:space="preserve"> </w:t>
-      </w:r>
-      <w:r>
-        <w:t xml:space="preserve">Andrews et al. (</w:t>
-      </w:r>
-      <w:hyperlink w:anchor="ref-Andrews2018">
-        <w:r>
-          <w:rPr>
-            <w:rStyle w:val="Hyperlink"/>
-          </w:rPr>
-          <w:t xml:space="preserve">2018</w:t>
-        </w:r>
-      </w:hyperlink>
-      <w:r>
-        <w:t xml:space="preserve">)</w:t>
-      </w:r>
-      <w:r>
-        <w:t xml:space="preserve"> </w:t>
-      </w:r>
-      <w:r>
-        <w:t xml:space="preserve">(iCBT effective, acceptable, average between-group effect size g = 0.8 compared to controls; results from</w:t>
+        <w:t xml:space="preserve">In line with</w:t>
       </w:r>
       <w:r>
         <w:t xml:space="preserve"> </w:t>
@@ -8493,163 +8334,11 @@
         <w:t xml:space="preserve">)</w:t>
       </w:r>
       <w:r>
-        <w:t xml:space="preserve"> </w:t>
-      </w:r>
-      <w:r>
-        <w:t xml:space="preserve">concur, also pointing to guided iCBT producing somewhat larger effects than non-guided). Also, compare w/ frequencies or reliable change, e.g.</w:t>
-      </w:r>
-      <w:r>
-        <w:t xml:space="preserve"> </w:t>
-      </w:r>
-      <w:r>
-        <w:t xml:space="preserve">Rozental et al. (</w:t>
-      </w:r>
-      <w:hyperlink w:anchor="ref-Rozental2015">
-        <w:r>
-          <w:rPr>
-            <w:rStyle w:val="Hyperlink"/>
-          </w:rPr>
-          <w:t xml:space="preserve">2015</w:t>
-        </w:r>
-      </w:hyperlink>
-      <w:r>
-        <w:t xml:space="preserve">)</w:t>
-      </w:r>
-      <w:r>
-        <w:t xml:space="preserve">.</w:t>
-      </w:r>
-    </w:p>
-    <w:p>
-      <w:pPr>
-        <w:pStyle w:val="BodyText"/>
-      </w:pPr>
-      <w:r>
-        <w:t xml:space="preserve">Relate to</w:t>
-      </w:r>
-      <w:r>
-        <w:t xml:space="preserve"> </w:t>
-      </w:r>
-      <w:r>
-        <w:t xml:space="preserve">Baumeister et al. (</w:t>
-      </w:r>
-      <w:hyperlink w:anchor="ref-Baumeister2014a">
-        <w:r>
-          <w:rPr>
-            <w:rStyle w:val="Hyperlink"/>
-          </w:rPr>
-          <w:t xml:space="preserve">2014</w:t>
-        </w:r>
-      </w:hyperlink>
-      <w:r>
-        <w:t xml:space="preserve">)</w:t>
-      </w:r>
-      <w:r>
-        <w:t xml:space="preserve">: Being guided by a therapist in Respekt</w:t>
-      </w:r>
-      <w:r>
-        <w:rPr>
-          <w:vertAlign w:val="superscript"/>
-        </w:rPr>
-        <w:t xml:space="preserve">2</w:t>
-      </w:r>
-      <w:r>
-        <w:t xml:space="preserve"> </w:t>
-      </w:r>
-      <w:r>
-        <w:t xml:space="preserve">does seem to entail some advantages, especially for longer-term outcomes. In the Guided self-help group, adaptive assertiveness had increased between end of treatment and 1-year Follow-up, and depression had decreased from pre-treatment to 1-year Follow-up. These phenomena were not observed in the group where the participants were engaging with the intervention on their own.</w:t>
-      </w:r>
-    </w:p>
-    <w:p>
-      <w:pPr>
-        <w:pStyle w:val="BodyText"/>
-      </w:pPr>
-      <w:r>
-        <w:t xml:space="preserve">(Speculatively, this might be explained by either increased</w:t>
-      </w:r>
-      <w:r>
-        <w:t xml:space="preserve"> </w:t>
-      </w:r>
-      <w:r>
-        <w:rPr>
-          <w:iCs/>
-          <w:i/>
-        </w:rPr>
-        <w:t xml:space="preserve">willingness</w:t>
-      </w:r>
-      <w:r>
-        <w:t xml:space="preserve"> </w:t>
-      </w:r>
-      <w:r>
-        <w:t xml:space="preserve">to participate in behavioral experiments through the effects of coaching, an increased</w:t>
-      </w:r>
-      <w:r>
-        <w:t xml:space="preserve"> </w:t>
-      </w:r>
-      <w:r>
-        <w:rPr>
-          <w:iCs/>
-          <w:i/>
-        </w:rPr>
-        <w:t xml:space="preserve">ability to engage</w:t>
-      </w:r>
-      <w:r>
-        <w:t xml:space="preserve"> </w:t>
-      </w:r>
-      <w:r>
-        <w:t xml:space="preserve">in behavioral experiments through active problem solving with the therapist, or increased</w:t>
-      </w:r>
-      <w:r>
-        <w:t xml:space="preserve"> </w:t>
-      </w:r>
-      <w:r>
-        <w:rPr>
-          <w:iCs/>
-          <w:i/>
-        </w:rPr>
-        <w:t xml:space="preserve">ability to generalize</w:t>
-      </w:r>
-      <w:r>
-        <w:t xml:space="preserve"> </w:t>
-      </w:r>
-      <w:r>
-        <w:t xml:space="preserve">findings from such experiments through better compliance to homework assignments, or any combination thereof. To dismantle the difference … (Följa upp på något sätt? Kolla antal inloggningar? Antal meddelanden som skickats? Något för en annan artikel? Hur som helst, kolla litteraturen, jämför med andras fynd.)</w:t>
-      </w:r>
-    </w:p>
-    <w:p>
-      <w:pPr>
-        <w:pStyle w:val="BodyText"/>
-      </w:pPr>
-      <w:r>
-        <w:t xml:space="preserve">Johansson &amp; Andersson (</w:t>
-      </w:r>
-      <w:hyperlink w:anchor="ref-Johansson2012">
-        <w:r>
-          <w:rPr>
-            <w:rStyle w:val="Hyperlink"/>
-          </w:rPr>
-          <w:t xml:space="preserve">2012</w:t>
-        </w:r>
-      </w:hyperlink>
-      <w:r>
-        <w:t xml:space="preserve">)</w:t>
-      </w:r>
-      <w:r>
-        <w:t xml:space="preserve"> </w:t>
-      </w:r>
-      <w:r>
-        <w:t xml:space="preserve">“</w:t>
-      </w:r>
-      <w:r>
-        <w:t xml:space="preserve">In this review, the authors have found an evidence for a strong correlation between the degree of support and outcome</w:t>
-      </w:r>
-      <w:r>
-        <w:t xml:space="preserve">”</w:t>
-      </w:r>
-    </w:p>
-    <w:p>
-      <w:pPr>
-        <w:pStyle w:val="BodyText"/>
-      </w:pPr>
+        <w:t xml:space="preserve">, the results of the current study suggest that while effects at Post and Follow-up between groups are comparable for all measures, being guided by a therapist in iCBT could entail some advantages, especially for longer-term outcomes. In the Guided self-help group, adaptive assertiveness had increased between end of treatment and 1-year Follow-up, and both analysis within-groups and of statistical change indicated that depression had decreased from pre-treatment to 1-year Follow-up both. These phenomena were not observed in the group where the participants were engaging with the intervention on their own. Speculatively, this might be explained by either increased willingness to participate in behavioral experiments through the effects of coaching, an increased ability to engage in behavioral experiments through active problem solving with the therapist, or increased ability to generalize findings from such experiments through better compliance to homework assignments, or any combination thereof. While the mechanisms of mediation and moderation remain to unravel, the presence of human support could increase adherence to the intervention through increased levels of accountability, as suggested by</w:t>
+      </w:r>
+      <w:r>
+        <w:t xml:space="preserve"> </w:t>
+      </w:r>
       <w:r>
         <w:t xml:space="preserve">Mohr et al. (</w:t>
       </w:r>
@@ -8665,19 +8354,7 @@
         <w:t xml:space="preserve">)</w:t>
       </w:r>
       <w:r>
-        <w:t xml:space="preserve"> </w:t>
-      </w:r>
-      <w:r>
-        <w:t xml:space="preserve">“</w:t>
-      </w:r>
-      <w:r>
-        <w:t xml:space="preserve">We argue that human support increases adherence through accountability to a coach who is seen as trustworthy, benevolent, and having expertise</w:t>
-      </w:r>
-      <w:r>
-        <w:t xml:space="preserve">”</w:t>
-      </w:r>
-      <w:r>
-        <w:t xml:space="preserve">)</w:t>
+        <w:t xml:space="preserve">.</w:t>
       </w:r>
     </w:p>
     <w:p>
@@ -8697,7 +8374,7 @@
         <w:t xml:space="preserve"> </w:t>
       </w:r>
       <w:r>
-        <w:t xml:space="preserve">intervention, it is difficult to transfer the findings to the general population. Firstly, X, secondly, Y, … The current study also suffers from a number of limitations, among them Å (operationalization of</w:t>
+        <w:t xml:space="preserve">intervention, it is difficult to transfer the findings to the general population. Firstly, X, secondly, Y, … The current study also suffers from a number of limitations, among them Z (biased recruitment), Å (unclear operationalization of</w:t>
       </w:r>
       <w:r>
         <w:t xml:space="preserve"> </w:t>
@@ -8712,7 +8389,7 @@
         <w:t xml:space="preserve">’</w:t>
       </w:r>
       <w:r>
-        <w:t xml:space="preserve">), Ä (no validated scales) and Ö (waitlist as control).</w:t>
+        <w:t xml:space="preserve">), Ä (no validated scales), Ö (waitlist as control).</w:t>
       </w:r>
     </w:p>
     <w:p>
@@ -8728,7 +8405,18 @@
         <w:pStyle w:val="BodyText"/>
       </w:pPr>
       <w:r>
-        <w:t xml:space="preserve">Lösrykta tankar/stycken att utveckla och sammanfoga till en helhet:</w:t>
+        <w:t xml:space="preserve">Lösrykta tankar/stycken att eventuellt utveckla:</w:t>
+      </w:r>
+    </w:p>
+    <w:p>
+      <w:pPr>
+        <w:numPr>
+          <w:ilvl w:val="0"/>
+          <w:numId w:val="1002"/>
+        </w:numPr>
+      </w:pPr>
+      <w:r>
+        <w:t xml:space="preserve">Jämföra engagemang mellan grupperna? Antal inloggningar? Antal gjorda hemuppgifter?</w:t>
       </w:r>
     </w:p>
     <w:p>
@@ -8919,7 +8607,7 @@
         <w:t xml:space="preserve">…</w:t>
       </w:r>
     </w:p>
-    <w:bookmarkStart w:id="139" w:name="references"/>
+    <w:bookmarkStart w:id="136" w:name="references"/>
     <w:p>
       <w:pPr>
         <w:pStyle w:val="Heading2"/>
@@ -8928,8 +8616,8 @@
         <w:t xml:space="preserve">References</w:t>
       </w:r>
     </w:p>
-    <w:bookmarkStart w:id="138" w:name="refs"/>
-    <w:bookmarkStart w:id="56" w:name="ref-alberti1974your"/>
+    <w:bookmarkStart w:id="135" w:name="refs"/>
+    <w:bookmarkStart w:id="55" w:name="ref-alberti1974your"/>
     <w:p>
       <w:pPr>
         <w:pStyle w:val="Bibliography"/>
@@ -8954,8 +8642,8 @@
         <w:t xml:space="preserve">(2nd ed.). Impact.</w:t>
       </w:r>
     </w:p>
-    <w:bookmarkEnd w:id="56"/>
-    <w:bookmarkStart w:id="57" w:name="ref-alberti2017your"/>
+    <w:bookmarkEnd w:id="55"/>
+    <w:bookmarkStart w:id="56" w:name="ref-alberti2017your"/>
     <w:p>
       <w:pPr>
         <w:pStyle w:val="Bibliography"/>
@@ -8977,8 +8665,8 @@
         <w:t xml:space="preserve">. New Harbinger Publications.</w:t>
       </w:r>
     </w:p>
-    <w:bookmarkEnd w:id="57"/>
-    <w:bookmarkStart w:id="59" w:name="ref-Andrews2018"/>
+    <w:bookmarkEnd w:id="56"/>
+    <w:bookmarkStart w:id="58" w:name="ref-Andrews2018"/>
     <w:p>
       <w:pPr>
         <w:pStyle w:val="Bibliography"/>
@@ -9024,7 +8712,7 @@
       <w:r>
         <w:t xml:space="preserve"> </w:t>
       </w:r>
-      <w:hyperlink r:id="rId58">
+      <w:hyperlink r:id="rId57">
         <w:r>
           <w:rPr>
             <w:rStyle w:val="Hyperlink"/>
@@ -9033,8 +8721,8 @@
         </w:r>
       </w:hyperlink>
     </w:p>
-    <w:bookmarkEnd w:id="59"/>
-    <w:bookmarkStart w:id="61" w:name="ref-Antunez2020"/>
+    <w:bookmarkEnd w:id="58"/>
+    <w:bookmarkStart w:id="60" w:name="ref-Antunez2020"/>
     <w:p>
       <w:pPr>
         <w:pStyle w:val="Bibliography"/>
@@ -9071,7 +8759,7 @@
       <w:r>
         <w:t xml:space="preserve"> </w:t>
       </w:r>
-      <w:hyperlink r:id="rId60">
+      <w:hyperlink r:id="rId59">
         <w:r>
           <w:rPr>
             <w:rStyle w:val="Hyperlink"/>
@@ -9080,8 +8768,8 @@
         </w:r>
       </w:hyperlink>
     </w:p>
-    <w:bookmarkEnd w:id="61"/>
-    <w:bookmarkStart w:id="63" w:name="ref-Baker2015"/>
+    <w:bookmarkEnd w:id="60"/>
+    <w:bookmarkStart w:id="62" w:name="ref-Baker2015"/>
     <w:p>
       <w:pPr>
         <w:pStyle w:val="Bibliography"/>
@@ -9127,7 +8815,7 @@
       <w:r>
         <w:t xml:space="preserve"> </w:t>
       </w:r>
-      <w:hyperlink r:id="rId62">
+      <w:hyperlink r:id="rId61">
         <w:r>
           <w:rPr>
             <w:rStyle w:val="Hyperlink"/>
@@ -9136,8 +8824,8 @@
         </w:r>
       </w:hyperlink>
     </w:p>
-    <w:bookmarkEnd w:id="63"/>
-    <w:bookmarkStart w:id="65" w:name="ref-Baumeister2014a"/>
+    <w:bookmarkEnd w:id="62"/>
+    <w:bookmarkStart w:id="64" w:name="ref-Baumeister2014a"/>
     <w:p>
       <w:pPr>
         <w:pStyle w:val="Bibliography"/>
@@ -9164,7 +8852,7 @@
       <w:r>
         <w:t xml:space="preserve"> </w:t>
       </w:r>
-      <w:hyperlink r:id="rId64">
+      <w:hyperlink r:id="rId63">
         <w:r>
           <w:rPr>
             <w:rStyle w:val="Hyperlink"/>
@@ -9173,8 +8861,8 @@
         </w:r>
       </w:hyperlink>
     </w:p>
-    <w:bookmarkEnd w:id="65"/>
-    <w:bookmarkStart w:id="66" w:name="ref-beck1979cognitive"/>
+    <w:bookmarkEnd w:id="64"/>
+    <w:bookmarkStart w:id="65" w:name="ref-beck1979cognitive"/>
     <w:p>
       <w:pPr>
         <w:pStyle w:val="Bibliography"/>
@@ -9196,8 +8884,8 @@
         <w:t xml:space="preserve">. Guilford Publications.</w:t>
       </w:r>
     </w:p>
-    <w:bookmarkEnd w:id="66"/>
-    <w:bookmarkStart w:id="68" w:name="ref-Carlbring2018"/>
+    <w:bookmarkEnd w:id="65"/>
+    <w:bookmarkStart w:id="67" w:name="ref-Carlbring2018"/>
     <w:p>
       <w:pPr>
         <w:pStyle w:val="Bibliography"/>
@@ -9243,7 +8931,7 @@
       <w:r>
         <w:t xml:space="preserve"> </w:t>
       </w:r>
-      <w:hyperlink r:id="rId67">
+      <w:hyperlink r:id="rId66">
         <w:r>
           <w:rPr>
             <w:rStyle w:val="Hyperlink"/>
@@ -9252,8 +8940,8 @@
         </w:r>
       </w:hyperlink>
     </w:p>
-    <w:bookmarkEnd w:id="68"/>
-    <w:bookmarkStart w:id="70" w:name="ref-Chambless2001"/>
+    <w:bookmarkEnd w:id="67"/>
+    <w:bookmarkStart w:id="69" w:name="ref-Chambless2001"/>
     <w:p>
       <w:pPr>
         <w:pStyle w:val="Bibliography"/>
@@ -9299,7 +8987,7 @@
       <w:r>
         <w:t xml:space="preserve"> </w:t>
       </w:r>
-      <w:hyperlink r:id="rId69">
+      <w:hyperlink r:id="rId68">
         <w:r>
           <w:rPr>
             <w:rStyle w:val="Hyperlink"/>
@@ -9308,8 +8996,8 @@
         </w:r>
       </w:hyperlink>
     </w:p>
-    <w:bookmarkEnd w:id="70"/>
-    <w:bookmarkStart w:id="72" w:name="ref-Clark1986"/>
+    <w:bookmarkEnd w:id="69"/>
+    <w:bookmarkStart w:id="71" w:name="ref-Clark1986"/>
     <w:p>
       <w:pPr>
         <w:pStyle w:val="Bibliography"/>
@@ -9355,7 +9043,7 @@
       <w:r>
         <w:t xml:space="preserve"> </w:t>
       </w:r>
-      <w:hyperlink r:id="rId71">
+      <w:hyperlink r:id="rId70">
         <w:r>
           <w:rPr>
             <w:rStyle w:val="Hyperlink"/>
@@ -9364,8 +9052,8 @@
         </w:r>
       </w:hyperlink>
     </w:p>
-    <w:bookmarkEnd w:id="72"/>
-    <w:bookmarkStart w:id="73" w:name="ref-clark1995cognitive"/>
+    <w:bookmarkEnd w:id="71"/>
+    <w:bookmarkStart w:id="72" w:name="ref-clark1995cognitive"/>
     <w:p>
       <w:pPr>
         <w:pStyle w:val="Bibliography"/>
@@ -9399,8 +9087,8 @@
         <w:t xml:space="preserve">(Vol. 41, pp. 22–23). The Guilford Press.</w:t>
       </w:r>
     </w:p>
-    <w:bookmarkEnd w:id="73"/>
-    <w:bookmarkStart w:id="75" w:name="ref-R-clinicalsignificance"/>
+    <w:bookmarkEnd w:id="72"/>
+    <w:bookmarkStart w:id="74" w:name="ref-R-clinicalsignificance"/>
     <w:p>
       <w:pPr>
         <w:pStyle w:val="Bibliography"/>
@@ -9424,7 +9112,7 @@
       <w:r>
         <w:t xml:space="preserve"> </w:t>
       </w:r>
-      <w:hyperlink r:id="rId74">
+      <w:hyperlink r:id="rId73">
         <w:r>
           <w:rPr>
             <w:rStyle w:val="Hyperlink"/>
@@ -9433,8 +9121,8 @@
         </w:r>
       </w:hyperlink>
     </w:p>
-    <w:bookmarkEnd w:id="75"/>
-    <w:bookmarkStart w:id="76" w:name="ref-cohen1988statistical"/>
+    <w:bookmarkEnd w:id="74"/>
+    <w:bookmarkStart w:id="75" w:name="ref-cohen1988statistical"/>
     <w:p>
       <w:pPr>
         <w:pStyle w:val="Bibliography"/>
@@ -9456,8 +9144,8 @@
         <w:t xml:space="preserve">. Lawrence Earlbaum Associates, Inc.</w:t>
       </w:r>
     </w:p>
-    <w:bookmarkEnd w:id="76"/>
-    <w:bookmarkStart w:id="78" w:name="ref-Craske2008"/>
+    <w:bookmarkEnd w:id="75"/>
+    <w:bookmarkStart w:id="77" w:name="ref-Craske2008"/>
     <w:p>
       <w:pPr>
         <w:pStyle w:val="Bibliography"/>
@@ -9503,7 +9191,7 @@
       <w:r>
         <w:t xml:space="preserve"> </w:t>
       </w:r>
-      <w:hyperlink r:id="rId77">
+      <w:hyperlink r:id="rId76">
         <w:r>
           <w:rPr>
             <w:rStyle w:val="Hyperlink"/>
@@ -9512,8 +9200,8 @@
         </w:r>
       </w:hyperlink>
     </w:p>
-    <w:bookmarkEnd w:id="78"/>
-    <w:bookmarkStart w:id="80" w:name="ref-Cuijpers2016"/>
+    <w:bookmarkEnd w:id="77"/>
+    <w:bookmarkStart w:id="79" w:name="ref-Cuijpers2016"/>
     <w:p>
       <w:pPr>
         <w:pStyle w:val="Bibliography"/>
@@ -9550,7 +9238,7 @@
       <w:r>
         <w:t xml:space="preserve"> </w:t>
       </w:r>
-      <w:hyperlink r:id="rId79">
+      <w:hyperlink r:id="rId78">
         <w:r>
           <w:rPr>
             <w:rStyle w:val="Hyperlink"/>
@@ -9559,8 +9247,8 @@
         </w:r>
       </w:hyperlink>
     </w:p>
-    <w:bookmarkEnd w:id="80"/>
-    <w:bookmarkStart w:id="82" w:name="ref-Day2013"/>
+    <w:bookmarkEnd w:id="79"/>
+    <w:bookmarkStart w:id="81" w:name="ref-Day2013"/>
     <w:p>
       <w:pPr>
         <w:pStyle w:val="Bibliography"/>
@@ -9606,7 +9294,7 @@
       <w:r>
         <w:t xml:space="preserve"> </w:t>
       </w:r>
-      <w:hyperlink r:id="rId81">
+      <w:hyperlink r:id="rId80">
         <w:r>
           <w:rPr>
             <w:rStyle w:val="Hyperlink"/>
@@ -9615,8 +9303,8 @@
         </w:r>
       </w:hyperlink>
     </w:p>
-    <w:bookmarkEnd w:id="82"/>
-    <w:bookmarkStart w:id="83" w:name="ref-fensterheim1975don"/>
+    <w:bookmarkEnd w:id="81"/>
+    <w:bookmarkStart w:id="82" w:name="ref-fensterheim1975don"/>
     <w:p>
       <w:pPr>
         <w:pStyle w:val="Bibliography"/>
@@ -9638,8 +9326,8 @@
         <w:t xml:space="preserve">. Dell Publishing Company.</w:t>
       </w:r>
     </w:p>
-    <w:bookmarkEnd w:id="83"/>
-    <w:bookmarkStart w:id="85" w:name="ref-Fresco2001"/>
+    <w:bookmarkEnd w:id="82"/>
+    <w:bookmarkStart w:id="84" w:name="ref-Fresco2001"/>
     <w:p>
       <w:pPr>
         <w:pStyle w:val="Bibliography"/>
@@ -9685,7 +9373,7 @@
       <w:r>
         <w:t xml:space="preserve"> </w:t>
       </w:r>
-      <w:hyperlink r:id="rId84">
+      <w:hyperlink r:id="rId83">
         <w:r>
           <w:rPr>
             <w:rStyle w:val="Hyperlink"/>
@@ -9694,8 +9382,8 @@
         </w:r>
       </w:hyperlink>
     </w:p>
-    <w:bookmarkEnd w:id="85"/>
-    <w:bookmarkStart w:id="87" w:name="ref-Furukawa2014"/>
+    <w:bookmarkEnd w:id="84"/>
+    <w:bookmarkStart w:id="86" w:name="ref-Furukawa2014"/>
     <w:p>
       <w:pPr>
         <w:pStyle w:val="Bibliography"/>
@@ -9732,7 +9420,7 @@
       <w:r>
         <w:t xml:space="preserve"> </w:t>
       </w:r>
-      <w:hyperlink r:id="rId86">
+      <w:hyperlink r:id="rId85">
         <w:r>
           <w:rPr>
             <w:rStyle w:val="Hyperlink"/>
@@ -9741,8 +9429,8 @@
         </w:r>
       </w:hyperlink>
     </w:p>
-    <w:bookmarkEnd w:id="87"/>
-    <w:bookmarkStart w:id="88" w:name="ref-gambrill1975assertion"/>
+    <w:bookmarkEnd w:id="86"/>
+    <w:bookmarkStart w:id="87" w:name="ref-gambrill1975assertion"/>
     <w:p>
       <w:pPr>
         <w:pStyle w:val="Bibliography"/>
@@ -9786,8 +9474,8 @@
         <w:t xml:space="preserve">(4), 550–561.</w:t>
       </w:r>
     </w:p>
-    <w:bookmarkEnd w:id="88"/>
-    <w:bookmarkStart w:id="90" w:name="ref-RandomOrg"/>
+    <w:bookmarkEnd w:id="87"/>
+    <w:bookmarkStart w:id="89" w:name="ref-RandomOrg"/>
     <w:p>
       <w:pPr>
         <w:pStyle w:val="Bibliography"/>
@@ -9825,7 +9513,7 @@
       <w:r>
         <w:t xml:space="preserve"> </w:t>
       </w:r>
-      <w:hyperlink r:id="rId89">
+      <w:hyperlink r:id="rId88">
         <w:r>
           <w:rPr>
             <w:rStyle w:val="Hyperlink"/>
@@ -9837,8 +9525,8 @@
         <w:t xml:space="preserve">.</w:t>
       </w:r>
     </w:p>
-    <w:bookmarkEnd w:id="90"/>
-    <w:bookmarkStart w:id="92" w:name="ref-Hayes2004a"/>
+    <w:bookmarkEnd w:id="89"/>
+    <w:bookmarkStart w:id="91" w:name="ref-Hayes2004a"/>
     <w:p>
       <w:pPr>
         <w:pStyle w:val="Bibliography"/>
@@ -9884,7 +9572,7 @@
       <w:r>
         <w:t xml:space="preserve"> </w:t>
       </w:r>
-      <w:hyperlink r:id="rId91">
+      <w:hyperlink r:id="rId90">
         <w:r>
           <w:rPr>
             <w:rStyle w:val="Hyperlink"/>
@@ -9893,8 +9581,8 @@
         </w:r>
       </w:hyperlink>
     </w:p>
-    <w:bookmarkEnd w:id="92"/>
-    <w:bookmarkStart w:id="94" w:name="ref-Hofmann2012"/>
+    <w:bookmarkEnd w:id="91"/>
+    <w:bookmarkStart w:id="93" w:name="ref-Hofmann2012"/>
     <w:p>
       <w:pPr>
         <w:pStyle w:val="Bibliography"/>
@@ -9940,7 +9628,7 @@
       <w:r>
         <w:t xml:space="preserve"> </w:t>
       </w:r>
-      <w:hyperlink r:id="rId93">
+      <w:hyperlink r:id="rId92">
         <w:r>
           <w:rPr>
             <w:rStyle w:val="Hyperlink"/>
@@ -9949,8 +9637,8 @@
         </w:r>
       </w:hyperlink>
     </w:p>
-    <w:bookmarkEnd w:id="94"/>
-    <w:bookmarkStart w:id="95" w:name="ref-Jacobson1991"/>
+    <w:bookmarkEnd w:id="93"/>
+    <w:bookmarkStart w:id="94" w:name="ref-Jacobson1991"/>
     <w:p>
       <w:pPr>
         <w:pStyle w:val="Bibliography"/>
@@ -9994,55 +9682,8 @@
         <w:t xml:space="preserve">(1), 12–19.</w:t>
       </w:r>
     </w:p>
-    <w:bookmarkEnd w:id="95"/>
-    <w:bookmarkStart w:id="97" w:name="ref-Johansson2012"/>
-    <w:p>
-      <w:pPr>
-        <w:pStyle w:val="Bibliography"/>
-      </w:pPr>
-      <w:r>
-        <w:t xml:space="preserve">Johansson, R., &amp; Andersson, G. (2012). Internet-based psychological treatments for depression.</w:t>
-      </w:r>
-      <w:r>
-        <w:t xml:space="preserve"> </w:t>
-      </w:r>
-      <w:r>
-        <w:rPr>
-          <w:iCs/>
-          <w:i/>
-        </w:rPr>
-        <w:t xml:space="preserve">Expert Review of Neurotherapeutics</w:t>
-      </w:r>
-      <w:r>
-        <w:t xml:space="preserve">,</w:t>
-      </w:r>
-      <w:r>
-        <w:t xml:space="preserve"> </w:t>
-      </w:r>
-      <w:r>
-        <w:rPr>
-          <w:iCs/>
-          <w:i/>
-        </w:rPr>
-        <w:t xml:space="preserve">12</w:t>
-      </w:r>
-      <w:r>
-        <w:t xml:space="preserve">, 861–870.</w:t>
-      </w:r>
-      <w:r>
-        <w:t xml:space="preserve"> </w:t>
-      </w:r>
-      <w:hyperlink r:id="rId96">
-        <w:r>
-          <w:rPr>
-            <w:rStyle w:val="Hyperlink"/>
-          </w:rPr>
-          <w:t xml:space="preserve">https://doi.org/10.1586/ern.12.63</w:t>
-        </w:r>
-      </w:hyperlink>
-    </w:p>
-    <w:bookmarkEnd w:id="97"/>
-    <w:bookmarkStart w:id="99" w:name="ref-Kroenke2010"/>
+    <w:bookmarkEnd w:id="94"/>
+    <w:bookmarkStart w:id="96" w:name="ref-Kroenke2010"/>
     <w:p>
       <w:pPr>
         <w:pStyle w:val="Bibliography"/>
@@ -10088,7 +9729,7 @@
       <w:r>
         <w:t xml:space="preserve"> </w:t>
       </w:r>
-      <w:hyperlink r:id="rId98">
+      <w:hyperlink r:id="rId95">
         <w:r>
           <w:rPr>
             <w:rStyle w:val="Hyperlink"/>
@@ -10097,8 +9738,8 @@
         </w:r>
       </w:hyperlink>
     </w:p>
-    <w:bookmarkEnd w:id="99"/>
-    <w:bookmarkStart w:id="101" w:name="ref-R-lmerTest"/>
+    <w:bookmarkEnd w:id="96"/>
+    <w:bookmarkStart w:id="98" w:name="ref-R-lmerTest"/>
     <w:p>
       <w:pPr>
         <w:pStyle w:val="Bibliography"/>
@@ -10122,7 +9763,7 @@
       <w:r>
         <w:t xml:space="preserve"> </w:t>
       </w:r>
-      <w:hyperlink r:id="rId100">
+      <w:hyperlink r:id="rId97">
         <w:r>
           <w:rPr>
             <w:rStyle w:val="Hyperlink"/>
@@ -10131,8 +9772,8 @@
         </w:r>
       </w:hyperlink>
     </w:p>
-    <w:bookmarkEnd w:id="101"/>
-    <w:bookmarkStart w:id="103" w:name="ref-R-emmeans"/>
+    <w:bookmarkEnd w:id="98"/>
+    <w:bookmarkStart w:id="100" w:name="ref-R-emmeans"/>
     <w:p>
       <w:pPr>
         <w:pStyle w:val="Bibliography"/>
@@ -10156,7 +9797,7 @@
       <w:r>
         <w:t xml:space="preserve"> </w:t>
       </w:r>
-      <w:hyperlink r:id="rId102">
+      <w:hyperlink r:id="rId99">
         <w:r>
           <w:rPr>
             <w:rStyle w:val="Hyperlink"/>
@@ -10165,8 +9806,8 @@
         </w:r>
       </w:hyperlink>
     </w:p>
-    <w:bookmarkEnd w:id="103"/>
-    <w:bookmarkStart w:id="105" w:name="ref-LINEHAN1979"/>
+    <w:bookmarkEnd w:id="100"/>
+    <w:bookmarkStart w:id="102" w:name="ref-LINEHAN1979"/>
     <w:p>
       <w:pPr>
         <w:pStyle w:val="Bibliography"/>
@@ -10202,7 +9843,7 @@
       <w:r>
         <w:t xml:space="preserve"> </w:t>
       </w:r>
-      <w:hyperlink r:id="rId104">
+      <w:hyperlink r:id="rId101">
         <w:r>
           <w:rPr>
             <w:rStyle w:val="Hyperlink"/>
@@ -10211,8 +9852,8 @@
         </w:r>
       </w:hyperlink>
     </w:p>
-    <w:bookmarkEnd w:id="105"/>
-    <w:bookmarkStart w:id="106" w:name="ref-linehan1993skills"/>
+    <w:bookmarkEnd w:id="102"/>
+    <w:bookmarkStart w:id="103" w:name="ref-linehan1993skills"/>
     <w:p>
       <w:pPr>
         <w:pStyle w:val="Bibliography"/>
@@ -10234,8 +9875,8 @@
         <w:t xml:space="preserve"> The Guilford Press.</w:t>
       </w:r>
     </w:p>
-    <w:bookmarkEnd w:id="106"/>
-    <w:bookmarkStart w:id="108" w:name="ref-R-ggeffects"/>
+    <w:bookmarkEnd w:id="103"/>
+    <w:bookmarkStart w:id="105" w:name="ref-R-ggeffects"/>
     <w:p>
       <w:pPr>
         <w:pStyle w:val="Bibliography"/>
@@ -10281,7 +9922,7 @@
       <w:r>
         <w:t xml:space="preserve"> </w:t>
       </w:r>
-      <w:hyperlink r:id="rId107">
+      <w:hyperlink r:id="rId104">
         <w:r>
           <w:rPr>
             <w:rStyle w:val="Hyperlink"/>
@@ -10290,8 +9931,8 @@
         </w:r>
       </w:hyperlink>
     </w:p>
-    <w:bookmarkEnd w:id="108"/>
-    <w:bookmarkStart w:id="110" w:name="ref-R-performance"/>
+    <w:bookmarkEnd w:id="105"/>
+    <w:bookmarkStart w:id="107" w:name="ref-R-performance"/>
     <w:p>
       <w:pPr>
         <w:pStyle w:val="Bibliography"/>
@@ -10315,7 +9956,7 @@
       <w:r>
         <w:t xml:space="preserve"> </w:t>
       </w:r>
-      <w:hyperlink r:id="rId109">
+      <w:hyperlink r:id="rId106">
         <w:r>
           <w:rPr>
             <w:rStyle w:val="Hyperlink"/>
@@ -10324,8 +9965,8 @@
         </w:r>
       </w:hyperlink>
     </w:p>
-    <w:bookmarkEnd w:id="110"/>
-    <w:bookmarkStart w:id="112" w:name="ref-michel2008"/>
+    <w:bookmarkEnd w:id="107"/>
+    <w:bookmarkStart w:id="109" w:name="ref-michel2008"/>
     <w:p>
       <w:pPr>
         <w:pStyle w:val="Bibliography"/>
@@ -10349,7 +9990,7 @@
       <w:r>
         <w:t xml:space="preserve"> </w:t>
       </w:r>
-      <w:hyperlink r:id="rId111">
+      <w:hyperlink r:id="rId108">
         <w:r>
           <w:rPr>
             <w:rStyle w:val="Hyperlink"/>
@@ -10358,8 +9999,8 @@
         </w:r>
       </w:hyperlink>
     </w:p>
-    <w:bookmarkEnd w:id="112"/>
-    <w:bookmarkStart w:id="114" w:name="ref-Mohr2011"/>
+    <w:bookmarkEnd w:id="109"/>
+    <w:bookmarkStart w:id="111" w:name="ref-Mohr2011"/>
     <w:p>
       <w:pPr>
         <w:pStyle w:val="Bibliography"/>
@@ -10396,7 +10037,7 @@
       <w:r>
         <w:t xml:space="preserve"> </w:t>
       </w:r>
-      <w:hyperlink r:id="rId113">
+      <w:hyperlink r:id="rId110">
         <w:r>
           <w:rPr>
             <w:rStyle w:val="Hyperlink"/>
@@ -10405,8 +10046,8 @@
         </w:r>
       </w:hyperlink>
     </w:p>
-    <w:bookmarkEnd w:id="114"/>
-    <w:bookmarkStart w:id="115" w:name="ref-ost2006tillampad"/>
+    <w:bookmarkEnd w:id="111"/>
+    <w:bookmarkStart w:id="112" w:name="ref-ost2006tillampad"/>
     <w:p>
       <w:pPr>
         <w:pStyle w:val="Bibliography"/>
@@ -10451,8 +10092,8 @@
         <w:t xml:space="preserve">st.</w:t>
       </w:r>
     </w:p>
-    <w:bookmarkEnd w:id="115"/>
-    <w:bookmarkStart w:id="116" w:name="ref-powell2017mental"/>
+    <w:bookmarkEnd w:id="112"/>
+    <w:bookmarkStart w:id="113" w:name="ref-powell2017mental"/>
     <w:p>
       <w:pPr>
         <w:pStyle w:val="Bibliography"/>
@@ -10474,8 +10115,8 @@
         <w:t xml:space="preserve">. Routledge.</w:t>
       </w:r>
     </w:p>
-    <w:bookmarkEnd w:id="116"/>
-    <w:bookmarkStart w:id="118" w:name="ref-Rathus1973"/>
+    <w:bookmarkEnd w:id="113"/>
+    <w:bookmarkStart w:id="115" w:name="ref-Rathus1973"/>
     <w:p>
       <w:pPr>
         <w:pStyle w:val="Bibliography"/>
@@ -10521,7 +10162,7 @@
       <w:r>
         <w:t xml:space="preserve"> </w:t>
       </w:r>
-      <w:hyperlink r:id="rId117">
+      <w:hyperlink r:id="rId114">
         <w:r>
           <w:rPr>
             <w:rStyle w:val="Hyperlink"/>
@@ -10530,8 +10171,8 @@
         </w:r>
       </w:hyperlink>
     </w:p>
-    <w:bookmarkEnd w:id="118"/>
-    <w:bookmarkStart w:id="120" w:name="ref-Rozental2015"/>
+    <w:bookmarkEnd w:id="115"/>
+    <w:bookmarkStart w:id="117" w:name="ref-Rozental2015"/>
     <w:p>
       <w:pPr>
         <w:pStyle w:val="Bibliography"/>
@@ -10577,7 +10218,7 @@
       <w:r>
         <w:t xml:space="preserve"> </w:t>
       </w:r>
-      <w:hyperlink r:id="rId119">
+      <w:hyperlink r:id="rId116">
         <w:r>
           <w:rPr>
             <w:rStyle w:val="Hyperlink"/>
@@ -10586,8 +10227,8 @@
         </w:r>
       </w:hyperlink>
     </w:p>
-    <w:bookmarkEnd w:id="120"/>
-    <w:bookmarkStart w:id="122" w:name="ref-Rozental2017"/>
+    <w:bookmarkEnd w:id="117"/>
+    <w:bookmarkStart w:id="119" w:name="ref-Rozental2017"/>
     <w:p>
       <w:pPr>
         <w:pStyle w:val="Bibliography"/>
@@ -10633,7 +10274,7 @@
       <w:r>
         <w:t xml:space="preserve"> </w:t>
       </w:r>
-      <w:hyperlink r:id="rId121">
+      <w:hyperlink r:id="rId118">
         <w:r>
           <w:rPr>
             <w:rStyle w:val="Hyperlink"/>
@@ -10642,8 +10283,8 @@
         </w:r>
       </w:hyperlink>
     </w:p>
-    <w:bookmarkEnd w:id="122"/>
-    <w:bookmarkStart w:id="123" w:name="ref-salter1949conditioned"/>
+    <w:bookmarkEnd w:id="119"/>
+    <w:bookmarkStart w:id="120" w:name="ref-salter1949conditioned"/>
     <w:p>
       <w:pPr>
         <w:pStyle w:val="Bibliography"/>
@@ -10687,8 +10328,8 @@
         <w:t xml:space="preserve">.</w:t>
       </w:r>
     </w:p>
-    <w:bookmarkEnd w:id="123"/>
-    <w:bookmarkStart w:id="125" w:name="ref-sealed"/>
+    <w:bookmarkEnd w:id="120"/>
+    <w:bookmarkStart w:id="122" w:name="ref-sealed"/>
     <w:p>
       <w:pPr>
         <w:pStyle w:val="Bibliography"/>
@@ -10712,7 +10353,7 @@
       <w:r>
         <w:t xml:space="preserve"> </w:t>
       </w:r>
-      <w:hyperlink r:id="rId124">
+      <w:hyperlink r:id="rId121">
         <w:r>
           <w:rPr>
             <w:rStyle w:val="Hyperlink"/>
@@ -10724,8 +10365,8 @@
         <w:t xml:space="preserve">.</w:t>
       </w:r>
     </w:p>
-    <w:bookmarkEnd w:id="125"/>
-    <w:bookmarkStart w:id="126" w:name="ref-smith1975say"/>
+    <w:bookmarkEnd w:id="122"/>
+    <w:bookmarkStart w:id="123" w:name="ref-smith1975say"/>
     <w:p>
       <w:pPr>
         <w:pStyle w:val="Bibliography"/>
@@ -10747,8 +10388,8 @@
         <w:t xml:space="preserve">. Bantam.</w:t>
       </w:r>
     </w:p>
-    <w:bookmarkEnd w:id="126"/>
-    <w:bookmarkStart w:id="128" w:name="ref-Speed2018a"/>
+    <w:bookmarkEnd w:id="123"/>
+    <w:bookmarkStart w:id="125" w:name="ref-Speed2018a"/>
     <w:p>
       <w:pPr>
         <w:pStyle w:val="Bibliography"/>
@@ -10794,7 +10435,7 @@
       <w:r>
         <w:t xml:space="preserve"> </w:t>
       </w:r>
-      <w:hyperlink r:id="rId127">
+      <w:hyperlink r:id="rId124">
         <w:r>
           <w:rPr>
             <w:rStyle w:val="Hyperlink"/>
@@ -10803,8 +10444,8 @@
         </w:r>
       </w:hyperlink>
     </w:p>
-    <w:bookmarkEnd w:id="128"/>
-    <w:bookmarkStart w:id="130" w:name="ref-Kroenke2006"/>
+    <w:bookmarkEnd w:id="125"/>
+    <w:bookmarkStart w:id="127" w:name="ref-Kroenke2006"/>
     <w:p>
       <w:pPr>
         <w:pStyle w:val="Bibliography"/>
@@ -10850,7 +10491,7 @@
       <w:r>
         <w:t xml:space="preserve"> </w:t>
       </w:r>
-      <w:hyperlink r:id="rId129">
+      <w:hyperlink r:id="rId126">
         <w:r>
           <w:rPr>
             <w:rStyle w:val="Hyperlink"/>
@@ -10859,8 +10500,8 @@
         </w:r>
       </w:hyperlink>
     </w:p>
-    <w:bookmarkEnd w:id="130"/>
-    <w:bookmarkStart w:id="132" w:name="ref-Thompson2011"/>
+    <w:bookmarkEnd w:id="127"/>
+    <w:bookmarkStart w:id="129" w:name="ref-Thompson2011"/>
     <w:p>
       <w:pPr>
         <w:pStyle w:val="Bibliography"/>
@@ -10906,7 +10547,7 @@
       <w:r>
         <w:t xml:space="preserve"> </w:t>
       </w:r>
-      <w:hyperlink r:id="rId131">
+      <w:hyperlink r:id="rId128">
         <w:r>
           <w:rPr>
             <w:rStyle w:val="Hyperlink"/>
@@ -10915,8 +10556,8 @@
         </w:r>
       </w:hyperlink>
     </w:p>
-    <w:bookmarkEnd w:id="132"/>
-    <w:bookmarkStart w:id="134" w:name="ref-Vagos2019"/>
+    <w:bookmarkEnd w:id="129"/>
+    <w:bookmarkStart w:id="131" w:name="ref-Vagos2019"/>
     <w:p>
       <w:pPr>
         <w:pStyle w:val="Bibliography"/>
@@ -10962,7 +10603,7 @@
       <w:r>
         <w:t xml:space="preserve"> </w:t>
       </w:r>
-      <w:hyperlink r:id="rId133">
+      <w:hyperlink r:id="rId130">
         <w:r>
           <w:rPr>
             <w:rStyle w:val="Hyperlink"/>
@@ -10971,8 +10612,8 @@
         </w:r>
       </w:hyperlink>
     </w:p>
-    <w:bookmarkEnd w:id="134"/>
-    <w:bookmarkStart w:id="135" w:name="ref-Wolpe1952"/>
+    <w:bookmarkEnd w:id="131"/>
+    <w:bookmarkStart w:id="132" w:name="ref-Wolpe1952"/>
     <w:p>
       <w:pPr>
         <w:pStyle w:val="Bibliography"/>
@@ -11016,8 +10657,8 @@
         <w:t xml:space="preserve">(42), 825–829.</w:t>
       </w:r>
     </w:p>
-    <w:bookmarkEnd w:id="135"/>
-    <w:bookmarkStart w:id="136" w:name="ref-wolpe1990practice"/>
+    <w:bookmarkEnd w:id="132"/>
+    <w:bookmarkStart w:id="133" w:name="ref-wolpe1990practice"/>
     <w:p>
       <w:pPr>
         <w:pStyle w:val="Bibliography"/>
@@ -11039,8 +10680,8 @@
         <w:t xml:space="preserve">. Pergamon Press.</w:t>
       </w:r>
     </w:p>
-    <w:bookmarkEnd w:id="136"/>
-    <w:bookmarkStart w:id="137" w:name="ref-Wolpe1966"/>
+    <w:bookmarkEnd w:id="133"/>
+    <w:bookmarkStart w:id="134" w:name="ref-Wolpe1966"/>
     <w:p>
       <w:pPr>
         <w:pStyle w:val="Bibliography"/>
@@ -11065,10 +10706,10 @@
         <w:t xml:space="preserve">(pp. ix, 198–ix, 198). Pergamon Press.</w:t>
       </w:r>
     </w:p>
+    <w:bookmarkEnd w:id="134"/>
+    <w:bookmarkEnd w:id="135"/>
+    <w:bookmarkEnd w:id="136"/>
     <w:bookmarkEnd w:id="137"/>
-    <w:bookmarkEnd w:id="138"/>
-    <w:bookmarkEnd w:id="139"/>
-    <w:bookmarkEnd w:id="140"/>
     <w:sectPr/>
   </w:body>
 </w:document>

</xml_diff>

<commit_message>
edit discussion; add sociodemographic table
</commit_message>
<xml_diff>
--- a/r2fu-article.docx
+++ b/r2fu-article.docx
@@ -1123,6 +1123,14 @@
       </w:pPr>
       <w:r>
         <w:t xml:space="preserve">Participants were recruited from the public through advertisements on social media and other websites. Interested individuals were referred to a purpose-built website with more information on the study, including criteria for participation. Participants were required to be Swedish citizens, at least 18 years of age, have access to the internet, and be fluent in Swedish. Information on the website also included risks associated with participation, as well as terms and conditions for participation. People were invited to submit their email addresses and those who did were sent a link to complete online screening. The online self-report screening battery included measures of anxiety, depression, and assertiveness, as well as questions regarding socio-demographics, experiences of psychological treatment, any current medication, and motivation for participation.</w:t>
+      </w:r>
+    </w:p>
+    <w:p>
+      <w:pPr>
+        <w:pStyle w:val="BodyText"/>
+      </w:pPr>
+      <w:r>
+        <w:t xml:space="preserve">(Add table w/ sociodemographics here.)</w:t>
       </w:r>
     </w:p>
     <w:p>
@@ -7575,7 +7583,27 @@
         <w:t xml:space="preserve">2</w:t>
       </w:r>
       <w:r>
-        <w:t xml:space="preserve">, providing evidence for its effects on levels of assertive behaviors, and consequently its effects on symptoms of common psychiatric disorders of anxiety and depression.</w:t>
+        <w:t xml:space="preserve">, providing evidence for its effects on levels of assertive behaviors, and consequently its effects on symptoms of common psychiatric disorders of anxiety and depression. Having been more or less ignored as a construct in clincical research since the 1990’ies, despite its history as a target for the very first behavioral therapies in the 1950’ies</w:t>
+      </w:r>
+      <w:r>
+        <w:t xml:space="preserve"> </w:t>
+      </w:r>
+      <w:r>
+        <w:t xml:space="preserve">(</w:t>
+      </w:r>
+      <w:hyperlink w:anchor="ref-Speed2018a">
+        <w:r>
+          <w:rPr>
+            <w:rStyle w:val="Hyperlink"/>
+          </w:rPr>
+          <w:t xml:space="preserve">Speed et al., 2018</w:t>
+        </w:r>
+      </w:hyperlink>
+      <w:r>
+        <w:t xml:space="preserve">)</w:t>
+      </w:r>
+      <w:r>
+        <w:t xml:space="preserve">, this study brings some much-needed and up-to-date data for assertiveness as a viable transdiagnostic goal in the treatment of various clincial problems.</w:t>
       </w:r>
     </w:p>
     <w:p>
@@ -8306,15 +8334,53 @@
         <w:pStyle w:val="BodyText"/>
       </w:pPr>
       <w:r>
-        <w:t xml:space="preserve">(Compare effect sizes and frequencies of clinical change with those found in literature here.)</w:t>
-      </w:r>
-    </w:p>
-    <w:p>
-      <w:pPr>
-        <w:pStyle w:val="BodyText"/>
-      </w:pPr>
-      <w:r>
-        <w:t xml:space="preserve">In line with</w:t>
+        <w:t xml:space="preserve">(Compare effects with literature for iCBT,</w:t>
+      </w:r>
+      <w:r>
+        <w:t xml:space="preserve"> </w:t>
+      </w:r>
+      <w:r>
+        <w:t xml:space="preserve">Carlbring et al. (</w:t>
+      </w:r>
+      <w:hyperlink w:anchor="ref-Carlbring2018">
+        <w:r>
+          <w:rPr>
+            <w:rStyle w:val="Hyperlink"/>
+          </w:rPr>
+          <w:t xml:space="preserve">2018</w:t>
+        </w:r>
+      </w:hyperlink>
+      <w:r>
+        <w:t xml:space="preserve">)</w:t>
+      </w:r>
+      <w:r>
+        <w:t xml:space="preserve"> </w:t>
+      </w:r>
+      <w:r>
+        <w:t xml:space="preserve">(iCBT as effective as face-to-face treatment),</w:t>
+      </w:r>
+      <w:r>
+        <w:t xml:space="preserve"> </w:t>
+      </w:r>
+      <w:r>
+        <w:t xml:space="preserve">Andrews et al. (</w:t>
+      </w:r>
+      <w:hyperlink w:anchor="ref-Andrews2018">
+        <w:r>
+          <w:rPr>
+            <w:rStyle w:val="Hyperlink"/>
+          </w:rPr>
+          <w:t xml:space="preserve">2018</w:t>
+        </w:r>
+      </w:hyperlink>
+      <w:r>
+        <w:t xml:space="preserve">)</w:t>
+      </w:r>
+      <w:r>
+        <w:t xml:space="preserve"> </w:t>
+      </w:r>
+      <w:r>
+        <w:t xml:space="preserve">(iCBT effective, acceptable, average between-group effect size g = 0.8 compared to controls; results from</w:t>
       </w:r>
       <w:r>
         <w:t xml:space="preserve"> </w:t>
@@ -8334,6 +8400,57 @@
         <w:t xml:space="preserve">)</w:t>
       </w:r>
       <w:r>
+        <w:t xml:space="preserve"> </w:t>
+      </w:r>
+      <w:r>
+        <w:t xml:space="preserve">concur, also pointing to guided iCBT producing somewhat larger effects than non-guided). Also, compare w/ frequencies or reliable change, e.g.</w:t>
+      </w:r>
+      <w:r>
+        <w:t xml:space="preserve"> </w:t>
+      </w:r>
+      <w:r>
+        <w:t xml:space="preserve">Rozental et al. (</w:t>
+      </w:r>
+      <w:hyperlink w:anchor="ref-Rozental2015">
+        <w:r>
+          <w:rPr>
+            <w:rStyle w:val="Hyperlink"/>
+          </w:rPr>
+          <w:t xml:space="preserve">2015</w:t>
+        </w:r>
+      </w:hyperlink>
+      <w:r>
+        <w:t xml:space="preserve">)</w:t>
+      </w:r>
+      <w:r>
+        <w:t xml:space="preserve">.)</w:t>
+      </w:r>
+    </w:p>
+    <w:p>
+      <w:pPr>
+        <w:pStyle w:val="BodyText"/>
+      </w:pPr>
+      <w:r>
+        <w:t xml:space="preserve">In line with</w:t>
+      </w:r>
+      <w:r>
+        <w:t xml:space="preserve"> </w:t>
+      </w:r>
+      <w:r>
+        <w:t xml:space="preserve">Baumeister et al. (</w:t>
+      </w:r>
+      <w:hyperlink w:anchor="ref-Baumeister2014a">
+        <w:r>
+          <w:rPr>
+            <w:rStyle w:val="Hyperlink"/>
+          </w:rPr>
+          <w:t xml:space="preserve">2014</w:t>
+        </w:r>
+      </w:hyperlink>
+      <w:r>
+        <w:t xml:space="preserve">)</w:t>
+      </w:r>
+      <w:r>
         <w:t xml:space="preserve">, the results of the current study suggest that while effects at Post and Follow-up between groups are comparable for all measures, being guided by a therapist in iCBT could entail some advantages, especially for longer-term outcomes. In the Guided self-help group, adaptive assertiveness had increased between end of treatment and 1-year Follow-up, and both analysis within-groups and of statistical change indicated that depression had decreased from pre-treatment to 1-year Follow-up both. These phenomena were not observed in the group where the participants were engaging with the intervention on their own. Speculatively, this might be explained by either increased willingness to participate in behavioral experiments through the effects of coaching, an increased ability to engage in behavioral experiments through active problem solving with the therapist, or increased ability to generalize findings from such experiments through better compliance to homework assignments, or any combination thereof. While the mechanisms of mediation and moderation remain to unravel, the presence of human support could increase adherence to the intervention through increased levels of accountability, as suggested by</w:t>
       </w:r>
       <w:r>
@@ -8362,6 +8479,14 @@
         <w:pStyle w:val="BodyText"/>
       </w:pPr>
       <w:r>
+        <w:t xml:space="preserve">(Discuss reasons for non-responding with regards to GAD-7? Relate to the sample.)</w:t>
+      </w:r>
+    </w:p>
+    <w:p>
+      <w:pPr>
+        <w:pStyle w:val="BodyText"/>
+      </w:pPr>
+      <w:r>
         <w:t xml:space="preserve">Limitations: Although the effect sizes between groups and within treatment groups were substantial in the Respekt</w:t>
       </w:r>
       <w:r>
@@ -8389,7 +8514,7 @@
         <w:t xml:space="preserve">’</w:t>
       </w:r>
       <w:r>
-        <w:t xml:space="preserve">), Ä (no validated scales), Ö (waitlist as control).</w:t>
+        <w:t xml:space="preserve">), Ä (no validated scales), Ö (waitlist as control, related to reliable harm).</w:t>
       </w:r>
     </w:p>
     <w:p>
@@ -8397,7 +8522,7 @@
         <w:pStyle w:val="BodyText"/>
       </w:pPr>
       <w:r>
-        <w:t xml:space="preserve">Future research: However, it is intriguing that …, and merits further investigation. Directions for future research could include …</w:t>
+        <w:t xml:space="preserve">Future research: However, it is intriguing that …, and merits further investigation. Directions for future research could include … (how does assertiveness relate to relationship problems and work-related stress?)</w:t>
       </w:r>
     </w:p>
     <w:p>

</xml_diff>

<commit_message>
edit discussion, edit sociodemographic table
</commit_message>
<xml_diff>
--- a/r2fu-article.docx
+++ b/r2fu-article.docx
@@ -1123,14 +1123,6 @@
       </w:pPr>
       <w:r>
         <w:t xml:space="preserve">Participants were recruited from the public through advertisements on social media and other websites. Interested individuals were referred to a purpose-built website with more information on the study, including criteria for participation. Participants were required to be Swedish citizens, at least 18 years of age, have access to the internet, and be fluent in Swedish. Information on the website also included risks associated with participation, as well as terms and conditions for participation. People were invited to submit their email addresses and those who did were sent a link to complete online screening. The online self-report screening battery included measures of anxiety, depression, and assertiveness, as well as questions regarding socio-demographics, experiences of psychological treatment, any current medication, and motivation for participation.</w:t>
-      </w:r>
-    </w:p>
-    <w:p>
-      <w:pPr>
-        <w:pStyle w:val="BodyText"/>
-      </w:pPr>
-      <w:r>
-        <w:t xml:space="preserve">(Add table w/ sociodemographics here.)</w:t>
       </w:r>
     </w:p>
     <w:p>
@@ -8424,6 +8416,26 @@
       </w:r>
       <w:r>
         <w:t xml:space="preserve">.)</w:t>
+      </w:r>
+    </w:p>
+    <w:p>
+      <w:pPr>
+        <w:pStyle w:val="BodyText"/>
+      </w:pPr>
+      <w:r>
+        <w:t xml:space="preserve">(Discuss effects as they related to sociodemographic baseline characteristics – 60% having previously been in therapy; Respekt</w:t>
+      </w:r>
+      <w:r>
+        <w:rPr>
+          <w:vertAlign w:val="superscript"/>
+        </w:rPr>
+        <w:t xml:space="preserve">2</w:t>
+      </w:r>
+      <w:r>
+        <w:t xml:space="preserve"> </w:t>
+      </w:r>
+      <w:r>
+        <w:t xml:space="preserve">possibly acting as a booster …, also a very pronounced sex difference, also level of use of medication.)</w:t>
       </w:r>
     </w:p>
     <w:p>

</xml_diff>

<commit_message>
add 'Bonf' subscript to p signs, add text to discussion
</commit_message>
<xml_diff>
--- a/r2fu-article.docx
+++ b/r2fu-article.docx
@@ -2003,7 +2003,7 @@
         <w:pStyle w:val="BodyText"/>
       </w:pPr>
       <w:r>
-        <w:t xml:space="preserve">A linear mixed-effects model was fitted using unscaled data to estimate fixed effects of group, time, and group-time interaction, and random effects of participant (specifying a random intercept to control for individual differences), using an unstructured covariance pattern, and the REML method of estimation. Kenward-Roger approximations were used to estimate denominator degrees of freedom. Post-hoc pairwise comparisons of estimated marginal means were performed using T-tests with Bonferroni-corrected p-values. The proportions of participants showing reliable change and reaching clinical significance were determined in accordance with</w:t>
+        <w:t xml:space="preserve">A linear mixed-effects model was fitted using unscaled data to estimate fixed effects of group, time, and group-time interaction, and random effects of participant (specifying a random intercept to control for individual differences), using an unstructured covariance pattern, and the REML method of estimation. Kenward-Roger approximations were used to estimate denominator degrees of freedom. Post-hoc pairwise comparisons of estimated marginal means were performed using T-tests. Significance of all post-hoc tests were decided with Bonferroni-corrected p-values. The proportions of participants showing reliable change and reaching clinical significance were determined in accordance with</w:t>
       </w:r>
       <w:r>
         <w:t xml:space="preserve"> </w:t>
@@ -2235,9 +2235,27 @@
         <w:t xml:space="preserve"> </w:t>
       </w:r>
       <m:oMath>
-        <m:r>
-          <m:t>p</m:t>
-        </m:r>
+        <m:sSub>
+          <m:e>
+            <m:r>
+              <m:t>p</m:t>
+            </m:r>
+          </m:e>
+          <m:sub>
+            <m:r>
+              <m:t>B</m:t>
+            </m:r>
+            <m:r>
+              <m:t>o</m:t>
+            </m:r>
+            <m:r>
+              <m:t>n</m:t>
+            </m:r>
+            <m:r>
+              <m:t>f</m:t>
+            </m:r>
+          </m:sub>
+        </m:sSub>
       </m:oMath>
       <w:r>
         <w:t xml:space="preserve"> </w:t>
@@ -2301,9 +2319,27 @@
         <w:t xml:space="preserve"> </w:t>
       </w:r>
       <m:oMath>
-        <m:r>
-          <m:t>p</m:t>
-        </m:r>
+        <m:sSub>
+          <m:e>
+            <m:r>
+              <m:t>p</m:t>
+            </m:r>
+          </m:e>
+          <m:sub>
+            <m:r>
+              <m:t>B</m:t>
+            </m:r>
+            <m:r>
+              <m:t>o</m:t>
+            </m:r>
+            <m:r>
+              <m:t>n</m:t>
+            </m:r>
+            <m:r>
+              <m:t>f</m:t>
+            </m:r>
+          </m:sub>
+        </m:sSub>
       </m:oMath>
       <w:r>
         <w:t xml:space="preserve"> </w:t>
@@ -2367,9 +2403,27 @@
         <w:t xml:space="preserve"> </w:t>
       </w:r>
       <m:oMath>
-        <m:r>
-          <m:t>p</m:t>
-        </m:r>
+        <m:sSub>
+          <m:e>
+            <m:r>
+              <m:t>p</m:t>
+            </m:r>
+          </m:e>
+          <m:sub>
+            <m:r>
+              <m:t>B</m:t>
+            </m:r>
+            <m:r>
+              <m:t>o</m:t>
+            </m:r>
+            <m:r>
+              <m:t>n</m:t>
+            </m:r>
+            <m:r>
+              <m:t>f</m:t>
+            </m:r>
+          </m:sub>
+        </m:sSub>
       </m:oMath>
       <w:r>
         <w:t xml:space="preserve"> </w:t>
@@ -2442,9 +2496,27 @@
         <w:t xml:space="preserve"> </w:t>
       </w:r>
       <m:oMath>
-        <m:r>
-          <m:t>p</m:t>
-        </m:r>
+        <m:sSub>
+          <m:e>
+            <m:r>
+              <m:t>p</m:t>
+            </m:r>
+          </m:e>
+          <m:sub>
+            <m:r>
+              <m:t>B</m:t>
+            </m:r>
+            <m:r>
+              <m:t>o</m:t>
+            </m:r>
+            <m:r>
+              <m:t>n</m:t>
+            </m:r>
+            <m:r>
+              <m:t>f</m:t>
+            </m:r>
+          </m:sub>
+        </m:sSub>
       </m:oMath>
       <w:r>
         <w:t xml:space="preserve"> </w:t>
@@ -2508,9 +2580,27 @@
         <w:t xml:space="preserve"> </w:t>
       </w:r>
       <m:oMath>
-        <m:r>
-          <m:t>p</m:t>
-        </m:r>
+        <m:sSub>
+          <m:e>
+            <m:r>
+              <m:t>p</m:t>
+            </m:r>
+          </m:e>
+          <m:sub>
+            <m:r>
+              <m:t>B</m:t>
+            </m:r>
+            <m:r>
+              <m:t>o</m:t>
+            </m:r>
+            <m:r>
+              <m:t>n</m:t>
+            </m:r>
+            <m:r>
+              <m:t>f</m:t>
+            </m:r>
+          </m:sub>
+        </m:sSub>
       </m:oMath>
       <w:r>
         <w:t xml:space="preserve"> </w:t>
@@ -2577,9 +2667,27 @@
         <w:t xml:space="preserve"> </w:t>
       </w:r>
       <m:oMath>
-        <m:r>
-          <m:t>p</m:t>
-        </m:r>
+        <m:sSub>
+          <m:e>
+            <m:r>
+              <m:t>p</m:t>
+            </m:r>
+          </m:e>
+          <m:sub>
+            <m:r>
+              <m:t>B</m:t>
+            </m:r>
+            <m:r>
+              <m:t>o</m:t>
+            </m:r>
+            <m:r>
+              <m:t>n</m:t>
+            </m:r>
+            <m:r>
+              <m:t>f</m:t>
+            </m:r>
+          </m:sub>
+        </m:sSub>
       </m:oMath>
       <w:r>
         <w:t xml:space="preserve"> </w:t>
@@ -2683,9 +2791,27 @@
         <w:t xml:space="preserve"> </w:t>
       </w:r>
       <m:oMath>
-        <m:r>
-          <m:t>p</m:t>
-        </m:r>
+        <m:sSub>
+          <m:e>
+            <m:r>
+              <m:t>p</m:t>
+            </m:r>
+          </m:e>
+          <m:sub>
+            <m:r>
+              <m:t>B</m:t>
+            </m:r>
+            <m:r>
+              <m:t>o</m:t>
+            </m:r>
+            <m:r>
+              <m:t>n</m:t>
+            </m:r>
+            <m:r>
+              <m:t>f</m:t>
+            </m:r>
+          </m:sub>
+        </m:sSub>
       </m:oMath>
       <w:r>
         <w:t xml:space="preserve"> </w:t>
@@ -2800,9 +2926,27 @@
         <w:t xml:space="preserve"> </w:t>
       </w:r>
       <m:oMath>
-        <m:r>
-          <m:t>p</m:t>
-        </m:r>
+        <m:sSub>
+          <m:e>
+            <m:r>
+              <m:t>p</m:t>
+            </m:r>
+          </m:e>
+          <m:sub>
+            <m:r>
+              <m:t>B</m:t>
+            </m:r>
+            <m:r>
+              <m:t>o</m:t>
+            </m:r>
+            <m:r>
+              <m:t>n</m:t>
+            </m:r>
+            <m:r>
+              <m:t>f</m:t>
+            </m:r>
+          </m:sub>
+        </m:sSub>
       </m:oMath>
       <w:r>
         <w:t xml:space="preserve"> </w:t>
@@ -2920,9 +3064,27 @@
         <w:t xml:space="preserve"> </w:t>
       </w:r>
       <m:oMath>
-        <m:r>
-          <m:t>p</m:t>
-        </m:r>
+        <m:sSub>
+          <m:e>
+            <m:r>
+              <m:t>p</m:t>
+            </m:r>
+          </m:e>
+          <m:sub>
+            <m:r>
+              <m:t>B</m:t>
+            </m:r>
+            <m:r>
+              <m:t>o</m:t>
+            </m:r>
+            <m:r>
+              <m:t>n</m:t>
+            </m:r>
+            <m:r>
+              <m:t>f</m:t>
+            </m:r>
+          </m:sub>
+        </m:sSub>
       </m:oMath>
       <w:r>
         <w:t xml:space="preserve"> </w:t>
@@ -3037,9 +3199,27 @@
         <w:t xml:space="preserve"> </w:t>
       </w:r>
       <m:oMath>
-        <m:r>
-          <m:t>p</m:t>
-        </m:r>
+        <m:sSub>
+          <m:e>
+            <m:r>
+              <m:t>p</m:t>
+            </m:r>
+          </m:e>
+          <m:sub>
+            <m:r>
+              <m:t>B</m:t>
+            </m:r>
+            <m:r>
+              <m:t>o</m:t>
+            </m:r>
+            <m:r>
+              <m:t>n</m:t>
+            </m:r>
+            <m:r>
+              <m:t>f</m:t>
+            </m:r>
+          </m:sub>
+        </m:sSub>
       </m:oMath>
       <w:r>
         <w:t xml:space="preserve"> </w:t>
@@ -3163,9 +3343,27 @@
         <w:t xml:space="preserve"> </w:t>
       </w:r>
       <m:oMath>
-        <m:r>
-          <m:t>p</m:t>
-        </m:r>
+        <m:sSub>
+          <m:e>
+            <m:r>
+              <m:t>p</m:t>
+            </m:r>
+          </m:e>
+          <m:sub>
+            <m:r>
+              <m:t>B</m:t>
+            </m:r>
+            <m:r>
+              <m:t>o</m:t>
+            </m:r>
+            <m:r>
+              <m:t>n</m:t>
+            </m:r>
+            <m:r>
+              <m:t>f</m:t>
+            </m:r>
+          </m:sub>
+        </m:sSub>
       </m:oMath>
       <w:r>
         <w:t xml:space="preserve"> </w:t>
@@ -3283,9 +3481,27 @@
         <w:t xml:space="preserve"> </w:t>
       </w:r>
       <m:oMath>
-        <m:r>
-          <m:t>p</m:t>
-        </m:r>
+        <m:sSub>
+          <m:e>
+            <m:r>
+              <m:t>p</m:t>
+            </m:r>
+          </m:e>
+          <m:sub>
+            <m:r>
+              <m:t>B</m:t>
+            </m:r>
+            <m:r>
+              <m:t>o</m:t>
+            </m:r>
+            <m:r>
+              <m:t>n</m:t>
+            </m:r>
+            <m:r>
+              <m:t>f</m:t>
+            </m:r>
+          </m:sub>
+        </m:sSub>
       </m:oMath>
       <w:r>
         <w:t xml:space="preserve"> </w:t>
@@ -3339,9 +3555,27 @@
         <w:t xml:space="preserve"> </w:t>
       </w:r>
       <m:oMath>
-        <m:r>
-          <m:t>p</m:t>
-        </m:r>
+        <m:sSub>
+          <m:e>
+            <m:r>
+              <m:t>p</m:t>
+            </m:r>
+          </m:e>
+          <m:sub>
+            <m:r>
+              <m:t>B</m:t>
+            </m:r>
+            <m:r>
+              <m:t>o</m:t>
+            </m:r>
+            <m:r>
+              <m:t>n</m:t>
+            </m:r>
+            <m:r>
+              <m:t>f</m:t>
+            </m:r>
+          </m:sub>
+        </m:sSub>
       </m:oMath>
       <w:r>
         <w:t xml:space="preserve"> </w:t>
@@ -3367,9 +3601,27 @@
         <w:t xml:space="preserve"> </w:t>
       </w:r>
       <m:oMath>
-        <m:r>
-          <m:t>p</m:t>
-        </m:r>
+        <m:sSub>
+          <m:e>
+            <m:r>
+              <m:t>p</m:t>
+            </m:r>
+          </m:e>
+          <m:sub>
+            <m:r>
+              <m:t>B</m:t>
+            </m:r>
+            <m:r>
+              <m:t>o</m:t>
+            </m:r>
+            <m:r>
+              <m:t>n</m:t>
+            </m:r>
+            <m:r>
+              <m:t>f</m:t>
+            </m:r>
+          </m:sub>
+        </m:sSub>
       </m:oMath>
       <w:r>
         <w:t xml:space="preserve"> </w:t>
@@ -3458,9 +3710,27 @@
         <w:t xml:space="preserve"> </w:t>
       </w:r>
       <m:oMath>
-        <m:r>
-          <m:t>p</m:t>
-        </m:r>
+        <m:sSub>
+          <m:e>
+            <m:r>
+              <m:t>p</m:t>
+            </m:r>
+          </m:e>
+          <m:sub>
+            <m:r>
+              <m:t>B</m:t>
+            </m:r>
+            <m:r>
+              <m:t>o</m:t>
+            </m:r>
+            <m:r>
+              <m:t>n</m:t>
+            </m:r>
+            <m:r>
+              <m:t>f</m:t>
+            </m:r>
+          </m:sub>
+        </m:sSub>
       </m:oMath>
       <w:r>
         <w:t xml:space="preserve"> </w:t>
@@ -3569,9 +3839,27 @@
         <w:t xml:space="preserve"> </w:t>
       </w:r>
       <m:oMath>
-        <m:r>
-          <m:t>p</m:t>
-        </m:r>
+        <m:sSub>
+          <m:e>
+            <m:r>
+              <m:t>p</m:t>
+            </m:r>
+          </m:e>
+          <m:sub>
+            <m:r>
+              <m:t>B</m:t>
+            </m:r>
+            <m:r>
+              <m:t>o</m:t>
+            </m:r>
+            <m:r>
+              <m:t>n</m:t>
+            </m:r>
+            <m:r>
+              <m:t>f</m:t>
+            </m:r>
+          </m:sub>
+        </m:sSub>
       </m:oMath>
       <w:r>
         <w:t xml:space="preserve"> </w:t>
@@ -3680,9 +3968,27 @@
         <w:t xml:space="preserve"> </w:t>
       </w:r>
       <m:oMath>
-        <m:r>
-          <m:t>p</m:t>
-        </m:r>
+        <m:sSub>
+          <m:e>
+            <m:r>
+              <m:t>p</m:t>
+            </m:r>
+          </m:e>
+          <m:sub>
+            <m:r>
+              <m:t>B</m:t>
+            </m:r>
+            <m:r>
+              <m:t>o</m:t>
+            </m:r>
+            <m:r>
+              <m:t>n</m:t>
+            </m:r>
+            <m:r>
+              <m:t>f</m:t>
+            </m:r>
+          </m:sub>
+        </m:sSub>
       </m:oMath>
       <w:r>
         <w:t xml:space="preserve"> </w:t>
@@ -3794,9 +4100,27 @@
         <w:t xml:space="preserve"> </w:t>
       </w:r>
       <m:oMath>
-        <m:r>
-          <m:t>p</m:t>
-        </m:r>
+        <m:sSub>
+          <m:e>
+            <m:r>
+              <m:t>p</m:t>
+            </m:r>
+          </m:e>
+          <m:sub>
+            <m:r>
+              <m:t>B</m:t>
+            </m:r>
+            <m:r>
+              <m:t>o</m:t>
+            </m:r>
+            <m:r>
+              <m:t>n</m:t>
+            </m:r>
+            <m:r>
+              <m:t>f</m:t>
+            </m:r>
+          </m:sub>
+        </m:sSub>
       </m:oMath>
       <w:r>
         <w:t xml:space="preserve"> </w:t>
@@ -3905,9 +4229,27 @@
         <w:t xml:space="preserve"> </w:t>
       </w:r>
       <m:oMath>
-        <m:r>
-          <m:t>p</m:t>
-        </m:r>
+        <m:sSub>
+          <m:e>
+            <m:r>
+              <m:t>p</m:t>
+            </m:r>
+          </m:e>
+          <m:sub>
+            <m:r>
+              <m:t>B</m:t>
+            </m:r>
+            <m:r>
+              <m:t>o</m:t>
+            </m:r>
+            <m:r>
+              <m:t>n</m:t>
+            </m:r>
+            <m:r>
+              <m:t>f</m:t>
+            </m:r>
+          </m:sub>
+        </m:sSub>
       </m:oMath>
       <w:r>
         <w:t xml:space="preserve"> </w:t>
@@ -3961,9 +4303,27 @@
         <w:t xml:space="preserve"> </w:t>
       </w:r>
       <m:oMath>
-        <m:r>
-          <m:t>p</m:t>
-        </m:r>
+        <m:sSub>
+          <m:e>
+            <m:r>
+              <m:t>p</m:t>
+            </m:r>
+          </m:e>
+          <m:sub>
+            <m:r>
+              <m:t>B</m:t>
+            </m:r>
+            <m:r>
+              <m:t>o</m:t>
+            </m:r>
+            <m:r>
+              <m:t>n</m:t>
+            </m:r>
+            <m:r>
+              <m:t>f</m:t>
+            </m:r>
+          </m:sub>
+        </m:sSub>
       </m:oMath>
       <w:r>
         <w:t xml:space="preserve"> </w:t>
@@ -3989,9 +4349,27 @@
         <w:t xml:space="preserve"> </w:t>
       </w:r>
       <m:oMath>
-        <m:r>
-          <m:t>p</m:t>
-        </m:r>
+        <m:sSub>
+          <m:e>
+            <m:r>
+              <m:t>p</m:t>
+            </m:r>
+          </m:e>
+          <m:sub>
+            <m:r>
+              <m:t>B</m:t>
+            </m:r>
+            <m:r>
+              <m:t>o</m:t>
+            </m:r>
+            <m:r>
+              <m:t>n</m:t>
+            </m:r>
+            <m:r>
+              <m:t>f</m:t>
+            </m:r>
+          </m:sub>
+        </m:sSub>
       </m:oMath>
       <w:r>
         <w:t xml:space="preserve"> </w:t>
@@ -4099,9 +4477,27 @@
         <w:t xml:space="preserve"> </w:t>
       </w:r>
       <m:oMath>
-        <m:r>
-          <m:t>p</m:t>
-        </m:r>
+        <m:sSub>
+          <m:e>
+            <m:r>
+              <m:t>p</m:t>
+            </m:r>
+          </m:e>
+          <m:sub>
+            <m:r>
+              <m:t>B</m:t>
+            </m:r>
+            <m:r>
+              <m:t>o</m:t>
+            </m:r>
+            <m:r>
+              <m:t>n</m:t>
+            </m:r>
+            <m:r>
+              <m:t>f</m:t>
+            </m:r>
+          </m:sub>
+        </m:sSub>
       </m:oMath>
       <w:r>
         <w:t xml:space="preserve"> </w:t>
@@ -4216,9 +4612,27 @@
         <w:t xml:space="preserve"> </w:t>
       </w:r>
       <m:oMath>
-        <m:r>
-          <m:t>p</m:t>
-        </m:r>
+        <m:sSub>
+          <m:e>
+            <m:r>
+              <m:t>p</m:t>
+            </m:r>
+          </m:e>
+          <m:sub>
+            <m:r>
+              <m:t>B</m:t>
+            </m:r>
+            <m:r>
+              <m:t>o</m:t>
+            </m:r>
+            <m:r>
+              <m:t>n</m:t>
+            </m:r>
+            <m:r>
+              <m:t>f</m:t>
+            </m:r>
+          </m:sub>
+        </m:sSub>
       </m:oMath>
       <w:r>
         <w:t xml:space="preserve"> </w:t>
@@ -4333,9 +4747,27 @@
         <w:t xml:space="preserve"> </w:t>
       </w:r>
       <m:oMath>
-        <m:r>
-          <m:t>p</m:t>
-        </m:r>
+        <m:sSub>
+          <m:e>
+            <m:r>
+              <m:t>p</m:t>
+            </m:r>
+          </m:e>
+          <m:sub>
+            <m:r>
+              <m:t>B</m:t>
+            </m:r>
+            <m:r>
+              <m:t>o</m:t>
+            </m:r>
+            <m:r>
+              <m:t>n</m:t>
+            </m:r>
+            <m:r>
+              <m:t>f</m:t>
+            </m:r>
+          </m:sub>
+        </m:sSub>
       </m:oMath>
       <w:r>
         <w:t xml:space="preserve"> </w:t>
@@ -4450,9 +4882,27 @@
         <w:t xml:space="preserve"> </w:t>
       </w:r>
       <m:oMath>
-        <m:r>
-          <m:t>p</m:t>
-        </m:r>
+        <m:sSub>
+          <m:e>
+            <m:r>
+              <m:t>p</m:t>
+            </m:r>
+          </m:e>
+          <m:sub>
+            <m:r>
+              <m:t>B</m:t>
+            </m:r>
+            <m:r>
+              <m:t>o</m:t>
+            </m:r>
+            <m:r>
+              <m:t>n</m:t>
+            </m:r>
+            <m:r>
+              <m:t>f</m:t>
+            </m:r>
+          </m:sub>
+        </m:sSub>
       </m:oMath>
       <w:r>
         <w:t xml:space="preserve"> </w:t>
@@ -4567,9 +5017,27 @@
         <w:t xml:space="preserve"> </w:t>
       </w:r>
       <m:oMath>
-        <m:r>
-          <m:t>p</m:t>
-        </m:r>
+        <m:sSub>
+          <m:e>
+            <m:r>
+              <m:t>p</m:t>
+            </m:r>
+          </m:e>
+          <m:sub>
+            <m:r>
+              <m:t>B</m:t>
+            </m:r>
+            <m:r>
+              <m:t>o</m:t>
+            </m:r>
+            <m:r>
+              <m:t>n</m:t>
+            </m:r>
+            <m:r>
+              <m:t>f</m:t>
+            </m:r>
+          </m:sub>
+        </m:sSub>
       </m:oMath>
       <w:r>
         <w:t xml:space="preserve"> </w:t>
@@ -4687,9 +5155,27 @@
         <w:t xml:space="preserve"> </w:t>
       </w:r>
       <m:oMath>
-        <m:r>
-          <m:t>p</m:t>
-        </m:r>
+        <m:sSub>
+          <m:e>
+            <m:r>
+              <m:t>p</m:t>
+            </m:r>
+          </m:e>
+          <m:sub>
+            <m:r>
+              <m:t>B</m:t>
+            </m:r>
+            <m:r>
+              <m:t>o</m:t>
+            </m:r>
+            <m:r>
+              <m:t>n</m:t>
+            </m:r>
+            <m:r>
+              <m:t>f</m:t>
+            </m:r>
+          </m:sub>
+        </m:sSub>
       </m:oMath>
       <w:r>
         <w:t xml:space="preserve"> </w:t>
@@ -4807,9 +5293,27 @@
         <w:t xml:space="preserve"> </w:t>
       </w:r>
       <m:oMath>
-        <m:r>
-          <m:t>p</m:t>
-        </m:r>
+        <m:sSub>
+          <m:e>
+            <m:r>
+              <m:t>p</m:t>
+            </m:r>
+          </m:e>
+          <m:sub>
+            <m:r>
+              <m:t>B</m:t>
+            </m:r>
+            <m:r>
+              <m:t>o</m:t>
+            </m:r>
+            <m:r>
+              <m:t>n</m:t>
+            </m:r>
+            <m:r>
+              <m:t>f</m:t>
+            </m:r>
+          </m:sub>
+        </m:sSub>
       </m:oMath>
       <w:r>
         <w:t xml:space="preserve"> </w:t>
@@ -4927,9 +5431,27 @@
         <w:t xml:space="preserve"> </w:t>
       </w:r>
       <m:oMath>
-        <m:r>
-          <m:t>p</m:t>
-        </m:r>
+        <m:sSub>
+          <m:e>
+            <m:r>
+              <m:t>p</m:t>
+            </m:r>
+          </m:e>
+          <m:sub>
+            <m:r>
+              <m:t>B</m:t>
+            </m:r>
+            <m:r>
+              <m:t>o</m:t>
+            </m:r>
+            <m:r>
+              <m:t>n</m:t>
+            </m:r>
+            <m:r>
+              <m:t>f</m:t>
+            </m:r>
+          </m:sub>
+        </m:sSub>
       </m:oMath>
       <w:r>
         <w:t xml:space="preserve"> </w:t>
@@ -4991,9 +5513,27 @@
         <w:t xml:space="preserve"> </w:t>
       </w:r>
       <m:oMath>
-        <m:r>
-          <m:t>p</m:t>
-        </m:r>
+        <m:sSub>
+          <m:e>
+            <m:r>
+              <m:t>p</m:t>
+            </m:r>
+          </m:e>
+          <m:sub>
+            <m:r>
+              <m:t>B</m:t>
+            </m:r>
+            <m:r>
+              <m:t>o</m:t>
+            </m:r>
+            <m:r>
+              <m:t>n</m:t>
+            </m:r>
+            <m:r>
+              <m:t>f</m:t>
+            </m:r>
+          </m:sub>
+        </m:sSub>
       </m:oMath>
       <w:r>
         <w:t xml:space="preserve"> </w:t>
@@ -5074,9 +5614,27 @@
         <w:t xml:space="preserve"> </w:t>
       </w:r>
       <m:oMath>
-        <m:r>
-          <m:t>p</m:t>
-        </m:r>
+        <m:sSub>
+          <m:e>
+            <m:r>
+              <m:t>p</m:t>
+            </m:r>
+          </m:e>
+          <m:sub>
+            <m:r>
+              <m:t>B</m:t>
+            </m:r>
+            <m:r>
+              <m:t>o</m:t>
+            </m:r>
+            <m:r>
+              <m:t>n</m:t>
+            </m:r>
+            <m:r>
+              <m:t>f</m:t>
+            </m:r>
+          </m:sub>
+        </m:sSub>
       </m:oMath>
       <w:r>
         <w:t xml:space="preserve"> </w:t>
@@ -5127,9 +5685,27 @@
         <w:t xml:space="preserve"> </w:t>
       </w:r>
       <m:oMath>
-        <m:r>
-          <m:t>p</m:t>
-        </m:r>
+        <m:sSub>
+          <m:e>
+            <m:r>
+              <m:t>p</m:t>
+            </m:r>
+          </m:e>
+          <m:sub>
+            <m:r>
+              <m:t>B</m:t>
+            </m:r>
+            <m:r>
+              <m:t>o</m:t>
+            </m:r>
+            <m:r>
+              <m:t>n</m:t>
+            </m:r>
+            <m:r>
+              <m:t>f</m:t>
+            </m:r>
+          </m:sub>
+        </m:sSub>
       </m:oMath>
       <w:r>
         <w:t xml:space="preserve"> </w:t>
@@ -5210,9 +5786,27 @@
         <w:t xml:space="preserve"> </w:t>
       </w:r>
       <m:oMath>
-        <m:r>
-          <m:t>p</m:t>
-        </m:r>
+        <m:sSub>
+          <m:e>
+            <m:r>
+              <m:t>p</m:t>
+            </m:r>
+          </m:e>
+          <m:sub>
+            <m:r>
+              <m:t>B</m:t>
+            </m:r>
+            <m:r>
+              <m:t>o</m:t>
+            </m:r>
+            <m:r>
+              <m:t>n</m:t>
+            </m:r>
+            <m:r>
+              <m:t>f</m:t>
+            </m:r>
+          </m:sub>
+        </m:sSub>
       </m:oMath>
       <w:r>
         <w:t xml:space="preserve"> </w:t>
@@ -5323,9 +5917,27 @@
         <w:t xml:space="preserve"> </w:t>
       </w:r>
       <m:oMath>
-        <m:r>
-          <m:t>p</m:t>
-        </m:r>
+        <m:sSub>
+          <m:e>
+            <m:r>
+              <m:t>p</m:t>
+            </m:r>
+          </m:e>
+          <m:sub>
+            <m:r>
+              <m:t>B</m:t>
+            </m:r>
+            <m:r>
+              <m:t>o</m:t>
+            </m:r>
+            <m:r>
+              <m:t>n</m:t>
+            </m:r>
+            <m:r>
+              <m:t>f</m:t>
+            </m:r>
+          </m:sub>
+        </m:sSub>
       </m:oMath>
       <w:r>
         <w:t xml:space="preserve"> </w:t>
@@ -5382,9 +5994,27 @@
         <w:t xml:space="preserve"> </w:t>
       </w:r>
       <m:oMath>
-        <m:r>
-          <m:t>p</m:t>
-        </m:r>
+        <m:sSub>
+          <m:e>
+            <m:r>
+              <m:t>p</m:t>
+            </m:r>
+          </m:e>
+          <m:sub>
+            <m:r>
+              <m:t>B</m:t>
+            </m:r>
+            <m:r>
+              <m:t>o</m:t>
+            </m:r>
+            <m:r>
+              <m:t>n</m:t>
+            </m:r>
+            <m:r>
+              <m:t>f</m:t>
+            </m:r>
+          </m:sub>
+        </m:sSub>
       </m:oMath>
       <w:r>
         <w:t xml:space="preserve"> </w:t>
@@ -5435,9 +6065,27 @@
         <w:t xml:space="preserve"> </w:t>
       </w:r>
       <m:oMath>
-        <m:r>
-          <m:t>p</m:t>
-        </m:r>
+        <m:sSub>
+          <m:e>
+            <m:r>
+              <m:t>p</m:t>
+            </m:r>
+          </m:e>
+          <m:sub>
+            <m:r>
+              <m:t>B</m:t>
+            </m:r>
+            <m:r>
+              <m:t>o</m:t>
+            </m:r>
+            <m:r>
+              <m:t>n</m:t>
+            </m:r>
+            <m:r>
+              <m:t>f</m:t>
+            </m:r>
+          </m:sub>
+        </m:sSub>
       </m:oMath>
       <w:r>
         <w:t xml:space="preserve"> </w:t>
@@ -5460,9 +6108,27 @@
         <w:t xml:space="preserve"> </w:t>
       </w:r>
       <m:oMath>
-        <m:r>
-          <m:t>p</m:t>
-        </m:r>
+        <m:sSub>
+          <m:e>
+            <m:r>
+              <m:t>p</m:t>
+            </m:r>
+          </m:e>
+          <m:sub>
+            <m:r>
+              <m:t>B</m:t>
+            </m:r>
+            <m:r>
+              <m:t>o</m:t>
+            </m:r>
+            <m:r>
+              <m:t>n</m:t>
+            </m:r>
+            <m:r>
+              <m:t>f</m:t>
+            </m:r>
+          </m:sub>
+        </m:sSub>
       </m:oMath>
       <w:r>
         <w:t xml:space="preserve"> </w:t>
@@ -5485,9 +6151,27 @@
         <w:t xml:space="preserve"> </w:t>
       </w:r>
       <m:oMath>
-        <m:r>
-          <m:t>p</m:t>
-        </m:r>
+        <m:sSub>
+          <m:e>
+            <m:r>
+              <m:t>p</m:t>
+            </m:r>
+          </m:e>
+          <m:sub>
+            <m:r>
+              <m:t>B</m:t>
+            </m:r>
+            <m:r>
+              <m:t>o</m:t>
+            </m:r>
+            <m:r>
+              <m:t>n</m:t>
+            </m:r>
+            <m:r>
+              <m:t>f</m:t>
+            </m:r>
+          </m:sub>
+        </m:sSub>
       </m:oMath>
       <w:r>
         <w:t xml:space="preserve"> </w:t>
@@ -5510,9 +6194,27 @@
         <w:t xml:space="preserve"> </w:t>
       </w:r>
       <m:oMath>
-        <m:r>
-          <m:t>p</m:t>
-        </m:r>
+        <m:sSub>
+          <m:e>
+            <m:r>
+              <m:t>p</m:t>
+            </m:r>
+          </m:e>
+          <m:sub>
+            <m:r>
+              <m:t>B</m:t>
+            </m:r>
+            <m:r>
+              <m:t>o</m:t>
+            </m:r>
+            <m:r>
+              <m:t>n</m:t>
+            </m:r>
+            <m:r>
+              <m:t>f</m:t>
+            </m:r>
+          </m:sub>
+        </m:sSub>
       </m:oMath>
       <w:r>
         <w:t xml:space="preserve"> </w:t>
@@ -5563,9 +6265,27 @@
         <w:t xml:space="preserve"> </w:t>
       </w:r>
       <m:oMath>
-        <m:r>
-          <m:t>p</m:t>
-        </m:r>
+        <m:sSub>
+          <m:e>
+            <m:r>
+              <m:t>p</m:t>
+            </m:r>
+          </m:e>
+          <m:sub>
+            <m:r>
+              <m:t>B</m:t>
+            </m:r>
+            <m:r>
+              <m:t>o</m:t>
+            </m:r>
+            <m:r>
+              <m:t>n</m:t>
+            </m:r>
+            <m:r>
+              <m:t>f</m:t>
+            </m:r>
+          </m:sub>
+        </m:sSub>
       </m:oMath>
       <w:r>
         <w:t xml:space="preserve"> </w:t>
@@ -5616,9 +6336,27 @@
         <w:t xml:space="preserve"> </w:t>
       </w:r>
       <m:oMath>
-        <m:r>
-          <m:t>p</m:t>
-        </m:r>
+        <m:sSub>
+          <m:e>
+            <m:r>
+              <m:t>p</m:t>
+            </m:r>
+          </m:e>
+          <m:sub>
+            <m:r>
+              <m:t>B</m:t>
+            </m:r>
+            <m:r>
+              <m:t>o</m:t>
+            </m:r>
+            <m:r>
+              <m:t>n</m:t>
+            </m:r>
+            <m:r>
+              <m:t>f</m:t>
+            </m:r>
+          </m:sub>
+        </m:sSub>
       </m:oMath>
       <w:r>
         <w:t xml:space="preserve"> </w:t>
@@ -5669,9 +6407,27 @@
         <w:t xml:space="preserve"> </w:t>
       </w:r>
       <m:oMath>
-        <m:r>
-          <m:t>p</m:t>
-        </m:r>
+        <m:sSub>
+          <m:e>
+            <m:r>
+              <m:t>p</m:t>
+            </m:r>
+          </m:e>
+          <m:sub>
+            <m:r>
+              <m:t>B</m:t>
+            </m:r>
+            <m:r>
+              <m:t>o</m:t>
+            </m:r>
+            <m:r>
+              <m:t>n</m:t>
+            </m:r>
+            <m:r>
+              <m:t>f</m:t>
+            </m:r>
+          </m:sub>
+        </m:sSub>
       </m:oMath>
       <w:r>
         <w:t xml:space="preserve"> </w:t>
@@ -5722,9 +6478,27 @@
         <w:t xml:space="preserve"> </w:t>
       </w:r>
       <m:oMath>
-        <m:r>
-          <m:t>p</m:t>
-        </m:r>
+        <m:sSub>
+          <m:e>
+            <m:r>
+              <m:t>p</m:t>
+            </m:r>
+          </m:e>
+          <m:sub>
+            <m:r>
+              <m:t>B</m:t>
+            </m:r>
+            <m:r>
+              <m:t>o</m:t>
+            </m:r>
+            <m:r>
+              <m:t>n</m:t>
+            </m:r>
+            <m:r>
+              <m:t>f</m:t>
+            </m:r>
+          </m:sub>
+        </m:sSub>
       </m:oMath>
       <w:r>
         <w:t xml:space="preserve"> </w:t>
@@ -5747,9 +6521,27 @@
         <w:t xml:space="preserve"> </w:t>
       </w:r>
       <m:oMath>
-        <m:r>
-          <m:t>p</m:t>
-        </m:r>
+        <m:sSub>
+          <m:e>
+            <m:r>
+              <m:t>p</m:t>
+            </m:r>
+          </m:e>
+          <m:sub>
+            <m:r>
+              <m:t>B</m:t>
+            </m:r>
+            <m:r>
+              <m:t>o</m:t>
+            </m:r>
+            <m:r>
+              <m:t>n</m:t>
+            </m:r>
+            <m:r>
+              <m:t>f</m:t>
+            </m:r>
+          </m:sub>
+        </m:sSub>
       </m:oMath>
       <w:r>
         <w:t xml:space="preserve"> </w:t>
@@ -5775,9 +6567,27 @@
         <w:t xml:space="preserve"> </w:t>
       </w:r>
       <m:oMath>
-        <m:r>
-          <m:t>p</m:t>
-        </m:r>
+        <m:sSub>
+          <m:e>
+            <m:r>
+              <m:t>p</m:t>
+            </m:r>
+          </m:e>
+          <m:sub>
+            <m:r>
+              <m:t>B</m:t>
+            </m:r>
+            <m:r>
+              <m:t>o</m:t>
+            </m:r>
+            <m:r>
+              <m:t>n</m:t>
+            </m:r>
+            <m:r>
+              <m:t>f</m:t>
+            </m:r>
+          </m:sub>
+        </m:sSub>
       </m:oMath>
       <w:r>
         <w:t xml:space="preserve"> </w:t>
@@ -5872,9 +6682,27 @@
         <w:t xml:space="preserve"> </w:t>
       </w:r>
       <m:oMath>
-        <m:r>
-          <m:t>p</m:t>
-        </m:r>
+        <m:sSub>
+          <m:e>
+            <m:r>
+              <m:t>p</m:t>
+            </m:r>
+          </m:e>
+          <m:sub>
+            <m:r>
+              <m:t>B</m:t>
+            </m:r>
+            <m:r>
+              <m:t>o</m:t>
+            </m:r>
+            <m:r>
+              <m:t>n</m:t>
+            </m:r>
+            <m:r>
+              <m:t>f</m:t>
+            </m:r>
+          </m:sub>
+        </m:sSub>
       </m:oMath>
       <w:r>
         <w:t xml:space="preserve"> </w:t>
@@ -5964,9 +6792,27 @@
         <w:t xml:space="preserve"> </w:t>
       </w:r>
       <m:oMath>
-        <m:r>
-          <m:t>p</m:t>
-        </m:r>
+        <m:sSub>
+          <m:e>
+            <m:r>
+              <m:t>p</m:t>
+            </m:r>
+          </m:e>
+          <m:sub>
+            <m:r>
+              <m:t>B</m:t>
+            </m:r>
+            <m:r>
+              <m:t>o</m:t>
+            </m:r>
+            <m:r>
+              <m:t>n</m:t>
+            </m:r>
+            <m:r>
+              <m:t>f</m:t>
+            </m:r>
+          </m:sub>
+        </m:sSub>
       </m:oMath>
       <w:r>
         <w:t xml:space="preserve"> </w:t>
@@ -6056,9 +6902,27 @@
         <w:t xml:space="preserve"> </w:t>
       </w:r>
       <m:oMath>
-        <m:r>
-          <m:t>p</m:t>
-        </m:r>
+        <m:sSub>
+          <m:e>
+            <m:r>
+              <m:t>p</m:t>
+            </m:r>
+          </m:e>
+          <m:sub>
+            <m:r>
+              <m:t>B</m:t>
+            </m:r>
+            <m:r>
+              <m:t>o</m:t>
+            </m:r>
+            <m:r>
+              <m:t>n</m:t>
+            </m:r>
+            <m:r>
+              <m:t>f</m:t>
+            </m:r>
+          </m:sub>
+        </m:sSub>
       </m:oMath>
       <w:r>
         <w:t xml:space="preserve"> </w:t>
@@ -6145,9 +7009,27 @@
         <w:t xml:space="preserve"> </w:t>
       </w:r>
       <m:oMath>
-        <m:r>
-          <m:t>p</m:t>
-        </m:r>
+        <m:sSub>
+          <m:e>
+            <m:r>
+              <m:t>p</m:t>
+            </m:r>
+          </m:e>
+          <m:sub>
+            <m:r>
+              <m:t>B</m:t>
+            </m:r>
+            <m:r>
+              <m:t>o</m:t>
+            </m:r>
+            <m:r>
+              <m:t>n</m:t>
+            </m:r>
+            <m:r>
+              <m:t>f</m:t>
+            </m:r>
+          </m:sub>
+        </m:sSub>
       </m:oMath>
       <w:r>
         <w:t xml:space="preserve"> </w:t>
@@ -6237,9 +7119,27 @@
         <w:t xml:space="preserve"> </w:t>
       </w:r>
       <m:oMath>
-        <m:r>
-          <m:t>p</m:t>
-        </m:r>
+        <m:sSub>
+          <m:e>
+            <m:r>
+              <m:t>p</m:t>
+            </m:r>
+          </m:e>
+          <m:sub>
+            <m:r>
+              <m:t>B</m:t>
+            </m:r>
+            <m:r>
+              <m:t>o</m:t>
+            </m:r>
+            <m:r>
+              <m:t>n</m:t>
+            </m:r>
+            <m:r>
+              <m:t>f</m:t>
+            </m:r>
+          </m:sub>
+        </m:sSub>
       </m:oMath>
       <w:r>
         <w:t xml:space="preserve"> </w:t>
@@ -6329,9 +7229,27 @@
         <w:t xml:space="preserve"> </w:t>
       </w:r>
       <m:oMath>
-        <m:r>
-          <m:t>p</m:t>
-        </m:r>
+        <m:sSub>
+          <m:e>
+            <m:r>
+              <m:t>p</m:t>
+            </m:r>
+          </m:e>
+          <m:sub>
+            <m:r>
+              <m:t>B</m:t>
+            </m:r>
+            <m:r>
+              <m:t>o</m:t>
+            </m:r>
+            <m:r>
+              <m:t>n</m:t>
+            </m:r>
+            <m:r>
+              <m:t>f</m:t>
+            </m:r>
+          </m:sub>
+        </m:sSub>
       </m:oMath>
       <w:r>
         <w:t xml:space="preserve"> </w:t>
@@ -6421,9 +7339,27 @@
         <w:t xml:space="preserve"> </w:t>
       </w:r>
       <m:oMath>
-        <m:r>
-          <m:t>p</m:t>
-        </m:r>
+        <m:sSub>
+          <m:e>
+            <m:r>
+              <m:t>p</m:t>
+            </m:r>
+          </m:e>
+          <m:sub>
+            <m:r>
+              <m:t>B</m:t>
+            </m:r>
+            <m:r>
+              <m:t>o</m:t>
+            </m:r>
+            <m:r>
+              <m:t>n</m:t>
+            </m:r>
+            <m:r>
+              <m:t>f</m:t>
+            </m:r>
+          </m:sub>
+        </m:sSub>
       </m:oMath>
       <w:r>
         <w:t xml:space="preserve"> </w:t>
@@ -6513,9 +7449,27 @@
         <w:t xml:space="preserve"> </w:t>
       </w:r>
       <m:oMath>
-        <m:r>
-          <m:t>p</m:t>
-        </m:r>
+        <m:sSub>
+          <m:e>
+            <m:r>
+              <m:t>p</m:t>
+            </m:r>
+          </m:e>
+          <m:sub>
+            <m:r>
+              <m:t>B</m:t>
+            </m:r>
+            <m:r>
+              <m:t>o</m:t>
+            </m:r>
+            <m:r>
+              <m:t>n</m:t>
+            </m:r>
+            <m:r>
+              <m:t>f</m:t>
+            </m:r>
+          </m:sub>
+        </m:sSub>
       </m:oMath>
       <w:r>
         <w:t xml:space="preserve"> </w:t>
@@ -6602,9 +7556,27 @@
         <w:t xml:space="preserve"> </w:t>
       </w:r>
       <m:oMath>
-        <m:r>
-          <m:t>p</m:t>
-        </m:r>
+        <m:sSub>
+          <m:e>
+            <m:r>
+              <m:t>p</m:t>
+            </m:r>
+          </m:e>
+          <m:sub>
+            <m:r>
+              <m:t>B</m:t>
+            </m:r>
+            <m:r>
+              <m:t>o</m:t>
+            </m:r>
+            <m:r>
+              <m:t>n</m:t>
+            </m:r>
+            <m:r>
+              <m:t>f</m:t>
+            </m:r>
+          </m:sub>
+        </m:sSub>
       </m:oMath>
       <w:r>
         <w:t xml:space="preserve"> </w:t>
@@ -6694,9 +7666,27 @@
         <w:t xml:space="preserve"> </w:t>
       </w:r>
       <m:oMath>
-        <m:r>
-          <m:t>p</m:t>
-        </m:r>
+        <m:sSub>
+          <m:e>
+            <m:r>
+              <m:t>p</m:t>
+            </m:r>
+          </m:e>
+          <m:sub>
+            <m:r>
+              <m:t>B</m:t>
+            </m:r>
+            <m:r>
+              <m:t>o</m:t>
+            </m:r>
+            <m:r>
+              <m:t>n</m:t>
+            </m:r>
+            <m:r>
+              <m:t>f</m:t>
+            </m:r>
+          </m:sub>
+        </m:sSub>
       </m:oMath>
       <w:r>
         <w:t xml:space="preserve"> </w:t>
@@ -6786,9 +7776,27 @@
         <w:t xml:space="preserve"> </w:t>
       </w:r>
       <m:oMath>
-        <m:r>
-          <m:t>p</m:t>
-        </m:r>
+        <m:sSub>
+          <m:e>
+            <m:r>
+              <m:t>p</m:t>
+            </m:r>
+          </m:e>
+          <m:sub>
+            <m:r>
+              <m:t>B</m:t>
+            </m:r>
+            <m:r>
+              <m:t>o</m:t>
+            </m:r>
+            <m:r>
+              <m:t>n</m:t>
+            </m:r>
+            <m:r>
+              <m:t>f</m:t>
+            </m:r>
+          </m:sub>
+        </m:sSub>
       </m:oMath>
       <w:r>
         <w:t xml:space="preserve"> </w:t>
@@ -6808,7 +7816,7 @@
         <w:t xml:space="preserve"> </w:t>
       </w:r>
       <w:r>
-        <w:t xml:space="preserve">at Follow-up. These clinical findings seem to pick up that symptoms of social anxiety continued to subside in the year following treatment, to the point that some participants had recovered. Combined with the clinically relevant recovery for assertive behaviors measured with AAA-S Adaptive and RAS, this could be a sign of generalization of assertive behaviors having continued to occur after the end of treatment, facilitating extinction of anxiety responses.</w:t>
+        <w:t xml:space="preserve">at Follow-up. These clinical findings seem to pick up that symptoms of social anxiety continued to subside in the year following treatment, to the point that some participants had recovered. Combined with the clinically relevant recovery for assertive behaviors measured with AAA-S Adaptive and RAS, this could be a sign of generalization of assertive behaviors having continued to occur after the end of treatment, facilitating extinction of anxiety responses and/or reducing avoidance and escape behaviors from them.</w:t>
       </w:r>
     </w:p>
     <w:bookmarkEnd w:id="50"/>
@@ -6860,9 +7868,27 @@
         <w:t xml:space="preserve"> </w:t>
       </w:r>
       <m:oMath>
-        <m:r>
-          <m:t>p</m:t>
-        </m:r>
+        <m:sSub>
+          <m:e>
+            <m:r>
+              <m:t>p</m:t>
+            </m:r>
+          </m:e>
+          <m:sub>
+            <m:r>
+              <m:t>B</m:t>
+            </m:r>
+            <m:r>
+              <m:t>o</m:t>
+            </m:r>
+            <m:r>
+              <m:t>n</m:t>
+            </m:r>
+            <m:r>
+              <m:t>f</m:t>
+            </m:r>
+          </m:sub>
+        </m:sSub>
       </m:oMath>
       <w:r>
         <w:t xml:space="preserve"> </w:t>
@@ -6939,9 +7965,27 @@
         <w:t xml:space="preserve"> </w:t>
       </w:r>
       <m:oMath>
-        <m:r>
-          <m:t>p</m:t>
-        </m:r>
+        <m:sSub>
+          <m:e>
+            <m:r>
+              <m:t>p</m:t>
+            </m:r>
+          </m:e>
+          <m:sub>
+            <m:r>
+              <m:t>B</m:t>
+            </m:r>
+            <m:r>
+              <m:t>o</m:t>
+            </m:r>
+            <m:r>
+              <m:t>n</m:t>
+            </m:r>
+            <m:r>
+              <m:t>f</m:t>
+            </m:r>
+          </m:sub>
+        </m:sSub>
       </m:oMath>
       <w:r>
         <w:t xml:space="preserve"> </w:t>
@@ -6967,9 +8011,27 @@
         <w:t xml:space="preserve"> </w:t>
       </w:r>
       <m:oMath>
-        <m:r>
-          <m:t>p</m:t>
-        </m:r>
+        <m:sSub>
+          <m:e>
+            <m:r>
+              <m:t>p</m:t>
+            </m:r>
+          </m:e>
+          <m:sub>
+            <m:r>
+              <m:t>B</m:t>
+            </m:r>
+            <m:r>
+              <m:t>o</m:t>
+            </m:r>
+            <m:r>
+              <m:t>n</m:t>
+            </m:r>
+            <m:r>
+              <m:t>f</m:t>
+            </m:r>
+          </m:sub>
+        </m:sSub>
       </m:oMath>
       <w:r>
         <w:t xml:space="preserve"> </w:t>
@@ -7087,9 +8149,27 @@
         <w:t xml:space="preserve"> </w:t>
       </w:r>
       <m:oMath>
-        <m:r>
-          <m:t>p</m:t>
-        </m:r>
+        <m:sSub>
+          <m:e>
+            <m:r>
+              <m:t>p</m:t>
+            </m:r>
+          </m:e>
+          <m:sub>
+            <m:r>
+              <m:t>B</m:t>
+            </m:r>
+            <m:r>
+              <m:t>o</m:t>
+            </m:r>
+            <m:r>
+              <m:t>n</m:t>
+            </m:r>
+            <m:r>
+              <m:t>f</m:t>
+            </m:r>
+          </m:sub>
+        </m:sSub>
       </m:oMath>
       <w:r>
         <w:t xml:space="preserve"> </w:t>
@@ -7197,9 +8277,27 @@
         <w:t xml:space="preserve"> </w:t>
       </w:r>
       <m:oMath>
-        <m:r>
-          <m:t>p</m:t>
-        </m:r>
+        <m:sSub>
+          <m:e>
+            <m:r>
+              <m:t>p</m:t>
+            </m:r>
+          </m:e>
+          <m:sub>
+            <m:r>
+              <m:t>B</m:t>
+            </m:r>
+            <m:r>
+              <m:t>o</m:t>
+            </m:r>
+            <m:r>
+              <m:t>n</m:t>
+            </m:r>
+            <m:r>
+              <m:t>f</m:t>
+            </m:r>
+          </m:sub>
+        </m:sSub>
       </m:oMath>
       <w:r>
         <w:t xml:space="preserve"> </w:t>
@@ -7250,9 +8348,27 @@
         <w:t xml:space="preserve"> </w:t>
       </w:r>
       <m:oMath>
-        <m:r>
-          <m:t>p</m:t>
-        </m:r>
+        <m:sSub>
+          <m:e>
+            <m:r>
+              <m:t>p</m:t>
+            </m:r>
+          </m:e>
+          <m:sub>
+            <m:r>
+              <m:t>B</m:t>
+            </m:r>
+            <m:r>
+              <m:t>o</m:t>
+            </m:r>
+            <m:r>
+              <m:t>n</m:t>
+            </m:r>
+            <m:r>
+              <m:t>f</m:t>
+            </m:r>
+          </m:sub>
+        </m:sSub>
       </m:oMath>
       <w:r>
         <w:t xml:space="preserve"> </w:t>
@@ -7319,9 +8435,27 @@
         <w:t xml:space="preserve"> </w:t>
       </w:r>
       <m:oMath>
-        <m:r>
-          <m:t>p</m:t>
-        </m:r>
+        <m:sSub>
+          <m:e>
+            <m:r>
+              <m:t>p</m:t>
+            </m:r>
+          </m:e>
+          <m:sub>
+            <m:r>
+              <m:t>B</m:t>
+            </m:r>
+            <m:r>
+              <m:t>o</m:t>
+            </m:r>
+            <m:r>
+              <m:t>n</m:t>
+            </m:r>
+            <m:r>
+              <m:t>f</m:t>
+            </m:r>
+          </m:sub>
+        </m:sSub>
       </m:oMath>
       <w:r>
         <w:t xml:space="preserve"> </w:t>
@@ -7374,9 +8508,27 @@
         <w:t xml:space="preserve"> </w:t>
       </w:r>
       <m:oMath>
-        <m:r>
-          <m:t>p</m:t>
-        </m:r>
+        <m:sSub>
+          <m:e>
+            <m:r>
+              <m:t>p</m:t>
+            </m:r>
+          </m:e>
+          <m:sub>
+            <m:r>
+              <m:t>B</m:t>
+            </m:r>
+            <m:r>
+              <m:t>o</m:t>
+            </m:r>
+            <m:r>
+              <m:t>n</m:t>
+            </m:r>
+            <m:r>
+              <m:t>f</m:t>
+            </m:r>
+          </m:sub>
+        </m:sSub>
       </m:oMath>
       <w:r>
         <w:t xml:space="preserve"> </w:t>
@@ -7427,9 +8579,27 @@
         <w:t xml:space="preserve"> </w:t>
       </w:r>
       <m:oMath>
-        <m:r>
-          <m:t>p</m:t>
-        </m:r>
+        <m:sSub>
+          <m:e>
+            <m:r>
+              <m:t>p</m:t>
+            </m:r>
+          </m:e>
+          <m:sub>
+            <m:r>
+              <m:t>B</m:t>
+            </m:r>
+            <m:r>
+              <m:t>o</m:t>
+            </m:r>
+            <m:r>
+              <m:t>n</m:t>
+            </m:r>
+            <m:r>
+              <m:t>f</m:t>
+            </m:r>
+          </m:sub>
+        </m:sSub>
       </m:oMath>
       <w:r>
         <w:t xml:space="preserve"> </w:t>
@@ -7504,9 +8674,27 @@
         <w:t xml:space="preserve"> </w:t>
       </w:r>
       <m:oMath>
-        <m:r>
-          <m:t>p</m:t>
-        </m:r>
+        <m:sSub>
+          <m:e>
+            <m:r>
+              <m:t>p</m:t>
+            </m:r>
+          </m:e>
+          <m:sub>
+            <m:r>
+              <m:t>B</m:t>
+            </m:r>
+            <m:r>
+              <m:t>o</m:t>
+            </m:r>
+            <m:r>
+              <m:t>n</m:t>
+            </m:r>
+            <m:r>
+              <m:t>f</m:t>
+            </m:r>
+          </m:sub>
+        </m:sSub>
       </m:oMath>
       <w:r>
         <w:t xml:space="preserve"> </w:t>
@@ -7566,7 +8754,7 @@
         <w:pStyle w:val="FirstParagraph"/>
       </w:pPr>
       <w:r>
-        <w:t xml:space="preserve">The current study advances current knowledge about a stand-alone transdiagnostic intervention targeting assertiveness, Respekt</w:t>
+        <w:t xml:space="preserve">The present study advances current knowledge about a stand-alone transdiagnostic intervention targeting assertiveness, Respekt</w:t>
       </w:r>
       <w:r>
         <w:rPr>
@@ -7575,7 +8763,7 @@
         <w:t xml:space="preserve">2</w:t>
       </w:r>
       <w:r>
-        <w:t xml:space="preserve">, providing evidence for its effects on levels of assertive behaviors, and consequently its effects on symptoms of common psychiatric disorders of anxiety and depression. Having been more or less ignored as a construct in clincical research since the 1990’ies, despite its history as a target for the very first behavioral therapies in the 1950’ies</w:t>
+        <w:t xml:space="preserve">, providing evidence for its effects on levels of assertive behaviors, and in turn their effects on symptoms of common psychiatric disorders of anxiety and depression. Having been more or less ignored as a construct in clincical research since the 1990’ies, despite its history as a target for the very first behavioral therapies in the 1950’ies</w:t>
       </w:r>
       <w:r>
         <w:t xml:space="preserve"> </w:t>
@@ -7891,16 +9079,7 @@
         <w:t xml:space="preserve"> </w:t>
       </w:r>
       <w:r>
-        <w:t xml:space="preserve">increase at 1 year Follow-up was also significant.</w:t>
-      </w:r>
-      <w:r>
-        <w:t xml:space="preserve"> </w:t>
-      </w:r>
-      <w:r>
-        <w:t xml:space="preserve"> </w:t>
-      </w:r>
-      <w:r>
-        <w:t xml:space="preserve">Clinically speaking,</w:t>
+        <w:t xml:space="preserve">increase at 1 year Follow-up was also significant. Clinically speaking,</w:t>
       </w:r>
       <w:r>
         <w:t xml:space="preserve"> </w:t>
@@ -8103,16 +9282,7 @@
         </m:r>
       </m:oMath>
       <w:r>
-        <w:t xml:space="preserve">.</w:t>
-      </w:r>
-      <w:r>
-        <w:t xml:space="preserve"> </w:t>
-      </w:r>
-      <w:r>
-        <w:t xml:space="preserve"> </w:t>
-      </w:r>
-      <w:r>
-        <w:t xml:space="preserve">Within-group comparisons revealed moderate effects in the Self-help group for LSAS-SR,</w:t>
+        <w:t xml:space="preserve">. Within-group comparisons revealed moderate effects in the Self-help group for LSAS-SR,</w:t>
       </w:r>
       <w:r>
         <w:t xml:space="preserve"> </w:t>
@@ -8535,6 +9705,46 @@
       </w:pPr>
       <w:r>
         <w:t xml:space="preserve">Future research: However, it is intriguing that …, and merits further investigation. Directions for future research could include … (how does assertiveness relate to relationship problems and work-related stress?)</w:t>
+      </w:r>
+    </w:p>
+    <w:p>
+      <w:pPr>
+        <w:pStyle w:val="BodyText"/>
+      </w:pPr>
+      <w:r>
+        <w:t xml:space="preserve">Apart from psychiatric syndromes, assertiveness has been linked to relationship problems and with work-related stress</w:t>
+      </w:r>
+      <w:r>
+        <w:t xml:space="preserve"> </w:t>
+      </w:r>
+      <w:r>
+        <w:t xml:space="preserve">(</w:t>
+      </w:r>
+      <w:hyperlink w:anchor="ref-Speed2018a">
+        <w:r>
+          <w:rPr>
+            <w:rStyle w:val="Hyperlink"/>
+          </w:rPr>
+          <w:t xml:space="preserve">Speed et al., 2018</w:t>
+        </w:r>
+      </w:hyperlink>
+      <w:r>
+        <w:t xml:space="preserve">)</w:t>
+      </w:r>
+      <w:r>
+        <w:t xml:space="preserve">. For future research, we propose investigations of links between unassertiveness and such issues that are sometimes non-clinical but nevertheless are associated with suffering and problems in living. Furthermore, investigations on clinical populations are merited, comparing the effects of Respekt</w:t>
+      </w:r>
+      <w:r>
+        <w:rPr>
+          <w:vertAlign w:val="superscript"/>
+        </w:rPr>
+        <w:t xml:space="preserve">2</w:t>
+      </w:r>
+      <w:r>
+        <w:t xml:space="preserve"> </w:t>
+      </w:r>
+      <w:r>
+        <w:t xml:space="preserve">with manualized treatments for syndromes that are associated with lack of assertiveness.</w:t>
       </w:r>
     </w:p>
     <w:p>

</xml_diff>

<commit_message>
update Table cross refs
</commit_message>
<xml_diff>
--- a/r2fu-article.docx
+++ b/r2fu-article.docx
@@ -1122,7 +1122,7 @@
         <w:pStyle w:val="FirstParagraph"/>
       </w:pPr>
       <w:r>
-        <w:t xml:space="preserve">Participants were recruited from the public through advertisements on social media and other websites. Interested individuals were referred to a purpose-built website with more information on the study, including criteria for participation. Participants were required to be Swedish citizens, at least 18 years of age, have access to the internet, and be fluent in Swedish. Information on the website also included risks associated with participation, as well as terms and conditions for participation. People were invited to submit their email addresses and those who did were sent a link to complete online screening. The online self-report screening battery included measures of anxiety, depression, and assertiveness, as well as questions regarding socio-demographics, experiences of psychological treatment, any current medication, and motivation for participation.</w:t>
+        <w:t xml:space="preserve">Participants were recruited from the public through advertisements on social media and other websites. Interested individuals were referred to a purpose-built website with more information on the study, including criteria for participation. Participants were required to be Swedish citizens, at least 18 years of age, have access to the internet, and be fluent in Swedish. Information on the website also included risks associated with participation, as well as terms and conditions for participation. People were invited to submit their email addresses and those who did were sent a link to complete online screening. The online self-report screening battery included measures of anxiety, depression, and assertiveness, as well as questions regarding socio-demographics, experiences of psychological treatment, any current medication, and motivation for participation. See Table 1 for a summary of socio-demographic characteristics collected Pre-treatment.</w:t>
       </w:r>
     </w:p>
     <w:p>
@@ -3638,7 +3638,7 @@
         </m:r>
       </m:oMath>
       <w:r>
-        <w:t xml:space="preserve">. This indicates, with regards to adaptive assertiveness, that therapist support provided some benefit to participants’ ability to generalize behaviors beyond the duration of the intervention. Table 1 summarizes significance tests of estimated marginal mean differences and effect sizes, including 95% confidence intervals.</w:t>
+        <w:t xml:space="preserve">. This indicates, with regards to adaptive assertiveness, that therapist support provided some benefit to participants’ ability to generalize behaviors beyond the duration of the intervention. Table 2 summarizes significance tests of estimated marginal mean differences and effect sizes, including 95% confidence intervals.</w:t>
       </w:r>
     </w:p>
     <w:p>
@@ -6604,7 +6604,7 @@
         </m:r>
       </m:oMath>
       <w:r>
-        <w:t xml:space="preserve">. See Table 2 for a summary of clinical recovery rates and the significance of pairwise tests against Waitlist.</w:t>
+        <w:t xml:space="preserve">. See Table 3 for a summary of clinical recovery rates and the significance of pairwise tests against Waitlist.</w:t>
       </w:r>
     </w:p>
     <w:p>
@@ -7959,7 +7959,7 @@
         <w:t xml:space="preserve"> </w:t>
       </w:r>
       <w:r>
-        <w:t xml:space="preserve">while waiting to enter into treatment (see Table 2). However, post hoc testing did not reveal any significant pairwise differences between any of the treatment groups and the Waitlist group,</w:t>
+        <w:t xml:space="preserve">while waiting to enter into treatment (see Table 3). However, post hoc testing did not reveal any significant pairwise differences between any of the treatment groups and the Waitlist group,</w:t>
       </w:r>
       <w:r>
         <w:t xml:space="preserve"> </w:t>

</xml_diff>

<commit_message>
edit discussion section: directions for future research
</commit_message>
<xml_diff>
--- a/r2fu-article.docx
+++ b/r2fu-article.docx
@@ -8740,7 +8740,7 @@
     <w:bookmarkEnd w:id="52"/>
     <w:bookmarkEnd w:id="53"/>
     <w:bookmarkEnd w:id="54"/>
-    <w:bookmarkStart w:id="137" w:name="discussion"/>
+    <w:bookmarkStart w:id="138" w:name="discussion"/>
     <w:p>
       <w:pPr>
         <w:pStyle w:val="Heading1"/>
@@ -9732,7 +9732,7 @@
         <w:t xml:space="preserve">)</w:t>
       </w:r>
       <w:r>
-        <w:t xml:space="preserve">. For future research, we propose investigations of links between unassertiveness and such issues that are sometimes non-clinical but nevertheless are associated with suffering and problems in living. Furthermore, investigations on clinical populations are merited, comparing the effects of Respekt</w:t>
+        <w:t xml:space="preserve">. For future research, we propose investigations of links between unassertiveness and these issues, that are sometimes non-clinical but nevertheless are associated with suffering and problems in living. Furthermore, investigations on clinical populations are merited, comparing the effects of Respekt</w:t>
       </w:r>
       <w:r>
         <w:rPr>
@@ -9744,7 +9744,33 @@
         <w:t xml:space="preserve"> </w:t>
       </w:r>
       <w:r>
-        <w:t xml:space="preserve">with manualized treatments for syndromes that are associated with lack of assertiveness.</w:t>
+        <w:t xml:space="preserve">with manualized treatments commonly deployed in psychiatric settings for syndromes that are associated with lack of assertiveness. On the other end of the spectrum, a trial assessing the viability and acceptability of the assertiveness construct as a target in a preventive intervention for both clinical and non-clincial problems is warranted; assertiveness as a transdiagnostic construct could be used flexibly in a multitude of settings and with a multitude of populations. Lastly, we propose a follow-up to the present study, in which the intervention would again be administered to a non-clinical audience, this time using an extended battery of measures, including scales capturing positively formulated transdiagnostic behaviors such as the Valued Living Questionnaire</w:t>
+      </w:r>
+      <w:r>
+        <w:t xml:space="preserve"> </w:t>
+      </w:r>
+      <w:r>
+        <w:t xml:space="preserve">(VLQ; Wilson et al.</w:t>
+      </w:r>
+      <w:r>
+        <w:t xml:space="preserve"> </w:t>
+      </w:r>
+      <w:hyperlink w:anchor="ref-Wilson2010">
+        <w:r>
+          <w:rPr>
+            <w:rStyle w:val="Hyperlink"/>
+          </w:rPr>
+          <w:t xml:space="preserve">2010</w:t>
+        </w:r>
+      </w:hyperlink>
+      <w:r>
+        <w:t xml:space="preserve">)</w:t>
+      </w:r>
+      <w:r>
+        <w:t xml:space="preserve"> </w:t>
+      </w:r>
+      <w:r>
+        <w:t xml:space="preserve">and the Acceptance and Action Questionnaire (AAQ-II; ref).</w:t>
       </w:r>
     </w:p>
     <w:p>
@@ -9954,7 +9980,7 @@
         <w:t xml:space="preserve">…</w:t>
       </w:r>
     </w:p>
-    <w:bookmarkStart w:id="136" w:name="references"/>
+    <w:bookmarkStart w:id="137" w:name="references"/>
     <w:p>
       <w:pPr>
         <w:pStyle w:val="Heading2"/>
@@ -9963,7 +9989,7 @@
         <w:t xml:space="preserve">References</w:t>
       </w:r>
     </w:p>
-    <w:bookmarkStart w:id="135" w:name="refs"/>
+    <w:bookmarkStart w:id="136" w:name="refs"/>
     <w:bookmarkStart w:id="55" w:name="ref-alberti1974your"/>
     <w:p>
       <w:pPr>
@@ -11960,7 +11986,33 @@
       </w:hyperlink>
     </w:p>
     <w:bookmarkEnd w:id="131"/>
-    <w:bookmarkStart w:id="132" w:name="ref-Wolpe1952"/>
+    <w:bookmarkStart w:id="132" w:name="ref-Wilson2010"/>
+    <w:p>
+      <w:pPr>
+        <w:pStyle w:val="Bibliography"/>
+      </w:pPr>
+      <w:r>
+        <w:t xml:space="preserve">Wilson, K. G., Sandoz, E. K., Kitchens, J., &amp; Roberts, M. (2010). The valued living questionnaire: Defining and measuring valued action within a behavioral framework. In</w:t>
+      </w:r>
+      <w:r>
+        <w:t xml:space="preserve"> </w:t>
+      </w:r>
+      <w:r>
+        <w:rPr>
+          <w:iCs/>
+          <w:i/>
+        </w:rPr>
+        <w:t xml:space="preserve">The Psychological Record</w:t>
+      </w:r>
+      <w:r>
+        <w:t xml:space="preserve"> </w:t>
+      </w:r>
+      <w:r>
+        <w:t xml:space="preserve">(Vol. 60, pp. 249–272).</w:t>
+      </w:r>
+    </w:p>
+    <w:bookmarkEnd w:id="132"/>
+    <w:bookmarkStart w:id="133" w:name="ref-Wolpe1952"/>
     <w:p>
       <w:pPr>
         <w:pStyle w:val="Bibliography"/>
@@ -12004,8 +12056,8 @@
         <w:t xml:space="preserve">(42), 825–829.</w:t>
       </w:r>
     </w:p>
-    <w:bookmarkEnd w:id="132"/>
-    <w:bookmarkStart w:id="133" w:name="ref-wolpe1990practice"/>
+    <w:bookmarkEnd w:id="133"/>
+    <w:bookmarkStart w:id="134" w:name="ref-wolpe1990practice"/>
     <w:p>
       <w:pPr>
         <w:pStyle w:val="Bibliography"/>
@@ -12027,8 +12079,8 @@
         <w:t xml:space="preserve">. Pergamon Press.</w:t>
       </w:r>
     </w:p>
-    <w:bookmarkEnd w:id="133"/>
-    <w:bookmarkStart w:id="134" w:name="ref-Wolpe1966"/>
+    <w:bookmarkEnd w:id="134"/>
+    <w:bookmarkStart w:id="135" w:name="ref-Wolpe1966"/>
     <w:p>
       <w:pPr>
         <w:pStyle w:val="Bibliography"/>
@@ -12053,10 +12105,10 @@
         <w:t xml:space="preserve">(pp. ix, 198–ix, 198). Pergamon Press.</w:t>
       </w:r>
     </w:p>
-    <w:bookmarkEnd w:id="134"/>
     <w:bookmarkEnd w:id="135"/>
     <w:bookmarkEnd w:id="136"/>
     <w:bookmarkEnd w:id="137"/>
+    <w:bookmarkEnd w:id="138"/>
     <w:sectPr/>
   </w:body>
 </w:document>

</xml_diff>

<commit_message>
add comments/fixes from mo up to results section
</commit_message>
<xml_diff>
--- a/r2fu-article.docx
+++ b/r2fu-article.docx
@@ -195,7 +195,7 @@
         <w:pStyle w:val="Date"/>
       </w:pPr>
       <w:r>
-        <w:t xml:space="preserve">01</w:t>
+        <w:t xml:space="preserve">02</w:t>
       </w:r>
       <w:r>
         <w:t xml:space="preserve"> </w:t>
@@ -224,7 +224,7 @@
         <w:pStyle w:val="FirstParagraph"/>
       </w:pPr>
       <w:r>
-        <w:t xml:space="preserve">Experiences of stress, anxiety, and depression are often associated with avoidance. A person who is all too stressed from an ever-increasing workload may want nothing more than to tell their supervisor there are too many tasks on the table, yet still takes on another assignment when the supervisor asks. A person with social anxiety may want nothing more than to take part in social gatherings, yet chooses to abstain to avoid the feeling of being judged or scrutinized by others. A person who is depressed may want nothing more than to call a friend, yet chooses not to, as to not risk being put down if the friend were to not pick up the phone. These behaviors may all be associated with inadequate assertiveness, i.e., avoidance of constructively presenting one’s thoughts, feelings, needs, and wishes in relation to others.</w:t>
+        <w:t xml:space="preserve">Experiences of stress, anxiety, and depression are often associated with avoidance. A person who is all too stressed from an ever-increasing workload may want nothing more than to tell their supervisor there are too many tasks on the table, yet still takes on another assignment when the supervisor asks. A person with social anxiety may want nothing more than to take part in social gatherings, yet chooses to abstain to avoid the feeling of being judged or scrutinized by others. A person who is depressed may want nothing more than to call a friend, yet chooses not to, for fear of being put down if the friend does not pick up the phone. These behaviors may all be associated with inadequate assertiveness, i.e., avoidance of constructively presenting one’s thoughts, feelings, needs, and wishes in relation to others.</w:t>
       </w:r>
     </w:p>
     <w:p>
@@ -550,19 +550,7 @@
         <w:t xml:space="preserve">)</w:t>
       </w:r>
       <w:r>
-        <w:t xml:space="preserve">, assertiveness can be operationalized as acting with respect to personal rights without infringing on the rights of others. Assertion, when made in a constructive way, thus takes into account not only the expected result of the interaction (e.g. having said no to someone else’s demand, or having made a request) but also negotiates the strength of the interaction with regards to both the importance of the relationship (e.g. </w:t>
-      </w:r>
-      <w:r>
-        <w:t xml:space="preserve">“</w:t>
-      </w:r>
-      <w:r>
-        <w:t xml:space="preserve">Having stated my refusal/request, what do I want the other person to think of me?</w:t>
-      </w:r>
-      <w:r>
-        <w:t xml:space="preserve">”</w:t>
-      </w:r>
-      <w:r>
-        <w:t xml:space="preserve">) and what</w:t>
+        <w:t xml:space="preserve">, assertiveness can be operationalized as acting with respect to personal rights without infringing on the rights of others. A constructive assertion takes into account both the desired result of the interaction (e.g. having said no to someone else’s demand, or having made a request) and the intensity of the interaction, where the latter is calibrated with regards to both the importance of the relationship and what</w:t>
       </w:r>
       <w:r>
         <w:t xml:space="preserve"> </w:t>
@@ -600,22 +588,7 @@
         <w:t xml:space="preserve">’</w:t>
       </w:r>
       <w:r>
-        <w:t xml:space="preserve"> </w:t>
-      </w:r>
-      <w:r>
-        <w:t xml:space="preserve">(</w:t>
-      </w:r>
-      <w:r>
-        <w:t xml:space="preserve">“</w:t>
-      </w:r>
-      <w:r>
-        <w:t xml:space="preserve">Having stated my refusal/request, what do I want to think of myself?</w:t>
-      </w:r>
-      <w:r>
-        <w:t xml:space="preserve">”</w:t>
-      </w:r>
-      <w:r>
-        <w:t xml:space="preserve">). Assertive behavior, using this definition, can be thought of the product of respect of rights of others, and respect of rights of self. This definition offers plenty of opportunities for idiographic and contextual descriptions of assertion in therapy, i.e. when designing in vivo behavioral experiments, regardless of cultural influences on what is considered to be acceptable behavior (within a family, community, society, et.c.).</w:t>
+        <w:t xml:space="preserve">. Assertive behavior, using this definition, can be thought of as the product of respect for the rights of others, and respect for the rights of oneself. This definition offers plenty of opportunities for idiographic and contextual descriptions of assertion in therapy, i.e. when designing in vivo behavioral experiments, regardless of cultural influences on what is considered to be acceptable behavior (within a family, community, society, et.c.).</w:t>
       </w:r>
     </w:p>
     <w:p>
@@ -848,7 +821,7 @@
         <w:t xml:space="preserve"> </w:t>
       </w:r>
       <w:r>
-        <w:t xml:space="preserve">have also shown that iCBT, on average, produces equivalent overall effects compared to face-to-face treatment. Both guided and unguided iCBT (i.e., with or without therapist support) have been shown to be effective, though guided iCBT tends to produce slightly larger effects</w:t>
+        <w:t xml:space="preserve">have also shown that iCBT, on average, produces equivalent overall effects compared to face-to-face treatment. iCBT has been proven effective both in guided and unguided applications (i.e., with or without therapist support), though guided iCBT tends to produce slightly larger effects</w:t>
       </w:r>
       <w:r>
         <w:t xml:space="preserve"> </w:t>
@@ -868,7 +841,7 @@
         <w:t xml:space="preserve">)</w:t>
       </w:r>
       <w:r>
-        <w:t xml:space="preserve">. iCBT has further been proven effective in transdiagnostic applications, including interventions targeting stress</w:t>
+        <w:t xml:space="preserve">. iCBT has also been proven effective in transdiagnostic applications, including interventions targeting stress</w:t>
       </w:r>
       <w:r>
         <w:t xml:space="preserve"> </w:t>
@@ -1064,7 +1037,7 @@
         <w:t xml:space="preserve">)</w:t>
       </w:r>
       <w:r>
-        <w:t xml:space="preserve">, with a randomized allocation of participants to three groups: (1) Guided self-help intervention, (2) Self-help intervention (unguided), and (3) a ten-week Waitlist control. A sample size of 210 (70 per group) was decided on through an a priori power calculation according to guidelines for linear models set forth in</w:t>
+        <w:t xml:space="preserve">, with a randomized allocation of participants to three groups: (1) Guided self-help, (2) Unguided self-help, and (3) a ten-week Waitlist control. A sample size of 210 participants (70 per group) was decided on through an a priori power calculation according to guidelines for linear models outlined in</w:t>
       </w:r>
       <w:r>
         <w:t xml:space="preserve"> </w:t>
@@ -1084,27 +1057,30 @@
         <w:t xml:space="preserve">)</w:t>
       </w:r>
       <w:r>
-        <w:t xml:space="preserve">, assuming a between-group effect size of Cohen’s d of 0.8 on Adaptive and Aggressive Assertiveness Scales (AAA-S;</w:t>
-      </w:r>
-      <w:r>
-        <w:t xml:space="preserve"> </w:t>
-      </w:r>
-      <w:r>
-        <w:t xml:space="preserve">Thompson &amp; Berenbaum (</w:t>
+        <w:t xml:space="preserve">, assuming a between-group effect size of Cohen’s d of 0.80 on the Adaptive and Aggressive Assertiveness Scales</w:t>
+      </w:r>
+      <w:r>
+        <w:t xml:space="preserve"> </w:t>
+      </w:r>
+      <w:r>
+        <w:t xml:space="preserve">(AAA-S;</w:t>
+      </w:r>
+      <w:r>
+        <w:t xml:space="preserve"> </w:t>
       </w:r>
       <w:hyperlink w:anchor="ref-Thompson2011">
         <w:r>
           <w:rPr>
             <w:rStyle w:val="Hyperlink"/>
           </w:rPr>
-          <w:t xml:space="preserve">2011</w:t>
+          <w:t xml:space="preserve">Thompson &amp; Berenbaum, 2011</w:t>
         </w:r>
       </w:hyperlink>
       <w:r>
         <w:t xml:space="preserve">)</w:t>
       </w:r>
       <w:r>
-        <w:t xml:space="preserve">), power 0.9, alpha 0.05, and a 15% drop-out rate per week, with a duration of the intervention of 8 weeks in total.</w:t>
+        <w:t xml:space="preserve">, power 0.90, alpha 0.05, and a 15% drop-out rate per week, with a duration of the intervention of 8 weeks in total.</w:t>
       </w:r>
     </w:p>
     <w:bookmarkEnd w:id="28"/>
@@ -1122,7 +1098,7 @@
         <w:pStyle w:val="FirstParagraph"/>
       </w:pPr>
       <w:r>
-        <w:t xml:space="preserve">Participants were recruited from the public through advertisements on social media and other websites. Interested individuals were referred to a purpose-built website with more information on the study, including criteria for participation. Participants were required to be Swedish citizens, at least 18 years of age, have access to the internet, and be fluent in Swedish. Information on the website also included risks associated with participation, as well as terms and conditions for participation. People were invited to submit their email addresses and those who did were sent a link to complete online screening. The online self-report screening battery included measures of anxiety, depression, and assertiveness, as well as questions regarding socio-demographics, experiences of psychological treatment, any current medication, and motivation for participation. See Table 1 for a summary of socio-demographic characteristics collected Pre-treatment.</w:t>
+        <w:t xml:space="preserve">Participants were recruited from the public through advertisements on social media and other websites. Interested individuals were referred to a purpose-built website with more information on the study, including criteria for participation. Participants were required to be Swedish citizens, at least 18 years of age, have access to the internet, and be fluent in Swedish. Information on the website also included risks associated with participation, as well as terms and conditions for participation. People were invited to submit their email addresses and those who did were sent a link to complete an online screening. The online screening included self-report measures of anxiety, depression, and assertiveness, as well as questions regarding socio-demographics, experiences of psychological treatment, any current medication, and motivation for participation. See Table 1 for a summary of socio-demographic characteristics collected Pre-treatment.</w:t>
       </w:r>
     </w:p>
     <w:p>
@@ -1148,7 +1124,7 @@
         <w:pStyle w:val="FirstParagraph"/>
       </w:pPr>
       <w:r>
-        <w:t xml:space="preserve">In accordance with the a priori power calculation, 210 participants were randomized to be included in the study. The remaining 43 individuals were offered access to treatment materials but were excluded from all analyses. The 210 participants were randomized to the three treatment conditions. Participants in the guided condition were randomized to one of two therapists. All randomization was performed by an independent third party at Stockholm University, using the online services random.org</w:t>
+        <w:t xml:space="preserve">Following the a priori power calculation, 210 participants were randomized to be included in the study. The remaining 43 individuals were offered access to treatment materials but were excluded from all analyses. The 210 participants were randomized to the three treatment conditions. Participants in the guided condition were randomized to one of two therapists. All randomization was performed by an independent third party at Stockholm University, using random.org</w:t>
       </w:r>
       <w:r>
         <w:t xml:space="preserve"> </w:t>
@@ -1209,7 +1185,7 @@
         <w:pStyle w:val="FirstParagraph"/>
       </w:pPr>
       <w:r>
-        <w:t xml:space="preserve">Data was collected using the below measures at four time points: Pre treatment (Week 0), midway During the intervention (Week 4), Post treatment (Week 8), and at 1 year Follow-up.</w:t>
+        <w:t xml:space="preserve">Data were collected using the below measures at four time-points: week 0 (pre-treatment), week 4 (midway through the intervention), week 8 (post-treatment), and at a one-year follow-up.</w:t>
       </w:r>
     </w:p>
     <w:bookmarkStart w:id="31" w:name="primary-measures"/>
@@ -1226,27 +1202,33 @@
         <w:pStyle w:val="FirstParagraph"/>
       </w:pPr>
       <w:r>
-        <w:t xml:space="preserve">Assertiveness style was measured using a Swedish translation (contributed by TH) of the Adaptive and Aggressive Assertiveness Scales (AAA-S;</w:t>
-      </w:r>
-      <w:r>
-        <w:t xml:space="preserve"> </w:t>
-      </w:r>
-      <w:r>
-        <w:t xml:space="preserve">Thompson &amp; Berenbaum (</w:t>
+        <w:t xml:space="preserve">Assertiveness style was measured using a Swedish translation (contributed by TH) of the Adaptive and Aggressive Assertiveness Scales</w:t>
+      </w:r>
+      <w:r>
+        <w:t xml:space="preserve"> </w:t>
+      </w:r>
+      <w:r>
+        <w:t xml:space="preserve">(AAA-S;</w:t>
+      </w:r>
+      <w:r>
+        <w:t xml:space="preserve"> </w:t>
       </w:r>
       <w:hyperlink w:anchor="ref-Thompson2011">
         <w:r>
           <w:rPr>
             <w:rStyle w:val="Hyperlink"/>
           </w:rPr>
-          <w:t xml:space="preserve">2011</w:t>
+          <w:t xml:space="preserve">Thompson &amp; Berenbaum, 2011</w:t>
         </w:r>
       </w:hyperlink>
       <w:r>
         <w:t xml:space="preserve">)</w:t>
       </w:r>
       <w:r>
-        <w:t xml:space="preserve">) which contained 30 items, including</w:t>
+        <w:t xml:space="preserve"> </w:t>
+      </w:r>
+      <w:r>
+        <w:t xml:space="preserve">which contained 30 items, including</w:t>
       </w:r>
       <w:r>
         <w:t xml:space="preserve"> </w:t>
@@ -1264,27 +1246,33 @@
         <w:t xml:space="preserve"> </w:t>
       </w:r>
       <w:r>
-        <w:t xml:space="preserve">(a. and b. both scored 1 = Never, 5 = Always). The AAA-S has good and excellent internal consistency for aggressive (0.88) and adaptive (0.93) assertiveness, respectively. A Swedish translation (contributed by TH) of the Rathus Assertiveness Schedule (RAS;</w:t>
-      </w:r>
-      <w:r>
-        <w:t xml:space="preserve"> </w:t>
-      </w:r>
-      <w:r>
-        <w:t xml:space="preserve">Rathus (</w:t>
+        <w:t xml:space="preserve">(a. and b. both scored 1 = Never, 5 = Always). The AAA-S has good and excellent internal consistency for aggressive (0.88) and adaptive (0.93) assertiveness, respectively. A Swedish translation (contributed by TH) of the Rathus Assertiveness Schedule</w:t>
+      </w:r>
+      <w:r>
+        <w:t xml:space="preserve"> </w:t>
+      </w:r>
+      <w:r>
+        <w:t xml:space="preserve">(RAS;</w:t>
+      </w:r>
+      <w:r>
+        <w:t xml:space="preserve"> </w:t>
       </w:r>
       <w:hyperlink w:anchor="ref-Rathus1973">
         <w:r>
           <w:rPr>
             <w:rStyle w:val="Hyperlink"/>
           </w:rPr>
-          <w:t xml:space="preserve">1973</w:t>
+          <w:t xml:space="preserve">Rathus, 1973</w:t>
         </w:r>
       </w:hyperlink>
       <w:r>
         <w:t xml:space="preserve">)</w:t>
       </w:r>
       <w:r>
-        <w:t xml:space="preserve">) was used as an additional measure of assertiveness style with 30 items, including</w:t>
+        <w:t xml:space="preserve"> </w:t>
+      </w:r>
+      <w:r>
+        <w:t xml:space="preserve">was used as an additional measure of assertiveness style with 30 items, including</w:t>
       </w:r>
       <w:r>
         <w:t xml:space="preserve"> </w:t>
@@ -1317,27 +1305,33 @@
         <w:pStyle w:val="FirstParagraph"/>
       </w:pPr>
       <w:r>
-        <w:t xml:space="preserve">Depression was measured using the Patient Health Questionnaire (PHQ-9;</w:t>
-      </w:r>
-      <w:r>
-        <w:t xml:space="preserve"> </w:t>
-      </w:r>
-      <w:r>
-        <w:t xml:space="preserve">Kroenke et al. (</w:t>
+        <w:t xml:space="preserve">Depression was measured using the Patient Health Questionnaire</w:t>
+      </w:r>
+      <w:r>
+        <w:t xml:space="preserve"> </w:t>
+      </w:r>
+      <w:r>
+        <w:t xml:space="preserve">(PHQ-9;</w:t>
+      </w:r>
+      <w:r>
+        <w:t xml:space="preserve"> </w:t>
       </w:r>
       <w:hyperlink w:anchor="ref-Kroenke2010">
         <w:r>
           <w:rPr>
             <w:rStyle w:val="Hyperlink"/>
           </w:rPr>
-          <w:t xml:space="preserve">2010</w:t>
+          <w:t xml:space="preserve">Kroenke et al., 2010</w:t>
         </w:r>
       </w:hyperlink>
       <w:r>
         <w:t xml:space="preserve">)</w:t>
       </w:r>
       <w:r>
-        <w:t xml:space="preserve">) which contained nine items, including</w:t>
+        <w:t xml:space="preserve"> </w:t>
+      </w:r>
+      <w:r>
+        <w:t xml:space="preserve">which contained nine items, including</w:t>
       </w:r>
       <w:r>
         <w:t xml:space="preserve"> </w:t>
@@ -1355,27 +1349,33 @@
         <w:t xml:space="preserve"> </w:t>
       </w:r>
       <w:r>
-        <w:t xml:space="preserve">(0 = Not at all, 3 = Nearly every day). Anxiety was measured using the Generalised Anxiety Disorder 7-item Scale (GAD-7;</w:t>
-      </w:r>
-      <w:r>
-        <w:t xml:space="preserve"> </w:t>
-      </w:r>
-      <w:r>
-        <w:t xml:space="preserve">Spitzer et al. (</w:t>
+        <w:t xml:space="preserve">(0 = Not at all, 3 = Nearly every day). Anxiety was measured using the Generalised Anxiety Disorder 7-item Scale</w:t>
+      </w:r>
+      <w:r>
+        <w:t xml:space="preserve"> </w:t>
+      </w:r>
+      <w:r>
+        <w:t xml:space="preserve">(GAD-7;</w:t>
+      </w:r>
+      <w:r>
+        <w:t xml:space="preserve"> </w:t>
       </w:r>
       <w:hyperlink w:anchor="ref-Kroenke2006">
         <w:r>
           <w:rPr>
             <w:rStyle w:val="Hyperlink"/>
           </w:rPr>
-          <w:t xml:space="preserve">2006</w:t>
+          <w:t xml:space="preserve">Spitzer et al., 2006</w:t>
         </w:r>
       </w:hyperlink>
       <w:r>
         <w:t xml:space="preserve">)</w:t>
       </w:r>
       <w:r>
-        <w:t xml:space="preserve">) which contained seven items, including</w:t>
+        <w:t xml:space="preserve"> </w:t>
+      </w:r>
+      <w:r>
+        <w:t xml:space="preserve">which contained seven items, including</w:t>
       </w:r>
       <w:r>
         <w:t xml:space="preserve"> </w:t>
@@ -1393,27 +1393,33 @@
         <w:t xml:space="preserve"> </w:t>
       </w:r>
       <w:r>
-        <w:t xml:space="preserve">(0 = Not at all, 3 = Nearly every day). Social anxiety was measured using the Liebowitz Social Anxiety Scale (LSAS-SR;</w:t>
-      </w:r>
-      <w:r>
-        <w:t xml:space="preserve"> </w:t>
-      </w:r>
-      <w:r>
-        <w:t xml:space="preserve">Fresco et al. (</w:t>
+        <w:t xml:space="preserve">(0 = Not at all, 3 = Nearly every day). Social anxiety was measured using the Liebowitz Social Anxiety Scale</w:t>
+      </w:r>
+      <w:r>
+        <w:t xml:space="preserve"> </w:t>
+      </w:r>
+      <w:r>
+        <w:t xml:space="preserve">(LSAS-SR;</w:t>
+      </w:r>
+      <w:r>
+        <w:t xml:space="preserve"> </w:t>
       </w:r>
       <w:hyperlink w:anchor="ref-Fresco2001">
         <w:r>
           <w:rPr>
             <w:rStyle w:val="Hyperlink"/>
           </w:rPr>
-          <w:t xml:space="preserve">2001</w:t>
+          <w:t xml:space="preserve">Fresco et al., 2001</w:t>
         </w:r>
       </w:hyperlink>
       <w:r>
         <w:t xml:space="preserve">)</w:t>
       </w:r>
       <w:r>
-        <w:t xml:space="preserve">) which contained 24 items, including</w:t>
+        <w:t xml:space="preserve"> </w:t>
+      </w:r>
+      <w:r>
+        <w:t xml:space="preserve">which contained 24 items, including</w:t>
       </w:r>
       <w:r>
         <w:t xml:space="preserve"> </w:t>
@@ -1553,7 +1559,7 @@
         <w:t xml:space="preserve"> </w:t>
       </w:r>
       <w:r>
-        <w:t xml:space="preserve">regarding reciprocal inhibition and classic conditioning: By assertively practicing the expression of feelings, wishes, and demands in anxiety-evoking situations and relationships (where the person previously were prone to non-assertive behaviors, e.g., subdued disappointment or anger), a person may experience less discomfort from autonomous anxiety responses, over time. This is to be practiced in vivo, not just by acting. The long-term goal is to learn how to inhibit anxiety by being assertive. In cases where a physical counterpart is missing and anxiety is invoked by places, objects, or words,</w:t>
+        <w:t xml:space="preserve">regarding reciprocal inhibition and classic conditioning: By assertively practicing the expression of feelings, wishes, and demands in anxiety-evoking situations and relationships, where the person was previously prone to non-assertive behavior, e.g., subdued disappointment or anger, a person may experience less discomfort from autonomous anxiety responses, over time. This is to be practiced in vivo, not just by acting. The long-term goal is to learn how to inhibit anxiety by being assertive. In cases where a physical counterpart is missing and anxiety is invoked by places, objects, or words,</w:t>
       </w:r>
       <w:r>
         <w:t xml:space="preserve"> </w:t>
@@ -1664,7 +1670,7 @@
         <w:t xml:space="preserve">)</w:t>
       </w:r>
       <w:r>
-        <w:t xml:space="preserve">. Through behavioral experiments, readers are to test the validity of negative thoughts, with the purpose of achieving greater flexibility in responses. Furthermore, the material includes a passage on progressive muscle relaxation, for the reader to recognize bodily tension, reduce general strain, and practice an active coping technique for stressful situations. Finally, chapters on specific challenges, such as saying no, dealing with criticism, and coping with disappointment, conclude the material.</w:t>
+        <w:t xml:space="preserve">. Through behavioral experiments, readers are to test the validity of negative thoughts, to achieve greater flexibility in responses. Furthermore, the material includes a passage on progressive muscle relaxation, for the reader to recognize bodily tension, reduce general strain, and practice an active coping technique for stressful situations. Finally, chapters on specific challenges, such as saying no, dealing with criticism, and coping with disappointment, conclude the material.</w:t>
       </w:r>
     </w:p>
     <w:p>
@@ -1672,7 +1678,7 @@
         <w:pStyle w:val="BodyText"/>
       </w:pPr>
       <w:r>
-        <w:t xml:space="preserve">The Swedish adaptation prompted some additions to</w:t>
+        <w:t xml:space="preserve">The Swedish adaptation prompted additions to</w:t>
       </w:r>
       <w:r>
         <w:t xml:space="preserve"> </w:t>
@@ -1692,27 +1698,30 @@
         <w:t xml:space="preserve">)</w:t>
       </w:r>
       <w:r>
-        <w:t xml:space="preserve">, some of which are presented in this paragraph. Based on recent research on exposure and inhibitory learning (e.g.,</w:t>
-      </w:r>
-      <w:r>
-        <w:t xml:space="preserve"> </w:t>
-      </w:r>
-      <w:r>
-        <w:t xml:space="preserve">Craske et al. (</w:t>
+        <w:t xml:space="preserve">, some of which are presented in this paragraph. Based on recent research on exposure and inhibitory learning</w:t>
+      </w:r>
+      <w:r>
+        <w:t xml:space="preserve"> </w:t>
+      </w:r>
+      <w:r>
+        <w:t xml:space="preserve">(e.g.,</w:t>
+      </w:r>
+      <w:r>
+        <w:t xml:space="preserve"> </w:t>
       </w:r>
       <w:hyperlink w:anchor="ref-Craske2008">
         <w:r>
           <w:rPr>
             <w:rStyle w:val="Hyperlink"/>
           </w:rPr>
-          <w:t xml:space="preserve">2008</w:t>
+          <w:t xml:space="preserve">Craske et al., 2008</w:t>
         </w:r>
       </w:hyperlink>
       <w:r>
         <w:t xml:space="preserve">)</w:t>
       </w:r>
       <w:r>
-        <w:t xml:space="preserve">), participants were encouraged to actively vary learning situations and work on new skills in as many environments as possible. In another new passage, inspired by the works on acceptance by Hayes</w:t>
+        <w:t xml:space="preserve">, participants were encouraged to actively vary learning situations and work on new skills in as many environments as possible. In another new passage, inspired by the works on acceptance by Hayes</w:t>
       </w:r>
       <w:r>
         <w:t xml:space="preserve"> </w:t>
@@ -1769,7 +1778,7 @@
         <w:pStyle w:val="BodyText"/>
       </w:pPr>
       <w:r>
-        <w:t xml:space="preserve">Additional support for participants in the guided Self-help condition included weekly messages in the treatment platform, including homework feedback, encouragement, validation, psychoeducation, and answers to any questions. Time for guiding participants was allocated not to require more than 15 minutes per participant and week.</w:t>
+        <w:t xml:space="preserve">Additional support for participants in the guided Self-help condition included weekly messages in the treatment platform, involving homework feedback, encouragement, validation, psychoeducation, and answers to any questions. Therapists were allocated 15 minutes of work, per participant and week.</w:t>
       </w:r>
     </w:p>
     <w:bookmarkStart w:id="34" w:name="therapists"/>
@@ -1786,7 +1795,7 @@
         <w:pStyle w:val="FirstParagraph"/>
       </w:pPr>
       <w:r>
-        <w:t xml:space="preserve">Both therapists supporting participants in the guided condition were final-year psychology students at Stockholm University, training to become clinical psychologists. Both had completed basic training in CBT and received continuous supervision from a licensed psychotherapist with more than two decades of iCBT experience.</w:t>
+        <w:t xml:space="preserve">Both therapists working with participants in the guided condition were final-year clinical psychology students at Stockholm University. Both had completed basic training in CBT and received continuous supervision from a licensed psychotherapist with more than two decades of iCBT experience.</w:t>
       </w:r>
     </w:p>
     <w:bookmarkEnd w:id="34"/>
@@ -2003,7 +2012,7 @@
         <w:pStyle w:val="BodyText"/>
       </w:pPr>
       <w:r>
-        <w:t xml:space="preserve">A linear mixed-effects model was fitted using unscaled data to estimate fixed effects of group, time, and group-time interaction, and random effects of participant (specifying a random intercept to control for individual differences), using an unstructured covariance pattern, and the REML method of estimation. Kenward-Roger approximations were used to estimate denominator degrees of freedom. Post-hoc pairwise comparisons of estimated marginal means were performed using T-tests. Significance of all post-hoc tests were decided with Bonferroni-corrected p-values. The proportions of participants showing reliable change and reaching clinical significance were determined in accordance with</w:t>
+        <w:t xml:space="preserve">A linear mixed-effects model was fitted using unscaled data to estimate fixed effects of group, time, and group-time interaction, and random effects of participant (specifying a random intercept to control for individual differences), using an unstructured covariance pattern, and the REML method of estimation. Kenward-Roger approximations were used to estimate denominator degrees of freedom. Post-hoc pairwise comparisons of estimated marginal means were performed using T-tests. Significance of all post-hoc tests were decided with Bonferroni-corrected p-values. The proportions of participants showing reliable change and reaching clinical significance were determined following</w:t>
       </w:r>
       <w:r>
         <w:t xml:space="preserve"> </w:t>
@@ -2041,7 +2050,7 @@
         <w:t xml:space="preserve"> </w:t>
       </w:r>
       <w:r>
-        <w:t xml:space="preserve">definition to select the cutoff value. To honor the intention to treat principle in the analysis of clinical significance, any missing value was filled in with the value from the previous time point.</w:t>
+        <w:t xml:space="preserve">definition to select the cutoff value. To honor the intention to treat principle in the analysis of clinical significance, any missing values were filled in with the value from the previous time point.</w:t>
       </w:r>
     </w:p>
     <w:bookmarkEnd w:id="41"/>
@@ -2356,7 +2365,16 @@
         </m:r>
       </m:oMath>
       <w:r>
-        <w:t xml:space="preserve">, suggesting that participation in the treatment conditions did have an effect over time on assertive behaviors. However, the model for Aggressive subscale of AAA-S did not,</w:t>
+        <w:t xml:space="preserve">, suggesting that the random assignment to group conditions did have an effect over time on assertive behaviors. However, the model for Aggressive subscale of AAA-S did not reveal a time</w:t>
+      </w:r>
+      <w:r>
+        <w:t xml:space="preserve"> </w:t>
+      </w:r>
+      <w:r>
+        <w:t xml:space="preserve"> </w:t>
+      </w:r>
+      <w:r>
+        <w:t xml:space="preserve">group interaction effect,</w:t>
       </w:r>
       <w:r>
         <w:t xml:space="preserve"> </w:t>
@@ -2440,7 +2458,7 @@
         </m:r>
       </m:oMath>
       <w:r>
-        <w:t xml:space="preserve">, indicating that the self-assessed expressed or perceived levels of aggressive assertions were not affected by participation in the intervention. Similarily, mixed models for two secondary measures of syndromal symptoms, PHQ-9 and LSAS-SR, revealed time</w:t>
+        <w:t xml:space="preserve">, indicating that the self-assessed expressed or perceived levels of aggressive assertions did not change over time as a result of assignment to one of the conditions. As for the secondary measures of syndromal symptoms, mixed models for PHQ-9 and LSAS-SR both revealed time</w:t>
       </w:r>
       <w:r>
         <w:t xml:space="preserve"> </w:t>
@@ -9750,7 +9768,7 @@
         <w:t xml:space="preserve"> </w:t>
       </w:r>
       <w:r>
-        <w:t xml:space="preserve">(VLQ; Wilson et al.</w:t>
+        <w:t xml:space="preserve">(VLQ;</w:t>
       </w:r>
       <w:r>
         <w:t xml:space="preserve"> </w:t>
@@ -9760,7 +9778,7 @@
           <w:rPr>
             <w:rStyle w:val="Hyperlink"/>
           </w:rPr>
-          <w:t xml:space="preserve">2010</w:t>
+          <w:t xml:space="preserve">Wilson et al., 2010</w:t>
         </w:r>
       </w:hyperlink>
       <w:r>
@@ -9779,6 +9797,17 @@
       </w:pPr>
       <w:r>
         <w:t xml:space="preserve">Lösrykta tankar/stycken att eventuellt utveckla:</w:t>
+      </w:r>
+    </w:p>
+    <w:p>
+      <w:pPr>
+        <w:numPr>
+          <w:ilvl w:val="0"/>
+          <w:numId w:val="1002"/>
+        </w:numPr>
+      </w:pPr>
+      <w:r>
+        <w:t xml:space="preserve">Kolla upp hur många som faktiskt försvann mellan modulerna, jämför med power-beräkningen. Kolla hur många som gav fu-svar.</w:t>
       </w:r>
     </w:p>
     <w:p>

</xml_diff>

<commit_message>
add text to discussion section
</commit_message>
<xml_diff>
--- a/r2fu-article.docx
+++ b/r2fu-article.docx
@@ -195,7 +195,7 @@
         <w:pStyle w:val="Date"/>
       </w:pPr>
       <w:r>
-        <w:t xml:space="preserve">07</w:t>
+        <w:t xml:space="preserve">23</w:t>
       </w:r>
       <w:r>
         <w:t xml:space="preserve"> </w:t>
@@ -588,7 +588,47 @@
         <w:t xml:space="preserve">’</w:t>
       </w:r>
       <w:r>
-        <w:t xml:space="preserve">. Assertive behavior, using this definition, can be thought of as the product of respect for the rights of others, and respect for the rights of oneself. This definition offers plenty of opportunities for idiographic and contextual descriptions of assertion in therapy, i.e. when designing in vivo behavioral experiments, regardless of cultural influences on what is considered to be acceptable behavior (within a family, community, society, et.c.).</w:t>
+        <w:t xml:space="preserve">. Assertive behavior, using this definition, can be thought of as the product of respect for the rights of others, and respect for the rights of oneself. This definition offers plenty of opportunities for idiographic and contextual descriptions of assertion in therapy, i.e. when designing in vivo behavioral experiments, regardless of cultural influences on what is considered to be acceptable behavior (within a family, community, society, et.c.). Assertion is believed to be situation-specific rather than a generalized trait, consequently treatment should be tailored to individual needs in particular situations</w:t>
+      </w:r>
+      <w:r>
+        <w:t xml:space="preserve"> </w:t>
+      </w:r>
+      <w:r>
+        <w:t xml:space="preserve">(</w:t>
+      </w:r>
+      <w:hyperlink w:anchor="ref-Hull1978">
+        <w:r>
+          <w:rPr>
+            <w:rStyle w:val="Hyperlink"/>
+          </w:rPr>
+          <w:t xml:space="preserve">Hull &amp; Hull, 1978</w:t>
+        </w:r>
+      </w:hyperlink>
+      <w:r>
+        <w:t xml:space="preserve">)</w:t>
+      </w:r>
+      <w:r>
+        <w:t xml:space="preserve">, also taking into account cultural differences across contexts</w:t>
+      </w:r>
+      <w:r>
+        <w:t xml:space="preserve"> </w:t>
+      </w:r>
+      <w:r>
+        <w:t xml:space="preserve">Mitamura (</w:t>
+      </w:r>
+      <w:hyperlink w:anchor="ref-Mitamura2018">
+        <w:r>
+          <w:rPr>
+            <w:rStyle w:val="Hyperlink"/>
+          </w:rPr>
+          <w:t xml:space="preserve">2018</w:t>
+        </w:r>
+      </w:hyperlink>
+      <w:r>
+        <w:t xml:space="preserve">)</w:t>
+      </w:r>
+      <w:r>
+        <w:t xml:space="preserve">.</w:t>
       </w:r>
     </w:p>
     <w:p>
@@ -699,7 +739,7 @@
         <w:t xml:space="preserve"> </w:t>
       </w:r>
       <w:r>
-        <w:t xml:space="preserve">further conclude that there is potential for assertiveness training as an intervention for individuals suffering from anxiety and depression, and as a means to increase relationship satisfaction. The lack of contemporary evidence for the assertiveness construct and assertiveness training as a transdiagnostic intervention calls for new research on the subject.</w:t>
+        <w:t xml:space="preserve">further conclude that there is potential for assertiveness training as an intervention for individuals suffering from anxiety and depression, and as a means to increase relationship satisfaction. The lack of contemporary evidence for the assertiveness construct and assertiveness training as a trans-diagnostic intervention calls for new research on the subject.</w:t>
       </w:r>
     </w:p>
     <w:p>
@@ -2073,7 +2113,7 @@
           <wp:inline>
             <wp:extent cx="5334000" cy="4267200"/>
             <wp:effectExtent b="0" l="0" r="0" t="0"/>
-            <wp:docPr descr="Plots of estimated fixed effects for two of the primary transdiagnostic scales used to measure skillful, assertive behaviors. Participants’ estimated means for both measures exhibit increasing levels of assertiveness during the course of treatment in the Unguided self-help and Guided self-help groups, with negligable differences between the two treatment conditions. The trends continue beyond the Post time point, showing further increased estimated mean levels of assertive behaviors at 1-year Follow-up. The Waitlist group’s means recovered slightly, although not significantly, between the Pre and Post time points, for both measures." title="" id="44" name="Picture"/>
+            <wp:docPr descr="Plots of estimated fixed effects for two of the primary transdiagnostic scales used to measure skillful, assertive behaviors. Participants’ estimated means for all three measures exhibit increasing levels of assertiveness during the course of treatment in the Unguided self-help and Guided self-help groups, with negligable differences between the two treatment conditions. The trends continue beyond the Post time point, showing further increased estimated mean levels of assertive behaviors at 1-year Follow-up. The Waitlist group’s means recovered slightly, although not significantly, between the Pre and Post time points, for all measures." title="" id="44" name="Picture"/>
             <a:graphic>
               <a:graphicData uri="http://schemas.openxmlformats.org/drawingml/2006/picture">
                 <pic:pic>
@@ -2116,7 +2156,7 @@
         <w:pStyle w:val="ImageCaption"/>
       </w:pPr>
       <w:r>
-        <w:t xml:space="preserve">Plots of estimated fixed effects for two of the primary transdiagnostic scales used to measure skillful, assertive behaviors. Participants’ estimated means for both measures exhibit increasing levels of assertiveness during the course of treatment in the Unguided self-help and Guided self-help groups, with negligable differences between the two treatment conditions. The trends continue beyond the Post time point, showing further increased estimated mean levels of assertive behaviors at 1-year Follow-up. The Waitlist group’s means recovered slightly, although not significantly, between the Pre and Post time points, for both measures.</w:t>
+        <w:t xml:space="preserve">Plots of estimated fixed effects for two of the primary transdiagnostic scales used to measure skillful, assertive behaviors. Participants’ estimated means for all three measures exhibit increasing levels of assertiveness during the course of treatment in the Unguided self-help and Guided self-help groups, with negligable differences between the two treatment conditions. The trends continue beyond the Post time point, showing further increased estimated mean levels of assertive behaviors at 1-year Follow-up. The Waitlist group’s means recovered slightly, although not significantly, between the Pre and Post time points, for all measures.</w:t>
       </w:r>
     </w:p>
     <w:p>
@@ -2128,7 +2168,7 @@
           <wp:inline>
             <wp:extent cx="5334000" cy="4267200"/>
             <wp:effectExtent b="0" l="0" r="0" t="0"/>
-            <wp:docPr descr="Plots of estimated fixed effects for secondary syndromal outcome measures. Participation in the Unguided self-help and Guided self-help conditions lead to significant symptom alleviation between the Pre and Post as well as between Pre and 1-year Follow-up time points for depression and social anxiety, as captured with their respective measures. As with the transdiagnostic measures of assertive behaviors, the difference between the two time points was small or statistically inappreciable for both groups and both measures. The Waitlist control group did not significantly change between time points for either measure. However, to counteract even the slightest nocebo effect of Waitlist in the between-group comparisons the most conservative estimate for the Waitlist control condition was used; see dotted line." title="" id="47" name="Picture"/>
+            <wp:docPr descr="Plots of estimated fixed effects for secondary syndromal outcome measures. Participation in the Unguided self-help and Guided self-help conditions lead to significant symptom alleviation between the Pre and Post as well as between Pre and 1-year Follow-up time points for depression and social anxiety, as captured with their respective measures. As with the transdiagnostic measures of assertive behaviors, the differences between the Post and Follow-up time points were statistically inappreciable for all three measures, in both treatment groups. The Waitlist control group did not significantly change between any time points for either measure. However, to stay on the conservative side and to counteract even the slightest nocebo effect of the Waitlist condition, the most conservative estimate for the Waitlist control condition was in each Follow-up between-group comparison; see dotted line for a visual representation of the selected time points." title="" id="47" name="Picture"/>
             <a:graphic>
               <a:graphicData uri="http://schemas.openxmlformats.org/drawingml/2006/picture">
                 <pic:pic>
@@ -2171,7 +2211,7 @@
         <w:pStyle w:val="ImageCaption"/>
       </w:pPr>
       <w:r>
-        <w:t xml:space="preserve">Plots of estimated fixed effects for secondary syndromal outcome measures. Participation in the Unguided self-help and Guided self-help conditions lead to significant symptom alleviation between the Pre and Post as well as between Pre and 1-year Follow-up time points for depression and social anxiety, as captured with their respective measures. As with the transdiagnostic measures of assertive behaviors, the difference between the two time points was small or statistically inappreciable for both groups and both measures. The Waitlist control group did not significantly change between time points for either measure. However, to counteract even the slightest nocebo effect of Waitlist in the between-group comparisons the most conservative estimate for the Waitlist control condition was used; see dotted line.</w:t>
+        <w:t xml:space="preserve">Plots of estimated fixed effects for secondary syndromal outcome measures. Participation in the Unguided self-help and Guided self-help conditions lead to significant symptom alleviation between the Pre and Post as well as between Pre and 1-year Follow-up time points for depression and social anxiety, as captured with their respective measures. As with the transdiagnostic measures of assertive behaviors, the differences between the Post and Follow-up time points were statistically inappreciable for all three measures, in both treatment groups. The Waitlist control group did not significantly change between any time points for either measure. However, to stay on the conservative side and to counteract even the slightest nocebo effect of the Waitlist condition, the most conservative estimate for the Waitlist control condition was in each Follow-up between-group comparison; see dotted line for a visual representation of the selected time points.</w:t>
       </w:r>
     </w:p>
     <w:bookmarkStart w:id="56" w:name="Xb25c33030a3c3a25653d944f8a887d465e89095"/>
@@ -8053,7 +8093,7 @@
     <w:bookmarkEnd w:id="55"/>
     <w:bookmarkEnd w:id="56"/>
     <w:bookmarkEnd w:id="57"/>
-    <w:bookmarkStart w:id="134" w:name="discussion"/>
+    <w:bookmarkStart w:id="149" w:name="discussion"/>
     <w:p>
       <w:pPr>
         <w:pStyle w:val="Heading1"/>
@@ -8062,17 +8102,1148 @@
         <w:t xml:space="preserve">Discussion</w:t>
       </w:r>
     </w:p>
-    <w:bookmarkStart w:id="133" w:name="references"/>
+    <w:bookmarkStart w:id="64" w:name="results-discussion"/>
     <w:p>
       <w:pPr>
         <w:pStyle w:val="Heading2"/>
       </w:pPr>
       <w:r>
+        <w:t xml:space="preserve">Results discussion</w:t>
+      </w:r>
+    </w:p>
+    <w:bookmarkStart w:id="62" w:name="main-results"/>
+    <w:p>
+      <w:pPr>
+        <w:pStyle w:val="Heading3"/>
+      </w:pPr>
+      <w:r>
+        <w:t xml:space="preserve">Main results</w:t>
+      </w:r>
+    </w:p>
+    <w:p>
+      <w:pPr>
+        <w:pStyle w:val="FirstParagraph"/>
+      </w:pPr>
+      <w:r>
+        <w:t xml:space="preserve">This randomized control trial brings up-to-date empirical data about a trans-diagnostic intervention targeting assertiveness, Respekt</w:t>
+      </w:r>
+      <w:r>
+        <w:rPr>
+          <w:vertAlign w:val="superscript"/>
+        </w:rPr>
+        <w:t xml:space="preserve">2</w:t>
+      </w:r>
+      <w:r>
+        <w:t xml:space="preserve">, providing evidence for its effects on assertive behaviors and on symptoms of psychiatric disorders. Having been mostly ignored as a construct in clincical research since the 1990’ies, despite its rich history as the target in the very first behavioral therapies of the 1950’ies, and its current status as an important goal for exposure in third wave CBT variants such as DBT and ACT</w:t>
+      </w:r>
+      <w:r>
+        <w:t xml:space="preserve"> </w:t>
+      </w:r>
+      <w:r>
+        <w:t xml:space="preserve">(</w:t>
+      </w:r>
+      <w:hyperlink w:anchor="ref-Speed2018a">
+        <w:r>
+          <w:rPr>
+            <w:rStyle w:val="Hyperlink"/>
+          </w:rPr>
+          <w:t xml:space="preserve">Speed et al., 2018</w:t>
+        </w:r>
+      </w:hyperlink>
+      <w:r>
+        <w:t xml:space="preserve">)</w:t>
+      </w:r>
+      <w:r>
+        <w:t xml:space="preserve">, this study brings much-needed data on assertiveness as a viable transdiagnostic stand-alone goal in psychological treatment.</w:t>
+      </w:r>
+    </w:p>
+    <w:bookmarkStart w:id="58" w:name="effects-on-assertiveness"/>
+    <w:p>
+      <w:pPr>
+        <w:pStyle w:val="Heading4"/>
+      </w:pPr>
+      <w:r>
+        <w:t xml:space="preserve">Effects on assertiveness</w:t>
+      </w:r>
+    </w:p>
+    <w:p>
+      <w:pPr>
+        <w:pStyle w:val="FirstParagraph"/>
+      </w:pPr>
+      <w:r>
+        <w:t xml:space="preserve">In the current study, we found large between-group effects on assertiveness for both unguided and guided participation in Respekt</w:t>
+      </w:r>
+      <w:r>
+        <w:rPr>
+          <w:vertAlign w:val="superscript"/>
+        </w:rPr>
+        <w:t xml:space="preserve">2</w:t>
+      </w:r>
+      <w:r>
+        <w:t xml:space="preserve">, compared to a waitlist control. For AAA-S Adaptive and RAS at Post in the Unguided self-help condition,</w:t>
+      </w:r>
+      <w:r>
+        <w:t xml:space="preserve"> </w:t>
+      </w:r>
+      <m:oMath>
+        <m:r>
+          <m:t>E</m:t>
+        </m:r>
+        <m:r>
+          <m:t>S</m:t>
+        </m:r>
+      </m:oMath>
+      <w:r>
+        <w:t xml:space="preserve"> </w:t>
+      </w:r>
+      <w:r>
+        <w:t xml:space="preserve">=</w:t>
+      </w:r>
+      <w:r>
+        <w:t xml:space="preserve"> </w:t>
+      </w:r>
+      <m:oMath>
+        <m:r>
+          <m:t>1.00</m:t>
+        </m:r>
+      </m:oMath>
+      <w:r>
+        <w:t xml:space="preserve">, 95% CI [</w:t>
+      </w:r>
+      <m:oMath>
+        <m:r>
+          <m:t>.62</m:t>
+        </m:r>
+      </m:oMath>
+      <w:r>
+        <w:t xml:space="preserve">,</w:t>
+      </w:r>
+      <w:r>
+        <w:t xml:space="preserve"> </w:t>
+      </w:r>
+      <m:oMath>
+        <m:r>
+          <m:t>1.38</m:t>
+        </m:r>
+      </m:oMath>
+      <w:r>
+        <w:t xml:space="preserve">] and</w:t>
+      </w:r>
+      <w:r>
+        <w:t xml:space="preserve"> </w:t>
+      </w:r>
+      <m:oMath>
+        <m:r>
+          <m:t>E</m:t>
+        </m:r>
+        <m:r>
+          <m:t>S</m:t>
+        </m:r>
+      </m:oMath>
+      <w:r>
+        <w:t xml:space="preserve"> </w:t>
+      </w:r>
+      <w:r>
+        <w:t xml:space="preserve">=</w:t>
+      </w:r>
+      <w:r>
+        <w:t xml:space="preserve"> </w:t>
+      </w:r>
+      <m:oMath>
+        <m:r>
+          <m:t>1.02</m:t>
+        </m:r>
+      </m:oMath>
+      <w:r>
+        <w:t xml:space="preserve">, 95% CI [</w:t>
+      </w:r>
+      <m:oMath>
+        <m:r>
+          <m:t>.65</m:t>
+        </m:r>
+      </m:oMath>
+      <w:r>
+        <w:t xml:space="preserve">,</w:t>
+      </w:r>
+      <w:r>
+        <w:t xml:space="preserve"> </w:t>
+      </w:r>
+      <m:oMath>
+        <m:r>
+          <m:t>1.39</m:t>
+        </m:r>
+      </m:oMath>
+      <w:r>
+        <w:t xml:space="preserve">] respectively. The corresponding effect sizes in the Guided self-help group was</w:t>
+      </w:r>
+      <w:r>
+        <w:t xml:space="preserve"> </w:t>
+      </w:r>
+      <m:oMath>
+        <m:r>
+          <m:t>E</m:t>
+        </m:r>
+        <m:r>
+          <m:t>S</m:t>
+        </m:r>
+      </m:oMath>
+      <w:r>
+        <w:t xml:space="preserve"> </w:t>
+      </w:r>
+      <w:r>
+        <w:t xml:space="preserve">=</w:t>
+      </w:r>
+      <w:r>
+        <w:t xml:space="preserve"> </w:t>
+      </w:r>
+      <m:oMath>
+        <m:r>
+          <m:t>.95</m:t>
+        </m:r>
+      </m:oMath>
+      <w:r>
+        <w:t xml:space="preserve">, 95% CI [</w:t>
+      </w:r>
+      <m:oMath>
+        <m:r>
+          <m:t>.59</m:t>
+        </m:r>
+      </m:oMath>
+      <w:r>
+        <w:t xml:space="preserve">,</w:t>
+      </w:r>
+      <w:r>
+        <w:t xml:space="preserve"> </w:t>
+      </w:r>
+      <m:oMath>
+        <m:r>
+          <m:t>1.30</m:t>
+        </m:r>
+      </m:oMath>
+      <w:r>
+        <w:t xml:space="preserve">] and</w:t>
+      </w:r>
+      <w:r>
+        <w:t xml:space="preserve"> </w:t>
+      </w:r>
+      <m:oMath>
+        <m:r>
+          <m:t>E</m:t>
+        </m:r>
+        <m:r>
+          <m:t>S</m:t>
+        </m:r>
+      </m:oMath>
+      <w:r>
+        <w:t xml:space="preserve"> </w:t>
+      </w:r>
+      <w:r>
+        <w:t xml:space="preserve">=</w:t>
+      </w:r>
+      <w:r>
+        <w:t xml:space="preserve"> </w:t>
+      </w:r>
+      <m:oMath>
+        <m:r>
+          <m:t>1.24</m:t>
+        </m:r>
+      </m:oMath>
+      <w:r>
+        <w:t xml:space="preserve">, 95% CI [</w:t>
+      </w:r>
+      <m:oMath>
+        <m:r>
+          <m:t>.88</m:t>
+        </m:r>
+      </m:oMath>
+      <w:r>
+        <w:t xml:space="preserve">,</w:t>
+      </w:r>
+      <w:r>
+        <w:t xml:space="preserve"> </w:t>
+      </w:r>
+      <m:oMath>
+        <m:r>
+          <m:t>1.60</m:t>
+        </m:r>
+      </m:oMath>
+      <w:r>
+        <w:t xml:space="preserve">] respectively. These effects are comparable to those found in clinical trails of iCBT interventions for other trans-diagnostic behavioral targets such as procrastination (</w:t>
+      </w:r>
+      <m:oMath>
+        <m:r>
+          <m:t>d</m:t>
+        </m:r>
+      </m:oMath>
+      <w:r>
+        <w:t xml:space="preserve"> </w:t>
+      </w:r>
+      <w:r>
+        <w:t xml:space="preserve">= ??)</w:t>
+      </w:r>
+      <w:r>
+        <w:t xml:space="preserve"> </w:t>
+      </w:r>
+      <w:r>
+        <w:t xml:space="preserve">(</w:t>
+      </w:r>
+      <w:hyperlink w:anchor="ref-Rozental2015">
+        <w:r>
+          <w:rPr>
+            <w:rStyle w:val="Hyperlink"/>
+          </w:rPr>
+          <w:t xml:space="preserve">Rozental et al., 2015</w:t>
+        </w:r>
+      </w:hyperlink>
+      <w:r>
+        <w:t xml:space="preserve">)</w:t>
+      </w:r>
+      <w:r>
+        <w:t xml:space="preserve">, and perfectionism (</w:t>
+      </w:r>
+      <m:oMath>
+        <m:r>
+          <m:t>d</m:t>
+        </m:r>
+      </m:oMath>
+      <w:r>
+        <w:t xml:space="preserve"> </w:t>
+      </w:r>
+      <w:r>
+        <w:t xml:space="preserve">= ??)</w:t>
+      </w:r>
+      <w:r>
+        <w:t xml:space="preserve"> </w:t>
+      </w:r>
+      <w:r>
+        <w:t xml:space="preserve">(</w:t>
+      </w:r>
+      <w:hyperlink w:anchor="ref-Rozental2017">
+        <w:r>
+          <w:rPr>
+            <w:rStyle w:val="Hyperlink"/>
+          </w:rPr>
+          <w:t xml:space="preserve">Rozental et al., 2017</w:t>
+        </w:r>
+      </w:hyperlink>
+      <w:r>
+        <w:t xml:space="preserve">)</w:t>
+      </w:r>
+      <w:r>
+        <w:t xml:space="preserve">.</w:t>
+      </w:r>
+    </w:p>
+    <w:p>
+      <w:pPr>
+        <w:pStyle w:val="BodyText"/>
+      </w:pPr>
+      <w:r>
+        <w:t xml:space="preserve">(Also, compare w/ frequencies or reliable change, e.g.</w:t>
+      </w:r>
+      <w:r>
+        <w:t xml:space="preserve"> </w:t>
+      </w:r>
+      <w:hyperlink w:anchor="ref-Rozental2015">
+        <w:r>
+          <w:rPr>
+            <w:rStyle w:val="Hyperlink"/>
+          </w:rPr>
+          <w:t xml:space="preserve">Rozental et al., 2015</w:t>
+        </w:r>
+      </w:hyperlink>
+      <w:r>
+        <w:t xml:space="preserve">.)</w:t>
+      </w:r>
+    </w:p>
+    <w:bookmarkEnd w:id="58"/>
+    <w:bookmarkStart w:id="59" w:name="effects-on-psychiatric-symptoms"/>
+    <w:p>
+      <w:pPr>
+        <w:pStyle w:val="Heading4"/>
+      </w:pPr>
+      <w:r>
+        <w:t xml:space="preserve">Effects on psychiatric symptoms</w:t>
+      </w:r>
+    </w:p>
+    <w:p>
+      <w:pPr>
+        <w:pStyle w:val="FirstParagraph"/>
+      </w:pPr>
+      <w:r>
+        <w:t xml:space="preserve">Assessing the effect of the Respekt</w:t>
+      </w:r>
+      <w:r>
+        <w:rPr>
+          <w:vertAlign w:val="superscript"/>
+        </w:rPr>
+        <w:t xml:space="preserve">2</w:t>
+      </w:r>
+      <w:r>
+        <w:t xml:space="preserve"> </w:t>
+      </w:r>
+      <w:r>
+        <w:t xml:space="preserve">intervention on symptom burden with respect to depression and common anxiety disorders, we found no effects for GAD-7. Nor did we find significant effects at Post for PHQ-9 or LSAS-SR in the Unguided self-help group, compared with Waitlist. However, at Follow-up, we found a large between-group effect on LSAS-SR,</w:t>
+      </w:r>
+      <w:r>
+        <w:t xml:space="preserve"> </w:t>
+      </w:r>
+      <m:oMath>
+        <m:r>
+          <m:t>E</m:t>
+        </m:r>
+        <m:r>
+          <m:t>S</m:t>
+        </m:r>
+      </m:oMath>
+      <w:r>
+        <w:t xml:space="preserve"> </w:t>
+      </w:r>
+      <w:r>
+        <w:t xml:space="preserve">=</w:t>
+      </w:r>
+      <w:r>
+        <w:t xml:space="preserve"> </w:t>
+      </w:r>
+      <m:oMath>
+        <m:r>
+          <m:t>.90</m:t>
+        </m:r>
+      </m:oMath>
+      <w:r>
+        <w:t xml:space="preserve">, 95% CI [</w:t>
+      </w:r>
+      <m:oMath>
+        <m:r>
+          <m:t>.52</m:t>
+        </m:r>
+      </m:oMath>
+      <w:r>
+        <w:t xml:space="preserve">,</w:t>
+      </w:r>
+      <w:r>
+        <w:t xml:space="preserve"> </w:t>
+      </w:r>
+      <m:oMath>
+        <m:r>
+          <m:t>1.29</m:t>
+        </m:r>
+      </m:oMath>
+      <w:r>
+        <w:t xml:space="preserve">]. Effects were also found in the Guided self-help group, where participants were supported by therapists: Comparing with the Waitlist group, participants exhibited moderate effects at Post for PHQ-9,</w:t>
+      </w:r>
+      <w:r>
+        <w:t xml:space="preserve"> </w:t>
+      </w:r>
+      <m:oMath>
+        <m:r>
+          <m:t>E</m:t>
+        </m:r>
+        <m:r>
+          <m:t>S</m:t>
+        </m:r>
+      </m:oMath>
+      <w:r>
+        <w:t xml:space="preserve"> </w:t>
+      </w:r>
+      <w:r>
+        <w:t xml:space="preserve">=</w:t>
+      </w:r>
+      <w:r>
+        <w:t xml:space="preserve"> </w:t>
+      </w:r>
+      <m:oMath>
+        <m:r>
+          <m:t>.77</m:t>
+        </m:r>
+      </m:oMath>
+      <w:r>
+        <w:t xml:space="preserve">, 95% CI [</w:t>
+      </w:r>
+      <m:oMath>
+        <m:r>
+          <m:t>.40</m:t>
+        </m:r>
+      </m:oMath>
+      <w:r>
+        <w:t xml:space="preserve">,</w:t>
+      </w:r>
+      <w:r>
+        <w:t xml:space="preserve"> </w:t>
+      </w:r>
+      <m:oMath>
+        <m:r>
+          <m:t>1.14</m:t>
+        </m:r>
+      </m:oMath>
+      <w:r>
+        <w:t xml:space="preserve">], and LSAS-SR,</w:t>
+      </w:r>
+      <w:r>
+        <w:t xml:space="preserve"> </w:t>
+      </w:r>
+      <m:oMath>
+        <m:r>
+          <m:t>E</m:t>
+        </m:r>
+        <m:r>
+          <m:t>S</m:t>
+        </m:r>
+      </m:oMath>
+      <w:r>
+        <w:t xml:space="preserve"> </w:t>
+      </w:r>
+      <w:r>
+        <w:t xml:space="preserve">=</w:t>
+      </w:r>
+      <w:r>
+        <w:t xml:space="preserve"> </w:t>
+      </w:r>
+      <m:oMath>
+        <m:r>
+          <m:t>.67</m:t>
+        </m:r>
+      </m:oMath>
+      <w:r>
+        <w:t xml:space="preserve">, 95% CI [</w:t>
+      </w:r>
+      <m:oMath>
+        <m:r>
+          <m:t>.32</m:t>
+        </m:r>
+      </m:oMath>
+      <w:r>
+        <w:t xml:space="preserve">,</w:t>
+      </w:r>
+      <w:r>
+        <w:t xml:space="preserve"> </w:t>
+      </w:r>
+      <m:oMath>
+        <m:r>
+          <m:t>1.02</m:t>
+        </m:r>
+      </m:oMath>
+      <w:r>
+        <w:t xml:space="preserve">] respectively, as well as a large effect only for LSAS-SR at Follow-up,</w:t>
+      </w:r>
+      <w:r>
+        <w:t xml:space="preserve"> </w:t>
+      </w:r>
+      <m:oMath>
+        <m:r>
+          <m:t>E</m:t>
+        </m:r>
+        <m:r>
+          <m:t>S</m:t>
+        </m:r>
+      </m:oMath>
+      <w:r>
+        <w:t xml:space="preserve"> </w:t>
+      </w:r>
+      <w:r>
+        <w:t xml:space="preserve">=</w:t>
+      </w:r>
+      <w:r>
+        <w:t xml:space="preserve"> </w:t>
+      </w:r>
+      <m:oMath>
+        <m:r>
+          <m:t>.93</m:t>
+        </m:r>
+      </m:oMath>
+      <w:r>
+        <w:t xml:space="preserve">, 95% CI [</w:t>
+      </w:r>
+      <m:oMath>
+        <m:r>
+          <m:t>.57</m:t>
+        </m:r>
+      </m:oMath>
+      <w:r>
+        <w:t xml:space="preserve">,</w:t>
+      </w:r>
+      <w:r>
+        <w:t xml:space="preserve"> </w:t>
+      </w:r>
+      <m:oMath>
+        <m:r>
+          <m:t>1.30</m:t>
+        </m:r>
+      </m:oMath>
+      <w:r>
+        <w:t xml:space="preserve">]. These are in agreement with those for iCBT in general, where the average between-group effect size is</w:t>
+      </w:r>
+      <w:r>
+        <w:t xml:space="preserve"> </w:t>
+      </w:r>
+      <m:oMath>
+        <m:r>
+          <m:t>g</m:t>
+        </m:r>
+      </m:oMath>
+      <w:r>
+        <w:t xml:space="preserve"> </w:t>
+      </w:r>
+      <w:r>
+        <w:t xml:space="preserve">=</w:t>
+      </w:r>
+      <w:r>
+        <w:t xml:space="preserve"> </w:t>
+      </w:r>
+      <m:oMath>
+        <m:r>
+          <m:t>.80</m:t>
+        </m:r>
+      </m:oMath>
+      <w:r>
+        <w:t xml:space="preserve"> </w:t>
+      </w:r>
+      <w:r>
+        <w:t xml:space="preserve">compared to controls</w:t>
+      </w:r>
+      <w:r>
+        <w:t xml:space="preserve"> </w:t>
+      </w:r>
+      <w:r>
+        <w:t xml:space="preserve">(</w:t>
+      </w:r>
+      <w:hyperlink w:anchor="ref-Andrews2018">
+        <w:r>
+          <w:rPr>
+            <w:rStyle w:val="Hyperlink"/>
+          </w:rPr>
+          <w:t xml:space="preserve">Andrews et al., 2018</w:t>
+        </w:r>
+      </w:hyperlink>
+      <w:r>
+        <w:t xml:space="preserve">)</w:t>
+      </w:r>
+      <w:r>
+        <w:t xml:space="preserve">, which in turn is about the same as for face-to-face treatment</w:t>
+      </w:r>
+      <w:r>
+        <w:t xml:space="preserve"> </w:t>
+      </w:r>
+      <w:r>
+        <w:t xml:space="preserve">(</w:t>
+      </w:r>
+      <w:hyperlink w:anchor="ref-Carlbring2018">
+        <w:r>
+          <w:rPr>
+            <w:rStyle w:val="Hyperlink"/>
+          </w:rPr>
+          <w:t xml:space="preserve">Carlbring et al., 2018</w:t>
+        </w:r>
+      </w:hyperlink>
+      <w:r>
+        <w:t xml:space="preserve">)</w:t>
+      </w:r>
+      <w:r>
+        <w:t xml:space="preserve">.</w:t>
+      </w:r>
+    </w:p>
+    <w:p>
+      <w:pPr>
+        <w:pStyle w:val="BodyText"/>
+      </w:pPr>
+      <w:r>
+        <w:t xml:space="preserve">These findings were supplemented by the analysis of clinical significant change, where,</w:t>
+      </w:r>
+      <w:r>
+        <w:t xml:space="preserve"> </w:t>
+      </w:r>
+      <m:oMath>
+        <m:r>
+          <m:t>n</m:t>
+        </m:r>
+      </m:oMath>
+      <w:r>
+        <w:t xml:space="preserve"> </w:t>
+      </w:r>
+      <w:r>
+        <w:t xml:space="preserve">= 14 (21%) had recovered from social anxiety at Follow-up in the Unguided self-help group, and</w:t>
+      </w:r>
+      <w:r>
+        <w:t xml:space="preserve"> </w:t>
+      </w:r>
+      <m:oMath>
+        <m:r>
+          <m:t>n</m:t>
+        </m:r>
+      </m:oMath>
+      <w:r>
+        <w:t xml:space="preserve"> </w:t>
+      </w:r>
+      <w:r>
+        <w:t xml:space="preserve">= 18 (26%) in the group that were guided by therapists. In addition,</w:t>
+      </w:r>
+      <w:r>
+        <w:t xml:space="preserve"> </w:t>
+      </w:r>
+      <m:oMath>
+        <m:r>
+          <m:t>n</m:t>
+        </m:r>
+      </m:oMath>
+      <w:r>
+        <w:t xml:space="preserve"> </w:t>
+      </w:r>
+      <w:r>
+        <w:t xml:space="preserve">= 18 (26%) in the Guided self-help group had recovered from depression at Follow-up.</w:t>
+      </w:r>
+      <w:r>
+        <w:t xml:space="preserve"> </w:t>
+      </w:r>
+      <w:r>
+        <w:t xml:space="preserve">(Also, compare w/ frequencies or reliable change, e.g.</w:t>
+      </w:r>
+      <w:r>
+        <w:t xml:space="preserve"> </w:t>
+      </w:r>
+      <w:hyperlink w:anchor="ref-Rozental2015">
+        <w:r>
+          <w:rPr>
+            <w:rStyle w:val="Hyperlink"/>
+          </w:rPr>
+          <w:t xml:space="preserve">Rozental et al., 2015</w:t>
+        </w:r>
+      </w:hyperlink>
+      <w:r>
+        <w:t xml:space="preserve">.)</w:t>
+      </w:r>
+    </w:p>
+    <w:bookmarkEnd w:id="59"/>
+    <w:bookmarkStart w:id="60" w:name="no-effects-on-gad"/>
+    <w:p>
+      <w:pPr>
+        <w:pStyle w:val="Heading4"/>
+      </w:pPr>
+      <w:r>
+        <w:t xml:space="preserve">No effects on GAD</w:t>
+      </w:r>
+    </w:p>
+    <w:p>
+      <w:pPr>
+        <w:pStyle w:val="FirstParagraph"/>
+      </w:pPr>
+      <w:r>
+        <w:t xml:space="preserve">The intervention was insufficient in ameliorating symptoms of generalized anxiety, which can be understood as a disorder of attentional/cognitive and behavioral rigidity</w:t>
+      </w:r>
+      <w:r>
+        <w:t xml:space="preserve"> </w:t>
+      </w:r>
+      <w:r>
+        <w:t xml:space="preserve">(</w:t>
+      </w:r>
+      <w:hyperlink w:anchor="ref-Hayes2004a">
+        <w:r>
+          <w:rPr>
+            <w:rStyle w:val="Hyperlink"/>
+          </w:rPr>
+          <w:t xml:space="preserve">Hayes, 2004</w:t>
+        </w:r>
+      </w:hyperlink>
+      <w:r>
+        <w:t xml:space="preserve">)</w:t>
+      </w:r>
+      <w:r>
+        <w:t xml:space="preserve">. Most likely, the overall structure of the Respekt</w:t>
+      </w:r>
+      <w:r>
+        <w:rPr>
+          <w:vertAlign w:val="superscript"/>
+        </w:rPr>
+        <w:t xml:space="preserve">2</w:t>
+      </w:r>
+      <w:r>
+        <w:t xml:space="preserve"> </w:t>
+      </w:r>
+      <w:r>
+        <w:t xml:space="preserve">intervention, with its emphasis on cheer-leading participants in design and performing in-vivo behavioral experiments early on in treatment was not adequate in adressing GAD symptoms where non-commitment to exposure often is an important first hurdle to overcome. (To be investigated.)</w:t>
+      </w:r>
+    </w:p>
+    <w:bookmarkEnd w:id="60"/>
+    <w:bookmarkStart w:id="61" w:name="general-conclusion"/>
+    <w:p>
+      <w:pPr>
+        <w:pStyle w:val="Heading4"/>
+      </w:pPr>
+      <w:r>
+        <w:t xml:space="preserve">General conclusion</w:t>
+      </w:r>
+    </w:p>
+    <w:p>
+      <w:pPr>
+        <w:pStyle w:val="FirstParagraph"/>
+      </w:pPr>
+      <w:r>
+        <w:t xml:space="preserve">Thus, we found that Respekt</w:t>
+      </w:r>
+      <w:r>
+        <w:rPr>
+          <w:vertAlign w:val="superscript"/>
+        </w:rPr>
+        <w:t xml:space="preserve">2</w:t>
+      </w:r>
+      <w:r>
+        <w:t xml:space="preserve"> </w:t>
+      </w:r>
+      <w:r>
+        <w:t xml:space="preserve">clearly reduced symptoms of social anxiety across both treatment conditions, and over time possibly reduced symptoms of depression, to a moderate degree, among participants that were guided by therapists.</w:t>
+      </w:r>
+      <w:r>
+        <w:t xml:space="preserve"> </w:t>
+      </w:r>
+      <w:r>
+        <w:t xml:space="preserve">At the end of treatment, there was no difference in effects on assertiveness or social phobia between the two treatment arms, nor at one-year Follow-up. For depression, effects were found only in the Thus, the results provide preliminary evidence for the efficacy of Respekt</w:t>
+      </w:r>
+      <w:r>
+        <w:rPr>
+          <w:vertAlign w:val="superscript"/>
+        </w:rPr>
+        <w:t xml:space="preserve">2</w:t>
+      </w:r>
+      <w:r>
+        <w:t xml:space="preserve"> </w:t>
+      </w:r>
+      <w:r>
+        <w:t xml:space="preserve">as a self-help intervention, showing that iCBT with or without therapist support can be helpful for individuals suffering from self-reported difficulties with assertiveness, and social phobia; and that iCBT with therapist support can be helpful for individuals suffering from depression.</w:t>
+      </w:r>
+    </w:p>
+    <w:bookmarkEnd w:id="61"/>
+    <w:bookmarkEnd w:id="62"/>
+    <w:bookmarkStart w:id="63" w:name="X9b0549612a10013830e3be808e1447147c21780"/>
+    <w:p>
+      <w:pPr>
+        <w:pStyle w:val="Heading3"/>
+      </w:pPr>
+      <w:r>
+        <w:t xml:space="preserve">Some support for therapist support being helpful</w:t>
+      </w:r>
+    </w:p>
+    <w:p>
+      <w:pPr>
+        <w:pStyle w:val="FirstParagraph"/>
+      </w:pPr>
+      <w:r>
+        <w:t xml:space="preserve">Although there was no between group difference between treatment conditions at Post or Follow-up in the current study, some within-group evidence was found that being guided by a therapist could entail some advantages for participants in iCBT, in line with</w:t>
+      </w:r>
+      <w:r>
+        <w:t xml:space="preserve"> </w:t>
+      </w:r>
+      <w:r>
+        <w:t xml:space="preserve">Baumeister et al. (</w:t>
+      </w:r>
+      <w:hyperlink w:anchor="ref-Baumeister2014a">
+        <w:r>
+          <w:rPr>
+            <w:rStyle w:val="Hyperlink"/>
+          </w:rPr>
+          <w:t xml:space="preserve">2014</w:t>
+        </w:r>
+      </w:hyperlink>
+      <w:r>
+        <w:t xml:space="preserve">)</w:t>
+      </w:r>
+      <w:r>
+        <w:t xml:space="preserve">, especially with regards to long-term outcomes. In the Guided self-help group, assertiveness (both in general and of the adaptive type) had increased significantly between end of treatment and one-year Follow-up. Also, in the Guided self-help condition analysis of both within-group effects and of clinical change indicated that depression had decreased from pre-treatment to 1-year Follow-up both. Corresponding phenomena were not observed in the group where the participants were engaging with the intervention on their own. The presence of human support during treatment could increase adherence to the intervention through increased levels of accountability, as suggested by</w:t>
+      </w:r>
+      <w:r>
+        <w:t xml:space="preserve"> </w:t>
+      </w:r>
+      <w:r>
+        <w:t xml:space="preserve">Mohr et al. (</w:t>
+      </w:r>
+      <w:hyperlink w:anchor="ref-Mohr2011">
+        <w:r>
+          <w:rPr>
+            <w:rStyle w:val="Hyperlink"/>
+          </w:rPr>
+          <w:t xml:space="preserve">2011</w:t>
+        </w:r>
+      </w:hyperlink>
+      <w:r>
+        <w:t xml:space="preserve">)</w:t>
+      </w:r>
+      <w:r>
+        <w:t xml:space="preserve">. Speculatively, accountability towards a therapist could be associated with an increased willingness to take part in behavioral experiments, an increased ability to engage in behavioral experiments through active and collaborative problem solving, or increased compliance to homework and therefore an increased ability to generalize adaptive behaviors – or a combination of such mechanisms.</w:t>
+      </w:r>
+    </w:p>
+    <w:bookmarkEnd w:id="63"/>
+    <w:bookmarkEnd w:id="64"/>
+    <w:bookmarkStart w:id="66" w:name="methodological-discussion"/>
+    <w:p>
+      <w:pPr>
+        <w:pStyle w:val="Heading2"/>
+      </w:pPr>
+      <w:r>
+        <w:t xml:space="preserve">Methodological discussion</w:t>
+      </w:r>
+    </w:p>
+    <w:bookmarkStart w:id="65" w:name="limitations"/>
+    <w:p>
+      <w:pPr>
+        <w:pStyle w:val="Heading3"/>
+      </w:pPr>
+      <w:r>
+        <w:t xml:space="preserve">Limitations</w:t>
+      </w:r>
+    </w:p>
+    <w:p>
+      <w:pPr>
+        <w:pStyle w:val="FirstParagraph"/>
+      </w:pPr>
+      <w:r>
+        <w:t xml:space="preserve">The study design has a number of limitations that impairs the generalizibility of the findings to the population at large, of which the recruitment method is one of the most important. The recruitment was performed via advertising in social media, where the presentation of the ads by design was skewed to maximize click-throughs (and to provide maximal</w:t>
+      </w:r>
+      <w:r>
+        <w:t xml:space="preserve"> </w:t>
+      </w:r>
+      <w:r>
+        <w:t xml:space="preserve">“</w:t>
+      </w:r>
+      <w:r>
+        <w:t xml:space="preserve">bang for the buck</w:t>
+      </w:r>
+      <w:r>
+        <w:t xml:space="preserve">”</w:t>
+      </w:r>
+      <w:r>
+        <w:t xml:space="preserve"> </w:t>
+      </w:r>
+      <w:r>
+        <w:t xml:space="preserve">for the advertising budget) by the algorithms employed by the respective ad networks. We achieved distributions with regards to sex (X % female participants), previous participation in therapy (x %) and use of psychotrophic medicine (X %) that were probably far apart from the ones expected had the sampling been random. These distributions probably affected the effects in different ways. For instance, it is easy to imagine that for participants that had previously taken part in CBT, the R</w:t>
+      </w:r>
+      <w:r>
+        <w:rPr>
+          <w:vertAlign w:val="superscript"/>
+        </w:rPr>
+        <w:t xml:space="preserve">2</w:t>
+      </w:r>
+      <w:r>
+        <w:t xml:space="preserve"> </w:t>
+      </w:r>
+      <w:r>
+        <w:t xml:space="preserve">intervention effectively acted as a booster providing opportunities for re-acquisition of assertiveness skills. Any findings using this sample need to be treated with caution before being confirmed with other samples in future studies. Likewise, since this sample was non-clinical, a trial using a purely clinical sample is also called for.</w:t>
+      </w:r>
+    </w:p>
+    <w:p>
+      <w:pPr>
+        <w:pStyle w:val="BodyText"/>
+      </w:pPr>
+      <w:r>
+        <w:t xml:space="preserve">Another methodological drawback of the current study is that some of the measurement scales were recently translated into Swedish, without back-translation, somewhat impairing the ability to compare findings with norms found for the original english-speaking populations where the original scaled were validated. The Swedish adaptations fo the RAS and AAA-S scales need to be quality controlled with back-translation, and subsequently also validated for a Swedish clinical and non-clinical population.</w:t>
+      </w:r>
+    </w:p>
+    <w:bookmarkEnd w:id="65"/>
+    <w:bookmarkEnd w:id="66"/>
+    <w:bookmarkStart w:id="67" w:name="future-directions"/>
+    <w:p>
+      <w:pPr>
+        <w:pStyle w:val="Heading2"/>
+      </w:pPr>
+      <w:r>
+        <w:t xml:space="preserve">Future directions</w:t>
+      </w:r>
+    </w:p>
+    <w:p>
+      <w:pPr>
+        <w:pStyle w:val="SourceCode"/>
+      </w:pPr>
+      <w:r>
+        <w:rPr>
+          <w:rStyle w:val="VerbatimChar"/>
+        </w:rPr>
+        <w:t xml:space="preserve">What is going on here?</w:t>
+      </w:r>
+      <w:r>
+        <w:br/>
+      </w:r>
+      <w:r>
+        <w:rPr>
+          <w:rStyle w:val="VerbatimChar"/>
+        </w:rPr>
+        <w:t xml:space="preserve">Whose story is this?</w:t>
+      </w:r>
+      <w:r>
+        <w:br/>
+      </w:r>
+      <w:r>
+        <w:rPr>
+          <w:rStyle w:val="VerbatimChar"/>
+        </w:rPr>
+        <w:t xml:space="preserve">How does this sentence connect backward to the previous sentence?</w:t>
+      </w:r>
+      <w:r>
+        <w:br/>
+      </w:r>
+      <w:r>
+        <w:rPr>
+          <w:rStyle w:val="VerbatimChar"/>
+        </w:rPr>
+        <w:t xml:space="preserve">How does this sentence lean forward to where we might go from here?</w:t>
+      </w:r>
+      <w:r>
+        <w:br/>
+      </w:r>
+      <w:r>
+        <w:rPr>
+          <w:rStyle w:val="VerbatimChar"/>
+        </w:rPr>
+        <w:t xml:space="preserve">What is the most important piece of information in this sentence, which I should be reading with extra emphasis?</w:t>
+      </w:r>
+    </w:p>
+    <w:p>
+      <w:pPr>
+        <w:numPr>
+          <w:ilvl w:val="0"/>
+          <w:numId w:val="1002"/>
+        </w:numPr>
+        <w:pStyle w:val="Compact"/>
+      </w:pPr>
+      <w:r>
+        <w:t xml:space="preserve">Disentangle causality: what causes what, under influence of what (mediation, moderation)?</w:t>
+      </w:r>
+      <w:r>
+        <w:t xml:space="preserve"> </w:t>
+      </w:r>
+      <w:r>
+        <w:t xml:space="preserve">– Future replications should collect more data in order to fit more random effects, to investigate possible therapist factors</w:t>
+      </w:r>
+    </w:p>
+    <w:p>
+      <w:pPr>
+        <w:pStyle w:val="FirstParagraph"/>
+      </w:pPr>
+      <w:r>
+        <w:t xml:space="preserve">In the current study, we found that participation in Respekt</w:t>
+      </w:r>
+      <w:r>
+        <w:rPr>
+          <w:vertAlign w:val="superscript"/>
+        </w:rPr>
+        <w:t xml:space="preserve">2</w:t>
+      </w:r>
+      <w:r>
+        <w:t xml:space="preserve"> </w:t>
+      </w:r>
+      <w:r>
+        <w:t xml:space="preserve">did indeed increase assertive expressions, thereby reducing self-assessed social anxiety in a non-clinical convenience sample. The intervention did not have an immediate effect on generalized anxiety or depression, although there was some within-group evidence for beneficial longer-term effects on these syndromes.</w:t>
+      </w:r>
+    </w:p>
+    <w:p>
+      <w:pPr>
+        <w:pStyle w:val="BodyText"/>
+      </w:pPr>
+      <w:r>
+        <w:t xml:space="preserve">Building on this foundation, future studies could try to find answers to important questions such as the following: What are the effects of Respekt</w:t>
+      </w:r>
+      <w:r>
+        <w:rPr>
+          <w:vertAlign w:val="superscript"/>
+        </w:rPr>
+        <w:t xml:space="preserve">2</w:t>
+      </w:r>
+      <w:r>
+        <w:t xml:space="preserve"> </w:t>
+      </w:r>
+      <w:r>
+        <w:t xml:space="preserve">for clinical populations, e.g. patients diagnosed with with any of emotional instability, schizophrenia, social phobia, generalized anxiety, and depression? More specifically, is it possible to replicate the within-group findings in the current study that Respect</w:t>
+      </w:r>
+      <w:r>
+        <w:rPr>
+          <w:vertAlign w:val="superscript"/>
+        </w:rPr>
+        <w:t xml:space="preserve">2</w:t>
+      </w:r>
+      <w:r>
+        <w:t xml:space="preserve"> </w:t>
+      </w:r>
+      <w:r>
+        <w:t xml:space="preserve">might benefit participants suffering from symptoms of generalized anxiety and depression, and if so, on what time-scale? What are the effects for any of non-clinical ailments, such as work-related stress, work–private life balance issues, and relationship problems? And more generally, for which psychological problems and problems in living could assertiveness as a trans-diagnostic treatment target improve compliance to exposure and thus help increase levels of valued living?</w:t>
+      </w:r>
+    </w:p>
+    <w:p>
+      <w:pPr>
+        <w:pStyle w:val="BodyText"/>
+      </w:pPr>
+      <w:r>
+        <w:t xml:space="preserve">uppföljning inloggningar etc för att kunna särskilja olika kausala faktorer för terapeutstöttningens effekter</w:t>
+      </w:r>
+    </w:p>
+    <w:p>
+      <w:pPr>
+        <w:pStyle w:val="BodyText"/>
+      </w:pPr>
+      <w:r>
+        <w:t xml:space="preserve">Other questions worth persuing include: What are the normative means for the Swedish translations of AAA-S and the RAS in a Swedish clinical and non-clinical population, respectively?</w:t>
+      </w:r>
+      <w:r>
+        <w:t xml:space="preserve"> </w:t>
+      </w:r>
+      <w:r>
+        <w:t xml:space="preserve">- What part of the general population would find</w:t>
+      </w:r>
+      <w:r>
+        <w:t xml:space="preserve"> </w:t>
+      </w:r>
+      <w:r>
+        <w:t xml:space="preserve">‘</w:t>
+      </w:r>
+      <w:r>
+        <w:t xml:space="preserve">assertiveness</w:t>
+      </w:r>
+      <w:r>
+        <w:t xml:space="preserve">’</w:t>
+      </w:r>
+      <w:r>
+        <w:t xml:space="preserve"> </w:t>
+      </w:r>
+      <w:r>
+        <w:t xml:space="preserve">appealing as a possbile treatment target, if presented as one of many choices (among them, reduction of symptoms)?</w:t>
+      </w:r>
+      <w:r>
+        <w:t xml:space="preserve"> </w:t>
+      </w:r>
+      <w:r>
+        <w:t xml:space="preserve">- Expanding to a broader question: what are the benefits of using approach behaviors as treatment targets?</w:t>
+      </w:r>
+      <w:r>
+        <w:t xml:space="preserve"> </w:t>
+      </w:r>
+      <w:r>
+        <w:t xml:space="preserve">– Idé: kvalitativ studie i psykiatrin,</w:t>
+      </w:r>
+      <w:r>
+        <w:t xml:space="preserve"> </w:t>
+      </w:r>
+      <w:r>
+        <w:t xml:space="preserve">“</w:t>
+      </w:r>
+      <w:r>
+        <w:t xml:space="preserve">Om du fick välja att arbeta med de problem du har, vilket eller vilka av följande mål skulle vara hjälpsamma för dig? Öka självmedkänsla? Minska problem med uppskjutande? Minska perfektionism? Öka självhävdelseförmåga? Arbeta med att formulera för dig relevanta livsmål? Öka beteendemässig flexibilitet? Ökad förmåga att ta distans till tankar? Ökad förmåga att acceptera svåra känslor, minnen, upplevelser?</w:t>
+      </w:r>
+      <w:r>
+        <w:t xml:space="preserve">”</w:t>
+      </w:r>
+      <w:r>
+        <w:t xml:space="preserve"> </w:t>
+      </w:r>
+      <w:r>
+        <w:t xml:space="preserve">– DBT-kontext</w:t>
+      </w:r>
+    </w:p>
+    <w:bookmarkEnd w:id="67"/>
+    <w:bookmarkStart w:id="148" w:name="references"/>
+    <w:p>
+      <w:pPr>
+        <w:pStyle w:val="Heading2"/>
+      </w:pPr>
+      <w:r>
         <w:t xml:space="preserve">References</w:t>
       </w:r>
     </w:p>
-    <w:bookmarkStart w:id="132" w:name="refs"/>
-    <w:bookmarkStart w:id="58" w:name="ref-alberti1974your"/>
+    <w:bookmarkStart w:id="147" w:name="refs"/>
+    <w:bookmarkStart w:id="68" w:name="ref-alberti1974your"/>
     <w:p>
       <w:pPr>
         <w:pStyle w:val="Bibliography"/>
@@ -8097,8 +9268,8 @@
         <w:t xml:space="preserve">(2nd ed.). Impact.</w:t>
       </w:r>
     </w:p>
-    <w:bookmarkEnd w:id="58"/>
-    <w:bookmarkStart w:id="59" w:name="ref-alberti2017your"/>
+    <w:bookmarkEnd w:id="68"/>
+    <w:bookmarkStart w:id="69" w:name="ref-alberti2017your"/>
     <w:p>
       <w:pPr>
         <w:pStyle w:val="Bibliography"/>
@@ -8120,8 +9291,8 @@
         <w:t xml:space="preserve">. New Harbinger Publications.</w:t>
       </w:r>
     </w:p>
-    <w:bookmarkEnd w:id="59"/>
-    <w:bookmarkStart w:id="61" w:name="ref-Andrews2018"/>
+    <w:bookmarkEnd w:id="69"/>
+    <w:bookmarkStart w:id="71" w:name="ref-Andrews2018"/>
     <w:p>
       <w:pPr>
         <w:pStyle w:val="Bibliography"/>
@@ -8167,7 +9338,7 @@
       <w:r>
         <w:t xml:space="preserve"> </w:t>
       </w:r>
-      <w:hyperlink r:id="rId60">
+      <w:hyperlink r:id="rId70">
         <w:r>
           <w:rPr>
             <w:rStyle w:val="Hyperlink"/>
@@ -8176,8 +9347,8 @@
         </w:r>
       </w:hyperlink>
     </w:p>
-    <w:bookmarkEnd w:id="61"/>
-    <w:bookmarkStart w:id="63" w:name="ref-Antunez2020"/>
+    <w:bookmarkEnd w:id="71"/>
+    <w:bookmarkStart w:id="73" w:name="ref-Antunez2020"/>
     <w:p>
       <w:pPr>
         <w:pStyle w:val="Bibliography"/>
@@ -8214,7 +9385,7 @@
       <w:r>
         <w:t xml:space="preserve"> </w:t>
       </w:r>
-      <w:hyperlink r:id="rId62">
+      <w:hyperlink r:id="rId72">
         <w:r>
           <w:rPr>
             <w:rStyle w:val="Hyperlink"/>
@@ -8223,8 +9394,8 @@
         </w:r>
       </w:hyperlink>
     </w:p>
-    <w:bookmarkEnd w:id="63"/>
-    <w:bookmarkStart w:id="65" w:name="ref-Baker2015"/>
+    <w:bookmarkEnd w:id="73"/>
+    <w:bookmarkStart w:id="75" w:name="ref-Baker2015"/>
     <w:p>
       <w:pPr>
         <w:pStyle w:val="Bibliography"/>
@@ -8270,7 +9441,7 @@
       <w:r>
         <w:t xml:space="preserve"> </w:t>
       </w:r>
-      <w:hyperlink r:id="rId64">
+      <w:hyperlink r:id="rId74">
         <w:r>
           <w:rPr>
             <w:rStyle w:val="Hyperlink"/>
@@ -8279,8 +9450,8 @@
         </w:r>
       </w:hyperlink>
     </w:p>
-    <w:bookmarkEnd w:id="65"/>
-    <w:bookmarkStart w:id="67" w:name="ref-Baumeister2014a"/>
+    <w:bookmarkEnd w:id="75"/>
+    <w:bookmarkStart w:id="77" w:name="ref-Baumeister2014a"/>
     <w:p>
       <w:pPr>
         <w:pStyle w:val="Bibliography"/>
@@ -8307,7 +9478,7 @@
       <w:r>
         <w:t xml:space="preserve"> </w:t>
       </w:r>
-      <w:hyperlink r:id="rId66">
+      <w:hyperlink r:id="rId76">
         <w:r>
           <w:rPr>
             <w:rStyle w:val="Hyperlink"/>
@@ -8316,8 +9487,8 @@
         </w:r>
       </w:hyperlink>
     </w:p>
-    <w:bookmarkEnd w:id="67"/>
-    <w:bookmarkStart w:id="68" w:name="ref-beck1979cognitive"/>
+    <w:bookmarkEnd w:id="77"/>
+    <w:bookmarkStart w:id="78" w:name="ref-beck1979cognitive"/>
     <w:p>
       <w:pPr>
         <w:pStyle w:val="Bibliography"/>
@@ -8339,8 +9510,8 @@
         <w:t xml:space="preserve">. Guilford Publications.</w:t>
       </w:r>
     </w:p>
-    <w:bookmarkEnd w:id="68"/>
-    <w:bookmarkStart w:id="70" w:name="ref-Carlbring2018"/>
+    <w:bookmarkEnd w:id="78"/>
+    <w:bookmarkStart w:id="80" w:name="ref-Carlbring2018"/>
     <w:p>
       <w:pPr>
         <w:pStyle w:val="Bibliography"/>
@@ -8386,7 +9557,7 @@
       <w:r>
         <w:t xml:space="preserve"> </w:t>
       </w:r>
-      <w:hyperlink r:id="rId69">
+      <w:hyperlink r:id="rId79">
         <w:r>
           <w:rPr>
             <w:rStyle w:val="Hyperlink"/>
@@ -8395,8 +9566,8 @@
         </w:r>
       </w:hyperlink>
     </w:p>
-    <w:bookmarkEnd w:id="70"/>
-    <w:bookmarkStart w:id="72" w:name="ref-Chambless2001"/>
+    <w:bookmarkEnd w:id="80"/>
+    <w:bookmarkStart w:id="82" w:name="ref-Chambless2001"/>
     <w:p>
       <w:pPr>
         <w:pStyle w:val="Bibliography"/>
@@ -8442,7 +9613,7 @@
       <w:r>
         <w:t xml:space="preserve"> </w:t>
       </w:r>
-      <w:hyperlink r:id="rId71">
+      <w:hyperlink r:id="rId81">
         <w:r>
           <w:rPr>
             <w:rStyle w:val="Hyperlink"/>
@@ -8451,8 +9622,8 @@
         </w:r>
       </w:hyperlink>
     </w:p>
-    <w:bookmarkEnd w:id="72"/>
-    <w:bookmarkStart w:id="74" w:name="ref-Clark1986"/>
+    <w:bookmarkEnd w:id="82"/>
+    <w:bookmarkStart w:id="84" w:name="ref-Clark1986"/>
     <w:p>
       <w:pPr>
         <w:pStyle w:val="Bibliography"/>
@@ -8498,7 +9669,7 @@
       <w:r>
         <w:t xml:space="preserve"> </w:t>
       </w:r>
-      <w:hyperlink r:id="rId73">
+      <w:hyperlink r:id="rId83">
         <w:r>
           <w:rPr>
             <w:rStyle w:val="Hyperlink"/>
@@ -8507,8 +9678,8 @@
         </w:r>
       </w:hyperlink>
     </w:p>
-    <w:bookmarkEnd w:id="74"/>
-    <w:bookmarkStart w:id="75" w:name="ref-clark1995cognitive"/>
+    <w:bookmarkEnd w:id="84"/>
+    <w:bookmarkStart w:id="85" w:name="ref-clark1995cognitive"/>
     <w:p>
       <w:pPr>
         <w:pStyle w:val="Bibliography"/>
@@ -8542,8 +9713,8 @@
         <w:t xml:space="preserve">(Vol. 41, pp. 22–23). The Guilford Press.</w:t>
       </w:r>
     </w:p>
-    <w:bookmarkEnd w:id="75"/>
-    <w:bookmarkStart w:id="77" w:name="ref-R-clinicalsignificance"/>
+    <w:bookmarkEnd w:id="85"/>
+    <w:bookmarkStart w:id="87" w:name="ref-R-clinicalsignificance"/>
     <w:p>
       <w:pPr>
         <w:pStyle w:val="Bibliography"/>
@@ -8567,7 +9738,7 @@
       <w:r>
         <w:t xml:space="preserve"> </w:t>
       </w:r>
-      <w:hyperlink r:id="rId76">
+      <w:hyperlink r:id="rId86">
         <w:r>
           <w:rPr>
             <w:rStyle w:val="Hyperlink"/>
@@ -8576,8 +9747,8 @@
         </w:r>
       </w:hyperlink>
     </w:p>
-    <w:bookmarkEnd w:id="77"/>
-    <w:bookmarkStart w:id="78" w:name="ref-cohen1988statistical"/>
+    <w:bookmarkEnd w:id="87"/>
+    <w:bookmarkStart w:id="88" w:name="ref-cohen1988statistical"/>
     <w:p>
       <w:pPr>
         <w:pStyle w:val="Bibliography"/>
@@ -8599,8 +9770,8 @@
         <w:t xml:space="preserve">. Lawrence Earlbaum Associates, Inc.</w:t>
       </w:r>
     </w:p>
-    <w:bookmarkEnd w:id="78"/>
-    <w:bookmarkStart w:id="80" w:name="ref-Craske2008"/>
+    <w:bookmarkEnd w:id="88"/>
+    <w:bookmarkStart w:id="90" w:name="ref-Craske2008"/>
     <w:p>
       <w:pPr>
         <w:pStyle w:val="Bibliography"/>
@@ -8646,7 +9817,7 @@
       <w:r>
         <w:t xml:space="preserve"> </w:t>
       </w:r>
-      <w:hyperlink r:id="rId79">
+      <w:hyperlink r:id="rId89">
         <w:r>
           <w:rPr>
             <w:rStyle w:val="Hyperlink"/>
@@ -8655,8 +9826,8 @@
         </w:r>
       </w:hyperlink>
     </w:p>
-    <w:bookmarkEnd w:id="80"/>
-    <w:bookmarkStart w:id="82" w:name="ref-Day2013"/>
+    <w:bookmarkEnd w:id="90"/>
+    <w:bookmarkStart w:id="92" w:name="ref-Day2013"/>
     <w:p>
       <w:pPr>
         <w:pStyle w:val="Bibliography"/>
@@ -8702,7 +9873,7 @@
       <w:r>
         <w:t xml:space="preserve"> </w:t>
       </w:r>
-      <w:hyperlink r:id="rId81">
+      <w:hyperlink r:id="rId91">
         <w:r>
           <w:rPr>
             <w:rStyle w:val="Hyperlink"/>
@@ -8711,8 +9882,8 @@
         </w:r>
       </w:hyperlink>
     </w:p>
-    <w:bookmarkEnd w:id="82"/>
-    <w:bookmarkStart w:id="83" w:name="ref-fensterheim1975don"/>
+    <w:bookmarkEnd w:id="92"/>
+    <w:bookmarkStart w:id="93" w:name="ref-fensterheim1975don"/>
     <w:p>
       <w:pPr>
         <w:pStyle w:val="Bibliography"/>
@@ -8734,8 +9905,8 @@
         <w:t xml:space="preserve">. Dell Publishing Company.</w:t>
       </w:r>
     </w:p>
-    <w:bookmarkEnd w:id="83"/>
-    <w:bookmarkStart w:id="85" w:name="ref-Fresco2001"/>
+    <w:bookmarkEnd w:id="93"/>
+    <w:bookmarkStart w:id="95" w:name="ref-Fresco2001"/>
     <w:p>
       <w:pPr>
         <w:pStyle w:val="Bibliography"/>
@@ -8781,7 +9952,7 @@
       <w:r>
         <w:t xml:space="preserve"> </w:t>
       </w:r>
-      <w:hyperlink r:id="rId84">
+      <w:hyperlink r:id="rId94">
         <w:r>
           <w:rPr>
             <w:rStyle w:val="Hyperlink"/>
@@ -8790,8 +9961,8 @@
         </w:r>
       </w:hyperlink>
     </w:p>
-    <w:bookmarkEnd w:id="85"/>
-    <w:bookmarkStart w:id="86" w:name="ref-gambrill1975assertion"/>
+    <w:bookmarkEnd w:id="95"/>
+    <w:bookmarkStart w:id="96" w:name="ref-gambrill1975assertion"/>
     <w:p>
       <w:pPr>
         <w:pStyle w:val="Bibliography"/>
@@ -8835,8 +10006,8 @@
         <w:t xml:space="preserve">(4), 550–561.</w:t>
       </w:r>
     </w:p>
-    <w:bookmarkEnd w:id="86"/>
-    <w:bookmarkStart w:id="88" w:name="ref-RandomOrg"/>
+    <w:bookmarkEnd w:id="96"/>
+    <w:bookmarkStart w:id="98" w:name="ref-RandomOrg"/>
     <w:p>
       <w:pPr>
         <w:pStyle w:val="Bibliography"/>
@@ -8874,7 +10045,7 @@
       <w:r>
         <w:t xml:space="preserve"> </w:t>
       </w:r>
-      <w:hyperlink r:id="rId87">
+      <w:hyperlink r:id="rId97">
         <w:r>
           <w:rPr>
             <w:rStyle w:val="Hyperlink"/>
@@ -8886,8 +10057,8 @@
         <w:t xml:space="preserve">.</w:t>
       </w:r>
     </w:p>
-    <w:bookmarkEnd w:id="88"/>
-    <w:bookmarkStart w:id="90" w:name="ref-Hayes2004a"/>
+    <w:bookmarkEnd w:id="98"/>
+    <w:bookmarkStart w:id="100" w:name="ref-Hayes2004a"/>
     <w:p>
       <w:pPr>
         <w:pStyle w:val="Bibliography"/>
@@ -8933,7 +10104,7 @@
       <w:r>
         <w:t xml:space="preserve"> </w:t>
       </w:r>
-      <w:hyperlink r:id="rId89">
+      <w:hyperlink r:id="rId99">
         <w:r>
           <w:rPr>
             <w:rStyle w:val="Hyperlink"/>
@@ -8942,8 +10113,8 @@
         </w:r>
       </w:hyperlink>
     </w:p>
-    <w:bookmarkEnd w:id="90"/>
-    <w:bookmarkStart w:id="92" w:name="ref-Hofmann2012"/>
+    <w:bookmarkEnd w:id="100"/>
+    <w:bookmarkStart w:id="102" w:name="ref-Hofmann2012"/>
     <w:p>
       <w:pPr>
         <w:pStyle w:val="Bibliography"/>
@@ -8989,7 +10160,7 @@
       <w:r>
         <w:t xml:space="preserve"> </w:t>
       </w:r>
-      <w:hyperlink r:id="rId91">
+      <w:hyperlink r:id="rId101">
         <w:r>
           <w:rPr>
             <w:rStyle w:val="Hyperlink"/>
@@ -8998,8 +10169,34 @@
         </w:r>
       </w:hyperlink>
     </w:p>
-    <w:bookmarkEnd w:id="92"/>
-    <w:bookmarkStart w:id="93" w:name="ref-Jacobson1991"/>
+    <w:bookmarkEnd w:id="102"/>
+    <w:bookmarkStart w:id="103" w:name="ref-Hull1978"/>
+    <w:p>
+      <w:pPr>
+        <w:pStyle w:val="Bibliography"/>
+      </w:pPr>
+      <w:r>
+        <w:t xml:space="preserve">Hull, D. B., &amp; Hull, J. H. (1978). Rathus assertiveness schedule: Normative and factor-analytic data. In</w:t>
+      </w:r>
+      <w:r>
+        <w:t xml:space="preserve"> </w:t>
+      </w:r>
+      <w:r>
+        <w:rPr>
+          <w:iCs/>
+          <w:i/>
+        </w:rPr>
+        <w:t xml:space="preserve">BEHAVIOR THERAPY</w:t>
+      </w:r>
+      <w:r>
+        <w:t xml:space="preserve"> </w:t>
+      </w:r>
+      <w:r>
+        <w:t xml:space="preserve">(Vol. 9, p. 673).</w:t>
+      </w:r>
+    </w:p>
+    <w:bookmarkEnd w:id="103"/>
+    <w:bookmarkStart w:id="104" w:name="ref-Jacobson1991"/>
     <w:p>
       <w:pPr>
         <w:pStyle w:val="Bibliography"/>
@@ -9043,8 +10240,8 @@
         <w:t xml:space="preserve">(1), 12–19.</w:t>
       </w:r>
     </w:p>
-    <w:bookmarkEnd w:id="93"/>
-    <w:bookmarkStart w:id="95" w:name="ref-Kroenke2010"/>
+    <w:bookmarkEnd w:id="104"/>
+    <w:bookmarkStart w:id="106" w:name="ref-Kroenke2010"/>
     <w:p>
       <w:pPr>
         <w:pStyle w:val="Bibliography"/>
@@ -9090,7 +10287,7 @@
       <w:r>
         <w:t xml:space="preserve"> </w:t>
       </w:r>
-      <w:hyperlink r:id="rId94">
+      <w:hyperlink r:id="rId105">
         <w:r>
           <w:rPr>
             <w:rStyle w:val="Hyperlink"/>
@@ -9099,8 +10296,8 @@
         </w:r>
       </w:hyperlink>
     </w:p>
-    <w:bookmarkEnd w:id="95"/>
-    <w:bookmarkStart w:id="97" w:name="ref-R-lmerTest"/>
+    <w:bookmarkEnd w:id="106"/>
+    <w:bookmarkStart w:id="108" w:name="ref-R-lmerTest"/>
     <w:p>
       <w:pPr>
         <w:pStyle w:val="Bibliography"/>
@@ -9124,7 +10321,7 @@
       <w:r>
         <w:t xml:space="preserve"> </w:t>
       </w:r>
-      <w:hyperlink r:id="rId96">
+      <w:hyperlink r:id="rId107">
         <w:r>
           <w:rPr>
             <w:rStyle w:val="Hyperlink"/>
@@ -9133,8 +10330,8 @@
         </w:r>
       </w:hyperlink>
     </w:p>
-    <w:bookmarkEnd w:id="97"/>
-    <w:bookmarkStart w:id="99" w:name="ref-R-emmeans"/>
+    <w:bookmarkEnd w:id="108"/>
+    <w:bookmarkStart w:id="110" w:name="ref-R-emmeans"/>
     <w:p>
       <w:pPr>
         <w:pStyle w:val="Bibliography"/>
@@ -9158,7 +10355,7 @@
       <w:r>
         <w:t xml:space="preserve"> </w:t>
       </w:r>
-      <w:hyperlink r:id="rId98">
+      <w:hyperlink r:id="rId109">
         <w:r>
           <w:rPr>
             <w:rStyle w:val="Hyperlink"/>
@@ -9167,8 +10364,8 @@
         </w:r>
       </w:hyperlink>
     </w:p>
-    <w:bookmarkEnd w:id="99"/>
-    <w:bookmarkStart w:id="101" w:name="ref-LINEHAN1979"/>
+    <w:bookmarkEnd w:id="110"/>
+    <w:bookmarkStart w:id="112" w:name="ref-LINEHAN1979"/>
     <w:p>
       <w:pPr>
         <w:pStyle w:val="Bibliography"/>
@@ -9204,7 +10401,7 @@
       <w:r>
         <w:t xml:space="preserve"> </w:t>
       </w:r>
-      <w:hyperlink r:id="rId100">
+      <w:hyperlink r:id="rId111">
         <w:r>
           <w:rPr>
             <w:rStyle w:val="Hyperlink"/>
@@ -9213,8 +10410,8 @@
         </w:r>
       </w:hyperlink>
     </w:p>
-    <w:bookmarkEnd w:id="101"/>
-    <w:bookmarkStart w:id="102" w:name="ref-linehan1993skills"/>
+    <w:bookmarkEnd w:id="112"/>
+    <w:bookmarkStart w:id="113" w:name="ref-linehan1993skills"/>
     <w:p>
       <w:pPr>
         <w:pStyle w:val="Bibliography"/>
@@ -9236,8 +10433,8 @@
         <w:t xml:space="preserve"> The Guilford Press.</w:t>
       </w:r>
     </w:p>
-    <w:bookmarkEnd w:id="102"/>
-    <w:bookmarkStart w:id="104" w:name="ref-R-ggeffects"/>
+    <w:bookmarkEnd w:id="113"/>
+    <w:bookmarkStart w:id="115" w:name="ref-R-ggeffects"/>
     <w:p>
       <w:pPr>
         <w:pStyle w:val="Bibliography"/>
@@ -9283,7 +10480,7 @@
       <w:r>
         <w:t xml:space="preserve"> </w:t>
       </w:r>
-      <w:hyperlink r:id="rId103">
+      <w:hyperlink r:id="rId114">
         <w:r>
           <w:rPr>
             <w:rStyle w:val="Hyperlink"/>
@@ -9292,8 +10489,8 @@
         </w:r>
       </w:hyperlink>
     </w:p>
-    <w:bookmarkEnd w:id="104"/>
-    <w:bookmarkStart w:id="106" w:name="ref-R-performance"/>
+    <w:bookmarkEnd w:id="115"/>
+    <w:bookmarkStart w:id="117" w:name="ref-R-performance"/>
     <w:p>
       <w:pPr>
         <w:pStyle w:val="Bibliography"/>
@@ -9317,7 +10514,7 @@
       <w:r>
         <w:t xml:space="preserve"> </w:t>
       </w:r>
-      <w:hyperlink r:id="rId105">
+      <w:hyperlink r:id="rId116">
         <w:r>
           <w:rPr>
             <w:rStyle w:val="Hyperlink"/>
@@ -9326,8 +10523,8 @@
         </w:r>
       </w:hyperlink>
     </w:p>
-    <w:bookmarkEnd w:id="106"/>
-    <w:bookmarkStart w:id="108" w:name="ref-michel2008"/>
+    <w:bookmarkEnd w:id="117"/>
+    <w:bookmarkStart w:id="119" w:name="ref-michel2008"/>
     <w:p>
       <w:pPr>
         <w:pStyle w:val="Bibliography"/>
@@ -9351,7 +10548,7 @@
       <w:r>
         <w:t xml:space="preserve"> </w:t>
       </w:r>
-      <w:hyperlink r:id="rId107">
+      <w:hyperlink r:id="rId118">
         <w:r>
           <w:rPr>
             <w:rStyle w:val="Hyperlink"/>
@@ -9360,8 +10557,111 @@
         </w:r>
       </w:hyperlink>
     </w:p>
-    <w:bookmarkEnd w:id="108"/>
-    <w:bookmarkStart w:id="109" w:name="ref-ost2006tillampad"/>
+    <w:bookmarkEnd w:id="119"/>
+    <w:bookmarkStart w:id="121" w:name="ref-Mitamura2018"/>
+    <w:p>
+      <w:pPr>
+        <w:pStyle w:val="Bibliography"/>
+      </w:pPr>
+      <w:r>
+        <w:t xml:space="preserve">Mitamura, T. (2018).</w:t>
+      </w:r>
+      <w:r>
+        <w:t xml:space="preserve"> </w:t>
+      </w:r>
+      <w:r>
+        <w:t xml:space="preserve">Developing the Functional Assertiveness Scale: Measuring Dimensions of Objective Effectiveness and Pragmatic Politeness</w:t>
+      </w:r>
+      <w:r>
+        <w:t xml:space="preserve">.</w:t>
+      </w:r>
+      <w:r>
+        <w:t xml:space="preserve"> </w:t>
+      </w:r>
+      <w:r>
+        <w:rPr>
+          <w:iCs/>
+          <w:i/>
+        </w:rPr>
+        <w:t xml:space="preserve">Japanese Psychological Research</w:t>
+      </w:r>
+      <w:r>
+        <w:t xml:space="preserve">,</w:t>
+      </w:r>
+      <w:r>
+        <w:t xml:space="preserve"> </w:t>
+      </w:r>
+      <w:r>
+        <w:rPr>
+          <w:iCs/>
+          <w:i/>
+        </w:rPr>
+        <w:t xml:space="preserve">60</w:t>
+      </w:r>
+      <w:r>
+        <w:t xml:space="preserve">(2), 99–110.</w:t>
+      </w:r>
+      <w:r>
+        <w:t xml:space="preserve"> </w:t>
+      </w:r>
+      <w:hyperlink r:id="rId120">
+        <w:r>
+          <w:rPr>
+            <w:rStyle w:val="Hyperlink"/>
+          </w:rPr>
+          <w:t xml:space="preserve">https://doi.org/10.1111/jpr.12185</w:t>
+        </w:r>
+      </w:hyperlink>
+    </w:p>
+    <w:bookmarkEnd w:id="121"/>
+    <w:bookmarkStart w:id="123" w:name="ref-Mohr2011"/>
+    <w:p>
+      <w:pPr>
+        <w:pStyle w:val="Bibliography"/>
+      </w:pPr>
+      <w:r>
+        <w:t xml:space="preserve">Mohr, D. C., Cuijpers, P., &amp; Lehman, K. (2011). Supportive accountability: A model for providing human support to enhance adherence to eHealth interventions.</w:t>
+      </w:r>
+      <w:r>
+        <w:t xml:space="preserve"> </w:t>
+      </w:r>
+      <w:r>
+        <w:rPr>
+          <w:iCs/>
+          <w:i/>
+        </w:rPr>
+        <w:t xml:space="preserve">Journal of Medical Internet Research</w:t>
+      </w:r>
+      <w:r>
+        <w:t xml:space="preserve">,</w:t>
+      </w:r>
+      <w:r>
+        <w:t xml:space="preserve"> </w:t>
+      </w:r>
+      <w:r>
+        <w:rPr>
+          <w:iCs/>
+          <w:i/>
+        </w:rPr>
+        <w:t xml:space="preserve">13</w:t>
+      </w:r>
+      <w:r>
+        <w:t xml:space="preserve">, e30.</w:t>
+      </w:r>
+      <w:r>
+        <w:t xml:space="preserve"> </w:t>
+      </w:r>
+      <w:hyperlink r:id="rId122">
+        <w:r>
+          <w:rPr>
+            <w:rStyle w:val="Hyperlink"/>
+          </w:rPr>
+          <w:t xml:space="preserve">https://doi.org/10.2196/jmir.1602</w:t>
+        </w:r>
+      </w:hyperlink>
+    </w:p>
+    <w:bookmarkEnd w:id="123"/>
+    <w:bookmarkStart w:id="124" w:name="ref-ost2006tillampad"/>
     <w:p>
       <w:pPr>
         <w:pStyle w:val="Bibliography"/>
@@ -9406,8 +10706,8 @@
         <w:t xml:space="preserve">st.</w:t>
       </w:r>
     </w:p>
-    <w:bookmarkEnd w:id="109"/>
-    <w:bookmarkStart w:id="110" w:name="ref-powell2017mental"/>
+    <w:bookmarkEnd w:id="124"/>
+    <w:bookmarkStart w:id="125" w:name="ref-powell2017mental"/>
     <w:p>
       <w:pPr>
         <w:pStyle w:val="Bibliography"/>
@@ -9429,8 +10729,8 @@
         <w:t xml:space="preserve">. Routledge.</w:t>
       </w:r>
     </w:p>
-    <w:bookmarkEnd w:id="110"/>
-    <w:bookmarkStart w:id="112" w:name="ref-Rathus1973"/>
+    <w:bookmarkEnd w:id="125"/>
+    <w:bookmarkStart w:id="127" w:name="ref-Rathus1973"/>
     <w:p>
       <w:pPr>
         <w:pStyle w:val="Bibliography"/>
@@ -9476,7 +10776,7 @@
       <w:r>
         <w:t xml:space="preserve"> </w:t>
       </w:r>
-      <w:hyperlink r:id="rId111">
+      <w:hyperlink r:id="rId126">
         <w:r>
           <w:rPr>
             <w:rStyle w:val="Hyperlink"/>
@@ -9485,8 +10785,8 @@
         </w:r>
       </w:hyperlink>
     </w:p>
-    <w:bookmarkEnd w:id="112"/>
-    <w:bookmarkStart w:id="114" w:name="ref-Rozental2015"/>
+    <w:bookmarkEnd w:id="127"/>
+    <w:bookmarkStart w:id="129" w:name="ref-Rozental2015"/>
     <w:p>
       <w:pPr>
         <w:pStyle w:val="Bibliography"/>
@@ -9532,7 +10832,7 @@
       <w:r>
         <w:t xml:space="preserve"> </w:t>
       </w:r>
-      <w:hyperlink r:id="rId113">
+      <w:hyperlink r:id="rId128">
         <w:r>
           <w:rPr>
             <w:rStyle w:val="Hyperlink"/>
@@ -9541,8 +10841,8 @@
         </w:r>
       </w:hyperlink>
     </w:p>
-    <w:bookmarkEnd w:id="114"/>
-    <w:bookmarkStart w:id="116" w:name="ref-Rozental2017"/>
+    <w:bookmarkEnd w:id="129"/>
+    <w:bookmarkStart w:id="131" w:name="ref-Rozental2017"/>
     <w:p>
       <w:pPr>
         <w:pStyle w:val="Bibliography"/>
@@ -9588,7 +10888,7 @@
       <w:r>
         <w:t xml:space="preserve"> </w:t>
       </w:r>
-      <w:hyperlink r:id="rId115">
+      <w:hyperlink r:id="rId130">
         <w:r>
           <w:rPr>
             <w:rStyle w:val="Hyperlink"/>
@@ -9597,8 +10897,8 @@
         </w:r>
       </w:hyperlink>
     </w:p>
-    <w:bookmarkEnd w:id="116"/>
-    <w:bookmarkStart w:id="117" w:name="ref-salter1949conditioned"/>
+    <w:bookmarkEnd w:id="131"/>
+    <w:bookmarkStart w:id="132" w:name="ref-salter1949conditioned"/>
     <w:p>
       <w:pPr>
         <w:pStyle w:val="Bibliography"/>
@@ -9642,8 +10942,8 @@
         <w:t xml:space="preserve">.</w:t>
       </w:r>
     </w:p>
-    <w:bookmarkEnd w:id="117"/>
-    <w:bookmarkStart w:id="119" w:name="ref-sealed"/>
+    <w:bookmarkEnd w:id="132"/>
+    <w:bookmarkStart w:id="134" w:name="ref-sealed"/>
     <w:p>
       <w:pPr>
         <w:pStyle w:val="Bibliography"/>
@@ -9667,7 +10967,7 @@
       <w:r>
         <w:t xml:space="preserve"> </w:t>
       </w:r>
-      <w:hyperlink r:id="rId118">
+      <w:hyperlink r:id="rId133">
         <w:r>
           <w:rPr>
             <w:rStyle w:val="Hyperlink"/>
@@ -9679,8 +10979,8 @@
         <w:t xml:space="preserve">.</w:t>
       </w:r>
     </w:p>
-    <w:bookmarkEnd w:id="119"/>
-    <w:bookmarkStart w:id="120" w:name="ref-smith1975say"/>
+    <w:bookmarkEnd w:id="134"/>
+    <w:bookmarkStart w:id="135" w:name="ref-smith1975say"/>
     <w:p>
       <w:pPr>
         <w:pStyle w:val="Bibliography"/>
@@ -9702,8 +11002,8 @@
         <w:t xml:space="preserve">. Bantam.</w:t>
       </w:r>
     </w:p>
-    <w:bookmarkEnd w:id="120"/>
-    <w:bookmarkStart w:id="122" w:name="ref-Speed2018a"/>
+    <w:bookmarkEnd w:id="135"/>
+    <w:bookmarkStart w:id="137" w:name="ref-Speed2018a"/>
     <w:p>
       <w:pPr>
         <w:pStyle w:val="Bibliography"/>
@@ -9749,7 +11049,7 @@
       <w:r>
         <w:t xml:space="preserve"> </w:t>
       </w:r>
-      <w:hyperlink r:id="rId121">
+      <w:hyperlink r:id="rId136">
         <w:r>
           <w:rPr>
             <w:rStyle w:val="Hyperlink"/>
@@ -9758,8 +11058,8 @@
         </w:r>
       </w:hyperlink>
     </w:p>
-    <w:bookmarkEnd w:id="122"/>
-    <w:bookmarkStart w:id="124" w:name="ref-Kroenke2006"/>
+    <w:bookmarkEnd w:id="137"/>
+    <w:bookmarkStart w:id="139" w:name="ref-Kroenke2006"/>
     <w:p>
       <w:pPr>
         <w:pStyle w:val="Bibliography"/>
@@ -9805,7 +11105,7 @@
       <w:r>
         <w:t xml:space="preserve"> </w:t>
       </w:r>
-      <w:hyperlink r:id="rId123">
+      <w:hyperlink r:id="rId138">
         <w:r>
           <w:rPr>
             <w:rStyle w:val="Hyperlink"/>
@@ -9814,8 +11114,8 @@
         </w:r>
       </w:hyperlink>
     </w:p>
-    <w:bookmarkEnd w:id="124"/>
-    <w:bookmarkStart w:id="126" w:name="ref-Thompson2011"/>
+    <w:bookmarkEnd w:id="139"/>
+    <w:bookmarkStart w:id="141" w:name="ref-Thompson2011"/>
     <w:p>
       <w:pPr>
         <w:pStyle w:val="Bibliography"/>
@@ -9861,7 +11161,7 @@
       <w:r>
         <w:t xml:space="preserve"> </w:t>
       </w:r>
-      <w:hyperlink r:id="rId125">
+      <w:hyperlink r:id="rId140">
         <w:r>
           <w:rPr>
             <w:rStyle w:val="Hyperlink"/>
@@ -9870,8 +11170,8 @@
         </w:r>
       </w:hyperlink>
     </w:p>
-    <w:bookmarkEnd w:id="126"/>
-    <w:bookmarkStart w:id="128" w:name="ref-Vagos2019"/>
+    <w:bookmarkEnd w:id="141"/>
+    <w:bookmarkStart w:id="143" w:name="ref-Vagos2019"/>
     <w:p>
       <w:pPr>
         <w:pStyle w:val="Bibliography"/>
@@ -9917,7 +11217,7 @@
       <w:r>
         <w:t xml:space="preserve"> </w:t>
       </w:r>
-      <w:hyperlink r:id="rId127">
+      <w:hyperlink r:id="rId142">
         <w:r>
           <w:rPr>
             <w:rStyle w:val="Hyperlink"/>
@@ -9926,8 +11226,8 @@
         </w:r>
       </w:hyperlink>
     </w:p>
-    <w:bookmarkEnd w:id="128"/>
-    <w:bookmarkStart w:id="129" w:name="ref-Wolpe1952"/>
+    <w:bookmarkEnd w:id="143"/>
+    <w:bookmarkStart w:id="144" w:name="ref-Wolpe1952"/>
     <w:p>
       <w:pPr>
         <w:pStyle w:val="Bibliography"/>
@@ -9971,8 +11271,8 @@
         <w:t xml:space="preserve">(42), 825–829.</w:t>
       </w:r>
     </w:p>
-    <w:bookmarkEnd w:id="129"/>
-    <w:bookmarkStart w:id="130" w:name="ref-wolpe1990practice"/>
+    <w:bookmarkEnd w:id="144"/>
+    <w:bookmarkStart w:id="145" w:name="ref-wolpe1990practice"/>
     <w:p>
       <w:pPr>
         <w:pStyle w:val="Bibliography"/>
@@ -9994,8 +11294,8 @@
         <w:t xml:space="preserve">. Pergamon Press.</w:t>
       </w:r>
     </w:p>
-    <w:bookmarkEnd w:id="130"/>
-    <w:bookmarkStart w:id="131" w:name="ref-Wolpe1966"/>
+    <w:bookmarkEnd w:id="145"/>
+    <w:bookmarkStart w:id="146" w:name="ref-Wolpe1966"/>
     <w:p>
       <w:pPr>
         <w:pStyle w:val="Bibliography"/>
@@ -10020,10 +11320,10 @@
         <w:t xml:space="preserve">(pp. ix, 198–ix, 198). Pergamon Press.</w:t>
       </w:r>
     </w:p>
-    <w:bookmarkEnd w:id="131"/>
-    <w:bookmarkEnd w:id="132"/>
-    <w:bookmarkEnd w:id="133"/>
-    <w:bookmarkEnd w:id="134"/>
+    <w:bookmarkEnd w:id="146"/>
+    <w:bookmarkEnd w:id="147"/>
+    <w:bookmarkEnd w:id="148"/>
+    <w:bookmarkEnd w:id="149"/>
     <w:sectPr/>
   </w:body>
 </w:document>
@@ -10396,6 +11696,9 @@
     <w:abstractNumId w:val="990"/>
   </w:num>
   <w:num w:numId="1001">
+    <w:abstractNumId w:val="991"/>
+  </w:num>
+  <w:num w:numId="1002">
     <w:abstractNumId w:val="991"/>
   </w:num>
 </w:numbering>

</xml_diff>

<commit_message>
add apa.csl citation style language file
</commit_message>
<xml_diff>
--- a/r2fu-article.docx
+++ b/r2fu-article.docx
@@ -195,7 +195,7 @@
         <w:pStyle w:val="Date"/>
       </w:pPr>
       <w:r>
-        <w:t xml:space="preserve">23</w:t>
+        <w:t xml:space="preserve">25</w:t>
       </w:r>
       <w:r>
         <w:t xml:space="preserve"> </w:t>
@@ -335,14 +335,25 @@
       <w:r>
         <w:t xml:space="preserve"> </w:t>
       </w:r>
-      <w:r>
-        <w:t xml:space="preserve">Salter (</w:t>
-      </w:r>
       <w:hyperlink w:anchor="ref-salter1949conditioned">
         <w:r>
           <w:rPr>
             <w:rStyle w:val="Hyperlink"/>
           </w:rPr>
+          <w:t xml:space="preserve">Salter</w:t>
+        </w:r>
+      </w:hyperlink>
+      <w:r>
+        <w:t xml:space="preserve"> </w:t>
+      </w:r>
+      <w:r>
+        <w:t xml:space="preserve">(</w:t>
+      </w:r>
+      <w:hyperlink w:anchor="ref-salter1949conditioned">
+        <w:r>
+          <w:rPr>
+            <w:rStyle w:val="Hyperlink"/>
+          </w:rPr>
           <w:t xml:space="preserve">1949</w:t>
         </w:r>
       </w:hyperlink>
@@ -358,14 +369,25 @@
       <w:r>
         <w:t xml:space="preserve"> </w:t>
       </w:r>
-      <w:r>
-        <w:t xml:space="preserve">Wolpe &amp; Lazarus (</w:t>
-      </w:r>
       <w:hyperlink w:anchor="ref-Wolpe1966">
         <w:r>
           <w:rPr>
             <w:rStyle w:val="Hyperlink"/>
           </w:rPr>
+          <w:t xml:space="preserve">Wolpe &amp; Lazarus</w:t>
+        </w:r>
+      </w:hyperlink>
+      <w:r>
+        <w:t xml:space="preserve"> </w:t>
+      </w:r>
+      <w:r>
+        <w:t xml:space="preserve">(</w:t>
+      </w:r>
+      <w:hyperlink w:anchor="ref-Wolpe1966">
+        <w:r>
+          <w:rPr>
+            <w:rStyle w:val="Hyperlink"/>
+          </w:rPr>
           <w:t xml:space="preserve">1966</w:t>
         </w:r>
       </w:hyperlink>
@@ -378,14 +400,25 @@
       <w:r>
         <w:t xml:space="preserve"> </w:t>
       </w:r>
-      <w:r>
-        <w:t xml:space="preserve">Alberti &amp; Emmons (</w:t>
-      </w:r>
       <w:hyperlink w:anchor="ref-alberti1974your">
         <w:r>
           <w:rPr>
             <w:rStyle w:val="Hyperlink"/>
           </w:rPr>
+          <w:t xml:space="preserve">Alberti &amp; Emmons</w:t>
+        </w:r>
+      </w:hyperlink>
+      <w:r>
+        <w:t xml:space="preserve"> </w:t>
+      </w:r>
+      <w:r>
+        <w:t xml:space="preserve">(</w:t>
+      </w:r>
+      <w:hyperlink w:anchor="ref-alberti1974your">
+        <w:r>
+          <w:rPr>
+            <w:rStyle w:val="Hyperlink"/>
+          </w:rPr>
           <w:t xml:space="preserve">1974</w:t>
         </w:r>
       </w:hyperlink>
@@ -398,14 +431,25 @@
       <w:r>
         <w:t xml:space="preserve"> </w:t>
       </w:r>
-      <w:r>
-        <w:t xml:space="preserve">Smith (</w:t>
-      </w:r>
       <w:hyperlink w:anchor="ref-smith1975say">
         <w:r>
           <w:rPr>
             <w:rStyle w:val="Hyperlink"/>
           </w:rPr>
+          <w:t xml:space="preserve">Smith</w:t>
+        </w:r>
+      </w:hyperlink>
+      <w:r>
+        <w:t xml:space="preserve"> </w:t>
+      </w:r>
+      <w:r>
+        <w:t xml:space="preserve">(</w:t>
+      </w:r>
+      <w:hyperlink w:anchor="ref-smith1975say">
+        <w:r>
+          <w:rPr>
+            <w:rStyle w:val="Hyperlink"/>
+          </w:rPr>
           <w:t xml:space="preserve">1975</w:t>
         </w:r>
       </w:hyperlink>
@@ -418,14 +462,25 @@
       <w:r>
         <w:t xml:space="preserve"> </w:t>
       </w:r>
-      <w:r>
-        <w:t xml:space="preserve">Fensterheim &amp; Baer (</w:t>
-      </w:r>
       <w:hyperlink w:anchor="ref-fensterheim1975don">
         <w:r>
           <w:rPr>
             <w:rStyle w:val="Hyperlink"/>
           </w:rPr>
+          <w:t xml:space="preserve">Fensterheim &amp; Baer</w:t>
+        </w:r>
+      </w:hyperlink>
+      <w:r>
+        <w:t xml:space="preserve"> </w:t>
+      </w:r>
+      <w:r>
+        <w:t xml:space="preserve">(</w:t>
+      </w:r>
+      <w:hyperlink w:anchor="ref-fensterheim1975don">
+        <w:r>
+          <w:rPr>
+            <w:rStyle w:val="Hyperlink"/>
+          </w:rPr>
           <w:t xml:space="preserve">1975</w:t>
         </w:r>
       </w:hyperlink>
@@ -484,14 +539,25 @@
       <w:r>
         <w:t xml:space="preserve"> </w:t>
       </w:r>
-      <w:r>
-        <w:t xml:space="preserve">Linehan (</w:t>
-      </w:r>
       <w:hyperlink w:anchor="ref-LINEHAN1979">
         <w:r>
           <w:rPr>
             <w:rStyle w:val="Hyperlink"/>
           </w:rPr>
+          <w:t xml:space="preserve">Linehan</w:t>
+        </w:r>
+      </w:hyperlink>
+      <w:r>
+        <w:t xml:space="preserve"> </w:t>
+      </w:r>
+      <w:r>
+        <w:t xml:space="preserve">(</w:t>
+      </w:r>
+      <w:hyperlink w:anchor="ref-LINEHAN1979">
+        <w:r>
+          <w:rPr>
+            <w:rStyle w:val="Hyperlink"/>
+          </w:rPr>
           <w:t xml:space="preserve">1979</w:t>
         </w:r>
       </w:hyperlink>
@@ -507,14 +573,25 @@
       <w:r>
         <w:t xml:space="preserve"> </w:t>
       </w:r>
-      <w:r>
-        <w:t xml:space="preserve">Linehan (</w:t>
-      </w:r>
       <w:hyperlink w:anchor="ref-linehan1993skills">
         <w:r>
           <w:rPr>
             <w:rStyle w:val="Hyperlink"/>
           </w:rPr>
+          <w:t xml:space="preserve">Linehan</w:t>
+        </w:r>
+      </w:hyperlink>
+      <w:r>
+        <w:t xml:space="preserve"> </w:t>
+      </w:r>
+      <w:r>
+        <w:t xml:space="preserve">(</w:t>
+      </w:r>
+      <w:hyperlink w:anchor="ref-linehan1993skills">
+        <w:r>
+          <w:rPr>
+            <w:rStyle w:val="Hyperlink"/>
+          </w:rPr>
           <w:t xml:space="preserve">1993</w:t>
         </w:r>
       </w:hyperlink>
@@ -535,14 +612,25 @@
       <w:r>
         <w:t xml:space="preserve"> </w:t>
       </w:r>
-      <w:r>
-        <w:t xml:space="preserve">Alberti &amp; Emmons (</w:t>
-      </w:r>
       <w:hyperlink w:anchor="ref-alberti2017your">
         <w:r>
           <w:rPr>
             <w:rStyle w:val="Hyperlink"/>
           </w:rPr>
+          <w:t xml:space="preserve">Alberti &amp; Emmons</w:t>
+        </w:r>
+      </w:hyperlink>
+      <w:r>
+        <w:t xml:space="preserve"> </w:t>
+      </w:r>
+      <w:r>
+        <w:t xml:space="preserve">(</w:t>
+      </w:r>
+      <w:hyperlink w:anchor="ref-alberti2017your">
+        <w:r>
+          <w:rPr>
+            <w:rStyle w:val="Hyperlink"/>
+          </w:rPr>
           <w:t xml:space="preserve">2017</w:t>
         </w:r>
       </w:hyperlink>
@@ -555,14 +643,25 @@
       <w:r>
         <w:t xml:space="preserve"> </w:t>
       </w:r>
-      <w:r>
-        <w:t xml:space="preserve">Linehan (</w:t>
-      </w:r>
       <w:hyperlink w:anchor="ref-linehan1993skills">
         <w:r>
           <w:rPr>
             <w:rStyle w:val="Hyperlink"/>
           </w:rPr>
+          <w:t xml:space="preserve">Linehan</w:t>
+        </w:r>
+      </w:hyperlink>
+      <w:r>
+        <w:t xml:space="preserve"> </w:t>
+      </w:r>
+      <w:r>
+        <w:t xml:space="preserve">(</w:t>
+      </w:r>
+      <w:hyperlink w:anchor="ref-linehan1993skills">
+        <w:r>
+          <w:rPr>
+            <w:rStyle w:val="Hyperlink"/>
+          </w:rPr>
           <w:t xml:space="preserve">1993</w:t>
         </w:r>
       </w:hyperlink>
@@ -582,13 +681,16 @@
         <w:t xml:space="preserve">‘</w:t>
       </w:r>
       <w:r>
-        <w:t xml:space="preserve">self-respect</w:t>
+        <w:t xml:space="preserve">self-respect.</w:t>
       </w:r>
       <w:r>
         <w:t xml:space="preserve">’</w:t>
       </w:r>
       <w:r>
-        <w:t xml:space="preserve">. Assertive behavior, using this definition, can be thought of as the product of respect for the rights of others, and respect for the rights of oneself. This definition offers plenty of opportunities for idiographic and contextual descriptions of assertion in therapy, i.e. when designing in vivo behavioral experiments, regardless of cultural influences on what is considered to be acceptable behavior (within a family, community, society, et.c.). Assertion is believed to be situation-specific rather than a generalized trait, consequently treatment should be tailored to individual needs in particular situations</w:t>
+        <w:t xml:space="preserve"> </w:t>
+      </w:r>
+      <w:r>
+        <w:t xml:space="preserve">Assertive behavior, using this definition, can be thought of as the product of respect for the rights of others, and respect for the rights of oneself. This definition offers plenty of opportunities for idiographic and contextual descriptions of assertion in therapy, i.e. when designing in vivo behavioral experiments, regardless of cultural influences on what is considered to be acceptable behavior (within a family, community, society, et.c.). Assertion is believed to be situation-specific rather than a generalized trait, consequently treatment should be tailored to individual needs in particular situations</w:t>
       </w:r>
       <w:r>
         <w:t xml:space="preserve"> </w:t>
@@ -613,14 +715,25 @@
       <w:r>
         <w:t xml:space="preserve"> </w:t>
       </w:r>
-      <w:r>
-        <w:t xml:space="preserve">Mitamura (</w:t>
-      </w:r>
       <w:hyperlink w:anchor="ref-Mitamura2018">
         <w:r>
           <w:rPr>
             <w:rStyle w:val="Hyperlink"/>
           </w:rPr>
+          <w:t xml:space="preserve">Mitamura</w:t>
+        </w:r>
+      </w:hyperlink>
+      <w:r>
+        <w:t xml:space="preserve"> </w:t>
+      </w:r>
+      <w:r>
+        <w:t xml:space="preserve">(</w:t>
+      </w:r>
+      <w:hyperlink w:anchor="ref-Mitamura2018">
+        <w:r>
+          <w:rPr>
+            <w:rStyle w:val="Hyperlink"/>
+          </w:rPr>
           <w:t xml:space="preserve">2018</w:t>
         </w:r>
       </w:hyperlink>
@@ -635,14 +748,25 @@
       <w:pPr>
         <w:pStyle w:val="BodyText"/>
       </w:pPr>
-      <w:r>
-        <w:t xml:space="preserve">Speed et al. (</w:t>
-      </w:r>
       <w:hyperlink w:anchor="ref-Speed2018a">
         <w:r>
           <w:rPr>
             <w:rStyle w:val="Hyperlink"/>
           </w:rPr>
+          <w:t xml:space="preserve">Speed et al.</w:t>
+        </w:r>
+      </w:hyperlink>
+      <w:r>
+        <w:t xml:space="preserve"> </w:t>
+      </w:r>
+      <w:r>
+        <w:t xml:space="preserve">(</w:t>
+      </w:r>
+      <w:hyperlink w:anchor="ref-Speed2018a">
+        <w:r>
+          <w:rPr>
+            <w:rStyle w:val="Hyperlink"/>
+          </w:rPr>
           <w:t xml:space="preserve">2018</w:t>
         </w:r>
       </w:hyperlink>
@@ -658,14 +782,25 @@
       <w:r>
         <w:t xml:space="preserve"> </w:t>
       </w:r>
-      <w:r>
-        <w:t xml:space="preserve">Baker &amp; Jeske (</w:t>
-      </w:r>
       <w:hyperlink w:anchor="ref-Baker2015">
         <w:r>
           <w:rPr>
             <w:rStyle w:val="Hyperlink"/>
           </w:rPr>
+          <w:t xml:space="preserve">Baker &amp; Jeske</w:t>
+        </w:r>
+      </w:hyperlink>
+      <w:r>
+        <w:t xml:space="preserve"> </w:t>
+      </w:r>
+      <w:r>
+        <w:t xml:space="preserve">(</w:t>
+      </w:r>
+      <w:hyperlink w:anchor="ref-Baker2015">
+        <w:r>
+          <w:rPr>
+            <w:rStyle w:val="Hyperlink"/>
+          </w:rPr>
           <w:t xml:space="preserve">2015</w:t>
         </w:r>
       </w:hyperlink>
@@ -678,14 +813,25 @@
       <w:r>
         <w:t xml:space="preserve"> </w:t>
       </w:r>
-      <w:r>
-        <w:t xml:space="preserve">Vagos &amp; Pereira (</w:t>
-      </w:r>
       <w:hyperlink w:anchor="ref-Vagos2019">
         <w:r>
           <w:rPr>
             <w:rStyle w:val="Hyperlink"/>
           </w:rPr>
+          <w:t xml:space="preserve">Vagos &amp; Pereira</w:t>
+        </w:r>
+      </w:hyperlink>
+      <w:r>
+        <w:t xml:space="preserve"> </w:t>
+      </w:r>
+      <w:r>
+        <w:t xml:space="preserve">(</w:t>
+      </w:r>
+      <w:hyperlink w:anchor="ref-Vagos2019">
+        <w:r>
+          <w:rPr>
+            <w:rStyle w:val="Hyperlink"/>
+          </w:rPr>
           <w:t xml:space="preserve">2019</w:t>
         </w:r>
       </w:hyperlink>
@@ -701,14 +847,25 @@
       <w:r>
         <w:t xml:space="preserve"> </w:t>
       </w:r>
-      <w:r>
-        <w:t xml:space="preserve">Antúnez (</w:t>
-      </w:r>
       <w:hyperlink w:anchor="ref-Antunez2020">
         <w:r>
           <w:rPr>
             <w:rStyle w:val="Hyperlink"/>
           </w:rPr>
+          <w:t xml:space="preserve">Antúnez</w:t>
+        </w:r>
+      </w:hyperlink>
+      <w:r>
+        <w:t xml:space="preserve"> </w:t>
+      </w:r>
+      <w:r>
+        <w:t xml:space="preserve">(</w:t>
+      </w:r>
+      <w:hyperlink w:anchor="ref-Antunez2020">
+        <w:r>
+          <w:rPr>
+            <w:rStyle w:val="Hyperlink"/>
+          </w:rPr>
           <w:t xml:space="preserve">2020</w:t>
         </w:r>
       </w:hyperlink>
@@ -721,14 +878,25 @@
       <w:r>
         <w:t xml:space="preserve"> </w:t>
       </w:r>
-      <w:r>
-        <w:t xml:space="preserve">Speed et al. (</w:t>
-      </w:r>
       <w:hyperlink w:anchor="ref-Speed2018a">
         <w:r>
           <w:rPr>
             <w:rStyle w:val="Hyperlink"/>
           </w:rPr>
+          <w:t xml:space="preserve">Speed et al.</w:t>
+        </w:r>
+      </w:hyperlink>
+      <w:r>
+        <w:t xml:space="preserve"> </w:t>
+      </w:r>
+      <w:r>
+        <w:t xml:space="preserve">(</w:t>
+      </w:r>
+      <w:hyperlink w:anchor="ref-Speed2018a">
+        <w:r>
+          <w:rPr>
+            <w:rStyle w:val="Hyperlink"/>
+          </w:rPr>
           <w:t xml:space="preserve">2018</w:t>
         </w:r>
       </w:hyperlink>
@@ -772,14 +940,25 @@
       <w:r>
         <w:t xml:space="preserve"> </w:t>
       </w:r>
-      <w:r>
-        <w:t xml:space="preserve">Hofmann et al. (</w:t>
-      </w:r>
       <w:hyperlink w:anchor="ref-Hofmann2012">
         <w:r>
           <w:rPr>
             <w:rStyle w:val="Hyperlink"/>
           </w:rPr>
+          <w:t xml:space="preserve">Hofmann et al.</w:t>
+        </w:r>
+      </w:hyperlink>
+      <w:r>
+        <w:t xml:space="preserve"> </w:t>
+      </w:r>
+      <w:r>
+        <w:t xml:space="preserve">(</w:t>
+      </w:r>
+      <w:hyperlink w:anchor="ref-Hofmann2012">
+        <w:r>
+          <w:rPr>
+            <w:rStyle w:val="Hyperlink"/>
+          </w:rPr>
           <w:t xml:space="preserve">2012</w:t>
         </w:r>
       </w:hyperlink>
@@ -795,14 +974,25 @@
       <w:r>
         <w:t xml:space="preserve"> </w:t>
       </w:r>
-      <w:r>
-        <w:t xml:space="preserve">Andrews et al. (</w:t>
-      </w:r>
       <w:hyperlink w:anchor="ref-Andrews2018">
         <w:r>
           <w:rPr>
             <w:rStyle w:val="Hyperlink"/>
           </w:rPr>
+          <w:t xml:space="preserve">Andrews et al.</w:t>
+        </w:r>
+      </w:hyperlink>
+      <w:r>
+        <w:t xml:space="preserve"> </w:t>
+      </w:r>
+      <w:r>
+        <w:t xml:space="preserve">(</w:t>
+      </w:r>
+      <w:hyperlink w:anchor="ref-Andrews2018">
+        <w:r>
+          <w:rPr>
+            <w:rStyle w:val="Hyperlink"/>
+          </w:rPr>
           <w:t xml:space="preserve">2018</w:t>
         </w:r>
       </w:hyperlink>
@@ -843,8 +1033,19 @@
       <w:r>
         <w:t xml:space="preserve"> </w:t>
       </w:r>
-      <w:r>
-        <w:t xml:space="preserve">Carlbring et al. (</w:t>
+      <w:hyperlink w:anchor="ref-Carlbring2018">
+        <w:r>
+          <w:rPr>
+            <w:rStyle w:val="Hyperlink"/>
+          </w:rPr>
+          <w:t xml:space="preserve">Carlbring et al.</w:t>
+        </w:r>
+      </w:hyperlink>
+      <w:r>
+        <w:t xml:space="preserve"> </w:t>
+      </w:r>
+      <w:r>
+        <w:t xml:space="preserve">(</w:t>
       </w:r>
       <w:hyperlink w:anchor="ref-Carlbring2018">
         <w:r>
@@ -963,8 +1164,19 @@
       <w:r>
         <w:t xml:space="preserve"> </w:t>
       </w:r>
-      <w:r>
-        <w:t xml:space="preserve">Michel &amp; Fursland (</w:t>
+      <w:hyperlink w:anchor="ref-michel2008">
+        <w:r>
+          <w:rPr>
+            <w:rStyle w:val="Hyperlink"/>
+          </w:rPr>
+          <w:t xml:space="preserve">Michel &amp; Fursland</w:t>
+        </w:r>
+      </w:hyperlink>
+      <w:r>
+        <w:t xml:space="preserve"> </w:t>
+      </w:r>
+      <w:r>
+        <w:t xml:space="preserve">(</w:t>
       </w:r>
       <w:hyperlink w:anchor="ref-michel2008">
         <w:r>
@@ -1016,7 +1228,7 @@
       </w:r>
     </w:p>
     <w:bookmarkEnd w:id="26"/>
-    <w:bookmarkStart w:id="42" w:name="method"/>
+    <w:bookmarkStart w:id="40" w:name="method"/>
     <w:p>
       <w:pPr>
         <w:pStyle w:val="Heading1"/>
@@ -1062,14 +1274,25 @@
       <w:r>
         <w:t xml:space="preserve"> </w:t>
       </w:r>
-      <w:r>
-        <w:t xml:space="preserve">Chambless &amp; Ollendick (</w:t>
-      </w:r>
       <w:hyperlink w:anchor="ref-Chambless2001">
         <w:r>
           <w:rPr>
             <w:rStyle w:val="Hyperlink"/>
           </w:rPr>
+          <w:t xml:space="preserve">Chambless &amp; Ollendick</w:t>
+        </w:r>
+      </w:hyperlink>
+      <w:r>
+        <w:t xml:space="preserve"> </w:t>
+      </w:r>
+      <w:r>
+        <w:t xml:space="preserve">(</w:t>
+      </w:r>
+      <w:hyperlink w:anchor="ref-Chambless2001">
+        <w:r>
+          <w:rPr>
+            <w:rStyle w:val="Hyperlink"/>
+          </w:rPr>
           <w:t xml:space="preserve">2001</w:t>
         </w:r>
       </w:hyperlink>
@@ -1082,8 +1305,19 @@
       <w:r>
         <w:t xml:space="preserve"> </w:t>
       </w:r>
-      <w:r>
-        <w:t xml:space="preserve">Cohen (</w:t>
+      <w:hyperlink w:anchor="ref-cohen1988statistical">
+        <w:r>
+          <w:rPr>
+            <w:rStyle w:val="Hyperlink"/>
+          </w:rPr>
+          <w:t xml:space="preserve">Cohen</w:t>
+        </w:r>
+      </w:hyperlink>
+      <w:r>
+        <w:t xml:space="preserve"> </w:t>
+      </w:r>
+      <w:r>
+        <w:t xml:space="preserve">(</w:t>
       </w:r>
       <w:hyperlink w:anchor="ref-cohen1988statistical">
         <w:r>
@@ -1321,13 +1555,16 @@
         <w:t xml:space="preserve">“</w:t>
       </w:r>
       <w:r>
-        <w:t xml:space="preserve">I find it embarrassing to return merchandise</w:t>
+        <w:t xml:space="preserve">I find it embarrassing to return merchandise,</w:t>
       </w:r>
       <w:r>
         <w:t xml:space="preserve">”</w:t>
       </w:r>
       <w:r>
-        <w:t xml:space="preserve">, (+3 = Very characteristic of me, extremely descriptive, -3 = Very uncharacteristic of me, extremely nondescriptive).</w:t>
+        <w:t xml:space="preserve"> </w:t>
+      </w:r>
+      <w:r>
+        <w:t xml:space="preserve">(+3 = Very characteristic of me, extremely descriptive, -3 = Very uncharacteristic of me, extremely nondescriptive).</w:t>
       </w:r>
     </w:p>
     <w:bookmarkEnd w:id="31"/>
@@ -1501,14 +1738,25 @@
       <w:r>
         <w:t xml:space="preserve"> </w:t>
       </w:r>
-      <w:r>
-        <w:t xml:space="preserve">Michel &amp; Fursland (</w:t>
-      </w:r>
       <w:hyperlink w:anchor="ref-michel2008">
         <w:r>
           <w:rPr>
             <w:rStyle w:val="Hyperlink"/>
           </w:rPr>
+          <w:t xml:space="preserve">Michel &amp; Fursland</w:t>
+        </w:r>
+      </w:hyperlink>
+      <w:r>
+        <w:t xml:space="preserve"> </w:t>
+      </w:r>
+      <w:r>
+        <w:t xml:space="preserve">(</w:t>
+      </w:r>
+      <w:hyperlink w:anchor="ref-michel2008">
+        <w:r>
+          <w:rPr>
+            <w:rStyle w:val="Hyperlink"/>
+          </w:rPr>
           <w:t xml:space="preserve">2008</w:t>
         </w:r>
       </w:hyperlink>
@@ -1521,14 +1769,25 @@
       <w:r>
         <w:t xml:space="preserve"> </w:t>
       </w:r>
-      <w:r>
-        <w:t xml:space="preserve">Alberti &amp; Emmons (</w:t>
-      </w:r>
       <w:hyperlink w:anchor="ref-alberti1974your">
         <w:r>
           <w:rPr>
             <w:rStyle w:val="Hyperlink"/>
           </w:rPr>
+          <w:t xml:space="preserve">Alberti &amp; Emmons</w:t>
+        </w:r>
+      </w:hyperlink>
+      <w:r>
+        <w:t xml:space="preserve"> </w:t>
+      </w:r>
+      <w:r>
+        <w:t xml:space="preserve">(</w:t>
+      </w:r>
+      <w:hyperlink w:anchor="ref-alberti1974your">
+        <w:r>
+          <w:rPr>
+            <w:rStyle w:val="Hyperlink"/>
+          </w:rPr>
           <w:t xml:space="preserve">1974</w:t>
         </w:r>
       </w:hyperlink>
@@ -1541,14 +1800,25 @@
       <w:r>
         <w:t xml:space="preserve"> </w:t>
       </w:r>
-      <w:r>
-        <w:t xml:space="preserve">Gambrill &amp; Richey (</w:t>
-      </w:r>
       <w:hyperlink w:anchor="ref-gambrill1975assertion">
         <w:r>
           <w:rPr>
             <w:rStyle w:val="Hyperlink"/>
           </w:rPr>
+          <w:t xml:space="preserve">Gambrill &amp; Richey</w:t>
+        </w:r>
+      </w:hyperlink>
+      <w:r>
+        <w:t xml:space="preserve"> </w:t>
+      </w:r>
+      <w:r>
+        <w:t xml:space="preserve">(</w:t>
+      </w:r>
+      <w:hyperlink w:anchor="ref-gambrill1975assertion">
+        <w:r>
+          <w:rPr>
+            <w:rStyle w:val="Hyperlink"/>
+          </w:rPr>
           <w:t xml:space="preserve">1975</w:t>
         </w:r>
       </w:hyperlink>
@@ -1561,14 +1831,25 @@
       <w:r>
         <w:t xml:space="preserve"> </w:t>
       </w:r>
-      <w:r>
-        <w:t xml:space="preserve">Smith (</w:t>
-      </w:r>
       <w:hyperlink w:anchor="ref-smith1975say">
         <w:r>
           <w:rPr>
             <w:rStyle w:val="Hyperlink"/>
           </w:rPr>
+          <w:t xml:space="preserve">Smith</w:t>
+        </w:r>
+      </w:hyperlink>
+      <w:r>
+        <w:t xml:space="preserve"> </w:t>
+      </w:r>
+      <w:r>
+        <w:t xml:space="preserve">(</w:t>
+      </w:r>
+      <w:hyperlink w:anchor="ref-smith1975say">
+        <w:r>
+          <w:rPr>
+            <w:rStyle w:val="Hyperlink"/>
+          </w:rPr>
           <w:t xml:space="preserve">1975</w:t>
         </w:r>
       </w:hyperlink>
@@ -1581,14 +1862,25 @@
       <w:r>
         <w:t xml:space="preserve"> </w:t>
       </w:r>
-      <w:r>
-        <w:t xml:space="preserve">Wolpe (</w:t>
-      </w:r>
       <w:hyperlink w:anchor="ref-wolpe1990practice">
         <w:r>
           <w:rPr>
             <w:rStyle w:val="Hyperlink"/>
           </w:rPr>
+          <w:t xml:space="preserve">Wolpe</w:t>
+        </w:r>
+      </w:hyperlink>
+      <w:r>
+        <w:t xml:space="preserve"> </w:t>
+      </w:r>
+      <w:r>
+        <w:t xml:space="preserve">(</w:t>
+      </w:r>
+      <w:hyperlink w:anchor="ref-wolpe1990practice">
+        <w:r>
+          <w:rPr>
+            <w:rStyle w:val="Hyperlink"/>
+          </w:rPr>
           <w:t xml:space="preserve">1990</w:t>
         </w:r>
       </w:hyperlink>
@@ -1604,14 +1896,25 @@
       <w:r>
         <w:t xml:space="preserve"> </w:t>
       </w:r>
-      <w:r>
-        <w:t xml:space="preserve">Wolpe (</w:t>
-      </w:r>
       <w:hyperlink w:anchor="ref-Wolpe1952">
         <w:r>
           <w:rPr>
             <w:rStyle w:val="Hyperlink"/>
           </w:rPr>
+          <w:t xml:space="preserve">Wolpe</w:t>
+        </w:r>
+      </w:hyperlink>
+      <w:r>
+        <w:t xml:space="preserve"> </w:t>
+      </w:r>
+      <w:r>
+        <w:t xml:space="preserve">(</w:t>
+      </w:r>
+      <w:hyperlink w:anchor="ref-Wolpe1952">
+        <w:r>
+          <w:rPr>
+            <w:rStyle w:val="Hyperlink"/>
+          </w:rPr>
           <w:t xml:space="preserve">1952</w:t>
         </w:r>
       </w:hyperlink>
@@ -1635,14 +1938,25 @@
       <w:r>
         <w:t xml:space="preserve"> </w:t>
       </w:r>
-      <w:r>
-        <w:t xml:space="preserve">Beck (</w:t>
-      </w:r>
       <w:hyperlink w:anchor="ref-beck1979cognitive">
         <w:r>
           <w:rPr>
             <w:rStyle w:val="Hyperlink"/>
           </w:rPr>
+          <w:t xml:space="preserve">Beck</w:t>
+        </w:r>
+      </w:hyperlink>
+      <w:r>
+        <w:t xml:space="preserve"> </w:t>
+      </w:r>
+      <w:r>
+        <w:t xml:space="preserve">(</w:t>
+      </w:r>
+      <w:hyperlink w:anchor="ref-beck1979cognitive">
+        <w:r>
+          <w:rPr>
+            <w:rStyle w:val="Hyperlink"/>
+          </w:rPr>
           <w:t xml:space="preserve">1979</w:t>
         </w:r>
       </w:hyperlink>
@@ -1655,14 +1969,25 @@
       <w:r>
         <w:t xml:space="preserve"> </w:t>
       </w:r>
-      <w:r>
-        <w:t xml:space="preserve">Clark (</w:t>
-      </w:r>
       <w:hyperlink w:anchor="ref-Clark1986">
         <w:r>
           <w:rPr>
             <w:rStyle w:val="Hyperlink"/>
           </w:rPr>
+          <w:t xml:space="preserve">Clark</w:t>
+        </w:r>
+      </w:hyperlink>
+      <w:r>
+        <w:t xml:space="preserve"> </w:t>
+      </w:r>
+      <w:r>
+        <w:t xml:space="preserve">(</w:t>
+      </w:r>
+      <w:hyperlink w:anchor="ref-Clark1986">
+        <w:r>
+          <w:rPr>
+            <w:rStyle w:val="Hyperlink"/>
+          </w:rPr>
           <w:t xml:space="preserve">1986</w:t>
         </w:r>
       </w:hyperlink>
@@ -1675,14 +2000,25 @@
       <w:r>
         <w:t xml:space="preserve"> </w:t>
       </w:r>
-      <w:r>
-        <w:t xml:space="preserve">Clark &amp; Wells (</w:t>
-      </w:r>
       <w:hyperlink w:anchor="ref-clark1995cognitive">
         <w:r>
           <w:rPr>
             <w:rStyle w:val="Hyperlink"/>
           </w:rPr>
+          <w:t xml:space="preserve">Clark &amp; Wells</w:t>
+        </w:r>
+      </w:hyperlink>
+      <w:r>
+        <w:t xml:space="preserve"> </w:t>
+      </w:r>
+      <w:r>
+        <w:t xml:space="preserve">(</w:t>
+      </w:r>
+      <w:hyperlink w:anchor="ref-clark1995cognitive">
+        <w:r>
+          <w:rPr>
+            <w:rStyle w:val="Hyperlink"/>
+          </w:rPr>
           <w:t xml:space="preserve">1995</w:t>
         </w:r>
       </w:hyperlink>
@@ -1695,14 +2031,25 @@
       <w:r>
         <w:t xml:space="preserve"> </w:t>
       </w:r>
-      <w:r>
-        <w:t xml:space="preserve">Powell (</w:t>
-      </w:r>
       <w:hyperlink w:anchor="ref-powell2017mental">
         <w:r>
           <w:rPr>
             <w:rStyle w:val="Hyperlink"/>
           </w:rPr>
+          <w:t xml:space="preserve">Powell</w:t>
+        </w:r>
+      </w:hyperlink>
+      <w:r>
+        <w:t xml:space="preserve"> </w:t>
+      </w:r>
+      <w:r>
+        <w:t xml:space="preserve">(</w:t>
+      </w:r>
+      <w:hyperlink w:anchor="ref-powell2017mental">
+        <w:r>
+          <w:rPr>
+            <w:rStyle w:val="Hyperlink"/>
+          </w:rPr>
           <w:t xml:space="preserve">2017</w:t>
         </w:r>
       </w:hyperlink>
@@ -1723,8 +2070,19 @@
       <w:r>
         <w:t xml:space="preserve"> </w:t>
       </w:r>
-      <w:r>
-        <w:t xml:space="preserve">Michel &amp; Fursland (</w:t>
+      <w:hyperlink w:anchor="ref-michel2008">
+        <w:r>
+          <w:rPr>
+            <w:rStyle w:val="Hyperlink"/>
+          </w:rPr>
+          <w:t xml:space="preserve">Michel &amp; Fursland</w:t>
+        </w:r>
+      </w:hyperlink>
+      <w:r>
+        <w:t xml:space="preserve"> </w:t>
+      </w:r>
+      <w:r>
+        <w:t xml:space="preserve">(</w:t>
       </w:r>
       <w:hyperlink w:anchor="ref-michel2008">
         <w:r>
@@ -1840,7 +2198,7 @@
     </w:p>
     <w:bookmarkEnd w:id="34"/>
     <w:bookmarkEnd w:id="35"/>
-    <w:bookmarkStart w:id="39" w:name="data-preparation"/>
+    <w:bookmarkStart w:id="37" w:name="data-preparation"/>
     <w:p>
       <w:pPr>
         <w:pStyle w:val="Heading2"/>
@@ -1866,12 +2224,12 @@
           <wp:inline>
             <wp:extent cx="5334000" cy="4440318"/>
             <wp:effectExtent b="0" l="0" r="0" t="0"/>
-            <wp:docPr descr="A total of 210 participants were included in the study through randomization; they were further randomized into groups Unguided self-help, Guided self-help, and Waitlist, with 70 participants each." title="" id="37" name="Picture"/>
+            <wp:docPr descr="A total of 210 participants were included in the study through randomization; they were further randomized into groups Unguided self-help, Guided self-help, and Waitlist, with 70 participants each." title="" id="1" name="Picture"/>
             <a:graphic>
               <a:graphicData uri="http://schemas.openxmlformats.org/drawingml/2006/picture">
                 <pic:pic>
                   <pic:nvPicPr>
-                    <pic:cNvPr descr="flowchart.png" id="38" name="Picture"/>
+                    <pic:cNvPr descr="flowchart.png" id="0" name="Picture"/>
                     <pic:cNvPicPr>
                       <a:picLocks noChangeArrowheads="1" noChangeAspect="1"/>
                     </pic:cNvPicPr>
@@ -1912,190 +2270,201 @@
         <w:t xml:space="preserve">A total of 210 participants were included in the study through randomization; they were further randomized into groups Unguided self-help, Guided self-help, and Waitlist, with 70 participants each.</w:t>
       </w:r>
     </w:p>
+    <w:bookmarkEnd w:id="37"/>
+    <w:bookmarkStart w:id="39" w:name="analysis"/>
+    <w:p>
+      <w:pPr>
+        <w:pStyle w:val="Heading2"/>
+      </w:pPr>
+      <w:r>
+        <w:t xml:space="preserve">Analysis</w:t>
+      </w:r>
+    </w:p>
+    <w:p>
+      <w:pPr>
+        <w:pStyle w:val="FirstParagraph"/>
+      </w:pPr>
+      <w:r>
+        <w:t xml:space="preserve">All data were organized in one dataset and analyzed using R 4.2.0, using lmerTest</w:t>
+      </w:r>
+      <w:r>
+        <w:t xml:space="preserve"> </w:t>
+      </w:r>
+      <w:r>
+        <w:t xml:space="preserve">(</w:t>
+      </w:r>
+      <w:hyperlink w:anchor="ref-R-lmerTest">
+        <w:r>
+          <w:rPr>
+            <w:rStyle w:val="Hyperlink"/>
+          </w:rPr>
+          <w:t xml:space="preserve">Kuznetsova et al., 2020</w:t>
+        </w:r>
+      </w:hyperlink>
+      <w:r>
+        <w:t xml:space="preserve">)</w:t>
+      </w:r>
+      <w:r>
+        <w:t xml:space="preserve">, emmeans</w:t>
+      </w:r>
+      <w:r>
+        <w:t xml:space="preserve"> </w:t>
+      </w:r>
+      <w:r>
+        <w:t xml:space="preserve">(</w:t>
+      </w:r>
+      <w:hyperlink w:anchor="ref-R-emmeans">
+        <w:r>
+          <w:rPr>
+            <w:rStyle w:val="Hyperlink"/>
+          </w:rPr>
+          <w:t xml:space="preserve">Lenth, 2020</w:t>
+        </w:r>
+      </w:hyperlink>
+      <w:r>
+        <w:t xml:space="preserve">)</w:t>
+      </w:r>
+      <w:r>
+        <w:t xml:space="preserve">, ggeffects</w:t>
+      </w:r>
+      <w:r>
+        <w:t xml:space="preserve"> </w:t>
+      </w:r>
+      <w:r>
+        <w:t xml:space="preserve">(</w:t>
+      </w:r>
+      <w:hyperlink w:anchor="ref-R-ggeffects">
+        <w:r>
+          <w:rPr>
+            <w:rStyle w:val="Hyperlink"/>
+          </w:rPr>
+          <w:t xml:space="preserve">Lüdecke, 2018</w:t>
+        </w:r>
+      </w:hyperlink>
+      <w:r>
+        <w:t xml:space="preserve">)</w:t>
+      </w:r>
+      <w:r>
+        <w:t xml:space="preserve">, performance</w:t>
+      </w:r>
+      <w:r>
+        <w:t xml:space="preserve"> </w:t>
+      </w:r>
+      <w:r>
+        <w:t xml:space="preserve">(</w:t>
+      </w:r>
+      <w:hyperlink w:anchor="ref-R-performance">
+        <w:r>
+          <w:rPr>
+            <w:rStyle w:val="Hyperlink"/>
+          </w:rPr>
+          <w:t xml:space="preserve">L?decke et al., 2022</w:t>
+        </w:r>
+      </w:hyperlink>
+      <w:r>
+        <w:t xml:space="preserve">)</w:t>
+      </w:r>
+      <w:r>
+        <w:t xml:space="preserve">, and clinicalsignificance</w:t>
+      </w:r>
+      <w:r>
+        <w:t xml:space="preserve"> </w:t>
+      </w:r>
+      <w:r>
+        <w:t xml:space="preserve">(</w:t>
+      </w:r>
+      <w:hyperlink w:anchor="ref-R-clinicalsignificance">
+        <w:r>
+          <w:rPr>
+            <w:rStyle w:val="Hyperlink"/>
+          </w:rPr>
+          <w:t xml:space="preserve">Claus, 2022</w:t>
+        </w:r>
+      </w:hyperlink>
+      <w:r>
+        <w:t xml:space="preserve">)</w:t>
+      </w:r>
+      <w:r>
+        <w:t xml:space="preserve"> </w:t>
+      </w:r>
+      <w:r>
+        <w:t xml:space="preserve">packages. All syntax is available at</w:t>
+      </w:r>
+      <w:r>
+        <w:t xml:space="preserve"> </w:t>
+      </w:r>
+      <w:hyperlink r:id="rId38">
+        <w:r>
+          <w:rPr>
+            <w:rStyle w:val="Hyperlink"/>
+          </w:rPr>
+          <w:t xml:space="preserve">https://github.com/hmep/r2fu/</w:t>
+        </w:r>
+      </w:hyperlink>
+      <w:r>
+        <w:t xml:space="preserve">, together with anonymized data.</w:t>
+      </w:r>
+    </w:p>
+    <w:p>
+      <w:pPr>
+        <w:pStyle w:val="BodyText"/>
+      </w:pPr>
+      <w:r>
+        <w:t xml:space="preserve">A linear mixed-effects model was fitted using unscaled data to estimate fixed effects of group, time, and group-time interaction, and random effects of participant (specifying a random intercept to control for individual differences), using an unstructured covariance pattern, and the REML method of estimation. Kenward-Roger approximations were used to estimate denominator degrees of freedom. Post-hoc pairwise comparisons of estimated marginal means were performed using T-tests. Significance of all post-hoc tests were decided with Bonferroni-corrected p-values. The proportions of participants showing reliable change and reaching clinical significance were determined following</w:t>
+      </w:r>
+      <w:r>
+        <w:t xml:space="preserve"> </w:t>
+      </w:r>
+      <w:hyperlink w:anchor="ref-Jacobson1991">
+        <w:r>
+          <w:rPr>
+            <w:rStyle w:val="Hyperlink"/>
+          </w:rPr>
+          <w:t xml:space="preserve">Jacobson &amp; Truax</w:t>
+        </w:r>
+      </w:hyperlink>
+      <w:r>
+        <w:t xml:space="preserve"> </w:t>
+      </w:r>
+      <w:r>
+        <w:t xml:space="preserve">(</w:t>
+      </w:r>
+      <w:hyperlink w:anchor="ref-Jacobson1991">
+        <w:r>
+          <w:rPr>
+            <w:rStyle w:val="Hyperlink"/>
+          </w:rPr>
+          <w:t xml:space="preserve">1991</w:t>
+        </w:r>
+      </w:hyperlink>
+      <w:r>
+        <w:t xml:space="preserve">)</w:t>
+      </w:r>
+      <w:r>
+        <w:t xml:space="preserve">, using the</w:t>
+      </w:r>
+      <w:r>
+        <w:t xml:space="preserve"> </w:t>
+      </w:r>
+      <w:r>
+        <w:t xml:space="preserve">‘</w:t>
+      </w:r>
+      <w:r>
+        <w:t xml:space="preserve">c</w:t>
+      </w:r>
+      <w:r>
+        <w:t xml:space="preserve">’</w:t>
+      </w:r>
+      <w:r>
+        <w:t xml:space="preserve"> </w:t>
+      </w:r>
+      <w:r>
+        <w:t xml:space="preserve">definition to select the cutoff value. To honor the intention to treat principle in the analysis of clinical significance, any missing values were filled in with the value from the previous time point.</w:t>
+      </w:r>
+    </w:p>
     <w:bookmarkEnd w:id="39"/>
-    <w:bookmarkStart w:id="41" w:name="analysis"/>
-    <w:p>
-      <w:pPr>
-        <w:pStyle w:val="Heading2"/>
-      </w:pPr>
-      <w:r>
-        <w:t xml:space="preserve">Analysis</w:t>
-      </w:r>
-    </w:p>
-    <w:p>
-      <w:pPr>
-        <w:pStyle w:val="FirstParagraph"/>
-      </w:pPr>
-      <w:r>
-        <w:t xml:space="preserve">All data were organized in one dataset and analyzed using R 4.1.1, using lmerTest</w:t>
-      </w:r>
-      <w:r>
-        <w:t xml:space="preserve"> </w:t>
-      </w:r>
-      <w:r>
-        <w:t xml:space="preserve">(</w:t>
-      </w:r>
-      <w:hyperlink w:anchor="ref-R-lmerTest">
-        <w:r>
-          <w:rPr>
-            <w:rStyle w:val="Hyperlink"/>
-          </w:rPr>
-          <w:t xml:space="preserve">Kuznetsova et al., 2020</w:t>
-        </w:r>
-      </w:hyperlink>
-      <w:r>
-        <w:t xml:space="preserve">)</w:t>
-      </w:r>
-      <w:r>
-        <w:t xml:space="preserve">, emmeans</w:t>
-      </w:r>
-      <w:r>
-        <w:t xml:space="preserve"> </w:t>
-      </w:r>
-      <w:r>
-        <w:t xml:space="preserve">(</w:t>
-      </w:r>
-      <w:hyperlink w:anchor="ref-R-emmeans">
-        <w:r>
-          <w:rPr>
-            <w:rStyle w:val="Hyperlink"/>
-          </w:rPr>
-          <w:t xml:space="preserve">Lenth, 2020</w:t>
-        </w:r>
-      </w:hyperlink>
-      <w:r>
-        <w:t xml:space="preserve">)</w:t>
-      </w:r>
-      <w:r>
-        <w:t xml:space="preserve">, ggeffects</w:t>
-      </w:r>
-      <w:r>
-        <w:t xml:space="preserve"> </w:t>
-      </w:r>
-      <w:r>
-        <w:t xml:space="preserve">(</w:t>
-      </w:r>
-      <w:hyperlink w:anchor="ref-R-ggeffects">
-        <w:r>
-          <w:rPr>
-            <w:rStyle w:val="Hyperlink"/>
-          </w:rPr>
-          <w:t xml:space="preserve">Lüdecke, 2018</w:t>
-        </w:r>
-      </w:hyperlink>
-      <w:r>
-        <w:t xml:space="preserve">)</w:t>
-      </w:r>
-      <w:r>
-        <w:t xml:space="preserve">, performance</w:t>
-      </w:r>
-      <w:r>
-        <w:t xml:space="preserve"> </w:t>
-      </w:r>
-      <w:r>
-        <w:t xml:space="preserve">(</w:t>
-      </w:r>
-      <w:hyperlink w:anchor="ref-R-performance">
-        <w:r>
-          <w:rPr>
-            <w:rStyle w:val="Hyperlink"/>
-          </w:rPr>
-          <w:t xml:space="preserve">Lüdecke et al., 2022</w:t>
-        </w:r>
-      </w:hyperlink>
-      <w:r>
-        <w:t xml:space="preserve">)</w:t>
-      </w:r>
-      <w:r>
-        <w:t xml:space="preserve">, and clinicalsignificance</w:t>
-      </w:r>
-      <w:r>
-        <w:t xml:space="preserve"> </w:t>
-      </w:r>
-      <w:r>
-        <w:t xml:space="preserve">(</w:t>
-      </w:r>
-      <w:hyperlink w:anchor="ref-R-clinicalsignificance">
-        <w:r>
-          <w:rPr>
-            <w:rStyle w:val="Hyperlink"/>
-          </w:rPr>
-          <w:t xml:space="preserve">Claus, 2022</w:t>
-        </w:r>
-      </w:hyperlink>
-      <w:r>
-        <w:t xml:space="preserve">)</w:t>
-      </w:r>
-      <w:r>
-        <w:t xml:space="preserve"> </w:t>
-      </w:r>
-      <w:r>
-        <w:t xml:space="preserve">packages. All syntax is available at</w:t>
-      </w:r>
-      <w:r>
-        <w:t xml:space="preserve"> </w:t>
-      </w:r>
-      <w:hyperlink r:id="rId40">
-        <w:r>
-          <w:rPr>
-            <w:rStyle w:val="Hyperlink"/>
-          </w:rPr>
-          <w:t xml:space="preserve">https://github.com/hmep/r2fu/</w:t>
-        </w:r>
-      </w:hyperlink>
-      <w:r>
-        <w:t xml:space="preserve">, together with anonymized data.</w:t>
-      </w:r>
-    </w:p>
-    <w:p>
-      <w:pPr>
-        <w:pStyle w:val="BodyText"/>
-      </w:pPr>
-      <w:r>
-        <w:t xml:space="preserve">A linear mixed-effects model was fitted using unscaled data to estimate fixed effects of group, time, and group-time interaction, and random effects of participant (specifying a random intercept to control for individual differences), using an unstructured covariance pattern, and the REML method of estimation. Kenward-Roger approximations were used to estimate denominator degrees of freedom. Post-hoc pairwise comparisons of estimated marginal means were performed using T-tests. Significance of all post-hoc tests were decided with Bonferroni-corrected p-values. The proportions of participants showing reliable change and reaching clinical significance were determined following</w:t>
-      </w:r>
-      <w:r>
-        <w:t xml:space="preserve"> </w:t>
-      </w:r>
-      <w:r>
-        <w:t xml:space="preserve">Jacobson &amp; Truax (</w:t>
-      </w:r>
-      <w:hyperlink w:anchor="ref-Jacobson1991">
-        <w:r>
-          <w:rPr>
-            <w:rStyle w:val="Hyperlink"/>
-          </w:rPr>
-          <w:t xml:space="preserve">1991</w:t>
-        </w:r>
-      </w:hyperlink>
-      <w:r>
-        <w:t xml:space="preserve">)</w:t>
-      </w:r>
-      <w:r>
-        <w:t xml:space="preserve">, using the</w:t>
-      </w:r>
-      <w:r>
-        <w:t xml:space="preserve"> </w:t>
-      </w:r>
-      <w:r>
-        <w:t xml:space="preserve">‘</w:t>
-      </w:r>
-      <w:r>
-        <w:t xml:space="preserve">c</w:t>
-      </w:r>
-      <w:r>
-        <w:t xml:space="preserve">’</w:t>
-      </w:r>
-      <w:r>
-        <w:t xml:space="preserve"> </w:t>
-      </w:r>
-      <w:r>
-        <w:t xml:space="preserve">definition to select the cutoff value. To honor the intention to treat principle in the analysis of clinical significance, any missing values were filled in with the value from the previous time point.</w:t>
-      </w:r>
-    </w:p>
-    <w:bookmarkEnd w:id="41"/>
-    <w:bookmarkEnd w:id="42"/>
-    <w:bookmarkStart w:id="57" w:name="results"/>
+    <w:bookmarkEnd w:id="40"/>
+    <w:bookmarkStart w:id="51" w:name="results"/>
     <w:p>
       <w:pPr>
         <w:pStyle w:val="Heading1"/>
@@ -2113,18 +2482,18 @@
           <wp:inline>
             <wp:extent cx="5334000" cy="4267200"/>
             <wp:effectExtent b="0" l="0" r="0" t="0"/>
-            <wp:docPr descr="Plots of estimated fixed effects for two of the primary transdiagnostic scales used to measure skillful, assertive behaviors. Participants’ estimated means for all three measures exhibit increasing levels of assertiveness during the course of treatment in the Unguided self-help and Guided self-help groups, with negligable differences between the two treatment conditions. The trends continue beyond the Post time point, showing further increased estimated mean levels of assertive behaviors at 1-year Follow-up. The Waitlist group’s means recovered slightly, although not significantly, between the Pre and Post time points, for all measures." title="" id="44" name="Picture"/>
+            <wp:docPr descr="Plots of estimated fixed effects for two of the primary transdiagnostic scales used to measure skillful, assertive behaviors. Participants&lt;U+2019&gt; estimated means for all three measures exhibit increasing levels of assertiveness during the course of treatment in the Unguided self-help and Guided self-help groups, with negligable differences between the two treatment conditions. The trends continue beyond the Post time point, showing further increased estimated mean levels of assertive behaviors at 1-year Follow-up. The Waitlist group&lt;U+2019&gt;s means recovered slightly, although not significantly, between the Pre and Post time points, for all measures." title="" id="1" name="Picture"/>
             <a:graphic>
               <a:graphicData uri="http://schemas.openxmlformats.org/drawingml/2006/picture">
                 <pic:pic>
                   <pic:nvPicPr>
-                    <pic:cNvPr descr="r2fu-article_files/figure-docx/emm.primary.plots-1.png" id="45" name="Picture"/>
+                    <pic:cNvPr descr="r2fu-article_files/figure-docx/emm.primary.plots-1.png" id="0" name="Picture"/>
                     <pic:cNvPicPr>
                       <a:picLocks noChangeArrowheads="1" noChangeAspect="1"/>
                     </pic:cNvPicPr>
                   </pic:nvPicPr>
                   <pic:blipFill>
-                    <a:blip r:embed="rId43"/>
+                    <a:blip r:embed="rId41"/>
                     <a:stretch>
                       <a:fillRect/>
                     </a:stretch>
@@ -2156,7 +2525,7 @@
         <w:pStyle w:val="ImageCaption"/>
       </w:pPr>
       <w:r>
-        <w:t xml:space="preserve">Plots of estimated fixed effects for two of the primary transdiagnostic scales used to measure skillful, assertive behaviors. Participants’ estimated means for all three measures exhibit increasing levels of assertiveness during the course of treatment in the Unguided self-help and Guided self-help groups, with negligable differences between the two treatment conditions. The trends continue beyond the Post time point, showing further increased estimated mean levels of assertive behaviors at 1-year Follow-up. The Waitlist group’s means recovered slightly, although not significantly, between the Pre and Post time points, for all measures.</w:t>
+        <w:t xml:space="preserve">Plots of estimated fixed effects for two of the primary transdiagnostic scales used to measure skillful, assertive behaviors. Participants&lt;U+2019&gt; estimated means for all three measures exhibit increasing levels of assertiveness during the course of treatment in the Unguided self-help and Guided self-help groups, with negligable differences between the two treatment conditions. The trends continue beyond the Post time point, showing further increased estimated mean levels of assertive behaviors at 1-year Follow-up. The Waitlist group&lt;U+2019&gt;s means recovered slightly, although not significantly, between the Pre and Post time points, for all measures.</w:t>
       </w:r>
     </w:p>
     <w:p>
@@ -2168,18 +2537,18 @@
           <wp:inline>
             <wp:extent cx="5334000" cy="4267200"/>
             <wp:effectExtent b="0" l="0" r="0" t="0"/>
-            <wp:docPr descr="Plots of estimated fixed effects for secondary syndromal outcome measures. Participation in the Unguided self-help and Guided self-help conditions lead to significant symptom alleviation between the Pre and Post as well as between Pre and 1-year Follow-up time points for depression and social anxiety, as captured with their respective measures. As with the transdiagnostic measures of assertive behaviors, the differences between the Post and Follow-up time points were statistically inappreciable for all three measures, in both treatment groups. The Waitlist control group did not significantly change between any time points for either measure. However, to stay on the conservative side and to counteract even the slightest nocebo effect of the Waitlist condition, the most conservative estimate for the Waitlist control condition was in each Follow-up between-group comparison; see dotted line for a visual representation of the selected time points." title="" id="47" name="Picture"/>
+            <wp:docPr descr="Plots of estimated fixed effects for secondary syndromal outcome measures. Participation in the Unguided self-help and Guided self-help conditions lead to significant symptom alleviation between the Pre and Post as well as between Pre and 1-year Follow-up time points for depression and social anxiety, as captured with their respective measures. As with the transdiagnostic measures of assertive behaviors, the differences between the Post and Follow-up time points were statistically inappreciable for all three measures, in both treatment groups. The Waitlist control group did not significantly change between any time points for either measure. However, to stay on the conservative side and to counteract even the slightest nocebo effect of the Waitlist condition, the most conservative estimate for the Waitlist control condition was in each Follow-up between-group comparison; see dotted line for a visual representation of the selected time points." title="" id="1" name="Picture"/>
             <a:graphic>
               <a:graphicData uri="http://schemas.openxmlformats.org/drawingml/2006/picture">
                 <pic:pic>
                   <pic:nvPicPr>
-                    <pic:cNvPr descr="r2fu-article_files/figure-docx/emm.secondary.plots-1.png" id="48" name="Picture"/>
+                    <pic:cNvPr descr="r2fu-article_files/figure-docx/emm.secondary.plots-1.png" id="0" name="Picture"/>
                     <pic:cNvPicPr>
                       <a:picLocks noChangeArrowheads="1" noChangeAspect="1"/>
                     </pic:cNvPicPr>
                   </pic:nvPicPr>
                   <pic:blipFill>
-                    <a:blip r:embed="rId46"/>
+                    <a:blip r:embed="rId42"/>
                     <a:stretch>
                       <a:fillRect/>
                     </a:stretch>
@@ -2214,7 +2583,7 @@
         <w:t xml:space="preserve">Plots of estimated fixed effects for secondary syndromal outcome measures. Participation in the Unguided self-help and Guided self-help conditions lead to significant symptom alleviation between the Pre and Post as well as between Pre and 1-year Follow-up time points for depression and social anxiety, as captured with their respective measures. As with the transdiagnostic measures of assertive behaviors, the differences between the Post and Follow-up time points were statistically inappreciable for all three measures, in both treatment groups. The Waitlist control group did not significantly change between any time points for either measure. However, to stay on the conservative side and to counteract even the slightest nocebo effect of the Waitlist condition, the most conservative estimate for the Waitlist control condition was in each Follow-up between-group comparison; see dotted line for a visual representation of the selected time points.</w:t>
       </w:r>
     </w:p>
-    <w:bookmarkStart w:id="56" w:name="Xb25c33030a3c3a25653d944f8a887d465e89095"/>
+    <w:bookmarkStart w:id="50" w:name="Xb25c33030a3c3a25653d944f8a887d465e89095"/>
     <w:p>
       <w:pPr>
         <w:pStyle w:val="Heading2"/>
@@ -2699,7 +3068,7 @@
         <w:t xml:space="preserve">. Estimated mean levels of depressive mood and generalized and social anxiety symptoms were significantly affected by participation in the intervention.</w:t>
       </w:r>
     </w:p>
-    <w:bookmarkStart w:id="49" w:name="X259a991c260b889c05c789cd47bdeff41252dda"/>
+    <w:bookmarkStart w:id="43" w:name="X259a991c260b889c05c789cd47bdeff41252dda"/>
     <w:p>
       <w:pPr>
         <w:pStyle w:val="Heading3"/>
@@ -4396,8 +4765,8 @@
         <w:t xml:space="preserve">Comparing the Unguided self-help and the Guided self-help treatment conditions, there was no significant difference neither at Post nor at Follow-up, revealing that participants working through the intervention on their own fared just as well as those who were supported by a therapist.</w:t>
       </w:r>
     </w:p>
-    <w:bookmarkEnd w:id="49"/>
-    <w:bookmarkStart w:id="50" w:name="X32f89f68c5936d30db2416b5e7d82b70ea5932b"/>
+    <w:bookmarkEnd w:id="43"/>
+    <w:bookmarkStart w:id="44" w:name="X32f89f68c5936d30db2416b5e7d82b70ea5932b"/>
     <w:p>
       <w:pPr>
         <w:pStyle w:val="Heading3"/>
@@ -4970,8 +5339,8 @@
         <w:t xml:space="preserve">intervention had no effect on either depression or generalized anxiety. However, it did have a pronounced effect on social anxiety. See table 2 for a summary of significant effects, including 95% CIs.</w:t>
       </w:r>
     </w:p>
-    <w:bookmarkEnd w:id="50"/>
-    <w:bookmarkStart w:id="51" w:name="notable-within-group-effects"/>
+    <w:bookmarkEnd w:id="44"/>
+    <w:bookmarkStart w:id="45" w:name="notable-within-group-effects"/>
     <w:p>
       <w:pPr>
         <w:pStyle w:val="Heading3"/>
@@ -5472,8 +5841,8 @@
         <w:t xml:space="preserve">, implying that therapist support benefited depressed participants on a longer rather than shorter time scale.</w:t>
       </w:r>
     </w:p>
-    <w:bookmarkEnd w:id="51"/>
-    <w:bookmarkStart w:id="55" w:name="clinical-significant-change"/>
+    <w:bookmarkEnd w:id="45"/>
+    <w:bookmarkStart w:id="49" w:name="clinical-significant-change"/>
     <w:p>
       <w:pPr>
         <w:pStyle w:val="Heading3"/>
@@ -5482,7 +5851,7 @@
         <w:t xml:space="preserve">Clinical significant change</w:t>
       </w:r>
     </w:p>
-    <w:bookmarkStart w:id="52" w:name="Xa39b37f015a18bad044b28713fcb26b136ecfc9"/>
+    <w:bookmarkStart w:id="46" w:name="Xa39b37f015a18bad044b28713fcb26b136ecfc9"/>
     <w:p>
       <w:pPr>
         <w:pStyle w:val="Heading4"/>
@@ -6551,8 +6920,8 @@
         <w:t xml:space="preserve">Thus, the clinical significance findings are mostly in agreement with the statistical analysis of change, confirming that adaptive expressions of assertiveness in both treatment groups increased Pre to Post, and beyond, while deviating with regards to aggressive expressions.</w:t>
       </w:r>
     </w:p>
-    <w:bookmarkEnd w:id="52"/>
-    <w:bookmarkStart w:id="53" w:name="Xc31864b920d4665e0645bf5e1f2a5242419c5f5"/>
+    <w:bookmarkEnd w:id="46"/>
+    <w:bookmarkStart w:id="47" w:name="Xc31864b920d4665e0645bf5e1f2a5242419c5f5"/>
     <w:p>
       <w:pPr>
         <w:pStyle w:val="Heading4"/>
@@ -7208,8 +7577,8 @@
         <w:t xml:space="preserve">Table 3 gives a summary of numbers and proportions of clinical recovery in the different groups, and the significance, if any, of pairwise tests of those proportions against those of the Waitlist.</w:t>
       </w:r>
     </w:p>
-    <w:bookmarkEnd w:id="53"/>
-    <w:bookmarkStart w:id="54" w:name="reliable-deterioration-and-harm"/>
+    <w:bookmarkEnd w:id="47"/>
+    <w:bookmarkStart w:id="48" w:name="reliable-deterioration-and-harm"/>
     <w:p>
       <w:pPr>
         <w:pStyle w:val="Heading4"/>
@@ -7584,13 +7953,16 @@
         <w:t xml:space="preserve">‘</w:t>
       </w:r>
       <w:r>
-        <w:t xml:space="preserve">Harmed</w:t>
+        <w:t xml:space="preserve">Harmed,</w:t>
       </w:r>
       <w:r>
         <w:t xml:space="preserve">’</w:t>
       </w:r>
       <w:r>
-        <w:t xml:space="preserve">, going from Pre to Post treatment, was significant compared to the Guided self-help group,</w:t>
+        <w:t xml:space="preserve"> </w:t>
+      </w:r>
+      <w:r>
+        <w:t xml:space="preserve">going from Pre to Post treatment, was significant compared to the Guided self-help group,</w:t>
       </w:r>
       <w:r>
         <w:t xml:space="preserve"> </w:t>
@@ -7612,7 +7984,7 @@
         </m:r>
       </m:oMath>
       <w:r>
-        <w:t xml:space="preserve">),</w:t>
+        <w:t xml:space="preserve">space%),</w:t>
       </w:r>
       <w:r>
         <w:t xml:space="preserve"> </w:t>
@@ -7991,7 +8363,7 @@
         </m:r>
       </m:oMath>
       <w:r>
-        <w:t xml:space="preserve">),</w:t>
+        <w:t xml:space="preserve">space%),</w:t>
       </w:r>
       <w:r>
         <w:t xml:space="preserve"> </w:t>
@@ -8089,11 +8461,11 @@
         <w:t xml:space="preserve">% with regards to depression, highlighting the need to use caution comparing results for the treatment groups with those of the Waitlist condition, lest running the risk of artificially inflated effect sizes (especially for PHQ-9 for which estimated marginal means in fact increased over time; see Figure 3).</w:t>
       </w:r>
     </w:p>
-    <w:bookmarkEnd w:id="54"/>
-    <w:bookmarkEnd w:id="55"/>
-    <w:bookmarkEnd w:id="56"/>
-    <w:bookmarkEnd w:id="57"/>
-    <w:bookmarkStart w:id="149" w:name="discussion"/>
+    <w:bookmarkEnd w:id="48"/>
+    <w:bookmarkEnd w:id="49"/>
+    <w:bookmarkEnd w:id="50"/>
+    <w:bookmarkEnd w:id="51"/>
+    <w:bookmarkStart w:id="145" w:name="discussion"/>
     <w:p>
       <w:pPr>
         <w:pStyle w:val="Heading1"/>
@@ -8102,7 +8474,7 @@
         <w:t xml:space="preserve">Discussion</w:t>
       </w:r>
     </w:p>
-    <w:bookmarkStart w:id="64" w:name="results-discussion"/>
+    <w:bookmarkStart w:id="58" w:name="results-discussion"/>
     <w:p>
       <w:pPr>
         <w:pStyle w:val="Heading2"/>
@@ -8111,7 +8483,7 @@
         <w:t xml:space="preserve">Results discussion</w:t>
       </w:r>
     </w:p>
-    <w:bookmarkStart w:id="62" w:name="main-results"/>
+    <w:bookmarkStart w:id="56" w:name="main-results"/>
     <w:p>
       <w:pPr>
         <w:pStyle w:val="Heading3"/>
@@ -8157,7 +8529,7 @@
         <w:t xml:space="preserve">, this study brings much-needed data on assertiveness as a viable transdiagnostic stand-alone goal in psychological treatment.</w:t>
       </w:r>
     </w:p>
-    <w:bookmarkStart w:id="58" w:name="effects-on-assertiveness"/>
+    <w:bookmarkStart w:id="52" w:name="effects-on-assertiveness"/>
     <w:p>
       <w:pPr>
         <w:pStyle w:val="Heading4"/>
@@ -8455,8 +8827,8 @@
         <w:t xml:space="preserve">.)</w:t>
       </w:r>
     </w:p>
-    <w:bookmarkEnd w:id="58"/>
-    <w:bookmarkStart w:id="59" w:name="effects-on-psychiatric-symptoms"/>
+    <w:bookmarkEnd w:id="52"/>
+    <w:bookmarkStart w:id="53" w:name="effects-on-psychiatric-symptoms"/>
     <w:p>
       <w:pPr>
         <w:pStyle w:val="Heading4"/>
@@ -8811,8 +9183,8 @@
         <w:t xml:space="preserve">.)</w:t>
       </w:r>
     </w:p>
-    <w:bookmarkEnd w:id="59"/>
-    <w:bookmarkStart w:id="60" w:name="no-effects-on-gad"/>
+    <w:bookmarkEnd w:id="53"/>
+    <w:bookmarkStart w:id="54" w:name="no-effects-on-gad"/>
     <w:p>
       <w:pPr>
         <w:pStyle w:val="Heading4"/>
@@ -8861,8 +9233,8 @@
         <w:t xml:space="preserve">intervention, with its emphasis on cheer-leading participants in design and performing in-vivo behavioral experiments early on in treatment was not adequate in adressing GAD symptoms where non-commitment to exposure often is an important first hurdle to overcome. (To be investigated.)</w:t>
       </w:r>
     </w:p>
-    <w:bookmarkEnd w:id="60"/>
-    <w:bookmarkStart w:id="61" w:name="general-conclusion"/>
+    <w:bookmarkEnd w:id="54"/>
+    <w:bookmarkStart w:id="55" w:name="general-conclusion"/>
     <w:p>
       <w:pPr>
         <w:pStyle w:val="Heading4"/>
@@ -8909,9 +9281,9 @@
         <w:t xml:space="preserve">as a self-help intervention, showing that iCBT with or without therapist support can be helpful for individuals suffering from self-reported difficulties with assertiveness, and social phobia; and that iCBT with therapist support can be helpful for individuals suffering from depression.</w:t>
       </w:r>
     </w:p>
-    <w:bookmarkEnd w:id="61"/>
-    <w:bookmarkEnd w:id="62"/>
-    <w:bookmarkStart w:id="63" w:name="X9b0549612a10013830e3be808e1447147c21780"/>
+    <w:bookmarkEnd w:id="55"/>
+    <w:bookmarkEnd w:id="56"/>
+    <w:bookmarkStart w:id="57" w:name="X9b0549612a10013830e3be808e1447147c21780"/>
     <w:p>
       <w:pPr>
         <w:pStyle w:val="Heading3"/>
@@ -8930,14 +9302,25 @@
       <w:r>
         <w:t xml:space="preserve"> </w:t>
       </w:r>
-      <w:r>
-        <w:t xml:space="preserve">Baumeister et al. (</w:t>
-      </w:r>
       <w:hyperlink w:anchor="ref-Baumeister2014a">
         <w:r>
           <w:rPr>
             <w:rStyle w:val="Hyperlink"/>
           </w:rPr>
+          <w:t xml:space="preserve">Baumeister et al.</w:t>
+        </w:r>
+      </w:hyperlink>
+      <w:r>
+        <w:t xml:space="preserve"> </w:t>
+      </w:r>
+      <w:r>
+        <w:t xml:space="preserve">(</w:t>
+      </w:r>
+      <w:hyperlink w:anchor="ref-Baumeister2014a">
+        <w:r>
+          <w:rPr>
+            <w:rStyle w:val="Hyperlink"/>
+          </w:rPr>
           <w:t xml:space="preserve">2014</w:t>
         </w:r>
       </w:hyperlink>
@@ -8950,14 +9333,25 @@
       <w:r>
         <w:t xml:space="preserve"> </w:t>
       </w:r>
-      <w:r>
-        <w:t xml:space="preserve">Mohr et al. (</w:t>
-      </w:r>
       <w:hyperlink w:anchor="ref-Mohr2011">
         <w:r>
           <w:rPr>
             <w:rStyle w:val="Hyperlink"/>
           </w:rPr>
+          <w:t xml:space="preserve">Mohr et al.</w:t>
+        </w:r>
+      </w:hyperlink>
+      <w:r>
+        <w:t xml:space="preserve"> </w:t>
+      </w:r>
+      <w:r>
+        <w:t xml:space="preserve">(</w:t>
+      </w:r>
+      <w:hyperlink w:anchor="ref-Mohr2011">
+        <w:r>
+          <w:rPr>
+            <w:rStyle w:val="Hyperlink"/>
+          </w:rPr>
           <w:t xml:space="preserve">2011</w:t>
         </w:r>
       </w:hyperlink>
@@ -8968,9 +9362,9 @@
         <w:t xml:space="preserve">. Speculatively, accountability towards a therapist could be associated with an increased willingness to take part in behavioral experiments, an increased ability to engage in behavioral experiments through active and collaborative problem solving, or increased compliance to homework and therefore an increased ability to generalize adaptive behaviors – or a combination of such mechanisms.</w:t>
       </w:r>
     </w:p>
-    <w:bookmarkEnd w:id="63"/>
-    <w:bookmarkEnd w:id="64"/>
-    <w:bookmarkStart w:id="66" w:name="methodological-discussion"/>
+    <w:bookmarkEnd w:id="57"/>
+    <w:bookmarkEnd w:id="58"/>
+    <w:bookmarkStart w:id="60" w:name="methodological-discussion"/>
     <w:p>
       <w:pPr>
         <w:pStyle w:val="Heading2"/>
@@ -8979,7 +9373,7 @@
         <w:t xml:space="preserve">Methodological discussion</w:t>
       </w:r>
     </w:p>
-    <w:bookmarkStart w:id="65" w:name="limitations"/>
+    <w:bookmarkStart w:id="59" w:name="limitations"/>
     <w:p>
       <w:pPr>
         <w:pStyle w:val="Heading3"/>
@@ -9031,12 +9425,12 @@
         <w:pStyle w:val="BodyText"/>
       </w:pPr>
       <w:r>
-        <w:t xml:space="preserve">Another methodological drawback of the current study is that some of the measurement scales were recently translated into Swedish, without back-translation, somewhat impairing the ability to compare findings with norms found for the original english-speaking populations where the original scaled were validated. The Swedish adaptations fo the RAS and AAA-S scales need to be quality controlled with back-translation, and subsequently also validated for a Swedish clinical and non-clinical population.</w:t>
-      </w:r>
-    </w:p>
-    <w:bookmarkEnd w:id="65"/>
-    <w:bookmarkEnd w:id="66"/>
-    <w:bookmarkStart w:id="67" w:name="future-directions"/>
+        <w:t xml:space="preserve">Another methodological drawback of the current study is that some of the measurement scales were recently translated into Swedish, without back-translation, somewhat impairing the ability to compare findings with norms found for the original english-speaking populations where the original scaled were validated. The Swedish adaptations fo the RAS and AAA-S scales need to be quality controlled with back-translation, and subsequently also validated for Swedish clinical and non-clinical populations.</w:t>
+      </w:r>
+    </w:p>
+    <w:bookmarkEnd w:id="59"/>
+    <w:bookmarkEnd w:id="60"/>
+    <w:bookmarkStart w:id="61" w:name="future-directions"/>
     <w:p>
       <w:pPr>
         <w:pStyle w:val="Heading2"/>
@@ -9232,8 +9626,8 @@
         <w:t xml:space="preserve">– DBT-kontext</w:t>
       </w:r>
     </w:p>
-    <w:bookmarkEnd w:id="67"/>
-    <w:bookmarkStart w:id="148" w:name="references"/>
+    <w:bookmarkEnd w:id="61"/>
+    <w:bookmarkStart w:id="144" w:name="references"/>
     <w:p>
       <w:pPr>
         <w:pStyle w:val="Heading2"/>
@@ -9242,8 +9636,8 @@
         <w:t xml:space="preserve">References</w:t>
       </w:r>
     </w:p>
-    <w:bookmarkStart w:id="147" w:name="refs"/>
-    <w:bookmarkStart w:id="68" w:name="ref-alberti1974your"/>
+    <w:bookmarkStart w:id="143" w:name="refs"/>
+    <w:bookmarkStart w:id="62" w:name="ref-alberti1974your"/>
     <w:p>
       <w:pPr>
         <w:pStyle w:val="Bibliography"/>
@@ -9268,8 +9662,8 @@
         <w:t xml:space="preserve">(2nd ed.). Impact.</w:t>
       </w:r>
     </w:p>
-    <w:bookmarkEnd w:id="68"/>
-    <w:bookmarkStart w:id="69" w:name="ref-alberti2017your"/>
+    <w:bookmarkEnd w:id="62"/>
+    <w:bookmarkStart w:id="63" w:name="ref-alberti2017your"/>
     <w:p>
       <w:pPr>
         <w:pStyle w:val="Bibliography"/>
@@ -9291,8 +9685,8 @@
         <w:t xml:space="preserve">. New Harbinger Publications.</w:t>
       </w:r>
     </w:p>
-    <w:bookmarkEnd w:id="69"/>
-    <w:bookmarkStart w:id="71" w:name="ref-Andrews2018"/>
+    <w:bookmarkEnd w:id="63"/>
+    <w:bookmarkStart w:id="65" w:name="ref-Andrews2018"/>
     <w:p>
       <w:pPr>
         <w:pStyle w:val="Bibliography"/>
@@ -9338,7 +9732,7 @@
       <w:r>
         <w:t xml:space="preserve"> </w:t>
       </w:r>
-      <w:hyperlink r:id="rId70">
+      <w:hyperlink r:id="rId64">
         <w:r>
           <w:rPr>
             <w:rStyle w:val="Hyperlink"/>
@@ -9347,8 +9741,8 @@
         </w:r>
       </w:hyperlink>
     </w:p>
-    <w:bookmarkEnd w:id="71"/>
-    <w:bookmarkStart w:id="73" w:name="ref-Antunez2020"/>
+    <w:bookmarkEnd w:id="65"/>
+    <w:bookmarkStart w:id="67" w:name="ref-Antunez2020"/>
     <w:p>
       <w:pPr>
         <w:pStyle w:val="Bibliography"/>
@@ -9385,7 +9779,7 @@
       <w:r>
         <w:t xml:space="preserve"> </w:t>
       </w:r>
-      <w:hyperlink r:id="rId72">
+      <w:hyperlink r:id="rId66">
         <w:r>
           <w:rPr>
             <w:rStyle w:val="Hyperlink"/>
@@ -9394,8 +9788,8 @@
         </w:r>
       </w:hyperlink>
     </w:p>
-    <w:bookmarkEnd w:id="73"/>
-    <w:bookmarkStart w:id="75" w:name="ref-Baker2015"/>
+    <w:bookmarkEnd w:id="67"/>
+    <w:bookmarkStart w:id="69" w:name="ref-Baker2015"/>
     <w:p>
       <w:pPr>
         <w:pStyle w:val="Bibliography"/>
@@ -9441,7 +9835,7 @@
       <w:r>
         <w:t xml:space="preserve"> </w:t>
       </w:r>
-      <w:hyperlink r:id="rId74">
+      <w:hyperlink r:id="rId68">
         <w:r>
           <w:rPr>
             <w:rStyle w:val="Hyperlink"/>
@@ -9450,8 +9844,8 @@
         </w:r>
       </w:hyperlink>
     </w:p>
-    <w:bookmarkEnd w:id="75"/>
-    <w:bookmarkStart w:id="77" w:name="ref-Baumeister2014a"/>
+    <w:bookmarkEnd w:id="69"/>
+    <w:bookmarkStart w:id="71" w:name="ref-Baumeister2014a"/>
     <w:p>
       <w:pPr>
         <w:pStyle w:val="Bibliography"/>
@@ -9478,7 +9872,7 @@
       <w:r>
         <w:t xml:space="preserve"> </w:t>
       </w:r>
-      <w:hyperlink r:id="rId76">
+      <w:hyperlink r:id="rId70">
         <w:r>
           <w:rPr>
             <w:rStyle w:val="Hyperlink"/>
@@ -9487,8 +9881,8 @@
         </w:r>
       </w:hyperlink>
     </w:p>
-    <w:bookmarkEnd w:id="77"/>
-    <w:bookmarkStart w:id="78" w:name="ref-beck1979cognitive"/>
+    <w:bookmarkEnd w:id="71"/>
+    <w:bookmarkStart w:id="72" w:name="ref-beck1979cognitive"/>
     <w:p>
       <w:pPr>
         <w:pStyle w:val="Bibliography"/>
@@ -9510,8 +9904,8 @@
         <w:t xml:space="preserve">. Guilford Publications.</w:t>
       </w:r>
     </w:p>
-    <w:bookmarkEnd w:id="78"/>
-    <w:bookmarkStart w:id="80" w:name="ref-Carlbring2018"/>
+    <w:bookmarkEnd w:id="72"/>
+    <w:bookmarkStart w:id="74" w:name="ref-Carlbring2018"/>
     <w:p>
       <w:pPr>
         <w:pStyle w:val="Bibliography"/>
@@ -9557,7 +9951,7 @@
       <w:r>
         <w:t xml:space="preserve"> </w:t>
       </w:r>
-      <w:hyperlink r:id="rId79">
+      <w:hyperlink r:id="rId73">
         <w:r>
           <w:rPr>
             <w:rStyle w:val="Hyperlink"/>
@@ -9566,8 +9960,8 @@
         </w:r>
       </w:hyperlink>
     </w:p>
-    <w:bookmarkEnd w:id="80"/>
-    <w:bookmarkStart w:id="82" w:name="ref-Chambless2001"/>
+    <w:bookmarkEnd w:id="74"/>
+    <w:bookmarkStart w:id="76" w:name="ref-Chambless2001"/>
     <w:p>
       <w:pPr>
         <w:pStyle w:val="Bibliography"/>
@@ -9613,7 +10007,7 @@
       <w:r>
         <w:t xml:space="preserve"> </w:t>
       </w:r>
-      <w:hyperlink r:id="rId81">
+      <w:hyperlink r:id="rId75">
         <w:r>
           <w:rPr>
             <w:rStyle w:val="Hyperlink"/>
@@ -9622,8 +10016,8 @@
         </w:r>
       </w:hyperlink>
     </w:p>
-    <w:bookmarkEnd w:id="82"/>
-    <w:bookmarkStart w:id="84" w:name="ref-Clark1986"/>
+    <w:bookmarkEnd w:id="76"/>
+    <w:bookmarkStart w:id="78" w:name="ref-Clark1986"/>
     <w:p>
       <w:pPr>
         <w:pStyle w:val="Bibliography"/>
@@ -9669,7 +10063,7 @@
       <w:r>
         <w:t xml:space="preserve"> </w:t>
       </w:r>
-      <w:hyperlink r:id="rId83">
+      <w:hyperlink r:id="rId77">
         <w:r>
           <w:rPr>
             <w:rStyle w:val="Hyperlink"/>
@@ -9678,8 +10072,8 @@
         </w:r>
       </w:hyperlink>
     </w:p>
-    <w:bookmarkEnd w:id="84"/>
-    <w:bookmarkStart w:id="85" w:name="ref-clark1995cognitive"/>
+    <w:bookmarkEnd w:id="78"/>
+    <w:bookmarkStart w:id="79" w:name="ref-clark1995cognitive"/>
     <w:p>
       <w:pPr>
         <w:pStyle w:val="Bibliography"/>
@@ -9713,8 +10107,8 @@
         <w:t xml:space="preserve">(Vol. 41, pp. 22–23). The Guilford Press.</w:t>
       </w:r>
     </w:p>
-    <w:bookmarkEnd w:id="85"/>
-    <w:bookmarkStart w:id="87" w:name="ref-R-clinicalsignificance"/>
+    <w:bookmarkEnd w:id="79"/>
+    <w:bookmarkStart w:id="81" w:name="ref-R-clinicalsignificance"/>
     <w:p>
       <w:pPr>
         <w:pStyle w:val="Bibliography"/>
@@ -9738,7 +10132,7 @@
       <w:r>
         <w:t xml:space="preserve"> </w:t>
       </w:r>
-      <w:hyperlink r:id="rId86">
+      <w:hyperlink r:id="rId80">
         <w:r>
           <w:rPr>
             <w:rStyle w:val="Hyperlink"/>
@@ -9747,8 +10141,8 @@
         </w:r>
       </w:hyperlink>
     </w:p>
-    <w:bookmarkEnd w:id="87"/>
-    <w:bookmarkStart w:id="88" w:name="ref-cohen1988statistical"/>
+    <w:bookmarkEnd w:id="81"/>
+    <w:bookmarkStart w:id="82" w:name="ref-cohen1988statistical"/>
     <w:p>
       <w:pPr>
         <w:pStyle w:val="Bibliography"/>
@@ -9770,8 +10164,8 @@
         <w:t xml:space="preserve">. Lawrence Earlbaum Associates, Inc.</w:t>
       </w:r>
     </w:p>
-    <w:bookmarkEnd w:id="88"/>
-    <w:bookmarkStart w:id="90" w:name="ref-Craske2008"/>
+    <w:bookmarkEnd w:id="82"/>
+    <w:bookmarkStart w:id="84" w:name="ref-Craske2008"/>
     <w:p>
       <w:pPr>
         <w:pStyle w:val="Bibliography"/>
@@ -9817,7 +10211,7 @@
       <w:r>
         <w:t xml:space="preserve"> </w:t>
       </w:r>
-      <w:hyperlink r:id="rId89">
+      <w:hyperlink r:id="rId83">
         <w:r>
           <w:rPr>
             <w:rStyle w:val="Hyperlink"/>
@@ -9826,8 +10220,8 @@
         </w:r>
       </w:hyperlink>
     </w:p>
-    <w:bookmarkEnd w:id="90"/>
-    <w:bookmarkStart w:id="92" w:name="ref-Day2013"/>
+    <w:bookmarkEnd w:id="84"/>
+    <w:bookmarkStart w:id="86" w:name="ref-Day2013"/>
     <w:p>
       <w:pPr>
         <w:pStyle w:val="Bibliography"/>
@@ -9873,7 +10267,7 @@
       <w:r>
         <w:t xml:space="preserve"> </w:t>
       </w:r>
-      <w:hyperlink r:id="rId91">
+      <w:hyperlink r:id="rId85">
         <w:r>
           <w:rPr>
             <w:rStyle w:val="Hyperlink"/>
@@ -9882,8 +10276,8 @@
         </w:r>
       </w:hyperlink>
     </w:p>
-    <w:bookmarkEnd w:id="92"/>
-    <w:bookmarkStart w:id="93" w:name="ref-fensterheim1975don"/>
+    <w:bookmarkEnd w:id="86"/>
+    <w:bookmarkStart w:id="87" w:name="ref-fensterheim1975don"/>
     <w:p>
       <w:pPr>
         <w:pStyle w:val="Bibliography"/>
@@ -9905,8 +10299,8 @@
         <w:t xml:space="preserve">. Dell Publishing Company.</w:t>
       </w:r>
     </w:p>
-    <w:bookmarkEnd w:id="93"/>
-    <w:bookmarkStart w:id="95" w:name="ref-Fresco2001"/>
+    <w:bookmarkEnd w:id="87"/>
+    <w:bookmarkStart w:id="89" w:name="ref-Fresco2001"/>
     <w:p>
       <w:pPr>
         <w:pStyle w:val="Bibliography"/>
@@ -9952,7 +10346,7 @@
       <w:r>
         <w:t xml:space="preserve"> </w:t>
       </w:r>
-      <w:hyperlink r:id="rId94">
+      <w:hyperlink r:id="rId88">
         <w:r>
           <w:rPr>
             <w:rStyle w:val="Hyperlink"/>
@@ -9961,8 +10355,8 @@
         </w:r>
       </w:hyperlink>
     </w:p>
-    <w:bookmarkEnd w:id="95"/>
-    <w:bookmarkStart w:id="96" w:name="ref-gambrill1975assertion"/>
+    <w:bookmarkEnd w:id="89"/>
+    <w:bookmarkStart w:id="90" w:name="ref-gambrill1975assertion"/>
     <w:p>
       <w:pPr>
         <w:pStyle w:val="Bibliography"/>
@@ -10006,8 +10400,8 @@
         <w:t xml:space="preserve">(4), 550–561.</w:t>
       </w:r>
     </w:p>
-    <w:bookmarkEnd w:id="96"/>
-    <w:bookmarkStart w:id="98" w:name="ref-RandomOrg"/>
+    <w:bookmarkEnd w:id="90"/>
+    <w:bookmarkStart w:id="92" w:name="ref-RandomOrg"/>
     <w:p>
       <w:pPr>
         <w:pStyle w:val="Bibliography"/>
@@ -10045,7 +10439,7 @@
       <w:r>
         <w:t xml:space="preserve"> </w:t>
       </w:r>
-      <w:hyperlink r:id="rId97">
+      <w:hyperlink r:id="rId91">
         <w:r>
           <w:rPr>
             <w:rStyle w:val="Hyperlink"/>
@@ -10057,8 +10451,8 @@
         <w:t xml:space="preserve">.</w:t>
       </w:r>
     </w:p>
-    <w:bookmarkEnd w:id="98"/>
-    <w:bookmarkStart w:id="100" w:name="ref-Hayes2004a"/>
+    <w:bookmarkEnd w:id="92"/>
+    <w:bookmarkStart w:id="94" w:name="ref-Hayes2004a"/>
     <w:p>
       <w:pPr>
         <w:pStyle w:val="Bibliography"/>
@@ -10104,7 +10498,7 @@
       <w:r>
         <w:t xml:space="preserve"> </w:t>
       </w:r>
-      <w:hyperlink r:id="rId99">
+      <w:hyperlink r:id="rId93">
         <w:r>
           <w:rPr>
             <w:rStyle w:val="Hyperlink"/>
@@ -10113,8 +10507,8 @@
         </w:r>
       </w:hyperlink>
     </w:p>
-    <w:bookmarkEnd w:id="100"/>
-    <w:bookmarkStart w:id="102" w:name="ref-Hofmann2012"/>
+    <w:bookmarkEnd w:id="94"/>
+    <w:bookmarkStart w:id="96" w:name="ref-Hofmann2012"/>
     <w:p>
       <w:pPr>
         <w:pStyle w:val="Bibliography"/>
@@ -10160,7 +10554,7 @@
       <w:r>
         <w:t xml:space="preserve"> </w:t>
       </w:r>
-      <w:hyperlink r:id="rId101">
+      <w:hyperlink r:id="rId95">
         <w:r>
           <w:rPr>
             <w:rStyle w:val="Hyperlink"/>
@@ -10169,8 +10563,8 @@
         </w:r>
       </w:hyperlink>
     </w:p>
-    <w:bookmarkEnd w:id="102"/>
-    <w:bookmarkStart w:id="103" w:name="ref-Hull1978"/>
+    <w:bookmarkEnd w:id="96"/>
+    <w:bookmarkStart w:id="97" w:name="ref-Hull1978"/>
     <w:p>
       <w:pPr>
         <w:pStyle w:val="Bibliography"/>
@@ -10195,8 +10589,8 @@
         <w:t xml:space="preserve">(Vol. 9, p. 673).</w:t>
       </w:r>
     </w:p>
-    <w:bookmarkEnd w:id="103"/>
-    <w:bookmarkStart w:id="104" w:name="ref-Jacobson1991"/>
+    <w:bookmarkEnd w:id="97"/>
+    <w:bookmarkStart w:id="98" w:name="ref-Jacobson1991"/>
     <w:p>
       <w:pPr>
         <w:pStyle w:val="Bibliography"/>
@@ -10240,8 +10634,8 @@
         <w:t xml:space="preserve">(1), 12–19.</w:t>
       </w:r>
     </w:p>
-    <w:bookmarkEnd w:id="104"/>
-    <w:bookmarkStart w:id="106" w:name="ref-Kroenke2010"/>
+    <w:bookmarkEnd w:id="98"/>
+    <w:bookmarkStart w:id="100" w:name="ref-Kroenke2010"/>
     <w:p>
       <w:pPr>
         <w:pStyle w:val="Bibliography"/>
@@ -10287,7 +10681,7 @@
       <w:r>
         <w:t xml:space="preserve"> </w:t>
       </w:r>
-      <w:hyperlink r:id="rId105">
+      <w:hyperlink r:id="rId99">
         <w:r>
           <w:rPr>
             <w:rStyle w:val="Hyperlink"/>
@@ -10296,8 +10690,8 @@
         </w:r>
       </w:hyperlink>
     </w:p>
-    <w:bookmarkEnd w:id="106"/>
-    <w:bookmarkStart w:id="108" w:name="ref-R-lmerTest"/>
+    <w:bookmarkEnd w:id="100"/>
+    <w:bookmarkStart w:id="102" w:name="ref-R-lmerTest"/>
     <w:p>
       <w:pPr>
         <w:pStyle w:val="Bibliography"/>
@@ -10321,7 +10715,7 @@
       <w:r>
         <w:t xml:space="preserve"> </w:t>
       </w:r>
-      <w:hyperlink r:id="rId107">
+      <w:hyperlink r:id="rId101">
         <w:r>
           <w:rPr>
             <w:rStyle w:val="Hyperlink"/>
@@ -10330,8 +10724,42 @@
         </w:r>
       </w:hyperlink>
     </w:p>
-    <w:bookmarkEnd w:id="108"/>
-    <w:bookmarkStart w:id="110" w:name="ref-R-emmeans"/>
+    <w:bookmarkEnd w:id="102"/>
+    <w:bookmarkStart w:id="104" w:name="ref-R-performance"/>
+    <w:p>
+      <w:pPr>
+        <w:pStyle w:val="Bibliography"/>
+      </w:pPr>
+      <w:r>
+        <w:t xml:space="preserve">L?decke, D., Makowski, D., Ben-Shachar, M. S., Patil, I., Waggoner, P., &amp; Wiernik, B. M. (2022).</w:t>
+      </w:r>
+      <w:r>
+        <w:t xml:space="preserve"> </w:t>
+      </w:r>
+      <w:r>
+        <w:rPr>
+          <w:iCs/>
+          <w:i/>
+        </w:rPr>
+        <w:t xml:space="preserve">Performance: Assessment of regression models performance</w:t>
+      </w:r>
+      <w:r>
+        <w:t xml:space="preserve">.</w:t>
+      </w:r>
+      <w:r>
+        <w:t xml:space="preserve"> </w:t>
+      </w:r>
+      <w:hyperlink r:id="rId103">
+        <w:r>
+          <w:rPr>
+            <w:rStyle w:val="Hyperlink"/>
+          </w:rPr>
+          <w:t xml:space="preserve">https://easystats.github.io/performance/</w:t>
+        </w:r>
+      </w:hyperlink>
+    </w:p>
+    <w:bookmarkEnd w:id="104"/>
+    <w:bookmarkStart w:id="106" w:name="ref-R-emmeans"/>
     <w:p>
       <w:pPr>
         <w:pStyle w:val="Bibliography"/>
@@ -10355,7 +10783,7 @@
       <w:r>
         <w:t xml:space="preserve"> </w:t>
       </w:r>
-      <w:hyperlink r:id="rId109">
+      <w:hyperlink r:id="rId105">
         <w:r>
           <w:rPr>
             <w:rStyle w:val="Hyperlink"/>
@@ -10364,8 +10792,8 @@
         </w:r>
       </w:hyperlink>
     </w:p>
-    <w:bookmarkEnd w:id="110"/>
-    <w:bookmarkStart w:id="112" w:name="ref-LINEHAN1979"/>
+    <w:bookmarkEnd w:id="106"/>
+    <w:bookmarkStart w:id="108" w:name="ref-LINEHAN1979"/>
     <w:p>
       <w:pPr>
         <w:pStyle w:val="Bibliography"/>
@@ -10401,7 +10829,7 @@
       <w:r>
         <w:t xml:space="preserve"> </w:t>
       </w:r>
-      <w:hyperlink r:id="rId111">
+      <w:hyperlink r:id="rId107">
         <w:r>
           <w:rPr>
             <w:rStyle w:val="Hyperlink"/>
@@ -10410,8 +10838,8 @@
         </w:r>
       </w:hyperlink>
     </w:p>
-    <w:bookmarkEnd w:id="112"/>
-    <w:bookmarkStart w:id="113" w:name="ref-linehan1993skills"/>
+    <w:bookmarkEnd w:id="108"/>
+    <w:bookmarkStart w:id="109" w:name="ref-linehan1993skills"/>
     <w:p>
       <w:pPr>
         <w:pStyle w:val="Bibliography"/>
@@ -10433,8 +10861,8 @@
         <w:t xml:space="preserve"> The Guilford Press.</w:t>
       </w:r>
     </w:p>
-    <w:bookmarkEnd w:id="113"/>
-    <w:bookmarkStart w:id="115" w:name="ref-R-ggeffects"/>
+    <w:bookmarkEnd w:id="109"/>
+    <w:bookmarkStart w:id="111" w:name="ref-R-ggeffects"/>
     <w:p>
       <w:pPr>
         <w:pStyle w:val="Bibliography"/>
@@ -10480,7 +10908,7 @@
       <w:r>
         <w:t xml:space="preserve"> </w:t>
       </w:r>
-      <w:hyperlink r:id="rId114">
+      <w:hyperlink r:id="rId110">
         <w:r>
           <w:rPr>
             <w:rStyle w:val="Hyperlink"/>
@@ -10489,42 +10917,8 @@
         </w:r>
       </w:hyperlink>
     </w:p>
-    <w:bookmarkEnd w:id="115"/>
-    <w:bookmarkStart w:id="117" w:name="ref-R-performance"/>
-    <w:p>
-      <w:pPr>
-        <w:pStyle w:val="Bibliography"/>
-      </w:pPr>
-      <w:r>
-        <w:t xml:space="preserve">Lüdecke, D., Makowski, D., Ben-Shachar, M. S., Patil, I., Waggoner, P., &amp; Wiernik, B. M. (2022).</w:t>
-      </w:r>
-      <w:r>
-        <w:t xml:space="preserve"> </w:t>
-      </w:r>
-      <w:r>
-        <w:rPr>
-          <w:iCs/>
-          <w:i/>
-        </w:rPr>
-        <w:t xml:space="preserve">Performance: Assessment of regression models performance</w:t>
-      </w:r>
-      <w:r>
-        <w:t xml:space="preserve">.</w:t>
-      </w:r>
-      <w:r>
-        <w:t xml:space="preserve"> </w:t>
-      </w:r>
-      <w:hyperlink r:id="rId116">
-        <w:r>
-          <w:rPr>
-            <w:rStyle w:val="Hyperlink"/>
-          </w:rPr>
-          <w:t xml:space="preserve">https://easystats.github.io/performance/</w:t>
-        </w:r>
-      </w:hyperlink>
-    </w:p>
-    <w:bookmarkEnd w:id="117"/>
-    <w:bookmarkStart w:id="119" w:name="ref-michel2008"/>
+    <w:bookmarkEnd w:id="111"/>
+    <w:bookmarkStart w:id="113" w:name="ref-michel2008"/>
     <w:p>
       <w:pPr>
         <w:pStyle w:val="Bibliography"/>
@@ -10548,7 +10942,7 @@
       <w:r>
         <w:t xml:space="preserve"> </w:t>
       </w:r>
-      <w:hyperlink r:id="rId118">
+      <w:hyperlink r:id="rId112">
         <w:r>
           <w:rPr>
             <w:rStyle w:val="Hyperlink"/>
@@ -10557,8 +10951,8 @@
         </w:r>
       </w:hyperlink>
     </w:p>
-    <w:bookmarkEnd w:id="119"/>
-    <w:bookmarkStart w:id="121" w:name="ref-Mitamura2018"/>
+    <w:bookmarkEnd w:id="113"/>
+    <w:bookmarkStart w:id="115" w:name="ref-Mitamura2018"/>
     <w:p>
       <w:pPr>
         <w:pStyle w:val="Bibliography"/>
@@ -10604,7 +10998,7 @@
       <w:r>
         <w:t xml:space="preserve"> </w:t>
       </w:r>
-      <w:hyperlink r:id="rId120">
+      <w:hyperlink r:id="rId114">
         <w:r>
           <w:rPr>
             <w:rStyle w:val="Hyperlink"/>
@@ -10613,8 +11007,8 @@
         </w:r>
       </w:hyperlink>
     </w:p>
-    <w:bookmarkEnd w:id="121"/>
-    <w:bookmarkStart w:id="123" w:name="ref-Mohr2011"/>
+    <w:bookmarkEnd w:id="115"/>
+    <w:bookmarkStart w:id="117" w:name="ref-Mohr2011"/>
     <w:p>
       <w:pPr>
         <w:pStyle w:val="Bibliography"/>
@@ -10651,7 +11045,7 @@
       <w:r>
         <w:t xml:space="preserve"> </w:t>
       </w:r>
-      <w:hyperlink r:id="rId122">
+      <w:hyperlink r:id="rId116">
         <w:r>
           <w:rPr>
             <w:rStyle w:val="Hyperlink"/>
@@ -10660,8 +11054,8 @@
         </w:r>
       </w:hyperlink>
     </w:p>
-    <w:bookmarkEnd w:id="123"/>
-    <w:bookmarkStart w:id="124" w:name="ref-ost2006tillampad"/>
+    <w:bookmarkEnd w:id="117"/>
+    <w:bookmarkStart w:id="118" w:name="ref-ost2006tillampad"/>
     <w:p>
       <w:pPr>
         <w:pStyle w:val="Bibliography"/>
@@ -10706,8 +11100,8 @@
         <w:t xml:space="preserve">st.</w:t>
       </w:r>
     </w:p>
-    <w:bookmarkEnd w:id="124"/>
-    <w:bookmarkStart w:id="125" w:name="ref-powell2017mental"/>
+    <w:bookmarkEnd w:id="118"/>
+    <w:bookmarkStart w:id="119" w:name="ref-powell2017mental"/>
     <w:p>
       <w:pPr>
         <w:pStyle w:val="Bibliography"/>
@@ -10729,8 +11123,8 @@
         <w:t xml:space="preserve">. Routledge.</w:t>
       </w:r>
     </w:p>
-    <w:bookmarkEnd w:id="125"/>
-    <w:bookmarkStart w:id="127" w:name="ref-Rathus1973"/>
+    <w:bookmarkEnd w:id="119"/>
+    <w:bookmarkStart w:id="121" w:name="ref-Rathus1973"/>
     <w:p>
       <w:pPr>
         <w:pStyle w:val="Bibliography"/>
@@ -10776,7 +11170,7 @@
       <w:r>
         <w:t xml:space="preserve"> </w:t>
       </w:r>
-      <w:hyperlink r:id="rId126">
+      <w:hyperlink r:id="rId120">
         <w:r>
           <w:rPr>
             <w:rStyle w:val="Hyperlink"/>
@@ -10785,8 +11179,8 @@
         </w:r>
       </w:hyperlink>
     </w:p>
-    <w:bookmarkEnd w:id="127"/>
-    <w:bookmarkStart w:id="129" w:name="ref-Rozental2015"/>
+    <w:bookmarkEnd w:id="121"/>
+    <w:bookmarkStart w:id="123" w:name="ref-Rozental2015"/>
     <w:p>
       <w:pPr>
         <w:pStyle w:val="Bibliography"/>
@@ -10832,7 +11226,7 @@
       <w:r>
         <w:t xml:space="preserve"> </w:t>
       </w:r>
-      <w:hyperlink r:id="rId128">
+      <w:hyperlink r:id="rId122">
         <w:r>
           <w:rPr>
             <w:rStyle w:val="Hyperlink"/>
@@ -10841,8 +11235,8 @@
         </w:r>
       </w:hyperlink>
     </w:p>
-    <w:bookmarkEnd w:id="129"/>
-    <w:bookmarkStart w:id="131" w:name="ref-Rozental2017"/>
+    <w:bookmarkEnd w:id="123"/>
+    <w:bookmarkStart w:id="125" w:name="ref-Rozental2017"/>
     <w:p>
       <w:pPr>
         <w:pStyle w:val="Bibliography"/>
@@ -10888,7 +11282,7 @@
       <w:r>
         <w:t xml:space="preserve"> </w:t>
       </w:r>
-      <w:hyperlink r:id="rId130">
+      <w:hyperlink r:id="rId124">
         <w:r>
           <w:rPr>
             <w:rStyle w:val="Hyperlink"/>
@@ -10897,8 +11291,8 @@
         </w:r>
       </w:hyperlink>
     </w:p>
-    <w:bookmarkEnd w:id="131"/>
-    <w:bookmarkStart w:id="132" w:name="ref-salter1949conditioned"/>
+    <w:bookmarkEnd w:id="125"/>
+    <w:bookmarkStart w:id="126" w:name="ref-salter1949conditioned"/>
     <w:p>
       <w:pPr>
         <w:pStyle w:val="Bibliography"/>
@@ -10942,8 +11336,8 @@
         <w:t xml:space="preserve">.</w:t>
       </w:r>
     </w:p>
-    <w:bookmarkEnd w:id="132"/>
-    <w:bookmarkStart w:id="134" w:name="ref-sealed"/>
+    <w:bookmarkEnd w:id="126"/>
+    <w:bookmarkStart w:id="128" w:name="ref-sealed"/>
     <w:p>
       <w:pPr>
         <w:pStyle w:val="Bibliography"/>
@@ -10967,7 +11361,7 @@
       <w:r>
         <w:t xml:space="preserve"> </w:t>
       </w:r>
-      <w:hyperlink r:id="rId133">
+      <w:hyperlink r:id="rId127">
         <w:r>
           <w:rPr>
             <w:rStyle w:val="Hyperlink"/>
@@ -10979,8 +11373,55 @@
         <w:t xml:space="preserve">.</w:t>
       </w:r>
     </w:p>
-    <w:bookmarkEnd w:id="134"/>
-    <w:bookmarkStart w:id="135" w:name="ref-smith1975say"/>
+    <w:bookmarkEnd w:id="128"/>
+    <w:bookmarkStart w:id="130" w:name="ref-Sigler2008"/>
+    <w:p>
+      <w:pPr>
+        <w:pStyle w:val="Bibliography"/>
+      </w:pPr>
+      <w:r>
+        <w:t xml:space="preserve">Sigler, K., Burnett, A., &amp; Child, J. T. (2008). A regional analysis of assertiveness.</w:t>
+      </w:r>
+      <w:r>
+        <w:t xml:space="preserve"> </w:t>
+      </w:r>
+      <w:r>
+        <w:rPr>
+          <w:iCs/>
+          <w:i/>
+        </w:rPr>
+        <w:t xml:space="preserve">Journal of Intercultural Communication Research</w:t>
+      </w:r>
+      <w:r>
+        <w:t xml:space="preserve">,</w:t>
+      </w:r>
+      <w:r>
+        <w:t xml:space="preserve"> </w:t>
+      </w:r>
+      <w:r>
+        <w:rPr>
+          <w:iCs/>
+          <w:i/>
+        </w:rPr>
+        <w:t xml:space="preserve">37</w:t>
+      </w:r>
+      <w:r>
+        <w:t xml:space="preserve">, 89–104.</w:t>
+      </w:r>
+      <w:r>
+        <w:t xml:space="preserve"> </w:t>
+      </w:r>
+      <w:hyperlink r:id="rId129">
+        <w:r>
+          <w:rPr>
+            <w:rStyle w:val="Hyperlink"/>
+          </w:rPr>
+          <w:t xml:space="preserve">https://doi.org/10.1080/17475750802533364</w:t>
+        </w:r>
+      </w:hyperlink>
+    </w:p>
+    <w:bookmarkEnd w:id="130"/>
+    <w:bookmarkStart w:id="131" w:name="ref-smith1975say"/>
     <w:p>
       <w:pPr>
         <w:pStyle w:val="Bibliography"/>
@@ -11002,8 +11443,8 @@
         <w:t xml:space="preserve">. Bantam.</w:t>
       </w:r>
     </w:p>
-    <w:bookmarkEnd w:id="135"/>
-    <w:bookmarkStart w:id="137" w:name="ref-Speed2018a"/>
+    <w:bookmarkEnd w:id="131"/>
+    <w:bookmarkStart w:id="133" w:name="ref-Speed2018a"/>
     <w:p>
       <w:pPr>
         <w:pStyle w:val="Bibliography"/>
@@ -11049,7 +11490,7 @@
       <w:r>
         <w:t xml:space="preserve"> </w:t>
       </w:r>
-      <w:hyperlink r:id="rId136">
+      <w:hyperlink r:id="rId132">
         <w:r>
           <w:rPr>
             <w:rStyle w:val="Hyperlink"/>
@@ -11058,8 +11499,8 @@
         </w:r>
       </w:hyperlink>
     </w:p>
-    <w:bookmarkEnd w:id="137"/>
-    <w:bookmarkStart w:id="139" w:name="ref-Kroenke2006"/>
+    <w:bookmarkEnd w:id="133"/>
+    <w:bookmarkStart w:id="135" w:name="ref-Kroenke2006"/>
     <w:p>
       <w:pPr>
         <w:pStyle w:val="Bibliography"/>
@@ -11105,7 +11546,7 @@
       <w:r>
         <w:t xml:space="preserve"> </w:t>
       </w:r>
-      <w:hyperlink r:id="rId138">
+      <w:hyperlink r:id="rId134">
         <w:r>
           <w:rPr>
             <w:rStyle w:val="Hyperlink"/>
@@ -11114,8 +11555,8 @@
         </w:r>
       </w:hyperlink>
     </w:p>
-    <w:bookmarkEnd w:id="139"/>
-    <w:bookmarkStart w:id="141" w:name="ref-Thompson2011"/>
+    <w:bookmarkEnd w:id="135"/>
+    <w:bookmarkStart w:id="137" w:name="ref-Thompson2011"/>
     <w:p>
       <w:pPr>
         <w:pStyle w:val="Bibliography"/>
@@ -11161,7 +11602,7 @@
       <w:r>
         <w:t xml:space="preserve"> </w:t>
       </w:r>
-      <w:hyperlink r:id="rId140">
+      <w:hyperlink r:id="rId136">
         <w:r>
           <w:rPr>
             <w:rStyle w:val="Hyperlink"/>
@@ -11170,8 +11611,8 @@
         </w:r>
       </w:hyperlink>
     </w:p>
-    <w:bookmarkEnd w:id="141"/>
-    <w:bookmarkStart w:id="143" w:name="ref-Vagos2019"/>
+    <w:bookmarkEnd w:id="137"/>
+    <w:bookmarkStart w:id="139" w:name="ref-Vagos2019"/>
     <w:p>
       <w:pPr>
         <w:pStyle w:val="Bibliography"/>
@@ -11217,7 +11658,7 @@
       <w:r>
         <w:t xml:space="preserve"> </w:t>
       </w:r>
-      <w:hyperlink r:id="rId142">
+      <w:hyperlink r:id="rId138">
         <w:r>
           <w:rPr>
             <w:rStyle w:val="Hyperlink"/>
@@ -11226,8 +11667,8 @@
         </w:r>
       </w:hyperlink>
     </w:p>
-    <w:bookmarkEnd w:id="143"/>
-    <w:bookmarkStart w:id="144" w:name="ref-Wolpe1952"/>
+    <w:bookmarkEnd w:id="139"/>
+    <w:bookmarkStart w:id="140" w:name="ref-Wolpe1952"/>
     <w:p>
       <w:pPr>
         <w:pStyle w:val="Bibliography"/>
@@ -11271,8 +11712,8 @@
         <w:t xml:space="preserve">(42), 825–829.</w:t>
       </w:r>
     </w:p>
-    <w:bookmarkEnd w:id="144"/>
-    <w:bookmarkStart w:id="145" w:name="ref-wolpe1990practice"/>
+    <w:bookmarkEnd w:id="140"/>
+    <w:bookmarkStart w:id="141" w:name="ref-wolpe1990practice"/>
     <w:p>
       <w:pPr>
         <w:pStyle w:val="Bibliography"/>
@@ -11294,8 +11735,8 @@
         <w:t xml:space="preserve">. Pergamon Press.</w:t>
       </w:r>
     </w:p>
-    <w:bookmarkEnd w:id="145"/>
-    <w:bookmarkStart w:id="146" w:name="ref-Wolpe1966"/>
+    <w:bookmarkEnd w:id="141"/>
+    <w:bookmarkStart w:id="142" w:name="ref-Wolpe1966"/>
     <w:p>
       <w:pPr>
         <w:pStyle w:val="Bibliography"/>
@@ -11320,10 +11761,10 @@
         <w:t xml:space="preserve">(pp. ix, 198–ix, 198). Pergamon Press.</w:t>
       </w:r>
     </w:p>
-    <w:bookmarkEnd w:id="146"/>
-    <w:bookmarkEnd w:id="147"/>
-    <w:bookmarkEnd w:id="148"/>
-    <w:bookmarkEnd w:id="149"/>
+    <w:bookmarkEnd w:id="142"/>
+    <w:bookmarkEnd w:id="143"/>
+    <w:bookmarkEnd w:id="144"/>
+    <w:bookmarkEnd w:id="145"/>
     <w:sectPr/>
   </w:body>
 </w:document>

</xml_diff>

<commit_message>
fix incorrect reporting of comparison in text
</commit_message>
<xml_diff>
--- a/r2fu-article.docx
+++ b/r2fu-article.docx
@@ -195,7 +195,7 @@
         <w:pStyle w:val="Date"/>
       </w:pPr>
       <w:r>
-        <w:t xml:space="preserve">25</w:t>
+        <w:t xml:space="preserve">26</w:t>
       </w:r>
       <w:r>
         <w:t xml:space="preserve"> </w:t>
@@ -690,7 +690,7 @@
         <w:t xml:space="preserve"> </w:t>
       </w:r>
       <w:r>
-        <w:t xml:space="preserve">Assertive behavior, using this definition, can be thought of as the product of respect for the rights of others, and respect for the rights of oneself. This definition offers plenty of opportunities for idiographic and contextual descriptions of assertion in therapy, i.e. when designing in vivo behavioral experiments, regardless of cultural influences on what is considered to be acceptable behavior (within a family, community, society, et.c.). Assertion is believed to be situation-specific rather than a generalized trait, consequently treatment should be tailored to individual needs in particular situations</w:t>
+        <w:t xml:space="preserve">Assertive behavior, using this definition, can be thought of as the product of respect for the rights of others, and respect for the rights of oneself. This definition is non-normative and offers plenty of opportunities for idiographic and contextual descriptions of assertion in therapy, i.e. when designing in vivo behavioral experiments, regardless of cultural influences on what is considered to be acceptable behavior (within a family, community, society, et.c.)</w:t>
       </w:r>
       <w:r>
         <w:t xml:space="preserve"> </w:t>
@@ -698,43 +698,12 @@
       <w:r>
         <w:t xml:space="preserve">(</w:t>
       </w:r>
-      <w:hyperlink w:anchor="ref-Hull1978">
-        <w:r>
-          <w:rPr>
-            <w:rStyle w:val="Hyperlink"/>
-          </w:rPr>
-          <w:t xml:space="preserve">Hull &amp; Hull, 1978</w:t>
-        </w:r>
-      </w:hyperlink>
-      <w:r>
-        <w:t xml:space="preserve">)</w:t>
-      </w:r>
-      <w:r>
-        <w:t xml:space="preserve">, also taking into account cultural differences across contexts</w:t>
-      </w:r>
-      <w:r>
-        <w:t xml:space="preserve"> </w:t>
-      </w:r>
       <w:hyperlink w:anchor="ref-Mitamura2018">
         <w:r>
           <w:rPr>
             <w:rStyle w:val="Hyperlink"/>
           </w:rPr>
-          <w:t xml:space="preserve">Mitamura</w:t>
-        </w:r>
-      </w:hyperlink>
-      <w:r>
-        <w:t xml:space="preserve"> </w:t>
-      </w:r>
-      <w:r>
-        <w:t xml:space="preserve">(</w:t>
-      </w:r>
-      <w:hyperlink w:anchor="ref-Mitamura2018">
-        <w:r>
-          <w:rPr>
-            <w:rStyle w:val="Hyperlink"/>
-          </w:rPr>
-          <w:t xml:space="preserve">2018</w:t>
+          <w:t xml:space="preserve">Mitamura, 2018</w:t>
         </w:r>
       </w:hyperlink>
       <w:r>
@@ -2410,7 +2379,7 @@
         <w:pStyle w:val="BodyText"/>
       </w:pPr>
       <w:r>
-        <w:t xml:space="preserve">A linear mixed-effects model was fitted using unscaled data to estimate fixed effects of group, time, and group-time interaction, and random effects of participant (specifying a random intercept to control for individual differences), using an unstructured covariance pattern, and the REML method of estimation. Kenward-Roger approximations were used to estimate denominator degrees of freedom. Post-hoc pairwise comparisons of estimated marginal means were performed using T-tests. Significance of all post-hoc tests were decided with Bonferroni-corrected p-values. The proportions of participants showing reliable change and reaching clinical significance were determined following</w:t>
+        <w:t xml:space="preserve">A linear mixed-effects model was fitted to estimate fixed effects of group, time, and group-time interaction, and random effects of participant (specifying a random intercept to control for individual differences), using an unstructured covariance pattern, and the REML method of estimation. Kenward-Roger approximations were used to estimate denominator degrees of freedom. Post-hoc pairwise comparisons of estimated marginal means were performed using T-tests. Significance of all post-hoc tests were decided with Bonferroni-corrected p-values. The proportions of participants showing reliable change and reaching clinical significance were determined following</w:t>
       </w:r>
       <w:r>
         <w:t xml:space="preserve"> </w:t>
@@ -2537,7 +2506,7 @@
           <wp:inline>
             <wp:extent cx="5334000" cy="4267200"/>
             <wp:effectExtent b="0" l="0" r="0" t="0"/>
-            <wp:docPr descr="Plots of estimated fixed effects for secondary syndromal outcome measures. Participation in the Unguided self-help and Guided self-help conditions lead to significant symptom alleviation between the Pre and Post as well as between Pre and 1-year Follow-up time points for depression and social anxiety, as captured with their respective measures. As with the transdiagnostic measures of assertive behaviors, the differences between the Post and Follow-up time points were statistically inappreciable for all three measures, in both treatment groups. The Waitlist control group did not significantly change between any time points for either measure. However, to stay on the conservative side and to counteract even the slightest nocebo effect of the Waitlist condition, the most conservative estimate for the Waitlist control condition was in each Follow-up between-group comparison; see dotted line for a visual representation of the selected time points." title="" id="1" name="Picture"/>
+            <wp:docPr descr="Plots of estimated fixed effects for secondary syndromal outcome measures. Participation in the Unguided self-help and Guided self-help conditions lead to significant symptom alleviation between the Pre and Post as well as between Pre and 1-year Follow-up time points for depression and social anxiety, as captured with their respective measures. As with the transdiagnostic measures of assertive behaviors, the differences between the Post and Follow-up time points were statistically inappreciable for all three measures, in both treatment groups. The Waitlist control group did not significantly change between any time points for either measure. However, to stay on the conservative side and to counteract even the slightest nocebo effect of the Waitlist condition, the most conservative estimate for the Waitlist control condition was used in each Follow-up between-group comparison; see dotted line for a visual representation of the selected time points." title="" id="1" name="Picture"/>
             <a:graphic>
               <a:graphicData uri="http://schemas.openxmlformats.org/drawingml/2006/picture">
                 <pic:pic>
@@ -2580,7 +2549,7 @@
         <w:pStyle w:val="ImageCaption"/>
       </w:pPr>
       <w:r>
-        <w:t xml:space="preserve">Plots of estimated fixed effects for secondary syndromal outcome measures. Participation in the Unguided self-help and Guided self-help conditions lead to significant symptom alleviation between the Pre and Post as well as between Pre and 1-year Follow-up time points for depression and social anxiety, as captured with their respective measures. As with the transdiagnostic measures of assertive behaviors, the differences between the Post and Follow-up time points were statistically inappreciable for all three measures, in both treatment groups. The Waitlist control group did not significantly change between any time points for either measure. However, to stay on the conservative side and to counteract even the slightest nocebo effect of the Waitlist condition, the most conservative estimate for the Waitlist control condition was in each Follow-up between-group comparison; see dotted line for a visual representation of the selected time points.</w:t>
+        <w:t xml:space="preserve">Plots of estimated fixed effects for secondary syndromal outcome measures. Participation in the Unguided self-help and Guided self-help conditions lead to significant symptom alleviation between the Pre and Post as well as between Pre and 1-year Follow-up time points for depression and social anxiety, as captured with their respective measures. As with the transdiagnostic measures of assertive behaviors, the differences between the Post and Follow-up time points were statistically inappreciable for all three measures, in both treatment groups. The Waitlist control group did not significantly change between any time points for either measure. However, to stay on the conservative side and to counteract even the slightest nocebo effect of the Waitlist condition, the most conservative estimate for the Waitlist control condition was used in each Follow-up between-group comparison; see dotted line for a visual representation of the selected time points.</w:t>
       </w:r>
     </w:p>
     <w:bookmarkStart w:id="50" w:name="Xb25c33030a3c3a25653d944f8a887d465e89095"/>
@@ -3068,6 +3037,14 @@
         <w:t xml:space="preserve">. Estimated mean levels of depressive mood and generalized and social anxiety symptoms were significantly affected by participation in the intervention.</w:t>
       </w:r>
     </w:p>
+    <w:p>
+      <w:pPr>
+        <w:pStyle w:val="BodyText"/>
+      </w:pPr>
+      <w:r>
+        <w:t xml:space="preserve">All subsequent post-hoc testing of marginal mean differences in pairwise comparisons included all groups and time-points.</w:t>
+      </w:r>
+    </w:p>
     <w:bookmarkStart w:id="43" w:name="X259a991c260b889c05c789cd47bdeff41252dda"/>
     <w:p>
       <w:pPr>
@@ -3082,7 +3059,7 @@
         <w:pStyle w:val="FirstParagraph"/>
       </w:pPr>
       <w:r>
-        <w:t xml:space="preserve">Post-hoc testing of marginal mean differences in pairwise comparisons between all groups and time-points revealed significant effects between both treatment groups and the Waitlist group for all three primary measures of assertiveness at Post, that is at the end of the 8-week Respekt</w:t>
+        <w:t xml:space="preserve">Follow-up testing revealed significant effects between both treatment groups and the Waitlist group for all three primary measures of assertiveness at Post, that is at the end of the 8-week Respekt</w:t>
       </w:r>
       <w:r>
         <w:rPr>
@@ -5082,7 +5059,7 @@
       </w:r>
       <m:oMath>
         <m:r>
-          <m:t>15.6</m:t>
+          <m:t>13.8</m:t>
         </m:r>
       </m:oMath>
       <w:r>
@@ -5101,7 +5078,7 @@
       </w:r>
       <m:oMath>
         <m:r>
-          <m:t>278</m:t>
+          <m:t>286</m:t>
         </m:r>
       </m:oMath>
       <w:r>
@@ -5112,7 +5089,7 @@
       </w:r>
       <m:oMath>
         <m:r>
-          <m:t>4.29</m:t>
+          <m:t>3.76</m:t>
         </m:r>
       </m:oMath>
       <w:r>
@@ -5155,7 +5132,7 @@
       </w:r>
       <m:oMath>
         <m:r>
-          <m:t>.001</m:t>
+          <m:t>.011</m:t>
         </m:r>
       </m:oMath>
       <w:r>
@@ -5183,11 +5160,11 @@
       </w:r>
       <m:oMath>
         <m:r>
-          <m:t>.75</m:t>
-        </m:r>
-      </m:oMath>
-      <w:r>
-        <w:t xml:space="preserve">, as well as Follow-up,</w:t>
+          <m:t>.67</m:t>
+        </m:r>
+      </m:oMath>
+      <w:r>
+        <w:t xml:space="preserve">, and a large effect at Follow-up,</w:t>
       </w:r>
       <w:r>
         <w:t xml:space="preserve"> </w:t>
@@ -5316,7 +5293,7 @@
         </m:r>
       </m:oMath>
       <w:r>
-        <w:t xml:space="preserve">, comparing against the most conservative time-point, at During, for the Waitlist.</w:t>
+        <w:t xml:space="preserve">, this time comparing against the most conservative time-point, During, for the Waitlist.</w:t>
       </w:r>
     </w:p>
     <w:p>
@@ -8465,7 +8442,7 @@
     <w:bookmarkEnd w:id="49"/>
     <w:bookmarkEnd w:id="50"/>
     <w:bookmarkEnd w:id="51"/>
-    <w:bookmarkStart w:id="145" w:name="discussion"/>
+    <w:bookmarkStart w:id="142" w:name="discussion"/>
     <w:p>
       <w:pPr>
         <w:pStyle w:val="Heading1"/>
@@ -9627,7 +9604,7 @@
       </w:r>
     </w:p>
     <w:bookmarkEnd w:id="61"/>
-    <w:bookmarkStart w:id="144" w:name="references"/>
+    <w:bookmarkStart w:id="141" w:name="references"/>
     <w:p>
       <w:pPr>
         <w:pStyle w:val="Heading2"/>
@@ -9636,7 +9613,7 @@
         <w:t xml:space="preserve">References</w:t>
       </w:r>
     </w:p>
-    <w:bookmarkStart w:id="143" w:name="refs"/>
+    <w:bookmarkStart w:id="140" w:name="refs"/>
     <w:bookmarkStart w:id="62" w:name="ref-alberti1974your"/>
     <w:p>
       <w:pPr>
@@ -10564,33 +10541,7 @@
       </w:hyperlink>
     </w:p>
     <w:bookmarkEnd w:id="96"/>
-    <w:bookmarkStart w:id="97" w:name="ref-Hull1978"/>
-    <w:p>
-      <w:pPr>
-        <w:pStyle w:val="Bibliography"/>
-      </w:pPr>
-      <w:r>
-        <w:t xml:space="preserve">Hull, D. B., &amp; Hull, J. H. (1978). Rathus assertiveness schedule: Normative and factor-analytic data. In</w:t>
-      </w:r>
-      <w:r>
-        <w:t xml:space="preserve"> </w:t>
-      </w:r>
-      <w:r>
-        <w:rPr>
-          <w:iCs/>
-          <w:i/>
-        </w:rPr>
-        <w:t xml:space="preserve">BEHAVIOR THERAPY</w:t>
-      </w:r>
-      <w:r>
-        <w:t xml:space="preserve"> </w:t>
-      </w:r>
-      <w:r>
-        <w:t xml:space="preserve">(Vol. 9, p. 673).</w:t>
-      </w:r>
-    </w:p>
-    <w:bookmarkEnd w:id="97"/>
-    <w:bookmarkStart w:id="98" w:name="ref-Jacobson1991"/>
+    <w:bookmarkStart w:id="97" w:name="ref-Jacobson1991"/>
     <w:p>
       <w:pPr>
         <w:pStyle w:val="Bibliography"/>
@@ -10634,8 +10585,8 @@
         <w:t xml:space="preserve">(1), 12–19.</w:t>
       </w:r>
     </w:p>
-    <w:bookmarkEnd w:id="98"/>
-    <w:bookmarkStart w:id="100" w:name="ref-Kroenke2010"/>
+    <w:bookmarkEnd w:id="97"/>
+    <w:bookmarkStart w:id="99" w:name="ref-Kroenke2010"/>
     <w:p>
       <w:pPr>
         <w:pStyle w:val="Bibliography"/>
@@ -10681,7 +10632,7 @@
       <w:r>
         <w:t xml:space="preserve"> </w:t>
       </w:r>
-      <w:hyperlink r:id="rId99">
+      <w:hyperlink r:id="rId98">
         <w:r>
           <w:rPr>
             <w:rStyle w:val="Hyperlink"/>
@@ -10690,8 +10641,8 @@
         </w:r>
       </w:hyperlink>
     </w:p>
-    <w:bookmarkEnd w:id="100"/>
-    <w:bookmarkStart w:id="102" w:name="ref-R-lmerTest"/>
+    <w:bookmarkEnd w:id="99"/>
+    <w:bookmarkStart w:id="101" w:name="ref-R-lmerTest"/>
     <w:p>
       <w:pPr>
         <w:pStyle w:val="Bibliography"/>
@@ -10715,7 +10666,7 @@
       <w:r>
         <w:t xml:space="preserve"> </w:t>
       </w:r>
-      <w:hyperlink r:id="rId101">
+      <w:hyperlink r:id="rId100">
         <w:r>
           <w:rPr>
             <w:rStyle w:val="Hyperlink"/>
@@ -10724,8 +10675,8 @@
         </w:r>
       </w:hyperlink>
     </w:p>
-    <w:bookmarkEnd w:id="102"/>
-    <w:bookmarkStart w:id="104" w:name="ref-R-performance"/>
+    <w:bookmarkEnd w:id="101"/>
+    <w:bookmarkStart w:id="103" w:name="ref-R-performance"/>
     <w:p>
       <w:pPr>
         <w:pStyle w:val="Bibliography"/>
@@ -10749,7 +10700,7 @@
       <w:r>
         <w:t xml:space="preserve"> </w:t>
       </w:r>
-      <w:hyperlink r:id="rId103">
+      <w:hyperlink r:id="rId102">
         <w:r>
           <w:rPr>
             <w:rStyle w:val="Hyperlink"/>
@@ -10758,8 +10709,8 @@
         </w:r>
       </w:hyperlink>
     </w:p>
-    <w:bookmarkEnd w:id="104"/>
-    <w:bookmarkStart w:id="106" w:name="ref-R-emmeans"/>
+    <w:bookmarkEnd w:id="103"/>
+    <w:bookmarkStart w:id="105" w:name="ref-R-emmeans"/>
     <w:p>
       <w:pPr>
         <w:pStyle w:val="Bibliography"/>
@@ -10783,7 +10734,7 @@
       <w:r>
         <w:t xml:space="preserve"> </w:t>
       </w:r>
-      <w:hyperlink r:id="rId105">
+      <w:hyperlink r:id="rId104">
         <w:r>
           <w:rPr>
             <w:rStyle w:val="Hyperlink"/>
@@ -10792,8 +10743,8 @@
         </w:r>
       </w:hyperlink>
     </w:p>
-    <w:bookmarkEnd w:id="106"/>
-    <w:bookmarkStart w:id="108" w:name="ref-LINEHAN1979"/>
+    <w:bookmarkEnd w:id="105"/>
+    <w:bookmarkStart w:id="107" w:name="ref-LINEHAN1979"/>
     <w:p>
       <w:pPr>
         <w:pStyle w:val="Bibliography"/>
@@ -10829,7 +10780,7 @@
       <w:r>
         <w:t xml:space="preserve"> </w:t>
       </w:r>
-      <w:hyperlink r:id="rId107">
+      <w:hyperlink r:id="rId106">
         <w:r>
           <w:rPr>
             <w:rStyle w:val="Hyperlink"/>
@@ -10838,8 +10789,8 @@
         </w:r>
       </w:hyperlink>
     </w:p>
-    <w:bookmarkEnd w:id="108"/>
-    <w:bookmarkStart w:id="109" w:name="ref-linehan1993skills"/>
+    <w:bookmarkEnd w:id="107"/>
+    <w:bookmarkStart w:id="108" w:name="ref-linehan1993skills"/>
     <w:p>
       <w:pPr>
         <w:pStyle w:val="Bibliography"/>
@@ -10861,8 +10812,8 @@
         <w:t xml:space="preserve"> The Guilford Press.</w:t>
       </w:r>
     </w:p>
-    <w:bookmarkEnd w:id="109"/>
-    <w:bookmarkStart w:id="111" w:name="ref-R-ggeffects"/>
+    <w:bookmarkEnd w:id="108"/>
+    <w:bookmarkStart w:id="110" w:name="ref-R-ggeffects"/>
     <w:p>
       <w:pPr>
         <w:pStyle w:val="Bibliography"/>
@@ -10908,7 +10859,7 @@
       <w:r>
         <w:t xml:space="preserve"> </w:t>
       </w:r>
-      <w:hyperlink r:id="rId110">
+      <w:hyperlink r:id="rId109">
         <w:r>
           <w:rPr>
             <w:rStyle w:val="Hyperlink"/>
@@ -10917,8 +10868,8 @@
         </w:r>
       </w:hyperlink>
     </w:p>
-    <w:bookmarkEnd w:id="111"/>
-    <w:bookmarkStart w:id="113" w:name="ref-michel2008"/>
+    <w:bookmarkEnd w:id="110"/>
+    <w:bookmarkStart w:id="112" w:name="ref-michel2008"/>
     <w:p>
       <w:pPr>
         <w:pStyle w:val="Bibliography"/>
@@ -10942,7 +10893,7 @@
       <w:r>
         <w:t xml:space="preserve"> </w:t>
       </w:r>
-      <w:hyperlink r:id="rId112">
+      <w:hyperlink r:id="rId111">
         <w:r>
           <w:rPr>
             <w:rStyle w:val="Hyperlink"/>
@@ -10951,8 +10902,8 @@
         </w:r>
       </w:hyperlink>
     </w:p>
-    <w:bookmarkEnd w:id="113"/>
-    <w:bookmarkStart w:id="115" w:name="ref-Mitamura2018"/>
+    <w:bookmarkEnd w:id="112"/>
+    <w:bookmarkStart w:id="114" w:name="ref-Mitamura2018"/>
     <w:p>
       <w:pPr>
         <w:pStyle w:val="Bibliography"/>
@@ -10998,7 +10949,7 @@
       <w:r>
         <w:t xml:space="preserve"> </w:t>
       </w:r>
-      <w:hyperlink r:id="rId114">
+      <w:hyperlink r:id="rId113">
         <w:r>
           <w:rPr>
             <w:rStyle w:val="Hyperlink"/>
@@ -11007,8 +10958,8 @@
         </w:r>
       </w:hyperlink>
     </w:p>
-    <w:bookmarkEnd w:id="115"/>
-    <w:bookmarkStart w:id="117" w:name="ref-Mohr2011"/>
+    <w:bookmarkEnd w:id="114"/>
+    <w:bookmarkStart w:id="116" w:name="ref-Mohr2011"/>
     <w:p>
       <w:pPr>
         <w:pStyle w:val="Bibliography"/>
@@ -11045,7 +10996,7 @@
       <w:r>
         <w:t xml:space="preserve"> </w:t>
       </w:r>
-      <w:hyperlink r:id="rId116">
+      <w:hyperlink r:id="rId115">
         <w:r>
           <w:rPr>
             <w:rStyle w:val="Hyperlink"/>
@@ -11054,8 +11005,8 @@
         </w:r>
       </w:hyperlink>
     </w:p>
-    <w:bookmarkEnd w:id="117"/>
-    <w:bookmarkStart w:id="118" w:name="ref-ost2006tillampad"/>
+    <w:bookmarkEnd w:id="116"/>
+    <w:bookmarkStart w:id="117" w:name="ref-ost2006tillampad"/>
     <w:p>
       <w:pPr>
         <w:pStyle w:val="Bibliography"/>
@@ -11100,8 +11051,8 @@
         <w:t xml:space="preserve">st.</w:t>
       </w:r>
     </w:p>
-    <w:bookmarkEnd w:id="118"/>
-    <w:bookmarkStart w:id="119" w:name="ref-powell2017mental"/>
+    <w:bookmarkEnd w:id="117"/>
+    <w:bookmarkStart w:id="118" w:name="ref-powell2017mental"/>
     <w:p>
       <w:pPr>
         <w:pStyle w:val="Bibliography"/>
@@ -11123,8 +11074,8 @@
         <w:t xml:space="preserve">. Routledge.</w:t>
       </w:r>
     </w:p>
-    <w:bookmarkEnd w:id="119"/>
-    <w:bookmarkStart w:id="121" w:name="ref-Rathus1973"/>
+    <w:bookmarkEnd w:id="118"/>
+    <w:bookmarkStart w:id="120" w:name="ref-Rathus1973"/>
     <w:p>
       <w:pPr>
         <w:pStyle w:val="Bibliography"/>
@@ -11170,7 +11121,7 @@
       <w:r>
         <w:t xml:space="preserve"> </w:t>
       </w:r>
-      <w:hyperlink r:id="rId120">
+      <w:hyperlink r:id="rId119">
         <w:r>
           <w:rPr>
             <w:rStyle w:val="Hyperlink"/>
@@ -11179,8 +11130,8 @@
         </w:r>
       </w:hyperlink>
     </w:p>
-    <w:bookmarkEnd w:id="121"/>
-    <w:bookmarkStart w:id="123" w:name="ref-Rozental2015"/>
+    <w:bookmarkEnd w:id="120"/>
+    <w:bookmarkStart w:id="122" w:name="ref-Rozental2015"/>
     <w:p>
       <w:pPr>
         <w:pStyle w:val="Bibliography"/>
@@ -11226,7 +11177,7 @@
       <w:r>
         <w:t xml:space="preserve"> </w:t>
       </w:r>
-      <w:hyperlink r:id="rId122">
+      <w:hyperlink r:id="rId121">
         <w:r>
           <w:rPr>
             <w:rStyle w:val="Hyperlink"/>
@@ -11235,8 +11186,8 @@
         </w:r>
       </w:hyperlink>
     </w:p>
-    <w:bookmarkEnd w:id="123"/>
-    <w:bookmarkStart w:id="125" w:name="ref-Rozental2017"/>
+    <w:bookmarkEnd w:id="122"/>
+    <w:bookmarkStart w:id="124" w:name="ref-Rozental2017"/>
     <w:p>
       <w:pPr>
         <w:pStyle w:val="Bibliography"/>
@@ -11282,7 +11233,7 @@
       <w:r>
         <w:t xml:space="preserve"> </w:t>
       </w:r>
-      <w:hyperlink r:id="rId124">
+      <w:hyperlink r:id="rId123">
         <w:r>
           <w:rPr>
             <w:rStyle w:val="Hyperlink"/>
@@ -11291,8 +11242,8 @@
         </w:r>
       </w:hyperlink>
     </w:p>
-    <w:bookmarkEnd w:id="125"/>
-    <w:bookmarkStart w:id="126" w:name="ref-salter1949conditioned"/>
+    <w:bookmarkEnd w:id="124"/>
+    <w:bookmarkStart w:id="125" w:name="ref-salter1949conditioned"/>
     <w:p>
       <w:pPr>
         <w:pStyle w:val="Bibliography"/>
@@ -11336,8 +11287,8 @@
         <w:t xml:space="preserve">.</w:t>
       </w:r>
     </w:p>
-    <w:bookmarkEnd w:id="126"/>
-    <w:bookmarkStart w:id="128" w:name="ref-sealed"/>
+    <w:bookmarkEnd w:id="125"/>
+    <w:bookmarkStart w:id="127" w:name="ref-sealed"/>
     <w:p>
       <w:pPr>
         <w:pStyle w:val="Bibliography"/>
@@ -11361,7 +11312,7 @@
       <w:r>
         <w:t xml:space="preserve"> </w:t>
       </w:r>
-      <w:hyperlink r:id="rId127">
+      <w:hyperlink r:id="rId126">
         <w:r>
           <w:rPr>
             <w:rStyle w:val="Hyperlink"/>
@@ -11373,14 +11324,14 @@
         <w:t xml:space="preserve">.</w:t>
       </w:r>
     </w:p>
-    <w:bookmarkEnd w:id="128"/>
-    <w:bookmarkStart w:id="130" w:name="ref-Sigler2008"/>
+    <w:bookmarkEnd w:id="127"/>
+    <w:bookmarkStart w:id="128" w:name="ref-smith1975say"/>
     <w:p>
       <w:pPr>
         <w:pStyle w:val="Bibliography"/>
       </w:pPr>
       <w:r>
-        <w:t xml:space="preserve">Sigler, K., Burnett, A., &amp; Child, J. T. (2008). A regional analysis of assertiveness.</w:t>
+        <w:t xml:space="preserve">Smith, M. J. (1975).</w:t>
       </w:r>
       <w:r>
         <w:t xml:space="preserve"> </w:t>
@@ -11390,7 +11341,207 @@
           <w:iCs/>
           <w:i/>
         </w:rPr>
-        <w:t xml:space="preserve">Journal of Intercultural Communication Research</w:t>
+        <w:t xml:space="preserve">When I say no, I feel guilty: how to cope–using the skills of systematic assertive therapy</w:t>
+      </w:r>
+      <w:r>
+        <w:t xml:space="preserve">. Bantam.</w:t>
+      </w:r>
+    </w:p>
+    <w:bookmarkEnd w:id="128"/>
+    <w:bookmarkStart w:id="130" w:name="ref-Speed2018a"/>
+    <w:p>
+      <w:pPr>
+        <w:pStyle w:val="Bibliography"/>
+      </w:pPr>
+      <w:r>
+        <w:t xml:space="preserve">Speed, B. C., Goldstein, B. L., &amp; Goldfried, M. R. (2018).</w:t>
+      </w:r>
+      <w:r>
+        <w:t xml:space="preserve"> </w:t>
+      </w:r>
+      <w:r>
+        <w:t xml:space="preserve">Assertiveness Training: A Forgotten Evidence-Based Treatment</w:t>
+      </w:r>
+      <w:r>
+        <w:t xml:space="preserve">.</w:t>
+      </w:r>
+      <w:r>
+        <w:t xml:space="preserve"> </w:t>
+      </w:r>
+      <w:r>
+        <w:rPr>
+          <w:iCs/>
+          <w:i/>
+        </w:rPr>
+        <w:t xml:space="preserve">Clinical Psychology: Science and Practice</w:t>
+      </w:r>
+      <w:r>
+        <w:t xml:space="preserve">,</w:t>
+      </w:r>
+      <w:r>
+        <w:t xml:space="preserve"> </w:t>
+      </w:r>
+      <w:r>
+        <w:rPr>
+          <w:iCs/>
+          <w:i/>
+        </w:rPr>
+        <w:t xml:space="preserve">25</w:t>
+      </w:r>
+      <w:r>
+        <w:t xml:space="preserve">(1), 1–20.</w:t>
+      </w:r>
+      <w:r>
+        <w:t xml:space="preserve"> </w:t>
+      </w:r>
+      <w:hyperlink r:id="rId129">
+        <w:r>
+          <w:rPr>
+            <w:rStyle w:val="Hyperlink"/>
+          </w:rPr>
+          <w:t xml:space="preserve">https://doi.org/10.1111/cpsp.12216</w:t>
+        </w:r>
+      </w:hyperlink>
+    </w:p>
+    <w:bookmarkEnd w:id="130"/>
+    <w:bookmarkStart w:id="132" w:name="ref-Kroenke2006"/>
+    <w:p>
+      <w:pPr>
+        <w:pStyle w:val="Bibliography"/>
+      </w:pPr>
+      <w:r>
+        <w:t xml:space="preserve">Spitzer, R. L., Kroenke, K., Williams, J. B. W., &amp; Löwe, B. (2006).</w:t>
+      </w:r>
+      <w:r>
+        <w:t xml:space="preserve"> </w:t>
+      </w:r>
+      <w:r>
+        <w:t xml:space="preserve">A Brief Measure for Assessing Generalized Anxiety Disorder</w:t>
+      </w:r>
+      <w:r>
+        <w:t xml:space="preserve">.</w:t>
+      </w:r>
+      <w:r>
+        <w:t xml:space="preserve"> </w:t>
+      </w:r>
+      <w:r>
+        <w:rPr>
+          <w:iCs/>
+          <w:i/>
+        </w:rPr>
+        <w:t xml:space="preserve">Archives of Internal Medicine</w:t>
+      </w:r>
+      <w:r>
+        <w:t xml:space="preserve">,</w:t>
+      </w:r>
+      <w:r>
+        <w:t xml:space="preserve"> </w:t>
+      </w:r>
+      <w:r>
+        <w:rPr>
+          <w:iCs/>
+          <w:i/>
+        </w:rPr>
+        <w:t xml:space="preserve">166</w:t>
+      </w:r>
+      <w:r>
+        <w:t xml:space="preserve">(10), 1092.</w:t>
+      </w:r>
+      <w:r>
+        <w:t xml:space="preserve"> </w:t>
+      </w:r>
+      <w:hyperlink r:id="rId131">
+        <w:r>
+          <w:rPr>
+            <w:rStyle w:val="Hyperlink"/>
+          </w:rPr>
+          <w:t xml:space="preserve">https://doi.org/10.1001/archinte.166.10.1092</w:t>
+        </w:r>
+      </w:hyperlink>
+    </w:p>
+    <w:bookmarkEnd w:id="132"/>
+    <w:bookmarkStart w:id="134" w:name="ref-Thompson2011"/>
+    <w:p>
+      <w:pPr>
+        <w:pStyle w:val="Bibliography"/>
+      </w:pPr>
+      <w:r>
+        <w:t xml:space="preserve">Thompson, R. J., &amp; Berenbaum, H. (2011).</w:t>
+      </w:r>
+      <w:r>
+        <w:t xml:space="preserve"> </w:t>
+      </w:r>
+      <w:r>
+        <w:t xml:space="preserve">Adaptive and aggressive assertiveness scales (AAA-S)</w:t>
+      </w:r>
+      <w:r>
+        <w:t xml:space="preserve">.</w:t>
+      </w:r>
+      <w:r>
+        <w:t xml:space="preserve"> </w:t>
+      </w:r>
+      <w:r>
+        <w:rPr>
+          <w:iCs/>
+          <w:i/>
+        </w:rPr>
+        <w:t xml:space="preserve">Journal of Psychopathology and Behavioral Assessment</w:t>
+      </w:r>
+      <w:r>
+        <w:t xml:space="preserve">,</w:t>
+      </w:r>
+      <w:r>
+        <w:t xml:space="preserve"> </w:t>
+      </w:r>
+      <w:r>
+        <w:rPr>
+          <w:iCs/>
+          <w:i/>
+        </w:rPr>
+        <w:t xml:space="preserve">33</w:t>
+      </w:r>
+      <w:r>
+        <w:t xml:space="preserve">(3), 323–334.</w:t>
+      </w:r>
+      <w:r>
+        <w:t xml:space="preserve"> </w:t>
+      </w:r>
+      <w:hyperlink r:id="rId133">
+        <w:r>
+          <w:rPr>
+            <w:rStyle w:val="Hyperlink"/>
+          </w:rPr>
+          <w:t xml:space="preserve">https://doi.org/10.1007/s10862-011-9226-9</w:t>
+        </w:r>
+      </w:hyperlink>
+    </w:p>
+    <w:bookmarkEnd w:id="134"/>
+    <w:bookmarkStart w:id="136" w:name="ref-Vagos2019"/>
+    <w:p>
+      <w:pPr>
+        <w:pStyle w:val="Bibliography"/>
+      </w:pPr>
+      <w:r>
+        <w:t xml:space="preserve">Vagos, P., &amp; Pereira, A. (2019).</w:t>
+      </w:r>
+      <w:r>
+        <w:t xml:space="preserve"> </w:t>
+      </w:r>
+      <w:r>
+        <w:t xml:space="preserve">Towards a Cognitive-Behavioral Understanding of Assertiveness: Effects of Cognition and Distress on Different Expressions of Assertive Behavior</w:t>
+      </w:r>
+      <w:r>
+        <w:t xml:space="preserve">.</w:t>
+      </w:r>
+      <w:r>
+        <w:t xml:space="preserve"> </w:t>
+      </w:r>
+      <w:r>
+        <w:rPr>
+          <w:iCs/>
+          <w:i/>
+        </w:rPr>
+        <w:t xml:space="preserve">Journal of Rational-Emotive and Cognitive-Behavior Therapy</w:t>
       </w:r>
       <w:r>
         <w:t xml:space="preserve">,</w:t>
@@ -11406,259 +11557,12 @@
         <w:t xml:space="preserve">37</w:t>
       </w:r>
       <w:r>
-        <w:t xml:space="preserve">, 89–104.</w:t>
-      </w:r>
-      <w:r>
-        <w:t xml:space="preserve"> </w:t>
-      </w:r>
-      <w:hyperlink r:id="rId129">
-        <w:r>
-          <w:rPr>
-            <w:rStyle w:val="Hyperlink"/>
-          </w:rPr>
-          <w:t xml:space="preserve">https://doi.org/10.1080/17475750802533364</w:t>
-        </w:r>
-      </w:hyperlink>
-    </w:p>
-    <w:bookmarkEnd w:id="130"/>
-    <w:bookmarkStart w:id="131" w:name="ref-smith1975say"/>
-    <w:p>
-      <w:pPr>
-        <w:pStyle w:val="Bibliography"/>
-      </w:pPr>
-      <w:r>
-        <w:t xml:space="preserve">Smith, M. J. (1975).</w:t>
-      </w:r>
-      <w:r>
-        <w:t xml:space="preserve"> </w:t>
-      </w:r>
-      <w:r>
-        <w:rPr>
-          <w:iCs/>
-          <w:i/>
-        </w:rPr>
-        <w:t xml:space="preserve">When I say no, I feel guilty: how to cope–using the skills of systematic assertive therapy</w:t>
-      </w:r>
-      <w:r>
-        <w:t xml:space="preserve">. Bantam.</w:t>
-      </w:r>
-    </w:p>
-    <w:bookmarkEnd w:id="131"/>
-    <w:bookmarkStart w:id="133" w:name="ref-Speed2018a"/>
-    <w:p>
-      <w:pPr>
-        <w:pStyle w:val="Bibliography"/>
-      </w:pPr>
-      <w:r>
-        <w:t xml:space="preserve">Speed, B. C., Goldstein, B. L., &amp; Goldfried, M. R. (2018).</w:t>
-      </w:r>
-      <w:r>
-        <w:t xml:space="preserve"> </w:t>
-      </w:r>
-      <w:r>
-        <w:t xml:space="preserve">Assertiveness Training: A Forgotten Evidence-Based Treatment</w:t>
-      </w:r>
-      <w:r>
-        <w:t xml:space="preserve">.</w:t>
-      </w:r>
-      <w:r>
-        <w:t xml:space="preserve"> </w:t>
-      </w:r>
-      <w:r>
-        <w:rPr>
-          <w:iCs/>
-          <w:i/>
-        </w:rPr>
-        <w:t xml:space="preserve">Clinical Psychology: Science and Practice</w:t>
-      </w:r>
-      <w:r>
-        <w:t xml:space="preserve">,</w:t>
-      </w:r>
-      <w:r>
-        <w:t xml:space="preserve"> </w:t>
-      </w:r>
-      <w:r>
-        <w:rPr>
-          <w:iCs/>
-          <w:i/>
-        </w:rPr>
-        <w:t xml:space="preserve">25</w:t>
-      </w:r>
-      <w:r>
-        <w:t xml:space="preserve">(1), 1–20.</w:t>
-      </w:r>
-      <w:r>
-        <w:t xml:space="preserve"> </w:t>
-      </w:r>
-      <w:hyperlink r:id="rId132">
-        <w:r>
-          <w:rPr>
-            <w:rStyle w:val="Hyperlink"/>
-          </w:rPr>
-          <w:t xml:space="preserve">https://doi.org/10.1111/cpsp.12216</w:t>
-        </w:r>
-      </w:hyperlink>
-    </w:p>
-    <w:bookmarkEnd w:id="133"/>
-    <w:bookmarkStart w:id="135" w:name="ref-Kroenke2006"/>
-    <w:p>
-      <w:pPr>
-        <w:pStyle w:val="Bibliography"/>
-      </w:pPr>
-      <w:r>
-        <w:t xml:space="preserve">Spitzer, R. L., Kroenke, K., Williams, J. B. W., &amp; Löwe, B. (2006).</w:t>
-      </w:r>
-      <w:r>
-        <w:t xml:space="preserve"> </w:t>
-      </w:r>
-      <w:r>
-        <w:t xml:space="preserve">A Brief Measure for Assessing Generalized Anxiety Disorder</w:t>
-      </w:r>
-      <w:r>
-        <w:t xml:space="preserve">.</w:t>
-      </w:r>
-      <w:r>
-        <w:t xml:space="preserve"> </w:t>
-      </w:r>
-      <w:r>
-        <w:rPr>
-          <w:iCs/>
-          <w:i/>
-        </w:rPr>
-        <w:t xml:space="preserve">Archives of Internal Medicine</w:t>
-      </w:r>
-      <w:r>
-        <w:t xml:space="preserve">,</w:t>
-      </w:r>
-      <w:r>
-        <w:t xml:space="preserve"> </w:t>
-      </w:r>
-      <w:r>
-        <w:rPr>
-          <w:iCs/>
-          <w:i/>
-        </w:rPr>
-        <w:t xml:space="preserve">166</w:t>
-      </w:r>
-      <w:r>
-        <w:t xml:space="preserve">(10), 1092.</w:t>
-      </w:r>
-      <w:r>
-        <w:t xml:space="preserve"> </w:t>
-      </w:r>
-      <w:hyperlink r:id="rId134">
-        <w:r>
-          <w:rPr>
-            <w:rStyle w:val="Hyperlink"/>
-          </w:rPr>
-          <w:t xml:space="preserve">https://doi.org/10.1001/archinte.166.10.1092</w:t>
-        </w:r>
-      </w:hyperlink>
-    </w:p>
-    <w:bookmarkEnd w:id="135"/>
-    <w:bookmarkStart w:id="137" w:name="ref-Thompson2011"/>
-    <w:p>
-      <w:pPr>
-        <w:pStyle w:val="Bibliography"/>
-      </w:pPr>
-      <w:r>
-        <w:t xml:space="preserve">Thompson, R. J., &amp; Berenbaum, H. (2011).</w:t>
-      </w:r>
-      <w:r>
-        <w:t xml:space="preserve"> </w:t>
-      </w:r>
-      <w:r>
-        <w:t xml:space="preserve">Adaptive and aggressive assertiveness scales (AAA-S)</w:t>
-      </w:r>
-      <w:r>
-        <w:t xml:space="preserve">.</w:t>
-      </w:r>
-      <w:r>
-        <w:t xml:space="preserve"> </w:t>
-      </w:r>
-      <w:r>
-        <w:rPr>
-          <w:iCs/>
-          <w:i/>
-        </w:rPr>
-        <w:t xml:space="preserve">Journal of Psychopathology and Behavioral Assessment</w:t>
-      </w:r>
-      <w:r>
-        <w:t xml:space="preserve">,</w:t>
-      </w:r>
-      <w:r>
-        <w:t xml:space="preserve"> </w:t>
-      </w:r>
-      <w:r>
-        <w:rPr>
-          <w:iCs/>
-          <w:i/>
-        </w:rPr>
-        <w:t xml:space="preserve">33</w:t>
-      </w:r>
-      <w:r>
-        <w:t xml:space="preserve">(3), 323–334.</w:t>
-      </w:r>
-      <w:r>
-        <w:t xml:space="preserve"> </w:t>
-      </w:r>
-      <w:hyperlink r:id="rId136">
-        <w:r>
-          <w:rPr>
-            <w:rStyle w:val="Hyperlink"/>
-          </w:rPr>
-          <w:t xml:space="preserve">https://doi.org/10.1007/s10862-011-9226-9</w:t>
-        </w:r>
-      </w:hyperlink>
-    </w:p>
-    <w:bookmarkEnd w:id="137"/>
-    <w:bookmarkStart w:id="139" w:name="ref-Vagos2019"/>
-    <w:p>
-      <w:pPr>
-        <w:pStyle w:val="Bibliography"/>
-      </w:pPr>
-      <w:r>
-        <w:t xml:space="preserve">Vagos, P., &amp; Pereira, A. (2019).</w:t>
-      </w:r>
-      <w:r>
-        <w:t xml:space="preserve"> </w:t>
-      </w:r>
-      <w:r>
-        <w:t xml:space="preserve">Towards a Cognitive-Behavioral Understanding of Assertiveness: Effects of Cognition and Distress on Different Expressions of Assertive Behavior</w:t>
-      </w:r>
-      <w:r>
-        <w:t xml:space="preserve">.</w:t>
-      </w:r>
-      <w:r>
-        <w:t xml:space="preserve"> </w:t>
-      </w:r>
-      <w:r>
-        <w:rPr>
-          <w:iCs/>
-          <w:i/>
-        </w:rPr>
-        <w:t xml:space="preserve">Journal of Rational-Emotive and Cognitive-Behavior Therapy</w:t>
-      </w:r>
-      <w:r>
-        <w:t xml:space="preserve">,</w:t>
-      </w:r>
-      <w:r>
-        <w:t xml:space="preserve"> </w:t>
-      </w:r>
-      <w:r>
-        <w:rPr>
-          <w:iCs/>
-          <w:i/>
-        </w:rPr>
-        <w:t xml:space="preserve">37</w:t>
-      </w:r>
-      <w:r>
         <w:t xml:space="preserve">(2), 133–148.</w:t>
       </w:r>
       <w:r>
         <w:t xml:space="preserve"> </w:t>
       </w:r>
-      <w:hyperlink r:id="rId138">
+      <w:hyperlink r:id="rId135">
         <w:r>
           <w:rPr>
             <w:rStyle w:val="Hyperlink"/>
@@ -11667,8 +11571,8 @@
         </w:r>
       </w:hyperlink>
     </w:p>
-    <w:bookmarkEnd w:id="139"/>
-    <w:bookmarkStart w:id="140" w:name="ref-Wolpe1952"/>
+    <w:bookmarkEnd w:id="136"/>
+    <w:bookmarkStart w:id="137" w:name="ref-Wolpe1952"/>
     <w:p>
       <w:pPr>
         <w:pStyle w:val="Bibliography"/>
@@ -11712,8 +11616,8 @@
         <w:t xml:space="preserve">(42), 825–829.</w:t>
       </w:r>
     </w:p>
-    <w:bookmarkEnd w:id="140"/>
-    <w:bookmarkStart w:id="141" w:name="ref-wolpe1990practice"/>
+    <w:bookmarkEnd w:id="137"/>
+    <w:bookmarkStart w:id="138" w:name="ref-wolpe1990practice"/>
     <w:p>
       <w:pPr>
         <w:pStyle w:val="Bibliography"/>
@@ -11735,8 +11639,8 @@
         <w:t xml:space="preserve">. Pergamon Press.</w:t>
       </w:r>
     </w:p>
-    <w:bookmarkEnd w:id="141"/>
-    <w:bookmarkStart w:id="142" w:name="ref-Wolpe1966"/>
+    <w:bookmarkEnd w:id="138"/>
+    <w:bookmarkStart w:id="139" w:name="ref-Wolpe1966"/>
     <w:p>
       <w:pPr>
         <w:pStyle w:val="Bibliography"/>
@@ -11761,10 +11665,10 @@
         <w:t xml:space="preserve">(pp. ix, 198–ix, 198). Pergamon Press.</w:t>
       </w:r>
     </w:p>
+    <w:bookmarkEnd w:id="139"/>
+    <w:bookmarkEnd w:id="140"/>
+    <w:bookmarkEnd w:id="141"/>
     <w:bookmarkEnd w:id="142"/>
-    <w:bookmarkEnd w:id="143"/>
-    <w:bookmarkEnd w:id="144"/>
-    <w:bookmarkEnd w:id="145"/>
     <w:sectPr/>
   </w:body>
 </w:document>

</xml_diff>

<commit_message>
edit discussion of resultssection
</commit_message>
<xml_diff>
--- a/r2fu-article.docx
+++ b/r2fu-article.docx
@@ -8520,7 +8520,7 @@
         <w:pStyle w:val="FirstParagraph"/>
       </w:pPr>
       <w:r>
-        <w:t xml:space="preserve">In the current study, we found large between-group effects on assertiveness for both unguided and guided participation in Respekt</w:t>
+        <w:t xml:space="preserve">The moderate to large between-group effects on assertiveness found in Respekt</w:t>
       </w:r>
       <w:r>
         <w:rPr>
@@ -8529,7 +8529,10 @@
         <w:t xml:space="preserve">2</w:t>
       </w:r>
       <w:r>
-        <w:t xml:space="preserve">, compared to a waitlist control. For AAA-S Adaptive and RAS at Post in the Unguided self-help condition,</w:t>
+        <w:t xml:space="preserve"> </w:t>
+      </w:r>
+      <w:r>
+        <w:t xml:space="preserve">at Post in the Unguided self-help condition, from</w:t>
       </w:r>
       <w:r>
         <w:t xml:space="preserve"> </w:t>
@@ -8553,30 +8556,14 @@
       </w:r>
       <m:oMath>
         <m:r>
-          <m:t>1.00</m:t>
-        </m:r>
-      </m:oMath>
-      <w:r>
-        <w:t xml:space="preserve">, 95% CI [</w:t>
-      </w:r>
-      <m:oMath>
-        <m:r>
-          <m:t>.62</m:t>
-        </m:r>
-      </m:oMath>
-      <w:r>
-        <w:t xml:space="preserve">,</w:t>
-      </w:r>
-      <w:r>
-        <w:t xml:space="preserve"> </w:t>
-      </w:r>
-      <m:oMath>
-        <m:r>
-          <m:t>1.38</m:t>
-        </m:r>
-      </m:oMath>
-      <w:r>
-        <w:t xml:space="preserve">] and</w:t>
+          <m:t>.72</m:t>
+        </m:r>
+      </m:oMath>
+      <w:r>
+        <w:t xml:space="preserve"> </w:t>
+      </w:r>
+      <w:r>
+        <w:t xml:space="preserve">to</w:t>
       </w:r>
       <w:r>
         <w:t xml:space="preserve"> </w:t>
@@ -8604,120 +8591,10 @@
         </m:r>
       </m:oMath>
       <w:r>
-        <w:t xml:space="preserve">, 95% CI [</w:t>
-      </w:r>
-      <m:oMath>
-        <m:r>
-          <m:t>.65</m:t>
-        </m:r>
-      </m:oMath>
-      <w:r>
-        <w:t xml:space="preserve">,</w:t>
-      </w:r>
-      <w:r>
-        <w:t xml:space="preserve"> </w:t>
-      </w:r>
-      <m:oMath>
-        <m:r>
-          <m:t>1.39</m:t>
-        </m:r>
-      </m:oMath>
-      <w:r>
-        <w:t xml:space="preserve">] respectively. The corresponding effect sizes in the Guided self-help group was</w:t>
-      </w:r>
-      <w:r>
-        <w:t xml:space="preserve"> </w:t>
-      </w:r>
-      <m:oMath>
-        <m:r>
-          <m:t>E</m:t>
-        </m:r>
-        <m:r>
-          <m:t>S</m:t>
-        </m:r>
-      </m:oMath>
-      <w:r>
-        <w:t xml:space="preserve"> </w:t>
-      </w:r>
-      <w:r>
-        <w:t xml:space="preserve">=</w:t>
-      </w:r>
-      <w:r>
-        <w:t xml:space="preserve"> </w:t>
-      </w:r>
-      <m:oMath>
-        <m:r>
-          <m:t>.95</m:t>
-        </m:r>
-      </m:oMath>
-      <w:r>
-        <w:t xml:space="preserve">, 95% CI [</w:t>
-      </w:r>
-      <m:oMath>
-        <m:r>
-          <m:t>.59</m:t>
-        </m:r>
-      </m:oMath>
-      <w:r>
-        <w:t xml:space="preserve">,</w:t>
-      </w:r>
-      <w:r>
-        <w:t xml:space="preserve"> </w:t>
-      </w:r>
-      <m:oMath>
-        <m:r>
-          <m:t>1.30</m:t>
-        </m:r>
-      </m:oMath>
-      <w:r>
-        <w:t xml:space="preserve">] and</w:t>
-      </w:r>
-      <w:r>
-        <w:t xml:space="preserve"> </w:t>
-      </w:r>
-      <m:oMath>
-        <m:r>
-          <m:t>E</m:t>
-        </m:r>
-        <m:r>
-          <m:t>S</m:t>
-        </m:r>
-      </m:oMath>
-      <w:r>
-        <w:t xml:space="preserve"> </w:t>
-      </w:r>
-      <w:r>
-        <w:t xml:space="preserve">=</w:t>
-      </w:r>
-      <w:r>
-        <w:t xml:space="preserve"> </w:t>
-      </w:r>
-      <m:oMath>
-        <m:r>
-          <m:t>1.24</m:t>
-        </m:r>
-      </m:oMath>
-      <w:r>
-        <w:t xml:space="preserve">, 95% CI [</w:t>
-      </w:r>
-      <m:oMath>
-        <m:r>
-          <m:t>.88</m:t>
-        </m:r>
-      </m:oMath>
-      <w:r>
-        <w:t xml:space="preserve">,</w:t>
-      </w:r>
-      <w:r>
-        <w:t xml:space="preserve"> </w:t>
-      </w:r>
-      <m:oMath>
-        <m:r>
-          <m:t>1.60</m:t>
-        </m:r>
-      </m:oMath>
-      <w:r>
-        <w:t xml:space="preserve">] respectively. These effects are comparable to those found in clinical trails of iCBT interventions for other trans-diagnostic behavioral targets such as procrastination (</w:t>
+        <w:t xml:space="preserve"> </w:t>
+      </w:r>
+      <w:r>
+        <w:t xml:space="preserve">(with slightly but insignificantly larger effects in the Guided group), are comparable to those found in clinical trails of iCBT interventions for other trans-diagnostic behavioral targets such as procrastination (</w:t>
       </w:r>
       <m:oMath>
         <m:r>
@@ -8779,7 +8656,25 @@
         <w:t xml:space="preserve">)</w:t>
       </w:r>
       <w:r>
-        <w:t xml:space="preserve">.</w:t>
+        <w:t xml:space="preserve">, showing that</w:t>
+      </w:r>
+      <w:r>
+        <w:t xml:space="preserve"> </w:t>
+      </w:r>
+      <w:r>
+        <w:t xml:space="preserve">‘</w:t>
+      </w:r>
+      <w:r>
+        <w:t xml:space="preserve">assertiveness</w:t>
+      </w:r>
+      <w:r>
+        <w:t xml:space="preserve">’</w:t>
+      </w:r>
+      <w:r>
+        <w:t xml:space="preserve"> </w:t>
+      </w:r>
+      <w:r>
+        <w:t xml:space="preserve">can be used successfully as a target in behavior therapy, helping participants appreciate and self-report meaningful change in concrete actions.</w:t>
       </w:r>
     </w:p>
     <w:p>
@@ -8819,7 +8714,371 @@
         <w:pStyle w:val="FirstParagraph"/>
       </w:pPr>
       <w:r>
-        <w:t xml:space="preserve">Assessing the effect of the Respekt</w:t>
+        <w:t xml:space="preserve">However, at Follow-up, we found a large between-group effect on LSAS-SR,</w:t>
+      </w:r>
+      <w:r>
+        <w:t xml:space="preserve"> </w:t>
+      </w:r>
+      <m:oMath>
+        <m:r>
+          <m:t>E</m:t>
+        </m:r>
+        <m:r>
+          <m:t>S</m:t>
+        </m:r>
+      </m:oMath>
+      <w:r>
+        <w:t xml:space="preserve"> </w:t>
+      </w:r>
+      <w:r>
+        <w:t xml:space="preserve">=</w:t>
+      </w:r>
+      <w:r>
+        <w:t xml:space="preserve"> </w:t>
+      </w:r>
+      <m:oMath>
+        <m:r>
+          <m:t>.90</m:t>
+        </m:r>
+      </m:oMath>
+      <w:r>
+        <w:t xml:space="preserve">, 95% CI [</w:t>
+      </w:r>
+      <m:oMath>
+        <m:r>
+          <m:t>.52</m:t>
+        </m:r>
+      </m:oMath>
+      <w:r>
+        <w:t xml:space="preserve">,</w:t>
+      </w:r>
+      <w:r>
+        <w:t xml:space="preserve"> </w:t>
+      </w:r>
+      <m:oMath>
+        <m:r>
+          <m:t>1.29</m:t>
+        </m:r>
+      </m:oMath>
+      <w:r>
+        <w:t xml:space="preserve">]. Effects were also found in the Guided self-help group, where participants were supported by therapists: Comparing with the Waitlist group, participants exhibited moderate effects at Post for PHQ-9,</w:t>
+      </w:r>
+      <w:r>
+        <w:t xml:space="preserve"> </w:t>
+      </w:r>
+      <m:oMath>
+        <m:r>
+          <m:t>E</m:t>
+        </m:r>
+        <m:r>
+          <m:t>S</m:t>
+        </m:r>
+      </m:oMath>
+      <w:r>
+        <w:t xml:space="preserve"> </w:t>
+      </w:r>
+      <w:r>
+        <w:t xml:space="preserve">=</w:t>
+      </w:r>
+      <w:r>
+        <w:t xml:space="preserve"> </w:t>
+      </w:r>
+      <m:oMath>
+        <m:r>
+          <m:t>.77</m:t>
+        </m:r>
+      </m:oMath>
+      <w:r>
+        <w:t xml:space="preserve">, 95% CI [</w:t>
+      </w:r>
+      <m:oMath>
+        <m:r>
+          <m:t>.40</m:t>
+        </m:r>
+      </m:oMath>
+      <w:r>
+        <w:t xml:space="preserve">,</w:t>
+      </w:r>
+      <w:r>
+        <w:t xml:space="preserve"> </w:t>
+      </w:r>
+      <m:oMath>
+        <m:r>
+          <m:t>1.14</m:t>
+        </m:r>
+      </m:oMath>
+      <w:r>
+        <w:t xml:space="preserve">], and LSAS-SR,</w:t>
+      </w:r>
+      <w:r>
+        <w:t xml:space="preserve"> </w:t>
+      </w:r>
+      <m:oMath>
+        <m:r>
+          <m:t>E</m:t>
+        </m:r>
+        <m:r>
+          <m:t>S</m:t>
+        </m:r>
+      </m:oMath>
+      <w:r>
+        <w:t xml:space="preserve"> </w:t>
+      </w:r>
+      <w:r>
+        <w:t xml:space="preserve">=</w:t>
+      </w:r>
+      <w:r>
+        <w:t xml:space="preserve"> </w:t>
+      </w:r>
+      <m:oMath>
+        <m:r>
+          <m:t>.67</m:t>
+        </m:r>
+      </m:oMath>
+      <w:r>
+        <w:t xml:space="preserve">, 95% CI [</w:t>
+      </w:r>
+      <m:oMath>
+        <m:r>
+          <m:t>.32</m:t>
+        </m:r>
+      </m:oMath>
+      <w:r>
+        <w:t xml:space="preserve">,</w:t>
+      </w:r>
+      <w:r>
+        <w:t xml:space="preserve"> </w:t>
+      </w:r>
+      <m:oMath>
+        <m:r>
+          <m:t>1.02</m:t>
+        </m:r>
+      </m:oMath>
+      <w:r>
+        <w:t xml:space="preserve">] respectively, as well as a large effect only for LSAS-SR at Follow-up,</w:t>
+      </w:r>
+      <w:r>
+        <w:t xml:space="preserve"> </w:t>
+      </w:r>
+      <m:oMath>
+        <m:r>
+          <m:t>E</m:t>
+        </m:r>
+        <m:r>
+          <m:t>S</m:t>
+        </m:r>
+      </m:oMath>
+      <w:r>
+        <w:t xml:space="preserve"> </w:t>
+      </w:r>
+      <w:r>
+        <w:t xml:space="preserve">=</w:t>
+      </w:r>
+      <w:r>
+        <w:t xml:space="preserve"> </w:t>
+      </w:r>
+      <m:oMath>
+        <m:r>
+          <m:t>.93</m:t>
+        </m:r>
+      </m:oMath>
+      <w:r>
+        <w:t xml:space="preserve">, 95% CI [</w:t>
+      </w:r>
+      <m:oMath>
+        <m:r>
+          <m:t>.57</m:t>
+        </m:r>
+      </m:oMath>
+      <w:r>
+        <w:t xml:space="preserve">,</w:t>
+      </w:r>
+      <w:r>
+        <w:t xml:space="preserve"> </w:t>
+      </w:r>
+      <m:oMath>
+        <m:r>
+          <m:t>1.30</m:t>
+        </m:r>
+      </m:oMath>
+      <w:r>
+        <w:t xml:space="preserve">]. These are in agreement with those for iCBT in general, where the average between-group effect size is</w:t>
+      </w:r>
+      <w:r>
+        <w:t xml:space="preserve"> </w:t>
+      </w:r>
+      <m:oMath>
+        <m:r>
+          <m:t>g</m:t>
+        </m:r>
+      </m:oMath>
+      <w:r>
+        <w:t xml:space="preserve"> </w:t>
+      </w:r>
+      <w:r>
+        <w:t xml:space="preserve">=</w:t>
+      </w:r>
+      <w:r>
+        <w:t xml:space="preserve"> </w:t>
+      </w:r>
+      <m:oMath>
+        <m:r>
+          <m:t>.80</m:t>
+        </m:r>
+      </m:oMath>
+      <w:r>
+        <w:t xml:space="preserve"> </w:t>
+      </w:r>
+      <w:r>
+        <w:t xml:space="preserve">compared to controls</w:t>
+      </w:r>
+      <w:r>
+        <w:t xml:space="preserve"> </w:t>
+      </w:r>
+      <w:r>
+        <w:t xml:space="preserve">(</w:t>
+      </w:r>
+      <w:hyperlink w:anchor="ref-Andrews2018">
+        <w:r>
+          <w:rPr>
+            <w:rStyle w:val="Hyperlink"/>
+          </w:rPr>
+          <w:t xml:space="preserve">Andrews et al., 2018</w:t>
+        </w:r>
+      </w:hyperlink>
+      <w:r>
+        <w:t xml:space="preserve">)</w:t>
+      </w:r>
+      <w:r>
+        <w:t xml:space="preserve">, which in turn is about the same as for face-to-face treatment</w:t>
+      </w:r>
+      <w:r>
+        <w:t xml:space="preserve"> </w:t>
+      </w:r>
+      <w:r>
+        <w:t xml:space="preserve">(</w:t>
+      </w:r>
+      <w:hyperlink w:anchor="ref-Carlbring2018">
+        <w:r>
+          <w:rPr>
+            <w:rStyle w:val="Hyperlink"/>
+          </w:rPr>
+          <w:t xml:space="preserve">Carlbring et al., 2018</w:t>
+        </w:r>
+      </w:hyperlink>
+      <w:r>
+        <w:t xml:space="preserve">)</w:t>
+      </w:r>
+      <w:r>
+        <w:t xml:space="preserve">.</w:t>
+      </w:r>
+    </w:p>
+    <w:p>
+      <w:pPr>
+        <w:pStyle w:val="BodyText"/>
+      </w:pPr>
+      <w:r>
+        <w:t xml:space="preserve">These findings were supplemented by the analysis of clinical significant change, where,</w:t>
+      </w:r>
+      <w:r>
+        <w:t xml:space="preserve"> </w:t>
+      </w:r>
+      <m:oMath>
+        <m:r>
+          <m:t>n</m:t>
+        </m:r>
+      </m:oMath>
+      <w:r>
+        <w:t xml:space="preserve"> </w:t>
+      </w:r>
+      <w:r>
+        <w:t xml:space="preserve">= 14 (21%) had recovered from social anxiety at Follow-up in the Unguided self-help group, and</w:t>
+      </w:r>
+      <w:r>
+        <w:t xml:space="preserve"> </w:t>
+      </w:r>
+      <m:oMath>
+        <m:r>
+          <m:t>n</m:t>
+        </m:r>
+      </m:oMath>
+      <w:r>
+        <w:t xml:space="preserve"> </w:t>
+      </w:r>
+      <w:r>
+        <w:t xml:space="preserve">= 18 (26%) in the group that were guided by therapists. In addition,</w:t>
+      </w:r>
+      <w:r>
+        <w:t xml:space="preserve"> </w:t>
+      </w:r>
+      <m:oMath>
+        <m:r>
+          <m:t>n</m:t>
+        </m:r>
+      </m:oMath>
+      <w:r>
+        <w:t xml:space="preserve"> </w:t>
+      </w:r>
+      <w:r>
+        <w:t xml:space="preserve">= 18 (26%) in the Guided self-help group had recovered from depression at Follow-up.</w:t>
+      </w:r>
+      <w:r>
+        <w:t xml:space="preserve"> </w:t>
+      </w:r>
+      <w:r>
+        <w:t xml:space="preserve">(Also, compare w/ frequencies or reliable change, e.g.</w:t>
+      </w:r>
+      <w:r>
+        <w:t xml:space="preserve"> </w:t>
+      </w:r>
+      <w:hyperlink w:anchor="ref-Rozental2015">
+        <w:r>
+          <w:rPr>
+            <w:rStyle w:val="Hyperlink"/>
+          </w:rPr>
+          <w:t xml:space="preserve">Rozental et al., 2015</w:t>
+        </w:r>
+      </w:hyperlink>
+      <w:r>
+        <w:t xml:space="preserve">.)</w:t>
+      </w:r>
+    </w:p>
+    <w:bookmarkEnd w:id="53"/>
+    <w:bookmarkStart w:id="54" w:name="no-effects-on-gad"/>
+    <w:p>
+      <w:pPr>
+        <w:pStyle w:val="Heading4"/>
+      </w:pPr>
+      <w:r>
+        <w:t xml:space="preserve">No effects on GAD</w:t>
+      </w:r>
+    </w:p>
+    <w:p>
+      <w:pPr>
+        <w:pStyle w:val="FirstParagraph"/>
+      </w:pPr>
+      <w:r>
+        <w:t xml:space="preserve">The intervention was insufficient in ameliorating symptoms of generalized anxiety, which can be understood as a disorder of attentional/cognitive and behavioral rigidity</w:t>
+      </w:r>
+      <w:r>
+        <w:t xml:space="preserve"> </w:t>
+      </w:r>
+      <w:r>
+        <w:t xml:space="preserve">(</w:t>
+      </w:r>
+      <w:hyperlink w:anchor="ref-Hayes2004a">
+        <w:r>
+          <w:rPr>
+            <w:rStyle w:val="Hyperlink"/>
+          </w:rPr>
+          <w:t xml:space="preserve">Hayes, 2004</w:t>
+        </w:r>
+      </w:hyperlink>
+      <w:r>
+        <w:t xml:space="preserve">)</w:t>
+      </w:r>
+      <w:r>
+        <w:t xml:space="preserve">. Most likely, the overall structure of the Respekt</w:t>
       </w:r>
       <w:r>
         <w:rPr>
@@ -8831,383 +9090,7 @@
         <w:t xml:space="preserve"> </w:t>
       </w:r>
       <w:r>
-        <w:t xml:space="preserve">intervention on symptom burden with respect to depression and common anxiety disorders, we found no effects for GAD-7. Nor did we find significant effects at Post for PHQ-9 or LSAS-SR in the Unguided self-help group, compared with Waitlist. However, at Follow-up, we found a large between-group effect on LSAS-SR,</w:t>
-      </w:r>
-      <w:r>
-        <w:t xml:space="preserve"> </w:t>
-      </w:r>
-      <m:oMath>
-        <m:r>
-          <m:t>E</m:t>
-        </m:r>
-        <m:r>
-          <m:t>S</m:t>
-        </m:r>
-      </m:oMath>
-      <w:r>
-        <w:t xml:space="preserve"> </w:t>
-      </w:r>
-      <w:r>
-        <w:t xml:space="preserve">=</w:t>
-      </w:r>
-      <w:r>
-        <w:t xml:space="preserve"> </w:t>
-      </w:r>
-      <m:oMath>
-        <m:r>
-          <m:t>.90</m:t>
-        </m:r>
-      </m:oMath>
-      <w:r>
-        <w:t xml:space="preserve">, 95% CI [</w:t>
-      </w:r>
-      <m:oMath>
-        <m:r>
-          <m:t>.52</m:t>
-        </m:r>
-      </m:oMath>
-      <w:r>
-        <w:t xml:space="preserve">,</w:t>
-      </w:r>
-      <w:r>
-        <w:t xml:space="preserve"> </w:t>
-      </w:r>
-      <m:oMath>
-        <m:r>
-          <m:t>1.29</m:t>
-        </m:r>
-      </m:oMath>
-      <w:r>
-        <w:t xml:space="preserve">]. Effects were also found in the Guided self-help group, where participants were supported by therapists: Comparing with the Waitlist group, participants exhibited moderate effects at Post for PHQ-9,</w:t>
-      </w:r>
-      <w:r>
-        <w:t xml:space="preserve"> </w:t>
-      </w:r>
-      <m:oMath>
-        <m:r>
-          <m:t>E</m:t>
-        </m:r>
-        <m:r>
-          <m:t>S</m:t>
-        </m:r>
-      </m:oMath>
-      <w:r>
-        <w:t xml:space="preserve"> </w:t>
-      </w:r>
-      <w:r>
-        <w:t xml:space="preserve">=</w:t>
-      </w:r>
-      <w:r>
-        <w:t xml:space="preserve"> </w:t>
-      </w:r>
-      <m:oMath>
-        <m:r>
-          <m:t>.77</m:t>
-        </m:r>
-      </m:oMath>
-      <w:r>
-        <w:t xml:space="preserve">, 95% CI [</w:t>
-      </w:r>
-      <m:oMath>
-        <m:r>
-          <m:t>.40</m:t>
-        </m:r>
-      </m:oMath>
-      <w:r>
-        <w:t xml:space="preserve">,</w:t>
-      </w:r>
-      <w:r>
-        <w:t xml:space="preserve"> </w:t>
-      </w:r>
-      <m:oMath>
-        <m:r>
-          <m:t>1.14</m:t>
-        </m:r>
-      </m:oMath>
-      <w:r>
-        <w:t xml:space="preserve">], and LSAS-SR,</w:t>
-      </w:r>
-      <w:r>
-        <w:t xml:space="preserve"> </w:t>
-      </w:r>
-      <m:oMath>
-        <m:r>
-          <m:t>E</m:t>
-        </m:r>
-        <m:r>
-          <m:t>S</m:t>
-        </m:r>
-      </m:oMath>
-      <w:r>
-        <w:t xml:space="preserve"> </w:t>
-      </w:r>
-      <w:r>
-        <w:t xml:space="preserve">=</w:t>
-      </w:r>
-      <w:r>
-        <w:t xml:space="preserve"> </w:t>
-      </w:r>
-      <m:oMath>
-        <m:r>
-          <m:t>.67</m:t>
-        </m:r>
-      </m:oMath>
-      <w:r>
-        <w:t xml:space="preserve">, 95% CI [</w:t>
-      </w:r>
-      <m:oMath>
-        <m:r>
-          <m:t>.32</m:t>
-        </m:r>
-      </m:oMath>
-      <w:r>
-        <w:t xml:space="preserve">,</w:t>
-      </w:r>
-      <w:r>
-        <w:t xml:space="preserve"> </w:t>
-      </w:r>
-      <m:oMath>
-        <m:r>
-          <m:t>1.02</m:t>
-        </m:r>
-      </m:oMath>
-      <w:r>
-        <w:t xml:space="preserve">] respectively, as well as a large effect only for LSAS-SR at Follow-up,</w:t>
-      </w:r>
-      <w:r>
-        <w:t xml:space="preserve"> </w:t>
-      </w:r>
-      <m:oMath>
-        <m:r>
-          <m:t>E</m:t>
-        </m:r>
-        <m:r>
-          <m:t>S</m:t>
-        </m:r>
-      </m:oMath>
-      <w:r>
-        <w:t xml:space="preserve"> </w:t>
-      </w:r>
-      <w:r>
-        <w:t xml:space="preserve">=</w:t>
-      </w:r>
-      <w:r>
-        <w:t xml:space="preserve"> </w:t>
-      </w:r>
-      <m:oMath>
-        <m:r>
-          <m:t>.93</m:t>
-        </m:r>
-      </m:oMath>
-      <w:r>
-        <w:t xml:space="preserve">, 95% CI [</w:t>
-      </w:r>
-      <m:oMath>
-        <m:r>
-          <m:t>.57</m:t>
-        </m:r>
-      </m:oMath>
-      <w:r>
-        <w:t xml:space="preserve">,</w:t>
-      </w:r>
-      <w:r>
-        <w:t xml:space="preserve"> </w:t>
-      </w:r>
-      <m:oMath>
-        <m:r>
-          <m:t>1.30</m:t>
-        </m:r>
-      </m:oMath>
-      <w:r>
-        <w:t xml:space="preserve">]. These are in agreement with those for iCBT in general, where the average between-group effect size is</w:t>
-      </w:r>
-      <w:r>
-        <w:t xml:space="preserve"> </w:t>
-      </w:r>
-      <m:oMath>
-        <m:r>
-          <m:t>g</m:t>
-        </m:r>
-      </m:oMath>
-      <w:r>
-        <w:t xml:space="preserve"> </w:t>
-      </w:r>
-      <w:r>
-        <w:t xml:space="preserve">=</w:t>
-      </w:r>
-      <w:r>
-        <w:t xml:space="preserve"> </w:t>
-      </w:r>
-      <m:oMath>
-        <m:r>
-          <m:t>.80</m:t>
-        </m:r>
-      </m:oMath>
-      <w:r>
-        <w:t xml:space="preserve"> </w:t>
-      </w:r>
-      <w:r>
-        <w:t xml:space="preserve">compared to controls</w:t>
-      </w:r>
-      <w:r>
-        <w:t xml:space="preserve"> </w:t>
-      </w:r>
-      <w:r>
-        <w:t xml:space="preserve">(</w:t>
-      </w:r>
-      <w:hyperlink w:anchor="ref-Andrews2018">
-        <w:r>
-          <w:rPr>
-            <w:rStyle w:val="Hyperlink"/>
-          </w:rPr>
-          <w:t xml:space="preserve">Andrews et al., 2018</w:t>
-        </w:r>
-      </w:hyperlink>
-      <w:r>
-        <w:t xml:space="preserve">)</w:t>
-      </w:r>
-      <w:r>
-        <w:t xml:space="preserve">, which in turn is about the same as for face-to-face treatment</w:t>
-      </w:r>
-      <w:r>
-        <w:t xml:space="preserve"> </w:t>
-      </w:r>
-      <w:r>
-        <w:t xml:space="preserve">(</w:t>
-      </w:r>
-      <w:hyperlink w:anchor="ref-Carlbring2018">
-        <w:r>
-          <w:rPr>
-            <w:rStyle w:val="Hyperlink"/>
-          </w:rPr>
-          <w:t xml:space="preserve">Carlbring et al., 2018</w:t>
-        </w:r>
-      </w:hyperlink>
-      <w:r>
-        <w:t xml:space="preserve">)</w:t>
-      </w:r>
-      <w:r>
-        <w:t xml:space="preserve">.</w:t>
-      </w:r>
-    </w:p>
-    <w:p>
-      <w:pPr>
-        <w:pStyle w:val="BodyText"/>
-      </w:pPr>
-      <w:r>
-        <w:t xml:space="preserve">These findings were supplemented by the analysis of clinical significant change, where,</w:t>
-      </w:r>
-      <w:r>
-        <w:t xml:space="preserve"> </w:t>
-      </w:r>
-      <m:oMath>
-        <m:r>
-          <m:t>n</m:t>
-        </m:r>
-      </m:oMath>
-      <w:r>
-        <w:t xml:space="preserve"> </w:t>
-      </w:r>
-      <w:r>
-        <w:t xml:space="preserve">= 14 (21%) had recovered from social anxiety at Follow-up in the Unguided self-help group, and</w:t>
-      </w:r>
-      <w:r>
-        <w:t xml:space="preserve"> </w:t>
-      </w:r>
-      <m:oMath>
-        <m:r>
-          <m:t>n</m:t>
-        </m:r>
-      </m:oMath>
-      <w:r>
-        <w:t xml:space="preserve"> </w:t>
-      </w:r>
-      <w:r>
-        <w:t xml:space="preserve">= 18 (26%) in the group that were guided by therapists. In addition,</w:t>
-      </w:r>
-      <w:r>
-        <w:t xml:space="preserve"> </w:t>
-      </w:r>
-      <m:oMath>
-        <m:r>
-          <m:t>n</m:t>
-        </m:r>
-      </m:oMath>
-      <w:r>
-        <w:t xml:space="preserve"> </w:t>
-      </w:r>
-      <w:r>
-        <w:t xml:space="preserve">= 18 (26%) in the Guided self-help group had recovered from depression at Follow-up.</w:t>
-      </w:r>
-      <w:r>
-        <w:t xml:space="preserve"> </w:t>
-      </w:r>
-      <w:r>
-        <w:t xml:space="preserve">(Also, compare w/ frequencies or reliable change, e.g.</w:t>
-      </w:r>
-      <w:r>
-        <w:t xml:space="preserve"> </w:t>
-      </w:r>
-      <w:hyperlink w:anchor="ref-Rozental2015">
-        <w:r>
-          <w:rPr>
-            <w:rStyle w:val="Hyperlink"/>
-          </w:rPr>
-          <w:t xml:space="preserve">Rozental et al., 2015</w:t>
-        </w:r>
-      </w:hyperlink>
-      <w:r>
-        <w:t xml:space="preserve">.)</w:t>
-      </w:r>
-    </w:p>
-    <w:bookmarkEnd w:id="53"/>
-    <w:bookmarkStart w:id="54" w:name="no-effects-on-gad"/>
-    <w:p>
-      <w:pPr>
-        <w:pStyle w:val="Heading4"/>
-      </w:pPr>
-      <w:r>
-        <w:t xml:space="preserve">No effects on GAD</w:t>
-      </w:r>
-    </w:p>
-    <w:p>
-      <w:pPr>
-        <w:pStyle w:val="FirstParagraph"/>
-      </w:pPr>
-      <w:r>
-        <w:t xml:space="preserve">The intervention was insufficient in ameliorating symptoms of generalized anxiety, which can be understood as a disorder of attentional/cognitive and behavioral rigidity</w:t>
-      </w:r>
-      <w:r>
-        <w:t xml:space="preserve"> </w:t>
-      </w:r>
-      <w:r>
-        <w:t xml:space="preserve">(</w:t>
-      </w:r>
-      <w:hyperlink w:anchor="ref-Hayes2004a">
-        <w:r>
-          <w:rPr>
-            <w:rStyle w:val="Hyperlink"/>
-          </w:rPr>
-          <w:t xml:space="preserve">Hayes, 2004</w:t>
-        </w:r>
-      </w:hyperlink>
-      <w:r>
-        <w:t xml:space="preserve">)</w:t>
-      </w:r>
-      <w:r>
-        <w:t xml:space="preserve">. Most likely, the overall structure of the Respekt</w:t>
-      </w:r>
-      <w:r>
-        <w:rPr>
-          <w:vertAlign w:val="superscript"/>
-        </w:rPr>
-        <w:t xml:space="preserve">2</w:t>
-      </w:r>
-      <w:r>
-        <w:t xml:space="preserve"> </w:t>
-      </w:r>
-      <w:r>
-        <w:t xml:space="preserve">intervention, with its emphasis on cheer-leading participants in design and performing in-vivo behavioral experiments early on in treatment was not adequate in adressing GAD symptoms where non-commitment to exposure often is an important first hurdle to overcome. (To be investigated.)</w:t>
+        <w:t xml:space="preserve">intervention, with its emphasis on cheer-leading participants in design and performing in-vivo behavioral experiments early on in treatment was not adequate in addressing GAD symptoms where non-commitment to exposure often is an important first hurdle to overcome. (To be investigated.)</w:t>
       </w:r>
     </w:p>
     <w:bookmarkEnd w:id="54"/>

</xml_diff>

<commit_message>
extend the discussion section
</commit_message>
<xml_diff>
--- a/r2fu-article.docx
+++ b/r2fu-article.docx
@@ -1119,7 +1119,7 @@
         <w:pStyle w:val="BodyText"/>
       </w:pPr>
       <w:r>
-        <w:t xml:space="preserve">This study aims to evaluate the effects of an eight-week iCBT intervention for assertiveness, Respekt</w:t>
+        <w:t xml:space="preserve">This study aims to evaluate the effects of an eight-week iCBT intervention for healthy assertiveness, Respekt</w:t>
       </w:r>
       <w:r>
         <w:rPr>
@@ -1128,7 +1128,22 @@
         <w:t xml:space="preserve">2</w:t>
       </w:r>
       <w:r>
-        <w:t xml:space="preserve">, based on the</w:t>
+        <w:t xml:space="preserve"> </w:t>
+      </w:r>
+      <w:r>
+        <w:t xml:space="preserve">(</w:t>
+      </w:r>
+      <w:r>
+        <w:t xml:space="preserve">‘</w:t>
+      </w:r>
+      <w:r>
+        <w:t xml:space="preserve">Respect Squared</w:t>
+      </w:r>
+      <w:r>
+        <w:t xml:space="preserve">’</w:t>
+      </w:r>
+      <w:r>
+        <w:t xml:space="preserve">), based on the</w:t>
       </w:r>
       <w:r>
         <w:t xml:space="preserve"> </w:t>
@@ -8439,7 +8454,7 @@
     <w:bookmarkEnd w:id="49"/>
     <w:bookmarkEnd w:id="50"/>
     <w:bookmarkEnd w:id="51"/>
-    <w:bookmarkStart w:id="131" w:name="discussion"/>
+    <w:bookmarkStart w:id="138" w:name="discussion"/>
     <w:p>
       <w:pPr>
         <w:pStyle w:val="Heading1"/>
@@ -8921,7 +8936,7 @@
         <w:t xml:space="preserve"> </w:t>
       </w:r>
       <w:r>
-        <w:t xml:space="preserve">intervention, with its emphasis on cheer-leading participants in design and performing in-vivo behavioral experiments early on in treatment was not adequate in addressing GAD symptoms where non-commitment to exposure often is an important first hurdle to overcome. (To be investigated.)</w:t>
+        <w:t xml:space="preserve">intervention, with its emphasis on cheer-leading participants in designing and performing in-vivo behavioral experiments early on in treatment, was not adequate in addressing GAD symptoms where non-commitment to exposure often is an important first hurdle to overcome. (To be investigated.)</w:t>
       </w:r>
     </w:p>
     <w:p>
@@ -8941,19 +8956,16 @@
         <w:t xml:space="preserve"> </w:t>
       </w:r>
       <w:r>
-        <w:t xml:space="preserve">clearly reduced symptoms of social anxiety across both treatment conditions, and over time possibly reduced symptoms of depression, to a moderate degree, among participants that were guided by therapists.</w:t>
-      </w:r>
-      <w:r>
-        <w:t xml:space="preserve"> </w:t>
-      </w:r>
-    </w:p>
-    <w:bookmarkStart w:id="52" w:name="limitations"/>
+        <w:t xml:space="preserve">clearly reduced symptoms of social anxiety across both treatment conditions, and over time possibly reduced symptoms of depression, to a moderate degree, among participants that were guided by therapists. This demonstrates that assertiveness has a potential as a target in CBT and iCBT, in the treatment of both psychiatric syndromes and non-syndromal problems in living, calling for more research on the construct, and its application.</w:t>
+      </w:r>
+    </w:p>
+    <w:bookmarkStart w:id="52" w:name="limitations-and-future-directions"/>
     <w:p>
       <w:pPr>
         <w:pStyle w:val="Heading2"/>
       </w:pPr>
       <w:r>
-        <w:t xml:space="preserve">Limitations</w:t>
+        <w:t xml:space="preserve">Limitations and future directions</w:t>
       </w:r>
     </w:p>
     <w:p>
@@ -9002,8 +9014,211 @@
         <w:t xml:space="preserve">Another methodological drawback of the current study is that some of the measurement scales were recently translated into Swedish, without back-translation, somewhat impairing the ability to compare findings with norms found for the original english-speaking populations where the original scaled were validated. The Swedish adaptations of the RAS and AAA-S scales should to be quality controlled with back-translation prior to future usage, and if possible also validated for Swedish clinical and non-clinical populations.</w:t>
       </w:r>
     </w:p>
+    <w:p>
+      <w:pPr>
+        <w:pStyle w:val="BodyText"/>
+      </w:pPr>
+      <w:r>
+        <w:t xml:space="preserve">It is also noteworthy that the PHQ-9 mean of the non-active Waitlist control group increases as the participants wait in line to begin treatment; this might be due to the nocebo or ”reverse placebo” effect</w:t>
+      </w:r>
+      <w:r>
+        <w:t xml:space="preserve"> </w:t>
+      </w:r>
+      <w:r>
+        <w:t xml:space="preserve">(</w:t>
+      </w:r>
+      <w:hyperlink w:anchor="ref-Furukawa2014">
+        <w:r>
+          <w:rPr>
+            <w:rStyle w:val="Hyperlink"/>
+          </w:rPr>
+          <w:t xml:space="preserve">Furukawa et al., 2014</w:t>
+        </w:r>
+      </w:hyperlink>
+      <w:r>
+        <w:t xml:space="preserve">)</w:t>
+      </w:r>
+      <w:r>
+        <w:t xml:space="preserve">, where participants’ expectations contribute to their mood actually worsening, which in turn risks inflating between group effect sizes. To cancel any possible nocebo effect, the most conservative estimated marginal mean from either the Pre, During, Post time points was used for all within group pairwise comparisons for each scale. In a possible future study, researchers would be wise to use an active wait list condition, such as participation in a discussion forum, to mitigate the problem</w:t>
+      </w:r>
+      <w:r>
+        <w:t xml:space="preserve"> </w:t>
+      </w:r>
+      <w:r>
+        <w:t xml:space="preserve">(</w:t>
+      </w:r>
+      <w:hyperlink w:anchor="ref-Cuijpers2016">
+        <w:r>
+          <w:rPr>
+            <w:rStyle w:val="Hyperlink"/>
+          </w:rPr>
+          <w:t xml:space="preserve">Cuijpers et al., 2016</w:t>
+        </w:r>
+      </w:hyperlink>
+      <w:r>
+        <w:t xml:space="preserve">)</w:t>
+      </w:r>
+      <w:r>
+        <w:t xml:space="preserve">.</w:t>
+      </w:r>
+    </w:p>
+    <w:p>
+      <w:pPr>
+        <w:pStyle w:val="BodyText"/>
+      </w:pPr>
+      <w:r>
+        <w:t xml:space="preserve">In the current study, we found that participation in Respekt</w:t>
+      </w:r>
+      <w:r>
+        <w:rPr>
+          <w:vertAlign w:val="superscript"/>
+        </w:rPr>
+        <w:t xml:space="preserve">2</w:t>
+      </w:r>
+      <w:r>
+        <w:t xml:space="preserve"> </w:t>
+      </w:r>
+      <w:r>
+        <w:t xml:space="preserve">did indeed increase assertive expressions, thereby reducing self-assessed social anxiety in a non-clinical sample. The intervention did not have an immediate effect on generalized anxiety or depression, although there was some within-group evidence for beneficial longer-term effects on depression. Building on this foundation, future studies could further investigate clinical populations, comparing the effects of Respekt</w:t>
+      </w:r>
+      <w:r>
+        <w:rPr>
+          <w:vertAlign w:val="superscript"/>
+        </w:rPr>
+        <w:t xml:space="preserve">2</w:t>
+      </w:r>
+      <w:r>
+        <w:t xml:space="preserve"> </w:t>
+      </w:r>
+      <w:r>
+        <w:t xml:space="preserve">with manualized treatments commonly deployed in psychiatric settings for syndromes that are associated with lack of assertiveness, such as social phobia, generalized anxiety, emotional instability, schizophrenia, and depression. Apart from psychiatric syndromes, assertiveness has been linked to work-related stress, work–private life balance issues, and relationship problems</w:t>
+      </w:r>
+      <w:r>
+        <w:t xml:space="preserve"> </w:t>
+      </w:r>
+      <w:r>
+        <w:t xml:space="preserve">(</w:t>
+      </w:r>
+      <w:hyperlink w:anchor="ref-Speed2018a">
+        <w:r>
+          <w:rPr>
+            <w:rStyle w:val="Hyperlink"/>
+          </w:rPr>
+          <w:t xml:space="preserve">Speed et al., 2018</w:t>
+        </w:r>
+      </w:hyperlink>
+      <w:r>
+        <w:t xml:space="preserve">)</w:t>
+      </w:r>
+      <w:r>
+        <w:t xml:space="preserve">. For future research, we propose investigations of links between unassertiveness and these non-clinical problems that nevertheless are associated with suffering and problems in living.</w:t>
+      </w:r>
+    </w:p>
+    <w:p>
+      <w:pPr>
+        <w:pStyle w:val="BodyText"/>
+      </w:pPr>
+      <w:r>
+        <w:t xml:space="preserve">Healthy assertiveness as a transdiagnostic construct holds the potential to be a flexible target in a multitude of settings and with a multitude of populations. The authors of the current study would also like to test the effect of Respekt</w:t>
+      </w:r>
+      <w:r>
+        <w:rPr>
+          <w:vertAlign w:val="superscript"/>
+        </w:rPr>
+        <w:t xml:space="preserve">2</w:t>
+      </w:r>
+      <w:r>
+        <w:t xml:space="preserve"> </w:t>
+      </w:r>
+      <w:r>
+        <w:t xml:space="preserve">on other positively formulated trans-diagnostic behavioral approach goals such as those captured the Valued Living Questionnaire</w:t>
+      </w:r>
+      <w:r>
+        <w:t xml:space="preserve"> </w:t>
+      </w:r>
+      <w:r>
+        <w:t xml:space="preserve">(VLQ;</w:t>
+      </w:r>
+      <w:r>
+        <w:t xml:space="preserve"> </w:t>
+      </w:r>
+      <w:hyperlink w:anchor="ref-Wilson2010">
+        <w:r>
+          <w:rPr>
+            <w:rStyle w:val="Hyperlink"/>
+          </w:rPr>
+          <w:t xml:space="preserve">Wilson et al., 2010</w:t>
+        </w:r>
+      </w:hyperlink>
+      <w:r>
+        <w:t xml:space="preserve">)</w:t>
+      </w:r>
+      <w:r>
+        <w:t xml:space="preserve"> </w:t>
+      </w:r>
+      <w:r>
+        <w:t xml:space="preserve">and the Acceptance and Action Questionnaire (AAQ-II;</w:t>
+      </w:r>
+      <w:r>
+        <w:t xml:space="preserve"> </w:t>
+      </w:r>
+      <w:hyperlink w:anchor="ref-Lundgren2016">
+        <w:r>
+          <w:rPr>
+            <w:rStyle w:val="Hyperlink"/>
+          </w:rPr>
+          <w:t xml:space="preserve">Lundgren &amp; Parling</w:t>
+        </w:r>
+      </w:hyperlink>
+      <w:r>
+        <w:t xml:space="preserve"> </w:t>
+      </w:r>
+      <w:r>
+        <w:t xml:space="preserve">(</w:t>
+      </w:r>
+      <w:hyperlink w:anchor="ref-Lundgren2016">
+        <w:r>
+          <w:rPr>
+            <w:rStyle w:val="Hyperlink"/>
+          </w:rPr>
+          <w:t xml:space="preserve">2017</w:t>
+        </w:r>
+      </w:hyperlink>
+      <w:r>
+        <w:t xml:space="preserve">)</w:t>
+      </w:r>
+      <w:r>
+        <w:t xml:space="preserve">). Further exploration of how the assertiveness relates to these and other constructs could illuminate what goals are best suited for what patient populations, in order to find the best targets to</w:t>
+      </w:r>
+      <w:r>
+        <w:t xml:space="preserve"> </w:t>
+      </w:r>
+      <w:r>
+        <w:t xml:space="preserve">“</w:t>
+      </w:r>
+      <w:r>
+        <w:t xml:space="preserve">short circuit</w:t>
+      </w:r>
+      <w:r>
+        <w:t xml:space="preserve">”</w:t>
+      </w:r>
+      <w:r>
+        <w:t xml:space="preserve"> </w:t>
+      </w:r>
+      <w:r>
+        <w:t xml:space="preserve">verbally expressed defenses and thus increase willingness to engage new learning as quickly as possible.</w:t>
+      </w:r>
+    </w:p>
+    <w:p>
+      <w:pPr>
+        <w:pStyle w:val="BodyText"/>
+      </w:pPr>
+      <w:r>
+        <w:t xml:space="preserve">Any future replication or extended version of the current study should collect data at more time-points, allowing fitting of data not only to random intercepts (controlling for/capturing initial differences between subjects), but also to random slopes (controlling for/capturing different trajectories), and possibly also additional levels, i.e. to to quantify therapist factors.</w:t>
+      </w:r>
+    </w:p>
     <w:bookmarkEnd w:id="52"/>
-    <w:bookmarkStart w:id="130" w:name="references"/>
+    <w:bookmarkStart w:id="137" w:name="references"/>
     <w:p>
       <w:pPr>
         <w:pStyle w:val="Heading2"/>
@@ -9012,7 +9227,7 @@
         <w:t xml:space="preserve">References</w:t>
       </w:r>
     </w:p>
-    <w:bookmarkStart w:id="129" w:name="refs"/>
+    <w:bookmarkStart w:id="136" w:name="refs"/>
     <w:bookmarkStart w:id="53" w:name="ref-alberti1974your"/>
     <w:p>
       <w:pPr>
@@ -9597,7 +9812,54 @@
       </w:hyperlink>
     </w:p>
     <w:bookmarkEnd w:id="75"/>
-    <w:bookmarkStart w:id="77" w:name="ref-Day2013"/>
+    <w:bookmarkStart w:id="77" w:name="ref-Cuijpers2016"/>
+    <w:p>
+      <w:pPr>
+        <w:pStyle w:val="Bibliography"/>
+      </w:pPr>
+      <w:r>
+        <w:t xml:space="preserve">Cuijpers, P., Cristea, I. A., Karyotaki, E., Reijnders, M., &amp; Huibers, M. J. H. (2016). How effective are cognitive behavior therapies for major depression and anxiety disorders? A meta-analytic update of the evidence.</w:t>
+      </w:r>
+      <w:r>
+        <w:t xml:space="preserve"> </w:t>
+      </w:r>
+      <w:r>
+        <w:rPr>
+          <w:iCs/>
+          <w:i/>
+        </w:rPr>
+        <w:t xml:space="preserve">World Psychiatry</w:t>
+      </w:r>
+      <w:r>
+        <w:t xml:space="preserve">,</w:t>
+      </w:r>
+      <w:r>
+        <w:t xml:space="preserve"> </w:t>
+      </w:r>
+      <w:r>
+        <w:rPr>
+          <w:iCs/>
+          <w:i/>
+        </w:rPr>
+        <w:t xml:space="preserve">15</w:t>
+      </w:r>
+      <w:r>
+        <w:t xml:space="preserve">, 245–258.</w:t>
+      </w:r>
+      <w:r>
+        <w:t xml:space="preserve"> </w:t>
+      </w:r>
+      <w:hyperlink r:id="rId76">
+        <w:r>
+          <w:rPr>
+            <w:rStyle w:val="Hyperlink"/>
+          </w:rPr>
+          <w:t xml:space="preserve">https://doi.org/10.1002/wps.20346</w:t>
+        </w:r>
+      </w:hyperlink>
+    </w:p>
+    <w:bookmarkEnd w:id="77"/>
+    <w:bookmarkStart w:id="79" w:name="ref-Day2013"/>
     <w:p>
       <w:pPr>
         <w:pStyle w:val="Bibliography"/>
@@ -9643,7 +9905,7 @@
       <w:r>
         <w:t xml:space="preserve"> </w:t>
       </w:r>
-      <w:hyperlink r:id="rId76">
+      <w:hyperlink r:id="rId78">
         <w:r>
           <w:rPr>
             <w:rStyle w:val="Hyperlink"/>
@@ -9652,8 +9914,8 @@
         </w:r>
       </w:hyperlink>
     </w:p>
-    <w:bookmarkEnd w:id="77"/>
-    <w:bookmarkStart w:id="78" w:name="ref-fensterheim1975don"/>
+    <w:bookmarkEnd w:id="79"/>
+    <w:bookmarkStart w:id="80" w:name="ref-fensterheim1975don"/>
     <w:p>
       <w:pPr>
         <w:pStyle w:val="Bibliography"/>
@@ -9675,8 +9937,8 @@
         <w:t xml:space="preserve">. Dell Publishing Company.</w:t>
       </w:r>
     </w:p>
-    <w:bookmarkEnd w:id="78"/>
-    <w:bookmarkStart w:id="80" w:name="ref-Fresco2001"/>
+    <w:bookmarkEnd w:id="80"/>
+    <w:bookmarkStart w:id="82" w:name="ref-Fresco2001"/>
     <w:p>
       <w:pPr>
         <w:pStyle w:val="Bibliography"/>
@@ -9722,7 +9984,7 @@
       <w:r>
         <w:t xml:space="preserve"> </w:t>
       </w:r>
-      <w:hyperlink r:id="rId79">
+      <w:hyperlink r:id="rId81">
         <w:r>
           <w:rPr>
             <w:rStyle w:val="Hyperlink"/>
@@ -9731,8 +9993,55 @@
         </w:r>
       </w:hyperlink>
     </w:p>
-    <w:bookmarkEnd w:id="80"/>
-    <w:bookmarkStart w:id="81" w:name="ref-gambrill1975assertion"/>
+    <w:bookmarkEnd w:id="82"/>
+    <w:bookmarkStart w:id="84" w:name="ref-Furukawa2014"/>
+    <w:p>
+      <w:pPr>
+        <w:pStyle w:val="Bibliography"/>
+      </w:pPr>
+      <w:r>
+        <w:t xml:space="preserve">Furukawa, T. A., Noma, H., Caldwell, D. M., Honyashiki, M., Shinohara, K., Imai, H., Chen, P., Hunot, V., &amp; Churchill, R. (2014). Waiting list may be a nocebo condition in psychotherapy trials: A contribution from network meta-analysis.</w:t>
+      </w:r>
+      <w:r>
+        <w:t xml:space="preserve"> </w:t>
+      </w:r>
+      <w:r>
+        <w:rPr>
+          <w:iCs/>
+          <w:i/>
+        </w:rPr>
+        <w:t xml:space="preserve">Acta Psychiatrica Scandinavica</w:t>
+      </w:r>
+      <w:r>
+        <w:t xml:space="preserve">,</w:t>
+      </w:r>
+      <w:r>
+        <w:t xml:space="preserve"> </w:t>
+      </w:r>
+      <w:r>
+        <w:rPr>
+          <w:iCs/>
+          <w:i/>
+        </w:rPr>
+        <w:t xml:space="preserve">130</w:t>
+      </w:r>
+      <w:r>
+        <w:t xml:space="preserve">, 181–192.</w:t>
+      </w:r>
+      <w:r>
+        <w:t xml:space="preserve"> </w:t>
+      </w:r>
+      <w:hyperlink r:id="rId83">
+        <w:r>
+          <w:rPr>
+            <w:rStyle w:val="Hyperlink"/>
+          </w:rPr>
+          <w:t xml:space="preserve">https://doi.org/10.1111/acps.12275</w:t>
+        </w:r>
+      </w:hyperlink>
+    </w:p>
+    <w:bookmarkEnd w:id="84"/>
+    <w:bookmarkStart w:id="85" w:name="ref-gambrill1975assertion"/>
     <w:p>
       <w:pPr>
         <w:pStyle w:val="Bibliography"/>
@@ -9776,8 +10085,8 @@
         <w:t xml:space="preserve">(4), 550–561.</w:t>
       </w:r>
     </w:p>
-    <w:bookmarkEnd w:id="81"/>
-    <w:bookmarkStart w:id="83" w:name="ref-RandomOrg"/>
+    <w:bookmarkEnd w:id="85"/>
+    <w:bookmarkStart w:id="87" w:name="ref-RandomOrg"/>
     <w:p>
       <w:pPr>
         <w:pStyle w:val="Bibliography"/>
@@ -9815,7 +10124,7 @@
       <w:r>
         <w:t xml:space="preserve"> </w:t>
       </w:r>
-      <w:hyperlink r:id="rId82">
+      <w:hyperlink r:id="rId86">
         <w:r>
           <w:rPr>
             <w:rStyle w:val="Hyperlink"/>
@@ -9827,8 +10136,8 @@
         <w:t xml:space="preserve">.</w:t>
       </w:r>
     </w:p>
-    <w:bookmarkEnd w:id="83"/>
-    <w:bookmarkStart w:id="85" w:name="ref-Hayes2004a"/>
+    <w:bookmarkEnd w:id="87"/>
+    <w:bookmarkStart w:id="89" w:name="ref-Hayes2004a"/>
     <w:p>
       <w:pPr>
         <w:pStyle w:val="Bibliography"/>
@@ -9874,7 +10183,7 @@
       <w:r>
         <w:t xml:space="preserve"> </w:t>
       </w:r>
-      <w:hyperlink r:id="rId84">
+      <w:hyperlink r:id="rId88">
         <w:r>
           <w:rPr>
             <w:rStyle w:val="Hyperlink"/>
@@ -9883,8 +10192,8 @@
         </w:r>
       </w:hyperlink>
     </w:p>
-    <w:bookmarkEnd w:id="85"/>
-    <w:bookmarkStart w:id="87" w:name="ref-Hofmann2012"/>
+    <w:bookmarkEnd w:id="89"/>
+    <w:bookmarkStart w:id="91" w:name="ref-Hofmann2012"/>
     <w:p>
       <w:pPr>
         <w:pStyle w:val="Bibliography"/>
@@ -9930,7 +10239,7 @@
       <w:r>
         <w:t xml:space="preserve"> </w:t>
       </w:r>
-      <w:hyperlink r:id="rId86">
+      <w:hyperlink r:id="rId90">
         <w:r>
           <w:rPr>
             <w:rStyle w:val="Hyperlink"/>
@@ -9939,8 +10248,8 @@
         </w:r>
       </w:hyperlink>
     </w:p>
-    <w:bookmarkEnd w:id="87"/>
-    <w:bookmarkStart w:id="88" w:name="ref-Jacobson1991"/>
+    <w:bookmarkEnd w:id="91"/>
+    <w:bookmarkStart w:id="92" w:name="ref-Jacobson1991"/>
     <w:p>
       <w:pPr>
         <w:pStyle w:val="Bibliography"/>
@@ -9984,8 +10293,8 @@
         <w:t xml:space="preserve">(1), 12–19.</w:t>
       </w:r>
     </w:p>
-    <w:bookmarkEnd w:id="88"/>
-    <w:bookmarkStart w:id="90" w:name="ref-Kroenke2010"/>
+    <w:bookmarkEnd w:id="92"/>
+    <w:bookmarkStart w:id="94" w:name="ref-Kroenke2010"/>
     <w:p>
       <w:pPr>
         <w:pStyle w:val="Bibliography"/>
@@ -10031,7 +10340,7 @@
       <w:r>
         <w:t xml:space="preserve"> </w:t>
       </w:r>
-      <w:hyperlink r:id="rId89">
+      <w:hyperlink r:id="rId93">
         <w:r>
           <w:rPr>
             <w:rStyle w:val="Hyperlink"/>
@@ -10040,8 +10349,8 @@
         </w:r>
       </w:hyperlink>
     </w:p>
-    <w:bookmarkEnd w:id="90"/>
-    <w:bookmarkStart w:id="92" w:name="ref-R-lmerTest"/>
+    <w:bookmarkEnd w:id="94"/>
+    <w:bookmarkStart w:id="96" w:name="ref-R-lmerTest"/>
     <w:p>
       <w:pPr>
         <w:pStyle w:val="Bibliography"/>
@@ -10065,7 +10374,7 @@
       <w:r>
         <w:t xml:space="preserve"> </w:t>
       </w:r>
-      <w:hyperlink r:id="rId91">
+      <w:hyperlink r:id="rId95">
         <w:r>
           <w:rPr>
             <w:rStyle w:val="Hyperlink"/>
@@ -10074,8 +10383,8 @@
         </w:r>
       </w:hyperlink>
     </w:p>
-    <w:bookmarkEnd w:id="92"/>
-    <w:bookmarkStart w:id="94" w:name="ref-R-emmeans"/>
+    <w:bookmarkEnd w:id="96"/>
+    <w:bookmarkStart w:id="98" w:name="ref-R-emmeans"/>
     <w:p>
       <w:pPr>
         <w:pStyle w:val="Bibliography"/>
@@ -10099,7 +10408,7 @@
       <w:r>
         <w:t xml:space="preserve"> </w:t>
       </w:r>
-      <w:hyperlink r:id="rId93">
+      <w:hyperlink r:id="rId97">
         <w:r>
           <w:rPr>
             <w:rStyle w:val="Hyperlink"/>
@@ -10108,8 +10417,8 @@
         </w:r>
       </w:hyperlink>
     </w:p>
-    <w:bookmarkEnd w:id="94"/>
-    <w:bookmarkStart w:id="96" w:name="ref-LINEHAN1979"/>
+    <w:bookmarkEnd w:id="98"/>
+    <w:bookmarkStart w:id="100" w:name="ref-LINEHAN1979"/>
     <w:p>
       <w:pPr>
         <w:pStyle w:val="Bibliography"/>
@@ -10145,7 +10454,7 @@
       <w:r>
         <w:t xml:space="preserve"> </w:t>
       </w:r>
-      <w:hyperlink r:id="rId95">
+      <w:hyperlink r:id="rId99">
         <w:r>
           <w:rPr>
             <w:rStyle w:val="Hyperlink"/>
@@ -10154,8 +10463,8 @@
         </w:r>
       </w:hyperlink>
     </w:p>
-    <w:bookmarkEnd w:id="96"/>
-    <w:bookmarkStart w:id="97" w:name="ref-linehan1993skills"/>
+    <w:bookmarkEnd w:id="100"/>
+    <w:bookmarkStart w:id="101" w:name="ref-linehan1993skills"/>
     <w:p>
       <w:pPr>
         <w:pStyle w:val="Bibliography"/>
@@ -10177,8 +10486,8 @@
         <w:t xml:space="preserve"> The Guilford Press.</w:t>
       </w:r>
     </w:p>
-    <w:bookmarkEnd w:id="97"/>
-    <w:bookmarkStart w:id="99" w:name="ref-R-ggeffects"/>
+    <w:bookmarkEnd w:id="101"/>
+    <w:bookmarkStart w:id="103" w:name="ref-R-ggeffects"/>
     <w:p>
       <w:pPr>
         <w:pStyle w:val="Bibliography"/>
@@ -10224,7 +10533,7 @@
       <w:r>
         <w:t xml:space="preserve"> </w:t>
       </w:r>
-      <w:hyperlink r:id="rId98">
+      <w:hyperlink r:id="rId102">
         <w:r>
           <w:rPr>
             <w:rStyle w:val="Hyperlink"/>
@@ -10233,8 +10542,8 @@
         </w:r>
       </w:hyperlink>
     </w:p>
-    <w:bookmarkEnd w:id="99"/>
-    <w:bookmarkStart w:id="101" w:name="ref-R-performance"/>
+    <w:bookmarkEnd w:id="103"/>
+    <w:bookmarkStart w:id="105" w:name="ref-R-performance"/>
     <w:p>
       <w:pPr>
         <w:pStyle w:val="Bibliography"/>
@@ -10258,7 +10567,7 @@
       <w:r>
         <w:t xml:space="preserve"> </w:t>
       </w:r>
-      <w:hyperlink r:id="rId100">
+      <w:hyperlink r:id="rId104">
         <w:r>
           <w:rPr>
             <w:rStyle w:val="Hyperlink"/>
@@ -10267,8 +10576,55 @@
         </w:r>
       </w:hyperlink>
     </w:p>
-    <w:bookmarkEnd w:id="101"/>
-    <w:bookmarkStart w:id="103" w:name="ref-michel2008"/>
+    <w:bookmarkEnd w:id="105"/>
+    <w:bookmarkStart w:id="107" w:name="ref-Lundgren2016"/>
+    <w:p>
+      <w:pPr>
+        <w:pStyle w:val="Bibliography"/>
+      </w:pPr>
+      <w:r>
+        <w:t xml:space="preserve">Lundgren, T., &amp; Parling, T. (2017). Swedish acceptance and action questionnaire (SAAQ): A psychometric evaluation.</w:t>
+      </w:r>
+      <w:r>
+        <w:t xml:space="preserve"> </w:t>
+      </w:r>
+      <w:r>
+        <w:rPr>
+          <w:iCs/>
+          <w:i/>
+        </w:rPr>
+        <w:t xml:space="preserve">Cognitive Behaviour Therapy</w:t>
+      </w:r>
+      <w:r>
+        <w:t xml:space="preserve">,</w:t>
+      </w:r>
+      <w:r>
+        <w:t xml:space="preserve"> </w:t>
+      </w:r>
+      <w:r>
+        <w:rPr>
+          <w:iCs/>
+          <w:i/>
+        </w:rPr>
+        <w:t xml:space="preserve">46</w:t>
+      </w:r>
+      <w:r>
+        <w:t xml:space="preserve">, 315–326.</w:t>
+      </w:r>
+      <w:r>
+        <w:t xml:space="preserve"> </w:t>
+      </w:r>
+      <w:hyperlink r:id="rId106">
+        <w:r>
+          <w:rPr>
+            <w:rStyle w:val="Hyperlink"/>
+          </w:rPr>
+          <w:t xml:space="preserve">https://doi.org/10.1080/16506073.2016.1250228</w:t>
+        </w:r>
+      </w:hyperlink>
+    </w:p>
+    <w:bookmarkEnd w:id="107"/>
+    <w:bookmarkStart w:id="109" w:name="ref-michel2008"/>
     <w:p>
       <w:pPr>
         <w:pStyle w:val="Bibliography"/>
@@ -10292,7 +10648,7 @@
       <w:r>
         <w:t xml:space="preserve"> </w:t>
       </w:r>
-      <w:hyperlink r:id="rId102">
+      <w:hyperlink r:id="rId108">
         <w:r>
           <w:rPr>
             <w:rStyle w:val="Hyperlink"/>
@@ -10301,8 +10657,8 @@
         </w:r>
       </w:hyperlink>
     </w:p>
-    <w:bookmarkEnd w:id="103"/>
-    <w:bookmarkStart w:id="105" w:name="ref-Mitamura2018"/>
+    <w:bookmarkEnd w:id="109"/>
+    <w:bookmarkStart w:id="111" w:name="ref-Mitamura2018"/>
     <w:p>
       <w:pPr>
         <w:pStyle w:val="Bibliography"/>
@@ -10348,7 +10704,7 @@
       <w:r>
         <w:t xml:space="preserve"> </w:t>
       </w:r>
-      <w:hyperlink r:id="rId104">
+      <w:hyperlink r:id="rId110">
         <w:r>
           <w:rPr>
             <w:rStyle w:val="Hyperlink"/>
@@ -10357,8 +10713,8 @@
         </w:r>
       </w:hyperlink>
     </w:p>
-    <w:bookmarkEnd w:id="105"/>
-    <w:bookmarkStart w:id="106" w:name="ref-ost2006tillampad"/>
+    <w:bookmarkEnd w:id="111"/>
+    <w:bookmarkStart w:id="112" w:name="ref-ost2006tillampad"/>
     <w:p>
       <w:pPr>
         <w:pStyle w:val="Bibliography"/>
@@ -10403,8 +10759,8 @@
         <w:t xml:space="preserve">st.</w:t>
       </w:r>
     </w:p>
-    <w:bookmarkEnd w:id="106"/>
-    <w:bookmarkStart w:id="107" w:name="ref-powell2017mental"/>
+    <w:bookmarkEnd w:id="112"/>
+    <w:bookmarkStart w:id="113" w:name="ref-powell2017mental"/>
     <w:p>
       <w:pPr>
         <w:pStyle w:val="Bibliography"/>
@@ -10426,8 +10782,8 @@
         <w:t xml:space="preserve">. Routledge.</w:t>
       </w:r>
     </w:p>
-    <w:bookmarkEnd w:id="107"/>
-    <w:bookmarkStart w:id="109" w:name="ref-Rathus1973"/>
+    <w:bookmarkEnd w:id="113"/>
+    <w:bookmarkStart w:id="115" w:name="ref-Rathus1973"/>
     <w:p>
       <w:pPr>
         <w:pStyle w:val="Bibliography"/>
@@ -10473,7 +10829,7 @@
       <w:r>
         <w:t xml:space="preserve"> </w:t>
       </w:r>
-      <w:hyperlink r:id="rId108">
+      <w:hyperlink r:id="rId114">
         <w:r>
           <w:rPr>
             <w:rStyle w:val="Hyperlink"/>
@@ -10482,8 +10838,8 @@
         </w:r>
       </w:hyperlink>
     </w:p>
-    <w:bookmarkEnd w:id="109"/>
-    <w:bookmarkStart w:id="111" w:name="ref-Rozental2015"/>
+    <w:bookmarkEnd w:id="115"/>
+    <w:bookmarkStart w:id="117" w:name="ref-Rozental2015"/>
     <w:p>
       <w:pPr>
         <w:pStyle w:val="Bibliography"/>
@@ -10529,7 +10885,7 @@
       <w:r>
         <w:t xml:space="preserve"> </w:t>
       </w:r>
-      <w:hyperlink r:id="rId110">
+      <w:hyperlink r:id="rId116">
         <w:r>
           <w:rPr>
             <w:rStyle w:val="Hyperlink"/>
@@ -10538,8 +10894,8 @@
         </w:r>
       </w:hyperlink>
     </w:p>
-    <w:bookmarkEnd w:id="111"/>
-    <w:bookmarkStart w:id="113" w:name="ref-Rozental2017"/>
+    <w:bookmarkEnd w:id="117"/>
+    <w:bookmarkStart w:id="119" w:name="ref-Rozental2017"/>
     <w:p>
       <w:pPr>
         <w:pStyle w:val="Bibliography"/>
@@ -10585,7 +10941,7 @@
       <w:r>
         <w:t xml:space="preserve"> </w:t>
       </w:r>
-      <w:hyperlink r:id="rId112">
+      <w:hyperlink r:id="rId118">
         <w:r>
           <w:rPr>
             <w:rStyle w:val="Hyperlink"/>
@@ -10594,8 +10950,8 @@
         </w:r>
       </w:hyperlink>
     </w:p>
-    <w:bookmarkEnd w:id="113"/>
-    <w:bookmarkStart w:id="114" w:name="ref-salter1949conditioned"/>
+    <w:bookmarkEnd w:id="119"/>
+    <w:bookmarkStart w:id="120" w:name="ref-salter1949conditioned"/>
     <w:p>
       <w:pPr>
         <w:pStyle w:val="Bibliography"/>
@@ -10639,8 +10995,8 @@
         <w:t xml:space="preserve">.</w:t>
       </w:r>
     </w:p>
-    <w:bookmarkEnd w:id="114"/>
-    <w:bookmarkStart w:id="116" w:name="ref-sealed"/>
+    <w:bookmarkEnd w:id="120"/>
+    <w:bookmarkStart w:id="122" w:name="ref-sealed"/>
     <w:p>
       <w:pPr>
         <w:pStyle w:val="Bibliography"/>
@@ -10664,7 +11020,7 @@
       <w:r>
         <w:t xml:space="preserve"> </w:t>
       </w:r>
-      <w:hyperlink r:id="rId115">
+      <w:hyperlink r:id="rId121">
         <w:r>
           <w:rPr>
             <w:rStyle w:val="Hyperlink"/>
@@ -10676,8 +11032,8 @@
         <w:t xml:space="preserve">.</w:t>
       </w:r>
     </w:p>
-    <w:bookmarkEnd w:id="116"/>
-    <w:bookmarkStart w:id="117" w:name="ref-smith1975say"/>
+    <w:bookmarkEnd w:id="122"/>
+    <w:bookmarkStart w:id="123" w:name="ref-smith1975say"/>
     <w:p>
       <w:pPr>
         <w:pStyle w:val="Bibliography"/>
@@ -10699,8 +11055,8 @@
         <w:t xml:space="preserve">. Bantam.</w:t>
       </w:r>
     </w:p>
-    <w:bookmarkEnd w:id="117"/>
-    <w:bookmarkStart w:id="119" w:name="ref-Speed2018a"/>
+    <w:bookmarkEnd w:id="123"/>
+    <w:bookmarkStart w:id="125" w:name="ref-Speed2018a"/>
     <w:p>
       <w:pPr>
         <w:pStyle w:val="Bibliography"/>
@@ -10746,7 +11102,7 @@
       <w:r>
         <w:t xml:space="preserve"> </w:t>
       </w:r>
-      <w:hyperlink r:id="rId118">
+      <w:hyperlink r:id="rId124">
         <w:r>
           <w:rPr>
             <w:rStyle w:val="Hyperlink"/>
@@ -10755,8 +11111,8 @@
         </w:r>
       </w:hyperlink>
     </w:p>
-    <w:bookmarkEnd w:id="119"/>
-    <w:bookmarkStart w:id="121" w:name="ref-Kroenke2006"/>
+    <w:bookmarkEnd w:id="125"/>
+    <w:bookmarkStart w:id="127" w:name="ref-Kroenke2006"/>
     <w:p>
       <w:pPr>
         <w:pStyle w:val="Bibliography"/>
@@ -10802,7 +11158,7 @@
       <w:r>
         <w:t xml:space="preserve"> </w:t>
       </w:r>
-      <w:hyperlink r:id="rId120">
+      <w:hyperlink r:id="rId126">
         <w:r>
           <w:rPr>
             <w:rStyle w:val="Hyperlink"/>
@@ -10811,8 +11167,8 @@
         </w:r>
       </w:hyperlink>
     </w:p>
-    <w:bookmarkEnd w:id="121"/>
-    <w:bookmarkStart w:id="123" w:name="ref-Thompson2011"/>
+    <w:bookmarkEnd w:id="127"/>
+    <w:bookmarkStart w:id="129" w:name="ref-Thompson2011"/>
     <w:p>
       <w:pPr>
         <w:pStyle w:val="Bibliography"/>
@@ -10858,7 +11214,7 @@
       <w:r>
         <w:t xml:space="preserve"> </w:t>
       </w:r>
-      <w:hyperlink r:id="rId122">
+      <w:hyperlink r:id="rId128">
         <w:r>
           <w:rPr>
             <w:rStyle w:val="Hyperlink"/>
@@ -10867,8 +11223,8 @@
         </w:r>
       </w:hyperlink>
     </w:p>
-    <w:bookmarkEnd w:id="123"/>
-    <w:bookmarkStart w:id="125" w:name="ref-Vagos2019"/>
+    <w:bookmarkEnd w:id="129"/>
+    <w:bookmarkStart w:id="131" w:name="ref-Vagos2019"/>
     <w:p>
       <w:pPr>
         <w:pStyle w:val="Bibliography"/>
@@ -10914,7 +11270,7 @@
       <w:r>
         <w:t xml:space="preserve"> </w:t>
       </w:r>
-      <w:hyperlink r:id="rId124">
+      <w:hyperlink r:id="rId130">
         <w:r>
           <w:rPr>
             <w:rStyle w:val="Hyperlink"/>
@@ -10923,8 +11279,34 @@
         </w:r>
       </w:hyperlink>
     </w:p>
-    <w:bookmarkEnd w:id="125"/>
-    <w:bookmarkStart w:id="126" w:name="ref-Wolpe1952"/>
+    <w:bookmarkEnd w:id="131"/>
+    <w:bookmarkStart w:id="132" w:name="ref-Wilson2010"/>
+    <w:p>
+      <w:pPr>
+        <w:pStyle w:val="Bibliography"/>
+      </w:pPr>
+      <w:r>
+        <w:t xml:space="preserve">Wilson, K. G., Sandoz, E. K., Kitchens, J., &amp; Roberts, M. (2010). The valued living questionnaire: Defining and measuring valued action within a behavioral framework. In</w:t>
+      </w:r>
+      <w:r>
+        <w:t xml:space="preserve"> </w:t>
+      </w:r>
+      <w:r>
+        <w:rPr>
+          <w:iCs/>
+          <w:i/>
+        </w:rPr>
+        <w:t xml:space="preserve">The Psychological Record</w:t>
+      </w:r>
+      <w:r>
+        <w:t xml:space="preserve"> </w:t>
+      </w:r>
+      <w:r>
+        <w:t xml:space="preserve">(Vol. 60, pp. 249–272).</w:t>
+      </w:r>
+    </w:p>
+    <w:bookmarkEnd w:id="132"/>
+    <w:bookmarkStart w:id="133" w:name="ref-Wolpe1952"/>
     <w:p>
       <w:pPr>
         <w:pStyle w:val="Bibliography"/>
@@ -10968,8 +11350,8 @@
         <w:t xml:space="preserve">(42), 825–829.</w:t>
       </w:r>
     </w:p>
-    <w:bookmarkEnd w:id="126"/>
-    <w:bookmarkStart w:id="127" w:name="ref-wolpe1990practice"/>
+    <w:bookmarkEnd w:id="133"/>
+    <w:bookmarkStart w:id="134" w:name="ref-wolpe1990practice"/>
     <w:p>
       <w:pPr>
         <w:pStyle w:val="Bibliography"/>
@@ -10991,8 +11373,8 @@
         <w:t xml:space="preserve">. Pergamon Press.</w:t>
       </w:r>
     </w:p>
-    <w:bookmarkEnd w:id="127"/>
-    <w:bookmarkStart w:id="128" w:name="ref-Wolpe1966"/>
+    <w:bookmarkEnd w:id="134"/>
+    <w:bookmarkStart w:id="135" w:name="ref-Wolpe1966"/>
     <w:p>
       <w:pPr>
         <w:pStyle w:val="Bibliography"/>
@@ -11017,10 +11399,10 @@
         <w:t xml:space="preserve">(pp. ix, 198–ix, 198). Pergamon Press.</w:t>
       </w:r>
     </w:p>
-    <w:bookmarkEnd w:id="128"/>
-    <w:bookmarkEnd w:id="129"/>
-    <w:bookmarkEnd w:id="130"/>
-    <w:bookmarkEnd w:id="131"/>
+    <w:bookmarkEnd w:id="135"/>
+    <w:bookmarkEnd w:id="136"/>
+    <w:bookmarkEnd w:id="137"/>
+    <w:bookmarkEnd w:id="138"/>
     <w:sectPr/>
   </w:body>
 </w:document>

</xml_diff>

<commit_message>
add effect size comparisons to discussion section
</commit_message>
<xml_diff>
--- a/r2fu-article.docx
+++ b/r2fu-article.docx
@@ -201,7 +201,7 @@
         <w:t xml:space="preserve"> </w:t>
       </w:r>
       <w:r>
-        <w:t xml:space="preserve">juli</w:t>
+        <w:t xml:space="preserve">July</w:t>
       </w:r>
       <w:r>
         <w:t xml:space="preserve"> </w:t>
@@ -335,19 +335,8 @@
       <w:r>
         <w:t xml:space="preserve"> </w:t>
       </w:r>
-      <w:hyperlink w:anchor="ref-salter1949conditioned">
-        <w:r>
-          <w:rPr>
-            <w:rStyle w:val="Hyperlink"/>
-          </w:rPr>
-          <w:t xml:space="preserve">Salter</w:t>
-        </w:r>
-      </w:hyperlink>
-      <w:r>
-        <w:t xml:space="preserve"> </w:t>
-      </w:r>
-      <w:r>
-        <w:t xml:space="preserve">(</w:t>
+      <w:r>
+        <w:t xml:space="preserve">Salter (</w:t>
       </w:r>
       <w:hyperlink w:anchor="ref-salter1949conditioned">
         <w:r>
@@ -369,19 +358,8 @@
       <w:r>
         <w:t xml:space="preserve"> </w:t>
       </w:r>
-      <w:hyperlink w:anchor="ref-Wolpe1966">
-        <w:r>
-          <w:rPr>
-            <w:rStyle w:val="Hyperlink"/>
-          </w:rPr>
-          <w:t xml:space="preserve">Wolpe &amp; Lazarus</w:t>
-        </w:r>
-      </w:hyperlink>
-      <w:r>
-        <w:t xml:space="preserve"> </w:t>
-      </w:r>
-      <w:r>
-        <w:t xml:space="preserve">(</w:t>
+      <w:r>
+        <w:t xml:space="preserve">Wolpe &amp; Lazarus (</w:t>
       </w:r>
       <w:hyperlink w:anchor="ref-Wolpe1966">
         <w:r>
@@ -400,19 +378,8 @@
       <w:r>
         <w:t xml:space="preserve"> </w:t>
       </w:r>
-      <w:hyperlink w:anchor="ref-alberti1974your">
-        <w:r>
-          <w:rPr>
-            <w:rStyle w:val="Hyperlink"/>
-          </w:rPr>
-          <w:t xml:space="preserve">Alberti &amp; Emmons</w:t>
-        </w:r>
-      </w:hyperlink>
-      <w:r>
-        <w:t xml:space="preserve"> </w:t>
-      </w:r>
-      <w:r>
-        <w:t xml:space="preserve">(</w:t>
+      <w:r>
+        <w:t xml:space="preserve">Alberti &amp; Emmons (</w:t>
       </w:r>
       <w:hyperlink w:anchor="ref-alberti1974your">
         <w:r>
@@ -431,19 +398,8 @@
       <w:r>
         <w:t xml:space="preserve"> </w:t>
       </w:r>
-      <w:hyperlink w:anchor="ref-smith1975say">
-        <w:r>
-          <w:rPr>
-            <w:rStyle w:val="Hyperlink"/>
-          </w:rPr>
-          <w:t xml:space="preserve">Smith</w:t>
-        </w:r>
-      </w:hyperlink>
-      <w:r>
-        <w:t xml:space="preserve"> </w:t>
-      </w:r>
-      <w:r>
-        <w:t xml:space="preserve">(</w:t>
+      <w:r>
+        <w:t xml:space="preserve">Smith (</w:t>
       </w:r>
       <w:hyperlink w:anchor="ref-smith1975say">
         <w:r>
@@ -462,19 +418,8 @@
       <w:r>
         <w:t xml:space="preserve"> </w:t>
       </w:r>
-      <w:hyperlink w:anchor="ref-fensterheim1975don">
-        <w:r>
-          <w:rPr>
-            <w:rStyle w:val="Hyperlink"/>
-          </w:rPr>
-          <w:t xml:space="preserve">Fensterheim &amp; Baer</w:t>
-        </w:r>
-      </w:hyperlink>
-      <w:r>
-        <w:t xml:space="preserve"> </w:t>
-      </w:r>
-      <w:r>
-        <w:t xml:space="preserve">(</w:t>
+      <w:r>
+        <w:t xml:space="preserve">Fensterheim &amp; Baer (</w:t>
       </w:r>
       <w:hyperlink w:anchor="ref-fensterheim1975don">
         <w:r>
@@ -539,19 +484,8 @@
       <w:r>
         <w:t xml:space="preserve"> </w:t>
       </w:r>
-      <w:hyperlink w:anchor="ref-LINEHAN1979">
-        <w:r>
-          <w:rPr>
-            <w:rStyle w:val="Hyperlink"/>
-          </w:rPr>
-          <w:t xml:space="preserve">Linehan</w:t>
-        </w:r>
-      </w:hyperlink>
-      <w:r>
-        <w:t xml:space="preserve"> </w:t>
-      </w:r>
-      <w:r>
-        <w:t xml:space="preserve">(</w:t>
+      <w:r>
+        <w:t xml:space="preserve">Linehan (</w:t>
       </w:r>
       <w:hyperlink w:anchor="ref-LINEHAN1979">
         <w:r>
@@ -573,19 +507,8 @@
       <w:r>
         <w:t xml:space="preserve"> </w:t>
       </w:r>
-      <w:hyperlink w:anchor="ref-linehan1993skills">
-        <w:r>
-          <w:rPr>
-            <w:rStyle w:val="Hyperlink"/>
-          </w:rPr>
-          <w:t xml:space="preserve">Linehan</w:t>
-        </w:r>
-      </w:hyperlink>
-      <w:r>
-        <w:t xml:space="preserve"> </w:t>
-      </w:r>
-      <w:r>
-        <w:t xml:space="preserve">(</w:t>
+      <w:r>
+        <w:t xml:space="preserve">Linehan (</w:t>
       </w:r>
       <w:hyperlink w:anchor="ref-linehan1993skills">
         <w:r>
@@ -612,19 +535,8 @@
       <w:r>
         <w:t xml:space="preserve"> </w:t>
       </w:r>
-      <w:hyperlink w:anchor="ref-alberti2017your">
-        <w:r>
-          <w:rPr>
-            <w:rStyle w:val="Hyperlink"/>
-          </w:rPr>
-          <w:t xml:space="preserve">Alberti &amp; Emmons</w:t>
-        </w:r>
-      </w:hyperlink>
-      <w:r>
-        <w:t xml:space="preserve"> </w:t>
-      </w:r>
-      <w:r>
-        <w:t xml:space="preserve">(</w:t>
+      <w:r>
+        <w:t xml:space="preserve">Alberti &amp; Emmons (</w:t>
       </w:r>
       <w:hyperlink w:anchor="ref-alberti2017your">
         <w:r>
@@ -643,19 +555,8 @@
       <w:r>
         <w:t xml:space="preserve"> </w:t>
       </w:r>
-      <w:hyperlink w:anchor="ref-linehan1993skills">
-        <w:r>
-          <w:rPr>
-            <w:rStyle w:val="Hyperlink"/>
-          </w:rPr>
-          <w:t xml:space="preserve">Linehan</w:t>
-        </w:r>
-      </w:hyperlink>
-      <w:r>
-        <w:t xml:space="preserve"> </w:t>
-      </w:r>
-      <w:r>
-        <w:t xml:space="preserve">(</w:t>
+      <w:r>
+        <w:t xml:space="preserve">Linehan (</w:t>
       </w:r>
       <w:hyperlink w:anchor="ref-linehan1993skills">
         <w:r>
@@ -681,16 +582,13 @@
         <w:t xml:space="preserve">‘</w:t>
       </w:r>
       <w:r>
-        <w:t xml:space="preserve">self-respect.</w:t>
+        <w:t xml:space="preserve">self-respect</w:t>
       </w:r>
       <w:r>
         <w:t xml:space="preserve">’</w:t>
       </w:r>
       <w:r>
-        <w:t xml:space="preserve"> </w:t>
-      </w:r>
-      <w:r>
-        <w:t xml:space="preserve">Assertive behavior, using this definition, can be thought of as the product of respect for the rights of others, and respect for the rights of oneself. This definition is non-normative and offers plenty of opportunities for idiographic and contextual descriptions of assertion in therapy, i.e. when designing in vivo behavioral experiments, regardless of cultural influences on what is considered to be acceptable behavior (within a family, community, society, et.c.)</w:t>
+        <w:t xml:space="preserve">. Assertive behavior, using this definition, can be thought of as the product of respect for the rights of others, and respect for the rights of oneself. This definition is non-normative and offers plenty of opportunities for idiographic and contextual descriptions of assertion in therapy, i.e. when designing in vivo behavioral experiments, regardless of cultural influences on what is considered to be acceptable behavior (within a family, community, society, et.c.)</w:t>
       </w:r>
       <w:r>
         <w:t xml:space="preserve"> </w:t>
@@ -717,19 +615,8 @@
       <w:pPr>
         <w:pStyle w:val="BodyText"/>
       </w:pPr>
-      <w:hyperlink w:anchor="ref-Speed2018a">
-        <w:r>
-          <w:rPr>
-            <w:rStyle w:val="Hyperlink"/>
-          </w:rPr>
-          <w:t xml:space="preserve">Speed et al.</w:t>
-        </w:r>
-      </w:hyperlink>
-      <w:r>
-        <w:t xml:space="preserve"> </w:t>
-      </w:r>
-      <w:r>
-        <w:t xml:space="preserve">(</w:t>
+      <w:r>
+        <w:t xml:space="preserve">Speed et al. (</w:t>
       </w:r>
       <w:hyperlink w:anchor="ref-Speed2018a">
         <w:r>
@@ -751,19 +638,8 @@
       <w:r>
         <w:t xml:space="preserve"> </w:t>
       </w:r>
-      <w:hyperlink w:anchor="ref-Baker2015">
-        <w:r>
-          <w:rPr>
-            <w:rStyle w:val="Hyperlink"/>
-          </w:rPr>
-          <w:t xml:space="preserve">Baker &amp; Jeske</w:t>
-        </w:r>
-      </w:hyperlink>
-      <w:r>
-        <w:t xml:space="preserve"> </w:t>
-      </w:r>
-      <w:r>
-        <w:t xml:space="preserve">(</w:t>
+      <w:r>
+        <w:t xml:space="preserve">Baker &amp; Jeske (</w:t>
       </w:r>
       <w:hyperlink w:anchor="ref-Baker2015">
         <w:r>
@@ -782,19 +658,8 @@
       <w:r>
         <w:t xml:space="preserve"> </w:t>
       </w:r>
-      <w:hyperlink w:anchor="ref-Vagos2019">
-        <w:r>
-          <w:rPr>
-            <w:rStyle w:val="Hyperlink"/>
-          </w:rPr>
-          <w:t xml:space="preserve">Vagos &amp; Pereira</w:t>
-        </w:r>
-      </w:hyperlink>
-      <w:r>
-        <w:t xml:space="preserve"> </w:t>
-      </w:r>
-      <w:r>
-        <w:t xml:space="preserve">(</w:t>
+      <w:r>
+        <w:t xml:space="preserve">Vagos &amp; Pereira (</w:t>
       </w:r>
       <w:hyperlink w:anchor="ref-Vagos2019">
         <w:r>
@@ -816,19 +681,8 @@
       <w:r>
         <w:t xml:space="preserve"> </w:t>
       </w:r>
-      <w:hyperlink w:anchor="ref-Antunez2020">
-        <w:r>
-          <w:rPr>
-            <w:rStyle w:val="Hyperlink"/>
-          </w:rPr>
-          <w:t xml:space="preserve">Antúnez</w:t>
-        </w:r>
-      </w:hyperlink>
-      <w:r>
-        <w:t xml:space="preserve"> </w:t>
-      </w:r>
-      <w:r>
-        <w:t xml:space="preserve">(</w:t>
+      <w:r>
+        <w:t xml:space="preserve">Antúnez (</w:t>
       </w:r>
       <w:hyperlink w:anchor="ref-Antunez2020">
         <w:r>
@@ -847,19 +701,8 @@
       <w:r>
         <w:t xml:space="preserve"> </w:t>
       </w:r>
-      <w:hyperlink w:anchor="ref-Speed2018a">
-        <w:r>
-          <w:rPr>
-            <w:rStyle w:val="Hyperlink"/>
-          </w:rPr>
-          <w:t xml:space="preserve">Speed et al.</w:t>
-        </w:r>
-      </w:hyperlink>
-      <w:r>
-        <w:t xml:space="preserve"> </w:t>
-      </w:r>
-      <w:r>
-        <w:t xml:space="preserve">(</w:t>
+      <w:r>
+        <w:t xml:space="preserve">Speed et al. (</w:t>
       </w:r>
       <w:hyperlink w:anchor="ref-Speed2018a">
         <w:r>
@@ -909,19 +752,8 @@
       <w:r>
         <w:t xml:space="preserve"> </w:t>
       </w:r>
-      <w:hyperlink w:anchor="ref-Hofmann2012">
-        <w:r>
-          <w:rPr>
-            <w:rStyle w:val="Hyperlink"/>
-          </w:rPr>
-          <w:t xml:space="preserve">Hofmann et al.</w:t>
-        </w:r>
-      </w:hyperlink>
-      <w:r>
-        <w:t xml:space="preserve"> </w:t>
-      </w:r>
-      <w:r>
-        <w:t xml:space="preserve">(</w:t>
+      <w:r>
+        <w:t xml:space="preserve">Hofmann et al. (</w:t>
       </w:r>
       <w:hyperlink w:anchor="ref-Hofmann2012">
         <w:r>
@@ -943,19 +775,8 @@
       <w:r>
         <w:t xml:space="preserve"> </w:t>
       </w:r>
-      <w:hyperlink w:anchor="ref-Andrews2018">
-        <w:r>
-          <w:rPr>
-            <w:rStyle w:val="Hyperlink"/>
-          </w:rPr>
-          <w:t xml:space="preserve">Andrews et al.</w:t>
-        </w:r>
-      </w:hyperlink>
-      <w:r>
-        <w:t xml:space="preserve"> </w:t>
-      </w:r>
-      <w:r>
-        <w:t xml:space="preserve">(</w:t>
+      <w:r>
+        <w:t xml:space="preserve">Andrews et al. (</w:t>
       </w:r>
       <w:hyperlink w:anchor="ref-Andrews2018">
         <w:r>
@@ -1002,19 +823,8 @@
       <w:r>
         <w:t xml:space="preserve"> </w:t>
       </w:r>
-      <w:hyperlink w:anchor="ref-Carlbring2018">
-        <w:r>
-          <w:rPr>
-            <w:rStyle w:val="Hyperlink"/>
-          </w:rPr>
-          <w:t xml:space="preserve">Carlbring et al.</w:t>
-        </w:r>
-      </w:hyperlink>
-      <w:r>
-        <w:t xml:space="preserve"> </w:t>
-      </w:r>
-      <w:r>
-        <w:t xml:space="preserve">(</w:t>
+      <w:r>
+        <w:t xml:space="preserve">Carlbring et al. (</w:t>
       </w:r>
       <w:hyperlink w:anchor="ref-Carlbring2018">
         <w:r>
@@ -1148,19 +958,8 @@
       <w:r>
         <w:t xml:space="preserve"> </w:t>
       </w:r>
-      <w:hyperlink w:anchor="ref-michel2008">
-        <w:r>
-          <w:rPr>
-            <w:rStyle w:val="Hyperlink"/>
-          </w:rPr>
-          <w:t xml:space="preserve">Michel &amp; Fursland</w:t>
-        </w:r>
-      </w:hyperlink>
-      <w:r>
-        <w:t xml:space="preserve"> </w:t>
-      </w:r>
-      <w:r>
-        <w:t xml:space="preserve">(</w:t>
+      <w:r>
+        <w:t xml:space="preserve">Michel &amp; Fursland (</w:t>
       </w:r>
       <w:hyperlink w:anchor="ref-michel2008">
         <w:r>
@@ -1212,7 +1011,7 @@
       </w:r>
     </w:p>
     <w:bookmarkEnd w:id="26"/>
-    <w:bookmarkStart w:id="40" w:name="method"/>
+    <w:bookmarkStart w:id="42" w:name="method"/>
     <w:p>
       <w:pPr>
         <w:pStyle w:val="Heading1"/>
@@ -1258,19 +1057,8 @@
       <w:r>
         <w:t xml:space="preserve"> </w:t>
       </w:r>
-      <w:hyperlink w:anchor="ref-Chambless2001">
-        <w:r>
-          <w:rPr>
-            <w:rStyle w:val="Hyperlink"/>
-          </w:rPr>
-          <w:t xml:space="preserve">Chambless &amp; Ollendick</w:t>
-        </w:r>
-      </w:hyperlink>
-      <w:r>
-        <w:t xml:space="preserve"> </w:t>
-      </w:r>
-      <w:r>
-        <w:t xml:space="preserve">(</w:t>
+      <w:r>
+        <w:t xml:space="preserve">Chambless &amp; Ollendick (</w:t>
       </w:r>
       <w:hyperlink w:anchor="ref-Chambless2001">
         <w:r>
@@ -1289,19 +1077,8 @@
       <w:r>
         <w:t xml:space="preserve"> </w:t>
       </w:r>
-      <w:hyperlink w:anchor="ref-cohen1988statistical">
-        <w:r>
-          <w:rPr>
-            <w:rStyle w:val="Hyperlink"/>
-          </w:rPr>
-          <w:t xml:space="preserve">Cohen</w:t>
-        </w:r>
-      </w:hyperlink>
-      <w:r>
-        <w:t xml:space="preserve"> </w:t>
-      </w:r>
-      <w:r>
-        <w:t xml:space="preserve">(</w:t>
+      <w:r>
+        <w:t xml:space="preserve">Cohen (</w:t>
       </w:r>
       <w:hyperlink w:anchor="ref-cohen1988statistical">
         <w:r>
@@ -1539,16 +1316,13 @@
         <w:t xml:space="preserve">“</w:t>
       </w:r>
       <w:r>
-        <w:t xml:space="preserve">I find it embarrassing to return merchandise,</w:t>
+        <w:t xml:space="preserve">I find it embarrassing to return merchandise</w:t>
       </w:r>
       <w:r>
         <w:t xml:space="preserve">”</w:t>
       </w:r>
       <w:r>
-        <w:t xml:space="preserve"> </w:t>
-      </w:r>
-      <w:r>
-        <w:t xml:space="preserve">(+3 = Very characteristic of me, extremely descriptive, -3 = Very uncharacteristic of me, extremely nondescriptive).</w:t>
+        <w:t xml:space="preserve">, (+3 = Very characteristic of me, extremely descriptive, -3 = Very uncharacteristic of me, extremely nondescriptive).</w:t>
       </w:r>
     </w:p>
     <w:bookmarkEnd w:id="31"/>
@@ -1722,19 +1496,8 @@
       <w:r>
         <w:t xml:space="preserve"> </w:t>
       </w:r>
-      <w:hyperlink w:anchor="ref-michel2008">
-        <w:r>
-          <w:rPr>
-            <w:rStyle w:val="Hyperlink"/>
-          </w:rPr>
-          <w:t xml:space="preserve">Michel &amp; Fursland</w:t>
-        </w:r>
-      </w:hyperlink>
-      <w:r>
-        <w:t xml:space="preserve"> </w:t>
-      </w:r>
-      <w:r>
-        <w:t xml:space="preserve">(</w:t>
+      <w:r>
+        <w:t xml:space="preserve">Michel &amp; Fursland (</w:t>
       </w:r>
       <w:hyperlink w:anchor="ref-michel2008">
         <w:r>
@@ -1753,19 +1516,8 @@
       <w:r>
         <w:t xml:space="preserve"> </w:t>
       </w:r>
-      <w:hyperlink w:anchor="ref-alberti1974your">
-        <w:r>
-          <w:rPr>
-            <w:rStyle w:val="Hyperlink"/>
-          </w:rPr>
-          <w:t xml:space="preserve">Alberti &amp; Emmons</w:t>
-        </w:r>
-      </w:hyperlink>
-      <w:r>
-        <w:t xml:space="preserve"> </w:t>
-      </w:r>
-      <w:r>
-        <w:t xml:space="preserve">(</w:t>
+      <w:r>
+        <w:t xml:space="preserve">Alberti &amp; Emmons (</w:t>
       </w:r>
       <w:hyperlink w:anchor="ref-alberti1974your">
         <w:r>
@@ -1784,19 +1536,8 @@
       <w:r>
         <w:t xml:space="preserve"> </w:t>
       </w:r>
-      <w:hyperlink w:anchor="ref-gambrill1975assertion">
-        <w:r>
-          <w:rPr>
-            <w:rStyle w:val="Hyperlink"/>
-          </w:rPr>
-          <w:t xml:space="preserve">Gambrill &amp; Richey</w:t>
-        </w:r>
-      </w:hyperlink>
-      <w:r>
-        <w:t xml:space="preserve"> </w:t>
-      </w:r>
-      <w:r>
-        <w:t xml:space="preserve">(</w:t>
+      <w:r>
+        <w:t xml:space="preserve">Gambrill &amp; Richey (</w:t>
       </w:r>
       <w:hyperlink w:anchor="ref-gambrill1975assertion">
         <w:r>
@@ -1815,19 +1556,8 @@
       <w:r>
         <w:t xml:space="preserve"> </w:t>
       </w:r>
-      <w:hyperlink w:anchor="ref-smith1975say">
-        <w:r>
-          <w:rPr>
-            <w:rStyle w:val="Hyperlink"/>
-          </w:rPr>
-          <w:t xml:space="preserve">Smith</w:t>
-        </w:r>
-      </w:hyperlink>
-      <w:r>
-        <w:t xml:space="preserve"> </w:t>
-      </w:r>
-      <w:r>
-        <w:t xml:space="preserve">(</w:t>
+      <w:r>
+        <w:t xml:space="preserve">Smith (</w:t>
       </w:r>
       <w:hyperlink w:anchor="ref-smith1975say">
         <w:r>
@@ -1846,19 +1576,8 @@
       <w:r>
         <w:t xml:space="preserve"> </w:t>
       </w:r>
-      <w:hyperlink w:anchor="ref-wolpe1990practice">
-        <w:r>
-          <w:rPr>
-            <w:rStyle w:val="Hyperlink"/>
-          </w:rPr>
-          <w:t xml:space="preserve">Wolpe</w:t>
-        </w:r>
-      </w:hyperlink>
-      <w:r>
-        <w:t xml:space="preserve"> </w:t>
-      </w:r>
-      <w:r>
-        <w:t xml:space="preserve">(</w:t>
+      <w:r>
+        <w:t xml:space="preserve">Wolpe (</w:t>
       </w:r>
       <w:hyperlink w:anchor="ref-wolpe1990practice">
         <w:r>
@@ -1880,19 +1599,8 @@
       <w:r>
         <w:t xml:space="preserve"> </w:t>
       </w:r>
-      <w:hyperlink w:anchor="ref-Wolpe1952">
-        <w:r>
-          <w:rPr>
-            <w:rStyle w:val="Hyperlink"/>
-          </w:rPr>
-          <w:t xml:space="preserve">Wolpe</w:t>
-        </w:r>
-      </w:hyperlink>
-      <w:r>
-        <w:t xml:space="preserve"> </w:t>
-      </w:r>
-      <w:r>
-        <w:t xml:space="preserve">(</w:t>
+      <w:r>
+        <w:t xml:space="preserve">Wolpe (</w:t>
       </w:r>
       <w:hyperlink w:anchor="ref-Wolpe1952">
         <w:r>
@@ -1922,19 +1630,8 @@
       <w:r>
         <w:t xml:space="preserve"> </w:t>
       </w:r>
-      <w:hyperlink w:anchor="ref-beck1979cognitive">
-        <w:r>
-          <w:rPr>
-            <w:rStyle w:val="Hyperlink"/>
-          </w:rPr>
-          <w:t xml:space="preserve">Beck</w:t>
-        </w:r>
-      </w:hyperlink>
-      <w:r>
-        <w:t xml:space="preserve"> </w:t>
-      </w:r>
-      <w:r>
-        <w:t xml:space="preserve">(</w:t>
+      <w:r>
+        <w:t xml:space="preserve">Beck (</w:t>
       </w:r>
       <w:hyperlink w:anchor="ref-beck1979cognitive">
         <w:r>
@@ -1953,19 +1650,8 @@
       <w:r>
         <w:t xml:space="preserve"> </w:t>
       </w:r>
-      <w:hyperlink w:anchor="ref-Clark1986">
-        <w:r>
-          <w:rPr>
-            <w:rStyle w:val="Hyperlink"/>
-          </w:rPr>
-          <w:t xml:space="preserve">Clark</w:t>
-        </w:r>
-      </w:hyperlink>
-      <w:r>
-        <w:t xml:space="preserve"> </w:t>
-      </w:r>
-      <w:r>
-        <w:t xml:space="preserve">(</w:t>
+      <w:r>
+        <w:t xml:space="preserve">Clark (</w:t>
       </w:r>
       <w:hyperlink w:anchor="ref-Clark1986">
         <w:r>
@@ -1984,19 +1670,8 @@
       <w:r>
         <w:t xml:space="preserve"> </w:t>
       </w:r>
-      <w:hyperlink w:anchor="ref-clark1995cognitive">
-        <w:r>
-          <w:rPr>
-            <w:rStyle w:val="Hyperlink"/>
-          </w:rPr>
-          <w:t xml:space="preserve">Clark &amp; Wells</w:t>
-        </w:r>
-      </w:hyperlink>
-      <w:r>
-        <w:t xml:space="preserve"> </w:t>
-      </w:r>
-      <w:r>
-        <w:t xml:space="preserve">(</w:t>
+      <w:r>
+        <w:t xml:space="preserve">Clark &amp; Wells (</w:t>
       </w:r>
       <w:hyperlink w:anchor="ref-clark1995cognitive">
         <w:r>
@@ -2015,19 +1690,8 @@
       <w:r>
         <w:t xml:space="preserve"> </w:t>
       </w:r>
-      <w:hyperlink w:anchor="ref-powell2017mental">
-        <w:r>
-          <w:rPr>
-            <w:rStyle w:val="Hyperlink"/>
-          </w:rPr>
-          <w:t xml:space="preserve">Powell</w:t>
-        </w:r>
-      </w:hyperlink>
-      <w:r>
-        <w:t xml:space="preserve"> </w:t>
-      </w:r>
-      <w:r>
-        <w:t xml:space="preserve">(</w:t>
+      <w:r>
+        <w:t xml:space="preserve">Powell (</w:t>
       </w:r>
       <w:hyperlink w:anchor="ref-powell2017mental">
         <w:r>
@@ -2054,19 +1718,8 @@
       <w:r>
         <w:t xml:space="preserve"> </w:t>
       </w:r>
-      <w:hyperlink w:anchor="ref-michel2008">
-        <w:r>
-          <w:rPr>
-            <w:rStyle w:val="Hyperlink"/>
-          </w:rPr>
-          <w:t xml:space="preserve">Michel &amp; Fursland</w:t>
-        </w:r>
-      </w:hyperlink>
-      <w:r>
-        <w:t xml:space="preserve"> </w:t>
-      </w:r>
-      <w:r>
-        <w:t xml:space="preserve">(</w:t>
+      <w:r>
+        <w:t xml:space="preserve">Michel &amp; Fursland (</w:t>
       </w:r>
       <w:hyperlink w:anchor="ref-michel2008">
         <w:r>
@@ -2182,7 +1835,7 @@
     </w:p>
     <w:bookmarkEnd w:id="34"/>
     <w:bookmarkEnd w:id="35"/>
-    <w:bookmarkStart w:id="37" w:name="data-preparation"/>
+    <w:bookmarkStart w:id="39" w:name="data-preparation"/>
     <w:p>
       <w:pPr>
         <w:pStyle w:val="Heading2"/>
@@ -2208,12 +1861,12 @@
           <wp:inline>
             <wp:extent cx="5334000" cy="4440318"/>
             <wp:effectExtent b="0" l="0" r="0" t="0"/>
-            <wp:docPr descr="A total of 210 participants were included in the study through randomization; they were further randomized into groups Unguided self-help, Guided self-help, and Waitlist, with 70 participants each." title="" id="1" name="Picture"/>
+            <wp:docPr descr="A total of 210 participants were included in the study through randomization; they were further randomized into groups Unguided self-help, Guided self-help, and Waitlist, with 70 participants each." title="" id="37" name="Picture"/>
             <a:graphic>
               <a:graphicData uri="http://schemas.openxmlformats.org/drawingml/2006/picture">
                 <pic:pic>
                   <pic:nvPicPr>
-                    <pic:cNvPr descr="flowchart.png" id="0" name="Picture"/>
+                    <pic:cNvPr descr="flowchart.png" id="38" name="Picture"/>
                     <pic:cNvPicPr>
                       <a:picLocks noChangeArrowheads="1" noChangeAspect="1"/>
                     </pic:cNvPicPr>
@@ -2254,8 +1907,8 @@
         <w:t xml:space="preserve">A total of 210 participants were included in the study through randomization; they were further randomized into groups Unguided self-help, Guided self-help, and Waitlist, with 70 participants each.</w:t>
       </w:r>
     </w:p>
-    <w:bookmarkEnd w:id="37"/>
-    <w:bookmarkStart w:id="39" w:name="analysis"/>
+    <w:bookmarkEnd w:id="39"/>
+    <w:bookmarkStart w:id="41" w:name="analysis"/>
     <w:p>
       <w:pPr>
         <w:pStyle w:val="Heading2"/>
@@ -2269,7 +1922,7 @@
         <w:pStyle w:val="FirstParagraph"/>
       </w:pPr>
       <w:r>
-        <w:t xml:space="preserve">All data were organized in one dataset and analyzed using R 4.2.0, with packages lmerTest</w:t>
+        <w:t xml:space="preserve">All data were organized in one dataset and analyzed using R 4.1.1, with packages lmerTest</w:t>
       </w:r>
       <w:r>
         <w:t xml:space="preserve"> </w:t>
@@ -2374,7 +2027,7 @@
       <w:r>
         <w:t xml:space="preserve"> </w:t>
       </w:r>
-      <w:hyperlink r:id="rId38">
+      <w:hyperlink r:id="rId40">
         <w:r>
           <w:rPr>
             <w:rStyle w:val="Hyperlink"/>
@@ -2396,19 +2049,8 @@
       <w:r>
         <w:t xml:space="preserve"> </w:t>
       </w:r>
-      <w:hyperlink w:anchor="ref-Jacobson1991">
-        <w:r>
-          <w:rPr>
-            <w:rStyle w:val="Hyperlink"/>
-          </w:rPr>
-          <w:t xml:space="preserve">Jacobson &amp; Truax</w:t>
-        </w:r>
-      </w:hyperlink>
-      <w:r>
-        <w:t xml:space="preserve"> </w:t>
-      </w:r>
-      <w:r>
-        <w:t xml:space="preserve">(</w:t>
+      <w:r>
+        <w:t xml:space="preserve">Jacobson &amp; Truax (</w:t>
       </w:r>
       <w:hyperlink w:anchor="ref-Jacobson1991">
         <w:r>
@@ -2443,9 +2085,9 @@
         <w:t xml:space="preserve">definition to select the cutoff value. To honor the intention to treat principle in the analysis of clinical significance, any missing values were filled in with the value from the previous time point.</w:t>
       </w:r>
     </w:p>
-    <w:bookmarkEnd w:id="39"/>
-    <w:bookmarkEnd w:id="40"/>
-    <w:bookmarkStart w:id="51" w:name="results"/>
+    <w:bookmarkEnd w:id="41"/>
+    <w:bookmarkEnd w:id="42"/>
+    <w:bookmarkStart w:id="57" w:name="results"/>
     <w:p>
       <w:pPr>
         <w:pStyle w:val="Heading1"/>
@@ -2463,18 +2105,18 @@
           <wp:inline>
             <wp:extent cx="5334000" cy="4267200"/>
             <wp:effectExtent b="0" l="0" r="0" t="0"/>
-            <wp:docPr descr="Plots of estimated fixed effects for two of the primary transdiagnostic scales used to measure skillful, assertive behaviors. Participants’ estimated means for all three measures exhibit increasing levels of assertiveness during the course of treatment in the Unguided self-help and Guided self-help groups, with negligable differences between the two treatment conditions. The trends continue beyond the Post time point, showing further increased estimated mean levels of assertive behaviors at 1-year Follow-up. The Waitlist group’s means recovered slightly, although not significantly, between the Pre and Post time points, for all measures." title="" id="1" name="Picture"/>
+            <wp:docPr descr="Plots of estimated fixed effects for two of the primary transdiagnostic scales used to measure skillful, assertive behaviors. Participants’ estimated means for all three measures exhibit increasing levels of assertiveness during the course of treatment in the Unguided self-help and Guided self-help groups, with negligable differences between the two treatment conditions. The trends continue beyond the Post time point, showing further increased estimated mean levels of assertive behaviors at 1-year Follow-up. The Waitlist group’s means recovered slightly, although not significantly, between the Pre and Post time points, for all measures." title="" id="44" name="Picture"/>
             <a:graphic>
               <a:graphicData uri="http://schemas.openxmlformats.org/drawingml/2006/picture">
                 <pic:pic>
                   <pic:nvPicPr>
-                    <pic:cNvPr descr="r2fu-article_files/figure-docx/emm.primary.plots-1.png" id="0" name="Picture"/>
+                    <pic:cNvPr descr="r2fu-article_files/figure-docx/emm.primary.plots-1.png" id="45" name="Picture"/>
                     <pic:cNvPicPr>
                       <a:picLocks noChangeArrowheads="1" noChangeAspect="1"/>
                     </pic:cNvPicPr>
                   </pic:nvPicPr>
                   <pic:blipFill>
-                    <a:blip r:embed="rId41"/>
+                    <a:blip r:embed="rId43"/>
                     <a:stretch>
                       <a:fillRect/>
                     </a:stretch>
@@ -2518,18 +2160,18 @@
           <wp:inline>
             <wp:extent cx="5334000" cy="4267200"/>
             <wp:effectExtent b="0" l="0" r="0" t="0"/>
-            <wp:docPr descr="Plots of estimated fixed effects for secondary syndromal outcome measures. Participation in the Unguided self-help and Guided self-help conditions lead to significant symptom alleviation between the Pre and Post as well as between Pre and 1-year Follow-up time points for depression and social anxiety, as captured with their respective measures. As with the transdiagnostic measures of assertive behaviors, the differences between the Post and Follow-up time points were statistically inappreciable for all three measures, in both treatment groups. The Waitlist control group did not significantly change between any time points for either measure. However, to stay on the conservative side and to counteract even the slightest nocebo effect of the Waitlist condition, the most conservative estimate for the Waitlist control condition was used in each Follow-up between-group comparison; see dotted line for a visual representation of the selected time points." title="" id="1" name="Picture"/>
+            <wp:docPr descr="Plots of estimated fixed effects for secondary syndromal outcome measures. Participation in the Unguided self-help and Guided self-help conditions lead to significant symptom alleviation between the Pre and Post as well as between Pre and 1-year Follow-up time points for depression and social anxiety, as captured with their respective measures. As with the transdiagnostic measures of assertive behaviors, the differences between the Post and Follow-up time points were statistically inappreciable for all three measures, in both treatment groups. The Waitlist control group did not significantly change between any time points for either measure. However, to stay on the conservative side and to counteract even the slightest nocebo effect of the Waitlist condition, the most conservative estimate for the Waitlist control condition was used in each Follow-up between-group comparison; see dotted line for a visual representation of the selected time points." title="" id="47" name="Picture"/>
             <a:graphic>
               <a:graphicData uri="http://schemas.openxmlformats.org/drawingml/2006/picture">
                 <pic:pic>
                   <pic:nvPicPr>
-                    <pic:cNvPr descr="r2fu-article_files/figure-docx/emm.secondary.plots-1.png" id="0" name="Picture"/>
+                    <pic:cNvPr descr="r2fu-article_files/figure-docx/emm.secondary.plots-1.png" id="48" name="Picture"/>
                     <pic:cNvPicPr>
                       <a:picLocks noChangeArrowheads="1" noChangeAspect="1"/>
                     </pic:cNvPicPr>
                   </pic:nvPicPr>
                   <pic:blipFill>
-                    <a:blip r:embed="rId42"/>
+                    <a:blip r:embed="rId46"/>
                     <a:stretch>
                       <a:fillRect/>
                     </a:stretch>
@@ -2564,7 +2206,7 @@
         <w:t xml:space="preserve">Plots of estimated fixed effects for secondary syndromal outcome measures. Participation in the Unguided self-help and Guided self-help conditions lead to significant symptom alleviation between the Pre and Post as well as between Pre and 1-year Follow-up time points for depression and social anxiety, as captured with their respective measures. As with the transdiagnostic measures of assertive behaviors, the differences between the Post and Follow-up time points were statistically inappreciable for all three measures, in both treatment groups. The Waitlist control group did not significantly change between any time points for either measure. However, to stay on the conservative side and to counteract even the slightest nocebo effect of the Waitlist condition, the most conservative estimate for the Waitlist control condition was used in each Follow-up between-group comparison; see dotted line for a visual representation of the selected time points.</w:t>
       </w:r>
     </w:p>
-    <w:bookmarkStart w:id="50" w:name="Xb25c33030a3c3a25653d944f8a887d465e89095"/>
+    <w:bookmarkStart w:id="56" w:name="Xb25c33030a3c3a25653d944f8a887d465e89095"/>
     <w:p>
       <w:pPr>
         <w:pStyle w:val="Heading2"/>
@@ -3057,7 +2699,7 @@
         <w:t xml:space="preserve">All subsequent post-hoc testing of marginal mean differences in pairwise comparisons included all groups and time-points.</w:t>
       </w:r>
     </w:p>
-    <w:bookmarkStart w:id="43" w:name="X259a991c260b889c05c789cd47bdeff41252dda"/>
+    <w:bookmarkStart w:id="49" w:name="X259a991c260b889c05c789cd47bdeff41252dda"/>
     <w:p>
       <w:pPr>
         <w:pStyle w:val="Heading3"/>
@@ -4754,8 +4396,8 @@
         <w:t xml:space="preserve">Comparing the Unguided self-help and the Guided self-help treatment conditions, there was no significant difference neither at Post nor at Follow-up, revealing that participants working through the intervention on their own fared just as well as those who were supported by a therapist.</w:t>
       </w:r>
     </w:p>
-    <w:bookmarkEnd w:id="43"/>
-    <w:bookmarkStart w:id="44" w:name="X32f89f68c5936d30db2416b5e7d82b70ea5932b"/>
+    <w:bookmarkEnd w:id="49"/>
+    <w:bookmarkStart w:id="50" w:name="X32f89f68c5936d30db2416b5e7d82b70ea5932b"/>
     <w:p>
       <w:pPr>
         <w:pStyle w:val="Heading3"/>
@@ -5328,8 +4970,8 @@
         <w:t xml:space="preserve">intervention had no effect on either depression or generalized anxiety. However, it did have a pronounced effect on social anxiety. See table 2 for a summary of significant effects, including 95% CIs.</w:t>
       </w:r>
     </w:p>
-    <w:bookmarkEnd w:id="44"/>
-    <w:bookmarkStart w:id="45" w:name="notable-within-group-effects"/>
+    <w:bookmarkEnd w:id="50"/>
+    <w:bookmarkStart w:id="51" w:name="notable-within-group-effects"/>
     <w:p>
       <w:pPr>
         <w:pStyle w:val="Heading3"/>
@@ -5830,8 +5472,8 @@
         <w:t xml:space="preserve">, implying that therapist support benefited depressed participants on a longer rather than shorter time scale.</w:t>
       </w:r>
     </w:p>
-    <w:bookmarkEnd w:id="45"/>
-    <w:bookmarkStart w:id="49" w:name="clinical-significant-change"/>
+    <w:bookmarkEnd w:id="51"/>
+    <w:bookmarkStart w:id="55" w:name="clinical-significant-change"/>
     <w:p>
       <w:pPr>
         <w:pStyle w:val="Heading3"/>
@@ -5840,7 +5482,7 @@
         <w:t xml:space="preserve">Clinical significant change</w:t>
       </w:r>
     </w:p>
-    <w:bookmarkStart w:id="46" w:name="Xa39b37f015a18bad044b28713fcb26b136ecfc9"/>
+    <w:bookmarkStart w:id="52" w:name="Xa39b37f015a18bad044b28713fcb26b136ecfc9"/>
     <w:p>
       <w:pPr>
         <w:pStyle w:val="Heading4"/>
@@ -6909,8 +6551,8 @@
         <w:t xml:space="preserve">Thus, the clinical significance findings are mostly in agreement with the statistical analysis of change, confirming that adaptive expressions of assertiveness in both treatment groups increased Pre to Post, and beyond, while deviating with regards to aggressive expressions.</w:t>
       </w:r>
     </w:p>
-    <w:bookmarkEnd w:id="46"/>
-    <w:bookmarkStart w:id="47" w:name="Xc31864b920d4665e0645bf5e1f2a5242419c5f5"/>
+    <w:bookmarkEnd w:id="52"/>
+    <w:bookmarkStart w:id="53" w:name="Xc31864b920d4665e0645bf5e1f2a5242419c5f5"/>
     <w:p>
       <w:pPr>
         <w:pStyle w:val="Heading4"/>
@@ -7566,8 +7208,8 @@
         <w:t xml:space="preserve">Table 3 gives a summary of numbers and proportions of clinical recovery in the different groups, and the significance, if any, of pairwise tests of those proportions against those of the Waitlist.</w:t>
       </w:r>
     </w:p>
-    <w:bookmarkEnd w:id="47"/>
-    <w:bookmarkStart w:id="48" w:name="reliable-deterioration-and-harm"/>
+    <w:bookmarkEnd w:id="53"/>
+    <w:bookmarkStart w:id="54" w:name="reliable-deterioration-and-harm"/>
     <w:p>
       <w:pPr>
         <w:pStyle w:val="Heading4"/>
@@ -7942,16 +7584,13 @@
         <w:t xml:space="preserve">‘</w:t>
       </w:r>
       <w:r>
-        <w:t xml:space="preserve">Harmed,</w:t>
+        <w:t xml:space="preserve">Harmed</w:t>
       </w:r>
       <w:r>
         <w:t xml:space="preserve">’</w:t>
       </w:r>
       <w:r>
-        <w:t xml:space="preserve"> </w:t>
-      </w:r>
-      <w:r>
-        <w:t xml:space="preserve">going from Pre to Post treatment, was significant compared to the Guided self-help group,</w:t>
+        <w:t xml:space="preserve">, going from Pre to Post treatment, was significant compared to the Guided self-help group,</w:t>
       </w:r>
       <w:r>
         <w:t xml:space="preserve"> </w:t>
@@ -7973,7 +7612,7 @@
         </m:r>
       </m:oMath>
       <w:r>
-        <w:t xml:space="preserve">space%),</w:t>
+        <w:t xml:space="preserve">),</w:t>
       </w:r>
       <w:r>
         <w:t xml:space="preserve"> </w:t>
@@ -8352,7 +7991,7 @@
         </m:r>
       </m:oMath>
       <w:r>
-        <w:t xml:space="preserve">space%),</w:t>
+        <w:t xml:space="preserve">),</w:t>
       </w:r>
       <w:r>
         <w:t xml:space="preserve"> </w:t>
@@ -8450,11 +8089,11 @@
         <w:t xml:space="preserve">% with regards to depression, highlighting the need to use caution comparing results for the treatment groups with those of the Waitlist condition, lest running the risk of artificially inflated effect sizes (especially for PHQ-9 for which estimated marginal means in fact increased over time; see Figure 3).</w:t>
       </w:r>
     </w:p>
-    <w:bookmarkEnd w:id="48"/>
-    <w:bookmarkEnd w:id="49"/>
-    <w:bookmarkEnd w:id="50"/>
-    <w:bookmarkEnd w:id="51"/>
-    <w:bookmarkStart w:id="138" w:name="discussion"/>
+    <w:bookmarkEnd w:id="54"/>
+    <w:bookmarkEnd w:id="55"/>
+    <w:bookmarkEnd w:id="56"/>
+    <w:bookmarkEnd w:id="57"/>
+    <w:bookmarkStart w:id="144" w:name="discussion"/>
     <w:p>
       <w:pPr>
         <w:pStyle w:val="Heading1"/>
@@ -8579,7 +8218,7 @@
         <w:t xml:space="preserve"> </w:t>
       </w:r>
       <w:r>
-        <w:t xml:space="preserve">(with slightly but insignificantly larger effects in the Guided group), are comparable to those found in clinical trails of iCBT interventions for other trans-diagnostic behavioral targets such as procrastination (</w:t>
+        <w:t xml:space="preserve">(with slightly but insignificantly larger effects in the Guided group), compare favorably to those found in clinical trails of iCBT interventions for other trans-diagnostic behavioral targets such as procrastination (</w:t>
       </w:r>
       <m:oMath>
         <m:r>
@@ -8590,7 +8229,105 @@
         <w:t xml:space="preserve"> </w:t>
       </w:r>
       <w:r>
-        <w:t xml:space="preserve">= ??)</w:t>
+        <w:t xml:space="preserve">=</w:t>
+      </w:r>
+      <w:r>
+        <w:t xml:space="preserve"> </w:t>
+      </w:r>
+      <m:oMath>
+        <m:r>
+          <m:t>.5</m:t>
+        </m:r>
+      </m:oMath>
+      <w:r>
+        <w:t xml:space="preserve"> </w:t>
+      </w:r>
+      <w:r>
+        <w:t xml:space="preserve">to</w:t>
+      </w:r>
+      <w:r>
+        <w:t xml:space="preserve"> </w:t>
+      </w:r>
+      <m:oMath>
+        <m:r>
+          <m:t>d</m:t>
+        </m:r>
+      </m:oMath>
+      <w:r>
+        <w:t xml:space="preserve"> </w:t>
+      </w:r>
+      <w:r>
+        <w:t xml:space="preserve">=</w:t>
+      </w:r>
+      <w:r>
+        <w:t xml:space="preserve"> </w:t>
+      </w:r>
+      <m:oMath>
+        <m:r>
+          <m:t>.69</m:t>
+        </m:r>
+      </m:oMath>
+      <w:r>
+        <w:t xml:space="preserve"> </w:t>
+      </w:r>
+      <w:r>
+        <w:t xml:space="preserve">for an unguided condition and</w:t>
+      </w:r>
+      <w:r>
+        <w:t xml:space="preserve"> </w:t>
+      </w:r>
+      <m:oMath>
+        <m:r>
+          <m:t>d</m:t>
+        </m:r>
+      </m:oMath>
+      <w:r>
+        <w:t xml:space="preserve"> </w:t>
+      </w:r>
+      <w:r>
+        <w:t xml:space="preserve">=</w:t>
+      </w:r>
+      <w:r>
+        <w:t xml:space="preserve"> </w:t>
+      </w:r>
+      <m:oMath>
+        <m:r>
+          <m:t>.7</m:t>
+        </m:r>
+      </m:oMath>
+      <w:r>
+        <w:t xml:space="preserve"> </w:t>
+      </w:r>
+      <w:r>
+        <w:t xml:space="preserve">to</w:t>
+      </w:r>
+      <w:r>
+        <w:t xml:space="preserve"> </w:t>
+      </w:r>
+      <m:oMath>
+        <m:r>
+          <m:t>d</m:t>
+        </m:r>
+      </m:oMath>
+      <w:r>
+        <w:t xml:space="preserve"> </w:t>
+      </w:r>
+      <w:r>
+        <w:t xml:space="preserve">=</w:t>
+      </w:r>
+      <w:r>
+        <w:t xml:space="preserve"> </w:t>
+      </w:r>
+      <m:oMath>
+        <m:r>
+          <m:t>.81</m:t>
+        </m:r>
+      </m:oMath>
+      <w:r>
+        <w:t xml:space="preserve"> </w:t>
+      </w:r>
+      <w:r>
+        <w:t xml:space="preserve">for a guided condition)</w:t>
       </w:r>
       <w:r>
         <w:t xml:space="preserve"> </w:t>
@@ -8610,7 +8347,10 @@
         <w:t xml:space="preserve">)</w:t>
       </w:r>
       <w:r>
-        <w:t xml:space="preserve">, and perfectionism (</w:t>
+        <w:t xml:space="preserve">, and perfectionism (from</w:t>
+      </w:r>
+      <w:r>
+        <w:t xml:space="preserve"> </w:t>
       </w:r>
       <m:oMath>
         <m:r>
@@ -8621,7 +8361,46 @@
         <w:t xml:space="preserve"> </w:t>
       </w:r>
       <w:r>
-        <w:t xml:space="preserve">= ??)</w:t>
+        <w:t xml:space="preserve">=</w:t>
+      </w:r>
+      <w:r>
+        <w:t xml:space="preserve"> </w:t>
+      </w:r>
+      <m:oMath>
+        <m:r>
+          <m:t>.68</m:t>
+        </m:r>
+      </m:oMath>
+      <w:r>
+        <w:t xml:space="preserve"> </w:t>
+      </w:r>
+      <w:r>
+        <w:t xml:space="preserve">to</w:t>
+      </w:r>
+      <w:r>
+        <w:t xml:space="preserve"> </w:t>
+      </w:r>
+      <m:oMath>
+        <m:r>
+          <m:t>d</m:t>
+        </m:r>
+      </m:oMath>
+      <w:r>
+        <w:t xml:space="preserve"> </w:t>
+      </w:r>
+      <w:r>
+        <w:t xml:space="preserve">=</w:t>
+      </w:r>
+      <w:r>
+        <w:t xml:space="preserve"> </w:t>
+      </w:r>
+      <m:oMath>
+        <m:r>
+          <m:t>1.00</m:t>
+        </m:r>
+      </m:oMath>
+      <w:r>
+        <w:t xml:space="preserve">, both for a guided condition)</w:t>
       </w:r>
       <w:r>
         <w:t xml:space="preserve"> </w:t>
@@ -8659,7 +8438,7 @@
         <w:t xml:space="preserve"> </w:t>
       </w:r>
       <w:r>
-        <w:t xml:space="preserve">construct can be used successfully as a target in behavior therapy, helping participants appreciate and self-report meaningful change in their daily lives.</w:t>
+        <w:t xml:space="preserve">construct can be used successfully as a target in behavior therapy with various clinical presentations, helping participants appreciate and self-report meaningful change in their daily lives.</w:t>
       </w:r>
       <w:r>
         <w:t xml:space="preserve"> </w:t>
@@ -8959,7 +8738,7 @@
         <w:t xml:space="preserve">clearly reduced symptoms of social anxiety across both treatment conditions, and over time possibly reduced symptoms of depression, to a moderate degree, among participants that were guided by therapists. This demonstrates that assertiveness has a potential as a target in CBT and iCBT, in the treatment of both psychiatric syndromes and non-syndromal problems in living, calling for more research on the construct, and its application.</w:t>
       </w:r>
     </w:p>
-    <w:bookmarkStart w:id="52" w:name="limitations-and-future-directions"/>
+    <w:bookmarkStart w:id="58" w:name="limitations-and-future-directions"/>
     <w:p>
       <w:pPr>
         <w:pStyle w:val="Heading2"/>
@@ -9162,19 +8941,8 @@
       <w:r>
         <w:t xml:space="preserve"> </w:t>
       </w:r>
-      <w:hyperlink w:anchor="ref-Lundgren2016">
-        <w:r>
-          <w:rPr>
-            <w:rStyle w:val="Hyperlink"/>
-          </w:rPr>
-          <w:t xml:space="preserve">Lundgren &amp; Parling</w:t>
-        </w:r>
-      </w:hyperlink>
-      <w:r>
-        <w:t xml:space="preserve"> </w:t>
-      </w:r>
-      <w:r>
-        <w:t xml:space="preserve">(</w:t>
+      <w:r>
+        <w:t xml:space="preserve">Lundgren &amp; Parling (</w:t>
       </w:r>
       <w:hyperlink w:anchor="ref-Lundgren2016">
         <w:r>
@@ -9217,8 +8985,8 @@
         <w:t xml:space="preserve">Any future replication or extended version of the current study should collect data at more time-points, allowing fitting of data not only to random intercepts (controlling for/capturing initial differences between subjects), but also to random slopes (controlling for/capturing different trajectories), and possibly also additional levels, i.e. to to quantify therapist factors.</w:t>
       </w:r>
     </w:p>
-    <w:bookmarkEnd w:id="52"/>
-    <w:bookmarkStart w:id="137" w:name="references"/>
+    <w:bookmarkEnd w:id="58"/>
+    <w:bookmarkStart w:id="143" w:name="references"/>
     <w:p>
       <w:pPr>
         <w:pStyle w:val="Heading2"/>
@@ -9227,8 +8995,8 @@
         <w:t xml:space="preserve">References</w:t>
       </w:r>
     </w:p>
-    <w:bookmarkStart w:id="136" w:name="refs"/>
-    <w:bookmarkStart w:id="53" w:name="ref-alberti1974your"/>
+    <w:bookmarkStart w:id="142" w:name="refs"/>
+    <w:bookmarkStart w:id="59" w:name="ref-alberti1974your"/>
     <w:p>
       <w:pPr>
         <w:pStyle w:val="Bibliography"/>
@@ -9253,8 +9021,8 @@
         <w:t xml:space="preserve">(2nd ed.). Impact.</w:t>
       </w:r>
     </w:p>
-    <w:bookmarkEnd w:id="53"/>
-    <w:bookmarkStart w:id="54" w:name="ref-alberti2017your"/>
+    <w:bookmarkEnd w:id="59"/>
+    <w:bookmarkStart w:id="60" w:name="ref-alberti2017your"/>
     <w:p>
       <w:pPr>
         <w:pStyle w:val="Bibliography"/>
@@ -9276,8 +9044,8 @@
         <w:t xml:space="preserve">. New Harbinger Publications.</w:t>
       </w:r>
     </w:p>
-    <w:bookmarkEnd w:id="54"/>
-    <w:bookmarkStart w:id="56" w:name="ref-Andrews2018"/>
+    <w:bookmarkEnd w:id="60"/>
+    <w:bookmarkStart w:id="62" w:name="ref-Andrews2018"/>
     <w:p>
       <w:pPr>
         <w:pStyle w:val="Bibliography"/>
@@ -9323,7 +9091,7 @@
       <w:r>
         <w:t xml:space="preserve"> </w:t>
       </w:r>
-      <w:hyperlink r:id="rId55">
+      <w:hyperlink r:id="rId61">
         <w:r>
           <w:rPr>
             <w:rStyle w:val="Hyperlink"/>
@@ -9332,8 +9100,8 @@
         </w:r>
       </w:hyperlink>
     </w:p>
-    <w:bookmarkEnd w:id="56"/>
-    <w:bookmarkStart w:id="58" w:name="ref-Antunez2020"/>
+    <w:bookmarkEnd w:id="62"/>
+    <w:bookmarkStart w:id="64" w:name="ref-Antunez2020"/>
     <w:p>
       <w:pPr>
         <w:pStyle w:val="Bibliography"/>
@@ -9370,7 +9138,7 @@
       <w:r>
         <w:t xml:space="preserve"> </w:t>
       </w:r>
-      <w:hyperlink r:id="rId57">
+      <w:hyperlink r:id="rId63">
         <w:r>
           <w:rPr>
             <w:rStyle w:val="Hyperlink"/>
@@ -9379,8 +9147,8 @@
         </w:r>
       </w:hyperlink>
     </w:p>
-    <w:bookmarkEnd w:id="58"/>
-    <w:bookmarkStart w:id="60" w:name="ref-Baker2015"/>
+    <w:bookmarkEnd w:id="64"/>
+    <w:bookmarkStart w:id="66" w:name="ref-Baker2015"/>
     <w:p>
       <w:pPr>
         <w:pStyle w:val="Bibliography"/>
@@ -9426,7 +9194,7 @@
       <w:r>
         <w:t xml:space="preserve"> </w:t>
       </w:r>
-      <w:hyperlink r:id="rId59">
+      <w:hyperlink r:id="rId65">
         <w:r>
           <w:rPr>
             <w:rStyle w:val="Hyperlink"/>
@@ -9435,8 +9203,8 @@
         </w:r>
       </w:hyperlink>
     </w:p>
-    <w:bookmarkEnd w:id="60"/>
-    <w:bookmarkStart w:id="62" w:name="ref-Baumeister2014a"/>
+    <w:bookmarkEnd w:id="66"/>
+    <w:bookmarkStart w:id="68" w:name="ref-Baumeister2014a"/>
     <w:p>
       <w:pPr>
         <w:pStyle w:val="Bibliography"/>
@@ -9463,7 +9231,7 @@
       <w:r>
         <w:t xml:space="preserve"> </w:t>
       </w:r>
-      <w:hyperlink r:id="rId61">
+      <w:hyperlink r:id="rId67">
         <w:r>
           <w:rPr>
             <w:rStyle w:val="Hyperlink"/>
@@ -9472,8 +9240,8 @@
         </w:r>
       </w:hyperlink>
     </w:p>
-    <w:bookmarkEnd w:id="62"/>
-    <w:bookmarkStart w:id="63" w:name="ref-beck1979cognitive"/>
+    <w:bookmarkEnd w:id="68"/>
+    <w:bookmarkStart w:id="69" w:name="ref-beck1979cognitive"/>
     <w:p>
       <w:pPr>
         <w:pStyle w:val="Bibliography"/>
@@ -9495,8 +9263,8 @@
         <w:t xml:space="preserve">. Guilford Publications.</w:t>
       </w:r>
     </w:p>
-    <w:bookmarkEnd w:id="63"/>
-    <w:bookmarkStart w:id="65" w:name="ref-Carlbring2018"/>
+    <w:bookmarkEnd w:id="69"/>
+    <w:bookmarkStart w:id="71" w:name="ref-Carlbring2018"/>
     <w:p>
       <w:pPr>
         <w:pStyle w:val="Bibliography"/>
@@ -9542,7 +9310,7 @@
       <w:r>
         <w:t xml:space="preserve"> </w:t>
       </w:r>
-      <w:hyperlink r:id="rId64">
+      <w:hyperlink r:id="rId70">
         <w:r>
           <w:rPr>
             <w:rStyle w:val="Hyperlink"/>
@@ -9551,8 +9319,8 @@
         </w:r>
       </w:hyperlink>
     </w:p>
-    <w:bookmarkEnd w:id="65"/>
-    <w:bookmarkStart w:id="67" w:name="ref-Chambless2001"/>
+    <w:bookmarkEnd w:id="71"/>
+    <w:bookmarkStart w:id="73" w:name="ref-Chambless2001"/>
     <w:p>
       <w:pPr>
         <w:pStyle w:val="Bibliography"/>
@@ -9598,7 +9366,7 @@
       <w:r>
         <w:t xml:space="preserve"> </w:t>
       </w:r>
-      <w:hyperlink r:id="rId66">
+      <w:hyperlink r:id="rId72">
         <w:r>
           <w:rPr>
             <w:rStyle w:val="Hyperlink"/>
@@ -9607,8 +9375,8 @@
         </w:r>
       </w:hyperlink>
     </w:p>
-    <w:bookmarkEnd w:id="67"/>
-    <w:bookmarkStart w:id="69" w:name="ref-Clark1986"/>
+    <w:bookmarkEnd w:id="73"/>
+    <w:bookmarkStart w:id="75" w:name="ref-Clark1986"/>
     <w:p>
       <w:pPr>
         <w:pStyle w:val="Bibliography"/>
@@ -9654,7 +9422,7 @@
       <w:r>
         <w:t xml:space="preserve"> </w:t>
       </w:r>
-      <w:hyperlink r:id="rId68">
+      <w:hyperlink r:id="rId74">
         <w:r>
           <w:rPr>
             <w:rStyle w:val="Hyperlink"/>
@@ -9663,8 +9431,8 @@
         </w:r>
       </w:hyperlink>
     </w:p>
-    <w:bookmarkEnd w:id="69"/>
-    <w:bookmarkStart w:id="70" w:name="ref-clark1995cognitive"/>
+    <w:bookmarkEnd w:id="75"/>
+    <w:bookmarkStart w:id="76" w:name="ref-clark1995cognitive"/>
     <w:p>
       <w:pPr>
         <w:pStyle w:val="Bibliography"/>
@@ -9698,8 +9466,8 @@
         <w:t xml:space="preserve">(Vol. 41, pp. 22–23). The Guilford Press.</w:t>
       </w:r>
     </w:p>
-    <w:bookmarkEnd w:id="70"/>
-    <w:bookmarkStart w:id="72" w:name="ref-R-clinicalsignificance"/>
+    <w:bookmarkEnd w:id="76"/>
+    <w:bookmarkStart w:id="78" w:name="ref-R-clinicalsignificance"/>
     <w:p>
       <w:pPr>
         <w:pStyle w:val="Bibliography"/>
@@ -9723,7 +9491,7 @@
       <w:r>
         <w:t xml:space="preserve"> </w:t>
       </w:r>
-      <w:hyperlink r:id="rId71">
+      <w:hyperlink r:id="rId77">
         <w:r>
           <w:rPr>
             <w:rStyle w:val="Hyperlink"/>
@@ -9732,8 +9500,8 @@
         </w:r>
       </w:hyperlink>
     </w:p>
-    <w:bookmarkEnd w:id="72"/>
-    <w:bookmarkStart w:id="73" w:name="ref-cohen1988statistical"/>
+    <w:bookmarkEnd w:id="78"/>
+    <w:bookmarkStart w:id="79" w:name="ref-cohen1988statistical"/>
     <w:p>
       <w:pPr>
         <w:pStyle w:val="Bibliography"/>
@@ -9755,8 +9523,8 @@
         <w:t xml:space="preserve">. Lawrence Earlbaum Associates, Inc.</w:t>
       </w:r>
     </w:p>
-    <w:bookmarkEnd w:id="73"/>
-    <w:bookmarkStart w:id="75" w:name="ref-Craske2008"/>
+    <w:bookmarkEnd w:id="79"/>
+    <w:bookmarkStart w:id="81" w:name="ref-Craske2008"/>
     <w:p>
       <w:pPr>
         <w:pStyle w:val="Bibliography"/>
@@ -9802,7 +9570,7 @@
       <w:r>
         <w:t xml:space="preserve"> </w:t>
       </w:r>
-      <w:hyperlink r:id="rId74">
+      <w:hyperlink r:id="rId80">
         <w:r>
           <w:rPr>
             <w:rStyle w:val="Hyperlink"/>
@@ -9811,8 +9579,8 @@
         </w:r>
       </w:hyperlink>
     </w:p>
-    <w:bookmarkEnd w:id="75"/>
-    <w:bookmarkStart w:id="77" w:name="ref-Cuijpers2016"/>
+    <w:bookmarkEnd w:id="81"/>
+    <w:bookmarkStart w:id="83" w:name="ref-Cuijpers2016"/>
     <w:p>
       <w:pPr>
         <w:pStyle w:val="Bibliography"/>
@@ -9849,7 +9617,7 @@
       <w:r>
         <w:t xml:space="preserve"> </w:t>
       </w:r>
-      <w:hyperlink r:id="rId76">
+      <w:hyperlink r:id="rId82">
         <w:r>
           <w:rPr>
             <w:rStyle w:val="Hyperlink"/>
@@ -9858,8 +9626,8 @@
         </w:r>
       </w:hyperlink>
     </w:p>
-    <w:bookmarkEnd w:id="77"/>
-    <w:bookmarkStart w:id="79" w:name="ref-Day2013"/>
+    <w:bookmarkEnd w:id="83"/>
+    <w:bookmarkStart w:id="85" w:name="ref-Day2013"/>
     <w:p>
       <w:pPr>
         <w:pStyle w:val="Bibliography"/>
@@ -9905,7 +9673,7 @@
       <w:r>
         <w:t xml:space="preserve"> </w:t>
       </w:r>
-      <w:hyperlink r:id="rId78">
+      <w:hyperlink r:id="rId84">
         <w:r>
           <w:rPr>
             <w:rStyle w:val="Hyperlink"/>
@@ -9914,8 +9682,8 @@
         </w:r>
       </w:hyperlink>
     </w:p>
-    <w:bookmarkEnd w:id="79"/>
-    <w:bookmarkStart w:id="80" w:name="ref-fensterheim1975don"/>
+    <w:bookmarkEnd w:id="85"/>
+    <w:bookmarkStart w:id="86" w:name="ref-fensterheim1975don"/>
     <w:p>
       <w:pPr>
         <w:pStyle w:val="Bibliography"/>
@@ -9937,8 +9705,8 @@
         <w:t xml:space="preserve">. Dell Publishing Company.</w:t>
       </w:r>
     </w:p>
-    <w:bookmarkEnd w:id="80"/>
-    <w:bookmarkStart w:id="82" w:name="ref-Fresco2001"/>
+    <w:bookmarkEnd w:id="86"/>
+    <w:bookmarkStart w:id="88" w:name="ref-Fresco2001"/>
     <w:p>
       <w:pPr>
         <w:pStyle w:val="Bibliography"/>
@@ -9984,7 +9752,7 @@
       <w:r>
         <w:t xml:space="preserve"> </w:t>
       </w:r>
-      <w:hyperlink r:id="rId81">
+      <w:hyperlink r:id="rId87">
         <w:r>
           <w:rPr>
             <w:rStyle w:val="Hyperlink"/>
@@ -9993,8 +9761,8 @@
         </w:r>
       </w:hyperlink>
     </w:p>
-    <w:bookmarkEnd w:id="82"/>
-    <w:bookmarkStart w:id="84" w:name="ref-Furukawa2014"/>
+    <w:bookmarkEnd w:id="88"/>
+    <w:bookmarkStart w:id="90" w:name="ref-Furukawa2014"/>
     <w:p>
       <w:pPr>
         <w:pStyle w:val="Bibliography"/>
@@ -10031,7 +9799,7 @@
       <w:r>
         <w:t xml:space="preserve"> </w:t>
       </w:r>
-      <w:hyperlink r:id="rId83">
+      <w:hyperlink r:id="rId89">
         <w:r>
           <w:rPr>
             <w:rStyle w:val="Hyperlink"/>
@@ -10040,8 +9808,8 @@
         </w:r>
       </w:hyperlink>
     </w:p>
-    <w:bookmarkEnd w:id="84"/>
-    <w:bookmarkStart w:id="85" w:name="ref-gambrill1975assertion"/>
+    <w:bookmarkEnd w:id="90"/>
+    <w:bookmarkStart w:id="91" w:name="ref-gambrill1975assertion"/>
     <w:p>
       <w:pPr>
         <w:pStyle w:val="Bibliography"/>
@@ -10085,8 +9853,8 @@
         <w:t xml:space="preserve">(4), 550–561.</w:t>
       </w:r>
     </w:p>
-    <w:bookmarkEnd w:id="85"/>
-    <w:bookmarkStart w:id="87" w:name="ref-RandomOrg"/>
+    <w:bookmarkEnd w:id="91"/>
+    <w:bookmarkStart w:id="93" w:name="ref-RandomOrg"/>
     <w:p>
       <w:pPr>
         <w:pStyle w:val="Bibliography"/>
@@ -10124,7 +9892,7 @@
       <w:r>
         <w:t xml:space="preserve"> </w:t>
       </w:r>
-      <w:hyperlink r:id="rId86">
+      <w:hyperlink r:id="rId92">
         <w:r>
           <w:rPr>
             <w:rStyle w:val="Hyperlink"/>
@@ -10136,8 +9904,8 @@
         <w:t xml:space="preserve">.</w:t>
       </w:r>
     </w:p>
-    <w:bookmarkEnd w:id="87"/>
-    <w:bookmarkStart w:id="89" w:name="ref-Hayes2004a"/>
+    <w:bookmarkEnd w:id="93"/>
+    <w:bookmarkStart w:id="95" w:name="ref-Hayes2004a"/>
     <w:p>
       <w:pPr>
         <w:pStyle w:val="Bibliography"/>
@@ -10183,7 +9951,7 @@
       <w:r>
         <w:t xml:space="preserve"> </w:t>
       </w:r>
-      <w:hyperlink r:id="rId88">
+      <w:hyperlink r:id="rId94">
         <w:r>
           <w:rPr>
             <w:rStyle w:val="Hyperlink"/>
@@ -10192,8 +9960,8 @@
         </w:r>
       </w:hyperlink>
     </w:p>
-    <w:bookmarkEnd w:id="89"/>
-    <w:bookmarkStart w:id="91" w:name="ref-Hofmann2012"/>
+    <w:bookmarkEnd w:id="95"/>
+    <w:bookmarkStart w:id="97" w:name="ref-Hofmann2012"/>
     <w:p>
       <w:pPr>
         <w:pStyle w:val="Bibliography"/>
@@ -10239,7 +10007,7 @@
       <w:r>
         <w:t xml:space="preserve"> </w:t>
       </w:r>
-      <w:hyperlink r:id="rId90">
+      <w:hyperlink r:id="rId96">
         <w:r>
           <w:rPr>
             <w:rStyle w:val="Hyperlink"/>
@@ -10248,8 +10016,8 @@
         </w:r>
       </w:hyperlink>
     </w:p>
-    <w:bookmarkEnd w:id="91"/>
-    <w:bookmarkStart w:id="92" w:name="ref-Jacobson1991"/>
+    <w:bookmarkEnd w:id="97"/>
+    <w:bookmarkStart w:id="98" w:name="ref-Jacobson1991"/>
     <w:p>
       <w:pPr>
         <w:pStyle w:val="Bibliography"/>
@@ -10293,8 +10061,8 @@
         <w:t xml:space="preserve">(1), 12–19.</w:t>
       </w:r>
     </w:p>
-    <w:bookmarkEnd w:id="92"/>
-    <w:bookmarkStart w:id="94" w:name="ref-Kroenke2010"/>
+    <w:bookmarkEnd w:id="98"/>
+    <w:bookmarkStart w:id="100" w:name="ref-Kroenke2010"/>
     <w:p>
       <w:pPr>
         <w:pStyle w:val="Bibliography"/>
@@ -10340,7 +10108,7 @@
       <w:r>
         <w:t xml:space="preserve"> </w:t>
       </w:r>
-      <w:hyperlink r:id="rId93">
+      <w:hyperlink r:id="rId99">
         <w:r>
           <w:rPr>
             <w:rStyle w:val="Hyperlink"/>
@@ -10349,8 +10117,8 @@
         </w:r>
       </w:hyperlink>
     </w:p>
-    <w:bookmarkEnd w:id="94"/>
-    <w:bookmarkStart w:id="96" w:name="ref-R-lmerTest"/>
+    <w:bookmarkEnd w:id="100"/>
+    <w:bookmarkStart w:id="102" w:name="ref-R-lmerTest"/>
     <w:p>
       <w:pPr>
         <w:pStyle w:val="Bibliography"/>
@@ -10374,7 +10142,7 @@
       <w:r>
         <w:t xml:space="preserve"> </w:t>
       </w:r>
-      <w:hyperlink r:id="rId95">
+      <w:hyperlink r:id="rId101">
         <w:r>
           <w:rPr>
             <w:rStyle w:val="Hyperlink"/>
@@ -10383,8 +10151,8 @@
         </w:r>
       </w:hyperlink>
     </w:p>
-    <w:bookmarkEnd w:id="96"/>
-    <w:bookmarkStart w:id="98" w:name="ref-R-emmeans"/>
+    <w:bookmarkEnd w:id="102"/>
+    <w:bookmarkStart w:id="104" w:name="ref-R-emmeans"/>
     <w:p>
       <w:pPr>
         <w:pStyle w:val="Bibliography"/>
@@ -10408,7 +10176,7 @@
       <w:r>
         <w:t xml:space="preserve"> </w:t>
       </w:r>
-      <w:hyperlink r:id="rId97">
+      <w:hyperlink r:id="rId103">
         <w:r>
           <w:rPr>
             <w:rStyle w:val="Hyperlink"/>
@@ -10417,8 +10185,8 @@
         </w:r>
       </w:hyperlink>
     </w:p>
-    <w:bookmarkEnd w:id="98"/>
-    <w:bookmarkStart w:id="100" w:name="ref-LINEHAN1979"/>
+    <w:bookmarkEnd w:id="104"/>
+    <w:bookmarkStart w:id="106" w:name="ref-LINEHAN1979"/>
     <w:p>
       <w:pPr>
         <w:pStyle w:val="Bibliography"/>
@@ -10454,7 +10222,7 @@
       <w:r>
         <w:t xml:space="preserve"> </w:t>
       </w:r>
-      <w:hyperlink r:id="rId99">
+      <w:hyperlink r:id="rId105">
         <w:r>
           <w:rPr>
             <w:rStyle w:val="Hyperlink"/>
@@ -10463,8 +10231,8 @@
         </w:r>
       </w:hyperlink>
     </w:p>
-    <w:bookmarkEnd w:id="100"/>
-    <w:bookmarkStart w:id="101" w:name="ref-linehan1993skills"/>
+    <w:bookmarkEnd w:id="106"/>
+    <w:bookmarkStart w:id="107" w:name="ref-linehan1993skills"/>
     <w:p>
       <w:pPr>
         <w:pStyle w:val="Bibliography"/>
@@ -10486,8 +10254,8 @@
         <w:t xml:space="preserve"> The Guilford Press.</w:t>
       </w:r>
     </w:p>
-    <w:bookmarkEnd w:id="101"/>
-    <w:bookmarkStart w:id="103" w:name="ref-R-ggeffects"/>
+    <w:bookmarkEnd w:id="107"/>
+    <w:bookmarkStart w:id="109" w:name="ref-R-ggeffects"/>
     <w:p>
       <w:pPr>
         <w:pStyle w:val="Bibliography"/>
@@ -10533,7 +10301,7 @@
       <w:r>
         <w:t xml:space="preserve"> </w:t>
       </w:r>
-      <w:hyperlink r:id="rId102">
+      <w:hyperlink r:id="rId108">
         <w:r>
           <w:rPr>
             <w:rStyle w:val="Hyperlink"/>
@@ -10542,8 +10310,8 @@
         </w:r>
       </w:hyperlink>
     </w:p>
-    <w:bookmarkEnd w:id="103"/>
-    <w:bookmarkStart w:id="105" w:name="ref-R-performance"/>
+    <w:bookmarkEnd w:id="109"/>
+    <w:bookmarkStart w:id="111" w:name="ref-R-performance"/>
     <w:p>
       <w:pPr>
         <w:pStyle w:val="Bibliography"/>
@@ -10567,7 +10335,7 @@
       <w:r>
         <w:t xml:space="preserve"> </w:t>
       </w:r>
-      <w:hyperlink r:id="rId104">
+      <w:hyperlink r:id="rId110">
         <w:r>
           <w:rPr>
             <w:rStyle w:val="Hyperlink"/>
@@ -10576,8 +10344,8 @@
         </w:r>
       </w:hyperlink>
     </w:p>
-    <w:bookmarkEnd w:id="105"/>
-    <w:bookmarkStart w:id="107" w:name="ref-Lundgren2016"/>
+    <w:bookmarkEnd w:id="111"/>
+    <w:bookmarkStart w:id="113" w:name="ref-Lundgren2016"/>
     <w:p>
       <w:pPr>
         <w:pStyle w:val="Bibliography"/>
@@ -10614,7 +10382,7 @@
       <w:r>
         <w:t xml:space="preserve"> </w:t>
       </w:r>
-      <w:hyperlink r:id="rId106">
+      <w:hyperlink r:id="rId112">
         <w:r>
           <w:rPr>
             <w:rStyle w:val="Hyperlink"/>
@@ -10623,8 +10391,8 @@
         </w:r>
       </w:hyperlink>
     </w:p>
-    <w:bookmarkEnd w:id="107"/>
-    <w:bookmarkStart w:id="109" w:name="ref-michel2008"/>
+    <w:bookmarkEnd w:id="113"/>
+    <w:bookmarkStart w:id="115" w:name="ref-michel2008"/>
     <w:p>
       <w:pPr>
         <w:pStyle w:val="Bibliography"/>
@@ -10648,7 +10416,7 @@
       <w:r>
         <w:t xml:space="preserve"> </w:t>
       </w:r>
-      <w:hyperlink r:id="rId108">
+      <w:hyperlink r:id="rId114">
         <w:r>
           <w:rPr>
             <w:rStyle w:val="Hyperlink"/>
@@ -10657,8 +10425,8 @@
         </w:r>
       </w:hyperlink>
     </w:p>
-    <w:bookmarkEnd w:id="109"/>
-    <w:bookmarkStart w:id="111" w:name="ref-Mitamura2018"/>
+    <w:bookmarkEnd w:id="115"/>
+    <w:bookmarkStart w:id="117" w:name="ref-Mitamura2018"/>
     <w:p>
       <w:pPr>
         <w:pStyle w:val="Bibliography"/>
@@ -10704,7 +10472,7 @@
       <w:r>
         <w:t xml:space="preserve"> </w:t>
       </w:r>
-      <w:hyperlink r:id="rId110">
+      <w:hyperlink r:id="rId116">
         <w:r>
           <w:rPr>
             <w:rStyle w:val="Hyperlink"/>
@@ -10713,8 +10481,8 @@
         </w:r>
       </w:hyperlink>
     </w:p>
-    <w:bookmarkEnd w:id="111"/>
-    <w:bookmarkStart w:id="112" w:name="ref-ost2006tillampad"/>
+    <w:bookmarkEnd w:id="117"/>
+    <w:bookmarkStart w:id="118" w:name="ref-ost2006tillampad"/>
     <w:p>
       <w:pPr>
         <w:pStyle w:val="Bibliography"/>
@@ -10759,8 +10527,8 @@
         <w:t xml:space="preserve">st.</w:t>
       </w:r>
     </w:p>
-    <w:bookmarkEnd w:id="112"/>
-    <w:bookmarkStart w:id="113" w:name="ref-powell2017mental"/>
+    <w:bookmarkEnd w:id="118"/>
+    <w:bookmarkStart w:id="119" w:name="ref-powell2017mental"/>
     <w:p>
       <w:pPr>
         <w:pStyle w:val="Bibliography"/>
@@ -10782,8 +10550,8 @@
         <w:t xml:space="preserve">. Routledge.</w:t>
       </w:r>
     </w:p>
-    <w:bookmarkEnd w:id="113"/>
-    <w:bookmarkStart w:id="115" w:name="ref-Rathus1973"/>
+    <w:bookmarkEnd w:id="119"/>
+    <w:bookmarkStart w:id="121" w:name="ref-Rathus1973"/>
     <w:p>
       <w:pPr>
         <w:pStyle w:val="Bibliography"/>
@@ -10829,7 +10597,7 @@
       <w:r>
         <w:t xml:space="preserve"> </w:t>
       </w:r>
-      <w:hyperlink r:id="rId114">
+      <w:hyperlink r:id="rId120">
         <w:r>
           <w:rPr>
             <w:rStyle w:val="Hyperlink"/>
@@ -10838,8 +10606,8 @@
         </w:r>
       </w:hyperlink>
     </w:p>
-    <w:bookmarkEnd w:id="115"/>
-    <w:bookmarkStart w:id="117" w:name="ref-Rozental2015"/>
+    <w:bookmarkEnd w:id="121"/>
+    <w:bookmarkStart w:id="123" w:name="ref-Rozental2015"/>
     <w:p>
       <w:pPr>
         <w:pStyle w:val="Bibliography"/>
@@ -10885,7 +10653,7 @@
       <w:r>
         <w:t xml:space="preserve"> </w:t>
       </w:r>
-      <w:hyperlink r:id="rId116">
+      <w:hyperlink r:id="rId122">
         <w:r>
           <w:rPr>
             <w:rStyle w:val="Hyperlink"/>
@@ -10894,8 +10662,8 @@
         </w:r>
       </w:hyperlink>
     </w:p>
-    <w:bookmarkEnd w:id="117"/>
-    <w:bookmarkStart w:id="119" w:name="ref-Rozental2017"/>
+    <w:bookmarkEnd w:id="123"/>
+    <w:bookmarkStart w:id="125" w:name="ref-Rozental2017"/>
     <w:p>
       <w:pPr>
         <w:pStyle w:val="Bibliography"/>
@@ -10941,7 +10709,7 @@
       <w:r>
         <w:t xml:space="preserve"> </w:t>
       </w:r>
-      <w:hyperlink r:id="rId118">
+      <w:hyperlink r:id="rId124">
         <w:r>
           <w:rPr>
             <w:rStyle w:val="Hyperlink"/>
@@ -10950,8 +10718,8 @@
         </w:r>
       </w:hyperlink>
     </w:p>
-    <w:bookmarkEnd w:id="119"/>
-    <w:bookmarkStart w:id="120" w:name="ref-salter1949conditioned"/>
+    <w:bookmarkEnd w:id="125"/>
+    <w:bookmarkStart w:id="126" w:name="ref-salter1949conditioned"/>
     <w:p>
       <w:pPr>
         <w:pStyle w:val="Bibliography"/>
@@ -10995,8 +10763,8 @@
         <w:t xml:space="preserve">.</w:t>
       </w:r>
     </w:p>
-    <w:bookmarkEnd w:id="120"/>
-    <w:bookmarkStart w:id="122" w:name="ref-sealed"/>
+    <w:bookmarkEnd w:id="126"/>
+    <w:bookmarkStart w:id="128" w:name="ref-sealed"/>
     <w:p>
       <w:pPr>
         <w:pStyle w:val="Bibliography"/>
@@ -11020,7 +10788,7 @@
       <w:r>
         <w:t xml:space="preserve"> </w:t>
       </w:r>
-      <w:hyperlink r:id="rId121">
+      <w:hyperlink r:id="rId127">
         <w:r>
           <w:rPr>
             <w:rStyle w:val="Hyperlink"/>
@@ -11032,8 +10800,8 @@
         <w:t xml:space="preserve">.</w:t>
       </w:r>
     </w:p>
-    <w:bookmarkEnd w:id="122"/>
-    <w:bookmarkStart w:id="123" w:name="ref-smith1975say"/>
+    <w:bookmarkEnd w:id="128"/>
+    <w:bookmarkStart w:id="129" w:name="ref-smith1975say"/>
     <w:p>
       <w:pPr>
         <w:pStyle w:val="Bibliography"/>
@@ -11055,8 +10823,8 @@
         <w:t xml:space="preserve">. Bantam.</w:t>
       </w:r>
     </w:p>
-    <w:bookmarkEnd w:id="123"/>
-    <w:bookmarkStart w:id="125" w:name="ref-Speed2018a"/>
+    <w:bookmarkEnd w:id="129"/>
+    <w:bookmarkStart w:id="131" w:name="ref-Speed2018a"/>
     <w:p>
       <w:pPr>
         <w:pStyle w:val="Bibliography"/>
@@ -11102,7 +10870,7 @@
       <w:r>
         <w:t xml:space="preserve"> </w:t>
       </w:r>
-      <w:hyperlink r:id="rId124">
+      <w:hyperlink r:id="rId130">
         <w:r>
           <w:rPr>
             <w:rStyle w:val="Hyperlink"/>
@@ -11111,8 +10879,8 @@
         </w:r>
       </w:hyperlink>
     </w:p>
-    <w:bookmarkEnd w:id="125"/>
-    <w:bookmarkStart w:id="127" w:name="ref-Kroenke2006"/>
+    <w:bookmarkEnd w:id="131"/>
+    <w:bookmarkStart w:id="133" w:name="ref-Kroenke2006"/>
     <w:p>
       <w:pPr>
         <w:pStyle w:val="Bibliography"/>
@@ -11158,7 +10926,7 @@
       <w:r>
         <w:t xml:space="preserve"> </w:t>
       </w:r>
-      <w:hyperlink r:id="rId126">
+      <w:hyperlink r:id="rId132">
         <w:r>
           <w:rPr>
             <w:rStyle w:val="Hyperlink"/>
@@ -11167,8 +10935,8 @@
         </w:r>
       </w:hyperlink>
     </w:p>
-    <w:bookmarkEnd w:id="127"/>
-    <w:bookmarkStart w:id="129" w:name="ref-Thompson2011"/>
+    <w:bookmarkEnd w:id="133"/>
+    <w:bookmarkStart w:id="135" w:name="ref-Thompson2011"/>
     <w:p>
       <w:pPr>
         <w:pStyle w:val="Bibliography"/>
@@ -11214,7 +10982,7 @@
       <w:r>
         <w:t xml:space="preserve"> </w:t>
       </w:r>
-      <w:hyperlink r:id="rId128">
+      <w:hyperlink r:id="rId134">
         <w:r>
           <w:rPr>
             <w:rStyle w:val="Hyperlink"/>
@@ -11223,8 +10991,8 @@
         </w:r>
       </w:hyperlink>
     </w:p>
-    <w:bookmarkEnd w:id="129"/>
-    <w:bookmarkStart w:id="131" w:name="ref-Vagos2019"/>
+    <w:bookmarkEnd w:id="135"/>
+    <w:bookmarkStart w:id="137" w:name="ref-Vagos2019"/>
     <w:p>
       <w:pPr>
         <w:pStyle w:val="Bibliography"/>
@@ -11270,7 +11038,7 @@
       <w:r>
         <w:t xml:space="preserve"> </w:t>
       </w:r>
-      <w:hyperlink r:id="rId130">
+      <w:hyperlink r:id="rId136">
         <w:r>
           <w:rPr>
             <w:rStyle w:val="Hyperlink"/>
@@ -11279,8 +11047,8 @@
         </w:r>
       </w:hyperlink>
     </w:p>
-    <w:bookmarkEnd w:id="131"/>
-    <w:bookmarkStart w:id="132" w:name="ref-Wilson2010"/>
+    <w:bookmarkEnd w:id="137"/>
+    <w:bookmarkStart w:id="138" w:name="ref-Wilson2010"/>
     <w:p>
       <w:pPr>
         <w:pStyle w:val="Bibliography"/>
@@ -11305,8 +11073,8 @@
         <w:t xml:space="preserve">(Vol. 60, pp. 249–272).</w:t>
       </w:r>
     </w:p>
-    <w:bookmarkEnd w:id="132"/>
-    <w:bookmarkStart w:id="133" w:name="ref-Wolpe1952"/>
+    <w:bookmarkEnd w:id="138"/>
+    <w:bookmarkStart w:id="139" w:name="ref-Wolpe1952"/>
     <w:p>
       <w:pPr>
         <w:pStyle w:val="Bibliography"/>
@@ -11350,8 +11118,8 @@
         <w:t xml:space="preserve">(42), 825–829.</w:t>
       </w:r>
     </w:p>
-    <w:bookmarkEnd w:id="133"/>
-    <w:bookmarkStart w:id="134" w:name="ref-wolpe1990practice"/>
+    <w:bookmarkEnd w:id="139"/>
+    <w:bookmarkStart w:id="140" w:name="ref-wolpe1990practice"/>
     <w:p>
       <w:pPr>
         <w:pStyle w:val="Bibliography"/>
@@ -11373,8 +11141,8 @@
         <w:t xml:space="preserve">. Pergamon Press.</w:t>
       </w:r>
     </w:p>
-    <w:bookmarkEnd w:id="134"/>
-    <w:bookmarkStart w:id="135" w:name="ref-Wolpe1966"/>
+    <w:bookmarkEnd w:id="140"/>
+    <w:bookmarkStart w:id="141" w:name="ref-Wolpe1966"/>
     <w:p>
       <w:pPr>
         <w:pStyle w:val="Bibliography"/>
@@ -11399,10 +11167,10 @@
         <w:t xml:space="preserve">(pp. ix, 198–ix, 198). Pergamon Press.</w:t>
       </w:r>
     </w:p>
-    <w:bookmarkEnd w:id="135"/>
-    <w:bookmarkEnd w:id="136"/>
-    <w:bookmarkEnd w:id="137"/>
-    <w:bookmarkEnd w:id="138"/>
+    <w:bookmarkEnd w:id="141"/>
+    <w:bookmarkEnd w:id="142"/>
+    <w:bookmarkEnd w:id="143"/>
+    <w:bookmarkEnd w:id="144"/>
     <w:sectPr/>
   </w:body>
 </w:document>

</xml_diff>

<commit_message>
add to discussion wrt adaptive/aggressive assertiveness
</commit_message>
<xml_diff>
--- a/r2fu-article.docx
+++ b/r2fu-article.docx
@@ -8144,19 +8144,7 @@
         <w:pStyle w:val="BodyText"/>
       </w:pPr>
       <w:r>
-        <w:t xml:space="preserve">The moderate to large between-group effects on assertiveness found in Respekt</w:t>
-      </w:r>
-      <w:r>
-        <w:rPr>
-          <w:vertAlign w:val="superscript"/>
-        </w:rPr>
-        <w:t xml:space="preserve">2</w:t>
-      </w:r>
-      <w:r>
-        <w:t xml:space="preserve"> </w:t>
-      </w:r>
-      <w:r>
-        <w:t xml:space="preserve">at Post in the Unguided self-help condition, from</w:t>
+        <w:t xml:space="preserve">The large between-group effects on assertiveness measured with AAA-S Adaptive and the RAS at Follow-up in the Unguided self-help condition,</w:t>
       </w:r>
       <w:r>
         <w:t xml:space="preserve"> </w:t>
@@ -8180,14 +8168,14 @@
       </w:r>
       <m:oMath>
         <m:r>
-          <m:t>.72</m:t>
-        </m:r>
-      </m:oMath>
-      <w:r>
-        <w:t xml:space="preserve"> </w:t>
-      </w:r>
-      <w:r>
-        <w:t xml:space="preserve">to</w:t>
+          <m:t>1.30</m:t>
+        </m:r>
+      </m:oMath>
+      <w:r>
+        <w:t xml:space="preserve"> </w:t>
+      </w:r>
+      <w:r>
+        <w:t xml:space="preserve">and</w:t>
       </w:r>
       <w:r>
         <w:t xml:space="preserve"> </w:t>
@@ -8211,14 +8199,61 @@
       </w:r>
       <m:oMath>
         <m:r>
-          <m:t>1.02</m:t>
-        </m:r>
-      </m:oMath>
-      <w:r>
-        <w:t xml:space="preserve"> </w:t>
-      </w:r>
-      <w:r>
-        <w:t xml:space="preserve">(with slightly but insignificantly larger effects in the Guided group), compare favorably to those found in clinical trails of iCBT interventions for other trans-diagnostic behavioral targets such as procrastination (</w:t>
+          <m:t>1.35</m:t>
+        </m:r>
+      </m:oMath>
+      <w:r>
+        <w:t xml:space="preserve">, with</w:t>
+      </w:r>
+      <w:r>
+        <w:t xml:space="preserve"> </w:t>
+      </w:r>
+      <m:oMath>
+        <m:r>
+          <m:t>22</m:t>
+        </m:r>
+      </m:oMath>
+      <w:r>
+        <w:t xml:space="preserve">% and</w:t>
+      </w:r>
+      <w:r>
+        <w:t xml:space="preserve"> </w:t>
+      </w:r>
+      <m:oMath>
+        <m:r>
+          <m:t>31</m:t>
+        </m:r>
+      </m:oMath>
+      <w:r>
+        <w:t xml:space="preserve">% clinically improved, and slightly but insignificantly larger effects and</w:t>
+      </w:r>
+      <w:r>
+        <w:t xml:space="preserve"> </w:t>
+      </w:r>
+      <m:oMath>
+        <m:r>
+          <m:t>26</m:t>
+        </m:r>
+      </m:oMath>
+      <w:r>
+        <w:t xml:space="preserve">% and</w:t>
+      </w:r>
+      <w:r>
+        <w:t xml:space="preserve"> </w:t>
+      </w:r>
+      <m:oMath>
+        <m:r>
+          <m:t>36</m:t>
+        </m:r>
+      </m:oMath>
+      <w:r>
+        <w:t xml:space="preserve">% clinically improved, respectively, in the Guided group, are comparable to those found in clinical trails of iCBT interventions for other trans-diagnostic behavioral targets. Benchmarking against procrastination</w:t>
+      </w:r>
+      <w:r>
+        <w:t xml:space="preserve"> </w:t>
+      </w:r>
+      <w:r>
+        <w:t xml:space="preserve">(</w:t>
       </w:r>
       <m:oMath>
         <m:r>
@@ -8236,14 +8271,41 @@
       </w:r>
       <m:oMath>
         <m:r>
-          <m:t>.5</m:t>
-        </m:r>
-      </m:oMath>
-      <w:r>
-        <w:t xml:space="preserve"> </w:t>
-      </w:r>
-      <w:r>
-        <w:t xml:space="preserve">to</w:t>
+          <m:t>.50</m:t>
+        </m:r>
+      </m:oMath>
+      <w:r>
+        <w:t xml:space="preserve">–</w:t>
+      </w:r>
+      <m:oMath>
+        <m:r>
+          <m:t>.69</m:t>
+        </m:r>
+      </m:oMath>
+      <w:r>
+        <w:t xml:space="preserve"> </w:t>
+      </w:r>
+      <w:r>
+        <w:t xml:space="preserve">and</w:t>
+      </w:r>
+      <w:r>
+        <w:t xml:space="preserve"> </w:t>
+      </w:r>
+      <m:oMath>
+        <m:r>
+          <m:t>24</m:t>
+        </m:r>
+      </m:oMath>
+      <w:r>
+        <w:t xml:space="preserve">–</w:t>
+      </w:r>
+      <m:oMath>
+        <m:r>
+          <m:t>36</m:t>
+        </m:r>
+      </m:oMath>
+      <w:r>
+        <w:t xml:space="preserve">% clinically improved in an unguided group, and</w:t>
       </w:r>
       <w:r>
         <w:t xml:space="preserve"> </w:t>
@@ -8264,59 +8326,11 @@
       </w:r>
       <m:oMath>
         <m:r>
-          <m:t>.69</m:t>
-        </m:r>
-      </m:oMath>
-      <w:r>
-        <w:t xml:space="preserve"> </w:t>
-      </w:r>
-      <w:r>
-        <w:t xml:space="preserve">for an unguided condition and</w:t>
-      </w:r>
-      <w:r>
-        <w:t xml:space="preserve"> </w:t>
-      </w:r>
-      <m:oMath>
-        <m:r>
-          <m:t>d</m:t>
-        </m:r>
-      </m:oMath>
-      <w:r>
-        <w:t xml:space="preserve"> </w:t>
-      </w:r>
-      <w:r>
-        <w:t xml:space="preserve">=</w:t>
-      </w:r>
-      <w:r>
-        <w:t xml:space="preserve"> </w:t>
-      </w:r>
-      <m:oMath>
-        <m:r>
-          <m:t>.7</m:t>
-        </m:r>
-      </m:oMath>
-      <w:r>
-        <w:t xml:space="preserve"> </w:t>
-      </w:r>
-      <w:r>
-        <w:t xml:space="preserve">to</w:t>
-      </w:r>
-      <w:r>
-        <w:t xml:space="preserve"> </w:t>
-      </w:r>
-      <m:oMath>
-        <m:r>
-          <m:t>d</m:t>
-        </m:r>
-      </m:oMath>
-      <w:r>
-        <w:t xml:space="preserve"> </w:t>
-      </w:r>
-      <w:r>
-        <w:t xml:space="preserve">=</w:t>
-      </w:r>
-      <w:r>
-        <w:t xml:space="preserve"> </w:t>
+          <m:t>.70</m:t>
+        </m:r>
+      </m:oMath>
+      <w:r>
+        <w:t xml:space="preserve">–</w:t>
       </w:r>
       <m:oMath>
         <m:r>
@@ -8327,13 +8341,29 @@
         <w:t xml:space="preserve"> </w:t>
       </w:r>
       <w:r>
-        <w:t xml:space="preserve">for a guided condition)</w:t>
-      </w:r>
-      <w:r>
-        <w:t xml:space="preserve"> </w:t>
-      </w:r>
-      <w:r>
-        <w:t xml:space="preserve">(</w:t>
+        <w:t xml:space="preserve">and</w:t>
+      </w:r>
+      <w:r>
+        <w:t xml:space="preserve"> </w:t>
+      </w:r>
+      <m:oMath>
+        <m:r>
+          <m:t>31</m:t>
+        </m:r>
+      </m:oMath>
+      <w:r>
+        <w:t xml:space="preserve">–</w:t>
+      </w:r>
+      <m:oMath>
+        <m:r>
+          <m:t>40</m:t>
+        </m:r>
+      </m:oMath>
+      <w:r>
+        <w:t xml:space="preserve">% clinically improved in a guided group;</w:t>
+      </w:r>
+      <w:r>
+        <w:t xml:space="preserve"> </w:t>
       </w:r>
       <w:hyperlink w:anchor="ref-Rozental2015">
         <w:r>
@@ -8347,10 +8377,13 @@
         <w:t xml:space="preserve">)</w:t>
       </w:r>
       <w:r>
-        <w:t xml:space="preserve">, and perfectionism (from</w:t>
-      </w:r>
-      <w:r>
-        <w:t xml:space="preserve"> </w:t>
+        <w:t xml:space="preserve">, and perfectionism</w:t>
+      </w:r>
+      <w:r>
+        <w:t xml:space="preserve"> </w:t>
+      </w:r>
+      <w:r>
+        <w:t xml:space="preserve">(</w:t>
       </w:r>
       <m:oMath>
         <m:r>
@@ -8372,27 +8405,7 @@
         </m:r>
       </m:oMath>
       <w:r>
-        <w:t xml:space="preserve"> </w:t>
-      </w:r>
-      <w:r>
-        <w:t xml:space="preserve">to</w:t>
-      </w:r>
-      <w:r>
-        <w:t xml:space="preserve"> </w:t>
-      </w:r>
-      <m:oMath>
-        <m:r>
-          <m:t>d</m:t>
-        </m:r>
-      </m:oMath>
-      <w:r>
-        <w:t xml:space="preserve"> </w:t>
-      </w:r>
-      <w:r>
-        <w:t xml:space="preserve">=</w:t>
-      </w:r>
-      <w:r>
-        <w:t xml:space="preserve"> </w:t>
+        <w:t xml:space="preserve">–</w:t>
       </w:r>
       <m:oMath>
         <m:r>
@@ -8400,13 +8413,21 @@
         </m:r>
       </m:oMath>
       <w:r>
-        <w:t xml:space="preserve">, both for a guided condition)</w:t>
-      </w:r>
-      <w:r>
-        <w:t xml:space="preserve"> </w:t>
-      </w:r>
-      <w:r>
-        <w:t xml:space="preserve">(</w:t>
+        <w:t xml:space="preserve">, with</w:t>
+      </w:r>
+      <w:r>
+        <w:t xml:space="preserve"> </w:t>
+      </w:r>
+      <m:oMath>
+        <m:r>
+          <m:t>45</m:t>
+        </m:r>
+      </m:oMath>
+      <w:r>
+        <w:t xml:space="preserve">% of participants clinically improved in a guided group;</w:t>
+      </w:r>
+      <w:r>
+        <w:t xml:space="preserve"> </w:t>
       </w:r>
       <w:hyperlink w:anchor="ref-Rozental2017">
         <w:r>
@@ -8420,7 +8441,7 @@
         <w:t xml:space="preserve">)</w:t>
       </w:r>
       <w:r>
-        <w:t xml:space="preserve">, showing that the</w:t>
+        <w:t xml:space="preserve">, these numbers indicate that the</w:t>
       </w:r>
       <w:r>
         <w:t xml:space="preserve"> </w:t>
@@ -8438,27 +8459,35 @@
         <w:t xml:space="preserve"> </w:t>
       </w:r>
       <w:r>
-        <w:t xml:space="preserve">construct can be used successfully as a target in behavior therapy with various clinical presentations, helping participants appreciate and self-report meaningful change in their daily lives.</w:t>
-      </w:r>
-      <w:r>
-        <w:t xml:space="preserve"> </w:t>
-      </w:r>
-      <w:r>
-        <w:t xml:space="preserve">(Also, compare w/ frequencies or reliable change, e.g.</w:t>
-      </w:r>
-      <w:r>
-        <w:t xml:space="preserve"> </w:t>
-      </w:r>
-      <w:hyperlink w:anchor="ref-Rozental2015">
+        <w:t xml:space="preserve">construct can be used successfully as a target in behavior therapy with various clinical presentations, helping participants appreciate and self-report meaningful changes in healthy assertion levels in their daily lives.</w:t>
+      </w:r>
+    </w:p>
+    <w:p>
+      <w:pPr>
+        <w:pStyle w:val="BodyText"/>
+      </w:pPr>
+      <w:r>
+        <w:t xml:space="preserve">It should be noted that there was no significant effects, nor any statistically significant number of clinically changed participants at either Post or Follow-up for AAA-S Aggressive. This should not be surprising, however, since the operationalization of aggressive assertiveness is fuzzy: Is an increase in aggressive assertiveness desirable or undesirable in therapy? Furthermore, what counts as healthy assertiveness in one specific context might be perceived as aggressive in another</w:t>
+      </w:r>
+      <w:r>
+        <w:t xml:space="preserve"> </w:t>
+      </w:r>
+      <w:r>
+        <w:t xml:space="preserve">(</w:t>
+      </w:r>
+      <w:hyperlink w:anchor="ref-Furukawa2014">
         <w:r>
           <w:rPr>
             <w:rStyle w:val="Hyperlink"/>
           </w:rPr>
-          <w:t xml:space="preserve">Rozental et al., 2015</w:t>
+          <w:t xml:space="preserve">Furukawa et al., 2014</w:t>
         </w:r>
       </w:hyperlink>
       <w:r>
-        <w:t xml:space="preserve">.)</w:t>
+        <w:t xml:space="preserve">)</w:t>
+      </w:r>
+      <w:r>
+        <w:t xml:space="preserve">. For a particular individual in therapy in a particular context, it is probably warranted to track only how the relationship between adaptive and aggressive assertiveness changes over time, with regards to that individual’s ideographic goals in therapy. This topic could be further explored in future studies.</w:t>
       </w:r>
     </w:p>
     <w:p>
@@ -8466,7 +8495,7 @@
         <w:pStyle w:val="BodyText"/>
       </w:pPr>
       <w:r>
-        <w:t xml:space="preserve">The delayed 1-year Follow-up effects on social anxiety symptoms,</w:t>
+        <w:t xml:space="preserve">The effects at Follow-up on social anxiety symptoms,</w:t>
       </w:r>
       <w:r>
         <w:t xml:space="preserve"> </w:t>
@@ -8656,26 +8685,6 @@
       </w:r>
       <w:r>
         <w:t xml:space="preserve">.</w:t>
-      </w:r>
-      <w:r>
-        <w:t xml:space="preserve"> </w:t>
-      </w:r>
-      <w:r>
-        <w:t xml:space="preserve">(Also, compare w/ frequencies or reliable change, e.g.</w:t>
-      </w:r>
-      <w:r>
-        <w:t xml:space="preserve"> </w:t>
-      </w:r>
-      <w:hyperlink w:anchor="ref-Rozental2015">
-        <w:r>
-          <w:rPr>
-            <w:rStyle w:val="Hyperlink"/>
-          </w:rPr>
-          <w:t xml:space="preserve">Rozental et al., 2015</w:t>
-        </w:r>
-      </w:hyperlink>
-      <w:r>
-        <w:t xml:space="preserve">.)</w:t>
       </w:r>
     </w:p>
     <w:p>

</xml_diff>

<commit_message>
apply fixes, tweaks, improvements from MO
</commit_message>
<xml_diff>
--- a/r2fu-article.docx
+++ b/r2fu-article.docx
@@ -25,7 +25,7 @@
         <w:t xml:space="preserve"> </w:t>
       </w:r>
       <w:r>
-        <w:t xml:space="preserve">Cognitive-behavioral</w:t>
+        <w:t xml:space="preserve">Cognitive-Behavioral</w:t>
       </w:r>
       <w:r>
         <w:t xml:space="preserve"> </w:t>
@@ -195,13 +195,13 @@
         <w:pStyle w:val="Date"/>
       </w:pPr>
       <w:r>
-        <w:t xml:space="preserve">27</w:t>
-      </w:r>
-      <w:r>
-        <w:t xml:space="preserve"> </w:t>
-      </w:r>
-      <w:r>
-        <w:t xml:space="preserve">July</w:t>
+        <w:t xml:space="preserve">06</w:t>
+      </w:r>
+      <w:r>
+        <w:t xml:space="preserve"> </w:t>
+      </w:r>
+      <w:r>
+        <w:t xml:space="preserve">August</w:t>
       </w:r>
       <w:r>
         <w:t xml:space="preserve"> </w:t>
@@ -459,7 +459,7 @@
         <w:t xml:space="preserve"> </w:t>
       </w:r>
       <w:r>
-        <w:t xml:space="preserve">(e.g.</w:t>
+        <w:t xml:space="preserve">(e.g.,</w:t>
       </w:r>
       <w:r>
         <w:t xml:space="preserve"> </w:t>
@@ -502,7 +502,7 @@
         <w:t xml:space="preserve"> </w:t>
       </w:r>
       <w:r>
-        <w:t xml:space="preserve">manual for assertion therapy combining behavior rehearsal with cognitive restructuring was a stepping stone towards Dialectical Behavior Therapy (DBT), of which assertion skills training in a group setting is an integral part</w:t>
+        <w:t xml:space="preserve">manual for assertion therapy combining behavior rehearsal with cognitive restructuring was a stepping stone toward Dialectical Behavior Therapy (DBT), of which assertion skills training in a group setting is an integral part</w:t>
       </w:r>
       <w:r>
         <w:t xml:space="preserve"> </w:t>
@@ -570,7 +570,7 @@
         <w:t xml:space="preserve">)</w:t>
       </w:r>
       <w:r>
-        <w:t xml:space="preserve">, assertiveness can be operationalized as acting with respect to personal rights without infringing on the rights of others. A constructive assertion takes into account both the desired result of the interaction (e.g. having said no to someone else’s demand, or having made a request) and the intensity of the interaction, where the latter is calibrated with regards to both the importance of the relationship and what</w:t>
+        <w:t xml:space="preserve">, assertiveness can be operationalized as acting with respect to personal rights without infringing on the rights of others. A constructive assertion takes into account both the desired result of the interaction (e.g., having said no to someone else’s demand, or having made a request) and the intensity of the interaction, where the latter is calibrated with regard to both the importance of the relationship and what</w:t>
       </w:r>
       <w:r>
         <w:t xml:space="preserve"> </w:t>
@@ -608,7 +608,7 @@
         <w:t xml:space="preserve">’</w:t>
       </w:r>
       <w:r>
-        <w:t xml:space="preserve">. Assertive behavior, using this definition, can be thought of as the product of respect for the rights of others, and respect for the rights of oneself. This definition is non-normative and offers plenty of opportunities for idiographic and contextual descriptions of assertion in therapy, i.e. when designing in vivo behavioral experiments, regardless of cultural influences on what is considered to be acceptable behavior (within a family, community, society, et.c.)</w:t>
+        <w:t xml:space="preserve">. Assertive behavior, using this definition, can be thought of as the product of respect for the rights of others, and respect for the rights of oneself. This definition is non-normative and offers plenty of opportunities for idiographic and contextual descriptions of assertion in therapy, i.e., when designing in vivo behavioral experiments, regardless of cultural influences on what is considered to be acceptable behavior (within a family, community, society, et.c.)</w:t>
       </w:r>
       <w:r>
         <w:t xml:space="preserve"> </w:t>
@@ -1153,7 +1153,7 @@
         <w:pStyle w:val="FirstParagraph"/>
       </w:pPr>
       <w:r>
-        <w:t xml:space="preserve">Participants were recruited from the public through advertisements on social media and other websites. Interested individuals were referred to a purpose-built website with more information on the study, including criteria for participation. Participants were required to be Swedish citizens, at least 18 years of age, have access to the internet, and be fluent in Swedish. Information on the website also included risks associated with participation, as well as terms and conditions for participation. People were invited to submit their email addresses and those who did were sent a link to complete an online screening. The online screening included self-report measures of anxiety, depression, and assertiveness, as well as questions regarding socio-demographics, experiences of psychological treatment, any current medication, and motivation for participation. See Table 1 for a summary of socio-demographic characteristics collected Pre-treatment.</w:t>
+        <w:t xml:space="preserve">Participants were recruited from the public through advertisements on social media and other websites. Interested individuals were referred to a purpose-built website with more information on the study, including criteria for participation. Participants were required to be Swedish citizens, at least 18 years of age, have access to the internet, and be fluent in Swedish. Information on the website also included risks associated with participation, as well as terms and conditions for participation. People were invited to submit their email addresses and those who did were sent a link to complete an online screening. The online screening included self-report measures of anxiety, depression, and assertiveness, as well as questions regarding socio-demographics, experiences of psychological treatment, any current medication, and motivation for participation. See Table 1 for a summary of socio-demographic baseline characteristics.</w:t>
       </w:r>
     </w:p>
     <w:p>
@@ -1240,7 +1240,7 @@
         <w:pStyle w:val="FirstParagraph"/>
       </w:pPr>
       <w:r>
-        <w:t xml:space="preserve">Data were collected using the below measures at four time-points: week 0 (pre-treatment), week 4 (midway through the intervention), week 8 (post-treatment), and at a one-year follow-up.</w:t>
+        <w:t xml:space="preserve">Data were collected using the below measures at four time points: week 0 (pre-treatment), week 4 (midway through the intervention), week 8 (post-treatment), and at a one-year follow-up.</w:t>
       </w:r>
     </w:p>
     <w:bookmarkStart w:id="31" w:name="primary-measures"/>
@@ -2125,7 +2125,7 @@
           <wp:inline>
             <wp:extent cx="5334000" cy="4267200"/>
             <wp:effectExtent b="0" l="0" r="0" t="0"/>
-            <wp:docPr descr="Plots of estimated fixed effects for two of the primary transdiagnostic scales used to measure skillful, assertive behaviors. Participants’ estimated means for all three measures exhibit increasing levels of assertiveness during the course of treatment in the Unguided self-help and Guided self-help groups, with negligable differences between the two treatment conditions. The trends continue beyond the Post time point, showing further increased estimated mean levels of assertive behaviors at 1-year Follow-up. The Waitlist group’s means recovered slightly, although not significantly, between the Pre and Post time points, for all measures." title="" id="44" name="Picture"/>
+            <wp:docPr descr="Plots of estimated fixed effects for two of the primary transdiagnostic scales used to measure skillful, assertive behavior. Participants’ estimated means for all three measures exhibit increasing levels of assertiveness during treatment in the Unguided self-help and Guided self-help groups, with negligible differences between the two treatment conditions." title="" id="44" name="Picture"/>
             <a:graphic>
               <a:graphicData uri="http://schemas.openxmlformats.org/drawingml/2006/picture">
                 <pic:pic>
@@ -2168,7 +2168,7 @@
         <w:pStyle w:val="ImageCaption"/>
       </w:pPr>
       <w:r>
-        <w:t xml:space="preserve">Plots of estimated fixed effects for two of the primary transdiagnostic scales used to measure skillful, assertive behaviors. Participants’ estimated means for all three measures exhibit increasing levels of assertiveness during the course of treatment in the Unguided self-help and Guided self-help groups, with negligable differences between the two treatment conditions. The trends continue beyond the Post time point, showing further increased estimated mean levels of assertive behaviors at 1-year Follow-up. The Waitlist group’s means recovered slightly, although not significantly, between the Pre and Post time points, for all measures.</w:t>
+        <w:t xml:space="preserve">Plots of estimated fixed effects for two of the primary transdiagnostic scales used to measure skillful, assertive behavior. Participants’ estimated means for all three measures exhibit increasing levels of assertiveness during treatment in the Unguided self-help and Guided self-help groups, with negligible differences between the two treatment conditions.</w:t>
       </w:r>
     </w:p>
     <w:p>
@@ -2180,7 +2180,7 @@
           <wp:inline>
             <wp:extent cx="5334000" cy="4267200"/>
             <wp:effectExtent b="0" l="0" r="0" t="0"/>
-            <wp:docPr descr="Plots of estimated fixed effects for secondary syndromal outcome measures. Participation in the Unguided self-help and Guided self-help conditions lead to significant symptom alleviation between the Pre and Post as well as between Pre and 1-year Follow-up time points for depression and social anxiety, as captured with their respective measures. As with the transdiagnostic measures of assertive behaviors, the differences between the Post and Follow-up time points were statistically inappreciable for all three measures, in both treatment groups. The Waitlist control group did not significantly change between any time points for either measure. However, to stay on the conservative side and to counteract even the slightest nocebo effect of the Waitlist condition, the most conservative estimate for the Waitlist control condition was used in each Follow-up between-group comparison; see dotted line for a visual representation of the selected time points." title="" id="47" name="Picture"/>
+            <wp:docPr descr="Plots of estimated fixed effects for secondary syndromal outcome measures. Participation in the Unguided self-help and Guided self-help conditions lead to significant symptom alleviation between the Pre and Post as well as between Pre and 1-year Follow-up time points for depression and social anxiety, as captured with their respective measures. As with the transdiagnostic measures of assertive behavior, the differences between the Post and Follow-up time points were statistically inappreciable for all three measures, in both treatment groups. The Waitlist control group did not significantly change between any time points for either measure. However, to stay on the conservative side and to counteract even the slightest nocebo effect of the Waitlist condition, the most conservative estimate for the Waitlist control condition was used in each Follow-up between-group comparison; see dotted line for a visual representation of the selected time points." title="" id="47" name="Picture"/>
             <a:graphic>
               <a:graphicData uri="http://schemas.openxmlformats.org/drawingml/2006/picture">
                 <pic:pic>
@@ -2223,7 +2223,7 @@
         <w:pStyle w:val="ImageCaption"/>
       </w:pPr>
       <w:r>
-        <w:t xml:space="preserve">Plots of estimated fixed effects for secondary syndromal outcome measures. Participation in the Unguided self-help and Guided self-help conditions lead to significant symptom alleviation between the Pre and Post as well as between Pre and 1-year Follow-up time points for depression and social anxiety, as captured with their respective measures. As with the transdiagnostic measures of assertive behaviors, the differences between the Post and Follow-up time points were statistically inappreciable for all three measures, in both treatment groups. The Waitlist control group did not significantly change between any time points for either measure. However, to stay on the conservative side and to counteract even the slightest nocebo effect of the Waitlist condition, the most conservative estimate for the Waitlist control condition was used in each Follow-up between-group comparison; see dotted line for a visual representation of the selected time points.</w:t>
+        <w:t xml:space="preserve">Plots of estimated fixed effects for secondary syndromal outcome measures. Participation in the Unguided self-help and Guided self-help conditions lead to significant symptom alleviation between the Pre and Post as well as between Pre and 1-year Follow-up time points for depression and social anxiety, as captured with their respective measures. As with the transdiagnostic measures of assertive behavior, the differences between the Post and Follow-up time points were statistically inappreciable for all three measures, in both treatment groups. The Waitlist control group did not significantly change between any time points for either measure. However, to stay on the conservative side and to counteract even the slightest nocebo effect of the Waitlist condition, the most conservative estimate for the Waitlist control condition was used in each Follow-up between-group comparison; see dotted line for a visual representation of the selected time points.</w:t>
       </w:r>
     </w:p>
     <w:bookmarkStart w:id="56" w:name="Xb25c33030a3c3a25653d944f8a887d465e89095"/>
@@ -2240,7 +2240,7 @@
         <w:pStyle w:val="FirstParagraph"/>
       </w:pPr>
       <w:r>
-        <w:t xml:space="preserve">Mixed models including groups Unguided self-help, Guided self-help, and Waitlist at time-points Pre, During and Post revealed time</w:t>
+        <w:t xml:space="preserve">Mixed models including groups Unguided self-help, Guided self-help, and Waitlist at time points Pre, During and Post revealed time</w:t>
       </w:r>
       <w:r>
         <w:t xml:space="preserve"> </w:t>
@@ -2474,7 +2474,7 @@
         </m:r>
       </m:oMath>
       <w:r>
-        <w:t xml:space="preserve">. These interactions show that the random assignment to group conditions did have an effect over time on assertive behaviors. Similarily, mixed models for the syndromal symptoms revealed time</w:t>
+        <w:t xml:space="preserve">. These interactions show that the random assignment to group conditions did have an effect over time on assertive behavior. Similarily, mixed models for the syndromal symptoms revealed time</w:t>
       </w:r>
       <w:r>
         <w:t xml:space="preserve"> </w:t>
@@ -2716,16 +2716,16 @@
         <w:pStyle w:val="BodyText"/>
       </w:pPr>
       <w:r>
-        <w:t xml:space="preserve">All subsequent post-hoc testing of marginal mean differences in pairwise comparisons included all groups and time-points.</w:t>
-      </w:r>
-    </w:p>
-    <w:bookmarkStart w:id="49" w:name="X259a991c260b889c05c789cd47bdeff41252dda"/>
+        <w:t xml:space="preserve">All subsequent post-hoc testing of marginal mean differences in pairwise comparisons included all groups and time points.</w:t>
+      </w:r>
+    </w:p>
+    <w:bookmarkStart w:id="49" w:name="Xee8d5edd03fa35dd5ed1652d4f935821062632a"/>
     <w:p>
       <w:pPr>
         <w:pStyle w:val="Heading3"/>
       </w:pPr>
       <w:r>
-        <w:t xml:space="preserve">Between-group effects on assertive behaviors</w:t>
+        <w:t xml:space="preserve">Between-group effects on assertive behavior</w:t>
       </w:r>
     </w:p>
     <w:p>
@@ -2733,7 +2733,7 @@
         <w:pStyle w:val="FirstParagraph"/>
       </w:pPr>
       <w:r>
-        <w:t xml:space="preserve">Follow-up testing revealed significant effects between both treatment groups and the Waitlist group for all three primary measures of assertiveness at Post, that is at the end of the 8-week Respekt</w:t>
+        <w:t xml:space="preserve">Post-hoc testing revealed significant effects between both treatment groups and the Waitlist group for all three primary measures of assertiveness at Post, that is at the end of the 8-week Respekt</w:t>
       </w:r>
       <w:r>
         <w:rPr>
@@ -2745,7 +2745,7 @@
         <w:t xml:space="preserve"> </w:t>
       </w:r>
       <w:r>
-        <w:t xml:space="preserve">treatment program. It also revealed signigificant effects at Follow-up, that is 1 year after end of treatment, comparing against the Post time-point for the Waitlist condition. Table 2 summarizes significance tests of estimated marginal mean differences and effect sizes, including 95% confidence intervals (CI).</w:t>
+        <w:t xml:space="preserve">treatment program. It also revealed significant effects at Follow-up one year after the end of treatment, compared to the Waitlist condition at Post. Table 2 summarizes significance tests of estimated marginal mean differences and effect sizes, including 95% confidence intervals (CI).</w:t>
       </w:r>
     </w:p>
     <w:p>
@@ -2753,7 +2753,7 @@
         <w:pStyle w:val="BodyText"/>
       </w:pPr>
       <w:r>
-        <w:t xml:space="preserve">Comparing against Waitlist, the effect of the Unguided self-help condition on adaptive assertiveness using the AAA-S Adaptive primary measure was large at Post-treatment,</w:t>
+        <w:t xml:space="preserve">Comparing against Waitlist, the effect of the Unguided self-help condition on adaptive assertiveness using the AAA-S Adaptive primary measure was large at Post,</w:t>
       </w:r>
       <w:r>
         <w:t xml:space="preserve"> </w:t>
@@ -2888,7 +2888,7 @@
         </m:r>
       </m:oMath>
       <w:r>
-        <w:t xml:space="preserve">, and even larger at 1-year Follow-up,</w:t>
+        <w:t xml:space="preserve">, and even larger at Follow-up,</w:t>
       </w:r>
       <w:r>
         <w:t xml:space="preserve"> </w:t>
@@ -3293,7 +3293,7 @@
         </m:r>
       </m:oMath>
       <w:r>
-        <w:t xml:space="preserve">, as well as for</w:t>
+        <w:t xml:space="preserve">. Large effects were also found for</w:t>
       </w:r>
       <w:r>
         <w:t xml:space="preserve"> </w:t>
@@ -3589,7 +3589,7 @@
         <w:pStyle w:val="BodyText"/>
       </w:pPr>
       <w:r>
-        <w:t xml:space="preserve">Similarily, the effect of the Guided self-help condition on AAA-S Adaptive was large at Post-treatment,</w:t>
+        <w:t xml:space="preserve">Similarily, the effect of the Guided self-help condition on AAA-S Adaptive was large at Post,</w:t>
       </w:r>
       <w:r>
         <w:t xml:space="preserve"> </w:t>
@@ -3724,7 +3724,7 @@
         </m:r>
       </m:oMath>
       <w:r>
-        <w:t xml:space="preserve">, at 1-year Follow-up having grown to</w:t>
+        <w:t xml:space="preserve">, growing to</w:t>
       </w:r>
       <w:r>
         <w:t xml:space="preserve"> </w:t>
@@ -3859,7 +3859,10 @@
         </m:r>
       </m:oMath>
       <w:r>
-        <w:t xml:space="preserve">. Large effects at Post were identified for AAA-S Aggressive,</w:t>
+        <w:t xml:space="preserve"> </w:t>
+      </w:r>
+      <w:r>
+        <w:t xml:space="preserve">at Follow-up. Large effects at Post were also identified for AAA-S Aggressive,</w:t>
       </w:r>
       <w:r>
         <w:t xml:space="preserve"> </w:t>
@@ -4129,7 +4132,7 @@
         </m:r>
       </m:oMath>
       <w:r>
-        <w:t xml:space="preserve">, as well as for the RAS measure</w:t>
+        <w:t xml:space="preserve">, as well as for RAS,</w:t>
       </w:r>
       <w:r>
         <w:t xml:space="preserve"> </w:t>
@@ -4413,7 +4416,7 @@
         <w:pStyle w:val="BodyText"/>
       </w:pPr>
       <w:r>
-        <w:t xml:space="preserve">Comparing the Unguided self-help and the Guided self-help treatment conditions, there was no significant difference neither at Post nor at Follow-up, revealing that participants working through the intervention on their own fared just as well as those who were supported by a therapist.</w:t>
+        <w:t xml:space="preserve">Comparing the Unguided self-help and Guided self-help conditions, there was no significant difference neither at Post nor Follow-up, revealing that participants working through the intervention on their own fared as well as those who were supported by a therapist.</w:t>
       </w:r>
     </w:p>
     <w:bookmarkEnd w:id="49"/>
@@ -4431,7 +4434,7 @@
         <w:pStyle w:val="FirstParagraph"/>
       </w:pPr>
       <w:r>
-        <w:t xml:space="preserve">In post-hoc testing, no effect on alleviation of depressive symptoms measured with PHQ-9 at the Post time-point was found comparing the Waitlist and the Unguided self-help groups. Tentative evidence was found for support by therapists benefiting depressed participants, in that the Waitlist versus Guided self-help comparison for PHQ-9 revealed a moderate to large sized effect at Post,</w:t>
+        <w:t xml:space="preserve">In post-hoc testing, no effect on depressive symptoms, measured with PHQ-9, was found at Post, comparing the Waitlist and the Unguided self-help groups. Tentative evidence was found for support by therapists benefiting depressed participants, as the Waitlist versus Guided self-help comparison revealed a moderate to large effect on PHQ-9 at Post,</w:t>
       </w:r>
       <w:r>
         <w:t xml:space="preserve"> </w:t>
@@ -4560,7 +4563,7 @@
         </m:r>
       </m:oMath>
       <w:r>
-        <w:t xml:space="preserve">. However, this effect dissipated when the Follow-up comparison was instead made against the most conservative value collected in the Waitlist group, in this case from the Pre time-point; see Figure 3 for a visual exploration of a possible nocebo effect, that is symptomatic worsening over time due to self-fulfilling expectations of low mood among participants waiting in line for treatment.</w:t>
+        <w:t xml:space="preserve">. However, this effect dissipated when the Follow-up comparison was instead made against the most conservative value collected in the Waitlist group, in this case from the Pre time point; see Figure 3 for a visual exploration of a possible nocebo effect.</w:t>
       </w:r>
     </w:p>
     <w:p>
@@ -4568,7 +4571,7 @@
         <w:pStyle w:val="BodyText"/>
       </w:pPr>
       <w:r>
-        <w:t xml:space="preserve">No between-group effects were found for GAD-7, comparing treatment groups against Waitlist. Also, there was no significant effect of the Unguided self-help condition on reduction of social anxiety symptoms measured with LSAS-SR at Post-treatment. However, a large effect was found at Follow-up,</w:t>
+        <w:t xml:space="preserve">No between-group effects were found for GAD-7, comparing treatment groups and Waitlist. Also, there was no significant effect of the Unguided self-help condition on social anxiety symptoms measured with LSAS-SR at Post. However, a large effect was found at Follow-up,</w:t>
       </w:r>
       <w:r>
         <w:t xml:space="preserve"> </w:t>
@@ -4700,7 +4703,7 @@
         <w:t xml:space="preserve"> </w:t>
       </w:r>
       <w:r>
-        <w:t xml:space="preserve">for the Unguided self-help group, comparing against the lowest value collected, that is at During, half-way through the intervention; see Figure 3 for identification of time point. For the Guided self-help group, a moderate effect was found at Post,</w:t>
+        <w:t xml:space="preserve">for the Unguided self-help group, comparing against the lowest value collected, at During. For the Guided self-help group, a moderate effect was found at Post,</w:t>
       </w:r>
       <w:r>
         <w:t xml:space="preserve"> </w:t>
@@ -4958,7 +4961,7 @@
         </m:r>
       </m:oMath>
       <w:r>
-        <w:t xml:space="preserve">, this time comparing against the most conservative time-point, During, for the Waitlist.</w:t>
+        <w:t xml:space="preserve">, this time comparing against the most conservative time point, During, for the Waitlist.</w:t>
       </w:r>
     </w:p>
     <w:p>
@@ -4978,7 +4981,7 @@
         <w:t xml:space="preserve"> </w:t>
       </w:r>
       <w:r>
-        <w:t xml:space="preserve">intervention had no effect on either depression or generalized anxiety. However, it did have a pronounced effect on social anxiety. See table 2 for a summary of significant effects, including 95% CIs.</w:t>
+        <w:t xml:space="preserve">intervention did not affect either depression or generalized anxiety. However, it did have a pronounced effect on social anxiety. See table 2 for a summary of significant effects, including 95% CIs.</w:t>
       </w:r>
     </w:p>
     <w:bookmarkEnd w:id="50"/>
@@ -4996,7 +4999,7 @@
         <w:pStyle w:val="FirstParagraph"/>
       </w:pPr>
       <w:r>
-        <w:t xml:space="preserve">As shown in table 2, participants in both treatment groups enjoyed sustained within-group effects on assertiveness at 1 year Follow-up when compared to the Pre-treatment measurement time point, measured with AAA-S Adaptive, AAA-S Aggressive and the RAS, revealing that assertive behaviors were still manifest well beyond the end of participation in the intervention. However, significant effects between the Post to Follow-up time-points were found only for two measures in the Guided self-help group, where AAA-S Adaptive and the RAS exhibited small to medium effects,</w:t>
+        <w:t xml:space="preserve">As shown in table 2, participants in both treatment groups enjoyed sustained within-group effects on assertiveness at Follow-up, compared to the Pre-treatment time point, measured with AAA-S Adaptive, AAA-S Aggressive, and the RAS. Thus, assertive behavior were still manifested well beyond the end of participation in the intervention. However, significant effects between Post and Follow-up were found only for two measures in the Guided self-help group, where AAA-S Adaptive and the RAS exhibited small to medium effects,</w:t>
       </w:r>
       <w:r>
         <w:t xml:space="preserve"> </w:t>
@@ -5272,7 +5275,7 @@
         <w:t xml:space="preserve"> </w:t>
       </w:r>
       <w:r>
-        <w:t xml:space="preserve">respectively. In the Unguided self-help group, there was no difference between Post and Follow-up time points for either measure,</w:t>
+        <w:t xml:space="preserve">respectively. In the Unguided self-help group, there was no difference between Post and Follow-up for either measure,</w:t>
       </w:r>
       <w:r>
         <w:t xml:space="preserve"> </w:t>
@@ -5343,7 +5346,7 @@
         </m:r>
       </m:oMath>
       <w:r>
-        <w:t xml:space="preserve">, evidencing that therapist support provided some benefit to participants’ ability to generalize adaptive assertive behaviors beyond the duration of the intervention.</w:t>
+        <w:t xml:space="preserve">, indicating that therapist support provided some benefit to participants’ ability to generalize adaptive assertive behaviors beyond the duration of the intervention.</w:t>
       </w:r>
     </w:p>
     <w:p>
@@ -5351,7 +5354,7 @@
         <w:pStyle w:val="BodyText"/>
       </w:pPr>
       <w:r>
-        <w:t xml:space="preserve">Among the secondary measures of syndromal symptoms, depression as captured with PHQ-9 had decreased significantly from Pre only in the Guided self-help group, and only at Follow-up, showing a medium effect,</w:t>
+        <w:t xml:space="preserve">Among the secondary measures of syndromal symptoms, depression, as captured with PHQ-9, decreased significantly from Pre only in the Guided self-help group, and only at Follow-up, showing a medium effect,</w:t>
       </w:r>
       <w:r>
         <w:t xml:space="preserve"> </w:t>
@@ -5493,13 +5496,13 @@
         <w:t xml:space="preserve">Clinical significant change</w:t>
       </w:r>
     </w:p>
-    <w:bookmarkStart w:id="52" w:name="Xa39b37f015a18bad044b28713fcb26b136ecfc9"/>
+    <w:bookmarkStart w:id="52" w:name="X98d00be34675b9bc8a683f5929e82cec4938d20"/>
     <w:p>
       <w:pPr>
         <w:pStyle w:val="Heading4"/>
       </w:pPr>
       <w:r>
-        <w:t xml:space="preserve">Reliable recovery with regards to assertive behaviors</w:t>
+        <w:t xml:space="preserve">Reliable recovery with regards to assertive behavior</w:t>
       </w:r>
     </w:p>
     <w:p>
@@ -5507,7 +5510,7 @@
         <w:pStyle w:val="FirstParagraph"/>
       </w:pPr>
       <w:r>
-        <w:t xml:space="preserve">Adding to the picture that assertive behaviors increased as a consequence of participation in the intervention, there was a significant difference between the groups at Post in the proportion of participants that had recovered clinically, that is had moved across the cutoff for reliable and clinically significant change, with respect to AAA-S Adaptive,</w:t>
+        <w:t xml:space="preserve">Adding to the picture that assertive behavior increased as a consequence of participation in the intervention, there was a significant difference between the groups at Post in the proportion of participants that had recovered clinically, that is had moved across the cutoff for reliable and clinically significant change, with respect to AAA-S Adaptive,</w:t>
       </w:r>
       <w:r>
         <w:t xml:space="preserve"> </w:t>
@@ -5776,7 +5779,7 @@
         </m:r>
       </m:oMath>
       <w:r>
-        <w:t xml:space="preserve">. However, there was not difference in the proportions of recovered participants with regards to AAA-S Aggressive at either time-point.</w:t>
+        <w:t xml:space="preserve">. However, there was no difference in the proportions of recovered participants with regards to AAA-S Aggressive at either time point.</w:t>
       </w:r>
     </w:p>
     <w:p>
@@ -5784,21 +5787,7 @@
         <w:pStyle w:val="BodyText"/>
       </w:pPr>
       <w:r>
-        <w:t xml:space="preserve">Notably, a number of participants,</w:t>
-      </w:r>
-      <w:r>
-        <w:t xml:space="preserve"> </w:t>
-      </w:r>
-      <m:oMath>
-        <m:r>
-          <m:t>n</m:t>
-        </m:r>
-      </m:oMath>
-      <w:r>
-        <w:t xml:space="preserve"> </w:t>
-      </w:r>
-      <w:r>
-        <w:t xml:space="preserve">=</w:t>
+        <w:t xml:space="preserve">Notably,</w:t>
       </w:r>
       <w:r>
         <w:t xml:space="preserve"> </w:t>
@@ -5812,43 +5801,201 @@
         <w:t xml:space="preserve"> </w:t>
       </w:r>
       <w:r>
+        <w:t xml:space="preserve">participants (</w:t>
+      </w:r>
+      <m:oMath>
+        <m:r>
+          <m:t>19</m:t>
+        </m:r>
+      </m:oMath>
+      <w:r>
+        <w:t xml:space="preserve">%) in the Unguided self-help group enjoyed clinical recovery with regards to adaptive assertiveness measured with AAA-S Adaptive at Post, increasing to</w:t>
+      </w:r>
+      <w:r>
+        <w:t xml:space="preserve"> </w:t>
+      </w:r>
+      <m:oMath>
+        <m:r>
+          <m:t>15</m:t>
+        </m:r>
+      </m:oMath>
+      <w:r>
+        <w:t xml:space="preserve"> </w:t>
+      </w:r>
+      <w:r>
+        <w:t xml:space="preserve">participants (</w:t>
+      </w:r>
+      <m:oMath>
+        <m:r>
+          <m:t>22</m:t>
+        </m:r>
+      </m:oMath>
+      <w:r>
+        <w:t xml:space="preserve">%) at Follow-up. In the Guided self-help group, the number of participants recovered at Post was not significantly different from that of the Waitlist, while significantly larger at Followup,</w:t>
+      </w:r>
+      <w:r>
+        <w:t xml:space="preserve"> </w:t>
+      </w:r>
+      <m:oMath>
+        <m:r>
+          <m:t>18</m:t>
+        </m:r>
+      </m:oMath>
+      <w:r>
+        <w:t xml:space="preserve"> </w:t>
+      </w:r>
+      <w:r>
+        <w:t xml:space="preserve">participants (</w:t>
+      </w:r>
+      <m:oMath>
+        <m:r>
+          <m:t>26</m:t>
+        </m:r>
+      </m:oMath>
+      <w:r>
+        <w:t xml:space="preserve">%). For assertiveness assessed with RAS, the corresponding numbers (and percentages) were</w:t>
+      </w:r>
+      <w:r>
+        <w:t xml:space="preserve"> </w:t>
+      </w:r>
+      <m:oMath>
+        <m:r>
+          <m:t>17</m:t>
+        </m:r>
+      </m:oMath>
+      <w:r>
+        <w:t xml:space="preserve"> </w:t>
+      </w:r>
+      <w:r>
+        <w:t xml:space="preserve">participants (</w:t>
+      </w:r>
+      <m:oMath>
+        <m:r>
+          <m:t>25</m:t>
+        </m:r>
+      </m:oMath>
+      <w:r>
+        <w:t xml:space="preserve">%) for the Unguided self-help condition and</w:t>
+      </w:r>
+      <w:r>
+        <w:t xml:space="preserve"> </w:t>
+      </w:r>
+      <m:oMath>
+        <m:r>
+          <m:t>20</m:t>
+        </m:r>
+      </m:oMath>
+      <w:r>
+        <w:t xml:space="preserve"> </w:t>
+      </w:r>
+      <w:r>
+        <w:t xml:space="preserve">participants (</w:t>
+      </w:r>
+      <m:oMath>
+        <m:r>
+          <m:t>29</m:t>
+        </m:r>
+      </m:oMath>
+      <w:r>
+        <w:t xml:space="preserve">%) for the Guided self-help condition at Post, increasing to</w:t>
+      </w:r>
+      <w:r>
+        <w:t xml:space="preserve"> </w:t>
+      </w:r>
+      <m:oMath>
+        <m:r>
+          <m:t>21</m:t>
+        </m:r>
+      </m:oMath>
+      <w:r>
+        <w:t xml:space="preserve"> </w:t>
+      </w:r>
+      <w:r>
+        <w:t xml:space="preserve">participants (</w:t>
+      </w:r>
+      <m:oMath>
+        <m:r>
+          <m:t>31</m:t>
+        </m:r>
+      </m:oMath>
+      <w:r>
+        <w:t xml:space="preserve">%) and</w:t>
+      </w:r>
+      <w:r>
+        <w:t xml:space="preserve"> </w:t>
+      </w:r>
+      <m:oMath>
+        <m:r>
+          <m:t>25</m:t>
+        </m:r>
+      </m:oMath>
+      <w:r>
+        <w:t xml:space="preserve"> </w:t>
+      </w:r>
+      <w:r>
+        <w:t xml:space="preserve">participants (</w:t>
+      </w:r>
+      <m:oMath>
+        <m:r>
+          <m:t>36</m:t>
+        </m:r>
+      </m:oMath>
+      <w:r>
+        <w:t xml:space="preserve">%) respectively at Follow-up.</w:t>
+      </w:r>
+    </w:p>
+    <w:p>
+      <w:pPr>
+        <w:pStyle w:val="BodyText"/>
+      </w:pPr>
+      <w:r>
+        <w:t xml:space="preserve">Thus, the clinical significance findings are mostly in agreement with the statistical analysis of change, confirming that adaptive expressions of assertiveness in both treatment groups increased from Pre to Post, and beyond, while deviating with regards to aggressive expressions.</w:t>
+      </w:r>
+    </w:p>
+    <w:bookmarkEnd w:id="52"/>
+    <w:bookmarkStart w:id="53" w:name="Xc31864b920d4665e0645bf5e1f2a5242419c5f5"/>
+    <w:p>
+      <w:pPr>
+        <w:pStyle w:val="Heading4"/>
+      </w:pPr>
+      <w:r>
+        <w:t xml:space="preserve">Reliable recovery with regards to syndromal symptoms</w:t>
+      </w:r>
+    </w:p>
+    <w:p>
+      <w:pPr>
+        <w:pStyle w:val="FirstParagraph"/>
+      </w:pPr>
+      <w:r>
+        <w:t xml:space="preserve">As for the syndromal symptoms, the proportions of those with reliable recovery from social phobia, as captured with LSAS-SR, was significantly different between groups at Post,</w:t>
+      </w:r>
+      <w:r>
+        <w:t xml:space="preserve"> </w:t>
+      </w:r>
+      <m:oMath>
+        <m:sSup>
+          <m:e>
+            <m:r>
+              <m:t>χ</m:t>
+            </m:r>
+          </m:e>
+          <m:sup>
+            <m:r>
+              <m:t>2</m:t>
+            </m:r>
+          </m:sup>
+        </m:sSup>
+      </m:oMath>
+      <w:r>
         <w:t xml:space="preserve">(</w:t>
       </w:r>
       <m:oMath>
         <m:r>
-          <m:t>19</m:t>
-        </m:r>
-      </m:oMath>
-      <w:r>
-        <w:t xml:space="preserve">%),</w:t>
-      </w:r>
-      <w:r>
-        <w:t xml:space="preserve"> </w:t>
-      </w:r>
-      <m:oMath>
-        <m:r>
-          <m:t>Z</m:t>
-        </m:r>
-      </m:oMath>
-      <w:r>
-        <w:t xml:space="preserve">(2) =</w:t>
-      </w:r>
-      <w:r>
-        <w:t xml:space="preserve"> </w:t>
-      </w:r>
-      <m:oMath>
-        <m:r>
-          <m:rPr>
-            <m:sty m:val="p"/>
-          </m:rPr>
-          <m:t>−</m:t>
-        </m:r>
-        <m:r>
-          <m:t>2.49</m:t>
-        </m:r>
-      </m:oMath>
-      <w:r>
-        <w:t xml:space="preserve">,</w:t>
+          <m:t>2</m:t>
+        </m:r>
+      </m:oMath>
+      <w:r>
+        <w:t xml:space="preserve">) = 7.54,</w:t>
       </w:r>
       <w:r>
         <w:t xml:space="preserve"> </w:t>
@@ -5862,16 +6009,7 @@
           </m:e>
           <m:sub>
             <m:r>
-              <m:t>B</m:t>
-            </m:r>
-            <m:r>
-              <m:t>o</m:t>
-            </m:r>
-            <m:r>
-              <m:t>n</m:t>
-            </m:r>
-            <m:r>
-              <m:t>f</m:t>
+              <m:t>​</m:t>
             </m:r>
           </m:sub>
         </m:sSub>
@@ -5887,78 +6025,39 @@
       </w:r>
       <m:oMath>
         <m:r>
-          <m:t>.038</m:t>
-        </m:r>
-      </m:oMath>
-      <w:r>
-        <w:t xml:space="preserve"> </w:t>
-      </w:r>
-      <w:r>
-        <w:t xml:space="preserve">in the Unguided self-help group enjoyed clinical recovery with regards to adaptive assertiveness measured with AAA-S Adaptive at Post, increasing to</w:t>
-      </w:r>
-      <w:r>
-        <w:t xml:space="preserve"> </w:t>
-      </w:r>
-      <m:oMath>
-        <m:r>
-          <m:t>n</m:t>
-        </m:r>
-      </m:oMath>
-      <w:r>
-        <w:t xml:space="preserve"> </w:t>
-      </w:r>
-      <w:r>
-        <w:t xml:space="preserve">=</w:t>
-      </w:r>
-      <w:r>
-        <w:t xml:space="preserve"> </w:t>
-      </w:r>
-      <m:oMath>
-        <m:r>
-          <m:t>15</m:t>
-        </m:r>
-      </m:oMath>
-      <w:r>
-        <w:t xml:space="preserve"> </w:t>
-      </w:r>
+          <m:t>.023</m:t>
+        </m:r>
+      </m:oMath>
+      <w:r>
+        <w:t xml:space="preserve">. However, there was no difference between groups at Post with regards to PHQ-9 or GAD-7. At Follow-up, the difference in proportions of recovered participants between conditions was significant for PHQ-9,</w:t>
+      </w:r>
+      <w:r>
+        <w:t xml:space="preserve"> </w:t>
+      </w:r>
+      <m:oMath>
+        <m:sSup>
+          <m:e>
+            <m:r>
+              <m:t>χ</m:t>
+            </m:r>
+          </m:e>
+          <m:sup>
+            <m:r>
+              <m:t>2</m:t>
+            </m:r>
+          </m:sup>
+        </m:sSup>
+      </m:oMath>
       <w:r>
         <w:t xml:space="preserve">(</w:t>
       </w:r>
       <m:oMath>
         <m:r>
-          <m:t>22</m:t>
-        </m:r>
-      </m:oMath>
-      <w:r>
-        <w:t xml:space="preserve">%),</w:t>
-      </w:r>
-      <w:r>
-        <w:t xml:space="preserve"> </w:t>
-      </w:r>
-      <m:oMath>
-        <m:r>
-          <m:t>Z</m:t>
-        </m:r>
-      </m:oMath>
-      <w:r>
-        <w:t xml:space="preserve">(2) =</w:t>
-      </w:r>
-      <w:r>
-        <w:t xml:space="preserve"> </w:t>
-      </w:r>
-      <m:oMath>
-        <m:r>
-          <m:rPr>
-            <m:sty m:val="p"/>
-          </m:rPr>
-          <m:t>−</m:t>
-        </m:r>
-        <m:r>
-          <m:t>2.74</m:t>
-        </m:r>
-      </m:oMath>
-      <w:r>
-        <w:t xml:space="preserve">,</w:t>
+          <m:t>2</m:t>
+        </m:r>
+      </m:oMath>
+      <w:r>
+        <w:t xml:space="preserve">) = 11.87,</w:t>
       </w:r>
       <w:r>
         <w:t xml:space="preserve"> </w:t>
@@ -5972,16 +6071,7 @@
           </m:e>
           <m:sub>
             <m:r>
-              <m:t>B</m:t>
-            </m:r>
-            <m:r>
-              <m:t>o</m:t>
-            </m:r>
-            <m:r>
-              <m:t>n</m:t>
-            </m:r>
-            <m:r>
-              <m:t>f</m:t>
+              <m:t>​</m:t>
             </m:r>
           </m:sub>
         </m:sSub>
@@ -5997,78 +6087,39 @@
       </w:r>
       <m:oMath>
         <m:r>
-          <m:t>.019</m:t>
-        </m:r>
-      </m:oMath>
-      <w:r>
-        <w:t xml:space="preserve"> </w:t>
-      </w:r>
-      <w:r>
-        <w:t xml:space="preserve">at Follow-up. In the Guided self-help group the number of recovered participants at Post was non-significantly different from that of the Waitlist, while significantly different at Followup,</w:t>
-      </w:r>
-      <w:r>
-        <w:t xml:space="preserve"> </w:t>
-      </w:r>
-      <m:oMath>
-        <m:r>
-          <m:t>n</m:t>
-        </m:r>
-      </m:oMath>
-      <w:r>
-        <w:t xml:space="preserve"> </w:t>
-      </w:r>
-      <w:r>
-        <w:t xml:space="preserve">=</w:t>
-      </w:r>
-      <w:r>
-        <w:t xml:space="preserve"> </w:t>
-      </w:r>
-      <m:oMath>
-        <m:r>
-          <m:t>18</m:t>
-        </m:r>
-      </m:oMath>
-      <w:r>
-        <w:t xml:space="preserve"> </w:t>
-      </w:r>
+          <m:t>.003</m:t>
+        </m:r>
+      </m:oMath>
+      <w:r>
+        <w:t xml:space="preserve">, and LSAS-SR,</w:t>
+      </w:r>
+      <w:r>
+        <w:t xml:space="preserve"> </w:t>
+      </w:r>
+      <m:oMath>
+        <m:sSup>
+          <m:e>
+            <m:r>
+              <m:t>χ</m:t>
+            </m:r>
+          </m:e>
+          <m:sup>
+            <m:r>
+              <m:t>2</m:t>
+            </m:r>
+          </m:sup>
+        </m:sSup>
+      </m:oMath>
       <w:r>
         <w:t xml:space="preserve">(</w:t>
       </w:r>
       <m:oMath>
         <m:r>
-          <m:t>26</m:t>
-        </m:r>
-      </m:oMath>
-      <w:r>
-        <w:t xml:space="preserve">%),</w:t>
-      </w:r>
-      <w:r>
-        <w:t xml:space="preserve"> </w:t>
-      </w:r>
-      <m:oMath>
-        <m:r>
-          <m:t>Z</m:t>
-        </m:r>
-      </m:oMath>
-      <w:r>
-        <w:t xml:space="preserve">(2) =</w:t>
-      </w:r>
-      <w:r>
-        <w:t xml:space="preserve"> </w:t>
-      </w:r>
-      <m:oMath>
-        <m:r>
-          <m:rPr>
-            <m:sty m:val="p"/>
-          </m:rPr>
-          <m:t>−</m:t>
-        </m:r>
-        <m:r>
-          <m:t>3.28</m:t>
-        </m:r>
-      </m:oMath>
-      <w:r>
-        <w:t xml:space="preserve">,</w:t>
+          <m:t>2</m:t>
+        </m:r>
+      </m:oMath>
+      <w:r>
+        <w:t xml:space="preserve">) = 14.2,</w:t>
       </w:r>
       <w:r>
         <w:t xml:space="preserve"> </w:t>
@@ -6082,16 +6133,7 @@
           </m:e>
           <m:sub>
             <m:r>
-              <m:t>B</m:t>
-            </m:r>
-            <m:r>
-              <m:t>o</m:t>
-            </m:r>
-            <m:r>
-              <m:t>n</m:t>
-            </m:r>
-            <m:r>
-              <m:t>f</m:t>
+              <m:t>​</m:t>
             </m:r>
           </m:sub>
         </m:sSub>
@@ -6100,82 +6142,189 @@
         <w:t xml:space="preserve"> </w:t>
       </w:r>
       <w:r>
-        <w:t xml:space="preserve">=</w:t>
-      </w:r>
-      <w:r>
-        <w:t xml:space="preserve"> </w:t>
-      </w:r>
-      <m:oMath>
-        <m:r>
-          <m:t>.003</m:t>
-        </m:r>
-      </m:oMath>
-      <w:r>
-        <w:t xml:space="preserve">. For assertiveness assessed with the RAS, the corresponding numbers (and percentages) were</w:t>
-      </w:r>
-      <w:r>
-        <w:t xml:space="preserve"> </w:t>
-      </w:r>
-      <m:oMath>
-        <m:r>
-          <m:t>n</m:t>
-        </m:r>
-      </m:oMath>
-      <w:r>
-        <w:t xml:space="preserve"> </w:t>
-      </w:r>
-      <w:r>
-        <w:t xml:space="preserve">=</w:t>
-      </w:r>
-      <w:r>
-        <w:t xml:space="preserve"> </w:t>
-      </w:r>
-      <m:oMath>
-        <m:r>
-          <m:t>17</m:t>
-        </m:r>
-      </m:oMath>
-      <w:r>
-        <w:t xml:space="preserve"> </w:t>
-      </w:r>
-      <w:r>
-        <w:t xml:space="preserve">(</w:t>
-      </w:r>
-      <m:oMath>
-        <m:r>
-          <m:t>25</m:t>
-        </m:r>
-      </m:oMath>
-      <w:r>
-        <w:t xml:space="preserve">%),</w:t>
-      </w:r>
-      <w:r>
-        <w:t xml:space="preserve"> </w:t>
-      </w:r>
-      <m:oMath>
-        <m:r>
-          <m:t>Z</m:t>
-        </m:r>
-      </m:oMath>
-      <w:r>
-        <w:t xml:space="preserve">(2) =</w:t>
-      </w:r>
-      <w:r>
-        <w:t xml:space="preserve"> </w:t>
-      </w:r>
-      <m:oMath>
-        <m:r>
-          <m:rPr>
-            <m:sty m:val="p"/>
-          </m:rPr>
-          <m:t>−</m:t>
-        </m:r>
-        <m:r>
-          <m:t>3.07</m:t>
-        </m:r>
-      </m:oMath>
-      <w:r>
-        <w:t xml:space="preserve">,</w:t>
+        <w:t xml:space="preserve">&lt;</w:t>
+      </w:r>
+      <w:r>
+        <w:t xml:space="preserve"> </w:t>
+      </w:r>
+      <m:oMath>
+        <m:r>
+          <m:t>.001</m:t>
+        </m:r>
+      </m:oMath>
+      <w:r>
+        <w:t xml:space="preserve">, but not for GAD-7.</w:t>
+      </w:r>
+    </w:p>
+    <w:p>
+      <w:pPr>
+        <w:pStyle w:val="BodyText"/>
+      </w:pPr>
+      <w:r>
+        <w:t xml:space="preserve">Clinical recovery measured with PHQ-9 Pre to Post indicates that the intervention, compared to Waitlist, was effective in taking some participants out of depression in the Guided self-help group,</w:t>
+      </w:r>
+      <w:r>
+        <w:t xml:space="preserve"> </w:t>
+      </w:r>
+      <m:oMath>
+        <m:r>
+          <m:t>16</m:t>
+        </m:r>
+      </m:oMath>
+      <w:r>
+        <w:t xml:space="preserve"> </w:t>
+      </w:r>
+      <w:r>
+        <w:t xml:space="preserve">participants (</w:t>
+      </w:r>
+      <m:oMath>
+        <m:r>
+          <m:t>23</m:t>
+        </m:r>
+      </m:oMath>
+      <w:r>
+        <w:t xml:space="preserve">%), but not so in the Unguided self-help group, suggesting that interaction with a therapist may aid in recovery for depressed participants. In addition, a significant number of participants in the Unguided self-help group recovered from symptoms of social anxiety as captured with LSAS-SR,</w:t>
+      </w:r>
+      <w:r>
+        <w:t xml:space="preserve"> </w:t>
+      </w:r>
+      <m:oMath>
+        <m:r>
+          <m:t>11</m:t>
+        </m:r>
+      </m:oMath>
+      <w:r>
+        <w:t xml:space="preserve"> </w:t>
+      </w:r>
+      <w:r>
+        <w:t xml:space="preserve">participants (</w:t>
+      </w:r>
+      <m:oMath>
+        <m:r>
+          <m:t>16</m:t>
+        </m:r>
+      </m:oMath>
+      <w:r>
+        <w:t xml:space="preserve">%) at Post, increasing to</w:t>
+      </w:r>
+      <w:r>
+        <w:t xml:space="preserve"> </w:t>
+      </w:r>
+      <m:oMath>
+        <m:r>
+          <m:t>14</m:t>
+        </m:r>
+      </m:oMath>
+      <w:r>
+        <w:t xml:space="preserve"> </w:t>
+      </w:r>
+      <w:r>
+        <w:t xml:space="preserve">participants (</w:t>
+      </w:r>
+      <m:oMath>
+        <m:r>
+          <m:t>21</m:t>
+        </m:r>
+      </m:oMath>
+      <w:r>
+        <w:t xml:space="preserve">%) at Follow-up. In the Guided self-help condition, there was no significant number of recovered participants compared to Waitlist at Post, but</w:t>
+      </w:r>
+      <w:r>
+        <w:t xml:space="preserve"> </w:t>
+      </w:r>
+      <m:oMath>
+        <m:r>
+          <m:t>18</m:t>
+        </m:r>
+      </m:oMath>
+      <w:r>
+        <w:t xml:space="preserve"> </w:t>
+      </w:r>
+      <w:r>
+        <w:t xml:space="preserve">participants (</w:t>
+      </w:r>
+      <m:oMath>
+        <m:r>
+          <m:t>26</m:t>
+        </m:r>
+      </m:oMath>
+      <w:r>
+        <w:t xml:space="preserve">%) at Follow-up. In other words, symptoms of social anxiety subsided in the year following treatment, to the point that a meaningful number of participants had recovered. Combined with the clinically relevant recovery to functional levels of assertive behavior measured with AAA-S Adaptive and RAS, this could be a sign of generalization of assertive behavior having continued after the end of treatment, facilitating extinction of autonomous anxiety responses and/or reducing avoidance and escape behaviors from them.</w:t>
+      </w:r>
+    </w:p>
+    <w:p>
+      <w:pPr>
+        <w:pStyle w:val="BodyText"/>
+      </w:pPr>
+      <w:r>
+        <w:t xml:space="preserve">Table 3 gives a summary of numbers and proportions of clinical recovery in the different groups, and the significance, if any, of pairwise tests of those proportions against those of the Waitlist.</w:t>
+      </w:r>
+    </w:p>
+    <w:bookmarkEnd w:id="53"/>
+    <w:bookmarkStart w:id="54" w:name="reliable-deterioration-and-harm"/>
+    <w:p>
+      <w:pPr>
+        <w:pStyle w:val="Heading4"/>
+      </w:pPr>
+      <w:r>
+        <w:t xml:space="preserve">Reliable deterioration and harm</w:t>
+      </w:r>
+    </w:p>
+    <w:p>
+      <w:pPr>
+        <w:pStyle w:val="FirstParagraph"/>
+      </w:pPr>
+      <w:r>
+        <w:t xml:space="preserve">Checking for any signs of reliable harm, the most severe of the adverse outcome categories (see Table 3), a significant difference between groups in clinical significant change was found for the AAA-S Aggressive measure,</w:t>
+      </w:r>
+      <w:r>
+        <w:t xml:space="preserve"> </w:t>
+      </w:r>
+      <w:r>
+        <w:t xml:space="preserve"> </w:t>
+      </w:r>
+      <w:r>
+        <w:t xml:space="preserve">as</w:t>
+      </w:r>
+      <w:r>
+        <w:t xml:space="preserve"> </w:t>
+      </w:r>
+      <m:oMath>
+        <m:r>
+          <m:t>3</m:t>
+        </m:r>
+      </m:oMath>
+      <w:r>
+        <w:t xml:space="preserve"> </w:t>
+      </w:r>
+      <w:r>
+        <w:t xml:space="preserve">participants (</w:t>
+      </w:r>
+      <m:oMath>
+        <m:r>
+          <m:t>4</m:t>
+        </m:r>
+      </m:oMath>
+      <w:r>
+        <w:t xml:space="preserve">%) had fallen below the threshold for</w:t>
+      </w:r>
+      <w:r>
+        <w:t xml:space="preserve"> </w:t>
+      </w:r>
+      <w:r>
+        <w:t xml:space="preserve">‘</w:t>
+      </w:r>
+      <w:r>
+        <w:t xml:space="preserve">Harmed</w:t>
+      </w:r>
+      <w:r>
+        <w:t xml:space="preserve">’</w:t>
+      </w:r>
+      <w:r>
+        <w:t xml:space="preserve"> </w:t>
+      </w:r>
+      <w:r>
+        <w:t xml:space="preserve">while waiting to begin treatment. However, post hoc testing did not reveal any significant pairwise differences between any of the treatment groups and the Waitlist group,</w:t>
       </w:r>
       <w:r>
         <w:t xml:space="preserve"> </w:t>
@@ -6214,78 +6363,14 @@
       </w:r>
       <m:oMath>
         <m:r>
-          <m:t>.007</m:t>
-        </m:r>
-      </m:oMath>
-      <w:r>
-        <w:t xml:space="preserve"> </w:t>
-      </w:r>
-      <w:r>
-        <w:t xml:space="preserve">for the Unguided self-help condition and</w:t>
-      </w:r>
-      <w:r>
-        <w:t xml:space="preserve"> </w:t>
-      </w:r>
-      <m:oMath>
-        <m:r>
-          <m:t>n</m:t>
-        </m:r>
-      </m:oMath>
-      <w:r>
-        <w:t xml:space="preserve"> </w:t>
-      </w:r>
-      <w:r>
-        <w:t xml:space="preserve">=</w:t>
-      </w:r>
-      <w:r>
-        <w:t xml:space="preserve"> </w:t>
-      </w:r>
-      <m:oMath>
-        <m:r>
-          <m:t>20</m:t>
-        </m:r>
-      </m:oMath>
-      <w:r>
-        <w:t xml:space="preserve"> </w:t>
-      </w:r>
-      <w:r>
-        <w:t xml:space="preserve">(</w:t>
-      </w:r>
-      <m:oMath>
-        <m:r>
-          <m:t>29</m:t>
-        </m:r>
-      </m:oMath>
-      <w:r>
-        <w:t xml:space="preserve">%),</w:t>
-      </w:r>
-      <w:r>
-        <w:t xml:space="preserve"> </w:t>
-      </w:r>
-      <m:oMath>
-        <m:r>
-          <m:t>Z</m:t>
-        </m:r>
-      </m:oMath>
-      <w:r>
-        <w:t xml:space="preserve">(2) =</w:t>
-      </w:r>
-      <w:r>
-        <w:t xml:space="preserve"> </w:t>
-      </w:r>
-      <m:oMath>
-        <m:r>
-          <m:rPr>
-            <m:sty m:val="p"/>
-          </m:rPr>
-          <m:t>−</m:t>
-        </m:r>
-        <m:r>
-          <m:t>3.57</m:t>
-        </m:r>
-      </m:oMath>
-      <w:r>
-        <w:t xml:space="preserve">,</w:t>
+          <m:t>.094</m:t>
+        </m:r>
+      </m:oMath>
+      <w:r>
+        <w:t xml:space="preserve"> </w:t>
+      </w:r>
+      <w:r>
+        <w:t xml:space="preserve">and</w:t>
       </w:r>
       <w:r>
         <w:t xml:space="preserve"> </w:t>
@@ -6324,1015 +6409,11 @@
       </w:r>
       <m:oMath>
         <m:r>
-          <m:t>.001</m:t>
-        </m:r>
-      </m:oMath>
-      <w:r>
-        <w:t xml:space="preserve"> </w:t>
-      </w:r>
-      <w:r>
-        <w:t xml:space="preserve">for the Guided self-help condition at Post, increasing to</w:t>
-      </w:r>
-      <w:r>
-        <w:t xml:space="preserve"> </w:t>
-      </w:r>
-      <m:oMath>
-        <m:r>
-          <m:t>n</m:t>
-        </m:r>
-      </m:oMath>
-      <w:r>
-        <w:t xml:space="preserve"> </w:t>
-      </w:r>
-      <w:r>
-        <w:t xml:space="preserve">=</w:t>
-      </w:r>
-      <w:r>
-        <w:t xml:space="preserve"> </w:t>
-      </w:r>
-      <m:oMath>
-        <m:r>
-          <m:t>21</m:t>
-        </m:r>
-      </m:oMath>
-      <w:r>
-        <w:t xml:space="preserve"> </w:t>
-      </w:r>
-      <w:r>
-        <w:t xml:space="preserve">(</w:t>
-      </w:r>
-      <m:oMath>
-        <m:r>
-          <m:t>31</m:t>
-        </m:r>
-      </m:oMath>
-      <w:r>
-        <w:t xml:space="preserve">%),</w:t>
-      </w:r>
-      <w:r>
-        <w:t xml:space="preserve"> </w:t>
-      </w:r>
-      <m:oMath>
-        <m:r>
-          <m:t>Z</m:t>
-        </m:r>
-      </m:oMath>
-      <w:r>
-        <w:t xml:space="preserve">(2) =</w:t>
-      </w:r>
-      <w:r>
-        <w:t xml:space="preserve"> </w:t>
-      </w:r>
-      <m:oMath>
-        <m:r>
-          <m:rPr>
-            <m:sty m:val="p"/>
-          </m:rPr>
-          <m:t>−</m:t>
-        </m:r>
-        <m:r>
-          <m:t>3.66</m:t>
-        </m:r>
-      </m:oMath>
-      <w:r>
-        <w:t xml:space="preserve">,</w:t>
-      </w:r>
-      <w:r>
-        <w:t xml:space="preserve"> </w:t>
-      </w:r>
-      <m:oMath>
-        <m:sSub>
-          <m:e>
-            <m:r>
-              <m:t>p</m:t>
-            </m:r>
-          </m:e>
-          <m:sub>
-            <m:r>
-              <m:t>B</m:t>
-            </m:r>
-            <m:r>
-              <m:t>o</m:t>
-            </m:r>
-            <m:r>
-              <m:t>n</m:t>
-            </m:r>
-            <m:r>
-              <m:t>f</m:t>
-            </m:r>
-          </m:sub>
-        </m:sSub>
-      </m:oMath>
-      <w:r>
-        <w:t xml:space="preserve"> </w:t>
-      </w:r>
-      <w:r>
-        <w:t xml:space="preserve">&lt;</w:t>
-      </w:r>
-      <w:r>
-        <w:t xml:space="preserve"> </w:t>
-      </w:r>
-      <m:oMath>
-        <m:r>
-          <m:t>.001</m:t>
-        </m:r>
-      </m:oMath>
-      <w:r>
-        <w:t xml:space="preserve"> </w:t>
-      </w:r>
-      <w:r>
-        <w:t xml:space="preserve">and</w:t>
-      </w:r>
-      <w:r>
-        <w:t xml:space="preserve"> </w:t>
-      </w:r>
-      <m:oMath>
-        <m:r>
-          <m:t>n</m:t>
-        </m:r>
-      </m:oMath>
-      <w:r>
-        <w:t xml:space="preserve"> </w:t>
-      </w:r>
-      <w:r>
-        <w:t xml:space="preserve">=</w:t>
-      </w:r>
-      <w:r>
-        <w:t xml:space="preserve"> </w:t>
-      </w:r>
-      <m:oMath>
-        <m:r>
-          <m:t>25</m:t>
-        </m:r>
-      </m:oMath>
-      <w:r>
-        <w:t xml:space="preserve"> </w:t>
-      </w:r>
-      <w:r>
-        <w:t xml:space="preserve">(</w:t>
-      </w:r>
-      <m:oMath>
-        <m:r>
-          <m:t>36</m:t>
-        </m:r>
-      </m:oMath>
-      <w:r>
-        <w:t xml:space="preserve">%),</w:t>
-      </w:r>
-      <w:r>
-        <w:t xml:space="preserve"> </w:t>
-      </w:r>
-      <m:oMath>
-        <m:r>
-          <m:t>Z</m:t>
-        </m:r>
-      </m:oMath>
-      <w:r>
-        <w:t xml:space="preserve">(2) =</w:t>
-      </w:r>
-      <w:r>
-        <w:t xml:space="preserve"> </w:t>
-      </w:r>
-      <m:oMath>
-        <m:r>
-          <m:rPr>
-            <m:sty m:val="p"/>
-          </m:rPr>
-          <m:t>−</m:t>
-        </m:r>
-        <m:r>
-          <m:t>4.30</m:t>
-        </m:r>
-      </m:oMath>
-      <w:r>
-        <w:t xml:space="preserve">,</w:t>
-      </w:r>
-      <w:r>
-        <w:t xml:space="preserve"> </w:t>
-      </w:r>
-      <m:oMath>
-        <m:sSub>
-          <m:e>
-            <m:r>
-              <m:t>p</m:t>
-            </m:r>
-          </m:e>
-          <m:sub>
-            <m:r>
-              <m:t>B</m:t>
-            </m:r>
-            <m:r>
-              <m:t>o</m:t>
-            </m:r>
-            <m:r>
-              <m:t>n</m:t>
-            </m:r>
-            <m:r>
-              <m:t>f</m:t>
-            </m:r>
-          </m:sub>
-        </m:sSub>
-      </m:oMath>
-      <w:r>
-        <w:t xml:space="preserve"> </w:t>
-      </w:r>
-      <w:r>
-        <w:t xml:space="preserve">&lt;</w:t>
-      </w:r>
-      <w:r>
-        <w:t xml:space="preserve"> </w:t>
-      </w:r>
-      <m:oMath>
-        <m:r>
-          <m:t>.001</m:t>
-        </m:r>
-      </m:oMath>
-      <w:r>
-        <w:t xml:space="preserve"> </w:t>
-      </w:r>
-      <w:r>
-        <w:t xml:space="preserve">respectively at Follow-up.</w:t>
-      </w:r>
-    </w:p>
-    <w:p>
-      <w:pPr>
-        <w:pStyle w:val="BodyText"/>
-      </w:pPr>
-      <w:r>
-        <w:t xml:space="preserve">Thus, the clinical significance findings are mostly in agreement with the statistical analysis of change, confirming that adaptive expressions of assertiveness in both treatment groups increased Pre to Post, and beyond, while deviating with regards to aggressive expressions.</w:t>
-      </w:r>
-    </w:p>
-    <w:bookmarkEnd w:id="52"/>
-    <w:bookmarkStart w:id="53" w:name="Xc31864b920d4665e0645bf5e1f2a5242419c5f5"/>
-    <w:p>
-      <w:pPr>
-        <w:pStyle w:val="Heading4"/>
-      </w:pPr>
-      <w:r>
-        <w:t xml:space="preserve">Reliable recovery with regards to syndromal symptoms</w:t>
-      </w:r>
-    </w:p>
-    <w:p>
-      <w:pPr>
-        <w:pStyle w:val="FirstParagraph"/>
-      </w:pPr>
-      <w:r>
-        <w:t xml:space="preserve">As for the syndromal symptoms, the proportions of those of social phobia as captured with LSAS-SR was significantly different between groups at Post,</w:t>
-      </w:r>
-      <w:r>
-        <w:t xml:space="preserve"> </w:t>
-      </w:r>
-      <m:oMath>
-        <m:sSup>
-          <m:e>
-            <m:r>
-              <m:t>χ</m:t>
-            </m:r>
-          </m:e>
-          <m:sup>
-            <m:r>
-              <m:t>2</m:t>
-            </m:r>
-          </m:sup>
-        </m:sSup>
-      </m:oMath>
-      <w:r>
-        <w:t xml:space="preserve">(</w:t>
-      </w:r>
-      <m:oMath>
-        <m:r>
-          <m:t>2</m:t>
-        </m:r>
-      </m:oMath>
-      <w:r>
-        <w:t xml:space="preserve">) = 7.54,</w:t>
-      </w:r>
-      <w:r>
-        <w:t xml:space="preserve"> </w:t>
-      </w:r>
-      <m:oMath>
-        <m:sSub>
-          <m:e>
-            <m:r>
-              <m:t>p</m:t>
-            </m:r>
-          </m:e>
-          <m:sub>
-            <m:r>
-              <m:t>​</m:t>
-            </m:r>
-          </m:sub>
-        </m:sSub>
-      </m:oMath>
-      <w:r>
-        <w:t xml:space="preserve"> </w:t>
-      </w:r>
-      <w:r>
-        <w:t xml:space="preserve">=</w:t>
-      </w:r>
-      <w:r>
-        <w:t xml:space="preserve"> </w:t>
-      </w:r>
-      <m:oMath>
-        <m:r>
-          <m:t>.023</m:t>
-        </m:r>
-      </m:oMath>
-      <w:r>
-        <w:t xml:space="preserve">. However, there was no difference between groups at Post with regards to PHQ-9 or GAD-7. At Follow-up, the difference in proportions of recovery between conditions was significant for PHQ-9,</w:t>
-      </w:r>
-      <w:r>
-        <w:t xml:space="preserve"> </w:t>
-      </w:r>
-      <m:oMath>
-        <m:sSup>
-          <m:e>
-            <m:r>
-              <m:t>χ</m:t>
-            </m:r>
-          </m:e>
-          <m:sup>
-            <m:r>
-              <m:t>2</m:t>
-            </m:r>
-          </m:sup>
-        </m:sSup>
-      </m:oMath>
-      <w:r>
-        <w:t xml:space="preserve">(</w:t>
-      </w:r>
-      <m:oMath>
-        <m:r>
-          <m:t>2</m:t>
-        </m:r>
-      </m:oMath>
-      <w:r>
-        <w:t xml:space="preserve">) = 11.87,</w:t>
-      </w:r>
-      <w:r>
-        <w:t xml:space="preserve"> </w:t>
-      </w:r>
-      <m:oMath>
-        <m:sSub>
-          <m:e>
-            <m:r>
-              <m:t>p</m:t>
-            </m:r>
-          </m:e>
-          <m:sub>
-            <m:r>
-              <m:t>​</m:t>
-            </m:r>
-          </m:sub>
-        </m:sSub>
-      </m:oMath>
-      <w:r>
-        <w:t xml:space="preserve"> </w:t>
-      </w:r>
-      <w:r>
-        <w:t xml:space="preserve">=</w:t>
-      </w:r>
-      <w:r>
-        <w:t xml:space="preserve"> </w:t>
-      </w:r>
-      <m:oMath>
-        <m:r>
-          <m:t>.003</m:t>
-        </m:r>
-      </m:oMath>
-      <w:r>
-        <w:t xml:space="preserve">, and LSAS-SR,</w:t>
-      </w:r>
-      <w:r>
-        <w:t xml:space="preserve"> </w:t>
-      </w:r>
-      <m:oMath>
-        <m:sSup>
-          <m:e>
-            <m:r>
-              <m:t>χ</m:t>
-            </m:r>
-          </m:e>
-          <m:sup>
-            <m:r>
-              <m:t>2</m:t>
-            </m:r>
-          </m:sup>
-        </m:sSup>
-      </m:oMath>
-      <w:r>
-        <w:t xml:space="preserve">(</w:t>
-      </w:r>
-      <m:oMath>
-        <m:r>
-          <m:t>2</m:t>
-        </m:r>
-      </m:oMath>
-      <w:r>
-        <w:t xml:space="preserve">) = 14.2,</w:t>
-      </w:r>
-      <w:r>
-        <w:t xml:space="preserve"> </w:t>
-      </w:r>
-      <m:oMath>
-        <m:sSub>
-          <m:e>
-            <m:r>
-              <m:t>p</m:t>
-            </m:r>
-          </m:e>
-          <m:sub>
-            <m:r>
-              <m:t>​</m:t>
-            </m:r>
-          </m:sub>
-        </m:sSub>
-      </m:oMath>
-      <w:r>
-        <w:t xml:space="preserve"> </w:t>
-      </w:r>
-      <w:r>
-        <w:t xml:space="preserve">&lt;</w:t>
-      </w:r>
-      <w:r>
-        <w:t xml:space="preserve"> </w:t>
-      </w:r>
-      <m:oMath>
-        <m:r>
-          <m:t>.001</m:t>
-        </m:r>
-      </m:oMath>
-      <w:r>
-        <w:t xml:space="preserve">, but not for GAD-7.</w:t>
-      </w:r>
-    </w:p>
-    <w:p>
-      <w:pPr>
-        <w:pStyle w:val="BodyText"/>
-      </w:pPr>
-      <w:r>
-        <w:t xml:space="preserve">Clinical recovery measured with PHQ-9 Pre to Post indicate that the intervention, compared to Waitlist, was effective in moving a number of participants out of depression in the Guided self-help group,</w:t>
-      </w:r>
-      <w:r>
-        <w:t xml:space="preserve"> </w:t>
-      </w:r>
-      <m:oMath>
-        <m:r>
-          <m:t>n</m:t>
-        </m:r>
-      </m:oMath>
-      <w:r>
-        <w:t xml:space="preserve"> </w:t>
-      </w:r>
-      <w:r>
-        <w:t xml:space="preserve">=</w:t>
-      </w:r>
-      <w:r>
-        <w:t xml:space="preserve"> </w:t>
-      </w:r>
-      <m:oMath>
-        <m:r>
-          <m:t>16</m:t>
-        </m:r>
-      </m:oMath>
-      <w:r>
-        <w:t xml:space="preserve"> </w:t>
-      </w:r>
-      <w:r>
-        <w:t xml:space="preserve">(</w:t>
-      </w:r>
-      <m:oMath>
-        <m:r>
-          <m:t>23</m:t>
-        </m:r>
-      </m:oMath>
-      <w:r>
-        <w:t xml:space="preserve">%),</w:t>
-      </w:r>
-      <w:r>
-        <w:t xml:space="preserve"> </w:t>
-      </w:r>
-      <m:oMath>
-        <m:r>
-          <m:t>Z</m:t>
-        </m:r>
-      </m:oMath>
-      <w:r>
-        <w:t xml:space="preserve">(2) =</w:t>
-      </w:r>
-      <w:r>
-        <w:t xml:space="preserve"> </w:t>
-      </w:r>
-      <m:oMath>
-        <m:r>
-          <m:rPr>
-            <m:sty m:val="p"/>
-          </m:rPr>
-          <m:t>−</m:t>
-        </m:r>
-        <m:r>
-          <m:t>3.10</m:t>
-        </m:r>
-      </m:oMath>
-      <w:r>
-        <w:t xml:space="preserve">,</w:t>
-      </w:r>
-      <w:r>
-        <w:t xml:space="preserve"> </w:t>
-      </w:r>
-      <m:oMath>
-        <m:sSub>
-          <m:e>
-            <m:r>
-              <m:t>p</m:t>
-            </m:r>
-          </m:e>
-          <m:sub>
-            <m:r>
-              <m:t>B</m:t>
-            </m:r>
-            <m:r>
-              <m:t>o</m:t>
-            </m:r>
-            <m:r>
-              <m:t>n</m:t>
-            </m:r>
-            <m:r>
-              <m:t>f</m:t>
-            </m:r>
-          </m:sub>
-        </m:sSub>
-      </m:oMath>
-      <w:r>
-        <w:t xml:space="preserve"> </w:t>
-      </w:r>
-      <w:r>
-        <w:t xml:space="preserve">=</w:t>
-      </w:r>
-      <w:r>
-        <w:t xml:space="preserve"> </w:t>
-      </w:r>
-      <m:oMath>
-        <m:r>
-          <m:t>.006</m:t>
-        </m:r>
-      </m:oMath>
-      <w:r>
-        <w:t xml:space="preserve">, but not so in Unguided self-help group, pointing to that interaction with therapists contributes to faster recovery for depressed participants. In addition, a significant number of participants in the Unguided self-help group recovered from symptoms of social anxiety as captured with LSAS-SR,</w:t>
-      </w:r>
-      <w:r>
-        <w:t xml:space="preserve"> </w:t>
-      </w:r>
-      <m:oMath>
-        <m:r>
-          <m:t>n</m:t>
-        </m:r>
-      </m:oMath>
-      <w:r>
-        <w:t xml:space="preserve"> </w:t>
-      </w:r>
-      <w:r>
-        <w:t xml:space="preserve">=</w:t>
-      </w:r>
-      <w:r>
-        <w:t xml:space="preserve"> </w:t>
-      </w:r>
-      <m:oMath>
-        <m:r>
-          <m:t>11</m:t>
-        </m:r>
-      </m:oMath>
-      <w:r>
-        <w:t xml:space="preserve"> </w:t>
-      </w:r>
-      <w:r>
-        <w:t xml:space="preserve">(</w:t>
-      </w:r>
-      <m:oMath>
-        <m:r>
-          <m:t>16</m:t>
-        </m:r>
-      </m:oMath>
-      <w:r>
-        <w:t xml:space="preserve">%),</w:t>
-      </w:r>
-      <w:r>
-        <w:t xml:space="preserve"> </w:t>
-      </w:r>
-      <m:oMath>
-        <m:r>
-          <m:t>Z</m:t>
-        </m:r>
-      </m:oMath>
-      <w:r>
-        <w:t xml:space="preserve">(2) =</w:t>
-      </w:r>
-      <w:r>
-        <w:t xml:space="preserve"> </w:t>
-      </w:r>
-      <m:oMath>
-        <m:r>
-          <m:rPr>
-            <m:sty m:val="p"/>
-          </m:rPr>
-          <m:t>−</m:t>
-        </m:r>
-        <m:r>
-          <m:t>2.43</m:t>
-        </m:r>
-      </m:oMath>
-      <w:r>
-        <w:t xml:space="preserve">,</w:t>
-      </w:r>
-      <w:r>
-        <w:t xml:space="preserve"> </w:t>
-      </w:r>
-      <m:oMath>
-        <m:sSub>
-          <m:e>
-            <m:r>
-              <m:t>p</m:t>
-            </m:r>
-          </m:e>
-          <m:sub>
-            <m:r>
-              <m:t>B</m:t>
-            </m:r>
-            <m:r>
-              <m:t>o</m:t>
-            </m:r>
-            <m:r>
-              <m:t>n</m:t>
-            </m:r>
-            <m:r>
-              <m:t>f</m:t>
-            </m:r>
-          </m:sub>
-        </m:sSub>
-      </m:oMath>
-      <w:r>
-        <w:t xml:space="preserve"> </w:t>
-      </w:r>
-      <w:r>
-        <w:t xml:space="preserve">=</w:t>
-      </w:r>
-      <w:r>
-        <w:t xml:space="preserve"> </w:t>
-      </w:r>
-      <m:oMath>
-        <m:r>
-          <m:t>.045</m:t>
-        </m:r>
-      </m:oMath>
-      <w:r>
-        <w:t xml:space="preserve"> </w:t>
-      </w:r>
-      <w:r>
-        <w:t xml:space="preserve">at Post, increasing to</w:t>
-      </w:r>
-      <w:r>
-        <w:t xml:space="preserve"> </w:t>
-      </w:r>
-      <m:oMath>
-        <m:r>
-          <m:t>n</m:t>
-        </m:r>
-      </m:oMath>
-      <w:r>
-        <w:t xml:space="preserve"> </w:t>
-      </w:r>
-      <w:r>
-        <w:t xml:space="preserve">=</w:t>
-      </w:r>
-      <w:r>
-        <w:t xml:space="preserve"> </w:t>
-      </w:r>
-      <m:oMath>
-        <m:r>
-          <m:t>14</m:t>
-        </m:r>
-      </m:oMath>
-      <w:r>
-        <w:t xml:space="preserve"> </w:t>
-      </w:r>
-      <w:r>
-        <w:t xml:space="preserve">(</w:t>
-      </w:r>
-      <m:oMath>
-        <m:r>
-          <m:t>21</m:t>
-        </m:r>
-      </m:oMath>
-      <w:r>
-        <w:t xml:space="preserve">%),</w:t>
-      </w:r>
-      <w:r>
-        <w:t xml:space="preserve"> </w:t>
-      </w:r>
-      <m:oMath>
-        <m:r>
-          <m:t>Z</m:t>
-        </m:r>
-      </m:oMath>
-      <w:r>
-        <w:t xml:space="preserve">(2) =</w:t>
-      </w:r>
-      <w:r>
-        <w:t xml:space="preserve"> </w:t>
-      </w:r>
-      <m:oMath>
-        <m:r>
-          <m:rPr>
-            <m:sty m:val="p"/>
-          </m:rPr>
-          <m:t>−</m:t>
-        </m:r>
-        <m:r>
-          <m:t>2.80</m:t>
-        </m:r>
-      </m:oMath>
-      <w:r>
-        <w:t xml:space="preserve">,</w:t>
-      </w:r>
-      <w:r>
-        <w:t xml:space="preserve"> </w:t>
-      </w:r>
-      <m:oMath>
-        <m:sSub>
-          <m:e>
-            <m:r>
-              <m:t>p</m:t>
-            </m:r>
-          </m:e>
-          <m:sub>
-            <m:r>
-              <m:t>B</m:t>
-            </m:r>
-            <m:r>
-              <m:t>o</m:t>
-            </m:r>
-            <m:r>
-              <m:t>n</m:t>
-            </m:r>
-            <m:r>
-              <m:t>f</m:t>
-            </m:r>
-          </m:sub>
-        </m:sSub>
-      </m:oMath>
-      <w:r>
-        <w:t xml:space="preserve"> </w:t>
-      </w:r>
-      <w:r>
-        <w:t xml:space="preserve">=</w:t>
-      </w:r>
-      <w:r>
-        <w:t xml:space="preserve"> </w:t>
-      </w:r>
-      <m:oMath>
-        <m:r>
-          <m:t>.015</m:t>
-        </m:r>
-      </m:oMath>
-      <w:r>
-        <w:t xml:space="preserve"> </w:t>
-      </w:r>
-      <w:r>
-        <w:t xml:space="preserve">at Follow-up. In the Guided self-help condition, there was no significant number of recovered participants compared to Waitlist at Post, but</w:t>
-      </w:r>
-      <w:r>
-        <w:t xml:space="preserve"> </w:t>
-      </w:r>
-      <m:oMath>
-        <m:r>
-          <m:t>n</m:t>
-        </m:r>
-      </m:oMath>
-      <w:r>
-        <w:t xml:space="preserve"> </w:t>
-      </w:r>
-      <w:r>
-        <w:t xml:space="preserve">=</w:t>
-      </w:r>
-      <w:r>
-        <w:t xml:space="preserve"> </w:t>
-      </w:r>
-      <m:oMath>
-        <m:r>
-          <m:t>18</m:t>
-        </m:r>
-      </m:oMath>
-      <w:r>
-        <w:t xml:space="preserve"> </w:t>
-      </w:r>
-      <w:r>
-        <w:t xml:space="preserve">(</w:t>
-      </w:r>
-      <m:oMath>
-        <m:r>
-          <m:t>26</m:t>
-        </m:r>
-      </m:oMath>
-      <w:r>
-        <w:t xml:space="preserve">%),</w:t>
-      </w:r>
-      <w:r>
-        <w:t xml:space="preserve"> </w:t>
-      </w:r>
-      <m:oMath>
-        <m:r>
-          <m:t>Z</m:t>
-        </m:r>
-      </m:oMath>
-      <w:r>
-        <w:t xml:space="preserve">(2) =</w:t>
-      </w:r>
-      <w:r>
-        <w:t xml:space="preserve"> </w:t>
-      </w:r>
-      <m:oMath>
-        <m:r>
-          <m:rPr>
-            <m:sty m:val="p"/>
-          </m:rPr>
-          <m:t>−</m:t>
-        </m:r>
-        <m:r>
-          <m:t>3.59</m:t>
-        </m:r>
-      </m:oMath>
-      <w:r>
-        <w:t xml:space="preserve">,</w:t>
-      </w:r>
-      <w:r>
-        <w:t xml:space="preserve"> </w:t>
-      </w:r>
-      <m:oMath>
-        <m:sSub>
-          <m:e>
-            <m:r>
-              <m:t>p</m:t>
-            </m:r>
-          </m:e>
-          <m:sub>
-            <m:r>
-              <m:t>B</m:t>
-            </m:r>
-            <m:r>
-              <m:t>o</m:t>
-            </m:r>
-            <m:r>
-              <m:t>n</m:t>
-            </m:r>
-            <m:r>
-              <m:t>f</m:t>
-            </m:r>
-          </m:sub>
-        </m:sSub>
-      </m:oMath>
-      <w:r>
-        <w:t xml:space="preserve"> </w:t>
-      </w:r>
-      <w:r>
-        <w:t xml:space="preserve">=</w:t>
-      </w:r>
-      <w:r>
-        <w:t xml:space="preserve"> </w:t>
-      </w:r>
-      <m:oMath>
-        <m:r>
-          <m:t>.001</m:t>
-        </m:r>
-      </m:oMath>
-      <w:r>
-        <w:t xml:space="preserve"> </w:t>
-      </w:r>
-      <w:r>
-        <w:t xml:space="preserve">at Follow-up. These clinical findings pick up that symptoms of social anxiety continued to subside in the year following treatment, to the point that some participants had recovered. Combined with the clinically relevant recovery for assertive behaviors measured with AAA-S Adaptive and RAS, this could be a sign of generalization of assertive behaviors having continued to occur after the end of treatment, facilitating extinction of autonomous anxiety responses and/or reducing avoidance and escape behaviors from them.</w:t>
-      </w:r>
-    </w:p>
-    <w:p>
-      <w:pPr>
-        <w:pStyle w:val="BodyText"/>
-      </w:pPr>
-      <w:r>
-        <w:t xml:space="preserve">Table 3 gives a summary of numbers and proportions of clinical recovery in the different groups, and the significance, if any, of pairwise tests of those proportions against those of the Waitlist.</w:t>
-      </w:r>
-    </w:p>
-    <w:bookmarkEnd w:id="53"/>
-    <w:bookmarkStart w:id="54" w:name="reliable-deterioration-and-harm"/>
-    <w:p>
-      <w:pPr>
-        <w:pStyle w:val="Heading4"/>
-      </w:pPr>
-      <w:r>
-        <w:t xml:space="preserve">Reliable deterioration and harm</w:t>
-      </w:r>
-    </w:p>
-    <w:p>
-      <w:pPr>
-        <w:pStyle w:val="FirstParagraph"/>
-      </w:pPr>
-      <w:r>
-        <w:t xml:space="preserve">Checking for any signs of reliable harm, the most severe form of deterioration, a significant difference between groups in clinical significant change was found for the AAA-S Aggressive measure,</w:t>
-      </w:r>
-      <w:r>
-        <w:t xml:space="preserve"> </w:t>
-      </w:r>
-      <m:oMath>
-        <m:sSup>
-          <m:e>
-            <m:r>
-              <m:t>χ</m:t>
-            </m:r>
-          </m:e>
-          <m:sup>
-            <m:r>
-              <m:t>2</m:t>
-            </m:r>
-          </m:sup>
-        </m:sSup>
-      </m:oMath>
-      <w:r>
-        <w:t xml:space="preserve">(</w:t>
-      </w:r>
-      <m:oMath>
-        <m:r>
-          <m:t>2</m:t>
-        </m:r>
-      </m:oMath>
-      <w:r>
-        <w:t xml:space="preserve">) = 6.1,</w:t>
-      </w:r>
-      <w:r>
-        <w:t xml:space="preserve"> </w:t>
-      </w:r>
-      <m:oMath>
-        <m:sSub>
-          <m:e>
-            <m:r>
-              <m:t>p</m:t>
-            </m:r>
-          </m:e>
-          <m:sub>
-            <m:r>
-              <m:t>​</m:t>
-            </m:r>
-          </m:sub>
-        </m:sSub>
-      </m:oMath>
-      <w:r>
-        <w:t xml:space="preserve"> </w:t>
-      </w:r>
-      <w:r>
-        <w:t xml:space="preserve">=</w:t>
-      </w:r>
-      <w:r>
-        <w:t xml:space="preserve"> </w:t>
-      </w:r>
-      <m:oMath>
-        <m:r>
-          <m:t>.047</m:t>
-        </m:r>
-      </m:oMath>
-      <w:r>
-        <w:t xml:space="preserve">, as</w:t>
-      </w:r>
-      <w:r>
-        <w:t xml:space="preserve"> </w:t>
-      </w:r>
-      <m:oMath>
-        <m:r>
-          <m:t>n</m:t>
-        </m:r>
-      </m:oMath>
-      <w:r>
-        <w:t xml:space="preserve"> </w:t>
-      </w:r>
-      <w:r>
-        <w:t xml:space="preserve">=</w:t>
-      </w:r>
-      <w:r>
-        <w:t xml:space="preserve"> </w:t>
-      </w:r>
-      <m:oMath>
-        <m:r>
-          <m:t>3</m:t>
-        </m:r>
-      </m:oMath>
-      <w:r>
-        <w:t xml:space="preserve"> </w:t>
-      </w:r>
-      <w:r>
-        <w:t xml:space="preserve">participants (</w:t>
-      </w:r>
-      <m:oMath>
-        <m:r>
-          <m:t>4</m:t>
-        </m:r>
-      </m:oMath>
-      <w:r>
-        <w:t xml:space="preserve">%) had reached below the threshold for the category</w:t>
+          <m:t>.100</m:t>
+        </m:r>
+      </m:oMath>
+      <w:r>
+        <w:t xml:space="preserve">. No other instances of suspected reliable harm Pre to Post or Pre to Follow-up were identified for either measure. The second to worst category in assessing reliable change is</w:t>
       </w:r>
       <w:r>
         <w:t xml:space="preserve"> </w:t>
@@ -7341,120 +6422,13 @@
         <w:t xml:space="preserve">‘</w:t>
       </w:r>
       <w:r>
-        <w:t xml:space="preserve">Harmed</w:t>
+        <w:t xml:space="preserve">Deteriorated</w:t>
       </w:r>
       <w:r>
         <w:t xml:space="preserve">’</w:t>
       </w:r>
       <w:r>
-        <w:t xml:space="preserve"> </w:t>
-      </w:r>
-      <w:r>
-        <w:t xml:space="preserve">while waiting to enter into treatment (see Table 3). However, post hoc testing did not reveal any significant pairwise differences between any of the treatment groups and the Waitlist group,</w:t>
-      </w:r>
-      <w:r>
-        <w:t xml:space="preserve"> </w:t>
-      </w:r>
-      <m:oMath>
-        <m:sSub>
-          <m:e>
-            <m:r>
-              <m:t>p</m:t>
-            </m:r>
-          </m:e>
-          <m:sub>
-            <m:r>
-              <m:t>B</m:t>
-            </m:r>
-            <m:r>
-              <m:t>o</m:t>
-            </m:r>
-            <m:r>
-              <m:t>n</m:t>
-            </m:r>
-            <m:r>
-              <m:t>f</m:t>
-            </m:r>
-          </m:sub>
-        </m:sSub>
-      </m:oMath>
-      <w:r>
-        <w:t xml:space="preserve"> </w:t>
-      </w:r>
-      <w:r>
-        <w:t xml:space="preserve">=</w:t>
-      </w:r>
-      <w:r>
-        <w:t xml:space="preserve"> </w:t>
-      </w:r>
-      <m:oMath>
-        <m:r>
-          <m:t>.094</m:t>
-        </m:r>
-      </m:oMath>
-      <w:r>
-        <w:t xml:space="preserve"> </w:t>
-      </w:r>
-      <w:r>
-        <w:t xml:space="preserve">and</w:t>
-      </w:r>
-      <w:r>
-        <w:t xml:space="preserve"> </w:t>
-      </w:r>
-      <m:oMath>
-        <m:sSub>
-          <m:e>
-            <m:r>
-              <m:t>p</m:t>
-            </m:r>
-          </m:e>
-          <m:sub>
-            <m:r>
-              <m:t>B</m:t>
-            </m:r>
-            <m:r>
-              <m:t>o</m:t>
-            </m:r>
-            <m:r>
-              <m:t>n</m:t>
-            </m:r>
-            <m:r>
-              <m:t>f</m:t>
-            </m:r>
-          </m:sub>
-        </m:sSub>
-      </m:oMath>
-      <w:r>
-        <w:t xml:space="preserve"> </w:t>
-      </w:r>
-      <w:r>
-        <w:t xml:space="preserve">=</w:t>
-      </w:r>
-      <w:r>
-        <w:t xml:space="preserve"> </w:t>
-      </w:r>
-      <m:oMath>
-        <m:r>
-          <m:t>.100</m:t>
-        </m:r>
-      </m:oMath>
-      <w:r>
-        <w:t xml:space="preserve">. No other instances of suspected reliable harm Pre to Post or Pre to Follow-up were identified for either measure. The next worst category in assessing reliable change is</w:t>
-      </w:r>
-      <w:r>
-        <w:t xml:space="preserve"> </w:t>
-      </w:r>
-      <w:r>
-        <w:t xml:space="preserve">‘</w:t>
-      </w:r>
-      <w:r>
-        <w:t xml:space="preserve">Deteriorated</w:t>
-      </w:r>
-      <w:r>
-        <w:t xml:space="preserve">’</w:t>
-      </w:r>
-      <w:r>
-        <w:t xml:space="preserve">; in order to identify any possible cases of reliable deterioration</w:t>
+        <w:t xml:space="preserve">; to identify any possible cases of reliable deterioration</w:t>
       </w:r>
       <w:r>
         <w:t xml:space="preserve"> </w:t>
@@ -7488,7 +6462,7 @@
         <w:t xml:space="preserve"> </w:t>
       </w:r>
       <w:r>
-        <w:t xml:space="preserve">– gathering participants that had moved into either of these two categories. Using the</w:t>
+        <w:t xml:space="preserve">– gathering participants that had moved into either of these two categories. Applying the</w:t>
       </w:r>
       <w:r>
         <w:t xml:space="preserve"> </w:t>
@@ -7506,69 +6480,24 @@
         <w:t xml:space="preserve"> </w:t>
       </w:r>
       <w:r>
-        <w:t xml:space="preserve">portmanteau category, and checking clinical change Pre to Post treatment, we observed a significant difference between groups for LSAS-SR,</w:t>
-      </w:r>
-      <w:r>
-        <w:t xml:space="preserve"> </w:t>
-      </w:r>
-      <m:oMath>
-        <m:sSup>
-          <m:e>
-            <m:r>
-              <m:t>χ</m:t>
-            </m:r>
-          </m:e>
-          <m:sup>
-            <m:r>
-              <m:t>2</m:t>
-            </m:r>
-          </m:sup>
-        </m:sSup>
-      </m:oMath>
-      <w:r>
-        <w:t xml:space="preserve">(</w:t>
-      </w:r>
-      <m:oMath>
-        <m:r>
-          <m:t>2</m:t>
-        </m:r>
-      </m:oMath>
-      <w:r>
-        <w:t xml:space="preserve">) = 9.13,</w:t>
-      </w:r>
-      <w:r>
-        <w:t xml:space="preserve"> </w:t>
-      </w:r>
-      <m:oMath>
-        <m:sSub>
-          <m:e>
-            <m:r>
-              <m:t>p</m:t>
-            </m:r>
-          </m:e>
-          <m:sub>
-            <m:r>
-              <m:t>​</m:t>
-            </m:r>
-          </m:sub>
-        </m:sSub>
-      </m:oMath>
-      <w:r>
-        <w:t xml:space="preserve"> </w:t>
-      </w:r>
-      <w:r>
-        <w:t xml:space="preserve">=</w:t>
-      </w:r>
-      <w:r>
-        <w:t xml:space="preserve"> </w:t>
-      </w:r>
-      <m:oMath>
-        <m:r>
-          <m:t>.010</m:t>
-        </m:r>
-      </m:oMath>
-      <w:r>
-        <w:t xml:space="preserve">, meriting a follow-up pairwise comparison. It revealed that the number of participants in the Waitlist condition that had either reached</w:t>
+        <w:t xml:space="preserve">portmanteau category, a significant difference between groups for LSAS-SR was found,</w:t>
+      </w:r>
+      <w:r>
+        <w:t xml:space="preserve"> </w:t>
+      </w:r>
+      <w:r>
+        <w:t xml:space="preserve"> </w:t>
+      </w:r>
+      <w:r>
+        <w:t xml:space="preserve">meriting a follow-up pairwise comparison. It revealed that the 7 participants (</w:t>
+      </w:r>
+      <m:oMath>
+        <m:r>
+          <m:t>10</m:t>
+        </m:r>
+      </m:oMath>
+      <w:r>
+        <w:t xml:space="preserve">) in the Waitlist condition that had reached either</w:t>
       </w:r>
       <w:r>
         <w:t xml:space="preserve"> </w:t>
@@ -7601,21 +6530,92 @@
         <w:t xml:space="preserve">’</w:t>
       </w:r>
       <w:r>
-        <w:t xml:space="preserve">, going from Pre to Post treatment, was significant compared to the Guided self-help group,</w:t>
-      </w:r>
-      <w:r>
-        <w:t xml:space="preserve"> </w:t>
-      </w:r>
-      <m:oMath>
-        <m:r>
-          <m:t>n</m:t>
-        </m:r>
-      </m:oMath>
-      <w:r>
-        <w:t xml:space="preserve"> </w:t>
-      </w:r>
-      <w:r>
-        <w:t xml:space="preserve">= 7 (</w:t>
+        <w:t xml:space="preserve">, going from Pre to Post treatment, was significantly larger than the corresponding number in the Guided self-help group.</w:t>
+      </w:r>
+      <w:r>
+        <w:t xml:space="preserve"> </w:t>
+      </w:r>
+      <w:r>
+        <w:t xml:space="preserve"> </w:t>
+      </w:r>
+      <w:r>
+        <w:t xml:space="preserve"> </w:t>
+      </w:r>
+      <w:r>
+        <w:t xml:space="preserve">The same held true comparing Pre to Follow-up,</w:t>
+      </w:r>
+      <w:r>
+        <w:t xml:space="preserve"> </w:t>
+      </w:r>
+      <w:r>
+        <w:t xml:space="preserve"> </w:t>
+      </w:r>
+      <w:r>
+        <w:t xml:space="preserve">where these</w:t>
+      </w:r>
+      <w:r>
+        <w:t xml:space="preserve"> </w:t>
+      </w:r>
+      <m:oMath>
+        <m:r>
+          <m:t>7</m:t>
+        </m:r>
+      </m:oMath>
+      <w:r>
+        <w:t xml:space="preserve"> </w:t>
+      </w:r>
+      <w:r>
+        <w:t xml:space="preserve">individuals were significantly more than the number of worsened participants in both the Unguided self-help group</w:t>
+      </w:r>
+      <w:r>
+        <w:t xml:space="preserve"> </w:t>
+      </w:r>
+      <w:r>
+        <w:t xml:space="preserve"> </w:t>
+      </w:r>
+      <w:r>
+        <w:t xml:space="preserve"> </w:t>
+      </w:r>
+      <w:r>
+        <w:t xml:space="preserve">and the Guided self-help group.</w:t>
+      </w:r>
+      <w:r>
+        <w:t xml:space="preserve"> </w:t>
+      </w:r>
+      <w:r>
+        <w:t xml:space="preserve"> </w:t>
+      </w:r>
+      <w:r>
+        <w:t xml:space="preserve">Finally, a difference between groups was found for PHQ-9,</w:t>
+      </w:r>
+      <w:r>
+        <w:t xml:space="preserve"> </w:t>
+      </w:r>
+      <w:r>
+        <w:t xml:space="preserve"> </w:t>
+      </w:r>
+      <w:r>
+        <w:t xml:space="preserve">with post hoc testing revealing a difference for the Guided self-help group, with 12 worsened participants (</w:t>
+      </w:r>
+      <m:oMath>
+        <m:r>
+          <m:t>18</m:t>
+        </m:r>
+      </m:oMath>
+      <w:r>
+        <w:t xml:space="preserve">).</w:t>
+      </w:r>
+      <w:r>
+        <w:t xml:space="preserve"> </w:t>
+      </w:r>
+      <w:r>
+        <w:t xml:space="preserve"> </w:t>
+      </w:r>
+      <w:r>
+        <w:t xml:space="preserve">These findings reveal that the non-active Waitlist condition brought about adverse clinical change for</w:t>
+      </w:r>
+      <w:r>
+        <w:t xml:space="preserve"> </w:t>
       </w:r>
       <m:oMath>
         <m:r>
@@ -7623,378 +6623,10 @@
         </m:r>
       </m:oMath>
       <w:r>
-        <w:t xml:space="preserve">),</w:t>
-      </w:r>
-      <w:r>
-        <w:t xml:space="preserve"> </w:t>
-      </w:r>
-      <m:oMath>
-        <m:r>
-          <m:t>Z</m:t>
-        </m:r>
-      </m:oMath>
-      <w:r>
-        <w:t xml:space="preserve">(</w:t>
-      </w:r>
-      <m:oMath>
-        <m:r>
-          <m:t>2</m:t>
-        </m:r>
-      </m:oMath>
-      <w:r>
-        <w:t xml:space="preserve">) =</w:t>
-      </w:r>
-      <w:r>
-        <w:t xml:space="preserve"> </w:t>
-      </w:r>
-      <m:oMath>
-        <m:r>
-          <m:t>2.94</m:t>
-        </m:r>
-      </m:oMath>
-      <w:r>
-        <w:t xml:space="preserve">,</w:t>
-      </w:r>
-      <w:r>
-        <w:t xml:space="preserve"> </w:t>
-      </w:r>
-      <m:oMath>
-        <m:sSub>
-          <m:e>
-            <m:r>
-              <m:t>p</m:t>
-            </m:r>
-          </m:e>
-          <m:sub>
-            <m:r>
-              <m:t>B</m:t>
-            </m:r>
-            <m:r>
-              <m:t>o</m:t>
-            </m:r>
-            <m:r>
-              <m:t>n</m:t>
-            </m:r>
-            <m:r>
-              <m:t>f</m:t>
-            </m:r>
-          </m:sub>
-        </m:sSub>
-      </m:oMath>
-      <w:r>
-        <w:t xml:space="preserve"> </w:t>
-      </w:r>
-      <w:r>
-        <w:t xml:space="preserve">=</w:t>
-      </w:r>
-      <w:r>
-        <w:t xml:space="preserve"> </w:t>
-      </w:r>
-      <m:oMath>
-        <m:r>
-          <m:t>.010</m:t>
-        </m:r>
-      </m:oMath>
-      <w:r>
-        <w:t xml:space="preserve">. The same held true comparing Pre to Follow-up,</w:t>
-      </w:r>
-      <w:r>
-        <w:t xml:space="preserve"> </w:t>
-      </w:r>
-      <m:oMath>
-        <m:sSup>
-          <m:e>
-            <m:r>
-              <m:t>χ</m:t>
-            </m:r>
-          </m:e>
-          <m:sup>
-            <m:r>
-              <m:t>2</m:t>
-            </m:r>
-          </m:sup>
-        </m:sSup>
-      </m:oMath>
-      <w:r>
-        <w:t xml:space="preserve">(</w:t>
-      </w:r>
-      <m:oMath>
-        <m:r>
-          <m:t>2</m:t>
-        </m:r>
-      </m:oMath>
-      <w:r>
-        <w:t xml:space="preserve">) = 8.41,</w:t>
-      </w:r>
-      <w:r>
-        <w:t xml:space="preserve"> </w:t>
-      </w:r>
-      <m:oMath>
-        <m:sSub>
-          <m:e>
-            <m:r>
-              <m:t>p</m:t>
-            </m:r>
-          </m:e>
-          <m:sub>
-            <m:r>
-              <m:t>​</m:t>
-            </m:r>
-          </m:sub>
-        </m:sSub>
-      </m:oMath>
-      <w:r>
-        <w:t xml:space="preserve"> </w:t>
-      </w:r>
-      <w:r>
-        <w:t xml:space="preserve">=</w:t>
-      </w:r>
-      <w:r>
-        <w:t xml:space="preserve"> </w:t>
-      </w:r>
-      <m:oMath>
-        <m:r>
-          <m:t>.015</m:t>
-        </m:r>
-      </m:oMath>
-      <w:r>
-        <w:t xml:space="preserve">, where these</w:t>
-      </w:r>
-      <w:r>
-        <w:t xml:space="preserve"> </w:t>
-      </w:r>
-      <m:oMath>
-        <m:r>
-          <m:t>7</m:t>
-        </m:r>
-      </m:oMath>
-      <w:r>
-        <w:t xml:space="preserve"> </w:t>
-      </w:r>
-      <w:r>
-        <w:t xml:space="preserve">individuals were significantly more than the number of worsened participants in both the Unguided self-help group,</w:t>
-      </w:r>
-      <w:r>
-        <w:t xml:space="preserve"> </w:t>
-      </w:r>
-      <m:oMath>
-        <m:r>
-          <m:t>Z</m:t>
-        </m:r>
-      </m:oMath>
-      <w:r>
-        <w:t xml:space="preserve">(</w:t>
-      </w:r>
-      <m:oMath>
-        <m:r>
-          <m:t>2</m:t>
-        </m:r>
-      </m:oMath>
-      <w:r>
-        <w:t xml:space="preserve">) =</w:t>
-      </w:r>
-      <w:r>
-        <w:t xml:space="preserve"> </w:t>
-      </w:r>
-      <m:oMath>
-        <m:r>
-          <m:t>2.49</m:t>
-        </m:r>
-      </m:oMath>
-      <w:r>
-        <w:t xml:space="preserve">,</w:t>
-      </w:r>
-      <w:r>
-        <w:t xml:space="preserve"> </w:t>
-      </w:r>
-      <m:oMath>
-        <m:sSub>
-          <m:e>
-            <m:r>
-              <m:t>p</m:t>
-            </m:r>
-          </m:e>
-          <m:sub>
-            <m:r>
-              <m:t>B</m:t>
-            </m:r>
-            <m:r>
-              <m:t>o</m:t>
-            </m:r>
-            <m:r>
-              <m:t>n</m:t>
-            </m:r>
-            <m:r>
-              <m:t>f</m:t>
-            </m:r>
-          </m:sub>
-        </m:sSub>
-      </m:oMath>
-      <w:r>
-        <w:t xml:space="preserve"> </w:t>
-      </w:r>
-      <w:r>
-        <w:t xml:space="preserve">=</w:t>
-      </w:r>
-      <w:r>
-        <w:t xml:space="preserve"> </w:t>
-      </w:r>
-      <m:oMath>
-        <m:r>
-          <m:t>.038</m:t>
-        </m:r>
-      </m:oMath>
-      <w:r>
-        <w:t xml:space="preserve">, and the Guided self-help group,</w:t>
-      </w:r>
-      <w:r>
-        <w:t xml:space="preserve"> </w:t>
-      </w:r>
-      <m:oMath>
-        <m:r>
-          <m:t>Z</m:t>
-        </m:r>
-      </m:oMath>
-      <w:r>
-        <w:t xml:space="preserve">(</w:t>
-      </w:r>
-      <m:oMath>
-        <m:r>
-          <m:t>2</m:t>
-        </m:r>
-      </m:oMath>
-      <w:r>
-        <w:t xml:space="preserve">) =</w:t>
-      </w:r>
-      <w:r>
-        <w:t xml:space="preserve"> </w:t>
-      </w:r>
-      <m:oMath>
-        <m:r>
-          <m:t>2.54</m:t>
-        </m:r>
-      </m:oMath>
-      <w:r>
-        <w:t xml:space="preserve">,</w:t>
-      </w:r>
-      <w:r>
-        <w:t xml:space="preserve"> </w:t>
-      </w:r>
-      <m:oMath>
-        <m:sSub>
-          <m:e>
-            <m:r>
-              <m:t>p</m:t>
-            </m:r>
-          </m:e>
-          <m:sub>
-            <m:r>
-              <m:t>B</m:t>
-            </m:r>
-            <m:r>
-              <m:t>o</m:t>
-            </m:r>
-            <m:r>
-              <m:t>n</m:t>
-            </m:r>
-            <m:r>
-              <m:t>f</m:t>
-            </m:r>
-          </m:sub>
-        </m:sSub>
-      </m:oMath>
-      <w:r>
-        <w:t xml:space="preserve"> </w:t>
-      </w:r>
-      <w:r>
-        <w:t xml:space="preserve">=</w:t>
-      </w:r>
-      <w:r>
-        <w:t xml:space="preserve"> </w:t>
-      </w:r>
-      <m:oMath>
-        <m:r>
-          <m:t>.034</m:t>
-        </m:r>
-      </m:oMath>
-      <w:r>
-        <w:t xml:space="preserve">. Finally, a difference between groups was found for PHQ-9,</w:t>
-      </w:r>
-      <w:r>
-        <w:t xml:space="preserve"> </w:t>
-      </w:r>
-      <m:oMath>
-        <m:sSup>
-          <m:e>
-            <m:r>
-              <m:t>χ</m:t>
-            </m:r>
-          </m:e>
-          <m:sup>
-            <m:r>
-              <m:t>2</m:t>
-            </m:r>
-          </m:sup>
-        </m:sSup>
-      </m:oMath>
-      <w:r>
-        <w:t xml:space="preserve">(</w:t>
-      </w:r>
-      <m:oMath>
-        <m:r>
-          <m:t>2</m:t>
-        </m:r>
-      </m:oMath>
-      <w:r>
-        <w:t xml:space="preserve">) = 7.86,</w:t>
-      </w:r>
-      <w:r>
-        <w:t xml:space="preserve"> </w:t>
-      </w:r>
-      <m:oMath>
-        <m:sSub>
-          <m:e>
-            <m:r>
-              <m:t>p</m:t>
-            </m:r>
-          </m:e>
-          <m:sub>
-            <m:r>
-              <m:t>​</m:t>
-            </m:r>
-          </m:sub>
-        </m:sSub>
-      </m:oMath>
-      <w:r>
-        <w:t xml:space="preserve"> </w:t>
-      </w:r>
-      <w:r>
-        <w:t xml:space="preserve">=</w:t>
-      </w:r>
-      <w:r>
-        <w:t xml:space="preserve"> </w:t>
-      </w:r>
-      <m:oMath>
-        <m:r>
-          <m:t>.020</m:t>
-        </m:r>
-      </m:oMath>
-      <w:r>
-        <w:t xml:space="preserve">, with post hoc testing revealing a difference for the Guided self-help group,</w:t>
-      </w:r>
-      <w:r>
-        <w:t xml:space="preserve"> </w:t>
-      </w:r>
-      <m:oMath>
-        <m:r>
-          <m:t>n</m:t>
-        </m:r>
-      </m:oMath>
-      <w:r>
-        <w:t xml:space="preserve"> </w:t>
-      </w:r>
-      <w:r>
-        <w:t xml:space="preserve">= 12 (</w:t>
+        <w:t xml:space="preserve">% of participants with regards to social anxiety and</w:t>
+      </w:r>
+      <w:r>
+        <w:t xml:space="preserve"> </w:t>
       </w:r>
       <m:oMath>
         <m:r>
@@ -8002,102 +6634,7 @@
         </m:r>
       </m:oMath>
       <w:r>
-        <w:t xml:space="preserve">),</w:t>
-      </w:r>
-      <w:r>
-        <w:t xml:space="preserve"> </w:t>
-      </w:r>
-      <m:oMath>
-        <m:r>
-          <m:t>Z</m:t>
-        </m:r>
-      </m:oMath>
-      <w:r>
-        <w:t xml:space="preserve">(</w:t>
-      </w:r>
-      <m:oMath>
-        <m:r>
-          <m:t>2</m:t>
-        </m:r>
-      </m:oMath>
-      <w:r>
-        <w:t xml:space="preserve">) =</w:t>
-      </w:r>
-      <w:r>
-        <w:t xml:space="preserve"> </w:t>
-      </w:r>
-      <m:oMath>
-        <m:r>
-          <m:t>2.80</m:t>
-        </m:r>
-      </m:oMath>
-      <w:r>
-        <w:t xml:space="preserve">,</w:t>
-      </w:r>
-      <w:r>
-        <w:t xml:space="preserve"> </w:t>
-      </w:r>
-      <m:oMath>
-        <m:sSub>
-          <m:e>
-            <m:r>
-              <m:t>p</m:t>
-            </m:r>
-          </m:e>
-          <m:sub>
-            <m:r>
-              <m:t>B</m:t>
-            </m:r>
-            <m:r>
-              <m:t>o</m:t>
-            </m:r>
-            <m:r>
-              <m:t>n</m:t>
-            </m:r>
-            <m:r>
-              <m:t>f</m:t>
-            </m:r>
-          </m:sub>
-        </m:sSub>
-      </m:oMath>
-      <w:r>
-        <w:t xml:space="preserve"> </w:t>
-      </w:r>
-      <w:r>
-        <w:t xml:space="preserve">=</w:t>
-      </w:r>
-      <w:r>
-        <w:t xml:space="preserve"> </w:t>
-      </w:r>
-      <m:oMath>
-        <m:r>
-          <m:t>.015</m:t>
-        </m:r>
-      </m:oMath>
-      <w:r>
-        <w:t xml:space="preserve">. These findings reveal that the non-active Waitlist condition brought about adverse clinical change for</w:t>
-      </w:r>
-      <w:r>
-        <w:t xml:space="preserve"> </w:t>
-      </w:r>
-      <m:oMath>
-        <m:r>
-          <m:t>10</m:t>
-        </m:r>
-      </m:oMath>
-      <w:r>
-        <w:t xml:space="preserve">% of participants with regards to social anxiety and</w:t>
-      </w:r>
-      <w:r>
-        <w:t xml:space="preserve"> </w:t>
-      </w:r>
-      <m:oMath>
-        <m:r>
-          <m:t>18</m:t>
-        </m:r>
-      </m:oMath>
-      <w:r>
-        <w:t xml:space="preserve">% with regards to depression, highlighting the need to use caution comparing results for the treatment groups with those of the Waitlist condition, lest running the risk of artificially inflated effect sizes (especially for PHQ-9 for which estimated marginal means in fact increased over time; see Figure 3).</w:t>
+        <w:t xml:space="preserve">% with regards to depression.</w:t>
       </w:r>
     </w:p>
     <w:bookmarkEnd w:id="54"/>
@@ -8118,7 +6655,7 @@
         <w:pStyle w:val="FirstParagraph"/>
       </w:pPr>
       <w:r>
-        <w:t xml:space="preserve">This randomized control trial brings up-to-date empirical data about a trans-diagnostic intervention targeting assertiveness, Respekt</w:t>
+        <w:t xml:space="preserve">This randomized control trial brings up-to-date empirical data on a trans-diagnostic intervention targeting assertiveness, Respekt</w:t>
       </w:r>
       <w:r>
         <w:rPr>
@@ -8127,7 +6664,7 @@
         <w:t xml:space="preserve">2</w:t>
       </w:r>
       <w:r>
-        <w:t xml:space="preserve">, providing evidence for its effects on assertive behaviors and on symptoms of psychiatric disorders. Having been mostly ignored as a construct in clincical research since the 1990’ies, despite its rich history as the target in the very first behavioral therapies of the 1950’ies, and its current status as an important goal for exposure in third wave CBT variants such as DBT and ACT</w:t>
+        <w:t xml:space="preserve">, providing evidence for its effects on assertive behavior and on symptoms of psychiatric disorders. Having been mostly ignored as a construct in clincical research since the 1990’s, despite its rich history as the target in the very first behavioral therapies of the 1950’s, and its current status as an important goal for exposure in third wave CBT variants such as DBT and ACT</w:t>
       </w:r>
       <w:r>
         <w:t xml:space="preserve"> </w:t>
@@ -8214,51 +6751,25 @@
         </m:r>
       </m:oMath>
       <w:r>
-        <w:t xml:space="preserve">, with</w:t>
-      </w:r>
-      <w:r>
-        <w:t xml:space="preserve"> </w:t>
-      </w:r>
-      <m:oMath>
-        <m:r>
-          <m:t>22</m:t>
-        </m:r>
-      </m:oMath>
-      <w:r>
-        <w:t xml:space="preserve">% and</w:t>
-      </w:r>
-      <w:r>
-        <w:t xml:space="preserve"> </w:t>
-      </w:r>
-      <m:oMath>
-        <m:r>
-          <m:t>31</m:t>
-        </m:r>
-      </m:oMath>
-      <w:r>
-        <w:t xml:space="preserve">% clinically improved, and slightly but insignificantly larger effects and</w:t>
-      </w:r>
-      <w:r>
-        <w:t xml:space="preserve"> </w:t>
-      </w:r>
-      <m:oMath>
-        <m:r>
-          <m:t>26</m:t>
-        </m:r>
-      </m:oMath>
-      <w:r>
-        <w:t xml:space="preserve">% and</w:t>
-      </w:r>
-      <w:r>
-        <w:t xml:space="preserve"> </w:t>
-      </w:r>
-      <m:oMath>
-        <m:r>
-          <m:t>36</m:t>
-        </m:r>
-      </m:oMath>
-      <w:r>
-        <w:t xml:space="preserve">% clinically improved, respectively, in the Guided group, are comparable to those found in clinical trials of iCBT interventions for other trans-diagnostic behavioral targets. Benchmarking against procrastination</w:t>
+        <w:t xml:space="preserve">,</w:t>
+      </w:r>
+      <w:r>
+        <w:t xml:space="preserve"> </w:t>
+      </w:r>
+      <w:r>
+        <w:t xml:space="preserve"> </w:t>
+      </w:r>
+      <w:r>
+        <w:t xml:space="preserve">and slightly but insignificantly larger effects</w:t>
+      </w:r>
+      <w:r>
+        <w:t xml:space="preserve"> </w:t>
+      </w:r>
+      <w:r>
+        <w:t xml:space="preserve"> </w:t>
+      </w:r>
+      <w:r>
+        <w:t xml:space="preserve">in the Guided group, are comparable to those found in clinical trials of iCBT interventions for other trans-diagnostic behavioral targets. Benchmarking against procrastination</w:t>
       </w:r>
       <w:r>
         <w:t xml:space="preserve"> </w:t>
@@ -8452,25 +6963,7 @@
         <w:t xml:space="preserve">)</w:t>
       </w:r>
       <w:r>
-        <w:t xml:space="preserve">, these numbers indicate that the</w:t>
-      </w:r>
-      <w:r>
-        <w:t xml:space="preserve"> </w:t>
-      </w:r>
-      <w:r>
-        <w:t xml:space="preserve">‘</w:t>
-      </w:r>
-      <w:r>
-        <w:t xml:space="preserve">assertiveness</w:t>
-      </w:r>
-      <w:r>
-        <w:t xml:space="preserve">’</w:t>
-      </w:r>
-      <w:r>
-        <w:t xml:space="preserve"> </w:t>
-      </w:r>
-      <w:r>
-        <w:t xml:space="preserve">construct can be used successfully as a target in behavior therapy with various clinical presentations, helping participants appreciate and self-report meaningful changes in healthy assertion levels in their daily lives.</w:t>
+        <w:t xml:space="preserve">, these results indicate that the assertiveness construct can be used successfully as a target in behavior therapy with various clinical presentations, helping participants appreciate and report changes in healthy assertion levels in their daily lives.</w:t>
       </w:r>
     </w:p>
     <w:p>
@@ -8478,7 +6971,16 @@
         <w:pStyle w:val="BodyText"/>
       </w:pPr>
       <w:r>
-        <w:t xml:space="preserve">It should be noted that there was no significant effects, nor any statistically significant number of clinically changed participants at either Post or Follow-up for AAA-S Aggressive. This should not be surprising, however, since the operationalization of aggressive assertiveness is fuzzy. Q: Is an increase in aggressive assertiveness always, never or sometimes desirable for an individual in a situation in therapy? (A: it depends.) Furthermore, what counts as healthy assertiveness in one specific societal/cultural context might be perceived as normatively aggressive in another</w:t>
+        <w:t xml:space="preserve">It should be noted that there was no significant effects, nor any statistically significant number of clinically changed participants at either Post or Follow-up for AAA-S Aggressive. This should not be surprising, however, since the operationalization of aggressive assertiveness is fuzzy and prone to individual differences in interpretation; behavior that one person deems to be aggressive assertion might be healthy assertion to another.</w:t>
+      </w:r>
+      <w:r>
+        <w:t xml:space="preserve"> </w:t>
+      </w:r>
+      <w:r>
+        <w:t xml:space="preserve"> </w:t>
+      </w:r>
+      <w:r>
+        <w:t xml:space="preserve">Likewise, what counts as healthy assertion in one specific societal/cultural context might be perceived as normatively aggressive in another</w:t>
       </w:r>
       <w:r>
         <w:t xml:space="preserve"> </w:t>
@@ -8498,7 +7000,7 @@
         <w:t xml:space="preserve">)</w:t>
       </w:r>
       <w:r>
-        <w:t xml:space="preserve">. For a particular individual in a particular context, it is probably warranted to track only how the relationship between levels of adaptive and aggressive assertiveness change over time, with regards to that individual’s idiographic goals in therapy. This topic could be further explored in future studies.</w:t>
+        <w:t xml:space="preserve">. Therefore, for a particular individual in a particular context, it is probably warranted to track only how the relationship between levels of adaptive and aggressive assertiveness change over time, taking into account that individual’s idiographic goals in therapy. This topic may well be further explored in future studies.</w:t>
       </w:r>
     </w:p>
     <w:p>
@@ -8695,7 +7197,7 @@
         <w:t xml:space="preserve">)</w:t>
       </w:r>
       <w:r>
-        <w:t xml:space="preserve">. The intervention was insufficient in ameliorating symptoms of generalized anxiety, however. Most likely, the overall structure of the Respekt</w:t>
+        <w:t xml:space="preserve">. The current intervention was insufficient in ameliorating symptoms of generalized anxiety, however. Possibly, the overall structure of the Respekt</w:t>
       </w:r>
       <w:r>
         <w:rPr>
@@ -8724,7 +7226,7 @@
         <w:pStyle w:val="FirstParagraph"/>
       </w:pPr>
       <w:r>
-        <w:t xml:space="preserve">The study design has a number of limitations that impairs the generalizibility of the findings to the population at large, of which the recruitment method is one of the most important. The recruitment was performed via advertising in social media, where the presentation of the ads by revenue-maximizing design was skewed to boost click-throughs by the algorithms employed by the respective ad networks. We achieved distributions with regards to sex (</w:t>
+        <w:t xml:space="preserve">The study design has a number of limitations that impairs the generalizability of the findings to the population at large, of which the recruitment method is one of the most important. The recruitment was performed via advertising on social media, where the presentation of the ads by revenue-maximizing design was skewed to boost click-throughs by the algorithms employed by the respective ad networks. We achieved distributions with regards to sex (</w:t>
       </w:r>
       <m:oMath>
         <m:r>
@@ -8756,7 +7258,7 @@
         </m:r>
       </m:oMath>
       <w:r>
-        <w:t xml:space="preserve">%) that are obviously higher than expected had the sampling been purely random. Generalization of the findings need to be made with caution before being confirmed with other samples in future studies.</w:t>
+        <w:t xml:space="preserve">%) that are higher than expected had the sampling been purely random. Generalization of the findings needs to be made with caution before being confirmed with other samples in future studies.</w:t>
       </w:r>
     </w:p>
     <w:p>
@@ -8764,7 +7266,7 @@
         <w:pStyle w:val="BodyText"/>
       </w:pPr>
       <w:r>
-        <w:t xml:space="preserve">Another methodological drawback of the current study is that some of the measurement scales were recently translated into Swedish, without back-translation, somewhat impairing the ability to compare findings with norms found for the original English-speaking populations where the original scaled were validated. The Swedish adaptations of the RAS and AAA-S scales should to be quality controlled with back-translation prior to future usage, and if possible also validated for Swedish clinical and non-clinical populations.</w:t>
+        <w:t xml:space="preserve">Another methodological drawback of the current study is that some of the measurement scales were recently translated into Swedish, without back-translation, somewhat impairing the ability to compare findings with the norms for the English-speaking populations where the scales were originally validated. The Swedish adaptations of the RAS and AAA-S scales should be quality controlled with back-translation prior to future usage, and if possible also validated for Swedish clinical and non-clinical populations.</w:t>
       </w:r>
     </w:p>
     <w:p>
@@ -8772,7 +7274,7 @@
         <w:pStyle w:val="BodyText"/>
       </w:pPr>
       <w:r>
-        <w:t xml:space="preserve">It is also noteworthy that the mean levels of depression measured with PHQ-9 in the non-active Waitlist control group increase as the participants wait in line to begin treatment; this might be due to a nocebo or ”reverse placebo” effect, where participants’ expectations contribute to their mood actually worsening</w:t>
+        <w:t xml:space="preserve">It is also noteworthy that the mean levels of depression in the Waitlist control group increased as the participants waited in line to begin treatment; this might be due to a nocebo or ”reverse placebo” effect, where participants’ expectations contribute to their mood worsening</w:t>
       </w:r>
       <w:r>
         <w:t xml:space="preserve"> </w:t>
@@ -8800,7 +7302,7 @@
         </m:r>
       </m:oMath>
       <w:r>
-        <w:t xml:space="preserve">% of participants) in the Waitlist group in fact worsened while waiting for treatment. To cancel out this nocebo effect in the analysis of effects, the most conservative estimated marginal mean from either of the Pre, During and Post time points was used for the Follow-up comparison in the current study (in effect underestimating rather than overestimating the difference). In a possible future study, researchers would be wise to employ an active wait-list condition, such as participation in a discussion forum, to avoid the risk</w:t>
+        <w:t xml:space="preserve">%) in the Waitlist group worsened while waiting for treatment. To cancel out this nocebo effect in the analysis, the most conservative estimated marginal mean from either of the Pre, During and Post time points was used for the Follow-up comparison (in effect underestimating rather than overestimating the difference). In any future studies, researchers would be wise to employ an active wait-list condition, such as participation in a discussion forum, lest running the risk of artificially inflated effect sizes</w:t>
       </w:r>
       <w:r>
         <w:t xml:space="preserve"> </w:t>
@@ -8828,7 +7330,7 @@
         <w:pStyle w:val="BodyText"/>
       </w:pPr>
       <w:r>
-        <w:t xml:space="preserve">Preferably, any future replication or extended version of the current study should also collect data at at least four time-points, allowing data to be fitted not only using random intercepts (controlling for/capturing initial differences between subjects), but also with random slopes (controlling for/capturing individual trajectories). It might also be called for to add a third level to the model, i.e. to to control for therapist factors.</w:t>
+        <w:t xml:space="preserve">Preferably, any future replication or extended version of the current study should also collect data at no less than four time points, allowing data to be fitted not only using random intercepts (controlling for/capturing initial differences between subjects), but also with random slopes (controlling for/capturing individual trajectories). It might also be called for to add a third level to the model, to to control for therapist factors.</w:t>
       </w:r>
     </w:p>
     <w:p>
@@ -8836,7 +7338,7 @@
         <w:pStyle w:val="BodyText"/>
       </w:pPr>
       <w:r>
-        <w:t xml:space="preserve">Along with the third wave of CBT, trans-diagnostic behavioral approach goals have gained ground, i.e. those captured with Valued Living Questionnaire</w:t>
+        <w:t xml:space="preserve">Along with the third wave of CBT, trans-diagnostic behavioral approach goals have gained ground, i.e., those captured with the Valued Living Questionnaire</w:t>
       </w:r>
       <w:r>
         <w:t xml:space="preserve"> </w:t>
@@ -8899,7 +7401,7 @@
         <w:t xml:space="preserve">)</w:t>
       </w:r>
       <w:r>
-        <w:t xml:space="preserve">. Further exploration of how the pursuit of healthy assertion goals might influence these and other similar constructs could illuminate what goals are best suited for different patients (or population of patients), in order to find acceptable targets that can help</w:t>
+        <w:t xml:space="preserve">. Further exploration of how the pursuit of healthy assertion goals might influence these and other similar constructs could illuminate what goals are best suited for different patients (or populations), to find acceptable targets that can help</w:t>
       </w:r>
       <w:r>
         <w:t xml:space="preserve"> </w:t>

</xml_diff>

<commit_message>
apply fixes, tweaks, improvements from PM
</commit_message>
<xml_diff>
--- a/r2fu-article.docx
+++ b/r2fu-article.docx
@@ -195,7 +195,7 @@
         <w:pStyle w:val="Date"/>
       </w:pPr>
       <w:r>
-        <w:t xml:space="preserve">06</w:t>
+        <w:t xml:space="preserve">07</w:t>
       </w:r>
       <w:r>
         <w:t xml:space="preserve"> </w:t>
@@ -508,6 +508,74 @@
         <w:t xml:space="preserve"> </w:t>
       </w:r>
       <w:r>
+        <w:t xml:space="preserve">(</w:t>
+      </w:r>
+      <w:hyperlink w:anchor="ref-linehan1993skills">
+        <w:r>
+          <w:rPr>
+            <w:rStyle w:val="Hyperlink"/>
+          </w:rPr>
+          <w:t xml:space="preserve">Linehan, 1993</w:t>
+        </w:r>
+      </w:hyperlink>
+      <w:r>
+        <w:t xml:space="preserve">)</w:t>
+      </w:r>
+      <w:r>
+        <w:t xml:space="preserve">.</w:t>
+      </w:r>
+    </w:p>
+    <w:p>
+      <w:pPr>
+        <w:pStyle w:val="BodyText"/>
+      </w:pPr>
+      <w:r>
+        <w:t xml:space="preserve">Assertion is to be regarded as a situation-specific rather than a generalized trait</w:t>
+      </w:r>
+      <w:r>
+        <w:t xml:space="preserve"> </w:t>
+      </w:r>
+      <w:r>
+        <w:t xml:space="preserve">(</w:t>
+      </w:r>
+      <w:hyperlink w:anchor="ref-Hull1978">
+        <w:r>
+          <w:rPr>
+            <w:rStyle w:val="Hyperlink"/>
+          </w:rPr>
+          <w:t xml:space="preserve">Hull &amp; Hull, 1978</w:t>
+        </w:r>
+      </w:hyperlink>
+      <w:r>
+        <w:t xml:space="preserve">)</w:t>
+      </w:r>
+      <w:r>
+        <w:t xml:space="preserve">. Building on the definition from</w:t>
+      </w:r>
+      <w:r>
+        <w:t xml:space="preserve"> </w:t>
+      </w:r>
+      <w:r>
+        <w:t xml:space="preserve">Alberti &amp; Emmons (</w:t>
+      </w:r>
+      <w:hyperlink w:anchor="ref-alberti2017your">
+        <w:r>
+          <w:rPr>
+            <w:rStyle w:val="Hyperlink"/>
+          </w:rPr>
+          <w:t xml:space="preserve">2017</w:t>
+        </w:r>
+      </w:hyperlink>
+      <w:r>
+        <w:t xml:space="preserve">)</w:t>
+      </w:r>
+      <w:r>
+        <w:t xml:space="preserve">, assertiveness can be operationalized as acting with respect to personal rights without infringing on the rights of others. A constructive assertion takes into account both the desired result of the interaction (e.g., having said no to someone else’s demand, or having made a request) and the intensity of the interaction, where the latter is calibrated with regard to both the importance of the relationship and what</w:t>
+      </w:r>
+      <w:r>
+        <w:t xml:space="preserve"> </w:t>
+      </w:r>
+      <w:r>
         <w:t xml:space="preserve">Linehan (</w:t>
       </w:r>
       <w:hyperlink w:anchor="ref-linehan1993skills">
@@ -522,74 +590,6 @@
         <w:t xml:space="preserve">)</w:t>
       </w:r>
       <w:r>
-        <w:t xml:space="preserve">.</w:t>
-      </w:r>
-    </w:p>
-    <w:p>
-      <w:pPr>
-        <w:pStyle w:val="BodyText"/>
-      </w:pPr>
-      <w:r>
-        <w:t xml:space="preserve">Assertion is to be regarded as a situation-specific rather than a generalized trait</w:t>
-      </w:r>
-      <w:r>
-        <w:t xml:space="preserve"> </w:t>
-      </w:r>
-      <w:r>
-        <w:t xml:space="preserve">(</w:t>
-      </w:r>
-      <w:hyperlink w:anchor="ref-Hull1978">
-        <w:r>
-          <w:rPr>
-            <w:rStyle w:val="Hyperlink"/>
-          </w:rPr>
-          <w:t xml:space="preserve">Hull &amp; Hull, 1978</w:t>
-        </w:r>
-      </w:hyperlink>
-      <w:r>
-        <w:t xml:space="preserve">)</w:t>
-      </w:r>
-      <w:r>
-        <w:t xml:space="preserve">. Building on the definition from</w:t>
-      </w:r>
-      <w:r>
-        <w:t xml:space="preserve"> </w:t>
-      </w:r>
-      <w:r>
-        <w:t xml:space="preserve">Alberti &amp; Emmons (</w:t>
-      </w:r>
-      <w:hyperlink w:anchor="ref-alberti2017your">
-        <w:r>
-          <w:rPr>
-            <w:rStyle w:val="Hyperlink"/>
-          </w:rPr>
-          <w:t xml:space="preserve">2017</w:t>
-        </w:r>
-      </w:hyperlink>
-      <w:r>
-        <w:t xml:space="preserve">)</w:t>
-      </w:r>
-      <w:r>
-        <w:t xml:space="preserve">, assertiveness can be operationalized as acting with respect to personal rights without infringing on the rights of others. A constructive assertion takes into account both the desired result of the interaction (e.g., having said no to someone else’s demand, or having made a request) and the intensity of the interaction, where the latter is calibrated with regard to both the importance of the relationship and what</w:t>
-      </w:r>
-      <w:r>
-        <w:t xml:space="preserve"> </w:t>
-      </w:r>
-      <w:r>
-        <w:t xml:space="preserve">Linehan (</w:t>
-      </w:r>
-      <w:hyperlink w:anchor="ref-linehan1993skills">
-        <w:r>
-          <w:rPr>
-            <w:rStyle w:val="Hyperlink"/>
-          </w:rPr>
-          <w:t xml:space="preserve">1993</w:t>
-        </w:r>
-      </w:hyperlink>
-      <w:r>
-        <w:t xml:space="preserve">)</w:t>
-      </w:r>
-      <w:r>
         <w:t xml:space="preserve"> </w:t>
       </w:r>
       <w:r>
@@ -1092,7 +1092,7 @@
         <w:t xml:space="preserve">)</w:t>
       </w:r>
       <w:r>
-        <w:t xml:space="preserve">, with a randomized allocation of participants to three groups: (1) Guided self-help, (2) Unguided self-help, and (3) a ten-week Waitlist control. A sample size of 210 participants (70 per group) was decided on through an a priori power calculation according to guidelines for linear models outlined in</w:t>
+        <w:t xml:space="preserve">, with a randomized allocation of participants to three groups: (1) Guided self-help, (2) Unguided self-help, and (3) eight-week Waitlist control. A sample size of 210 participants (70 per group) was decided on through an a priori power calculation according to guidelines for linear models outlined in</w:t>
       </w:r>
       <w:r>
         <w:t xml:space="preserve"> </w:t>
@@ -6760,7 +6760,7 @@
         <w:t xml:space="preserve"> </w:t>
       </w:r>
       <w:r>
-        <w:t xml:space="preserve">and slightly but insignificantly larger effects</w:t>
+        <w:t xml:space="preserve">and insignificantly larger effects</w:t>
       </w:r>
       <w:r>
         <w:t xml:space="preserve"> </w:t>
@@ -7209,7 +7209,7 @@
         <w:t xml:space="preserve"> </w:t>
       </w:r>
       <w:r>
-        <w:t xml:space="preserve">intervention, with its emphasis on cheer-leading participants in designing and performing in-vivo behavioral experiments early on in treatment, and for a limited time, was not adequate in addressing symptoms of generalized anxiety where non-commitment to exposure and behavioral rigidity often are important first hurdles to overcome.</w:t>
+        <w:t xml:space="preserve">intervention, with its emphasis on cheer-leading participants in designing and performing in vivo behavioral experiments early on in treatment, and for a limited time, was not adequate in addressing symptoms of generalized anxiety where non-commitment to exposure and behavioral rigidity often are important first hurdles to overcome.</w:t>
       </w:r>
     </w:p>
     <w:bookmarkStart w:id="58" w:name="limitations-and-future-directions"/>
@@ -7242,7 +7242,15 @@
         </m:r>
       </m:oMath>
       <w:r>
-        <w:t xml:space="preserve">% female participants) and previous participation in therapy (</w:t>
+        <w:t xml:space="preserve">% female participants), higher education level (</w:t>
+      </w:r>
+      <m:oMath>
+        <m:r>
+          <m:t>72</m:t>
+        </m:r>
+      </m:oMath>
+      <w:r>
+        <w:t xml:space="preserve">%) and previous participation in therapy (</w:t>
       </w:r>
       <m:oMath>
         <m:r>
@@ -7330,7 +7338,7 @@
         <w:pStyle w:val="BodyText"/>
       </w:pPr>
       <w:r>
-        <w:t xml:space="preserve">Preferably, any future replication or extended version of the current study should also collect data at no less than four time points, allowing data to be fitted not only using random intercepts (controlling for/capturing initial differences between subjects), but also with random slopes (controlling for/capturing individual trajectories). It might also be called for to add a third level to the model, to to control for therapist factors.</w:t>
+        <w:t xml:space="preserve">Preferably, any future replication or extended version of the current study should also collect data at no less than four time points, allowing data to be fitted not only using random intercepts (controlling for/capturing initial differences between subjects), but also with random slopes (controlling for/capturing individual trajectories). It might also be called for to add a third level to the model, to control for therapist factors.</w:t>
       </w:r>
     </w:p>
     <w:p>

</xml_diff>

<commit_message>
add references to Lindner2015, Ciarrochi2022
</commit_message>
<xml_diff>
--- a/r2fu-article.docx
+++ b/r2fu-article.docx
@@ -6641,7 +6641,7 @@
     <w:bookmarkEnd w:id="55"/>
     <w:bookmarkEnd w:id="56"/>
     <w:bookmarkEnd w:id="57"/>
-    <w:bookmarkStart w:id="149" w:name="discussion"/>
+    <w:bookmarkStart w:id="153" w:name="discussion"/>
     <w:p>
       <w:pPr>
         <w:pStyle w:val="Heading1"/>
@@ -6971,7 +6971,7 @@
         <w:pStyle w:val="BodyText"/>
       </w:pPr>
       <w:r>
-        <w:t xml:space="preserve">It should be noted that there was no significant effects, nor any statistically significant number of clinically changed participants at either Post or Follow-up for AAA-S Aggressive. This should not be surprising, however, since the operationalization of aggressive assertiveness is fuzzy and prone to individual differences in interpretation; behavior that one person deems to be aggressive assertion might be healthy assertion to another.</w:t>
+        <w:t xml:space="preserve">It should be noted that there was no significant effects, nor any statistically significant number of clinically changed participants at either Post or Follow-up, for AAA-S Aggressive. This should not be surprising, however, since the operationalization of aggressive assertiveness is fuzzy and prone to individual differences in interpretation; behavior that one person deems to be aggressive assertion might be healthy assertion to another.</w:t>
       </w:r>
       <w:r>
         <w:t xml:space="preserve"> </w:t>
@@ -7226,7 +7226,27 @@
         <w:pStyle w:val="FirstParagraph"/>
       </w:pPr>
       <w:r>
-        <w:t xml:space="preserve">The study design has a number of limitations that impairs the generalizability of the findings to the population at large, of which the recruitment method is one of the most important. The recruitment was performed via advertising on social media, where the presentation of the ads by revenue-maximizing design was skewed to boost click-throughs by the algorithms employed by the respective ad networks. We achieved distributions with regards to sex (</w:t>
+        <w:t xml:space="preserve">The study design has a number of limitations that impairs the generalizability of the findings to the population at large. In studies of iCBT, the recruitment method is one of the most important factors influencing the symptom burden of the sample under investigation</w:t>
+      </w:r>
+      <w:r>
+        <w:t xml:space="preserve"> </w:t>
+      </w:r>
+      <w:r>
+        <w:t xml:space="preserve">(</w:t>
+      </w:r>
+      <w:hyperlink w:anchor="ref-Lindner2015">
+        <w:r>
+          <w:rPr>
+            <w:rStyle w:val="Hyperlink"/>
+          </w:rPr>
+          <w:t xml:space="preserve">Lindner et al., 2015</w:t>
+        </w:r>
+      </w:hyperlink>
+      <w:r>
+        <w:t xml:space="preserve">)</w:t>
+      </w:r>
+      <w:r>
+        <w:t xml:space="preserve">. The recruitment was performed via advertising on social media, where the presentation of the ads by revenue-maximizing design was skewed to boost click-throughs by the algorithms employed by the respective ad networks. We achieved distributions with regards to sex (</w:t>
       </w:r>
       <m:oMath>
         <m:r>
@@ -7246,7 +7266,15 @@
       </w:r>
       <m:oMath>
         <m:r>
-          <m:t>72</m:t>
+          <m:t>70</m:t>
+        </m:r>
+      </m:oMath>
+      <w:r>
+        <w:t xml:space="preserve">–</w:t>
+      </w:r>
+      <m:oMath>
+        <m:r>
+          <m:t>74</m:t>
         </m:r>
       </m:oMath>
       <w:r>
@@ -7369,10 +7397,7 @@
         <w:t xml:space="preserve">)</w:t>
       </w:r>
       <w:r>
-        <w:t xml:space="preserve"> </w:t>
-      </w:r>
-      <w:r>
-        <w:t xml:space="preserve">and the Acceptance and Action Questionnaire</w:t>
+        <w:t xml:space="preserve">, the Acceptance and Action Questionnaire</w:t>
       </w:r>
       <w:r>
         <w:t xml:space="preserve"> </w:t>
@@ -7409,6 +7434,29 @@
         <w:t xml:space="preserve">)</w:t>
       </w:r>
       <w:r>
+        <w:t xml:space="preserve">, or more generally, the Process-Based Assessment Tool</w:t>
+      </w:r>
+      <w:r>
+        <w:t xml:space="preserve"> </w:t>
+      </w:r>
+      <w:r>
+        <w:t xml:space="preserve">(PBAT;</w:t>
+      </w:r>
+      <w:r>
+        <w:t xml:space="preserve"> </w:t>
+      </w:r>
+      <w:hyperlink w:anchor="ref-Ciarrochi2022">
+        <w:r>
+          <w:rPr>
+            <w:rStyle w:val="Hyperlink"/>
+          </w:rPr>
+          <w:t xml:space="preserve">Ciarrochi et al., 2022</w:t>
+        </w:r>
+      </w:hyperlink>
+      <w:r>
+        <w:t xml:space="preserve">)</w:t>
+      </w:r>
+      <w:r>
         <w:t xml:space="preserve">. Further exploration of how the pursuit of healthy assertion goals might influence these and other similar constructs could illuminate what goals are best suited for different patients (or populations), to find acceptable targets that can help</w:t>
       </w:r>
       <w:r>
@@ -7451,7 +7499,7 @@
       </w:r>
     </w:p>
     <w:bookmarkEnd w:id="58"/>
-    <w:bookmarkStart w:id="148" w:name="references"/>
+    <w:bookmarkStart w:id="152" w:name="references"/>
     <w:p>
       <w:pPr>
         <w:pStyle w:val="Heading2"/>
@@ -7460,7 +7508,7 @@
         <w:t xml:space="preserve">References</w:t>
       </w:r>
     </w:p>
-    <w:bookmarkStart w:id="147" w:name="refs"/>
+    <w:bookmarkStart w:id="151" w:name="refs"/>
     <w:bookmarkStart w:id="59" w:name="ref-alberti1974your"/>
     <w:p>
       <w:pPr>
@@ -7841,7 +7889,54 @@
       </w:hyperlink>
     </w:p>
     <w:bookmarkEnd w:id="73"/>
-    <w:bookmarkStart w:id="75" w:name="ref-Clark1986"/>
+    <w:bookmarkStart w:id="75" w:name="ref-Ciarrochi2022"/>
+    <w:p>
+      <w:pPr>
+        <w:pStyle w:val="Bibliography"/>
+      </w:pPr>
+      <w:r>
+        <w:t xml:space="preserve">Ciarrochi, J., Sahdra, B., Hofmann, S. G., &amp; Hayes, S. C. (2022). Developing an item pool to assess processes of change in psychological interventions: The process-based assessment tool (PBAT).</w:t>
+      </w:r>
+      <w:r>
+        <w:t xml:space="preserve"> </w:t>
+      </w:r>
+      <w:r>
+        <w:rPr>
+          <w:iCs/>
+          <w:i/>
+        </w:rPr>
+        <w:t xml:space="preserve">Journal of Contextual Behavioral Science</w:t>
+      </w:r>
+      <w:r>
+        <w:t xml:space="preserve">,</w:t>
+      </w:r>
+      <w:r>
+        <w:t xml:space="preserve"> </w:t>
+      </w:r>
+      <w:r>
+        <w:rPr>
+          <w:iCs/>
+          <w:i/>
+        </w:rPr>
+        <w:t xml:space="preserve">23</w:t>
+      </w:r>
+      <w:r>
+        <w:t xml:space="preserve">, 200–213.</w:t>
+      </w:r>
+      <w:r>
+        <w:t xml:space="preserve"> </w:t>
+      </w:r>
+      <w:hyperlink r:id="rId74">
+        <w:r>
+          <w:rPr>
+            <w:rStyle w:val="Hyperlink"/>
+          </w:rPr>
+          <w:t xml:space="preserve">https://doi.org/10.1016/j.jcbs.2022.02.001</w:t>
+        </w:r>
+      </w:hyperlink>
+    </w:p>
+    <w:bookmarkEnd w:id="75"/>
+    <w:bookmarkStart w:id="77" w:name="ref-Clark1986"/>
     <w:p>
       <w:pPr>
         <w:pStyle w:val="Bibliography"/>
@@ -7887,7 +7982,7 @@
       <w:r>
         <w:t xml:space="preserve"> </w:t>
       </w:r>
-      <w:hyperlink r:id="rId74">
+      <w:hyperlink r:id="rId76">
         <w:r>
           <w:rPr>
             <w:rStyle w:val="Hyperlink"/>
@@ -7896,8 +7991,8 @@
         </w:r>
       </w:hyperlink>
     </w:p>
-    <w:bookmarkEnd w:id="75"/>
-    <w:bookmarkStart w:id="76" w:name="ref-clark1995cognitive"/>
+    <w:bookmarkEnd w:id="77"/>
+    <w:bookmarkStart w:id="78" w:name="ref-clark1995cognitive"/>
     <w:p>
       <w:pPr>
         <w:pStyle w:val="Bibliography"/>
@@ -7931,8 +8026,8 @@
         <w:t xml:space="preserve">(Vol. 41, pp. 22–23). The Guilford Press.</w:t>
       </w:r>
     </w:p>
-    <w:bookmarkEnd w:id="76"/>
-    <w:bookmarkStart w:id="78" w:name="ref-R-clinicalsignificance"/>
+    <w:bookmarkEnd w:id="78"/>
+    <w:bookmarkStart w:id="80" w:name="ref-R-clinicalsignificance"/>
     <w:p>
       <w:pPr>
         <w:pStyle w:val="Bibliography"/>
@@ -7956,7 +8051,7 @@
       <w:r>
         <w:t xml:space="preserve"> </w:t>
       </w:r>
-      <w:hyperlink r:id="rId77">
+      <w:hyperlink r:id="rId79">
         <w:r>
           <w:rPr>
             <w:rStyle w:val="Hyperlink"/>
@@ -7965,8 +8060,8 @@
         </w:r>
       </w:hyperlink>
     </w:p>
-    <w:bookmarkEnd w:id="78"/>
-    <w:bookmarkStart w:id="79" w:name="ref-cohen1988statistical"/>
+    <w:bookmarkEnd w:id="80"/>
+    <w:bookmarkStart w:id="81" w:name="ref-cohen1988statistical"/>
     <w:p>
       <w:pPr>
         <w:pStyle w:val="Bibliography"/>
@@ -7988,8 +8083,8 @@
         <w:t xml:space="preserve">. Lawrence Earlbaum Associates, Inc.</w:t>
       </w:r>
     </w:p>
-    <w:bookmarkEnd w:id="79"/>
-    <w:bookmarkStart w:id="81" w:name="ref-Craske2008"/>
+    <w:bookmarkEnd w:id="81"/>
+    <w:bookmarkStart w:id="83" w:name="ref-Craske2008"/>
     <w:p>
       <w:pPr>
         <w:pStyle w:val="Bibliography"/>
@@ -8035,7 +8130,7 @@
       <w:r>
         <w:t xml:space="preserve"> </w:t>
       </w:r>
-      <w:hyperlink r:id="rId80">
+      <w:hyperlink r:id="rId82">
         <w:r>
           <w:rPr>
             <w:rStyle w:val="Hyperlink"/>
@@ -8044,8 +8139,8 @@
         </w:r>
       </w:hyperlink>
     </w:p>
-    <w:bookmarkEnd w:id="81"/>
-    <w:bookmarkStart w:id="83" w:name="ref-Cuijpers2016"/>
+    <w:bookmarkEnd w:id="83"/>
+    <w:bookmarkStart w:id="85" w:name="ref-Cuijpers2016"/>
     <w:p>
       <w:pPr>
         <w:pStyle w:val="Bibliography"/>
@@ -8082,7 +8177,7 @@
       <w:r>
         <w:t xml:space="preserve"> </w:t>
       </w:r>
-      <w:hyperlink r:id="rId82">
+      <w:hyperlink r:id="rId84">
         <w:r>
           <w:rPr>
             <w:rStyle w:val="Hyperlink"/>
@@ -8091,8 +8186,8 @@
         </w:r>
       </w:hyperlink>
     </w:p>
-    <w:bookmarkEnd w:id="83"/>
-    <w:bookmarkStart w:id="85" w:name="ref-Day2013"/>
+    <w:bookmarkEnd w:id="85"/>
+    <w:bookmarkStart w:id="87" w:name="ref-Day2013"/>
     <w:p>
       <w:pPr>
         <w:pStyle w:val="Bibliography"/>
@@ -8138,7 +8233,7 @@
       <w:r>
         <w:t xml:space="preserve"> </w:t>
       </w:r>
-      <w:hyperlink r:id="rId84">
+      <w:hyperlink r:id="rId86">
         <w:r>
           <w:rPr>
             <w:rStyle w:val="Hyperlink"/>
@@ -8147,8 +8242,8 @@
         </w:r>
       </w:hyperlink>
     </w:p>
-    <w:bookmarkEnd w:id="85"/>
-    <w:bookmarkStart w:id="86" w:name="ref-fensterheim1975don"/>
+    <w:bookmarkEnd w:id="87"/>
+    <w:bookmarkStart w:id="88" w:name="ref-fensterheim1975don"/>
     <w:p>
       <w:pPr>
         <w:pStyle w:val="Bibliography"/>
@@ -8170,8 +8265,8 @@
         <w:t xml:space="preserve">. Dell Publishing Company.</w:t>
       </w:r>
     </w:p>
-    <w:bookmarkEnd w:id="86"/>
-    <w:bookmarkStart w:id="88" w:name="ref-Fledderus2012"/>
+    <w:bookmarkEnd w:id="88"/>
+    <w:bookmarkStart w:id="90" w:name="ref-Fledderus2012"/>
     <w:p>
       <w:pPr>
         <w:pStyle w:val="Bibliography"/>
@@ -8208,7 +8303,7 @@
       <w:r>
         <w:t xml:space="preserve"> </w:t>
       </w:r>
-      <w:hyperlink r:id="rId87">
+      <w:hyperlink r:id="rId89">
         <w:r>
           <w:rPr>
             <w:rStyle w:val="Hyperlink"/>
@@ -8217,8 +8312,8 @@
         </w:r>
       </w:hyperlink>
     </w:p>
-    <w:bookmarkEnd w:id="88"/>
-    <w:bookmarkStart w:id="90" w:name="ref-Fresco2001"/>
+    <w:bookmarkEnd w:id="90"/>
+    <w:bookmarkStart w:id="92" w:name="ref-Fresco2001"/>
     <w:p>
       <w:pPr>
         <w:pStyle w:val="Bibliography"/>
@@ -8264,7 +8359,7 @@
       <w:r>
         <w:t xml:space="preserve"> </w:t>
       </w:r>
-      <w:hyperlink r:id="rId89">
+      <w:hyperlink r:id="rId91">
         <w:r>
           <w:rPr>
             <w:rStyle w:val="Hyperlink"/>
@@ -8273,8 +8368,8 @@
         </w:r>
       </w:hyperlink>
     </w:p>
-    <w:bookmarkEnd w:id="90"/>
-    <w:bookmarkStart w:id="92" w:name="ref-Furukawa2014"/>
+    <w:bookmarkEnd w:id="92"/>
+    <w:bookmarkStart w:id="94" w:name="ref-Furukawa2014"/>
     <w:p>
       <w:pPr>
         <w:pStyle w:val="Bibliography"/>
@@ -8311,7 +8406,7 @@
       <w:r>
         <w:t xml:space="preserve"> </w:t>
       </w:r>
-      <w:hyperlink r:id="rId91">
+      <w:hyperlink r:id="rId93">
         <w:r>
           <w:rPr>
             <w:rStyle w:val="Hyperlink"/>
@@ -8320,8 +8415,8 @@
         </w:r>
       </w:hyperlink>
     </w:p>
-    <w:bookmarkEnd w:id="92"/>
-    <w:bookmarkStart w:id="93" w:name="ref-gambrill1975assertion"/>
+    <w:bookmarkEnd w:id="94"/>
+    <w:bookmarkStart w:id="95" w:name="ref-gambrill1975assertion"/>
     <w:p>
       <w:pPr>
         <w:pStyle w:val="Bibliography"/>
@@ -8365,8 +8460,8 @@
         <w:t xml:space="preserve">(4), 550–561.</w:t>
       </w:r>
     </w:p>
-    <w:bookmarkEnd w:id="93"/>
-    <w:bookmarkStart w:id="95" w:name="ref-RandomOrg"/>
+    <w:bookmarkEnd w:id="95"/>
+    <w:bookmarkStart w:id="97" w:name="ref-RandomOrg"/>
     <w:p>
       <w:pPr>
         <w:pStyle w:val="Bibliography"/>
@@ -8404,7 +8499,7 @@
       <w:r>
         <w:t xml:space="preserve"> </w:t>
       </w:r>
-      <w:hyperlink r:id="rId94">
+      <w:hyperlink r:id="rId96">
         <w:r>
           <w:rPr>
             <w:rStyle w:val="Hyperlink"/>
@@ -8416,8 +8511,8 @@
         <w:t xml:space="preserve">.</w:t>
       </w:r>
     </w:p>
-    <w:bookmarkEnd w:id="95"/>
-    <w:bookmarkStart w:id="97" w:name="ref-Hayes2004a"/>
+    <w:bookmarkEnd w:id="97"/>
+    <w:bookmarkStart w:id="99" w:name="ref-Hayes2004a"/>
     <w:p>
       <w:pPr>
         <w:pStyle w:val="Bibliography"/>
@@ -8463,7 +8558,7 @@
       <w:r>
         <w:t xml:space="preserve"> </w:t>
       </w:r>
-      <w:hyperlink r:id="rId96">
+      <w:hyperlink r:id="rId98">
         <w:r>
           <w:rPr>
             <w:rStyle w:val="Hyperlink"/>
@@ -8472,8 +8567,8 @@
         </w:r>
       </w:hyperlink>
     </w:p>
-    <w:bookmarkEnd w:id="97"/>
-    <w:bookmarkStart w:id="99" w:name="ref-Hofmann2012"/>
+    <w:bookmarkEnd w:id="99"/>
+    <w:bookmarkStart w:id="101" w:name="ref-Hofmann2012"/>
     <w:p>
       <w:pPr>
         <w:pStyle w:val="Bibliography"/>
@@ -8519,7 +8614,7 @@
       <w:r>
         <w:t xml:space="preserve"> </w:t>
       </w:r>
-      <w:hyperlink r:id="rId98">
+      <w:hyperlink r:id="rId100">
         <w:r>
           <w:rPr>
             <w:rStyle w:val="Hyperlink"/>
@@ -8528,8 +8623,8 @@
         </w:r>
       </w:hyperlink>
     </w:p>
-    <w:bookmarkEnd w:id="99"/>
-    <w:bookmarkStart w:id="100" w:name="ref-Hull1978"/>
+    <w:bookmarkEnd w:id="101"/>
+    <w:bookmarkStart w:id="102" w:name="ref-Hull1978"/>
     <w:p>
       <w:pPr>
         <w:pStyle w:val="Bibliography"/>
@@ -8554,8 +8649,8 @@
         <w:t xml:space="preserve">(Vol. 9, p. 673).</w:t>
       </w:r>
     </w:p>
-    <w:bookmarkEnd w:id="100"/>
-    <w:bookmarkStart w:id="101" w:name="ref-Jacobson1991"/>
+    <w:bookmarkEnd w:id="102"/>
+    <w:bookmarkStart w:id="103" w:name="ref-Jacobson1991"/>
     <w:p>
       <w:pPr>
         <w:pStyle w:val="Bibliography"/>
@@ -8599,8 +8694,8 @@
         <w:t xml:space="preserve">(1), 12–19.</w:t>
       </w:r>
     </w:p>
-    <w:bookmarkEnd w:id="101"/>
-    <w:bookmarkStart w:id="103" w:name="ref-Kroenke2010"/>
+    <w:bookmarkEnd w:id="103"/>
+    <w:bookmarkStart w:id="105" w:name="ref-Kroenke2010"/>
     <w:p>
       <w:pPr>
         <w:pStyle w:val="Bibliography"/>
@@ -8646,7 +8741,7 @@
       <w:r>
         <w:t xml:space="preserve"> </w:t>
       </w:r>
-      <w:hyperlink r:id="rId102">
+      <w:hyperlink r:id="rId104">
         <w:r>
           <w:rPr>
             <w:rStyle w:val="Hyperlink"/>
@@ -8655,8 +8750,8 @@
         </w:r>
       </w:hyperlink>
     </w:p>
-    <w:bookmarkEnd w:id="103"/>
-    <w:bookmarkStart w:id="105" w:name="ref-R-lmerTest"/>
+    <w:bookmarkEnd w:id="105"/>
+    <w:bookmarkStart w:id="107" w:name="ref-R-lmerTest"/>
     <w:p>
       <w:pPr>
         <w:pStyle w:val="Bibliography"/>
@@ -8680,7 +8775,7 @@
       <w:r>
         <w:t xml:space="preserve"> </w:t>
       </w:r>
-      <w:hyperlink r:id="rId104">
+      <w:hyperlink r:id="rId106">
         <w:r>
           <w:rPr>
             <w:rStyle w:val="Hyperlink"/>
@@ -8689,8 +8784,8 @@
         </w:r>
       </w:hyperlink>
     </w:p>
-    <w:bookmarkEnd w:id="105"/>
-    <w:bookmarkStart w:id="107" w:name="ref-R-emmeans"/>
+    <w:bookmarkEnd w:id="107"/>
+    <w:bookmarkStart w:id="109" w:name="ref-R-emmeans"/>
     <w:p>
       <w:pPr>
         <w:pStyle w:val="Bibliography"/>
@@ -8714,7 +8809,7 @@
       <w:r>
         <w:t xml:space="preserve"> </w:t>
       </w:r>
-      <w:hyperlink r:id="rId106">
+      <w:hyperlink r:id="rId108">
         <w:r>
           <w:rPr>
             <w:rStyle w:val="Hyperlink"/>
@@ -8723,8 +8818,55 @@
         </w:r>
       </w:hyperlink>
     </w:p>
-    <w:bookmarkEnd w:id="107"/>
-    <w:bookmarkStart w:id="109" w:name="ref-LINEHAN1979"/>
+    <w:bookmarkEnd w:id="109"/>
+    <w:bookmarkStart w:id="111" w:name="ref-Lindner2015"/>
+    <w:p>
+      <w:pPr>
+        <w:pStyle w:val="Bibliography"/>
+      </w:pPr>
+      <w:r>
+        <w:t xml:space="preserve">Lindner, P., Nyström, M. B. T., Hassmén, P., Andersson, G., &amp; Carlbring, P. (2015). Who seeks ICBT for depression and how do they get there? Effects of recruitment source on patient demographics and clinical characteristics.</w:t>
+      </w:r>
+      <w:r>
+        <w:t xml:space="preserve"> </w:t>
+      </w:r>
+      <w:r>
+        <w:rPr>
+          <w:iCs/>
+          <w:i/>
+        </w:rPr>
+        <w:t xml:space="preserve">Internet Interventions</w:t>
+      </w:r>
+      <w:r>
+        <w:t xml:space="preserve">,</w:t>
+      </w:r>
+      <w:r>
+        <w:t xml:space="preserve"> </w:t>
+      </w:r>
+      <w:r>
+        <w:rPr>
+          <w:iCs/>
+          <w:i/>
+        </w:rPr>
+        <w:t xml:space="preserve">2</w:t>
+      </w:r>
+      <w:r>
+        <w:t xml:space="preserve">, 221–225.</w:t>
+      </w:r>
+      <w:r>
+        <w:t xml:space="preserve"> </w:t>
+      </w:r>
+      <w:hyperlink r:id="rId110">
+        <w:r>
+          <w:rPr>
+            <w:rStyle w:val="Hyperlink"/>
+          </w:rPr>
+          <w:t xml:space="preserve">https://doi.org/10.1016/j.invent.2015.04.002</w:t>
+        </w:r>
+      </w:hyperlink>
+    </w:p>
+    <w:bookmarkEnd w:id="111"/>
+    <w:bookmarkStart w:id="113" w:name="ref-LINEHAN1979"/>
     <w:p>
       <w:pPr>
         <w:pStyle w:val="Bibliography"/>
@@ -8760,7 +8902,7 @@
       <w:r>
         <w:t xml:space="preserve"> </w:t>
       </w:r>
-      <w:hyperlink r:id="rId108">
+      <w:hyperlink r:id="rId112">
         <w:r>
           <w:rPr>
             <w:rStyle w:val="Hyperlink"/>
@@ -8769,8 +8911,8 @@
         </w:r>
       </w:hyperlink>
     </w:p>
-    <w:bookmarkEnd w:id="109"/>
-    <w:bookmarkStart w:id="110" w:name="ref-linehan1993skills"/>
+    <w:bookmarkEnd w:id="113"/>
+    <w:bookmarkStart w:id="114" w:name="ref-linehan1993skills"/>
     <w:p>
       <w:pPr>
         <w:pStyle w:val="Bibliography"/>
@@ -8792,8 +8934,8 @@
         <w:t xml:space="preserve"> The Guilford Press.</w:t>
       </w:r>
     </w:p>
-    <w:bookmarkEnd w:id="110"/>
-    <w:bookmarkStart w:id="112" w:name="ref-R-ggeffects"/>
+    <w:bookmarkEnd w:id="114"/>
+    <w:bookmarkStart w:id="116" w:name="ref-R-ggeffects"/>
     <w:p>
       <w:pPr>
         <w:pStyle w:val="Bibliography"/>
@@ -8839,7 +8981,7 @@
       <w:r>
         <w:t xml:space="preserve"> </w:t>
       </w:r>
-      <w:hyperlink r:id="rId111">
+      <w:hyperlink r:id="rId115">
         <w:r>
           <w:rPr>
             <w:rStyle w:val="Hyperlink"/>
@@ -8848,8 +8990,8 @@
         </w:r>
       </w:hyperlink>
     </w:p>
-    <w:bookmarkEnd w:id="112"/>
-    <w:bookmarkStart w:id="114" w:name="ref-R-performance"/>
+    <w:bookmarkEnd w:id="116"/>
+    <w:bookmarkStart w:id="118" w:name="ref-R-performance"/>
     <w:p>
       <w:pPr>
         <w:pStyle w:val="Bibliography"/>
@@ -8873,7 +9015,7 @@
       <w:r>
         <w:t xml:space="preserve"> </w:t>
       </w:r>
-      <w:hyperlink r:id="rId113">
+      <w:hyperlink r:id="rId117">
         <w:r>
           <w:rPr>
             <w:rStyle w:val="Hyperlink"/>
@@ -8882,8 +9024,8 @@
         </w:r>
       </w:hyperlink>
     </w:p>
-    <w:bookmarkEnd w:id="114"/>
-    <w:bookmarkStart w:id="116" w:name="ref-Lundgren2016"/>
+    <w:bookmarkEnd w:id="118"/>
+    <w:bookmarkStart w:id="120" w:name="ref-Lundgren2016"/>
     <w:p>
       <w:pPr>
         <w:pStyle w:val="Bibliography"/>
@@ -8920,7 +9062,7 @@
       <w:r>
         <w:t xml:space="preserve"> </w:t>
       </w:r>
-      <w:hyperlink r:id="rId115">
+      <w:hyperlink r:id="rId119">
         <w:r>
           <w:rPr>
             <w:rStyle w:val="Hyperlink"/>
@@ -8929,8 +9071,8 @@
         </w:r>
       </w:hyperlink>
     </w:p>
-    <w:bookmarkEnd w:id="116"/>
-    <w:bookmarkStart w:id="118" w:name="ref-michel2008"/>
+    <w:bookmarkEnd w:id="120"/>
+    <w:bookmarkStart w:id="122" w:name="ref-michel2008"/>
     <w:p>
       <w:pPr>
         <w:pStyle w:val="Bibliography"/>
@@ -8954,7 +9096,7 @@
       <w:r>
         <w:t xml:space="preserve"> </w:t>
       </w:r>
-      <w:hyperlink r:id="rId117">
+      <w:hyperlink r:id="rId121">
         <w:r>
           <w:rPr>
             <w:rStyle w:val="Hyperlink"/>
@@ -8963,8 +9105,8 @@
         </w:r>
       </w:hyperlink>
     </w:p>
-    <w:bookmarkEnd w:id="118"/>
-    <w:bookmarkStart w:id="120" w:name="ref-Mitamura2018"/>
+    <w:bookmarkEnd w:id="122"/>
+    <w:bookmarkStart w:id="124" w:name="ref-Mitamura2018"/>
     <w:p>
       <w:pPr>
         <w:pStyle w:val="Bibliography"/>
@@ -9010,7 +9152,7 @@
       <w:r>
         <w:t xml:space="preserve"> </w:t>
       </w:r>
-      <w:hyperlink r:id="rId119">
+      <w:hyperlink r:id="rId123">
         <w:r>
           <w:rPr>
             <w:rStyle w:val="Hyperlink"/>
@@ -9019,8 +9161,8 @@
         </w:r>
       </w:hyperlink>
     </w:p>
-    <w:bookmarkEnd w:id="120"/>
-    <w:bookmarkStart w:id="121" w:name="ref-ost2006tillampad"/>
+    <w:bookmarkEnd w:id="124"/>
+    <w:bookmarkStart w:id="125" w:name="ref-ost2006tillampad"/>
     <w:p>
       <w:pPr>
         <w:pStyle w:val="Bibliography"/>
@@ -9065,8 +9207,8 @@
         <w:t xml:space="preserve">st.</w:t>
       </w:r>
     </w:p>
-    <w:bookmarkEnd w:id="121"/>
-    <w:bookmarkStart w:id="122" w:name="ref-powell2017mental"/>
+    <w:bookmarkEnd w:id="125"/>
+    <w:bookmarkStart w:id="126" w:name="ref-powell2017mental"/>
     <w:p>
       <w:pPr>
         <w:pStyle w:val="Bibliography"/>
@@ -9088,8 +9230,8 @@
         <w:t xml:space="preserve">. Routledge.</w:t>
       </w:r>
     </w:p>
-    <w:bookmarkEnd w:id="122"/>
-    <w:bookmarkStart w:id="124" w:name="ref-Rathus1973"/>
+    <w:bookmarkEnd w:id="126"/>
+    <w:bookmarkStart w:id="128" w:name="ref-Rathus1973"/>
     <w:p>
       <w:pPr>
         <w:pStyle w:val="Bibliography"/>
@@ -9135,7 +9277,7 @@
       <w:r>
         <w:t xml:space="preserve"> </w:t>
       </w:r>
-      <w:hyperlink r:id="rId123">
+      <w:hyperlink r:id="rId127">
         <w:r>
           <w:rPr>
             <w:rStyle w:val="Hyperlink"/>
@@ -9144,8 +9286,8 @@
         </w:r>
       </w:hyperlink>
     </w:p>
-    <w:bookmarkEnd w:id="124"/>
-    <w:bookmarkStart w:id="126" w:name="ref-Rozental2015"/>
+    <w:bookmarkEnd w:id="128"/>
+    <w:bookmarkStart w:id="130" w:name="ref-Rozental2015"/>
     <w:p>
       <w:pPr>
         <w:pStyle w:val="Bibliography"/>
@@ -9191,7 +9333,7 @@
       <w:r>
         <w:t xml:space="preserve"> </w:t>
       </w:r>
-      <w:hyperlink r:id="rId125">
+      <w:hyperlink r:id="rId129">
         <w:r>
           <w:rPr>
             <w:rStyle w:val="Hyperlink"/>
@@ -9200,8 +9342,8 @@
         </w:r>
       </w:hyperlink>
     </w:p>
-    <w:bookmarkEnd w:id="126"/>
-    <w:bookmarkStart w:id="128" w:name="ref-Rozental2017"/>
+    <w:bookmarkEnd w:id="130"/>
+    <w:bookmarkStart w:id="132" w:name="ref-Rozental2017"/>
     <w:p>
       <w:pPr>
         <w:pStyle w:val="Bibliography"/>
@@ -9247,7 +9389,7 @@
       <w:r>
         <w:t xml:space="preserve"> </w:t>
       </w:r>
-      <w:hyperlink r:id="rId127">
+      <w:hyperlink r:id="rId131">
         <w:r>
           <w:rPr>
             <w:rStyle w:val="Hyperlink"/>
@@ -9256,8 +9398,8 @@
         </w:r>
       </w:hyperlink>
     </w:p>
-    <w:bookmarkEnd w:id="128"/>
-    <w:bookmarkStart w:id="129" w:name="ref-salter1949conditioned"/>
+    <w:bookmarkEnd w:id="132"/>
+    <w:bookmarkStart w:id="133" w:name="ref-salter1949conditioned"/>
     <w:p>
       <w:pPr>
         <w:pStyle w:val="Bibliography"/>
@@ -9301,8 +9443,8 @@
         <w:t xml:space="preserve">.</w:t>
       </w:r>
     </w:p>
-    <w:bookmarkEnd w:id="129"/>
-    <w:bookmarkStart w:id="131" w:name="ref-sealed"/>
+    <w:bookmarkEnd w:id="133"/>
+    <w:bookmarkStart w:id="135" w:name="ref-sealed"/>
     <w:p>
       <w:pPr>
         <w:pStyle w:val="Bibliography"/>
@@ -9326,7 +9468,7 @@
       <w:r>
         <w:t xml:space="preserve"> </w:t>
       </w:r>
-      <w:hyperlink r:id="rId130">
+      <w:hyperlink r:id="rId134">
         <w:r>
           <w:rPr>
             <w:rStyle w:val="Hyperlink"/>
@@ -9338,8 +9480,8 @@
         <w:t xml:space="preserve">.</w:t>
       </w:r>
     </w:p>
-    <w:bookmarkEnd w:id="131"/>
-    <w:bookmarkStart w:id="133" w:name="ref-Sigler2008"/>
+    <w:bookmarkEnd w:id="135"/>
+    <w:bookmarkStart w:id="137" w:name="ref-Sigler2008"/>
     <w:p>
       <w:pPr>
         <w:pStyle w:val="Bibliography"/>
@@ -9376,7 +9518,7 @@
       <w:r>
         <w:t xml:space="preserve"> </w:t>
       </w:r>
-      <w:hyperlink r:id="rId132">
+      <w:hyperlink r:id="rId136">
         <w:r>
           <w:rPr>
             <w:rStyle w:val="Hyperlink"/>
@@ -9385,8 +9527,8 @@
         </w:r>
       </w:hyperlink>
     </w:p>
-    <w:bookmarkEnd w:id="133"/>
-    <w:bookmarkStart w:id="134" w:name="ref-smith1975say"/>
+    <w:bookmarkEnd w:id="137"/>
+    <w:bookmarkStart w:id="138" w:name="ref-smith1975say"/>
     <w:p>
       <w:pPr>
         <w:pStyle w:val="Bibliography"/>
@@ -9408,8 +9550,8 @@
         <w:t xml:space="preserve">. Bantam.</w:t>
       </w:r>
     </w:p>
-    <w:bookmarkEnd w:id="134"/>
-    <w:bookmarkStart w:id="136" w:name="ref-Speed2018a"/>
+    <w:bookmarkEnd w:id="138"/>
+    <w:bookmarkStart w:id="140" w:name="ref-Speed2018a"/>
     <w:p>
       <w:pPr>
         <w:pStyle w:val="Bibliography"/>
@@ -9455,7 +9597,7 @@
       <w:r>
         <w:t xml:space="preserve"> </w:t>
       </w:r>
-      <w:hyperlink r:id="rId135">
+      <w:hyperlink r:id="rId139">
         <w:r>
           <w:rPr>
             <w:rStyle w:val="Hyperlink"/>
@@ -9464,8 +9606,8 @@
         </w:r>
       </w:hyperlink>
     </w:p>
-    <w:bookmarkEnd w:id="136"/>
-    <w:bookmarkStart w:id="138" w:name="ref-Kroenke2006"/>
+    <w:bookmarkEnd w:id="140"/>
+    <w:bookmarkStart w:id="142" w:name="ref-Kroenke2006"/>
     <w:p>
       <w:pPr>
         <w:pStyle w:val="Bibliography"/>
@@ -9511,7 +9653,7 @@
       <w:r>
         <w:t xml:space="preserve"> </w:t>
       </w:r>
-      <w:hyperlink r:id="rId137">
+      <w:hyperlink r:id="rId141">
         <w:r>
           <w:rPr>
             <w:rStyle w:val="Hyperlink"/>
@@ -9520,8 +9662,8 @@
         </w:r>
       </w:hyperlink>
     </w:p>
-    <w:bookmarkEnd w:id="138"/>
-    <w:bookmarkStart w:id="140" w:name="ref-Thompson2011"/>
+    <w:bookmarkEnd w:id="142"/>
+    <w:bookmarkStart w:id="144" w:name="ref-Thompson2011"/>
     <w:p>
       <w:pPr>
         <w:pStyle w:val="Bibliography"/>
@@ -9567,7 +9709,7 @@
       <w:r>
         <w:t xml:space="preserve"> </w:t>
       </w:r>
-      <w:hyperlink r:id="rId139">
+      <w:hyperlink r:id="rId143">
         <w:r>
           <w:rPr>
             <w:rStyle w:val="Hyperlink"/>
@@ -9576,8 +9718,8 @@
         </w:r>
       </w:hyperlink>
     </w:p>
-    <w:bookmarkEnd w:id="140"/>
-    <w:bookmarkStart w:id="142" w:name="ref-Vagos2019"/>
+    <w:bookmarkEnd w:id="144"/>
+    <w:bookmarkStart w:id="146" w:name="ref-Vagos2019"/>
     <w:p>
       <w:pPr>
         <w:pStyle w:val="Bibliography"/>
@@ -9623,7 +9765,7 @@
       <w:r>
         <w:t xml:space="preserve"> </w:t>
       </w:r>
-      <w:hyperlink r:id="rId141">
+      <w:hyperlink r:id="rId145">
         <w:r>
           <w:rPr>
             <w:rStyle w:val="Hyperlink"/>
@@ -9632,8 +9774,8 @@
         </w:r>
       </w:hyperlink>
     </w:p>
-    <w:bookmarkEnd w:id="142"/>
-    <w:bookmarkStart w:id="143" w:name="ref-Wilson2010"/>
+    <w:bookmarkEnd w:id="146"/>
+    <w:bookmarkStart w:id="147" w:name="ref-Wilson2010"/>
     <w:p>
       <w:pPr>
         <w:pStyle w:val="Bibliography"/>
@@ -9658,8 +9800,8 @@
         <w:t xml:space="preserve">(Vol. 60, pp. 249–272).</w:t>
       </w:r>
     </w:p>
-    <w:bookmarkEnd w:id="143"/>
-    <w:bookmarkStart w:id="144" w:name="ref-Wolpe1952"/>
+    <w:bookmarkEnd w:id="147"/>
+    <w:bookmarkStart w:id="148" w:name="ref-Wolpe1952"/>
     <w:p>
       <w:pPr>
         <w:pStyle w:val="Bibliography"/>
@@ -9703,8 +9845,8 @@
         <w:t xml:space="preserve">(42), 825–829.</w:t>
       </w:r>
     </w:p>
-    <w:bookmarkEnd w:id="144"/>
-    <w:bookmarkStart w:id="145" w:name="ref-wolpe1990practice"/>
+    <w:bookmarkEnd w:id="148"/>
+    <w:bookmarkStart w:id="149" w:name="ref-wolpe1990practice"/>
     <w:p>
       <w:pPr>
         <w:pStyle w:val="Bibliography"/>
@@ -9726,8 +9868,8 @@
         <w:t xml:space="preserve">. Pergamon Press.</w:t>
       </w:r>
     </w:p>
-    <w:bookmarkEnd w:id="145"/>
-    <w:bookmarkStart w:id="146" w:name="ref-Wolpe1966"/>
+    <w:bookmarkEnd w:id="149"/>
+    <w:bookmarkStart w:id="150" w:name="ref-Wolpe1966"/>
     <w:p>
       <w:pPr>
         <w:pStyle w:val="Bibliography"/>
@@ -9752,10 +9894,10 @@
         <w:t xml:space="preserve">(pp. ix, 198–ix, 198). Pergamon Press.</w:t>
       </w:r>
     </w:p>
-    <w:bookmarkEnd w:id="146"/>
-    <w:bookmarkEnd w:id="147"/>
-    <w:bookmarkEnd w:id="148"/>
-    <w:bookmarkEnd w:id="149"/>
+    <w:bookmarkEnd w:id="150"/>
+    <w:bookmarkEnd w:id="151"/>
+    <w:bookmarkEnd w:id="152"/>
+    <w:bookmarkEnd w:id="153"/>
     <w:sectPr/>
   </w:body>
 </w:document>

</xml_diff>

<commit_message>
fix typos found by PM
</commit_message>
<xml_diff>
--- a/r2fu-article.docx
+++ b/r2fu-article.docx
@@ -614,14 +614,28 @@
         <w:t xml:space="preserve"> </w:t>
       </w:r>
       <w:r>
-        <w:t xml:space="preserve">Mitamura (</w:t>
+        <w:t xml:space="preserve">(</w:t>
       </w:r>
       <w:hyperlink w:anchor="ref-Mitamura2018">
         <w:r>
           <w:rPr>
             <w:rStyle w:val="Hyperlink"/>
           </w:rPr>
-          <w:t xml:space="preserve">2018</w:t>
+          <w:t xml:space="preserve">Mitamura, 2018</w:t>
+        </w:r>
+      </w:hyperlink>
+      <w:r>
+        <w:t xml:space="preserve">;</w:t>
+      </w:r>
+      <w:r>
+        <w:t xml:space="preserve"> </w:t>
+      </w:r>
+      <w:hyperlink w:anchor="ref-Sigler2008">
+        <w:r>
+          <w:rPr>
+            <w:rStyle w:val="Hyperlink"/>
+          </w:rPr>
+          <w:t xml:space="preserve">Sigler et al., 2008</w:t>
         </w:r>
       </w:hyperlink>
       <w:r>
@@ -2733,7 +2747,7 @@
         <w:pStyle w:val="FirstParagraph"/>
       </w:pPr>
       <w:r>
-        <w:t xml:space="preserve">Post-hoc testing revealed significant effects between both treatment groups and the Waitlist group for all three primary measures of assertiveness at Post, that is at the end of the 8-week Respekt</w:t>
+        <w:t xml:space="preserve">Post-hoc testing revealed significant effects between both treatment groups and the Waitlist group for all three primary measures of assertiveness at Post, that is at the end of the eight-week Respekt</w:t>
       </w:r>
       <w:r>
         <w:rPr>
@@ -4969,7 +4983,7 @@
         <w:pStyle w:val="BodyText"/>
       </w:pPr>
       <w:r>
-        <w:t xml:space="preserve">Thus, the 8-week Respekt</w:t>
+        <w:t xml:space="preserve">Thus, the eight-week Respekt</w:t>
       </w:r>
       <w:r>
         <w:rPr>

</xml_diff>

<commit_message>
edit discussion section for clarity
</commit_message>
<xml_diff>
--- a/r2fu-article.docx
+++ b/r2fu-article.docx
@@ -195,7 +195,7 @@
         <w:pStyle w:val="Date"/>
       </w:pPr>
       <w:r>
-        <w:t xml:space="preserve">07</w:t>
+        <w:t xml:space="preserve">10</w:t>
       </w:r>
       <w:r>
         <w:t xml:space="preserve"> </w:t>
@@ -6706,7 +6706,7 @@
         <w:pStyle w:val="BodyText"/>
       </w:pPr>
       <w:r>
-        <w:t xml:space="preserve">The large between-group effects on assertiveness measured with AAA-S Adaptive and the RAS at Follow-up in the Unguided self-help condition,</w:t>
+        <w:t xml:space="preserve">The large effects on assertiveness, measured with AAA-S Adaptive, comparing the Waitlist and the Unguided self-help conditions at Follow-up,</w:t>
       </w:r>
       <w:r>
         <w:t xml:space="preserve"> </w:t>
@@ -6734,10 +6734,18 @@
         </m:r>
       </m:oMath>
       <w:r>
-        <w:t xml:space="preserve"> </w:t>
-      </w:r>
-      <w:r>
-        <w:t xml:space="preserve">and</w:t>
+        <w:t xml:space="preserve">, with</w:t>
+      </w:r>
+      <w:r>
+        <w:t xml:space="preserve"> </w:t>
+      </w:r>
+      <m:oMath>
+        <m:r>
+          <m:t>22</m:t>
+        </m:r>
+      </m:oMath>
+      <w:r>
+        <w:t xml:space="preserve">% clinically improved, are comparable to those found in clinical trials of iCBT interventions for other trans-diagnostic behavioral targets. Measurement with the RAS at Follow-up,</w:t>
       </w:r>
       <w:r>
         <w:t xml:space="preserve"> </w:t>
@@ -6765,25 +6773,40 @@
         </m:r>
       </m:oMath>
       <w:r>
-        <w:t xml:space="preserve">,</w:t>
-      </w:r>
-      <w:r>
-        <w:t xml:space="preserve"> </w:t>
-      </w:r>
-      <w:r>
-        <w:t xml:space="preserve"> </w:t>
-      </w:r>
-      <w:r>
-        <w:t xml:space="preserve">and insignificantly larger effects</w:t>
-      </w:r>
-      <w:r>
-        <w:t xml:space="preserve"> </w:t>
-      </w:r>
-      <w:r>
-        <w:t xml:space="preserve"> </w:t>
-      </w:r>
-      <w:r>
-        <w:t xml:space="preserve">in the Guided group, are comparable to those found in clinical trials of iCBT interventions for other trans-diagnostic behavioral targets. Benchmarking against procrastination</w:t>
+        <w:t xml:space="preserve">, with</w:t>
+      </w:r>
+      <w:r>
+        <w:t xml:space="preserve"> </w:t>
+      </w:r>
+      <m:oMath>
+        <m:r>
+          <m:t>31</m:t>
+        </m:r>
+      </m:oMath>
+      <w:r>
+        <w:t xml:space="preserve">% clinically improved, confirm these effects, as does the insignificantly larger effects found for assertiveness measured with AAA-S Adaptive and RAS in the Guided self-help group, with clinical improvement proportions of</w:t>
+      </w:r>
+      <w:r>
+        <w:t xml:space="preserve"> </w:t>
+      </w:r>
+      <m:oMath>
+        <m:r>
+          <m:t>26</m:t>
+        </m:r>
+      </m:oMath>
+      <w:r>
+        <w:t xml:space="preserve">% and</w:t>
+      </w:r>
+      <w:r>
+        <w:t xml:space="preserve"> </w:t>
+      </w:r>
+      <m:oMath>
+        <m:r>
+          <m:t>36</m:t>
+        </m:r>
+      </m:oMath>
+      <w:r>
+        <w:t xml:space="preserve">% respectively. Benchmarking against procrastination</w:t>
       </w:r>
       <w:r>
         <w:t xml:space="preserve"> </w:t>

</xml_diff>

<commit_message>
apply feedback from PC to abstract
</commit_message>
<xml_diff>
--- a/r2fu-article.docx
+++ b/r2fu-article.docx
@@ -141,73 +141,157 @@
         <w:t xml:space="preserve"> </w:t>
       </w:r>
       <w:r>
+        <w:t xml:space="preserve">of</w:t>
+      </w:r>
+      <w:r>
+        <w:t xml:space="preserve"> </w:t>
+      </w:r>
+      <w:r>
+        <w:t xml:space="preserve">several</w:t>
+      </w:r>
+      <w:r>
+        <w:t xml:space="preserve"> </w:t>
+      </w:r>
+      <w:r>
+        <w:t xml:space="preserve">flavors</w:t>
+      </w:r>
+      <w:r>
+        <w:t xml:space="preserve"> </w:t>
+      </w:r>
+      <w:r>
+        <w:t xml:space="preserve">of</w:t>
+      </w:r>
+      <w:r>
+        <w:t xml:space="preserve"> </w:t>
+      </w:r>
+      <w:r>
+        <w:t xml:space="preserve">cognitive-behavioral</w:t>
+      </w:r>
+      <w:r>
+        <w:t xml:space="preserve"> </w:t>
+      </w:r>
+      <w:r>
+        <w:t xml:space="preserve">psychotherapy</w:t>
+      </w:r>
+      <w:r>
+        <w:t xml:space="preserve"> </w:t>
+      </w:r>
+      <w:r>
+        <w:t xml:space="preserve">(CBT),</w:t>
+      </w:r>
+      <w:r>
+        <w:t xml:space="preserve"> </w:t>
+      </w:r>
+      <w:r>
+        <w:t xml:space="preserve">such</w:t>
+      </w:r>
+      <w:r>
+        <w:t xml:space="preserve"> </w:t>
+      </w:r>
+      <w:r>
+        <w:t xml:space="preserve">as</w:t>
+      </w:r>
+      <w:r>
+        <w:t xml:space="preserve"> </w:t>
+      </w:r>
+      <w:r>
+        <w:t xml:space="preserve">for</w:t>
+      </w:r>
+      <w:r>
+        <w:t xml:space="preserve"> </w:t>
+      </w:r>
+      <w:r>
+        <w:t xml:space="preserve">social</w:t>
+      </w:r>
+      <w:r>
+        <w:t xml:space="preserve"> </w:t>
+      </w:r>
+      <w:r>
+        <w:t xml:space="preserve">anxiety</w:t>
+      </w:r>
+      <w:r>
+        <w:t xml:space="preserve"> </w:t>
+      </w:r>
+      <w:r>
+        <w:t xml:space="preserve">and</w:t>
+      </w:r>
+      <w:r>
+        <w:t xml:space="preserve"> </w:t>
+      </w:r>
+      <w:r>
         <w:t xml:space="preserve">in</w:t>
       </w:r>
       <w:r>
         <w:t xml:space="preserve"> </w:t>
       </w:r>
       <w:r>
-        <w:t xml:space="preserve">several</w:t>
-      </w:r>
-      <w:r>
-        <w:t xml:space="preserve"> </w:t>
-      </w:r>
-      <w:r>
-        <w:t xml:space="preserve">flavors</w:t>
-      </w:r>
-      <w:r>
-        <w:t xml:space="preserve"> </w:t>
-      </w:r>
-      <w:r>
-        <w:t xml:space="preserve">of</w:t>
-      </w:r>
-      <w:r>
-        <w:t xml:space="preserve"> </w:t>
-      </w:r>
-      <w:r>
-        <w:t xml:space="preserve">cognitive-behavioral</w:t>
-      </w:r>
-      <w:r>
-        <w:t xml:space="preserve"> </w:t>
-      </w:r>
-      <w:r>
-        <w:t xml:space="preserve">psychotherapy,</w:t>
-      </w:r>
-      <w:r>
-        <w:t xml:space="preserve"> </w:t>
-      </w:r>
-      <w:r>
-        <w:t xml:space="preserve">such</w:t>
-      </w:r>
-      <w:r>
-        <w:t xml:space="preserve"> </w:t>
-      </w:r>
-      <w:r>
-        <w:t xml:space="preserve">as</w:t>
-      </w:r>
-      <w:r>
-        <w:t xml:space="preserve"> </w:t>
-      </w:r>
-      <w:r>
-        <w:t xml:space="preserve">for</w:t>
-      </w:r>
-      <w:r>
-        <w:t xml:space="preserve"> </w:t>
-      </w:r>
-      <w:r>
-        <w:t xml:space="preserve">social</w:t>
-      </w:r>
-      <w:r>
-        <w:t xml:space="preserve"> </w:t>
-      </w:r>
-      <w:r>
-        <w:t xml:space="preserve">phobia</w:t>
-      </w:r>
-      <w:r>
-        <w:t xml:space="preserve"> </w:t>
-      </w:r>
-      <w:r>
-        <w:t xml:space="preserve">and</w:t>
+        <w:t xml:space="preserve">dialectical</w:t>
+      </w:r>
+      <w:r>
+        <w:t xml:space="preserve"> </w:t>
+      </w:r>
+      <w:r>
+        <w:t xml:space="preserve">behavioral</w:t>
+      </w:r>
+      <w:r>
+        <w:t xml:space="preserve"> </w:t>
+      </w:r>
+      <w:r>
+        <w:t xml:space="preserve">therapy.</w:t>
+      </w:r>
+      <w:r>
+        <w:t xml:space="preserve"> </w:t>
+      </w:r>
+      <w:r>
+        <w:t xml:space="preserve">However,</w:t>
+      </w:r>
+      <w:r>
+        <w:t xml:space="preserve"> </w:t>
+      </w:r>
+      <w:r>
+        <w:t xml:space="preserve">with</w:t>
+      </w:r>
+      <w:r>
+        <w:t xml:space="preserve"> </w:t>
+      </w:r>
+      <w:r>
+        <w:t xml:space="preserve">few</w:t>
+      </w:r>
+      <w:r>
+        <w:t xml:space="preserve"> </w:t>
+      </w:r>
+      <w:r>
+        <w:t xml:space="preserve">exceptions,</w:t>
+      </w:r>
+      <w:r>
+        <w:t xml:space="preserve"> </w:t>
+      </w:r>
+      <w:r>
+        <w:t xml:space="preserve">the</w:t>
+      </w:r>
+      <w:r>
+        <w:t xml:space="preserve"> </w:t>
+      </w:r>
+      <w:r>
+        <w:t xml:space="preserve">construct</w:t>
+      </w:r>
+      <w:r>
+        <w:t xml:space="preserve"> </w:t>
+      </w:r>
+      <w:r>
+        <w:t xml:space="preserve">has</w:t>
+      </w:r>
+      <w:r>
+        <w:t xml:space="preserve"> </w:t>
+      </w:r>
+      <w:r>
+        <w:t xml:space="preserve">been</w:t>
+      </w:r>
+      <w:r>
+        <w:t xml:space="preserve"> </w:t>
+      </w:r>
+      <w:r>
+        <w:t xml:space="preserve">neglected</w:t>
       </w:r>
       <w:r>
         <w:t xml:space="preserve"> </w:t>
@@ -219,115 +303,13 @@
         <w:t xml:space="preserve"> </w:t>
       </w:r>
       <w:r>
-        <w:t xml:space="preserve">dialectical</w:t>
-      </w:r>
-      <w:r>
-        <w:t xml:space="preserve"> </w:t>
-      </w:r>
-      <w:r>
-        <w:t xml:space="preserve">behavioral</w:t>
-      </w:r>
-      <w:r>
-        <w:t xml:space="preserve"> </w:t>
-      </w:r>
-      <w:r>
-        <w:t xml:space="preserve">therapy</w:t>
-      </w:r>
-      <w:r>
-        <w:t xml:space="preserve"> </w:t>
-      </w:r>
-      <w:r>
-        <w:t xml:space="preserve">(DBT).</w:t>
-      </w:r>
-      <w:r>
-        <w:t xml:space="preserve"> </w:t>
-      </w:r>
-      <w:r>
-        <w:t xml:space="preserve">However,</w:t>
-      </w:r>
-      <w:r>
-        <w:t xml:space="preserve"> </w:t>
-      </w:r>
-      <w:r>
-        <w:t xml:space="preserve">with</w:t>
-      </w:r>
-      <w:r>
-        <w:t xml:space="preserve"> </w:t>
-      </w:r>
-      <w:r>
-        <w:t xml:space="preserve">few</w:t>
-      </w:r>
-      <w:r>
-        <w:t xml:space="preserve"> </w:t>
-      </w:r>
-      <w:r>
-        <w:t xml:space="preserve">exceptions,</w:t>
-      </w:r>
-      <w:r>
-        <w:t xml:space="preserve"> </w:t>
-      </w:r>
-      <w:r>
-        <w:t xml:space="preserve">the</w:t>
-      </w:r>
-      <w:r>
-        <w:t xml:space="preserve"> </w:t>
-      </w:r>
-      <w:r>
-        <w:t xml:space="preserve">construct</w:t>
-      </w:r>
-      <w:r>
-        <w:t xml:space="preserve"> </w:t>
-      </w:r>
-      <w:r>
-        <w:t xml:space="preserve">has</w:t>
-      </w:r>
-      <w:r>
-        <w:t xml:space="preserve"> </w:t>
-      </w:r>
-      <w:r>
-        <w:t xml:space="preserve">been</w:t>
-      </w:r>
-      <w:r>
-        <w:t xml:space="preserve"> </w:t>
-      </w:r>
-      <w:r>
-        <w:t xml:space="preserve">neglected</w:t>
-      </w:r>
-      <w:r>
-        <w:t xml:space="preserve"> </w:t>
-      </w:r>
-      <w:r>
-        <w:t xml:space="preserve">in</w:t>
-      </w:r>
-      <w:r>
-        <w:t xml:space="preserve"> </w:t>
-      </w:r>
-      <w:r>
         <w:t xml:space="preserve">clinical</w:t>
       </w:r>
       <w:r>
         <w:t xml:space="preserve"> </w:t>
       </w:r>
       <w:r>
-        <w:t xml:space="preserve">research</w:t>
-      </w:r>
-      <w:r>
-        <w:t xml:space="preserve"> </w:t>
-      </w:r>
-      <w:r>
-        <w:t xml:space="preserve">in</w:t>
-      </w:r>
-      <w:r>
-        <w:t xml:space="preserve"> </w:t>
-      </w:r>
-      <w:r>
-        <w:t xml:space="preserve">recent</w:t>
-      </w:r>
-      <w:r>
-        <w:t xml:space="preserve"> </w:t>
-      </w:r>
-      <w:r>
-        <w:t xml:space="preserve">decades.</w:t>
+        <w:t xml:space="preserve">research.</w:t>
       </w:r>
       <w:r>
         <w:rPr>
@@ -394,7 +376,25 @@
         <w:t xml:space="preserve"> </w:t>
       </w:r>
       <w:r>
-        <w:t xml:space="preserve">iCBT-intervention,</w:t>
+        <w:t xml:space="preserve">internet</w:t>
+      </w:r>
+      <w:r>
+        <w:t xml:space="preserve"> </w:t>
+      </w:r>
+      <w:r>
+        <w:t xml:space="preserve">based</w:t>
+      </w:r>
+      <w:r>
+        <w:t xml:space="preserve"> </w:t>
+      </w:r>
+      <w:r>
+        <w:t xml:space="preserve">CBT</w:t>
+      </w:r>
+      <w:r>
+        <w:t xml:space="preserve"> </w:t>
+      </w:r>
+      <w:r>
+        <w:t xml:space="preserve">intervention,</w:t>
       </w:r>
       <w:r>
         <w:t xml:space="preserve"> </w:t>
@@ -505,13 +505,7 @@
         <w:t xml:space="preserve"> </w:t>
       </w:r>
       <w:r>
-        <w:t xml:space="preserve">non-clinical</w:t>
-      </w:r>
-      <w:r>
-        <w:t xml:space="preserve"> </w:t>
-      </w:r>
-      <w:r>
-        <w:t xml:space="preserve">volunteers</w:t>
+        <w:t xml:space="preserve">participants</w:t>
       </w:r>
       <w:r>
         <w:t xml:space="preserve"> </w:t>
@@ -763,13 +757,7 @@
         <w:t xml:space="preserve"> </w:t>
       </w:r>
       <w:r>
-        <w:t xml:space="preserve">Scales</w:t>
-      </w:r>
-      <w:r>
-        <w:t xml:space="preserve"> </w:t>
-      </w:r>
-      <w:r>
-        <w:t xml:space="preserve">(AAA-S),</w:t>
+        <w:t xml:space="preserve">Scales,</w:t>
       </w:r>
       <w:r>
         <w:t xml:space="preserve"> </w:t>
@@ -799,13 +787,7 @@
         <w:t xml:space="preserve"> </w:t>
       </w:r>
       <w:r>
-        <w:t xml:space="preserve">Schedule</w:t>
-      </w:r>
-      <w:r>
-        <w:t xml:space="preserve"> </w:t>
-      </w:r>
-      <w:r>
-        <w:t xml:space="preserve">(RAS),</w:t>
+        <w:t xml:space="preserve">Schedule,</w:t>
       </w:r>
       <w:r>
         <w:t xml:space="preserve"> </w:t>
@@ -895,37 +877,13 @@
         <w:t xml:space="preserve"> </w:t>
       </w:r>
       <w:r>
-        <w:t xml:space="preserve">clincial</w:t>
-      </w:r>
-      <w:r>
-        <w:t xml:space="preserve"> </w:t>
-      </w:r>
-      <w:r>
-        <w:t xml:space="preserve">change</w:t>
-      </w:r>
-      <w:r>
-        <w:t xml:space="preserve"> </w:t>
-      </w:r>
-      <w:r>
-        <w:t xml:space="preserve">at</w:t>
-      </w:r>
-      <w:r>
-        <w:t xml:space="preserve"> </w:t>
-      </w:r>
-      <w:r>
-        <w:t xml:space="preserve">these</w:t>
-      </w:r>
-      <w:r>
-        <w:t xml:space="preserve"> </w:t>
-      </w:r>
-      <w:r>
-        <w:t xml:space="preserve">time</w:t>
-      </w:r>
-      <w:r>
-        <w:t xml:space="preserve"> </w:t>
-      </w:r>
-      <w:r>
-        <w:t xml:space="preserve">points.</w:t>
+        <w:t xml:space="preserve">clinical</w:t>
+      </w:r>
+      <w:r>
+        <w:t xml:space="preserve"> </w:t>
+      </w:r>
+      <w:r>
+        <w:t xml:space="preserve">change.</w:t>
       </w:r>
       <w:r>
         <w:rPr>
@@ -950,13 +908,43 @@
         <w:t xml:space="preserve"> </w:t>
       </w:r>
       <w:r>
+        <w:t xml:space="preserve">between-group</w:t>
+      </w:r>
+      <w:r>
+        <w:t xml:space="preserve"> </w:t>
+      </w:r>
+      <w:r>
         <w:t xml:space="preserve">effect</w:t>
       </w:r>
       <w:r>
         <w:t xml:space="preserve"> </w:t>
       </w:r>
       <w:r>
-        <w:t xml:space="preserve">sizes</w:t>
+        <w:t xml:space="preserve">sizes,</w:t>
+      </w:r>
+      <w:r>
+        <w:t xml:space="preserve"> </w:t>
+      </w:r>
+      <w:r>
+        <w:t xml:space="preserve">comparing</w:t>
+      </w:r>
+      <w:r>
+        <w:t xml:space="preserve"> </w:t>
+      </w:r>
+      <w:r>
+        <w:t xml:space="preserve">with</w:t>
+      </w:r>
+      <w:r>
+        <w:t xml:space="preserve"> </w:t>
+      </w:r>
+      <w:r>
+        <w:t xml:space="preserve">the</w:t>
+      </w:r>
+      <w:r>
+        <w:t xml:space="preserve"> </w:t>
+      </w:r>
+      <w:r>
+        <w:t xml:space="preserve">waitlist,</w:t>
       </w:r>
       <w:r>
         <w:t xml:space="preserve"> </w:t>
@@ -1076,12 +1064,24 @@
         <w:t xml:space="preserve"> </w:t>
       </w:r>
       <w:r>
+        <w:t xml:space="preserve">at</w:t>
+      </w:r>
+      <w:r>
+        <w:t xml:space="preserve"> </w:t>
+      </w:r>
+      <w:r>
         <w:t xml:space="preserve">the</w:t>
       </w:r>
       <w:r>
         <w:t xml:space="preserve"> </w:t>
       </w:r>
       <w:r>
+        <w:t xml:space="preserve">one-year</w:t>
+      </w:r>
+      <w:r>
+        <w:t xml:space="preserve"> </w:t>
+      </w:r>
+      <w:r>
         <w:t xml:space="preserve">follow-up,</w:t>
       </w:r>
       <w:r>
@@ -1348,155 +1348,257 @@
         <w:t xml:space="preserve"> </w:t>
       </w:r>
       <w:r>
+        <w:t xml:space="preserve">anxiety</w:t>
+      </w:r>
+      <w:r>
+        <w:t xml:space="preserve"> </w:t>
+      </w:r>
+      <w:r>
+        <w:t xml:space="preserve">symptoms,</w:t>
+      </w:r>
+      <w:r>
+        <w:t xml:space="preserve"> </w:t>
+      </w:r>
+      <w:r>
+        <w:t xml:space="preserve">the</w:t>
+      </w:r>
+      <w:r>
+        <w:t xml:space="preserve"> </w:t>
+      </w:r>
+      <w:r>
+        <w:t xml:space="preserve">effects</w:t>
+      </w:r>
+      <w:r>
+        <w:t xml:space="preserve"> </w:t>
+      </w:r>
+      <w:r>
+        <w:t xml:space="preserve">ranged</w:t>
+      </w:r>
+      <w:r>
+        <w:t xml:space="preserve"> </w:t>
+      </w:r>
+      <w:r>
+        <w:t xml:space="preserve">from</w:t>
+      </w:r>
+      <w:r>
+        <w:t xml:space="preserve"> </w:t>
+      </w:r>
+      <m:oMath>
+        <m:r>
+          <m:t>E</m:t>
+        </m:r>
+        <m:r>
+          <m:t>S</m:t>
+        </m:r>
+      </m:oMath>
+      <w:r>
+        <w:t xml:space="preserve"> </w:t>
+      </w:r>
+      <w:r>
+        <w:t xml:space="preserve">=</w:t>
+      </w:r>
+      <w:r>
+        <w:t xml:space="preserve"> </w:t>
+      </w:r>
+      <w:r>
+        <w:t xml:space="preserve">0.90</w:t>
+      </w:r>
+      <w:r>
+        <w:t xml:space="preserve"> </w:t>
+      </w:r>
+      <w:r>
+        <w:t xml:space="preserve">to</w:t>
+      </w:r>
+      <w:r>
+        <w:t xml:space="preserve"> </w:t>
+      </w:r>
+      <m:oMath>
+        <m:r>
+          <m:t>E</m:t>
+        </m:r>
+        <m:r>
+          <m:t>S</m:t>
+        </m:r>
+      </m:oMath>
+      <w:r>
+        <w:t xml:space="preserve"> </w:t>
+      </w:r>
+      <w:r>
+        <w:t xml:space="preserve">=</w:t>
+      </w:r>
+      <w:r>
+        <w:t xml:space="preserve"> </w:t>
+      </w:r>
+      <w:r>
+        <w:t xml:space="preserve">0.95,</w:t>
+      </w:r>
+      <w:r>
+        <w:t xml:space="preserve"> </w:t>
+      </w:r>
+      <w:r>
+        <w:t xml:space="preserve">with</w:t>
+      </w:r>
+      <w:r>
+        <w:t xml:space="preserve"> </w:t>
+      </w:r>
+      <w:r>
+        <w:t xml:space="preserve">reliable</w:t>
+      </w:r>
+      <w:r>
+        <w:t xml:space="preserve"> </w:t>
+      </w:r>
+      <w:r>
+        <w:t xml:space="preserve">clinical</w:t>
+      </w:r>
+      <w:r>
+        <w:t xml:space="preserve"> </w:t>
+      </w:r>
+      <w:r>
+        <w:t xml:space="preserve">recovery</w:t>
+      </w:r>
+      <w:r>
+        <w:t xml:space="preserve"> </w:t>
+      </w:r>
+      <w:r>
+        <w:t xml:space="preserve">from</w:t>
+      </w:r>
+      <w:r>
+        <w:t xml:space="preserve"> </w:t>
+      </w:r>
+      <w:r>
+        <w:t xml:space="preserve">16%</w:t>
+      </w:r>
+      <w:r>
+        <w:t xml:space="preserve"> </w:t>
+      </w:r>
+      <w:r>
+        <w:t xml:space="preserve">to</w:t>
+      </w:r>
+      <w:r>
+        <w:t xml:space="preserve"> </w:t>
+      </w:r>
+      <w:r>
+        <w:t xml:space="preserve">26%.</w:t>
+      </w:r>
+      <w:r>
+        <w:t xml:space="preserve"> </w:t>
+      </w:r>
+      <w:r>
+        <w:t xml:space="preserve">No</w:t>
+      </w:r>
+      <w:r>
+        <w:t xml:space="preserve"> </w:t>
+      </w:r>
+      <w:r>
+        <w:t xml:space="preserve">effects</w:t>
+      </w:r>
+      <w:r>
+        <w:t xml:space="preserve"> </w:t>
+      </w:r>
+      <w:r>
+        <w:t xml:space="preserve">were</w:t>
+      </w:r>
+      <w:r>
+        <w:t xml:space="preserve"> </w:t>
+      </w:r>
+      <w:r>
+        <w:t xml:space="preserve">observed</w:t>
+      </w:r>
+      <w:r>
+        <w:t xml:space="preserve"> </w:t>
+      </w:r>
+      <w:r>
+        <w:t xml:space="preserve">for</w:t>
+      </w:r>
+      <w:r>
+        <w:t xml:space="preserve"> </w:t>
+      </w:r>
+      <w:r>
+        <w:t xml:space="preserve">generalized</w:t>
+      </w:r>
+      <w:r>
+        <w:t xml:space="preserve"> </w:t>
+      </w:r>
+      <w:r>
         <w:t xml:space="preserve">anxiety,</w:t>
       </w:r>
       <w:r>
         <w:t xml:space="preserve"> </w:t>
       </w:r>
       <w:r>
+        <w:t xml:space="preserve">but</w:t>
+      </w:r>
+      <w:r>
+        <w:t xml:space="preserve"> </w:t>
+      </w:r>
+      <w:r>
+        <w:t xml:space="preserve">in</w:t>
+      </w:r>
+      <w:r>
+        <w:t xml:space="preserve"> </w:t>
+      </w:r>
+      <w:r>
         <w:t xml:space="preserve">the</w:t>
       </w:r>
       <w:r>
         <w:t xml:space="preserve"> </w:t>
       </w:r>
       <w:r>
+        <w:t xml:space="preserve">guided</w:t>
+      </w:r>
+      <w:r>
+        <w:t xml:space="preserve"> </w:t>
+      </w:r>
+      <w:r>
+        <w:t xml:space="preserve">treatment</w:t>
+      </w:r>
+      <w:r>
+        <w:t xml:space="preserve"> </w:t>
+      </w:r>
+      <w:r>
+        <w:t xml:space="preserve">condition,</w:t>
+      </w:r>
+      <w:r>
+        <w:t xml:space="preserve"> </w:t>
+      </w:r>
+      <w:r>
+        <w:t xml:space="preserve">at</w:t>
+      </w:r>
+      <w:r>
+        <w:t xml:space="preserve"> </w:t>
+      </w:r>
+      <w:r>
+        <w:t xml:space="preserve">follow-up,</w:t>
+      </w:r>
+      <w:r>
+        <w:t xml:space="preserve"> </w:t>
+      </w:r>
+      <w:r>
+        <w:t xml:space="preserve">large</w:t>
+      </w:r>
+      <w:r>
+        <w:t xml:space="preserve"> </w:t>
+      </w:r>
+      <w:r>
         <w:t xml:space="preserve">effects</w:t>
       </w:r>
       <w:r>
         <w:t xml:space="preserve"> </w:t>
       </w:r>
       <w:r>
-        <w:t xml:space="preserve">ranged</w:t>
-      </w:r>
-      <w:r>
-        <w:t xml:space="preserve"> </w:t>
-      </w:r>
-      <w:r>
-        <w:t xml:space="preserve">from</w:t>
-      </w:r>
-      <w:r>
-        <w:t xml:space="preserve"> </w:t>
-      </w:r>
-      <m:oMath>
-        <m:r>
-          <m:t>E</m:t>
-        </m:r>
-        <m:r>
-          <m:t>S</m:t>
-        </m:r>
-      </m:oMath>
-      <w:r>
-        <w:t xml:space="preserve"> </w:t>
-      </w:r>
-      <w:r>
-        <w:t xml:space="preserve">=</w:t>
-      </w:r>
-      <w:r>
-        <w:t xml:space="preserve"> </w:t>
-      </w:r>
-      <w:r>
-        <w:t xml:space="preserve">0.90</w:t>
-      </w:r>
-      <w:r>
-        <w:t xml:space="preserve"> </w:t>
-      </w:r>
-      <w:r>
-        <w:t xml:space="preserve">to</w:t>
-      </w:r>
-      <w:r>
-        <w:t xml:space="preserve"> </w:t>
-      </w:r>
-      <m:oMath>
-        <m:r>
-          <m:t>E</m:t>
-        </m:r>
-        <m:r>
-          <m:t>S</m:t>
-        </m:r>
-      </m:oMath>
-      <w:r>
-        <w:t xml:space="preserve"> </w:t>
-      </w:r>
-      <w:r>
-        <w:t xml:space="preserve">=</w:t>
-      </w:r>
-      <w:r>
-        <w:t xml:space="preserve"> </w:t>
-      </w:r>
-      <w:r>
-        <w:t xml:space="preserve">0.95,</w:t>
-      </w:r>
-      <w:r>
-        <w:t xml:space="preserve"> </w:t>
-      </w:r>
-      <w:r>
-        <w:t xml:space="preserve">with</w:t>
-      </w:r>
-      <w:r>
-        <w:t xml:space="preserve"> </w:t>
-      </w:r>
-      <w:r>
-        <w:t xml:space="preserve">reliable</w:t>
-      </w:r>
-      <w:r>
-        <w:t xml:space="preserve"> </w:t>
-      </w:r>
-      <w:r>
-        <w:t xml:space="preserve">clinical</w:t>
-      </w:r>
-      <w:r>
-        <w:t xml:space="preserve"> </w:t>
-      </w:r>
-      <w:r>
-        <w:t xml:space="preserve">recovery</w:t>
-      </w:r>
-      <w:r>
-        <w:t xml:space="preserve"> </w:t>
-      </w:r>
-      <w:r>
-        <w:t xml:space="preserve">from</w:t>
-      </w:r>
-      <w:r>
-        <w:t xml:space="preserve"> </w:t>
-      </w:r>
-      <w:r>
-        <w:t xml:space="preserve">16%</w:t>
-      </w:r>
-      <w:r>
-        <w:t xml:space="preserve"> </w:t>
-      </w:r>
-      <w:r>
-        <w:t xml:space="preserve">to</w:t>
-      </w:r>
-      <w:r>
-        <w:t xml:space="preserve"> </w:t>
-      </w:r>
-      <w:r>
-        <w:t xml:space="preserve">26%.</w:t>
-      </w:r>
-      <w:r>
-        <w:t xml:space="preserve"> </w:t>
-      </w:r>
-      <w:r>
-        <w:t xml:space="preserve">No</w:t>
-      </w:r>
-      <w:r>
-        <w:t xml:space="preserve"> </w:t>
-      </w:r>
-      <w:r>
-        <w:t xml:space="preserve">effects</w:t>
-      </w:r>
-      <w:r>
-        <w:t xml:space="preserve"> </w:t>
-      </w:r>
-      <w:r>
         <w:t xml:space="preserve">were</w:t>
       </w:r>
       <w:r>
         <w:t xml:space="preserve"> </w:t>
       </w:r>
       <w:r>
-        <w:t xml:space="preserve">observed</w:t>
+        <w:t xml:space="preserve">found</w:t>
+      </w:r>
+      <w:r>
+        <w:t xml:space="preserve"> </w:t>
+      </w:r>
+      <w:r>
+        <w:t xml:space="preserve">also</w:t>
       </w:r>
       <w:r>
         <w:t xml:space="preserve"> </w:t>
@@ -1508,97 +1610,13 @@
         <w:t xml:space="preserve"> </w:t>
       </w:r>
       <w:r>
-        <w:t xml:space="preserve">generalized</w:t>
-      </w:r>
-      <w:r>
-        <w:t xml:space="preserve"> </w:t>
-      </w:r>
-      <w:r>
-        <w:t xml:space="preserve">anxiety,</w:t>
-      </w:r>
-      <w:r>
-        <w:t xml:space="preserve"> </w:t>
-      </w:r>
-      <w:r>
-        <w:t xml:space="preserve">but</w:t>
-      </w:r>
-      <w:r>
-        <w:t xml:space="preserve"> </w:t>
-      </w:r>
-      <w:r>
-        <w:t xml:space="preserve">in</w:t>
-      </w:r>
-      <w:r>
-        <w:t xml:space="preserve"> </w:t>
-      </w:r>
-      <w:r>
-        <w:t xml:space="preserve">the</w:t>
-      </w:r>
-      <w:r>
-        <w:t xml:space="preserve"> </w:t>
-      </w:r>
-      <w:r>
-        <w:t xml:space="preserve">guided</w:t>
-      </w:r>
-      <w:r>
-        <w:t xml:space="preserve"> </w:t>
-      </w:r>
-      <w:r>
-        <w:t xml:space="preserve">treatment</w:t>
-      </w:r>
-      <w:r>
-        <w:t xml:space="preserve"> </w:t>
-      </w:r>
-      <w:r>
-        <w:t xml:space="preserve">condition,</w:t>
-      </w:r>
-      <w:r>
-        <w:t xml:space="preserve"> </w:t>
-      </w:r>
-      <w:r>
-        <w:t xml:space="preserve">at</w:t>
-      </w:r>
-      <w:r>
-        <w:t xml:space="preserve"> </w:t>
-      </w:r>
-      <w:r>
-        <w:t xml:space="preserve">follow-up,</w:t>
-      </w:r>
-      <w:r>
-        <w:t xml:space="preserve"> </w:t>
-      </w:r>
-      <w:r>
-        <w:t xml:space="preserve">large</w:t>
-      </w:r>
-      <w:r>
-        <w:t xml:space="preserve"> </w:t>
-      </w:r>
-      <w:r>
-        <w:t xml:space="preserve">effects</w:t>
-      </w:r>
-      <w:r>
-        <w:t xml:space="preserve"> </w:t>
-      </w:r>
-      <w:r>
-        <w:t xml:space="preserve">were</w:t>
-      </w:r>
-      <w:r>
-        <w:t xml:space="preserve"> </w:t>
-      </w:r>
-      <w:r>
-        <w:t xml:space="preserve">found</w:t>
-      </w:r>
-      <w:r>
-        <w:t xml:space="preserve"> </w:t>
-      </w:r>
-      <w:r>
-        <w:t xml:space="preserve">also</w:t>
-      </w:r>
-      <w:r>
-        <w:t xml:space="preserve"> </w:t>
-      </w:r>
-      <w:r>
-        <w:t xml:space="preserve">for</w:t>
+        <w:t xml:space="preserve">symptoms</w:t>
+      </w:r>
+      <w:r>
+        <w:t xml:space="preserve"> </w:t>
+      </w:r>
+      <w:r>
+        <w:t xml:space="preserve">of</w:t>
       </w:r>
       <w:r>
         <w:t xml:space="preserve"> </w:t>
@@ -1617,19 +1635,13 @@
         <w:t xml:space="preserve"> </w:t>
       </w:r>
       <w:r>
-        <w:t xml:space="preserve">We</w:t>
-      </w:r>
-      <w:r>
-        <w:t xml:space="preserve"> </w:t>
-      </w:r>
-      <w:r>
-        <w:t xml:space="preserve">found</w:t>
-      </w:r>
-      <w:r>
-        <w:t xml:space="preserve"> </w:t>
-      </w:r>
-      <w:r>
-        <w:t xml:space="preserve">that</w:t>
+        <w:t xml:space="preserve">In</w:t>
+      </w:r>
+      <w:r>
+        <w:t xml:space="preserve"> </w:t>
+      </w:r>
+      <w:r>
+        <w:t xml:space="preserve">general,</w:t>
       </w:r>
       <w:r>
         <w:t xml:space="preserve"> </w:t>
@@ -1689,7 +1701,67 @@
         <w:t xml:space="preserve"> </w:t>
       </w:r>
       <w:r>
-        <w:t xml:space="preserve">anxiety.</w:t>
+        <w:t xml:space="preserve">anxiety,</w:t>
+      </w:r>
+      <w:r>
+        <w:t xml:space="preserve"> </w:t>
+      </w:r>
+      <w:r>
+        <w:t xml:space="preserve">with</w:t>
+      </w:r>
+      <w:r>
+        <w:t xml:space="preserve"> </w:t>
+      </w:r>
+      <w:r>
+        <w:t xml:space="preserve">similar</w:t>
+      </w:r>
+      <w:r>
+        <w:t xml:space="preserve"> </w:t>
+      </w:r>
+      <w:r>
+        <w:t xml:space="preserve">effects</w:t>
+      </w:r>
+      <w:r>
+        <w:t xml:space="preserve"> </w:t>
+      </w:r>
+      <w:r>
+        <w:t xml:space="preserve">for</w:t>
+      </w:r>
+      <w:r>
+        <w:t xml:space="preserve"> </w:t>
+      </w:r>
+      <w:r>
+        <w:t xml:space="preserve">both</w:t>
+      </w:r>
+      <w:r>
+        <w:t xml:space="preserve"> </w:t>
+      </w:r>
+      <w:r>
+        <w:t xml:space="preserve">the</w:t>
+      </w:r>
+      <w:r>
+        <w:t xml:space="preserve"> </w:t>
+      </w:r>
+      <w:r>
+        <w:t xml:space="preserve">guided</w:t>
+      </w:r>
+      <w:r>
+        <w:t xml:space="preserve"> </w:t>
+      </w:r>
+      <w:r>
+        <w:t xml:space="preserve">and</w:t>
+      </w:r>
+      <w:r>
+        <w:t xml:space="preserve"> </w:t>
+      </w:r>
+      <w:r>
+        <w:t xml:space="preserve">unguided</w:t>
+      </w:r>
+      <w:r>
+        <w:t xml:space="preserve"> </w:t>
+      </w:r>
+      <w:r>
+        <w:t xml:space="preserve">conditions.</w:t>
       </w:r>
       <w:r>
         <w:t xml:space="preserve"> </w:t>

</xml_diff>

<commit_message>
adit conclusion in abstract
</commit_message>
<xml_diff>
--- a/r2fu-article.docx
+++ b/r2fu-article.docx
@@ -1912,6 +1912,36 @@
       </w:r>
       <w:r>
         <w:t xml:space="preserve">viability</w:t>
+      </w:r>
+      <w:r>
+        <w:t xml:space="preserve"> </w:t>
+      </w:r>
+      <w:r>
+        <w:t xml:space="preserve">of</w:t>
+      </w:r>
+      <w:r>
+        <w:t xml:space="preserve"> </w:t>
+      </w:r>
+      <w:r>
+        <w:t xml:space="preserve">the</w:t>
+      </w:r>
+      <w:r>
+        <w:t xml:space="preserve"> </w:t>
+      </w:r>
+      <w:r>
+        <w:t xml:space="preserve">assertiveness</w:t>
+      </w:r>
+      <w:r>
+        <w:t xml:space="preserve"> </w:t>
+      </w:r>
+      <w:r>
+        <w:t xml:space="preserve">construct</w:t>
+      </w:r>
+      <w:r>
+        <w:t xml:space="preserve"> </w:t>
+      </w:r>
+      <w:r>
+        <w:t xml:space="preserve">and</w:t>
       </w:r>
       <w:r>
         <w:t xml:space="preserve"> </w:t>
@@ -8509,7 +8539,7 @@
     </w:p>
     <w:bookmarkEnd w:id="51"/>
     <w:bookmarkEnd w:id="52"/>
-    <w:bookmarkStart w:id="57" w:name="orcid"/>
+    <w:bookmarkStart w:id="53" w:name="orcid"/>
     <w:p>
       <w:pPr>
         <w:pStyle w:val="Heading1"/>
@@ -8532,14 +8562,6 @@
       <w:r>
         <w:t xml:space="preserve"> </w:t>
       </w:r>
-      <w:hyperlink r:id="rId53">
-        <w:r>
-          <w:rPr>
-            <w:rStyle w:val="Hyperlink"/>
-          </w:rPr>
-          <w:t xml:space="preserve">https://orcid.org/0000-0001-6059-6668</w:t>
-        </w:r>
-      </w:hyperlink>
     </w:p>
     <w:p>
       <w:pPr>
@@ -8567,14 +8589,6 @@
       <w:r>
         <w:t xml:space="preserve"> </w:t>
       </w:r>
-      <w:hyperlink r:id="rId54">
-        <w:r>
-          <w:rPr>
-            <w:rStyle w:val="Hyperlink"/>
-          </w:rPr>
-          <w:t xml:space="preserve">https://orcid.org/0000-0002-8209-5351</w:t>
-        </w:r>
-      </w:hyperlink>
     </w:p>
     <w:p>
       <w:pPr>
@@ -8602,14 +8616,6 @@
       <w:r>
         <w:t xml:space="preserve"> </w:t>
       </w:r>
-      <w:hyperlink r:id="rId55">
-        <w:r>
-          <w:rPr>
-            <w:rStyle w:val="Hyperlink"/>
-          </w:rPr>
-          <w:t xml:space="preserve">https://orcid.org/0000-0003-4753-6745</w:t>
-        </w:r>
-      </w:hyperlink>
     </w:p>
     <w:p>
       <w:pPr>
@@ -8625,85 +8631,77 @@
       <w:r>
         <w:t xml:space="preserve"> </w:t>
       </w:r>
+    </w:p>
+    <w:bookmarkEnd w:id="53"/>
+    <w:bookmarkStart w:id="143" w:name="references"/>
+    <w:p>
+      <w:pPr>
+        <w:pStyle w:val="Heading1"/>
+      </w:pPr>
+      <w:r>
+        <w:t xml:space="preserve">References</w:t>
+      </w:r>
+    </w:p>
+    <w:bookmarkStart w:id="142" w:name="refs"/>
+    <w:bookmarkStart w:id="54" w:name="ref-alberti2017your"/>
+    <w:p>
+      <w:pPr>
+        <w:pStyle w:val="Bibliography"/>
+      </w:pPr>
+      <w:r>
+        <w:t xml:space="preserve">Alberti, R., Emmons, M., 2017.</w:t>
+      </w:r>
+      <w:r>
+        <w:t xml:space="preserve"> </w:t>
+      </w:r>
+      <w:r>
+        <w:t xml:space="preserve">Your perfect right: Assertiveness and equality in your life and relationships</w:t>
+      </w:r>
+      <w:r>
+        <w:t xml:space="preserve">. New Harbinger Publications, Oakland, CA.</w:t>
+      </w:r>
+    </w:p>
+    <w:bookmarkEnd w:id="54"/>
+    <w:bookmarkStart w:id="55" w:name="ref-alberti1974your"/>
+    <w:p>
+      <w:pPr>
+        <w:pStyle w:val="Bibliography"/>
+      </w:pPr>
+      <w:r>
+        <w:t xml:space="preserve">Alberti, R., Emmons, M., 1974.</w:t>
+      </w:r>
+      <w:r>
+        <w:t xml:space="preserve"> </w:t>
+      </w:r>
+      <w:r>
+        <w:t xml:space="preserve">Your perfect right</w:t>
+      </w:r>
+      <w:r>
+        <w:t xml:space="preserve">, 2nd ed. Impact, San Luis Obispo.</w:t>
+      </w:r>
+    </w:p>
+    <w:bookmarkEnd w:id="55"/>
+    <w:bookmarkStart w:id="57" w:name="ref-Andrews2018"/>
+    <w:p>
+      <w:pPr>
+        <w:pStyle w:val="Bibliography"/>
+      </w:pPr>
+      <w:r>
+        <w:t xml:space="preserve">Andrews, G., Basu, A., Cuijpers, P., Craske, M.G., McEvoy, P., English, C.L., Newby, J.M., 2018.</w:t>
+      </w:r>
+      <w:r>
+        <w:t xml:space="preserve"> </w:t>
+      </w:r>
+      <w:r>
+        <w:t xml:space="preserve">Computer therapy for the anxiety and depression disorders is effective, acceptable and practical health care: An updated meta-analysis</w:t>
+      </w:r>
+      <w:r>
+        <w:t xml:space="preserve">. Journal of Anxiety Disorders 55, 70–78.</w:t>
+      </w:r>
+      <w:r>
+        <w:t xml:space="preserve"> </w:t>
+      </w:r>
       <w:hyperlink r:id="rId56">
-        <w:r>
-          <w:rPr>
-            <w:rStyle w:val="Hyperlink"/>
-          </w:rPr>
-          <w:t xml:space="preserve">https://orcid.org/0000-0002-2172-8813</w:t>
-        </w:r>
-      </w:hyperlink>
-    </w:p>
-    <w:bookmarkEnd w:id="57"/>
-    <w:bookmarkStart w:id="147" w:name="references"/>
-    <w:p>
-      <w:pPr>
-        <w:pStyle w:val="Heading1"/>
-      </w:pPr>
-      <w:r>
-        <w:t xml:space="preserve">References</w:t>
-      </w:r>
-    </w:p>
-    <w:bookmarkStart w:id="146" w:name="refs"/>
-    <w:bookmarkStart w:id="58" w:name="ref-alberti2017your"/>
-    <w:p>
-      <w:pPr>
-        <w:pStyle w:val="Bibliography"/>
-      </w:pPr>
-      <w:r>
-        <w:t xml:space="preserve">Alberti, R., Emmons, M., 2017.</w:t>
-      </w:r>
-      <w:r>
-        <w:t xml:space="preserve"> </w:t>
-      </w:r>
-      <w:r>
-        <w:t xml:space="preserve">Your perfect right: Assertiveness and equality in your life and relationships</w:t>
-      </w:r>
-      <w:r>
-        <w:t xml:space="preserve">. New Harbinger Publications, Oakland, CA.</w:t>
-      </w:r>
-    </w:p>
-    <w:bookmarkEnd w:id="58"/>
-    <w:bookmarkStart w:id="59" w:name="ref-alberti1974your"/>
-    <w:p>
-      <w:pPr>
-        <w:pStyle w:val="Bibliography"/>
-      </w:pPr>
-      <w:r>
-        <w:t xml:space="preserve">Alberti, R., Emmons, M., 1974.</w:t>
-      </w:r>
-      <w:r>
-        <w:t xml:space="preserve"> </w:t>
-      </w:r>
-      <w:r>
-        <w:t xml:space="preserve">Your perfect right</w:t>
-      </w:r>
-      <w:r>
-        <w:t xml:space="preserve">, 2nd ed. Impact, San Luis Obispo.</w:t>
-      </w:r>
-    </w:p>
-    <w:bookmarkEnd w:id="59"/>
-    <w:bookmarkStart w:id="61" w:name="ref-Andrews2018"/>
-    <w:p>
-      <w:pPr>
-        <w:pStyle w:val="Bibliography"/>
-      </w:pPr>
-      <w:r>
-        <w:t xml:space="preserve">Andrews, G., Basu, A., Cuijpers, P., Craske, M.G., McEvoy, P., English, C.L., Newby, J.M., 2018.</w:t>
-      </w:r>
-      <w:r>
-        <w:t xml:space="preserve"> </w:t>
-      </w:r>
-      <w:r>
-        <w:t xml:space="preserve">Computer therapy for the anxiety and depression disorders is effective, acceptable and practical health care: An updated meta-analysis</w:t>
-      </w:r>
-      <w:r>
-        <w:t xml:space="preserve">. Journal of Anxiety Disorders 55, 70–78.</w:t>
-      </w:r>
-      <w:r>
-        <w:t xml:space="preserve"> </w:t>
-      </w:r>
-      <w:hyperlink r:id="rId60">
         <w:r>
           <w:rPr>
             <w:rStyle w:val="Hyperlink"/>
@@ -8712,8 +8710,8 @@
         </w:r>
       </w:hyperlink>
     </w:p>
-    <w:bookmarkEnd w:id="61"/>
-    <w:bookmarkStart w:id="63" w:name="ref-Antunez2020"/>
+    <w:bookmarkEnd w:id="57"/>
+    <w:bookmarkStart w:id="59" w:name="ref-Antunez2020"/>
     <w:p>
       <w:pPr>
         <w:pStyle w:val="Bibliography"/>
@@ -8724,7 +8722,7 @@
       <w:r>
         <w:t xml:space="preserve"> </w:t>
       </w:r>
-      <w:hyperlink r:id="rId62">
+      <w:hyperlink r:id="rId58">
         <w:r>
           <w:rPr>
             <w:rStyle w:val="Hyperlink"/>
@@ -8733,8 +8731,8 @@
         </w:r>
       </w:hyperlink>
     </w:p>
-    <w:bookmarkEnd w:id="63"/>
-    <w:bookmarkStart w:id="65" w:name="ref-Baker2015"/>
+    <w:bookmarkEnd w:id="59"/>
+    <w:bookmarkStart w:id="61" w:name="ref-Baker2015"/>
     <w:p>
       <w:pPr>
         <w:pStyle w:val="Bibliography"/>
@@ -8754,7 +8752,7 @@
       <w:r>
         <w:t xml:space="preserve"> </w:t>
       </w:r>
-      <w:hyperlink r:id="rId64">
+      <w:hyperlink r:id="rId60">
         <w:r>
           <w:rPr>
             <w:rStyle w:val="Hyperlink"/>
@@ -8763,8 +8761,8 @@
         </w:r>
       </w:hyperlink>
     </w:p>
-    <w:bookmarkEnd w:id="65"/>
-    <w:bookmarkStart w:id="67" w:name="ref-Baumeister2014a"/>
+    <w:bookmarkEnd w:id="61"/>
+    <w:bookmarkStart w:id="63" w:name="ref-Baumeister2014a"/>
     <w:p>
       <w:pPr>
         <w:pStyle w:val="Bibliography"/>
@@ -8784,7 +8782,7 @@
       <w:r>
         <w:t xml:space="preserve"> </w:t>
       </w:r>
-      <w:hyperlink r:id="rId66">
+      <w:hyperlink r:id="rId62">
         <w:r>
           <w:rPr>
             <w:rStyle w:val="Hyperlink"/>
@@ -8793,8 +8791,8 @@
         </w:r>
       </w:hyperlink>
     </w:p>
-    <w:bookmarkEnd w:id="67"/>
-    <w:bookmarkStart w:id="68" w:name="ref-beck1979cognitive"/>
+    <w:bookmarkEnd w:id="63"/>
+    <w:bookmarkStart w:id="64" w:name="ref-beck1979cognitive"/>
     <w:p>
       <w:pPr>
         <w:pStyle w:val="Bibliography"/>
@@ -8812,8 +8810,8 @@
         <w:t xml:space="preserve">, Guilford clinical psychology and psychotherapy series. Guilford Publications, New York, NY.</w:t>
       </w:r>
     </w:p>
-    <w:bookmarkEnd w:id="68"/>
-    <w:bookmarkStart w:id="70" w:name="ref-Carlbring2018"/>
+    <w:bookmarkEnd w:id="64"/>
+    <w:bookmarkStart w:id="66" w:name="ref-Carlbring2018"/>
     <w:p>
       <w:pPr>
         <w:pStyle w:val="Bibliography"/>
@@ -8833,7 +8831,7 @@
       <w:r>
         <w:t xml:space="preserve"> </w:t>
       </w:r>
-      <w:hyperlink r:id="rId69">
+      <w:hyperlink r:id="rId65">
         <w:r>
           <w:rPr>
             <w:rStyle w:val="Hyperlink"/>
@@ -8842,8 +8840,8 @@
         </w:r>
       </w:hyperlink>
     </w:p>
-    <w:bookmarkEnd w:id="70"/>
-    <w:bookmarkStart w:id="72" w:name="ref-Chambless2001"/>
+    <w:bookmarkEnd w:id="66"/>
+    <w:bookmarkStart w:id="68" w:name="ref-Chambless2001"/>
     <w:p>
       <w:pPr>
         <w:pStyle w:val="Bibliography"/>
@@ -8863,7 +8861,7 @@
       <w:r>
         <w:t xml:space="preserve"> </w:t>
       </w:r>
-      <w:hyperlink r:id="rId71">
+      <w:hyperlink r:id="rId67">
         <w:r>
           <w:rPr>
             <w:rStyle w:val="Hyperlink"/>
@@ -8872,8 +8870,8 @@
         </w:r>
       </w:hyperlink>
     </w:p>
-    <w:bookmarkEnd w:id="72"/>
-    <w:bookmarkStart w:id="74" w:name="ref-Ciarrochi2022"/>
+    <w:bookmarkEnd w:id="68"/>
+    <w:bookmarkStart w:id="70" w:name="ref-Ciarrochi2022"/>
     <w:p>
       <w:pPr>
         <w:pStyle w:val="Bibliography"/>
@@ -8884,7 +8882,7 @@
       <w:r>
         <w:t xml:space="preserve"> </w:t>
       </w:r>
-      <w:hyperlink r:id="rId73">
+      <w:hyperlink r:id="rId69">
         <w:r>
           <w:rPr>
             <w:rStyle w:val="Hyperlink"/>
@@ -8893,8 +8891,8 @@
         </w:r>
       </w:hyperlink>
     </w:p>
-    <w:bookmarkEnd w:id="74"/>
-    <w:bookmarkStart w:id="76" w:name="ref-Clark1986"/>
+    <w:bookmarkEnd w:id="70"/>
+    <w:bookmarkStart w:id="72" w:name="ref-Clark1986"/>
     <w:p>
       <w:pPr>
         <w:pStyle w:val="Bibliography"/>
@@ -8914,7 +8912,7 @@
       <w:r>
         <w:t xml:space="preserve"> </w:t>
       </w:r>
-      <w:hyperlink r:id="rId75">
+      <w:hyperlink r:id="rId71">
         <w:r>
           <w:rPr>
             <w:rStyle w:val="Hyperlink"/>
@@ -8923,8 +8921,8 @@
         </w:r>
       </w:hyperlink>
     </w:p>
-    <w:bookmarkEnd w:id="76"/>
-    <w:bookmarkStart w:id="77" w:name="ref-clark1995cognitive"/>
+    <w:bookmarkEnd w:id="72"/>
+    <w:bookmarkStart w:id="73" w:name="ref-clark1995cognitive"/>
     <w:p>
       <w:pPr>
         <w:pStyle w:val="Bibliography"/>
@@ -8942,8 +8940,8 @@
         <w:t xml:space="preserve">, in: Heimberg, R.G., Liebowitz, M.R., Hope, D.A., Schneier, F.R. (Eds.), Social Phobia: Diagnosis, Assessment, and Treatment. The Guilford Press, New York, NY, pp. 22–23.</w:t>
       </w:r>
     </w:p>
-    <w:bookmarkEnd w:id="77"/>
-    <w:bookmarkStart w:id="79" w:name="ref-R-clinicalsignificance"/>
+    <w:bookmarkEnd w:id="73"/>
+    <w:bookmarkStart w:id="75" w:name="ref-R-clinicalsignificance"/>
     <w:p>
       <w:pPr>
         <w:pStyle w:val="Bibliography"/>
@@ -8954,7 +8952,7 @@
       <w:r>
         <w:t xml:space="preserve"> </w:t>
       </w:r>
-      <w:hyperlink r:id="rId78">
+      <w:hyperlink r:id="rId74">
         <w:r>
           <w:rPr>
             <w:rStyle w:val="Hyperlink"/>
@@ -8966,8 +8964,8 @@
         <w:t xml:space="preserve">.</w:t>
       </w:r>
     </w:p>
-    <w:bookmarkEnd w:id="79"/>
-    <w:bookmarkStart w:id="80" w:name="ref-cohen1988statistical"/>
+    <w:bookmarkEnd w:id="75"/>
+    <w:bookmarkStart w:id="76" w:name="ref-cohen1988statistical"/>
     <w:p>
       <w:pPr>
         <w:pStyle w:val="Bibliography"/>
@@ -8976,8 +8974,8 @@
         <w:t xml:space="preserve">Cohen, J., 1988. Statistical power analysis for the behavioral sciences (revised ed.).</w:t>
       </w:r>
     </w:p>
-    <w:bookmarkEnd w:id="80"/>
-    <w:bookmarkStart w:id="82" w:name="ref-Craske2008"/>
+    <w:bookmarkEnd w:id="76"/>
+    <w:bookmarkStart w:id="78" w:name="ref-Craske2008"/>
     <w:p>
       <w:pPr>
         <w:pStyle w:val="Bibliography"/>
@@ -8997,7 +8995,7 @@
       <w:r>
         <w:t xml:space="preserve"> </w:t>
       </w:r>
-      <w:hyperlink r:id="rId81">
+      <w:hyperlink r:id="rId77">
         <w:r>
           <w:rPr>
             <w:rStyle w:val="Hyperlink"/>
@@ -9006,8 +9004,8 @@
         </w:r>
       </w:hyperlink>
     </w:p>
-    <w:bookmarkEnd w:id="82"/>
-    <w:bookmarkStart w:id="84" w:name="ref-Cuijpers2016"/>
+    <w:bookmarkEnd w:id="78"/>
+    <w:bookmarkStart w:id="80" w:name="ref-Cuijpers2016"/>
     <w:p>
       <w:pPr>
         <w:pStyle w:val="Bibliography"/>
@@ -9018,7 +9016,7 @@
       <w:r>
         <w:t xml:space="preserve"> </w:t>
       </w:r>
-      <w:hyperlink r:id="rId83">
+      <w:hyperlink r:id="rId79">
         <w:r>
           <w:rPr>
             <w:rStyle w:val="Hyperlink"/>
@@ -9027,8 +9025,8 @@
         </w:r>
       </w:hyperlink>
     </w:p>
-    <w:bookmarkEnd w:id="84"/>
-    <w:bookmarkStart w:id="86" w:name="ref-Day2013"/>
+    <w:bookmarkEnd w:id="80"/>
+    <w:bookmarkStart w:id="82" w:name="ref-Day2013"/>
     <w:p>
       <w:pPr>
         <w:pStyle w:val="Bibliography"/>
@@ -9048,7 +9046,7 @@
       <w:r>
         <w:t xml:space="preserve"> </w:t>
       </w:r>
-      <w:hyperlink r:id="rId85">
+      <w:hyperlink r:id="rId81">
         <w:r>
           <w:rPr>
             <w:rStyle w:val="Hyperlink"/>
@@ -9057,8 +9055,8 @@
         </w:r>
       </w:hyperlink>
     </w:p>
-    <w:bookmarkEnd w:id="86"/>
-    <w:bookmarkStart w:id="87" w:name="ref-fensterheim1975don"/>
+    <w:bookmarkEnd w:id="82"/>
+    <w:bookmarkStart w:id="83" w:name="ref-fensterheim1975don"/>
     <w:p>
       <w:pPr>
         <w:pStyle w:val="Bibliography"/>
@@ -9076,8 +9074,8 @@
         <w:t xml:space="preserve">. Dell Publishing Company, New York, NY.</w:t>
       </w:r>
     </w:p>
-    <w:bookmarkEnd w:id="87"/>
-    <w:bookmarkStart w:id="89" w:name="ref-Fledderus2012"/>
+    <w:bookmarkEnd w:id="83"/>
+    <w:bookmarkStart w:id="85" w:name="ref-Fledderus2012"/>
     <w:p>
       <w:pPr>
         <w:pStyle w:val="Bibliography"/>
@@ -9088,7 +9086,7 @@
       <w:r>
         <w:t xml:space="preserve"> </w:t>
       </w:r>
-      <w:hyperlink r:id="rId88">
+      <w:hyperlink r:id="rId84">
         <w:r>
           <w:rPr>
             <w:rStyle w:val="Hyperlink"/>
@@ -9097,8 +9095,8 @@
         </w:r>
       </w:hyperlink>
     </w:p>
-    <w:bookmarkEnd w:id="89"/>
-    <w:bookmarkStart w:id="91" w:name="ref-Fresco2001"/>
+    <w:bookmarkEnd w:id="85"/>
+    <w:bookmarkStart w:id="87" w:name="ref-Fresco2001"/>
     <w:p>
       <w:pPr>
         <w:pStyle w:val="Bibliography"/>
@@ -9118,7 +9116,7 @@
       <w:r>
         <w:t xml:space="preserve"> </w:t>
       </w:r>
-      <w:hyperlink r:id="rId90">
+      <w:hyperlink r:id="rId86">
         <w:r>
           <w:rPr>
             <w:rStyle w:val="Hyperlink"/>
@@ -9127,8 +9125,8 @@
         </w:r>
       </w:hyperlink>
     </w:p>
-    <w:bookmarkEnd w:id="91"/>
-    <w:bookmarkStart w:id="93" w:name="ref-Furukawa2014"/>
+    <w:bookmarkEnd w:id="87"/>
+    <w:bookmarkStart w:id="89" w:name="ref-Furukawa2014"/>
     <w:p>
       <w:pPr>
         <w:pStyle w:val="Bibliography"/>
@@ -9139,7 +9137,7 @@
       <w:r>
         <w:t xml:space="preserve"> </w:t>
       </w:r>
-      <w:hyperlink r:id="rId92">
+      <w:hyperlink r:id="rId88">
         <w:r>
           <w:rPr>
             <w:rStyle w:val="Hyperlink"/>
@@ -9148,8 +9146,8 @@
         </w:r>
       </w:hyperlink>
     </w:p>
-    <w:bookmarkEnd w:id="93"/>
-    <w:bookmarkStart w:id="94" w:name="ref-gambrill1975assertion"/>
+    <w:bookmarkEnd w:id="89"/>
+    <w:bookmarkStart w:id="90" w:name="ref-gambrill1975assertion"/>
     <w:p>
       <w:pPr>
         <w:pStyle w:val="Bibliography"/>
@@ -9167,8 +9165,8 @@
         <w:t xml:space="preserve">. Behavior Therapy 6, 550–561.</w:t>
       </w:r>
     </w:p>
-    <w:bookmarkEnd w:id="94"/>
-    <w:bookmarkStart w:id="95" w:name="ref-RandomOrg"/>
+    <w:bookmarkEnd w:id="90"/>
+    <w:bookmarkStart w:id="91" w:name="ref-RandomOrg"/>
     <w:p>
       <w:pPr>
         <w:pStyle w:val="Bibliography"/>
@@ -9189,8 +9187,8 @@
         <w:t xml:space="preserve">True random number service. [online].</w:t>
       </w:r>
     </w:p>
-    <w:bookmarkEnd w:id="95"/>
-    <w:bookmarkStart w:id="97" w:name="ref-Hayes2004a"/>
+    <w:bookmarkEnd w:id="91"/>
+    <w:bookmarkStart w:id="93" w:name="ref-Hayes2004a"/>
     <w:p>
       <w:pPr>
         <w:pStyle w:val="Bibliography"/>
@@ -9210,7 +9208,7 @@
       <w:r>
         <w:t xml:space="preserve"> </w:t>
       </w:r>
-      <w:hyperlink r:id="rId96">
+      <w:hyperlink r:id="rId92">
         <w:r>
           <w:rPr>
             <w:rStyle w:val="Hyperlink"/>
@@ -9219,8 +9217,8 @@
         </w:r>
       </w:hyperlink>
     </w:p>
-    <w:bookmarkEnd w:id="97"/>
-    <w:bookmarkStart w:id="98" w:name="ref-Hull1978"/>
+    <w:bookmarkEnd w:id="93"/>
+    <w:bookmarkStart w:id="94" w:name="ref-Hull1978"/>
     <w:p>
       <w:pPr>
         <w:pStyle w:val="Bibliography"/>
@@ -9229,8 +9227,8 @@
         <w:t xml:space="preserve">Hull, D.B., Hull, J.H., 1978. Rathus assertiveness schedule: Normative and factor-analytic data, BEHAVIOR THERAPY.</w:t>
       </w:r>
     </w:p>
-    <w:bookmarkEnd w:id="98"/>
-    <w:bookmarkStart w:id="99" w:name="ref-Jacobson1991"/>
+    <w:bookmarkEnd w:id="94"/>
+    <w:bookmarkStart w:id="95" w:name="ref-Jacobson1991"/>
     <w:p>
       <w:pPr>
         <w:pStyle w:val="Bibliography"/>
@@ -9248,8 +9246,8 @@
         <w:t xml:space="preserve">. Journal of Consulting and Clinical Psychology 59, 12–19.</w:t>
       </w:r>
     </w:p>
-    <w:bookmarkEnd w:id="99"/>
-    <w:bookmarkStart w:id="101" w:name="ref-Kroenke2010"/>
+    <w:bookmarkEnd w:id="95"/>
+    <w:bookmarkStart w:id="97" w:name="ref-Kroenke2010"/>
     <w:p>
       <w:pPr>
         <w:pStyle w:val="Bibliography"/>
@@ -9269,7 +9267,7 @@
       <w:r>
         <w:t xml:space="preserve"> </w:t>
       </w:r>
-      <w:hyperlink r:id="rId100">
+      <w:hyperlink r:id="rId96">
         <w:r>
           <w:rPr>
             <w:rStyle w:val="Hyperlink"/>
@@ -9278,8 +9276,8 @@
         </w:r>
       </w:hyperlink>
     </w:p>
-    <w:bookmarkEnd w:id="101"/>
-    <w:bookmarkStart w:id="103" w:name="ref-R-lmerTest"/>
+    <w:bookmarkEnd w:id="97"/>
+    <w:bookmarkStart w:id="99" w:name="ref-R-lmerTest"/>
     <w:p>
       <w:pPr>
         <w:pStyle w:val="Bibliography"/>
@@ -9290,7 +9288,7 @@
       <w:r>
         <w:t xml:space="preserve"> </w:t>
       </w:r>
-      <w:hyperlink r:id="rId102">
+      <w:hyperlink r:id="rId98">
         <w:r>
           <w:rPr>
             <w:rStyle w:val="Hyperlink"/>
@@ -9302,8 +9300,8 @@
         <w:t xml:space="preserve">.</w:t>
       </w:r>
     </w:p>
-    <w:bookmarkEnd w:id="103"/>
-    <w:bookmarkStart w:id="105" w:name="ref-R-emmeans"/>
+    <w:bookmarkEnd w:id="99"/>
+    <w:bookmarkStart w:id="101" w:name="ref-R-emmeans"/>
     <w:p>
       <w:pPr>
         <w:pStyle w:val="Bibliography"/>
@@ -9314,7 +9312,7 @@
       <w:r>
         <w:t xml:space="preserve"> </w:t>
       </w:r>
-      <w:hyperlink r:id="rId104">
+      <w:hyperlink r:id="rId100">
         <w:r>
           <w:rPr>
             <w:rStyle w:val="Hyperlink"/>
@@ -9326,8 +9324,8 @@
         <w:t xml:space="preserve">.</w:t>
       </w:r>
     </w:p>
-    <w:bookmarkEnd w:id="105"/>
-    <w:bookmarkStart w:id="107" w:name="ref-Lindner2015"/>
+    <w:bookmarkEnd w:id="101"/>
+    <w:bookmarkStart w:id="103" w:name="ref-Lindner2015"/>
     <w:p>
       <w:pPr>
         <w:pStyle w:val="Bibliography"/>
@@ -9338,7 +9336,7 @@
       <w:r>
         <w:t xml:space="preserve"> </w:t>
       </w:r>
-      <w:hyperlink r:id="rId106">
+      <w:hyperlink r:id="rId102">
         <w:r>
           <w:rPr>
             <w:rStyle w:val="Hyperlink"/>
@@ -9347,8 +9345,8 @@
         </w:r>
       </w:hyperlink>
     </w:p>
-    <w:bookmarkEnd w:id="107"/>
-    <w:bookmarkStart w:id="108" w:name="ref-linehan1993skills"/>
+    <w:bookmarkEnd w:id="103"/>
+    <w:bookmarkStart w:id="104" w:name="ref-linehan1993skills"/>
     <w:p>
       <w:pPr>
         <w:pStyle w:val="Bibliography"/>
@@ -9357,8 +9355,8 @@
         <w:t xml:space="preserve">Linehan, M.M., 1993. Skills training manual for treating borderline personality disorder. The Guilford Press.</w:t>
       </w:r>
     </w:p>
-    <w:bookmarkEnd w:id="108"/>
-    <w:bookmarkStart w:id="110" w:name="ref-LINEHAN1979"/>
+    <w:bookmarkEnd w:id="104"/>
+    <w:bookmarkStart w:id="106" w:name="ref-LINEHAN1979"/>
     <w:p>
       <w:pPr>
         <w:pStyle w:val="Bibliography"/>
@@ -9378,7 +9376,7 @@
       <w:r>
         <w:t xml:space="preserve"> </w:t>
       </w:r>
-      <w:hyperlink r:id="rId109">
+      <w:hyperlink r:id="rId105">
         <w:r>
           <w:rPr>
             <w:rStyle w:val="Hyperlink"/>
@@ -9387,8 +9385,8 @@
         </w:r>
       </w:hyperlink>
     </w:p>
-    <w:bookmarkEnd w:id="110"/>
-    <w:bookmarkStart w:id="112" w:name="ref-R-ggeffects"/>
+    <w:bookmarkEnd w:id="106"/>
+    <w:bookmarkStart w:id="108" w:name="ref-R-ggeffects"/>
     <w:p>
       <w:pPr>
         <w:pStyle w:val="Bibliography"/>
@@ -9408,7 +9406,7 @@
       <w:r>
         <w:t xml:space="preserve"> </w:t>
       </w:r>
-      <w:hyperlink r:id="rId111">
+      <w:hyperlink r:id="rId107">
         <w:r>
           <w:rPr>
             <w:rStyle w:val="Hyperlink"/>
@@ -9417,8 +9415,8 @@
         </w:r>
       </w:hyperlink>
     </w:p>
-    <w:bookmarkEnd w:id="112"/>
-    <w:bookmarkStart w:id="114" w:name="ref-R-performance"/>
+    <w:bookmarkEnd w:id="108"/>
+    <w:bookmarkStart w:id="110" w:name="ref-R-performance"/>
     <w:p>
       <w:pPr>
         <w:pStyle w:val="Bibliography"/>
@@ -9429,7 +9427,7 @@
       <w:r>
         <w:t xml:space="preserve"> </w:t>
       </w:r>
-      <w:hyperlink r:id="rId113">
+      <w:hyperlink r:id="rId109">
         <w:r>
           <w:rPr>
             <w:rStyle w:val="Hyperlink"/>
@@ -9441,8 +9439,8 @@
         <w:t xml:space="preserve">.</w:t>
       </w:r>
     </w:p>
-    <w:bookmarkEnd w:id="114"/>
-    <w:bookmarkStart w:id="116" w:name="ref-Lundgren2016"/>
+    <w:bookmarkEnd w:id="110"/>
+    <w:bookmarkStart w:id="112" w:name="ref-Lundgren2016"/>
     <w:p>
       <w:pPr>
         <w:pStyle w:val="Bibliography"/>
@@ -9453,7 +9451,7 @@
       <w:r>
         <w:t xml:space="preserve"> </w:t>
       </w:r>
-      <w:hyperlink r:id="rId115">
+      <w:hyperlink r:id="rId111">
         <w:r>
           <w:rPr>
             <w:rStyle w:val="Hyperlink"/>
@@ -9462,8 +9460,8 @@
         </w:r>
       </w:hyperlink>
     </w:p>
-    <w:bookmarkEnd w:id="116"/>
-    <w:bookmarkStart w:id="118" w:name="ref-michel2008"/>
+    <w:bookmarkEnd w:id="112"/>
+    <w:bookmarkStart w:id="114" w:name="ref-michel2008"/>
     <w:p>
       <w:pPr>
         <w:pStyle w:val="Bibliography"/>
@@ -9474,7 +9472,7 @@
       <w:r>
         <w:t xml:space="preserve"> </w:t>
       </w:r>
-      <w:hyperlink r:id="rId117">
+      <w:hyperlink r:id="rId113">
         <w:r>
           <w:rPr>
             <w:rStyle w:val="Hyperlink"/>
@@ -9486,8 +9484,8 @@
         <w:t xml:space="preserve">.</w:t>
       </w:r>
     </w:p>
-    <w:bookmarkEnd w:id="118"/>
-    <w:bookmarkStart w:id="120" w:name="ref-Mitamura2018"/>
+    <w:bookmarkEnd w:id="114"/>
+    <w:bookmarkStart w:id="116" w:name="ref-Mitamura2018"/>
     <w:p>
       <w:pPr>
         <w:pStyle w:val="Bibliography"/>
@@ -9507,7 +9505,7 @@
       <w:r>
         <w:t xml:space="preserve"> </w:t>
       </w:r>
-      <w:hyperlink r:id="rId119">
+      <w:hyperlink r:id="rId115">
         <w:r>
           <w:rPr>
             <w:rStyle w:val="Hyperlink"/>
@@ -9516,8 +9514,8 @@
         </w:r>
       </w:hyperlink>
     </w:p>
-    <w:bookmarkEnd w:id="120"/>
-    <w:bookmarkStart w:id="121" w:name="ref-ost2006tillampad"/>
+    <w:bookmarkEnd w:id="116"/>
+    <w:bookmarkStart w:id="117" w:name="ref-ost2006tillampad"/>
     <w:p>
       <w:pPr>
         <w:pStyle w:val="Bibliography"/>
@@ -9550,8 +9548,8 @@
         <w:t xml:space="preserve">st, Stockholm.</w:t>
       </w:r>
     </w:p>
-    <w:bookmarkEnd w:id="121"/>
-    <w:bookmarkStart w:id="122" w:name="ref-powell2017mental"/>
+    <w:bookmarkEnd w:id="117"/>
+    <w:bookmarkStart w:id="118" w:name="ref-powell2017mental"/>
     <w:p>
       <w:pPr>
         <w:pStyle w:val="Bibliography"/>
@@ -9569,8 +9567,8 @@
         <w:t xml:space="preserve">. Routledge, Abingdon-on-Thames,England, UK.</w:t>
       </w:r>
     </w:p>
-    <w:bookmarkEnd w:id="122"/>
-    <w:bookmarkStart w:id="124" w:name="ref-Rathus1973"/>
+    <w:bookmarkEnd w:id="118"/>
+    <w:bookmarkStart w:id="120" w:name="ref-Rathus1973"/>
     <w:p>
       <w:pPr>
         <w:pStyle w:val="Bibliography"/>
@@ -9590,7 +9588,7 @@
       <w:r>
         <w:t xml:space="preserve"> </w:t>
       </w:r>
-      <w:hyperlink r:id="rId123">
+      <w:hyperlink r:id="rId119">
         <w:r>
           <w:rPr>
             <w:rStyle w:val="Hyperlink"/>
@@ -9599,8 +9597,8 @@
         </w:r>
       </w:hyperlink>
     </w:p>
-    <w:bookmarkEnd w:id="124"/>
-    <w:bookmarkStart w:id="126" w:name="ref-Rozental2015"/>
+    <w:bookmarkEnd w:id="120"/>
+    <w:bookmarkStart w:id="122" w:name="ref-Rozental2015"/>
     <w:p>
       <w:pPr>
         <w:pStyle w:val="Bibliography"/>
@@ -9620,7 +9618,7 @@
       <w:r>
         <w:t xml:space="preserve"> </w:t>
       </w:r>
-      <w:hyperlink r:id="rId125">
+      <w:hyperlink r:id="rId121">
         <w:r>
           <w:rPr>
             <w:rStyle w:val="Hyperlink"/>
@@ -9629,8 +9627,8 @@
         </w:r>
       </w:hyperlink>
     </w:p>
-    <w:bookmarkEnd w:id="126"/>
-    <w:bookmarkStart w:id="128" w:name="ref-Rozental2017"/>
+    <w:bookmarkEnd w:id="122"/>
+    <w:bookmarkStart w:id="124" w:name="ref-Rozental2017"/>
     <w:p>
       <w:pPr>
         <w:pStyle w:val="Bibliography"/>
@@ -9650,7 +9648,7 @@
       <w:r>
         <w:t xml:space="preserve"> </w:t>
       </w:r>
-      <w:hyperlink r:id="rId127">
+      <w:hyperlink r:id="rId123">
         <w:r>
           <w:rPr>
             <w:rStyle w:val="Hyperlink"/>
@@ -9659,8 +9657,8 @@
         </w:r>
       </w:hyperlink>
     </w:p>
-    <w:bookmarkEnd w:id="128"/>
-    <w:bookmarkStart w:id="129" w:name="ref-salter1949conditioned"/>
+    <w:bookmarkEnd w:id="124"/>
+    <w:bookmarkStart w:id="125" w:name="ref-salter1949conditioned"/>
     <w:p>
       <w:pPr>
         <w:pStyle w:val="Bibliography"/>
@@ -9678,8 +9676,8 @@
         <w:t xml:space="preserve">. NY: Capricorn 106.</w:t>
       </w:r>
     </w:p>
-    <w:bookmarkEnd w:id="129"/>
-    <w:bookmarkStart w:id="130" w:name="ref-sealed"/>
+    <w:bookmarkEnd w:id="125"/>
+    <w:bookmarkStart w:id="126" w:name="ref-sealed"/>
     <w:p>
       <w:pPr>
         <w:pStyle w:val="Bibliography"/>
@@ -9697,8 +9695,8 @@
         <w:t xml:space="preserve">.</w:t>
       </w:r>
     </w:p>
-    <w:bookmarkEnd w:id="130"/>
-    <w:bookmarkStart w:id="132" w:name="ref-Sigler2008"/>
+    <w:bookmarkEnd w:id="126"/>
+    <w:bookmarkStart w:id="128" w:name="ref-Sigler2008"/>
     <w:p>
       <w:pPr>
         <w:pStyle w:val="Bibliography"/>
@@ -9709,7 +9707,7 @@
       <w:r>
         <w:t xml:space="preserve"> </w:t>
       </w:r>
-      <w:hyperlink r:id="rId131">
+      <w:hyperlink r:id="rId127">
         <w:r>
           <w:rPr>
             <w:rStyle w:val="Hyperlink"/>
@@ -9718,8 +9716,8 @@
         </w:r>
       </w:hyperlink>
     </w:p>
-    <w:bookmarkEnd w:id="132"/>
-    <w:bookmarkStart w:id="133" w:name="ref-smith1975say"/>
+    <w:bookmarkEnd w:id="128"/>
+    <w:bookmarkStart w:id="129" w:name="ref-smith1975say"/>
     <w:p>
       <w:pPr>
         <w:pStyle w:val="Bibliography"/>
@@ -9737,8 +9735,8 @@
         <w:t xml:space="preserve">. Bantam.</w:t>
       </w:r>
     </w:p>
-    <w:bookmarkEnd w:id="133"/>
-    <w:bookmarkStart w:id="135" w:name="ref-Speed2018a"/>
+    <w:bookmarkEnd w:id="129"/>
+    <w:bookmarkStart w:id="131" w:name="ref-Speed2018a"/>
     <w:p>
       <w:pPr>
         <w:pStyle w:val="Bibliography"/>
@@ -9758,7 +9756,7 @@
       <w:r>
         <w:t xml:space="preserve"> </w:t>
       </w:r>
-      <w:hyperlink r:id="rId134">
+      <w:hyperlink r:id="rId130">
         <w:r>
           <w:rPr>
             <w:rStyle w:val="Hyperlink"/>
@@ -9767,8 +9765,8 @@
         </w:r>
       </w:hyperlink>
     </w:p>
-    <w:bookmarkEnd w:id="135"/>
-    <w:bookmarkStart w:id="137" w:name="ref-Kroenke2006"/>
+    <w:bookmarkEnd w:id="131"/>
+    <w:bookmarkStart w:id="133" w:name="ref-Kroenke2006"/>
     <w:p>
       <w:pPr>
         <w:pStyle w:val="Bibliography"/>
@@ -9788,7 +9786,7 @@
       <w:r>
         <w:t xml:space="preserve"> </w:t>
       </w:r>
-      <w:hyperlink r:id="rId136">
+      <w:hyperlink r:id="rId132">
         <w:r>
           <w:rPr>
             <w:rStyle w:val="Hyperlink"/>
@@ -9797,8 +9795,8 @@
         </w:r>
       </w:hyperlink>
     </w:p>
-    <w:bookmarkEnd w:id="137"/>
-    <w:bookmarkStart w:id="139" w:name="ref-Thompson2011"/>
+    <w:bookmarkEnd w:id="133"/>
+    <w:bookmarkStart w:id="135" w:name="ref-Thompson2011"/>
     <w:p>
       <w:pPr>
         <w:pStyle w:val="Bibliography"/>
@@ -9818,7 +9816,7 @@
       <w:r>
         <w:t xml:space="preserve"> </w:t>
       </w:r>
-      <w:hyperlink r:id="rId138">
+      <w:hyperlink r:id="rId134">
         <w:r>
           <w:rPr>
             <w:rStyle w:val="Hyperlink"/>
@@ -9827,8 +9825,8 @@
         </w:r>
       </w:hyperlink>
     </w:p>
-    <w:bookmarkEnd w:id="139"/>
-    <w:bookmarkStart w:id="141" w:name="ref-Vagos2019"/>
+    <w:bookmarkEnd w:id="135"/>
+    <w:bookmarkStart w:id="137" w:name="ref-Vagos2019"/>
     <w:p>
       <w:pPr>
         <w:pStyle w:val="Bibliography"/>
@@ -9848,7 +9846,7 @@
       <w:r>
         <w:t xml:space="preserve"> </w:t>
       </w:r>
-      <w:hyperlink r:id="rId140">
+      <w:hyperlink r:id="rId136">
         <w:r>
           <w:rPr>
             <w:rStyle w:val="Hyperlink"/>
@@ -9857,76 +9855,76 @@
         </w:r>
       </w:hyperlink>
     </w:p>
+    <w:bookmarkEnd w:id="137"/>
+    <w:bookmarkStart w:id="138" w:name="ref-Wilson2010"/>
+    <w:p>
+      <w:pPr>
+        <w:pStyle w:val="Bibliography"/>
+      </w:pPr>
+      <w:r>
+        <w:t xml:space="preserve">Wilson, K.G., Sandoz, E.K., Kitchens, J., Roberts, M., 2010. The valued living questionnaire: Defining and measuring valued action within a behavioral framework, The Psychological Record.</w:t>
+      </w:r>
+    </w:p>
+    <w:bookmarkEnd w:id="138"/>
+    <w:bookmarkStart w:id="139" w:name="ref-wolpe1990practice"/>
+    <w:p>
+      <w:pPr>
+        <w:pStyle w:val="Bibliography"/>
+      </w:pPr>
+      <w:r>
+        <w:t xml:space="preserve">Wolpe, J., 1990.</w:t>
+      </w:r>
+      <w:r>
+        <w:t xml:space="preserve"> </w:t>
+      </w:r>
+      <w:r>
+        <w:t xml:space="preserve">The practice of behavior therapy</w:t>
+      </w:r>
+      <w:r>
+        <w:t xml:space="preserve">. Pergamon Press, Oxford, UK.</w:t>
+      </w:r>
+    </w:p>
+    <w:bookmarkEnd w:id="139"/>
+    <w:bookmarkStart w:id="140" w:name="ref-Wolpe1952"/>
+    <w:p>
+      <w:pPr>
+        <w:pStyle w:val="Bibliography"/>
+      </w:pPr>
+      <w:r>
+        <w:t xml:space="preserve">Wolpe, J., 1952.</w:t>
+      </w:r>
+      <w:r>
+        <w:t xml:space="preserve"> </w:t>
+      </w:r>
+      <w:r>
+        <w:t xml:space="preserve">Objective Psychotherapy of the neuroses</w:t>
+      </w:r>
+      <w:r>
+        <w:t xml:space="preserve">. South African Medical Journal 20, 825–829.</w:t>
+      </w:r>
+    </w:p>
+    <w:bookmarkEnd w:id="140"/>
+    <w:bookmarkStart w:id="141" w:name="ref-Wolpe1966"/>
+    <w:p>
+      <w:pPr>
+        <w:pStyle w:val="Bibliography"/>
+      </w:pPr>
+      <w:r>
+        <w:t xml:space="preserve">Wolpe, J., Lazarus, A.A., 1966.</w:t>
+      </w:r>
+      <w:r>
+        <w:t xml:space="preserve"> </w:t>
+      </w:r>
+      <w:r>
+        <w:t xml:space="preserve">Behavior therapy techniques: A guide to the treatment of neuroses</w:t>
+      </w:r>
+      <w:r>
+        <w:t xml:space="preserve">, The commonwealth and international library. Mental health and social medicine division. Pergamon Press, Elmsford, NY.</w:t>
+      </w:r>
+    </w:p>
     <w:bookmarkEnd w:id="141"/>
-    <w:bookmarkStart w:id="142" w:name="ref-Wilson2010"/>
-    <w:p>
-      <w:pPr>
-        <w:pStyle w:val="Bibliography"/>
-      </w:pPr>
-      <w:r>
-        <w:t xml:space="preserve">Wilson, K.G., Sandoz, E.K., Kitchens, J., Roberts, M., 2010. The valued living questionnaire: Defining and measuring valued action within a behavioral framework, The Psychological Record.</w:t>
-      </w:r>
-    </w:p>
     <w:bookmarkEnd w:id="142"/>
-    <w:bookmarkStart w:id="143" w:name="ref-wolpe1990practice"/>
-    <w:p>
-      <w:pPr>
-        <w:pStyle w:val="Bibliography"/>
-      </w:pPr>
-      <w:r>
-        <w:t xml:space="preserve">Wolpe, J., 1990.</w:t>
-      </w:r>
-      <w:r>
-        <w:t xml:space="preserve"> </w:t>
-      </w:r>
-      <w:r>
-        <w:t xml:space="preserve">The practice of behavior therapy</w:t>
-      </w:r>
-      <w:r>
-        <w:t xml:space="preserve">. Pergamon Press, Oxford, UK.</w:t>
-      </w:r>
-    </w:p>
     <w:bookmarkEnd w:id="143"/>
-    <w:bookmarkStart w:id="144" w:name="ref-Wolpe1952"/>
-    <w:p>
-      <w:pPr>
-        <w:pStyle w:val="Bibliography"/>
-      </w:pPr>
-      <w:r>
-        <w:t xml:space="preserve">Wolpe, J., 1952.</w:t>
-      </w:r>
-      <w:r>
-        <w:t xml:space="preserve"> </w:t>
-      </w:r>
-      <w:r>
-        <w:t xml:space="preserve">Objective Psychotherapy of the neuroses</w:t>
-      </w:r>
-      <w:r>
-        <w:t xml:space="preserve">. South African Medical Journal 20, 825–829.</w:t>
-      </w:r>
-    </w:p>
-    <w:bookmarkEnd w:id="144"/>
-    <w:bookmarkStart w:id="145" w:name="ref-Wolpe1966"/>
-    <w:p>
-      <w:pPr>
-        <w:pStyle w:val="Bibliography"/>
-      </w:pPr>
-      <w:r>
-        <w:t xml:space="preserve">Wolpe, J., Lazarus, A.A., 1966.</w:t>
-      </w:r>
-      <w:r>
-        <w:t xml:space="preserve"> </w:t>
-      </w:r>
-      <w:r>
-        <w:t xml:space="preserve">Behavior therapy techniques: A guide to the treatment of neuroses</w:t>
-      </w:r>
-      <w:r>
-        <w:t xml:space="preserve">, The commonwealth and international library. Mental health and social medicine division. Pergamon Press, Elmsford, NY.</w:t>
-      </w:r>
-    </w:p>
-    <w:bookmarkEnd w:id="145"/>
-    <w:bookmarkEnd w:id="146"/>
-    <w:bookmarkEnd w:id="147"/>
     <w:sectPr/>
   </w:body>
 </w:document>

</xml_diff>

<commit_message>
add journal to title page
</commit_message>
<xml_diff>
--- a/r2fu-article.docx
+++ b/r2fu-article.docx
@@ -3387,7 +3387,7 @@
         <w:pStyle w:val="BodyText"/>
       </w:pPr>
       <w:r>
-        <w:t xml:space="preserve">A linear mixed-effects model was fitted to estimate the fixed effects of group, time, and group-time interaction, and the random effects of participant (specifying a random intercept to control for individual differences), using an unstructured covariance pattern and the Restricted maximum likelihood (REML) estimation method. The Kenward–Roger approximations were used to estimate denominator degrees of freedom. Post-hoc pairwise comparisons of estimated marginal means were performed using T-tests. The significance of all the post-hoc tests was decided with Bonferroni-corrected p-values. The proportions of participants showing reliable change and reaching clinical significance were determined following</w:t>
+        <w:t xml:space="preserve">A linear mixed-effects model was fitted to estimate the fixed effects of group, time, and group-time interaction, and the random effects of participant (specifying a random intercept to control for individual differences), using an unstructured covariance pattern and the Restricted maximum likelihood (REML) estimation method. The Kenward-Roger approximations were used to estimate denominator degrees of freedom. Post-hoc pairwise comparisons of estimated marginal means were performed using T-tests. The significance of all the post-hoc tests was decided with Bonferroni-corrected p-values. The proportions of participants showing reliable change and reaching clinical significance were determined following</w:t>
       </w:r>
       <w:r>
         <w:t xml:space="preserve"> </w:t>
@@ -7530,7 +7530,7 @@
         <w:pStyle w:val="BodyText"/>
       </w:pPr>
       <w:r>
-        <w:t xml:space="preserve">Table 3 provides a summary of the numbers and proportions of clinical recovery in the different groups and the significance, if any, of the pairwise tests of those proportions against those of the wait-list group.</w:t>
+        <w:t xml:space="preserve">Table 3 provides a summary of the numbers and proportions of clinical recovery in the different groups and the significance, if any, of the pairwise tests of proportions against those of the wait-list group.</w:t>
       </w:r>
     </w:p>
     <w:bookmarkEnd w:id="46"/>

</xml_diff>

<commit_message>
capitalize N for total sample size
</commit_message>
<xml_diff>
--- a/r2fu-article.docx
+++ b/r2fu-article.docx
@@ -75,7 +75,7 @@
         <w:pStyle w:val="Date"/>
       </w:pPr>
       <w:r>
-        <w:t xml:space="preserve">2022-08-20</w:t>
+        <w:t xml:space="preserve">2022-08-21</w:t>
       </w:r>
     </w:p>
     <w:p>
@@ -492,7 +492,7 @@
       </w:r>
       <m:oMath>
         <m:r>
-          <m:t>n</m:t>
+          <m:t>N</m:t>
         </m:r>
       </m:oMath>
       <w:r>

</xml_diff>

<commit_message>
add fixes from FM, add orcid for PM
</commit_message>
<xml_diff>
--- a/r2fu-article.docx
+++ b/r2fu-article.docx
@@ -75,7 +75,7 @@
         <w:pStyle w:val="Date"/>
       </w:pPr>
       <w:r>
-        <w:t xml:space="preserve">2022-08-21</w:t>
+        <w:t xml:space="preserve">2022-08-22</w:t>
       </w:r>
     </w:p>
     <w:p>
@@ -2126,7 +2126,7 @@
         <w:pStyle w:val="FirstParagraph"/>
       </w:pPr>
       <w:r>
-        <w:t xml:space="preserve">Experiences of stress, anxiety, and depression are often associated with avoidance. A person who is stressed from an ever-increasing workload may want nothing more than to tell their supervisor that there are too many tasks on the table, yet still takes on another assignment when asked. A person with social anxiety may want nothing more than to take part in social gatherings, yet chooses to abstain to avoid the feeling of being judged or scrutinized. A person who is depressed may want nothing more than to call a friend, yet chooses not to, for fear of being put down if the friend does not pick up the phone. These behaviors may all be associated with inadequate assertiveness (i.e., avoidance of constructively presenting one’s thoughts, feelings, needs, and wishes in relation to others).</w:t>
+        <w:t xml:space="preserve">Experiences of stress, anxiety, and depression are often associated with avoidance. A person who is stressed from an ever-increasing workload may want nothing more than to tell their supervisor that there are too many tasks on the table, yet still takes on another assignment when asked. A person with social anxiety may want nothing more than to take part in social gatherings, yet chooses to abstain to avoid the feeling of being judged or scrutinized. A person who is depressed may want nothing more than to call a friend, yet chooses not to, for fear of being rejected if the friend does not pick up the phone. These behaviors may all be associated with inadequate assertiveness (i.e., avoidance of constructively presenting one’s thoughts, feelings, needs, and wishes in relation to others).</w:t>
       </w:r>
     </w:p>
     <w:p>
@@ -2509,7 +2509,7 @@
         <w:t xml:space="preserve"> </w:t>
       </w:r>
       <w:r>
-        <w:t xml:space="preserve">Michel and Fursland (2008)</w:t>
+        <w:t xml:space="preserve">(Michel and Fursland, 2008)</w:t>
       </w:r>
       <w:r>
         <w:t xml:space="preserve">, a series of 10 modules with concepts and strategies primarily based on cognitive behavioral therapy (CBT), with a focus on assertiveness.</w:t>
@@ -2582,7 +2582,7 @@
       </w:r>
     </w:p>
     <w:bookmarkEnd w:id="20"/>
-    <w:bookmarkStart w:id="41" w:name="method"/>
+    <w:bookmarkStart w:id="35" w:name="method"/>
     <w:p>
       <w:pPr>
         <w:pStyle w:val="Heading1"/>
@@ -3233,7 +3233,7 @@
     </w:p>
     <w:bookmarkEnd w:id="27"/>
     <w:bookmarkEnd w:id="28"/>
-    <w:bookmarkStart w:id="32" w:name="data-preparation"/>
+    <w:bookmarkStart w:id="30" w:name="data-preparation"/>
     <w:p>
       <w:pPr>
         <w:pStyle w:val="Heading2"/>
@@ -3259,12 +3259,12 @@
           <wp:inline>
             <wp:extent cx="5334000" cy="4440318"/>
             <wp:effectExtent b="0" l="0" r="0" t="0"/>
-            <wp:docPr descr="A total of 210 participants were included in the study through randomization and further randomized into three groups: unguided self-help, guided self-help, and wait-list, with 70 participants each." title="" id="30" name="Picture"/>
+            <wp:docPr descr="A total of 210 participants were included in the study through randomization and further randomized into three groups: unguided self-help, guided self-help, and wait-list, with 70 participants each." title="" id="1" name="Picture"/>
             <a:graphic>
               <a:graphicData uri="http://schemas.openxmlformats.org/drawingml/2006/picture">
                 <pic:pic>
                   <pic:nvPicPr>
-                    <pic:cNvPr descr="flowchart.png" id="31" name="Picture"/>
+                    <pic:cNvPr descr="flowchart.png" id="0" name="Picture"/>
                     <pic:cNvPicPr>
                       <a:picLocks noChangeArrowheads="1" noChangeAspect="1"/>
                     </pic:cNvPicPr>
@@ -3305,8 +3305,8 @@
         <w:t xml:space="preserve">A total of 210 participants were included in the study through randomization and further randomized into three groups: unguided self-help, guided self-help, and wait-list, with 70 participants each.</w:t>
       </w:r>
     </w:p>
-    <w:bookmarkEnd w:id="32"/>
-    <w:bookmarkStart w:id="40" w:name="analysis"/>
+    <w:bookmarkEnd w:id="30"/>
+    <w:bookmarkStart w:id="34" w:name="analysis"/>
     <w:p>
       <w:pPr>
         <w:pStyle w:val="Heading2"/>
@@ -3320,7 +3320,7 @@
         <w:pStyle w:val="FirstParagraph"/>
       </w:pPr>
       <w:r>
-        <w:t xml:space="preserve">All the data were analyzed using R 4.2.1, with the packages lmerTest</w:t>
+        <w:t xml:space="preserve">All the data were analyzed using R 4.2.0, with the packages lmerTest</w:t>
       </w:r>
       <w:r>
         <w:t xml:space="preserve"> </w:t>
@@ -3370,7 +3370,7 @@
       <w:r>
         <w:t xml:space="preserve"> </w:t>
       </w:r>
-      <w:hyperlink r:id="rId33">
+      <w:hyperlink r:id="rId31">
         <w:r>
           <w:rPr>
             <w:rStyle w:val="Hyperlink"/>
@@ -3426,18 +3426,18 @@
           <wp:inline>
             <wp:extent cx="5334000" cy="4267200"/>
             <wp:effectExtent b="0" l="0" r="0" t="0"/>
-            <wp:docPr descr="Plots of the estimated fixed effects for the primary transdiagnostic scales used to measure skillful, assertive behavior. The participants’ estimated means for all three measures exhibited increasing levels of assertiveness during treatment in the unguided self-help and guided self-help groups, with negligible differences between the two treatment conditions." title="" id="35" name="Picture"/>
+            <wp:docPr descr="Plots of the estimated fixed effects for the primary transdiagnostic scales used to measure skillful, assertive behavior. The participants’ estimated means for all three measures exhibited increasing levels of assertiveness during treatment in the unguided self-help and guided self-help groups, with negligible differences between the two treatment conditions." title="" id="1" name="Picture"/>
             <a:graphic>
               <a:graphicData uri="http://schemas.openxmlformats.org/drawingml/2006/picture">
                 <pic:pic>
                   <pic:nvPicPr>
-                    <pic:cNvPr descr="r2fu-article_files/figure-docx/emm.primary.plots-1.png" id="36" name="Picture"/>
+                    <pic:cNvPr descr="r2fu-article_files/figure-docx/emm.primary.plots-1.png" id="0" name="Picture"/>
                     <pic:cNvPicPr>
                       <a:picLocks noChangeArrowheads="1" noChangeAspect="1"/>
                     </pic:cNvPicPr>
                   </pic:nvPicPr>
                   <pic:blipFill>
-                    <a:blip r:embed="rId34"/>
+                    <a:blip r:embed="rId32"/>
                     <a:stretch>
                       <a:fillRect/>
                     </a:stretch>
@@ -3481,18 +3481,18 @@
           <wp:inline>
             <wp:extent cx="5334000" cy="4267200"/>
             <wp:effectExtent b="0" l="0" r="0" t="0"/>
-            <wp:docPr descr="Plots of the estimated fixed effects for the secondary syndromal outcome measures. Participation in the unguided self-help and guided self-help conditions led to significant symptom alleviation between the pre and post time points as well as between the pre and one-year follow-up time points for depression and social anxiety, as captured with their respective measures. As with the transdiagnostic measures of assertive behavior, the differences between the post and follow-up time points were statistically inappreciable for all three measures in both treatment groups. The wait-list control group did not significantly change between any time points for either measure. However, to stay on the conservative side and counteract even the slightest nocebo effect of the wait-list condition, the most conservative estimate for the wait-list control condition was used in each follow-up between-group comparison; see the dotted line for a visual representation of the selected time point." title="" id="38" name="Picture"/>
+            <wp:docPr descr="Plots of the estimated fixed effects for the secondary syndromal outcome measures. Participation in the unguided self-help and guided self-help conditions led to significant symptom alleviation between the pre and post time points as well as between the pre and one-year follow-up time points for depression and social anxiety, as captured with their respective measures. As with the transdiagnostic measures of assertive behavior, the differences between the post and follow-up time points were statistically inappreciable for all three measures in both treatment groups. The wait-list control group did not significantly change between any time points for either measure. However, to stay on the conservative side and counteract even the slightest nocebo effect of the wait-list condition, the most conservative estimate for the wait-list control condition was used in each follow-up between-group comparison; see the dotted line for a visual representation of the selected time point." title="" id="1" name="Picture"/>
             <a:graphic>
               <a:graphicData uri="http://schemas.openxmlformats.org/drawingml/2006/picture">
                 <pic:pic>
                   <pic:nvPicPr>
-                    <pic:cNvPr descr="r2fu-article_files/figure-docx/emm.secondary.plots-1.png" id="39" name="Picture"/>
+                    <pic:cNvPr descr="r2fu-article_files/figure-docx/emm.secondary.plots-1.png" id="0" name="Picture"/>
                     <pic:cNvPicPr>
                       <a:picLocks noChangeArrowheads="1" noChangeAspect="1"/>
                     </pic:cNvPicPr>
                   </pic:nvPicPr>
                   <pic:blipFill>
-                    <a:blip r:embed="rId37"/>
+                    <a:blip r:embed="rId33"/>
                     <a:stretch>
                       <a:fillRect/>
                     </a:stretch>
@@ -3527,9 +3527,9 @@
         <w:t xml:space="preserve">Plots of the estimated fixed effects for the secondary syndromal outcome measures. Participation in the unguided self-help and guided self-help conditions led to significant symptom alleviation between the pre and post time points as well as between the pre and one-year follow-up time points for depression and social anxiety, as captured with their respective measures. As with the transdiagnostic measures of assertive behavior, the differences between the post and follow-up time points were statistically inappreciable for all three measures in both treatment groups. The wait-list control group did not significantly change between any time points for either measure. However, to stay on the conservative side and counteract even the slightest nocebo effect of the wait-list condition, the most conservative estimate for the wait-list control condition was used in each follow-up between-group comparison; see the dotted line for a visual representation of the selected time point.</w:t>
       </w:r>
     </w:p>
-    <w:bookmarkEnd w:id="40"/>
-    <w:bookmarkEnd w:id="41"/>
-    <w:bookmarkStart w:id="50" w:name="results"/>
+    <w:bookmarkEnd w:id="34"/>
+    <w:bookmarkEnd w:id="35"/>
+    <w:bookmarkStart w:id="44" w:name="results"/>
     <w:p>
       <w:pPr>
         <w:pStyle w:val="Heading1"/>
@@ -3538,7 +3538,7 @@
         <w:t xml:space="preserve">Results</w:t>
       </w:r>
     </w:p>
-    <w:bookmarkStart w:id="49" w:name="Xb25c33030a3c3a25653d944f8a887d465e89095"/>
+    <w:bookmarkStart w:id="43" w:name="Xb25c33030a3c3a25653d944f8a887d465e89095"/>
     <w:p>
       <w:pPr>
         <w:pStyle w:val="Heading2"/>
@@ -4013,7 +4013,7 @@
         <w:t xml:space="preserve">All subsequent post-hoc testing of marginal mean differences in pairwise comparisons included all groups and time points.</w:t>
       </w:r>
     </w:p>
-    <w:bookmarkStart w:id="42" w:name="Xee8d5edd03fa35dd5ed1652d4f935821062632a"/>
+    <w:bookmarkStart w:id="36" w:name="Xee8d5edd03fa35dd5ed1652d4f935821062632a"/>
     <w:p>
       <w:pPr>
         <w:pStyle w:val="Heading3"/>
@@ -5713,8 +5713,8 @@
         <w:t xml:space="preserve">Comparing the unguided self-help and guided self-help conditions, no significant differences were found either at the post or the follow-up time points, revealing that the participants working through the intervention on their own fared as well as those who were supported by a therapist.</w:t>
       </w:r>
     </w:p>
-    <w:bookmarkEnd w:id="42"/>
-    <w:bookmarkStart w:id="43" w:name="X32f89f68c5936d30db2416b5e7d82b70ea5932b"/>
+    <w:bookmarkEnd w:id="36"/>
+    <w:bookmarkStart w:id="37" w:name="X32f89f68c5936d30db2416b5e7d82b70ea5932b"/>
     <w:p>
       <w:pPr>
         <w:pStyle w:val="Heading3"/>
@@ -6278,8 +6278,8 @@
         <w:t xml:space="preserve">intervention did not affect either depression or generalized anxiety. However, it did have a pronounced effect on social anxiety. See Table 2 for a summary of the significant effects, including 95% CIs.</w:t>
       </w:r>
     </w:p>
-    <w:bookmarkEnd w:id="43"/>
-    <w:bookmarkStart w:id="44" w:name="notable-within-group-effects"/>
+    <w:bookmarkEnd w:id="37"/>
+    <w:bookmarkStart w:id="38" w:name="notable-within-group-effects"/>
     <w:p>
       <w:pPr>
         <w:pStyle w:val="Heading3"/>
@@ -6777,8 +6777,8 @@
         <w:t xml:space="preserve">, implying that therapist support benefited depressed participants on a longer rather than a shorter time scale.</w:t>
       </w:r>
     </w:p>
-    <w:bookmarkEnd w:id="44"/>
-    <w:bookmarkStart w:id="48" w:name="clinical-significant-change"/>
+    <w:bookmarkEnd w:id="38"/>
+    <w:bookmarkStart w:id="42" w:name="clinical-significant-change"/>
     <w:p>
       <w:pPr>
         <w:pStyle w:val="Heading3"/>
@@ -6787,7 +6787,7 @@
         <w:t xml:space="preserve">Clinical significant change</w:t>
       </w:r>
     </w:p>
-    <w:bookmarkStart w:id="45" w:name="X6fe37f06f991669e405307fd2b797a4cf573ac3"/>
+    <w:bookmarkStart w:id="39" w:name="X6fe37f06f991669e405307fd2b797a4cf573ac3"/>
     <w:p>
       <w:pPr>
         <w:pStyle w:val="Heading4"/>
@@ -7225,8 +7225,8 @@
         <w:t xml:space="preserve">Thus, the clinical significance findings are mostly in agreement with the statistical analysis of the change, confirming that adaptive expressions of assertiveness in both treatment groups increased from the pre to the post time points and beyond, while deviating with regard to aggressive expressions.</w:t>
       </w:r>
     </w:p>
-    <w:bookmarkEnd w:id="45"/>
-    <w:bookmarkStart w:id="46" w:name="X2682b33cf9315f4de50a7bcdd0e903a51c540fc"/>
+    <w:bookmarkEnd w:id="39"/>
+    <w:bookmarkStart w:id="40" w:name="X2682b33cf9315f4de50a7bcdd0e903a51c540fc"/>
     <w:p>
       <w:pPr>
         <w:pStyle w:val="Heading4"/>
@@ -7533,8 +7533,8 @@
         <w:t xml:space="preserve">Table 3 provides a summary of the numbers and proportions of clinical recovery in the different groups and the significance, if any, of the pairwise tests of proportions against those of the wait-list group.</w:t>
       </w:r>
     </w:p>
-    <w:bookmarkEnd w:id="46"/>
-    <w:bookmarkStart w:id="47" w:name="reliable-deterioration-and-harm"/>
+    <w:bookmarkEnd w:id="40"/>
+    <w:bookmarkStart w:id="41" w:name="reliable-deterioration-and-harm"/>
     <w:p>
       <w:pPr>
         <w:pStyle w:val="Heading4"/>
@@ -7758,7 +7758,7 @@
         </m:r>
       </m:oMath>
       <w:r>
-        <w:t xml:space="preserve">) in the wait-list condition who had reached either</w:t>
+        <w:t xml:space="preserve">space%) in the wait-list condition who had reached either</w:t>
       </w:r>
       <w:r>
         <w:t xml:space="preserve"> </w:t>
@@ -7816,7 +7816,7 @@
         </m:r>
       </m:oMath>
       <w:r>
-        <w:t xml:space="preserve">). These findings reveal that the non-active wait-list condition brought about adverse clinical change for</w:t>
+        <w:t xml:space="preserve">space%). These findings reveal that the non-active wait-list condition brought about adverse clinical change for</w:t>
       </w:r>
       <w:r>
         <w:t xml:space="preserve"> </w:t>
@@ -7841,11 +7841,11 @@
         <w:t xml:space="preserve">% with regard to depression.</w:t>
       </w:r>
     </w:p>
-    <w:bookmarkEnd w:id="47"/>
-    <w:bookmarkEnd w:id="48"/>
-    <w:bookmarkEnd w:id="49"/>
-    <w:bookmarkEnd w:id="50"/>
-    <w:bookmarkStart w:id="52" w:name="discussion"/>
+    <w:bookmarkEnd w:id="41"/>
+    <w:bookmarkEnd w:id="42"/>
+    <w:bookmarkEnd w:id="43"/>
+    <w:bookmarkEnd w:id="44"/>
+    <w:bookmarkStart w:id="46" w:name="discussion"/>
     <w:p>
       <w:pPr>
         <w:pStyle w:val="Heading1"/>
@@ -8358,7 +8358,7 @@
         <w:t xml:space="preserve">intervention, with its emphasis on cheerleading participants in designing and performing in vivo behavioral experiments early on in treatment and for a limited time, was not adequate for addressing generalized anxiety symptoms where non-commitment to exposure and behavioral rigidity are often important first hurdles to overcome.</w:t>
       </w:r>
     </w:p>
-    <w:bookmarkStart w:id="51" w:name="limitations-and-future-directions"/>
+    <w:bookmarkStart w:id="45" w:name="limitations-and-future-directions"/>
     <w:p>
       <w:pPr>
         <w:pStyle w:val="Heading2"/>
@@ -8537,9 +8537,9 @@
         <w:t xml:space="preserve">increased assertive expressions, thereby reducing self-assessed social anxiety in a non-clinical sample. The intervention did not have an immediate effect on generalized anxiety, although there was some within-group evidence of beneficial longer-term effects on depression. Overall, the findings demonstrate that assertiveness is a potentially useful target in CBT and iCBT in the treatment of both psychiatric syndromes and non-syndromal problems in daily life, calling for more research on the construct in various applications.</w:t>
       </w:r>
     </w:p>
-    <w:bookmarkEnd w:id="51"/>
-    <w:bookmarkEnd w:id="52"/>
-    <w:bookmarkStart w:id="53" w:name="orcid"/>
+    <w:bookmarkEnd w:id="45"/>
+    <w:bookmarkEnd w:id="46"/>
+    <w:bookmarkStart w:id="47" w:name="orcid"/>
     <w:p>
       <w:pPr>
         <w:pStyle w:val="Heading1"/>
@@ -8572,7 +8572,10 @@
         <w:pStyle w:val="Compact"/>
       </w:pPr>
       <w:r>
-        <w:t xml:space="preserve">Patrik Manhem, ??</w:t>
+        <w:t xml:space="preserve">Patrik Manhem,</w:t>
+      </w:r>
+      <w:r>
+        <w:t xml:space="preserve"> </w:t>
       </w:r>
     </w:p>
     <w:p>
@@ -8599,7 +8602,10 @@
         <w:pStyle w:val="Compact"/>
       </w:pPr>
       <w:r>
-        <w:t xml:space="preserve">Fiona Michel, ??</w:t>
+        <w:t xml:space="preserve">Gerhard Andersson,</w:t>
+      </w:r>
+      <w:r>
+        <w:t xml:space="preserve"> </w:t>
       </w:r>
     </w:p>
     <w:p>
@@ -8611,29 +8617,14 @@
         <w:pStyle w:val="Compact"/>
       </w:pPr>
       <w:r>
-        <w:t xml:space="preserve">Gerhard Andersson,</w:t>
-      </w:r>
-      <w:r>
-        <w:t xml:space="preserve"> </w:t>
-      </w:r>
-    </w:p>
-    <w:p>
-      <w:pPr>
-        <w:numPr>
-          <w:ilvl w:val="0"/>
-          <w:numId w:val="1002"/>
-        </w:numPr>
-        <w:pStyle w:val="Compact"/>
-      </w:pPr>
-      <w:r>
         <w:t xml:space="preserve">Per Carlbring,</w:t>
       </w:r>
       <w:r>
         <w:t xml:space="preserve"> </w:t>
       </w:r>
     </w:p>
-    <w:bookmarkEnd w:id="53"/>
-    <w:bookmarkStart w:id="143" w:name="references"/>
+    <w:bookmarkEnd w:id="47"/>
+    <w:bookmarkStart w:id="132" w:name="references"/>
     <w:p>
       <w:pPr>
         <w:pStyle w:val="Heading1"/>
@@ -8642,8 +8633,8 @@
         <w:t xml:space="preserve">References</w:t>
       </w:r>
     </w:p>
-    <w:bookmarkStart w:id="142" w:name="refs"/>
-    <w:bookmarkStart w:id="54" w:name="ref-alberti2017your"/>
+    <w:bookmarkStart w:id="131" w:name="refs"/>
+    <w:bookmarkStart w:id="48" w:name="ref-alberti2017your"/>
     <w:p>
       <w:pPr>
         <w:pStyle w:val="Bibliography"/>
@@ -8661,8 +8652,8 @@
         <w:t xml:space="preserve">. New Harbinger Publications, Oakland, CA.</w:t>
       </w:r>
     </w:p>
-    <w:bookmarkEnd w:id="54"/>
-    <w:bookmarkStart w:id="55" w:name="ref-alberti1974your"/>
+    <w:bookmarkEnd w:id="48"/>
+    <w:bookmarkStart w:id="49" w:name="ref-alberti1974your"/>
     <w:p>
       <w:pPr>
         <w:pStyle w:val="Bibliography"/>
@@ -8680,8 +8671,8 @@
         <w:t xml:space="preserve">, 2nd ed. Impact, San Luis Obispo.</w:t>
       </w:r>
     </w:p>
-    <w:bookmarkEnd w:id="55"/>
-    <w:bookmarkStart w:id="57" w:name="ref-Andrews2018"/>
+    <w:bookmarkEnd w:id="49"/>
+    <w:bookmarkStart w:id="51" w:name="ref-Andrews2018"/>
     <w:p>
       <w:pPr>
         <w:pStyle w:val="Bibliography"/>
@@ -8701,7 +8692,7 @@
       <w:r>
         <w:t xml:space="preserve"> </w:t>
       </w:r>
-      <w:hyperlink r:id="rId56">
+      <w:hyperlink r:id="rId50">
         <w:r>
           <w:rPr>
             <w:rStyle w:val="Hyperlink"/>
@@ -8710,8 +8701,8 @@
         </w:r>
       </w:hyperlink>
     </w:p>
-    <w:bookmarkEnd w:id="57"/>
-    <w:bookmarkStart w:id="59" w:name="ref-Antunez2020"/>
+    <w:bookmarkEnd w:id="51"/>
+    <w:bookmarkStart w:id="53" w:name="ref-Antunez2020"/>
     <w:p>
       <w:pPr>
         <w:pStyle w:val="Bibliography"/>
@@ -8722,7 +8713,7 @@
       <w:r>
         <w:t xml:space="preserve"> </w:t>
       </w:r>
-      <w:hyperlink r:id="rId58">
+      <w:hyperlink r:id="rId52">
         <w:r>
           <w:rPr>
             <w:rStyle w:val="Hyperlink"/>
@@ -8731,8 +8722,8 @@
         </w:r>
       </w:hyperlink>
     </w:p>
-    <w:bookmarkEnd w:id="59"/>
-    <w:bookmarkStart w:id="61" w:name="ref-Baker2015"/>
+    <w:bookmarkEnd w:id="53"/>
+    <w:bookmarkStart w:id="55" w:name="ref-Baker2015"/>
     <w:p>
       <w:pPr>
         <w:pStyle w:val="Bibliography"/>
@@ -8752,7 +8743,7 @@
       <w:r>
         <w:t xml:space="preserve"> </w:t>
       </w:r>
-      <w:hyperlink r:id="rId60">
+      <w:hyperlink r:id="rId54">
         <w:r>
           <w:rPr>
             <w:rStyle w:val="Hyperlink"/>
@@ -8761,8 +8752,8 @@
         </w:r>
       </w:hyperlink>
     </w:p>
-    <w:bookmarkEnd w:id="61"/>
-    <w:bookmarkStart w:id="63" w:name="ref-Baumeister2014a"/>
+    <w:bookmarkEnd w:id="55"/>
+    <w:bookmarkStart w:id="57" w:name="ref-Baumeister2014a"/>
     <w:p>
       <w:pPr>
         <w:pStyle w:val="Bibliography"/>
@@ -8782,7 +8773,7 @@
       <w:r>
         <w:t xml:space="preserve"> </w:t>
       </w:r>
-      <w:hyperlink r:id="rId62">
+      <w:hyperlink r:id="rId56">
         <w:r>
           <w:rPr>
             <w:rStyle w:val="Hyperlink"/>
@@ -8791,8 +8782,8 @@
         </w:r>
       </w:hyperlink>
     </w:p>
-    <w:bookmarkEnd w:id="63"/>
-    <w:bookmarkStart w:id="64" w:name="ref-beck1979cognitive"/>
+    <w:bookmarkEnd w:id="57"/>
+    <w:bookmarkStart w:id="58" w:name="ref-beck1979cognitive"/>
     <w:p>
       <w:pPr>
         <w:pStyle w:val="Bibliography"/>
@@ -8810,8 +8801,8 @@
         <w:t xml:space="preserve">, Guilford clinical psychology and psychotherapy series. Guilford Publications, New York, NY.</w:t>
       </w:r>
     </w:p>
-    <w:bookmarkEnd w:id="64"/>
-    <w:bookmarkStart w:id="66" w:name="ref-Carlbring2018"/>
+    <w:bookmarkEnd w:id="58"/>
+    <w:bookmarkStart w:id="60" w:name="ref-Carlbring2018"/>
     <w:p>
       <w:pPr>
         <w:pStyle w:val="Bibliography"/>
@@ -8831,7 +8822,7 @@
       <w:r>
         <w:t xml:space="preserve"> </w:t>
       </w:r>
-      <w:hyperlink r:id="rId65">
+      <w:hyperlink r:id="rId59">
         <w:r>
           <w:rPr>
             <w:rStyle w:val="Hyperlink"/>
@@ -8840,8 +8831,8 @@
         </w:r>
       </w:hyperlink>
     </w:p>
-    <w:bookmarkEnd w:id="66"/>
-    <w:bookmarkStart w:id="68" w:name="ref-Chambless2001"/>
+    <w:bookmarkEnd w:id="60"/>
+    <w:bookmarkStart w:id="62" w:name="ref-Chambless2001"/>
     <w:p>
       <w:pPr>
         <w:pStyle w:val="Bibliography"/>
@@ -8861,7 +8852,7 @@
       <w:r>
         <w:t xml:space="preserve"> </w:t>
       </w:r>
-      <w:hyperlink r:id="rId67">
+      <w:hyperlink r:id="rId61">
         <w:r>
           <w:rPr>
             <w:rStyle w:val="Hyperlink"/>
@@ -8870,8 +8861,8 @@
         </w:r>
       </w:hyperlink>
     </w:p>
-    <w:bookmarkEnd w:id="68"/>
-    <w:bookmarkStart w:id="70" w:name="ref-Ciarrochi2022"/>
+    <w:bookmarkEnd w:id="62"/>
+    <w:bookmarkStart w:id="64" w:name="ref-Ciarrochi2022"/>
     <w:p>
       <w:pPr>
         <w:pStyle w:val="Bibliography"/>
@@ -8882,7 +8873,7 @@
       <w:r>
         <w:t xml:space="preserve"> </w:t>
       </w:r>
-      <w:hyperlink r:id="rId69">
+      <w:hyperlink r:id="rId63">
         <w:r>
           <w:rPr>
             <w:rStyle w:val="Hyperlink"/>
@@ -8891,8 +8882,8 @@
         </w:r>
       </w:hyperlink>
     </w:p>
-    <w:bookmarkEnd w:id="70"/>
-    <w:bookmarkStart w:id="72" w:name="ref-Clark1986"/>
+    <w:bookmarkEnd w:id="64"/>
+    <w:bookmarkStart w:id="66" w:name="ref-Clark1986"/>
     <w:p>
       <w:pPr>
         <w:pStyle w:val="Bibliography"/>
@@ -8912,7 +8903,7 @@
       <w:r>
         <w:t xml:space="preserve"> </w:t>
       </w:r>
-      <w:hyperlink r:id="rId71">
+      <w:hyperlink r:id="rId65">
         <w:r>
           <w:rPr>
             <w:rStyle w:val="Hyperlink"/>
@@ -8921,8 +8912,8 @@
         </w:r>
       </w:hyperlink>
     </w:p>
-    <w:bookmarkEnd w:id="72"/>
-    <w:bookmarkStart w:id="73" w:name="ref-clark1995cognitive"/>
+    <w:bookmarkEnd w:id="66"/>
+    <w:bookmarkStart w:id="67" w:name="ref-clark1995cognitive"/>
     <w:p>
       <w:pPr>
         <w:pStyle w:val="Bibliography"/>
@@ -8940,32 +8931,18 @@
         <w:t xml:space="preserve">, in: Heimberg, R.G., Liebowitz, M.R., Hope, D.A., Schneier, F.R. (Eds.), Social Phobia: Diagnosis, Assessment, and Treatment. The Guilford Press, New York, NY, pp. 22–23.</w:t>
       </w:r>
     </w:p>
-    <w:bookmarkEnd w:id="73"/>
-    <w:bookmarkStart w:id="75" w:name="ref-R-clinicalsignificance"/>
+    <w:bookmarkEnd w:id="67"/>
+    <w:bookmarkStart w:id="68" w:name="ref-R-clinicalsignificance"/>
     <w:p>
       <w:pPr>
         <w:pStyle w:val="Bibliography"/>
       </w:pPr>
       <w:r>
-        <w:t xml:space="preserve">Claus, B., 2022.</w:t>
-      </w:r>
-      <w:r>
-        <w:t xml:space="preserve"> </w:t>
-      </w:r>
-      <w:hyperlink r:id="rId74">
-        <w:r>
-          <w:rPr>
-            <w:rStyle w:val="Hyperlink"/>
-          </w:rPr>
-          <w:t xml:space="preserve">Clinicalsignificance: Determine the clinical significance in clinical trials</w:t>
-        </w:r>
-      </w:hyperlink>
-      <w:r>
-        <w:t xml:space="preserve">.</w:t>
-      </w:r>
-    </w:p>
-    <w:bookmarkEnd w:id="75"/>
-    <w:bookmarkStart w:id="76" w:name="ref-cohen1988statistical"/>
+        <w:t xml:space="preserve">Claus, B., 2022. Clinicalsignificance: Determine the clinical significance in clinical trials.</w:t>
+      </w:r>
+    </w:p>
+    <w:bookmarkEnd w:id="68"/>
+    <w:bookmarkStart w:id="69" w:name="ref-cohen1988statistical"/>
     <w:p>
       <w:pPr>
         <w:pStyle w:val="Bibliography"/>
@@ -8974,8 +8951,8 @@
         <w:t xml:space="preserve">Cohen, J., 1988. Statistical power analysis for the behavioral sciences (revised ed.).</w:t>
       </w:r>
     </w:p>
-    <w:bookmarkEnd w:id="76"/>
-    <w:bookmarkStart w:id="78" w:name="ref-Craske2008"/>
+    <w:bookmarkEnd w:id="69"/>
+    <w:bookmarkStart w:id="71" w:name="ref-Craske2008"/>
     <w:p>
       <w:pPr>
         <w:pStyle w:val="Bibliography"/>
@@ -8995,7 +8972,7 @@
       <w:r>
         <w:t xml:space="preserve"> </w:t>
       </w:r>
-      <w:hyperlink r:id="rId77">
+      <w:hyperlink r:id="rId70">
         <w:r>
           <w:rPr>
             <w:rStyle w:val="Hyperlink"/>
@@ -9004,8 +8981,8 @@
         </w:r>
       </w:hyperlink>
     </w:p>
-    <w:bookmarkEnd w:id="78"/>
-    <w:bookmarkStart w:id="80" w:name="ref-Cuijpers2016"/>
+    <w:bookmarkEnd w:id="71"/>
+    <w:bookmarkStart w:id="73" w:name="ref-Cuijpers2016"/>
     <w:p>
       <w:pPr>
         <w:pStyle w:val="Bibliography"/>
@@ -9016,7 +8993,7 @@
       <w:r>
         <w:t xml:space="preserve"> </w:t>
       </w:r>
-      <w:hyperlink r:id="rId79">
+      <w:hyperlink r:id="rId72">
         <w:r>
           <w:rPr>
             <w:rStyle w:val="Hyperlink"/>
@@ -9025,8 +9002,8 @@
         </w:r>
       </w:hyperlink>
     </w:p>
-    <w:bookmarkEnd w:id="80"/>
-    <w:bookmarkStart w:id="82" w:name="ref-Day2013"/>
+    <w:bookmarkEnd w:id="73"/>
+    <w:bookmarkStart w:id="75" w:name="ref-Day2013"/>
     <w:p>
       <w:pPr>
         <w:pStyle w:val="Bibliography"/>
@@ -9046,7 +9023,7 @@
       <w:r>
         <w:t xml:space="preserve"> </w:t>
       </w:r>
-      <w:hyperlink r:id="rId81">
+      <w:hyperlink r:id="rId74">
         <w:r>
           <w:rPr>
             <w:rStyle w:val="Hyperlink"/>
@@ -9055,8 +9032,8 @@
         </w:r>
       </w:hyperlink>
     </w:p>
-    <w:bookmarkEnd w:id="82"/>
-    <w:bookmarkStart w:id="83" w:name="ref-fensterheim1975don"/>
+    <w:bookmarkEnd w:id="75"/>
+    <w:bookmarkStart w:id="76" w:name="ref-fensterheim1975don"/>
     <w:p>
       <w:pPr>
         <w:pStyle w:val="Bibliography"/>
@@ -9074,8 +9051,8 @@
         <w:t xml:space="preserve">. Dell Publishing Company, New York, NY.</w:t>
       </w:r>
     </w:p>
-    <w:bookmarkEnd w:id="83"/>
-    <w:bookmarkStart w:id="85" w:name="ref-Fledderus2012"/>
+    <w:bookmarkEnd w:id="76"/>
+    <w:bookmarkStart w:id="78" w:name="ref-Fledderus2012"/>
     <w:p>
       <w:pPr>
         <w:pStyle w:val="Bibliography"/>
@@ -9086,7 +9063,7 @@
       <w:r>
         <w:t xml:space="preserve"> </w:t>
       </w:r>
-      <w:hyperlink r:id="rId84">
+      <w:hyperlink r:id="rId77">
         <w:r>
           <w:rPr>
             <w:rStyle w:val="Hyperlink"/>
@@ -9095,8 +9072,8 @@
         </w:r>
       </w:hyperlink>
     </w:p>
-    <w:bookmarkEnd w:id="85"/>
-    <w:bookmarkStart w:id="87" w:name="ref-Fresco2001"/>
+    <w:bookmarkEnd w:id="78"/>
+    <w:bookmarkStart w:id="80" w:name="ref-Fresco2001"/>
     <w:p>
       <w:pPr>
         <w:pStyle w:val="Bibliography"/>
@@ -9116,7 +9093,7 @@
       <w:r>
         <w:t xml:space="preserve"> </w:t>
       </w:r>
-      <w:hyperlink r:id="rId86">
+      <w:hyperlink r:id="rId79">
         <w:r>
           <w:rPr>
             <w:rStyle w:val="Hyperlink"/>
@@ -9125,8 +9102,8 @@
         </w:r>
       </w:hyperlink>
     </w:p>
-    <w:bookmarkEnd w:id="87"/>
-    <w:bookmarkStart w:id="89" w:name="ref-Furukawa2014"/>
+    <w:bookmarkEnd w:id="80"/>
+    <w:bookmarkStart w:id="82" w:name="ref-Furukawa2014"/>
     <w:p>
       <w:pPr>
         <w:pStyle w:val="Bibliography"/>
@@ -9137,7 +9114,7 @@
       <w:r>
         <w:t xml:space="preserve"> </w:t>
       </w:r>
-      <w:hyperlink r:id="rId88">
+      <w:hyperlink r:id="rId81">
         <w:r>
           <w:rPr>
             <w:rStyle w:val="Hyperlink"/>
@@ -9146,8 +9123,8 @@
         </w:r>
       </w:hyperlink>
     </w:p>
-    <w:bookmarkEnd w:id="89"/>
-    <w:bookmarkStart w:id="90" w:name="ref-gambrill1975assertion"/>
+    <w:bookmarkEnd w:id="82"/>
+    <w:bookmarkStart w:id="83" w:name="ref-gambrill1975assertion"/>
     <w:p>
       <w:pPr>
         <w:pStyle w:val="Bibliography"/>
@@ -9165,8 +9142,8 @@
         <w:t xml:space="preserve">. Behavior Therapy 6, 550–561.</w:t>
       </w:r>
     </w:p>
-    <w:bookmarkEnd w:id="90"/>
-    <w:bookmarkStart w:id="91" w:name="ref-RandomOrg"/>
+    <w:bookmarkEnd w:id="83"/>
+    <w:bookmarkStart w:id="84" w:name="ref-RandomOrg"/>
     <w:p>
       <w:pPr>
         <w:pStyle w:val="Bibliography"/>
@@ -9187,8 +9164,8 @@
         <w:t xml:space="preserve">True random number service. [online].</w:t>
       </w:r>
     </w:p>
-    <w:bookmarkEnd w:id="91"/>
-    <w:bookmarkStart w:id="93" w:name="ref-Hayes2004a"/>
+    <w:bookmarkEnd w:id="84"/>
+    <w:bookmarkStart w:id="86" w:name="ref-Hayes2004a"/>
     <w:p>
       <w:pPr>
         <w:pStyle w:val="Bibliography"/>
@@ -9208,7 +9185,7 @@
       <w:r>
         <w:t xml:space="preserve"> </w:t>
       </w:r>
-      <w:hyperlink r:id="rId92">
+      <w:hyperlink r:id="rId85">
         <w:r>
           <w:rPr>
             <w:rStyle w:val="Hyperlink"/>
@@ -9217,8 +9194,8 @@
         </w:r>
       </w:hyperlink>
     </w:p>
-    <w:bookmarkEnd w:id="93"/>
-    <w:bookmarkStart w:id="94" w:name="ref-Hull1978"/>
+    <w:bookmarkEnd w:id="86"/>
+    <w:bookmarkStart w:id="87" w:name="ref-Hull1978"/>
     <w:p>
       <w:pPr>
         <w:pStyle w:val="Bibliography"/>
@@ -9227,8 +9204,8 @@
         <w:t xml:space="preserve">Hull, D.B., Hull, J.H., 1978. Rathus assertiveness schedule: Normative and factor-analytic data, BEHAVIOR THERAPY.</w:t>
       </w:r>
     </w:p>
-    <w:bookmarkEnd w:id="94"/>
-    <w:bookmarkStart w:id="95" w:name="ref-Jacobson1991"/>
+    <w:bookmarkEnd w:id="87"/>
+    <w:bookmarkStart w:id="88" w:name="ref-Jacobson1991"/>
     <w:p>
       <w:pPr>
         <w:pStyle w:val="Bibliography"/>
@@ -9246,8 +9223,8 @@
         <w:t xml:space="preserve">. Journal of Consulting and Clinical Psychology 59, 12–19.</w:t>
       </w:r>
     </w:p>
-    <w:bookmarkEnd w:id="95"/>
-    <w:bookmarkStart w:id="97" w:name="ref-Kroenke2010"/>
+    <w:bookmarkEnd w:id="88"/>
+    <w:bookmarkStart w:id="90" w:name="ref-Kroenke2010"/>
     <w:p>
       <w:pPr>
         <w:pStyle w:val="Bibliography"/>
@@ -9267,7 +9244,7 @@
       <w:r>
         <w:t xml:space="preserve"> </w:t>
       </w:r>
-      <w:hyperlink r:id="rId96">
+      <w:hyperlink r:id="rId89">
         <w:r>
           <w:rPr>
             <w:rStyle w:val="Hyperlink"/>
@@ -9276,67 +9253,48 @@
         </w:r>
       </w:hyperlink>
     </w:p>
-    <w:bookmarkEnd w:id="97"/>
-    <w:bookmarkStart w:id="99" w:name="ref-R-lmerTest"/>
+    <w:bookmarkEnd w:id="90"/>
+    <w:bookmarkStart w:id="91" w:name="ref-R-lmerTest"/>
     <w:p>
       <w:pPr>
         <w:pStyle w:val="Bibliography"/>
       </w:pPr>
       <w:r>
-        <w:t xml:space="preserve">Kuznetsova, A., Bruun Brockhoff, P., Haubo Bojesen Christensen, R., 2020.</w:t>
-      </w:r>
-      <w:r>
-        <w:t xml:space="preserve"> </w:t>
-      </w:r>
-      <w:hyperlink r:id="rId98">
-        <w:r>
-          <w:rPr>
-            <w:rStyle w:val="Hyperlink"/>
-          </w:rPr>
-          <w:t xml:space="preserve">lmerTest: Tests in linear mixed effects models</w:t>
-        </w:r>
-      </w:hyperlink>
+        <w:t xml:space="preserve">Kuznetsova, A., Bruun Brockhoff, P., Haubo Bojesen Christensen, R., 2020. lmerTest: Tests in linear mixed effects models.</w:t>
+      </w:r>
+    </w:p>
+    <w:bookmarkEnd w:id="91"/>
+    <w:bookmarkStart w:id="92" w:name="ref-R-emmeans"/>
+    <w:p>
+      <w:pPr>
+        <w:pStyle w:val="Bibliography"/>
+      </w:pPr>
+      <w:r>
+        <w:t xml:space="preserve">Lenth, R., 2020.</w:t>
+      </w:r>
+      <w:r>
+        <w:t xml:space="preserve"> </w:t>
+      </w:r>
+      <w:r>
+        <w:t xml:space="preserve">emmeans: Estimated Marginal Means, aka Least-Squares Means</w:t>
+      </w:r>
       <w:r>
         <w:t xml:space="preserve">.</w:t>
       </w:r>
     </w:p>
-    <w:bookmarkEnd w:id="99"/>
-    <w:bookmarkStart w:id="101" w:name="ref-R-emmeans"/>
+    <w:bookmarkEnd w:id="92"/>
+    <w:bookmarkStart w:id="94" w:name="ref-Lindner2015"/>
     <w:p>
       <w:pPr>
         <w:pStyle w:val="Bibliography"/>
       </w:pPr>
       <w:r>
-        <w:t xml:space="preserve">Lenth, R., 2020.</w:t>
-      </w:r>
-      <w:r>
-        <w:t xml:space="preserve"> </w:t>
-      </w:r>
-      <w:hyperlink r:id="rId100">
-        <w:r>
-          <w:rPr>
-            <w:rStyle w:val="Hyperlink"/>
-          </w:rPr>
-          <w:t xml:space="preserve">emmeans: Estimated Marginal Means, aka Least-Squares Means</w:t>
-        </w:r>
-      </w:hyperlink>
-      <w:r>
-        <w:t xml:space="preserve">.</w:t>
-      </w:r>
-    </w:p>
-    <w:bookmarkEnd w:id="101"/>
-    <w:bookmarkStart w:id="103" w:name="ref-Lindner2015"/>
-    <w:p>
-      <w:pPr>
-        <w:pStyle w:val="Bibliography"/>
-      </w:pPr>
-      <w:r>
         <w:t xml:space="preserve">Lindner, P., Nyström, M.B.T., Hassmén, P., Andersson, G., Carlbring, P., 2015. Who seeks ICBT for depression and how do they get there? Effects of recruitment source on patient demographics and clinical characteristics. Internet Interventions 2, 221–225.</w:t>
       </w:r>
       <w:r>
         <w:t xml:space="preserve"> </w:t>
       </w:r>
-      <w:hyperlink r:id="rId102">
+      <w:hyperlink r:id="rId93">
         <w:r>
           <w:rPr>
             <w:rStyle w:val="Hyperlink"/>
@@ -9345,8 +9303,8 @@
         </w:r>
       </w:hyperlink>
     </w:p>
-    <w:bookmarkEnd w:id="103"/>
-    <w:bookmarkStart w:id="104" w:name="ref-linehan1993skills"/>
+    <w:bookmarkEnd w:id="94"/>
+    <w:bookmarkStart w:id="95" w:name="ref-linehan1993skills"/>
     <w:p>
       <w:pPr>
         <w:pStyle w:val="Bibliography"/>
@@ -9355,8 +9313,8 @@
         <w:t xml:space="preserve">Linehan, M.M., 1993. Skills training manual for treating borderline personality disorder. The Guilford Press.</w:t>
       </w:r>
     </w:p>
-    <w:bookmarkEnd w:id="104"/>
-    <w:bookmarkStart w:id="106" w:name="ref-LINEHAN1979"/>
+    <w:bookmarkEnd w:id="95"/>
+    <w:bookmarkStart w:id="97" w:name="ref-LINEHAN1979"/>
     <w:p>
       <w:pPr>
         <w:pStyle w:val="Bibliography"/>
@@ -9376,7 +9334,7 @@
       <w:r>
         <w:t xml:space="preserve"> </w:t>
       </w:r>
-      <w:hyperlink r:id="rId105">
+      <w:hyperlink r:id="rId96">
         <w:r>
           <w:rPr>
             <w:rStyle w:val="Hyperlink"/>
@@ -9385,8 +9343,8 @@
         </w:r>
       </w:hyperlink>
     </w:p>
-    <w:bookmarkEnd w:id="106"/>
-    <w:bookmarkStart w:id="108" w:name="ref-R-ggeffects"/>
+    <w:bookmarkEnd w:id="97"/>
+    <w:bookmarkStart w:id="99" w:name="ref-R-ggeffects"/>
     <w:p>
       <w:pPr>
         <w:pStyle w:val="Bibliography"/>
@@ -9406,7 +9364,7 @@
       <w:r>
         <w:t xml:space="preserve"> </w:t>
       </w:r>
-      <w:hyperlink r:id="rId107">
+      <w:hyperlink r:id="rId98">
         <w:r>
           <w:rPr>
             <w:rStyle w:val="Hyperlink"/>
@@ -9415,32 +9373,18 @@
         </w:r>
       </w:hyperlink>
     </w:p>
-    <w:bookmarkEnd w:id="108"/>
-    <w:bookmarkStart w:id="110" w:name="ref-R-performance"/>
+    <w:bookmarkEnd w:id="99"/>
+    <w:bookmarkStart w:id="100" w:name="ref-R-performance"/>
     <w:p>
       <w:pPr>
         <w:pStyle w:val="Bibliography"/>
       </w:pPr>
       <w:r>
-        <w:t xml:space="preserve">Lüdecke, D., Makowski, D., Ben-Shachar, M.S., Patil, I., Waggoner, P., Wiernik, B.M., 2022.</w:t>
-      </w:r>
-      <w:r>
-        <w:t xml:space="preserve"> </w:t>
-      </w:r>
-      <w:hyperlink r:id="rId109">
-        <w:r>
-          <w:rPr>
-            <w:rStyle w:val="Hyperlink"/>
-          </w:rPr>
-          <w:t xml:space="preserve">Performance: Assessment of regression models performance</w:t>
-        </w:r>
-      </w:hyperlink>
-      <w:r>
-        <w:t xml:space="preserve">.</w:t>
-      </w:r>
-    </w:p>
-    <w:bookmarkEnd w:id="110"/>
-    <w:bookmarkStart w:id="112" w:name="ref-Lundgren2016"/>
+        <w:t xml:space="preserve">Lüdecke, D., Makowski, D., Ben-Shachar, M.S., Patil, I., Waggoner, P., Wiernik, B.M., 2022. Performance: Assessment of regression models performance.</w:t>
+      </w:r>
+    </w:p>
+    <w:bookmarkEnd w:id="100"/>
+    <w:bookmarkStart w:id="102" w:name="ref-Lundgren2016"/>
     <w:p>
       <w:pPr>
         <w:pStyle w:val="Bibliography"/>
@@ -9451,7 +9395,7 @@
       <w:r>
         <w:t xml:space="preserve"> </w:t>
       </w:r>
-      <w:hyperlink r:id="rId111">
+      <w:hyperlink r:id="rId101">
         <w:r>
           <w:rPr>
             <w:rStyle w:val="Hyperlink"/>
@@ -9460,8 +9404,8 @@
         </w:r>
       </w:hyperlink>
     </w:p>
-    <w:bookmarkEnd w:id="112"/>
-    <w:bookmarkStart w:id="114" w:name="ref-michel2008"/>
+    <w:bookmarkEnd w:id="102"/>
+    <w:bookmarkStart w:id="103" w:name="ref-michel2008"/>
     <w:p>
       <w:pPr>
         <w:pStyle w:val="Bibliography"/>
@@ -9472,20 +9416,15 @@
       <w:r>
         <w:t xml:space="preserve"> </w:t>
       </w:r>
-      <w:hyperlink r:id="rId113">
-        <w:r>
-          <w:rPr>
-            <w:rStyle w:val="Hyperlink"/>
-          </w:rPr>
-          <w:t xml:space="preserve">Assert Yourself</w:t>
-        </w:r>
-      </w:hyperlink>
+      <w:r>
+        <w:t xml:space="preserve">Assert Yourself</w:t>
+      </w:r>
       <w:r>
         <w:t xml:space="preserve">.</w:t>
       </w:r>
     </w:p>
-    <w:bookmarkEnd w:id="114"/>
-    <w:bookmarkStart w:id="116" w:name="ref-Mitamura2018"/>
+    <w:bookmarkEnd w:id="103"/>
+    <w:bookmarkStart w:id="105" w:name="ref-Mitamura2018"/>
     <w:p>
       <w:pPr>
         <w:pStyle w:val="Bibliography"/>
@@ -9505,7 +9444,7 @@
       <w:r>
         <w:t xml:space="preserve"> </w:t>
       </w:r>
-      <w:hyperlink r:id="rId115">
+      <w:hyperlink r:id="rId104">
         <w:r>
           <w:rPr>
             <w:rStyle w:val="Hyperlink"/>
@@ -9514,8 +9453,8 @@
         </w:r>
       </w:hyperlink>
     </w:p>
-    <w:bookmarkEnd w:id="116"/>
-    <w:bookmarkStart w:id="117" w:name="ref-ost2006tillampad"/>
+    <w:bookmarkEnd w:id="105"/>
+    <w:bookmarkStart w:id="106" w:name="ref-ost2006tillampad"/>
     <w:p>
       <w:pPr>
         <w:pStyle w:val="Bibliography"/>
@@ -9548,8 +9487,8 @@
         <w:t xml:space="preserve">st, Stockholm.</w:t>
       </w:r>
     </w:p>
-    <w:bookmarkEnd w:id="117"/>
-    <w:bookmarkStart w:id="118" w:name="ref-powell2017mental"/>
+    <w:bookmarkEnd w:id="106"/>
+    <w:bookmarkStart w:id="107" w:name="ref-powell2017mental"/>
     <w:p>
       <w:pPr>
         <w:pStyle w:val="Bibliography"/>
@@ -9567,8 +9506,8 @@
         <w:t xml:space="preserve">. Routledge, Abingdon-on-Thames,England, UK.</w:t>
       </w:r>
     </w:p>
-    <w:bookmarkEnd w:id="118"/>
-    <w:bookmarkStart w:id="120" w:name="ref-Rathus1973"/>
+    <w:bookmarkEnd w:id="107"/>
+    <w:bookmarkStart w:id="109" w:name="ref-Rathus1973"/>
     <w:p>
       <w:pPr>
         <w:pStyle w:val="Bibliography"/>
@@ -9588,7 +9527,7 @@
       <w:r>
         <w:t xml:space="preserve"> </w:t>
       </w:r>
-      <w:hyperlink r:id="rId119">
+      <w:hyperlink r:id="rId108">
         <w:r>
           <w:rPr>
             <w:rStyle w:val="Hyperlink"/>
@@ -9597,8 +9536,8 @@
         </w:r>
       </w:hyperlink>
     </w:p>
-    <w:bookmarkEnd w:id="120"/>
-    <w:bookmarkStart w:id="122" w:name="ref-Rozental2015"/>
+    <w:bookmarkEnd w:id="109"/>
+    <w:bookmarkStart w:id="111" w:name="ref-Rozental2015"/>
     <w:p>
       <w:pPr>
         <w:pStyle w:val="Bibliography"/>
@@ -9618,7 +9557,7 @@
       <w:r>
         <w:t xml:space="preserve"> </w:t>
       </w:r>
-      <w:hyperlink r:id="rId121">
+      <w:hyperlink r:id="rId110">
         <w:r>
           <w:rPr>
             <w:rStyle w:val="Hyperlink"/>
@@ -9627,8 +9566,8 @@
         </w:r>
       </w:hyperlink>
     </w:p>
-    <w:bookmarkEnd w:id="122"/>
-    <w:bookmarkStart w:id="124" w:name="ref-Rozental2017"/>
+    <w:bookmarkEnd w:id="111"/>
+    <w:bookmarkStart w:id="113" w:name="ref-Rozental2017"/>
     <w:p>
       <w:pPr>
         <w:pStyle w:val="Bibliography"/>
@@ -9648,7 +9587,7 @@
       <w:r>
         <w:t xml:space="preserve"> </w:t>
       </w:r>
-      <w:hyperlink r:id="rId123">
+      <w:hyperlink r:id="rId112">
         <w:r>
           <w:rPr>
             <w:rStyle w:val="Hyperlink"/>
@@ -9657,8 +9596,8 @@
         </w:r>
       </w:hyperlink>
     </w:p>
-    <w:bookmarkEnd w:id="124"/>
-    <w:bookmarkStart w:id="125" w:name="ref-salter1949conditioned"/>
+    <w:bookmarkEnd w:id="113"/>
+    <w:bookmarkStart w:id="114" w:name="ref-salter1949conditioned"/>
     <w:p>
       <w:pPr>
         <w:pStyle w:val="Bibliography"/>
@@ -9676,8 +9615,8 @@
         <w:t xml:space="preserve">. NY: Capricorn 106.</w:t>
       </w:r>
     </w:p>
-    <w:bookmarkEnd w:id="125"/>
-    <w:bookmarkStart w:id="126" w:name="ref-sealed"/>
+    <w:bookmarkEnd w:id="114"/>
+    <w:bookmarkStart w:id="115" w:name="ref-sealed"/>
     <w:p>
       <w:pPr>
         <w:pStyle w:val="Bibliography"/>
@@ -9695,8 +9634,8 @@
         <w:t xml:space="preserve">.</w:t>
       </w:r>
     </w:p>
-    <w:bookmarkEnd w:id="126"/>
-    <w:bookmarkStart w:id="128" w:name="ref-Sigler2008"/>
+    <w:bookmarkEnd w:id="115"/>
+    <w:bookmarkStart w:id="117" w:name="ref-Sigler2008"/>
     <w:p>
       <w:pPr>
         <w:pStyle w:val="Bibliography"/>
@@ -9707,7 +9646,7 @@
       <w:r>
         <w:t xml:space="preserve"> </w:t>
       </w:r>
-      <w:hyperlink r:id="rId127">
+      <w:hyperlink r:id="rId116">
         <w:r>
           <w:rPr>
             <w:rStyle w:val="Hyperlink"/>
@@ -9716,8 +9655,8 @@
         </w:r>
       </w:hyperlink>
     </w:p>
-    <w:bookmarkEnd w:id="128"/>
-    <w:bookmarkStart w:id="129" w:name="ref-smith1975say"/>
+    <w:bookmarkEnd w:id="117"/>
+    <w:bookmarkStart w:id="118" w:name="ref-smith1975say"/>
     <w:p>
       <w:pPr>
         <w:pStyle w:val="Bibliography"/>
@@ -9735,8 +9674,8 @@
         <w:t xml:space="preserve">. Bantam.</w:t>
       </w:r>
     </w:p>
-    <w:bookmarkEnd w:id="129"/>
-    <w:bookmarkStart w:id="131" w:name="ref-Speed2018a"/>
+    <w:bookmarkEnd w:id="118"/>
+    <w:bookmarkStart w:id="120" w:name="ref-Speed2018a"/>
     <w:p>
       <w:pPr>
         <w:pStyle w:val="Bibliography"/>
@@ -9756,7 +9695,7 @@
       <w:r>
         <w:t xml:space="preserve"> </w:t>
       </w:r>
-      <w:hyperlink r:id="rId130">
+      <w:hyperlink r:id="rId119">
         <w:r>
           <w:rPr>
             <w:rStyle w:val="Hyperlink"/>
@@ -9765,8 +9704,8 @@
         </w:r>
       </w:hyperlink>
     </w:p>
-    <w:bookmarkEnd w:id="131"/>
-    <w:bookmarkStart w:id="133" w:name="ref-Kroenke2006"/>
+    <w:bookmarkEnd w:id="120"/>
+    <w:bookmarkStart w:id="122" w:name="ref-Kroenke2006"/>
     <w:p>
       <w:pPr>
         <w:pStyle w:val="Bibliography"/>
@@ -9786,7 +9725,7 @@
       <w:r>
         <w:t xml:space="preserve"> </w:t>
       </w:r>
-      <w:hyperlink r:id="rId132">
+      <w:hyperlink r:id="rId121">
         <w:r>
           <w:rPr>
             <w:rStyle w:val="Hyperlink"/>
@@ -9795,8 +9734,8 @@
         </w:r>
       </w:hyperlink>
     </w:p>
-    <w:bookmarkEnd w:id="133"/>
-    <w:bookmarkStart w:id="135" w:name="ref-Thompson2011"/>
+    <w:bookmarkEnd w:id="122"/>
+    <w:bookmarkStart w:id="124" w:name="ref-Thompson2011"/>
     <w:p>
       <w:pPr>
         <w:pStyle w:val="Bibliography"/>
@@ -9816,7 +9755,7 @@
       <w:r>
         <w:t xml:space="preserve"> </w:t>
       </w:r>
-      <w:hyperlink r:id="rId134">
+      <w:hyperlink r:id="rId123">
         <w:r>
           <w:rPr>
             <w:rStyle w:val="Hyperlink"/>
@@ -9825,8 +9764,8 @@
         </w:r>
       </w:hyperlink>
     </w:p>
-    <w:bookmarkEnd w:id="135"/>
-    <w:bookmarkStart w:id="137" w:name="ref-Vagos2019"/>
+    <w:bookmarkEnd w:id="124"/>
+    <w:bookmarkStart w:id="126" w:name="ref-Vagos2019"/>
     <w:p>
       <w:pPr>
         <w:pStyle w:val="Bibliography"/>
@@ -9846,7 +9785,7 @@
       <w:r>
         <w:t xml:space="preserve"> </w:t>
       </w:r>
-      <w:hyperlink r:id="rId136">
+      <w:hyperlink r:id="rId125">
         <w:r>
           <w:rPr>
             <w:rStyle w:val="Hyperlink"/>
@@ -9855,8 +9794,8 @@
         </w:r>
       </w:hyperlink>
     </w:p>
-    <w:bookmarkEnd w:id="137"/>
-    <w:bookmarkStart w:id="138" w:name="ref-Wilson2010"/>
+    <w:bookmarkEnd w:id="126"/>
+    <w:bookmarkStart w:id="127" w:name="ref-Wilson2010"/>
     <w:p>
       <w:pPr>
         <w:pStyle w:val="Bibliography"/>
@@ -9865,8 +9804,8 @@
         <w:t xml:space="preserve">Wilson, K.G., Sandoz, E.K., Kitchens, J., Roberts, M., 2010. The valued living questionnaire: Defining and measuring valued action within a behavioral framework, The Psychological Record.</w:t>
       </w:r>
     </w:p>
-    <w:bookmarkEnd w:id="138"/>
-    <w:bookmarkStart w:id="139" w:name="ref-wolpe1990practice"/>
+    <w:bookmarkEnd w:id="127"/>
+    <w:bookmarkStart w:id="128" w:name="ref-wolpe1990practice"/>
     <w:p>
       <w:pPr>
         <w:pStyle w:val="Bibliography"/>
@@ -9884,8 +9823,8 @@
         <w:t xml:space="preserve">. Pergamon Press, Oxford, UK.</w:t>
       </w:r>
     </w:p>
-    <w:bookmarkEnd w:id="139"/>
-    <w:bookmarkStart w:id="140" w:name="ref-Wolpe1952"/>
+    <w:bookmarkEnd w:id="128"/>
+    <w:bookmarkStart w:id="129" w:name="ref-Wolpe1952"/>
     <w:p>
       <w:pPr>
         <w:pStyle w:val="Bibliography"/>
@@ -9903,8 +9842,8 @@
         <w:t xml:space="preserve">. South African Medical Journal 20, 825–829.</w:t>
       </w:r>
     </w:p>
-    <w:bookmarkEnd w:id="140"/>
-    <w:bookmarkStart w:id="141" w:name="ref-Wolpe1966"/>
+    <w:bookmarkEnd w:id="129"/>
+    <w:bookmarkStart w:id="130" w:name="ref-Wolpe1966"/>
     <w:p>
       <w:pPr>
         <w:pStyle w:val="Bibliography"/>
@@ -9922,9 +9861,9 @@
         <w:t xml:space="preserve">, The commonwealth and international library. Mental health and social medicine division. Pergamon Press, Elmsford, NY.</w:t>
       </w:r>
     </w:p>
-    <w:bookmarkEnd w:id="141"/>
-    <w:bookmarkEnd w:id="142"/>
-    <w:bookmarkEnd w:id="143"/>
+    <w:bookmarkEnd w:id="130"/>
+    <w:bookmarkEnd w:id="131"/>
+    <w:bookmarkEnd w:id="132"/>
     <w:sectPr/>
   </w:body>
 </w:document>

</xml_diff>

<commit_message>
tweak flowchart for legibility
</commit_message>
<xml_diff>
--- a/r2fu-article.docx
+++ b/r2fu-article.docx
@@ -75,7 +75,7 @@
         <w:pStyle w:val="Date"/>
       </w:pPr>
       <w:r>
-        <w:t xml:space="preserve">2022-08-22</w:t>
+        <w:t xml:space="preserve">2022-08-28</w:t>
       </w:r>
     </w:p>
     <w:p>
@@ -3264,7 +3264,7 @@
               <a:graphicData uri="http://schemas.openxmlformats.org/drawingml/2006/picture">
                 <pic:pic>
                   <pic:nvPicPr>
-                    <pic:cNvPr descr="flowchart.png" id="31" name="Picture"/>
+                    <pic:cNvPr descr="r2fu-article_files/figure-docx/dot-ex-1.png" id="31" name="Picture"/>
                     <pic:cNvPicPr>
                       <a:picLocks noChangeArrowheads="1" noChangeAspect="1"/>
                     </pic:cNvPicPr>

</xml_diff>

<commit_message>
Add Välmåendeskalan, add rationale for Rathus as primary measure, and more.
</commit_message>
<xml_diff>
--- a/r2fu-article.docx
+++ b/r2fu-article.docx
@@ -75,7 +75,7 @@
         <w:pStyle w:val="Date"/>
       </w:pPr>
       <w:r>
-        <w:t xml:space="preserve">2022-08-28</w:t>
+        <w:t xml:space="preserve">2022-10-06</w:t>
       </w:r>
     </w:p>
     <w:p>
@@ -318,6 +318,9 @@
         <w:t xml:space="preserve">research.</w:t>
       </w:r>
       <w:r>
+        <w:t xml:space="preserve"> </w:t>
+      </w:r>
+      <w:r>
         <w:rPr>
           <w:bCs/>
           <w:b/>
@@ -451,6 +454,9 @@
         <w:t xml:space="preserve">behavior.</w:t>
       </w:r>
       <w:r>
+        <w:t xml:space="preserve"> </w:t>
+      </w:r>
+      <w:r>
         <w:rPr>
           <w:bCs/>
           <w:b/>
@@ -829,7 +835,13 @@
         <w:t xml:space="preserve"> </w:t>
       </w:r>
       <w:r>
-        <w:t xml:space="preserve">anxiety</w:t>
+        <w:t xml:space="preserve">anxiety,</w:t>
+      </w:r>
+      <w:r>
+        <w:t xml:space="preserve"> </w:t>
+      </w:r>
+      <w:r>
+        <w:t xml:space="preserve">depression,</w:t>
       </w:r>
       <w:r>
         <w:t xml:space="preserve"> </w:t>
@@ -841,7 +853,13 @@
         <w:t xml:space="preserve"> </w:t>
       </w:r>
       <w:r>
-        <w:t xml:space="preserve">depression.</w:t>
+        <w:t xml:space="preserve">general</w:t>
+      </w:r>
+      <w:r>
+        <w:t xml:space="preserve"> </w:t>
+      </w:r>
+      <w:r>
+        <w:t xml:space="preserve">well-being.</w:t>
       </w:r>
       <w:r>
         <w:t xml:space="preserve"> </w:t>
@@ -890,6 +908,9 @@
       </w:r>
       <w:r>
         <w:t xml:space="preserve">change.</w:t>
+      </w:r>
+      <w:r>
+        <w:t xml:space="preserve"> </w:t>
       </w:r>
       <w:r>
         <w:rPr>
@@ -1586,6 +1607,208 @@
         <w:t xml:space="preserve"> </w:t>
       </w:r>
       <w:r>
+        <w:t xml:space="preserve">For</w:t>
+      </w:r>
+      <w:r>
+        <w:t xml:space="preserve"> </w:t>
+      </w:r>
+      <w:r>
+        <w:t xml:space="preserve">self-assessed</w:t>
+      </w:r>
+      <w:r>
+        <w:t xml:space="preserve"> </w:t>
+      </w:r>
+      <w:r>
+        <w:t xml:space="preserve">well-being,</w:t>
+      </w:r>
+      <w:r>
+        <w:t xml:space="preserve"> </w:t>
+      </w:r>
+      <w:r>
+        <w:t xml:space="preserve">the</w:t>
+      </w:r>
+      <w:r>
+        <w:t xml:space="preserve"> </w:t>
+      </w:r>
+      <w:r>
+        <w:t xml:space="preserve">effects</w:t>
+      </w:r>
+      <w:r>
+        <w:t xml:space="preserve"> </w:t>
+      </w:r>
+      <w:r>
+        <w:t xml:space="preserve">compared</w:t>
+      </w:r>
+      <w:r>
+        <w:t xml:space="preserve"> </w:t>
+      </w:r>
+      <w:r>
+        <w:t xml:space="preserve">to</w:t>
+      </w:r>
+      <w:r>
+        <w:t xml:space="preserve"> </w:t>
+      </w:r>
+      <w:r>
+        <w:t xml:space="preserve">the</w:t>
+      </w:r>
+      <w:r>
+        <w:t xml:space="preserve"> </w:t>
+      </w:r>
+      <w:r>
+        <w:t xml:space="preserve">wait-list</w:t>
+      </w:r>
+      <w:r>
+        <w:t xml:space="preserve"> </w:t>
+      </w:r>
+      <w:r>
+        <w:t xml:space="preserve">at</w:t>
+      </w:r>
+      <w:r>
+        <w:t xml:space="preserve"> </w:t>
+      </w:r>
+      <w:r>
+        <w:t xml:space="preserve">post</w:t>
+      </w:r>
+      <w:r>
+        <w:t xml:space="preserve"> </w:t>
+      </w:r>
+      <w:r>
+        <w:t xml:space="preserve">ranged</w:t>
+      </w:r>
+      <w:r>
+        <w:t xml:space="preserve"> </w:t>
+      </w:r>
+      <w:r>
+        <w:t xml:space="preserve">from</w:t>
+      </w:r>
+      <w:r>
+        <w:t xml:space="preserve"> </w:t>
+      </w:r>
+      <m:oMath>
+        <m:r>
+          <m:t>E</m:t>
+        </m:r>
+        <m:r>
+          <m:t>S</m:t>
+        </m:r>
+      </m:oMath>
+      <w:r>
+        <w:t xml:space="preserve"> </w:t>
+      </w:r>
+      <w:r>
+        <w:t xml:space="preserve">=</w:t>
+      </w:r>
+      <w:r>
+        <w:t xml:space="preserve"> </w:t>
+      </w:r>
+      <w:r>
+        <w:t xml:space="preserve">0.70</w:t>
+      </w:r>
+      <w:r>
+        <w:t xml:space="preserve"> </w:t>
+      </w:r>
+      <w:r>
+        <w:t xml:space="preserve">to</w:t>
+      </w:r>
+      <w:r>
+        <w:t xml:space="preserve"> </w:t>
+      </w:r>
+      <m:oMath>
+        <m:r>
+          <m:t>E</m:t>
+        </m:r>
+        <m:r>
+          <m:t>S</m:t>
+        </m:r>
+      </m:oMath>
+      <w:r>
+        <w:t xml:space="preserve"> </w:t>
+      </w:r>
+      <w:r>
+        <w:t xml:space="preserve">=</w:t>
+      </w:r>
+      <w:r>
+        <w:t xml:space="preserve"> </w:t>
+      </w:r>
+      <w:r>
+        <w:t xml:space="preserve">1.05,</w:t>
+      </w:r>
+      <w:r>
+        <w:t xml:space="preserve"> </w:t>
+      </w:r>
+      <w:r>
+        <w:t xml:space="preserve">with</w:t>
+      </w:r>
+      <w:r>
+        <w:t xml:space="preserve"> </w:t>
+      </w:r>
+      <w:r>
+        <w:t xml:space="preserve">reliable</w:t>
+      </w:r>
+      <w:r>
+        <w:t xml:space="preserve"> </w:t>
+      </w:r>
+      <w:r>
+        <w:t xml:space="preserve">clinical</w:t>
+      </w:r>
+      <w:r>
+        <w:t xml:space="preserve"> </w:t>
+      </w:r>
+      <w:r>
+        <w:t xml:space="preserve">recovery,</w:t>
+      </w:r>
+      <w:r>
+        <w:t xml:space="preserve"> </w:t>
+      </w:r>
+      <w:r>
+        <w:t xml:space="preserve">for</w:t>
+      </w:r>
+      <w:r>
+        <w:t xml:space="preserve"> </w:t>
+      </w:r>
+      <w:r>
+        <w:t xml:space="preserve">the</w:t>
+      </w:r>
+      <w:r>
+        <w:t xml:space="preserve"> </w:t>
+      </w:r>
+      <w:r>
+        <w:t xml:space="preserve">guided</w:t>
+      </w:r>
+      <w:r>
+        <w:t xml:space="preserve"> </w:t>
+      </w:r>
+      <w:r>
+        <w:t xml:space="preserve">condition,</w:t>
+      </w:r>
+      <w:r>
+        <w:t xml:space="preserve"> </w:t>
+      </w:r>
+      <w:r>
+        <w:t xml:space="preserve">at</w:t>
+      </w:r>
+      <w:r>
+        <w:t xml:space="preserve"> </w:t>
+      </w:r>
+      <w:r>
+        <w:t xml:space="preserve">follow-up,</w:t>
+      </w:r>
+      <w:r>
+        <w:t xml:space="preserve"> </w:t>
+      </w:r>
+      <w:r>
+        <w:t xml:space="preserve">of</w:t>
+      </w:r>
+      <w:r>
+        <w:t xml:space="preserve"> </w:t>
+      </w:r>
+      <w:r>
+        <w:t xml:space="preserve">26%.</w:t>
+      </w:r>
+      <w:r>
+        <w:t xml:space="preserve"> </w:t>
+      </w:r>
+      <w:r>
         <w:t xml:space="preserve">No</w:t>
       </w:r>
       <w:r>
@@ -1767,6 +1990,9 @@
       </w:r>
       <w:r>
         <w:t xml:space="preserve">effects.</w:t>
+      </w:r>
+      <w:r>
+        <w:t xml:space="preserve"> </w:t>
       </w:r>
       <w:r>
         <w:rPr>
@@ -1881,7 +2107,31 @@
         <w:t xml:space="preserve"> </w:t>
       </w:r>
       <w:r>
-        <w:t xml:space="preserve">depression.</w:t>
+        <w:t xml:space="preserve">depression,</w:t>
+      </w:r>
+      <w:r>
+        <w:t xml:space="preserve"> </w:t>
+      </w:r>
+      <w:r>
+        <w:t xml:space="preserve">while</w:t>
+      </w:r>
+      <w:r>
+        <w:t xml:space="preserve"> </w:t>
+      </w:r>
+      <w:r>
+        <w:t xml:space="preserve">improving</w:t>
+      </w:r>
+      <w:r>
+        <w:t xml:space="preserve"> </w:t>
+      </w:r>
+      <w:r>
+        <w:t xml:space="preserve">general</w:t>
+      </w:r>
+      <w:r>
+        <w:t xml:space="preserve"> </w:t>
+      </w:r>
+      <w:r>
+        <w:t xml:space="preserve">well-being.</w:t>
       </w:r>
       <w:r>
         <w:t xml:space="preserve"> </w:t>
@@ -2693,7 +2943,33 @@
         </m:r>
       </m:oMath>
       <w:r>
-        <w:t xml:space="preserve">% drop-out rate per week, with the duration of the intervention being eight weeks in total.</w:t>
+        <w:t xml:space="preserve">%</w:t>
+      </w:r>
+      <w:r>
+        <w:t xml:space="preserve"> </w:t>
+      </w:r>
+      <w:r>
+        <w:t xml:space="preserve">“</w:t>
+      </w:r>
+      <w:r>
+        <w:t xml:space="preserve">worst case</w:t>
+      </w:r>
+      <w:r>
+        <w:t xml:space="preserve">”</w:t>
+      </w:r>
+      <w:r>
+        <w:t xml:space="preserve"> </w:t>
+      </w:r>
+      <w:r>
+        <w:t xml:space="preserve">drop-out rate per week, with the duration of the intervention being eight weeks in total.</w:t>
+      </w:r>
+    </w:p>
+    <w:p>
+      <w:pPr>
+        <w:pStyle w:val="BodyText"/>
+      </w:pPr>
+      <w:r>
+        <w:t xml:space="preserve">The study was registered at ClinicalTrials.gov (NCT04240249). An error in the design was corrected post-registration, in that the Rathus Assertivness Schedule (RAS) scale was moved from the list of secondary outcome measures to the list of primary outcome measures, as it captures levels of assertiveness, the primary dependent variable of interest. Before recruitment started, the study received ethical approval from the Swedish Ethical Review Authority (Diary number: 2019-05165).</w:t>
       </w:r>
     </w:p>
     <w:bookmarkEnd w:id="21"/>
@@ -2711,7 +2987,7 @@
         <w:pStyle w:val="FirstParagraph"/>
       </w:pPr>
       <w:r>
-        <w:t xml:space="preserve">Before recruitment started, the study received ethical approval from the Swedish Ethical Review Authority (Diary number: 2019-05165). The study was registered at ClinicalTrials.gov (NCT04240249). The participants were recruited from the public through advertisements on social media and other websites. Interested individuals were referred to a purpose-built website with more information on the study, including the participation criteria. The participants were required to be Swedish citizens, at least 18 years of age, have access to the internet, and be fluent in Swedish. Information on the website also included the risks associated with participation, as well as the terms and conditions for participation. Volunteers were invited to submit their email addresses, and those who did were sent a link to complete an online screening questionnaire. The questionnaire included self-report measures of anxiety, depression, and assertiveness, as well as questions regarding socio-demographics, experiences of psychological treatment, any current medication, and motivation for participation. See Table 1 for a summary of the socio-demographic baseline characteristics.</w:t>
+        <w:t xml:space="preserve">The participants were recruited from the public through advertisements on social media and other websites. Interested individuals were referred to a purpose-built website with more information on the study, including the participation criteria. The participants were required to be Swedish citizens, at least 18 years of age, have access to the internet, and be fluent in Swedish. Information on the website also included the risks associated with participation, as well as the terms and conditions for participation. Volunteers were invited to submit their email addresses, and those who did were sent a link to complete an online screening questionnaire. The questionnaire included self-report measures of anxiety, depression, and assertiveness, as well as questions regarding socio-demographics, experiences of psychological treatment, any current medication, and motivation for participation. See Table 1 for a summary of the socio-demographic baseline characteristics.</w:t>
       </w:r>
     </w:p>
     <w:p>
@@ -2820,7 +3096,7 @@
         <w:t xml:space="preserve"> </w:t>
       </w:r>
       <w:r>
-        <w:t xml:space="preserve">(a. and b. both scored from 1 = never to 5 = always). The AAA-S has good and excellent internal consistency for aggressive (</w:t>
+        <w:t xml:space="preserve">(a. and b. both scored from 1 = never to 5 = always). The English-language version of the AAA-S have good internal consistency for aggressive assertiveness (</w:t>
       </w:r>
       <m:oMath>
         <m:r>
@@ -2828,7 +3104,7 @@
         </m:r>
       </m:oMath>
       <w:r>
-        <w:t xml:space="preserve">) and adaptive (</w:t>
+        <w:t xml:space="preserve">), and excellent for adaptive assertiveness (</w:t>
       </w:r>
       <m:oMath>
         <m:r>
@@ -2836,7 +3112,7 @@
         </m:r>
       </m:oMath>
       <w:r>
-        <w:t xml:space="preserve">) assertiveness, respectively. A Swedish translation (contributed by TH) of the Rathus Assertiveness Schedule</w:t>
+        <w:t xml:space="preserve">), respectively. A Swedish translation (contributed by TH) of the Rathus Assertiveness Schedule</w:t>
       </w:r>
       <w:r>
         <w:t xml:space="preserve"> </w:t>
@@ -2866,7 +3142,15 @@
         <w:t xml:space="preserve"> </w:t>
       </w:r>
       <w:r>
-        <w:t xml:space="preserve">(+3 = very characteristic of me, extremely descriptive to -3 = very uncharacteristic of me, extremely nondescriptive).</w:t>
+        <w:t xml:space="preserve">(+3 = very characteristic of me, extremely descriptive to -3 = very uncharacteristic of me, extremely nondescriptive). The original versions of the AAA-S Adaptive a of the RAS has good internal consistency (</w:t>
+      </w:r>
+      <m:oMath>
+        <m:r>
+          <m:t>0.87</m:t>
+        </m:r>
+      </m:oMath>
+      <w:r>
+        <w:t xml:space="preserve">),</w:t>
       </w:r>
     </w:p>
     <w:bookmarkEnd w:id="24"/>
@@ -2884,13 +3168,13 @@
         <w:pStyle w:val="FirstParagraph"/>
       </w:pPr>
       <w:r>
-        <w:t xml:space="preserve">Depression was measured using the PHQ-9</w:t>
-      </w:r>
-      <w:r>
-        <w:t xml:space="preserve"> </w:t>
-      </w:r>
-      <w:r>
-        <w:t xml:space="preserve">(Kroenke et al., 2010)</w:t>
+        <w:t xml:space="preserve">Depression was measured using the Patient Health Questionnaire 9-Item Scale</w:t>
+      </w:r>
+      <w:r>
+        <w:t xml:space="preserve"> </w:t>
+      </w:r>
+      <w:r>
+        <w:t xml:space="preserve">(PHQ-9; Kroenke et al., 2010)</w:t>
       </w:r>
       <w:r>
         <w:t xml:space="preserve">, which contains nine items, including</w:t>
@@ -2920,10 +3204,7 @@
         <w:t xml:space="preserve">(GAD-7; Spitzer et al., 2006)</w:t>
       </w:r>
       <w:r>
-        <w:t xml:space="preserve"> </w:t>
-      </w:r>
-      <w:r>
-        <w:t xml:space="preserve">which contains seven items, including</w:t>
+        <w:t xml:space="preserve">, which contains seven items, including</w:t>
       </w:r>
       <w:r>
         <w:t xml:space="preserve"> </w:t>
@@ -2950,10 +3231,7 @@
         <w:t xml:space="preserve">(LSAS-SR; Fresco et al., 2001)</w:t>
       </w:r>
       <w:r>
-        <w:t xml:space="preserve"> </w:t>
-      </w:r>
-      <w:r>
-        <w:t xml:space="preserve">which contains 24 items, including</w:t>
+        <w:t xml:space="preserve">, which contains 24 items, including</w:t>
       </w:r>
       <w:r>
         <w:t xml:space="preserve"> </w:t>
@@ -2971,11 +3249,38 @@
         <w:t xml:space="preserve"> </w:t>
       </w:r>
       <w:r>
-        <w:t xml:space="preserve">(fear or anxiety, 0 = none to 3 = severe; avoidance, 0 = never to 3 = usually). These self-report measures have reported either good or excellent internal consistency (</w:t>
-      </w:r>
-      <m:oMath>
-        <m:r>
-          <m:t>0.87</m:t>
+        <w:t xml:space="preserve">(fear or anxiety, 0 = none to 3 = severe; avoidance, 0 = never to 3 = usually). General well-being was measured using the Questionnaire on well-being</w:t>
+      </w:r>
+      <w:r>
+        <w:t xml:space="preserve"> </w:t>
+      </w:r>
+      <w:r>
+        <w:t xml:space="preserve">(Braconier, 2015)</w:t>
+      </w:r>
+      <w:r>
+        <w:t xml:space="preserve">, which contains 18 items, such as</w:t>
+      </w:r>
+      <w:r>
+        <w:t xml:space="preserve"> </w:t>
+      </w:r>
+      <w:r>
+        <w:t xml:space="preserve">“</w:t>
+      </w:r>
+      <w:r>
+        <w:t xml:space="preserve">To what extent during the past week have you felt calm and relaxed?</w:t>
+      </w:r>
+      <w:r>
+        <w:t xml:space="preserve">”</w:t>
+      </w:r>
+      <w:r>
+        <w:t xml:space="preserve"> </w:t>
+      </w:r>
+      <w:r>
+        <w:t xml:space="preserve">(0 = never to 5 = very often). These self-report measures have reported either good or excellent internal consistency (</w:t>
+      </w:r>
+      <m:oMath>
+        <m:r>
+          <m:t>0.89</m:t>
         </m:r>
       </m:oMath>
       <w:r>
@@ -2986,7 +3291,7 @@
       </w:r>
       <m:oMath>
         <m:r>
-          <m:t>0.89</m:t>
+          <m:t>0.92</m:t>
         </m:r>
       </m:oMath>
       <w:r>
@@ -2997,7 +3302,7 @@
       </w:r>
       <m:oMath>
         <m:r>
-          <m:t>0.92</m:t>
+          <m:t>0.96</m:t>
         </m:r>
       </m:oMath>
       <w:r>
@@ -3008,7 +3313,7 @@
       </w:r>
       <m:oMath>
         <m:r>
-          <m:t>0.96</m:t>
+          <m:t>0.93</m:t>
         </m:r>
       </m:oMath>
       <w:r>
@@ -7548,29 +7853,7 @@
         <w:pStyle w:val="FirstParagraph"/>
       </w:pPr>
       <w:r>
-        <w:t xml:space="preserve">Checking for any reliable signs of harm in the most severe of the adverse outcome categories (see Table 3), a significant difference between the groups in clinically significant change was found for the AAA-S Aggressive subscale, as</w:t>
-      </w:r>
-      <w:r>
-        <w:t xml:space="preserve"> </w:t>
-      </w:r>
-      <m:oMath>
-        <m:r>
-          <m:t>3</m:t>
-        </m:r>
-      </m:oMath>
-      <w:r>
-        <w:t xml:space="preserve"> </w:t>
-      </w:r>
-      <w:r>
-        <w:t xml:space="preserve">participants (</w:t>
-      </w:r>
-      <m:oMath>
-        <m:r>
-          <m:t>4</m:t>
-        </m:r>
-      </m:oMath>
-      <w:r>
-        <w:t xml:space="preserve">%) fell below the threshold for</w:t>
+        <w:t xml:space="preserve">Checking for any reliable signs of harm in the most severe of the adverse outcome categories (see Table 3), significant differences between the groups in clinically significant change were found for the Well-being scale. Post-hoc testing revealed that the number of participants having fallen into the</w:t>
       </w:r>
       <w:r>
         <w:t xml:space="preserve"> </w:t>
@@ -7588,96 +7871,55 @@
         <w:t xml:space="preserve"> </w:t>
       </w:r>
       <w:r>
-        <w:t xml:space="preserve">while waiting to begin treatment. However, the post-hoc testing did not reveal any significant pairwise differences between any of the treatment groups and the wait-list group,</w:t>
-      </w:r>
-      <w:r>
-        <w:t xml:space="preserve"> </w:t>
-      </w:r>
-      <m:oMath>
-        <m:sSub>
-          <m:e>
-            <m:r>
-              <m:t>p</m:t>
-            </m:r>
-          </m:e>
-          <m:sub>
-            <m:r>
-              <m:t>B</m:t>
-            </m:r>
-            <m:r>
-              <m:t>o</m:t>
-            </m:r>
-            <m:r>
-              <m:t>n</m:t>
-            </m:r>
-            <m:r>
-              <m:t>f</m:t>
-            </m:r>
-          </m:sub>
-        </m:sSub>
-      </m:oMath>
-      <w:r>
-        <w:t xml:space="preserve"> </w:t>
-      </w:r>
-      <w:r>
-        <w:t xml:space="preserve">=</w:t>
-      </w:r>
-      <w:r>
-        <w:t xml:space="preserve"> </w:t>
-      </w:r>
-      <m:oMath>
-        <m:r>
-          <m:t>0.094</m:t>
-        </m:r>
-      </m:oMath>
-      <w:r>
-        <w:t xml:space="preserve"> </w:t>
-      </w:r>
-      <w:r>
-        <w:t xml:space="preserve">and</w:t>
-      </w:r>
-      <w:r>
-        <w:t xml:space="preserve"> </w:t>
-      </w:r>
-      <m:oMath>
-        <m:sSub>
-          <m:e>
-            <m:r>
-              <m:t>p</m:t>
-            </m:r>
-          </m:e>
-          <m:sub>
-            <m:r>
-              <m:t>B</m:t>
-            </m:r>
-            <m:r>
-              <m:t>o</m:t>
-            </m:r>
-            <m:r>
-              <m:t>n</m:t>
-            </m:r>
-            <m:r>
-              <m:t>f</m:t>
-            </m:r>
-          </m:sub>
-        </m:sSub>
-      </m:oMath>
-      <w:r>
-        <w:t xml:space="preserve"> </w:t>
-      </w:r>
-      <w:r>
-        <w:t xml:space="preserve">=</w:t>
-      </w:r>
-      <w:r>
-        <w:t xml:space="preserve"> </w:t>
-      </w:r>
-      <m:oMath>
-        <m:r>
-          <m:t>0.100</m:t>
-        </m:r>
-      </m:oMath>
-      <w:r>
-        <w:t xml:space="preserve">. No other instances of suspected reliable harm between the pre and the post time points or the pre to the follow-up time points were identified for either measure. The second to worst category in assessing reliable change is</w:t>
+        <w:t xml:space="preserve">category (</w:t>
+      </w:r>
+      <m:oMath>
+        <m:r>
+          <m:t>6</m:t>
+        </m:r>
+      </m:oMath>
+      <w:r>
+        <w:t xml:space="preserve"> </w:t>
+      </w:r>
+      <w:r>
+        <w:t xml:space="preserve">participants;</w:t>
+      </w:r>
+      <w:r>
+        <w:t xml:space="preserve"> </w:t>
+      </w:r>
+      <m:oMath>
+        <m:r>
+          <m:t>9</m:t>
+        </m:r>
+      </m:oMath>
+      <w:r>
+        <w:t xml:space="preserve">%) in the wait-list group, was significantly larger than in the guided group at both the post time-point</w:t>
+      </w:r>
+      <w:r>
+        <w:t xml:space="preserve"> </w:t>
+      </w:r>
+      <w:r>
+        <w:t xml:space="preserve"> </w:t>
+      </w:r>
+      <w:r>
+        <w:t xml:space="preserve">and the follow-up time-point.</w:t>
+      </w:r>
+      <w:r>
+        <w:t xml:space="preserve"> </w:t>
+      </w:r>
+      <w:r>
+        <w:t xml:space="preserve"> </w:t>
+      </w:r>
+      <w:r>
+        <w:t xml:space="preserve">No other instances of suspected reliable harm between the pre and the post time points or the pre to the follow-up time points were identified for either measure.</w:t>
+      </w:r>
+    </w:p>
+    <w:p>
+      <w:pPr>
+        <w:pStyle w:val="BodyText"/>
+      </w:pPr>
+      <w:r>
+        <w:t xml:space="preserve">The second to worst category in assessing reliable change is</w:t>
       </w:r>
       <w:r>
         <w:t xml:space="preserve"> </w:t>
@@ -7816,7 +8058,26 @@
         </m:r>
       </m:oMath>
       <w:r>
-        <w:t xml:space="preserve">%). These findings reveal that the non-active wait-list condition brought about adverse clinical change for</w:t>
+        <w:t xml:space="preserve">%).</w:t>
+      </w:r>
+    </w:p>
+    <w:p>
+      <w:pPr>
+        <w:pStyle w:val="BodyText"/>
+      </w:pPr>
+      <w:r>
+        <w:t xml:space="preserve">In summary, these findings reveal that the non-active wait-list condition brought about adverse clinical change for</w:t>
+      </w:r>
+      <w:r>
+        <w:t xml:space="preserve"> </w:t>
+      </w:r>
+      <m:oMath>
+        <m:r>
+          <m:t>9</m:t>
+        </m:r>
+      </m:oMath>
+      <w:r>
+        <w:t xml:space="preserve">% of the participants with regard to general well-being,</w:t>
       </w:r>
       <w:r>
         <w:t xml:space="preserve"> </w:t>
@@ -7827,7 +8088,7 @@
         </m:r>
       </m:oMath>
       <w:r>
-        <w:t xml:space="preserve">% of the participants with regard to social anxiety and</w:t>
+        <w:t xml:space="preserve">% with regard to social anxiety, and</w:t>
       </w:r>
       <w:r>
         <w:t xml:space="preserve"> </w:t>
@@ -8162,7 +8423,7 @@
         <w:pStyle w:val="BodyText"/>
       </w:pPr>
       <w:r>
-        <w:t xml:space="preserve">It should be noted that while there were significant effects on aggressive assertiveness in both treatment groups, no statistically significant number of clinically changed participants was found at either the post or the follow-up time points for the AAA-S Aggressive subscale. This should not be surprising, however, since for this particular sample the baseline levels of aggressive assertiveness were very low. Also, the operationalization of aggressive assertiveness is fuzzy and prone to individual differences in interpretation; behavior that one person deems aggressive assertion might be healthy assertion to another. Likewise, what counts as healthy assertion in one specific societal/cultural context might be perceived as normatively aggressive in another</w:t>
+        <w:t xml:space="preserve">It should be noted that while there were significant negative effects on aggressive assertiveness in both treatment groups, no statistically significant number of clinically harmed or worsened participants was found at either the post or the follow-up time points for the AAA-S Aggressive subscale in either group, compared to the wait-list. This should not be surprising, however, since for this particular sample the baseline levels of aggressive assertiveness were very low. Also, the operationalization of aggressive assertiveness is fuzzy and prone to individual differences in interpretation; behavior that one person deems aggressive assertion might be healthy assertion to another. Likewise, what counts as healthy assertion in one specific societal/cultural context might be perceived as normatively aggressive in another</w:t>
       </w:r>
       <w:r>
         <w:t xml:space="preserve"> </w:t>
@@ -8624,7 +8885,7 @@
       </w:r>
     </w:p>
     <w:bookmarkEnd w:id="53"/>
-    <w:bookmarkStart w:id="143" w:name="references"/>
+    <w:bookmarkStart w:id="144" w:name="references"/>
     <w:p>
       <w:pPr>
         <w:pStyle w:val="Heading1"/>
@@ -8633,7 +8894,7 @@
         <w:t xml:space="preserve">References</w:t>
       </w:r>
     </w:p>
-    <w:bookmarkStart w:id="142" w:name="refs"/>
+    <w:bookmarkStart w:id="143" w:name="refs"/>
     <w:bookmarkStart w:id="54" w:name="ref-alberti2017your"/>
     <w:p>
       <w:pPr>
@@ -8802,12 +9063,76 @@
       </w:r>
     </w:p>
     <w:bookmarkEnd w:id="64"/>
-    <w:bookmarkStart w:id="66" w:name="ref-Carlbring2018"/>
+    <w:bookmarkStart w:id="65" w:name="ref-Braconier2015"/>
     <w:p>
       <w:pPr>
         <w:pStyle w:val="Bibliography"/>
       </w:pPr>
       <w:r>
+        <w:t xml:space="preserve">Braconier, A., 2015.</w:t>
+      </w:r>
+      <w:r>
+        <w:t xml:space="preserve"> </w:t>
+      </w:r>
+      <w:r>
+        <w:t xml:space="preserve">V</w:t>
+      </w:r>
+      <w:r>
+        <w:t xml:space="preserve">ä</w:t>
+      </w:r>
+      <w:r>
+        <w:t xml:space="preserve">lm</w:t>
+      </w:r>
+      <w:r>
+        <w:t xml:space="preserve">å</w:t>
+      </w:r>
+      <w:r>
+        <w:t xml:space="preserve">endeformul</w:t>
+      </w:r>
+      <w:r>
+        <w:t xml:space="preserve">ä</w:t>
+      </w:r>
+      <w:r>
+        <w:t xml:space="preserve">ret – ett m</w:t>
+      </w:r>
+      <w:r>
+        <w:t xml:space="preserve">å</w:t>
+      </w:r>
+      <w:r>
+        <w:t xml:space="preserve">tt p</w:t>
+      </w:r>
+      <w:r>
+        <w:t xml:space="preserve">å</w:t>
+      </w:r>
+      <w:r>
+        <w:t xml:space="preserve"> </w:t>
+      </w:r>
+      <w:r>
+        <w:t xml:space="preserve">subjektivt v</w:t>
+      </w:r>
+      <w:r>
+        <w:t xml:space="preserve">ä</w:t>
+      </w:r>
+      <w:r>
+        <w:t xml:space="preserve">lm</w:t>
+      </w:r>
+      <w:r>
+        <w:t xml:space="preserve">å</w:t>
+      </w:r>
+      <w:r>
+        <w:t xml:space="preserve">ende (examensarbete)</w:t>
+      </w:r>
+      <w:r>
+        <w:t xml:space="preserve">.</w:t>
+      </w:r>
+    </w:p>
+    <w:bookmarkEnd w:id="65"/>
+    <w:bookmarkStart w:id="67" w:name="ref-Carlbring2018"/>
+    <w:p>
+      <w:pPr>
+        <w:pStyle w:val="Bibliography"/>
+      </w:pPr>
+      <w:r>
         <w:t xml:space="preserve">Carlbring, P., Andersson, G., Cuijpers, P., Riper, H., Hedman-Lagerlöf, E., 2018.</w:t>
       </w:r>
       <w:r>
@@ -8822,7 +9147,7 @@
       <w:r>
         <w:t xml:space="preserve"> </w:t>
       </w:r>
-      <w:hyperlink r:id="rId65">
+      <w:hyperlink r:id="rId66">
         <w:r>
           <w:rPr>
             <w:rStyle w:val="Hyperlink"/>
@@ -8831,8 +9156,8 @@
         </w:r>
       </w:hyperlink>
     </w:p>
-    <w:bookmarkEnd w:id="66"/>
-    <w:bookmarkStart w:id="68" w:name="ref-Chambless2001"/>
+    <w:bookmarkEnd w:id="67"/>
+    <w:bookmarkStart w:id="69" w:name="ref-Chambless2001"/>
     <w:p>
       <w:pPr>
         <w:pStyle w:val="Bibliography"/>
@@ -8852,7 +9177,7 @@
       <w:r>
         <w:t xml:space="preserve"> </w:t>
       </w:r>
-      <w:hyperlink r:id="rId67">
+      <w:hyperlink r:id="rId68">
         <w:r>
           <w:rPr>
             <w:rStyle w:val="Hyperlink"/>
@@ -8861,8 +9186,8 @@
         </w:r>
       </w:hyperlink>
     </w:p>
-    <w:bookmarkEnd w:id="68"/>
-    <w:bookmarkStart w:id="70" w:name="ref-Ciarrochi2022"/>
+    <w:bookmarkEnd w:id="69"/>
+    <w:bookmarkStart w:id="71" w:name="ref-Ciarrochi2022"/>
     <w:p>
       <w:pPr>
         <w:pStyle w:val="Bibliography"/>
@@ -8873,7 +9198,7 @@
       <w:r>
         <w:t xml:space="preserve"> </w:t>
       </w:r>
-      <w:hyperlink r:id="rId69">
+      <w:hyperlink r:id="rId70">
         <w:r>
           <w:rPr>
             <w:rStyle w:val="Hyperlink"/>
@@ -8882,8 +9207,8 @@
         </w:r>
       </w:hyperlink>
     </w:p>
-    <w:bookmarkEnd w:id="70"/>
-    <w:bookmarkStart w:id="72" w:name="ref-Clark1986"/>
+    <w:bookmarkEnd w:id="71"/>
+    <w:bookmarkStart w:id="73" w:name="ref-Clark1986"/>
     <w:p>
       <w:pPr>
         <w:pStyle w:val="Bibliography"/>
@@ -8903,7 +9228,7 @@
       <w:r>
         <w:t xml:space="preserve"> </w:t>
       </w:r>
-      <w:hyperlink r:id="rId71">
+      <w:hyperlink r:id="rId72">
         <w:r>
           <w:rPr>
             <w:rStyle w:val="Hyperlink"/>
@@ -8912,8 +9237,8 @@
         </w:r>
       </w:hyperlink>
     </w:p>
-    <w:bookmarkEnd w:id="72"/>
-    <w:bookmarkStart w:id="73" w:name="ref-clark1995cognitive"/>
+    <w:bookmarkEnd w:id="73"/>
+    <w:bookmarkStart w:id="74" w:name="ref-clark1995cognitive"/>
     <w:p>
       <w:pPr>
         <w:pStyle w:val="Bibliography"/>
@@ -8931,8 +9256,8 @@
         <w:t xml:space="preserve">, in: Heimberg, R.G., Liebowitz, M.R., Hope, D.A., Schneier, F.R. (Eds.), Social Phobia: Diagnosis, Assessment, and Treatment. The Guilford Press, New York, NY, pp. 22–23.</w:t>
       </w:r>
     </w:p>
-    <w:bookmarkEnd w:id="73"/>
-    <w:bookmarkStart w:id="75" w:name="ref-R-clinicalsignificance"/>
+    <w:bookmarkEnd w:id="74"/>
+    <w:bookmarkStart w:id="76" w:name="ref-R-clinicalsignificance"/>
     <w:p>
       <w:pPr>
         <w:pStyle w:val="Bibliography"/>
@@ -8943,7 +9268,7 @@
       <w:r>
         <w:t xml:space="preserve"> </w:t>
       </w:r>
-      <w:hyperlink r:id="rId74">
+      <w:hyperlink r:id="rId75">
         <w:r>
           <w:rPr>
             <w:rStyle w:val="Hyperlink"/>
@@ -8955,8 +9280,8 @@
         <w:t xml:space="preserve">.</w:t>
       </w:r>
     </w:p>
-    <w:bookmarkEnd w:id="75"/>
-    <w:bookmarkStart w:id="76" w:name="ref-cohen1988statistical"/>
+    <w:bookmarkEnd w:id="76"/>
+    <w:bookmarkStart w:id="77" w:name="ref-cohen1988statistical"/>
     <w:p>
       <w:pPr>
         <w:pStyle w:val="Bibliography"/>
@@ -8965,8 +9290,8 @@
         <w:t xml:space="preserve">Cohen, J., 1988. Statistical power analysis for the behavioral sciences (revised ed.).</w:t>
       </w:r>
     </w:p>
-    <w:bookmarkEnd w:id="76"/>
-    <w:bookmarkStart w:id="78" w:name="ref-Craske2008"/>
+    <w:bookmarkEnd w:id="77"/>
+    <w:bookmarkStart w:id="79" w:name="ref-Craske2008"/>
     <w:p>
       <w:pPr>
         <w:pStyle w:val="Bibliography"/>
@@ -8986,7 +9311,7 @@
       <w:r>
         <w:t xml:space="preserve"> </w:t>
       </w:r>
-      <w:hyperlink r:id="rId77">
+      <w:hyperlink r:id="rId78">
         <w:r>
           <w:rPr>
             <w:rStyle w:val="Hyperlink"/>
@@ -8995,8 +9320,8 @@
         </w:r>
       </w:hyperlink>
     </w:p>
-    <w:bookmarkEnd w:id="78"/>
-    <w:bookmarkStart w:id="80" w:name="ref-Cuijpers2016"/>
+    <w:bookmarkEnd w:id="79"/>
+    <w:bookmarkStart w:id="81" w:name="ref-Cuijpers2016"/>
     <w:p>
       <w:pPr>
         <w:pStyle w:val="Bibliography"/>
@@ -9007,7 +9332,7 @@
       <w:r>
         <w:t xml:space="preserve"> </w:t>
       </w:r>
-      <w:hyperlink r:id="rId79">
+      <w:hyperlink r:id="rId80">
         <w:r>
           <w:rPr>
             <w:rStyle w:val="Hyperlink"/>
@@ -9016,8 +9341,8 @@
         </w:r>
       </w:hyperlink>
     </w:p>
-    <w:bookmarkEnd w:id="80"/>
-    <w:bookmarkStart w:id="82" w:name="ref-Day2013"/>
+    <w:bookmarkEnd w:id="81"/>
+    <w:bookmarkStart w:id="83" w:name="ref-Day2013"/>
     <w:p>
       <w:pPr>
         <w:pStyle w:val="Bibliography"/>
@@ -9037,7 +9362,7 @@
       <w:r>
         <w:t xml:space="preserve"> </w:t>
       </w:r>
-      <w:hyperlink r:id="rId81">
+      <w:hyperlink r:id="rId82">
         <w:r>
           <w:rPr>
             <w:rStyle w:val="Hyperlink"/>
@@ -9046,8 +9371,8 @@
         </w:r>
       </w:hyperlink>
     </w:p>
-    <w:bookmarkEnd w:id="82"/>
-    <w:bookmarkStart w:id="83" w:name="ref-fensterheim1975don"/>
+    <w:bookmarkEnd w:id="83"/>
+    <w:bookmarkStart w:id="84" w:name="ref-fensterheim1975don"/>
     <w:p>
       <w:pPr>
         <w:pStyle w:val="Bibliography"/>
@@ -9065,8 +9390,8 @@
         <w:t xml:space="preserve">. Dell Publishing Company, New York, NY.</w:t>
       </w:r>
     </w:p>
-    <w:bookmarkEnd w:id="83"/>
-    <w:bookmarkStart w:id="85" w:name="ref-Fledderus2012"/>
+    <w:bookmarkEnd w:id="84"/>
+    <w:bookmarkStart w:id="86" w:name="ref-Fledderus2012"/>
     <w:p>
       <w:pPr>
         <w:pStyle w:val="Bibliography"/>
@@ -9077,7 +9402,7 @@
       <w:r>
         <w:t xml:space="preserve"> </w:t>
       </w:r>
-      <w:hyperlink r:id="rId84">
+      <w:hyperlink r:id="rId85">
         <w:r>
           <w:rPr>
             <w:rStyle w:val="Hyperlink"/>
@@ -9086,8 +9411,8 @@
         </w:r>
       </w:hyperlink>
     </w:p>
-    <w:bookmarkEnd w:id="85"/>
-    <w:bookmarkStart w:id="87" w:name="ref-Fresco2001"/>
+    <w:bookmarkEnd w:id="86"/>
+    <w:bookmarkStart w:id="88" w:name="ref-Fresco2001"/>
     <w:p>
       <w:pPr>
         <w:pStyle w:val="Bibliography"/>
@@ -9107,7 +9432,7 @@
       <w:r>
         <w:t xml:space="preserve"> </w:t>
       </w:r>
-      <w:hyperlink r:id="rId86">
+      <w:hyperlink r:id="rId87">
         <w:r>
           <w:rPr>
             <w:rStyle w:val="Hyperlink"/>
@@ -9116,8 +9441,8 @@
         </w:r>
       </w:hyperlink>
     </w:p>
-    <w:bookmarkEnd w:id="87"/>
-    <w:bookmarkStart w:id="89" w:name="ref-Furukawa2014"/>
+    <w:bookmarkEnd w:id="88"/>
+    <w:bookmarkStart w:id="90" w:name="ref-Furukawa2014"/>
     <w:p>
       <w:pPr>
         <w:pStyle w:val="Bibliography"/>
@@ -9128,7 +9453,7 @@
       <w:r>
         <w:t xml:space="preserve"> </w:t>
       </w:r>
-      <w:hyperlink r:id="rId88">
+      <w:hyperlink r:id="rId89">
         <w:r>
           <w:rPr>
             <w:rStyle w:val="Hyperlink"/>
@@ -9137,8 +9462,8 @@
         </w:r>
       </w:hyperlink>
     </w:p>
-    <w:bookmarkEnd w:id="89"/>
-    <w:bookmarkStart w:id="90" w:name="ref-gambrill1975assertion"/>
+    <w:bookmarkEnd w:id="90"/>
+    <w:bookmarkStart w:id="91" w:name="ref-gambrill1975assertion"/>
     <w:p>
       <w:pPr>
         <w:pStyle w:val="Bibliography"/>
@@ -9156,8 +9481,8 @@
         <w:t xml:space="preserve">. Behavior Therapy 6, 550–561.</w:t>
       </w:r>
     </w:p>
-    <w:bookmarkEnd w:id="90"/>
-    <w:bookmarkStart w:id="91" w:name="ref-RandomOrg"/>
+    <w:bookmarkEnd w:id="91"/>
+    <w:bookmarkStart w:id="92" w:name="ref-RandomOrg"/>
     <w:p>
       <w:pPr>
         <w:pStyle w:val="Bibliography"/>
@@ -9178,8 +9503,8 @@
         <w:t xml:space="preserve">True random number service. [online].</w:t>
       </w:r>
     </w:p>
-    <w:bookmarkEnd w:id="91"/>
-    <w:bookmarkStart w:id="93" w:name="ref-Hayes2004a"/>
+    <w:bookmarkEnd w:id="92"/>
+    <w:bookmarkStart w:id="94" w:name="ref-Hayes2004a"/>
     <w:p>
       <w:pPr>
         <w:pStyle w:val="Bibliography"/>
@@ -9199,7 +9524,7 @@
       <w:r>
         <w:t xml:space="preserve"> </w:t>
       </w:r>
-      <w:hyperlink r:id="rId92">
+      <w:hyperlink r:id="rId93">
         <w:r>
           <w:rPr>
             <w:rStyle w:val="Hyperlink"/>
@@ -9208,8 +9533,8 @@
         </w:r>
       </w:hyperlink>
     </w:p>
-    <w:bookmarkEnd w:id="93"/>
-    <w:bookmarkStart w:id="94" w:name="ref-Hull1978"/>
+    <w:bookmarkEnd w:id="94"/>
+    <w:bookmarkStart w:id="95" w:name="ref-Hull1978"/>
     <w:p>
       <w:pPr>
         <w:pStyle w:val="Bibliography"/>
@@ -9218,8 +9543,8 @@
         <w:t xml:space="preserve">Hull, D.B., Hull, J.H., 1978. Rathus assertiveness schedule: Normative and factor-analytic data, BEHAVIOR THERAPY.</w:t>
       </w:r>
     </w:p>
-    <w:bookmarkEnd w:id="94"/>
-    <w:bookmarkStart w:id="95" w:name="ref-Jacobson1991"/>
+    <w:bookmarkEnd w:id="95"/>
+    <w:bookmarkStart w:id="96" w:name="ref-Jacobson1991"/>
     <w:p>
       <w:pPr>
         <w:pStyle w:val="Bibliography"/>
@@ -9237,8 +9562,8 @@
         <w:t xml:space="preserve">. Journal of Consulting and Clinical Psychology 59, 12–19.</w:t>
       </w:r>
     </w:p>
-    <w:bookmarkEnd w:id="95"/>
-    <w:bookmarkStart w:id="97" w:name="ref-Kroenke2010"/>
+    <w:bookmarkEnd w:id="96"/>
+    <w:bookmarkStart w:id="98" w:name="ref-Kroenke2010"/>
     <w:p>
       <w:pPr>
         <w:pStyle w:val="Bibliography"/>
@@ -9258,7 +9583,7 @@
       <w:r>
         <w:t xml:space="preserve"> </w:t>
       </w:r>
-      <w:hyperlink r:id="rId96">
+      <w:hyperlink r:id="rId97">
         <w:r>
           <w:rPr>
             <w:rStyle w:val="Hyperlink"/>
@@ -9267,8 +9592,8 @@
         </w:r>
       </w:hyperlink>
     </w:p>
-    <w:bookmarkEnd w:id="97"/>
-    <w:bookmarkStart w:id="99" w:name="ref-R-lmerTest"/>
+    <w:bookmarkEnd w:id="98"/>
+    <w:bookmarkStart w:id="100" w:name="ref-R-lmerTest"/>
     <w:p>
       <w:pPr>
         <w:pStyle w:val="Bibliography"/>
@@ -9279,7 +9604,7 @@
       <w:r>
         <w:t xml:space="preserve"> </w:t>
       </w:r>
-      <w:hyperlink r:id="rId98">
+      <w:hyperlink r:id="rId99">
         <w:r>
           <w:rPr>
             <w:rStyle w:val="Hyperlink"/>
@@ -9291,8 +9616,8 @@
         <w:t xml:space="preserve">.</w:t>
       </w:r>
     </w:p>
-    <w:bookmarkEnd w:id="99"/>
-    <w:bookmarkStart w:id="101" w:name="ref-R-emmeans"/>
+    <w:bookmarkEnd w:id="100"/>
+    <w:bookmarkStart w:id="102" w:name="ref-R-emmeans"/>
     <w:p>
       <w:pPr>
         <w:pStyle w:val="Bibliography"/>
@@ -9303,7 +9628,7 @@
       <w:r>
         <w:t xml:space="preserve"> </w:t>
       </w:r>
-      <w:hyperlink r:id="rId100">
+      <w:hyperlink r:id="rId101">
         <w:r>
           <w:rPr>
             <w:rStyle w:val="Hyperlink"/>
@@ -9315,8 +9640,8 @@
         <w:t xml:space="preserve">.</w:t>
       </w:r>
     </w:p>
-    <w:bookmarkEnd w:id="101"/>
-    <w:bookmarkStart w:id="103" w:name="ref-Lindner2015"/>
+    <w:bookmarkEnd w:id="102"/>
+    <w:bookmarkStart w:id="104" w:name="ref-Lindner2015"/>
     <w:p>
       <w:pPr>
         <w:pStyle w:val="Bibliography"/>
@@ -9327,7 +9652,7 @@
       <w:r>
         <w:t xml:space="preserve"> </w:t>
       </w:r>
-      <w:hyperlink r:id="rId102">
+      <w:hyperlink r:id="rId103">
         <w:r>
           <w:rPr>
             <w:rStyle w:val="Hyperlink"/>
@@ -9336,8 +9661,8 @@
         </w:r>
       </w:hyperlink>
     </w:p>
-    <w:bookmarkEnd w:id="103"/>
-    <w:bookmarkStart w:id="104" w:name="ref-linehan1993skills"/>
+    <w:bookmarkEnd w:id="104"/>
+    <w:bookmarkStart w:id="105" w:name="ref-linehan1993skills"/>
     <w:p>
       <w:pPr>
         <w:pStyle w:val="Bibliography"/>
@@ -9346,8 +9671,8 @@
         <w:t xml:space="preserve">Linehan, M.M., 1993. Skills training manual for treating borderline personality disorder. The Guilford Press.</w:t>
       </w:r>
     </w:p>
-    <w:bookmarkEnd w:id="104"/>
-    <w:bookmarkStart w:id="106" w:name="ref-LINEHAN1979"/>
+    <w:bookmarkEnd w:id="105"/>
+    <w:bookmarkStart w:id="107" w:name="ref-LINEHAN1979"/>
     <w:p>
       <w:pPr>
         <w:pStyle w:val="Bibliography"/>
@@ -9367,7 +9692,7 @@
       <w:r>
         <w:t xml:space="preserve"> </w:t>
       </w:r>
-      <w:hyperlink r:id="rId105">
+      <w:hyperlink r:id="rId106">
         <w:r>
           <w:rPr>
             <w:rStyle w:val="Hyperlink"/>
@@ -9376,8 +9701,8 @@
         </w:r>
       </w:hyperlink>
     </w:p>
-    <w:bookmarkEnd w:id="106"/>
-    <w:bookmarkStart w:id="108" w:name="ref-R-ggeffects"/>
+    <w:bookmarkEnd w:id="107"/>
+    <w:bookmarkStart w:id="109" w:name="ref-R-ggeffects"/>
     <w:p>
       <w:pPr>
         <w:pStyle w:val="Bibliography"/>
@@ -9397,7 +9722,7 @@
       <w:r>
         <w:t xml:space="preserve"> </w:t>
       </w:r>
-      <w:hyperlink r:id="rId107">
+      <w:hyperlink r:id="rId108">
         <w:r>
           <w:rPr>
             <w:rStyle w:val="Hyperlink"/>
@@ -9406,8 +9731,8 @@
         </w:r>
       </w:hyperlink>
     </w:p>
-    <w:bookmarkEnd w:id="108"/>
-    <w:bookmarkStart w:id="110" w:name="ref-R-performance"/>
+    <w:bookmarkEnd w:id="109"/>
+    <w:bookmarkStart w:id="111" w:name="ref-R-performance"/>
     <w:p>
       <w:pPr>
         <w:pStyle w:val="Bibliography"/>
@@ -9418,7 +9743,7 @@
       <w:r>
         <w:t xml:space="preserve"> </w:t>
       </w:r>
-      <w:hyperlink r:id="rId109">
+      <w:hyperlink r:id="rId110">
         <w:r>
           <w:rPr>
             <w:rStyle w:val="Hyperlink"/>
@@ -9430,8 +9755,8 @@
         <w:t xml:space="preserve">.</w:t>
       </w:r>
     </w:p>
-    <w:bookmarkEnd w:id="110"/>
-    <w:bookmarkStart w:id="112" w:name="ref-Lundgren2016"/>
+    <w:bookmarkEnd w:id="111"/>
+    <w:bookmarkStart w:id="113" w:name="ref-Lundgren2016"/>
     <w:p>
       <w:pPr>
         <w:pStyle w:val="Bibliography"/>
@@ -9442,7 +9767,7 @@
       <w:r>
         <w:t xml:space="preserve"> </w:t>
       </w:r>
-      <w:hyperlink r:id="rId111">
+      <w:hyperlink r:id="rId112">
         <w:r>
           <w:rPr>
             <w:rStyle w:val="Hyperlink"/>
@@ -9451,8 +9776,8 @@
         </w:r>
       </w:hyperlink>
     </w:p>
-    <w:bookmarkEnd w:id="112"/>
-    <w:bookmarkStart w:id="114" w:name="ref-michel2008"/>
+    <w:bookmarkEnd w:id="113"/>
+    <w:bookmarkStart w:id="115" w:name="ref-michel2008"/>
     <w:p>
       <w:pPr>
         <w:pStyle w:val="Bibliography"/>
@@ -9463,7 +9788,7 @@
       <w:r>
         <w:t xml:space="preserve"> </w:t>
       </w:r>
-      <w:hyperlink r:id="rId113">
+      <w:hyperlink r:id="rId114">
         <w:r>
           <w:rPr>
             <w:rStyle w:val="Hyperlink"/>
@@ -9475,8 +9800,8 @@
         <w:t xml:space="preserve">.</w:t>
       </w:r>
     </w:p>
-    <w:bookmarkEnd w:id="114"/>
-    <w:bookmarkStart w:id="116" w:name="ref-Mitamura2018"/>
+    <w:bookmarkEnd w:id="115"/>
+    <w:bookmarkStart w:id="117" w:name="ref-Mitamura2018"/>
     <w:p>
       <w:pPr>
         <w:pStyle w:val="Bibliography"/>
@@ -9496,7 +9821,7 @@
       <w:r>
         <w:t xml:space="preserve"> </w:t>
       </w:r>
-      <w:hyperlink r:id="rId115">
+      <w:hyperlink r:id="rId116">
         <w:r>
           <w:rPr>
             <w:rStyle w:val="Hyperlink"/>
@@ -9505,8 +9830,8 @@
         </w:r>
       </w:hyperlink>
     </w:p>
-    <w:bookmarkEnd w:id="116"/>
-    <w:bookmarkStart w:id="117" w:name="ref-ost2006tillampad"/>
+    <w:bookmarkEnd w:id="117"/>
+    <w:bookmarkStart w:id="118" w:name="ref-ost2006tillampad"/>
     <w:p>
       <w:pPr>
         <w:pStyle w:val="Bibliography"/>
@@ -9539,8 +9864,8 @@
         <w:t xml:space="preserve">st, Stockholm.</w:t>
       </w:r>
     </w:p>
-    <w:bookmarkEnd w:id="117"/>
-    <w:bookmarkStart w:id="118" w:name="ref-powell2017mental"/>
+    <w:bookmarkEnd w:id="118"/>
+    <w:bookmarkStart w:id="119" w:name="ref-powell2017mental"/>
     <w:p>
       <w:pPr>
         <w:pStyle w:val="Bibliography"/>
@@ -9558,8 +9883,8 @@
         <w:t xml:space="preserve">. Routledge, Abingdon-on-Thames,England, UK.</w:t>
       </w:r>
     </w:p>
-    <w:bookmarkEnd w:id="118"/>
-    <w:bookmarkStart w:id="120" w:name="ref-Rathus1973"/>
+    <w:bookmarkEnd w:id="119"/>
+    <w:bookmarkStart w:id="121" w:name="ref-Rathus1973"/>
     <w:p>
       <w:pPr>
         <w:pStyle w:val="Bibliography"/>
@@ -9579,7 +9904,7 @@
       <w:r>
         <w:t xml:space="preserve"> </w:t>
       </w:r>
-      <w:hyperlink r:id="rId119">
+      <w:hyperlink r:id="rId120">
         <w:r>
           <w:rPr>
             <w:rStyle w:val="Hyperlink"/>
@@ -9588,8 +9913,8 @@
         </w:r>
       </w:hyperlink>
     </w:p>
-    <w:bookmarkEnd w:id="120"/>
-    <w:bookmarkStart w:id="122" w:name="ref-Rozental2015"/>
+    <w:bookmarkEnd w:id="121"/>
+    <w:bookmarkStart w:id="123" w:name="ref-Rozental2015"/>
     <w:p>
       <w:pPr>
         <w:pStyle w:val="Bibliography"/>
@@ -9609,7 +9934,7 @@
       <w:r>
         <w:t xml:space="preserve"> </w:t>
       </w:r>
-      <w:hyperlink r:id="rId121">
+      <w:hyperlink r:id="rId122">
         <w:r>
           <w:rPr>
             <w:rStyle w:val="Hyperlink"/>
@@ -9618,8 +9943,8 @@
         </w:r>
       </w:hyperlink>
     </w:p>
-    <w:bookmarkEnd w:id="122"/>
-    <w:bookmarkStart w:id="124" w:name="ref-Rozental2017"/>
+    <w:bookmarkEnd w:id="123"/>
+    <w:bookmarkStart w:id="125" w:name="ref-Rozental2017"/>
     <w:p>
       <w:pPr>
         <w:pStyle w:val="Bibliography"/>
@@ -9639,7 +9964,7 @@
       <w:r>
         <w:t xml:space="preserve"> </w:t>
       </w:r>
-      <w:hyperlink r:id="rId123">
+      <w:hyperlink r:id="rId124">
         <w:r>
           <w:rPr>
             <w:rStyle w:val="Hyperlink"/>
@@ -9648,8 +9973,8 @@
         </w:r>
       </w:hyperlink>
     </w:p>
-    <w:bookmarkEnd w:id="124"/>
-    <w:bookmarkStart w:id="125" w:name="ref-salter1949conditioned"/>
+    <w:bookmarkEnd w:id="125"/>
+    <w:bookmarkStart w:id="126" w:name="ref-salter1949conditioned"/>
     <w:p>
       <w:pPr>
         <w:pStyle w:val="Bibliography"/>
@@ -9667,8 +9992,8 @@
         <w:t xml:space="preserve">. NY: Capricorn 106.</w:t>
       </w:r>
     </w:p>
-    <w:bookmarkEnd w:id="125"/>
-    <w:bookmarkStart w:id="126" w:name="ref-sealed"/>
+    <w:bookmarkEnd w:id="126"/>
+    <w:bookmarkStart w:id="127" w:name="ref-sealed"/>
     <w:p>
       <w:pPr>
         <w:pStyle w:val="Bibliography"/>
@@ -9686,8 +10011,8 @@
         <w:t xml:space="preserve">.</w:t>
       </w:r>
     </w:p>
-    <w:bookmarkEnd w:id="126"/>
-    <w:bookmarkStart w:id="128" w:name="ref-Sigler2008"/>
+    <w:bookmarkEnd w:id="127"/>
+    <w:bookmarkStart w:id="129" w:name="ref-Sigler2008"/>
     <w:p>
       <w:pPr>
         <w:pStyle w:val="Bibliography"/>
@@ -9698,7 +10023,7 @@
       <w:r>
         <w:t xml:space="preserve"> </w:t>
       </w:r>
-      <w:hyperlink r:id="rId127">
+      <w:hyperlink r:id="rId128">
         <w:r>
           <w:rPr>
             <w:rStyle w:val="Hyperlink"/>
@@ -9707,8 +10032,8 @@
         </w:r>
       </w:hyperlink>
     </w:p>
-    <w:bookmarkEnd w:id="128"/>
-    <w:bookmarkStart w:id="129" w:name="ref-smith1975say"/>
+    <w:bookmarkEnd w:id="129"/>
+    <w:bookmarkStart w:id="130" w:name="ref-smith1975say"/>
     <w:p>
       <w:pPr>
         <w:pStyle w:val="Bibliography"/>
@@ -9726,8 +10051,8 @@
         <w:t xml:space="preserve">. Bantam.</w:t>
       </w:r>
     </w:p>
-    <w:bookmarkEnd w:id="129"/>
-    <w:bookmarkStart w:id="131" w:name="ref-Speed2018a"/>
+    <w:bookmarkEnd w:id="130"/>
+    <w:bookmarkStart w:id="132" w:name="ref-Speed2018a"/>
     <w:p>
       <w:pPr>
         <w:pStyle w:val="Bibliography"/>
@@ -9747,7 +10072,7 @@
       <w:r>
         <w:t xml:space="preserve"> </w:t>
       </w:r>
-      <w:hyperlink r:id="rId130">
+      <w:hyperlink r:id="rId131">
         <w:r>
           <w:rPr>
             <w:rStyle w:val="Hyperlink"/>
@@ -9756,8 +10081,8 @@
         </w:r>
       </w:hyperlink>
     </w:p>
-    <w:bookmarkEnd w:id="131"/>
-    <w:bookmarkStart w:id="133" w:name="ref-Kroenke2006"/>
+    <w:bookmarkEnd w:id="132"/>
+    <w:bookmarkStart w:id="134" w:name="ref-Kroenke2006"/>
     <w:p>
       <w:pPr>
         <w:pStyle w:val="Bibliography"/>
@@ -9777,7 +10102,7 @@
       <w:r>
         <w:t xml:space="preserve"> </w:t>
       </w:r>
-      <w:hyperlink r:id="rId132">
+      <w:hyperlink r:id="rId133">
         <w:r>
           <w:rPr>
             <w:rStyle w:val="Hyperlink"/>
@@ -9786,8 +10111,8 @@
         </w:r>
       </w:hyperlink>
     </w:p>
-    <w:bookmarkEnd w:id="133"/>
-    <w:bookmarkStart w:id="135" w:name="ref-Thompson2011"/>
+    <w:bookmarkEnd w:id="134"/>
+    <w:bookmarkStart w:id="136" w:name="ref-Thompson2011"/>
     <w:p>
       <w:pPr>
         <w:pStyle w:val="Bibliography"/>
@@ -9807,7 +10132,7 @@
       <w:r>
         <w:t xml:space="preserve"> </w:t>
       </w:r>
-      <w:hyperlink r:id="rId134">
+      <w:hyperlink r:id="rId135">
         <w:r>
           <w:rPr>
             <w:rStyle w:val="Hyperlink"/>
@@ -9816,8 +10141,8 @@
         </w:r>
       </w:hyperlink>
     </w:p>
-    <w:bookmarkEnd w:id="135"/>
-    <w:bookmarkStart w:id="137" w:name="ref-Vagos2019"/>
+    <w:bookmarkEnd w:id="136"/>
+    <w:bookmarkStart w:id="138" w:name="ref-Vagos2019"/>
     <w:p>
       <w:pPr>
         <w:pStyle w:val="Bibliography"/>
@@ -9837,7 +10162,7 @@
       <w:r>
         <w:t xml:space="preserve"> </w:t>
       </w:r>
-      <w:hyperlink r:id="rId136">
+      <w:hyperlink r:id="rId137">
         <w:r>
           <w:rPr>
             <w:rStyle w:val="Hyperlink"/>
@@ -9846,8 +10171,8 @@
         </w:r>
       </w:hyperlink>
     </w:p>
-    <w:bookmarkEnd w:id="137"/>
-    <w:bookmarkStart w:id="138" w:name="ref-Wilson2010"/>
+    <w:bookmarkEnd w:id="138"/>
+    <w:bookmarkStart w:id="139" w:name="ref-Wilson2010"/>
     <w:p>
       <w:pPr>
         <w:pStyle w:val="Bibliography"/>
@@ -9856,8 +10181,8 @@
         <w:t xml:space="preserve">Wilson, K.G., Sandoz, E.K., Kitchens, J., Roberts, M., 2010. The valued living questionnaire: Defining and measuring valued action within a behavioral framework, The Psychological Record.</w:t>
       </w:r>
     </w:p>
-    <w:bookmarkEnd w:id="138"/>
-    <w:bookmarkStart w:id="139" w:name="ref-wolpe1990practice"/>
+    <w:bookmarkEnd w:id="139"/>
+    <w:bookmarkStart w:id="140" w:name="ref-wolpe1990practice"/>
     <w:p>
       <w:pPr>
         <w:pStyle w:val="Bibliography"/>
@@ -9875,8 +10200,8 @@
         <w:t xml:space="preserve">. Pergamon Press, Oxford, UK.</w:t>
       </w:r>
     </w:p>
-    <w:bookmarkEnd w:id="139"/>
-    <w:bookmarkStart w:id="140" w:name="ref-Wolpe1952"/>
+    <w:bookmarkEnd w:id="140"/>
+    <w:bookmarkStart w:id="141" w:name="ref-Wolpe1952"/>
     <w:p>
       <w:pPr>
         <w:pStyle w:val="Bibliography"/>
@@ -9894,8 +10219,8 @@
         <w:t xml:space="preserve">. South African Medical Journal 20, 825–829.</w:t>
       </w:r>
     </w:p>
-    <w:bookmarkEnd w:id="140"/>
-    <w:bookmarkStart w:id="141" w:name="ref-Wolpe1966"/>
+    <w:bookmarkEnd w:id="141"/>
+    <w:bookmarkStart w:id="142" w:name="ref-Wolpe1966"/>
     <w:p>
       <w:pPr>
         <w:pStyle w:val="Bibliography"/>
@@ -9913,9 +10238,9 @@
         <w:t xml:space="preserve">, The commonwealth and international library. Mental health and social medicine division. Pergamon Press, Elmsford, NY.</w:t>
       </w:r>
     </w:p>
-    <w:bookmarkEnd w:id="141"/>
     <w:bookmarkEnd w:id="142"/>
     <w:bookmarkEnd w:id="143"/>
+    <w:bookmarkEnd w:id="144"/>
     <w:sectPr/>
   </w:body>
 </w:document>

</xml_diff>

<commit_message>
Add Välmåendeskalan results in Results section
</commit_message>
<xml_diff>
--- a/r2fu-article.docx
+++ b/r2fu-article.docx
@@ -75,7 +75,7 @@
         <w:pStyle w:val="Date"/>
       </w:pPr>
       <w:r>
-        <w:t xml:space="preserve">2022-10-06</w:t>
+        <w:t xml:space="preserve">2022-11-03</w:t>
       </w:r>
     </w:p>
     <w:p>
@@ -1263,25 +1263,239 @@
         <w:t xml:space="preserve"> </w:t>
       </w:r>
       <w:r>
+        <w:t xml:space="preserve">increases</w:t>
+      </w:r>
+      <w:r>
+        <w:t xml:space="preserve"> </w:t>
+      </w:r>
+      <w:r>
+        <w:t xml:space="preserve">in</w:t>
+      </w:r>
+      <w:r>
+        <w:t xml:space="preserve"> </w:t>
+      </w:r>
+      <w:r>
+        <w:t xml:space="preserve">aggressive</w:t>
+      </w:r>
+      <w:r>
+        <w:t xml:space="preserve"> </w:t>
+      </w:r>
+      <w:r>
+        <w:t xml:space="preserve">assertiveness</w:t>
+      </w:r>
+      <w:r>
+        <w:t xml:space="preserve"> </w:t>
+      </w:r>
+      <w:r>
+        <w:t xml:space="preserve">ranged</w:t>
+      </w:r>
+      <w:r>
+        <w:t xml:space="preserve"> </w:t>
+      </w:r>
+      <w:r>
+        <w:t xml:space="preserve">from</w:t>
+      </w:r>
+      <w:r>
+        <w:t xml:space="preserve"> </w:t>
+      </w:r>
+      <m:oMath>
+        <m:r>
+          <m:t>E</m:t>
+        </m:r>
+        <m:r>
+          <m:t>S</m:t>
+        </m:r>
+      </m:oMath>
+      <w:r>
+        <w:t xml:space="preserve"> </w:t>
+      </w:r>
+      <w:r>
+        <w:t xml:space="preserve">=</w:t>
+      </w:r>
+      <w:r>
+        <w:t xml:space="preserve"> </w:t>
+      </w:r>
+      <w:r>
+        <w:t xml:space="preserve">–0.62</w:t>
+      </w:r>
+      <w:r>
+        <w:t xml:space="preserve"> </w:t>
+      </w:r>
+      <w:r>
+        <w:t xml:space="preserve">to</w:t>
+      </w:r>
+      <w:r>
+        <w:t xml:space="preserve"> </w:t>
+      </w:r>
+      <m:oMath>
+        <m:r>
+          <m:t>E</m:t>
+        </m:r>
+        <m:r>
+          <m:t>S</m:t>
+        </m:r>
+      </m:oMath>
+      <w:r>
+        <w:t xml:space="preserve"> </w:t>
+      </w:r>
+      <w:r>
+        <w:t xml:space="preserve">=</w:t>
+      </w:r>
+      <w:r>
+        <w:t xml:space="preserve"> </w:t>
+      </w:r>
+      <w:r>
+        <w:t xml:space="preserve">–0.90</w:t>
+      </w:r>
+      <w:r>
+        <w:t xml:space="preserve"> </w:t>
+      </w:r>
+      <w:r>
+        <w:t xml:space="preserve">compared</w:t>
+      </w:r>
+      <w:r>
+        <w:t xml:space="preserve"> </w:t>
+      </w:r>
+      <w:r>
+        <w:t xml:space="preserve">to</w:t>
+      </w:r>
+      <w:r>
+        <w:t xml:space="preserve"> </w:t>
+      </w:r>
+      <w:r>
+        <w:t xml:space="preserve">the</w:t>
+      </w:r>
+      <w:r>
+        <w:t xml:space="preserve"> </w:t>
+      </w:r>
+      <w:r>
+        <w:t xml:space="preserve">wait-list</w:t>
+      </w:r>
+      <w:r>
+        <w:t xml:space="preserve"> </w:t>
+      </w:r>
+      <w:r>
+        <w:t xml:space="preserve">at</w:t>
+      </w:r>
+      <w:r>
+        <w:t xml:space="preserve"> </w:t>
+      </w:r>
+      <w:r>
+        <w:t xml:space="preserve">post,</w:t>
+      </w:r>
+      <w:r>
+        <w:t xml:space="preserve"> </w:t>
+      </w:r>
+      <w:r>
+        <w:t xml:space="preserve">although</w:t>
+      </w:r>
+      <w:r>
+        <w:t xml:space="preserve"> </w:t>
+      </w:r>
+      <w:r>
+        <w:t xml:space="preserve">with</w:t>
+      </w:r>
+      <w:r>
+        <w:t xml:space="preserve"> </w:t>
+      </w:r>
+      <w:r>
+        <w:t xml:space="preserve">no</w:t>
+      </w:r>
+      <w:r>
+        <w:t xml:space="preserve"> </w:t>
+      </w:r>
+      <w:r>
+        <w:t xml:space="preserve">observed</w:t>
+      </w:r>
+      <w:r>
+        <w:t xml:space="preserve"> </w:t>
+      </w:r>
+      <w:r>
+        <w:t xml:space="preserve">reliable</w:t>
+      </w:r>
+      <w:r>
+        <w:t xml:space="preserve"> </w:t>
+      </w:r>
+      <w:r>
+        <w:t xml:space="preserve">clinical</w:t>
+      </w:r>
+      <w:r>
+        <w:t xml:space="preserve"> </w:t>
+      </w:r>
+      <w:r>
+        <w:t xml:space="preserve">change.</w:t>
+      </w:r>
+      <w:r>
+        <w:t xml:space="preserve"> </w:t>
+      </w:r>
+      <w:r>
+        <w:t xml:space="preserve">For</w:t>
+      </w:r>
+      <w:r>
+        <w:t xml:space="preserve"> </w:t>
+      </w:r>
+      <w:r>
+        <w:t xml:space="preserve">social</w:t>
+      </w:r>
+      <w:r>
+        <w:t xml:space="preserve"> </w:t>
+      </w:r>
+      <w:r>
+        <w:t xml:space="preserve">anxiety</w:t>
+      </w:r>
+      <w:r>
+        <w:t xml:space="preserve"> </w:t>
+      </w:r>
+      <w:r>
+        <w:t xml:space="preserve">symptoms,</w:t>
+      </w:r>
+      <w:r>
+        <w:t xml:space="preserve"> </w:t>
+      </w:r>
+      <w:r>
+        <w:t xml:space="preserve">the</w:t>
+      </w:r>
+      <w:r>
+        <w:t xml:space="preserve"> </w:t>
+      </w:r>
+      <w:r>
         <w:t xml:space="preserve">effects</w:t>
       </w:r>
       <w:r>
         <w:t xml:space="preserve"> </w:t>
       </w:r>
       <w:r>
-        <w:t xml:space="preserve">for</w:t>
-      </w:r>
-      <w:r>
-        <w:t xml:space="preserve"> </w:t>
-      </w:r>
-      <w:r>
-        <w:t xml:space="preserve">aggressive</w:t>
-      </w:r>
-      <w:r>
-        <w:t xml:space="preserve"> </w:t>
-      </w:r>
-      <w:r>
-        <w:t xml:space="preserve">assertiveness</w:t>
+        <w:t xml:space="preserve">compared</w:t>
+      </w:r>
+      <w:r>
+        <w:t xml:space="preserve"> </w:t>
+      </w:r>
+      <w:r>
+        <w:t xml:space="preserve">to</w:t>
+      </w:r>
+      <w:r>
+        <w:t xml:space="preserve"> </w:t>
+      </w:r>
+      <w:r>
+        <w:t xml:space="preserve">the</w:t>
+      </w:r>
+      <w:r>
+        <w:t xml:space="preserve"> </w:t>
+      </w:r>
+      <w:r>
+        <w:t xml:space="preserve">wait-list</w:t>
+      </w:r>
+      <w:r>
+        <w:t xml:space="preserve"> </w:t>
+      </w:r>
+      <w:r>
+        <w:t xml:space="preserve">at</w:t>
+      </w:r>
+      <w:r>
+        <w:t xml:space="preserve"> </w:t>
+      </w:r>
+      <w:r>
+        <w:t xml:space="preserve">post</w:t>
       </w:r>
       <w:r>
         <w:t xml:space="preserve"> </w:t>
@@ -1316,7 +1530,7 @@
         <w:t xml:space="preserve"> </w:t>
       </w:r>
       <w:r>
-        <w:t xml:space="preserve">0.62</w:t>
+        <w:t xml:space="preserve">0.67</w:t>
       </w:r>
       <w:r>
         <w:t xml:space="preserve"> </w:t>
@@ -1345,7 +1559,85 @@
         <w:t xml:space="preserve"> </w:t>
       </w:r>
       <w:r>
-        <w:t xml:space="preserve">0.90</w:t>
+        <w:t xml:space="preserve">0.93,</w:t>
+      </w:r>
+      <w:r>
+        <w:t xml:space="preserve"> </w:t>
+      </w:r>
+      <w:r>
+        <w:t xml:space="preserve">with</w:t>
+      </w:r>
+      <w:r>
+        <w:t xml:space="preserve"> </w:t>
+      </w:r>
+      <w:r>
+        <w:t xml:space="preserve">reliable</w:t>
+      </w:r>
+      <w:r>
+        <w:t xml:space="preserve"> </w:t>
+      </w:r>
+      <w:r>
+        <w:t xml:space="preserve">clinical</w:t>
+      </w:r>
+      <w:r>
+        <w:t xml:space="preserve"> </w:t>
+      </w:r>
+      <w:r>
+        <w:t xml:space="preserve">recovery</w:t>
+      </w:r>
+      <w:r>
+        <w:t xml:space="preserve"> </w:t>
+      </w:r>
+      <w:r>
+        <w:t xml:space="preserve">from</w:t>
+      </w:r>
+      <w:r>
+        <w:t xml:space="preserve"> </w:t>
+      </w:r>
+      <w:r>
+        <w:t xml:space="preserve">16%</w:t>
+      </w:r>
+      <w:r>
+        <w:t xml:space="preserve"> </w:t>
+      </w:r>
+      <w:r>
+        <w:t xml:space="preserve">to</w:t>
+      </w:r>
+      <w:r>
+        <w:t xml:space="preserve"> </w:t>
+      </w:r>
+      <w:r>
+        <w:t xml:space="preserve">26%.</w:t>
+      </w:r>
+      <w:r>
+        <w:t xml:space="preserve"> </w:t>
+      </w:r>
+      <w:r>
+        <w:t xml:space="preserve">For</w:t>
+      </w:r>
+      <w:r>
+        <w:t xml:space="preserve"> </w:t>
+      </w:r>
+      <w:r>
+        <w:t xml:space="preserve">self-assessed</w:t>
+      </w:r>
+      <w:r>
+        <w:t xml:space="preserve"> </w:t>
+      </w:r>
+      <w:r>
+        <w:t xml:space="preserve">well-being,</w:t>
+      </w:r>
+      <w:r>
+        <w:t xml:space="preserve"> </w:t>
+      </w:r>
+      <w:r>
+        <w:t xml:space="preserve">the</w:t>
+      </w:r>
+      <w:r>
+        <w:t xml:space="preserve"> </w:t>
+      </w:r>
+      <w:r>
+        <w:t xml:space="preserve">effects</w:t>
       </w:r>
       <w:r>
         <w:t xml:space="preserve"> </w:t>
@@ -1381,85 +1673,42 @@
         <w:t xml:space="preserve"> </w:t>
       </w:r>
       <w:r>
-        <w:t xml:space="preserve">post,</w:t>
-      </w:r>
-      <w:r>
-        <w:t xml:space="preserve"> </w:t>
-      </w:r>
-      <w:r>
-        <w:t xml:space="preserve">with</w:t>
-      </w:r>
-      <w:r>
-        <w:t xml:space="preserve"> </w:t>
-      </w:r>
-      <w:r>
-        <w:t xml:space="preserve">no</w:t>
-      </w:r>
-      <w:r>
-        <w:t xml:space="preserve"> </w:t>
-      </w:r>
-      <w:r>
-        <w:t xml:space="preserve">observed</w:t>
-      </w:r>
-      <w:r>
-        <w:t xml:space="preserve"> </w:t>
-      </w:r>
-      <w:r>
-        <w:t xml:space="preserve">reliable</w:t>
-      </w:r>
-      <w:r>
-        <w:t xml:space="preserve"> </w:t>
-      </w:r>
-      <w:r>
-        <w:t xml:space="preserve">clinical</w:t>
-      </w:r>
-      <w:r>
-        <w:t xml:space="preserve"> </w:t>
-      </w:r>
-      <w:r>
-        <w:t xml:space="preserve">change.</w:t>
-      </w:r>
-      <w:r>
-        <w:t xml:space="preserve"> </w:t>
-      </w:r>
-      <w:r>
-        <w:t xml:space="preserve">For</w:t>
-      </w:r>
-      <w:r>
-        <w:t xml:space="preserve"> </w:t>
-      </w:r>
-      <w:r>
-        <w:t xml:space="preserve">social</w:t>
-      </w:r>
-      <w:r>
-        <w:t xml:space="preserve"> </w:t>
-      </w:r>
-      <w:r>
-        <w:t xml:space="preserve">anxiety</w:t>
-      </w:r>
-      <w:r>
-        <w:t xml:space="preserve"> </w:t>
-      </w:r>
-      <w:r>
-        <w:t xml:space="preserve">symptoms,</w:t>
-      </w:r>
-      <w:r>
-        <w:t xml:space="preserve"> </w:t>
-      </w:r>
-      <w:r>
-        <w:t xml:space="preserve">the</w:t>
-      </w:r>
-      <w:r>
-        <w:t xml:space="preserve"> </w:t>
-      </w:r>
-      <w:r>
-        <w:t xml:space="preserve">effects</w:t>
-      </w:r>
-      <w:r>
-        <w:t xml:space="preserve"> </w:t>
-      </w:r>
-      <w:r>
-        <w:t xml:space="preserve">compared</w:t>
+        <w:t xml:space="preserve">post</w:t>
+      </w:r>
+      <w:r>
+        <w:t xml:space="preserve"> </w:t>
+      </w:r>
+      <w:r>
+        <w:t xml:space="preserve">ranged</w:t>
+      </w:r>
+      <w:r>
+        <w:t xml:space="preserve"> </w:t>
+      </w:r>
+      <w:r>
+        <w:t xml:space="preserve">from</w:t>
+      </w:r>
+      <w:r>
+        <w:t xml:space="preserve"> </w:t>
+      </w:r>
+      <m:oMath>
+        <m:r>
+          <m:t>E</m:t>
+        </m:r>
+        <m:r>
+          <m:t>S</m:t>
+        </m:r>
+      </m:oMath>
+      <w:r>
+        <w:t xml:space="preserve"> </w:t>
+      </w:r>
+      <w:r>
+        <w:t xml:space="preserve">=</w:t>
+      </w:r>
+      <w:r>
+        <w:t xml:space="preserve"> </w:t>
+      </w:r>
+      <w:r>
+        <w:t xml:space="preserve">0.70</w:t>
       </w:r>
       <w:r>
         <w:t xml:space="preserve"> </w:t>
@@ -1470,42 +1719,6 @@
       <w:r>
         <w:t xml:space="preserve"> </w:t>
       </w:r>
-      <w:r>
-        <w:t xml:space="preserve">the</w:t>
-      </w:r>
-      <w:r>
-        <w:t xml:space="preserve"> </w:t>
-      </w:r>
-      <w:r>
-        <w:t xml:space="preserve">wait-list</w:t>
-      </w:r>
-      <w:r>
-        <w:t xml:space="preserve"> </w:t>
-      </w:r>
-      <w:r>
-        <w:t xml:space="preserve">at</w:t>
-      </w:r>
-      <w:r>
-        <w:t xml:space="preserve"> </w:t>
-      </w:r>
-      <w:r>
-        <w:t xml:space="preserve">post</w:t>
-      </w:r>
-      <w:r>
-        <w:t xml:space="preserve"> </w:t>
-      </w:r>
-      <w:r>
-        <w:t xml:space="preserve">ranged</w:t>
-      </w:r>
-      <w:r>
-        <w:t xml:space="preserve"> </w:t>
-      </w:r>
-      <w:r>
-        <w:t xml:space="preserve">from</w:t>
-      </w:r>
-      <w:r>
-        <w:t xml:space="preserve"> </w:t>
-      </w:r>
       <m:oMath>
         <m:r>
           <m:t>E</m:t>
@@ -1524,286 +1737,7 @@
         <w:t xml:space="preserve"> </w:t>
       </w:r>
       <w:r>
-        <w:t xml:space="preserve">0.67</w:t>
-      </w:r>
-      <w:r>
-        <w:t xml:space="preserve"> </w:t>
-      </w:r>
-      <w:r>
-        <w:t xml:space="preserve">to</w:t>
-      </w:r>
-      <w:r>
-        <w:t xml:space="preserve"> </w:t>
-      </w:r>
-      <m:oMath>
-        <m:r>
-          <m:t>E</m:t>
-        </m:r>
-        <m:r>
-          <m:t>S</m:t>
-        </m:r>
-      </m:oMath>
-      <w:r>
-        <w:t xml:space="preserve"> </w:t>
-      </w:r>
-      <w:r>
-        <w:t xml:space="preserve">=</w:t>
-      </w:r>
-      <w:r>
-        <w:t xml:space="preserve"> </w:t>
-      </w:r>
-      <w:r>
-        <w:t xml:space="preserve">0.93,</w:t>
-      </w:r>
-      <w:r>
-        <w:t xml:space="preserve"> </w:t>
-      </w:r>
-      <w:r>
-        <w:t xml:space="preserve">with</w:t>
-      </w:r>
-      <w:r>
-        <w:t xml:space="preserve"> </w:t>
-      </w:r>
-      <w:r>
-        <w:t xml:space="preserve">reliable</w:t>
-      </w:r>
-      <w:r>
-        <w:t xml:space="preserve"> </w:t>
-      </w:r>
-      <w:r>
-        <w:t xml:space="preserve">clinical</w:t>
-      </w:r>
-      <w:r>
-        <w:t xml:space="preserve"> </w:t>
-      </w:r>
-      <w:r>
-        <w:t xml:space="preserve">recovery</w:t>
-      </w:r>
-      <w:r>
-        <w:t xml:space="preserve"> </w:t>
-      </w:r>
-      <w:r>
-        <w:t xml:space="preserve">from</w:t>
-      </w:r>
-      <w:r>
-        <w:t xml:space="preserve"> </w:t>
-      </w:r>
-      <w:r>
-        <w:t xml:space="preserve">16%</w:t>
-      </w:r>
-      <w:r>
-        <w:t xml:space="preserve"> </w:t>
-      </w:r>
-      <w:r>
-        <w:t xml:space="preserve">to</w:t>
-      </w:r>
-      <w:r>
-        <w:t xml:space="preserve"> </w:t>
-      </w:r>
-      <w:r>
-        <w:t xml:space="preserve">26%.</w:t>
-      </w:r>
-      <w:r>
-        <w:t xml:space="preserve"> </w:t>
-      </w:r>
-      <w:r>
-        <w:t xml:space="preserve">For</w:t>
-      </w:r>
-      <w:r>
-        <w:t xml:space="preserve"> </w:t>
-      </w:r>
-      <w:r>
-        <w:t xml:space="preserve">self-assessed</w:t>
-      </w:r>
-      <w:r>
-        <w:t xml:space="preserve"> </w:t>
-      </w:r>
-      <w:r>
-        <w:t xml:space="preserve">well-being,</w:t>
-      </w:r>
-      <w:r>
-        <w:t xml:space="preserve"> </w:t>
-      </w:r>
-      <w:r>
-        <w:t xml:space="preserve">the</w:t>
-      </w:r>
-      <w:r>
-        <w:t xml:space="preserve"> </w:t>
-      </w:r>
-      <w:r>
-        <w:t xml:space="preserve">effects</w:t>
-      </w:r>
-      <w:r>
-        <w:t xml:space="preserve"> </w:t>
-      </w:r>
-      <w:r>
-        <w:t xml:space="preserve">compared</w:t>
-      </w:r>
-      <w:r>
-        <w:t xml:space="preserve"> </w:t>
-      </w:r>
-      <w:r>
-        <w:t xml:space="preserve">to</w:t>
-      </w:r>
-      <w:r>
-        <w:t xml:space="preserve"> </w:t>
-      </w:r>
-      <w:r>
-        <w:t xml:space="preserve">the</w:t>
-      </w:r>
-      <w:r>
-        <w:t xml:space="preserve"> </w:t>
-      </w:r>
-      <w:r>
-        <w:t xml:space="preserve">wait-list</w:t>
-      </w:r>
-      <w:r>
-        <w:t xml:space="preserve"> </w:t>
-      </w:r>
-      <w:r>
-        <w:t xml:space="preserve">at</w:t>
-      </w:r>
-      <w:r>
-        <w:t xml:space="preserve"> </w:t>
-      </w:r>
-      <w:r>
-        <w:t xml:space="preserve">post</w:t>
-      </w:r>
-      <w:r>
-        <w:t xml:space="preserve"> </w:t>
-      </w:r>
-      <w:r>
-        <w:t xml:space="preserve">ranged</w:t>
-      </w:r>
-      <w:r>
-        <w:t xml:space="preserve"> </w:t>
-      </w:r>
-      <w:r>
-        <w:t xml:space="preserve">from</w:t>
-      </w:r>
-      <w:r>
-        <w:t xml:space="preserve"> </w:t>
-      </w:r>
-      <m:oMath>
-        <m:r>
-          <m:t>E</m:t>
-        </m:r>
-        <m:r>
-          <m:t>S</m:t>
-        </m:r>
-      </m:oMath>
-      <w:r>
-        <w:t xml:space="preserve"> </w:t>
-      </w:r>
-      <w:r>
-        <w:t xml:space="preserve">=</w:t>
-      </w:r>
-      <w:r>
-        <w:t xml:space="preserve"> </w:t>
-      </w:r>
-      <w:r>
-        <w:t xml:space="preserve">0.70</w:t>
-      </w:r>
-      <w:r>
-        <w:t xml:space="preserve"> </w:t>
-      </w:r>
-      <w:r>
-        <w:t xml:space="preserve">to</w:t>
-      </w:r>
-      <w:r>
-        <w:t xml:space="preserve"> </w:t>
-      </w:r>
-      <m:oMath>
-        <m:r>
-          <m:t>E</m:t>
-        </m:r>
-        <m:r>
-          <m:t>S</m:t>
-        </m:r>
-      </m:oMath>
-      <w:r>
-        <w:t xml:space="preserve"> </w:t>
-      </w:r>
-      <w:r>
-        <w:t xml:space="preserve">=</w:t>
-      </w:r>
-      <w:r>
-        <w:t xml:space="preserve"> </w:t>
-      </w:r>
-      <w:r>
-        <w:t xml:space="preserve">1.05,</w:t>
-      </w:r>
-      <w:r>
-        <w:t xml:space="preserve"> </w:t>
-      </w:r>
-      <w:r>
-        <w:t xml:space="preserve">with</w:t>
-      </w:r>
-      <w:r>
-        <w:t xml:space="preserve"> </w:t>
-      </w:r>
-      <w:r>
-        <w:t xml:space="preserve">reliable</w:t>
-      </w:r>
-      <w:r>
-        <w:t xml:space="preserve"> </w:t>
-      </w:r>
-      <w:r>
-        <w:t xml:space="preserve">clinical</w:t>
-      </w:r>
-      <w:r>
-        <w:t xml:space="preserve"> </w:t>
-      </w:r>
-      <w:r>
-        <w:t xml:space="preserve">recovery,</w:t>
-      </w:r>
-      <w:r>
-        <w:t xml:space="preserve"> </w:t>
-      </w:r>
-      <w:r>
-        <w:t xml:space="preserve">for</w:t>
-      </w:r>
-      <w:r>
-        <w:t xml:space="preserve"> </w:t>
-      </w:r>
-      <w:r>
-        <w:t xml:space="preserve">the</w:t>
-      </w:r>
-      <w:r>
-        <w:t xml:space="preserve"> </w:t>
-      </w:r>
-      <w:r>
-        <w:t xml:space="preserve">guided</w:t>
-      </w:r>
-      <w:r>
-        <w:t xml:space="preserve"> </w:t>
-      </w:r>
-      <w:r>
-        <w:t xml:space="preserve">condition,</w:t>
-      </w:r>
-      <w:r>
-        <w:t xml:space="preserve"> </w:t>
-      </w:r>
-      <w:r>
-        <w:t xml:space="preserve">at</w:t>
-      </w:r>
-      <w:r>
-        <w:t xml:space="preserve"> </w:t>
-      </w:r>
-      <w:r>
-        <w:t xml:space="preserve">follow-up,</w:t>
-      </w:r>
-      <w:r>
-        <w:t xml:space="preserve"> </w:t>
-      </w:r>
-      <w:r>
-        <w:t xml:space="preserve">of</w:t>
-      </w:r>
-      <w:r>
-        <w:t xml:space="preserve"> </w:t>
-      </w:r>
-      <w:r>
-        <w:t xml:space="preserve">26%.</w:t>
+        <w:t xml:space="preserve">1.05.</w:t>
       </w:r>
       <w:r>
         <w:t xml:space="preserve"> </w:t>
@@ -2041,7 +1975,31 @@
         <w:t xml:space="preserve"> </w:t>
       </w:r>
       <w:r>
-        <w:t xml:space="preserve">expressions,</w:t>
+        <w:t xml:space="preserve">expressions</w:t>
+      </w:r>
+      <w:r>
+        <w:t xml:space="preserve"> </w:t>
+      </w:r>
+      <w:r>
+        <w:t xml:space="preserve">regardless</w:t>
+      </w:r>
+      <w:r>
+        <w:t xml:space="preserve"> </w:t>
+      </w:r>
+      <w:r>
+        <w:t xml:space="preserve">of</w:t>
+      </w:r>
+      <w:r>
+        <w:t xml:space="preserve"> </w:t>
+      </w:r>
+      <w:r>
+        <w:t xml:space="preserve">treatment</w:t>
+      </w:r>
+      <w:r>
+        <w:t xml:space="preserve"> </w:t>
+      </w:r>
+      <w:r>
+        <w:t xml:space="preserve">condition,</w:t>
       </w:r>
       <w:r>
         <w:t xml:space="preserve"> </w:t>
@@ -2969,7 +2927,7 @@
         <w:pStyle w:val="BodyText"/>
       </w:pPr>
       <w:r>
-        <w:t xml:space="preserve">The study was registered at ClinicalTrials.gov (NCT04240249). An error in the design was corrected post-registration, in that the Rathus Assertivness Schedule (RAS) scale was moved from the list of secondary outcome measures to the list of primary outcome measures, as it captures levels of assertiveness, the primary dependent variable of interest. Before recruitment started, the study received ethical approval from the Swedish Ethical Review Authority (Diary number: 2019-05165).</w:t>
+        <w:t xml:space="preserve">The study was registered at ClinicalTrials.gov (NCT04240249). An error in the design was corrected post-registration, in that the Rathus Assertivness Schedule (RAS) scale was moved from the secondary outcome measures category to the primary outcome measures category, as the scale captures the primary dependent variable of interest. Before recruitment started, the study received ethical approval from the Swedish Ethical Review Authority (Diary number: 2019-05165).</w:t>
       </w:r>
     </w:p>
     <w:bookmarkEnd w:id="21"/>
@@ -3569,7 +3527,7 @@
               <a:graphicData uri="http://schemas.openxmlformats.org/drawingml/2006/picture">
                 <pic:pic>
                   <pic:nvPicPr>
-                    <pic:cNvPr descr="r2fu-article_files/figure-docx/dot-ex-1.png" id="31" name="Picture"/>
+                    <pic:cNvPr descr="r2fu-article_files/figure-docx/flowchart-dot-1.png" id="31" name="Picture"/>
                     <pic:cNvPicPr>
                       <a:picLocks noChangeArrowheads="1" noChangeAspect="1"/>
                     </pic:cNvPicPr>
@@ -4082,7 +4040,7 @@
         </m:r>
       </m:oMath>
       <w:r>
-        <w:t xml:space="preserve">. These interactions show that the random assignment to group conditions had an effect over time on assertive behavior. Similarly, mixed models for the syndromal symptoms revealed time–group interaction effects for all three measures of anxiety and depression: the PHQ-9,</w:t>
+        <w:t xml:space="preserve">. These interactions show that the random assignment to group conditions had an effect over time on assertive behavior. Similarly, mixed models for the syndromal symptoms revealed time–group interaction effects for all four measures of anxiety, depression, and well-being: the PHQ-9,</w:t>
       </w:r>
       <w:r>
         <w:t xml:space="preserve"> </w:t>
@@ -4232,7 +4190,7 @@
         </m:r>
       </m:oMath>
       <w:r>
-        <w:t xml:space="preserve">, and the LSAS-SR,</w:t>
+        <w:t xml:space="preserve">, the LSAS-SR,</w:t>
       </w:r>
       <w:r>
         <w:t xml:space="preserve"> </w:t>
@@ -4307,7 +4265,82 @@
         </m:r>
       </m:oMath>
       <w:r>
-        <w:t xml:space="preserve">. The estimated mean levels of depressive mood and generalized and social anxiety symptoms were significantly affected by participation in the intervention.</w:t>
+        <w:t xml:space="preserve">, and the Well-being questionnaire,</w:t>
+      </w:r>
+      <w:r>
+        <w:t xml:space="preserve"> </w:t>
+      </w:r>
+      <m:oMath>
+        <m:r>
+          <m:t>F</m:t>
+        </m:r>
+      </m:oMath>
+      <w:r>
+        <w:t xml:space="preserve">(</w:t>
+      </w:r>
+      <m:oMath>
+        <m:r>
+          <m:t>4</m:t>
+        </m:r>
+      </m:oMath>
+      <w:r>
+        <w:t xml:space="preserve">,</w:t>
+      </w:r>
+      <w:r>
+        <w:t xml:space="preserve"> </w:t>
+      </w:r>
+      <m:oMath>
+        <m:r>
+          <m:t>313.62</m:t>
+        </m:r>
+      </m:oMath>
+      <w:r>
+        <w:t xml:space="preserve">) =</w:t>
+      </w:r>
+      <w:r>
+        <w:t xml:space="preserve"> </w:t>
+      </w:r>
+      <m:oMath>
+        <m:r>
+          <m:t>7.5</m:t>
+        </m:r>
+      </m:oMath>
+      <w:r>
+        <w:t xml:space="preserve">,</w:t>
+      </w:r>
+      <w:r>
+        <w:t xml:space="preserve"> </w:t>
+      </w:r>
+      <m:oMath>
+        <m:sSub>
+          <m:e>
+            <m:r>
+              <m:t>p</m:t>
+            </m:r>
+          </m:e>
+          <m:sub>
+            <m:r>
+              <m:t>​</m:t>
+            </m:r>
+          </m:sub>
+        </m:sSub>
+      </m:oMath>
+      <w:r>
+        <w:t xml:space="preserve"> </w:t>
+      </w:r>
+      <w:r>
+        <w:t xml:space="preserve">&lt;</w:t>
+      </w:r>
+      <w:r>
+        <w:t xml:space="preserve"> </w:t>
+      </w:r>
+      <m:oMath>
+        <m:r>
+          <m:t>0.001</m:t>
+        </m:r>
+      </m:oMath>
+      <w:r>
+        <w:t xml:space="preserve">. The estimated mean levels of depressive mood, generalized and social anxiety, and general well-being were significantly affected by participation in the intervention.</w:t>
       </w:r>
     </w:p>
     <w:p>
@@ -6019,13 +6052,13 @@
       </w:r>
     </w:p>
     <w:bookmarkEnd w:id="42"/>
-    <w:bookmarkStart w:id="43" w:name="X32f89f68c5936d30db2416b5e7d82b70ea5932b"/>
+    <w:bookmarkStart w:id="43" w:name="Xe0e1ead8dd8f4a0b700a0bda44dc56c970fa046"/>
     <w:p>
       <w:pPr>
         <w:pStyle w:val="Heading3"/>
       </w:pPr>
       <w:r>
-        <w:t xml:space="preserve">Between-group effects on syndromal symptoms of anxiety and depression</w:t>
+        <w:t xml:space="preserve">Between-group effects on syndromal symptoms of anxiety, depression, and well-being</w:t>
       </w:r>
     </w:p>
     <w:p>
@@ -6561,6 +6594,554 @@
       </m:oMath>
       <w:r>
         <w:t xml:space="preserve">, this time compared with the most conservative value, from the during time point, for the wait-list group.</w:t>
+      </w:r>
+    </w:p>
+    <w:p>
+      <w:pPr>
+        <w:pStyle w:val="BodyText"/>
+      </w:pPr>
+      <w:r>
+        <w:t xml:space="preserve">For general well-being, medium effects were found at post in both the unguided and the guided groups,</w:t>
+      </w:r>
+      <w:r>
+        <w:t xml:space="preserve"> </w:t>
+      </w:r>
+      <m:oMath>
+        <m:r>
+          <m:t>Δ</m:t>
+        </m:r>
+        <m:r>
+          <m:t>M</m:t>
+        </m:r>
+      </m:oMath>
+      <w:r>
+        <w:t xml:space="preserve"> </w:t>
+      </w:r>
+      <w:r>
+        <w:t xml:space="preserve">=</w:t>
+      </w:r>
+      <w:r>
+        <w:t xml:space="preserve"> </w:t>
+      </w:r>
+      <m:oMath>
+        <m:r>
+          <m:t>8.1</m:t>
+        </m:r>
+      </m:oMath>
+      <w:r>
+        <w:t xml:space="preserve">,</w:t>
+      </w:r>
+      <w:r>
+        <w:t xml:space="preserve"> </w:t>
+      </w:r>
+      <m:oMath>
+        <m:r>
+          <m:t>t</m:t>
+        </m:r>
+      </m:oMath>
+      <w:r>
+        <w:t xml:space="preserve">(</w:t>
+      </w:r>
+      <m:oMath>
+        <m:r>
+          <m:t>443</m:t>
+        </m:r>
+      </m:oMath>
+      <w:r>
+        <w:t xml:space="preserve">) =</w:t>
+      </w:r>
+      <w:r>
+        <w:t xml:space="preserve"> </w:t>
+      </w:r>
+      <m:oMath>
+        <m:r>
+          <m:rPr>
+            <m:sty m:val="p"/>
+          </m:rPr>
+          <m:t>−</m:t>
+        </m:r>
+        <m:r>
+          <m:t>3.53</m:t>
+        </m:r>
+      </m:oMath>
+      <w:r>
+        <w:t xml:space="preserve">,</w:t>
+      </w:r>
+      <w:r>
+        <w:t xml:space="preserve"> </w:t>
+      </w:r>
+      <m:oMath>
+        <m:sSub>
+          <m:e>
+            <m:r>
+              <m:t>p</m:t>
+            </m:r>
+          </m:e>
+          <m:sub>
+            <m:r>
+              <m:t>B</m:t>
+            </m:r>
+            <m:r>
+              <m:t>o</m:t>
+            </m:r>
+            <m:r>
+              <m:t>n</m:t>
+            </m:r>
+            <m:r>
+              <m:t>f</m:t>
+            </m:r>
+          </m:sub>
+        </m:sSub>
+      </m:oMath>
+      <w:r>
+        <w:t xml:space="preserve"> </w:t>
+      </w:r>
+      <w:r>
+        <w:t xml:space="preserve">=</w:t>
+      </w:r>
+      <w:r>
+        <w:t xml:space="preserve"> </w:t>
+      </w:r>
+      <m:oMath>
+        <m:r>
+          <m:t>0.026</m:t>
+        </m:r>
+      </m:oMath>
+      <w:r>
+        <w:t xml:space="preserve">,</w:t>
+      </w:r>
+      <w:r>
+        <w:t xml:space="preserve"> </w:t>
+      </w:r>
+      <m:oMath>
+        <m:r>
+          <m:t>E</m:t>
+        </m:r>
+        <m:r>
+          <m:t>S</m:t>
+        </m:r>
+      </m:oMath>
+      <w:r>
+        <w:t xml:space="preserve"> </w:t>
+      </w:r>
+      <w:r>
+        <w:t xml:space="preserve">=</w:t>
+      </w:r>
+      <w:r>
+        <w:t xml:space="preserve"> </w:t>
+      </w:r>
+      <m:oMath>
+        <m:r>
+          <m:t>0.70</m:t>
+        </m:r>
+      </m:oMath>
+      <w:r>
+        <w:t xml:space="preserve">, and</w:t>
+      </w:r>
+      <w:r>
+        <w:t xml:space="preserve"> </w:t>
+      </w:r>
+      <m:oMath>
+        <m:r>
+          <m:t>Δ</m:t>
+        </m:r>
+        <m:r>
+          <m:t>M</m:t>
+        </m:r>
+      </m:oMath>
+      <w:r>
+        <w:t xml:space="preserve"> </w:t>
+      </w:r>
+      <w:r>
+        <w:t xml:space="preserve">=</w:t>
+      </w:r>
+      <w:r>
+        <w:t xml:space="preserve"> </w:t>
+      </w:r>
+      <m:oMath>
+        <m:r>
+          <m:t>8.8</m:t>
+        </m:r>
+      </m:oMath>
+      <w:r>
+        <w:t xml:space="preserve">,</w:t>
+      </w:r>
+      <w:r>
+        <w:t xml:space="preserve"> </w:t>
+      </w:r>
+      <m:oMath>
+        <m:r>
+          <m:t>t</m:t>
+        </m:r>
+      </m:oMath>
+      <w:r>
+        <w:t xml:space="preserve">(</w:t>
+      </w:r>
+      <m:oMath>
+        <m:r>
+          <m:t>396</m:t>
+        </m:r>
+      </m:oMath>
+      <w:r>
+        <w:t xml:space="preserve">) =</w:t>
+      </w:r>
+      <w:r>
+        <w:t xml:space="preserve"> </w:t>
+      </w:r>
+      <m:oMath>
+        <m:r>
+          <m:rPr>
+            <m:sty m:val="p"/>
+          </m:rPr>
+          <m:t>−</m:t>
+        </m:r>
+        <m:r>
+          <m:t>4.17</m:t>
+        </m:r>
+      </m:oMath>
+      <w:r>
+        <w:t xml:space="preserve">,</w:t>
+      </w:r>
+      <w:r>
+        <w:t xml:space="preserve"> </w:t>
+      </w:r>
+      <m:oMath>
+        <m:sSub>
+          <m:e>
+            <m:r>
+              <m:t>p</m:t>
+            </m:r>
+          </m:e>
+          <m:sub>
+            <m:r>
+              <m:t>B</m:t>
+            </m:r>
+            <m:r>
+              <m:t>o</m:t>
+            </m:r>
+            <m:r>
+              <m:t>n</m:t>
+            </m:r>
+            <m:r>
+              <m:t>f</m:t>
+            </m:r>
+          </m:sub>
+        </m:sSub>
+      </m:oMath>
+      <w:r>
+        <w:t xml:space="preserve"> </w:t>
+      </w:r>
+      <w:r>
+        <w:t xml:space="preserve">=</w:t>
+      </w:r>
+      <w:r>
+        <w:t xml:space="preserve"> </w:t>
+      </w:r>
+      <m:oMath>
+        <m:r>
+          <m:t>0.002</m:t>
+        </m:r>
+      </m:oMath>
+      <w:r>
+        <w:t xml:space="preserve">,</w:t>
+      </w:r>
+      <w:r>
+        <w:t xml:space="preserve"> </w:t>
+      </w:r>
+      <m:oMath>
+        <m:r>
+          <m:t>E</m:t>
+        </m:r>
+        <m:r>
+          <m:t>S</m:t>
+        </m:r>
+      </m:oMath>
+      <w:r>
+        <w:t xml:space="preserve"> </w:t>
+      </w:r>
+      <w:r>
+        <w:t xml:space="preserve">=</w:t>
+      </w:r>
+      <w:r>
+        <w:t xml:space="preserve"> </w:t>
+      </w:r>
+      <m:oMath>
+        <m:r>
+          <m:t>0.76</m:t>
+        </m:r>
+      </m:oMath>
+      <w:r>
+        <w:t xml:space="preserve">, respectively, increasing to large effects at follow-up in both groups,</w:t>
+      </w:r>
+      <w:r>
+        <w:t xml:space="preserve"> </w:t>
+      </w:r>
+      <m:oMath>
+        <m:r>
+          <m:t>Δ</m:t>
+        </m:r>
+        <m:r>
+          <m:t>M</m:t>
+        </m:r>
+      </m:oMath>
+      <w:r>
+        <w:t xml:space="preserve"> </w:t>
+      </w:r>
+      <w:r>
+        <w:t xml:space="preserve">=</w:t>
+      </w:r>
+      <w:r>
+        <w:t xml:space="preserve"> </w:t>
+      </w:r>
+      <m:oMath>
+        <m:r>
+          <m:t>12.1</m:t>
+        </m:r>
+      </m:oMath>
+      <w:r>
+        <w:t xml:space="preserve">,</w:t>
+      </w:r>
+      <w:r>
+        <w:t xml:space="preserve"> </w:t>
+      </w:r>
+      <m:oMath>
+        <m:r>
+          <m:t>t</m:t>
+        </m:r>
+      </m:oMath>
+      <w:r>
+        <w:t xml:space="preserve">(</w:t>
+      </w:r>
+      <m:oMath>
+        <m:r>
+          <m:t>504</m:t>
+        </m:r>
+      </m:oMath>
+      <w:r>
+        <w:t xml:space="preserve">) =</w:t>
+      </w:r>
+      <w:r>
+        <w:t xml:space="preserve"> </w:t>
+      </w:r>
+      <m:oMath>
+        <m:r>
+          <m:rPr>
+            <m:sty m:val="p"/>
+          </m:rPr>
+          <m:t>−</m:t>
+        </m:r>
+        <m:r>
+          <m:t>4.85</m:t>
+        </m:r>
+      </m:oMath>
+      <w:r>
+        <w:t xml:space="preserve">,</w:t>
+      </w:r>
+      <w:r>
+        <w:t xml:space="preserve"> </w:t>
+      </w:r>
+      <m:oMath>
+        <m:sSub>
+          <m:e>
+            <m:r>
+              <m:t>p</m:t>
+            </m:r>
+          </m:e>
+          <m:sub>
+            <m:r>
+              <m:t>B</m:t>
+            </m:r>
+            <m:r>
+              <m:t>o</m:t>
+            </m:r>
+            <m:r>
+              <m:t>n</m:t>
+            </m:r>
+            <m:r>
+              <m:t>f</m:t>
+            </m:r>
+          </m:sub>
+        </m:sSub>
+      </m:oMath>
+      <w:r>
+        <w:t xml:space="preserve"> </w:t>
+      </w:r>
+      <w:r>
+        <w:t xml:space="preserve">&lt;</w:t>
+      </w:r>
+      <w:r>
+        <w:t xml:space="preserve"> </w:t>
+      </w:r>
+      <m:oMath>
+        <m:r>
+          <m:t>0.001</m:t>
+        </m:r>
+      </m:oMath>
+      <w:r>
+        <w:t xml:space="preserve">,</w:t>
+      </w:r>
+      <w:r>
+        <w:t xml:space="preserve"> </w:t>
+      </w:r>
+      <m:oMath>
+        <m:r>
+          <m:t>E</m:t>
+        </m:r>
+        <m:r>
+          <m:t>S</m:t>
+        </m:r>
+      </m:oMath>
+      <w:r>
+        <w:t xml:space="preserve"> </w:t>
+      </w:r>
+      <w:r>
+        <w:t xml:space="preserve">=</w:t>
+      </w:r>
+      <w:r>
+        <w:t xml:space="preserve"> </w:t>
+      </w:r>
+      <m:oMath>
+        <m:r>
+          <m:t>1.05</m:t>
+        </m:r>
+      </m:oMath>
+      <w:r>
+        <w:t xml:space="preserve">, and</w:t>
+      </w:r>
+      <w:r>
+        <w:t xml:space="preserve"> </w:t>
+      </w:r>
+      <m:oMath>
+        <m:r>
+          <m:t>Δ</m:t>
+        </m:r>
+        <m:r>
+          <m:t>M</m:t>
+        </m:r>
+      </m:oMath>
+      <w:r>
+        <w:t xml:space="preserve"> </w:t>
+      </w:r>
+      <w:r>
+        <w:t xml:space="preserve">=</w:t>
+      </w:r>
+      <w:r>
+        <w:t xml:space="preserve"> </w:t>
+      </w:r>
+      <m:oMath>
+        <m:r>
+          <m:t>12.1</m:t>
+        </m:r>
+      </m:oMath>
+      <w:r>
+        <w:t xml:space="preserve">,</w:t>
+      </w:r>
+      <w:r>
+        <w:t xml:space="preserve"> </w:t>
+      </w:r>
+      <m:oMath>
+        <m:r>
+          <m:t>t</m:t>
+        </m:r>
+      </m:oMath>
+      <w:r>
+        <w:t xml:space="preserve">(</w:t>
+      </w:r>
+      <m:oMath>
+        <m:r>
+          <m:t>440</m:t>
+        </m:r>
+      </m:oMath>
+      <w:r>
+        <w:t xml:space="preserve">) =</w:t>
+      </w:r>
+      <w:r>
+        <w:t xml:space="preserve"> </w:t>
+      </w:r>
+      <m:oMath>
+        <m:r>
+          <m:rPr>
+            <m:sty m:val="p"/>
+          </m:rPr>
+          <m:t>−</m:t>
+        </m:r>
+        <m:r>
+          <m:t>5.41</m:t>
+        </m:r>
+      </m:oMath>
+      <w:r>
+        <w:t xml:space="preserve">,</w:t>
+      </w:r>
+      <w:r>
+        <w:t xml:space="preserve"> </w:t>
+      </w:r>
+      <m:oMath>
+        <m:sSub>
+          <m:e>
+            <m:r>
+              <m:t>p</m:t>
+            </m:r>
+          </m:e>
+          <m:sub>
+            <m:r>
+              <m:t>B</m:t>
+            </m:r>
+            <m:r>
+              <m:t>o</m:t>
+            </m:r>
+            <m:r>
+              <m:t>n</m:t>
+            </m:r>
+            <m:r>
+              <m:t>f</m:t>
+            </m:r>
+          </m:sub>
+        </m:sSub>
+      </m:oMath>
+      <w:r>
+        <w:t xml:space="preserve"> </w:t>
+      </w:r>
+      <w:r>
+        <w:t xml:space="preserve">&lt;</w:t>
+      </w:r>
+      <w:r>
+        <w:t xml:space="preserve"> </w:t>
+      </w:r>
+      <m:oMath>
+        <m:r>
+          <m:t>0.001</m:t>
+        </m:r>
+      </m:oMath>
+      <w:r>
+        <w:t xml:space="preserve">,</w:t>
+      </w:r>
+      <w:r>
+        <w:t xml:space="preserve"> </w:t>
+      </w:r>
+      <m:oMath>
+        <m:r>
+          <m:t>E</m:t>
+        </m:r>
+        <m:r>
+          <m:t>S</m:t>
+        </m:r>
+      </m:oMath>
+      <w:r>
+        <w:t xml:space="preserve"> </w:t>
+      </w:r>
+      <w:r>
+        <w:t xml:space="preserve">=</w:t>
+      </w:r>
+      <w:r>
+        <w:t xml:space="preserve"> </w:t>
+      </w:r>
+      <m:oMath>
+        <m:r>
+          <m:t>1.04</m:t>
+        </m:r>
+      </m:oMath>
+      <w:r>
+        <w:t xml:space="preserve">, respectively.</w:t>
       </w:r>
     </w:p>
     <w:p>
@@ -6580,7 +7161,7 @@
         <w:t xml:space="preserve"> </w:t>
       </w:r>
       <w:r>
-        <w:t xml:space="preserve">intervention did not affect either depression or generalized anxiety. However, it did have a pronounced effect on social anxiety. See Table 2 for a summary of the significant effects, including 95% CIs.</w:t>
+        <w:t xml:space="preserve">intervention did not affect either depression or generalized anxiety. However, it did have a pronounced effect on social anxiety, and on general well-being. See Table 2 for a summary of the significant effects, including 95% CIs.</w:t>
       </w:r>
     </w:p>
     <w:bookmarkEnd w:id="43"/>

</xml_diff>

<commit_message>
add Välmåendeskalan results to Discussion section
</commit_message>
<xml_diff>
--- a/r2fu-article.docx
+++ b/r2fu-article.docx
@@ -2065,19 +2065,25 @@
         <w:t xml:space="preserve"> </w:t>
       </w:r>
       <w:r>
-        <w:t xml:space="preserve">depression,</w:t>
-      </w:r>
-      <w:r>
-        <w:t xml:space="preserve"> </w:t>
-      </w:r>
-      <w:r>
-        <w:t xml:space="preserve">while</w:t>
-      </w:r>
-      <w:r>
-        <w:t xml:space="preserve"> </w:t>
-      </w:r>
-      <w:r>
-        <w:t xml:space="preserve">improving</w:t>
+        <w:t xml:space="preserve">depression.</w:t>
+      </w:r>
+      <w:r>
+        <w:t xml:space="preserve"> </w:t>
+      </w:r>
+      <w:r>
+        <w:t xml:space="preserve">Participation</w:t>
+      </w:r>
+      <w:r>
+        <w:t xml:space="preserve"> </w:t>
+      </w:r>
+      <w:r>
+        <w:t xml:space="preserve">also</w:t>
+      </w:r>
+      <w:r>
+        <w:t xml:space="preserve"> </w:t>
+      </w:r>
+      <w:r>
+        <w:t xml:space="preserve">improved</w:t>
       </w:r>
       <w:r>
         <w:t xml:space="preserve"> </w:t>
@@ -2790,7 +2796,7 @@
       </w:r>
     </w:p>
     <w:bookmarkEnd w:id="20"/>
-    <w:bookmarkStart w:id="41" w:name="method"/>
+    <w:bookmarkStart w:id="35" w:name="method"/>
     <w:p>
       <w:pPr>
         <w:pStyle w:val="Heading1"/>
@@ -3496,7 +3502,7 @@
     </w:p>
     <w:bookmarkEnd w:id="27"/>
     <w:bookmarkEnd w:id="28"/>
-    <w:bookmarkStart w:id="32" w:name="data-preparation"/>
+    <w:bookmarkStart w:id="30" w:name="data-preparation"/>
     <w:p>
       <w:pPr>
         <w:pStyle w:val="Heading2"/>
@@ -3520,14 +3526,14 @@
       <w:r>
         <w:drawing>
           <wp:inline>
-            <wp:extent cx="5334000" cy="4440318"/>
+            <wp:extent cx="5334000" cy="4035307"/>
             <wp:effectExtent b="0" l="0" r="0" t="0"/>
-            <wp:docPr descr="A total of 210 participants were included in the study through randomization and further randomized into three groups: unguided self-help, guided self-help, and wait-list, with 70 participants each." title="" id="30" name="Picture"/>
+            <wp:docPr descr="A total of 210 participants were included in the study through randomization and further randomized into three groups: unguided self-help, guided self-help, and wait-list, with 70 participants each." title="" id="1" name="Picture"/>
             <a:graphic>
               <a:graphicData uri="http://schemas.openxmlformats.org/drawingml/2006/picture">
                 <pic:pic>
                   <pic:nvPicPr>
-                    <pic:cNvPr descr="r2fu-article_files/figure-docx/flowchart-dot-1.png" id="31" name="Picture"/>
+                    <pic:cNvPr descr="r2fu-article_files/figure-docx/flowchart-dot-1.png" id="0" name="Picture"/>
                     <pic:cNvPicPr>
                       <a:picLocks noChangeArrowheads="1" noChangeAspect="1"/>
                     </pic:cNvPicPr>
@@ -3541,7 +3547,7 @@
                   <pic:spPr bwMode="auto">
                     <a:xfrm>
                       <a:off x="0" y="0"/>
-                      <a:ext cx="5334000" cy="4440318"/>
+                      <a:ext cx="5334000" cy="4035307"/>
                     </a:xfrm>
                     <a:prstGeom prst="rect">
                       <a:avLst/>
@@ -3568,8 +3574,8 @@
         <w:t xml:space="preserve">A total of 210 participants were included in the study through randomization and further randomized into three groups: unguided self-help, guided self-help, and wait-list, with 70 participants each.</w:t>
       </w:r>
     </w:p>
-    <w:bookmarkEnd w:id="32"/>
-    <w:bookmarkStart w:id="40" w:name="analysis"/>
+    <w:bookmarkEnd w:id="30"/>
+    <w:bookmarkStart w:id="34" w:name="analysis"/>
     <w:p>
       <w:pPr>
         <w:pStyle w:val="Heading2"/>
@@ -3583,7 +3589,7 @@
         <w:pStyle w:val="FirstParagraph"/>
       </w:pPr>
       <w:r>
-        <w:t xml:space="preserve">All the data were analyzed using R 4.2.1, with the packages lmerTest</w:t>
+        <w:t xml:space="preserve">All the data were analyzed using R 4.2.0, with the packages lmerTest</w:t>
       </w:r>
       <w:r>
         <w:t xml:space="preserve"> </w:t>
@@ -3633,7 +3639,7 @@
       <w:r>
         <w:t xml:space="preserve"> </w:t>
       </w:r>
-      <w:hyperlink r:id="rId33">
+      <w:hyperlink r:id="rId31">
         <w:r>
           <w:rPr>
             <w:rStyle w:val="Hyperlink"/>
@@ -3689,18 +3695,18 @@
           <wp:inline>
             <wp:extent cx="5334000" cy="4267200"/>
             <wp:effectExtent b="0" l="0" r="0" t="0"/>
-            <wp:docPr descr="Plots of the estimated fixed effects for the primary transdiagnostic scales used to measure skillful, assertive behavior, and aggressive assertive behavior. The participants’ estimated means for all three measures exhibited increasing levels of assertiveness during treatment in the unguided self-help and guided self-help groups, with negligible differences between the two treatment conditions." title="" id="35" name="Picture"/>
+            <wp:docPr descr="Plots of the estimated fixed effects for the primary transdiagnostic scales used to measure skillful, assertive behavior, and aggressive assertive behavior. The participants’ estimated means for all three measures exhibited increasing levels of assertiveness during treatment in the unguided self-help and guided self-help groups, with negligible differences between the two treatment conditions." title="" id="1" name="Picture"/>
             <a:graphic>
               <a:graphicData uri="http://schemas.openxmlformats.org/drawingml/2006/picture">
                 <pic:pic>
                   <pic:nvPicPr>
-                    <pic:cNvPr descr="r2fu-article_files/figure-docx/emm.primary.plots-1.png" id="36" name="Picture"/>
+                    <pic:cNvPr descr="r2fu-article_files/figure-docx/emm.primary.plots-1.png" id="0" name="Picture"/>
                     <pic:cNvPicPr>
                       <a:picLocks noChangeArrowheads="1" noChangeAspect="1"/>
                     </pic:cNvPicPr>
                   </pic:nvPicPr>
                   <pic:blipFill>
-                    <a:blip r:embed="rId34"/>
+                    <a:blip r:embed="rId32"/>
                     <a:stretch>
                       <a:fillRect/>
                     </a:stretch>
@@ -3744,18 +3750,18 @@
           <wp:inline>
             <wp:extent cx="5334000" cy="4267200"/>
             <wp:effectExtent b="0" l="0" r="0" t="0"/>
-            <wp:docPr descr="Plots of the estimated fixed effects for the secondary syndromal outcome measures. Participation in the unguided self-help and guided self-help conditions led to significant symptom alleviation between the pre and post time points as well as between the pre and one-year follow-up time points for depression and social anxiety, as captured with their respective measures. As with the transdiagnostic measures of assertive behavior, the differences between the post and follow-up time points were statistically inappreciable for all three measures in both treatment groups. The wait-list control group did not significantly change between any time points for either measure. However, to stay on the conservative side and counteract even the slightest nocebo effect of the wait-list condition, the most conservative estimate for the wait-list control condition was used in each follow-up between-group comparison; see the dotted line for a visual representation of the selected time point." title="" id="38" name="Picture"/>
+            <wp:docPr descr="Plots of the estimated fixed effects for the secondary syndromal outcome measures, as well as for the general well-being measure. Participation in the unguided self-help and guided self-help conditions led to significant symptom alleviation between the pre and post time points as well as between the pre and one-year follow-up time points for depression and social anxiety. Participation in both treatment groups also led to significant increases in well-being. As with the transdiagnostic measures of assertive behavior, the differences between the post and follow-up time points were statistically inappreciable for all measures, in both treatment groups. The wait-list control group did not significantly change between any time points for either measure. However, to stay on the conservative side and counteract even the slightest nocebo effect of the wait-list condition, the most conservative estimate for the wait-list control condition was used in each follow-up between-group comparison; see the dotted line for a visual representation of the selected time point." title="" id="1" name="Picture"/>
             <a:graphic>
               <a:graphicData uri="http://schemas.openxmlformats.org/drawingml/2006/picture">
                 <pic:pic>
                   <pic:nvPicPr>
-                    <pic:cNvPr descr="r2fu-article_files/figure-docx/emm.secondary.plots-1.png" id="39" name="Picture"/>
+                    <pic:cNvPr descr="r2fu-article_files/figure-docx/emm.secondary.plots-1.png" id="0" name="Picture"/>
                     <pic:cNvPicPr>
                       <a:picLocks noChangeArrowheads="1" noChangeAspect="1"/>
                     </pic:cNvPicPr>
                   </pic:nvPicPr>
                   <pic:blipFill>
-                    <a:blip r:embed="rId37"/>
+                    <a:blip r:embed="rId33"/>
                     <a:stretch>
                       <a:fillRect/>
                     </a:stretch>
@@ -3787,12 +3793,12 @@
         <w:pStyle w:val="ImageCaption"/>
       </w:pPr>
       <w:r>
-        <w:t xml:space="preserve">Plots of the estimated fixed effects for the secondary syndromal outcome measures. Participation in the unguided self-help and guided self-help conditions led to significant symptom alleviation between the pre and post time points as well as between the pre and one-year follow-up time points for depression and social anxiety, as captured with their respective measures. As with the transdiagnostic measures of assertive behavior, the differences between the post and follow-up time points were statistically inappreciable for all three measures in both treatment groups. The wait-list control group did not significantly change between any time points for either measure. However, to stay on the conservative side and counteract even the slightest nocebo effect of the wait-list condition, the most conservative estimate for the wait-list control condition was used in each follow-up between-group comparison; see the dotted line for a visual representation of the selected time point.</w:t>
-      </w:r>
-    </w:p>
-    <w:bookmarkEnd w:id="40"/>
-    <w:bookmarkEnd w:id="41"/>
-    <w:bookmarkStart w:id="50" w:name="results"/>
+        <w:t xml:space="preserve">Plots of the estimated fixed effects for the secondary syndromal outcome measures, as well as for the general well-being measure. Participation in the unguided self-help and guided self-help conditions led to significant symptom alleviation between the pre and post time points as well as between the pre and one-year follow-up time points for depression and social anxiety. Participation in both treatment groups also led to significant increases in well-being. As with the transdiagnostic measures of assertive behavior, the differences between the post and follow-up time points were statistically inappreciable for all measures, in both treatment groups. The wait-list control group did not significantly change between any time points for either measure. However, to stay on the conservative side and counteract even the slightest nocebo effect of the wait-list condition, the most conservative estimate for the wait-list control condition was used in each follow-up between-group comparison; see the dotted line for a visual representation of the selected time point.</w:t>
+      </w:r>
+    </w:p>
+    <w:bookmarkEnd w:id="34"/>
+    <w:bookmarkEnd w:id="35"/>
+    <w:bookmarkStart w:id="44" w:name="results"/>
     <w:p>
       <w:pPr>
         <w:pStyle w:val="Heading1"/>
@@ -3801,7 +3807,7 @@
         <w:t xml:space="preserve">Results</w:t>
       </w:r>
     </w:p>
-    <w:bookmarkStart w:id="49" w:name="Xb25c33030a3c3a25653d944f8a887d465e89095"/>
+    <w:bookmarkStart w:id="43" w:name="Xb25c33030a3c3a25653d944f8a887d465e89095"/>
     <w:p>
       <w:pPr>
         <w:pStyle w:val="Heading2"/>
@@ -4351,7 +4357,7 @@
         <w:t xml:space="preserve">All subsequent post-hoc testing of marginal mean differences in pairwise comparisons included all groups and time points.</w:t>
       </w:r>
     </w:p>
-    <w:bookmarkStart w:id="42" w:name="Xee8d5edd03fa35dd5ed1652d4f935821062632a"/>
+    <w:bookmarkStart w:id="36" w:name="Xee8d5edd03fa35dd5ed1652d4f935821062632a"/>
     <w:p>
       <w:pPr>
         <w:pStyle w:val="Heading3"/>
@@ -6051,8 +6057,8 @@
         <w:t xml:space="preserve">Comparing the unguided self-help and guided self-help conditions, no significant differences were found either at the post or the follow-up time points, revealing that the participants working through the intervention on their own fared as well as those who were supported by a therapist.</w:t>
       </w:r>
     </w:p>
-    <w:bookmarkEnd w:id="42"/>
-    <w:bookmarkStart w:id="43" w:name="Xe0e1ead8dd8f4a0b700a0bda44dc56c970fa046"/>
+    <w:bookmarkEnd w:id="36"/>
+    <w:bookmarkStart w:id="37" w:name="Xe0e1ead8dd8f4a0b700a0bda44dc56c970fa046"/>
     <w:p>
       <w:pPr>
         <w:pStyle w:val="Heading3"/>
@@ -6601,7 +6607,7 @@
         <w:pStyle w:val="BodyText"/>
       </w:pPr>
       <w:r>
-        <w:t xml:space="preserve">For general well-being, medium effects were found at post in both the unguided and the guided groups,</w:t>
+        <w:t xml:space="preserve">For general well-being, moderate effects were found at post in both the unguided and the guided groups,</w:t>
       </w:r>
       <w:r>
         <w:t xml:space="preserve"> </w:t>
@@ -6871,7 +6877,7 @@
         </m:r>
       </m:oMath>
       <w:r>
-        <w:t xml:space="preserve">, respectively, increasing to large effects at follow-up in both groups,</w:t>
+        <w:t xml:space="preserve">, respectively, increasing to large effects at follow-up in both treatment groups,</w:t>
       </w:r>
       <w:r>
         <w:t xml:space="preserve"> </w:t>
@@ -7164,8 +7170,8 @@
         <w:t xml:space="preserve">intervention did not affect either depression or generalized anxiety. However, it did have a pronounced effect on social anxiety, and on general well-being. See Table 2 for a summary of the significant effects, including 95% CIs.</w:t>
       </w:r>
     </w:p>
-    <w:bookmarkEnd w:id="43"/>
-    <w:bookmarkStart w:id="44" w:name="notable-within-group-effects"/>
+    <w:bookmarkEnd w:id="37"/>
+    <w:bookmarkStart w:id="38" w:name="notable-within-group-effects"/>
     <w:p>
       <w:pPr>
         <w:pStyle w:val="Heading3"/>
@@ -7179,7 +7185,7 @@
         <w:pStyle w:val="FirstParagraph"/>
       </w:pPr>
       <w:r>
-        <w:t xml:space="preserve">As shown in Table 2, the participants in both treatment groups enjoyed sustained within-group effects on assertiveness at the follow-up compared to the pre-treatment time point, measured with the AAA-S Adaptive and Aggressive subscales and the RAS. Thus, assertive behavior was still manifested well beyond the end of participation in the intervention. However, significant effects between the post and the follow-up time points were found only for two measures in the guided self-help group, where the AAA-S Adaptive subscale and the RAS exhibited small to medium effects,</w:t>
+        <w:t xml:space="preserve">As shown in Table 2, the participants in both treatment groups enjoyed sustained within-group effects on assertiveness at the follow-up compared to the pre-treatment time point, measured with the AAA-S Adaptive and Aggressive subscales and the RAS. Thus, assertive behavior was still manifested well beyond the end of participation in the intervention. However, significant effects between the post and the follow-up time points were found only for two measures in the guided self-help group, where the AAA-S Adaptive subscale and the RAS exhibited small to moderate effects,</w:t>
       </w:r>
       <w:r>
         <w:t xml:space="preserve"> </w:t>
@@ -7663,8 +7669,8 @@
         <w:t xml:space="preserve">, implying that therapist support benefited depressed participants on a longer rather than a shorter time scale.</w:t>
       </w:r>
     </w:p>
-    <w:bookmarkEnd w:id="44"/>
-    <w:bookmarkStart w:id="48" w:name="clinical-significant-change"/>
+    <w:bookmarkEnd w:id="38"/>
+    <w:bookmarkStart w:id="42" w:name="clinical-significant-change"/>
     <w:p>
       <w:pPr>
         <w:pStyle w:val="Heading3"/>
@@ -7673,7 +7679,7 @@
         <w:t xml:space="preserve">Clinical significant change</w:t>
       </w:r>
     </w:p>
-    <w:bookmarkStart w:id="45" w:name="X6fe37f06f991669e405307fd2b797a4cf573ac3"/>
+    <w:bookmarkStart w:id="39" w:name="X6fe37f06f991669e405307fd2b797a4cf573ac3"/>
     <w:p>
       <w:pPr>
         <w:pStyle w:val="Heading4"/>
@@ -8111,8 +8117,8 @@
         <w:t xml:space="preserve">Thus, the clinical significance findings are mostly in agreement with the statistical analysis of the change, confirming that adaptive expressions of assertiveness in both treatment groups increased from the pre to the post time points and beyond, while deviating with regard to aggressive expressions.</w:t>
       </w:r>
     </w:p>
-    <w:bookmarkEnd w:id="45"/>
-    <w:bookmarkStart w:id="46" w:name="X2682b33cf9315f4de50a7bcdd0e903a51c540fc"/>
+    <w:bookmarkEnd w:id="39"/>
+    <w:bookmarkStart w:id="40" w:name="X2682b33cf9315f4de50a7bcdd0e903a51c540fc"/>
     <w:p>
       <w:pPr>
         <w:pStyle w:val="Heading4"/>
@@ -8416,11 +8422,41 @@
         <w:pStyle w:val="BodyText"/>
       </w:pPr>
       <w:r>
+        <w:t xml:space="preserve">As for general well-being,</w:t>
+      </w:r>
+      <w:r>
+        <w:t xml:space="preserve"> </w:t>
+      </w:r>
+      <m:oMath>
+        <m:r>
+          <m:t>18</m:t>
+        </m:r>
+      </m:oMath>
+      <w:r>
+        <w:t xml:space="preserve"> </w:t>
+      </w:r>
+      <w:r>
+        <w:t xml:space="preserve">participants (</w:t>
+      </w:r>
+      <m:oMath>
+        <m:r>
+          <m:t>26</m:t>
+        </m:r>
+      </m:oMath>
+      <w:r>
+        <w:t xml:space="preserve">%) moved into the recovered category in the guided self-help group, but none in the unguided group, again indicating a possible benefit from therapist support.</w:t>
+      </w:r>
+    </w:p>
+    <w:p>
+      <w:pPr>
+        <w:pStyle w:val="BodyText"/>
+      </w:pPr>
+      <w:r>
         <w:t xml:space="preserve">Table 3 provides a summary of the numbers and proportions of clinical recovery in the different groups and the significance, if any, of the pairwise tests of proportions against those of the wait-list group.</w:t>
       </w:r>
     </w:p>
-    <w:bookmarkEnd w:id="46"/>
-    <w:bookmarkStart w:id="47" w:name="reliable-deterioration-and-harm"/>
+    <w:bookmarkEnd w:id="40"/>
+    <w:bookmarkStart w:id="41" w:name="reliable-deterioration-and-harm"/>
     <w:p>
       <w:pPr>
         <w:pStyle w:val="Heading4"/>
@@ -8683,11 +8719,11 @@
         <w:t xml:space="preserve">% with regard to depression.</w:t>
       </w:r>
     </w:p>
-    <w:bookmarkEnd w:id="47"/>
-    <w:bookmarkEnd w:id="48"/>
-    <w:bookmarkEnd w:id="49"/>
-    <w:bookmarkEnd w:id="50"/>
-    <w:bookmarkStart w:id="52" w:name="discussion"/>
+    <w:bookmarkEnd w:id="41"/>
+    <w:bookmarkEnd w:id="42"/>
+    <w:bookmarkEnd w:id="43"/>
+    <w:bookmarkEnd w:id="44"/>
+    <w:bookmarkStart w:id="46" w:name="discussion"/>
     <w:p>
       <w:pPr>
         <w:pStyle w:val="Heading1"/>
@@ -9185,7 +9221,81 @@
         <w:t xml:space="preserve">(Carlbring et al., 2018)</w:t>
       </w:r>
       <w:r>
-        <w:t xml:space="preserve">. However, the current intervention was insufficient for ameliorating generalized anxiety symptoms. Possibly, the overall structure of the Respekt</w:t>
+        <w:t xml:space="preserve">, with the effects on general well-being of</w:t>
+      </w:r>
+      <w:r>
+        <w:t xml:space="preserve"> </w:t>
+      </w:r>
+      <m:oMath>
+        <m:r>
+          <m:t>E</m:t>
+        </m:r>
+        <m:r>
+          <m:t>S</m:t>
+        </m:r>
+      </m:oMath>
+      <w:r>
+        <w:t xml:space="preserve"> </w:t>
+      </w:r>
+      <w:r>
+        <w:t xml:space="preserve">=</w:t>
+      </w:r>
+      <w:r>
+        <w:t xml:space="preserve"> </w:t>
+      </w:r>
+      <m:oMath>
+        <m:r>
+          <m:rPr>
+            <m:sty m:val="p"/>
+          </m:rPr>
+          <m:t>−</m:t>
+        </m:r>
+        <m:r>
+          <m:t>1.16</m:t>
+        </m:r>
+      </m:oMath>
+      <w:r>
+        <w:t xml:space="preserve"> </w:t>
+      </w:r>
+      <w:r>
+        <w:t xml:space="preserve">and</w:t>
+      </w:r>
+      <w:r>
+        <w:t xml:space="preserve"> </w:t>
+      </w:r>
+      <m:oMath>
+        <m:r>
+          <m:t>E</m:t>
+        </m:r>
+        <m:r>
+          <m:t>S</m:t>
+        </m:r>
+      </m:oMath>
+      <w:r>
+        <w:t xml:space="preserve"> </w:t>
+      </w:r>
+      <w:r>
+        <w:t xml:space="preserve">=</w:t>
+      </w:r>
+      <w:r>
+        <w:t xml:space="preserve"> </w:t>
+      </w:r>
+      <m:oMath>
+        <m:r>
+          <m:rPr>
+            <m:sty m:val="p"/>
+          </m:rPr>
+          <m:t>−</m:t>
+        </m:r>
+        <m:r>
+          <m:t>1.15</m:t>
+        </m:r>
+      </m:oMath>
+      <w:r>
+        <w:t xml:space="preserve"> </w:t>
+      </w:r>
+      <w:r>
+        <w:t xml:space="preserve">rounding out the picture of benefits from participation. However, the current intervention was insufficient for ameliorating generalized anxiety symptoms. Possibly, the overall structure of the Respekt</w:t>
       </w:r>
       <w:r>
         <w:rPr>
@@ -9200,7 +9310,7 @@
         <w:t xml:space="preserve">intervention, with its emphasis on cheerleading participants in designing and performing in vivo behavioral experiments early on in treatment and for a limited time, was not adequate for addressing generalized anxiety symptoms where non-commitment to exposure and behavioral rigidity are often important first hurdles to overcome.</w:t>
       </w:r>
     </w:p>
-    <w:bookmarkStart w:id="51" w:name="limitations-and-future-directions"/>
+    <w:bookmarkStart w:id="45" w:name="limitations-and-future-directions"/>
     <w:p>
       <w:pPr>
         <w:pStyle w:val="Heading2"/>
@@ -9279,7 +9389,7 @@
         <w:pStyle w:val="BodyText"/>
       </w:pPr>
       <w:r>
-        <w:t xml:space="preserve">Another methodological drawback of the current study is that some of the measurement scales were recently translated into Swedish without back translation, somewhat impairing the ability to compare findings with the norms for the English-speaking populations where the scales were originally validated. The Swedish adaptations of the RAS and AAA-S scales should be quality controlled with back translation prior to future usage and, if possible, also validated for Swedish clinical and non-clinical populations.</w:t>
+        <w:t xml:space="preserve">Another methodological drawback of the current study is that some of the measurement scales were recently translated into Swedish without back translation, somewhat impairing the ability to compare findings with the norms for the English-speaking populations where the scales were originally validated. The Swedish adaptations of the RAS and AAA-S scales should be quality controlled with back translation prior to future usage and, if possible, also validated for Swedish clinical and non-clinical populations. For the assessment of general well-being, a more established measure than the Well-being Questionnaire should preferably be used.</w:t>
       </w:r>
     </w:p>
     <w:p>
@@ -9379,9 +9489,9 @@
         <w:t xml:space="preserve">increased assertive expressions, thereby reducing self-assessed social anxiety in a non-clinical sample. The intervention did not have an immediate effect on generalized anxiety, although there was some within-group evidence of beneficial longer-term effects on depression. Overall, the findings demonstrate that assertiveness is a potentially useful target in CBT and iCBT in the treatment of both psychiatric syndromes and non-syndromal problems in daily life, calling for more research on the construct in various applications.</w:t>
       </w:r>
     </w:p>
-    <w:bookmarkEnd w:id="51"/>
-    <w:bookmarkEnd w:id="52"/>
-    <w:bookmarkStart w:id="53" w:name="orcid"/>
+    <w:bookmarkEnd w:id="45"/>
+    <w:bookmarkEnd w:id="46"/>
+    <w:bookmarkStart w:id="47" w:name="orcid"/>
     <w:p>
       <w:pPr>
         <w:pStyle w:val="Heading1"/>
@@ -9465,8 +9575,8 @@
         <w:t xml:space="preserve"> </w:t>
       </w:r>
     </w:p>
-    <w:bookmarkEnd w:id="53"/>
-    <w:bookmarkStart w:id="144" w:name="references"/>
+    <w:bookmarkEnd w:id="47"/>
+    <w:bookmarkStart w:id="133" w:name="references"/>
     <w:p>
       <w:pPr>
         <w:pStyle w:val="Heading1"/>
@@ -9475,8 +9585,8 @@
         <w:t xml:space="preserve">References</w:t>
       </w:r>
     </w:p>
-    <w:bookmarkStart w:id="143" w:name="refs"/>
-    <w:bookmarkStart w:id="54" w:name="ref-alberti2017your"/>
+    <w:bookmarkStart w:id="132" w:name="refs"/>
+    <w:bookmarkStart w:id="48" w:name="ref-alberti2017your"/>
     <w:p>
       <w:pPr>
         <w:pStyle w:val="Bibliography"/>
@@ -9494,8 +9604,8 @@
         <w:t xml:space="preserve">. New Harbinger Publications, Oakland, CA.</w:t>
       </w:r>
     </w:p>
-    <w:bookmarkEnd w:id="54"/>
-    <w:bookmarkStart w:id="55" w:name="ref-alberti1974your"/>
+    <w:bookmarkEnd w:id="48"/>
+    <w:bookmarkStart w:id="49" w:name="ref-alberti1974your"/>
     <w:p>
       <w:pPr>
         <w:pStyle w:val="Bibliography"/>
@@ -9513,8 +9623,8 @@
         <w:t xml:space="preserve">, 2nd ed. Impact, San Luis Obispo.</w:t>
       </w:r>
     </w:p>
-    <w:bookmarkEnd w:id="55"/>
-    <w:bookmarkStart w:id="57" w:name="ref-Andrews2018"/>
+    <w:bookmarkEnd w:id="49"/>
+    <w:bookmarkStart w:id="51" w:name="ref-Andrews2018"/>
     <w:p>
       <w:pPr>
         <w:pStyle w:val="Bibliography"/>
@@ -9534,7 +9644,7 @@
       <w:r>
         <w:t xml:space="preserve"> </w:t>
       </w:r>
-      <w:hyperlink r:id="rId56">
+      <w:hyperlink r:id="rId50">
         <w:r>
           <w:rPr>
             <w:rStyle w:val="Hyperlink"/>
@@ -9543,8 +9653,8 @@
         </w:r>
       </w:hyperlink>
     </w:p>
-    <w:bookmarkEnd w:id="57"/>
-    <w:bookmarkStart w:id="59" w:name="ref-Antunez2020"/>
+    <w:bookmarkEnd w:id="51"/>
+    <w:bookmarkStart w:id="53" w:name="ref-Antunez2020"/>
     <w:p>
       <w:pPr>
         <w:pStyle w:val="Bibliography"/>
@@ -9555,7 +9665,7 @@
       <w:r>
         <w:t xml:space="preserve"> </w:t>
       </w:r>
-      <w:hyperlink r:id="rId58">
+      <w:hyperlink r:id="rId52">
         <w:r>
           <w:rPr>
             <w:rStyle w:val="Hyperlink"/>
@@ -9564,8 +9674,8 @@
         </w:r>
       </w:hyperlink>
     </w:p>
-    <w:bookmarkEnd w:id="59"/>
-    <w:bookmarkStart w:id="61" w:name="ref-Baker2015"/>
+    <w:bookmarkEnd w:id="53"/>
+    <w:bookmarkStart w:id="55" w:name="ref-Baker2015"/>
     <w:p>
       <w:pPr>
         <w:pStyle w:val="Bibliography"/>
@@ -9585,7 +9695,7 @@
       <w:r>
         <w:t xml:space="preserve"> </w:t>
       </w:r>
-      <w:hyperlink r:id="rId60">
+      <w:hyperlink r:id="rId54">
         <w:r>
           <w:rPr>
             <w:rStyle w:val="Hyperlink"/>
@@ -9594,8 +9704,8 @@
         </w:r>
       </w:hyperlink>
     </w:p>
-    <w:bookmarkEnd w:id="61"/>
-    <w:bookmarkStart w:id="63" w:name="ref-Baumeister2014a"/>
+    <w:bookmarkEnd w:id="55"/>
+    <w:bookmarkStart w:id="57" w:name="ref-Baumeister2014a"/>
     <w:p>
       <w:pPr>
         <w:pStyle w:val="Bibliography"/>
@@ -9615,7 +9725,7 @@
       <w:r>
         <w:t xml:space="preserve"> </w:t>
       </w:r>
-      <w:hyperlink r:id="rId62">
+      <w:hyperlink r:id="rId56">
         <w:r>
           <w:rPr>
             <w:rStyle w:val="Hyperlink"/>
@@ -9624,8 +9734,8 @@
         </w:r>
       </w:hyperlink>
     </w:p>
-    <w:bookmarkEnd w:id="63"/>
-    <w:bookmarkStart w:id="64" w:name="ref-beck1979cognitive"/>
+    <w:bookmarkEnd w:id="57"/>
+    <w:bookmarkStart w:id="58" w:name="ref-beck1979cognitive"/>
     <w:p>
       <w:pPr>
         <w:pStyle w:val="Bibliography"/>
@@ -9643,8 +9753,8 @@
         <w:t xml:space="preserve">, Guilford clinical psychology and psychotherapy series. Guilford Publications, New York, NY.</w:t>
       </w:r>
     </w:p>
-    <w:bookmarkEnd w:id="64"/>
-    <w:bookmarkStart w:id="65" w:name="ref-Braconier2015"/>
+    <w:bookmarkEnd w:id="58"/>
+    <w:bookmarkStart w:id="59" w:name="ref-Braconier2015"/>
     <w:p>
       <w:pPr>
         <w:pStyle w:val="Bibliography"/>
@@ -9707,8 +9817,8 @@
         <w:t xml:space="preserve">.</w:t>
       </w:r>
     </w:p>
-    <w:bookmarkEnd w:id="65"/>
-    <w:bookmarkStart w:id="67" w:name="ref-Carlbring2018"/>
+    <w:bookmarkEnd w:id="59"/>
+    <w:bookmarkStart w:id="61" w:name="ref-Carlbring2018"/>
     <w:p>
       <w:pPr>
         <w:pStyle w:val="Bibliography"/>
@@ -9728,7 +9838,7 @@
       <w:r>
         <w:t xml:space="preserve"> </w:t>
       </w:r>
-      <w:hyperlink r:id="rId66">
+      <w:hyperlink r:id="rId60">
         <w:r>
           <w:rPr>
             <w:rStyle w:val="Hyperlink"/>
@@ -9737,8 +9847,8 @@
         </w:r>
       </w:hyperlink>
     </w:p>
-    <w:bookmarkEnd w:id="67"/>
-    <w:bookmarkStart w:id="69" w:name="ref-Chambless2001"/>
+    <w:bookmarkEnd w:id="61"/>
+    <w:bookmarkStart w:id="63" w:name="ref-Chambless2001"/>
     <w:p>
       <w:pPr>
         <w:pStyle w:val="Bibliography"/>
@@ -9758,7 +9868,7 @@
       <w:r>
         <w:t xml:space="preserve"> </w:t>
       </w:r>
-      <w:hyperlink r:id="rId68">
+      <w:hyperlink r:id="rId62">
         <w:r>
           <w:rPr>
             <w:rStyle w:val="Hyperlink"/>
@@ -9767,8 +9877,8 @@
         </w:r>
       </w:hyperlink>
     </w:p>
-    <w:bookmarkEnd w:id="69"/>
-    <w:bookmarkStart w:id="71" w:name="ref-Ciarrochi2022"/>
+    <w:bookmarkEnd w:id="63"/>
+    <w:bookmarkStart w:id="65" w:name="ref-Ciarrochi2022"/>
     <w:p>
       <w:pPr>
         <w:pStyle w:val="Bibliography"/>
@@ -9779,7 +9889,7 @@
       <w:r>
         <w:t xml:space="preserve"> </w:t>
       </w:r>
-      <w:hyperlink r:id="rId70">
+      <w:hyperlink r:id="rId64">
         <w:r>
           <w:rPr>
             <w:rStyle w:val="Hyperlink"/>
@@ -9788,8 +9898,8 @@
         </w:r>
       </w:hyperlink>
     </w:p>
-    <w:bookmarkEnd w:id="71"/>
-    <w:bookmarkStart w:id="73" w:name="ref-Clark1986"/>
+    <w:bookmarkEnd w:id="65"/>
+    <w:bookmarkStart w:id="67" w:name="ref-Clark1986"/>
     <w:p>
       <w:pPr>
         <w:pStyle w:val="Bibliography"/>
@@ -9809,7 +9919,7 @@
       <w:r>
         <w:t xml:space="preserve"> </w:t>
       </w:r>
-      <w:hyperlink r:id="rId72">
+      <w:hyperlink r:id="rId66">
         <w:r>
           <w:rPr>
             <w:rStyle w:val="Hyperlink"/>
@@ -9818,8 +9928,8 @@
         </w:r>
       </w:hyperlink>
     </w:p>
-    <w:bookmarkEnd w:id="73"/>
-    <w:bookmarkStart w:id="74" w:name="ref-clark1995cognitive"/>
+    <w:bookmarkEnd w:id="67"/>
+    <w:bookmarkStart w:id="68" w:name="ref-clark1995cognitive"/>
     <w:p>
       <w:pPr>
         <w:pStyle w:val="Bibliography"/>
@@ -9837,32 +9947,18 @@
         <w:t xml:space="preserve">, in: Heimberg, R.G., Liebowitz, M.R., Hope, D.A., Schneier, F.R. (Eds.), Social Phobia: Diagnosis, Assessment, and Treatment. The Guilford Press, New York, NY, pp. 22–23.</w:t>
       </w:r>
     </w:p>
-    <w:bookmarkEnd w:id="74"/>
-    <w:bookmarkStart w:id="76" w:name="ref-R-clinicalsignificance"/>
+    <w:bookmarkEnd w:id="68"/>
+    <w:bookmarkStart w:id="69" w:name="ref-R-clinicalsignificance"/>
     <w:p>
       <w:pPr>
         <w:pStyle w:val="Bibliography"/>
       </w:pPr>
       <w:r>
-        <w:t xml:space="preserve">Claus, B., 2022.</w:t>
-      </w:r>
-      <w:r>
-        <w:t xml:space="preserve"> </w:t>
-      </w:r>
-      <w:hyperlink r:id="rId75">
-        <w:r>
-          <w:rPr>
-            <w:rStyle w:val="Hyperlink"/>
-          </w:rPr>
-          <w:t xml:space="preserve">Clinicalsignificance: Determine the clinical significance in clinical trials</w:t>
-        </w:r>
-      </w:hyperlink>
-      <w:r>
-        <w:t xml:space="preserve">.</w:t>
-      </w:r>
-    </w:p>
-    <w:bookmarkEnd w:id="76"/>
-    <w:bookmarkStart w:id="77" w:name="ref-cohen1988statistical"/>
+        <w:t xml:space="preserve">Claus, B., 2022. Clinicalsignificance: Determine the clinical significance in clinical trials.</w:t>
+      </w:r>
+    </w:p>
+    <w:bookmarkEnd w:id="69"/>
+    <w:bookmarkStart w:id="70" w:name="ref-cohen1988statistical"/>
     <w:p>
       <w:pPr>
         <w:pStyle w:val="Bibliography"/>
@@ -9871,8 +9967,8 @@
         <w:t xml:space="preserve">Cohen, J., 1988. Statistical power analysis for the behavioral sciences (revised ed.).</w:t>
       </w:r>
     </w:p>
-    <w:bookmarkEnd w:id="77"/>
-    <w:bookmarkStart w:id="79" w:name="ref-Craske2008"/>
+    <w:bookmarkEnd w:id="70"/>
+    <w:bookmarkStart w:id="72" w:name="ref-Craske2008"/>
     <w:p>
       <w:pPr>
         <w:pStyle w:val="Bibliography"/>
@@ -9892,7 +9988,7 @@
       <w:r>
         <w:t xml:space="preserve"> </w:t>
       </w:r>
-      <w:hyperlink r:id="rId78">
+      <w:hyperlink r:id="rId71">
         <w:r>
           <w:rPr>
             <w:rStyle w:val="Hyperlink"/>
@@ -9901,8 +9997,8 @@
         </w:r>
       </w:hyperlink>
     </w:p>
-    <w:bookmarkEnd w:id="79"/>
-    <w:bookmarkStart w:id="81" w:name="ref-Cuijpers2016"/>
+    <w:bookmarkEnd w:id="72"/>
+    <w:bookmarkStart w:id="74" w:name="ref-Cuijpers2016"/>
     <w:p>
       <w:pPr>
         <w:pStyle w:val="Bibliography"/>
@@ -9913,7 +10009,7 @@
       <w:r>
         <w:t xml:space="preserve"> </w:t>
       </w:r>
-      <w:hyperlink r:id="rId80">
+      <w:hyperlink r:id="rId73">
         <w:r>
           <w:rPr>
             <w:rStyle w:val="Hyperlink"/>
@@ -9922,8 +10018,8 @@
         </w:r>
       </w:hyperlink>
     </w:p>
-    <w:bookmarkEnd w:id="81"/>
-    <w:bookmarkStart w:id="83" w:name="ref-Day2013"/>
+    <w:bookmarkEnd w:id="74"/>
+    <w:bookmarkStart w:id="76" w:name="ref-Day2013"/>
     <w:p>
       <w:pPr>
         <w:pStyle w:val="Bibliography"/>
@@ -9943,7 +10039,7 @@
       <w:r>
         <w:t xml:space="preserve"> </w:t>
       </w:r>
-      <w:hyperlink r:id="rId82">
+      <w:hyperlink r:id="rId75">
         <w:r>
           <w:rPr>
             <w:rStyle w:val="Hyperlink"/>
@@ -9952,8 +10048,8 @@
         </w:r>
       </w:hyperlink>
     </w:p>
-    <w:bookmarkEnd w:id="83"/>
-    <w:bookmarkStart w:id="84" w:name="ref-fensterheim1975don"/>
+    <w:bookmarkEnd w:id="76"/>
+    <w:bookmarkStart w:id="77" w:name="ref-fensterheim1975don"/>
     <w:p>
       <w:pPr>
         <w:pStyle w:val="Bibliography"/>
@@ -9971,8 +10067,8 @@
         <w:t xml:space="preserve">. Dell Publishing Company, New York, NY.</w:t>
       </w:r>
     </w:p>
-    <w:bookmarkEnd w:id="84"/>
-    <w:bookmarkStart w:id="86" w:name="ref-Fledderus2012"/>
+    <w:bookmarkEnd w:id="77"/>
+    <w:bookmarkStart w:id="79" w:name="ref-Fledderus2012"/>
     <w:p>
       <w:pPr>
         <w:pStyle w:val="Bibliography"/>
@@ -9983,7 +10079,7 @@
       <w:r>
         <w:t xml:space="preserve"> </w:t>
       </w:r>
-      <w:hyperlink r:id="rId85">
+      <w:hyperlink r:id="rId78">
         <w:r>
           <w:rPr>
             <w:rStyle w:val="Hyperlink"/>
@@ -9992,8 +10088,8 @@
         </w:r>
       </w:hyperlink>
     </w:p>
-    <w:bookmarkEnd w:id="86"/>
-    <w:bookmarkStart w:id="88" w:name="ref-Fresco2001"/>
+    <w:bookmarkEnd w:id="79"/>
+    <w:bookmarkStart w:id="81" w:name="ref-Fresco2001"/>
     <w:p>
       <w:pPr>
         <w:pStyle w:val="Bibliography"/>
@@ -10013,7 +10109,7 @@
       <w:r>
         <w:t xml:space="preserve"> </w:t>
       </w:r>
-      <w:hyperlink r:id="rId87">
+      <w:hyperlink r:id="rId80">
         <w:r>
           <w:rPr>
             <w:rStyle w:val="Hyperlink"/>
@@ -10022,8 +10118,8 @@
         </w:r>
       </w:hyperlink>
     </w:p>
-    <w:bookmarkEnd w:id="88"/>
-    <w:bookmarkStart w:id="90" w:name="ref-Furukawa2014"/>
+    <w:bookmarkEnd w:id="81"/>
+    <w:bookmarkStart w:id="83" w:name="ref-Furukawa2014"/>
     <w:p>
       <w:pPr>
         <w:pStyle w:val="Bibliography"/>
@@ -10034,7 +10130,7 @@
       <w:r>
         <w:t xml:space="preserve"> </w:t>
       </w:r>
-      <w:hyperlink r:id="rId89">
+      <w:hyperlink r:id="rId82">
         <w:r>
           <w:rPr>
             <w:rStyle w:val="Hyperlink"/>
@@ -10043,8 +10139,8 @@
         </w:r>
       </w:hyperlink>
     </w:p>
-    <w:bookmarkEnd w:id="90"/>
-    <w:bookmarkStart w:id="91" w:name="ref-gambrill1975assertion"/>
+    <w:bookmarkEnd w:id="83"/>
+    <w:bookmarkStart w:id="84" w:name="ref-gambrill1975assertion"/>
     <w:p>
       <w:pPr>
         <w:pStyle w:val="Bibliography"/>
@@ -10062,8 +10158,8 @@
         <w:t xml:space="preserve">. Behavior Therapy 6, 550–561.</w:t>
       </w:r>
     </w:p>
-    <w:bookmarkEnd w:id="91"/>
-    <w:bookmarkStart w:id="92" w:name="ref-RandomOrg"/>
+    <w:bookmarkEnd w:id="84"/>
+    <w:bookmarkStart w:id="85" w:name="ref-RandomOrg"/>
     <w:p>
       <w:pPr>
         <w:pStyle w:val="Bibliography"/>
@@ -10084,8 +10180,8 @@
         <w:t xml:space="preserve">True random number service. [online].</w:t>
       </w:r>
     </w:p>
-    <w:bookmarkEnd w:id="92"/>
-    <w:bookmarkStart w:id="94" w:name="ref-Hayes2004a"/>
+    <w:bookmarkEnd w:id="85"/>
+    <w:bookmarkStart w:id="87" w:name="ref-Hayes2004a"/>
     <w:p>
       <w:pPr>
         <w:pStyle w:val="Bibliography"/>
@@ -10105,7 +10201,7 @@
       <w:r>
         <w:t xml:space="preserve"> </w:t>
       </w:r>
-      <w:hyperlink r:id="rId93">
+      <w:hyperlink r:id="rId86">
         <w:r>
           <w:rPr>
             <w:rStyle w:val="Hyperlink"/>
@@ -10114,8 +10210,8 @@
         </w:r>
       </w:hyperlink>
     </w:p>
-    <w:bookmarkEnd w:id="94"/>
-    <w:bookmarkStart w:id="95" w:name="ref-Hull1978"/>
+    <w:bookmarkEnd w:id="87"/>
+    <w:bookmarkStart w:id="88" w:name="ref-Hull1978"/>
     <w:p>
       <w:pPr>
         <w:pStyle w:val="Bibliography"/>
@@ -10124,8 +10220,8 @@
         <w:t xml:space="preserve">Hull, D.B., Hull, J.H., 1978. Rathus assertiveness schedule: Normative and factor-analytic data, BEHAVIOR THERAPY.</w:t>
       </w:r>
     </w:p>
-    <w:bookmarkEnd w:id="95"/>
-    <w:bookmarkStart w:id="96" w:name="ref-Jacobson1991"/>
+    <w:bookmarkEnd w:id="88"/>
+    <w:bookmarkStart w:id="89" w:name="ref-Jacobson1991"/>
     <w:p>
       <w:pPr>
         <w:pStyle w:val="Bibliography"/>
@@ -10143,8 +10239,8 @@
         <w:t xml:space="preserve">. Journal of Consulting and Clinical Psychology 59, 12–19.</w:t>
       </w:r>
     </w:p>
-    <w:bookmarkEnd w:id="96"/>
-    <w:bookmarkStart w:id="98" w:name="ref-Kroenke2010"/>
+    <w:bookmarkEnd w:id="89"/>
+    <w:bookmarkStart w:id="91" w:name="ref-Kroenke2010"/>
     <w:p>
       <w:pPr>
         <w:pStyle w:val="Bibliography"/>
@@ -10164,7 +10260,7 @@
       <w:r>
         <w:t xml:space="preserve"> </w:t>
       </w:r>
-      <w:hyperlink r:id="rId97">
+      <w:hyperlink r:id="rId90">
         <w:r>
           <w:rPr>
             <w:rStyle w:val="Hyperlink"/>
@@ -10173,67 +10269,48 @@
         </w:r>
       </w:hyperlink>
     </w:p>
-    <w:bookmarkEnd w:id="98"/>
-    <w:bookmarkStart w:id="100" w:name="ref-R-lmerTest"/>
+    <w:bookmarkEnd w:id="91"/>
+    <w:bookmarkStart w:id="92" w:name="ref-R-lmerTest"/>
     <w:p>
       <w:pPr>
         <w:pStyle w:val="Bibliography"/>
       </w:pPr>
       <w:r>
-        <w:t xml:space="preserve">Kuznetsova, A., Bruun Brockhoff, P., Haubo Bojesen Christensen, R., 2020.</w:t>
-      </w:r>
-      <w:r>
-        <w:t xml:space="preserve"> </w:t>
-      </w:r>
-      <w:hyperlink r:id="rId99">
-        <w:r>
-          <w:rPr>
-            <w:rStyle w:val="Hyperlink"/>
-          </w:rPr>
-          <w:t xml:space="preserve">lmerTest: Tests in linear mixed effects models</w:t>
-        </w:r>
-      </w:hyperlink>
+        <w:t xml:space="preserve">Kuznetsova, A., Bruun Brockhoff, P., Haubo Bojesen Christensen, R., 2020. lmerTest: Tests in linear mixed effects models.</w:t>
+      </w:r>
+    </w:p>
+    <w:bookmarkEnd w:id="92"/>
+    <w:bookmarkStart w:id="93" w:name="ref-R-emmeans"/>
+    <w:p>
+      <w:pPr>
+        <w:pStyle w:val="Bibliography"/>
+      </w:pPr>
+      <w:r>
+        <w:t xml:space="preserve">Lenth, R., 2020.</w:t>
+      </w:r>
+      <w:r>
+        <w:t xml:space="preserve"> </w:t>
+      </w:r>
+      <w:r>
+        <w:t xml:space="preserve">emmeans: Estimated Marginal Means, aka Least-Squares Means</w:t>
+      </w:r>
       <w:r>
         <w:t xml:space="preserve">.</w:t>
       </w:r>
     </w:p>
-    <w:bookmarkEnd w:id="100"/>
-    <w:bookmarkStart w:id="102" w:name="ref-R-emmeans"/>
+    <w:bookmarkEnd w:id="93"/>
+    <w:bookmarkStart w:id="95" w:name="ref-Lindner2015"/>
     <w:p>
       <w:pPr>
         <w:pStyle w:val="Bibliography"/>
       </w:pPr>
       <w:r>
-        <w:t xml:space="preserve">Lenth, R., 2020.</w:t>
-      </w:r>
-      <w:r>
-        <w:t xml:space="preserve"> </w:t>
-      </w:r>
-      <w:hyperlink r:id="rId101">
-        <w:r>
-          <w:rPr>
-            <w:rStyle w:val="Hyperlink"/>
-          </w:rPr>
-          <w:t xml:space="preserve">emmeans: Estimated Marginal Means, aka Least-Squares Means</w:t>
-        </w:r>
-      </w:hyperlink>
-      <w:r>
-        <w:t xml:space="preserve">.</w:t>
-      </w:r>
-    </w:p>
-    <w:bookmarkEnd w:id="102"/>
-    <w:bookmarkStart w:id="104" w:name="ref-Lindner2015"/>
-    <w:p>
-      <w:pPr>
-        <w:pStyle w:val="Bibliography"/>
-      </w:pPr>
-      <w:r>
         <w:t xml:space="preserve">Lindner, P., Nyström, M.B.T., Hassmén, P., Andersson, G., Carlbring, P., 2015. Who seeks ICBT for depression and how do they get there? Effects of recruitment source on patient demographics and clinical characteristics. Internet Interventions 2, 221–225.</w:t>
       </w:r>
       <w:r>
         <w:t xml:space="preserve"> </w:t>
       </w:r>
-      <w:hyperlink r:id="rId103">
+      <w:hyperlink r:id="rId94">
         <w:r>
           <w:rPr>
             <w:rStyle w:val="Hyperlink"/>
@@ -10242,8 +10319,8 @@
         </w:r>
       </w:hyperlink>
     </w:p>
-    <w:bookmarkEnd w:id="104"/>
-    <w:bookmarkStart w:id="105" w:name="ref-linehan1993skills"/>
+    <w:bookmarkEnd w:id="95"/>
+    <w:bookmarkStart w:id="96" w:name="ref-linehan1993skills"/>
     <w:p>
       <w:pPr>
         <w:pStyle w:val="Bibliography"/>
@@ -10252,8 +10329,8 @@
         <w:t xml:space="preserve">Linehan, M.M., 1993. Skills training manual for treating borderline personality disorder. The Guilford Press.</w:t>
       </w:r>
     </w:p>
-    <w:bookmarkEnd w:id="105"/>
-    <w:bookmarkStart w:id="107" w:name="ref-LINEHAN1979"/>
+    <w:bookmarkEnd w:id="96"/>
+    <w:bookmarkStart w:id="98" w:name="ref-LINEHAN1979"/>
     <w:p>
       <w:pPr>
         <w:pStyle w:val="Bibliography"/>
@@ -10273,7 +10350,7 @@
       <w:r>
         <w:t xml:space="preserve"> </w:t>
       </w:r>
-      <w:hyperlink r:id="rId106">
+      <w:hyperlink r:id="rId97">
         <w:r>
           <w:rPr>
             <w:rStyle w:val="Hyperlink"/>
@@ -10282,8 +10359,8 @@
         </w:r>
       </w:hyperlink>
     </w:p>
-    <w:bookmarkEnd w:id="107"/>
-    <w:bookmarkStart w:id="109" w:name="ref-R-ggeffects"/>
+    <w:bookmarkEnd w:id="98"/>
+    <w:bookmarkStart w:id="100" w:name="ref-R-ggeffects"/>
     <w:p>
       <w:pPr>
         <w:pStyle w:val="Bibliography"/>
@@ -10303,7 +10380,7 @@
       <w:r>
         <w:t xml:space="preserve"> </w:t>
       </w:r>
-      <w:hyperlink r:id="rId108">
+      <w:hyperlink r:id="rId99">
         <w:r>
           <w:rPr>
             <w:rStyle w:val="Hyperlink"/>
@@ -10312,32 +10389,18 @@
         </w:r>
       </w:hyperlink>
     </w:p>
-    <w:bookmarkEnd w:id="109"/>
-    <w:bookmarkStart w:id="111" w:name="ref-R-performance"/>
+    <w:bookmarkEnd w:id="100"/>
+    <w:bookmarkStart w:id="101" w:name="ref-R-performance"/>
     <w:p>
       <w:pPr>
         <w:pStyle w:val="Bibliography"/>
       </w:pPr>
       <w:r>
-        <w:t xml:space="preserve">Lüdecke, D., Makowski, D., Ben-Shachar, M.S., Patil, I., Waggoner, P., Wiernik, B.M., 2022.</w:t>
-      </w:r>
-      <w:r>
-        <w:t xml:space="preserve"> </w:t>
-      </w:r>
-      <w:hyperlink r:id="rId110">
-        <w:r>
-          <w:rPr>
-            <w:rStyle w:val="Hyperlink"/>
-          </w:rPr>
-          <w:t xml:space="preserve">Performance: Assessment of regression models performance</w:t>
-        </w:r>
-      </w:hyperlink>
-      <w:r>
-        <w:t xml:space="preserve">.</w:t>
-      </w:r>
-    </w:p>
-    <w:bookmarkEnd w:id="111"/>
-    <w:bookmarkStart w:id="113" w:name="ref-Lundgren2016"/>
+        <w:t xml:space="preserve">Lüdecke, D., Makowski, D., Ben-Shachar, M.S., Patil, I., Waggoner, P., Wiernik, B.M., 2022. Performance: Assessment of regression models performance.</w:t>
+      </w:r>
+    </w:p>
+    <w:bookmarkEnd w:id="101"/>
+    <w:bookmarkStart w:id="103" w:name="ref-Lundgren2016"/>
     <w:p>
       <w:pPr>
         <w:pStyle w:val="Bibliography"/>
@@ -10348,7 +10411,7 @@
       <w:r>
         <w:t xml:space="preserve"> </w:t>
       </w:r>
-      <w:hyperlink r:id="rId112">
+      <w:hyperlink r:id="rId102">
         <w:r>
           <w:rPr>
             <w:rStyle w:val="Hyperlink"/>
@@ -10357,8 +10420,8 @@
         </w:r>
       </w:hyperlink>
     </w:p>
-    <w:bookmarkEnd w:id="113"/>
-    <w:bookmarkStart w:id="115" w:name="ref-michel2008"/>
+    <w:bookmarkEnd w:id="103"/>
+    <w:bookmarkStart w:id="104" w:name="ref-michel2008"/>
     <w:p>
       <w:pPr>
         <w:pStyle w:val="Bibliography"/>
@@ -10369,20 +10432,15 @@
       <w:r>
         <w:t xml:space="preserve"> </w:t>
       </w:r>
-      <w:hyperlink r:id="rId114">
-        <w:r>
-          <w:rPr>
-            <w:rStyle w:val="Hyperlink"/>
-          </w:rPr>
-          <w:t xml:space="preserve">Assert Yourself</w:t>
-        </w:r>
-      </w:hyperlink>
+      <w:r>
+        <w:t xml:space="preserve">Assert Yourself</w:t>
+      </w:r>
       <w:r>
         <w:t xml:space="preserve">.</w:t>
       </w:r>
     </w:p>
-    <w:bookmarkEnd w:id="115"/>
-    <w:bookmarkStart w:id="117" w:name="ref-Mitamura2018"/>
+    <w:bookmarkEnd w:id="104"/>
+    <w:bookmarkStart w:id="106" w:name="ref-Mitamura2018"/>
     <w:p>
       <w:pPr>
         <w:pStyle w:val="Bibliography"/>
@@ -10402,7 +10460,7 @@
       <w:r>
         <w:t xml:space="preserve"> </w:t>
       </w:r>
-      <w:hyperlink r:id="rId116">
+      <w:hyperlink r:id="rId105">
         <w:r>
           <w:rPr>
             <w:rStyle w:val="Hyperlink"/>
@@ -10411,8 +10469,8 @@
         </w:r>
       </w:hyperlink>
     </w:p>
-    <w:bookmarkEnd w:id="117"/>
-    <w:bookmarkStart w:id="118" w:name="ref-ost2006tillampad"/>
+    <w:bookmarkEnd w:id="106"/>
+    <w:bookmarkStart w:id="107" w:name="ref-ost2006tillampad"/>
     <w:p>
       <w:pPr>
         <w:pStyle w:val="Bibliography"/>
@@ -10445,8 +10503,8 @@
         <w:t xml:space="preserve">st, Stockholm.</w:t>
       </w:r>
     </w:p>
-    <w:bookmarkEnd w:id="118"/>
-    <w:bookmarkStart w:id="119" w:name="ref-powell2017mental"/>
+    <w:bookmarkEnd w:id="107"/>
+    <w:bookmarkStart w:id="108" w:name="ref-powell2017mental"/>
     <w:p>
       <w:pPr>
         <w:pStyle w:val="Bibliography"/>
@@ -10464,8 +10522,8 @@
         <w:t xml:space="preserve">. Routledge, Abingdon-on-Thames,England, UK.</w:t>
       </w:r>
     </w:p>
-    <w:bookmarkEnd w:id="119"/>
-    <w:bookmarkStart w:id="121" w:name="ref-Rathus1973"/>
+    <w:bookmarkEnd w:id="108"/>
+    <w:bookmarkStart w:id="110" w:name="ref-Rathus1973"/>
     <w:p>
       <w:pPr>
         <w:pStyle w:val="Bibliography"/>
@@ -10485,7 +10543,7 @@
       <w:r>
         <w:t xml:space="preserve"> </w:t>
       </w:r>
-      <w:hyperlink r:id="rId120">
+      <w:hyperlink r:id="rId109">
         <w:r>
           <w:rPr>
             <w:rStyle w:val="Hyperlink"/>
@@ -10494,8 +10552,8 @@
         </w:r>
       </w:hyperlink>
     </w:p>
-    <w:bookmarkEnd w:id="121"/>
-    <w:bookmarkStart w:id="123" w:name="ref-Rozental2015"/>
+    <w:bookmarkEnd w:id="110"/>
+    <w:bookmarkStart w:id="112" w:name="ref-Rozental2015"/>
     <w:p>
       <w:pPr>
         <w:pStyle w:val="Bibliography"/>
@@ -10515,7 +10573,7 @@
       <w:r>
         <w:t xml:space="preserve"> </w:t>
       </w:r>
-      <w:hyperlink r:id="rId122">
+      <w:hyperlink r:id="rId111">
         <w:r>
           <w:rPr>
             <w:rStyle w:val="Hyperlink"/>
@@ -10524,8 +10582,8 @@
         </w:r>
       </w:hyperlink>
     </w:p>
-    <w:bookmarkEnd w:id="123"/>
-    <w:bookmarkStart w:id="125" w:name="ref-Rozental2017"/>
+    <w:bookmarkEnd w:id="112"/>
+    <w:bookmarkStart w:id="114" w:name="ref-Rozental2017"/>
     <w:p>
       <w:pPr>
         <w:pStyle w:val="Bibliography"/>
@@ -10545,7 +10603,7 @@
       <w:r>
         <w:t xml:space="preserve"> </w:t>
       </w:r>
-      <w:hyperlink r:id="rId124">
+      <w:hyperlink r:id="rId113">
         <w:r>
           <w:rPr>
             <w:rStyle w:val="Hyperlink"/>
@@ -10554,8 +10612,8 @@
         </w:r>
       </w:hyperlink>
     </w:p>
-    <w:bookmarkEnd w:id="125"/>
-    <w:bookmarkStart w:id="126" w:name="ref-salter1949conditioned"/>
+    <w:bookmarkEnd w:id="114"/>
+    <w:bookmarkStart w:id="115" w:name="ref-salter1949conditioned"/>
     <w:p>
       <w:pPr>
         <w:pStyle w:val="Bibliography"/>
@@ -10573,8 +10631,8 @@
         <w:t xml:space="preserve">. NY: Capricorn 106.</w:t>
       </w:r>
     </w:p>
-    <w:bookmarkEnd w:id="126"/>
-    <w:bookmarkStart w:id="127" w:name="ref-sealed"/>
+    <w:bookmarkEnd w:id="115"/>
+    <w:bookmarkStart w:id="116" w:name="ref-sealed"/>
     <w:p>
       <w:pPr>
         <w:pStyle w:val="Bibliography"/>
@@ -10592,8 +10650,8 @@
         <w:t xml:space="preserve">.</w:t>
       </w:r>
     </w:p>
-    <w:bookmarkEnd w:id="127"/>
-    <w:bookmarkStart w:id="129" w:name="ref-Sigler2008"/>
+    <w:bookmarkEnd w:id="116"/>
+    <w:bookmarkStart w:id="118" w:name="ref-Sigler2008"/>
     <w:p>
       <w:pPr>
         <w:pStyle w:val="Bibliography"/>
@@ -10604,7 +10662,7 @@
       <w:r>
         <w:t xml:space="preserve"> </w:t>
       </w:r>
-      <w:hyperlink r:id="rId128">
+      <w:hyperlink r:id="rId117">
         <w:r>
           <w:rPr>
             <w:rStyle w:val="Hyperlink"/>
@@ -10613,8 +10671,8 @@
         </w:r>
       </w:hyperlink>
     </w:p>
-    <w:bookmarkEnd w:id="129"/>
-    <w:bookmarkStart w:id="130" w:name="ref-smith1975say"/>
+    <w:bookmarkEnd w:id="118"/>
+    <w:bookmarkStart w:id="119" w:name="ref-smith1975say"/>
     <w:p>
       <w:pPr>
         <w:pStyle w:val="Bibliography"/>
@@ -10632,8 +10690,8 @@
         <w:t xml:space="preserve">. Bantam.</w:t>
       </w:r>
     </w:p>
-    <w:bookmarkEnd w:id="130"/>
-    <w:bookmarkStart w:id="132" w:name="ref-Speed2018a"/>
+    <w:bookmarkEnd w:id="119"/>
+    <w:bookmarkStart w:id="121" w:name="ref-Speed2018a"/>
     <w:p>
       <w:pPr>
         <w:pStyle w:val="Bibliography"/>
@@ -10653,7 +10711,7 @@
       <w:r>
         <w:t xml:space="preserve"> </w:t>
       </w:r>
-      <w:hyperlink r:id="rId131">
+      <w:hyperlink r:id="rId120">
         <w:r>
           <w:rPr>
             <w:rStyle w:val="Hyperlink"/>
@@ -10662,8 +10720,8 @@
         </w:r>
       </w:hyperlink>
     </w:p>
-    <w:bookmarkEnd w:id="132"/>
-    <w:bookmarkStart w:id="134" w:name="ref-Kroenke2006"/>
+    <w:bookmarkEnd w:id="121"/>
+    <w:bookmarkStart w:id="123" w:name="ref-Kroenke2006"/>
     <w:p>
       <w:pPr>
         <w:pStyle w:val="Bibliography"/>
@@ -10683,7 +10741,7 @@
       <w:r>
         <w:t xml:space="preserve"> </w:t>
       </w:r>
-      <w:hyperlink r:id="rId133">
+      <w:hyperlink r:id="rId122">
         <w:r>
           <w:rPr>
             <w:rStyle w:val="Hyperlink"/>
@@ -10692,8 +10750,8 @@
         </w:r>
       </w:hyperlink>
     </w:p>
-    <w:bookmarkEnd w:id="134"/>
-    <w:bookmarkStart w:id="136" w:name="ref-Thompson2011"/>
+    <w:bookmarkEnd w:id="123"/>
+    <w:bookmarkStart w:id="125" w:name="ref-Thompson2011"/>
     <w:p>
       <w:pPr>
         <w:pStyle w:val="Bibliography"/>
@@ -10713,7 +10771,7 @@
       <w:r>
         <w:t xml:space="preserve"> </w:t>
       </w:r>
-      <w:hyperlink r:id="rId135">
+      <w:hyperlink r:id="rId124">
         <w:r>
           <w:rPr>
             <w:rStyle w:val="Hyperlink"/>
@@ -10722,8 +10780,8 @@
         </w:r>
       </w:hyperlink>
     </w:p>
-    <w:bookmarkEnd w:id="136"/>
-    <w:bookmarkStart w:id="138" w:name="ref-Vagos2019"/>
+    <w:bookmarkEnd w:id="125"/>
+    <w:bookmarkStart w:id="127" w:name="ref-Vagos2019"/>
     <w:p>
       <w:pPr>
         <w:pStyle w:val="Bibliography"/>
@@ -10743,7 +10801,7 @@
       <w:r>
         <w:t xml:space="preserve"> </w:t>
       </w:r>
-      <w:hyperlink r:id="rId137">
+      <w:hyperlink r:id="rId126">
         <w:r>
           <w:rPr>
             <w:rStyle w:val="Hyperlink"/>
@@ -10752,8 +10810,8 @@
         </w:r>
       </w:hyperlink>
     </w:p>
-    <w:bookmarkEnd w:id="138"/>
-    <w:bookmarkStart w:id="139" w:name="ref-Wilson2010"/>
+    <w:bookmarkEnd w:id="127"/>
+    <w:bookmarkStart w:id="128" w:name="ref-Wilson2010"/>
     <w:p>
       <w:pPr>
         <w:pStyle w:val="Bibliography"/>
@@ -10762,8 +10820,8 @@
         <w:t xml:space="preserve">Wilson, K.G., Sandoz, E.K., Kitchens, J., Roberts, M., 2010. The valued living questionnaire: Defining and measuring valued action within a behavioral framework, The Psychological Record.</w:t>
       </w:r>
     </w:p>
-    <w:bookmarkEnd w:id="139"/>
-    <w:bookmarkStart w:id="140" w:name="ref-wolpe1990practice"/>
+    <w:bookmarkEnd w:id="128"/>
+    <w:bookmarkStart w:id="129" w:name="ref-wolpe1990practice"/>
     <w:p>
       <w:pPr>
         <w:pStyle w:val="Bibliography"/>
@@ -10781,8 +10839,8 @@
         <w:t xml:space="preserve">. Pergamon Press, Oxford, UK.</w:t>
       </w:r>
     </w:p>
-    <w:bookmarkEnd w:id="140"/>
-    <w:bookmarkStart w:id="141" w:name="ref-Wolpe1952"/>
+    <w:bookmarkEnd w:id="129"/>
+    <w:bookmarkStart w:id="130" w:name="ref-Wolpe1952"/>
     <w:p>
       <w:pPr>
         <w:pStyle w:val="Bibliography"/>
@@ -10800,8 +10858,8 @@
         <w:t xml:space="preserve">. South African Medical Journal 20, 825–829.</w:t>
       </w:r>
     </w:p>
-    <w:bookmarkEnd w:id="141"/>
-    <w:bookmarkStart w:id="142" w:name="ref-Wolpe1966"/>
+    <w:bookmarkEnd w:id="130"/>
+    <w:bookmarkStart w:id="131" w:name="ref-Wolpe1966"/>
     <w:p>
       <w:pPr>
         <w:pStyle w:val="Bibliography"/>
@@ -10819,9 +10877,9 @@
         <w:t xml:space="preserve">, The commonwealth and international library. Mental health and social medicine division. Pergamon Press, Elmsford, NY.</w:t>
       </w:r>
     </w:p>
-    <w:bookmarkEnd w:id="142"/>
-    <w:bookmarkEnd w:id="143"/>
-    <w:bookmarkEnd w:id="144"/>
+    <w:bookmarkEnd w:id="131"/>
+    <w:bookmarkEnd w:id="132"/>
+    <w:bookmarkEnd w:id="133"/>
     <w:sectPr/>
   </w:body>
 </w:document>

</xml_diff>

<commit_message>
add in edits from GA
</commit_message>
<xml_diff>
--- a/r2fu-article.docx
+++ b/r2fu-article.docx
@@ -75,7 +75,7 @@
         <w:pStyle w:val="Date"/>
       </w:pPr>
       <w:r>
-        <w:t xml:space="preserve">2022-11-03</w:t>
+        <w:t xml:space="preserve">2022-11-12</w:t>
       </w:r>
     </w:p>
     <w:p>
@@ -93,7 +93,7 @@
         <w:t xml:space="preserve"> </w:t>
       </w:r>
       <w:r>
-        <w:t xml:space="preserve">Assertion</w:t>
+        <w:t xml:space="preserve">Assertiveness</w:t>
       </w:r>
       <w:r>
         <w:t xml:space="preserve"> </w:t>
@@ -105,19 +105,37 @@
         <w:t xml:space="preserve"> </w:t>
       </w:r>
       <w:r>
-        <w:t xml:space="preserve">today</w:t>
-      </w:r>
-      <w:r>
-        <w:t xml:space="preserve"> </w:t>
-      </w:r>
-      <w:r>
-        <w:t xml:space="preserve">makes</w:t>
-      </w:r>
-      <w:r>
-        <w:t xml:space="preserve"> </w:t>
-      </w:r>
-      <w:r>
-        <w:t xml:space="preserve">up</w:t>
+        <w:t xml:space="preserve">has</w:t>
+      </w:r>
+      <w:r>
+        <w:t xml:space="preserve"> </w:t>
+      </w:r>
+      <w:r>
+        <w:t xml:space="preserve">for</w:t>
+      </w:r>
+      <w:r>
+        <w:t xml:space="preserve"> </w:t>
+      </w:r>
+      <w:r>
+        <w:t xml:space="preserve">a</w:t>
+      </w:r>
+      <w:r>
+        <w:t xml:space="preserve"> </w:t>
+      </w:r>
+      <w:r>
+        <w:t xml:space="preserve">long</w:t>
+      </w:r>
+      <w:r>
+        <w:t xml:space="preserve"> </w:t>
+      </w:r>
+      <w:r>
+        <w:t xml:space="preserve">time</w:t>
+      </w:r>
+      <w:r>
+        <w:t xml:space="preserve"> </w:t>
+      </w:r>
+      <w:r>
+        <w:t xml:space="preserve">been</w:t>
       </w:r>
       <w:r>
         <w:t xml:space="preserve"> </w:t>
@@ -135,7 +153,61 @@
         <w:t xml:space="preserve"> </w:t>
       </w:r>
       <w:r>
-        <w:t xml:space="preserve">part</w:t>
+        <w:t xml:space="preserve">component</w:t>
+      </w:r>
+      <w:r>
+        <w:t xml:space="preserve"> </w:t>
+      </w:r>
+      <w:r>
+        <w:t xml:space="preserve">in</w:t>
+      </w:r>
+      <w:r>
+        <w:t xml:space="preserve"> </w:t>
+      </w:r>
+      <w:r>
+        <w:t xml:space="preserve">cognitive-behavioral</w:t>
+      </w:r>
+      <w:r>
+        <w:t xml:space="preserve"> </w:t>
+      </w:r>
+      <w:r>
+        <w:t xml:space="preserve">therapy</w:t>
+      </w:r>
+      <w:r>
+        <w:t xml:space="preserve"> </w:t>
+      </w:r>
+      <w:r>
+        <w:t xml:space="preserve">(CBT),</w:t>
+      </w:r>
+      <w:r>
+        <w:t xml:space="preserve"> </w:t>
+      </w:r>
+      <w:r>
+        <w:t xml:space="preserve">for</w:t>
+      </w:r>
+      <w:r>
+        <w:t xml:space="preserve"> </w:t>
+      </w:r>
+      <w:r>
+        <w:t xml:space="preserve">example</w:t>
+      </w:r>
+      <w:r>
+        <w:t xml:space="preserve"> </w:t>
+      </w:r>
+      <w:r>
+        <w:t xml:space="preserve">in</w:t>
+      </w:r>
+      <w:r>
+        <w:t xml:space="preserve"> </w:t>
+      </w:r>
+      <w:r>
+        <w:t xml:space="preserve">the</w:t>
+      </w:r>
+      <w:r>
+        <w:t xml:space="preserve"> </w:t>
+      </w:r>
+      <w:r>
+        <w:t xml:space="preserve">treatment</w:t>
       </w:r>
       <w:r>
         <w:t xml:space="preserve"> </w:t>
@@ -147,60 +219,6 @@
         <w:t xml:space="preserve"> </w:t>
       </w:r>
       <w:r>
-        <w:t xml:space="preserve">several</w:t>
-      </w:r>
-      <w:r>
-        <w:t xml:space="preserve"> </w:t>
-      </w:r>
-      <w:r>
-        <w:t xml:space="preserve">flavors</w:t>
-      </w:r>
-      <w:r>
-        <w:t xml:space="preserve"> </w:t>
-      </w:r>
-      <w:r>
-        <w:t xml:space="preserve">of</w:t>
-      </w:r>
-      <w:r>
-        <w:t xml:space="preserve"> </w:t>
-      </w:r>
-      <w:r>
-        <w:t xml:space="preserve">cognitive-behavioral</w:t>
-      </w:r>
-      <w:r>
-        <w:t xml:space="preserve"> </w:t>
-      </w:r>
-      <w:r>
-        <w:t xml:space="preserve">psychotherapy</w:t>
-      </w:r>
-      <w:r>
-        <w:t xml:space="preserve"> </w:t>
-      </w:r>
-      <w:r>
-        <w:t xml:space="preserve">(CBT),</w:t>
-      </w:r>
-      <w:r>
-        <w:t xml:space="preserve"> </w:t>
-      </w:r>
-      <w:r>
-        <w:t xml:space="preserve">such</w:t>
-      </w:r>
-      <w:r>
-        <w:t xml:space="preserve"> </w:t>
-      </w:r>
-      <w:r>
-        <w:t xml:space="preserve">as</w:t>
-      </w:r>
-      <w:r>
-        <w:t xml:space="preserve"> </w:t>
-      </w:r>
-      <w:r>
-        <w:t xml:space="preserve">for</w:t>
-      </w:r>
-      <w:r>
-        <w:t xml:space="preserve"> </w:t>
-      </w:r>
-      <w:r>
         <w:t xml:space="preserve">social</w:t>
       </w:r>
       <w:r>
@@ -297,13 +315,37 @@
         <w:t xml:space="preserve"> </w:t>
       </w:r>
       <w:r>
-        <w:t xml:space="preserve">neglected</w:t>
+        <w:t xml:space="preserve">less</w:t>
+      </w:r>
+      <w:r>
+        <w:t xml:space="preserve"> </w:t>
+      </w:r>
+      <w:r>
+        <w:t xml:space="preserve">focused</w:t>
+      </w:r>
+      <w:r>
+        <w:t xml:space="preserve"> </w:t>
+      </w:r>
+      <w:r>
+        <w:t xml:space="preserve">on</w:t>
       </w:r>
       <w:r>
         <w:t xml:space="preserve"> </w:t>
       </w:r>
       <w:r>
         <w:t xml:space="preserve">in</w:t>
+      </w:r>
+      <w:r>
+        <w:t xml:space="preserve"> </w:t>
+      </w:r>
+      <w:r>
+        <w:t xml:space="preserve">more</w:t>
+      </w:r>
+      <w:r>
+        <w:t xml:space="preserve"> </w:t>
+      </w:r>
+      <w:r>
+        <w:t xml:space="preserve">recent</w:t>
       </w:r>
       <w:r>
         <w:t xml:space="preserve"> </w:t>
@@ -467,19 +509,141 @@
         <w:t xml:space="preserve"> </w:t>
       </w:r>
       <w:r>
+        <w:t xml:space="preserve">Following</w:t>
+      </w:r>
+      <w:r>
+        <w:t xml:space="preserve"> </w:t>
+      </w:r>
+      <w:r>
+        <w:t xml:space="preserve">inclusion,</w:t>
+      </w:r>
+      <w:r>
+        <w:t xml:space="preserve"> </w:t>
+      </w:r>
+      <w:r>
+        <w:t xml:space="preserve">we</w:t>
+      </w:r>
+      <w:r>
+        <w:t xml:space="preserve"> </w:t>
+      </w:r>
+      <w:r>
+        <w:t xml:space="preserve">randomized</w:t>
+      </w:r>
+      <w:r>
+        <w:t xml:space="preserve"> </w:t>
+      </w:r>
+      <m:oMath>
+        <m:r>
+          <m:t>N</m:t>
+        </m:r>
+      </m:oMath>
+      <w:r>
+        <w:t xml:space="preserve"> </w:t>
+      </w:r>
+      <w:r>
+        <w:t xml:space="preserve">=</w:t>
+      </w:r>
+      <w:r>
+        <w:t xml:space="preserve"> </w:t>
+      </w:r>
+      <w:r>
+        <w:t xml:space="preserve">210</w:t>
+      </w:r>
+      <w:r>
+        <w:t xml:space="preserve"> </w:t>
+      </w:r>
+      <w:r>
+        <w:t xml:space="preserve">participants</w:t>
+      </w:r>
+      <w:r>
+        <w:t xml:space="preserve"> </w:t>
+      </w:r>
+      <w:r>
+        <w:t xml:space="preserve">into</w:t>
+      </w:r>
+      <w:r>
+        <w:t xml:space="preserve"> </w:t>
+      </w:r>
+      <w:r>
+        <w:t xml:space="preserve">three</w:t>
+      </w:r>
+      <w:r>
+        <w:t xml:space="preserve"> </w:t>
+      </w:r>
+      <w:r>
+        <w:t xml:space="preserve">groups:</w:t>
+      </w:r>
+      <w:r>
+        <w:t xml:space="preserve"> </w:t>
+      </w:r>
+      <w:r>
+        <w:t xml:space="preserve">therapist-guided</w:t>
+      </w:r>
+      <w:r>
+        <w:t xml:space="preserve"> </w:t>
+      </w:r>
+      <w:r>
+        <w:t xml:space="preserve">self-help,</w:t>
+      </w:r>
+      <w:r>
+        <w:t xml:space="preserve"> </w:t>
+      </w:r>
+      <w:r>
+        <w:t xml:space="preserve">unguided</w:t>
+      </w:r>
+      <w:r>
+        <w:t xml:space="preserve"> </w:t>
+      </w:r>
+      <w:r>
+        <w:t xml:space="preserve">self-help,</w:t>
+      </w:r>
+      <w:r>
+        <w:t xml:space="preserve"> </w:t>
+      </w:r>
+      <w:r>
+        <w:t xml:space="preserve">and</w:t>
+      </w:r>
+      <w:r>
+        <w:t xml:space="preserve"> </w:t>
+      </w:r>
+      <w:r>
+        <w:t xml:space="preserve">a</w:t>
+      </w:r>
+      <w:r>
+        <w:t xml:space="preserve"> </w:t>
+      </w:r>
+      <w:r>
+        <w:t xml:space="preserve">wait-list</w:t>
+      </w:r>
+      <w:r>
+        <w:t xml:space="preserve"> </w:t>
+      </w:r>
+      <w:r>
+        <w:t xml:space="preserve">control</w:t>
+      </w:r>
+      <w:r>
+        <w:t xml:space="preserve"> </w:t>
+      </w:r>
+      <w:r>
+        <w:t xml:space="preserve">condition.</w:t>
+      </w:r>
+      <w:r>
+        <w:t xml:space="preserve"> </w:t>
+      </w:r>
+      <w:r>
         <w:t xml:space="preserve">After</w:t>
       </w:r>
       <w:r>
         <w:t xml:space="preserve"> </w:t>
       </w:r>
       <w:r>
-        <w:t xml:space="preserve">ethical</w:t>
-      </w:r>
-      <w:r>
-        <w:t xml:space="preserve"> </w:t>
-      </w:r>
-      <w:r>
-        <w:t xml:space="preserve">approval,</w:t>
+        <w:t xml:space="preserve">one-year</w:t>
+      </w:r>
+      <w:r>
+        <w:t xml:space="preserve"> </w:t>
+      </w:r>
+      <w:r>
+        <w:t xml:space="preserve">follow-up,</w:t>
       </w:r>
       <w:r>
         <w:t xml:space="preserve"> </w:t>
@@ -491,75 +655,73 @@
         <w:t xml:space="preserve"> </w:t>
       </w:r>
       <w:r>
-        <w:t xml:space="preserve">randomized</w:t>
-      </w:r>
-      <w:r>
-        <w:t xml:space="preserve"> </w:t>
-      </w:r>
-      <m:oMath>
-        <m:r>
-          <m:t>N</m:t>
-        </m:r>
-      </m:oMath>
-      <w:r>
-        <w:t xml:space="preserve"> </w:t>
-      </w:r>
-      <w:r>
-        <w:t xml:space="preserve">=</w:t>
-      </w:r>
-      <w:r>
-        <w:t xml:space="preserve"> </w:t>
-      </w:r>
-      <w:r>
-        <w:t xml:space="preserve">210</w:t>
-      </w:r>
-      <w:r>
-        <w:t xml:space="preserve"> </w:t>
-      </w:r>
-      <w:r>
-        <w:t xml:space="preserve">participants</w:t>
-      </w:r>
-      <w:r>
-        <w:t xml:space="preserve"> </w:t>
-      </w:r>
-      <w:r>
-        <w:t xml:space="preserve">into</w:t>
-      </w:r>
-      <w:r>
-        <w:t xml:space="preserve"> </w:t>
-      </w:r>
-      <w:r>
-        <w:t xml:space="preserve">three</w:t>
-      </w:r>
-      <w:r>
-        <w:t xml:space="preserve"> </w:t>
-      </w:r>
-      <w:r>
-        <w:t xml:space="preserve">groups:</w:t>
-      </w:r>
-      <w:r>
-        <w:t xml:space="preserve"> </w:t>
-      </w:r>
-      <w:r>
-        <w:t xml:space="preserve">therapist-guided</w:t>
-      </w:r>
-      <w:r>
-        <w:t xml:space="preserve"> </w:t>
-      </w:r>
-      <w:r>
-        <w:t xml:space="preserve">self-help,</w:t>
-      </w:r>
-      <w:r>
-        <w:t xml:space="preserve"> </w:t>
-      </w:r>
-      <w:r>
-        <w:t xml:space="preserve">unguided</w:t>
-      </w:r>
-      <w:r>
-        <w:t xml:space="preserve"> </w:t>
-      </w:r>
-      <w:r>
-        <w:t xml:space="preserve">self-help,</w:t>
+        <w:t xml:space="preserve">employed</w:t>
+      </w:r>
+      <w:r>
+        <w:t xml:space="preserve"> </w:t>
+      </w:r>
+      <w:r>
+        <w:t xml:space="preserve">a</w:t>
+      </w:r>
+      <w:r>
+        <w:t xml:space="preserve"> </w:t>
+      </w:r>
+      <w:r>
+        <w:t xml:space="preserve">linear</w:t>
+      </w:r>
+      <w:r>
+        <w:t xml:space="preserve"> </w:t>
+      </w:r>
+      <w:r>
+        <w:t xml:space="preserve">mixed</w:t>
+      </w:r>
+      <w:r>
+        <w:t xml:space="preserve"> </w:t>
+      </w:r>
+      <w:r>
+        <w:t xml:space="preserve">model</w:t>
+      </w:r>
+      <w:r>
+        <w:t xml:space="preserve"> </w:t>
+      </w:r>
+      <w:r>
+        <w:t xml:space="preserve">to</w:t>
+      </w:r>
+      <w:r>
+        <w:t xml:space="preserve"> </w:t>
+      </w:r>
+      <w:r>
+        <w:t xml:space="preserve">estimate</w:t>
+      </w:r>
+      <w:r>
+        <w:t xml:space="preserve"> </w:t>
+      </w:r>
+      <w:r>
+        <w:t xml:space="preserve">the</w:t>
+      </w:r>
+      <w:r>
+        <w:t xml:space="preserve"> </w:t>
+      </w:r>
+      <w:r>
+        <w:t xml:space="preserve">effects</w:t>
+      </w:r>
+      <w:r>
+        <w:t xml:space="preserve"> </w:t>
+      </w:r>
+      <w:r>
+        <w:t xml:space="preserve">at</w:t>
+      </w:r>
+      <w:r>
+        <w:t xml:space="preserve"> </w:t>
+      </w:r>
+      <w:r>
+        <w:t xml:space="preserve">both</w:t>
+      </w:r>
+      <w:r>
+        <w:t xml:space="preserve"> </w:t>
+      </w:r>
+      <w:r>
+        <w:t xml:space="preserve">posttest</w:t>
       </w:r>
       <w:r>
         <w:t xml:space="preserve"> </w:t>
@@ -571,91 +733,13 @@
         <w:t xml:space="preserve"> </w:t>
       </w:r>
       <w:r>
-        <w:t xml:space="preserve">a</w:t>
-      </w:r>
-      <w:r>
-        <w:t xml:space="preserve"> </w:t>
-      </w:r>
-      <w:r>
-        <w:t xml:space="preserve">wait-list</w:t>
-      </w:r>
-      <w:r>
-        <w:t xml:space="preserve"> </w:t>
-      </w:r>
-      <w:r>
-        <w:t xml:space="preserve">control</w:t>
-      </w:r>
-      <w:r>
-        <w:t xml:space="preserve"> </w:t>
-      </w:r>
-      <w:r>
-        <w:t xml:space="preserve">condition.</w:t>
-      </w:r>
-      <w:r>
-        <w:t xml:space="preserve"> </w:t>
-      </w:r>
-      <w:r>
-        <w:t xml:space="preserve">After</w:t>
-      </w:r>
-      <w:r>
-        <w:t xml:space="preserve"> </w:t>
-      </w:r>
-      <w:r>
-        <w:t xml:space="preserve">one-year</w:t>
-      </w:r>
-      <w:r>
-        <w:t xml:space="preserve"> </w:t>
-      </w:r>
-      <w:r>
-        <w:t xml:space="preserve">follow-up,</w:t>
-      </w:r>
-      <w:r>
-        <w:t xml:space="preserve"> </w:t>
-      </w:r>
-      <w:r>
-        <w:t xml:space="preserve">we</w:t>
-      </w:r>
-      <w:r>
-        <w:t xml:space="preserve"> </w:t>
-      </w:r>
-      <w:r>
-        <w:t xml:space="preserve">employed</w:t>
-      </w:r>
-      <w:r>
-        <w:t xml:space="preserve"> </w:t>
-      </w:r>
-      <w:r>
-        <w:t xml:space="preserve">a</w:t>
-      </w:r>
-      <w:r>
-        <w:t xml:space="preserve"> </w:t>
-      </w:r>
-      <w:r>
-        <w:t xml:space="preserve">linear</w:t>
-      </w:r>
-      <w:r>
-        <w:t xml:space="preserve"> </w:t>
-      </w:r>
-      <w:r>
-        <w:t xml:space="preserve">mixed</w:t>
-      </w:r>
-      <w:r>
-        <w:t xml:space="preserve"> </w:t>
-      </w:r>
-      <w:r>
-        <w:t xml:space="preserve">model</w:t>
-      </w:r>
-      <w:r>
-        <w:t xml:space="preserve"> </w:t>
-      </w:r>
-      <w:r>
-        <w:t xml:space="preserve">to</w:t>
-      </w:r>
-      <w:r>
-        <w:t xml:space="preserve"> </w:t>
-      </w:r>
-      <w:r>
-        <w:t xml:space="preserve">estimate</w:t>
+        <w:t xml:space="preserve">follow-up</w:t>
+      </w:r>
+      <w:r>
+        <w:t xml:space="preserve"> </w:t>
+      </w:r>
+      <w:r>
+        <w:t xml:space="preserve">for</w:t>
       </w:r>
       <w:r>
         <w:t xml:space="preserve"> </w:t>
@@ -667,25 +751,37 @@
         <w:t xml:space="preserve"> </w:t>
       </w:r>
       <w:r>
-        <w:t xml:space="preserve">effects</w:t>
-      </w:r>
-      <w:r>
-        <w:t xml:space="preserve"> </w:t>
-      </w:r>
-      <w:r>
-        <w:t xml:space="preserve">at</w:t>
-      </w:r>
-      <w:r>
-        <w:t xml:space="preserve"> </w:t>
-      </w:r>
-      <w:r>
-        <w:t xml:space="preserve">both</w:t>
-      </w:r>
-      <w:r>
-        <w:t xml:space="preserve"> </w:t>
-      </w:r>
-      <w:r>
-        <w:t xml:space="preserve">posttest</w:t>
+        <w:t xml:space="preserve">primary</w:t>
+      </w:r>
+      <w:r>
+        <w:t xml:space="preserve"> </w:t>
+      </w:r>
+      <w:r>
+        <w:t xml:space="preserve">outcome</w:t>
+      </w:r>
+      <w:r>
+        <w:t xml:space="preserve"> </w:t>
+      </w:r>
+      <w:r>
+        <w:t xml:space="preserve">measures</w:t>
+      </w:r>
+      <w:r>
+        <w:t xml:space="preserve"> </w:t>
+      </w:r>
+      <w:r>
+        <w:t xml:space="preserve">of</w:t>
+      </w:r>
+      <w:r>
+        <w:t xml:space="preserve"> </w:t>
+      </w:r>
+      <w:r>
+        <w:t xml:space="preserve">assertiveness,</w:t>
+      </w:r>
+      <w:r>
+        <w:t xml:space="preserve"> </w:t>
+      </w:r>
+      <w:r>
+        <w:t xml:space="preserve">Adaptive</w:t>
       </w:r>
       <w:r>
         <w:t xml:space="preserve"> </w:t>
@@ -697,13 +793,25 @@
         <w:t xml:space="preserve"> </w:t>
       </w:r>
       <w:r>
-        <w:t xml:space="preserve">follow-up</w:t>
-      </w:r>
-      <w:r>
-        <w:t xml:space="preserve"> </w:t>
-      </w:r>
-      <w:r>
-        <w:t xml:space="preserve">for</w:t>
+        <w:t xml:space="preserve">Aggressive</w:t>
+      </w:r>
+      <w:r>
+        <w:t xml:space="preserve"> </w:t>
+      </w:r>
+      <w:r>
+        <w:t xml:space="preserve">Assertiveness</w:t>
+      </w:r>
+      <w:r>
+        <w:t xml:space="preserve"> </w:t>
+      </w:r>
+      <w:r>
+        <w:t xml:space="preserve">Scales,</w:t>
+      </w:r>
+      <w:r>
+        <w:t xml:space="preserve"> </w:t>
+      </w:r>
+      <w:r>
+        <w:t xml:space="preserve">and</w:t>
       </w:r>
       <w:r>
         <w:t xml:space="preserve"> </w:t>
@@ -715,7 +823,31 @@
         <w:t xml:space="preserve"> </w:t>
       </w:r>
       <w:r>
-        <w:t xml:space="preserve">primary</w:t>
+        <w:t xml:space="preserve">Rathus</w:t>
+      </w:r>
+      <w:r>
+        <w:t xml:space="preserve"> </w:t>
+      </w:r>
+      <w:r>
+        <w:t xml:space="preserve">Assertiveness</w:t>
+      </w:r>
+      <w:r>
+        <w:t xml:space="preserve"> </w:t>
+      </w:r>
+      <w:r>
+        <w:t xml:space="preserve">Schedule,</w:t>
+      </w:r>
+      <w:r>
+        <w:t xml:space="preserve"> </w:t>
+      </w:r>
+      <w:r>
+        <w:t xml:space="preserve">and</w:t>
+      </w:r>
+      <w:r>
+        <w:t xml:space="preserve"> </w:t>
+      </w:r>
+      <w:r>
+        <w:t xml:space="preserve">secondary</w:t>
       </w:r>
       <w:r>
         <w:t xml:space="preserve"> </w:t>
@@ -739,13 +871,13 @@
         <w:t xml:space="preserve"> </w:t>
       </w:r>
       <w:r>
-        <w:t xml:space="preserve">assertiveness,</w:t>
-      </w:r>
-      <w:r>
-        <w:t xml:space="preserve"> </w:t>
-      </w:r>
-      <w:r>
-        <w:t xml:space="preserve">Adaptive</w:t>
+        <w:t xml:space="preserve">anxiety,</w:t>
+      </w:r>
+      <w:r>
+        <w:t xml:space="preserve"> </w:t>
+      </w:r>
+      <w:r>
+        <w:t xml:space="preserve">depression,</w:t>
       </w:r>
       <w:r>
         <w:t xml:space="preserve"> </w:t>
@@ -757,102 +889,6 @@
         <w:t xml:space="preserve"> </w:t>
       </w:r>
       <w:r>
-        <w:t xml:space="preserve">Aggressive</w:t>
-      </w:r>
-      <w:r>
-        <w:t xml:space="preserve"> </w:t>
-      </w:r>
-      <w:r>
-        <w:t xml:space="preserve">Assertiveness</w:t>
-      </w:r>
-      <w:r>
-        <w:t xml:space="preserve"> </w:t>
-      </w:r>
-      <w:r>
-        <w:t xml:space="preserve">Scales,</w:t>
-      </w:r>
-      <w:r>
-        <w:t xml:space="preserve"> </w:t>
-      </w:r>
-      <w:r>
-        <w:t xml:space="preserve">and</w:t>
-      </w:r>
-      <w:r>
-        <w:t xml:space="preserve"> </w:t>
-      </w:r>
-      <w:r>
-        <w:t xml:space="preserve">the</w:t>
-      </w:r>
-      <w:r>
-        <w:t xml:space="preserve"> </w:t>
-      </w:r>
-      <w:r>
-        <w:t xml:space="preserve">Rathus</w:t>
-      </w:r>
-      <w:r>
-        <w:t xml:space="preserve"> </w:t>
-      </w:r>
-      <w:r>
-        <w:t xml:space="preserve">Assertiveness</w:t>
-      </w:r>
-      <w:r>
-        <w:t xml:space="preserve"> </w:t>
-      </w:r>
-      <w:r>
-        <w:t xml:space="preserve">Schedule,</w:t>
-      </w:r>
-      <w:r>
-        <w:t xml:space="preserve"> </w:t>
-      </w:r>
-      <w:r>
-        <w:t xml:space="preserve">and</w:t>
-      </w:r>
-      <w:r>
-        <w:t xml:space="preserve"> </w:t>
-      </w:r>
-      <w:r>
-        <w:t xml:space="preserve">secondary</w:t>
-      </w:r>
-      <w:r>
-        <w:t xml:space="preserve"> </w:t>
-      </w:r>
-      <w:r>
-        <w:t xml:space="preserve">outcome</w:t>
-      </w:r>
-      <w:r>
-        <w:t xml:space="preserve"> </w:t>
-      </w:r>
-      <w:r>
-        <w:t xml:space="preserve">measures</w:t>
-      </w:r>
-      <w:r>
-        <w:t xml:space="preserve"> </w:t>
-      </w:r>
-      <w:r>
-        <w:t xml:space="preserve">of</w:t>
-      </w:r>
-      <w:r>
-        <w:t xml:space="preserve"> </w:t>
-      </w:r>
-      <w:r>
-        <w:t xml:space="preserve">anxiety,</w:t>
-      </w:r>
-      <w:r>
-        <w:t xml:space="preserve"> </w:t>
-      </w:r>
-      <w:r>
-        <w:t xml:space="preserve">depression,</w:t>
-      </w:r>
-      <w:r>
-        <w:t xml:space="preserve"> </w:t>
-      </w:r>
-      <w:r>
-        <w:t xml:space="preserve">and</w:t>
-      </w:r>
-      <w:r>
-        <w:t xml:space="preserve"> </w:t>
-      </w:r>
-      <w:r>
         <w:t xml:space="preserve">general</w:t>
       </w:r>
       <w:r>
@@ -877,19 +913,7 @@
         <w:t xml:space="preserve"> </w:t>
       </w:r>
       <w:r>
-        <w:t xml:space="preserve">assessed</w:t>
-      </w:r>
-      <w:r>
-        <w:t xml:space="preserve"> </w:t>
-      </w:r>
-      <w:r>
-        <w:t xml:space="preserve">and</w:t>
-      </w:r>
-      <w:r>
-        <w:t xml:space="preserve"> </w:t>
-      </w:r>
-      <w:r>
-        <w:t xml:space="preserve">tested</w:t>
+        <w:t xml:space="preserve">report</w:t>
       </w:r>
       <w:r>
         <w:t xml:space="preserve"> </w:t>
@@ -965,55 +989,311 @@
         <w:t xml:space="preserve"> </w:t>
       </w:r>
       <w:r>
+        <w:t xml:space="preserve">treatment,</w:t>
+      </w:r>
+      <w:r>
+        <w:t xml:space="preserve"> </w:t>
+      </w:r>
+      <w:r>
+        <w:t xml:space="preserve">estimated</w:t>
+      </w:r>
+      <w:r>
+        <w:t xml:space="preserve"> </w:t>
+      </w:r>
+      <w:r>
+        <w:t xml:space="preserve">between-group</w:t>
+      </w:r>
+      <w:r>
+        <w:t xml:space="preserve"> </w:t>
+      </w:r>
+      <w:r>
+        <w:t xml:space="preserve">effect</w:t>
+      </w:r>
+      <w:r>
+        <w:t xml:space="preserve"> </w:t>
+      </w:r>
+      <w:r>
+        <w:t xml:space="preserve">sizes</w:t>
+      </w:r>
+      <w:r>
+        <w:t xml:space="preserve"> </w:t>
+      </w:r>
+      <w:r>
+        <w:t xml:space="preserve">on</w:t>
+      </w:r>
+      <w:r>
+        <w:t xml:space="preserve"> </w:t>
+      </w:r>
+      <w:r>
+        <w:t xml:space="preserve">self-rated</w:t>
+      </w:r>
+      <w:r>
+        <w:t xml:space="preserve"> </w:t>
+      </w:r>
+      <w:r>
+        <w:t xml:space="preserve">adaptive</w:t>
+      </w:r>
+      <w:r>
+        <w:t xml:space="preserve"> </w:t>
+      </w:r>
+      <w:r>
+        <w:t xml:space="preserve">assertiveness</w:t>
+      </w:r>
+      <w:r>
+        <w:t xml:space="preserve"> </w:t>
+      </w:r>
+      <w:r>
+        <w:t xml:space="preserve">were</w:t>
+      </w:r>
+      <w:r>
+        <w:t xml:space="preserve"> </w:t>
+      </w:r>
+      <w:r>
+        <w:t xml:space="preserve">statistically</w:t>
+      </w:r>
+      <w:r>
+        <w:t xml:space="preserve"> </w:t>
+      </w:r>
+      <w:r>
+        <w:t xml:space="preserve">equivalent</w:t>
+      </w:r>
+      <w:r>
+        <w:t xml:space="preserve"> </w:t>
+      </w:r>
+      <w:r>
+        <w:t xml:space="preserve">for</w:t>
+      </w:r>
+      <w:r>
+        <w:t xml:space="preserve"> </w:t>
+      </w:r>
+      <w:r>
+        <w:t xml:space="preserve">the</w:t>
+      </w:r>
+      <w:r>
+        <w:t xml:space="preserve"> </w:t>
+      </w:r>
+      <w:r>
+        <w:t xml:space="preserve">two</w:t>
+      </w:r>
+      <w:r>
+        <w:t xml:space="preserve"> </w:t>
+      </w:r>
+      <w:r>
+        <w:t xml:space="preserve">treatment</w:t>
+      </w:r>
+      <w:r>
+        <w:t xml:space="preserve"> </w:t>
+      </w:r>
+      <w:r>
+        <w:t xml:space="preserve">groups</w:t>
+      </w:r>
+      <w:r>
+        <w:t xml:space="preserve"> </w:t>
+      </w:r>
+      <w:r>
+        <w:t xml:space="preserve">both</w:t>
+      </w:r>
+      <w:r>
+        <w:t xml:space="preserve"> </w:t>
+      </w:r>
+      <w:r>
+        <w:t xml:space="preserve">at</w:t>
+      </w:r>
+      <w:r>
+        <w:t xml:space="preserve"> </w:t>
+      </w:r>
+      <w:r>
+        <w:t xml:space="preserve">the</w:t>
+      </w:r>
+      <w:r>
+        <w:t xml:space="preserve"> </w:t>
+      </w:r>
+      <w:r>
+        <w:t xml:space="preserve">post</w:t>
+      </w:r>
+      <w:r>
+        <w:t xml:space="preserve"> </w:t>
+      </w:r>
+      <w:r>
+        <w:t xml:space="preserve">and</w:t>
+      </w:r>
+      <w:r>
+        <w:t xml:space="preserve"> </w:t>
+      </w:r>
+      <w:r>
+        <w:t xml:space="preserve">at</w:t>
+      </w:r>
+      <w:r>
+        <w:t xml:space="preserve"> </w:t>
+      </w:r>
+      <w:r>
+        <w:t xml:space="preserve">the</w:t>
+      </w:r>
+      <w:r>
+        <w:t xml:space="preserve"> </w:t>
+      </w:r>
+      <w:r>
+        <w:t xml:space="preserve">one-year</w:t>
+      </w:r>
+      <w:r>
+        <w:t xml:space="preserve"> </w:t>
+      </w:r>
+      <w:r>
+        <w:t xml:space="preserve">follow-up</w:t>
+      </w:r>
+      <w:r>
+        <w:t xml:space="preserve"> </w:t>
+      </w:r>
+      <w:r>
         <w:t xml:space="preserve">time</w:t>
       </w:r>
       <w:r>
         <w:t xml:space="preserve"> </w:t>
       </w:r>
       <w:r>
-        <w:t xml:space="preserve">point,</w:t>
-      </w:r>
-      <w:r>
-        <w:t xml:space="preserve"> </w:t>
-      </w:r>
-      <w:r>
-        <w:t xml:space="preserve">estimated</w:t>
-      </w:r>
-      <w:r>
-        <w:t xml:space="preserve"> </w:t>
-      </w:r>
-      <w:r>
-        <w:t xml:space="preserve">between-group</w:t>
-      </w:r>
-      <w:r>
-        <w:t xml:space="preserve"> </w:t>
-      </w:r>
-      <w:r>
-        <w:t xml:space="preserve">effect</w:t>
-      </w:r>
-      <w:r>
-        <w:t xml:space="preserve"> </w:t>
-      </w:r>
-      <w:r>
-        <w:t xml:space="preserve">sizes</w:t>
-      </w:r>
-      <w:r>
-        <w:t xml:space="preserve"> </w:t>
-      </w:r>
-      <w:r>
-        <w:t xml:space="preserve">on</w:t>
-      </w:r>
-      <w:r>
-        <w:t xml:space="preserve"> </w:t>
-      </w:r>
-      <w:r>
-        <w:t xml:space="preserve">self-rated</w:t>
-      </w:r>
-      <w:r>
-        <w:t xml:space="preserve"> </w:t>
-      </w:r>
-      <w:r>
-        <w:t xml:space="preserve">adaptive</w:t>
+        <w:t xml:space="preserve">points,</w:t>
+      </w:r>
+      <w:r>
+        <w:t xml:space="preserve"> </w:t>
+      </w:r>
+      <w:r>
+        <w:t xml:space="preserve">ranging</w:t>
+      </w:r>
+      <w:r>
+        <w:t xml:space="preserve"> </w:t>
+      </w:r>
+      <w:r>
+        <w:t xml:space="preserve">from</w:t>
+      </w:r>
+      <w:r>
+        <w:t xml:space="preserve"> </w:t>
+      </w:r>
+      <m:oMath>
+        <m:r>
+          <m:t>E</m:t>
+        </m:r>
+        <m:r>
+          <m:t>S</m:t>
+        </m:r>
+      </m:oMath>
+      <w:r>
+        <w:t xml:space="preserve"> </w:t>
+      </w:r>
+      <w:r>
+        <w:t xml:space="preserve">=</w:t>
+      </w:r>
+      <w:r>
+        <w:t xml:space="preserve"> </w:t>
+      </w:r>
+      <w:r>
+        <w:t xml:space="preserve">0.95</w:t>
+      </w:r>
+      <w:r>
+        <w:t xml:space="preserve"> </w:t>
+      </w:r>
+      <w:r>
+        <w:t xml:space="preserve">to</w:t>
+      </w:r>
+      <w:r>
+        <w:t xml:space="preserve"> </w:t>
+      </w:r>
+      <m:oMath>
+        <m:r>
+          <m:t>E</m:t>
+        </m:r>
+        <m:r>
+          <m:t>S</m:t>
+        </m:r>
+      </m:oMath>
+      <w:r>
+        <w:t xml:space="preserve"> </w:t>
+      </w:r>
+      <w:r>
+        <w:t xml:space="preserve">=</w:t>
+      </w:r>
+      <w:r>
+        <w:t xml:space="preserve"> </w:t>
+      </w:r>
+      <w:r>
+        <w:t xml:space="preserve">1.73,</w:t>
+      </w:r>
+      <w:r>
+        <w:t xml:space="preserve"> </w:t>
+      </w:r>
+      <w:r>
+        <w:t xml:space="preserve">with</w:t>
+      </w:r>
+      <w:r>
+        <w:t xml:space="preserve"> </w:t>
+      </w:r>
+      <w:r>
+        <w:t xml:space="preserve">reliable</w:t>
+      </w:r>
+      <w:r>
+        <w:t xml:space="preserve"> </w:t>
+      </w:r>
+      <w:r>
+        <w:t xml:space="preserve">clinical</w:t>
+      </w:r>
+      <w:r>
+        <w:t xml:space="preserve"> </w:t>
+      </w:r>
+      <w:r>
+        <w:t xml:space="preserve">recovery</w:t>
+      </w:r>
+      <w:r>
+        <w:t xml:space="preserve"> </w:t>
+      </w:r>
+      <w:r>
+        <w:t xml:space="preserve">proportions</w:t>
+      </w:r>
+      <w:r>
+        <w:t xml:space="preserve"> </w:t>
+      </w:r>
+      <w:r>
+        <w:t xml:space="preserve">from</w:t>
+      </w:r>
+      <w:r>
+        <w:t xml:space="preserve"> </w:t>
+      </w:r>
+      <w:r>
+        <w:t xml:space="preserve">19%</w:t>
+      </w:r>
+      <w:r>
+        <w:t xml:space="preserve"> </w:t>
+      </w:r>
+      <w:r>
+        <w:t xml:space="preserve">to</w:t>
+      </w:r>
+      <w:r>
+        <w:t xml:space="preserve"> </w:t>
+      </w:r>
+      <w:r>
+        <w:t xml:space="preserve">36%.</w:t>
+      </w:r>
+      <w:r>
+        <w:t xml:space="preserve"> </w:t>
+      </w:r>
+      <w:r>
+        <w:t xml:space="preserve">The</w:t>
+      </w:r>
+      <w:r>
+        <w:t xml:space="preserve"> </w:t>
+      </w:r>
+      <w:r>
+        <w:t xml:space="preserve">increase</w:t>
+      </w:r>
+      <w:r>
+        <w:t xml:space="preserve"> </w:t>
+      </w:r>
+      <w:r>
+        <w:t xml:space="preserve">in</w:t>
+      </w:r>
+      <w:r>
+        <w:t xml:space="preserve"> </w:t>
+      </w:r>
+      <w:r>
+        <w:t xml:space="preserve">aggressive</w:t>
       </w:r>
       <w:r>
         <w:t xml:space="preserve"> </w:t>
@@ -1025,19 +1305,451 @@
         <w:t xml:space="preserve"> </w:t>
       </w:r>
       <w:r>
+        <w:t xml:space="preserve">ranged</w:t>
+      </w:r>
+      <w:r>
+        <w:t xml:space="preserve"> </w:t>
+      </w:r>
+      <w:r>
+        <w:t xml:space="preserve">from</w:t>
+      </w:r>
+      <w:r>
+        <w:t xml:space="preserve"> </w:t>
+      </w:r>
+      <m:oMath>
+        <m:r>
+          <m:t>E</m:t>
+        </m:r>
+        <m:r>
+          <m:t>S</m:t>
+        </m:r>
+      </m:oMath>
+      <w:r>
+        <w:t xml:space="preserve"> </w:t>
+      </w:r>
+      <w:r>
+        <w:t xml:space="preserve">=</w:t>
+      </w:r>
+      <w:r>
+        <w:t xml:space="preserve"> </w:t>
+      </w:r>
+      <w:r>
+        <w:t xml:space="preserve">–0.62</w:t>
+      </w:r>
+      <w:r>
+        <w:t xml:space="preserve"> </w:t>
+      </w:r>
+      <w:r>
+        <w:t xml:space="preserve">to</w:t>
+      </w:r>
+      <w:r>
+        <w:t xml:space="preserve"> </w:t>
+      </w:r>
+      <m:oMath>
+        <m:r>
+          <m:t>E</m:t>
+        </m:r>
+        <m:r>
+          <m:t>S</m:t>
+        </m:r>
+      </m:oMath>
+      <w:r>
+        <w:t xml:space="preserve"> </w:t>
+      </w:r>
+      <w:r>
+        <w:t xml:space="preserve">=</w:t>
+      </w:r>
+      <w:r>
+        <w:t xml:space="preserve"> </w:t>
+      </w:r>
+      <w:r>
+        <w:t xml:space="preserve">–0.90</w:t>
+      </w:r>
+      <w:r>
+        <w:t xml:space="preserve"> </w:t>
+      </w:r>
+      <w:r>
+        <w:t xml:space="preserve">compared</w:t>
+      </w:r>
+      <w:r>
+        <w:t xml:space="preserve"> </w:t>
+      </w:r>
+      <w:r>
+        <w:t xml:space="preserve">to</w:t>
+      </w:r>
+      <w:r>
+        <w:t xml:space="preserve"> </w:t>
+      </w:r>
+      <w:r>
+        <w:t xml:space="preserve">the</w:t>
+      </w:r>
+      <w:r>
+        <w:t xml:space="preserve"> </w:t>
+      </w:r>
+      <w:r>
+        <w:t xml:space="preserve">wait-list</w:t>
+      </w:r>
+      <w:r>
+        <w:t xml:space="preserve"> </w:t>
+      </w:r>
+      <w:r>
+        <w:t xml:space="preserve">condition</w:t>
+      </w:r>
+      <w:r>
+        <w:t xml:space="preserve"> </w:t>
+      </w:r>
+      <w:r>
+        <w:t xml:space="preserve">at</w:t>
+      </w:r>
+      <w:r>
+        <w:t xml:space="preserve"> </w:t>
+      </w:r>
+      <w:r>
+        <w:t xml:space="preserve">post.</w:t>
+      </w:r>
+      <w:r>
+        <w:t xml:space="preserve"> </w:t>
+      </w:r>
+      <w:r>
+        <w:t xml:space="preserve">For</w:t>
+      </w:r>
+      <w:r>
+        <w:t xml:space="preserve"> </w:t>
+      </w:r>
+      <w:r>
+        <w:t xml:space="preserve">social</w:t>
+      </w:r>
+      <w:r>
+        <w:t xml:space="preserve"> </w:t>
+      </w:r>
+      <w:r>
+        <w:t xml:space="preserve">anxiety</w:t>
+      </w:r>
+      <w:r>
+        <w:t xml:space="preserve"> </w:t>
+      </w:r>
+      <w:r>
+        <w:t xml:space="preserve">symptoms,</w:t>
+      </w:r>
+      <w:r>
+        <w:t xml:space="preserve"> </w:t>
+      </w:r>
+      <w:r>
+        <w:t xml:space="preserve">the</w:t>
+      </w:r>
+      <w:r>
+        <w:t xml:space="preserve"> </w:t>
+      </w:r>
+      <w:r>
+        <w:t xml:space="preserve">effects</w:t>
+      </w:r>
+      <w:r>
+        <w:t xml:space="preserve"> </w:t>
+      </w:r>
+      <w:r>
+        <w:t xml:space="preserve">compared</w:t>
+      </w:r>
+      <w:r>
+        <w:t xml:space="preserve"> </w:t>
+      </w:r>
+      <w:r>
+        <w:t xml:space="preserve">to</w:t>
+      </w:r>
+      <w:r>
+        <w:t xml:space="preserve"> </w:t>
+      </w:r>
+      <w:r>
+        <w:t xml:space="preserve">the</w:t>
+      </w:r>
+      <w:r>
+        <w:t xml:space="preserve"> </w:t>
+      </w:r>
+      <w:r>
+        <w:t xml:space="preserve">wait-list</w:t>
+      </w:r>
+      <w:r>
+        <w:t xml:space="preserve"> </w:t>
+      </w:r>
+      <w:r>
+        <w:t xml:space="preserve">at</w:t>
+      </w:r>
+      <w:r>
+        <w:t xml:space="preserve"> </w:t>
+      </w:r>
+      <w:r>
+        <w:t xml:space="preserve">post</w:t>
+      </w:r>
+      <w:r>
+        <w:t xml:space="preserve"> </w:t>
+      </w:r>
+      <w:r>
+        <w:t xml:space="preserve">treatment</w:t>
+      </w:r>
+      <w:r>
+        <w:t xml:space="preserve"> </w:t>
+      </w:r>
+      <w:r>
+        <w:t xml:space="preserve">ranged</w:t>
+      </w:r>
+      <w:r>
+        <w:t xml:space="preserve"> </w:t>
+      </w:r>
+      <w:r>
+        <w:t xml:space="preserve">from</w:t>
+      </w:r>
+      <w:r>
+        <w:t xml:space="preserve"> </w:t>
+      </w:r>
+      <m:oMath>
+        <m:r>
+          <m:t>E</m:t>
+        </m:r>
+        <m:r>
+          <m:t>S</m:t>
+        </m:r>
+      </m:oMath>
+      <w:r>
+        <w:t xml:space="preserve"> </w:t>
+      </w:r>
+      <w:r>
+        <w:t xml:space="preserve">=</w:t>
+      </w:r>
+      <w:r>
+        <w:t xml:space="preserve"> </w:t>
+      </w:r>
+      <w:r>
+        <w:t xml:space="preserve">0.67</w:t>
+      </w:r>
+      <w:r>
+        <w:t xml:space="preserve"> </w:t>
+      </w:r>
+      <w:r>
+        <w:t xml:space="preserve">to</w:t>
+      </w:r>
+      <w:r>
+        <w:t xml:space="preserve"> </w:t>
+      </w:r>
+      <m:oMath>
+        <m:r>
+          <m:t>E</m:t>
+        </m:r>
+        <m:r>
+          <m:t>S</m:t>
+        </m:r>
+      </m:oMath>
+      <w:r>
+        <w:t xml:space="preserve"> </w:t>
+      </w:r>
+      <w:r>
+        <w:t xml:space="preserve">=</w:t>
+      </w:r>
+      <w:r>
+        <w:t xml:space="preserve"> </w:t>
+      </w:r>
+      <w:r>
+        <w:t xml:space="preserve">0.93,</w:t>
+      </w:r>
+      <w:r>
+        <w:t xml:space="preserve"> </w:t>
+      </w:r>
+      <w:r>
+        <w:t xml:space="preserve">with</w:t>
+      </w:r>
+      <w:r>
+        <w:t xml:space="preserve"> </w:t>
+      </w:r>
+      <w:r>
+        <w:t xml:space="preserve">reliable</w:t>
+      </w:r>
+      <w:r>
+        <w:t xml:space="preserve"> </w:t>
+      </w:r>
+      <w:r>
+        <w:t xml:space="preserve">clinical</w:t>
+      </w:r>
+      <w:r>
+        <w:t xml:space="preserve"> </w:t>
+      </w:r>
+      <w:r>
+        <w:t xml:space="preserve">recovery</w:t>
+      </w:r>
+      <w:r>
+        <w:t xml:space="preserve"> </w:t>
+      </w:r>
+      <w:r>
+        <w:t xml:space="preserve">from</w:t>
+      </w:r>
+      <w:r>
+        <w:t xml:space="preserve"> </w:t>
+      </w:r>
+      <w:r>
+        <w:t xml:space="preserve">16%</w:t>
+      </w:r>
+      <w:r>
+        <w:t xml:space="preserve"> </w:t>
+      </w:r>
+      <w:r>
+        <w:t xml:space="preserve">to</w:t>
+      </w:r>
+      <w:r>
+        <w:t xml:space="preserve"> </w:t>
+      </w:r>
+      <w:r>
+        <w:t xml:space="preserve">26%.</w:t>
+      </w:r>
+      <w:r>
+        <w:t xml:space="preserve"> </w:t>
+      </w:r>
+      <w:r>
+        <w:t xml:space="preserve">For</w:t>
+      </w:r>
+      <w:r>
+        <w:t xml:space="preserve"> </w:t>
+      </w:r>
+      <w:r>
+        <w:t xml:space="preserve">self-assessed</w:t>
+      </w:r>
+      <w:r>
+        <w:t xml:space="preserve"> </w:t>
+      </w:r>
+      <w:r>
+        <w:t xml:space="preserve">well-being,</w:t>
+      </w:r>
+      <w:r>
+        <w:t xml:space="preserve"> </w:t>
+      </w:r>
+      <w:r>
+        <w:t xml:space="preserve">the</w:t>
+      </w:r>
+      <w:r>
+        <w:t xml:space="preserve"> </w:t>
+      </w:r>
+      <w:r>
+        <w:t xml:space="preserve">effects</w:t>
+      </w:r>
+      <w:r>
+        <w:t xml:space="preserve"> </w:t>
+      </w:r>
+      <w:r>
+        <w:t xml:space="preserve">compared</w:t>
+      </w:r>
+      <w:r>
+        <w:t xml:space="preserve"> </w:t>
+      </w:r>
+      <w:r>
+        <w:t xml:space="preserve">to</w:t>
+      </w:r>
+      <w:r>
+        <w:t xml:space="preserve"> </w:t>
+      </w:r>
+      <w:r>
+        <w:t xml:space="preserve">the</w:t>
+      </w:r>
+      <w:r>
+        <w:t xml:space="preserve"> </w:t>
+      </w:r>
+      <w:r>
+        <w:t xml:space="preserve">wait-list</w:t>
+      </w:r>
+      <w:r>
+        <w:t xml:space="preserve"> </w:t>
+      </w:r>
+      <w:r>
+        <w:t xml:space="preserve">at</w:t>
+      </w:r>
+      <w:r>
+        <w:t xml:space="preserve"> </w:t>
+      </w:r>
+      <w:r>
+        <w:t xml:space="preserve">post</w:t>
+      </w:r>
+      <w:r>
+        <w:t xml:space="preserve"> </w:t>
+      </w:r>
+      <w:r>
+        <w:t xml:space="preserve">ranged</w:t>
+      </w:r>
+      <w:r>
+        <w:t xml:space="preserve"> </w:t>
+      </w:r>
+      <w:r>
+        <w:t xml:space="preserve">from</w:t>
+      </w:r>
+      <w:r>
+        <w:t xml:space="preserve"> </w:t>
+      </w:r>
+      <m:oMath>
+        <m:r>
+          <m:t>E</m:t>
+        </m:r>
+        <m:r>
+          <m:t>S</m:t>
+        </m:r>
+      </m:oMath>
+      <w:r>
+        <w:t xml:space="preserve"> </w:t>
+      </w:r>
+      <w:r>
+        <w:t xml:space="preserve">=</w:t>
+      </w:r>
+      <w:r>
+        <w:t xml:space="preserve"> </w:t>
+      </w:r>
+      <w:r>
+        <w:t xml:space="preserve">0.70</w:t>
+      </w:r>
+      <w:r>
+        <w:t xml:space="preserve"> </w:t>
+      </w:r>
+      <w:r>
+        <w:t xml:space="preserve">to</w:t>
+      </w:r>
+      <w:r>
+        <w:t xml:space="preserve"> </w:t>
+      </w:r>
+      <m:oMath>
+        <m:r>
+          <m:t>E</m:t>
+        </m:r>
+        <m:r>
+          <m:t>S</m:t>
+        </m:r>
+      </m:oMath>
+      <w:r>
+        <w:t xml:space="preserve"> </w:t>
+      </w:r>
+      <w:r>
+        <w:t xml:space="preserve">=</w:t>
+      </w:r>
+      <w:r>
+        <w:t xml:space="preserve"> </w:t>
+      </w:r>
+      <w:r>
+        <w:t xml:space="preserve">1.05.</w:t>
+      </w:r>
+      <w:r>
+        <w:t xml:space="preserve"> </w:t>
+      </w:r>
+      <w:r>
+        <w:t xml:space="preserve">No</w:t>
+      </w:r>
+      <w:r>
+        <w:t xml:space="preserve"> </w:t>
+      </w:r>
+      <w:r>
+        <w:t xml:space="preserve">effects</w:t>
+      </w:r>
+      <w:r>
+        <w:t xml:space="preserve"> </w:t>
+      </w:r>
+      <w:r>
         <w:t xml:space="preserve">were</w:t>
       </w:r>
       <w:r>
         <w:t xml:space="preserve"> </w:t>
       </w:r>
       <w:r>
-        <w:t xml:space="preserve">statistically</w:t>
-      </w:r>
-      <w:r>
-        <w:t xml:space="preserve"> </w:t>
-      </w:r>
-      <w:r>
-        <w:t xml:space="preserve">equivalent</w:t>
+        <w:t xml:space="preserve">observed</w:t>
       </w:r>
       <w:r>
         <w:t xml:space="preserve"> </w:t>
@@ -1049,749 +1761,19 @@
         <w:t xml:space="preserve"> </w:t>
       </w:r>
       <w:r>
-        <w:t xml:space="preserve">the</w:t>
-      </w:r>
-      <w:r>
-        <w:t xml:space="preserve"> </w:t>
-      </w:r>
-      <w:r>
-        <w:t xml:space="preserve">two</w:t>
-      </w:r>
-      <w:r>
-        <w:t xml:space="preserve"> </w:t>
-      </w:r>
-      <w:r>
-        <w:t xml:space="preserve">treatment</w:t>
-      </w:r>
-      <w:r>
-        <w:t xml:space="preserve"> </w:t>
-      </w:r>
-      <w:r>
-        <w:t xml:space="preserve">groups</w:t>
-      </w:r>
-      <w:r>
-        <w:t xml:space="preserve"> </w:t>
-      </w:r>
-      <w:r>
-        <w:t xml:space="preserve">both</w:t>
-      </w:r>
-      <w:r>
-        <w:t xml:space="preserve"> </w:t>
-      </w:r>
-      <w:r>
-        <w:t xml:space="preserve">at</w:t>
-      </w:r>
-      <w:r>
-        <w:t xml:space="preserve"> </w:t>
-      </w:r>
-      <w:r>
-        <w:t xml:space="preserve">the</w:t>
-      </w:r>
-      <w:r>
-        <w:t xml:space="preserve"> </w:t>
-      </w:r>
-      <w:r>
-        <w:t xml:space="preserve">post</w:t>
-      </w:r>
-      <w:r>
-        <w:t xml:space="preserve"> </w:t>
-      </w:r>
-      <w:r>
-        <w:t xml:space="preserve">and</w:t>
-      </w:r>
-      <w:r>
-        <w:t xml:space="preserve"> </w:t>
-      </w:r>
-      <w:r>
-        <w:t xml:space="preserve">at</w:t>
-      </w:r>
-      <w:r>
-        <w:t xml:space="preserve"> </w:t>
-      </w:r>
-      <w:r>
-        <w:t xml:space="preserve">the</w:t>
-      </w:r>
-      <w:r>
-        <w:t xml:space="preserve"> </w:t>
-      </w:r>
-      <w:r>
-        <w:t xml:space="preserve">one-year</w:t>
-      </w:r>
-      <w:r>
-        <w:t xml:space="preserve"> </w:t>
-      </w:r>
-      <w:r>
-        <w:t xml:space="preserve">follow-up</w:t>
-      </w:r>
-      <w:r>
-        <w:t xml:space="preserve"> </w:t>
-      </w:r>
-      <w:r>
-        <w:t xml:space="preserve">time</w:t>
-      </w:r>
-      <w:r>
-        <w:t xml:space="preserve"> </w:t>
-      </w:r>
-      <w:r>
-        <w:t xml:space="preserve">points,</w:t>
-      </w:r>
-      <w:r>
-        <w:t xml:space="preserve"> </w:t>
-      </w:r>
-      <w:r>
-        <w:t xml:space="preserve">ranging</w:t>
-      </w:r>
-      <w:r>
-        <w:t xml:space="preserve"> </w:t>
-      </w:r>
-      <w:r>
-        <w:t xml:space="preserve">from</w:t>
-      </w:r>
-      <w:r>
-        <w:t xml:space="preserve"> </w:t>
-      </w:r>
-      <m:oMath>
-        <m:r>
-          <m:t>E</m:t>
-        </m:r>
-        <m:r>
-          <m:t>S</m:t>
-        </m:r>
-      </m:oMath>
-      <w:r>
-        <w:t xml:space="preserve"> </w:t>
-      </w:r>
-      <w:r>
-        <w:t xml:space="preserve">=</w:t>
-      </w:r>
-      <w:r>
-        <w:t xml:space="preserve"> </w:t>
-      </w:r>
-      <w:r>
-        <w:t xml:space="preserve">0.95</w:t>
-      </w:r>
-      <w:r>
-        <w:t xml:space="preserve"> </w:t>
-      </w:r>
-      <w:r>
-        <w:t xml:space="preserve">to</w:t>
-      </w:r>
-      <w:r>
-        <w:t xml:space="preserve"> </w:t>
-      </w:r>
-      <m:oMath>
-        <m:r>
-          <m:t>E</m:t>
-        </m:r>
-        <m:r>
-          <m:t>S</m:t>
-        </m:r>
-      </m:oMath>
-      <w:r>
-        <w:t xml:space="preserve"> </w:t>
-      </w:r>
-      <w:r>
-        <w:t xml:space="preserve">=</w:t>
-      </w:r>
-      <w:r>
-        <w:t xml:space="preserve"> </w:t>
-      </w:r>
-      <w:r>
-        <w:t xml:space="preserve">1.73,</w:t>
-      </w:r>
-      <w:r>
-        <w:t xml:space="preserve"> </w:t>
-      </w:r>
-      <w:r>
-        <w:t xml:space="preserve">with</w:t>
-      </w:r>
-      <w:r>
-        <w:t xml:space="preserve"> </w:t>
-      </w:r>
-      <w:r>
-        <w:t xml:space="preserve">reliable</w:t>
-      </w:r>
-      <w:r>
-        <w:t xml:space="preserve"> </w:t>
-      </w:r>
-      <w:r>
-        <w:t xml:space="preserve">clinical</w:t>
-      </w:r>
-      <w:r>
-        <w:t xml:space="preserve"> </w:t>
-      </w:r>
-      <w:r>
-        <w:t xml:space="preserve">recovery</w:t>
-      </w:r>
-      <w:r>
-        <w:t xml:space="preserve"> </w:t>
-      </w:r>
-      <w:r>
-        <w:t xml:space="preserve">proportions</w:t>
-      </w:r>
-      <w:r>
-        <w:t xml:space="preserve"> </w:t>
-      </w:r>
-      <w:r>
-        <w:t xml:space="preserve">from</w:t>
-      </w:r>
-      <w:r>
-        <w:t xml:space="preserve"> </w:t>
-      </w:r>
-      <w:r>
-        <w:t xml:space="preserve">19%</w:t>
-      </w:r>
-      <w:r>
-        <w:t xml:space="preserve"> </w:t>
-      </w:r>
-      <w:r>
-        <w:t xml:space="preserve">to</w:t>
-      </w:r>
-      <w:r>
-        <w:t xml:space="preserve"> </w:t>
-      </w:r>
-      <w:r>
-        <w:t xml:space="preserve">36%.</w:t>
-      </w:r>
-      <w:r>
-        <w:t xml:space="preserve"> </w:t>
-      </w:r>
-      <w:r>
-        <w:t xml:space="preserve">The</w:t>
-      </w:r>
-      <w:r>
-        <w:t xml:space="preserve"> </w:t>
-      </w:r>
-      <w:r>
-        <w:t xml:space="preserve">increases</w:t>
-      </w:r>
-      <w:r>
-        <w:t xml:space="preserve"> </w:t>
-      </w:r>
-      <w:r>
-        <w:t xml:space="preserve">in</w:t>
-      </w:r>
-      <w:r>
-        <w:t xml:space="preserve"> </w:t>
-      </w:r>
-      <w:r>
-        <w:t xml:space="preserve">aggressive</w:t>
-      </w:r>
-      <w:r>
-        <w:t xml:space="preserve"> </w:t>
-      </w:r>
-      <w:r>
-        <w:t xml:space="preserve">assertiveness</w:t>
-      </w:r>
-      <w:r>
-        <w:t xml:space="preserve"> </w:t>
-      </w:r>
-      <w:r>
-        <w:t xml:space="preserve">ranged</w:t>
-      </w:r>
-      <w:r>
-        <w:t xml:space="preserve"> </w:t>
-      </w:r>
-      <w:r>
-        <w:t xml:space="preserve">from</w:t>
-      </w:r>
-      <w:r>
-        <w:t xml:space="preserve"> </w:t>
-      </w:r>
-      <m:oMath>
-        <m:r>
-          <m:t>E</m:t>
-        </m:r>
-        <m:r>
-          <m:t>S</m:t>
-        </m:r>
-      </m:oMath>
-      <w:r>
-        <w:t xml:space="preserve"> </w:t>
-      </w:r>
-      <w:r>
-        <w:t xml:space="preserve">=</w:t>
-      </w:r>
-      <w:r>
-        <w:t xml:space="preserve"> </w:t>
-      </w:r>
-      <w:r>
-        <w:t xml:space="preserve">–0.62</w:t>
-      </w:r>
-      <w:r>
-        <w:t xml:space="preserve"> </w:t>
-      </w:r>
-      <w:r>
-        <w:t xml:space="preserve">to</w:t>
-      </w:r>
-      <w:r>
-        <w:t xml:space="preserve"> </w:t>
-      </w:r>
-      <m:oMath>
-        <m:r>
-          <m:t>E</m:t>
-        </m:r>
-        <m:r>
-          <m:t>S</m:t>
-        </m:r>
-      </m:oMath>
-      <w:r>
-        <w:t xml:space="preserve"> </w:t>
-      </w:r>
-      <w:r>
-        <w:t xml:space="preserve">=</w:t>
-      </w:r>
-      <w:r>
-        <w:t xml:space="preserve"> </w:t>
-      </w:r>
-      <w:r>
-        <w:t xml:space="preserve">–0.90</w:t>
-      </w:r>
-      <w:r>
-        <w:t xml:space="preserve"> </w:t>
-      </w:r>
-      <w:r>
-        <w:t xml:space="preserve">compared</w:t>
-      </w:r>
-      <w:r>
-        <w:t xml:space="preserve"> </w:t>
-      </w:r>
-      <w:r>
-        <w:t xml:space="preserve">to</w:t>
-      </w:r>
-      <w:r>
-        <w:t xml:space="preserve"> </w:t>
-      </w:r>
-      <w:r>
-        <w:t xml:space="preserve">the</w:t>
-      </w:r>
-      <w:r>
-        <w:t xml:space="preserve"> </w:t>
-      </w:r>
-      <w:r>
-        <w:t xml:space="preserve">wait-list</w:t>
-      </w:r>
-      <w:r>
-        <w:t xml:space="preserve"> </w:t>
-      </w:r>
-      <w:r>
-        <w:t xml:space="preserve">at</w:t>
-      </w:r>
-      <w:r>
-        <w:t xml:space="preserve"> </w:t>
-      </w:r>
-      <w:r>
-        <w:t xml:space="preserve">post,</w:t>
+        <w:t xml:space="preserve">generalized</w:t>
+      </w:r>
+      <w:r>
+        <w:t xml:space="preserve"> </w:t>
+      </w:r>
+      <w:r>
+        <w:t xml:space="preserve">anxiety,</w:t>
       </w:r>
       <w:r>
         <w:t xml:space="preserve"> </w:t>
       </w:r>
       <w:r>
         <w:t xml:space="preserve">although</w:t>
-      </w:r>
-      <w:r>
-        <w:t xml:space="preserve"> </w:t>
-      </w:r>
-      <w:r>
-        <w:t xml:space="preserve">with</w:t>
-      </w:r>
-      <w:r>
-        <w:t xml:space="preserve"> </w:t>
-      </w:r>
-      <w:r>
-        <w:t xml:space="preserve">no</w:t>
-      </w:r>
-      <w:r>
-        <w:t xml:space="preserve"> </w:t>
-      </w:r>
-      <w:r>
-        <w:t xml:space="preserve">observed</w:t>
-      </w:r>
-      <w:r>
-        <w:t xml:space="preserve"> </w:t>
-      </w:r>
-      <w:r>
-        <w:t xml:space="preserve">reliable</w:t>
-      </w:r>
-      <w:r>
-        <w:t xml:space="preserve"> </w:t>
-      </w:r>
-      <w:r>
-        <w:t xml:space="preserve">clinical</w:t>
-      </w:r>
-      <w:r>
-        <w:t xml:space="preserve"> </w:t>
-      </w:r>
-      <w:r>
-        <w:t xml:space="preserve">change.</w:t>
-      </w:r>
-      <w:r>
-        <w:t xml:space="preserve"> </w:t>
-      </w:r>
-      <w:r>
-        <w:t xml:space="preserve">For</w:t>
-      </w:r>
-      <w:r>
-        <w:t xml:space="preserve"> </w:t>
-      </w:r>
-      <w:r>
-        <w:t xml:space="preserve">social</w:t>
-      </w:r>
-      <w:r>
-        <w:t xml:space="preserve"> </w:t>
-      </w:r>
-      <w:r>
-        <w:t xml:space="preserve">anxiety</w:t>
-      </w:r>
-      <w:r>
-        <w:t xml:space="preserve"> </w:t>
-      </w:r>
-      <w:r>
-        <w:t xml:space="preserve">symptoms,</w:t>
-      </w:r>
-      <w:r>
-        <w:t xml:space="preserve"> </w:t>
-      </w:r>
-      <w:r>
-        <w:t xml:space="preserve">the</w:t>
-      </w:r>
-      <w:r>
-        <w:t xml:space="preserve"> </w:t>
-      </w:r>
-      <w:r>
-        <w:t xml:space="preserve">effects</w:t>
-      </w:r>
-      <w:r>
-        <w:t xml:space="preserve"> </w:t>
-      </w:r>
-      <w:r>
-        <w:t xml:space="preserve">compared</w:t>
-      </w:r>
-      <w:r>
-        <w:t xml:space="preserve"> </w:t>
-      </w:r>
-      <w:r>
-        <w:t xml:space="preserve">to</w:t>
-      </w:r>
-      <w:r>
-        <w:t xml:space="preserve"> </w:t>
-      </w:r>
-      <w:r>
-        <w:t xml:space="preserve">the</w:t>
-      </w:r>
-      <w:r>
-        <w:t xml:space="preserve"> </w:t>
-      </w:r>
-      <w:r>
-        <w:t xml:space="preserve">wait-list</w:t>
-      </w:r>
-      <w:r>
-        <w:t xml:space="preserve"> </w:t>
-      </w:r>
-      <w:r>
-        <w:t xml:space="preserve">at</w:t>
-      </w:r>
-      <w:r>
-        <w:t xml:space="preserve"> </w:t>
-      </w:r>
-      <w:r>
-        <w:t xml:space="preserve">post</w:t>
-      </w:r>
-      <w:r>
-        <w:t xml:space="preserve"> </w:t>
-      </w:r>
-      <w:r>
-        <w:t xml:space="preserve">ranged</w:t>
-      </w:r>
-      <w:r>
-        <w:t xml:space="preserve"> </w:t>
-      </w:r>
-      <w:r>
-        <w:t xml:space="preserve">from</w:t>
-      </w:r>
-      <w:r>
-        <w:t xml:space="preserve"> </w:t>
-      </w:r>
-      <m:oMath>
-        <m:r>
-          <m:t>E</m:t>
-        </m:r>
-        <m:r>
-          <m:t>S</m:t>
-        </m:r>
-      </m:oMath>
-      <w:r>
-        <w:t xml:space="preserve"> </w:t>
-      </w:r>
-      <w:r>
-        <w:t xml:space="preserve">=</w:t>
-      </w:r>
-      <w:r>
-        <w:t xml:space="preserve"> </w:t>
-      </w:r>
-      <w:r>
-        <w:t xml:space="preserve">0.67</w:t>
-      </w:r>
-      <w:r>
-        <w:t xml:space="preserve"> </w:t>
-      </w:r>
-      <w:r>
-        <w:t xml:space="preserve">to</w:t>
-      </w:r>
-      <w:r>
-        <w:t xml:space="preserve"> </w:t>
-      </w:r>
-      <m:oMath>
-        <m:r>
-          <m:t>E</m:t>
-        </m:r>
-        <m:r>
-          <m:t>S</m:t>
-        </m:r>
-      </m:oMath>
-      <w:r>
-        <w:t xml:space="preserve"> </w:t>
-      </w:r>
-      <w:r>
-        <w:t xml:space="preserve">=</w:t>
-      </w:r>
-      <w:r>
-        <w:t xml:space="preserve"> </w:t>
-      </w:r>
-      <w:r>
-        <w:t xml:space="preserve">0.93,</w:t>
-      </w:r>
-      <w:r>
-        <w:t xml:space="preserve"> </w:t>
-      </w:r>
-      <w:r>
-        <w:t xml:space="preserve">with</w:t>
-      </w:r>
-      <w:r>
-        <w:t xml:space="preserve"> </w:t>
-      </w:r>
-      <w:r>
-        <w:t xml:space="preserve">reliable</w:t>
-      </w:r>
-      <w:r>
-        <w:t xml:space="preserve"> </w:t>
-      </w:r>
-      <w:r>
-        <w:t xml:space="preserve">clinical</w:t>
-      </w:r>
-      <w:r>
-        <w:t xml:space="preserve"> </w:t>
-      </w:r>
-      <w:r>
-        <w:t xml:space="preserve">recovery</w:t>
-      </w:r>
-      <w:r>
-        <w:t xml:space="preserve"> </w:t>
-      </w:r>
-      <w:r>
-        <w:t xml:space="preserve">from</w:t>
-      </w:r>
-      <w:r>
-        <w:t xml:space="preserve"> </w:t>
-      </w:r>
-      <w:r>
-        <w:t xml:space="preserve">16%</w:t>
-      </w:r>
-      <w:r>
-        <w:t xml:space="preserve"> </w:t>
-      </w:r>
-      <w:r>
-        <w:t xml:space="preserve">to</w:t>
-      </w:r>
-      <w:r>
-        <w:t xml:space="preserve"> </w:t>
-      </w:r>
-      <w:r>
-        <w:t xml:space="preserve">26%.</w:t>
-      </w:r>
-      <w:r>
-        <w:t xml:space="preserve"> </w:t>
-      </w:r>
-      <w:r>
-        <w:t xml:space="preserve">For</w:t>
-      </w:r>
-      <w:r>
-        <w:t xml:space="preserve"> </w:t>
-      </w:r>
-      <w:r>
-        <w:t xml:space="preserve">self-assessed</w:t>
-      </w:r>
-      <w:r>
-        <w:t xml:space="preserve"> </w:t>
-      </w:r>
-      <w:r>
-        <w:t xml:space="preserve">well-being,</w:t>
-      </w:r>
-      <w:r>
-        <w:t xml:space="preserve"> </w:t>
-      </w:r>
-      <w:r>
-        <w:t xml:space="preserve">the</w:t>
-      </w:r>
-      <w:r>
-        <w:t xml:space="preserve"> </w:t>
-      </w:r>
-      <w:r>
-        <w:t xml:space="preserve">effects</w:t>
-      </w:r>
-      <w:r>
-        <w:t xml:space="preserve"> </w:t>
-      </w:r>
-      <w:r>
-        <w:t xml:space="preserve">compared</w:t>
-      </w:r>
-      <w:r>
-        <w:t xml:space="preserve"> </w:t>
-      </w:r>
-      <w:r>
-        <w:t xml:space="preserve">to</w:t>
-      </w:r>
-      <w:r>
-        <w:t xml:space="preserve"> </w:t>
-      </w:r>
-      <w:r>
-        <w:t xml:space="preserve">the</w:t>
-      </w:r>
-      <w:r>
-        <w:t xml:space="preserve"> </w:t>
-      </w:r>
-      <w:r>
-        <w:t xml:space="preserve">wait-list</w:t>
-      </w:r>
-      <w:r>
-        <w:t xml:space="preserve"> </w:t>
-      </w:r>
-      <w:r>
-        <w:t xml:space="preserve">at</w:t>
-      </w:r>
-      <w:r>
-        <w:t xml:space="preserve"> </w:t>
-      </w:r>
-      <w:r>
-        <w:t xml:space="preserve">post</w:t>
-      </w:r>
-      <w:r>
-        <w:t xml:space="preserve"> </w:t>
-      </w:r>
-      <w:r>
-        <w:t xml:space="preserve">ranged</w:t>
-      </w:r>
-      <w:r>
-        <w:t xml:space="preserve"> </w:t>
-      </w:r>
-      <w:r>
-        <w:t xml:space="preserve">from</w:t>
-      </w:r>
-      <w:r>
-        <w:t xml:space="preserve"> </w:t>
-      </w:r>
-      <m:oMath>
-        <m:r>
-          <m:t>E</m:t>
-        </m:r>
-        <m:r>
-          <m:t>S</m:t>
-        </m:r>
-      </m:oMath>
-      <w:r>
-        <w:t xml:space="preserve"> </w:t>
-      </w:r>
-      <w:r>
-        <w:t xml:space="preserve">=</w:t>
-      </w:r>
-      <w:r>
-        <w:t xml:space="preserve"> </w:t>
-      </w:r>
-      <w:r>
-        <w:t xml:space="preserve">0.70</w:t>
-      </w:r>
-      <w:r>
-        <w:t xml:space="preserve"> </w:t>
-      </w:r>
-      <w:r>
-        <w:t xml:space="preserve">to</w:t>
-      </w:r>
-      <w:r>
-        <w:t xml:space="preserve"> </w:t>
-      </w:r>
-      <m:oMath>
-        <m:r>
-          <m:t>E</m:t>
-        </m:r>
-        <m:r>
-          <m:t>S</m:t>
-        </m:r>
-      </m:oMath>
-      <w:r>
-        <w:t xml:space="preserve"> </w:t>
-      </w:r>
-      <w:r>
-        <w:t xml:space="preserve">=</w:t>
-      </w:r>
-      <w:r>
-        <w:t xml:space="preserve"> </w:t>
-      </w:r>
-      <w:r>
-        <w:t xml:space="preserve">1.05.</w:t>
-      </w:r>
-      <w:r>
-        <w:t xml:space="preserve"> </w:t>
-      </w:r>
-      <w:r>
-        <w:t xml:space="preserve">No</w:t>
-      </w:r>
-      <w:r>
-        <w:t xml:space="preserve"> </w:t>
-      </w:r>
-      <w:r>
-        <w:t xml:space="preserve">effects</w:t>
-      </w:r>
-      <w:r>
-        <w:t xml:space="preserve"> </w:t>
-      </w:r>
-      <w:r>
-        <w:t xml:space="preserve">were</w:t>
-      </w:r>
-      <w:r>
-        <w:t xml:space="preserve"> </w:t>
-      </w:r>
-      <w:r>
-        <w:t xml:space="preserve">observed</w:t>
-      </w:r>
-      <w:r>
-        <w:t xml:space="preserve"> </w:t>
-      </w:r>
-      <w:r>
-        <w:t xml:space="preserve">for</w:t>
-      </w:r>
-      <w:r>
-        <w:t xml:space="preserve"> </w:t>
-      </w:r>
-      <w:r>
-        <w:t xml:space="preserve">generalized</w:t>
-      </w:r>
-      <w:r>
-        <w:t xml:space="preserve"> </w:t>
-      </w:r>
-      <w:r>
-        <w:t xml:space="preserve">anxiety,</w:t>
-      </w:r>
-      <w:r>
-        <w:t xml:space="preserve"> </w:t>
-      </w:r>
-      <w:r>
-        <w:t xml:space="preserve">although</w:t>
-      </w:r>
-      <w:r>
-        <w:t xml:space="preserve"> </w:t>
-      </w:r>
-      <w:r>
-        <w:t xml:space="preserve">tentative</w:t>
       </w:r>
       <w:r>
         <w:t xml:space="preserve"> </w:t>
@@ -2119,13 +2101,79 @@
         <w:t xml:space="preserve"> </w:t>
       </w:r>
       <w:r>
+        <w:t xml:space="preserve">that</w:t>
+      </w:r>
+      <w:r>
+        <w:t xml:space="preserve"> </w:t>
+      </w:r>
+      <w:r>
         <w:t xml:space="preserve">the</w:t>
       </w:r>
       <w:r>
         <w:t xml:space="preserve"> </w:t>
       </w:r>
       <w:r>
-        <w:t xml:space="preserve">viability</w:t>
+        <w:t xml:space="preserve">assertiveness</w:t>
+      </w:r>
+      <w:r>
+        <w:t xml:space="preserve"> </w:t>
+      </w:r>
+      <w:r>
+        <w:t xml:space="preserve">construct</w:t>
+      </w:r>
+      <w:r>
+        <w:t xml:space="preserve"> </w:t>
+      </w:r>
+      <w:r>
+        <w:t xml:space="preserve">can</w:t>
+      </w:r>
+      <w:r>
+        <w:t xml:space="preserve"> </w:t>
+      </w:r>
+      <w:r>
+        <w:t xml:space="preserve">be</w:t>
+      </w:r>
+      <w:r>
+        <w:t xml:space="preserve"> </w:t>
+      </w:r>
+      <w:r>
+        <w:t xml:space="preserve">a</w:t>
+      </w:r>
+      <w:r>
+        <w:t xml:space="preserve"> </w:t>
+      </w:r>
+      <w:r>
+        <w:t xml:space="preserve">suitable</w:t>
+      </w:r>
+      <w:r>
+        <w:t xml:space="preserve"> </w:t>
+      </w:r>
+      <w:r>
+        <w:t xml:space="preserve">target</w:t>
+      </w:r>
+      <w:r>
+        <w:t xml:space="preserve"> </w:t>
+      </w:r>
+      <w:r>
+        <w:t xml:space="preserve">for</w:t>
+      </w:r>
+      <w:r>
+        <w:t xml:space="preserve"> </w:t>
+      </w:r>
+      <w:r>
+        <w:t xml:space="preserve">intervention,</w:t>
+      </w:r>
+      <w:r>
+        <w:t xml:space="preserve"> </w:t>
+      </w:r>
+      <w:r>
+        <w:t xml:space="preserve">with</w:t>
+      </w:r>
+      <w:r>
+        <w:t xml:space="preserve"> </w:t>
+      </w:r>
+      <w:r>
+        <w:t xml:space="preserve">reductions</w:t>
       </w:r>
       <w:r>
         <w:t xml:space="preserve"> </w:t>
@@ -2137,19 +2185,19 @@
         <w:t xml:space="preserve"> </w:t>
       </w:r>
       <w:r>
-        <w:t xml:space="preserve">the</w:t>
-      </w:r>
-      <w:r>
-        <w:t xml:space="preserve"> </w:t>
-      </w:r>
-      <w:r>
-        <w:t xml:space="preserve">assertiveness</w:t>
-      </w:r>
-      <w:r>
-        <w:t xml:space="preserve"> </w:t>
-      </w:r>
-      <w:r>
-        <w:t xml:space="preserve">construct</w:t>
+        <w:t xml:space="preserve">both</w:t>
+      </w:r>
+      <w:r>
+        <w:t xml:space="preserve"> </w:t>
+      </w:r>
+      <w:r>
+        <w:t xml:space="preserve">psychiatric</w:t>
+      </w:r>
+      <w:r>
+        <w:t xml:space="preserve"> </w:t>
+      </w:r>
+      <w:r>
+        <w:t xml:space="preserve">symptoms</w:t>
       </w:r>
       <w:r>
         <w:t xml:space="preserve"> </w:t>
@@ -2161,31 +2209,13 @@
         <w:t xml:space="preserve"> </w:t>
       </w:r>
       <w:r>
-        <w:t xml:space="preserve">of</w:t>
-      </w:r>
-      <w:r>
-        <w:t xml:space="preserve"> </w:t>
-      </w:r>
-      <w:r>
-        <w:t xml:space="preserve">stand-alone</w:t>
-      </w:r>
-      <w:r>
-        <w:t xml:space="preserve"> </w:t>
-      </w:r>
-      <w:r>
-        <w:t xml:space="preserve">self-help</w:t>
-      </w:r>
-      <w:r>
-        <w:t xml:space="preserve"> </w:t>
-      </w:r>
-      <w:r>
-        <w:t xml:space="preserve">assertion</w:t>
-      </w:r>
-      <w:r>
-        <w:t xml:space="preserve"> </w:t>
-      </w:r>
-      <w:r>
-        <w:t xml:space="preserve">training</w:t>
+        <w:t xml:space="preserve">non-syndromal</w:t>
+      </w:r>
+      <w:r>
+        <w:t xml:space="preserve"> </w:t>
+      </w:r>
+      <w:r>
+        <w:t xml:space="preserve">problems</w:t>
       </w:r>
       <w:r>
         <w:t xml:space="preserve"> </w:t>
@@ -2197,91 +2227,13 @@
         <w:t xml:space="preserve"> </w:t>
       </w:r>
       <w:r>
-        <w:t xml:space="preserve">the</w:t>
-      </w:r>
-      <w:r>
-        <w:t xml:space="preserve"> </w:t>
-      </w:r>
-      <w:r>
-        <w:t xml:space="preserve">treatment</w:t>
-      </w:r>
-      <w:r>
-        <w:t xml:space="preserve"> </w:t>
-      </w:r>
-      <w:r>
-        <w:t xml:space="preserve">of</w:t>
-      </w:r>
-      <w:r>
-        <w:t xml:space="preserve"> </w:t>
-      </w:r>
-      <w:r>
-        <w:t xml:space="preserve">both</w:t>
-      </w:r>
-      <w:r>
-        <w:t xml:space="preserve"> </w:t>
-      </w:r>
-      <w:r>
-        <w:t xml:space="preserve">psychiatric</w:t>
-      </w:r>
-      <w:r>
-        <w:t xml:space="preserve"> </w:t>
-      </w:r>
-      <w:r>
-        <w:t xml:space="preserve">syndromes</w:t>
-      </w:r>
-      <w:r>
-        <w:t xml:space="preserve"> </w:t>
-      </w:r>
-      <w:r>
-        <w:t xml:space="preserve">and</w:t>
-      </w:r>
-      <w:r>
-        <w:t xml:space="preserve"> </w:t>
-      </w:r>
-      <w:r>
-        <w:t xml:space="preserve">non-syndromal</w:t>
-      </w:r>
-      <w:r>
-        <w:t xml:space="preserve"> </w:t>
-      </w:r>
-      <w:r>
-        <w:t xml:space="preserve">problems</w:t>
-      </w:r>
-      <w:r>
-        <w:t xml:space="preserve"> </w:t>
-      </w:r>
-      <w:r>
-        <w:t xml:space="preserve">in</w:t>
-      </w:r>
-      <w:r>
-        <w:t xml:space="preserve"> </w:t>
-      </w:r>
-      <w:r>
         <w:t xml:space="preserve">daily</w:t>
       </w:r>
       <w:r>
         <w:t xml:space="preserve"> </w:t>
       </w:r>
       <w:r>
-        <w:t xml:space="preserve">life,</w:t>
-      </w:r>
-      <w:r>
-        <w:t xml:space="preserve"> </w:t>
-      </w:r>
-      <w:r>
-        <w:t xml:space="preserve">meriting</w:t>
-      </w:r>
-      <w:r>
-        <w:t xml:space="preserve"> </w:t>
-      </w:r>
-      <w:r>
-        <w:t xml:space="preserve">further</w:t>
-      </w:r>
-      <w:r>
-        <w:t xml:space="preserve"> </w:t>
-      </w:r>
-      <w:r>
-        <w:t xml:space="preserve">research.</w:t>
+        <w:t xml:space="preserve">life.</w:t>
       </w:r>
       <w:r>
         <w:t xml:space="preserve"> </w:t>
@@ -2340,7 +2292,73 @@
         <w:pStyle w:val="FirstParagraph"/>
       </w:pPr>
       <w:r>
-        <w:t xml:space="preserve">Experiences of stress, anxiety, and depression are often associated with avoidance. A person who is stressed from an ever-increasing workload may want nothing more than to tell their supervisor that there are too many tasks on the table, yet still takes on another assignment when asked. A person with social anxiety may want nothing more than to take part in social gatherings, yet chooses to abstain to avoid the feeling of being judged or scrutinized. A person who is depressed may want nothing more than to call a friend, yet chooses not to, for fear of feeling rejected if the friend does not pick up the phone. These behaviors may all be associated with inadequate assertiveness (i.e., avoidance of constructively presenting one’s thoughts, feelings, needs, and wishes in relation to others).</w:t>
+        <w:t xml:space="preserve">Experiences of stress, anxiety, and depression are often associated with avoidance of constructively presenting one’s thoughts, feelings, needs, and wishes in relation to others</w:t>
+      </w:r>
+      <w:r>
+        <w:t xml:space="preserve"> </w:t>
+      </w:r>
+      <w:r>
+        <w:t xml:space="preserve">(Speed et al., 2018)</w:t>
+      </w:r>
+      <w:r>
+        <w:t xml:space="preserve">, that is deficits in assertive behavior. Assertiveness can be difficult to delineate from social skills in general</w:t>
+      </w:r>
+      <w:r>
+        <w:t xml:space="preserve"> </w:t>
+      </w:r>
+      <w:r>
+        <w:t xml:space="preserve">(Linehan, 1979)</w:t>
+      </w:r>
+      <w:r>
+        <w:t xml:space="preserve">, but a common definition is</w:t>
+      </w:r>
+      <w:r>
+        <w:t xml:space="preserve"> </w:t>
+      </w:r>
+      <w:r>
+        <w:t xml:space="preserve">“</w:t>
+      </w:r>
+      <w:r>
+        <w:t xml:space="preserve">direct, firm, positive […] action [enabling] us to act in our own best interests, to stand up for ourselves without undue anxiety, to exercise personal rights without denying the rights of others, and to express our feelings and needs […] honestly and comfortably</w:t>
+      </w:r>
+      <w:r>
+        <w:t xml:space="preserve">”</w:t>
+      </w:r>
+      <w:r>
+        <w:t xml:space="preserve"> </w:t>
+      </w:r>
+      <w:r>
+        <w:t xml:space="preserve">(Alberti and Emmons, 2017, p. 34)</w:t>
+      </w:r>
+      <w:r>
+        <w:t xml:space="preserve">. Examples include politely saying</w:t>
+      </w:r>
+      <w:r>
+        <w:t xml:space="preserve"> </w:t>
+      </w:r>
+      <w:r>
+        <w:t xml:space="preserve">“</w:t>
+      </w:r>
+      <w:r>
+        <w:t xml:space="preserve">no</w:t>
+      </w:r>
+      <w:r>
+        <w:t xml:space="preserve">”</w:t>
+      </w:r>
+      <w:r>
+        <w:t xml:space="preserve"> </w:t>
+      </w:r>
+      <w:r>
+        <w:t xml:space="preserve">to a boss requesting undue overtime, actively participating in social activities, accepting/acknowledging a compliment without deflecting, and verbalizing feelings in personal relationships without acting out. A lack of assertiveness is associated with several psychological problems, including stress, anxiety, depression, and panic disorder, as well as emotional instability, strained relationships, and low self-esteem</w:t>
+      </w:r>
+      <w:r>
+        <w:t xml:space="preserve"> </w:t>
+      </w:r>
+      <w:r>
+        <w:t xml:space="preserve">(Speed et al., 2018)</w:t>
+      </w:r>
+      <w:r>
+        <w:t xml:space="preserve">. While there are diagnoses, diagnostic tools, and treatment manuals for conditions associated with these problems, no evidence-based interventions specifically target assertiveness for a broader population.</w:t>
       </w:r>
     </w:p>
     <w:p>
@@ -2348,55 +2366,25 @@
         <w:pStyle w:val="BodyText"/>
       </w:pPr>
       <w:r>
-        <w:t xml:space="preserve">Assertiveness can be difficult to delineate from social skills in general</w:t>
-      </w:r>
-      <w:r>
-        <w:t xml:space="preserve"> </w:t>
-      </w:r>
-      <w:r>
-        <w:t xml:space="preserve">(Linehan, 1979)</w:t>
-      </w:r>
-      <w:r>
-        <w:t xml:space="preserve">, but a common definition is</w:t>
-      </w:r>
-      <w:r>
-        <w:t xml:space="preserve"> </w:t>
-      </w:r>
-      <w:r>
-        <w:t xml:space="preserve">“</w:t>
-      </w:r>
-      <w:r>
-        <w:t xml:space="preserve">direct, firm, positive […] action [enabling] us to act in our own best interests, to stand up for ourselves without undue anxiety, to exercise personal rights without denying the rights of others, and to express our feelings and needs […] honestly and comfortably</w:t>
-      </w:r>
-      <w:r>
-        <w:t xml:space="preserve">”</w:t>
-      </w:r>
-      <w:r>
-        <w:t xml:space="preserve"> </w:t>
-      </w:r>
-      <w:r>
-        <w:t xml:space="preserve">(Alberti and Emmons, 2017, p. 34)</w:t>
-      </w:r>
-      <w:r>
-        <w:t xml:space="preserve">. Examples include politely saying</w:t>
-      </w:r>
-      <w:r>
-        <w:t xml:space="preserve"> </w:t>
-      </w:r>
-      <w:r>
-        <w:t xml:space="preserve">“</w:t>
-      </w:r>
-      <w:r>
-        <w:t xml:space="preserve">no</w:t>
-      </w:r>
-      <w:r>
-        <w:t xml:space="preserve">”</w:t>
-      </w:r>
-      <w:r>
-        <w:t xml:space="preserve"> </w:t>
-      </w:r>
-      <w:r>
-        <w:t xml:space="preserve">to a boss requesting undue overtime, actively participating in social activities, accepting/acknowledging a compliment without deflecting, and verbalizing feelings in personal relationships without acting out. A lack of assertiveness is associated with several psychological problems, including stress, anxiety, depression, and panic disorder, as well as emotional instability, strained relationships, and low self-esteem</w:t>
+        <w:t xml:space="preserve">Assertiveness training dates back to the very first behavioral therapies</w:t>
+      </w:r>
+      <w:r>
+        <w:t xml:space="preserve"> </w:t>
+      </w:r>
+      <w:r>
+        <w:t xml:space="preserve">(e.g., Salter, 1949; Wolpe and Lazarus, 1966)</w:t>
+      </w:r>
+      <w:r>
+        <w:t xml:space="preserve">. In the 1970s, the concept was popularized in self-help books</w:t>
+      </w:r>
+      <w:r>
+        <w:t xml:space="preserve"> </w:t>
+      </w:r>
+      <w:r>
+        <w:t xml:space="preserve">(e.g., Alberti and Emmons, 1974; Fensterheim and Baer, 1975; Smith, 1975)</w:t>
+      </w:r>
+      <w:r>
+        <w:t xml:space="preserve">. Research on assertiveness training peaked in the 1980s</w:t>
       </w:r>
       <w:r>
         <w:t xml:space="preserve"> </w:t>
@@ -2405,71 +2393,6 @@
         <w:t xml:space="preserve">(Speed et al., 2018)</w:t>
       </w:r>
       <w:r>
-        <w:t xml:space="preserve">. While there are diagnoses, diagnostic tools, and treatment manuals for these conditions, no evidence-based interventions specifically target assertiveness for a broader population.</w:t>
-      </w:r>
-    </w:p>
-    <w:p>
-      <w:pPr>
-        <w:pStyle w:val="BodyText"/>
-      </w:pPr>
-      <w:r>
-        <w:t xml:space="preserve">Assertiveness training in general, however, dates back to the very first behavioral therapies, for example, as described by</w:t>
-      </w:r>
-      <w:r>
-        <w:t xml:space="preserve"> </w:t>
-      </w:r>
-      <w:r>
-        <w:t xml:space="preserve">Salter (1949)</w:t>
-      </w:r>
-      <w:r>
-        <w:t xml:space="preserve"> </w:t>
-      </w:r>
-      <w:r>
-        <w:t xml:space="preserve">or</w:t>
-      </w:r>
-      <w:r>
-        <w:t xml:space="preserve"> </w:t>
-      </w:r>
-      <w:r>
-        <w:t xml:space="preserve">Wolpe and Lazarus (1966)</w:t>
-      </w:r>
-      <w:r>
-        <w:t xml:space="preserve">. Assertiveness was presented as a behavioristic alternative to psychoanalysis. In the 1970s, the concept was popularized in self-help books by</w:t>
-      </w:r>
-      <w:r>
-        <w:t xml:space="preserve"> </w:t>
-      </w:r>
-      <w:r>
-        <w:t xml:space="preserve">Alberti and Emmons (1974)</w:t>
-      </w:r>
-      <w:r>
-        <w:t xml:space="preserve">,</w:t>
-      </w:r>
-      <w:r>
-        <w:t xml:space="preserve"> </w:t>
-      </w:r>
-      <w:r>
-        <w:t xml:space="preserve">Smith (1975)</w:t>
-      </w:r>
-      <w:r>
-        <w:t xml:space="preserve">, as well as</w:t>
-      </w:r>
-      <w:r>
-        <w:t xml:space="preserve"> </w:t>
-      </w:r>
-      <w:r>
-        <w:t xml:space="preserve">Fensterheim and Baer (1975)</w:t>
-      </w:r>
-      <w:r>
-        <w:t xml:space="preserve">. Research on assertiveness training peaked in the 1980s</w:t>
-      </w:r>
-      <w:r>
-        <w:t xml:space="preserve"> </w:t>
-      </w:r>
-      <w:r>
-        <w:t xml:space="preserve">(Speed et al., 2018)</w:t>
-      </w:r>
-      <w:r>
         <w:t xml:space="preserve">. Although the behavioral techniques of the first wave of therapy were supplemented by cognitive restructuring techniques</w:t>
       </w:r>
       <w:r>
@@ -2479,13 +2402,13 @@
         <w:t xml:space="preserve">(e.g., Beck, 1979)</w:t>
       </w:r>
       <w:r>
-        <w:t xml:space="preserve">, in the following decades, techniques such as modeling and behavior rehearsal remained active parts of treatments for psychological syndromes such as anxiety disorders and depression. The</w:t>
-      </w:r>
-      <w:r>
-        <w:t xml:space="preserve"> </w:t>
-      </w:r>
-      <w:r>
-        <w:t xml:space="preserve">Linehan (1979)</w:t>
+        <w:t xml:space="preserve">, in the following decades, techniques such as modeling and behavior rehearsal remained active parts of treatments for psychological syndromes such as anxiety disorders and depression. Linehan’s</w:t>
+      </w:r>
+      <w:r>
+        <w:t xml:space="preserve"> </w:t>
+      </w:r>
+      <w:r>
+        <w:t xml:space="preserve">(1979)</w:t>
       </w:r>
       <w:r>
         <w:t xml:space="preserve"> </w:t>
@@ -3526,7 +3449,7 @@
       <w:r>
         <w:drawing>
           <wp:inline>
-            <wp:extent cx="5334000" cy="4035307"/>
+            <wp:extent cx="5334000" cy="4440318"/>
             <wp:effectExtent b="0" l="0" r="0" t="0"/>
             <wp:docPr descr="A total of 210 participants were included in the study through randomization and further randomized into three groups: unguided self-help, guided self-help, and wait-list, with 70 participants each." title="" id="1" name="Picture"/>
             <a:graphic>
@@ -3547,7 +3470,7 @@
                   <pic:spPr bwMode="auto">
                     <a:xfrm>
                       <a:off x="0" y="0"/>
-                      <a:ext cx="5334000" cy="4035307"/>
+                      <a:ext cx="5334000" cy="4440318"/>
                     </a:xfrm>
                     <a:prstGeom prst="rect">
                       <a:avLst/>
@@ -3589,7 +3512,7 @@
         <w:pStyle w:val="FirstParagraph"/>
       </w:pPr>
       <w:r>
-        <w:t xml:space="preserve">All the data were analyzed using R 4.2.0, with the packages lmerTest</w:t>
+        <w:t xml:space="preserve">All the data were analyzed using R 4.2.2, with the packages lmerTest</w:t>
       </w:r>
       <w:r>
         <w:t xml:space="preserve"> </w:t>

</xml_diff>

<commit_message>
edit abstract for clarity
</commit_message>
<xml_diff>
--- a/r2fu-article.docx
+++ b/r2fu-article.docx
@@ -267,24 +267,6 @@
         <w:t xml:space="preserve"> </w:t>
       </w:r>
       <w:r>
-        <w:t xml:space="preserve">with</w:t>
-      </w:r>
-      <w:r>
-        <w:t xml:space="preserve"> </w:t>
-      </w:r>
-      <w:r>
-        <w:t xml:space="preserve">few</w:t>
-      </w:r>
-      <w:r>
-        <w:t xml:space="preserve"> </w:t>
-      </w:r>
-      <w:r>
-        <w:t xml:space="preserve">exceptions,</w:t>
-      </w:r>
-      <w:r>
-        <w:t xml:space="preserve"> </w:t>
-      </w:r>
-      <w:r>
         <w:t xml:space="preserve">the</w:t>
       </w:r>
       <w:r>
@@ -309,37 +291,25 @@
         <w:t xml:space="preserve"> </w:t>
       </w:r>
       <w:r>
-        <w:t xml:space="preserve">been</w:t>
-      </w:r>
-      <w:r>
-        <w:t xml:space="preserve"> </w:t>
-      </w:r>
-      <w:r>
-        <w:t xml:space="preserve">less</w:t>
-      </w:r>
-      <w:r>
-        <w:t xml:space="preserve"> </w:t>
-      </w:r>
-      <w:r>
-        <w:t xml:space="preserve">focused</w:t>
-      </w:r>
-      <w:r>
-        <w:t xml:space="preserve"> </w:t>
-      </w:r>
-      <w:r>
-        <w:t xml:space="preserve">on</w:t>
+        <w:t xml:space="preserve">garnered</w:t>
+      </w:r>
+      <w:r>
+        <w:t xml:space="preserve"> </w:t>
+      </w:r>
+      <w:r>
+        <w:t xml:space="preserve">little</w:t>
+      </w:r>
+      <w:r>
+        <w:t xml:space="preserve"> </w:t>
+      </w:r>
+      <w:r>
+        <w:t xml:space="preserve">attention</w:t>
       </w:r>
       <w:r>
         <w:t xml:space="preserve"> </w:t>
       </w:r>
       <w:r>
         <w:t xml:space="preserve">in</w:t>
-      </w:r>
-      <w:r>
-        <w:t xml:space="preserve"> </w:t>
-      </w:r>
-      <w:r>
-        <w:t xml:space="preserve">more</w:t>
       </w:r>
       <w:r>
         <w:t xml:space="preserve"> </w:t>

</xml_diff>

<commit_message>
Add ref to Sheynin et al., 2014
</commit_message>
<xml_diff>
--- a/r2fu-article.docx
+++ b/r2fu-article.docx
@@ -75,7 +75,7 @@
         <w:pStyle w:val="Date"/>
       </w:pPr>
       <w:r>
-        <w:t xml:space="preserve">2022-11-12</w:t>
+        <w:t xml:space="preserve">2022-11-13</w:t>
       </w:r>
     </w:p>
     <w:p>
@@ -883,7 +883,7 @@
         <w:t xml:space="preserve"> </w:t>
       </w:r>
       <w:r>
-        <w:t xml:space="preserve">report</w:t>
+        <w:t xml:space="preserve">assessed</w:t>
       </w:r>
       <w:r>
         <w:t xml:space="preserve"> </w:t>
@@ -2262,7 +2262,24 @@
         <w:pStyle w:val="FirstParagraph"/>
       </w:pPr>
       <w:r>
-        <w:t xml:space="preserve">Experiences of stress, anxiety, and depression are often associated with avoidance of constructively presenting one’s thoughts, feelings, needs, and wishes in relation to others</w:t>
+        <w:t xml:space="preserve">Escape and avoidance is associated with the development of maladaptive behavior among vulnerable participants in laboratory trials</w:t>
+      </w:r>
+      <w:r>
+        <w:t xml:space="preserve"> </w:t>
+      </w:r>
+      <w:r>
+        <w:t xml:space="preserve">(Sheynin et al., 2014)</w:t>
+      </w:r>
+      <w:r>
+        <w:t xml:space="preserve">, as well as psychopathologies in clinical presentations.</w:t>
+      </w:r>
+    </w:p>
+    <w:p>
+      <w:pPr>
+        <w:pStyle w:val="BodyText"/>
+      </w:pPr>
+      <w:r>
+        <w:t xml:space="preserve">Experiences of stress, anxiety, and depression are often associated with avoidance of constructively presenting one’s thoughts, feelings, needs, and wishes in relation to others, that is deficits in assertive behavior</w:t>
       </w:r>
       <w:r>
         <w:t xml:space="preserve"> </w:t>
@@ -2271,7 +2288,7 @@
         <w:t xml:space="preserve">(Speed et al., 2018)</w:t>
       </w:r>
       <w:r>
-        <w:t xml:space="preserve">, that is deficits in assertive behavior. Assertiveness can be difficult to delineate from social skills in general</w:t>
+        <w:t xml:space="preserve">. Assertiveness can be difficult to delineate from social skills in general</w:t>
       </w:r>
       <w:r>
         <w:t xml:space="preserve"> </w:t>
@@ -2826,7 +2843,7 @@
         <w:pStyle w:val="BodyText"/>
       </w:pPr>
       <w:r>
-        <w:t xml:space="preserve">The study was registered at ClinicalTrials.gov (NCT04240249). An error in the design was corrected post-registration, in that the Rathus Assertivness Schedule (RAS) scale was moved from the secondary outcome measures category to the primary outcome measures category, as the scale captures the primary dependent variable of interest. Before recruitment started, the study received ethical approval from the Swedish Ethical Review Authority (Diary number: 2019-05165).</w:t>
+        <w:t xml:space="preserve">The study was registered at ClinicalTrials.gov (NCT04240249). An error in the design was corrected post-registration, in that the Rathus Assertiveness Schedule (RAS) scale was moved from the secondary outcome measures category to the primary outcome measures category, as the scale captures the primary dependent variable of interest. Before recruitment started, the study received ethical approval from the Swedish Ethical Review Authority (Diary number: 2019-05165).</w:t>
       </w:r>
     </w:p>
     <w:bookmarkEnd w:id="21"/>
@@ -2999,7 +3016,7 @@
         <w:t xml:space="preserve"> </w:t>
       </w:r>
       <w:r>
-        <w:t xml:space="preserve">(+3 = very characteristic of me, extremely descriptive to -3 = very uncharacteristic of me, extremely nondescriptive). The original versions of the AAA-S Adaptive a of the RAS has good internal consistency (</w:t>
+        <w:t xml:space="preserve">(+3 = very characteristic of me, extremely descriptive to –3 = very uncharacteristic of me, extremely nondescriptive). The original versions of the AAA-S Adaptive a of the RAS has good internal consistency (</w:t>
       </w:r>
       <m:oMath>
         <m:r>
@@ -9469,7 +9486,7 @@
       </w:r>
     </w:p>
     <w:bookmarkEnd w:id="47"/>
-    <w:bookmarkStart w:id="133" w:name="references"/>
+    <w:bookmarkStart w:id="135" w:name="references"/>
     <w:p>
       <w:pPr>
         <w:pStyle w:val="Heading1"/>
@@ -9478,7 +9495,7 @@
         <w:t xml:space="preserve">References</w:t>
       </w:r>
     </w:p>
-    <w:bookmarkStart w:id="132" w:name="refs"/>
+    <w:bookmarkStart w:id="134" w:name="refs"/>
     <w:bookmarkStart w:id="48" w:name="ref-alberti2017your"/>
     <w:p>
       <w:pPr>
@@ -10544,18 +10561,39 @@
       </w:r>
     </w:p>
     <w:bookmarkEnd w:id="116"/>
-    <w:bookmarkStart w:id="118" w:name="ref-Sigler2008"/>
+    <w:bookmarkStart w:id="118" w:name="ref-Sheynin2014"/>
     <w:p>
       <w:pPr>
         <w:pStyle w:val="Bibliography"/>
       </w:pPr>
       <w:r>
+        <w:t xml:space="preserve">Sheynin, J., Beck, K.D., Servatius, R.J., Myers, C.E., 2014. Acquisition and extinction of human avoidance behavior: Attenuating effect of safety signals and associations with anxiety vulnerabilities. Frontiers in Behavioral Neuroscience 8.</w:t>
+      </w:r>
+      <w:r>
+        <w:t xml:space="preserve"> </w:t>
+      </w:r>
+      <w:hyperlink r:id="rId117">
+        <w:r>
+          <w:rPr>
+            <w:rStyle w:val="Hyperlink"/>
+          </w:rPr>
+          <w:t xml:space="preserve">https://doi.org/10.3389/fnbeh.2014.00323</w:t>
+        </w:r>
+      </w:hyperlink>
+    </w:p>
+    <w:bookmarkEnd w:id="118"/>
+    <w:bookmarkStart w:id="120" w:name="ref-Sigler2008"/>
+    <w:p>
+      <w:pPr>
+        <w:pStyle w:val="Bibliography"/>
+      </w:pPr>
+      <w:r>
         <w:t xml:space="preserve">Sigler, K., Burnett, A., Child, J.T., 2008. A regional analysis of assertiveness. Journal of Intercultural Communication Research 37, 89–104.</w:t>
       </w:r>
       <w:r>
         <w:t xml:space="preserve"> </w:t>
       </w:r>
-      <w:hyperlink r:id="rId117">
+      <w:hyperlink r:id="rId119">
         <w:r>
           <w:rPr>
             <w:rStyle w:val="Hyperlink"/>
@@ -10564,8 +10602,8 @@
         </w:r>
       </w:hyperlink>
     </w:p>
-    <w:bookmarkEnd w:id="118"/>
-    <w:bookmarkStart w:id="119" w:name="ref-smith1975say"/>
+    <w:bookmarkEnd w:id="120"/>
+    <w:bookmarkStart w:id="121" w:name="ref-smith1975say"/>
     <w:p>
       <w:pPr>
         <w:pStyle w:val="Bibliography"/>
@@ -10583,8 +10621,8 @@
         <w:t xml:space="preserve">. Bantam.</w:t>
       </w:r>
     </w:p>
-    <w:bookmarkEnd w:id="119"/>
-    <w:bookmarkStart w:id="121" w:name="ref-Speed2018a"/>
+    <w:bookmarkEnd w:id="121"/>
+    <w:bookmarkStart w:id="123" w:name="ref-Speed2018a"/>
     <w:p>
       <w:pPr>
         <w:pStyle w:val="Bibliography"/>
@@ -10604,7 +10642,7 @@
       <w:r>
         <w:t xml:space="preserve"> </w:t>
       </w:r>
-      <w:hyperlink r:id="rId120">
+      <w:hyperlink r:id="rId122">
         <w:r>
           <w:rPr>
             <w:rStyle w:val="Hyperlink"/>
@@ -10613,8 +10651,8 @@
         </w:r>
       </w:hyperlink>
     </w:p>
-    <w:bookmarkEnd w:id="121"/>
-    <w:bookmarkStart w:id="123" w:name="ref-Kroenke2006"/>
+    <w:bookmarkEnd w:id="123"/>
+    <w:bookmarkStart w:id="125" w:name="ref-Kroenke2006"/>
     <w:p>
       <w:pPr>
         <w:pStyle w:val="Bibliography"/>
@@ -10634,7 +10672,7 @@
       <w:r>
         <w:t xml:space="preserve"> </w:t>
       </w:r>
-      <w:hyperlink r:id="rId122">
+      <w:hyperlink r:id="rId124">
         <w:r>
           <w:rPr>
             <w:rStyle w:val="Hyperlink"/>
@@ -10643,8 +10681,8 @@
         </w:r>
       </w:hyperlink>
     </w:p>
-    <w:bookmarkEnd w:id="123"/>
-    <w:bookmarkStart w:id="125" w:name="ref-Thompson2011"/>
+    <w:bookmarkEnd w:id="125"/>
+    <w:bookmarkStart w:id="127" w:name="ref-Thompson2011"/>
     <w:p>
       <w:pPr>
         <w:pStyle w:val="Bibliography"/>
@@ -10664,7 +10702,7 @@
       <w:r>
         <w:t xml:space="preserve"> </w:t>
       </w:r>
-      <w:hyperlink r:id="rId124">
+      <w:hyperlink r:id="rId126">
         <w:r>
           <w:rPr>
             <w:rStyle w:val="Hyperlink"/>
@@ -10673,8 +10711,8 @@
         </w:r>
       </w:hyperlink>
     </w:p>
-    <w:bookmarkEnd w:id="125"/>
-    <w:bookmarkStart w:id="127" w:name="ref-Vagos2019"/>
+    <w:bookmarkEnd w:id="127"/>
+    <w:bookmarkStart w:id="129" w:name="ref-Vagos2019"/>
     <w:p>
       <w:pPr>
         <w:pStyle w:val="Bibliography"/>
@@ -10694,7 +10732,7 @@
       <w:r>
         <w:t xml:space="preserve"> </w:t>
       </w:r>
-      <w:hyperlink r:id="rId126">
+      <w:hyperlink r:id="rId128">
         <w:r>
           <w:rPr>
             <w:rStyle w:val="Hyperlink"/>
@@ -10703,8 +10741,8 @@
         </w:r>
       </w:hyperlink>
     </w:p>
-    <w:bookmarkEnd w:id="127"/>
-    <w:bookmarkStart w:id="128" w:name="ref-Wilson2010"/>
+    <w:bookmarkEnd w:id="129"/>
+    <w:bookmarkStart w:id="130" w:name="ref-Wilson2010"/>
     <w:p>
       <w:pPr>
         <w:pStyle w:val="Bibliography"/>
@@ -10713,8 +10751,8 @@
         <w:t xml:space="preserve">Wilson, K.G., Sandoz, E.K., Kitchens, J., Roberts, M., 2010. The valued living questionnaire: Defining and measuring valued action within a behavioral framework, The Psychological Record.</w:t>
       </w:r>
     </w:p>
-    <w:bookmarkEnd w:id="128"/>
-    <w:bookmarkStart w:id="129" w:name="ref-wolpe1990practice"/>
+    <w:bookmarkEnd w:id="130"/>
+    <w:bookmarkStart w:id="131" w:name="ref-wolpe1990practice"/>
     <w:p>
       <w:pPr>
         <w:pStyle w:val="Bibliography"/>
@@ -10732,8 +10770,8 @@
         <w:t xml:space="preserve">. Pergamon Press, Oxford, UK.</w:t>
       </w:r>
     </w:p>
-    <w:bookmarkEnd w:id="129"/>
-    <w:bookmarkStart w:id="130" w:name="ref-Wolpe1952"/>
+    <w:bookmarkEnd w:id="131"/>
+    <w:bookmarkStart w:id="132" w:name="ref-Wolpe1952"/>
     <w:p>
       <w:pPr>
         <w:pStyle w:val="Bibliography"/>
@@ -10751,8 +10789,8 @@
         <w:t xml:space="preserve">. South African Medical Journal 20, 825–829.</w:t>
       </w:r>
     </w:p>
-    <w:bookmarkEnd w:id="130"/>
-    <w:bookmarkStart w:id="131" w:name="ref-Wolpe1966"/>
+    <w:bookmarkEnd w:id="132"/>
+    <w:bookmarkStart w:id="133" w:name="ref-Wolpe1966"/>
     <w:p>
       <w:pPr>
         <w:pStyle w:val="Bibliography"/>
@@ -10770,9 +10808,9 @@
         <w:t xml:space="preserve">, The commonwealth and international library. Mental health and social medicine division. Pergamon Press, Elmsford, NY.</w:t>
       </w:r>
     </w:p>
-    <w:bookmarkEnd w:id="131"/>
-    <w:bookmarkEnd w:id="132"/>
     <w:bookmarkEnd w:id="133"/>
+    <w:bookmarkEnd w:id="134"/>
+    <w:bookmarkEnd w:id="135"/>
     <w:sectPr/>
   </w:body>
 </w:document>

</xml_diff>

<commit_message>
Implement fixes from GA, TH; suppress leading zeroes in floating points
</commit_message>
<xml_diff>
--- a/r2fu-article.docx
+++ b/r2fu-article.docx
@@ -75,7 +75,7 @@
         <w:pStyle w:val="Date"/>
       </w:pPr>
       <w:r>
-        <w:t xml:space="preserve">2022-11-13</w:t>
+        <w:t xml:space="preserve">2022-12-06</w:t>
       </w:r>
     </w:p>
     <w:p>
@@ -1156,7 +1156,7 @@
         <w:t xml:space="preserve"> </w:t>
       </w:r>
       <w:r>
-        <w:t xml:space="preserve">0.95</w:t>
+        <w:t xml:space="preserve">.95</w:t>
       </w:r>
       <w:r>
         <w:t xml:space="preserve"> </w:t>
@@ -1304,7 +1304,7 @@
         <w:t xml:space="preserve"> </w:t>
       </w:r>
       <w:r>
-        <w:t xml:space="preserve">–0.62</w:t>
+        <w:t xml:space="preserve">–.62</w:t>
       </w:r>
       <w:r>
         <w:t xml:space="preserve"> </w:t>
@@ -1333,7 +1333,7 @@
         <w:t xml:space="preserve"> </w:t>
       </w:r>
       <w:r>
-        <w:t xml:space="preserve">–0.90</w:t>
+        <w:t xml:space="preserve">–.90</w:t>
       </w:r>
       <w:r>
         <w:t xml:space="preserve"> </w:t>
@@ -1488,7 +1488,7 @@
         <w:t xml:space="preserve"> </w:t>
       </w:r>
       <w:r>
-        <w:t xml:space="preserve">0.67</w:t>
+        <w:t xml:space="preserve">.67</w:t>
       </w:r>
       <w:r>
         <w:t xml:space="preserve"> </w:t>
@@ -1517,7 +1517,7 @@
         <w:t xml:space="preserve"> </w:t>
       </w:r>
       <w:r>
-        <w:t xml:space="preserve">0.93,</w:t>
+        <w:t xml:space="preserve">.93,</w:t>
       </w:r>
       <w:r>
         <w:t xml:space="preserve"> </w:t>
@@ -1666,7 +1666,7 @@
         <w:t xml:space="preserve"> </w:t>
       </w:r>
       <w:r>
-        <w:t xml:space="preserve">0.70</w:t>
+        <w:t xml:space="preserve">.70</w:t>
       </w:r>
       <w:r>
         <w:t xml:space="preserve"> </w:t>
@@ -2271,7 +2271,73 @@
         <w:t xml:space="preserve">(Sheynin et al., 2014)</w:t>
       </w:r>
       <w:r>
-        <w:t xml:space="preserve">, as well as psychopathologies in clinical presentations.</w:t>
+        <w:t xml:space="preserve">, as well as psychopathologies in clinical presentations. Experiences of stress, anxiety, and depression are often associated with avoidance of constructively presenting one’s thoughts, feelings, needs, and wishes in relation to others, that is deficits in assertive behavior</w:t>
+      </w:r>
+      <w:r>
+        <w:t xml:space="preserve"> </w:t>
+      </w:r>
+      <w:r>
+        <w:t xml:space="preserve">(Speed et al., 2018)</w:t>
+      </w:r>
+      <w:r>
+        <w:t xml:space="preserve">. Assertiveness can be difficult to delineate from social skills in general</w:t>
+      </w:r>
+      <w:r>
+        <w:t xml:space="preserve"> </w:t>
+      </w:r>
+      <w:r>
+        <w:t xml:space="preserve">(Linehan, 1979)</w:t>
+      </w:r>
+      <w:r>
+        <w:t xml:space="preserve">, but a common definition is</w:t>
+      </w:r>
+      <w:r>
+        <w:t xml:space="preserve"> </w:t>
+      </w:r>
+      <w:r>
+        <w:t xml:space="preserve">“</w:t>
+      </w:r>
+      <w:r>
+        <w:t xml:space="preserve">direct, firm, positive […] action [enabling] us to act in our own best interests, to stand up for ourselves without undue anxiety, to exercise personal rights without denying the rights of others, and to express our feelings and needs […] honestly and comfortably</w:t>
+      </w:r>
+      <w:r>
+        <w:t xml:space="preserve">”</w:t>
+      </w:r>
+      <w:r>
+        <w:t xml:space="preserve"> </w:t>
+      </w:r>
+      <w:r>
+        <w:t xml:space="preserve">(Alberti and Emmons, 2017, p. 34)</w:t>
+      </w:r>
+      <w:r>
+        <w:t xml:space="preserve">. Examples include politely saying</w:t>
+      </w:r>
+      <w:r>
+        <w:t xml:space="preserve"> </w:t>
+      </w:r>
+      <w:r>
+        <w:t xml:space="preserve">“</w:t>
+      </w:r>
+      <w:r>
+        <w:t xml:space="preserve">no</w:t>
+      </w:r>
+      <w:r>
+        <w:t xml:space="preserve">”</w:t>
+      </w:r>
+      <w:r>
+        <w:t xml:space="preserve"> </w:t>
+      </w:r>
+      <w:r>
+        <w:t xml:space="preserve">to a boss requesting undue overtime, actively participating in social activities, accepting/acknowledging a compliment without deflecting, and verbalizing feelings in personal relationships without acting out. A lack of assertiveness is associated with several psychological problems, including stress, anxiety, depression, and panic disorder, as well as emotional instability, strained relationships, and low self-esteem</w:t>
+      </w:r>
+      <w:r>
+        <w:t xml:space="preserve"> </w:t>
+      </w:r>
+      <w:r>
+        <w:t xml:space="preserve">(Speed et al., 2018)</w:t>
+      </w:r>
+      <w:r>
+        <w:t xml:space="preserve">. While there are diagnoses, diagnostic tools, and treatment manuals for conditions associated with these problems, no evidence-based interventions specifically target assertiveness for a broader population.</w:t>
       </w:r>
     </w:p>
     <w:p>
@@ -2279,7 +2345,25 @@
         <w:pStyle w:val="BodyText"/>
       </w:pPr>
       <w:r>
-        <w:t xml:space="preserve">Experiences of stress, anxiety, and depression are often associated with avoidance of constructively presenting one’s thoughts, feelings, needs, and wishes in relation to others, that is deficits in assertive behavior</w:t>
+        <w:t xml:space="preserve">Assertiveness training dates back to the very first behavioral therapies</w:t>
+      </w:r>
+      <w:r>
+        <w:t xml:space="preserve"> </w:t>
+      </w:r>
+      <w:r>
+        <w:t xml:space="preserve">(e.g., Salter, 1949; Wolpe and Lazarus, 1966)</w:t>
+      </w:r>
+      <w:r>
+        <w:t xml:space="preserve">. In the 1970s, the concept was popularized in self-help books</w:t>
+      </w:r>
+      <w:r>
+        <w:t xml:space="preserve"> </w:t>
+      </w:r>
+      <w:r>
+        <w:t xml:space="preserve">(e.g., Alberti and Emmons, 1974; Fensterheim and Baer, 1975; Smith, 1975)</w:t>
+      </w:r>
+      <w:r>
+        <w:t xml:space="preserve">. Research on assertiveness training peaked in the 1980s</w:t>
       </w:r>
       <w:r>
         <w:t xml:space="preserve"> </w:t>
@@ -2288,16 +2372,63 @@
         <w:t xml:space="preserve">(Speed et al., 2018)</w:t>
       </w:r>
       <w:r>
-        <w:t xml:space="preserve">. Assertiveness can be difficult to delineate from social skills in general</w:t>
-      </w:r>
-      <w:r>
-        <w:t xml:space="preserve"> </w:t>
-      </w:r>
-      <w:r>
-        <w:t xml:space="preserve">(Linehan, 1979)</w:t>
-      </w:r>
-      <w:r>
-        <w:t xml:space="preserve">, but a common definition is</w:t>
+        <w:t xml:space="preserve">. Although the behavioral techniques of the first wave of therapy were supplemented by cognitive restructuring techniques</w:t>
+      </w:r>
+      <w:r>
+        <w:t xml:space="preserve"> </w:t>
+      </w:r>
+      <w:r>
+        <w:t xml:space="preserve">(e.g., Beck, 1979)</w:t>
+      </w:r>
+      <w:r>
+        <w:t xml:space="preserve">, in the following decades, techniques such as modeling and behavior rehearsal remained active parts of treatments for psychological syndromes such as anxiety disorders and depression. Linehan’s</w:t>
+      </w:r>
+      <w:r>
+        <w:t xml:space="preserve"> </w:t>
+      </w:r>
+      <w:r>
+        <w:t xml:space="preserve">(1979)</w:t>
+      </w:r>
+      <w:r>
+        <w:t xml:space="preserve"> </w:t>
+      </w:r>
+      <w:r>
+        <w:t xml:space="preserve">manual for assertion therapy combining behavior rehearsal with cognitive restructuring was a stepping stone toward Dialectical Behavior Therapy (DBT), in which assertion skills training in a group setting is integral</w:t>
+      </w:r>
+      <w:r>
+        <w:t xml:space="preserve"> </w:t>
+      </w:r>
+      <w:r>
+        <w:t xml:space="preserve">(Linehan, 1993)</w:t>
+      </w:r>
+      <w:r>
+        <w:t xml:space="preserve">.</w:t>
+      </w:r>
+    </w:p>
+    <w:p>
+      <w:pPr>
+        <w:pStyle w:val="BodyText"/>
+      </w:pPr>
+      <w:r>
+        <w:t xml:space="preserve">Assertion is regarded as a situation-specific trait rather than a generalized trait</w:t>
+      </w:r>
+      <w:r>
+        <w:t xml:space="preserve"> </w:t>
+      </w:r>
+      <w:r>
+        <w:t xml:space="preserve">(Hull and Hull, 1978)</w:t>
+      </w:r>
+      <w:r>
+        <w:t xml:space="preserve">. Building on the definition by</w:t>
+      </w:r>
+      <w:r>
+        <w:t xml:space="preserve"> </w:t>
+      </w:r>
+      <w:r>
+        <w:t xml:space="preserve">Alberti and Emmons (2017)</w:t>
+      </w:r>
+      <w:r>
+        <w:t xml:space="preserve">, assertiveness can be operationalized as acting with respect to personal rights without infringing on the rights of others. Constructive assertion takes into account both the desired result of the interaction (e.g., saying</w:t>
       </w:r>
       <w:r>
         <w:t xml:space="preserve"> </w:t>
@@ -2306,7 +2437,7 @@
         <w:t xml:space="preserve">“</w:t>
       </w:r>
       <w:r>
-        <w:t xml:space="preserve">direct, firm, positive […] action [enabling] us to act in our own best interests, to stand up for ourselves without undue anxiety, to exercise personal rights without denying the rights of others, and to express our feelings and needs […] honestly and comfortably</w:t>
+        <w:t xml:space="preserve">no</w:t>
       </w:r>
       <w:r>
         <w:t xml:space="preserve">”</w:t>
@@ -2315,37 +2446,28 @@
         <w:t xml:space="preserve"> </w:t>
       </w:r>
       <w:r>
-        <w:t xml:space="preserve">(Alberti and Emmons, 2017, p. 34)</w:t>
-      </w:r>
-      <w:r>
-        <w:t xml:space="preserve">. Examples include politely saying</w:t>
-      </w:r>
-      <w:r>
-        <w:t xml:space="preserve"> </w:t>
-      </w:r>
-      <w:r>
-        <w:t xml:space="preserve">“</w:t>
-      </w:r>
-      <w:r>
-        <w:t xml:space="preserve">no</w:t>
-      </w:r>
-      <w:r>
-        <w:t xml:space="preserve">”</w:t>
-      </w:r>
-      <w:r>
-        <w:t xml:space="preserve"> </w:t>
-      </w:r>
-      <w:r>
-        <w:t xml:space="preserve">to a boss requesting undue overtime, actively participating in social activities, accepting/acknowledging a compliment without deflecting, and verbalizing feelings in personal relationships without acting out. A lack of assertiveness is associated with several psychological problems, including stress, anxiety, depression, and panic disorder, as well as emotional instability, strained relationships, and low self-esteem</w:t>
-      </w:r>
-      <w:r>
-        <w:t xml:space="preserve"> </w:t>
-      </w:r>
-      <w:r>
-        <w:t xml:space="preserve">(Speed et al., 2018)</w:t>
-      </w:r>
-      <w:r>
-        <w:t xml:space="preserve">. While there are diagnoses, diagnostic tools, and treatment manuals for conditions associated with these problems, no evidence-based interventions specifically target assertiveness for a broader population.</w:t>
+        <w:t xml:space="preserve">to someone else’s demand or making a request) and the intensity of the interaction, where the latter is calibrated with regard to both the importance of the relationship and what</w:t>
+      </w:r>
+      <w:r>
+        <w:t xml:space="preserve"> </w:t>
+      </w:r>
+      <w:r>
+        <w:t xml:space="preserve">Linehan (1993)</w:t>
+      </w:r>
+      <w:r>
+        <w:t xml:space="preserve"> </w:t>
+      </w:r>
+      <w:r>
+        <w:t xml:space="preserve">refers to as self-respect. Using this definition, assertive behavior can be thought of as the product of respect for the rights of others and respect for one’s own rights. This definition offers several opportunities for idiographic and contextual descriptions of assertion in therapy (i.e., when designing in vivo behavioral experiments, regardless of cultural influences on what is considered acceptable behavior within a family, community, society, etc.)</w:t>
+      </w:r>
+      <w:r>
+        <w:t xml:space="preserve"> </w:t>
+      </w:r>
+      <w:r>
+        <w:t xml:space="preserve">(Mitamura, 2018; Sigler et al., 2008)</w:t>
+      </w:r>
+      <w:r>
+        <w:t xml:space="preserve">.</w:t>
       </w:r>
     </w:p>
     <w:p>
@@ -2353,64 +2475,58 @@
         <w:pStyle w:val="BodyText"/>
       </w:pPr>
       <w:r>
-        <w:t xml:space="preserve">Assertiveness training dates back to the very first behavioral therapies</w:t>
-      </w:r>
-      <w:r>
-        <w:t xml:space="preserve"> </w:t>
-      </w:r>
-      <w:r>
-        <w:t xml:space="preserve">(e.g., Salter, 1949; Wolpe and Lazarus, 1966)</w:t>
-      </w:r>
-      <w:r>
-        <w:t xml:space="preserve">. In the 1970s, the concept was popularized in self-help books</w:t>
-      </w:r>
-      <w:r>
-        <w:t xml:space="preserve"> </w:t>
-      </w:r>
-      <w:r>
-        <w:t xml:space="preserve">(e.g., Alberti and Emmons, 1974; Fensterheim and Baer, 1975; Smith, 1975)</w:t>
-      </w:r>
-      <w:r>
-        <w:t xml:space="preserve">. Research on assertiveness training peaked in the 1980s</w:t>
-      </w:r>
-      <w:r>
-        <w:t xml:space="preserve"> </w:t>
-      </w:r>
-      <w:r>
-        <w:t xml:space="preserve">(Speed et al., 2018)</w:t>
-      </w:r>
-      <w:r>
-        <w:t xml:space="preserve">. Although the behavioral techniques of the first wave of therapy were supplemented by cognitive restructuring techniques</w:t>
-      </w:r>
-      <w:r>
-        <w:t xml:space="preserve"> </w:t>
-      </w:r>
-      <w:r>
-        <w:t xml:space="preserve">(e.g., Beck, 1979)</w:t>
-      </w:r>
-      <w:r>
-        <w:t xml:space="preserve">, in the following decades, techniques such as modeling and behavior rehearsal remained active parts of treatments for psychological syndromes such as anxiety disorders and depression. Linehan’s</w:t>
-      </w:r>
-      <w:r>
-        <w:t xml:space="preserve"> </w:t>
-      </w:r>
-      <w:r>
-        <w:t xml:space="preserve">(1979)</w:t>
-      </w:r>
-      <w:r>
-        <w:t xml:space="preserve"> </w:t>
-      </w:r>
-      <w:r>
-        <w:t xml:space="preserve">manual for assertion therapy combining behavior rehearsal with cognitive restructuring was a stepping stone toward Dialectical Behavior Therapy (DBT), in which assertion skills training in a group setting is integral</w:t>
-      </w:r>
-      <w:r>
-        <w:t xml:space="preserve"> </w:t>
-      </w:r>
-      <w:r>
-        <w:t xml:space="preserve">(Linehan, 1993)</w:t>
-      </w:r>
-      <w:r>
-        <w:t xml:space="preserve">.</w:t>
+        <w:t xml:space="preserve">Speed et al. (2018)</w:t>
+      </w:r>
+      <w:r>
+        <w:t xml:space="preserve"> </w:t>
+      </w:r>
+      <w:r>
+        <w:t xml:space="preserve">concluded that while assertiveness training is part of DBT, as well as acceptance and commitment therapy (ACT), general assertiveness training is not often mentioned in the current CBT literature. Few studies on assertiveness training have been published since the early 1980s. Recent exceptions include</w:t>
+      </w:r>
+      <w:r>
+        <w:t xml:space="preserve"> </w:t>
+      </w:r>
+      <w:r>
+        <w:t xml:space="preserve">Baker and Jeske (2015)</w:t>
+      </w:r>
+      <w:r>
+        <w:t xml:space="preserve">, showing a negative relationship between social anxiety and assertiveness.</w:t>
+      </w:r>
+      <w:r>
+        <w:t xml:space="preserve"> </w:t>
+      </w:r>
+      <w:r>
+        <w:t xml:space="preserve">Vagos and Pereira (2019)</w:t>
+      </w:r>
+      <w:r>
+        <w:t xml:space="preserve"> </w:t>
+      </w:r>
+      <w:r>
+        <w:t xml:space="preserve">reported a negative association between mental distress in general and assertiveness, and</w:t>
+      </w:r>
+      <w:r>
+        <w:t xml:space="preserve"> </w:t>
+      </w:r>
+      <w:r>
+        <w:t xml:space="preserve">Antúnez (2020)</w:t>
+      </w:r>
+      <w:r>
+        <w:t xml:space="preserve"> </w:t>
+      </w:r>
+      <w:r>
+        <w:t xml:space="preserve">found a link between circadian typology and level of assertiveness.</w:t>
+      </w:r>
+      <w:r>
+        <w:t xml:space="preserve"> </w:t>
+      </w:r>
+      <w:r>
+        <w:t xml:space="preserve">Speed et al. (2018)</w:t>
+      </w:r>
+      <w:r>
+        <w:t xml:space="preserve"> </w:t>
+      </w:r>
+      <w:r>
+        <w:t xml:space="preserve">further concluded that there is potential for assertiveness training as an intervention for individuals suffering from anxiety and depression, and as a means to increase relationship satisfaction. The lack of contemporary evidence for the assertiveness construct and assertiveness training as a transdiagnostic intervention calls for new research on the subject.</w:t>
       </w:r>
     </w:p>
     <w:p>
@@ -2418,64 +2534,104 @@
         <w:pStyle w:val="BodyText"/>
       </w:pPr>
       <w:r>
-        <w:t xml:space="preserve">Assertion is regarded as a situation-specific trait rather than a generalized trait</w:t>
-      </w:r>
-      <w:r>
-        <w:t xml:space="preserve"> </w:t>
-      </w:r>
-      <w:r>
-        <w:t xml:space="preserve">(Hull and Hull, 1978)</w:t>
-      </w:r>
-      <w:r>
-        <w:t xml:space="preserve">. Building on the definition by</w:t>
-      </w:r>
-      <w:r>
-        <w:t xml:space="preserve"> </w:t>
-      </w:r>
-      <w:r>
-        <w:t xml:space="preserve">Alberti and Emmons (2017)</w:t>
-      </w:r>
-      <w:r>
-        <w:t xml:space="preserve">, assertiveness can be operationalized as acting with respect to personal rights without infringing on the rights of others. Constructive assertion takes into account both the desired result of the interaction (e.g., saying</w:t>
-      </w:r>
-      <w:r>
-        <w:t xml:space="preserve"> </w:t>
-      </w:r>
-      <w:r>
-        <w:t xml:space="preserve">“</w:t>
-      </w:r>
-      <w:r>
-        <w:t xml:space="preserve">no</w:t>
-      </w:r>
-      <w:r>
-        <w:t xml:space="preserve">”</w:t>
-      </w:r>
-      <w:r>
-        <w:t xml:space="preserve"> </w:t>
-      </w:r>
-      <w:r>
-        <w:t xml:space="preserve">to someone else’s demand or making a request) and the intensity of the interaction, where the latter is calibrated with regard to both the importance of the relationship and what</w:t>
-      </w:r>
-      <w:r>
-        <w:t xml:space="preserve"> </w:t>
-      </w:r>
-      <w:r>
-        <w:t xml:space="preserve">Linehan (1993)</w:t>
-      </w:r>
-      <w:r>
-        <w:t xml:space="preserve"> </w:t>
-      </w:r>
-      <w:r>
-        <w:t xml:space="preserve">refers to as self-respect. Using this definition, assertive behavior can be thought of as the product of respect for the rights of others and respect for one’s own rights. This definition is non-normative and offers several opportunities for idiographic and contextual descriptions of assertion in therapy (i.e., when designing in vivo behavioral experiments, regardless of cultural influences on what is considered acceptable behavior within a family, community, society, etc.)</w:t>
-      </w:r>
-      <w:r>
-        <w:t xml:space="preserve"> </w:t>
-      </w:r>
-      <w:r>
-        <w:t xml:space="preserve">(Mitamura, 2018; Sigler et al., 2008)</w:t>
-      </w:r>
-      <w:r>
-        <w:t xml:space="preserve">.</w:t>
+        <w:t xml:space="preserve">While the empirical support for assertiveness training is scarce at best, there is much evidence for the effectiveness of CBT for symptoms and syndromes associated with inadequate assertiveness. In a review of meta-analyses, Hofmann et al. (2012) conclude that CBT is one of the most effective forms of therapy. This includes its application for symptoms related to trauma and stress, as well as syndromes related to depression and anxiety. A review by</w:t>
+      </w:r>
+      <w:r>
+        <w:t xml:space="preserve"> </w:t>
+      </w:r>
+      <w:r>
+        <w:t xml:space="preserve">Andrews et al. (2018)</w:t>
+      </w:r>
+      <w:r>
+        <w:t xml:space="preserve"> </w:t>
+      </w:r>
+      <w:r>
+        <w:t xml:space="preserve">also lends support to internet-delivered CBT (iCBT) for anxiety and depression, showing an average between-group effect size of</w:t>
+      </w:r>
+      <w:r>
+        <w:t xml:space="preserve"> </w:t>
+      </w:r>
+      <m:oMath>
+        <m:r>
+          <m:t>g</m:t>
+        </m:r>
+      </m:oMath>
+      <w:r>
+        <w:t xml:space="preserve"> </w:t>
+      </w:r>
+      <w:r>
+        <w:t xml:space="preserve">=</w:t>
+      </w:r>
+      <w:r>
+        <w:t xml:space="preserve"> </w:t>
+      </w:r>
+      <m:oMath>
+        <m:r>
+          <m:t>.80</m:t>
+        </m:r>
+      </m:oMath>
+      <w:r>
+        <w:t xml:space="preserve"> </w:t>
+      </w:r>
+      <w:r>
+        <w:t xml:space="preserve">compared to the controls.</w:t>
+      </w:r>
+      <w:r>
+        <w:t xml:space="preserve"> </w:t>
+      </w:r>
+      <w:r>
+        <w:t xml:space="preserve">Carlbring et al. (2018)</w:t>
+      </w:r>
+      <w:r>
+        <w:t xml:space="preserve"> </w:t>
+      </w:r>
+      <w:r>
+        <w:t xml:space="preserve">also show that iCBT, on average, produces equivalent overall effects compared to face-to-face treatment. iCBT has proven effective in both guided and unguided applications (i.e., with or without therapist support), although guided iCBT tends to produce slightly larger effects</w:t>
+      </w:r>
+      <w:r>
+        <w:t xml:space="preserve"> </w:t>
+      </w:r>
+      <w:r>
+        <w:t xml:space="preserve">(Baumeister et al., 2014)</w:t>
+      </w:r>
+      <w:r>
+        <w:t xml:space="preserve">. iCBT has also proven effective in transdiagnostic applications, including interventions targeting stress</w:t>
+      </w:r>
+      <w:r>
+        <w:t xml:space="preserve"> </w:t>
+      </w:r>
+      <w:r>
+        <w:t xml:space="preserve">(Day et al., 2013)</w:t>
+      </w:r>
+      <w:r>
+        <w:t xml:space="preserve">, procrastination</w:t>
+      </w:r>
+      <w:r>
+        <w:t xml:space="preserve"> </w:t>
+      </w:r>
+      <w:r>
+        <w:t xml:space="preserve">(Rozental et al., 2015)</w:t>
+      </w:r>
+      <w:r>
+        <w:t xml:space="preserve">, and perfectionism</w:t>
+      </w:r>
+      <w:r>
+        <w:t xml:space="preserve"> </w:t>
+      </w:r>
+      <w:r>
+        <w:t xml:space="preserve">(Rozental et al., 2017)</w:t>
+      </w:r>
+      <w:r>
+        <w:t xml:space="preserve">. The Western Australian Centre for Clinical Interventions offers various self-help resources for mental health problems. These resources include Assert Yourself</w:t>
+      </w:r>
+      <w:r>
+        <w:t xml:space="preserve"> </w:t>
+      </w:r>
+      <w:r>
+        <w:t xml:space="preserve">(Michel and Fursland, 2008)</w:t>
+      </w:r>
+      <w:r>
+        <w:t xml:space="preserve">, a series of 10 modules with concepts and strategies primarily based on cognitive behavioral therapy (CBT), with a focus on assertiveness.</w:t>
       </w:r>
     </w:p>
     <w:p>
@@ -2483,168 +2639,7 @@
         <w:pStyle w:val="BodyText"/>
       </w:pPr>
       <w:r>
-        <w:t xml:space="preserve">Speed et al. (2018)</w:t>
-      </w:r>
-      <w:r>
-        <w:t xml:space="preserve"> </w:t>
-      </w:r>
-      <w:r>
-        <w:t xml:space="preserve">conclude that while assertiveness training remains part of DBT, as well as acceptance and commitment therapy (ACT), general assertiveness training has otherwise fallen by the wayside in favor of interventions designed for specific psychiatric disorders. Very little research on assertiveness training has been published since the early 1980s. Recent exceptions include</w:t>
-      </w:r>
-      <w:r>
-        <w:t xml:space="preserve"> </w:t>
-      </w:r>
-      <w:r>
-        <w:t xml:space="preserve">Baker and Jeske (2015)</w:t>
-      </w:r>
-      <w:r>
-        <w:t xml:space="preserve">, showing a negative relationship between social anxiety and assertiveness,</w:t>
-      </w:r>
-      <w:r>
-        <w:t xml:space="preserve"> </w:t>
-      </w:r>
-      <w:r>
-        <w:t xml:space="preserve">Vagos and Pereira (2019)</w:t>
-      </w:r>
-      <w:r>
-        <w:t xml:space="preserve"> </w:t>
-      </w:r>
-      <w:r>
-        <w:t xml:space="preserve">showing a negative relationship between mental distress in general and assertiveness, and</w:t>
-      </w:r>
-      <w:r>
-        <w:t xml:space="preserve"> </w:t>
-      </w:r>
-      <w:r>
-        <w:t xml:space="preserve">Antúnez (2020)</w:t>
-      </w:r>
-      <w:r>
-        <w:t xml:space="preserve">, highlighting a link between circadian typology and different constructs related to mental health, among them levels of assertiveness.</w:t>
-      </w:r>
-      <w:r>
-        <w:t xml:space="preserve"> </w:t>
-      </w:r>
-      <w:r>
-        <w:t xml:space="preserve">Speed et al. (2018)</w:t>
-      </w:r>
-      <w:r>
-        <w:t xml:space="preserve"> </w:t>
-      </w:r>
-      <w:r>
-        <w:t xml:space="preserve">further conclude that there is potential for assertiveness training as an intervention for individuals suffering from anxiety and depression, and as a means to increase relationship satisfaction. The lack of contemporary evidence for the assertiveness construct and assertiveness training as a transdiagnostic intervention calls for new research on the subject.</w:t>
-      </w:r>
-    </w:p>
-    <w:p>
-      <w:pPr>
-        <w:pStyle w:val="BodyText"/>
-      </w:pPr>
-      <w:r>
-        <w:t xml:space="preserve">While current evidence for assertiveness training is scarce at best, there is much evidence for the effectiveness of CBT for symptoms and syndromes associated with inadequate assertiveness. In a review of meta-analyses, Hofmann et al. (2012) conclude that CBT is one of the most effective forms of therapy. This includes its application for symptoms related to trauma and stress, as well as syndromes related to depression and anxiety. A review by</w:t>
-      </w:r>
-      <w:r>
-        <w:t xml:space="preserve"> </w:t>
-      </w:r>
-      <w:r>
-        <w:t xml:space="preserve">Andrews et al. (2018)</w:t>
-      </w:r>
-      <w:r>
-        <w:t xml:space="preserve"> </w:t>
-      </w:r>
-      <w:r>
-        <w:t xml:space="preserve">also lends support to internet-delivered CBT (iCBT) for anxiety and depression, showing an average between-group effect size of</w:t>
-      </w:r>
-      <w:r>
-        <w:t xml:space="preserve"> </w:t>
-      </w:r>
-      <m:oMath>
-        <m:r>
-          <m:t>g</m:t>
-        </m:r>
-      </m:oMath>
-      <w:r>
-        <w:t xml:space="preserve"> </w:t>
-      </w:r>
-      <w:r>
-        <w:t xml:space="preserve">=</w:t>
-      </w:r>
-      <w:r>
-        <w:t xml:space="preserve"> </w:t>
-      </w:r>
-      <m:oMath>
-        <m:r>
-          <m:t>0.80</m:t>
-        </m:r>
-      </m:oMath>
-      <w:r>
-        <w:t xml:space="preserve"> </w:t>
-      </w:r>
-      <w:r>
-        <w:t xml:space="preserve">compared to the controls.</w:t>
-      </w:r>
-      <w:r>
-        <w:t xml:space="preserve"> </w:t>
-      </w:r>
-      <w:r>
-        <w:t xml:space="preserve">Carlbring et al. (2018)</w:t>
-      </w:r>
-      <w:r>
-        <w:t xml:space="preserve"> </w:t>
-      </w:r>
-      <w:r>
-        <w:t xml:space="preserve">also show that iCBT, on average, produces equivalent overall effects compared to face-to-face treatment. iCBT has proven effective in both guided and unguided applications (i.e., with or without therapist support), although guided iCBT tends to produce slightly larger effects</w:t>
-      </w:r>
-      <w:r>
-        <w:t xml:space="preserve"> </w:t>
-      </w:r>
-      <w:r>
-        <w:t xml:space="preserve">(Baumeister et al., 2014)</w:t>
-      </w:r>
-      <w:r>
-        <w:t xml:space="preserve">. iCBT has also proven effective in transdiagnostic applications, including interventions targeting stress</w:t>
-      </w:r>
-      <w:r>
-        <w:t xml:space="preserve"> </w:t>
-      </w:r>
-      <w:r>
-        <w:t xml:space="preserve">(Day et al., 2013)</w:t>
-      </w:r>
-      <w:r>
-        <w:t xml:space="preserve">, procrastination</w:t>
-      </w:r>
-      <w:r>
-        <w:t xml:space="preserve"> </w:t>
-      </w:r>
-      <w:r>
-        <w:t xml:space="preserve">(Rozental et al., 2015)</w:t>
-      </w:r>
-      <w:r>
-        <w:t xml:space="preserve">, and perfectionism</w:t>
-      </w:r>
-      <w:r>
-        <w:t xml:space="preserve"> </w:t>
-      </w:r>
-      <w:r>
-        <w:t xml:space="preserve">(Rozental et al., 2017)</w:t>
-      </w:r>
-      <w:r>
-        <w:t xml:space="preserve">. The Western Australian Centre for Clinical Interventions offers various self-help resources for mental health problems. These resources include Assert Yourself</w:t>
-      </w:r>
-      <w:r>
-        <w:t xml:space="preserve"> </w:t>
-      </w:r>
-      <w:r>
-        <w:t xml:space="preserve">(Michel and Fursland, 2008)</w:t>
-      </w:r>
-      <w:r>
-        <w:t xml:space="preserve">, a series of 10 modules with concepts and strategies primarily based on cognitive behavioral therapy (CBT), with a focus on assertiveness.</w:t>
-      </w:r>
-    </w:p>
-    <w:p>
-      <w:pPr>
-        <w:pStyle w:val="BodyText"/>
-      </w:pPr>
-      <w:r>
-        <w:t xml:space="preserve">This study aimed to evaluate the effects of a randomized controlled trial (RCT) of an eight-week iCBT intervention for healthy assertiveness, Respekt</w:t>
+        <w:t xml:space="preserve">This study aimed to conduct a randomized controlled trial (RCT) on the effects of an eight-week iCBT intervention targeting unhealty assertiveness, Respekt</w:t>
       </w:r>
       <w:r>
         <w:rPr>
@@ -2668,45 +2663,11 @@
         <w:t xml:space="preserve"> </w:t>
       </w:r>
       <w:r>
-        <w:t xml:space="preserve">modules. The research questions are as follows:</w:t>
-      </w:r>
-    </w:p>
-    <w:p>
-      <w:pPr>
-        <w:numPr>
-          <w:ilvl w:val="0"/>
-          <w:numId w:val="1001"/>
-        </w:numPr>
-      </w:pPr>
-      <w:r>
-        <w:t xml:space="preserve">What are the effects on assertiveness of guided and unguided participation in Respekt</w:t>
-      </w:r>
-      <w:r>
-        <w:rPr>
-          <w:vertAlign w:val="superscript"/>
-        </w:rPr>
-        <w:t xml:space="preserve">2</w:t>
-      </w:r>
-      <w:r>
-        <w:t xml:space="preserve"> </w:t>
-      </w:r>
-      <w:r>
-        <w:t xml:space="preserve">compared to a wait-list control group?</w:t>
-      </w:r>
-    </w:p>
-    <w:p>
-      <w:pPr>
-        <w:numPr>
-          <w:ilvl w:val="0"/>
-          <w:numId w:val="1001"/>
-        </w:numPr>
-      </w:pPr>
-      <w:r>
-        <w:t xml:space="preserve">What are the effects of guided and unguided participation on measures of anxiety and depression compared to the control group?</w:t>
+        <w:t xml:space="preserve">modules. We tested the effects on measures of anxiety and depression and also the difference between guided and unguided iCBT against the control group (three-armed trial).</w:t>
       </w:r>
     </w:p>
     <w:bookmarkEnd w:id="20"/>
-    <w:bookmarkStart w:id="35" w:name="method"/>
+    <w:bookmarkStart w:id="41" w:name="method"/>
     <w:p>
       <w:pPr>
         <w:pStyle w:val="Heading1"/>
@@ -2729,16 +2690,7 @@
         <w:pStyle w:val="FirstParagraph"/>
       </w:pPr>
       <w:r>
-        <w:t xml:space="preserve">The study design follows the RCT criteria proposed by</w:t>
-      </w:r>
-      <w:r>
-        <w:t xml:space="preserve"> </w:t>
-      </w:r>
-      <w:r>
-        <w:t xml:space="preserve">Chambless and Ollendick (2001)</w:t>
-      </w:r>
-      <w:r>
-        <w:t xml:space="preserve">, with a randomized allocation of participants to three groups: (1) guided self-help, (2) unguided self-help, and (3) eight-week wait-list control. A sample size of 210 participants (70 per group) was decided on through an a priori power calculation according to guidelines for linear models outlined in</w:t>
+        <w:t xml:space="preserve">We randomly allocated participants to three groups: (1) guided self-help, (2) unguided self-help, and (3) eight-week wait-list control. The final sample consisted of 210 participants, with 70 participants per group. The group sizes were based on an a priori power calculation according to guidelines for linear models outlined in</w:t>
       </w:r>
       <w:r>
         <w:t xml:space="preserve"> </w:t>
@@ -2768,7 +2720,7 @@
       </w:r>
       <m:oMath>
         <m:r>
-          <m:t>0.80</m:t>
+          <m:t>.80</m:t>
         </m:r>
       </m:oMath>
       <w:r>
@@ -2791,7 +2743,7 @@
       </w:r>
       <m:oMath>
         <m:r>
-          <m:t>0.90</m:t>
+          <m:t>.90</m:t>
         </m:r>
       </m:oMath>
       <w:r>
@@ -2802,7 +2754,7 @@
       </w:r>
       <m:oMath>
         <m:r>
-          <m:t>0.05</m:t>
+          <m:t>.05</m:t>
         </m:r>
       </m:oMath>
       <w:r>
@@ -2861,7 +2813,19 @@
         <w:pStyle w:val="FirstParagraph"/>
       </w:pPr>
       <w:r>
-        <w:t xml:space="preserve">The participants were recruited from the public through advertisements on social media and other websites. Interested individuals were referred to a purpose-built website with more information on the study, including the participation criteria. The participants were required to be Swedish citizens, at least 18 years of age, have access to the internet, and be fluent in Swedish. Information on the website also included the risks associated with participation, as well as the terms and conditions for participation. Volunteers were invited to submit their email addresses, and those who did were sent a link to complete an online screening questionnaire. The questionnaire included self-report measures of anxiety, depression, and assertiveness, as well as questions regarding socio-demographics, experiences of psychological treatment, any current medication, and motivation for participation. See Table 1 for a summary of the socio-demographic baseline characteristics.</w:t>
+        <w:t xml:space="preserve">Participants were recruited from the public through advertisements on social media and other websites. Interested individuals were referred to a purpose-built secure website</w:t>
+      </w:r>
+      <w:r>
+        <w:t xml:space="preserve"> </w:t>
+      </w:r>
+      <w:r>
+        <w:t xml:space="preserve">(Vlaescu et al., 2016)</w:t>
+      </w:r>
+      <w:r>
+        <w:t xml:space="preserve"> </w:t>
+      </w:r>
+      <w:r>
+        <w:t xml:space="preserve">with more information on the study, including the participation criteria. The participants were required to be Swedish citizens, at least 18 years of age, have access to the internet, and be fluent in Swedish. Information on the website also included the risks associated with participation, as well as the terms and conditions for participation. Volunteers were invited to submit their email addresses, and those who did were sent a link to complete an online screening questionnaire. The questionnaire included self-report measures of anxiety, depression, and assertiveness, as well as questions regarding socio-demographics, experiences of psychological treatment, any current medication, and motivation for participation. See Table 1 for a summary of the socio-demographic baseline characteristics.</w:t>
       </w:r>
     </w:p>
     <w:p>
@@ -2887,7 +2851,7 @@
         <w:pStyle w:val="FirstParagraph"/>
       </w:pPr>
       <w:r>
-        <w:t xml:space="preserve">Following the a priori power calculation, 210 participants were randomized to be included in the study. The remaining 43 individuals were offered access to the treatment materials but were excluded from all the analyses. The 210 participants were randomized to the three treatment conditions. The participants in the guided condition were randomized to one of two therapists. All randomization was performed by an independent third party at Stockholm University using random.org</w:t>
+        <w:t xml:space="preserve">Following the a priori power calculation, 210 participants were randomized to be included in the study. The remaining 43 individuals were offered access to the treatment materials but were excluded from all the analyses. The 210 participants were randomized to the three treatment conditions. The participants in the guided condition were randomized to one of two therapists. See Figure 1 for a flow-chart detailing the recruitment and randomization steps. All randomization was performed by an independent third party at Stockholm University using random.org</w:t>
       </w:r>
       <w:r>
         <w:t xml:space="preserve"> </w:t>
@@ -2974,7 +2938,7 @@
       </w:r>
       <m:oMath>
         <m:r>
-          <m:t>0.88</m:t>
+          <m:t>.88</m:t>
         </m:r>
       </m:oMath>
       <w:r>
@@ -2982,7 +2946,7 @@
       </w:r>
       <m:oMath>
         <m:r>
-          <m:t>0.93</m:t>
+          <m:t>.93</m:t>
         </m:r>
       </m:oMath>
       <w:r>
@@ -3020,7 +2984,7 @@
       </w:r>
       <m:oMath>
         <m:r>
-          <m:t>0.87</m:t>
+          <m:t>.87</m:t>
         </m:r>
       </m:oMath>
       <w:r>
@@ -3154,7 +3118,7 @@
       </w:r>
       <m:oMath>
         <m:r>
-          <m:t>0.89</m:t>
+          <m:t>.89</m:t>
         </m:r>
       </m:oMath>
       <w:r>
@@ -3165,7 +3129,7 @@
       </w:r>
       <m:oMath>
         <m:r>
-          <m:t>0.92</m:t>
+          <m:t>.92</m:t>
         </m:r>
       </m:oMath>
       <w:r>
@@ -3176,7 +3140,7 @@
       </w:r>
       <m:oMath>
         <m:r>
-          <m:t>0.96</m:t>
+          <m:t>.96</m:t>
         </m:r>
       </m:oMath>
       <w:r>
@@ -3187,7 +3151,7 @@
       </w:r>
       <m:oMath>
         <m:r>
-          <m:t>0.93</m:t>
+          <m:t>.93</m:t>
         </m:r>
       </m:oMath>
       <w:r>
@@ -3412,7 +3376,7 @@
     </w:p>
     <w:bookmarkEnd w:id="27"/>
     <w:bookmarkEnd w:id="28"/>
-    <w:bookmarkStart w:id="30" w:name="data-preparation"/>
+    <w:bookmarkStart w:id="32" w:name="data-preparation"/>
     <w:p>
       <w:pPr>
         <w:pStyle w:val="Heading2"/>
@@ -3438,12 +3402,12 @@
           <wp:inline>
             <wp:extent cx="5334000" cy="4440318"/>
             <wp:effectExtent b="0" l="0" r="0" t="0"/>
-            <wp:docPr descr="A total of 210 participants were included in the study through randomization and further randomized into three groups: unguided self-help, guided self-help, and wait-list, with 70 participants each." title="" id="1" name="Picture"/>
+            <wp:docPr descr="A total of 210 participants were included in the study through randomization and further randomized into three groups: unguided self-help, guided self-help, and wait-list, with 70 participants each." title="" id="30" name="Picture"/>
             <a:graphic>
               <a:graphicData uri="http://schemas.openxmlformats.org/drawingml/2006/picture">
                 <pic:pic>
                   <pic:nvPicPr>
-                    <pic:cNvPr descr="r2fu-article_files/figure-docx/flowchart-dot-1.png" id="0" name="Picture"/>
+                    <pic:cNvPr descr="r2fu-article_files/figure-docx/flowchart-dot-1.png" id="31" name="Picture"/>
                     <pic:cNvPicPr>
                       <a:picLocks noChangeArrowheads="1" noChangeAspect="1"/>
                     </pic:cNvPicPr>
@@ -3484,8 +3448,8 @@
         <w:t xml:space="preserve">A total of 210 participants were included in the study through randomization and further randomized into three groups: unguided self-help, guided self-help, and wait-list, with 70 participants each.</w:t>
       </w:r>
     </w:p>
-    <w:bookmarkEnd w:id="30"/>
-    <w:bookmarkStart w:id="34" w:name="analysis"/>
+    <w:bookmarkEnd w:id="32"/>
+    <w:bookmarkStart w:id="40" w:name="analysis"/>
     <w:p>
       <w:pPr>
         <w:pStyle w:val="Heading2"/>
@@ -3549,7 +3513,7 @@
       <w:r>
         <w:t xml:space="preserve"> </w:t>
       </w:r>
-      <w:hyperlink r:id="rId31">
+      <w:hyperlink r:id="rId33">
         <w:r>
           <w:rPr>
             <w:rStyle w:val="Hyperlink"/>
@@ -3605,18 +3569,18 @@
           <wp:inline>
             <wp:extent cx="5334000" cy="4267200"/>
             <wp:effectExtent b="0" l="0" r="0" t="0"/>
-            <wp:docPr descr="Plots of the estimated fixed effects for the primary transdiagnostic scales used to measure skillful, assertive behavior, and aggressive assertive behavior. The participants’ estimated means for all three measures exhibited increasing levels of assertiveness during treatment in the unguided self-help and guided self-help groups, with negligible differences between the two treatment conditions." title="" id="1" name="Picture"/>
+            <wp:docPr descr="Plots of the estimated fixed effects for the primary transdiagnostic scales used to measure skillful, assertive behavior, and aggressive assertive behavior. The participants’ estimated means for all three measures exhibited increasing levels of assertiveness during treatment in the unguided self-help and guided self-help groups, with negligible differences between the two treatment conditions." title="" id="35" name="Picture"/>
             <a:graphic>
               <a:graphicData uri="http://schemas.openxmlformats.org/drawingml/2006/picture">
                 <pic:pic>
                   <pic:nvPicPr>
-                    <pic:cNvPr descr="r2fu-article_files/figure-docx/emm.primary.plots-1.png" id="0" name="Picture"/>
+                    <pic:cNvPr descr="r2fu-article_files/figure-docx/emm.primary.plots-1.png" id="36" name="Picture"/>
                     <pic:cNvPicPr>
                       <a:picLocks noChangeArrowheads="1" noChangeAspect="1"/>
                     </pic:cNvPicPr>
                   </pic:nvPicPr>
                   <pic:blipFill>
-                    <a:blip r:embed="rId32"/>
+                    <a:blip r:embed="rId34"/>
                     <a:stretch>
                       <a:fillRect/>
                     </a:stretch>
@@ -3660,18 +3624,18 @@
           <wp:inline>
             <wp:extent cx="5334000" cy="4267200"/>
             <wp:effectExtent b="0" l="0" r="0" t="0"/>
-            <wp:docPr descr="Plots of the estimated fixed effects for the secondary syndromal outcome measures, as well as for the general well-being measure. Participation in the unguided self-help and guided self-help conditions led to significant symptom alleviation between the pre and post time points as well as between the pre and one-year follow-up time points for depression and social anxiety. Participation in both treatment groups also led to significant increases in well-being. As with the transdiagnostic measures of assertive behavior, the differences between the post and follow-up time points were statistically inappreciable for all measures, in both treatment groups. The wait-list control group did not significantly change between any time points for either measure. However, to stay on the conservative side and counteract even the slightest nocebo effect of the wait-list condition, the most conservative estimate for the wait-list control condition was used in each follow-up between-group comparison; see the dotted line for a visual representation of the selected time point." title="" id="1" name="Picture"/>
+            <wp:docPr descr="Plots of the estimated fixed effects for the secondary syndromal outcome measures, as well as for the general well-being measure. Participation in the unguided self-help and guided self-help conditions led to significant symptom alleviation between the pre and post time points as well as between the pre and one-year follow-up time points for depression and social anxiety. Participation in both treatment groups also led to significant increases in well-being. As with the transdiagnostic measures of assertive behavior, the differences between the post and follow-up time points were statistically inappreciable for all measures, in both treatment groups. The wait-list control group did not significantly change between any time points for either measure. However, to stay on the conservative side and counteract even the slightest nocebo effect of the wait-list condition, the most conservative estimate for the wait-list control condition was used in each follow-up between-group comparison; see the dotted line for a visual representation of the selected time point." title="" id="38" name="Picture"/>
             <a:graphic>
               <a:graphicData uri="http://schemas.openxmlformats.org/drawingml/2006/picture">
                 <pic:pic>
                   <pic:nvPicPr>
-                    <pic:cNvPr descr="r2fu-article_files/figure-docx/emm.secondary.plots-1.png" id="0" name="Picture"/>
+                    <pic:cNvPr descr="r2fu-article_files/figure-docx/emm.secondary.plots-1.png" id="39" name="Picture"/>
                     <pic:cNvPicPr>
                       <a:picLocks noChangeArrowheads="1" noChangeAspect="1"/>
                     </pic:cNvPicPr>
                   </pic:nvPicPr>
                   <pic:blipFill>
-                    <a:blip r:embed="rId33"/>
+                    <a:blip r:embed="rId37"/>
                     <a:stretch>
                       <a:fillRect/>
                     </a:stretch>
@@ -3706,9 +3670,9 @@
         <w:t xml:space="preserve">Plots of the estimated fixed effects for the secondary syndromal outcome measures, as well as for the general well-being measure. Participation in the unguided self-help and guided self-help conditions led to significant symptom alleviation between the pre and post time points as well as between the pre and one-year follow-up time points for depression and social anxiety. Participation in both treatment groups also led to significant increases in well-being. As with the transdiagnostic measures of assertive behavior, the differences between the post and follow-up time points were statistically inappreciable for all measures, in both treatment groups. The wait-list control group did not significantly change between any time points for either measure. However, to stay on the conservative side and counteract even the slightest nocebo effect of the wait-list condition, the most conservative estimate for the wait-list control condition was used in each follow-up between-group comparison; see the dotted line for a visual representation of the selected time point.</w:t>
       </w:r>
     </w:p>
-    <w:bookmarkEnd w:id="34"/>
-    <w:bookmarkEnd w:id="35"/>
-    <w:bookmarkStart w:id="44" w:name="results"/>
+    <w:bookmarkEnd w:id="40"/>
+    <w:bookmarkEnd w:id="41"/>
+    <w:bookmarkStart w:id="50" w:name="results"/>
     <w:p>
       <w:pPr>
         <w:pStyle w:val="Heading1"/>
@@ -3717,7 +3681,7 @@
         <w:t xml:space="preserve">Results</w:t>
       </w:r>
     </w:p>
-    <w:bookmarkStart w:id="43" w:name="Xb25c33030a3c3a25653d944f8a887d465e89095"/>
+    <w:bookmarkStart w:id="49" w:name="Xb25c33030a3c3a25653d944f8a887d465e89095"/>
     <w:p>
       <w:pPr>
         <w:pStyle w:val="Heading2"/>
@@ -3802,7 +3766,7 @@
       </w:r>
       <m:oMath>
         <m:r>
-          <m:t>0.001</m:t>
+          <m:t>.001</m:t>
         </m:r>
       </m:oMath>
       <w:r>
@@ -3877,7 +3841,7 @@
       </w:r>
       <m:oMath>
         <m:r>
-          <m:t>0.020</m:t>
+          <m:t>.020</m:t>
         </m:r>
       </m:oMath>
       <w:r>
@@ -3952,11 +3916,11 @@
       </w:r>
       <m:oMath>
         <m:r>
-          <m:t>0.001</m:t>
-        </m:r>
-      </m:oMath>
-      <w:r>
-        <w:t xml:space="preserve">. These interactions show that the random assignment to group conditions had an effect over time on assertive behavior. Similarly, mixed models for the syndromal symptoms revealed time–group interaction effects for all four measures of anxiety, depression, and well-being: the PHQ-9,</w:t>
+          <m:t>.001</m:t>
+        </m:r>
+      </m:oMath>
+      <w:r>
+        <w:t xml:space="preserve">; see Figure 1. These interactions showed that the random assignment to group conditions had an effect over time on assertive behavior. Similarly, mixed models for the syndromal symptoms revealed time–group interaction effects for all four measures of anxiety, depression, and well-being: the PHQ-9,</w:t>
       </w:r>
       <w:r>
         <w:t xml:space="preserve"> </w:t>
@@ -4027,7 +3991,7 @@
       </w:r>
       <m:oMath>
         <m:r>
-          <m:t>0.001</m:t>
+          <m:t>.001</m:t>
         </m:r>
       </m:oMath>
       <w:r>
@@ -4102,7 +4066,7 @@
       </w:r>
       <m:oMath>
         <m:r>
-          <m:t>0.026</m:t>
+          <m:t>.026</m:t>
         </m:r>
       </m:oMath>
       <w:r>
@@ -4177,7 +4141,7 @@
       </w:r>
       <m:oMath>
         <m:r>
-          <m:t>0.001</m:t>
+          <m:t>.001</m:t>
         </m:r>
       </m:oMath>
       <w:r>
@@ -4252,11 +4216,11 @@
       </w:r>
       <m:oMath>
         <m:r>
-          <m:t>0.001</m:t>
-        </m:r>
-      </m:oMath>
-      <w:r>
-        <w:t xml:space="preserve">. The estimated mean levels of depressive mood, generalized and social anxiety, and general well-being were significantly affected by participation in the intervention.</w:t>
+          <m:t>.001</m:t>
+        </m:r>
+      </m:oMath>
+      <w:r>
+        <w:t xml:space="preserve">; see Figure 2. The estimated mean levels of depressive mood, generalized and social anxiety, and general well-being were significantly affected by participation in the intervention.</w:t>
       </w:r>
     </w:p>
     <w:p>
@@ -4267,7 +4231,7 @@
         <w:t xml:space="preserve">All subsequent post-hoc testing of marginal mean differences in pairwise comparisons included all groups and time points.</w:t>
       </w:r>
     </w:p>
-    <w:bookmarkStart w:id="36" w:name="Xee8d5edd03fa35dd5ed1652d4f935821062632a"/>
+    <w:bookmarkStart w:id="42" w:name="Xee8d5edd03fa35dd5ed1652d4f935821062632a"/>
     <w:p>
       <w:pPr>
         <w:pStyle w:val="Heading3"/>
@@ -4404,7 +4368,7 @@
       </w:r>
       <m:oMath>
         <m:r>
-          <m:t>0.001</m:t>
+          <m:t>.001</m:t>
         </m:r>
       </m:oMath>
       <w:r>
@@ -4539,7 +4503,7 @@
       </w:r>
       <m:oMath>
         <m:r>
-          <m:t>0.001</m:t>
+          <m:t>.001</m:t>
         </m:r>
       </m:oMath>
       <w:r>
@@ -4674,7 +4638,7 @@
       </w:r>
       <m:oMath>
         <m:r>
-          <m:t>0.008</m:t>
+          <m:t>.008</m:t>
         </m:r>
       </m:oMath>
       <w:r>
@@ -4702,7 +4666,7 @@
       </w:r>
       <m:oMath>
         <m:r>
-          <m:t>0.72</m:t>
+          <m:t>.72</m:t>
         </m:r>
       </m:oMath>
       <w:r>
@@ -4809,7 +4773,7 @@
       </w:r>
       <m:oMath>
         <m:r>
-          <m:t>0.001</m:t>
+          <m:t>.001</m:t>
         </m:r>
       </m:oMath>
       <w:r>
@@ -4837,7 +4801,7 @@
       </w:r>
       <m:oMath>
         <m:r>
-          <m:t>0.90</m:t>
+          <m:t>.90</m:t>
         </m:r>
       </m:oMath>
       <w:r>
@@ -4962,7 +4926,7 @@
       </w:r>
       <m:oMath>
         <m:r>
-          <m:t>0.001</m:t>
+          <m:t>.001</m:t>
         </m:r>
       </m:oMath>
       <w:r>
@@ -5097,7 +5061,7 @@
       </w:r>
       <m:oMath>
         <m:r>
-          <m:t>0.001</m:t>
+          <m:t>.001</m:t>
         </m:r>
       </m:oMath>
       <w:r>
@@ -5240,7 +5204,7 @@
       </w:r>
       <m:oMath>
         <m:r>
-          <m:t>0.001</m:t>
+          <m:t>.001</m:t>
         </m:r>
       </m:oMath>
       <w:r>
@@ -5268,7 +5232,7 @@
       </w:r>
       <m:oMath>
         <m:r>
-          <m:t>0.95</m:t>
+          <m:t>.95</m:t>
         </m:r>
       </m:oMath>
       <w:r>
@@ -5375,7 +5339,7 @@
       </w:r>
       <m:oMath>
         <m:r>
-          <m:t>0.001</m:t>
+          <m:t>.001</m:t>
         </m:r>
       </m:oMath>
       <w:r>
@@ -5513,7 +5477,7 @@
       </w:r>
       <m:oMath>
         <m:r>
-          <m:t>0.032</m:t>
+          <m:t>.032</m:t>
         </m:r>
       </m:oMath>
       <w:r>
@@ -5541,7 +5505,7 @@
       </w:r>
       <m:oMath>
         <m:r>
-          <m:t>0.62</m:t>
+          <m:t>.62</m:t>
         </m:r>
       </m:oMath>
       <w:r>
@@ -5648,7 +5612,7 @@
       </w:r>
       <m:oMath>
         <m:r>
-          <m:t>0.001</m:t>
+          <m:t>.001</m:t>
         </m:r>
       </m:oMath>
       <w:r>
@@ -5676,7 +5640,7 @@
       </w:r>
       <m:oMath>
         <m:r>
-          <m:t>0.84</m:t>
+          <m:t>.84</m:t>
         </m:r>
       </m:oMath>
       <w:r>
@@ -5783,7 +5747,7 @@
       </w:r>
       <m:oMath>
         <m:r>
-          <m:t>0.001</m:t>
+          <m:t>.001</m:t>
         </m:r>
       </m:oMath>
       <w:r>
@@ -5921,7 +5885,7 @@
       </w:r>
       <m:oMath>
         <m:r>
-          <m:t>0.001</m:t>
+          <m:t>.001</m:t>
         </m:r>
       </m:oMath>
       <w:r>
@@ -5967,8 +5931,8 @@
         <w:t xml:space="preserve">Comparing the unguided self-help and guided self-help conditions, no significant differences were found either at the post or the follow-up time points, revealing that the participants working through the intervention on their own fared as well as those who were supported by a therapist.</w:t>
       </w:r>
     </w:p>
-    <w:bookmarkEnd w:id="36"/>
-    <w:bookmarkStart w:id="37" w:name="Xe0e1ead8dd8f4a0b700a0bda44dc56c970fa046"/>
+    <w:bookmarkEnd w:id="42"/>
+    <w:bookmarkStart w:id="43" w:name="Xe0e1ead8dd8f4a0b700a0bda44dc56c970fa046"/>
     <w:p>
       <w:pPr>
         <w:pStyle w:val="Heading3"/>
@@ -6079,7 +6043,7 @@
       </w:r>
       <m:oMath>
         <m:r>
-          <m:t>0.002</m:t>
+          <m:t>.002</m:t>
         </m:r>
       </m:oMath>
       <w:r>
@@ -6107,7 +6071,7 @@
       </w:r>
       <m:oMath>
         <m:r>
-          <m:t>0.77</m:t>
+          <m:t>.77</m:t>
         </m:r>
       </m:oMath>
       <w:r>
@@ -6216,7 +6180,7 @@
       </w:r>
       <m:oMath>
         <m:r>
-          <m:t>0.001</m:t>
+          <m:t>.001</m:t>
         </m:r>
       </m:oMath>
       <w:r>
@@ -6244,7 +6208,7 @@
       </w:r>
       <m:oMath>
         <m:r>
-          <m:t>0.90</m:t>
+          <m:t>.90</m:t>
         </m:r>
       </m:oMath>
       <w:r>
@@ -6348,7 +6312,7 @@
       </w:r>
       <m:oMath>
         <m:r>
-          <m:t>0.011</m:t>
+          <m:t>.011</m:t>
         </m:r>
       </m:oMath>
       <w:r>
@@ -6376,7 +6340,7 @@
       </w:r>
       <m:oMath>
         <m:r>
-          <m:t>0.67</m:t>
+          <m:t>.67</m:t>
         </m:r>
       </m:oMath>
       <w:r>
@@ -6477,7 +6441,7 @@
       </w:r>
       <m:oMath>
         <m:r>
-          <m:t>0.001</m:t>
+          <m:t>.001</m:t>
         </m:r>
       </m:oMath>
       <w:r>
@@ -6505,7 +6469,7 @@
       </w:r>
       <m:oMath>
         <m:r>
-          <m:t>0.93</m:t>
+          <m:t>.93</m:t>
         </m:r>
       </m:oMath>
       <w:r>
@@ -6620,7 +6584,7 @@
       </w:r>
       <m:oMath>
         <m:r>
-          <m:t>0.026</m:t>
+          <m:t>.026</m:t>
         </m:r>
       </m:oMath>
       <w:r>
@@ -6648,7 +6612,7 @@
       </w:r>
       <m:oMath>
         <m:r>
-          <m:t>0.70</m:t>
+          <m:t>.70</m:t>
         </m:r>
       </m:oMath>
       <w:r>
@@ -6755,7 +6719,7 @@
       </w:r>
       <m:oMath>
         <m:r>
-          <m:t>0.002</m:t>
+          <m:t>.002</m:t>
         </m:r>
       </m:oMath>
       <w:r>
@@ -6783,7 +6747,7 @@
       </w:r>
       <m:oMath>
         <m:r>
-          <m:t>0.76</m:t>
+          <m:t>.76</m:t>
         </m:r>
       </m:oMath>
       <w:r>
@@ -6890,7 +6854,7 @@
       </w:r>
       <m:oMath>
         <m:r>
-          <m:t>0.001</m:t>
+          <m:t>.001</m:t>
         </m:r>
       </m:oMath>
       <w:r>
@@ -7025,7 +6989,7 @@
       </w:r>
       <m:oMath>
         <m:r>
-          <m:t>0.001</m:t>
+          <m:t>.001</m:t>
         </m:r>
       </m:oMath>
       <w:r>
@@ -7080,14 +7044,14 @@
         <w:t xml:space="preserve">intervention did not affect either depression or generalized anxiety. However, it did have a pronounced effect on social anxiety, and on general well-being. See Table 2 for a summary of the significant effects, including 95% CIs.</w:t>
       </w:r>
     </w:p>
-    <w:bookmarkEnd w:id="37"/>
-    <w:bookmarkStart w:id="38" w:name="notable-within-group-effects"/>
+    <w:bookmarkEnd w:id="43"/>
+    <w:bookmarkStart w:id="44" w:name="within-group-effects"/>
     <w:p>
       <w:pPr>
         <w:pStyle w:val="Heading3"/>
       </w:pPr>
       <w:r>
-        <w:t xml:space="preserve">Notable within-group effects</w:t>
+        <w:t xml:space="preserve">Within-group effects</w:t>
       </w:r>
     </w:p>
     <w:p>
@@ -7198,7 +7162,7 @@
       </w:r>
       <m:oMath>
         <m:r>
-          <m:t>0.017</m:t>
+          <m:t>.017</m:t>
         </m:r>
       </m:oMath>
       <w:r>
@@ -7226,7 +7190,7 @@
       </w:r>
       <m:oMath>
         <m:r>
-          <m:t>0.46</m:t>
+          <m:t>.46</m:t>
         </m:r>
       </m:oMath>
       <w:r>
@@ -7336,7 +7300,7 @@
       </w:r>
       <m:oMath>
         <m:r>
-          <m:t>0.002</m:t>
+          <m:t>.002</m:t>
         </m:r>
       </m:oMath>
       <w:r>
@@ -7364,7 +7328,7 @@
       </w:r>
       <m:oMath>
         <m:r>
-          <m:t>0.49</m:t>
+          <m:t>.49</m:t>
         </m:r>
       </m:oMath>
       <w:r>
@@ -7435,7 +7399,7 @@
       </w:r>
       <m:oMath>
         <m:r>
-          <m:t>0.731</m:t>
+          <m:t>.731</m:t>
         </m:r>
       </m:oMath>
       <w:r>
@@ -7544,7 +7508,7 @@
       </w:r>
       <m:oMath>
         <m:r>
-          <m:t>0.038</m:t>
+          <m:t>.038</m:t>
         </m:r>
       </m:oMath>
       <w:r>
@@ -7572,15 +7536,15 @@
       </w:r>
       <m:oMath>
         <m:r>
-          <m:t>0.53</m:t>
+          <m:t>.53</m:t>
         </m:r>
       </m:oMath>
       <w:r>
         <w:t xml:space="preserve">, implying that therapist support benefited depressed participants on a longer rather than a shorter time scale.</w:t>
       </w:r>
     </w:p>
-    <w:bookmarkEnd w:id="38"/>
-    <w:bookmarkStart w:id="42" w:name="clinical-significant-change"/>
+    <w:bookmarkEnd w:id="44"/>
+    <w:bookmarkStart w:id="48" w:name="clinical-significant-change"/>
     <w:p>
       <w:pPr>
         <w:pStyle w:val="Heading3"/>
@@ -7589,7 +7553,7 @@
         <w:t xml:space="preserve">Clinical significant change</w:t>
       </w:r>
     </w:p>
-    <w:bookmarkStart w:id="39" w:name="X6fe37f06f991669e405307fd2b797a4cf573ac3"/>
+    <w:bookmarkStart w:id="45" w:name="X6fe37f06f991669e405307fd2b797a4cf573ac3"/>
     <w:p>
       <w:pPr>
         <w:pStyle w:val="Heading4"/>
@@ -7661,7 +7625,7 @@
       </w:r>
       <m:oMath>
         <m:r>
-          <m:t>0.019</m:t>
+          <m:t>.019</m:t>
         </m:r>
       </m:oMath>
       <w:r>
@@ -7723,7 +7687,7 @@
       </w:r>
       <m:oMath>
         <m:r>
-          <m:t>0.001</m:t>
+          <m:t>.001</m:t>
         </m:r>
       </m:oMath>
       <w:r>
@@ -7785,7 +7749,7 @@
       </w:r>
       <m:oMath>
         <m:r>
-          <m:t>0.002</m:t>
+          <m:t>.002</m:t>
         </m:r>
       </m:oMath>
       <w:r>
@@ -7850,7 +7814,7 @@
       </w:r>
       <m:oMath>
         <m:r>
-          <m:t>0.001</m:t>
+          <m:t>.001</m:t>
         </m:r>
       </m:oMath>
       <w:r>
@@ -8027,8 +7991,8 @@
         <w:t xml:space="preserve">Thus, the clinical significance findings are mostly in agreement with the statistical analysis of the change, confirming that adaptive expressions of assertiveness in both treatment groups increased from the pre to the post time points and beyond, while deviating with regard to aggressive expressions.</w:t>
       </w:r>
     </w:p>
-    <w:bookmarkEnd w:id="39"/>
-    <w:bookmarkStart w:id="40" w:name="X2682b33cf9315f4de50a7bcdd0e903a51c540fc"/>
+    <w:bookmarkEnd w:id="45"/>
+    <w:bookmarkStart w:id="46" w:name="X2682b33cf9315f4de50a7bcdd0e903a51c540fc"/>
     <w:p>
       <w:pPr>
         <w:pStyle w:val="Heading4"/>
@@ -8100,7 +8064,7 @@
       </w:r>
       <m:oMath>
         <m:r>
-          <m:t>0.023</m:t>
+          <m:t>.023</m:t>
         </m:r>
       </m:oMath>
       <w:r>
@@ -8162,7 +8126,7 @@
       </w:r>
       <m:oMath>
         <m:r>
-          <m:t>0.003</m:t>
+          <m:t>.003</m:t>
         </m:r>
       </m:oMath>
       <w:r>
@@ -8224,7 +8188,7 @@
       </w:r>
       <m:oMath>
         <m:r>
-          <m:t>0.001</m:t>
+          <m:t>.001</m:t>
         </m:r>
       </m:oMath>
       <w:r>
@@ -8365,8 +8329,8 @@
         <w:t xml:space="preserve">Table 3 provides a summary of the numbers and proportions of clinical recovery in the different groups and the significance, if any, of the pairwise tests of proportions against those of the wait-list group.</w:t>
       </w:r>
     </w:p>
-    <w:bookmarkEnd w:id="40"/>
-    <w:bookmarkStart w:id="41" w:name="reliable-deterioration-and-harm"/>
+    <w:bookmarkEnd w:id="46"/>
+    <w:bookmarkStart w:id="47" w:name="reliable-deterioration-and-harm"/>
     <w:p>
       <w:pPr>
         <w:pStyle w:val="Heading4"/>
@@ -8629,11 +8593,11 @@
         <w:t xml:space="preserve">% with regard to depression.</w:t>
       </w:r>
     </w:p>
-    <w:bookmarkEnd w:id="41"/>
-    <w:bookmarkEnd w:id="42"/>
-    <w:bookmarkEnd w:id="43"/>
-    <w:bookmarkEnd w:id="44"/>
-    <w:bookmarkStart w:id="46" w:name="discussion"/>
+    <w:bookmarkEnd w:id="47"/>
+    <w:bookmarkEnd w:id="48"/>
+    <w:bookmarkEnd w:id="49"/>
+    <w:bookmarkEnd w:id="50"/>
+    <w:bookmarkStart w:id="52" w:name="discussion"/>
     <w:p>
       <w:pPr>
         <w:pStyle w:val="Heading1"/>
@@ -8647,7 +8611,7 @@
         <w:pStyle w:val="FirstParagraph"/>
       </w:pPr>
       <w:r>
-        <w:t xml:space="preserve">This randomized controlled trial provides up-to-date empirical data on a transdiagnostic intervention targeting assertiveness, Respekt</w:t>
+        <w:t xml:space="preserve">This randomized controlled trial tested the effects of a transdiagnostic internet intervention targeting assertiveness (Respekt</w:t>
       </w:r>
       <w:r>
         <w:rPr>
@@ -8656,16 +8620,16 @@
         <w:t xml:space="preserve">2</w:t>
       </w:r>
       <w:r>
-        <w:t xml:space="preserve">, which is evidence of its effects on assertive behavior and psychiatric disorder symptoms. Having mostly been ignored as a construct in clinical research since the 1990s, despite its rich history as the target in the very first behavioral therapies of the 1950s and its current status as an important goal for exposure in third-wave CBT variants, such as DBT and ACT</w:t>
-      </w:r>
-      <w:r>
-        <w:t xml:space="preserve"> </w:t>
-      </w:r>
-      <w:r>
-        <w:t xml:space="preserve">(Speed et al., 2018)</w:t>
-      </w:r>
-      <w:r>
-        <w:t xml:space="preserve">, this study brings much-needed data on assertiveness as a viable transdiagnostic stand-alone goal in psychological treatment.</w:t>
+        <w:t xml:space="preserve">). The findings indicate that the treatment led to increased assertive behavior and reduced psychiatric symptoms. Having been largely ignored as a construct in clinical psychology research since the 1990s,</w:t>
+      </w:r>
+      <w:r>
+        <w:t xml:space="preserve"> </w:t>
+      </w:r>
+      <w:r>
+        <w:t xml:space="preserve"> </w:t>
+      </w:r>
+      <w:r>
+        <w:t xml:space="preserve">our study provides new data on assertiveness as a viable transdiagnostic stand-alone dependent variable in psychological treatment.</w:t>
       </w:r>
     </w:p>
     <w:p>
@@ -8673,220 +8637,13 @@
         <w:pStyle w:val="BodyText"/>
       </w:pPr>
       <w:r>
-        <w:t xml:space="preserve">The large effects on assertiveness measured with the AAA-S Adaptive subscale, comparing the wait-list and the unguided self-help conditions at the follow-up,</w:t>
-      </w:r>
-      <w:r>
-        <w:t xml:space="preserve"> </w:t>
-      </w:r>
-      <m:oMath>
-        <m:r>
-          <m:t>E</m:t>
-        </m:r>
-        <m:r>
-          <m:t>S</m:t>
-        </m:r>
-      </m:oMath>
-      <w:r>
-        <w:t xml:space="preserve"> </w:t>
-      </w:r>
-      <w:r>
-        <w:t xml:space="preserve">=</w:t>
-      </w:r>
-      <w:r>
-        <w:t xml:space="preserve"> </w:t>
-      </w:r>
-      <m:oMath>
-        <m:r>
-          <m:t>1.30</m:t>
-        </m:r>
-      </m:oMath>
-      <w:r>
-        <w:t xml:space="preserve">, with</w:t>
-      </w:r>
-      <w:r>
-        <w:t xml:space="preserve"> </w:t>
-      </w:r>
-      <m:oMath>
-        <m:r>
-          <m:t>22</m:t>
-        </m:r>
-      </m:oMath>
-      <w:r>
-        <w:t xml:space="preserve">% clinically improved, are comparable to those found in clinical trials of iCBT interventions for other transdiagnostic behavioral targets. Measurement with the RAS at the follow-up,</w:t>
-      </w:r>
-      <w:r>
-        <w:t xml:space="preserve"> </w:t>
-      </w:r>
-      <m:oMath>
-        <m:r>
-          <m:t>E</m:t>
-        </m:r>
-        <m:r>
-          <m:t>S</m:t>
-        </m:r>
-      </m:oMath>
-      <w:r>
-        <w:t xml:space="preserve"> </w:t>
-      </w:r>
-      <w:r>
-        <w:t xml:space="preserve">=</w:t>
-      </w:r>
-      <w:r>
-        <w:t xml:space="preserve"> </w:t>
-      </w:r>
-      <m:oMath>
-        <m:r>
-          <m:t>1.35</m:t>
-        </m:r>
-      </m:oMath>
-      <w:r>
-        <w:t xml:space="preserve">, with</w:t>
-      </w:r>
-      <w:r>
-        <w:t xml:space="preserve"> </w:t>
-      </w:r>
-      <m:oMath>
-        <m:r>
-          <m:t>31</m:t>
-        </m:r>
-      </m:oMath>
-      <w:r>
-        <w:t xml:space="preserve">% clinically improved, confirms these effects, as does the insignificantly larger effects found for assertiveness measured with the AAA-S Adaptive subscale and the RAS in the guided self-help group, with clinical improvement proportions of</w:t>
-      </w:r>
-      <w:r>
-        <w:t xml:space="preserve"> </w:t>
-      </w:r>
-      <m:oMath>
-        <m:r>
-          <m:t>26</m:t>
-        </m:r>
-      </m:oMath>
-      <w:r>
-        <w:t xml:space="preserve">% and</w:t>
-      </w:r>
-      <w:r>
-        <w:t xml:space="preserve"> </w:t>
-      </w:r>
-      <m:oMath>
-        <m:r>
-          <m:t>36</m:t>
-        </m:r>
-      </m:oMath>
-      <w:r>
-        <w:t xml:space="preserve">%, respectively. Benchmarking against procrastination</w:t>
-      </w:r>
-      <w:r>
-        <w:t xml:space="preserve"> </w:t>
-      </w:r>
-      <w:r>
-        <w:t xml:space="preserve">(</w:t>
-      </w:r>
-      <m:oMath>
-        <m:r>
-          <m:t>d</m:t>
-        </m:r>
-      </m:oMath>
-      <w:r>
-        <w:t xml:space="preserve"> </w:t>
-      </w:r>
-      <w:r>
-        <w:t xml:space="preserve">=</w:t>
-      </w:r>
-      <w:r>
-        <w:t xml:space="preserve"> </w:t>
-      </w:r>
-      <m:oMath>
-        <m:r>
-          <m:t>0.50</m:t>
-        </m:r>
-      </m:oMath>
-      <w:r>
-        <w:t xml:space="preserve">–</w:t>
-      </w:r>
-      <m:oMath>
-        <m:r>
-          <m:t>0.69</m:t>
-        </m:r>
-      </m:oMath>
-      <w:r>
-        <w:t xml:space="preserve"> </w:t>
-      </w:r>
-      <w:r>
-        <w:t xml:space="preserve">and</w:t>
-      </w:r>
-      <w:r>
-        <w:t xml:space="preserve"> </w:t>
-      </w:r>
-      <m:oMath>
-        <m:r>
-          <m:t>24</m:t>
-        </m:r>
-      </m:oMath>
-      <w:r>
-        <w:t xml:space="preserve">–</w:t>
-      </w:r>
-      <m:oMath>
-        <m:r>
-          <m:t>36</m:t>
-        </m:r>
-      </m:oMath>
-      <w:r>
-        <w:t xml:space="preserve">% clinically improved in an unguided group, and</w:t>
-      </w:r>
-      <w:r>
-        <w:t xml:space="preserve"> </w:t>
-      </w:r>
-      <m:oMath>
-        <m:r>
-          <m:t>d</m:t>
-        </m:r>
-      </m:oMath>
-      <w:r>
-        <w:t xml:space="preserve"> </w:t>
-      </w:r>
-      <w:r>
-        <w:t xml:space="preserve">=</w:t>
-      </w:r>
-      <w:r>
-        <w:t xml:space="preserve"> </w:t>
-      </w:r>
-      <m:oMath>
-        <m:r>
-          <m:t>0.70</m:t>
-        </m:r>
-      </m:oMath>
-      <w:r>
-        <w:t xml:space="preserve">–</w:t>
-      </w:r>
-      <m:oMath>
-        <m:r>
-          <m:t>0.81</m:t>
-        </m:r>
-      </m:oMath>
-      <w:r>
-        <w:t xml:space="preserve"> </w:t>
-      </w:r>
-      <w:r>
-        <w:t xml:space="preserve">and</w:t>
-      </w:r>
-      <w:r>
-        <w:t xml:space="preserve"> </w:t>
-      </w:r>
-      <m:oMath>
-        <m:r>
-          <m:t>31</m:t>
-        </m:r>
-      </m:oMath>
-      <w:r>
-        <w:t xml:space="preserve">–</w:t>
-      </w:r>
-      <m:oMath>
-        <m:r>
-          <m:t>40</m:t>
-        </m:r>
-      </m:oMath>
-      <w:r>
-        <w:t xml:space="preserve">% clinically improved in a guided group; Rozental et al., 2015)</w:t>
+        <w:t xml:space="preserve">The large effects on assertiveness measured with the AAA-S Adaptive subscale are comparable to those found in clinical trials of iCBT interventions for other transdiagnostic behavioral problems. Measurement with the RAS at the follow-up confirms these effects, as does the insignificantly larger effects found for assertiveness measured with the AAA-S Adaptive subscale and the RAS in the guided self-help group. Benchmarking against procrastination</w:t>
+      </w:r>
+      <w:r>
+        <w:t xml:space="preserve"> </w:t>
+      </w:r>
+      <w:r>
+        <w:t xml:space="preserve">(Rozental et al., 2015)</w:t>
       </w:r>
       <w:r>
         <w:t xml:space="preserve"> </w:t>
@@ -8898,48 +8655,7 @@
         <w:t xml:space="preserve"> </w:t>
       </w:r>
       <w:r>
-        <w:t xml:space="preserve">(</w:t>
-      </w:r>
-      <m:oMath>
-        <m:r>
-          <m:t>d</m:t>
-        </m:r>
-      </m:oMath>
-      <w:r>
-        <w:t xml:space="preserve"> </w:t>
-      </w:r>
-      <w:r>
-        <w:t xml:space="preserve">=</w:t>
-      </w:r>
-      <w:r>
-        <w:t xml:space="preserve"> </w:t>
-      </w:r>
-      <m:oMath>
-        <m:r>
-          <m:t>0.68</m:t>
-        </m:r>
-      </m:oMath>
-      <w:r>
-        <w:t xml:space="preserve">–</w:t>
-      </w:r>
-      <m:oMath>
-        <m:r>
-          <m:t>1.00</m:t>
-        </m:r>
-      </m:oMath>
-      <w:r>
-        <w:t xml:space="preserve">, with</w:t>
-      </w:r>
-      <w:r>
-        <w:t xml:space="preserve"> </w:t>
-      </w:r>
-      <m:oMath>
-        <m:r>
-          <m:t>45</m:t>
-        </m:r>
-      </m:oMath>
-      <w:r>
-        <w:t xml:space="preserve">% of participants clinically improved in a guided group; Rozental et al., 2017)</w:t>
+        <w:t xml:space="preserve">(Rozental et al., 2017)</w:t>
       </w:r>
       <w:r>
         <w:t xml:space="preserve">, these results indicate that the assertiveness construct can be used successfully as a behavior therapy target with various clinical presentations, helping participants to appreciate and report changes in healthy assertion levels in their daily lives.</w:t>
@@ -8950,7 +8666,7 @@
         <w:pStyle w:val="BodyText"/>
       </w:pPr>
       <w:r>
-        <w:t xml:space="preserve">It should be noted that while there were significant negative effects on aggressive assertiveness in both treatment groups, no statistically significant number of clinically harmed or worsened participants was found at either the post or the follow-up time points for the AAA-S Aggressive subscale in either group, compared to the wait-list. This should not be surprising, however, since for this particular sample the baseline levels of aggressive assertiveness were very low. Also, the operationalization of aggressive assertiveness is fuzzy and prone to individual differences in interpretation; behavior that one person deems aggressive assertion might be healthy assertion to another. Likewise, what counts as healthy assertion in one specific societal/cultural context might be perceived as normatively aggressive in another</w:t>
+        <w:t xml:space="preserve">It should be noted that while there were significant negative effects on aggressive assertiveness in both treatment groups, no statistically significant number of clinically worsened participants was found at either the post or the follow-up time points for the AAA-S Aggressive subscale in either group, compared to the wait-list. This should not be surprising, however, since for this particular sample the baseline levels of aggressive assertiveness were very low. Also, the operationalization of aggressive assertiveness is fuzzy and prone to individual differences in interpretation; behavior that one person deems aggressive assertion might be healthy assertion to another. Likewise, what counts as healthy assertion in one specific societal/cultural context might be perceived as normatively aggressive in another</w:t>
       </w:r>
       <w:r>
         <w:t xml:space="preserve"> </w:t>
@@ -8967,153 +8683,7 @@
         <w:pStyle w:val="BodyText"/>
       </w:pPr>
       <w:r>
-        <w:t xml:space="preserve">The effects at the follow-up on social anxiety symptoms,</w:t>
-      </w:r>
-      <w:r>
-        <w:t xml:space="preserve"> </w:t>
-      </w:r>
-      <m:oMath>
-        <m:r>
-          <m:t>E</m:t>
-        </m:r>
-        <m:r>
-          <m:t>S</m:t>
-        </m:r>
-      </m:oMath>
-      <w:r>
-        <w:t xml:space="preserve"> </w:t>
-      </w:r>
-      <w:r>
-        <w:t xml:space="preserve">=</w:t>
-      </w:r>
-      <w:r>
-        <w:t xml:space="preserve"> </w:t>
-      </w:r>
-      <m:oMath>
-        <m:r>
-          <m:t>0.90</m:t>
-        </m:r>
-      </m:oMath>
-      <w:r>
-        <w:t xml:space="preserve"> </w:t>
-      </w:r>
-      <w:r>
-        <w:t xml:space="preserve">and</w:t>
-      </w:r>
-      <w:r>
-        <w:t xml:space="preserve"> </w:t>
-      </w:r>
-      <m:oMath>
-        <m:r>
-          <m:t>E</m:t>
-        </m:r>
-        <m:r>
-          <m:t>S</m:t>
-        </m:r>
-      </m:oMath>
-      <w:r>
-        <w:t xml:space="preserve"> </w:t>
-      </w:r>
-      <w:r>
-        <w:t xml:space="preserve">=</w:t>
-      </w:r>
-      <w:r>
-        <w:t xml:space="preserve"> </w:t>
-      </w:r>
-      <m:oMath>
-        <m:r>
-          <m:t>0.93</m:t>
-        </m:r>
-      </m:oMath>
-      <w:r>
-        <w:t xml:space="preserve">, and depression,</w:t>
-      </w:r>
-      <w:r>
-        <w:t xml:space="preserve"> </w:t>
-      </w:r>
-      <m:oMath>
-        <m:r>
-          <m:t>E</m:t>
-        </m:r>
-        <m:r>
-          <m:t>S</m:t>
-        </m:r>
-      </m:oMath>
-      <w:r>
-        <w:t xml:space="preserve"> </w:t>
-      </w:r>
-      <w:r>
-        <w:t xml:space="preserve">=</w:t>
-      </w:r>
-      <w:r>
-        <w:t xml:space="preserve"> </w:t>
-      </w:r>
-      <m:oMath>
-        <m:r>
-          <m:t>0.75</m:t>
-        </m:r>
-      </m:oMath>
-      <w:r>
-        <w:t xml:space="preserve"> </w:t>
-      </w:r>
-      <w:r>
-        <w:t xml:space="preserve">and</w:t>
-      </w:r>
-      <w:r>
-        <w:t xml:space="preserve"> </w:t>
-      </w:r>
-      <m:oMath>
-        <m:r>
-          <m:t>E</m:t>
-        </m:r>
-        <m:r>
-          <m:t>S</m:t>
-        </m:r>
-      </m:oMath>
-      <w:r>
-        <w:t xml:space="preserve"> </w:t>
-      </w:r>
-      <w:r>
-        <w:t xml:space="preserve">=</w:t>
-      </w:r>
-      <w:r>
-        <w:t xml:space="preserve"> </w:t>
-      </w:r>
-      <m:oMath>
-        <m:r>
-          <m:t>0.84</m:t>
-        </m:r>
-      </m:oMath>
-      <w:r>
-        <w:t xml:space="preserve">, are in agreement with those for iCBT in general, where the average between-group effect size is</w:t>
-      </w:r>
-      <w:r>
-        <w:t xml:space="preserve"> </w:t>
-      </w:r>
-      <m:oMath>
-        <m:r>
-          <m:t>g</m:t>
-        </m:r>
-      </m:oMath>
-      <w:r>
-        <w:t xml:space="preserve"> </w:t>
-      </w:r>
-      <w:r>
-        <w:t xml:space="preserve">=</w:t>
-      </w:r>
-      <w:r>
-        <w:t xml:space="preserve"> </w:t>
-      </w:r>
-      <m:oMath>
-        <m:r>
-          <m:t>0.80</m:t>
-        </m:r>
-      </m:oMath>
-      <w:r>
-        <w:t xml:space="preserve"> </w:t>
-      </w:r>
-      <w:r>
-        <w:t xml:space="preserve">compared to controls</w:t>
+        <w:t xml:space="preserve">The effects at the follow-up on social anxiety symptoms and depression are in agreement with those for iCBT in general</w:t>
       </w:r>
       <w:r>
         <w:t xml:space="preserve"> </w:t>
@@ -9131,81 +8701,7 @@
         <w:t xml:space="preserve">(Carlbring et al., 2018)</w:t>
       </w:r>
       <w:r>
-        <w:t xml:space="preserve">, with the effects on general well-being of</w:t>
-      </w:r>
-      <w:r>
-        <w:t xml:space="preserve"> </w:t>
-      </w:r>
-      <m:oMath>
-        <m:r>
-          <m:t>E</m:t>
-        </m:r>
-        <m:r>
-          <m:t>S</m:t>
-        </m:r>
-      </m:oMath>
-      <w:r>
-        <w:t xml:space="preserve"> </w:t>
-      </w:r>
-      <w:r>
-        <w:t xml:space="preserve">=</w:t>
-      </w:r>
-      <w:r>
-        <w:t xml:space="preserve"> </w:t>
-      </w:r>
-      <m:oMath>
-        <m:r>
-          <m:rPr>
-            <m:sty m:val="p"/>
-          </m:rPr>
-          <m:t>−</m:t>
-        </m:r>
-        <m:r>
-          <m:t>1.16</m:t>
-        </m:r>
-      </m:oMath>
-      <w:r>
-        <w:t xml:space="preserve"> </w:t>
-      </w:r>
-      <w:r>
-        <w:t xml:space="preserve">and</w:t>
-      </w:r>
-      <w:r>
-        <w:t xml:space="preserve"> </w:t>
-      </w:r>
-      <m:oMath>
-        <m:r>
-          <m:t>E</m:t>
-        </m:r>
-        <m:r>
-          <m:t>S</m:t>
-        </m:r>
-      </m:oMath>
-      <w:r>
-        <w:t xml:space="preserve"> </w:t>
-      </w:r>
-      <w:r>
-        <w:t xml:space="preserve">=</w:t>
-      </w:r>
-      <w:r>
-        <w:t xml:space="preserve"> </w:t>
-      </w:r>
-      <m:oMath>
-        <m:r>
-          <m:rPr>
-            <m:sty m:val="p"/>
-          </m:rPr>
-          <m:t>−</m:t>
-        </m:r>
-        <m:r>
-          <m:t>1.15</m:t>
-        </m:r>
-      </m:oMath>
-      <w:r>
-        <w:t xml:space="preserve"> </w:t>
-      </w:r>
-      <w:r>
-        <w:t xml:space="preserve">rounding out the picture of benefits from participation. However, the current intervention was insufficient for ameliorating generalized anxiety symptoms. Possibly, the overall structure of the Respekt</w:t>
+        <w:t xml:space="preserve">, with the effects on general well-being of rounding out the picture of benefits from participation. However, the current intervention was insufficient for ameliorating generalized anxiety symptoms. Possibly, the overall structure of the Respekt</w:t>
       </w:r>
       <w:r>
         <w:rPr>
@@ -9220,7 +8716,7 @@
         <w:t xml:space="preserve">intervention, with its emphasis on cheerleading participants in designing and performing in vivo behavioral experiments early on in treatment and for a limited time, was not adequate for addressing generalized anxiety symptoms where non-commitment to exposure and behavioral rigidity are often important first hurdles to overcome.</w:t>
       </w:r>
     </w:p>
-    <w:bookmarkStart w:id="45" w:name="limitations-and-future-directions"/>
+    <w:bookmarkStart w:id="51" w:name="limitations-and-future-directions"/>
     <w:p>
       <w:pPr>
         <w:pStyle w:val="Heading2"/>
@@ -9234,7 +8730,7 @@
         <w:pStyle w:val="FirstParagraph"/>
       </w:pPr>
       <w:r>
-        <w:t xml:space="preserve">The study design has a number of limitations that impair the generalizability of the findings. In studies of iCBT, the recruitment method is one of the most important factors influencing the symptom burden of the sample under investigation</w:t>
+        <w:t xml:space="preserve">The study has a number of limitations that impair the generalizability of the findings. In studies of iCBT, the recruitment method is one of the most important factors influencing the symptom burden of the sample under investigation</w:t>
       </w:r>
       <w:r>
         <w:t xml:space="preserve"> </w:t>
@@ -9399,9 +8895,27 @@
         <w:t xml:space="preserve">increased assertive expressions, thereby reducing self-assessed social anxiety in a non-clinical sample. The intervention did not have an immediate effect on generalized anxiety, although there was some within-group evidence of beneficial longer-term effects on depression. Overall, the findings demonstrate that assertiveness is a potentially useful target in CBT and iCBT in the treatment of both psychiatric syndromes and non-syndromal problems in daily life, calling for more research on the construct in various applications.</w:t>
       </w:r>
     </w:p>
-    <w:bookmarkEnd w:id="45"/>
-    <w:bookmarkEnd w:id="46"/>
-    <w:bookmarkStart w:id="47" w:name="orcid"/>
+    <w:bookmarkEnd w:id="51"/>
+    <w:bookmarkEnd w:id="52"/>
+    <w:bookmarkStart w:id="53" w:name="author-contributions"/>
+    <w:p>
+      <w:pPr>
+        <w:pStyle w:val="Heading1"/>
+      </w:pPr>
+      <w:r>
+        <w:t xml:space="preserve">Author contributions</w:t>
+      </w:r>
+    </w:p>
+    <w:p>
+      <w:pPr>
+        <w:pStyle w:val="FirstParagraph"/>
+      </w:pPr>
+      <w:r>
+        <w:t xml:space="preserve">Tobias Hagberg performed Conceptualization, Methodology, Data curation, Software, Formal Analysis, Writing - Original Draft; Patrik Manhem performed Conceptualization, Methodology, Data curation; Martin Oscarsson performed Writing - Original Draft; Per Carlbring performed Supervision, Writing - Review &amp; Editing; and Gerhard Andersson performed Writing - Review &amp; Editing.</w:t>
+      </w:r>
+    </w:p>
+    <w:bookmarkEnd w:id="53"/>
+    <w:bookmarkStart w:id="54" w:name="orcid"/>
     <w:p>
       <w:pPr>
         <w:pStyle w:val="Heading1"/>
@@ -9414,7 +8928,7 @@
       <w:pPr>
         <w:numPr>
           <w:ilvl w:val="0"/>
-          <w:numId w:val="1002"/>
+          <w:numId w:val="1001"/>
         </w:numPr>
         <w:pStyle w:val="Compact"/>
       </w:pPr>
@@ -9429,7 +8943,7 @@
       <w:pPr>
         <w:numPr>
           <w:ilvl w:val="0"/>
-          <w:numId w:val="1002"/>
+          <w:numId w:val="1001"/>
         </w:numPr>
         <w:pStyle w:val="Compact"/>
       </w:pPr>
@@ -9444,7 +8958,7 @@
       <w:pPr>
         <w:numPr>
           <w:ilvl w:val="0"/>
-          <w:numId w:val="1002"/>
+          <w:numId w:val="1001"/>
         </w:numPr>
         <w:pStyle w:val="Compact"/>
       </w:pPr>
@@ -9459,7 +8973,7 @@
       <w:pPr>
         <w:numPr>
           <w:ilvl w:val="0"/>
-          <w:numId w:val="1002"/>
+          <w:numId w:val="1001"/>
         </w:numPr>
         <w:pStyle w:val="Compact"/>
       </w:pPr>
@@ -9474,7 +8988,7 @@
       <w:pPr>
         <w:numPr>
           <w:ilvl w:val="0"/>
-          <w:numId w:val="1002"/>
+          <w:numId w:val="1001"/>
         </w:numPr>
         <w:pStyle w:val="Compact"/>
       </w:pPr>
@@ -9485,8 +8999,8 @@
         <w:t xml:space="preserve"> </w:t>
       </w:r>
     </w:p>
-    <w:bookmarkEnd w:id="47"/>
-    <w:bookmarkStart w:id="135" w:name="references"/>
+    <w:bookmarkEnd w:id="54"/>
+    <w:bookmarkStart w:id="147" w:name="references"/>
     <w:p>
       <w:pPr>
         <w:pStyle w:val="Heading1"/>
@@ -9495,8 +9009,8 @@
         <w:t xml:space="preserve">References</w:t>
       </w:r>
     </w:p>
-    <w:bookmarkStart w:id="134" w:name="refs"/>
-    <w:bookmarkStart w:id="48" w:name="ref-alberti2017your"/>
+    <w:bookmarkStart w:id="146" w:name="refs"/>
+    <w:bookmarkStart w:id="55" w:name="ref-alberti2017your"/>
     <w:p>
       <w:pPr>
         <w:pStyle w:val="Bibliography"/>
@@ -9514,8 +9028,8 @@
         <w:t xml:space="preserve">. New Harbinger Publications, Oakland, CA.</w:t>
       </w:r>
     </w:p>
-    <w:bookmarkEnd w:id="48"/>
-    <w:bookmarkStart w:id="49" w:name="ref-alberti1974your"/>
+    <w:bookmarkEnd w:id="55"/>
+    <w:bookmarkStart w:id="56" w:name="ref-alberti1974your"/>
     <w:p>
       <w:pPr>
         <w:pStyle w:val="Bibliography"/>
@@ -9533,8 +9047,8 @@
         <w:t xml:space="preserve">, 2nd ed. Impact, San Luis Obispo.</w:t>
       </w:r>
     </w:p>
-    <w:bookmarkEnd w:id="49"/>
-    <w:bookmarkStart w:id="51" w:name="ref-Andrews2018"/>
+    <w:bookmarkEnd w:id="56"/>
+    <w:bookmarkStart w:id="58" w:name="ref-Andrews2018"/>
     <w:p>
       <w:pPr>
         <w:pStyle w:val="Bibliography"/>
@@ -9554,7 +9068,7 @@
       <w:r>
         <w:t xml:space="preserve"> </w:t>
       </w:r>
-      <w:hyperlink r:id="rId50">
+      <w:hyperlink r:id="rId57">
         <w:r>
           <w:rPr>
             <w:rStyle w:val="Hyperlink"/>
@@ -9563,8 +9077,8 @@
         </w:r>
       </w:hyperlink>
     </w:p>
-    <w:bookmarkEnd w:id="51"/>
-    <w:bookmarkStart w:id="53" w:name="ref-Antunez2020"/>
+    <w:bookmarkEnd w:id="58"/>
+    <w:bookmarkStart w:id="60" w:name="ref-Antunez2020"/>
     <w:p>
       <w:pPr>
         <w:pStyle w:val="Bibliography"/>
@@ -9575,7 +9089,7 @@
       <w:r>
         <w:t xml:space="preserve"> </w:t>
       </w:r>
-      <w:hyperlink r:id="rId52">
+      <w:hyperlink r:id="rId59">
         <w:r>
           <w:rPr>
             <w:rStyle w:val="Hyperlink"/>
@@ -9584,8 +9098,8 @@
         </w:r>
       </w:hyperlink>
     </w:p>
-    <w:bookmarkEnd w:id="53"/>
-    <w:bookmarkStart w:id="55" w:name="ref-Baker2015"/>
+    <w:bookmarkEnd w:id="60"/>
+    <w:bookmarkStart w:id="62" w:name="ref-Baker2015"/>
     <w:p>
       <w:pPr>
         <w:pStyle w:val="Bibliography"/>
@@ -9605,7 +9119,7 @@
       <w:r>
         <w:t xml:space="preserve"> </w:t>
       </w:r>
-      <w:hyperlink r:id="rId54">
+      <w:hyperlink r:id="rId61">
         <w:r>
           <w:rPr>
             <w:rStyle w:val="Hyperlink"/>
@@ -9614,8 +9128,8 @@
         </w:r>
       </w:hyperlink>
     </w:p>
-    <w:bookmarkEnd w:id="55"/>
-    <w:bookmarkStart w:id="57" w:name="ref-Baumeister2014a"/>
+    <w:bookmarkEnd w:id="62"/>
+    <w:bookmarkStart w:id="64" w:name="ref-Baumeister2014a"/>
     <w:p>
       <w:pPr>
         <w:pStyle w:val="Bibliography"/>
@@ -9635,7 +9149,7 @@
       <w:r>
         <w:t xml:space="preserve"> </w:t>
       </w:r>
-      <w:hyperlink r:id="rId56">
+      <w:hyperlink r:id="rId63">
         <w:r>
           <w:rPr>
             <w:rStyle w:val="Hyperlink"/>
@@ -9644,8 +9158,8 @@
         </w:r>
       </w:hyperlink>
     </w:p>
-    <w:bookmarkEnd w:id="57"/>
-    <w:bookmarkStart w:id="58" w:name="ref-beck1979cognitive"/>
+    <w:bookmarkEnd w:id="64"/>
+    <w:bookmarkStart w:id="65" w:name="ref-beck1979cognitive"/>
     <w:p>
       <w:pPr>
         <w:pStyle w:val="Bibliography"/>
@@ -9663,8 +9177,8 @@
         <w:t xml:space="preserve">, Guilford clinical psychology and psychotherapy series. Guilford Publications, New York, NY.</w:t>
       </w:r>
     </w:p>
-    <w:bookmarkEnd w:id="58"/>
-    <w:bookmarkStart w:id="59" w:name="ref-Braconier2015"/>
+    <w:bookmarkEnd w:id="65"/>
+    <w:bookmarkStart w:id="66" w:name="ref-Braconier2015"/>
     <w:p>
       <w:pPr>
         <w:pStyle w:val="Bibliography"/>
@@ -9727,8 +9241,8 @@
         <w:t xml:space="preserve">.</w:t>
       </w:r>
     </w:p>
-    <w:bookmarkEnd w:id="59"/>
-    <w:bookmarkStart w:id="61" w:name="ref-Carlbring2018"/>
+    <w:bookmarkEnd w:id="66"/>
+    <w:bookmarkStart w:id="68" w:name="ref-Carlbring2018"/>
     <w:p>
       <w:pPr>
         <w:pStyle w:val="Bibliography"/>
@@ -9748,7 +9262,7 @@
       <w:r>
         <w:t xml:space="preserve"> </w:t>
       </w:r>
-      <w:hyperlink r:id="rId60">
+      <w:hyperlink r:id="rId67">
         <w:r>
           <w:rPr>
             <w:rStyle w:val="Hyperlink"/>
@@ -9757,49 +9271,19 @@
         </w:r>
       </w:hyperlink>
     </w:p>
-    <w:bookmarkEnd w:id="61"/>
-    <w:bookmarkStart w:id="63" w:name="ref-Chambless2001"/>
+    <w:bookmarkEnd w:id="68"/>
+    <w:bookmarkStart w:id="70" w:name="ref-Ciarrochi2022"/>
     <w:p>
       <w:pPr>
         <w:pStyle w:val="Bibliography"/>
       </w:pPr>
       <w:r>
-        <w:t xml:space="preserve">Chambless, D.L., Ollendick, T.H., 2001.</w:t>
-      </w:r>
-      <w:r>
-        <w:t xml:space="preserve"> </w:t>
-      </w:r>
-      <w:r>
-        <w:t xml:space="preserve">Empirically Supported Psychological Interventions: Controversies and Evidence</w:t>
-      </w:r>
-      <w:r>
-        <w:t xml:space="preserve">. Annual Review of Psychology 52, 685–716.</w:t>
-      </w:r>
-      <w:r>
-        <w:t xml:space="preserve"> </w:t>
-      </w:r>
-      <w:hyperlink r:id="rId62">
-        <w:r>
-          <w:rPr>
-            <w:rStyle w:val="Hyperlink"/>
-          </w:rPr>
-          <w:t xml:space="preserve">https://doi.org/10.1146/annurev.psych.52.1.685</w:t>
-        </w:r>
-      </w:hyperlink>
-    </w:p>
-    <w:bookmarkEnd w:id="63"/>
-    <w:bookmarkStart w:id="65" w:name="ref-Ciarrochi2022"/>
-    <w:p>
-      <w:pPr>
-        <w:pStyle w:val="Bibliography"/>
-      </w:pPr>
-      <w:r>
         <w:t xml:space="preserve">Ciarrochi, J., Sahdra, B., Hofmann, S.G., Hayes, S.C., 2022. Developing an item pool to assess processes of change in psychological interventions: The process-based assessment tool (PBAT). Journal of Contextual Behavioral Science 23, 200–213.</w:t>
       </w:r>
       <w:r>
         <w:t xml:space="preserve"> </w:t>
       </w:r>
-      <w:hyperlink r:id="rId64">
+      <w:hyperlink r:id="rId69">
         <w:r>
           <w:rPr>
             <w:rStyle w:val="Hyperlink"/>
@@ -9808,8 +9292,8 @@
         </w:r>
       </w:hyperlink>
     </w:p>
-    <w:bookmarkEnd w:id="65"/>
-    <w:bookmarkStart w:id="67" w:name="ref-Clark1986"/>
+    <w:bookmarkEnd w:id="70"/>
+    <w:bookmarkStart w:id="72" w:name="ref-Clark1986"/>
     <w:p>
       <w:pPr>
         <w:pStyle w:val="Bibliography"/>
@@ -9829,7 +9313,7 @@
       <w:r>
         <w:t xml:space="preserve"> </w:t>
       </w:r>
-      <w:hyperlink r:id="rId66">
+      <w:hyperlink r:id="rId71">
         <w:r>
           <w:rPr>
             <w:rStyle w:val="Hyperlink"/>
@@ -9838,8 +9322,8 @@
         </w:r>
       </w:hyperlink>
     </w:p>
-    <w:bookmarkEnd w:id="67"/>
-    <w:bookmarkStart w:id="68" w:name="ref-clark1995cognitive"/>
+    <w:bookmarkEnd w:id="72"/>
+    <w:bookmarkStart w:id="73" w:name="ref-clark1995cognitive"/>
     <w:p>
       <w:pPr>
         <w:pStyle w:val="Bibliography"/>
@@ -9857,18 +9341,32 @@
         <w:t xml:space="preserve">, in: Heimberg, R.G., Liebowitz, M.R., Hope, D.A., Schneier, F.R. (Eds.), Social Phobia: Diagnosis, Assessment, and Treatment. The Guilford Press, New York, NY, pp. 22–23.</w:t>
       </w:r>
     </w:p>
-    <w:bookmarkEnd w:id="68"/>
-    <w:bookmarkStart w:id="69" w:name="ref-R-clinicalsignificance"/>
+    <w:bookmarkEnd w:id="73"/>
+    <w:bookmarkStart w:id="75" w:name="ref-R-clinicalsignificance"/>
     <w:p>
       <w:pPr>
         <w:pStyle w:val="Bibliography"/>
       </w:pPr>
       <w:r>
-        <w:t xml:space="preserve">Claus, B., 2022. Clinicalsignificance: Determine the clinical significance in clinical trials.</w:t>
-      </w:r>
-    </w:p>
-    <w:bookmarkEnd w:id="69"/>
-    <w:bookmarkStart w:id="70" w:name="ref-cohen1988statistical"/>
+        <w:t xml:space="preserve">Claus, B., 2022.</w:t>
+      </w:r>
+      <w:r>
+        <w:t xml:space="preserve"> </w:t>
+      </w:r>
+      <w:hyperlink r:id="rId74">
+        <w:r>
+          <w:rPr>
+            <w:rStyle w:val="Hyperlink"/>
+          </w:rPr>
+          <w:t xml:space="preserve">Clinicalsignificance: Determine the clinical significance in clinical trials</w:t>
+        </w:r>
+      </w:hyperlink>
+      <w:r>
+        <w:t xml:space="preserve">.</w:t>
+      </w:r>
+    </w:p>
+    <w:bookmarkEnd w:id="75"/>
+    <w:bookmarkStart w:id="76" w:name="ref-cohen1988statistical"/>
     <w:p>
       <w:pPr>
         <w:pStyle w:val="Bibliography"/>
@@ -9877,8 +9375,8 @@
         <w:t xml:space="preserve">Cohen, J., 1988. Statistical power analysis for the behavioral sciences (revised ed.).</w:t>
       </w:r>
     </w:p>
-    <w:bookmarkEnd w:id="70"/>
-    <w:bookmarkStart w:id="72" w:name="ref-Craske2008"/>
+    <w:bookmarkEnd w:id="76"/>
+    <w:bookmarkStart w:id="78" w:name="ref-Craske2008"/>
     <w:p>
       <w:pPr>
         <w:pStyle w:val="Bibliography"/>
@@ -9898,7 +9396,7 @@
       <w:r>
         <w:t xml:space="preserve"> </w:t>
       </w:r>
-      <w:hyperlink r:id="rId71">
+      <w:hyperlink r:id="rId77">
         <w:r>
           <w:rPr>
             <w:rStyle w:val="Hyperlink"/>
@@ -9907,8 +9405,8 @@
         </w:r>
       </w:hyperlink>
     </w:p>
-    <w:bookmarkEnd w:id="72"/>
-    <w:bookmarkStart w:id="74" w:name="ref-Cuijpers2016"/>
+    <w:bookmarkEnd w:id="78"/>
+    <w:bookmarkStart w:id="80" w:name="ref-Cuijpers2016"/>
     <w:p>
       <w:pPr>
         <w:pStyle w:val="Bibliography"/>
@@ -9919,7 +9417,7 @@
       <w:r>
         <w:t xml:space="preserve"> </w:t>
       </w:r>
-      <w:hyperlink r:id="rId73">
+      <w:hyperlink r:id="rId79">
         <w:r>
           <w:rPr>
             <w:rStyle w:val="Hyperlink"/>
@@ -9928,8 +9426,8 @@
         </w:r>
       </w:hyperlink>
     </w:p>
-    <w:bookmarkEnd w:id="74"/>
-    <w:bookmarkStart w:id="76" w:name="ref-Day2013"/>
+    <w:bookmarkEnd w:id="80"/>
+    <w:bookmarkStart w:id="82" w:name="ref-Day2013"/>
     <w:p>
       <w:pPr>
         <w:pStyle w:val="Bibliography"/>
@@ -9949,7 +9447,7 @@
       <w:r>
         <w:t xml:space="preserve"> </w:t>
       </w:r>
-      <w:hyperlink r:id="rId75">
+      <w:hyperlink r:id="rId81">
         <w:r>
           <w:rPr>
             <w:rStyle w:val="Hyperlink"/>
@@ -9958,8 +9456,8 @@
         </w:r>
       </w:hyperlink>
     </w:p>
-    <w:bookmarkEnd w:id="76"/>
-    <w:bookmarkStart w:id="77" w:name="ref-fensterheim1975don"/>
+    <w:bookmarkEnd w:id="82"/>
+    <w:bookmarkStart w:id="83" w:name="ref-fensterheim1975don"/>
     <w:p>
       <w:pPr>
         <w:pStyle w:val="Bibliography"/>
@@ -9977,8 +9475,8 @@
         <w:t xml:space="preserve">. Dell Publishing Company, New York, NY.</w:t>
       </w:r>
     </w:p>
-    <w:bookmarkEnd w:id="77"/>
-    <w:bookmarkStart w:id="79" w:name="ref-Fledderus2012"/>
+    <w:bookmarkEnd w:id="83"/>
+    <w:bookmarkStart w:id="85" w:name="ref-Fledderus2012"/>
     <w:p>
       <w:pPr>
         <w:pStyle w:val="Bibliography"/>
@@ -9989,7 +9487,7 @@
       <w:r>
         <w:t xml:space="preserve"> </w:t>
       </w:r>
-      <w:hyperlink r:id="rId78">
+      <w:hyperlink r:id="rId84">
         <w:r>
           <w:rPr>
             <w:rStyle w:val="Hyperlink"/>
@@ -9998,8 +9496,8 @@
         </w:r>
       </w:hyperlink>
     </w:p>
-    <w:bookmarkEnd w:id="79"/>
-    <w:bookmarkStart w:id="81" w:name="ref-Fresco2001"/>
+    <w:bookmarkEnd w:id="85"/>
+    <w:bookmarkStart w:id="87" w:name="ref-Fresco2001"/>
     <w:p>
       <w:pPr>
         <w:pStyle w:val="Bibliography"/>
@@ -10019,7 +9517,7 @@
       <w:r>
         <w:t xml:space="preserve"> </w:t>
       </w:r>
-      <w:hyperlink r:id="rId80">
+      <w:hyperlink r:id="rId86">
         <w:r>
           <w:rPr>
             <w:rStyle w:val="Hyperlink"/>
@@ -10028,8 +9526,8 @@
         </w:r>
       </w:hyperlink>
     </w:p>
-    <w:bookmarkEnd w:id="81"/>
-    <w:bookmarkStart w:id="83" w:name="ref-Furukawa2014"/>
+    <w:bookmarkEnd w:id="87"/>
+    <w:bookmarkStart w:id="89" w:name="ref-Furukawa2014"/>
     <w:p>
       <w:pPr>
         <w:pStyle w:val="Bibliography"/>
@@ -10040,7 +9538,7 @@
       <w:r>
         <w:t xml:space="preserve"> </w:t>
       </w:r>
-      <w:hyperlink r:id="rId82">
+      <w:hyperlink r:id="rId88">
         <w:r>
           <w:rPr>
             <w:rStyle w:val="Hyperlink"/>
@@ -10049,8 +9547,8 @@
         </w:r>
       </w:hyperlink>
     </w:p>
-    <w:bookmarkEnd w:id="83"/>
-    <w:bookmarkStart w:id="84" w:name="ref-gambrill1975assertion"/>
+    <w:bookmarkEnd w:id="89"/>
+    <w:bookmarkStart w:id="90" w:name="ref-gambrill1975assertion"/>
     <w:p>
       <w:pPr>
         <w:pStyle w:val="Bibliography"/>
@@ -10068,8 +9566,8 @@
         <w:t xml:space="preserve">. Behavior Therapy 6, 550–561.</w:t>
       </w:r>
     </w:p>
-    <w:bookmarkEnd w:id="84"/>
-    <w:bookmarkStart w:id="85" w:name="ref-RandomOrg"/>
+    <w:bookmarkEnd w:id="90"/>
+    <w:bookmarkStart w:id="91" w:name="ref-RandomOrg"/>
     <w:p>
       <w:pPr>
         <w:pStyle w:val="Bibliography"/>
@@ -10090,8 +9588,8 @@
         <w:t xml:space="preserve">True random number service. [online].</w:t>
       </w:r>
     </w:p>
-    <w:bookmarkEnd w:id="85"/>
-    <w:bookmarkStart w:id="87" w:name="ref-Hayes2004a"/>
+    <w:bookmarkEnd w:id="91"/>
+    <w:bookmarkStart w:id="93" w:name="ref-Hayes2004a"/>
     <w:p>
       <w:pPr>
         <w:pStyle w:val="Bibliography"/>
@@ -10111,7 +9609,7 @@
       <w:r>
         <w:t xml:space="preserve"> </w:t>
       </w:r>
-      <w:hyperlink r:id="rId86">
+      <w:hyperlink r:id="rId92">
         <w:r>
           <w:rPr>
             <w:rStyle w:val="Hyperlink"/>
@@ -10120,8 +9618,8 @@
         </w:r>
       </w:hyperlink>
     </w:p>
-    <w:bookmarkEnd w:id="87"/>
-    <w:bookmarkStart w:id="88" w:name="ref-Hull1978"/>
+    <w:bookmarkEnd w:id="93"/>
+    <w:bookmarkStart w:id="94" w:name="ref-Hull1978"/>
     <w:p>
       <w:pPr>
         <w:pStyle w:val="Bibliography"/>
@@ -10130,8 +9628,8 @@
         <w:t xml:space="preserve">Hull, D.B., Hull, J.H., 1978. Rathus assertiveness schedule: Normative and factor-analytic data, BEHAVIOR THERAPY.</w:t>
       </w:r>
     </w:p>
-    <w:bookmarkEnd w:id="88"/>
-    <w:bookmarkStart w:id="89" w:name="ref-Jacobson1991"/>
+    <w:bookmarkEnd w:id="94"/>
+    <w:bookmarkStart w:id="95" w:name="ref-Jacobson1991"/>
     <w:p>
       <w:pPr>
         <w:pStyle w:val="Bibliography"/>
@@ -10149,8 +9647,8 @@
         <w:t xml:space="preserve">. Journal of Consulting and Clinical Psychology 59, 12–19.</w:t>
       </w:r>
     </w:p>
-    <w:bookmarkEnd w:id="89"/>
-    <w:bookmarkStart w:id="91" w:name="ref-Kroenke2010"/>
+    <w:bookmarkEnd w:id="95"/>
+    <w:bookmarkStart w:id="97" w:name="ref-Kroenke2010"/>
     <w:p>
       <w:pPr>
         <w:pStyle w:val="Bibliography"/>
@@ -10170,7 +9668,7 @@
       <w:r>
         <w:t xml:space="preserve"> </w:t>
       </w:r>
-      <w:hyperlink r:id="rId90">
+      <w:hyperlink r:id="rId96">
         <w:r>
           <w:rPr>
             <w:rStyle w:val="Hyperlink"/>
@@ -10179,18 +9677,32 @@
         </w:r>
       </w:hyperlink>
     </w:p>
-    <w:bookmarkEnd w:id="91"/>
-    <w:bookmarkStart w:id="92" w:name="ref-R-lmerTest"/>
+    <w:bookmarkEnd w:id="97"/>
+    <w:bookmarkStart w:id="99" w:name="ref-R-lmerTest"/>
     <w:p>
       <w:pPr>
         <w:pStyle w:val="Bibliography"/>
       </w:pPr>
       <w:r>
-        <w:t xml:space="preserve">Kuznetsova, A., Bruun Brockhoff, P., Haubo Bojesen Christensen, R., 2020. lmerTest: Tests in linear mixed effects models.</w:t>
-      </w:r>
-    </w:p>
-    <w:bookmarkEnd w:id="92"/>
-    <w:bookmarkStart w:id="93" w:name="ref-R-emmeans"/>
+        <w:t xml:space="preserve">Kuznetsova, A., Bruun Brockhoff, P., Haubo Bojesen Christensen, R., 2020.</w:t>
+      </w:r>
+      <w:r>
+        <w:t xml:space="preserve"> </w:t>
+      </w:r>
+      <w:hyperlink r:id="rId98">
+        <w:r>
+          <w:rPr>
+            <w:rStyle w:val="Hyperlink"/>
+          </w:rPr>
+          <w:t xml:space="preserve">lmerTest: Tests in linear mixed effects models</w:t>
+        </w:r>
+      </w:hyperlink>
+      <w:r>
+        <w:t xml:space="preserve">.</w:t>
+      </w:r>
+    </w:p>
+    <w:bookmarkEnd w:id="99"/>
+    <w:bookmarkStart w:id="101" w:name="ref-R-emmeans"/>
     <w:p>
       <w:pPr>
         <w:pStyle w:val="Bibliography"/>
@@ -10201,15 +9713,20 @@
       <w:r>
         <w:t xml:space="preserve"> </w:t>
       </w:r>
-      <w:r>
-        <w:t xml:space="preserve">emmeans: Estimated Marginal Means, aka Least-Squares Means</w:t>
-      </w:r>
+      <w:hyperlink r:id="rId100">
+        <w:r>
+          <w:rPr>
+            <w:rStyle w:val="Hyperlink"/>
+          </w:rPr>
+          <w:t xml:space="preserve">emmeans: Estimated Marginal Means, aka Least-Squares Means</w:t>
+        </w:r>
+      </w:hyperlink>
       <w:r>
         <w:t xml:space="preserve">.</w:t>
       </w:r>
     </w:p>
-    <w:bookmarkEnd w:id="93"/>
-    <w:bookmarkStart w:id="95" w:name="ref-Lindner2015"/>
+    <w:bookmarkEnd w:id="101"/>
+    <w:bookmarkStart w:id="103" w:name="ref-Lindner2015"/>
     <w:p>
       <w:pPr>
         <w:pStyle w:val="Bibliography"/>
@@ -10220,7 +9737,7 @@
       <w:r>
         <w:t xml:space="preserve"> </w:t>
       </w:r>
-      <w:hyperlink r:id="rId94">
+      <w:hyperlink r:id="rId102">
         <w:r>
           <w:rPr>
             <w:rStyle w:val="Hyperlink"/>
@@ -10229,8 +9746,8 @@
         </w:r>
       </w:hyperlink>
     </w:p>
-    <w:bookmarkEnd w:id="95"/>
-    <w:bookmarkStart w:id="96" w:name="ref-linehan1993skills"/>
+    <w:bookmarkEnd w:id="103"/>
+    <w:bookmarkStart w:id="104" w:name="ref-linehan1993skills"/>
     <w:p>
       <w:pPr>
         <w:pStyle w:val="Bibliography"/>
@@ -10239,8 +9756,8 @@
         <w:t xml:space="preserve">Linehan, M.M., 1993. Skills training manual for treating borderline personality disorder. The Guilford Press.</w:t>
       </w:r>
     </w:p>
-    <w:bookmarkEnd w:id="96"/>
-    <w:bookmarkStart w:id="98" w:name="ref-LINEHAN1979"/>
+    <w:bookmarkEnd w:id="104"/>
+    <w:bookmarkStart w:id="106" w:name="ref-LINEHAN1979"/>
     <w:p>
       <w:pPr>
         <w:pStyle w:val="Bibliography"/>
@@ -10260,7 +9777,7 @@
       <w:r>
         <w:t xml:space="preserve"> </w:t>
       </w:r>
-      <w:hyperlink r:id="rId97">
+      <w:hyperlink r:id="rId105">
         <w:r>
           <w:rPr>
             <w:rStyle w:val="Hyperlink"/>
@@ -10269,8 +9786,8 @@
         </w:r>
       </w:hyperlink>
     </w:p>
-    <w:bookmarkEnd w:id="98"/>
-    <w:bookmarkStart w:id="100" w:name="ref-R-ggeffects"/>
+    <w:bookmarkEnd w:id="106"/>
+    <w:bookmarkStart w:id="108" w:name="ref-R-ggeffects"/>
     <w:p>
       <w:pPr>
         <w:pStyle w:val="Bibliography"/>
@@ -10290,7 +9807,7 @@
       <w:r>
         <w:t xml:space="preserve"> </w:t>
       </w:r>
-      <w:hyperlink r:id="rId99">
+      <w:hyperlink r:id="rId107">
         <w:r>
           <w:rPr>
             <w:rStyle w:val="Hyperlink"/>
@@ -10299,18 +9816,32 @@
         </w:r>
       </w:hyperlink>
     </w:p>
-    <w:bookmarkEnd w:id="100"/>
-    <w:bookmarkStart w:id="101" w:name="ref-R-performance"/>
+    <w:bookmarkEnd w:id="108"/>
+    <w:bookmarkStart w:id="110" w:name="ref-R-performance"/>
     <w:p>
       <w:pPr>
         <w:pStyle w:val="Bibliography"/>
       </w:pPr>
       <w:r>
-        <w:t xml:space="preserve">Lüdecke, D., Makowski, D., Ben-Shachar, M.S., Patil, I., Waggoner, P., Wiernik, B.M., 2022. Performance: Assessment of regression models performance.</w:t>
-      </w:r>
-    </w:p>
-    <w:bookmarkEnd w:id="101"/>
-    <w:bookmarkStart w:id="103" w:name="ref-Lundgren2016"/>
+        <w:t xml:space="preserve">Lüdecke, D., Makowski, D., Ben-Shachar, M.S., Patil, I., Waggoner, P., Wiernik, B.M., 2022.</w:t>
+      </w:r>
+      <w:r>
+        <w:t xml:space="preserve"> </w:t>
+      </w:r>
+      <w:hyperlink r:id="rId109">
+        <w:r>
+          <w:rPr>
+            <w:rStyle w:val="Hyperlink"/>
+          </w:rPr>
+          <w:t xml:space="preserve">Performance: Assessment of regression models performance</w:t>
+        </w:r>
+      </w:hyperlink>
+      <w:r>
+        <w:t xml:space="preserve">.</w:t>
+      </w:r>
+    </w:p>
+    <w:bookmarkEnd w:id="110"/>
+    <w:bookmarkStart w:id="112" w:name="ref-Lundgren2016"/>
     <w:p>
       <w:pPr>
         <w:pStyle w:val="Bibliography"/>
@@ -10321,7 +9852,7 @@
       <w:r>
         <w:t xml:space="preserve"> </w:t>
       </w:r>
-      <w:hyperlink r:id="rId102">
+      <w:hyperlink r:id="rId111">
         <w:r>
           <w:rPr>
             <w:rStyle w:val="Hyperlink"/>
@@ -10330,8 +9861,8 @@
         </w:r>
       </w:hyperlink>
     </w:p>
-    <w:bookmarkEnd w:id="103"/>
-    <w:bookmarkStart w:id="104" w:name="ref-michel2008"/>
+    <w:bookmarkEnd w:id="112"/>
+    <w:bookmarkStart w:id="114" w:name="ref-michel2008"/>
     <w:p>
       <w:pPr>
         <w:pStyle w:val="Bibliography"/>
@@ -10342,15 +9873,20 @@
       <w:r>
         <w:t xml:space="preserve"> </w:t>
       </w:r>
-      <w:r>
-        <w:t xml:space="preserve">Assert Yourself</w:t>
-      </w:r>
+      <w:hyperlink r:id="rId113">
+        <w:r>
+          <w:rPr>
+            <w:rStyle w:val="Hyperlink"/>
+          </w:rPr>
+          <w:t xml:space="preserve">Assert Yourself</w:t>
+        </w:r>
+      </w:hyperlink>
       <w:r>
         <w:t xml:space="preserve">.</w:t>
       </w:r>
     </w:p>
-    <w:bookmarkEnd w:id="104"/>
-    <w:bookmarkStart w:id="106" w:name="ref-Mitamura2018"/>
+    <w:bookmarkEnd w:id="114"/>
+    <w:bookmarkStart w:id="116" w:name="ref-Mitamura2018"/>
     <w:p>
       <w:pPr>
         <w:pStyle w:val="Bibliography"/>
@@ -10370,7 +9906,7 @@
       <w:r>
         <w:t xml:space="preserve"> </w:t>
       </w:r>
-      <w:hyperlink r:id="rId105">
+      <w:hyperlink r:id="rId115">
         <w:r>
           <w:rPr>
             <w:rStyle w:val="Hyperlink"/>
@@ -10379,8 +9915,8 @@
         </w:r>
       </w:hyperlink>
     </w:p>
-    <w:bookmarkEnd w:id="106"/>
-    <w:bookmarkStart w:id="107" w:name="ref-ost2006tillampad"/>
+    <w:bookmarkEnd w:id="116"/>
+    <w:bookmarkStart w:id="117" w:name="ref-ost2006tillampad"/>
     <w:p>
       <w:pPr>
         <w:pStyle w:val="Bibliography"/>
@@ -10413,8 +9949,8 @@
         <w:t xml:space="preserve">st, Stockholm.</w:t>
       </w:r>
     </w:p>
-    <w:bookmarkEnd w:id="107"/>
-    <w:bookmarkStart w:id="108" w:name="ref-powell2017mental"/>
+    <w:bookmarkEnd w:id="117"/>
+    <w:bookmarkStart w:id="118" w:name="ref-powell2017mental"/>
     <w:p>
       <w:pPr>
         <w:pStyle w:val="Bibliography"/>
@@ -10432,8 +9968,8 @@
         <w:t xml:space="preserve">. Routledge, Abingdon-on-Thames,England, UK.</w:t>
       </w:r>
     </w:p>
-    <w:bookmarkEnd w:id="108"/>
-    <w:bookmarkStart w:id="110" w:name="ref-Rathus1973"/>
+    <w:bookmarkEnd w:id="118"/>
+    <w:bookmarkStart w:id="120" w:name="ref-Rathus1973"/>
     <w:p>
       <w:pPr>
         <w:pStyle w:val="Bibliography"/>
@@ -10453,7 +9989,7 @@
       <w:r>
         <w:t xml:space="preserve"> </w:t>
       </w:r>
-      <w:hyperlink r:id="rId109">
+      <w:hyperlink r:id="rId119">
         <w:r>
           <w:rPr>
             <w:rStyle w:val="Hyperlink"/>
@@ -10462,8 +9998,8 @@
         </w:r>
       </w:hyperlink>
     </w:p>
-    <w:bookmarkEnd w:id="110"/>
-    <w:bookmarkStart w:id="112" w:name="ref-Rozental2015"/>
+    <w:bookmarkEnd w:id="120"/>
+    <w:bookmarkStart w:id="122" w:name="ref-Rozental2015"/>
     <w:p>
       <w:pPr>
         <w:pStyle w:val="Bibliography"/>
@@ -10483,7 +10019,7 @@
       <w:r>
         <w:t xml:space="preserve"> </w:t>
       </w:r>
-      <w:hyperlink r:id="rId111">
+      <w:hyperlink r:id="rId121">
         <w:r>
           <w:rPr>
             <w:rStyle w:val="Hyperlink"/>
@@ -10492,8 +10028,8 @@
         </w:r>
       </w:hyperlink>
     </w:p>
-    <w:bookmarkEnd w:id="112"/>
-    <w:bookmarkStart w:id="114" w:name="ref-Rozental2017"/>
+    <w:bookmarkEnd w:id="122"/>
+    <w:bookmarkStart w:id="124" w:name="ref-Rozental2017"/>
     <w:p>
       <w:pPr>
         <w:pStyle w:val="Bibliography"/>
@@ -10513,7 +10049,7 @@
       <w:r>
         <w:t xml:space="preserve"> </w:t>
       </w:r>
-      <w:hyperlink r:id="rId113">
+      <w:hyperlink r:id="rId123">
         <w:r>
           <w:rPr>
             <w:rStyle w:val="Hyperlink"/>
@@ -10522,8 +10058,8 @@
         </w:r>
       </w:hyperlink>
     </w:p>
-    <w:bookmarkEnd w:id="114"/>
-    <w:bookmarkStart w:id="115" w:name="ref-salter1949conditioned"/>
+    <w:bookmarkEnd w:id="124"/>
+    <w:bookmarkStart w:id="125" w:name="ref-salter1949conditioned"/>
     <w:p>
       <w:pPr>
         <w:pStyle w:val="Bibliography"/>
@@ -10541,8 +10077,8 @@
         <w:t xml:space="preserve">. NY: Capricorn 106.</w:t>
       </w:r>
     </w:p>
-    <w:bookmarkEnd w:id="115"/>
-    <w:bookmarkStart w:id="116" w:name="ref-sealed"/>
+    <w:bookmarkEnd w:id="125"/>
+    <w:bookmarkStart w:id="126" w:name="ref-sealed"/>
     <w:p>
       <w:pPr>
         <w:pStyle w:val="Bibliography"/>
@@ -10560,8 +10096,8 @@
         <w:t xml:space="preserve">.</w:t>
       </w:r>
     </w:p>
-    <w:bookmarkEnd w:id="116"/>
-    <w:bookmarkStart w:id="118" w:name="ref-Sheynin2014"/>
+    <w:bookmarkEnd w:id="126"/>
+    <w:bookmarkStart w:id="128" w:name="ref-Sheynin2014"/>
     <w:p>
       <w:pPr>
         <w:pStyle w:val="Bibliography"/>
@@ -10572,7 +10108,7 @@
       <w:r>
         <w:t xml:space="preserve"> </w:t>
       </w:r>
-      <w:hyperlink r:id="rId117">
+      <w:hyperlink r:id="rId127">
         <w:r>
           <w:rPr>
             <w:rStyle w:val="Hyperlink"/>
@@ -10581,8 +10117,8 @@
         </w:r>
       </w:hyperlink>
     </w:p>
-    <w:bookmarkEnd w:id="118"/>
-    <w:bookmarkStart w:id="120" w:name="ref-Sigler2008"/>
+    <w:bookmarkEnd w:id="128"/>
+    <w:bookmarkStart w:id="130" w:name="ref-Sigler2008"/>
     <w:p>
       <w:pPr>
         <w:pStyle w:val="Bibliography"/>
@@ -10593,7 +10129,7 @@
       <w:r>
         <w:t xml:space="preserve"> </w:t>
       </w:r>
-      <w:hyperlink r:id="rId119">
+      <w:hyperlink r:id="rId129">
         <w:r>
           <w:rPr>
             <w:rStyle w:val="Hyperlink"/>
@@ -10602,8 +10138,8 @@
         </w:r>
       </w:hyperlink>
     </w:p>
-    <w:bookmarkEnd w:id="120"/>
-    <w:bookmarkStart w:id="121" w:name="ref-smith1975say"/>
+    <w:bookmarkEnd w:id="130"/>
+    <w:bookmarkStart w:id="131" w:name="ref-smith1975say"/>
     <w:p>
       <w:pPr>
         <w:pStyle w:val="Bibliography"/>
@@ -10621,8 +10157,8 @@
         <w:t xml:space="preserve">. Bantam.</w:t>
       </w:r>
     </w:p>
-    <w:bookmarkEnd w:id="121"/>
-    <w:bookmarkStart w:id="123" w:name="ref-Speed2018a"/>
+    <w:bookmarkEnd w:id="131"/>
+    <w:bookmarkStart w:id="133" w:name="ref-Speed2018a"/>
     <w:p>
       <w:pPr>
         <w:pStyle w:val="Bibliography"/>
@@ -10642,7 +10178,7 @@
       <w:r>
         <w:t xml:space="preserve"> </w:t>
       </w:r>
-      <w:hyperlink r:id="rId122">
+      <w:hyperlink r:id="rId132">
         <w:r>
           <w:rPr>
             <w:rStyle w:val="Hyperlink"/>
@@ -10651,8 +10187,8 @@
         </w:r>
       </w:hyperlink>
     </w:p>
-    <w:bookmarkEnd w:id="123"/>
-    <w:bookmarkStart w:id="125" w:name="ref-Kroenke2006"/>
+    <w:bookmarkEnd w:id="133"/>
+    <w:bookmarkStart w:id="135" w:name="ref-Kroenke2006"/>
     <w:p>
       <w:pPr>
         <w:pStyle w:val="Bibliography"/>
@@ -10672,7 +10208,7 @@
       <w:r>
         <w:t xml:space="preserve"> </w:t>
       </w:r>
-      <w:hyperlink r:id="rId124">
+      <w:hyperlink r:id="rId134">
         <w:r>
           <w:rPr>
             <w:rStyle w:val="Hyperlink"/>
@@ -10681,8 +10217,8 @@
         </w:r>
       </w:hyperlink>
     </w:p>
-    <w:bookmarkEnd w:id="125"/>
-    <w:bookmarkStart w:id="127" w:name="ref-Thompson2011"/>
+    <w:bookmarkEnd w:id="135"/>
+    <w:bookmarkStart w:id="137" w:name="ref-Thompson2011"/>
     <w:p>
       <w:pPr>
         <w:pStyle w:val="Bibliography"/>
@@ -10702,7 +10238,7 @@
       <w:r>
         <w:t xml:space="preserve"> </w:t>
       </w:r>
-      <w:hyperlink r:id="rId126">
+      <w:hyperlink r:id="rId136">
         <w:r>
           <w:rPr>
             <w:rStyle w:val="Hyperlink"/>
@@ -10711,8 +10247,8 @@
         </w:r>
       </w:hyperlink>
     </w:p>
-    <w:bookmarkEnd w:id="127"/>
-    <w:bookmarkStart w:id="129" w:name="ref-Vagos2019"/>
+    <w:bookmarkEnd w:id="137"/>
+    <w:bookmarkStart w:id="139" w:name="ref-Vagos2019"/>
     <w:p>
       <w:pPr>
         <w:pStyle w:val="Bibliography"/>
@@ -10732,7 +10268,7 @@
       <w:r>
         <w:t xml:space="preserve"> </w:t>
       </w:r>
-      <w:hyperlink r:id="rId128">
+      <w:hyperlink r:id="rId138">
         <w:r>
           <w:rPr>
             <w:rStyle w:val="Hyperlink"/>
@@ -10741,18 +10277,48 @@
         </w:r>
       </w:hyperlink>
     </w:p>
-    <w:bookmarkEnd w:id="129"/>
-    <w:bookmarkStart w:id="130" w:name="ref-Wilson2010"/>
+    <w:bookmarkEnd w:id="139"/>
+    <w:bookmarkStart w:id="141" w:name="ref-Vlaescu2016"/>
     <w:p>
       <w:pPr>
         <w:pStyle w:val="Bibliography"/>
       </w:pPr>
       <w:r>
+        <w:t xml:space="preserve">Vlaescu, G., Alasjö, A., Miloff, A., Carlbring, P., Andersson, G., 2016.</w:t>
+      </w:r>
+      <w:r>
+        <w:t xml:space="preserve"> </w:t>
+      </w:r>
+      <w:r>
+        <w:t xml:space="preserve">Features and functionality of the Iterapi platform for internet-based psychological treatment</w:t>
+      </w:r>
+      <w:r>
+        <w:t xml:space="preserve">. Internet Interventions 6, 107–114.</w:t>
+      </w:r>
+      <w:r>
+        <w:t xml:space="preserve"> </w:t>
+      </w:r>
+      <w:hyperlink r:id="rId140">
+        <w:r>
+          <w:rPr>
+            <w:rStyle w:val="Hyperlink"/>
+          </w:rPr>
+          <w:t xml:space="preserve">https://doi.org/10.1016/j.invent.2016.09.006</w:t>
+        </w:r>
+      </w:hyperlink>
+    </w:p>
+    <w:bookmarkEnd w:id="141"/>
+    <w:bookmarkStart w:id="142" w:name="ref-Wilson2010"/>
+    <w:p>
+      <w:pPr>
+        <w:pStyle w:val="Bibliography"/>
+      </w:pPr>
+      <w:r>
         <w:t xml:space="preserve">Wilson, K.G., Sandoz, E.K., Kitchens, J., Roberts, M., 2010. The valued living questionnaire: Defining and measuring valued action within a behavioral framework, The Psychological Record.</w:t>
       </w:r>
     </w:p>
-    <w:bookmarkEnd w:id="130"/>
-    <w:bookmarkStart w:id="131" w:name="ref-wolpe1990practice"/>
+    <w:bookmarkEnd w:id="142"/>
+    <w:bookmarkStart w:id="143" w:name="ref-wolpe1990practice"/>
     <w:p>
       <w:pPr>
         <w:pStyle w:val="Bibliography"/>
@@ -10770,8 +10336,8 @@
         <w:t xml:space="preserve">. Pergamon Press, Oxford, UK.</w:t>
       </w:r>
     </w:p>
-    <w:bookmarkEnd w:id="131"/>
-    <w:bookmarkStart w:id="132" w:name="ref-Wolpe1952"/>
+    <w:bookmarkEnd w:id="143"/>
+    <w:bookmarkStart w:id="144" w:name="ref-Wolpe1952"/>
     <w:p>
       <w:pPr>
         <w:pStyle w:val="Bibliography"/>
@@ -10789,8 +10355,8 @@
         <w:t xml:space="preserve">. South African Medical Journal 20, 825–829.</w:t>
       </w:r>
     </w:p>
-    <w:bookmarkEnd w:id="132"/>
-    <w:bookmarkStart w:id="133" w:name="ref-Wolpe1966"/>
+    <w:bookmarkEnd w:id="144"/>
+    <w:bookmarkStart w:id="145" w:name="ref-Wolpe1966"/>
     <w:p>
       <w:pPr>
         <w:pStyle w:val="Bibliography"/>
@@ -10808,9 +10374,9 @@
         <w:t xml:space="preserve">, The commonwealth and international library. Mental health and social medicine division. Pergamon Press, Elmsford, NY.</w:t>
       </w:r>
     </w:p>
-    <w:bookmarkEnd w:id="133"/>
-    <w:bookmarkEnd w:id="134"/>
-    <w:bookmarkEnd w:id="135"/>
+    <w:bookmarkEnd w:id="145"/>
+    <w:bookmarkEnd w:id="146"/>
+    <w:bookmarkEnd w:id="147"/>
     <w:sectPr/>
   </w:body>
 </w:document>
@@ -10997,9 +10563,6 @@
     <w:abstractNumId w:val="990"/>
   </w:num>
   <w:num w:numId="1001">
-    <w:abstractNumId w:val="991"/>
-  </w:num>
-  <w:num w:numId="1002">
     <w:abstractNumId w:val="991"/>
   </w:num>
 </w:numbering>

</xml_diff>

<commit_message>
Add missing 'Bonf' subscript where appropriate
</commit_message>
<xml_diff>
--- a/r2fu-article.docx
+++ b/r2fu-article.docx
@@ -2667,7 +2667,7 @@
       </w:r>
     </w:p>
     <w:bookmarkEnd w:id="20"/>
-    <w:bookmarkStart w:id="35" w:name="method"/>
+    <w:bookmarkStart w:id="41" w:name="method"/>
     <w:p>
       <w:pPr>
         <w:pStyle w:val="Heading1"/>
@@ -3376,7 +3376,7 @@
     </w:p>
     <w:bookmarkEnd w:id="27"/>
     <w:bookmarkEnd w:id="28"/>
-    <w:bookmarkStart w:id="30" w:name="data-preparation"/>
+    <w:bookmarkStart w:id="32" w:name="data-preparation"/>
     <w:p>
       <w:pPr>
         <w:pStyle w:val="Heading2"/>
@@ -3400,14 +3400,14 @@
       <w:r>
         <w:drawing>
           <wp:inline>
-            <wp:extent cx="5334000" cy="4035307"/>
+            <wp:extent cx="5334000" cy="4440318"/>
             <wp:effectExtent b="0" l="0" r="0" t="0"/>
-            <wp:docPr descr="A total of 210 participants were included in the study through randomization and further randomized into three groups: unguided self-help, guided self-help, and wait-list, with 70 participants each." title="" id="1" name="Picture"/>
+            <wp:docPr descr="A total of 210 participants were included in the study through randomization and further randomized into three groups: unguided self-help, guided self-help, and wait-list, with 70 participants each." title="" id="30" name="Picture"/>
             <a:graphic>
               <a:graphicData uri="http://schemas.openxmlformats.org/drawingml/2006/picture">
                 <pic:pic>
                   <pic:nvPicPr>
-                    <pic:cNvPr descr="r2fu-article_files/figure-docx/flowchart-dot-1.png" id="0" name="Picture"/>
+                    <pic:cNvPr descr="r2fu-article_files/figure-docx/flowchart-dot-1.png" id="31" name="Picture"/>
                     <pic:cNvPicPr>
                       <a:picLocks noChangeArrowheads="1" noChangeAspect="1"/>
                     </pic:cNvPicPr>
@@ -3421,7 +3421,7 @@
                   <pic:spPr bwMode="auto">
                     <a:xfrm>
                       <a:off x="0" y="0"/>
-                      <a:ext cx="5334000" cy="4035307"/>
+                      <a:ext cx="5334000" cy="4440318"/>
                     </a:xfrm>
                     <a:prstGeom prst="rect">
                       <a:avLst/>
@@ -3448,8 +3448,8 @@
         <w:t xml:space="preserve">A total of 210 participants were included in the study through randomization and further randomized into three groups: unguided self-help, guided self-help, and wait-list, with 70 participants each.</w:t>
       </w:r>
     </w:p>
-    <w:bookmarkEnd w:id="30"/>
-    <w:bookmarkStart w:id="34" w:name="analysis"/>
+    <w:bookmarkEnd w:id="32"/>
+    <w:bookmarkStart w:id="40" w:name="analysis"/>
     <w:p>
       <w:pPr>
         <w:pStyle w:val="Heading2"/>
@@ -3463,7 +3463,7 @@
         <w:pStyle w:val="FirstParagraph"/>
       </w:pPr>
       <w:r>
-        <w:t xml:space="preserve">All the data were analyzed using R 4.2.0, with the packages lmerTest</w:t>
+        <w:t xml:space="preserve">All the data were analyzed using R 4.2.2, with the packages lmerTest</w:t>
       </w:r>
       <w:r>
         <w:t xml:space="preserve"> </w:t>
@@ -3513,7 +3513,7 @@
       <w:r>
         <w:t xml:space="preserve"> </w:t>
       </w:r>
-      <w:hyperlink r:id="rId31">
+      <w:hyperlink r:id="rId33">
         <w:r>
           <w:rPr>
             <w:rStyle w:val="Hyperlink"/>
@@ -3569,18 +3569,18 @@
           <wp:inline>
             <wp:extent cx="5334000" cy="4267200"/>
             <wp:effectExtent b="0" l="0" r="0" t="0"/>
-            <wp:docPr descr="Plots of the estimated fixed effects for the primary transdiagnostic scales used to measure skillful, assertive behavior, and aggressive assertive behavior. The participants’ estimated means for all three measures exhibited increasing levels of assertiveness during treatment in the unguided self-help and guided self-help groups, with negligible differences between the two treatment conditions." title="" id="1" name="Picture"/>
+            <wp:docPr descr="Plots of the estimated fixed effects for the primary transdiagnostic scales used to measure skillful, assertive behavior, and aggressive assertive behavior. The participants’ estimated means for all three measures exhibited increasing levels of assertiveness during treatment in the unguided self-help and guided self-help groups, with negligible differences between the two treatment conditions." title="" id="35" name="Picture"/>
             <a:graphic>
               <a:graphicData uri="http://schemas.openxmlformats.org/drawingml/2006/picture">
                 <pic:pic>
                   <pic:nvPicPr>
-                    <pic:cNvPr descr="r2fu-article_files/figure-docx/emm.primary.plots-1.png" id="0" name="Picture"/>
+                    <pic:cNvPr descr="r2fu-article_files/figure-docx/emm.primary.plots-1.png" id="36" name="Picture"/>
                     <pic:cNvPicPr>
                       <a:picLocks noChangeArrowheads="1" noChangeAspect="1"/>
                     </pic:cNvPicPr>
                   </pic:nvPicPr>
                   <pic:blipFill>
-                    <a:blip r:embed="rId32"/>
+                    <a:blip r:embed="rId34"/>
                     <a:stretch>
                       <a:fillRect/>
                     </a:stretch>
@@ -3624,18 +3624,18 @@
           <wp:inline>
             <wp:extent cx="5334000" cy="4267200"/>
             <wp:effectExtent b="0" l="0" r="0" t="0"/>
-            <wp:docPr descr="Plots of the estimated fixed effects for the secondary syndromal outcome measures, as well as for the general well-being measure. Participation in the unguided self-help and guided self-help conditions led to significant symptom alleviation between the pre and post time points as well as between the pre and one-year follow-up time points for depression and social anxiety. Participation in both treatment groups also led to significant increases in well-being. As with the transdiagnostic measures of assertive behavior, the differences between the post and follow-up time points were statistically inappreciable for all measures, in both treatment groups. The wait-list control group did not significantly change between any time points for either measure. However, to stay on the conservative side and counteract even the slightest nocebo effect of the wait-list condition, the most conservative estimate for the wait-list control condition was used in each follow-up between-group comparison; see the dotted line for a visual representation of the selected time point." title="" id="1" name="Picture"/>
+            <wp:docPr descr="Plots of the estimated fixed effects for the secondary syndromal outcome measures, as well as for the general well-being measure. Participation in the unguided self-help and guided self-help conditions led to significant symptom alleviation between the pre and post time points as well as between the pre and one-year follow-up time points for depression and social anxiety. Participation in both treatment groups also led to significant increases in well-being. As with the transdiagnostic measures of assertive behavior, the differences between the post and follow-up time points were statistically inappreciable for all measures, in both treatment groups. The wait-list control group did not significantly change between any time points for either measure. However, to stay on the conservative side and counteract even the slightest nocebo effect of the wait-list condition, the most conservative estimate for the wait-list control condition was used in each follow-up between-group comparison; see the dotted line for a visual representation of the selected time point." title="" id="38" name="Picture"/>
             <a:graphic>
               <a:graphicData uri="http://schemas.openxmlformats.org/drawingml/2006/picture">
                 <pic:pic>
                   <pic:nvPicPr>
-                    <pic:cNvPr descr="r2fu-article_files/figure-docx/emm.secondary.plots-1.png" id="0" name="Picture"/>
+                    <pic:cNvPr descr="r2fu-article_files/figure-docx/emm.secondary.plots-1.png" id="39" name="Picture"/>
                     <pic:cNvPicPr>
                       <a:picLocks noChangeArrowheads="1" noChangeAspect="1"/>
                     </pic:cNvPicPr>
                   </pic:nvPicPr>
                   <pic:blipFill>
-                    <a:blip r:embed="rId33"/>
+                    <a:blip r:embed="rId37"/>
                     <a:stretch>
                       <a:fillRect/>
                     </a:stretch>
@@ -3670,9 +3670,9 @@
         <w:t xml:space="preserve">Plots of the estimated fixed effects for the secondary syndromal outcome measures, as well as for the general well-being measure. Participation in the unguided self-help and guided self-help conditions led to significant symptom alleviation between the pre and post time points as well as between the pre and one-year follow-up time points for depression and social anxiety. Participation in both treatment groups also led to significant increases in well-being. As with the transdiagnostic measures of assertive behavior, the differences between the post and follow-up time points were statistically inappreciable for all measures, in both treatment groups. The wait-list control group did not significantly change between any time points for either measure. However, to stay on the conservative side and counteract even the slightest nocebo effect of the wait-list condition, the most conservative estimate for the wait-list control condition was used in each follow-up between-group comparison; see the dotted line for a visual representation of the selected time point.</w:t>
       </w:r>
     </w:p>
-    <w:bookmarkEnd w:id="34"/>
-    <w:bookmarkEnd w:id="35"/>
-    <w:bookmarkStart w:id="44" w:name="results"/>
+    <w:bookmarkEnd w:id="40"/>
+    <w:bookmarkEnd w:id="41"/>
+    <w:bookmarkStart w:id="50" w:name="results"/>
     <w:p>
       <w:pPr>
         <w:pStyle w:val="Heading1"/>
@@ -3681,7 +3681,7 @@
         <w:t xml:space="preserve">Results</w:t>
       </w:r>
     </w:p>
-    <w:bookmarkStart w:id="43" w:name="Xb25c33030a3c3a25653d944f8a887d465e89095"/>
+    <w:bookmarkStart w:id="49" w:name="Xb25c33030a3c3a25653d944f8a887d465e89095"/>
     <w:p>
       <w:pPr>
         <w:pStyle w:val="Heading2"/>
@@ -4231,7 +4231,7 @@
         <w:t xml:space="preserve">All subsequent post-hoc testing of marginal mean differences in pairwise comparisons included all groups and time points.</w:t>
       </w:r>
     </w:p>
-    <w:bookmarkStart w:id="36" w:name="Xee8d5edd03fa35dd5ed1652d4f935821062632a"/>
+    <w:bookmarkStart w:id="42" w:name="Xee8d5edd03fa35dd5ed1652d4f935821062632a"/>
     <w:p>
       <w:pPr>
         <w:pStyle w:val="Heading3"/>
@@ -5931,8 +5931,8 @@
         <w:t xml:space="preserve">Comparing the unguided self-help and guided self-help conditions, no significant differences were found either at the post or the follow-up time points, revealing that the participants working through the intervention on their own fared as well as those who were supported by a therapist.</w:t>
       </w:r>
     </w:p>
-    <w:bookmarkEnd w:id="36"/>
-    <w:bookmarkStart w:id="37" w:name="Xe0e1ead8dd8f4a0b700a0bda44dc56c970fa046"/>
+    <w:bookmarkEnd w:id="42"/>
+    <w:bookmarkStart w:id="43" w:name="Xe0e1ead8dd8f4a0b700a0bda44dc56c970fa046"/>
     <w:p>
       <w:pPr>
         <w:pStyle w:val="Heading3"/>
@@ -7044,8 +7044,8 @@
         <w:t xml:space="preserve">intervention did not affect either depression or generalized anxiety. However, it did have a pronounced effect on social anxiety, and on general well-being. See Table 2 for a summary of the significant effects, including 95% CIs.</w:t>
       </w:r>
     </w:p>
-    <w:bookmarkEnd w:id="37"/>
-    <w:bookmarkStart w:id="38" w:name="within-group-effects"/>
+    <w:bookmarkEnd w:id="43"/>
+    <w:bookmarkStart w:id="44" w:name="within-group-effects"/>
     <w:p>
       <w:pPr>
         <w:pStyle w:val="Heading3"/>
@@ -7346,7 +7346,16 @@
           </m:e>
           <m:sub>
             <m:r>
-              <m:t>​</m:t>
+              <m:t>B</m:t>
+            </m:r>
+            <m:r>
+              <m:t>o</m:t>
+            </m:r>
+            <m:r>
+              <m:t>n</m:t>
+            </m:r>
+            <m:r>
+              <m:t>f</m:t>
             </m:r>
           </m:sub>
         </m:sSub>
@@ -7383,7 +7392,16 @@
           </m:e>
           <m:sub>
             <m:r>
-              <m:t>​</m:t>
+              <m:t>B</m:t>
+            </m:r>
+            <m:r>
+              <m:t>o</m:t>
+            </m:r>
+            <m:r>
+              <m:t>n</m:t>
+            </m:r>
+            <m:r>
+              <m:t>f</m:t>
             </m:r>
           </m:sub>
         </m:sSub>
@@ -7543,8 +7561,8 @@
         <w:t xml:space="preserve">, implying that therapist support benefited depressed participants on a longer rather than a shorter time scale.</w:t>
       </w:r>
     </w:p>
-    <w:bookmarkEnd w:id="38"/>
-    <w:bookmarkStart w:id="42" w:name="clinical-significant-change"/>
+    <w:bookmarkEnd w:id="44"/>
+    <w:bookmarkStart w:id="48" w:name="clinical-significant-change"/>
     <w:p>
       <w:pPr>
         <w:pStyle w:val="Heading3"/>
@@ -7553,7 +7571,7 @@
         <w:t xml:space="preserve">Clinical significant change</w:t>
       </w:r>
     </w:p>
-    <w:bookmarkStart w:id="39" w:name="X6fe37f06f991669e405307fd2b797a4cf573ac3"/>
+    <w:bookmarkStart w:id="45" w:name="X6fe37f06f991669e405307fd2b797a4cf573ac3"/>
     <w:p>
       <w:pPr>
         <w:pStyle w:val="Heading4"/>
@@ -7991,8 +8009,8 @@
         <w:t xml:space="preserve">Thus, the clinical significance findings are mostly in agreement with the statistical analysis of the change, confirming that adaptive expressions of assertiveness in both treatment groups increased from the pre to the post time points and beyond, while deviating with regard to aggressive expressions.</w:t>
       </w:r>
     </w:p>
-    <w:bookmarkEnd w:id="39"/>
-    <w:bookmarkStart w:id="40" w:name="X2682b33cf9315f4de50a7bcdd0e903a51c540fc"/>
+    <w:bookmarkEnd w:id="45"/>
+    <w:bookmarkStart w:id="46" w:name="X2682b33cf9315f4de50a7bcdd0e903a51c540fc"/>
     <w:p>
       <w:pPr>
         <w:pStyle w:val="Heading4"/>
@@ -8329,8 +8347,8 @@
         <w:t xml:space="preserve">Table 3 provides a summary of the numbers and proportions of clinical recovery in the different groups and the significance, if any, of the pairwise tests of proportions against those of the wait-list group.</w:t>
       </w:r>
     </w:p>
-    <w:bookmarkEnd w:id="40"/>
-    <w:bookmarkStart w:id="41" w:name="reliable-deterioration-and-harm"/>
+    <w:bookmarkEnd w:id="46"/>
+    <w:bookmarkStart w:id="47" w:name="reliable-deterioration-and-harm"/>
     <w:p>
       <w:pPr>
         <w:pStyle w:val="Heading4"/>
@@ -8593,11 +8611,11 @@
         <w:t xml:space="preserve">% with regard to depression.</w:t>
       </w:r>
     </w:p>
-    <w:bookmarkEnd w:id="41"/>
-    <w:bookmarkEnd w:id="42"/>
-    <w:bookmarkEnd w:id="43"/>
-    <w:bookmarkEnd w:id="44"/>
-    <w:bookmarkStart w:id="46" w:name="discussion"/>
+    <w:bookmarkEnd w:id="47"/>
+    <w:bookmarkEnd w:id="48"/>
+    <w:bookmarkEnd w:id="49"/>
+    <w:bookmarkEnd w:id="50"/>
+    <w:bookmarkStart w:id="52" w:name="discussion"/>
     <w:p>
       <w:pPr>
         <w:pStyle w:val="Heading1"/>
@@ -8716,7 +8734,7 @@
         <w:t xml:space="preserve">intervention, with its emphasis on cheerleading participants in designing and performing in vivo behavioral experiments early on in treatment and for a limited time, was not adequate for addressing generalized anxiety symptoms where non-commitment to exposure and behavioral rigidity are often important first hurdles to overcome.</w:t>
       </w:r>
     </w:p>
-    <w:bookmarkStart w:id="45" w:name="limitations-and-future-directions"/>
+    <w:bookmarkStart w:id="51" w:name="limitations-and-future-directions"/>
     <w:p>
       <w:pPr>
         <w:pStyle w:val="Heading2"/>
@@ -8895,9 +8913,9 @@
         <w:t xml:space="preserve">increased assertive expressions, thereby reducing self-assessed social anxiety in a non-clinical sample. The intervention did not have an immediate effect on generalized anxiety, although there was some within-group evidence of beneficial longer-term effects on depression. Overall, the findings demonstrate that assertiveness is a potentially useful target in CBT and iCBT in the treatment of both psychiatric syndromes and non-syndromal problems in daily life, calling for more research on the construct in various applications.</w:t>
       </w:r>
     </w:p>
-    <w:bookmarkEnd w:id="45"/>
-    <w:bookmarkEnd w:id="46"/>
-    <w:bookmarkStart w:id="47" w:name="author-contributions"/>
+    <w:bookmarkEnd w:id="51"/>
+    <w:bookmarkEnd w:id="52"/>
+    <w:bookmarkStart w:id="53" w:name="author-contributions"/>
     <w:p>
       <w:pPr>
         <w:pStyle w:val="Heading1"/>
@@ -8914,8 +8932,8 @@
         <w:t xml:space="preserve">Tobias Hagberg and Patrik Manhem performed Conceptualization, Methodology, Investigation, Data curation and Writing - Original Draft; Tobias Hagberg also Software and Formal Analysis; Martin Oscarsson performed Writing - Original Draft; Per Carlbring performed Supervision, Writing - Review &amp; Editing; Fiona Michel and Gerhard Andersson both provided Resources and performed Writing - Review &amp; Editing.</w:t>
       </w:r>
     </w:p>
-    <w:bookmarkEnd w:id="47"/>
-    <w:bookmarkStart w:id="48" w:name="orcid"/>
+    <w:bookmarkEnd w:id="53"/>
+    <w:bookmarkStart w:id="54" w:name="orcid"/>
     <w:p>
       <w:pPr>
         <w:pStyle w:val="Heading1"/>
@@ -8999,8 +9017,8 @@
         <w:t xml:space="preserve"> </w:t>
       </w:r>
     </w:p>
-    <w:bookmarkEnd w:id="48"/>
-    <w:bookmarkStart w:id="136" w:name="references"/>
+    <w:bookmarkEnd w:id="54"/>
+    <w:bookmarkStart w:id="147" w:name="references"/>
     <w:p>
       <w:pPr>
         <w:pStyle w:val="Heading1"/>
@@ -9009,8 +9027,8 @@
         <w:t xml:space="preserve">References</w:t>
       </w:r>
     </w:p>
-    <w:bookmarkStart w:id="135" w:name="refs"/>
-    <w:bookmarkStart w:id="49" w:name="ref-alberti2017your"/>
+    <w:bookmarkStart w:id="146" w:name="refs"/>
+    <w:bookmarkStart w:id="55" w:name="ref-alberti2017your"/>
     <w:p>
       <w:pPr>
         <w:pStyle w:val="Bibliography"/>
@@ -9028,8 +9046,8 @@
         <w:t xml:space="preserve">. New Harbinger Publications, Oakland, CA.</w:t>
       </w:r>
     </w:p>
-    <w:bookmarkEnd w:id="49"/>
-    <w:bookmarkStart w:id="50" w:name="ref-alberti1974your"/>
+    <w:bookmarkEnd w:id="55"/>
+    <w:bookmarkStart w:id="56" w:name="ref-alberti1974your"/>
     <w:p>
       <w:pPr>
         <w:pStyle w:val="Bibliography"/>
@@ -9047,8 +9065,8 @@
         <w:t xml:space="preserve">, 2nd ed. Impact, San Luis Obispo.</w:t>
       </w:r>
     </w:p>
-    <w:bookmarkEnd w:id="50"/>
-    <w:bookmarkStart w:id="52" w:name="ref-Andrews2018"/>
+    <w:bookmarkEnd w:id="56"/>
+    <w:bookmarkStart w:id="58" w:name="ref-Andrews2018"/>
     <w:p>
       <w:pPr>
         <w:pStyle w:val="Bibliography"/>
@@ -9068,7 +9086,7 @@
       <w:r>
         <w:t xml:space="preserve"> </w:t>
       </w:r>
-      <w:hyperlink r:id="rId51">
+      <w:hyperlink r:id="rId57">
         <w:r>
           <w:rPr>
             <w:rStyle w:val="Hyperlink"/>
@@ -9077,8 +9095,8 @@
         </w:r>
       </w:hyperlink>
     </w:p>
-    <w:bookmarkEnd w:id="52"/>
-    <w:bookmarkStart w:id="54" w:name="ref-Antunez2020"/>
+    <w:bookmarkEnd w:id="58"/>
+    <w:bookmarkStart w:id="60" w:name="ref-Antunez2020"/>
     <w:p>
       <w:pPr>
         <w:pStyle w:val="Bibliography"/>
@@ -9089,7 +9107,7 @@
       <w:r>
         <w:t xml:space="preserve"> </w:t>
       </w:r>
-      <w:hyperlink r:id="rId53">
+      <w:hyperlink r:id="rId59">
         <w:r>
           <w:rPr>
             <w:rStyle w:val="Hyperlink"/>
@@ -9098,8 +9116,8 @@
         </w:r>
       </w:hyperlink>
     </w:p>
-    <w:bookmarkEnd w:id="54"/>
-    <w:bookmarkStart w:id="56" w:name="ref-Baker2015"/>
+    <w:bookmarkEnd w:id="60"/>
+    <w:bookmarkStart w:id="62" w:name="ref-Baker2015"/>
     <w:p>
       <w:pPr>
         <w:pStyle w:val="Bibliography"/>
@@ -9119,7 +9137,7 @@
       <w:r>
         <w:t xml:space="preserve"> </w:t>
       </w:r>
-      <w:hyperlink r:id="rId55">
+      <w:hyperlink r:id="rId61">
         <w:r>
           <w:rPr>
             <w:rStyle w:val="Hyperlink"/>
@@ -9128,8 +9146,8 @@
         </w:r>
       </w:hyperlink>
     </w:p>
-    <w:bookmarkEnd w:id="56"/>
-    <w:bookmarkStart w:id="58" w:name="ref-Baumeister2014a"/>
+    <w:bookmarkEnd w:id="62"/>
+    <w:bookmarkStart w:id="64" w:name="ref-Baumeister2014a"/>
     <w:p>
       <w:pPr>
         <w:pStyle w:val="Bibliography"/>
@@ -9149,7 +9167,7 @@
       <w:r>
         <w:t xml:space="preserve"> </w:t>
       </w:r>
-      <w:hyperlink r:id="rId57">
+      <w:hyperlink r:id="rId63">
         <w:r>
           <w:rPr>
             <w:rStyle w:val="Hyperlink"/>
@@ -9158,8 +9176,8 @@
         </w:r>
       </w:hyperlink>
     </w:p>
-    <w:bookmarkEnd w:id="58"/>
-    <w:bookmarkStart w:id="59" w:name="ref-beck1979cognitive"/>
+    <w:bookmarkEnd w:id="64"/>
+    <w:bookmarkStart w:id="65" w:name="ref-beck1979cognitive"/>
     <w:p>
       <w:pPr>
         <w:pStyle w:val="Bibliography"/>
@@ -9177,8 +9195,8 @@
         <w:t xml:space="preserve">, Guilford clinical psychology and psychotherapy series. Guilford Publications, New York, NY.</w:t>
       </w:r>
     </w:p>
-    <w:bookmarkEnd w:id="59"/>
-    <w:bookmarkStart w:id="60" w:name="ref-Braconier2015"/>
+    <w:bookmarkEnd w:id="65"/>
+    <w:bookmarkStart w:id="66" w:name="ref-Braconier2015"/>
     <w:p>
       <w:pPr>
         <w:pStyle w:val="Bibliography"/>
@@ -9241,8 +9259,8 @@
         <w:t xml:space="preserve">.</w:t>
       </w:r>
     </w:p>
-    <w:bookmarkEnd w:id="60"/>
-    <w:bookmarkStart w:id="62" w:name="ref-Carlbring2018"/>
+    <w:bookmarkEnd w:id="66"/>
+    <w:bookmarkStart w:id="68" w:name="ref-Carlbring2018"/>
     <w:p>
       <w:pPr>
         <w:pStyle w:val="Bibliography"/>
@@ -9262,7 +9280,7 @@
       <w:r>
         <w:t xml:space="preserve"> </w:t>
       </w:r>
-      <w:hyperlink r:id="rId61">
+      <w:hyperlink r:id="rId67">
         <w:r>
           <w:rPr>
             <w:rStyle w:val="Hyperlink"/>
@@ -9271,8 +9289,8 @@
         </w:r>
       </w:hyperlink>
     </w:p>
-    <w:bookmarkEnd w:id="62"/>
-    <w:bookmarkStart w:id="64" w:name="ref-Ciarrochi2022"/>
+    <w:bookmarkEnd w:id="68"/>
+    <w:bookmarkStart w:id="70" w:name="ref-Ciarrochi2022"/>
     <w:p>
       <w:pPr>
         <w:pStyle w:val="Bibliography"/>
@@ -9283,7 +9301,7 @@
       <w:r>
         <w:t xml:space="preserve"> </w:t>
       </w:r>
-      <w:hyperlink r:id="rId63">
+      <w:hyperlink r:id="rId69">
         <w:r>
           <w:rPr>
             <w:rStyle w:val="Hyperlink"/>
@@ -9292,8 +9310,8 @@
         </w:r>
       </w:hyperlink>
     </w:p>
-    <w:bookmarkEnd w:id="64"/>
-    <w:bookmarkStart w:id="66" w:name="ref-Clark1986"/>
+    <w:bookmarkEnd w:id="70"/>
+    <w:bookmarkStart w:id="72" w:name="ref-Clark1986"/>
     <w:p>
       <w:pPr>
         <w:pStyle w:val="Bibliography"/>
@@ -9313,7 +9331,7 @@
       <w:r>
         <w:t xml:space="preserve"> </w:t>
       </w:r>
-      <w:hyperlink r:id="rId65">
+      <w:hyperlink r:id="rId71">
         <w:r>
           <w:rPr>
             <w:rStyle w:val="Hyperlink"/>
@@ -9322,8 +9340,8 @@
         </w:r>
       </w:hyperlink>
     </w:p>
-    <w:bookmarkEnd w:id="66"/>
-    <w:bookmarkStart w:id="67" w:name="ref-clark1995cognitive"/>
+    <w:bookmarkEnd w:id="72"/>
+    <w:bookmarkStart w:id="73" w:name="ref-clark1995cognitive"/>
     <w:p>
       <w:pPr>
         <w:pStyle w:val="Bibliography"/>
@@ -9341,18 +9359,32 @@
         <w:t xml:space="preserve">, in: Heimberg, R.G., Liebowitz, M.R., Hope, D.A., Schneier, F.R. (Eds.), Social Phobia: Diagnosis, Assessment, and Treatment. The Guilford Press, New York, NY, pp. 22–23.</w:t>
       </w:r>
     </w:p>
-    <w:bookmarkEnd w:id="67"/>
-    <w:bookmarkStart w:id="68" w:name="ref-R-clinicalsignificance"/>
+    <w:bookmarkEnd w:id="73"/>
+    <w:bookmarkStart w:id="75" w:name="ref-R-clinicalsignificance"/>
     <w:p>
       <w:pPr>
         <w:pStyle w:val="Bibliography"/>
       </w:pPr>
       <w:r>
-        <w:t xml:space="preserve">Claus, B., 2022. Clinicalsignificance: Determine the clinical significance in clinical trials.</w:t>
-      </w:r>
-    </w:p>
-    <w:bookmarkEnd w:id="68"/>
-    <w:bookmarkStart w:id="69" w:name="ref-cohen1988statistical"/>
+        <w:t xml:space="preserve">Claus, B., 2022.</w:t>
+      </w:r>
+      <w:r>
+        <w:t xml:space="preserve"> </w:t>
+      </w:r>
+      <w:hyperlink r:id="rId74">
+        <w:r>
+          <w:rPr>
+            <w:rStyle w:val="Hyperlink"/>
+          </w:rPr>
+          <w:t xml:space="preserve">Clinicalsignificance: Determine the clinical significance in clinical trials</w:t>
+        </w:r>
+      </w:hyperlink>
+      <w:r>
+        <w:t xml:space="preserve">.</w:t>
+      </w:r>
+    </w:p>
+    <w:bookmarkEnd w:id="75"/>
+    <w:bookmarkStart w:id="76" w:name="ref-cohen1988statistical"/>
     <w:p>
       <w:pPr>
         <w:pStyle w:val="Bibliography"/>
@@ -9361,8 +9393,8 @@
         <w:t xml:space="preserve">Cohen, J., 1988. Statistical power analysis for the behavioral sciences (revised ed.).</w:t>
       </w:r>
     </w:p>
-    <w:bookmarkEnd w:id="69"/>
-    <w:bookmarkStart w:id="71" w:name="ref-Craske2008"/>
+    <w:bookmarkEnd w:id="76"/>
+    <w:bookmarkStart w:id="78" w:name="ref-Craske2008"/>
     <w:p>
       <w:pPr>
         <w:pStyle w:val="Bibliography"/>
@@ -9382,7 +9414,7 @@
       <w:r>
         <w:t xml:space="preserve"> </w:t>
       </w:r>
-      <w:hyperlink r:id="rId70">
+      <w:hyperlink r:id="rId77">
         <w:r>
           <w:rPr>
             <w:rStyle w:val="Hyperlink"/>
@@ -9391,8 +9423,8 @@
         </w:r>
       </w:hyperlink>
     </w:p>
-    <w:bookmarkEnd w:id="71"/>
-    <w:bookmarkStart w:id="73" w:name="ref-Cuijpers2016"/>
+    <w:bookmarkEnd w:id="78"/>
+    <w:bookmarkStart w:id="80" w:name="ref-Cuijpers2016"/>
     <w:p>
       <w:pPr>
         <w:pStyle w:val="Bibliography"/>
@@ -9403,7 +9435,7 @@
       <w:r>
         <w:t xml:space="preserve"> </w:t>
       </w:r>
-      <w:hyperlink r:id="rId72">
+      <w:hyperlink r:id="rId79">
         <w:r>
           <w:rPr>
             <w:rStyle w:val="Hyperlink"/>
@@ -9412,8 +9444,8 @@
         </w:r>
       </w:hyperlink>
     </w:p>
-    <w:bookmarkEnd w:id="73"/>
-    <w:bookmarkStart w:id="75" w:name="ref-Day2013"/>
+    <w:bookmarkEnd w:id="80"/>
+    <w:bookmarkStart w:id="82" w:name="ref-Day2013"/>
     <w:p>
       <w:pPr>
         <w:pStyle w:val="Bibliography"/>
@@ -9433,7 +9465,7 @@
       <w:r>
         <w:t xml:space="preserve"> </w:t>
       </w:r>
-      <w:hyperlink r:id="rId74">
+      <w:hyperlink r:id="rId81">
         <w:r>
           <w:rPr>
             <w:rStyle w:val="Hyperlink"/>
@@ -9442,8 +9474,8 @@
         </w:r>
       </w:hyperlink>
     </w:p>
-    <w:bookmarkEnd w:id="75"/>
-    <w:bookmarkStart w:id="76" w:name="ref-fensterheim1975don"/>
+    <w:bookmarkEnd w:id="82"/>
+    <w:bookmarkStart w:id="83" w:name="ref-fensterheim1975don"/>
     <w:p>
       <w:pPr>
         <w:pStyle w:val="Bibliography"/>
@@ -9461,8 +9493,8 @@
         <w:t xml:space="preserve">. Dell Publishing Company, New York, NY.</w:t>
       </w:r>
     </w:p>
-    <w:bookmarkEnd w:id="76"/>
-    <w:bookmarkStart w:id="78" w:name="ref-Fledderus2012"/>
+    <w:bookmarkEnd w:id="83"/>
+    <w:bookmarkStart w:id="85" w:name="ref-Fledderus2012"/>
     <w:p>
       <w:pPr>
         <w:pStyle w:val="Bibliography"/>
@@ -9473,7 +9505,7 @@
       <w:r>
         <w:t xml:space="preserve"> </w:t>
       </w:r>
-      <w:hyperlink r:id="rId77">
+      <w:hyperlink r:id="rId84">
         <w:r>
           <w:rPr>
             <w:rStyle w:val="Hyperlink"/>
@@ -9482,8 +9514,8 @@
         </w:r>
       </w:hyperlink>
     </w:p>
-    <w:bookmarkEnd w:id="78"/>
-    <w:bookmarkStart w:id="80" w:name="ref-Fresco2001"/>
+    <w:bookmarkEnd w:id="85"/>
+    <w:bookmarkStart w:id="87" w:name="ref-Fresco2001"/>
     <w:p>
       <w:pPr>
         <w:pStyle w:val="Bibliography"/>
@@ -9503,7 +9535,7 @@
       <w:r>
         <w:t xml:space="preserve"> </w:t>
       </w:r>
-      <w:hyperlink r:id="rId79">
+      <w:hyperlink r:id="rId86">
         <w:r>
           <w:rPr>
             <w:rStyle w:val="Hyperlink"/>
@@ -9512,8 +9544,8 @@
         </w:r>
       </w:hyperlink>
     </w:p>
-    <w:bookmarkEnd w:id="80"/>
-    <w:bookmarkStart w:id="82" w:name="ref-Furukawa2014"/>
+    <w:bookmarkEnd w:id="87"/>
+    <w:bookmarkStart w:id="89" w:name="ref-Furukawa2014"/>
     <w:p>
       <w:pPr>
         <w:pStyle w:val="Bibliography"/>
@@ -9524,7 +9556,7 @@
       <w:r>
         <w:t xml:space="preserve"> </w:t>
       </w:r>
-      <w:hyperlink r:id="rId81">
+      <w:hyperlink r:id="rId88">
         <w:r>
           <w:rPr>
             <w:rStyle w:val="Hyperlink"/>
@@ -9533,8 +9565,8 @@
         </w:r>
       </w:hyperlink>
     </w:p>
-    <w:bookmarkEnd w:id="82"/>
-    <w:bookmarkStart w:id="83" w:name="ref-gambrill1975assertion"/>
+    <w:bookmarkEnd w:id="89"/>
+    <w:bookmarkStart w:id="90" w:name="ref-gambrill1975assertion"/>
     <w:p>
       <w:pPr>
         <w:pStyle w:val="Bibliography"/>
@@ -9552,8 +9584,8 @@
         <w:t xml:space="preserve">. Behavior Therapy 6, 550–561.</w:t>
       </w:r>
     </w:p>
-    <w:bookmarkEnd w:id="83"/>
-    <w:bookmarkStart w:id="84" w:name="ref-RandomOrg"/>
+    <w:bookmarkEnd w:id="90"/>
+    <w:bookmarkStart w:id="91" w:name="ref-RandomOrg"/>
     <w:p>
       <w:pPr>
         <w:pStyle w:val="Bibliography"/>
@@ -9574,8 +9606,8 @@
         <w:t xml:space="preserve">True random number service. [online].</w:t>
       </w:r>
     </w:p>
-    <w:bookmarkEnd w:id="84"/>
-    <w:bookmarkStart w:id="86" w:name="ref-Hayes2004a"/>
+    <w:bookmarkEnd w:id="91"/>
+    <w:bookmarkStart w:id="93" w:name="ref-Hayes2004a"/>
     <w:p>
       <w:pPr>
         <w:pStyle w:val="Bibliography"/>
@@ -9595,7 +9627,7 @@
       <w:r>
         <w:t xml:space="preserve"> </w:t>
       </w:r>
-      <w:hyperlink r:id="rId85">
+      <w:hyperlink r:id="rId92">
         <w:r>
           <w:rPr>
             <w:rStyle w:val="Hyperlink"/>
@@ -9604,8 +9636,8 @@
         </w:r>
       </w:hyperlink>
     </w:p>
-    <w:bookmarkEnd w:id="86"/>
-    <w:bookmarkStart w:id="87" w:name="ref-Hull1978"/>
+    <w:bookmarkEnd w:id="93"/>
+    <w:bookmarkStart w:id="94" w:name="ref-Hull1978"/>
     <w:p>
       <w:pPr>
         <w:pStyle w:val="Bibliography"/>
@@ -9614,8 +9646,8 @@
         <w:t xml:space="preserve">Hull, D.B., Hull, J.H., 1978. Rathus assertiveness schedule: Normative and factor-analytic data, BEHAVIOR THERAPY.</w:t>
       </w:r>
     </w:p>
-    <w:bookmarkEnd w:id="87"/>
-    <w:bookmarkStart w:id="88" w:name="ref-Jacobson1991"/>
+    <w:bookmarkEnd w:id="94"/>
+    <w:bookmarkStart w:id="95" w:name="ref-Jacobson1991"/>
     <w:p>
       <w:pPr>
         <w:pStyle w:val="Bibliography"/>
@@ -9633,8 +9665,8 @@
         <w:t xml:space="preserve">. Journal of Consulting and Clinical Psychology 59, 12–19.</w:t>
       </w:r>
     </w:p>
-    <w:bookmarkEnd w:id="88"/>
-    <w:bookmarkStart w:id="90" w:name="ref-Kroenke2010"/>
+    <w:bookmarkEnd w:id="95"/>
+    <w:bookmarkStart w:id="97" w:name="ref-Kroenke2010"/>
     <w:p>
       <w:pPr>
         <w:pStyle w:val="Bibliography"/>
@@ -9654,7 +9686,7 @@
       <w:r>
         <w:t xml:space="preserve"> </w:t>
       </w:r>
-      <w:hyperlink r:id="rId89">
+      <w:hyperlink r:id="rId96">
         <w:r>
           <w:rPr>
             <w:rStyle w:val="Hyperlink"/>
@@ -9663,18 +9695,32 @@
         </w:r>
       </w:hyperlink>
     </w:p>
-    <w:bookmarkEnd w:id="90"/>
-    <w:bookmarkStart w:id="91" w:name="ref-R-lmerTest"/>
+    <w:bookmarkEnd w:id="97"/>
+    <w:bookmarkStart w:id="99" w:name="ref-R-lmerTest"/>
     <w:p>
       <w:pPr>
         <w:pStyle w:val="Bibliography"/>
       </w:pPr>
       <w:r>
-        <w:t xml:space="preserve">Kuznetsova, A., Bruun Brockhoff, P., Haubo Bojesen Christensen, R., 2020. lmerTest: Tests in linear mixed effects models.</w:t>
-      </w:r>
-    </w:p>
-    <w:bookmarkEnd w:id="91"/>
-    <w:bookmarkStart w:id="92" w:name="ref-R-emmeans"/>
+        <w:t xml:space="preserve">Kuznetsova, A., Bruun Brockhoff, P., Haubo Bojesen Christensen, R., 2020.</w:t>
+      </w:r>
+      <w:r>
+        <w:t xml:space="preserve"> </w:t>
+      </w:r>
+      <w:hyperlink r:id="rId98">
+        <w:r>
+          <w:rPr>
+            <w:rStyle w:val="Hyperlink"/>
+          </w:rPr>
+          <w:t xml:space="preserve">lmerTest: Tests in linear mixed effects models</w:t>
+        </w:r>
+      </w:hyperlink>
+      <w:r>
+        <w:t xml:space="preserve">.</w:t>
+      </w:r>
+    </w:p>
+    <w:bookmarkEnd w:id="99"/>
+    <w:bookmarkStart w:id="101" w:name="ref-R-emmeans"/>
     <w:p>
       <w:pPr>
         <w:pStyle w:val="Bibliography"/>
@@ -9685,15 +9731,20 @@
       <w:r>
         <w:t xml:space="preserve"> </w:t>
       </w:r>
-      <w:r>
-        <w:t xml:space="preserve">emmeans: Estimated Marginal Means, aka Least-Squares Means</w:t>
-      </w:r>
+      <w:hyperlink r:id="rId100">
+        <w:r>
+          <w:rPr>
+            <w:rStyle w:val="Hyperlink"/>
+          </w:rPr>
+          <w:t xml:space="preserve">emmeans: Estimated Marginal Means, aka Least-Squares Means</w:t>
+        </w:r>
+      </w:hyperlink>
       <w:r>
         <w:t xml:space="preserve">.</w:t>
       </w:r>
     </w:p>
-    <w:bookmarkEnd w:id="92"/>
-    <w:bookmarkStart w:id="94" w:name="ref-Lindner2015"/>
+    <w:bookmarkEnd w:id="101"/>
+    <w:bookmarkStart w:id="103" w:name="ref-Lindner2015"/>
     <w:p>
       <w:pPr>
         <w:pStyle w:val="Bibliography"/>
@@ -9704,7 +9755,7 @@
       <w:r>
         <w:t xml:space="preserve"> </w:t>
       </w:r>
-      <w:hyperlink r:id="rId93">
+      <w:hyperlink r:id="rId102">
         <w:r>
           <w:rPr>
             <w:rStyle w:val="Hyperlink"/>
@@ -9713,8 +9764,8 @@
         </w:r>
       </w:hyperlink>
     </w:p>
-    <w:bookmarkEnd w:id="94"/>
-    <w:bookmarkStart w:id="95" w:name="ref-linehan1993skills"/>
+    <w:bookmarkEnd w:id="103"/>
+    <w:bookmarkStart w:id="104" w:name="ref-linehan1993skills"/>
     <w:p>
       <w:pPr>
         <w:pStyle w:val="Bibliography"/>
@@ -9723,8 +9774,8 @@
         <w:t xml:space="preserve">Linehan, M.M., 1993. Skills training manual for treating borderline personality disorder. The Guilford Press.</w:t>
       </w:r>
     </w:p>
-    <w:bookmarkEnd w:id="95"/>
-    <w:bookmarkStart w:id="97" w:name="ref-LINEHAN1979"/>
+    <w:bookmarkEnd w:id="104"/>
+    <w:bookmarkStart w:id="106" w:name="ref-LINEHAN1979"/>
     <w:p>
       <w:pPr>
         <w:pStyle w:val="Bibliography"/>
@@ -9744,7 +9795,7 @@
       <w:r>
         <w:t xml:space="preserve"> </w:t>
       </w:r>
-      <w:hyperlink r:id="rId96">
+      <w:hyperlink r:id="rId105">
         <w:r>
           <w:rPr>
             <w:rStyle w:val="Hyperlink"/>
@@ -9753,8 +9804,8 @@
         </w:r>
       </w:hyperlink>
     </w:p>
-    <w:bookmarkEnd w:id="97"/>
-    <w:bookmarkStart w:id="99" w:name="ref-R-ggeffects"/>
+    <w:bookmarkEnd w:id="106"/>
+    <w:bookmarkStart w:id="108" w:name="ref-R-ggeffects"/>
     <w:p>
       <w:pPr>
         <w:pStyle w:val="Bibliography"/>
@@ -9774,7 +9825,7 @@
       <w:r>
         <w:t xml:space="preserve"> </w:t>
       </w:r>
-      <w:hyperlink r:id="rId98">
+      <w:hyperlink r:id="rId107">
         <w:r>
           <w:rPr>
             <w:rStyle w:val="Hyperlink"/>
@@ -9783,18 +9834,32 @@
         </w:r>
       </w:hyperlink>
     </w:p>
-    <w:bookmarkEnd w:id="99"/>
-    <w:bookmarkStart w:id="100" w:name="ref-R-performance"/>
+    <w:bookmarkEnd w:id="108"/>
+    <w:bookmarkStart w:id="110" w:name="ref-R-performance"/>
     <w:p>
       <w:pPr>
         <w:pStyle w:val="Bibliography"/>
       </w:pPr>
       <w:r>
-        <w:t xml:space="preserve">Lüdecke, D., Makowski, D., Ben-Shachar, M.S., Patil, I., Waggoner, P., Wiernik, B.M., 2022. Performance: Assessment of regression models performance.</w:t>
-      </w:r>
-    </w:p>
-    <w:bookmarkEnd w:id="100"/>
-    <w:bookmarkStart w:id="102" w:name="ref-Lundgren2016"/>
+        <w:t xml:space="preserve">Lüdecke, D., Makowski, D., Ben-Shachar, M.S., Patil, I., Waggoner, P., Wiernik, B.M., 2022.</w:t>
+      </w:r>
+      <w:r>
+        <w:t xml:space="preserve"> </w:t>
+      </w:r>
+      <w:hyperlink r:id="rId109">
+        <w:r>
+          <w:rPr>
+            <w:rStyle w:val="Hyperlink"/>
+          </w:rPr>
+          <w:t xml:space="preserve">Performance: Assessment of regression models performance</w:t>
+        </w:r>
+      </w:hyperlink>
+      <w:r>
+        <w:t xml:space="preserve">.</w:t>
+      </w:r>
+    </w:p>
+    <w:bookmarkEnd w:id="110"/>
+    <w:bookmarkStart w:id="112" w:name="ref-Lundgren2016"/>
     <w:p>
       <w:pPr>
         <w:pStyle w:val="Bibliography"/>
@@ -9805,7 +9870,7 @@
       <w:r>
         <w:t xml:space="preserve"> </w:t>
       </w:r>
-      <w:hyperlink r:id="rId101">
+      <w:hyperlink r:id="rId111">
         <w:r>
           <w:rPr>
             <w:rStyle w:val="Hyperlink"/>
@@ -9814,8 +9879,8 @@
         </w:r>
       </w:hyperlink>
     </w:p>
-    <w:bookmarkEnd w:id="102"/>
-    <w:bookmarkStart w:id="103" w:name="ref-michel2008"/>
+    <w:bookmarkEnd w:id="112"/>
+    <w:bookmarkStart w:id="114" w:name="ref-michel2008"/>
     <w:p>
       <w:pPr>
         <w:pStyle w:val="Bibliography"/>
@@ -9826,15 +9891,20 @@
       <w:r>
         <w:t xml:space="preserve"> </w:t>
       </w:r>
-      <w:r>
-        <w:t xml:space="preserve">Assert Yourself</w:t>
-      </w:r>
+      <w:hyperlink r:id="rId113">
+        <w:r>
+          <w:rPr>
+            <w:rStyle w:val="Hyperlink"/>
+          </w:rPr>
+          <w:t xml:space="preserve">Assert Yourself</w:t>
+        </w:r>
+      </w:hyperlink>
       <w:r>
         <w:t xml:space="preserve">.</w:t>
       </w:r>
     </w:p>
-    <w:bookmarkEnd w:id="103"/>
-    <w:bookmarkStart w:id="105" w:name="ref-Mitamura2018"/>
+    <w:bookmarkEnd w:id="114"/>
+    <w:bookmarkStart w:id="116" w:name="ref-Mitamura2018"/>
     <w:p>
       <w:pPr>
         <w:pStyle w:val="Bibliography"/>
@@ -9854,7 +9924,7 @@
       <w:r>
         <w:t xml:space="preserve"> </w:t>
       </w:r>
-      <w:hyperlink r:id="rId104">
+      <w:hyperlink r:id="rId115">
         <w:r>
           <w:rPr>
             <w:rStyle w:val="Hyperlink"/>
@@ -9863,8 +9933,8 @@
         </w:r>
       </w:hyperlink>
     </w:p>
-    <w:bookmarkEnd w:id="105"/>
-    <w:bookmarkStart w:id="106" w:name="ref-ost2006tillampad"/>
+    <w:bookmarkEnd w:id="116"/>
+    <w:bookmarkStart w:id="117" w:name="ref-ost2006tillampad"/>
     <w:p>
       <w:pPr>
         <w:pStyle w:val="Bibliography"/>
@@ -9897,8 +9967,8 @@
         <w:t xml:space="preserve">st, Stockholm.</w:t>
       </w:r>
     </w:p>
-    <w:bookmarkEnd w:id="106"/>
-    <w:bookmarkStart w:id="107" w:name="ref-powell2017mental"/>
+    <w:bookmarkEnd w:id="117"/>
+    <w:bookmarkStart w:id="118" w:name="ref-powell2017mental"/>
     <w:p>
       <w:pPr>
         <w:pStyle w:val="Bibliography"/>
@@ -9916,8 +9986,8 @@
         <w:t xml:space="preserve">. Routledge, Abingdon-on-Thames,England, UK.</w:t>
       </w:r>
     </w:p>
-    <w:bookmarkEnd w:id="107"/>
-    <w:bookmarkStart w:id="109" w:name="ref-Rathus1973"/>
+    <w:bookmarkEnd w:id="118"/>
+    <w:bookmarkStart w:id="120" w:name="ref-Rathus1973"/>
     <w:p>
       <w:pPr>
         <w:pStyle w:val="Bibliography"/>
@@ -9937,7 +10007,7 @@
       <w:r>
         <w:t xml:space="preserve"> </w:t>
       </w:r>
-      <w:hyperlink r:id="rId108">
+      <w:hyperlink r:id="rId119">
         <w:r>
           <w:rPr>
             <w:rStyle w:val="Hyperlink"/>
@@ -9946,8 +10016,8 @@
         </w:r>
       </w:hyperlink>
     </w:p>
-    <w:bookmarkEnd w:id="109"/>
-    <w:bookmarkStart w:id="111" w:name="ref-Rozental2015"/>
+    <w:bookmarkEnd w:id="120"/>
+    <w:bookmarkStart w:id="122" w:name="ref-Rozental2015"/>
     <w:p>
       <w:pPr>
         <w:pStyle w:val="Bibliography"/>
@@ -9967,7 +10037,7 @@
       <w:r>
         <w:t xml:space="preserve"> </w:t>
       </w:r>
-      <w:hyperlink r:id="rId110">
+      <w:hyperlink r:id="rId121">
         <w:r>
           <w:rPr>
             <w:rStyle w:val="Hyperlink"/>
@@ -9976,8 +10046,8 @@
         </w:r>
       </w:hyperlink>
     </w:p>
-    <w:bookmarkEnd w:id="111"/>
-    <w:bookmarkStart w:id="113" w:name="ref-Rozental2017"/>
+    <w:bookmarkEnd w:id="122"/>
+    <w:bookmarkStart w:id="124" w:name="ref-Rozental2017"/>
     <w:p>
       <w:pPr>
         <w:pStyle w:val="Bibliography"/>
@@ -9997,7 +10067,7 @@
       <w:r>
         <w:t xml:space="preserve"> </w:t>
       </w:r>
-      <w:hyperlink r:id="rId112">
+      <w:hyperlink r:id="rId123">
         <w:r>
           <w:rPr>
             <w:rStyle w:val="Hyperlink"/>
@@ -10006,8 +10076,8 @@
         </w:r>
       </w:hyperlink>
     </w:p>
-    <w:bookmarkEnd w:id="113"/>
-    <w:bookmarkStart w:id="114" w:name="ref-salter1949conditioned"/>
+    <w:bookmarkEnd w:id="124"/>
+    <w:bookmarkStart w:id="125" w:name="ref-salter1949conditioned"/>
     <w:p>
       <w:pPr>
         <w:pStyle w:val="Bibliography"/>
@@ -10025,8 +10095,8 @@
         <w:t xml:space="preserve">. NY: Capricorn 106.</w:t>
       </w:r>
     </w:p>
-    <w:bookmarkEnd w:id="114"/>
-    <w:bookmarkStart w:id="115" w:name="ref-sealed"/>
+    <w:bookmarkEnd w:id="125"/>
+    <w:bookmarkStart w:id="126" w:name="ref-sealed"/>
     <w:p>
       <w:pPr>
         <w:pStyle w:val="Bibliography"/>
@@ -10044,8 +10114,8 @@
         <w:t xml:space="preserve">.</w:t>
       </w:r>
     </w:p>
-    <w:bookmarkEnd w:id="115"/>
-    <w:bookmarkStart w:id="117" w:name="ref-Sheynin2014"/>
+    <w:bookmarkEnd w:id="126"/>
+    <w:bookmarkStart w:id="128" w:name="ref-Sheynin2014"/>
     <w:p>
       <w:pPr>
         <w:pStyle w:val="Bibliography"/>
@@ -10056,7 +10126,7 @@
       <w:r>
         <w:t xml:space="preserve"> </w:t>
       </w:r>
-      <w:hyperlink r:id="rId116">
+      <w:hyperlink r:id="rId127">
         <w:r>
           <w:rPr>
             <w:rStyle w:val="Hyperlink"/>
@@ -10065,8 +10135,8 @@
         </w:r>
       </w:hyperlink>
     </w:p>
-    <w:bookmarkEnd w:id="117"/>
-    <w:bookmarkStart w:id="119" w:name="ref-Sigler2008"/>
+    <w:bookmarkEnd w:id="128"/>
+    <w:bookmarkStart w:id="130" w:name="ref-Sigler2008"/>
     <w:p>
       <w:pPr>
         <w:pStyle w:val="Bibliography"/>
@@ -10077,7 +10147,7 @@
       <w:r>
         <w:t xml:space="preserve"> </w:t>
       </w:r>
-      <w:hyperlink r:id="rId118">
+      <w:hyperlink r:id="rId129">
         <w:r>
           <w:rPr>
             <w:rStyle w:val="Hyperlink"/>
@@ -10086,8 +10156,8 @@
         </w:r>
       </w:hyperlink>
     </w:p>
-    <w:bookmarkEnd w:id="119"/>
-    <w:bookmarkStart w:id="120" w:name="ref-smith1975say"/>
+    <w:bookmarkEnd w:id="130"/>
+    <w:bookmarkStart w:id="131" w:name="ref-smith1975say"/>
     <w:p>
       <w:pPr>
         <w:pStyle w:val="Bibliography"/>
@@ -10105,8 +10175,8 @@
         <w:t xml:space="preserve">. Bantam.</w:t>
       </w:r>
     </w:p>
-    <w:bookmarkEnd w:id="120"/>
-    <w:bookmarkStart w:id="122" w:name="ref-Speed2018a"/>
+    <w:bookmarkEnd w:id="131"/>
+    <w:bookmarkStart w:id="133" w:name="ref-Speed2018a"/>
     <w:p>
       <w:pPr>
         <w:pStyle w:val="Bibliography"/>
@@ -10126,7 +10196,7 @@
       <w:r>
         <w:t xml:space="preserve"> </w:t>
       </w:r>
-      <w:hyperlink r:id="rId121">
+      <w:hyperlink r:id="rId132">
         <w:r>
           <w:rPr>
             <w:rStyle w:val="Hyperlink"/>
@@ -10135,8 +10205,8 @@
         </w:r>
       </w:hyperlink>
     </w:p>
-    <w:bookmarkEnd w:id="122"/>
-    <w:bookmarkStart w:id="124" w:name="ref-Kroenke2006"/>
+    <w:bookmarkEnd w:id="133"/>
+    <w:bookmarkStart w:id="135" w:name="ref-Kroenke2006"/>
     <w:p>
       <w:pPr>
         <w:pStyle w:val="Bibliography"/>
@@ -10156,7 +10226,7 @@
       <w:r>
         <w:t xml:space="preserve"> </w:t>
       </w:r>
-      <w:hyperlink r:id="rId123">
+      <w:hyperlink r:id="rId134">
         <w:r>
           <w:rPr>
             <w:rStyle w:val="Hyperlink"/>
@@ -10165,8 +10235,8 @@
         </w:r>
       </w:hyperlink>
     </w:p>
-    <w:bookmarkEnd w:id="124"/>
-    <w:bookmarkStart w:id="126" w:name="ref-Thompson2011"/>
+    <w:bookmarkEnd w:id="135"/>
+    <w:bookmarkStart w:id="137" w:name="ref-Thompson2011"/>
     <w:p>
       <w:pPr>
         <w:pStyle w:val="Bibliography"/>
@@ -10186,7 +10256,7 @@
       <w:r>
         <w:t xml:space="preserve"> </w:t>
       </w:r>
-      <w:hyperlink r:id="rId125">
+      <w:hyperlink r:id="rId136">
         <w:r>
           <w:rPr>
             <w:rStyle w:val="Hyperlink"/>
@@ -10195,8 +10265,8 @@
         </w:r>
       </w:hyperlink>
     </w:p>
-    <w:bookmarkEnd w:id="126"/>
-    <w:bookmarkStart w:id="128" w:name="ref-Vagos2019"/>
+    <w:bookmarkEnd w:id="137"/>
+    <w:bookmarkStart w:id="139" w:name="ref-Vagos2019"/>
     <w:p>
       <w:pPr>
         <w:pStyle w:val="Bibliography"/>
@@ -10216,7 +10286,7 @@
       <w:r>
         <w:t xml:space="preserve"> </w:t>
       </w:r>
-      <w:hyperlink r:id="rId127">
+      <w:hyperlink r:id="rId138">
         <w:r>
           <w:rPr>
             <w:rStyle w:val="Hyperlink"/>
@@ -10225,8 +10295,8 @@
         </w:r>
       </w:hyperlink>
     </w:p>
-    <w:bookmarkEnd w:id="128"/>
-    <w:bookmarkStart w:id="130" w:name="ref-Vlaescu2016"/>
+    <w:bookmarkEnd w:id="139"/>
+    <w:bookmarkStart w:id="141" w:name="ref-Vlaescu2016"/>
     <w:p>
       <w:pPr>
         <w:pStyle w:val="Bibliography"/>
@@ -10246,7 +10316,7 @@
       <w:r>
         <w:t xml:space="preserve"> </w:t>
       </w:r>
-      <w:hyperlink r:id="rId129">
+      <w:hyperlink r:id="rId140">
         <w:r>
           <w:rPr>
             <w:rStyle w:val="Hyperlink"/>
@@ -10255,8 +10325,8 @@
         </w:r>
       </w:hyperlink>
     </w:p>
-    <w:bookmarkEnd w:id="130"/>
-    <w:bookmarkStart w:id="131" w:name="ref-Wilson2010"/>
+    <w:bookmarkEnd w:id="141"/>
+    <w:bookmarkStart w:id="142" w:name="ref-Wilson2010"/>
     <w:p>
       <w:pPr>
         <w:pStyle w:val="Bibliography"/>
@@ -10265,8 +10335,8 @@
         <w:t xml:space="preserve">Wilson, K.G., Sandoz, E.K., Kitchens, J., Roberts, M., 2010. The valued living questionnaire: Defining and measuring valued action within a behavioral framework, The Psychological Record.</w:t>
       </w:r>
     </w:p>
-    <w:bookmarkEnd w:id="131"/>
-    <w:bookmarkStart w:id="132" w:name="ref-wolpe1990practice"/>
+    <w:bookmarkEnd w:id="142"/>
+    <w:bookmarkStart w:id="143" w:name="ref-wolpe1990practice"/>
     <w:p>
       <w:pPr>
         <w:pStyle w:val="Bibliography"/>
@@ -10284,8 +10354,8 @@
         <w:t xml:space="preserve">. Pergamon Press, Oxford, UK.</w:t>
       </w:r>
     </w:p>
-    <w:bookmarkEnd w:id="132"/>
-    <w:bookmarkStart w:id="133" w:name="ref-Wolpe1952"/>
+    <w:bookmarkEnd w:id="143"/>
+    <w:bookmarkStart w:id="144" w:name="ref-Wolpe1952"/>
     <w:p>
       <w:pPr>
         <w:pStyle w:val="Bibliography"/>
@@ -10303,8 +10373,8 @@
         <w:t xml:space="preserve">. South African Medical Journal 20, 825–829.</w:t>
       </w:r>
     </w:p>
-    <w:bookmarkEnd w:id="133"/>
-    <w:bookmarkStart w:id="134" w:name="ref-Wolpe1966"/>
+    <w:bookmarkEnd w:id="144"/>
+    <w:bookmarkStart w:id="145" w:name="ref-Wolpe1966"/>
     <w:p>
       <w:pPr>
         <w:pStyle w:val="Bibliography"/>
@@ -10322,9 +10392,9 @@
         <w:t xml:space="preserve">, The commonwealth and international library. Mental health and social medicine division. Pergamon Press, Elmsford, NY.</w:t>
       </w:r>
     </w:p>
-    <w:bookmarkEnd w:id="134"/>
-    <w:bookmarkEnd w:id="135"/>
-    <w:bookmarkEnd w:id="136"/>
+    <w:bookmarkEnd w:id="145"/>
+    <w:bookmarkEnd w:id="146"/>
+    <w:bookmarkEnd w:id="147"/>
     <w:sectPr/>
   </w:body>
 </w:document>

</xml_diff>

<commit_message>
Apply tweaks from MO
</commit_message>
<xml_diff>
--- a/r2fu-article.docx
+++ b/r2fu-article.docx
@@ -75,7 +75,7 @@
         <w:pStyle w:val="Date"/>
       </w:pPr>
       <w:r>
-        <w:t xml:space="preserve">2022-12-08</w:t>
+        <w:t xml:space="preserve">2022-12-09</w:t>
       </w:r>
     </w:p>
     <w:p>
@@ -397,13 +397,7 @@
         <w:t xml:space="preserve"> </w:t>
       </w:r>
       <w:r>
-        <w:t xml:space="preserve">internet</w:t>
-      </w:r>
-      <w:r>
-        <w:t xml:space="preserve"> </w:t>
-      </w:r>
-      <w:r>
-        <w:t xml:space="preserve">based</w:t>
+        <w:t xml:space="preserve">internet-based</w:t>
       </w:r>
       <w:r>
         <w:t xml:space="preserve"> </w:t>
@@ -2328,7 +2322,7 @@
         <w:t xml:space="preserve"> </w:t>
       </w:r>
       <w:r>
-        <w:t xml:space="preserve">to a boss requesting undue overtime, actively participating in social activities, accepting/acknowledging a compliment without deflecting, and verbalizing feelings in personal relationships without acting out. A lack of assertiveness is associated with several psychological problems, including stress, anxiety, depression, and panic disorder, as well as emotional instability, strained relationships, and low self-esteem</w:t>
+        <w:t xml:space="preserve">to a boss requesting undue overtime, actively participating in social activities, accepting/acknowledging a compliment without deflecting, and verbalizing feelings in personal relationships without acting out. A lack of assertiveness is associated with several psychological problems, including stress, generalized anxiety, social anxiety, depression, and panic disorder, as well as emotional instability, strained relationships, and low self-esteem</w:t>
       </w:r>
       <w:r>
         <w:t xml:space="preserve"> </w:t>
@@ -2825,7 +2819,7 @@
         <w:t xml:space="preserve"> </w:t>
       </w:r>
       <w:r>
-        <w:t xml:space="preserve">with more information on the study, including the participation criteria. The participants were required to be Swedish citizens, at least 18 years of age, have access to the internet, and be fluent in Swedish. Information on the website also included the risks associated with participation, as well as the terms and conditions for participation. Volunteers were invited to submit their email addresses, and those who did were sent a link to complete an online screening questionnaire. The questionnaire included self-report measures of anxiety, depression, and assertiveness, as well as questions regarding socio-demographics, experiences of psychological treatment, any current medication, and motivation for participation. See Table 1 for a summary of the socio-demographic baseline characteristics.</w:t>
+        <w:t xml:space="preserve">with more information on the study, including the participation criteria. The participants were required to be Swedish citizens, at least 18 years of age, have access to the internet, and be fluent in Swedish. Information on the website also included the risks associated with participation, as well as the terms and conditions for participation. Volunteers were invited to submit their email addresses, and those who did were sent a link to complete an online screening questionnaire. The questionnaire included self-report measures of anxiety, depression, general well-being, and assertiveness, as well as questions regarding socio-demographics, experiences of psychological treatment, any current medication, and motivation for participation. See Table 1 for a summary of the socio-demographic baseline characteristics.</w:t>
       </w:r>
     </w:p>
     <w:p>
@@ -2890,7 +2884,7 @@
         <w:pStyle w:val="FirstParagraph"/>
       </w:pPr>
       <w:r>
-        <w:t xml:space="preserve">The data were collected using the measures described below at four time points: week 0 (pre-treatment), week 4 (during the intervention), week 8 (post-treatment), and at a one-year follow-up.</w:t>
+        <w:t xml:space="preserve">The data were collected using the measures described below at four time points: week 0 (pre-treatment), week 4 (during the intervention), week 8 (post-treatment), and at a one-year follow-up. Participants in the wait-list condition were not administered the follow-up measurement since they were given access to the unguided branch of the intervention after the post-treatment time point.</w:t>
       </w:r>
     </w:p>
     <w:bookmarkStart w:id="24" w:name="primary-measures"/>
@@ -2980,7 +2974,7 @@
         <w:t xml:space="preserve"> </w:t>
       </w:r>
       <w:r>
-        <w:t xml:space="preserve">(+3 = very characteristic of me, extremely descriptive to –3 = very uncharacteristic of me, extremely nondescriptive). The original versions of the AAA-S Adaptive a of the RAS has good internal consistency (</w:t>
+        <w:t xml:space="preserve">(+3 = very characteristic of me, extremely descriptive to –3 = very uncharacteristic of me, extremely nondescriptive). The RAS has good internal consistency (</w:t>
       </w:r>
       <m:oMath>
         <m:r>
@@ -2988,7 +2982,16 @@
         </m:r>
       </m:oMath>
       <w:r>
-        <w:t xml:space="preserve">),</w:t>
+        <w:t xml:space="preserve">)</w:t>
+      </w:r>
+      <w:r>
+        <w:t xml:space="preserve"> </w:t>
+      </w:r>
+      <w:r>
+        <w:t xml:space="preserve">(Thompson and Berenbaum, 2011)</w:t>
+      </w:r>
+      <w:r>
+        <w:t xml:space="preserve">.</w:t>
       </w:r>
     </w:p>
     <w:bookmarkEnd w:id="24"/>
@@ -3033,7 +3036,7 @@
         <w:t xml:space="preserve"> </w:t>
       </w:r>
       <w:r>
-        <w:t xml:space="preserve">(0 = not at all to 3 = nearly every day). Anxiety was measured using the Generalized Anxiety Disorder 7-item Scale</w:t>
+        <w:t xml:space="preserve">(0 = not at all to 3 = nearly every day). Generalized anxiety was measured using the Generalized Anxiety Disorder 7-item Scale</w:t>
       </w:r>
       <w:r>
         <w:t xml:space="preserve"> </w:t>
@@ -8200,7 +8203,7 @@
         <w:pStyle w:val="BodyText"/>
       </w:pPr>
       <w:r>
-        <w:t xml:space="preserve">Clinical recovery measured with the PHQ-9 between the pre and post time points indicated that the intervention compared to the wait-list condition was effective in taking some participants out of depression in the guided self-help group,</w:t>
+        <w:t xml:space="preserve">Clinical recovery measured with the PHQ-9 between the pre and post time points indicated that the intervention compared to the wait-list condition was effective in taking</w:t>
       </w:r>
       <w:r>
         <w:t xml:space="preserve"> </w:t>
@@ -8222,7 +8225,7 @@
         </m:r>
       </m:oMath>
       <w:r>
-        <w:t xml:space="preserve">%), but not so in the unguided self-help group, suggesting that interaction with a therapist may aid recovery in depressed participants. In addition, a significant number of participants in the unguided self-help group recovered from social anxiety symptoms, as captured with the LSAS-SR,</w:t>
+        <w:t xml:space="preserve">%) out of depression in the guided self-help group, but none in the unguided self-help group, suggesting that interaction with a therapist may aid recovery in depressed participants. In addition, a significant number of participants in the unguided self-help group recovered from social anxiety, as captured with the LSAS-SR,</w:t>
       </w:r>
       <w:r>
         <w:t xml:space="preserve"> </w:t>
@@ -8266,7 +8269,7 @@
         </m:r>
       </m:oMath>
       <w:r>
-        <w:t xml:space="preserve">%) at the follow-up. In the guided self-help condition, no significant number of recovered participants was found compared to the wait-list condition at the post time point, but</w:t>
+        <w:t xml:space="preserve">%) at the follow-up. In the guided self-help condition, no significant number of participants was found to have recovered from social anxiety at the post time point, however,</w:t>
       </w:r>
       <w:r>
         <w:t xml:space="preserve"> </w:t>
@@ -8288,7 +8291,7 @@
         </m:r>
       </m:oMath>
       <w:r>
-        <w:t xml:space="preserve">%) were found at the follow-up. In other words, social anxiety symptoms subsided in the year following treatment, to the point that a meaningful number of participants had recovered. Combined with the clinically relevant recovery to functional levels of assertive behavior measured with the AAA-S Adaptive subscale and the RAS, this could be a sign of generalization of assertive behavior having continued after the end of treatment, facilitating extinction of autonomous anxiety responses and/or reducing avoidance and escape behaviors from them.</w:t>
+        <w:t xml:space="preserve">%) were found to have recovered at the follow-up. In other words, although there was not immediate effect on social anxiety, symptoms did subside in the year following treatment to the point that a meaningful number of participants had recovered. Combined with the clinically relevant recovery to functional levels of assertive behavior measured with the AAA-S Adaptive subscale and the RAS, this could be a sign of generalization of assertive behavior having continued after the end of treatment, facilitating extinction of autonomous anxiety responses and/or reducing avoidance and escape behaviors from them.</w:t>
       </w:r>
     </w:p>
     <w:p>
@@ -8683,7 +8686,7 @@
         <w:pStyle w:val="BodyText"/>
       </w:pPr>
       <w:r>
-        <w:t xml:space="preserve">The effects at the follow-up on social anxiety symptoms and depression are in agreement with those for iCBT in general</w:t>
+        <w:t xml:space="preserve">The effects at the follow-up on social anxiety and depression are in agreement with those for iCBT in general</w:t>
       </w:r>
       <w:r>
         <w:t xml:space="preserve"> </w:t>
@@ -8701,7 +8704,7 @@
         <w:t xml:space="preserve">(Carlbring et al., 2018)</w:t>
       </w:r>
       <w:r>
-        <w:t xml:space="preserve">, with the effects on general well-being of rounding out the picture of benefits from participation. However, the current intervention was insufficient for ameliorating generalized anxiety symptoms. Possibly, the overall structure of the Respekt</w:t>
+        <w:t xml:space="preserve">, with the effects on general well-being of rounding out the picture of benefits from participation. However, the current intervention was insufficient for ameliorating generalized anxiety. Possibly, the overall structure of the Respekt</w:t>
       </w:r>
       <w:r>
         <w:rPr>
@@ -8795,7 +8798,7 @@
         <w:pStyle w:val="BodyText"/>
       </w:pPr>
       <w:r>
-        <w:t xml:space="preserve">Another methodological drawback of the current study is that some of the measurement scales were recently translated into Swedish without back translation, somewhat impairing the ability to compare findings with the norms for the English-speaking populations where the scales were originally validated. The Swedish adaptations of the RAS and AAA-S scales should be quality controlled with back translation prior to future usage and, if possible, also validated for Swedish clinical and non-clinical populations. For the assessment of general well-being, a more established measure than the Well-being Questionnaire should preferably be used.</w:t>
+        <w:t xml:space="preserve">Another methodological drawback of the current study is that some of the measurement scales were recently translated into Swedish without back translation, somewhat impairing the ability to compare findings with the data for the English-speaking populations where the scales were originally validated. The Swedish adaptations of the RAS and AAA-S scales should be quality controlled with back translation prior to future usage and, if possible, also validated for Swedish clinical and non-clinical populations. For the assessment of general well-being, a more established measure than the Well-being Questionnaire should preferably be used.</w:t>
       </w:r>
     </w:p>
     <w:p>

</xml_diff>

<commit_message>
fix leading zeroes inconsistency
</commit_message>
<xml_diff>
--- a/r2fu-article.docx
+++ b/r2fu-article.docx
@@ -2561,7 +2561,7 @@
       </w:r>
       <m:oMath>
         <m:r>
-          <m:t>.80</m:t>
+          <m:t>0.80</m:t>
         </m:r>
       </m:oMath>
       <w:r>
@@ -2714,7 +2714,7 @@
       </w:r>
       <m:oMath>
         <m:r>
-          <m:t>.80</m:t>
+          <m:t>0.80</m:t>
         </m:r>
       </m:oMath>
       <w:r>
@@ -2932,7 +2932,7 @@
       </w:r>
       <m:oMath>
         <m:r>
-          <m:t>.88</m:t>
+          <m:t>0.88</m:t>
         </m:r>
       </m:oMath>
       <w:r>
@@ -2940,7 +2940,7 @@
       </w:r>
       <m:oMath>
         <m:r>
-          <m:t>.93</m:t>
+          <m:t>0.93</m:t>
         </m:r>
       </m:oMath>
       <w:r>
@@ -2978,7 +2978,7 @@
       </w:r>
       <m:oMath>
         <m:r>
-          <m:t>.87</m:t>
+          <m:t>0.87</m:t>
         </m:r>
       </m:oMath>
       <w:r>
@@ -3121,7 +3121,7 @@
       </w:r>
       <m:oMath>
         <m:r>
-          <m:t>.89</m:t>
+          <m:t>0.89</m:t>
         </m:r>
       </m:oMath>
       <w:r>
@@ -3132,7 +3132,7 @@
       </w:r>
       <m:oMath>
         <m:r>
-          <m:t>.92</m:t>
+          <m:t>0.92</m:t>
         </m:r>
       </m:oMath>
       <w:r>
@@ -3143,7 +3143,7 @@
       </w:r>
       <m:oMath>
         <m:r>
-          <m:t>.96</m:t>
+          <m:t>0.96</m:t>
         </m:r>
       </m:oMath>
       <w:r>
@@ -3154,7 +3154,7 @@
       </w:r>
       <m:oMath>
         <m:r>
-          <m:t>.93</m:t>
+          <m:t>0.93</m:t>
         </m:r>
       </m:oMath>
       <w:r>
@@ -4669,7 +4669,7 @@
       </w:r>
       <m:oMath>
         <m:r>
-          <m:t>.72</m:t>
+          <m:t>0.72</m:t>
         </m:r>
       </m:oMath>
       <w:r>
@@ -4804,7 +4804,7 @@
       </w:r>
       <m:oMath>
         <m:r>
-          <m:t>.90</m:t>
+          <m:t>0.90</m:t>
         </m:r>
       </m:oMath>
       <w:r>
@@ -5235,7 +5235,7 @@
       </w:r>
       <m:oMath>
         <m:r>
-          <m:t>.95</m:t>
+          <m:t>0.95</m:t>
         </m:r>
       </m:oMath>
       <w:r>
@@ -5508,7 +5508,7 @@
       </w:r>
       <m:oMath>
         <m:r>
-          <m:t>.62</m:t>
+          <m:t>0.62</m:t>
         </m:r>
       </m:oMath>
       <w:r>
@@ -5643,7 +5643,7 @@
       </w:r>
       <m:oMath>
         <m:r>
-          <m:t>.84</m:t>
+          <m:t>0.84</m:t>
         </m:r>
       </m:oMath>
       <w:r>
@@ -6074,7 +6074,7 @@
       </w:r>
       <m:oMath>
         <m:r>
-          <m:t>.77</m:t>
+          <m:t>0.77</m:t>
         </m:r>
       </m:oMath>
       <w:r>
@@ -6211,7 +6211,7 @@
       </w:r>
       <m:oMath>
         <m:r>
-          <m:t>.90</m:t>
+          <m:t>0.90</m:t>
         </m:r>
       </m:oMath>
       <w:r>
@@ -6343,7 +6343,7 @@
       </w:r>
       <m:oMath>
         <m:r>
-          <m:t>.67</m:t>
+          <m:t>0.67</m:t>
         </m:r>
       </m:oMath>
       <w:r>
@@ -6472,7 +6472,7 @@
       </w:r>
       <m:oMath>
         <m:r>
-          <m:t>.93</m:t>
+          <m:t>0.93</m:t>
         </m:r>
       </m:oMath>
       <w:r>
@@ -6615,7 +6615,7 @@
       </w:r>
       <m:oMath>
         <m:r>
-          <m:t>.70</m:t>
+          <m:t>0.70</m:t>
         </m:r>
       </m:oMath>
       <w:r>
@@ -6750,7 +6750,7 @@
       </w:r>
       <m:oMath>
         <m:r>
-          <m:t>.76</m:t>
+          <m:t>0.76</m:t>
         </m:r>
       </m:oMath>
       <w:r>
@@ -7193,7 +7193,7 @@
       </w:r>
       <m:oMath>
         <m:r>
-          <m:t>.46</m:t>
+          <m:t>0.46</m:t>
         </m:r>
       </m:oMath>
       <w:r>
@@ -7331,7 +7331,7 @@
       </w:r>
       <m:oMath>
         <m:r>
-          <m:t>.49</m:t>
+          <m:t>0.49</m:t>
         </m:r>
       </m:oMath>
       <w:r>
@@ -7557,7 +7557,7 @@
       </w:r>
       <m:oMath>
         <m:r>
-          <m:t>.53</m:t>
+          <m:t>0.53</m:t>
         </m:r>
       </m:oMath>
       <w:r>

</xml_diff>

<commit_message>
fix leading zeroes inconsistencies
</commit_message>
<xml_diff>
--- a/r2fu-article.docx
+++ b/r2fu-article.docx
@@ -1150,7 +1150,7 @@
         <w:t xml:space="preserve"> </w:t>
       </w:r>
       <w:r>
-        <w:t xml:space="preserve">.95</w:t>
+        <w:t xml:space="preserve">0.95</w:t>
       </w:r>
       <w:r>
         <w:t xml:space="preserve"> </w:t>
@@ -1298,7 +1298,7 @@
         <w:t xml:space="preserve"> </w:t>
       </w:r>
       <w:r>
-        <w:t xml:space="preserve">–.62</w:t>
+        <w:t xml:space="preserve">–0.62</w:t>
       </w:r>
       <w:r>
         <w:t xml:space="preserve"> </w:t>
@@ -1327,7 +1327,7 @@
         <w:t xml:space="preserve"> </w:t>
       </w:r>
       <w:r>
-        <w:t xml:space="preserve">–.90</w:t>
+        <w:t xml:space="preserve">–0.90</w:t>
       </w:r>
       <w:r>
         <w:t xml:space="preserve"> </w:t>
@@ -1482,7 +1482,7 @@
         <w:t xml:space="preserve"> </w:t>
       </w:r>
       <w:r>
-        <w:t xml:space="preserve">.67</w:t>
+        <w:t xml:space="preserve">0.67</w:t>
       </w:r>
       <w:r>
         <w:t xml:space="preserve"> </w:t>
@@ -1511,7 +1511,7 @@
         <w:t xml:space="preserve"> </w:t>
       </w:r>
       <w:r>
-        <w:t xml:space="preserve">.93,</w:t>
+        <w:t xml:space="preserve">0.93,</w:t>
       </w:r>
       <w:r>
         <w:t xml:space="preserve"> </w:t>
@@ -1660,7 +1660,7 @@
         <w:t xml:space="preserve"> </w:t>
       </w:r>
       <w:r>
-        <w:t xml:space="preserve">.70</w:t>
+        <w:t xml:space="preserve">0.70</w:t>
       </w:r>
       <w:r>
         <w:t xml:space="preserve"> </w:t>
@@ -2932,7 +2932,7 @@
       </w:r>
       <m:oMath>
         <m:r>
-          <m:t>0.88</m:t>
+          <m:t>.88</m:t>
         </m:r>
       </m:oMath>
       <w:r>
@@ -2940,7 +2940,7 @@
       </w:r>
       <m:oMath>
         <m:r>
-          <m:t>0.93</m:t>
+          <m:t>.93</m:t>
         </m:r>
       </m:oMath>
       <w:r>
@@ -2978,7 +2978,7 @@
       </w:r>
       <m:oMath>
         <m:r>
-          <m:t>0.87</m:t>
+          <m:t>.87</m:t>
         </m:r>
       </m:oMath>
       <w:r>
@@ -3121,7 +3121,7 @@
       </w:r>
       <m:oMath>
         <m:r>
-          <m:t>0.89</m:t>
+          <m:t>.89</m:t>
         </m:r>
       </m:oMath>
       <w:r>
@@ -3132,7 +3132,7 @@
       </w:r>
       <m:oMath>
         <m:r>
-          <m:t>0.92</m:t>
+          <m:t>.92</m:t>
         </m:r>
       </m:oMath>
       <w:r>
@@ -3143,7 +3143,7 @@
       </w:r>
       <m:oMath>
         <m:r>
-          <m:t>0.96</m:t>
+          <m:t>.96</m:t>
         </m:r>
       </m:oMath>
       <w:r>
@@ -3154,7 +3154,7 @@
       </w:r>
       <m:oMath>
         <m:r>
-          <m:t>0.93</m:t>
+          <m:t>.93</m:t>
         </m:r>
       </m:oMath>
       <w:r>

</xml_diff>

<commit_message>
Tweak formatting of RCI table
</commit_message>
<xml_diff>
--- a/r2fu-article.docx
+++ b/r2fu-article.docx
@@ -2661,7 +2661,7 @@
       </w:r>
     </w:p>
     <w:bookmarkEnd w:id="20"/>
-    <w:bookmarkStart w:id="35" w:name="method"/>
+    <w:bookmarkStart w:id="41" w:name="method"/>
     <w:p>
       <w:pPr>
         <w:pStyle w:val="Heading1"/>
@@ -3379,7 +3379,7 @@
     </w:p>
     <w:bookmarkEnd w:id="27"/>
     <w:bookmarkEnd w:id="28"/>
-    <w:bookmarkStart w:id="30" w:name="data-preparation"/>
+    <w:bookmarkStart w:id="32" w:name="data-preparation"/>
     <w:p>
       <w:pPr>
         <w:pStyle w:val="Heading2"/>
@@ -3403,14 +3403,14 @@
       <w:r>
         <w:drawing>
           <wp:inline>
-            <wp:extent cx="5334000" cy="4035307"/>
+            <wp:extent cx="5334000" cy="4440318"/>
             <wp:effectExtent b="0" l="0" r="0" t="0"/>
-            <wp:docPr descr="A total of 210 participants were included in the study through randomization and further randomized into three groups: unguided self-help, guided self-help, and wait-list, with 70 participants each." title="" id="1" name="Picture"/>
+            <wp:docPr descr="A total of 210 participants were included in the study through randomization and further randomized into three groups: unguided self-help, guided self-help, and wait-list, with 70 participants each." title="" id="30" name="Picture"/>
             <a:graphic>
               <a:graphicData uri="http://schemas.openxmlformats.org/drawingml/2006/picture">
                 <pic:pic>
                   <pic:nvPicPr>
-                    <pic:cNvPr descr="r2fu-article_files/figure-docx/flowchart-dot-1.png" id="0" name="Picture"/>
+                    <pic:cNvPr descr="r2fu-article_files/figure-docx/flowchart-dot-1.png" id="31" name="Picture"/>
                     <pic:cNvPicPr>
                       <a:picLocks noChangeArrowheads="1" noChangeAspect="1"/>
                     </pic:cNvPicPr>
@@ -3424,7 +3424,7 @@
                   <pic:spPr bwMode="auto">
                     <a:xfrm>
                       <a:off x="0" y="0"/>
-                      <a:ext cx="5334000" cy="4035307"/>
+                      <a:ext cx="5334000" cy="4440318"/>
                     </a:xfrm>
                     <a:prstGeom prst="rect">
                       <a:avLst/>
@@ -3451,8 +3451,8 @@
         <w:t xml:space="preserve">A total of 210 participants were included in the study through randomization and further randomized into three groups: unguided self-help, guided self-help, and wait-list, with 70 participants each.</w:t>
       </w:r>
     </w:p>
-    <w:bookmarkEnd w:id="30"/>
-    <w:bookmarkStart w:id="34" w:name="analysis"/>
+    <w:bookmarkEnd w:id="32"/>
+    <w:bookmarkStart w:id="40" w:name="analysis"/>
     <w:p>
       <w:pPr>
         <w:pStyle w:val="Heading2"/>
@@ -3466,7 +3466,7 @@
         <w:pStyle w:val="FirstParagraph"/>
       </w:pPr>
       <w:r>
-        <w:t xml:space="preserve">All the data were analyzed using R 4.2.0, with the packages lmerTest</w:t>
+        <w:t xml:space="preserve">All the data were analyzed using R 4.2.2, with the packages lmerTest</w:t>
       </w:r>
       <w:r>
         <w:t xml:space="preserve"> </w:t>
@@ -3516,7 +3516,7 @@
       <w:r>
         <w:t xml:space="preserve"> </w:t>
       </w:r>
-      <w:hyperlink r:id="rId31">
+      <w:hyperlink r:id="rId33">
         <w:r>
           <w:rPr>
             <w:rStyle w:val="Hyperlink"/>
@@ -3572,18 +3572,18 @@
           <wp:inline>
             <wp:extent cx="5334000" cy="4267200"/>
             <wp:effectExtent b="0" l="0" r="0" t="0"/>
-            <wp:docPr descr="Plots of the estimated fixed effects for the primary transdiagnostic scales used to measure skillful, assertive behavior, and aggressive assertive behavior. The participants’ estimated means for all three measures exhibited increasing levels of assertiveness during treatment in the unguided self-help and guided self-help groups, with negligible differences between the two treatment conditions." title="" id="1" name="Picture"/>
+            <wp:docPr descr="Plots of the estimated fixed effects for the primary transdiagnostic scales used to measure skillful, assertive behavior, and aggressive assertive behavior. The participants’ estimated means for all three measures exhibited increasing levels of assertiveness during treatment in the unguided self-help and guided self-help groups, with negligible differences between the two treatment conditions." title="" id="35" name="Picture"/>
             <a:graphic>
               <a:graphicData uri="http://schemas.openxmlformats.org/drawingml/2006/picture">
                 <pic:pic>
                   <pic:nvPicPr>
-                    <pic:cNvPr descr="r2fu-article_files/figure-docx/emm.primary.plots-1.png" id="0" name="Picture"/>
+                    <pic:cNvPr descr="r2fu-article_files/figure-docx/emm.primary.plots-1.png" id="36" name="Picture"/>
                     <pic:cNvPicPr>
                       <a:picLocks noChangeArrowheads="1" noChangeAspect="1"/>
                     </pic:cNvPicPr>
                   </pic:nvPicPr>
                   <pic:blipFill>
-                    <a:blip r:embed="rId32"/>
+                    <a:blip r:embed="rId34"/>
                     <a:stretch>
                       <a:fillRect/>
                     </a:stretch>
@@ -3627,18 +3627,18 @@
           <wp:inline>
             <wp:extent cx="5334000" cy="4267200"/>
             <wp:effectExtent b="0" l="0" r="0" t="0"/>
-            <wp:docPr descr="Plots of the estimated fixed effects for the secondary syndromal outcome measures, as well as for the general well-being measure. Participation in the unguided self-help and guided self-help conditions led to significant symptom alleviation between the pre and post time points as well as between the pre and one-year follow-up time points for depression and social anxiety. Participation in both treatment groups also led to significant increases in well-being. As with the transdiagnostic measures of assertive behavior, the differences between the post and follow-up time points were statistically inappreciable for all measures, in both treatment groups. The wait-list control group did not significantly change between any time points for either measure. However, to stay on the conservative side and counteract even the slightest nocebo effect of the wait-list condition, the most conservative estimate for the wait-list control condition was used in each follow-up between-group comparison; see the dotted line for a visual representation of the selected time point." title="" id="1" name="Picture"/>
+            <wp:docPr descr="Plots of the estimated fixed effects for the secondary syndromal outcome measures, as well as for the general well-being measure. Participation in the unguided self-help and guided self-help conditions led to significant symptom alleviation between the pre and post time points as well as between the pre and one-year follow-up time points for depression and social anxiety. Participation in both treatment groups also led to significant increases in well-being. As with the transdiagnostic measures of assertive behavior, the differences between the post and follow-up time points were statistically inappreciable for all measures, in both treatment groups. The wait-list control group did not significantly change between any time points for either measure. However, to stay on the conservative side and counteract even the slightest nocebo effect of the wait-list condition, the most conservative estimate for the wait-list control condition was used in each follow-up between-group comparison; see the dotted line for a visual representation of the selected time point." title="" id="38" name="Picture"/>
             <a:graphic>
               <a:graphicData uri="http://schemas.openxmlformats.org/drawingml/2006/picture">
                 <pic:pic>
                   <pic:nvPicPr>
-                    <pic:cNvPr descr="r2fu-article_files/figure-docx/emm.secondary.plots-1.png" id="0" name="Picture"/>
+                    <pic:cNvPr descr="r2fu-article_files/figure-docx/emm.secondary.plots-1.png" id="39" name="Picture"/>
                     <pic:cNvPicPr>
                       <a:picLocks noChangeArrowheads="1" noChangeAspect="1"/>
                     </pic:cNvPicPr>
                   </pic:nvPicPr>
                   <pic:blipFill>
-                    <a:blip r:embed="rId33"/>
+                    <a:blip r:embed="rId37"/>
                     <a:stretch>
                       <a:fillRect/>
                     </a:stretch>
@@ -3673,9 +3673,9 @@
         <w:t xml:space="preserve">Plots of the estimated fixed effects for the secondary syndromal outcome measures, as well as for the general well-being measure. Participation in the unguided self-help and guided self-help conditions led to significant symptom alleviation between the pre and post time points as well as between the pre and one-year follow-up time points for depression and social anxiety. Participation in both treatment groups also led to significant increases in well-being. As with the transdiagnostic measures of assertive behavior, the differences between the post and follow-up time points were statistically inappreciable for all measures, in both treatment groups. The wait-list control group did not significantly change between any time points for either measure. However, to stay on the conservative side and counteract even the slightest nocebo effect of the wait-list condition, the most conservative estimate for the wait-list control condition was used in each follow-up between-group comparison; see the dotted line for a visual representation of the selected time point.</w:t>
       </w:r>
     </w:p>
-    <w:bookmarkEnd w:id="34"/>
-    <w:bookmarkEnd w:id="35"/>
-    <w:bookmarkStart w:id="44" w:name="results"/>
+    <w:bookmarkEnd w:id="40"/>
+    <w:bookmarkEnd w:id="41"/>
+    <w:bookmarkStart w:id="50" w:name="results"/>
     <w:p>
       <w:pPr>
         <w:pStyle w:val="Heading1"/>
@@ -3684,7 +3684,7 @@
         <w:t xml:space="preserve">Results</w:t>
       </w:r>
     </w:p>
-    <w:bookmarkStart w:id="43" w:name="Xb25c33030a3c3a25653d944f8a887d465e89095"/>
+    <w:bookmarkStart w:id="49" w:name="Xb25c33030a3c3a25653d944f8a887d465e89095"/>
     <w:p>
       <w:pPr>
         <w:pStyle w:val="Heading2"/>
@@ -4234,7 +4234,7 @@
         <w:t xml:space="preserve">All subsequent post-hoc testing of marginal mean differences in pairwise comparisons included all groups and time points.</w:t>
       </w:r>
     </w:p>
-    <w:bookmarkStart w:id="36" w:name="Xee8d5edd03fa35dd5ed1652d4f935821062632a"/>
+    <w:bookmarkStart w:id="42" w:name="Xee8d5edd03fa35dd5ed1652d4f935821062632a"/>
     <w:p>
       <w:pPr>
         <w:pStyle w:val="Heading3"/>
@@ -5934,8 +5934,8 @@
         <w:t xml:space="preserve">Comparing the unguided self-help and guided self-help conditions, no significant differences were found either at the post or the follow-up time points, revealing that the participants working through the intervention on their own fared as well as those who were supported by a therapist.</w:t>
       </w:r>
     </w:p>
-    <w:bookmarkEnd w:id="36"/>
-    <w:bookmarkStart w:id="37" w:name="Xe0e1ead8dd8f4a0b700a0bda44dc56c970fa046"/>
+    <w:bookmarkEnd w:id="42"/>
+    <w:bookmarkStart w:id="43" w:name="Xe0e1ead8dd8f4a0b700a0bda44dc56c970fa046"/>
     <w:p>
       <w:pPr>
         <w:pStyle w:val="Heading3"/>
@@ -6484,7 +6484,7 @@
         <w:pStyle w:val="BodyText"/>
       </w:pPr>
       <w:r>
-        <w:t xml:space="preserve">For general well-being, moderate effects were found at post in both the unguided and the guided groups,</w:t>
+        <w:t xml:space="preserve">For the Well-being Questionnaire, moderate effects were found at post in both the unguided and the guided groups,</w:t>
       </w:r>
       <w:r>
         <w:t xml:space="preserve"> </w:t>
@@ -7047,8 +7047,8 @@
         <w:t xml:space="preserve">intervention did not affect either depression or generalized anxiety. However, it did have a pronounced effect on social anxiety, and on general well-being. See Table 2 for a summary of the significant effects, including 95% CIs.</w:t>
       </w:r>
     </w:p>
-    <w:bookmarkEnd w:id="37"/>
-    <w:bookmarkStart w:id="38" w:name="within-group-effects"/>
+    <w:bookmarkEnd w:id="43"/>
+    <w:bookmarkStart w:id="44" w:name="within-group-effects"/>
     <w:p>
       <w:pPr>
         <w:pStyle w:val="Heading3"/>
@@ -7564,8 +7564,8 @@
         <w:t xml:space="preserve">, implying that therapist support benefited depressed participants on a longer rather than a shorter time scale.</w:t>
       </w:r>
     </w:p>
-    <w:bookmarkEnd w:id="38"/>
-    <w:bookmarkStart w:id="42" w:name="clinical-significant-change"/>
+    <w:bookmarkEnd w:id="44"/>
+    <w:bookmarkStart w:id="48" w:name="clinical-significant-change"/>
     <w:p>
       <w:pPr>
         <w:pStyle w:val="Heading3"/>
@@ -7574,7 +7574,7 @@
         <w:t xml:space="preserve">Clinical significant change</w:t>
       </w:r>
     </w:p>
-    <w:bookmarkStart w:id="39" w:name="X6fe37f06f991669e405307fd2b797a4cf573ac3"/>
+    <w:bookmarkStart w:id="45" w:name="X6fe37f06f991669e405307fd2b797a4cf573ac3"/>
     <w:p>
       <w:pPr>
         <w:pStyle w:val="Heading4"/>
@@ -8012,8 +8012,8 @@
         <w:t xml:space="preserve">Thus, the clinical significance findings are mostly in agreement with the statistical analysis of the change, confirming that adaptive expressions of assertiveness in both treatment groups increased from the pre to the post time points and beyond, while deviating with regard to aggressive expressions.</w:t>
       </w:r>
     </w:p>
-    <w:bookmarkEnd w:id="39"/>
-    <w:bookmarkStart w:id="40" w:name="X2682b33cf9315f4de50a7bcdd0e903a51c540fc"/>
+    <w:bookmarkEnd w:id="45"/>
+    <w:bookmarkStart w:id="46" w:name="X2682b33cf9315f4de50a7bcdd0e903a51c540fc"/>
     <w:p>
       <w:pPr>
         <w:pStyle w:val="Heading4"/>
@@ -8350,8 +8350,8 @@
         <w:t xml:space="preserve">Table 3 provides a summary of the numbers and proportions of clinical recovery in the different groups and the significance, if any, of the pairwise tests of proportions against those of the wait-list group.</w:t>
       </w:r>
     </w:p>
-    <w:bookmarkEnd w:id="40"/>
-    <w:bookmarkStart w:id="41" w:name="reliable-deterioration-and-harm"/>
+    <w:bookmarkEnd w:id="46"/>
+    <w:bookmarkStart w:id="47" w:name="reliable-deterioration-and-harm"/>
     <w:p>
       <w:pPr>
         <w:pStyle w:val="Heading4"/>
@@ -8614,11 +8614,11 @@
         <w:t xml:space="preserve">% with regard to depression.</w:t>
       </w:r>
     </w:p>
-    <w:bookmarkEnd w:id="41"/>
-    <w:bookmarkEnd w:id="42"/>
-    <w:bookmarkEnd w:id="43"/>
-    <w:bookmarkEnd w:id="44"/>
-    <w:bookmarkStart w:id="46" w:name="discussion"/>
+    <w:bookmarkEnd w:id="47"/>
+    <w:bookmarkEnd w:id="48"/>
+    <w:bookmarkEnd w:id="49"/>
+    <w:bookmarkEnd w:id="50"/>
+    <w:bookmarkStart w:id="52" w:name="discussion"/>
     <w:p>
       <w:pPr>
         <w:pStyle w:val="Heading1"/>
@@ -8737,7 +8737,7 @@
         <w:t xml:space="preserve">intervention, with its emphasis on cheerleading participants in designing and performing in vivo behavioral experiments early on in treatment and for a limited time, was not adequate for addressing generalized anxiety symptoms where non-commitment to exposure and behavioral rigidity are often important first hurdles to overcome.</w:t>
       </w:r>
     </w:p>
-    <w:bookmarkStart w:id="45" w:name="limitations-and-future-directions"/>
+    <w:bookmarkStart w:id="51" w:name="limitations-and-future-directions"/>
     <w:p>
       <w:pPr>
         <w:pStyle w:val="Heading2"/>
@@ -8916,9 +8916,9 @@
         <w:t xml:space="preserve">increased assertive expressions, thereby reducing self-assessed social anxiety in a non-clinical sample. The intervention did not have an immediate effect on generalized anxiety, although there was some within-group evidence of beneficial longer-term effects on depression. Overall, the findings demonstrate that assertiveness is a potentially useful target in CBT and iCBT in the treatment of both psychiatric syndromes and non-syndromal problems in daily life, calling for more research on the construct in various applications.</w:t>
       </w:r>
     </w:p>
-    <w:bookmarkEnd w:id="45"/>
-    <w:bookmarkEnd w:id="46"/>
-    <w:bookmarkStart w:id="47" w:name="author-contributions"/>
+    <w:bookmarkEnd w:id="51"/>
+    <w:bookmarkEnd w:id="52"/>
+    <w:bookmarkStart w:id="53" w:name="author-contributions"/>
     <w:p>
       <w:pPr>
         <w:pStyle w:val="Heading1"/>
@@ -8935,8 +8935,8 @@
         <w:t xml:space="preserve">Tobias Hagberg and Patrik Manhem performed Conceptualization, Methodology, Investigation, Data curation and Writing - Original Draft; Tobias Hagberg also Software and Formal Analysis; Martin Oscarsson performed Writing - Original Draft; Per Carlbring performed Supervision, Writing - Review &amp; Editing; Fiona Michel and Gerhard Andersson both provided Resources and performed Writing - Review &amp; Editing.</w:t>
       </w:r>
     </w:p>
-    <w:bookmarkEnd w:id="47"/>
-    <w:bookmarkStart w:id="48" w:name="orcid"/>
+    <w:bookmarkEnd w:id="53"/>
+    <w:bookmarkStart w:id="54" w:name="orcid"/>
     <w:p>
       <w:pPr>
         <w:pStyle w:val="Heading1"/>
@@ -9020,8 +9020,8 @@
         <w:t xml:space="preserve"> </w:t>
       </w:r>
     </w:p>
-    <w:bookmarkEnd w:id="48"/>
-    <w:bookmarkStart w:id="136" w:name="references"/>
+    <w:bookmarkEnd w:id="54"/>
+    <w:bookmarkStart w:id="147" w:name="references"/>
     <w:p>
       <w:pPr>
         <w:pStyle w:val="Heading1"/>
@@ -9030,8 +9030,8 @@
         <w:t xml:space="preserve">References</w:t>
       </w:r>
     </w:p>
-    <w:bookmarkStart w:id="135" w:name="refs"/>
-    <w:bookmarkStart w:id="49" w:name="ref-alberti2017your"/>
+    <w:bookmarkStart w:id="146" w:name="refs"/>
+    <w:bookmarkStart w:id="55" w:name="ref-alberti2017your"/>
     <w:p>
       <w:pPr>
         <w:pStyle w:val="Bibliography"/>
@@ -9049,8 +9049,8 @@
         <w:t xml:space="preserve">. New Harbinger Publications, Oakland, CA.</w:t>
       </w:r>
     </w:p>
-    <w:bookmarkEnd w:id="49"/>
-    <w:bookmarkStart w:id="50" w:name="ref-alberti1974your"/>
+    <w:bookmarkEnd w:id="55"/>
+    <w:bookmarkStart w:id="56" w:name="ref-alberti1974your"/>
     <w:p>
       <w:pPr>
         <w:pStyle w:val="Bibliography"/>
@@ -9068,8 +9068,8 @@
         <w:t xml:space="preserve">, 2nd ed. Impact, San Luis Obispo.</w:t>
       </w:r>
     </w:p>
-    <w:bookmarkEnd w:id="50"/>
-    <w:bookmarkStart w:id="52" w:name="ref-Andrews2018"/>
+    <w:bookmarkEnd w:id="56"/>
+    <w:bookmarkStart w:id="58" w:name="ref-Andrews2018"/>
     <w:p>
       <w:pPr>
         <w:pStyle w:val="Bibliography"/>
@@ -9089,7 +9089,7 @@
       <w:r>
         <w:t xml:space="preserve"> </w:t>
       </w:r>
-      <w:hyperlink r:id="rId51">
+      <w:hyperlink r:id="rId57">
         <w:r>
           <w:rPr>
             <w:rStyle w:val="Hyperlink"/>
@@ -9098,8 +9098,8 @@
         </w:r>
       </w:hyperlink>
     </w:p>
-    <w:bookmarkEnd w:id="52"/>
-    <w:bookmarkStart w:id="54" w:name="ref-Antunez2020"/>
+    <w:bookmarkEnd w:id="58"/>
+    <w:bookmarkStart w:id="60" w:name="ref-Antunez2020"/>
     <w:p>
       <w:pPr>
         <w:pStyle w:val="Bibliography"/>
@@ -9110,7 +9110,7 @@
       <w:r>
         <w:t xml:space="preserve"> </w:t>
       </w:r>
-      <w:hyperlink r:id="rId53">
+      <w:hyperlink r:id="rId59">
         <w:r>
           <w:rPr>
             <w:rStyle w:val="Hyperlink"/>
@@ -9119,8 +9119,8 @@
         </w:r>
       </w:hyperlink>
     </w:p>
-    <w:bookmarkEnd w:id="54"/>
-    <w:bookmarkStart w:id="56" w:name="ref-Baker2015"/>
+    <w:bookmarkEnd w:id="60"/>
+    <w:bookmarkStart w:id="62" w:name="ref-Baker2015"/>
     <w:p>
       <w:pPr>
         <w:pStyle w:val="Bibliography"/>
@@ -9140,7 +9140,7 @@
       <w:r>
         <w:t xml:space="preserve"> </w:t>
       </w:r>
-      <w:hyperlink r:id="rId55">
+      <w:hyperlink r:id="rId61">
         <w:r>
           <w:rPr>
             <w:rStyle w:val="Hyperlink"/>
@@ -9149,8 +9149,8 @@
         </w:r>
       </w:hyperlink>
     </w:p>
-    <w:bookmarkEnd w:id="56"/>
-    <w:bookmarkStart w:id="58" w:name="ref-Baumeister2014a"/>
+    <w:bookmarkEnd w:id="62"/>
+    <w:bookmarkStart w:id="64" w:name="ref-Baumeister2014a"/>
     <w:p>
       <w:pPr>
         <w:pStyle w:val="Bibliography"/>
@@ -9170,7 +9170,7 @@
       <w:r>
         <w:t xml:space="preserve"> </w:t>
       </w:r>
-      <w:hyperlink r:id="rId57">
+      <w:hyperlink r:id="rId63">
         <w:r>
           <w:rPr>
             <w:rStyle w:val="Hyperlink"/>
@@ -9179,8 +9179,8 @@
         </w:r>
       </w:hyperlink>
     </w:p>
-    <w:bookmarkEnd w:id="58"/>
-    <w:bookmarkStart w:id="59" w:name="ref-beck1979cognitive"/>
+    <w:bookmarkEnd w:id="64"/>
+    <w:bookmarkStart w:id="65" w:name="ref-beck1979cognitive"/>
     <w:p>
       <w:pPr>
         <w:pStyle w:val="Bibliography"/>
@@ -9198,8 +9198,8 @@
         <w:t xml:space="preserve">, Guilford clinical psychology and psychotherapy series. Guilford Publications, New York, NY.</w:t>
       </w:r>
     </w:p>
-    <w:bookmarkEnd w:id="59"/>
-    <w:bookmarkStart w:id="60" w:name="ref-Braconier2015"/>
+    <w:bookmarkEnd w:id="65"/>
+    <w:bookmarkStart w:id="66" w:name="ref-Braconier2015"/>
     <w:p>
       <w:pPr>
         <w:pStyle w:val="Bibliography"/>
@@ -9262,8 +9262,8 @@
         <w:t xml:space="preserve">.</w:t>
       </w:r>
     </w:p>
-    <w:bookmarkEnd w:id="60"/>
-    <w:bookmarkStart w:id="62" w:name="ref-Carlbring2018"/>
+    <w:bookmarkEnd w:id="66"/>
+    <w:bookmarkStart w:id="68" w:name="ref-Carlbring2018"/>
     <w:p>
       <w:pPr>
         <w:pStyle w:val="Bibliography"/>
@@ -9283,7 +9283,7 @@
       <w:r>
         <w:t xml:space="preserve"> </w:t>
       </w:r>
-      <w:hyperlink r:id="rId61">
+      <w:hyperlink r:id="rId67">
         <w:r>
           <w:rPr>
             <w:rStyle w:val="Hyperlink"/>
@@ -9292,8 +9292,8 @@
         </w:r>
       </w:hyperlink>
     </w:p>
-    <w:bookmarkEnd w:id="62"/>
-    <w:bookmarkStart w:id="64" w:name="ref-Ciarrochi2022"/>
+    <w:bookmarkEnd w:id="68"/>
+    <w:bookmarkStart w:id="70" w:name="ref-Ciarrochi2022"/>
     <w:p>
       <w:pPr>
         <w:pStyle w:val="Bibliography"/>
@@ -9304,7 +9304,7 @@
       <w:r>
         <w:t xml:space="preserve"> </w:t>
       </w:r>
-      <w:hyperlink r:id="rId63">
+      <w:hyperlink r:id="rId69">
         <w:r>
           <w:rPr>
             <w:rStyle w:val="Hyperlink"/>
@@ -9313,8 +9313,8 @@
         </w:r>
       </w:hyperlink>
     </w:p>
-    <w:bookmarkEnd w:id="64"/>
-    <w:bookmarkStart w:id="66" w:name="ref-Clark1986"/>
+    <w:bookmarkEnd w:id="70"/>
+    <w:bookmarkStart w:id="72" w:name="ref-Clark1986"/>
     <w:p>
       <w:pPr>
         <w:pStyle w:val="Bibliography"/>
@@ -9334,7 +9334,7 @@
       <w:r>
         <w:t xml:space="preserve"> </w:t>
       </w:r>
-      <w:hyperlink r:id="rId65">
+      <w:hyperlink r:id="rId71">
         <w:r>
           <w:rPr>
             <w:rStyle w:val="Hyperlink"/>
@@ -9343,8 +9343,8 @@
         </w:r>
       </w:hyperlink>
     </w:p>
-    <w:bookmarkEnd w:id="66"/>
-    <w:bookmarkStart w:id="67" w:name="ref-clark1995cognitive"/>
+    <w:bookmarkEnd w:id="72"/>
+    <w:bookmarkStart w:id="73" w:name="ref-clark1995cognitive"/>
     <w:p>
       <w:pPr>
         <w:pStyle w:val="Bibliography"/>
@@ -9362,18 +9362,32 @@
         <w:t xml:space="preserve">, in: Heimberg, R.G., Liebowitz, M.R., Hope, D.A., Schneier, F.R. (Eds.), Social Phobia: Diagnosis, Assessment, and Treatment. The Guilford Press, New York, NY, pp. 22–23.</w:t>
       </w:r>
     </w:p>
-    <w:bookmarkEnd w:id="67"/>
-    <w:bookmarkStart w:id="68" w:name="ref-R-clinicalsignificance"/>
+    <w:bookmarkEnd w:id="73"/>
+    <w:bookmarkStart w:id="75" w:name="ref-R-clinicalsignificance"/>
     <w:p>
       <w:pPr>
         <w:pStyle w:val="Bibliography"/>
       </w:pPr>
       <w:r>
-        <w:t xml:space="preserve">Claus, B., 2022. Clinicalsignificance: Determine the clinical significance in clinical trials.</w:t>
-      </w:r>
-    </w:p>
-    <w:bookmarkEnd w:id="68"/>
-    <w:bookmarkStart w:id="69" w:name="ref-cohen1988statistical"/>
+        <w:t xml:space="preserve">Claus, B., 2022.</w:t>
+      </w:r>
+      <w:r>
+        <w:t xml:space="preserve"> </w:t>
+      </w:r>
+      <w:hyperlink r:id="rId74">
+        <w:r>
+          <w:rPr>
+            <w:rStyle w:val="Hyperlink"/>
+          </w:rPr>
+          <w:t xml:space="preserve">Clinicalsignificance: Determine the clinical significance in clinical trials</w:t>
+        </w:r>
+      </w:hyperlink>
+      <w:r>
+        <w:t xml:space="preserve">.</w:t>
+      </w:r>
+    </w:p>
+    <w:bookmarkEnd w:id="75"/>
+    <w:bookmarkStart w:id="76" w:name="ref-cohen1988statistical"/>
     <w:p>
       <w:pPr>
         <w:pStyle w:val="Bibliography"/>
@@ -9382,8 +9396,8 @@
         <w:t xml:space="preserve">Cohen, J., 1988. Statistical power analysis for the behavioral sciences (revised ed.).</w:t>
       </w:r>
     </w:p>
-    <w:bookmarkEnd w:id="69"/>
-    <w:bookmarkStart w:id="71" w:name="ref-Craske2008"/>
+    <w:bookmarkEnd w:id="76"/>
+    <w:bookmarkStart w:id="78" w:name="ref-Craske2008"/>
     <w:p>
       <w:pPr>
         <w:pStyle w:val="Bibliography"/>
@@ -9403,7 +9417,7 @@
       <w:r>
         <w:t xml:space="preserve"> </w:t>
       </w:r>
-      <w:hyperlink r:id="rId70">
+      <w:hyperlink r:id="rId77">
         <w:r>
           <w:rPr>
             <w:rStyle w:val="Hyperlink"/>
@@ -9412,8 +9426,8 @@
         </w:r>
       </w:hyperlink>
     </w:p>
-    <w:bookmarkEnd w:id="71"/>
-    <w:bookmarkStart w:id="73" w:name="ref-Cuijpers2016"/>
+    <w:bookmarkEnd w:id="78"/>
+    <w:bookmarkStart w:id="80" w:name="ref-Cuijpers2016"/>
     <w:p>
       <w:pPr>
         <w:pStyle w:val="Bibliography"/>
@@ -9424,7 +9438,7 @@
       <w:r>
         <w:t xml:space="preserve"> </w:t>
       </w:r>
-      <w:hyperlink r:id="rId72">
+      <w:hyperlink r:id="rId79">
         <w:r>
           <w:rPr>
             <w:rStyle w:val="Hyperlink"/>
@@ -9433,8 +9447,8 @@
         </w:r>
       </w:hyperlink>
     </w:p>
-    <w:bookmarkEnd w:id="73"/>
-    <w:bookmarkStart w:id="75" w:name="ref-Day2013"/>
+    <w:bookmarkEnd w:id="80"/>
+    <w:bookmarkStart w:id="82" w:name="ref-Day2013"/>
     <w:p>
       <w:pPr>
         <w:pStyle w:val="Bibliography"/>
@@ -9454,7 +9468,7 @@
       <w:r>
         <w:t xml:space="preserve"> </w:t>
       </w:r>
-      <w:hyperlink r:id="rId74">
+      <w:hyperlink r:id="rId81">
         <w:r>
           <w:rPr>
             <w:rStyle w:val="Hyperlink"/>
@@ -9463,8 +9477,8 @@
         </w:r>
       </w:hyperlink>
     </w:p>
-    <w:bookmarkEnd w:id="75"/>
-    <w:bookmarkStart w:id="76" w:name="ref-fensterheim1975don"/>
+    <w:bookmarkEnd w:id="82"/>
+    <w:bookmarkStart w:id="83" w:name="ref-fensterheim1975don"/>
     <w:p>
       <w:pPr>
         <w:pStyle w:val="Bibliography"/>
@@ -9482,8 +9496,8 @@
         <w:t xml:space="preserve">. Dell Publishing Company, New York, NY.</w:t>
       </w:r>
     </w:p>
-    <w:bookmarkEnd w:id="76"/>
-    <w:bookmarkStart w:id="78" w:name="ref-Fledderus2012"/>
+    <w:bookmarkEnd w:id="83"/>
+    <w:bookmarkStart w:id="85" w:name="ref-Fledderus2012"/>
     <w:p>
       <w:pPr>
         <w:pStyle w:val="Bibliography"/>
@@ -9494,7 +9508,7 @@
       <w:r>
         <w:t xml:space="preserve"> </w:t>
       </w:r>
-      <w:hyperlink r:id="rId77">
+      <w:hyperlink r:id="rId84">
         <w:r>
           <w:rPr>
             <w:rStyle w:val="Hyperlink"/>
@@ -9503,8 +9517,8 @@
         </w:r>
       </w:hyperlink>
     </w:p>
-    <w:bookmarkEnd w:id="78"/>
-    <w:bookmarkStart w:id="80" w:name="ref-Fresco2001"/>
+    <w:bookmarkEnd w:id="85"/>
+    <w:bookmarkStart w:id="87" w:name="ref-Fresco2001"/>
     <w:p>
       <w:pPr>
         <w:pStyle w:val="Bibliography"/>
@@ -9524,7 +9538,7 @@
       <w:r>
         <w:t xml:space="preserve"> </w:t>
       </w:r>
-      <w:hyperlink r:id="rId79">
+      <w:hyperlink r:id="rId86">
         <w:r>
           <w:rPr>
             <w:rStyle w:val="Hyperlink"/>
@@ -9533,8 +9547,8 @@
         </w:r>
       </w:hyperlink>
     </w:p>
-    <w:bookmarkEnd w:id="80"/>
-    <w:bookmarkStart w:id="82" w:name="ref-Furukawa2014"/>
+    <w:bookmarkEnd w:id="87"/>
+    <w:bookmarkStart w:id="89" w:name="ref-Furukawa2014"/>
     <w:p>
       <w:pPr>
         <w:pStyle w:val="Bibliography"/>
@@ -9545,7 +9559,7 @@
       <w:r>
         <w:t xml:space="preserve"> </w:t>
       </w:r>
-      <w:hyperlink r:id="rId81">
+      <w:hyperlink r:id="rId88">
         <w:r>
           <w:rPr>
             <w:rStyle w:val="Hyperlink"/>
@@ -9554,8 +9568,8 @@
         </w:r>
       </w:hyperlink>
     </w:p>
-    <w:bookmarkEnd w:id="82"/>
-    <w:bookmarkStart w:id="83" w:name="ref-gambrill1975assertion"/>
+    <w:bookmarkEnd w:id="89"/>
+    <w:bookmarkStart w:id="90" w:name="ref-gambrill1975assertion"/>
     <w:p>
       <w:pPr>
         <w:pStyle w:val="Bibliography"/>
@@ -9573,8 +9587,8 @@
         <w:t xml:space="preserve">. Behavior Therapy 6, 550–561.</w:t>
       </w:r>
     </w:p>
-    <w:bookmarkEnd w:id="83"/>
-    <w:bookmarkStart w:id="84" w:name="ref-RandomOrg"/>
+    <w:bookmarkEnd w:id="90"/>
+    <w:bookmarkStart w:id="91" w:name="ref-RandomOrg"/>
     <w:p>
       <w:pPr>
         <w:pStyle w:val="Bibliography"/>
@@ -9595,8 +9609,8 @@
         <w:t xml:space="preserve">True random number service. [online].</w:t>
       </w:r>
     </w:p>
-    <w:bookmarkEnd w:id="84"/>
-    <w:bookmarkStart w:id="86" w:name="ref-Hayes2004a"/>
+    <w:bookmarkEnd w:id="91"/>
+    <w:bookmarkStart w:id="93" w:name="ref-Hayes2004a"/>
     <w:p>
       <w:pPr>
         <w:pStyle w:val="Bibliography"/>
@@ -9616,7 +9630,7 @@
       <w:r>
         <w:t xml:space="preserve"> </w:t>
       </w:r>
-      <w:hyperlink r:id="rId85">
+      <w:hyperlink r:id="rId92">
         <w:r>
           <w:rPr>
             <w:rStyle w:val="Hyperlink"/>
@@ -9625,8 +9639,8 @@
         </w:r>
       </w:hyperlink>
     </w:p>
-    <w:bookmarkEnd w:id="86"/>
-    <w:bookmarkStart w:id="87" w:name="ref-Hull1978"/>
+    <w:bookmarkEnd w:id="93"/>
+    <w:bookmarkStart w:id="94" w:name="ref-Hull1978"/>
     <w:p>
       <w:pPr>
         <w:pStyle w:val="Bibliography"/>
@@ -9635,8 +9649,8 @@
         <w:t xml:space="preserve">Hull, D.B., Hull, J.H., 1978. Rathus assertiveness schedule: Normative and factor-analytic data, BEHAVIOR THERAPY.</w:t>
       </w:r>
     </w:p>
-    <w:bookmarkEnd w:id="87"/>
-    <w:bookmarkStart w:id="88" w:name="ref-Jacobson1991"/>
+    <w:bookmarkEnd w:id="94"/>
+    <w:bookmarkStart w:id="95" w:name="ref-Jacobson1991"/>
     <w:p>
       <w:pPr>
         <w:pStyle w:val="Bibliography"/>
@@ -9654,8 +9668,8 @@
         <w:t xml:space="preserve">. Journal of Consulting and Clinical Psychology 59, 12–19.</w:t>
       </w:r>
     </w:p>
-    <w:bookmarkEnd w:id="88"/>
-    <w:bookmarkStart w:id="90" w:name="ref-Kroenke2010"/>
+    <w:bookmarkEnd w:id="95"/>
+    <w:bookmarkStart w:id="97" w:name="ref-Kroenke2010"/>
     <w:p>
       <w:pPr>
         <w:pStyle w:val="Bibliography"/>
@@ -9675,7 +9689,7 @@
       <w:r>
         <w:t xml:space="preserve"> </w:t>
       </w:r>
-      <w:hyperlink r:id="rId89">
+      <w:hyperlink r:id="rId96">
         <w:r>
           <w:rPr>
             <w:rStyle w:val="Hyperlink"/>
@@ -9684,18 +9698,32 @@
         </w:r>
       </w:hyperlink>
     </w:p>
-    <w:bookmarkEnd w:id="90"/>
-    <w:bookmarkStart w:id="91" w:name="ref-R-lmerTest"/>
+    <w:bookmarkEnd w:id="97"/>
+    <w:bookmarkStart w:id="99" w:name="ref-R-lmerTest"/>
     <w:p>
       <w:pPr>
         <w:pStyle w:val="Bibliography"/>
       </w:pPr>
       <w:r>
-        <w:t xml:space="preserve">Kuznetsova, A., Bruun Brockhoff, P., Haubo Bojesen Christensen, R., 2020. lmerTest: Tests in linear mixed effects models.</w:t>
-      </w:r>
-    </w:p>
-    <w:bookmarkEnd w:id="91"/>
-    <w:bookmarkStart w:id="92" w:name="ref-R-emmeans"/>
+        <w:t xml:space="preserve">Kuznetsova, A., Bruun Brockhoff, P., Haubo Bojesen Christensen, R., 2020.</w:t>
+      </w:r>
+      <w:r>
+        <w:t xml:space="preserve"> </w:t>
+      </w:r>
+      <w:hyperlink r:id="rId98">
+        <w:r>
+          <w:rPr>
+            <w:rStyle w:val="Hyperlink"/>
+          </w:rPr>
+          <w:t xml:space="preserve">lmerTest: Tests in linear mixed effects models</w:t>
+        </w:r>
+      </w:hyperlink>
+      <w:r>
+        <w:t xml:space="preserve">.</w:t>
+      </w:r>
+    </w:p>
+    <w:bookmarkEnd w:id="99"/>
+    <w:bookmarkStart w:id="101" w:name="ref-R-emmeans"/>
     <w:p>
       <w:pPr>
         <w:pStyle w:val="Bibliography"/>
@@ -9706,15 +9734,20 @@
       <w:r>
         <w:t xml:space="preserve"> </w:t>
       </w:r>
-      <w:r>
-        <w:t xml:space="preserve">emmeans: Estimated Marginal Means, aka Least-Squares Means</w:t>
-      </w:r>
+      <w:hyperlink r:id="rId100">
+        <w:r>
+          <w:rPr>
+            <w:rStyle w:val="Hyperlink"/>
+          </w:rPr>
+          <w:t xml:space="preserve">emmeans: Estimated Marginal Means, aka Least-Squares Means</w:t>
+        </w:r>
+      </w:hyperlink>
       <w:r>
         <w:t xml:space="preserve">.</w:t>
       </w:r>
     </w:p>
-    <w:bookmarkEnd w:id="92"/>
-    <w:bookmarkStart w:id="94" w:name="ref-Lindner2015"/>
+    <w:bookmarkEnd w:id="101"/>
+    <w:bookmarkStart w:id="103" w:name="ref-Lindner2015"/>
     <w:p>
       <w:pPr>
         <w:pStyle w:val="Bibliography"/>
@@ -9725,7 +9758,7 @@
       <w:r>
         <w:t xml:space="preserve"> </w:t>
       </w:r>
-      <w:hyperlink r:id="rId93">
+      <w:hyperlink r:id="rId102">
         <w:r>
           <w:rPr>
             <w:rStyle w:val="Hyperlink"/>
@@ -9734,8 +9767,8 @@
         </w:r>
       </w:hyperlink>
     </w:p>
-    <w:bookmarkEnd w:id="94"/>
-    <w:bookmarkStart w:id="95" w:name="ref-linehan1993skills"/>
+    <w:bookmarkEnd w:id="103"/>
+    <w:bookmarkStart w:id="104" w:name="ref-linehan1993skills"/>
     <w:p>
       <w:pPr>
         <w:pStyle w:val="Bibliography"/>
@@ -9744,8 +9777,8 @@
         <w:t xml:space="preserve">Linehan, M.M., 1993. Skills training manual for treating borderline personality disorder. The Guilford Press.</w:t>
       </w:r>
     </w:p>
-    <w:bookmarkEnd w:id="95"/>
-    <w:bookmarkStart w:id="97" w:name="ref-LINEHAN1979"/>
+    <w:bookmarkEnd w:id="104"/>
+    <w:bookmarkStart w:id="106" w:name="ref-LINEHAN1979"/>
     <w:p>
       <w:pPr>
         <w:pStyle w:val="Bibliography"/>
@@ -9765,7 +9798,7 @@
       <w:r>
         <w:t xml:space="preserve"> </w:t>
       </w:r>
-      <w:hyperlink r:id="rId96">
+      <w:hyperlink r:id="rId105">
         <w:r>
           <w:rPr>
             <w:rStyle w:val="Hyperlink"/>
@@ -9774,8 +9807,8 @@
         </w:r>
       </w:hyperlink>
     </w:p>
-    <w:bookmarkEnd w:id="97"/>
-    <w:bookmarkStart w:id="99" w:name="ref-R-ggeffects"/>
+    <w:bookmarkEnd w:id="106"/>
+    <w:bookmarkStart w:id="108" w:name="ref-R-ggeffects"/>
     <w:p>
       <w:pPr>
         <w:pStyle w:val="Bibliography"/>
@@ -9795,7 +9828,7 @@
       <w:r>
         <w:t xml:space="preserve"> </w:t>
       </w:r>
-      <w:hyperlink r:id="rId98">
+      <w:hyperlink r:id="rId107">
         <w:r>
           <w:rPr>
             <w:rStyle w:val="Hyperlink"/>
@@ -9804,18 +9837,32 @@
         </w:r>
       </w:hyperlink>
     </w:p>
-    <w:bookmarkEnd w:id="99"/>
-    <w:bookmarkStart w:id="100" w:name="ref-R-performance"/>
+    <w:bookmarkEnd w:id="108"/>
+    <w:bookmarkStart w:id="110" w:name="ref-R-performance"/>
     <w:p>
       <w:pPr>
         <w:pStyle w:val="Bibliography"/>
       </w:pPr>
       <w:r>
-        <w:t xml:space="preserve">Lüdecke, D., Makowski, D., Ben-Shachar, M.S., Patil, I., Waggoner, P., Wiernik, B.M., 2022. Performance: Assessment of regression models performance.</w:t>
-      </w:r>
-    </w:p>
-    <w:bookmarkEnd w:id="100"/>
-    <w:bookmarkStart w:id="102" w:name="ref-Lundgren2016"/>
+        <w:t xml:space="preserve">Lüdecke, D., Makowski, D., Ben-Shachar, M.S., Patil, I., Waggoner, P., Wiernik, B.M., 2022.</w:t>
+      </w:r>
+      <w:r>
+        <w:t xml:space="preserve"> </w:t>
+      </w:r>
+      <w:hyperlink r:id="rId109">
+        <w:r>
+          <w:rPr>
+            <w:rStyle w:val="Hyperlink"/>
+          </w:rPr>
+          <w:t xml:space="preserve">Performance: Assessment of regression models performance</w:t>
+        </w:r>
+      </w:hyperlink>
+      <w:r>
+        <w:t xml:space="preserve">.</w:t>
+      </w:r>
+    </w:p>
+    <w:bookmarkEnd w:id="110"/>
+    <w:bookmarkStart w:id="112" w:name="ref-Lundgren2016"/>
     <w:p>
       <w:pPr>
         <w:pStyle w:val="Bibliography"/>
@@ -9826,7 +9873,7 @@
       <w:r>
         <w:t xml:space="preserve"> </w:t>
       </w:r>
-      <w:hyperlink r:id="rId101">
+      <w:hyperlink r:id="rId111">
         <w:r>
           <w:rPr>
             <w:rStyle w:val="Hyperlink"/>
@@ -9835,8 +9882,8 @@
         </w:r>
       </w:hyperlink>
     </w:p>
-    <w:bookmarkEnd w:id="102"/>
-    <w:bookmarkStart w:id="103" w:name="ref-michel2008"/>
+    <w:bookmarkEnd w:id="112"/>
+    <w:bookmarkStart w:id="114" w:name="ref-michel2008"/>
     <w:p>
       <w:pPr>
         <w:pStyle w:val="Bibliography"/>
@@ -9847,15 +9894,20 @@
       <w:r>
         <w:t xml:space="preserve"> </w:t>
       </w:r>
-      <w:r>
-        <w:t xml:space="preserve">Assert Yourself</w:t>
-      </w:r>
+      <w:hyperlink r:id="rId113">
+        <w:r>
+          <w:rPr>
+            <w:rStyle w:val="Hyperlink"/>
+          </w:rPr>
+          <w:t xml:space="preserve">Assert Yourself</w:t>
+        </w:r>
+      </w:hyperlink>
       <w:r>
         <w:t xml:space="preserve">.</w:t>
       </w:r>
     </w:p>
-    <w:bookmarkEnd w:id="103"/>
-    <w:bookmarkStart w:id="105" w:name="ref-Mitamura2018"/>
+    <w:bookmarkEnd w:id="114"/>
+    <w:bookmarkStart w:id="116" w:name="ref-Mitamura2018"/>
     <w:p>
       <w:pPr>
         <w:pStyle w:val="Bibliography"/>
@@ -9875,7 +9927,7 @@
       <w:r>
         <w:t xml:space="preserve"> </w:t>
       </w:r>
-      <w:hyperlink r:id="rId104">
+      <w:hyperlink r:id="rId115">
         <w:r>
           <w:rPr>
             <w:rStyle w:val="Hyperlink"/>
@@ -9884,8 +9936,8 @@
         </w:r>
       </w:hyperlink>
     </w:p>
-    <w:bookmarkEnd w:id="105"/>
-    <w:bookmarkStart w:id="106" w:name="ref-ost2006tillampad"/>
+    <w:bookmarkEnd w:id="116"/>
+    <w:bookmarkStart w:id="117" w:name="ref-ost2006tillampad"/>
     <w:p>
       <w:pPr>
         <w:pStyle w:val="Bibliography"/>
@@ -9918,8 +9970,8 @@
         <w:t xml:space="preserve">st, Stockholm.</w:t>
       </w:r>
     </w:p>
-    <w:bookmarkEnd w:id="106"/>
-    <w:bookmarkStart w:id="107" w:name="ref-powell2017mental"/>
+    <w:bookmarkEnd w:id="117"/>
+    <w:bookmarkStart w:id="118" w:name="ref-powell2017mental"/>
     <w:p>
       <w:pPr>
         <w:pStyle w:val="Bibliography"/>
@@ -9937,8 +9989,8 @@
         <w:t xml:space="preserve">. Routledge, Abingdon-on-Thames,England, UK.</w:t>
       </w:r>
     </w:p>
-    <w:bookmarkEnd w:id="107"/>
-    <w:bookmarkStart w:id="109" w:name="ref-Rathus1973"/>
+    <w:bookmarkEnd w:id="118"/>
+    <w:bookmarkStart w:id="120" w:name="ref-Rathus1973"/>
     <w:p>
       <w:pPr>
         <w:pStyle w:val="Bibliography"/>
@@ -9958,7 +10010,7 @@
       <w:r>
         <w:t xml:space="preserve"> </w:t>
       </w:r>
-      <w:hyperlink r:id="rId108">
+      <w:hyperlink r:id="rId119">
         <w:r>
           <w:rPr>
             <w:rStyle w:val="Hyperlink"/>
@@ -9967,8 +10019,8 @@
         </w:r>
       </w:hyperlink>
     </w:p>
-    <w:bookmarkEnd w:id="109"/>
-    <w:bookmarkStart w:id="111" w:name="ref-Rozental2015"/>
+    <w:bookmarkEnd w:id="120"/>
+    <w:bookmarkStart w:id="122" w:name="ref-Rozental2015"/>
     <w:p>
       <w:pPr>
         <w:pStyle w:val="Bibliography"/>
@@ -9988,7 +10040,7 @@
       <w:r>
         <w:t xml:space="preserve"> </w:t>
       </w:r>
-      <w:hyperlink r:id="rId110">
+      <w:hyperlink r:id="rId121">
         <w:r>
           <w:rPr>
             <w:rStyle w:val="Hyperlink"/>
@@ -9997,8 +10049,8 @@
         </w:r>
       </w:hyperlink>
     </w:p>
-    <w:bookmarkEnd w:id="111"/>
-    <w:bookmarkStart w:id="113" w:name="ref-Rozental2017"/>
+    <w:bookmarkEnd w:id="122"/>
+    <w:bookmarkStart w:id="124" w:name="ref-Rozental2017"/>
     <w:p>
       <w:pPr>
         <w:pStyle w:val="Bibliography"/>
@@ -10018,7 +10070,7 @@
       <w:r>
         <w:t xml:space="preserve"> </w:t>
       </w:r>
-      <w:hyperlink r:id="rId112">
+      <w:hyperlink r:id="rId123">
         <w:r>
           <w:rPr>
             <w:rStyle w:val="Hyperlink"/>
@@ -10027,8 +10079,8 @@
         </w:r>
       </w:hyperlink>
     </w:p>
-    <w:bookmarkEnd w:id="113"/>
-    <w:bookmarkStart w:id="114" w:name="ref-salter1949conditioned"/>
+    <w:bookmarkEnd w:id="124"/>
+    <w:bookmarkStart w:id="125" w:name="ref-salter1949conditioned"/>
     <w:p>
       <w:pPr>
         <w:pStyle w:val="Bibliography"/>
@@ -10046,8 +10098,8 @@
         <w:t xml:space="preserve">. NY: Capricorn 106.</w:t>
       </w:r>
     </w:p>
-    <w:bookmarkEnd w:id="114"/>
-    <w:bookmarkStart w:id="115" w:name="ref-sealed"/>
+    <w:bookmarkEnd w:id="125"/>
+    <w:bookmarkStart w:id="126" w:name="ref-sealed"/>
     <w:p>
       <w:pPr>
         <w:pStyle w:val="Bibliography"/>
@@ -10065,8 +10117,8 @@
         <w:t xml:space="preserve">.</w:t>
       </w:r>
     </w:p>
-    <w:bookmarkEnd w:id="115"/>
-    <w:bookmarkStart w:id="117" w:name="ref-Sheynin2014"/>
+    <w:bookmarkEnd w:id="126"/>
+    <w:bookmarkStart w:id="128" w:name="ref-Sheynin2014"/>
     <w:p>
       <w:pPr>
         <w:pStyle w:val="Bibliography"/>
@@ -10077,7 +10129,7 @@
       <w:r>
         <w:t xml:space="preserve"> </w:t>
       </w:r>
-      <w:hyperlink r:id="rId116">
+      <w:hyperlink r:id="rId127">
         <w:r>
           <w:rPr>
             <w:rStyle w:val="Hyperlink"/>
@@ -10086,8 +10138,8 @@
         </w:r>
       </w:hyperlink>
     </w:p>
-    <w:bookmarkEnd w:id="117"/>
-    <w:bookmarkStart w:id="119" w:name="ref-Sigler2008"/>
+    <w:bookmarkEnd w:id="128"/>
+    <w:bookmarkStart w:id="130" w:name="ref-Sigler2008"/>
     <w:p>
       <w:pPr>
         <w:pStyle w:val="Bibliography"/>
@@ -10098,7 +10150,7 @@
       <w:r>
         <w:t xml:space="preserve"> </w:t>
       </w:r>
-      <w:hyperlink r:id="rId118">
+      <w:hyperlink r:id="rId129">
         <w:r>
           <w:rPr>
             <w:rStyle w:val="Hyperlink"/>
@@ -10107,8 +10159,8 @@
         </w:r>
       </w:hyperlink>
     </w:p>
-    <w:bookmarkEnd w:id="119"/>
-    <w:bookmarkStart w:id="120" w:name="ref-smith1975say"/>
+    <w:bookmarkEnd w:id="130"/>
+    <w:bookmarkStart w:id="131" w:name="ref-smith1975say"/>
     <w:p>
       <w:pPr>
         <w:pStyle w:val="Bibliography"/>
@@ -10126,8 +10178,8 @@
         <w:t xml:space="preserve">. Bantam.</w:t>
       </w:r>
     </w:p>
-    <w:bookmarkEnd w:id="120"/>
-    <w:bookmarkStart w:id="122" w:name="ref-Speed2018a"/>
+    <w:bookmarkEnd w:id="131"/>
+    <w:bookmarkStart w:id="133" w:name="ref-Speed2018a"/>
     <w:p>
       <w:pPr>
         <w:pStyle w:val="Bibliography"/>
@@ -10147,7 +10199,7 @@
       <w:r>
         <w:t xml:space="preserve"> </w:t>
       </w:r>
-      <w:hyperlink r:id="rId121">
+      <w:hyperlink r:id="rId132">
         <w:r>
           <w:rPr>
             <w:rStyle w:val="Hyperlink"/>
@@ -10156,8 +10208,8 @@
         </w:r>
       </w:hyperlink>
     </w:p>
-    <w:bookmarkEnd w:id="122"/>
-    <w:bookmarkStart w:id="124" w:name="ref-Kroenke2006"/>
+    <w:bookmarkEnd w:id="133"/>
+    <w:bookmarkStart w:id="135" w:name="ref-Kroenke2006"/>
     <w:p>
       <w:pPr>
         <w:pStyle w:val="Bibliography"/>
@@ -10177,7 +10229,7 @@
       <w:r>
         <w:t xml:space="preserve"> </w:t>
       </w:r>
-      <w:hyperlink r:id="rId123">
+      <w:hyperlink r:id="rId134">
         <w:r>
           <w:rPr>
             <w:rStyle w:val="Hyperlink"/>
@@ -10186,8 +10238,8 @@
         </w:r>
       </w:hyperlink>
     </w:p>
-    <w:bookmarkEnd w:id="124"/>
-    <w:bookmarkStart w:id="126" w:name="ref-Thompson2011"/>
+    <w:bookmarkEnd w:id="135"/>
+    <w:bookmarkStart w:id="137" w:name="ref-Thompson2011"/>
     <w:p>
       <w:pPr>
         <w:pStyle w:val="Bibliography"/>
@@ -10207,7 +10259,7 @@
       <w:r>
         <w:t xml:space="preserve"> </w:t>
       </w:r>
-      <w:hyperlink r:id="rId125">
+      <w:hyperlink r:id="rId136">
         <w:r>
           <w:rPr>
             <w:rStyle w:val="Hyperlink"/>
@@ -10216,8 +10268,8 @@
         </w:r>
       </w:hyperlink>
     </w:p>
-    <w:bookmarkEnd w:id="126"/>
-    <w:bookmarkStart w:id="128" w:name="ref-Vagos2019"/>
+    <w:bookmarkEnd w:id="137"/>
+    <w:bookmarkStart w:id="139" w:name="ref-Vagos2019"/>
     <w:p>
       <w:pPr>
         <w:pStyle w:val="Bibliography"/>
@@ -10237,7 +10289,7 @@
       <w:r>
         <w:t xml:space="preserve"> </w:t>
       </w:r>
-      <w:hyperlink r:id="rId127">
+      <w:hyperlink r:id="rId138">
         <w:r>
           <w:rPr>
             <w:rStyle w:val="Hyperlink"/>
@@ -10246,8 +10298,8 @@
         </w:r>
       </w:hyperlink>
     </w:p>
-    <w:bookmarkEnd w:id="128"/>
-    <w:bookmarkStart w:id="130" w:name="ref-Vlaescu2016"/>
+    <w:bookmarkEnd w:id="139"/>
+    <w:bookmarkStart w:id="141" w:name="ref-Vlaescu2016"/>
     <w:p>
       <w:pPr>
         <w:pStyle w:val="Bibliography"/>
@@ -10267,7 +10319,7 @@
       <w:r>
         <w:t xml:space="preserve"> </w:t>
       </w:r>
-      <w:hyperlink r:id="rId129">
+      <w:hyperlink r:id="rId140">
         <w:r>
           <w:rPr>
             <w:rStyle w:val="Hyperlink"/>
@@ -10276,8 +10328,8 @@
         </w:r>
       </w:hyperlink>
     </w:p>
-    <w:bookmarkEnd w:id="130"/>
-    <w:bookmarkStart w:id="131" w:name="ref-Wilson2010"/>
+    <w:bookmarkEnd w:id="141"/>
+    <w:bookmarkStart w:id="142" w:name="ref-Wilson2010"/>
     <w:p>
       <w:pPr>
         <w:pStyle w:val="Bibliography"/>
@@ -10286,8 +10338,8 @@
         <w:t xml:space="preserve">Wilson, K.G., Sandoz, E.K., Kitchens, J., Roberts, M., 2010. The valued living questionnaire: Defining and measuring valued action within a behavioral framework, The Psychological Record.</w:t>
       </w:r>
     </w:p>
-    <w:bookmarkEnd w:id="131"/>
-    <w:bookmarkStart w:id="132" w:name="ref-wolpe1990practice"/>
+    <w:bookmarkEnd w:id="142"/>
+    <w:bookmarkStart w:id="143" w:name="ref-wolpe1990practice"/>
     <w:p>
       <w:pPr>
         <w:pStyle w:val="Bibliography"/>
@@ -10305,8 +10357,8 @@
         <w:t xml:space="preserve">. Pergamon Press, Oxford, UK.</w:t>
       </w:r>
     </w:p>
-    <w:bookmarkEnd w:id="132"/>
-    <w:bookmarkStart w:id="133" w:name="ref-Wolpe1952"/>
+    <w:bookmarkEnd w:id="143"/>
+    <w:bookmarkStart w:id="144" w:name="ref-Wolpe1952"/>
     <w:p>
       <w:pPr>
         <w:pStyle w:val="Bibliography"/>
@@ -10324,8 +10376,8 @@
         <w:t xml:space="preserve">. South African Medical Journal 20, 825–829.</w:t>
       </w:r>
     </w:p>
-    <w:bookmarkEnd w:id="133"/>
-    <w:bookmarkStart w:id="134" w:name="ref-Wolpe1966"/>
+    <w:bookmarkEnd w:id="144"/>
+    <w:bookmarkStart w:id="145" w:name="ref-Wolpe1966"/>
     <w:p>
       <w:pPr>
         <w:pStyle w:val="Bibliography"/>
@@ -10343,9 +10395,9 @@
         <w:t xml:space="preserve">, The commonwealth and international library. Mental health and social medicine division. Pergamon Press, Elmsford, NY.</w:t>
       </w:r>
     </w:p>
-    <w:bookmarkEnd w:id="134"/>
-    <w:bookmarkEnd w:id="135"/>
-    <w:bookmarkEnd w:id="136"/>
+    <w:bookmarkEnd w:id="145"/>
+    <w:bookmarkEnd w:id="146"/>
+    <w:bookmarkEnd w:id="147"/>
     <w:sectPr/>
   </w:body>
 </w:document>

</xml_diff>

<commit_message>
Invert direction of AAA-S Aggressive effects
</commit_message>
<xml_diff>
--- a/r2fu-article.docx
+++ b/r2fu-article.docx
@@ -75,7 +75,7 @@
         <w:pStyle w:val="Date"/>
       </w:pPr>
       <w:r>
-        <w:t xml:space="preserve">2022-12-09</w:t>
+        <w:t xml:space="preserve">2022-12-10</w:t>
       </w:r>
     </w:p>
     <w:p>
@@ -4538,7 +4538,7 @@
         </m:r>
       </m:oMath>
       <w:r>
-        <w:t xml:space="preserve">. Large effects at the post time point were also found for aggressive assertiveness as measured with the AAA-S Aggressive subscale,</w:t>
+        <w:t xml:space="preserve">. Large negative effects at the post time point were found for aggressive assertiveness as measured with the AAA-S Aggressive subscale,</w:t>
       </w:r>
       <w:r>
         <w:t xml:space="preserve"> </w:t>
@@ -4556,36 +4556,6 @@
       </w:r>
       <w:r>
         <w:t xml:space="preserve">=</w:t>
-      </w:r>
-      <w:r>
-        <w:t xml:space="preserve"> </w:t>
-      </w:r>
-      <m:oMath>
-        <m:r>
-          <m:t>4.9</m:t>
-        </m:r>
-      </m:oMath>
-      <w:r>
-        <w:t xml:space="preserve">,</w:t>
-      </w:r>
-      <w:r>
-        <w:t xml:space="preserve"> </w:t>
-      </w:r>
-      <m:oMath>
-        <m:r>
-          <m:t>t</m:t>
-        </m:r>
-      </m:oMath>
-      <w:r>
-        <w:t xml:space="preserve">(</w:t>
-      </w:r>
-      <m:oMath>
-        <m:r>
-          <m:t>345</m:t>
-        </m:r>
-      </m:oMath>
-      <w:r>
-        <w:t xml:space="preserve">) =</w:t>
       </w:r>
       <w:r>
         <w:t xml:space="preserve"> </w:t>
@@ -4598,7 +4568,7 @@
           <m:t>−</m:t>
         </m:r>
         <m:r>
-          <m:t>3.85</m:t>
+          <m:t>4.9</m:t>
         </m:r>
       </m:oMath>
       <w:r>
@@ -4608,105 +4578,6 @@
         <w:t xml:space="preserve"> </w:t>
       </w:r>
       <m:oMath>
-        <m:sSub>
-          <m:e>
-            <m:r>
-              <m:t>p</m:t>
-            </m:r>
-          </m:e>
-          <m:sub>
-            <m:r>
-              <m:t>B</m:t>
-            </m:r>
-            <m:r>
-              <m:t>o</m:t>
-            </m:r>
-            <m:r>
-              <m:t>n</m:t>
-            </m:r>
-            <m:r>
-              <m:t>f</m:t>
-            </m:r>
-          </m:sub>
-        </m:sSub>
-      </m:oMath>
-      <w:r>
-        <w:t xml:space="preserve"> </w:t>
-      </w:r>
-      <w:r>
-        <w:t xml:space="preserve">=</w:t>
-      </w:r>
-      <w:r>
-        <w:t xml:space="preserve"> </w:t>
-      </w:r>
-      <m:oMath>
-        <m:r>
-          <m:t>.008</m:t>
-        </m:r>
-      </m:oMath>
-      <w:r>
-        <w:t xml:space="preserve">,</w:t>
-      </w:r>
-      <w:r>
-        <w:t xml:space="preserve"> </w:t>
-      </w:r>
-      <m:oMath>
-        <m:r>
-          <m:t>E</m:t>
-        </m:r>
-        <m:r>
-          <m:t>S</m:t>
-        </m:r>
-      </m:oMath>
-      <w:r>
-        <w:t xml:space="preserve"> </w:t>
-      </w:r>
-      <w:r>
-        <w:t xml:space="preserve">=</w:t>
-      </w:r>
-      <w:r>
-        <w:t xml:space="preserve"> </w:t>
-      </w:r>
-      <m:oMath>
-        <m:r>
-          <m:t>0.72</m:t>
-        </m:r>
-      </m:oMath>
-      <w:r>
-        <w:t xml:space="preserve">, and at the follow-up,</w:t>
-      </w:r>
-      <w:r>
-        <w:t xml:space="preserve"> </w:t>
-      </w:r>
-      <m:oMath>
-        <m:r>
-          <m:t>Δ</m:t>
-        </m:r>
-        <m:r>
-          <m:t>M</m:t>
-        </m:r>
-      </m:oMath>
-      <w:r>
-        <w:t xml:space="preserve"> </w:t>
-      </w:r>
-      <w:r>
-        <w:t xml:space="preserve">=</w:t>
-      </w:r>
-      <w:r>
-        <w:t xml:space="preserve"> </w:t>
-      </w:r>
-      <m:oMath>
-        <m:r>
-          <m:t>6.2</m:t>
-        </m:r>
-      </m:oMath>
-      <w:r>
-        <w:t xml:space="preserve">,</w:t>
-      </w:r>
-      <w:r>
-        <w:t xml:space="preserve"> </w:t>
-      </w:r>
-      <m:oMath>
         <m:r>
           <m:t>t</m:t>
         </m:r>
@@ -4716,7 +4587,7 @@
       </w:r>
       <m:oMath>
         <m:r>
-          <m:t>397</m:t>
+          <m:t>345</m:t>
         </m:r>
       </m:oMath>
       <w:r>
@@ -4733,7 +4604,7 @@
           <m:t>−</m:t>
         </m:r>
         <m:r>
-          <m:t>4.60</m:t>
+          <m:t>3.85</m:t>
         </m:r>
       </m:oMath>
       <w:r>
@@ -4769,14 +4640,14 @@
         <w:t xml:space="preserve"> </w:t>
       </w:r>
       <w:r>
-        <w:t xml:space="preserve">&lt;</w:t>
-      </w:r>
-      <w:r>
-        <w:t xml:space="preserve"> </w:t>
-      </w:r>
-      <m:oMath>
-        <m:r>
-          <m:t>.001</m:t>
+        <w:t xml:space="preserve">=</w:t>
+      </w:r>
+      <w:r>
+        <w:t xml:space="preserve"> </w:t>
+      </w:r>
+      <m:oMath>
+        <m:r>
+          <m:t>.008</m:t>
         </m:r>
       </m:oMath>
       <w:r>
@@ -4798,82 +4669,6 @@
       </w:r>
       <w:r>
         <w:t xml:space="preserve">=</w:t>
-      </w:r>
-      <w:r>
-        <w:t xml:space="preserve"> </w:t>
-      </w:r>
-      <m:oMath>
-        <m:r>
-          <m:t>0.90</m:t>
-        </m:r>
-      </m:oMath>
-      <w:r>
-        <w:t xml:space="preserve">. Large effects were also found for</w:t>
-      </w:r>
-      <w:r>
-        <w:t xml:space="preserve"> </w:t>
-      </w:r>
-      <w:r>
-        <w:t xml:space="preserve">“</w:t>
-      </w:r>
-      <w:r>
-        <w:t xml:space="preserve">compound</w:t>
-      </w:r>
-      <w:r>
-        <w:t xml:space="preserve">”</w:t>
-      </w:r>
-      <w:r>
-        <w:t xml:space="preserve"> </w:t>
-      </w:r>
-      <w:r>
-        <w:t xml:space="preserve">assertiveness assessed with the RAS,</w:t>
-      </w:r>
-      <w:r>
-        <w:t xml:space="preserve"> </w:t>
-      </w:r>
-      <m:oMath>
-        <m:r>
-          <m:t>Δ</m:t>
-        </m:r>
-        <m:r>
-          <m:t>M</m:t>
-        </m:r>
-      </m:oMath>
-      <w:r>
-        <w:t xml:space="preserve"> </w:t>
-      </w:r>
-      <w:r>
-        <w:t xml:space="preserve">=</w:t>
-      </w:r>
-      <w:r>
-        <w:t xml:space="preserve"> </w:t>
-      </w:r>
-      <m:oMath>
-        <m:r>
-          <m:t>23.8</m:t>
-        </m:r>
-      </m:oMath>
-      <w:r>
-        <w:t xml:space="preserve">,</w:t>
-      </w:r>
-      <w:r>
-        <w:t xml:space="preserve"> </w:t>
-      </w:r>
-      <m:oMath>
-        <m:r>
-          <m:t>t</m:t>
-        </m:r>
-      </m:oMath>
-      <w:r>
-        <w:t xml:space="preserve">(</w:t>
-      </w:r>
-      <m:oMath>
-        <m:r>
-          <m:t>353</m:t>
-        </m:r>
-      </m:oMath>
-      <w:r>
-        <w:t xml:space="preserve">) =</w:t>
       </w:r>
       <w:r>
         <w:t xml:space="preserve"> </w:t>
@@ -4886,64 +4681,21 @@
           <m:t>−</m:t>
         </m:r>
         <m:r>
-          <m:t>5.50</m:t>
-        </m:r>
-      </m:oMath>
-      <w:r>
-        <w:t xml:space="preserve">,</w:t>
-      </w:r>
-      <w:r>
-        <w:t xml:space="preserve"> </w:t>
-      </w:r>
-      <m:oMath>
-        <m:sSub>
-          <m:e>
-            <m:r>
-              <m:t>p</m:t>
-            </m:r>
-          </m:e>
-          <m:sub>
-            <m:r>
-              <m:t>B</m:t>
-            </m:r>
-            <m:r>
-              <m:t>o</m:t>
-            </m:r>
-            <m:r>
-              <m:t>n</m:t>
-            </m:r>
-            <m:r>
-              <m:t>f</m:t>
-            </m:r>
-          </m:sub>
-        </m:sSub>
-      </m:oMath>
-      <w:r>
-        <w:t xml:space="preserve"> </w:t>
-      </w:r>
-      <w:r>
-        <w:t xml:space="preserve">&lt;</w:t>
-      </w:r>
-      <w:r>
-        <w:t xml:space="preserve"> </w:t>
-      </w:r>
-      <m:oMath>
-        <m:r>
-          <m:t>.001</m:t>
-        </m:r>
-      </m:oMath>
-      <w:r>
-        <w:t xml:space="preserve">,</w:t>
-      </w:r>
-      <w:r>
-        <w:t xml:space="preserve"> </w:t>
-      </w:r>
-      <m:oMath>
-        <m:r>
-          <m:t>E</m:t>
-        </m:r>
-        <m:r>
-          <m:t>S</m:t>
+          <m:t>0.72</m:t>
+        </m:r>
+      </m:oMath>
+      <w:r>
+        <w:t xml:space="preserve">, and at the follow-up,</w:t>
+      </w:r>
+      <w:r>
+        <w:t xml:space="preserve"> </w:t>
+      </w:r>
+      <m:oMath>
+        <m:r>
+          <m:t>Δ</m:t>
+        </m:r>
+        <m:r>
+          <m:t>M</m:t>
         </m:r>
       </m:oMath>
       <w:r>
@@ -4951,64 +4703,6 @@
       </w:r>
       <w:r>
         <w:t xml:space="preserve">=</w:t>
-      </w:r>
-      <w:r>
-        <w:t xml:space="preserve"> </w:t>
-      </w:r>
-      <m:oMath>
-        <m:r>
-          <m:t>1.02</m:t>
-        </m:r>
-      </m:oMath>
-      <w:r>
-        <w:t xml:space="preserve">, and at the follow-up,</w:t>
-      </w:r>
-      <w:r>
-        <w:t xml:space="preserve"> </w:t>
-      </w:r>
-      <m:oMath>
-        <m:r>
-          <m:t>Δ</m:t>
-        </m:r>
-        <m:r>
-          <m:t>M</m:t>
-        </m:r>
-      </m:oMath>
-      <w:r>
-        <w:t xml:space="preserve"> </w:t>
-      </w:r>
-      <w:r>
-        <w:t xml:space="preserve">=</w:t>
-      </w:r>
-      <w:r>
-        <w:t xml:space="preserve"> </w:t>
-      </w:r>
-      <m:oMath>
-        <m:r>
-          <m:t>31.7</m:t>
-        </m:r>
-      </m:oMath>
-      <w:r>
-        <w:t xml:space="preserve">,</w:t>
-      </w:r>
-      <w:r>
-        <w:t xml:space="preserve"> </w:t>
-      </w:r>
-      <m:oMath>
-        <m:r>
-          <m:t>t</m:t>
-        </m:r>
-      </m:oMath>
-      <w:r>
-        <w:t xml:space="preserve">(</w:t>
-      </w:r>
-      <m:oMath>
-        <m:r>
-          <m:t>402</m:t>
-        </m:r>
-      </m:oMath>
-      <w:r>
-        <w:t xml:space="preserve">) =</w:t>
       </w:r>
       <w:r>
         <w:t xml:space="preserve"> </w:t>
@@ -5021,7 +4715,7 @@
           <m:t>−</m:t>
         </m:r>
         <m:r>
-          <m:t>6.96</m:t>
+          <m:t>6.2</m:t>
         </m:r>
       </m:oMath>
       <w:r>
@@ -5031,113 +4725,6 @@
         <w:t xml:space="preserve"> </w:t>
       </w:r>
       <m:oMath>
-        <m:sSub>
-          <m:e>
-            <m:r>
-              <m:t>p</m:t>
-            </m:r>
-          </m:e>
-          <m:sub>
-            <m:r>
-              <m:t>B</m:t>
-            </m:r>
-            <m:r>
-              <m:t>o</m:t>
-            </m:r>
-            <m:r>
-              <m:t>n</m:t>
-            </m:r>
-            <m:r>
-              <m:t>f</m:t>
-            </m:r>
-          </m:sub>
-        </m:sSub>
-      </m:oMath>
-      <w:r>
-        <w:t xml:space="preserve"> </w:t>
-      </w:r>
-      <w:r>
-        <w:t xml:space="preserve">&lt;</w:t>
-      </w:r>
-      <w:r>
-        <w:t xml:space="preserve"> </w:t>
-      </w:r>
-      <m:oMath>
-        <m:r>
-          <m:t>.001</m:t>
-        </m:r>
-      </m:oMath>
-      <w:r>
-        <w:t xml:space="preserve">,</w:t>
-      </w:r>
-      <w:r>
-        <w:t xml:space="preserve"> </w:t>
-      </w:r>
-      <m:oMath>
-        <m:r>
-          <m:t>E</m:t>
-        </m:r>
-        <m:r>
-          <m:t>S</m:t>
-        </m:r>
-      </m:oMath>
-      <w:r>
-        <w:t xml:space="preserve"> </w:t>
-      </w:r>
-      <w:r>
-        <w:t xml:space="preserve">=</w:t>
-      </w:r>
-      <w:r>
-        <w:t xml:space="preserve"> </w:t>
-      </w:r>
-      <m:oMath>
-        <m:r>
-          <m:t>1.35</m:t>
-        </m:r>
-      </m:oMath>
-      <w:r>
-        <w:t xml:space="preserve">.</w:t>
-      </w:r>
-    </w:p>
-    <w:p>
-      <w:pPr>
-        <w:pStyle w:val="BodyText"/>
-      </w:pPr>
-      <w:r>
-        <w:t xml:space="preserve">Similarly, the effect of the guided self-help condition on the AAA-S Adaptive subscale was large at the post time point,</w:t>
-      </w:r>
-      <w:r>
-        <w:t xml:space="preserve"> </w:t>
-      </w:r>
-      <m:oMath>
-        <m:r>
-          <m:t>Δ</m:t>
-        </m:r>
-        <m:r>
-          <m:t>M</m:t>
-        </m:r>
-      </m:oMath>
-      <w:r>
-        <w:t xml:space="preserve"> </w:t>
-      </w:r>
-      <w:r>
-        <w:t xml:space="preserve">=</w:t>
-      </w:r>
-      <w:r>
-        <w:t xml:space="preserve"> </w:t>
-      </w:r>
-      <m:oMath>
-        <m:r>
-          <m:t>7.8</m:t>
-        </m:r>
-      </m:oMath>
-      <w:r>
-        <w:t xml:space="preserve">,</w:t>
-      </w:r>
-      <w:r>
-        <w:t xml:space="preserve"> </w:t>
-      </w:r>
-      <m:oMath>
         <m:r>
           <m:t>t</m:t>
         </m:r>
@@ -5147,7 +4734,7 @@
       </w:r>
       <m:oMath>
         <m:r>
-          <m:t>346</m:t>
+          <m:t>397</m:t>
         </m:r>
       </m:oMath>
       <w:r>
@@ -5164,7 +4751,7 @@
           <m:t>−</m:t>
         </m:r>
         <m:r>
-          <m:t>5.25</m:t>
+          <m:t>4.60</m:t>
         </m:r>
       </m:oMath>
       <w:r>
@@ -5229,64 +4816,6 @@
       </w:r>
       <w:r>
         <w:t xml:space="preserve">=</w:t>
-      </w:r>
-      <w:r>
-        <w:t xml:space="preserve"> </w:t>
-      </w:r>
-      <m:oMath>
-        <m:r>
-          <m:t>0.95</m:t>
-        </m:r>
-      </m:oMath>
-      <w:r>
-        <w:t xml:space="preserve">, reaching</w:t>
-      </w:r>
-      <w:r>
-        <w:t xml:space="preserve"> </w:t>
-      </w:r>
-      <m:oMath>
-        <m:r>
-          <m:t>Δ</m:t>
-        </m:r>
-        <m:r>
-          <m:t>M</m:t>
-        </m:r>
-      </m:oMath>
-      <w:r>
-        <w:t xml:space="preserve"> </w:t>
-      </w:r>
-      <w:r>
-        <w:t xml:space="preserve">=</w:t>
-      </w:r>
-      <w:r>
-        <w:t xml:space="preserve"> </w:t>
-      </w:r>
-      <m:oMath>
-        <m:r>
-          <m:t>11.6</m:t>
-        </m:r>
-      </m:oMath>
-      <w:r>
-        <w:t xml:space="preserve">,</w:t>
-      </w:r>
-      <w:r>
-        <w:t xml:space="preserve"> </w:t>
-      </w:r>
-      <m:oMath>
-        <m:r>
-          <m:t>t</m:t>
-        </m:r>
-      </m:oMath>
-      <w:r>
-        <w:t xml:space="preserve">(</w:t>
-      </w:r>
-      <m:oMath>
-        <m:r>
-          <m:t>393</m:t>
-        </m:r>
-      </m:oMath>
-      <w:r>
-        <w:t xml:space="preserve">) =</w:t>
       </w:r>
       <w:r>
         <w:t xml:space="preserve"> </w:t>
@@ -5299,7 +4828,53 @@
           <m:t>−</m:t>
         </m:r>
         <m:r>
-          <m:t>7.46</m:t>
+          <m:t>0.90</m:t>
+        </m:r>
+      </m:oMath>
+      <w:r>
+        <w:t xml:space="preserve">. Large effects were also found for</w:t>
+      </w:r>
+      <w:r>
+        <w:t xml:space="preserve"> </w:t>
+      </w:r>
+      <w:r>
+        <w:t xml:space="preserve">“</w:t>
+      </w:r>
+      <w:r>
+        <w:t xml:space="preserve">compound</w:t>
+      </w:r>
+      <w:r>
+        <w:t xml:space="preserve">”</w:t>
+      </w:r>
+      <w:r>
+        <w:t xml:space="preserve"> </w:t>
+      </w:r>
+      <w:r>
+        <w:t xml:space="preserve">assertiveness assessed with the RAS,</w:t>
+      </w:r>
+      <w:r>
+        <w:t xml:space="preserve"> </w:t>
+      </w:r>
+      <m:oMath>
+        <m:r>
+          <m:t>Δ</m:t>
+        </m:r>
+        <m:r>
+          <m:t>M</m:t>
+        </m:r>
+      </m:oMath>
+      <w:r>
+        <w:t xml:space="preserve"> </w:t>
+      </w:r>
+      <w:r>
+        <w:t xml:space="preserve">=</w:t>
+      </w:r>
+      <w:r>
+        <w:t xml:space="preserve"> </w:t>
+      </w:r>
+      <m:oMath>
+        <m:r>
+          <m:t>23.8</m:t>
         </m:r>
       </m:oMath>
       <w:r>
@@ -5309,108 +4884,6 @@
         <w:t xml:space="preserve"> </w:t>
       </w:r>
       <m:oMath>
-        <m:sSub>
-          <m:e>
-            <m:r>
-              <m:t>p</m:t>
-            </m:r>
-          </m:e>
-          <m:sub>
-            <m:r>
-              <m:t>B</m:t>
-            </m:r>
-            <m:r>
-              <m:t>o</m:t>
-            </m:r>
-            <m:r>
-              <m:t>n</m:t>
-            </m:r>
-            <m:r>
-              <m:t>f</m:t>
-            </m:r>
-          </m:sub>
-        </m:sSub>
-      </m:oMath>
-      <w:r>
-        <w:t xml:space="preserve"> </w:t>
-      </w:r>
-      <w:r>
-        <w:t xml:space="preserve">&lt;</w:t>
-      </w:r>
-      <w:r>
-        <w:t xml:space="preserve"> </w:t>
-      </w:r>
-      <m:oMath>
-        <m:r>
-          <m:t>.001</m:t>
-        </m:r>
-      </m:oMath>
-      <w:r>
-        <w:t xml:space="preserve">,</w:t>
-      </w:r>
-      <w:r>
-        <w:t xml:space="preserve"> </w:t>
-      </w:r>
-      <m:oMath>
-        <m:r>
-          <m:t>E</m:t>
-        </m:r>
-        <m:r>
-          <m:t>S</m:t>
-        </m:r>
-      </m:oMath>
-      <w:r>
-        <w:t xml:space="preserve"> </w:t>
-      </w:r>
-      <w:r>
-        <w:t xml:space="preserve">=</w:t>
-      </w:r>
-      <w:r>
-        <w:t xml:space="preserve"> </w:t>
-      </w:r>
-      <m:oMath>
-        <m:r>
-          <m:t>1.41</m:t>
-        </m:r>
-      </m:oMath>
-      <w:r>
-        <w:t xml:space="preserve"> </w:t>
-      </w:r>
-      <w:r>
-        <w:t xml:space="preserve">at the follow-up. Large effects at the post time point were also identified for the AAA-S Aggressive subscale,</w:t>
-      </w:r>
-      <w:r>
-        <w:t xml:space="preserve"> </w:t>
-      </w:r>
-      <m:oMath>
-        <m:r>
-          <m:t>Δ</m:t>
-        </m:r>
-        <m:r>
-          <m:t>M</m:t>
-        </m:r>
-      </m:oMath>
-      <w:r>
-        <w:t xml:space="preserve"> </w:t>
-      </w:r>
-      <w:r>
-        <w:t xml:space="preserve">=</w:t>
-      </w:r>
-      <w:r>
-        <w:t xml:space="preserve"> </w:t>
-      </w:r>
-      <m:oMath>
-        <m:r>
-          <m:t>4.2</m:t>
-        </m:r>
-      </m:oMath>
-      <w:r>
-        <w:t xml:space="preserve">,</w:t>
-      </w:r>
-      <w:r>
-        <w:t xml:space="preserve"> </w:t>
-      </w:r>
-      <m:oMath>
         <m:r>
           <m:t>t</m:t>
         </m:r>
@@ -5420,7 +4893,7 @@
       </w:r>
       <m:oMath>
         <m:r>
-          <m:t>315</m:t>
+          <m:t>353</m:t>
         </m:r>
       </m:oMath>
       <w:r>
@@ -5437,7 +4910,7 @@
           <m:t>−</m:t>
         </m:r>
         <m:r>
-          <m:t>3.48</m:t>
+          <m:t>5.50</m:t>
         </m:r>
       </m:oMath>
       <w:r>
@@ -5473,6 +4946,34 @@
         <w:t xml:space="preserve"> </w:t>
       </w:r>
       <w:r>
+        <w:t xml:space="preserve">&lt;</w:t>
+      </w:r>
+      <w:r>
+        <w:t xml:space="preserve"> </w:t>
+      </w:r>
+      <m:oMath>
+        <m:r>
+          <m:t>.001</m:t>
+        </m:r>
+      </m:oMath>
+      <w:r>
+        <w:t xml:space="preserve">,</w:t>
+      </w:r>
+      <w:r>
+        <w:t xml:space="preserve"> </w:t>
+      </w:r>
+      <m:oMath>
+        <m:r>
+          <m:t>E</m:t>
+        </m:r>
+        <m:r>
+          <m:t>S</m:t>
+        </m:r>
+      </m:oMath>
+      <w:r>
+        <w:t xml:space="preserve"> </w:t>
+      </w:r>
+      <w:r>
         <w:t xml:space="preserve">=</w:t>
       </w:r>
       <w:r>
@@ -5480,7 +4981,35 @@
       </w:r>
       <m:oMath>
         <m:r>
-          <m:t>.032</m:t>
+          <m:t>1.02</m:t>
+        </m:r>
+      </m:oMath>
+      <w:r>
+        <w:t xml:space="preserve">, and at the follow-up,</w:t>
+      </w:r>
+      <w:r>
+        <w:t xml:space="preserve"> </w:t>
+      </w:r>
+      <m:oMath>
+        <m:r>
+          <m:t>Δ</m:t>
+        </m:r>
+        <m:r>
+          <m:t>M</m:t>
+        </m:r>
+      </m:oMath>
+      <w:r>
+        <w:t xml:space="preserve"> </w:t>
+      </w:r>
+      <w:r>
+        <w:t xml:space="preserve">=</w:t>
+      </w:r>
+      <w:r>
+        <w:t xml:space="preserve"> </w:t>
+      </w:r>
+      <m:oMath>
+        <m:r>
+          <m:t>31.7</m:t>
         </m:r>
       </m:oMath>
       <w:r>
@@ -5491,62 +5020,6 @@
       </w:r>
       <m:oMath>
         <m:r>
-          <m:t>E</m:t>
-        </m:r>
-        <m:r>
-          <m:t>S</m:t>
-        </m:r>
-      </m:oMath>
-      <w:r>
-        <w:t xml:space="preserve"> </w:t>
-      </w:r>
-      <w:r>
-        <w:t xml:space="preserve">=</w:t>
-      </w:r>
-      <w:r>
-        <w:t xml:space="preserve"> </w:t>
-      </w:r>
-      <m:oMath>
-        <m:r>
-          <m:t>0.62</m:t>
-        </m:r>
-      </m:oMath>
-      <w:r>
-        <w:t xml:space="preserve">, and at the follow-up,</w:t>
-      </w:r>
-      <w:r>
-        <w:t xml:space="preserve"> </w:t>
-      </w:r>
-      <m:oMath>
-        <m:r>
-          <m:t>Δ</m:t>
-        </m:r>
-        <m:r>
-          <m:t>M</m:t>
-        </m:r>
-      </m:oMath>
-      <w:r>
-        <w:t xml:space="preserve"> </w:t>
-      </w:r>
-      <w:r>
-        <w:t xml:space="preserve">=</w:t>
-      </w:r>
-      <w:r>
-        <w:t xml:space="preserve"> </w:t>
-      </w:r>
-      <m:oMath>
-        <m:r>
-          <m:t>5.8</m:t>
-        </m:r>
-      </m:oMath>
-      <w:r>
-        <w:t xml:space="preserve">,</w:t>
-      </w:r>
-      <w:r>
-        <w:t xml:space="preserve"> </w:t>
-      </w:r>
-      <m:oMath>
-        <m:r>
           <m:t>t</m:t>
         </m:r>
       </m:oMath>
@@ -5555,7 +5028,7 @@
       </w:r>
       <m:oMath>
         <m:r>
-          <m:t>355</m:t>
+          <m:t>402</m:t>
         </m:r>
       </m:oMath>
       <w:r>
@@ -5572,7 +5045,7 @@
           <m:t>−</m:t>
         </m:r>
         <m:r>
-          <m:t>4.54</m:t>
+          <m:t>6.96</m:t>
         </m:r>
       </m:oMath>
       <w:r>
@@ -5643,11 +5116,586 @@
       </w:r>
       <m:oMath>
         <m:r>
+          <m:t>1.35</m:t>
+        </m:r>
+      </m:oMath>
+      <w:r>
+        <w:t xml:space="preserve">.</w:t>
+      </w:r>
+    </w:p>
+    <w:p>
+      <w:pPr>
+        <w:pStyle w:val="BodyText"/>
+      </w:pPr>
+      <w:r>
+        <w:t xml:space="preserve">Similarly, the effect of the guided self-help condition on the AAA-S Adaptive subscale was large at the post time point,</w:t>
+      </w:r>
+      <w:r>
+        <w:t xml:space="preserve"> </w:t>
+      </w:r>
+      <m:oMath>
+        <m:r>
+          <m:t>Δ</m:t>
+        </m:r>
+        <m:r>
+          <m:t>M</m:t>
+        </m:r>
+      </m:oMath>
+      <w:r>
+        <w:t xml:space="preserve"> </w:t>
+      </w:r>
+      <w:r>
+        <w:t xml:space="preserve">=</w:t>
+      </w:r>
+      <w:r>
+        <w:t xml:space="preserve"> </w:t>
+      </w:r>
+      <m:oMath>
+        <m:r>
+          <m:t>7.8</m:t>
+        </m:r>
+      </m:oMath>
+      <w:r>
+        <w:t xml:space="preserve">,</w:t>
+      </w:r>
+      <w:r>
+        <w:t xml:space="preserve"> </w:t>
+      </w:r>
+      <m:oMath>
+        <m:r>
+          <m:t>t</m:t>
+        </m:r>
+      </m:oMath>
+      <w:r>
+        <w:t xml:space="preserve">(</w:t>
+      </w:r>
+      <m:oMath>
+        <m:r>
+          <m:t>346</m:t>
+        </m:r>
+      </m:oMath>
+      <w:r>
+        <w:t xml:space="preserve">) =</w:t>
+      </w:r>
+      <w:r>
+        <w:t xml:space="preserve"> </w:t>
+      </w:r>
+      <m:oMath>
+        <m:r>
+          <m:rPr>
+            <m:sty m:val="p"/>
+          </m:rPr>
+          <m:t>−</m:t>
+        </m:r>
+        <m:r>
+          <m:t>5.25</m:t>
+        </m:r>
+      </m:oMath>
+      <w:r>
+        <w:t xml:space="preserve">,</w:t>
+      </w:r>
+      <w:r>
+        <w:t xml:space="preserve"> </w:t>
+      </w:r>
+      <m:oMath>
+        <m:sSub>
+          <m:e>
+            <m:r>
+              <m:t>p</m:t>
+            </m:r>
+          </m:e>
+          <m:sub>
+            <m:r>
+              <m:t>B</m:t>
+            </m:r>
+            <m:r>
+              <m:t>o</m:t>
+            </m:r>
+            <m:r>
+              <m:t>n</m:t>
+            </m:r>
+            <m:r>
+              <m:t>f</m:t>
+            </m:r>
+          </m:sub>
+        </m:sSub>
+      </m:oMath>
+      <w:r>
+        <w:t xml:space="preserve"> </w:t>
+      </w:r>
+      <w:r>
+        <w:t xml:space="preserve">&lt;</w:t>
+      </w:r>
+      <w:r>
+        <w:t xml:space="preserve"> </w:t>
+      </w:r>
+      <m:oMath>
+        <m:r>
+          <m:t>.001</m:t>
+        </m:r>
+      </m:oMath>
+      <w:r>
+        <w:t xml:space="preserve">,</w:t>
+      </w:r>
+      <w:r>
+        <w:t xml:space="preserve"> </w:t>
+      </w:r>
+      <m:oMath>
+        <m:r>
+          <m:t>E</m:t>
+        </m:r>
+        <m:r>
+          <m:t>S</m:t>
+        </m:r>
+      </m:oMath>
+      <w:r>
+        <w:t xml:space="preserve"> </w:t>
+      </w:r>
+      <w:r>
+        <w:t xml:space="preserve">=</w:t>
+      </w:r>
+      <w:r>
+        <w:t xml:space="preserve"> </w:t>
+      </w:r>
+      <m:oMath>
+        <m:r>
+          <m:t>0.95</m:t>
+        </m:r>
+      </m:oMath>
+      <w:r>
+        <w:t xml:space="preserve">, reaching</w:t>
+      </w:r>
+      <w:r>
+        <w:t xml:space="preserve"> </w:t>
+      </w:r>
+      <m:oMath>
+        <m:r>
+          <m:t>Δ</m:t>
+        </m:r>
+        <m:r>
+          <m:t>M</m:t>
+        </m:r>
+      </m:oMath>
+      <w:r>
+        <w:t xml:space="preserve"> </w:t>
+      </w:r>
+      <w:r>
+        <w:t xml:space="preserve">=</w:t>
+      </w:r>
+      <w:r>
+        <w:t xml:space="preserve"> </w:t>
+      </w:r>
+      <m:oMath>
+        <m:r>
+          <m:t>11.6</m:t>
+        </m:r>
+      </m:oMath>
+      <w:r>
+        <w:t xml:space="preserve">,</w:t>
+      </w:r>
+      <w:r>
+        <w:t xml:space="preserve"> </w:t>
+      </w:r>
+      <m:oMath>
+        <m:r>
+          <m:t>t</m:t>
+        </m:r>
+      </m:oMath>
+      <w:r>
+        <w:t xml:space="preserve">(</w:t>
+      </w:r>
+      <m:oMath>
+        <m:r>
+          <m:t>393</m:t>
+        </m:r>
+      </m:oMath>
+      <w:r>
+        <w:t xml:space="preserve">) =</w:t>
+      </w:r>
+      <w:r>
+        <w:t xml:space="preserve"> </w:t>
+      </w:r>
+      <m:oMath>
+        <m:r>
+          <m:rPr>
+            <m:sty m:val="p"/>
+          </m:rPr>
+          <m:t>−</m:t>
+        </m:r>
+        <m:r>
+          <m:t>7.46</m:t>
+        </m:r>
+      </m:oMath>
+      <w:r>
+        <w:t xml:space="preserve">,</w:t>
+      </w:r>
+      <w:r>
+        <w:t xml:space="preserve"> </w:t>
+      </w:r>
+      <m:oMath>
+        <m:sSub>
+          <m:e>
+            <m:r>
+              <m:t>p</m:t>
+            </m:r>
+          </m:e>
+          <m:sub>
+            <m:r>
+              <m:t>B</m:t>
+            </m:r>
+            <m:r>
+              <m:t>o</m:t>
+            </m:r>
+            <m:r>
+              <m:t>n</m:t>
+            </m:r>
+            <m:r>
+              <m:t>f</m:t>
+            </m:r>
+          </m:sub>
+        </m:sSub>
+      </m:oMath>
+      <w:r>
+        <w:t xml:space="preserve"> </w:t>
+      </w:r>
+      <w:r>
+        <w:t xml:space="preserve">&lt;</w:t>
+      </w:r>
+      <w:r>
+        <w:t xml:space="preserve"> </w:t>
+      </w:r>
+      <m:oMath>
+        <m:r>
+          <m:t>.001</m:t>
+        </m:r>
+      </m:oMath>
+      <w:r>
+        <w:t xml:space="preserve">,</w:t>
+      </w:r>
+      <w:r>
+        <w:t xml:space="preserve"> </w:t>
+      </w:r>
+      <m:oMath>
+        <m:r>
+          <m:t>E</m:t>
+        </m:r>
+        <m:r>
+          <m:t>S</m:t>
+        </m:r>
+      </m:oMath>
+      <w:r>
+        <w:t xml:space="preserve"> </w:t>
+      </w:r>
+      <w:r>
+        <w:t xml:space="preserve">=</w:t>
+      </w:r>
+      <w:r>
+        <w:t xml:space="preserve"> </w:t>
+      </w:r>
+      <m:oMath>
+        <m:r>
+          <m:t>1.41</m:t>
+        </m:r>
+      </m:oMath>
+      <w:r>
+        <w:t xml:space="preserve"> </w:t>
+      </w:r>
+      <w:r>
+        <w:t xml:space="preserve">at the follow-up. Large negative effects at the post time point were identified for the AAA-S Aggressive subscale,</w:t>
+      </w:r>
+      <w:r>
+        <w:t xml:space="preserve"> </w:t>
+      </w:r>
+      <m:oMath>
+        <m:r>
+          <m:t>Δ</m:t>
+        </m:r>
+        <m:r>
+          <m:t>M</m:t>
+        </m:r>
+      </m:oMath>
+      <w:r>
+        <w:t xml:space="preserve"> </w:t>
+      </w:r>
+      <w:r>
+        <w:t xml:space="preserve">=</w:t>
+      </w:r>
+      <w:r>
+        <w:t xml:space="preserve"> </w:t>
+      </w:r>
+      <m:oMath>
+        <m:r>
+          <m:rPr>
+            <m:sty m:val="p"/>
+          </m:rPr>
+          <m:t>−</m:t>
+        </m:r>
+        <m:r>
+          <m:t>4.2</m:t>
+        </m:r>
+      </m:oMath>
+      <w:r>
+        <w:t xml:space="preserve">,</w:t>
+      </w:r>
+      <w:r>
+        <w:t xml:space="preserve"> </w:t>
+      </w:r>
+      <m:oMath>
+        <m:r>
+          <m:t>t</m:t>
+        </m:r>
+      </m:oMath>
+      <w:r>
+        <w:t xml:space="preserve">(</w:t>
+      </w:r>
+      <m:oMath>
+        <m:r>
+          <m:t>315</m:t>
+        </m:r>
+      </m:oMath>
+      <w:r>
+        <w:t xml:space="preserve">) =</w:t>
+      </w:r>
+      <w:r>
+        <w:t xml:space="preserve"> </w:t>
+      </w:r>
+      <m:oMath>
+        <m:r>
+          <m:rPr>
+            <m:sty m:val="p"/>
+          </m:rPr>
+          <m:t>−</m:t>
+        </m:r>
+        <m:r>
+          <m:t>3.48</m:t>
+        </m:r>
+      </m:oMath>
+      <w:r>
+        <w:t xml:space="preserve">,</w:t>
+      </w:r>
+      <w:r>
+        <w:t xml:space="preserve"> </w:t>
+      </w:r>
+      <m:oMath>
+        <m:sSub>
+          <m:e>
+            <m:r>
+              <m:t>p</m:t>
+            </m:r>
+          </m:e>
+          <m:sub>
+            <m:r>
+              <m:t>B</m:t>
+            </m:r>
+            <m:r>
+              <m:t>o</m:t>
+            </m:r>
+            <m:r>
+              <m:t>n</m:t>
+            </m:r>
+            <m:r>
+              <m:t>f</m:t>
+            </m:r>
+          </m:sub>
+        </m:sSub>
+      </m:oMath>
+      <w:r>
+        <w:t xml:space="preserve"> </w:t>
+      </w:r>
+      <w:r>
+        <w:t xml:space="preserve">=</w:t>
+      </w:r>
+      <w:r>
+        <w:t xml:space="preserve"> </w:t>
+      </w:r>
+      <m:oMath>
+        <m:r>
+          <m:t>.032</m:t>
+        </m:r>
+      </m:oMath>
+      <w:r>
+        <w:t xml:space="preserve">,</w:t>
+      </w:r>
+      <w:r>
+        <w:t xml:space="preserve"> </w:t>
+      </w:r>
+      <m:oMath>
+        <m:r>
+          <m:t>E</m:t>
+        </m:r>
+        <m:r>
+          <m:t>S</m:t>
+        </m:r>
+      </m:oMath>
+      <w:r>
+        <w:t xml:space="preserve"> </w:t>
+      </w:r>
+      <w:r>
+        <w:t xml:space="preserve">=</w:t>
+      </w:r>
+      <w:r>
+        <w:t xml:space="preserve"> </w:t>
+      </w:r>
+      <m:oMath>
+        <m:r>
+          <m:rPr>
+            <m:sty m:val="p"/>
+          </m:rPr>
+          <m:t>−</m:t>
+        </m:r>
+        <m:r>
+          <m:t>0.62</m:t>
+        </m:r>
+      </m:oMath>
+      <w:r>
+        <w:t xml:space="preserve">, and at the follow-up,</w:t>
+      </w:r>
+      <w:r>
+        <w:t xml:space="preserve"> </w:t>
+      </w:r>
+      <m:oMath>
+        <m:r>
+          <m:t>Δ</m:t>
+        </m:r>
+        <m:r>
+          <m:t>M</m:t>
+        </m:r>
+      </m:oMath>
+      <w:r>
+        <w:t xml:space="preserve"> </w:t>
+      </w:r>
+      <w:r>
+        <w:t xml:space="preserve">=</w:t>
+      </w:r>
+      <w:r>
+        <w:t xml:space="preserve"> </w:t>
+      </w:r>
+      <m:oMath>
+        <m:r>
+          <m:rPr>
+            <m:sty m:val="p"/>
+          </m:rPr>
+          <m:t>−</m:t>
+        </m:r>
+        <m:r>
+          <m:t>5.8</m:t>
+        </m:r>
+      </m:oMath>
+      <w:r>
+        <w:t xml:space="preserve">,</w:t>
+      </w:r>
+      <w:r>
+        <w:t xml:space="preserve"> </w:t>
+      </w:r>
+      <m:oMath>
+        <m:r>
+          <m:t>t</m:t>
+        </m:r>
+      </m:oMath>
+      <w:r>
+        <w:t xml:space="preserve">(</w:t>
+      </w:r>
+      <m:oMath>
+        <m:r>
+          <m:t>355</m:t>
+        </m:r>
+      </m:oMath>
+      <w:r>
+        <w:t xml:space="preserve">) =</w:t>
+      </w:r>
+      <w:r>
+        <w:t xml:space="preserve"> </w:t>
+      </w:r>
+      <m:oMath>
+        <m:r>
+          <m:rPr>
+            <m:sty m:val="p"/>
+          </m:rPr>
+          <m:t>−</m:t>
+        </m:r>
+        <m:r>
+          <m:t>4.54</m:t>
+        </m:r>
+      </m:oMath>
+      <w:r>
+        <w:t xml:space="preserve">,</w:t>
+      </w:r>
+      <w:r>
+        <w:t xml:space="preserve"> </w:t>
+      </w:r>
+      <m:oMath>
+        <m:sSub>
+          <m:e>
+            <m:r>
+              <m:t>p</m:t>
+            </m:r>
+          </m:e>
+          <m:sub>
+            <m:r>
+              <m:t>B</m:t>
+            </m:r>
+            <m:r>
+              <m:t>o</m:t>
+            </m:r>
+            <m:r>
+              <m:t>n</m:t>
+            </m:r>
+            <m:r>
+              <m:t>f</m:t>
+            </m:r>
+          </m:sub>
+        </m:sSub>
+      </m:oMath>
+      <w:r>
+        <w:t xml:space="preserve"> </w:t>
+      </w:r>
+      <w:r>
+        <w:t xml:space="preserve">&lt;</w:t>
+      </w:r>
+      <w:r>
+        <w:t xml:space="preserve"> </w:t>
+      </w:r>
+      <m:oMath>
+        <m:r>
+          <m:t>.001</m:t>
+        </m:r>
+      </m:oMath>
+      <w:r>
+        <w:t xml:space="preserve">,</w:t>
+      </w:r>
+      <w:r>
+        <w:t xml:space="preserve"> </w:t>
+      </w:r>
+      <m:oMath>
+        <m:r>
+          <m:t>E</m:t>
+        </m:r>
+        <m:r>
+          <m:t>S</m:t>
+        </m:r>
+      </m:oMath>
+      <w:r>
+        <w:t xml:space="preserve"> </w:t>
+      </w:r>
+      <w:r>
+        <w:t xml:space="preserve">=</w:t>
+      </w:r>
+      <w:r>
+        <w:t xml:space="preserve"> </w:t>
+      </w:r>
+      <m:oMath>
+        <m:r>
+          <m:rPr>
+            <m:sty m:val="p"/>
+          </m:rPr>
+          <m:t>−</m:t>
+        </m:r>
+        <m:r>
           <m:t>0.84</m:t>
         </m:r>
       </m:oMath>
       <w:r>
-        <w:t xml:space="preserve">, as well as for the RAS,</w:t>
+        <w:t xml:space="preserve">. Large effects were also found for the RAS,</w:t>
       </w:r>
       <w:r>
         <w:t xml:space="preserve"> </w:t>
@@ -8932,7 +8980,7 @@
         <w:pStyle w:val="FirstParagraph"/>
       </w:pPr>
       <w:r>
-        <w:t xml:space="preserve">Tobias Hagberg and Patrik Manhem performed Conceptualization, Methodology, Investigation, Data curation and Writing - Original Draft; Tobias Hagberg also Software and Formal Analysis; Martin Oscarsson performed Writing - Original Draft; Per Carlbring performed Supervision, Writing - Review &amp; Editing; Fiona Michel and Gerhard Andersson both provided Resources and performed Writing - Review &amp; Editing.</w:t>
+        <w:t xml:space="preserve">Tobias Hagberg and Patrik Manhem performed Conceptualization, Methodology, Investigation, Data curation and Writing - Original Draft; TH also Software and Formal Analysis; Martin Oscarsson performed Writing - Original Draft; Per Carlbring performed Supervision, Writing - Review &amp; Editing; Fiona Michel and Gerhard Andersson both provided Resources and performed Writing - Review &amp; Editing.</w:t>
       </w:r>
     </w:p>
     <w:bookmarkEnd w:id="53"/>

</xml_diff>

<commit_message>
edit abstract, select harvard citation styles
</commit_message>
<xml_diff>
--- a/r2fu-article.docx
+++ b/r2fu-article.docx
@@ -75,7 +75,7 @@
         <w:pStyle w:val="Date"/>
       </w:pPr>
       <w:r>
-        <w:t xml:space="preserve">2022-12-13</w:t>
+        <w:t xml:space="preserve">2023-01-02</w:t>
       </w:r>
     </w:p>
     <w:p>
@@ -101,19 +101,979 @@
         <w:t xml:space="preserve"> </w:t>
       </w:r>
       <w:r>
+        <w:t xml:space="preserve">been</w:t>
+      </w:r>
+      <w:r>
+        <w:t xml:space="preserve"> </w:t>
+      </w:r>
+      <w:r>
+        <w:t xml:space="preserve">an</w:t>
+      </w:r>
+      <w:r>
+        <w:t xml:space="preserve"> </w:t>
+      </w:r>
+      <w:r>
+        <w:t xml:space="preserve">essential</w:t>
+      </w:r>
+      <w:r>
+        <w:t xml:space="preserve"> </w:t>
+      </w:r>
+      <w:r>
+        <w:t xml:space="preserve">component</w:t>
+      </w:r>
+      <w:r>
+        <w:t xml:space="preserve"> </w:t>
+      </w:r>
+      <w:r>
+        <w:t xml:space="preserve">in</w:t>
+      </w:r>
+      <w:r>
+        <w:t xml:space="preserve"> </w:t>
+      </w:r>
+      <w:r>
+        <w:t xml:space="preserve">cognitive-behavioral</w:t>
+      </w:r>
+      <w:r>
+        <w:t xml:space="preserve"> </w:t>
+      </w:r>
+      <w:r>
+        <w:t xml:space="preserve">therapy</w:t>
+      </w:r>
+      <w:r>
+        <w:t xml:space="preserve"> </w:t>
+      </w:r>
+      <w:r>
+        <w:t xml:space="preserve">(CBT),</w:t>
+      </w:r>
+      <w:r>
+        <w:t xml:space="preserve"> </w:t>
+      </w:r>
+      <w:r>
         <w:t xml:space="preserve">for</w:t>
       </w:r>
       <w:r>
         <w:t xml:space="preserve"> </w:t>
       </w:r>
       <w:r>
+        <w:t xml:space="preserve">example,</w:t>
+      </w:r>
+      <w:r>
+        <w:t xml:space="preserve"> </w:t>
+      </w:r>
+      <w:r>
+        <w:t xml:space="preserve">in</w:t>
+      </w:r>
+      <w:r>
+        <w:t xml:space="preserve"> </w:t>
+      </w:r>
+      <w:r>
+        <w:t xml:space="preserve">the</w:t>
+      </w:r>
+      <w:r>
+        <w:t xml:space="preserve"> </w:t>
+      </w:r>
+      <w:r>
+        <w:t xml:space="preserve">treatment</w:t>
+      </w:r>
+      <w:r>
+        <w:t xml:space="preserve"> </w:t>
+      </w:r>
+      <w:r>
+        <w:t xml:space="preserve">of</w:t>
+      </w:r>
+      <w:r>
+        <w:t xml:space="preserve"> </w:t>
+      </w:r>
+      <w:r>
+        <w:t xml:space="preserve">social</w:t>
+      </w:r>
+      <w:r>
+        <w:t xml:space="preserve"> </w:t>
+      </w:r>
+      <w:r>
+        <w:t xml:space="preserve">anxiety</w:t>
+      </w:r>
+      <w:r>
+        <w:t xml:space="preserve"> </w:t>
+      </w:r>
+      <w:r>
+        <w:t xml:space="preserve">and</w:t>
+      </w:r>
+      <w:r>
+        <w:t xml:space="preserve"> </w:t>
+      </w:r>
+      <w:r>
+        <w:t xml:space="preserve">in</w:t>
+      </w:r>
+      <w:r>
+        <w:t xml:space="preserve"> </w:t>
+      </w:r>
+      <w:r>
+        <w:t xml:space="preserve">dialectical</w:t>
+      </w:r>
+      <w:r>
+        <w:t xml:space="preserve"> </w:t>
+      </w:r>
+      <w:r>
+        <w:t xml:space="preserve">behavioral</w:t>
+      </w:r>
+      <w:r>
+        <w:t xml:space="preserve"> </w:t>
+      </w:r>
+      <w:r>
+        <w:t xml:space="preserve">therapy.</w:t>
+      </w:r>
+      <w:r>
+        <w:t xml:space="preserve"> </w:t>
+      </w:r>
+      <w:r>
+        <w:t xml:space="preserve">However,</w:t>
+      </w:r>
+      <w:r>
+        <w:t xml:space="preserve"> </w:t>
+      </w:r>
+      <w:r>
+        <w:t xml:space="preserve">the</w:t>
+      </w:r>
+      <w:r>
+        <w:t xml:space="preserve"> </w:t>
+      </w:r>
+      <w:r>
+        <w:t xml:space="preserve">assertiveness</w:t>
+      </w:r>
+      <w:r>
+        <w:t xml:space="preserve"> </w:t>
+      </w:r>
+      <w:r>
+        <w:t xml:space="preserve">construct</w:t>
+      </w:r>
+      <w:r>
+        <w:t xml:space="preserve"> </w:t>
+      </w:r>
+      <w:r>
+        <w:t xml:space="preserve">has</w:t>
+      </w:r>
+      <w:r>
+        <w:t xml:space="preserve"> </w:t>
+      </w:r>
+      <w:r>
+        <w:t xml:space="preserve">garnered</w:t>
+      </w:r>
+      <w:r>
+        <w:t xml:space="preserve"> </w:t>
+      </w:r>
+      <w:r>
+        <w:t xml:space="preserve">little</w:t>
+      </w:r>
+      <w:r>
+        <w:t xml:space="preserve"> </w:t>
+      </w:r>
+      <w:r>
+        <w:t xml:space="preserve">attention</w:t>
+      </w:r>
+      <w:r>
+        <w:t xml:space="preserve"> </w:t>
+      </w:r>
+      <w:r>
+        <w:t xml:space="preserve">in</w:t>
+      </w:r>
+      <w:r>
+        <w:t xml:space="preserve"> </w:t>
+      </w:r>
+      <w:r>
+        <w:t xml:space="preserve">recent</w:t>
+      </w:r>
+      <w:r>
+        <w:t xml:space="preserve"> </w:t>
+      </w:r>
+      <w:r>
+        <w:t xml:space="preserve">clinical</w:t>
+      </w:r>
+      <w:r>
+        <w:t xml:space="preserve"> </w:t>
+      </w:r>
+      <w:r>
+        <w:t xml:space="preserve">research.</w:t>
+      </w:r>
+      <w:r>
+        <w:t xml:space="preserve"> </w:t>
+      </w:r>
+      <w:r>
+        <w:t xml:space="preserve">The</w:t>
+      </w:r>
+      <w:r>
+        <w:t xml:space="preserve"> </w:t>
+      </w:r>
+      <w:r>
+        <w:t xml:space="preserve">objective</w:t>
+      </w:r>
+      <w:r>
+        <w:t xml:space="preserve"> </w:t>
+      </w:r>
+      <w:r>
+        <w:t xml:space="preserve">of</w:t>
+      </w:r>
+      <w:r>
+        <w:t xml:space="preserve"> </w:t>
+      </w:r>
+      <w:r>
+        <w:t xml:space="preserve">this</w:t>
+      </w:r>
+      <w:r>
+        <w:t xml:space="preserve"> </w:t>
+      </w:r>
+      <w:r>
+        <w:t xml:space="preserve">study</w:t>
+      </w:r>
+      <w:r>
+        <w:t xml:space="preserve"> </w:t>
+      </w:r>
+      <w:r>
+        <w:t xml:space="preserve">was</w:t>
+      </w:r>
+      <w:r>
+        <w:t xml:space="preserve"> </w:t>
+      </w:r>
+      <w:r>
+        <w:t xml:space="preserve">to</w:t>
+      </w:r>
+      <w:r>
+        <w:t xml:space="preserve"> </w:t>
+      </w:r>
+      <w:r>
+        <w:t xml:space="preserve">investigate</w:t>
+      </w:r>
+      <w:r>
+        <w:t xml:space="preserve"> </w:t>
+      </w:r>
+      <w:r>
+        <w:t xml:space="preserve">the</w:t>
+      </w:r>
+      <w:r>
+        <w:t xml:space="preserve"> </w:t>
+      </w:r>
+      <w:r>
+        <w:t xml:space="preserve">efficacy</w:t>
+      </w:r>
+      <w:r>
+        <w:t xml:space="preserve"> </w:t>
+      </w:r>
+      <w:r>
+        <w:t xml:space="preserve">of</w:t>
+      </w:r>
+      <w:r>
+        <w:t xml:space="preserve"> </w:t>
+      </w:r>
+      <w:r>
+        <w:t xml:space="preserve">an</w:t>
+      </w:r>
+      <w:r>
+        <w:t xml:space="preserve"> </w:t>
+      </w:r>
+      <w:r>
+        <w:t xml:space="preserve">eight-week</w:t>
+      </w:r>
+      <w:r>
+        <w:t xml:space="preserve"> </w:t>
+      </w:r>
+      <w:r>
+        <w:t xml:space="preserve">transdiagnostic</w:t>
+      </w:r>
+      <w:r>
+        <w:t xml:space="preserve"> </w:t>
+      </w:r>
+      <w:r>
+        <w:t xml:space="preserve">stand-alone</w:t>
+      </w:r>
+      <w:r>
+        <w:t xml:space="preserve"> </w:t>
+      </w:r>
+      <w:r>
+        <w:t xml:space="preserve">internet-based</w:t>
+      </w:r>
+      <w:r>
+        <w:t xml:space="preserve"> </w:t>
+      </w:r>
+      <w:r>
+        <w:t xml:space="preserve">CBT</w:t>
+      </w:r>
+      <w:r>
+        <w:t xml:space="preserve"> </w:t>
+      </w:r>
+      <w:r>
+        <w:t xml:space="preserve">intervention</w:t>
+      </w:r>
+      <w:r>
+        <w:t xml:space="preserve"> </w:t>
+      </w:r>
+      <w:r>
+        <w:t xml:space="preserve">specifically</w:t>
+      </w:r>
+      <w:r>
+        <w:t xml:space="preserve"> </w:t>
+      </w:r>
+      <w:r>
+        <w:t xml:space="preserve">aimed</w:t>
+      </w:r>
+      <w:r>
+        <w:t xml:space="preserve"> </w:t>
+      </w:r>
+      <w:r>
+        <w:t xml:space="preserve">at</w:t>
+      </w:r>
+      <w:r>
+        <w:t xml:space="preserve"> </w:t>
+      </w:r>
+      <w:r>
+        <w:t xml:space="preserve">increasing</w:t>
+      </w:r>
+      <w:r>
+        <w:t xml:space="preserve"> </w:t>
+      </w:r>
+      <w:r>
+        <w:t xml:space="preserve">levels</w:t>
+      </w:r>
+      <w:r>
+        <w:t xml:space="preserve"> </w:t>
+      </w:r>
+      <w:r>
+        <w:t xml:space="preserve">of</w:t>
+      </w:r>
+      <w:r>
+        <w:t xml:space="preserve"> </w:t>
+      </w:r>
+      <w:r>
+        <w:t xml:space="preserve">assertive</w:t>
+      </w:r>
+      <w:r>
+        <w:t xml:space="preserve"> </w:t>
+      </w:r>
+      <w:r>
+        <w:t xml:space="preserve">behavior.</w:t>
+      </w:r>
+      <w:r>
+        <w:t xml:space="preserve"> </w:t>
+      </w:r>
+      <w:r>
+        <w:t xml:space="preserve">Following</w:t>
+      </w:r>
+      <w:r>
+        <w:t xml:space="preserve"> </w:t>
+      </w:r>
+      <w:r>
+        <w:t xml:space="preserve">inclusion,</w:t>
+      </w:r>
+      <w:r>
+        <w:t xml:space="preserve"> </w:t>
+      </w:r>
+      <w:r>
+        <w:t xml:space="preserve">we</w:t>
+      </w:r>
+      <w:r>
+        <w:t xml:space="preserve"> </w:t>
+      </w:r>
+      <w:r>
+        <w:t xml:space="preserve">randomized</w:t>
+      </w:r>
+      <w:r>
+        <w:t xml:space="preserve"> </w:t>
+      </w:r>
+      <w:r>
+        <w:t xml:space="preserve">N</w:t>
+      </w:r>
+      <w:r>
+        <w:t xml:space="preserve"> </w:t>
+      </w:r>
+      <w:r>
+        <w:t xml:space="preserve">=</w:t>
+      </w:r>
+      <w:r>
+        <w:t xml:space="preserve"> </w:t>
+      </w:r>
+      <w:r>
+        <w:t xml:space="preserve">210</w:t>
+      </w:r>
+      <w:r>
+        <w:t xml:space="preserve"> </w:t>
+      </w:r>
+      <w:r>
+        <w:t xml:space="preserve">participants</w:t>
+      </w:r>
+      <w:r>
+        <w:t xml:space="preserve"> </w:t>
+      </w:r>
+      <w:r>
+        <w:t xml:space="preserve">into</w:t>
+      </w:r>
+      <w:r>
+        <w:t xml:space="preserve"> </w:t>
+      </w:r>
+      <w:r>
+        <w:t xml:space="preserve">three</w:t>
+      </w:r>
+      <w:r>
+        <w:t xml:space="preserve"> </w:t>
+      </w:r>
+      <w:r>
+        <w:t xml:space="preserve">groups:</w:t>
+      </w:r>
+      <w:r>
+        <w:t xml:space="preserve"> </w:t>
+      </w:r>
+      <w:r>
+        <w:t xml:space="preserve">therapist-guided</w:t>
+      </w:r>
+      <w:r>
+        <w:t xml:space="preserve"> </w:t>
+      </w:r>
+      <w:r>
+        <w:t xml:space="preserve">self-help,</w:t>
+      </w:r>
+      <w:r>
+        <w:t xml:space="preserve"> </w:t>
+      </w:r>
+      <w:r>
+        <w:t xml:space="preserve">unguided</w:t>
+      </w:r>
+      <w:r>
+        <w:t xml:space="preserve"> </w:t>
+      </w:r>
+      <w:r>
+        <w:t xml:space="preserve">self-help,</w:t>
+      </w:r>
+      <w:r>
+        <w:t xml:space="preserve"> </w:t>
+      </w:r>
+      <w:r>
+        <w:t xml:space="preserve">and</w:t>
+      </w:r>
+      <w:r>
+        <w:t xml:space="preserve"> </w:t>
+      </w:r>
+      <w:r>
         <w:t xml:space="preserve">a</w:t>
       </w:r>
       <w:r>
         <w:t xml:space="preserve"> </w:t>
       </w:r>
       <w:r>
-        <w:t xml:space="preserve">long</w:t>
+        <w:t xml:space="preserve">wait-list</w:t>
+      </w:r>
+      <w:r>
+        <w:t xml:space="preserve"> </w:t>
+      </w:r>
+      <w:r>
+        <w:t xml:space="preserve">control</w:t>
+      </w:r>
+      <w:r>
+        <w:t xml:space="preserve"> </w:t>
+      </w:r>
+      <w:r>
+        <w:t xml:space="preserve">condition.</w:t>
+      </w:r>
+      <w:r>
+        <w:t xml:space="preserve"> </w:t>
+      </w:r>
+      <w:r>
+        <w:t xml:space="preserve">After</w:t>
+      </w:r>
+      <w:r>
+        <w:t xml:space="preserve"> </w:t>
+      </w:r>
+      <w:r>
+        <w:t xml:space="preserve">a</w:t>
+      </w:r>
+      <w:r>
+        <w:t xml:space="preserve"> </w:t>
+      </w:r>
+      <w:r>
+        <w:t xml:space="preserve">one-year</w:t>
+      </w:r>
+      <w:r>
+        <w:t xml:space="preserve"> </w:t>
+      </w:r>
+      <w:r>
+        <w:t xml:space="preserve">follow-up,</w:t>
+      </w:r>
+      <w:r>
+        <w:t xml:space="preserve"> </w:t>
+      </w:r>
+      <w:r>
+        <w:t xml:space="preserve">we</w:t>
+      </w:r>
+      <w:r>
+        <w:t xml:space="preserve"> </w:t>
+      </w:r>
+      <w:r>
+        <w:t xml:space="preserve">employed</w:t>
+      </w:r>
+      <w:r>
+        <w:t xml:space="preserve"> </w:t>
+      </w:r>
+      <w:r>
+        <w:t xml:space="preserve">a</w:t>
+      </w:r>
+      <w:r>
+        <w:t xml:space="preserve"> </w:t>
+      </w:r>
+      <w:r>
+        <w:t xml:space="preserve">linear</w:t>
+      </w:r>
+      <w:r>
+        <w:t xml:space="preserve"> </w:t>
+      </w:r>
+      <w:r>
+        <w:t xml:space="preserve">mixed</w:t>
+      </w:r>
+      <w:r>
+        <w:t xml:space="preserve"> </w:t>
+      </w:r>
+      <w:r>
+        <w:t xml:space="preserve">model</w:t>
+      </w:r>
+      <w:r>
+        <w:t xml:space="preserve"> </w:t>
+      </w:r>
+      <w:r>
+        <w:t xml:space="preserve">to</w:t>
+      </w:r>
+      <w:r>
+        <w:t xml:space="preserve"> </w:t>
+      </w:r>
+      <w:r>
+        <w:t xml:space="preserve">estimate</w:t>
+      </w:r>
+      <w:r>
+        <w:t xml:space="preserve"> </w:t>
+      </w:r>
+      <w:r>
+        <w:t xml:space="preserve">the</w:t>
+      </w:r>
+      <w:r>
+        <w:t xml:space="preserve"> </w:t>
+      </w:r>
+      <w:r>
+        <w:t xml:space="preserve">effects</w:t>
+      </w:r>
+      <w:r>
+        <w:t xml:space="preserve"> </w:t>
+      </w:r>
+      <w:r>
+        <w:t xml:space="preserve">at</w:t>
+      </w:r>
+      <w:r>
+        <w:t xml:space="preserve"> </w:t>
+      </w:r>
+      <w:r>
+        <w:t xml:space="preserve">both</w:t>
+      </w:r>
+      <w:r>
+        <w:t xml:space="preserve"> </w:t>
+      </w:r>
+      <w:r>
+        <w:t xml:space="preserve">post-test</w:t>
+      </w:r>
+      <w:r>
+        <w:t xml:space="preserve"> </w:t>
+      </w:r>
+      <w:r>
+        <w:t xml:space="preserve">and</w:t>
+      </w:r>
+      <w:r>
+        <w:t xml:space="preserve"> </w:t>
+      </w:r>
+      <w:r>
+        <w:t xml:space="preserve">follow-up</w:t>
+      </w:r>
+      <w:r>
+        <w:t xml:space="preserve"> </w:t>
+      </w:r>
+      <w:r>
+        <w:t xml:space="preserve">for</w:t>
+      </w:r>
+      <w:r>
+        <w:t xml:space="preserve"> </w:t>
+      </w:r>
+      <w:r>
+        <w:t xml:space="preserve">the</w:t>
+      </w:r>
+      <w:r>
+        <w:t xml:space="preserve"> </w:t>
+      </w:r>
+      <w:r>
+        <w:t xml:space="preserve">primary</w:t>
+      </w:r>
+      <w:r>
+        <w:t xml:space="preserve"> </w:t>
+      </w:r>
+      <w:r>
+        <w:t xml:space="preserve">outcome</w:t>
+      </w:r>
+      <w:r>
+        <w:t xml:space="preserve"> </w:t>
+      </w:r>
+      <w:r>
+        <w:t xml:space="preserve">measures</w:t>
+      </w:r>
+      <w:r>
+        <w:t xml:space="preserve"> </w:t>
+      </w:r>
+      <w:r>
+        <w:t xml:space="preserve">of</w:t>
+      </w:r>
+      <w:r>
+        <w:t xml:space="preserve"> </w:t>
+      </w:r>
+      <w:r>
+        <w:t xml:space="preserve">assertiveness,</w:t>
+      </w:r>
+      <w:r>
+        <w:t xml:space="preserve"> </w:t>
+      </w:r>
+      <w:r>
+        <w:t xml:space="preserve">Adaptive</w:t>
+      </w:r>
+      <w:r>
+        <w:t xml:space="preserve"> </w:t>
+      </w:r>
+      <w:r>
+        <w:t xml:space="preserve">and</w:t>
+      </w:r>
+      <w:r>
+        <w:t xml:space="preserve"> </w:t>
+      </w:r>
+      <w:r>
+        <w:t xml:space="preserve">Aggressive</w:t>
+      </w:r>
+      <w:r>
+        <w:t xml:space="preserve"> </w:t>
+      </w:r>
+      <w:r>
+        <w:t xml:space="preserve">Assertiveness</w:t>
+      </w:r>
+      <w:r>
+        <w:t xml:space="preserve"> </w:t>
+      </w:r>
+      <w:r>
+        <w:t xml:space="preserve">Scales,</w:t>
+      </w:r>
+      <w:r>
+        <w:t xml:space="preserve"> </w:t>
+      </w:r>
+      <w:r>
+        <w:t xml:space="preserve">the</w:t>
+      </w:r>
+      <w:r>
+        <w:t xml:space="preserve"> </w:t>
+      </w:r>
+      <w:r>
+        <w:t xml:space="preserve">Rathus</w:t>
+      </w:r>
+      <w:r>
+        <w:t xml:space="preserve"> </w:t>
+      </w:r>
+      <w:r>
+        <w:t xml:space="preserve">Assertiveness</w:t>
+      </w:r>
+      <w:r>
+        <w:t xml:space="preserve"> </w:t>
+      </w:r>
+      <w:r>
+        <w:t xml:space="preserve">Schedule,</w:t>
+      </w:r>
+      <w:r>
+        <w:t xml:space="preserve"> </w:t>
+      </w:r>
+      <w:r>
+        <w:t xml:space="preserve">and</w:t>
+      </w:r>
+      <w:r>
+        <w:t xml:space="preserve"> </w:t>
+      </w:r>
+      <w:r>
+        <w:t xml:space="preserve">secondary</w:t>
+      </w:r>
+      <w:r>
+        <w:t xml:space="preserve"> </w:t>
+      </w:r>
+      <w:r>
+        <w:t xml:space="preserve">outcome</w:t>
+      </w:r>
+      <w:r>
+        <w:t xml:space="preserve"> </w:t>
+      </w:r>
+      <w:r>
+        <w:t xml:space="preserve">measures</w:t>
+      </w:r>
+      <w:r>
+        <w:t xml:space="preserve"> </w:t>
+      </w:r>
+      <w:r>
+        <w:t xml:space="preserve">of</w:t>
+      </w:r>
+      <w:r>
+        <w:t xml:space="preserve"> </w:t>
+      </w:r>
+      <w:r>
+        <w:t xml:space="preserve">anxiety,</w:t>
+      </w:r>
+      <w:r>
+        <w:t xml:space="preserve"> </w:t>
+      </w:r>
+      <w:r>
+        <w:t xml:space="preserve">depression,</w:t>
+      </w:r>
+      <w:r>
+        <w:t xml:space="preserve"> </w:t>
+      </w:r>
+      <w:r>
+        <w:t xml:space="preserve">and</w:t>
+      </w:r>
+      <w:r>
+        <w:t xml:space="preserve"> </w:t>
+      </w:r>
+      <w:r>
+        <w:t xml:space="preserve">general</w:t>
+      </w:r>
+      <w:r>
+        <w:t xml:space="preserve"> </w:t>
+      </w:r>
+      <w:r>
+        <w:t xml:space="preserve">well-being.</w:t>
+      </w:r>
+      <w:r>
+        <w:t xml:space="preserve"> </w:t>
+      </w:r>
+      <w:r>
+        <w:t xml:space="preserve">We</w:t>
+      </w:r>
+      <w:r>
+        <w:t xml:space="preserve"> </w:t>
+      </w:r>
+      <w:r>
+        <w:t xml:space="preserve">also</w:t>
+      </w:r>
+      <w:r>
+        <w:t xml:space="preserve"> </w:t>
+      </w:r>
+      <w:r>
+        <w:t xml:space="preserve">assessed</w:t>
+      </w:r>
+      <w:r>
+        <w:t xml:space="preserve"> </w:t>
+      </w:r>
+      <w:r>
+        <w:t xml:space="preserve">reliable</w:t>
+      </w:r>
+      <w:r>
+        <w:t xml:space="preserve"> </w:t>
+      </w:r>
+      <w:r>
+        <w:t xml:space="preserve">clinical</w:t>
+      </w:r>
+      <w:r>
+        <w:t xml:space="preserve"> </w:t>
+      </w:r>
+      <w:r>
+        <w:t xml:space="preserve">change.</w:t>
+      </w:r>
+      <w:r>
+        <w:t xml:space="preserve"> </w:t>
+      </w:r>
+      <w:r>
+        <w:t xml:space="preserve">Compared</w:t>
+      </w:r>
+      <w:r>
+        <w:t xml:space="preserve"> </w:t>
+      </w:r>
+      <w:r>
+        <w:t xml:space="preserve">to</w:t>
+      </w:r>
+      <w:r>
+        <w:t xml:space="preserve"> </w:t>
+      </w:r>
+      <w:r>
+        <w:t xml:space="preserve">the</w:t>
+      </w:r>
+      <w:r>
+        <w:t xml:space="preserve"> </w:t>
+      </w:r>
+      <w:r>
+        <w:t xml:space="preserve">wait</w:t>
+      </w:r>
+      <w:r>
+        <w:t xml:space="preserve"> </w:t>
+      </w:r>
+      <w:r>
+        <w:t xml:space="preserve">list</w:t>
+      </w:r>
+      <w:r>
+        <w:t xml:space="preserve"> </w:t>
+      </w:r>
+      <w:r>
+        <w:t xml:space="preserve">at</w:t>
+      </w:r>
+      <w:r>
+        <w:t xml:space="preserve"> </w:t>
+      </w:r>
+      <w:r>
+        <w:t xml:space="preserve">the</w:t>
+      </w:r>
+      <w:r>
+        <w:t xml:space="preserve"> </w:t>
+      </w:r>
+      <w:r>
+        <w:t xml:space="preserve">post-treatment,</w:t>
+      </w:r>
+      <w:r>
+        <w:t xml:space="preserve"> </w:t>
+      </w:r>
+      <w:r>
+        <w:t xml:space="preserve">estimated</w:t>
+      </w:r>
+      <w:r>
+        <w:t xml:space="preserve"> </w:t>
+      </w:r>
+      <w:r>
+        <w:t xml:space="preserve">between-group</w:t>
+      </w:r>
+      <w:r>
+        <w:t xml:space="preserve"> </w:t>
+      </w:r>
+      <w:r>
+        <w:t xml:space="preserve">effect</w:t>
+      </w:r>
+      <w:r>
+        <w:t xml:space="preserve"> </w:t>
+      </w:r>
+      <w:r>
+        <w:t xml:space="preserve">sizes</w:t>
+      </w:r>
+      <w:r>
+        <w:t xml:space="preserve"> </w:t>
+      </w:r>
+      <w:r>
+        <w:t xml:space="preserve">on</w:t>
+      </w:r>
+      <w:r>
+        <w:t xml:space="preserve"> </w:t>
+      </w:r>
+      <w:r>
+        <w:t xml:space="preserve">self-rated</w:t>
+      </w:r>
+      <w:r>
+        <w:t xml:space="preserve"> </w:t>
+      </w:r>
+      <w:r>
+        <w:t xml:space="preserve">adaptive</w:t>
+      </w:r>
+      <w:r>
+        <w:t xml:space="preserve"> </w:t>
+      </w:r>
+      <w:r>
+        <w:t xml:space="preserve">assertiveness</w:t>
+      </w:r>
+      <w:r>
+        <w:t xml:space="preserve"> </w:t>
+      </w:r>
+      <w:r>
+        <w:t xml:space="preserve">were</w:t>
+      </w:r>
+      <w:r>
+        <w:t xml:space="preserve"> </w:t>
+      </w:r>
+      <w:r>
+        <w:t xml:space="preserve">statistically</w:t>
+      </w:r>
+      <w:r>
+        <w:t xml:space="preserve"> </w:t>
+      </w:r>
+      <w:r>
+        <w:t xml:space="preserve">equivalent</w:t>
+      </w:r>
+      <w:r>
+        <w:t xml:space="preserve"> </w:t>
+      </w:r>
+      <w:r>
+        <w:t xml:space="preserve">for</w:t>
+      </w:r>
+      <w:r>
+        <w:t xml:space="preserve"> </w:t>
+      </w:r>
+      <w:r>
+        <w:t xml:space="preserve">the</w:t>
+      </w:r>
+      <w:r>
+        <w:t xml:space="preserve"> </w:t>
+      </w:r>
+      <w:r>
+        <w:t xml:space="preserve">two</w:t>
+      </w:r>
+      <w:r>
+        <w:t xml:space="preserve"> </w:t>
+      </w:r>
+      <w:r>
+        <w:t xml:space="preserve">treatment</w:t>
+      </w:r>
+      <w:r>
+        <w:t xml:space="preserve"> </w:t>
+      </w:r>
+      <w:r>
+        <w:t xml:space="preserve">groups</w:t>
+      </w:r>
+      <w:r>
+        <w:t xml:space="preserve"> </w:t>
+      </w:r>
+      <w:r>
+        <w:t xml:space="preserve">both</w:t>
+      </w:r>
+      <w:r>
+        <w:t xml:space="preserve"> </w:t>
+      </w:r>
+      <w:r>
+        <w:t xml:space="preserve">at</w:t>
+      </w:r>
+      <w:r>
+        <w:t xml:space="preserve"> </w:t>
+      </w:r>
+      <w:r>
+        <w:t xml:space="preserve">the</w:t>
+      </w:r>
+      <w:r>
+        <w:t xml:space="preserve"> </w:t>
+      </w:r>
+      <w:r>
+        <w:t xml:space="preserve">post</w:t>
+      </w:r>
+      <w:r>
+        <w:t xml:space="preserve"> </w:t>
+      </w:r>
+      <w:r>
+        <w:t xml:space="preserve">and</w:t>
+      </w:r>
+      <w:r>
+        <w:t xml:space="preserve"> </w:t>
+      </w:r>
+      <w:r>
+        <w:t xml:space="preserve">at</w:t>
+      </w:r>
+      <w:r>
+        <w:t xml:space="preserve"> </w:t>
+      </w:r>
+      <w:r>
+        <w:t xml:space="preserve">the</w:t>
+      </w:r>
+      <w:r>
+        <w:t xml:space="preserve"> </w:t>
+      </w:r>
+      <w:r>
+        <w:t xml:space="preserve">one-year</w:t>
+      </w:r>
+      <w:r>
+        <w:t xml:space="preserve"> </w:t>
+      </w:r>
+      <w:r>
+        <w:t xml:space="preserve">follow-up</w:t>
       </w:r>
       <w:r>
         <w:t xml:space="preserve"> </w:t>
@@ -125,25 +1085,115 @@
         <w:t xml:space="preserve"> </w:t>
       </w:r>
       <w:r>
-        <w:t xml:space="preserve">been</w:t>
-      </w:r>
-      <w:r>
-        <w:t xml:space="preserve"> </w:t>
-      </w:r>
-      <w:r>
-        <w:t xml:space="preserve">an</w:t>
-      </w:r>
-      <w:r>
-        <w:t xml:space="preserve"> </w:t>
-      </w:r>
-      <w:r>
-        <w:t xml:space="preserve">important</w:t>
-      </w:r>
-      <w:r>
-        <w:t xml:space="preserve"> </w:t>
-      </w:r>
-      <w:r>
-        <w:t xml:space="preserve">component</w:t>
+        <w:t xml:space="preserve">points,</w:t>
+      </w:r>
+      <w:r>
+        <w:t xml:space="preserve"> </w:t>
+      </w:r>
+      <w:r>
+        <w:t xml:space="preserve">ranging</w:t>
+      </w:r>
+      <w:r>
+        <w:t xml:space="preserve"> </w:t>
+      </w:r>
+      <w:r>
+        <w:t xml:space="preserve">from</w:t>
+      </w:r>
+      <w:r>
+        <w:t xml:space="preserve"> </w:t>
+      </w:r>
+      <w:r>
+        <w:t xml:space="preserve">ES</w:t>
+      </w:r>
+      <w:r>
+        <w:t xml:space="preserve"> </w:t>
+      </w:r>
+      <w:r>
+        <w:t xml:space="preserve">=</w:t>
+      </w:r>
+      <w:r>
+        <w:t xml:space="preserve"> </w:t>
+      </w:r>
+      <w:r>
+        <w:t xml:space="preserve">0.95</w:t>
+      </w:r>
+      <w:r>
+        <w:t xml:space="preserve"> </w:t>
+      </w:r>
+      <w:r>
+        <w:t xml:space="preserve">to</w:t>
+      </w:r>
+      <w:r>
+        <w:t xml:space="preserve"> </w:t>
+      </w:r>
+      <w:r>
+        <w:t xml:space="preserve">1.73,</w:t>
+      </w:r>
+      <w:r>
+        <w:t xml:space="preserve"> </w:t>
+      </w:r>
+      <w:r>
+        <w:t xml:space="preserve">with</w:t>
+      </w:r>
+      <w:r>
+        <w:t xml:space="preserve"> </w:t>
+      </w:r>
+      <w:r>
+        <w:t xml:space="preserve">reliable</w:t>
+      </w:r>
+      <w:r>
+        <w:t xml:space="preserve"> </w:t>
+      </w:r>
+      <w:r>
+        <w:t xml:space="preserve">clinical</w:t>
+      </w:r>
+      <w:r>
+        <w:t xml:space="preserve"> </w:t>
+      </w:r>
+      <w:r>
+        <w:t xml:space="preserve">recovery</w:t>
+      </w:r>
+      <w:r>
+        <w:t xml:space="preserve"> </w:t>
+      </w:r>
+      <w:r>
+        <w:t xml:space="preserve">proportions</w:t>
+      </w:r>
+      <w:r>
+        <w:t xml:space="preserve"> </w:t>
+      </w:r>
+      <w:r>
+        <w:t xml:space="preserve">from</w:t>
+      </w:r>
+      <w:r>
+        <w:t xml:space="preserve"> </w:t>
+      </w:r>
+      <w:r>
+        <w:t xml:space="preserve">19%</w:t>
+      </w:r>
+      <w:r>
+        <w:t xml:space="preserve"> </w:t>
+      </w:r>
+      <w:r>
+        <w:t xml:space="preserve">to</w:t>
+      </w:r>
+      <w:r>
+        <w:t xml:space="preserve"> </w:t>
+      </w:r>
+      <w:r>
+        <w:t xml:space="preserve">36%.</w:t>
+      </w:r>
+      <w:r>
+        <w:t xml:space="preserve"> </w:t>
+      </w:r>
+      <w:r>
+        <w:t xml:space="preserve">The</w:t>
+      </w:r>
+      <w:r>
+        <w:t xml:space="preserve"> </w:t>
+      </w:r>
+      <w:r>
+        <w:t xml:space="preserve">increase</w:t>
       </w:r>
       <w:r>
         <w:t xml:space="preserve"> </w:t>
@@ -155,19 +1205,415 @@
         <w:t xml:space="preserve"> </w:t>
       </w:r>
       <w:r>
-        <w:t xml:space="preserve">cognitive-behavioral</w:t>
-      </w:r>
-      <w:r>
-        <w:t xml:space="preserve"> </w:t>
-      </w:r>
-      <w:r>
-        <w:t xml:space="preserve">therapy</w:t>
-      </w:r>
-      <w:r>
-        <w:t xml:space="preserve"> </w:t>
-      </w:r>
-      <w:r>
-        <w:t xml:space="preserve">(CBT),</w:t>
+        <w:t xml:space="preserve">aggressive</w:t>
+      </w:r>
+      <w:r>
+        <w:t xml:space="preserve"> </w:t>
+      </w:r>
+      <w:r>
+        <w:t xml:space="preserve">assertiveness</w:t>
+      </w:r>
+      <w:r>
+        <w:t xml:space="preserve"> </w:t>
+      </w:r>
+      <w:r>
+        <w:t xml:space="preserve">ranged</w:t>
+      </w:r>
+      <w:r>
+        <w:t xml:space="preserve"> </w:t>
+      </w:r>
+      <w:r>
+        <w:t xml:space="preserve">from</w:t>
+      </w:r>
+      <w:r>
+        <w:t xml:space="preserve"> </w:t>
+      </w:r>
+      <w:r>
+        <w:t xml:space="preserve">ES</w:t>
+      </w:r>
+      <w:r>
+        <w:t xml:space="preserve"> </w:t>
+      </w:r>
+      <w:r>
+        <w:t xml:space="preserve">=</w:t>
+      </w:r>
+      <w:r>
+        <w:t xml:space="preserve"> </w:t>
+      </w:r>
+      <w:r>
+        <w:t xml:space="preserve">0.62</w:t>
+      </w:r>
+      <w:r>
+        <w:t xml:space="preserve"> </w:t>
+      </w:r>
+      <w:r>
+        <w:t xml:space="preserve">to</w:t>
+      </w:r>
+      <w:r>
+        <w:t xml:space="preserve"> </w:t>
+      </w:r>
+      <w:r>
+        <w:t xml:space="preserve">0.90</w:t>
+      </w:r>
+      <w:r>
+        <w:t xml:space="preserve"> </w:t>
+      </w:r>
+      <w:r>
+        <w:t xml:space="preserve">compared</w:t>
+      </w:r>
+      <w:r>
+        <w:t xml:space="preserve"> </w:t>
+      </w:r>
+      <w:r>
+        <w:t xml:space="preserve">to</w:t>
+      </w:r>
+      <w:r>
+        <w:t xml:space="preserve"> </w:t>
+      </w:r>
+      <w:r>
+        <w:t xml:space="preserve">the</w:t>
+      </w:r>
+      <w:r>
+        <w:t xml:space="preserve"> </w:t>
+      </w:r>
+      <w:r>
+        <w:t xml:space="preserve">wait-list</w:t>
+      </w:r>
+      <w:r>
+        <w:t xml:space="preserve"> </w:t>
+      </w:r>
+      <w:r>
+        <w:t xml:space="preserve">condition</w:t>
+      </w:r>
+      <w:r>
+        <w:t xml:space="preserve"> </w:t>
+      </w:r>
+      <w:r>
+        <w:t xml:space="preserve">at</w:t>
+      </w:r>
+      <w:r>
+        <w:t xml:space="preserve"> </w:t>
+      </w:r>
+      <w:r>
+        <w:t xml:space="preserve">post.</w:t>
+      </w:r>
+      <w:r>
+        <w:t xml:space="preserve"> </w:t>
+      </w:r>
+      <w:r>
+        <w:t xml:space="preserve">For</w:t>
+      </w:r>
+      <w:r>
+        <w:t xml:space="preserve"> </w:t>
+      </w:r>
+      <w:r>
+        <w:t xml:space="preserve">social</w:t>
+      </w:r>
+      <w:r>
+        <w:t xml:space="preserve"> </w:t>
+      </w:r>
+      <w:r>
+        <w:t xml:space="preserve">anxiety</w:t>
+      </w:r>
+      <w:r>
+        <w:t xml:space="preserve"> </w:t>
+      </w:r>
+      <w:r>
+        <w:t xml:space="preserve">symptoms,</w:t>
+      </w:r>
+      <w:r>
+        <w:t xml:space="preserve"> </w:t>
+      </w:r>
+      <w:r>
+        <w:t xml:space="preserve">the</w:t>
+      </w:r>
+      <w:r>
+        <w:t xml:space="preserve"> </w:t>
+      </w:r>
+      <w:r>
+        <w:t xml:space="preserve">effects</w:t>
+      </w:r>
+      <w:r>
+        <w:t xml:space="preserve"> </w:t>
+      </w:r>
+      <w:r>
+        <w:t xml:space="preserve">compared</w:t>
+      </w:r>
+      <w:r>
+        <w:t xml:space="preserve"> </w:t>
+      </w:r>
+      <w:r>
+        <w:t xml:space="preserve">to</w:t>
+      </w:r>
+      <w:r>
+        <w:t xml:space="preserve"> </w:t>
+      </w:r>
+      <w:r>
+        <w:t xml:space="preserve">the</w:t>
+      </w:r>
+      <w:r>
+        <w:t xml:space="preserve"> </w:t>
+      </w:r>
+      <w:r>
+        <w:t xml:space="preserve">wait</w:t>
+      </w:r>
+      <w:r>
+        <w:t xml:space="preserve"> </w:t>
+      </w:r>
+      <w:r>
+        <w:t xml:space="preserve">list</w:t>
+      </w:r>
+      <w:r>
+        <w:t xml:space="preserve"> </w:t>
+      </w:r>
+      <w:r>
+        <w:t xml:space="preserve">at</w:t>
+      </w:r>
+      <w:r>
+        <w:t xml:space="preserve"> </w:t>
+      </w:r>
+      <w:r>
+        <w:t xml:space="preserve">post-treatment</w:t>
+      </w:r>
+      <w:r>
+        <w:t xml:space="preserve"> </w:t>
+      </w:r>
+      <w:r>
+        <w:t xml:space="preserve">ranged</w:t>
+      </w:r>
+      <w:r>
+        <w:t xml:space="preserve"> </w:t>
+      </w:r>
+      <w:r>
+        <w:t xml:space="preserve">from</w:t>
+      </w:r>
+      <w:r>
+        <w:t xml:space="preserve"> </w:t>
+      </w:r>
+      <w:r>
+        <w:t xml:space="preserve">ES</w:t>
+      </w:r>
+      <w:r>
+        <w:t xml:space="preserve"> </w:t>
+      </w:r>
+      <w:r>
+        <w:t xml:space="preserve">=</w:t>
+      </w:r>
+      <w:r>
+        <w:t xml:space="preserve"> </w:t>
+      </w:r>
+      <w:r>
+        <w:t xml:space="preserve">0.67</w:t>
+      </w:r>
+      <w:r>
+        <w:t xml:space="preserve"> </w:t>
+      </w:r>
+      <w:r>
+        <w:t xml:space="preserve">to</w:t>
+      </w:r>
+      <w:r>
+        <w:t xml:space="preserve"> </w:t>
+      </w:r>
+      <w:r>
+        <w:t xml:space="preserve">0.93,</w:t>
+      </w:r>
+      <w:r>
+        <w:t xml:space="preserve"> </w:t>
+      </w:r>
+      <w:r>
+        <w:t xml:space="preserve">with</w:t>
+      </w:r>
+      <w:r>
+        <w:t xml:space="preserve"> </w:t>
+      </w:r>
+      <w:r>
+        <w:t xml:space="preserve">a</w:t>
+      </w:r>
+      <w:r>
+        <w:t xml:space="preserve"> </w:t>
+      </w:r>
+      <w:r>
+        <w:t xml:space="preserve">reliable</w:t>
+      </w:r>
+      <w:r>
+        <w:t xml:space="preserve"> </w:t>
+      </w:r>
+      <w:r>
+        <w:t xml:space="preserve">clinical</w:t>
+      </w:r>
+      <w:r>
+        <w:t xml:space="preserve"> </w:t>
+      </w:r>
+      <w:r>
+        <w:t xml:space="preserve">recovery</w:t>
+      </w:r>
+      <w:r>
+        <w:t xml:space="preserve"> </w:t>
+      </w:r>
+      <w:r>
+        <w:t xml:space="preserve">rate</w:t>
+      </w:r>
+      <w:r>
+        <w:t xml:space="preserve"> </w:t>
+      </w:r>
+      <w:r>
+        <w:t xml:space="preserve">from</w:t>
+      </w:r>
+      <w:r>
+        <w:t xml:space="preserve"> </w:t>
+      </w:r>
+      <w:r>
+        <w:t xml:space="preserve">16%</w:t>
+      </w:r>
+      <w:r>
+        <w:t xml:space="preserve"> </w:t>
+      </w:r>
+      <w:r>
+        <w:t xml:space="preserve">to</w:t>
+      </w:r>
+      <w:r>
+        <w:t xml:space="preserve"> </w:t>
+      </w:r>
+      <w:r>
+        <w:t xml:space="preserve">26%.</w:t>
+      </w:r>
+      <w:r>
+        <w:t xml:space="preserve"> </w:t>
+      </w:r>
+      <w:r>
+        <w:t xml:space="preserve">For</w:t>
+      </w:r>
+      <w:r>
+        <w:t xml:space="preserve"> </w:t>
+      </w:r>
+      <w:r>
+        <w:t xml:space="preserve">self-assessed</w:t>
+      </w:r>
+      <w:r>
+        <w:t xml:space="preserve"> </w:t>
+      </w:r>
+      <w:r>
+        <w:t xml:space="preserve">well-being,</w:t>
+      </w:r>
+      <w:r>
+        <w:t xml:space="preserve"> </w:t>
+      </w:r>
+      <w:r>
+        <w:t xml:space="preserve">the</w:t>
+      </w:r>
+      <w:r>
+        <w:t xml:space="preserve"> </w:t>
+      </w:r>
+      <w:r>
+        <w:t xml:space="preserve">effects</w:t>
+      </w:r>
+      <w:r>
+        <w:t xml:space="preserve"> </w:t>
+      </w:r>
+      <w:r>
+        <w:t xml:space="preserve">compared</w:t>
+      </w:r>
+      <w:r>
+        <w:t xml:space="preserve"> </w:t>
+      </w:r>
+      <w:r>
+        <w:t xml:space="preserve">to</w:t>
+      </w:r>
+      <w:r>
+        <w:t xml:space="preserve"> </w:t>
+      </w:r>
+      <w:r>
+        <w:t xml:space="preserve">the</w:t>
+      </w:r>
+      <w:r>
+        <w:t xml:space="preserve"> </w:t>
+      </w:r>
+      <w:r>
+        <w:t xml:space="preserve">wait</w:t>
+      </w:r>
+      <w:r>
+        <w:t xml:space="preserve"> </w:t>
+      </w:r>
+      <w:r>
+        <w:t xml:space="preserve">list</w:t>
+      </w:r>
+      <w:r>
+        <w:t xml:space="preserve"> </w:t>
+      </w:r>
+      <w:r>
+        <w:t xml:space="preserve">at</w:t>
+      </w:r>
+      <w:r>
+        <w:t xml:space="preserve"> </w:t>
+      </w:r>
+      <w:r>
+        <w:t xml:space="preserve">post</w:t>
+      </w:r>
+      <w:r>
+        <w:t xml:space="preserve"> </w:t>
+      </w:r>
+      <w:r>
+        <w:t xml:space="preserve">ranged</w:t>
+      </w:r>
+      <w:r>
+        <w:t xml:space="preserve"> </w:t>
+      </w:r>
+      <w:r>
+        <w:t xml:space="preserve">from</w:t>
+      </w:r>
+      <w:r>
+        <w:t xml:space="preserve"> </w:t>
+      </w:r>
+      <w:r>
+        <w:t xml:space="preserve">ES</w:t>
+      </w:r>
+      <w:r>
+        <w:t xml:space="preserve"> </w:t>
+      </w:r>
+      <w:r>
+        <w:t xml:space="preserve">=</w:t>
+      </w:r>
+      <w:r>
+        <w:t xml:space="preserve"> </w:t>
+      </w:r>
+      <w:r>
+        <w:t xml:space="preserve">0.70</w:t>
+      </w:r>
+      <w:r>
+        <w:t xml:space="preserve"> </w:t>
+      </w:r>
+      <w:r>
+        <w:t xml:space="preserve">to</w:t>
+      </w:r>
+      <w:r>
+        <w:t xml:space="preserve"> </w:t>
+      </w:r>
+      <w:r>
+        <w:t xml:space="preserve">1.05.</w:t>
+      </w:r>
+      <w:r>
+        <w:t xml:space="preserve"> </w:t>
+      </w:r>
+      <w:r>
+        <w:t xml:space="preserve">No</w:t>
+      </w:r>
+      <w:r>
+        <w:t xml:space="preserve"> </w:t>
+      </w:r>
+      <w:r>
+        <w:t xml:space="preserve">effects</w:t>
+      </w:r>
+      <w:r>
+        <w:t xml:space="preserve"> </w:t>
+      </w:r>
+      <w:r>
+        <w:t xml:space="preserve">were</w:t>
+      </w:r>
+      <w:r>
+        <w:t xml:space="preserve"> </w:t>
+      </w:r>
+      <w:r>
+        <w:t xml:space="preserve">observed</w:t>
       </w:r>
       <w:r>
         <w:t xml:space="preserve"> </w:t>
@@ -179,13 +1625,109 @@
         <w:t xml:space="preserve"> </w:t>
       </w:r>
       <w:r>
-        <w:t xml:space="preserve">example</w:t>
-      </w:r>
-      <w:r>
-        <w:t xml:space="preserve"> </w:t>
-      </w:r>
-      <w:r>
-        <w:t xml:space="preserve">in</w:t>
+        <w:t xml:space="preserve">generalized</w:t>
+      </w:r>
+      <w:r>
+        <w:t xml:space="preserve"> </w:t>
+      </w:r>
+      <w:r>
+        <w:t xml:space="preserve">anxiety,</w:t>
+      </w:r>
+      <w:r>
+        <w:t xml:space="preserve"> </w:t>
+      </w:r>
+      <w:r>
+        <w:t xml:space="preserve">although</w:t>
+      </w:r>
+      <w:r>
+        <w:t xml:space="preserve"> </w:t>
+      </w:r>
+      <w:r>
+        <w:t xml:space="preserve">within-group</w:t>
+      </w:r>
+      <w:r>
+        <w:t xml:space="preserve"> </w:t>
+      </w:r>
+      <w:r>
+        <w:t xml:space="preserve">evidence</w:t>
+      </w:r>
+      <w:r>
+        <w:t xml:space="preserve"> </w:t>
+      </w:r>
+      <w:r>
+        <w:t xml:space="preserve">was</w:t>
+      </w:r>
+      <w:r>
+        <w:t xml:space="preserve"> </w:t>
+      </w:r>
+      <w:r>
+        <w:t xml:space="preserve">found</w:t>
+      </w:r>
+      <w:r>
+        <w:t xml:space="preserve"> </w:t>
+      </w:r>
+      <w:r>
+        <w:t xml:space="preserve">for</w:t>
+      </w:r>
+      <w:r>
+        <w:t xml:space="preserve"> </w:t>
+      </w:r>
+      <w:r>
+        <w:t xml:space="preserve">a</w:t>
+      </w:r>
+      <w:r>
+        <w:t xml:space="preserve"> </w:t>
+      </w:r>
+      <w:r>
+        <w:t xml:space="preserve">medium</w:t>
+      </w:r>
+      <w:r>
+        <w:t xml:space="preserve"> </w:t>
+      </w:r>
+      <w:r>
+        <w:t xml:space="preserve">effect</w:t>
+      </w:r>
+      <w:r>
+        <w:t xml:space="preserve"> </w:t>
+      </w:r>
+      <w:r>
+        <w:t xml:space="preserve">on</w:t>
+      </w:r>
+      <w:r>
+        <w:t xml:space="preserve"> </w:t>
+      </w:r>
+      <w:r>
+        <w:t xml:space="preserve">depression</w:t>
+      </w:r>
+      <w:r>
+        <w:t xml:space="preserve"> </w:t>
+      </w:r>
+      <w:r>
+        <w:t xml:space="preserve">one</w:t>
+      </w:r>
+      <w:r>
+        <w:t xml:space="preserve"> </w:t>
+      </w:r>
+      <w:r>
+        <w:t xml:space="preserve">year</w:t>
+      </w:r>
+      <w:r>
+        <w:t xml:space="preserve"> </w:t>
+      </w:r>
+      <w:r>
+        <w:t xml:space="preserve">after</w:t>
+      </w:r>
+      <w:r>
+        <w:t xml:space="preserve"> </w:t>
+      </w:r>
+      <w:r>
+        <w:t xml:space="preserve">treatment.</w:t>
+      </w:r>
+      <w:r>
+        <w:t xml:space="preserve"> </w:t>
+      </w:r>
+      <w:r>
+        <w:t xml:space="preserve">Overall,</w:t>
       </w:r>
       <w:r>
         <w:t xml:space="preserve"> </w:t>
@@ -197,18 +1739,126 @@
         <w:t xml:space="preserve"> </w:t>
       </w:r>
       <w:r>
+        <w:t xml:space="preserve">two</w:t>
+      </w:r>
+      <w:r>
+        <w:t xml:space="preserve"> </w:t>
+      </w:r>
+      <w:r>
         <w:t xml:space="preserve">treatment</w:t>
       </w:r>
       <w:r>
         <w:t xml:space="preserve"> </w:t>
       </w:r>
       <w:r>
+        <w:t xml:space="preserve">conditions</w:t>
+      </w:r>
+      <w:r>
+        <w:t xml:space="preserve"> </w:t>
+      </w:r>
+      <w:r>
+        <w:t xml:space="preserve">produced</w:t>
+      </w:r>
+      <w:r>
+        <w:t xml:space="preserve"> </w:t>
+      </w:r>
+      <w:r>
+        <w:t xml:space="preserve">similar</w:t>
+      </w:r>
+      <w:r>
+        <w:t xml:space="preserve"> </w:t>
+      </w:r>
+      <w:r>
+        <w:t xml:space="preserve">effects.</w:t>
+      </w:r>
+      <w:r>
+        <w:t xml:space="preserve"> </w:t>
+      </w:r>
+      <w:r>
+        <w:t xml:space="preserve">In</w:t>
+      </w:r>
+      <w:r>
+        <w:t xml:space="preserve"> </w:t>
+      </w:r>
+      <w:r>
+        <w:t xml:space="preserve">general,</w:t>
+      </w:r>
+      <w:r>
+        <w:t xml:space="preserve"> </w:t>
+      </w:r>
+      <w:r>
+        <w:t xml:space="preserve">participation</w:t>
+      </w:r>
+      <w:r>
+        <w:t xml:space="preserve"> </w:t>
+      </w:r>
+      <w:r>
+        <w:t xml:space="preserve">increased</w:t>
+      </w:r>
+      <w:r>
+        <w:t xml:space="preserve"> </w:t>
+      </w:r>
+      <w:r>
+        <w:t xml:space="preserve">healthy</w:t>
+      </w:r>
+      <w:r>
+        <w:t xml:space="preserve"> </w:t>
+      </w:r>
+      <w:r>
+        <w:t xml:space="preserve">assertive</w:t>
+      </w:r>
+      <w:r>
+        <w:t xml:space="preserve"> </w:t>
+      </w:r>
+      <w:r>
+        <w:t xml:space="preserve">expressions</w:t>
+      </w:r>
+      <w:r>
+        <w:t xml:space="preserve"> </w:t>
+      </w:r>
+      <w:r>
+        <w:t xml:space="preserve">regardless</w:t>
+      </w:r>
+      <w:r>
+        <w:t xml:space="preserve"> </w:t>
+      </w:r>
+      <w:r>
         <w:t xml:space="preserve">of</w:t>
       </w:r>
       <w:r>
         <w:t xml:space="preserve"> </w:t>
       </w:r>
       <w:r>
+        <w:t xml:space="preserve">treatment</w:t>
+      </w:r>
+      <w:r>
+        <w:t xml:space="preserve"> </w:t>
+      </w:r>
+      <w:r>
+        <w:t xml:space="preserve">condition,</w:t>
+      </w:r>
+      <w:r>
+        <w:t xml:space="preserve"> </w:t>
+      </w:r>
+      <w:r>
+        <w:t xml:space="preserve">thereby</w:t>
+      </w:r>
+      <w:r>
+        <w:t xml:space="preserve"> </w:t>
+      </w:r>
+      <w:r>
+        <w:t xml:space="preserve">reducing</w:t>
+      </w:r>
+      <w:r>
+        <w:t xml:space="preserve"> </w:t>
+      </w:r>
+      <w:r>
+        <w:t xml:space="preserve">self-assessed</w:t>
+      </w:r>
+      <w:r>
+        <w:t xml:space="preserve"> </w:t>
+      </w:r>
+      <w:r>
         <w:t xml:space="preserve">social</w:t>
       </w:r>
       <w:r>
@@ -221,1753 +1871,7 @@
         <w:t xml:space="preserve"> </w:t>
       </w:r>
       <w:r>
-        <w:t xml:space="preserve">and</w:t>
-      </w:r>
-      <w:r>
-        <w:t xml:space="preserve"> </w:t>
-      </w:r>
-      <w:r>
-        <w:t xml:space="preserve">in</w:t>
-      </w:r>
-      <w:r>
-        <w:t xml:space="preserve"> </w:t>
-      </w:r>
-      <w:r>
-        <w:t xml:space="preserve">dialectical</w:t>
-      </w:r>
-      <w:r>
-        <w:t xml:space="preserve"> </w:t>
-      </w:r>
-      <w:r>
-        <w:t xml:space="preserve">behavioral</w:t>
-      </w:r>
-      <w:r>
-        <w:t xml:space="preserve"> </w:t>
-      </w:r>
-      <w:r>
-        <w:t xml:space="preserve">therapy.</w:t>
-      </w:r>
-      <w:r>
-        <w:t xml:space="preserve"> </w:t>
-      </w:r>
-      <w:r>
-        <w:t xml:space="preserve">However,</w:t>
-      </w:r>
-      <w:r>
-        <w:t xml:space="preserve"> </w:t>
-      </w:r>
-      <w:r>
-        <w:t xml:space="preserve">the</w:t>
-      </w:r>
-      <w:r>
-        <w:t xml:space="preserve"> </w:t>
-      </w:r>
-      <w:r>
-        <w:t xml:space="preserve">assertiveness</w:t>
-      </w:r>
-      <w:r>
-        <w:t xml:space="preserve"> </w:t>
-      </w:r>
-      <w:r>
-        <w:t xml:space="preserve">construct</w:t>
-      </w:r>
-      <w:r>
-        <w:t xml:space="preserve"> </w:t>
-      </w:r>
-      <w:r>
-        <w:t xml:space="preserve">has</w:t>
-      </w:r>
-      <w:r>
-        <w:t xml:space="preserve"> </w:t>
-      </w:r>
-      <w:r>
-        <w:t xml:space="preserve">garnered</w:t>
-      </w:r>
-      <w:r>
-        <w:t xml:space="preserve"> </w:t>
-      </w:r>
-      <w:r>
-        <w:t xml:space="preserve">little</w:t>
-      </w:r>
-      <w:r>
-        <w:t xml:space="preserve"> </w:t>
-      </w:r>
-      <w:r>
-        <w:t xml:space="preserve">attention</w:t>
-      </w:r>
-      <w:r>
-        <w:t xml:space="preserve"> </w:t>
-      </w:r>
-      <w:r>
-        <w:t xml:space="preserve">in</w:t>
-      </w:r>
-      <w:r>
-        <w:t xml:space="preserve"> </w:t>
-      </w:r>
-      <w:r>
-        <w:t xml:space="preserve">recent</w:t>
-      </w:r>
-      <w:r>
-        <w:t xml:space="preserve"> </w:t>
-      </w:r>
-      <w:r>
-        <w:t xml:space="preserve">clinical</w:t>
-      </w:r>
-      <w:r>
-        <w:t xml:space="preserve"> </w:t>
-      </w:r>
-      <w:r>
-        <w:t xml:space="preserve">research.</w:t>
-      </w:r>
-      <w:r>
-        <w:t xml:space="preserve"> </w:t>
-      </w:r>
-      <w:r>
-        <w:t xml:space="preserve">The</w:t>
-      </w:r>
-      <w:r>
-        <w:t xml:space="preserve"> </w:t>
-      </w:r>
-      <w:r>
-        <w:t xml:space="preserve">objective</w:t>
-      </w:r>
-      <w:r>
-        <w:t xml:space="preserve"> </w:t>
-      </w:r>
-      <w:r>
-        <w:t xml:space="preserve">of</w:t>
-      </w:r>
-      <w:r>
-        <w:t xml:space="preserve"> </w:t>
-      </w:r>
-      <w:r>
-        <w:t xml:space="preserve">this</w:t>
-      </w:r>
-      <w:r>
-        <w:t xml:space="preserve"> </w:t>
-      </w:r>
-      <w:r>
-        <w:t xml:space="preserve">study</w:t>
-      </w:r>
-      <w:r>
-        <w:t xml:space="preserve"> </w:t>
-      </w:r>
-      <w:r>
-        <w:t xml:space="preserve">was</w:t>
-      </w:r>
-      <w:r>
-        <w:t xml:space="preserve"> </w:t>
-      </w:r>
-      <w:r>
-        <w:t xml:space="preserve">to</w:t>
-      </w:r>
-      <w:r>
-        <w:t xml:space="preserve"> </w:t>
-      </w:r>
-      <w:r>
-        <w:t xml:space="preserve">investigate</w:t>
-      </w:r>
-      <w:r>
-        <w:t xml:space="preserve"> </w:t>
-      </w:r>
-      <w:r>
-        <w:t xml:space="preserve">the</w:t>
-      </w:r>
-      <w:r>
-        <w:t xml:space="preserve"> </w:t>
-      </w:r>
-      <w:r>
-        <w:t xml:space="preserve">efficacy</w:t>
-      </w:r>
-      <w:r>
-        <w:t xml:space="preserve"> </w:t>
-      </w:r>
-      <w:r>
-        <w:t xml:space="preserve">of</w:t>
-      </w:r>
-      <w:r>
-        <w:t xml:space="preserve"> </w:t>
-      </w:r>
-      <w:r>
-        <w:t xml:space="preserve">an</w:t>
-      </w:r>
-      <w:r>
-        <w:t xml:space="preserve"> </w:t>
-      </w:r>
-      <w:r>
-        <w:t xml:space="preserve">eight-week</w:t>
-      </w:r>
-      <w:r>
-        <w:t xml:space="preserve"> </w:t>
-      </w:r>
-      <w:r>
-        <w:t xml:space="preserve">transdiagnostic</w:t>
-      </w:r>
-      <w:r>
-        <w:t xml:space="preserve"> </w:t>
-      </w:r>
-      <w:r>
-        <w:t xml:space="preserve">stand-alone</w:t>
-      </w:r>
-      <w:r>
-        <w:t xml:space="preserve"> </w:t>
-      </w:r>
-      <w:r>
-        <w:t xml:space="preserve">internet-based</w:t>
-      </w:r>
-      <w:r>
-        <w:t xml:space="preserve"> </w:t>
-      </w:r>
-      <w:r>
-        <w:t xml:space="preserve">CBT</w:t>
-      </w:r>
-      <w:r>
-        <w:t xml:space="preserve"> </w:t>
-      </w:r>
-      <w:r>
-        <w:t xml:space="preserve">intervention,</w:t>
-      </w:r>
-      <w:r>
-        <w:t xml:space="preserve"> </w:t>
-      </w:r>
-      <w:r>
-        <w:t xml:space="preserve">specifically</w:t>
-      </w:r>
-      <w:r>
-        <w:t xml:space="preserve"> </w:t>
-      </w:r>
-      <w:r>
-        <w:t xml:space="preserve">aimed</w:t>
-      </w:r>
-      <w:r>
-        <w:t xml:space="preserve"> </w:t>
-      </w:r>
-      <w:r>
-        <w:t xml:space="preserve">at</w:t>
-      </w:r>
-      <w:r>
-        <w:t xml:space="preserve"> </w:t>
-      </w:r>
-      <w:r>
-        <w:t xml:space="preserve">increasing</w:t>
-      </w:r>
-      <w:r>
-        <w:t xml:space="preserve"> </w:t>
-      </w:r>
-      <w:r>
-        <w:t xml:space="preserve">levels</w:t>
-      </w:r>
-      <w:r>
-        <w:t xml:space="preserve"> </w:t>
-      </w:r>
-      <w:r>
-        <w:t xml:space="preserve">of</w:t>
-      </w:r>
-      <w:r>
-        <w:t xml:space="preserve"> </w:t>
-      </w:r>
-      <w:r>
-        <w:t xml:space="preserve">assertive</w:t>
-      </w:r>
-      <w:r>
-        <w:t xml:space="preserve"> </w:t>
-      </w:r>
-      <w:r>
-        <w:t xml:space="preserve">behavior.</w:t>
-      </w:r>
-      <w:r>
-        <w:t xml:space="preserve"> </w:t>
-      </w:r>
-      <w:r>
-        <w:t xml:space="preserve">Following</w:t>
-      </w:r>
-      <w:r>
-        <w:t xml:space="preserve"> </w:t>
-      </w:r>
-      <w:r>
-        <w:t xml:space="preserve">inclusion,</w:t>
-      </w:r>
-      <w:r>
-        <w:t xml:space="preserve"> </w:t>
-      </w:r>
-      <w:r>
-        <w:t xml:space="preserve">we</w:t>
-      </w:r>
-      <w:r>
-        <w:t xml:space="preserve"> </w:t>
-      </w:r>
-      <w:r>
-        <w:t xml:space="preserve">randomized</w:t>
-      </w:r>
-      <w:r>
-        <w:t xml:space="preserve"> </w:t>
-      </w:r>
-      <m:oMath>
-        <m:r>
-          <m:t>N</m:t>
-        </m:r>
-      </m:oMath>
-      <w:r>
-        <w:t xml:space="preserve"> </w:t>
-      </w:r>
-      <w:r>
-        <w:t xml:space="preserve">=</w:t>
-      </w:r>
-      <w:r>
-        <w:t xml:space="preserve"> </w:t>
-      </w:r>
-      <w:r>
-        <w:t xml:space="preserve">210</w:t>
-      </w:r>
-      <w:r>
-        <w:t xml:space="preserve"> </w:t>
-      </w:r>
-      <w:r>
-        <w:t xml:space="preserve">participants</w:t>
-      </w:r>
-      <w:r>
-        <w:t xml:space="preserve"> </w:t>
-      </w:r>
-      <w:r>
-        <w:t xml:space="preserve">into</w:t>
-      </w:r>
-      <w:r>
-        <w:t xml:space="preserve"> </w:t>
-      </w:r>
-      <w:r>
-        <w:t xml:space="preserve">three</w:t>
-      </w:r>
-      <w:r>
-        <w:t xml:space="preserve"> </w:t>
-      </w:r>
-      <w:r>
-        <w:t xml:space="preserve">groups:</w:t>
-      </w:r>
-      <w:r>
-        <w:t xml:space="preserve"> </w:t>
-      </w:r>
-      <w:r>
-        <w:t xml:space="preserve">therapist-guided</w:t>
-      </w:r>
-      <w:r>
-        <w:t xml:space="preserve"> </w:t>
-      </w:r>
-      <w:r>
-        <w:t xml:space="preserve">self-help,</w:t>
-      </w:r>
-      <w:r>
-        <w:t xml:space="preserve"> </w:t>
-      </w:r>
-      <w:r>
-        <w:t xml:space="preserve">unguided</w:t>
-      </w:r>
-      <w:r>
-        <w:t xml:space="preserve"> </w:t>
-      </w:r>
-      <w:r>
-        <w:t xml:space="preserve">self-help,</w:t>
-      </w:r>
-      <w:r>
-        <w:t xml:space="preserve"> </w:t>
-      </w:r>
-      <w:r>
-        <w:t xml:space="preserve">and</w:t>
-      </w:r>
-      <w:r>
-        <w:t xml:space="preserve"> </w:t>
-      </w:r>
-      <w:r>
-        <w:t xml:space="preserve">a</w:t>
-      </w:r>
-      <w:r>
-        <w:t xml:space="preserve"> </w:t>
-      </w:r>
-      <w:r>
-        <w:t xml:space="preserve">wait-list</w:t>
-      </w:r>
-      <w:r>
-        <w:t xml:space="preserve"> </w:t>
-      </w:r>
-      <w:r>
-        <w:t xml:space="preserve">control</w:t>
-      </w:r>
-      <w:r>
-        <w:t xml:space="preserve"> </w:t>
-      </w:r>
-      <w:r>
-        <w:t xml:space="preserve">condition.</w:t>
-      </w:r>
-      <w:r>
-        <w:t xml:space="preserve"> </w:t>
-      </w:r>
-      <w:r>
-        <w:t xml:space="preserve">After</w:t>
-      </w:r>
-      <w:r>
-        <w:t xml:space="preserve"> </w:t>
-      </w:r>
-      <w:r>
-        <w:t xml:space="preserve">one-year</w:t>
-      </w:r>
-      <w:r>
-        <w:t xml:space="preserve"> </w:t>
-      </w:r>
-      <w:r>
-        <w:t xml:space="preserve">follow-up,</w:t>
-      </w:r>
-      <w:r>
-        <w:t xml:space="preserve"> </w:t>
-      </w:r>
-      <w:r>
-        <w:t xml:space="preserve">we</w:t>
-      </w:r>
-      <w:r>
-        <w:t xml:space="preserve"> </w:t>
-      </w:r>
-      <w:r>
-        <w:t xml:space="preserve">employed</w:t>
-      </w:r>
-      <w:r>
-        <w:t xml:space="preserve"> </w:t>
-      </w:r>
-      <w:r>
-        <w:t xml:space="preserve">a</w:t>
-      </w:r>
-      <w:r>
-        <w:t xml:space="preserve"> </w:t>
-      </w:r>
-      <w:r>
-        <w:t xml:space="preserve">linear</w:t>
-      </w:r>
-      <w:r>
-        <w:t xml:space="preserve"> </w:t>
-      </w:r>
-      <w:r>
-        <w:t xml:space="preserve">mixed</w:t>
-      </w:r>
-      <w:r>
-        <w:t xml:space="preserve"> </w:t>
-      </w:r>
-      <w:r>
-        <w:t xml:space="preserve">model</w:t>
-      </w:r>
-      <w:r>
-        <w:t xml:space="preserve"> </w:t>
-      </w:r>
-      <w:r>
-        <w:t xml:space="preserve">to</w:t>
-      </w:r>
-      <w:r>
-        <w:t xml:space="preserve"> </w:t>
-      </w:r>
-      <w:r>
-        <w:t xml:space="preserve">estimate</w:t>
-      </w:r>
-      <w:r>
-        <w:t xml:space="preserve"> </w:t>
-      </w:r>
-      <w:r>
-        <w:t xml:space="preserve">the</w:t>
-      </w:r>
-      <w:r>
-        <w:t xml:space="preserve"> </w:t>
-      </w:r>
-      <w:r>
-        <w:t xml:space="preserve">effects</w:t>
-      </w:r>
-      <w:r>
-        <w:t xml:space="preserve"> </w:t>
-      </w:r>
-      <w:r>
-        <w:t xml:space="preserve">at</w:t>
-      </w:r>
-      <w:r>
-        <w:t xml:space="preserve"> </w:t>
-      </w:r>
-      <w:r>
-        <w:t xml:space="preserve">both</w:t>
-      </w:r>
-      <w:r>
-        <w:t xml:space="preserve"> </w:t>
-      </w:r>
-      <w:r>
-        <w:t xml:space="preserve">posttest</w:t>
-      </w:r>
-      <w:r>
-        <w:t xml:space="preserve"> </w:t>
-      </w:r>
-      <w:r>
-        <w:t xml:space="preserve">and</w:t>
-      </w:r>
-      <w:r>
-        <w:t xml:space="preserve"> </w:t>
-      </w:r>
-      <w:r>
-        <w:t xml:space="preserve">follow-up</w:t>
-      </w:r>
-      <w:r>
-        <w:t xml:space="preserve"> </w:t>
-      </w:r>
-      <w:r>
-        <w:t xml:space="preserve">for</w:t>
-      </w:r>
-      <w:r>
-        <w:t xml:space="preserve"> </w:t>
-      </w:r>
-      <w:r>
-        <w:t xml:space="preserve">the</w:t>
-      </w:r>
-      <w:r>
-        <w:t xml:space="preserve"> </w:t>
-      </w:r>
-      <w:r>
-        <w:t xml:space="preserve">primary</w:t>
-      </w:r>
-      <w:r>
-        <w:t xml:space="preserve"> </w:t>
-      </w:r>
-      <w:r>
-        <w:t xml:space="preserve">outcome</w:t>
-      </w:r>
-      <w:r>
-        <w:t xml:space="preserve"> </w:t>
-      </w:r>
-      <w:r>
-        <w:t xml:space="preserve">measures</w:t>
-      </w:r>
-      <w:r>
-        <w:t xml:space="preserve"> </w:t>
-      </w:r>
-      <w:r>
-        <w:t xml:space="preserve">of</w:t>
-      </w:r>
-      <w:r>
-        <w:t xml:space="preserve"> </w:t>
-      </w:r>
-      <w:r>
-        <w:t xml:space="preserve">assertiveness,</w:t>
-      </w:r>
-      <w:r>
-        <w:t xml:space="preserve"> </w:t>
-      </w:r>
-      <w:r>
-        <w:t xml:space="preserve">Adaptive</w:t>
-      </w:r>
-      <w:r>
-        <w:t xml:space="preserve"> </w:t>
-      </w:r>
-      <w:r>
-        <w:t xml:space="preserve">and</w:t>
-      </w:r>
-      <w:r>
-        <w:t xml:space="preserve"> </w:t>
-      </w:r>
-      <w:r>
-        <w:t xml:space="preserve">Aggressive</w:t>
-      </w:r>
-      <w:r>
-        <w:t xml:space="preserve"> </w:t>
-      </w:r>
-      <w:r>
-        <w:t xml:space="preserve">Assertiveness</w:t>
-      </w:r>
-      <w:r>
-        <w:t xml:space="preserve"> </w:t>
-      </w:r>
-      <w:r>
-        <w:t xml:space="preserve">Scales,</w:t>
-      </w:r>
-      <w:r>
-        <w:t xml:space="preserve"> </w:t>
-      </w:r>
-      <w:r>
-        <w:t xml:space="preserve">and</w:t>
-      </w:r>
-      <w:r>
-        <w:t xml:space="preserve"> </w:t>
-      </w:r>
-      <w:r>
-        <w:t xml:space="preserve">the</w:t>
-      </w:r>
-      <w:r>
-        <w:t xml:space="preserve"> </w:t>
-      </w:r>
-      <w:r>
-        <w:t xml:space="preserve">Rathus</w:t>
-      </w:r>
-      <w:r>
-        <w:t xml:space="preserve"> </w:t>
-      </w:r>
-      <w:r>
-        <w:t xml:space="preserve">Assertiveness</w:t>
-      </w:r>
-      <w:r>
-        <w:t xml:space="preserve"> </w:t>
-      </w:r>
-      <w:r>
-        <w:t xml:space="preserve">Schedule,</w:t>
-      </w:r>
-      <w:r>
-        <w:t xml:space="preserve"> </w:t>
-      </w:r>
-      <w:r>
-        <w:t xml:space="preserve">and</w:t>
-      </w:r>
-      <w:r>
-        <w:t xml:space="preserve"> </w:t>
-      </w:r>
-      <w:r>
-        <w:t xml:space="preserve">secondary</w:t>
-      </w:r>
-      <w:r>
-        <w:t xml:space="preserve"> </w:t>
-      </w:r>
-      <w:r>
-        <w:t xml:space="preserve">outcome</w:t>
-      </w:r>
-      <w:r>
-        <w:t xml:space="preserve"> </w:t>
-      </w:r>
-      <w:r>
-        <w:t xml:space="preserve">measures</w:t>
-      </w:r>
-      <w:r>
-        <w:t xml:space="preserve"> </w:t>
-      </w:r>
-      <w:r>
-        <w:t xml:space="preserve">of</w:t>
-      </w:r>
-      <w:r>
-        <w:t xml:space="preserve"> </w:t>
-      </w:r>
-      <w:r>
-        <w:t xml:space="preserve">anxiety,</w:t>
-      </w:r>
-      <w:r>
-        <w:t xml:space="preserve"> </w:t>
-      </w:r>
-      <w:r>
-        <w:t xml:space="preserve">depression,</w:t>
-      </w:r>
-      <w:r>
-        <w:t xml:space="preserve"> </w:t>
-      </w:r>
-      <w:r>
-        <w:t xml:space="preserve">and</w:t>
-      </w:r>
-      <w:r>
-        <w:t xml:space="preserve"> </w:t>
-      </w:r>
-      <w:r>
-        <w:t xml:space="preserve">general</w:t>
-      </w:r>
-      <w:r>
-        <w:t xml:space="preserve"> </w:t>
-      </w:r>
-      <w:r>
-        <w:t xml:space="preserve">well-being.</w:t>
-      </w:r>
-      <w:r>
-        <w:t xml:space="preserve"> </w:t>
-      </w:r>
-      <w:r>
-        <w:t xml:space="preserve">We</w:t>
-      </w:r>
-      <w:r>
-        <w:t xml:space="preserve"> </w:t>
-      </w:r>
-      <w:r>
-        <w:t xml:space="preserve">also</w:t>
-      </w:r>
-      <w:r>
-        <w:t xml:space="preserve"> </w:t>
-      </w:r>
-      <w:r>
-        <w:t xml:space="preserve">assessed</w:t>
-      </w:r>
-      <w:r>
-        <w:t xml:space="preserve"> </w:t>
-      </w:r>
-      <w:r>
-        <w:t xml:space="preserve">reliable</w:t>
-      </w:r>
-      <w:r>
-        <w:t xml:space="preserve"> </w:t>
-      </w:r>
-      <w:r>
-        <w:t xml:space="preserve">clinical</w:t>
-      </w:r>
-      <w:r>
-        <w:t xml:space="preserve"> </w:t>
-      </w:r>
-      <w:r>
-        <w:t xml:space="preserve">change.</w:t>
-      </w:r>
-      <w:r>
-        <w:t xml:space="preserve"> </w:t>
-      </w:r>
-      <w:r>
-        <w:t xml:space="preserve">Compared</w:t>
-      </w:r>
-      <w:r>
-        <w:t xml:space="preserve"> </w:t>
-      </w:r>
-      <w:r>
-        <w:t xml:space="preserve">to</w:t>
-      </w:r>
-      <w:r>
-        <w:t xml:space="preserve"> </w:t>
-      </w:r>
-      <w:r>
-        <w:t xml:space="preserve">the</w:t>
-      </w:r>
-      <w:r>
-        <w:t xml:space="preserve"> </w:t>
-      </w:r>
-      <w:r>
-        <w:t xml:space="preserve">wait-list</w:t>
-      </w:r>
-      <w:r>
-        <w:t xml:space="preserve"> </w:t>
-      </w:r>
-      <w:r>
-        <w:t xml:space="preserve">at</w:t>
-      </w:r>
-      <w:r>
-        <w:t xml:space="preserve"> </w:t>
-      </w:r>
-      <w:r>
-        <w:t xml:space="preserve">the</w:t>
-      </w:r>
-      <w:r>
-        <w:t xml:space="preserve"> </w:t>
-      </w:r>
-      <w:r>
-        <w:t xml:space="preserve">post</w:t>
-      </w:r>
-      <w:r>
-        <w:t xml:space="preserve"> </w:t>
-      </w:r>
-      <w:r>
-        <w:t xml:space="preserve">treatment,</w:t>
-      </w:r>
-      <w:r>
-        <w:t xml:space="preserve"> </w:t>
-      </w:r>
-      <w:r>
-        <w:t xml:space="preserve">estimated</w:t>
-      </w:r>
-      <w:r>
-        <w:t xml:space="preserve"> </w:t>
-      </w:r>
-      <w:r>
-        <w:t xml:space="preserve">between-group</w:t>
-      </w:r>
-      <w:r>
-        <w:t xml:space="preserve"> </w:t>
-      </w:r>
-      <w:r>
-        <w:t xml:space="preserve">effect</w:t>
-      </w:r>
-      <w:r>
-        <w:t xml:space="preserve"> </w:t>
-      </w:r>
-      <w:r>
-        <w:t xml:space="preserve">sizes</w:t>
-      </w:r>
-      <w:r>
-        <w:t xml:space="preserve"> </w:t>
-      </w:r>
-      <w:r>
-        <w:t xml:space="preserve">on</w:t>
-      </w:r>
-      <w:r>
-        <w:t xml:space="preserve"> </w:t>
-      </w:r>
-      <w:r>
-        <w:t xml:space="preserve">self-rated</w:t>
-      </w:r>
-      <w:r>
-        <w:t xml:space="preserve"> </w:t>
-      </w:r>
-      <w:r>
-        <w:t xml:space="preserve">adaptive</w:t>
-      </w:r>
-      <w:r>
-        <w:t xml:space="preserve"> </w:t>
-      </w:r>
-      <w:r>
-        <w:t xml:space="preserve">assertiveness</w:t>
-      </w:r>
-      <w:r>
-        <w:t xml:space="preserve"> </w:t>
-      </w:r>
-      <w:r>
-        <w:t xml:space="preserve">were</w:t>
-      </w:r>
-      <w:r>
-        <w:t xml:space="preserve"> </w:t>
-      </w:r>
-      <w:r>
-        <w:t xml:space="preserve">statistically</w:t>
-      </w:r>
-      <w:r>
-        <w:t xml:space="preserve"> </w:t>
-      </w:r>
-      <w:r>
-        <w:t xml:space="preserve">equivalent</w:t>
-      </w:r>
-      <w:r>
-        <w:t xml:space="preserve"> </w:t>
-      </w:r>
-      <w:r>
-        <w:t xml:space="preserve">for</w:t>
-      </w:r>
-      <w:r>
-        <w:t xml:space="preserve"> </w:t>
-      </w:r>
-      <w:r>
-        <w:t xml:space="preserve">the</w:t>
-      </w:r>
-      <w:r>
-        <w:t xml:space="preserve"> </w:t>
-      </w:r>
-      <w:r>
-        <w:t xml:space="preserve">two</w:t>
-      </w:r>
-      <w:r>
-        <w:t xml:space="preserve"> </w:t>
-      </w:r>
-      <w:r>
-        <w:t xml:space="preserve">treatment</w:t>
-      </w:r>
-      <w:r>
-        <w:t xml:space="preserve"> </w:t>
-      </w:r>
-      <w:r>
-        <w:t xml:space="preserve">groups</w:t>
-      </w:r>
-      <w:r>
-        <w:t xml:space="preserve"> </w:t>
-      </w:r>
-      <w:r>
-        <w:t xml:space="preserve">both</w:t>
-      </w:r>
-      <w:r>
-        <w:t xml:space="preserve"> </w:t>
-      </w:r>
-      <w:r>
-        <w:t xml:space="preserve">at</w:t>
-      </w:r>
-      <w:r>
-        <w:t xml:space="preserve"> </w:t>
-      </w:r>
-      <w:r>
-        <w:t xml:space="preserve">the</w:t>
-      </w:r>
-      <w:r>
-        <w:t xml:space="preserve"> </w:t>
-      </w:r>
-      <w:r>
-        <w:t xml:space="preserve">post</w:t>
-      </w:r>
-      <w:r>
-        <w:t xml:space="preserve"> </w:t>
-      </w:r>
-      <w:r>
-        <w:t xml:space="preserve">and</w:t>
-      </w:r>
-      <w:r>
-        <w:t xml:space="preserve"> </w:t>
-      </w:r>
-      <w:r>
-        <w:t xml:space="preserve">at</w:t>
-      </w:r>
-      <w:r>
-        <w:t xml:space="preserve"> </w:t>
-      </w:r>
-      <w:r>
-        <w:t xml:space="preserve">the</w:t>
-      </w:r>
-      <w:r>
-        <w:t xml:space="preserve"> </w:t>
-      </w:r>
-      <w:r>
-        <w:t xml:space="preserve">one-year</w:t>
-      </w:r>
-      <w:r>
-        <w:t xml:space="preserve"> </w:t>
-      </w:r>
-      <w:r>
-        <w:t xml:space="preserve">follow-up</w:t>
-      </w:r>
-      <w:r>
-        <w:t xml:space="preserve"> </w:t>
-      </w:r>
-      <w:r>
-        <w:t xml:space="preserve">time</w:t>
-      </w:r>
-      <w:r>
-        <w:t xml:space="preserve"> </w:t>
-      </w:r>
-      <w:r>
-        <w:t xml:space="preserve">points,</w:t>
-      </w:r>
-      <w:r>
-        <w:t xml:space="preserve"> </w:t>
-      </w:r>
-      <w:r>
-        <w:t xml:space="preserve">ranging</w:t>
-      </w:r>
-      <w:r>
-        <w:t xml:space="preserve"> </w:t>
-      </w:r>
-      <w:r>
-        <w:t xml:space="preserve">from</w:t>
-      </w:r>
-      <w:r>
-        <w:t xml:space="preserve"> </w:t>
-      </w:r>
-      <m:oMath>
-        <m:r>
-          <m:t>E</m:t>
-        </m:r>
-        <m:r>
-          <m:t>S</m:t>
-        </m:r>
-      </m:oMath>
-      <w:r>
-        <w:t xml:space="preserve"> </w:t>
-      </w:r>
-      <w:r>
-        <w:t xml:space="preserve">=</w:t>
-      </w:r>
-      <w:r>
-        <w:t xml:space="preserve"> </w:t>
-      </w:r>
-      <w:r>
-        <w:t xml:space="preserve">0.95</w:t>
-      </w:r>
-      <w:r>
-        <w:t xml:space="preserve"> </w:t>
-      </w:r>
-      <w:r>
-        <w:t xml:space="preserve">to</w:t>
-      </w:r>
-      <w:r>
-        <w:t xml:space="preserve"> </w:t>
-      </w:r>
-      <m:oMath>
-        <m:r>
-          <m:t>E</m:t>
-        </m:r>
-        <m:r>
-          <m:t>S</m:t>
-        </m:r>
-      </m:oMath>
-      <w:r>
-        <w:t xml:space="preserve"> </w:t>
-      </w:r>
-      <w:r>
-        <w:t xml:space="preserve">=</w:t>
-      </w:r>
-      <w:r>
-        <w:t xml:space="preserve"> </w:t>
-      </w:r>
-      <w:r>
-        <w:t xml:space="preserve">1.73,</w:t>
-      </w:r>
-      <w:r>
-        <w:t xml:space="preserve"> </w:t>
-      </w:r>
-      <w:r>
-        <w:t xml:space="preserve">with</w:t>
-      </w:r>
-      <w:r>
-        <w:t xml:space="preserve"> </w:t>
-      </w:r>
-      <w:r>
-        <w:t xml:space="preserve">reliable</w:t>
-      </w:r>
-      <w:r>
-        <w:t xml:space="preserve"> </w:t>
-      </w:r>
-      <w:r>
-        <w:t xml:space="preserve">clinical</w:t>
-      </w:r>
-      <w:r>
-        <w:t xml:space="preserve"> </w:t>
-      </w:r>
-      <w:r>
-        <w:t xml:space="preserve">recovery</w:t>
-      </w:r>
-      <w:r>
-        <w:t xml:space="preserve"> </w:t>
-      </w:r>
-      <w:r>
-        <w:t xml:space="preserve">proportions</w:t>
-      </w:r>
-      <w:r>
-        <w:t xml:space="preserve"> </w:t>
-      </w:r>
-      <w:r>
-        <w:t xml:space="preserve">from</w:t>
-      </w:r>
-      <w:r>
-        <w:t xml:space="preserve"> </w:t>
-      </w:r>
-      <w:r>
-        <w:t xml:space="preserve">19%</w:t>
-      </w:r>
-      <w:r>
-        <w:t xml:space="preserve"> </w:t>
-      </w:r>
-      <w:r>
-        <w:t xml:space="preserve">to</w:t>
-      </w:r>
-      <w:r>
-        <w:t xml:space="preserve"> </w:t>
-      </w:r>
-      <w:r>
-        <w:t xml:space="preserve">36%.</w:t>
-      </w:r>
-      <w:r>
-        <w:t xml:space="preserve"> </w:t>
-      </w:r>
-      <w:r>
-        <w:t xml:space="preserve">The</w:t>
-      </w:r>
-      <w:r>
-        <w:t xml:space="preserve"> </w:t>
-      </w:r>
-      <w:r>
-        <w:t xml:space="preserve">increase</w:t>
-      </w:r>
-      <w:r>
-        <w:t xml:space="preserve"> </w:t>
-      </w:r>
-      <w:r>
-        <w:t xml:space="preserve">in</w:t>
-      </w:r>
-      <w:r>
-        <w:t xml:space="preserve"> </w:t>
-      </w:r>
-      <w:r>
-        <w:t xml:space="preserve">aggressive</w:t>
-      </w:r>
-      <w:r>
-        <w:t xml:space="preserve"> </w:t>
-      </w:r>
-      <w:r>
-        <w:t xml:space="preserve">assertiveness</w:t>
-      </w:r>
-      <w:r>
-        <w:t xml:space="preserve"> </w:t>
-      </w:r>
-      <w:r>
-        <w:t xml:space="preserve">ranged</w:t>
-      </w:r>
-      <w:r>
-        <w:t xml:space="preserve"> </w:t>
-      </w:r>
-      <w:r>
-        <w:t xml:space="preserve">from</w:t>
-      </w:r>
-      <w:r>
-        <w:t xml:space="preserve"> </w:t>
-      </w:r>
-      <m:oMath>
-        <m:r>
-          <m:t>E</m:t>
-        </m:r>
-        <m:r>
-          <m:t>S</m:t>
-        </m:r>
-      </m:oMath>
-      <w:r>
-        <w:t xml:space="preserve"> </w:t>
-      </w:r>
-      <w:r>
-        <w:t xml:space="preserve">=</w:t>
-      </w:r>
-      <w:r>
-        <w:t xml:space="preserve"> </w:t>
-      </w:r>
-      <w:r>
-        <w:t xml:space="preserve">–0.62</w:t>
-      </w:r>
-      <w:r>
-        <w:t xml:space="preserve"> </w:t>
-      </w:r>
-      <w:r>
-        <w:t xml:space="preserve">to</w:t>
-      </w:r>
-      <w:r>
-        <w:t xml:space="preserve"> </w:t>
-      </w:r>
-      <m:oMath>
-        <m:r>
-          <m:t>E</m:t>
-        </m:r>
-        <m:r>
-          <m:t>S</m:t>
-        </m:r>
-      </m:oMath>
-      <w:r>
-        <w:t xml:space="preserve"> </w:t>
-      </w:r>
-      <w:r>
-        <w:t xml:space="preserve">=</w:t>
-      </w:r>
-      <w:r>
-        <w:t xml:space="preserve"> </w:t>
-      </w:r>
-      <w:r>
-        <w:t xml:space="preserve">–0.90</w:t>
-      </w:r>
-      <w:r>
-        <w:t xml:space="preserve"> </w:t>
-      </w:r>
-      <w:r>
-        <w:t xml:space="preserve">compared</w:t>
-      </w:r>
-      <w:r>
-        <w:t xml:space="preserve"> </w:t>
-      </w:r>
-      <w:r>
-        <w:t xml:space="preserve">to</w:t>
-      </w:r>
-      <w:r>
-        <w:t xml:space="preserve"> </w:t>
-      </w:r>
-      <w:r>
-        <w:t xml:space="preserve">the</w:t>
-      </w:r>
-      <w:r>
-        <w:t xml:space="preserve"> </w:t>
-      </w:r>
-      <w:r>
-        <w:t xml:space="preserve">wait-list</w:t>
-      </w:r>
-      <w:r>
-        <w:t xml:space="preserve"> </w:t>
-      </w:r>
-      <w:r>
-        <w:t xml:space="preserve">condition</w:t>
-      </w:r>
-      <w:r>
-        <w:t xml:space="preserve"> </w:t>
-      </w:r>
-      <w:r>
-        <w:t xml:space="preserve">at</w:t>
-      </w:r>
-      <w:r>
-        <w:t xml:space="preserve"> </w:t>
-      </w:r>
-      <w:r>
-        <w:t xml:space="preserve">post.</w:t>
-      </w:r>
-      <w:r>
-        <w:t xml:space="preserve"> </w:t>
-      </w:r>
-      <w:r>
-        <w:t xml:space="preserve">For</w:t>
-      </w:r>
-      <w:r>
-        <w:t xml:space="preserve"> </w:t>
-      </w:r>
-      <w:r>
-        <w:t xml:space="preserve">social</w:t>
-      </w:r>
-      <w:r>
-        <w:t xml:space="preserve"> </w:t>
-      </w:r>
-      <w:r>
-        <w:t xml:space="preserve">anxiety</w:t>
-      </w:r>
-      <w:r>
-        <w:t xml:space="preserve"> </w:t>
-      </w:r>
-      <w:r>
-        <w:t xml:space="preserve">symptoms,</w:t>
-      </w:r>
-      <w:r>
-        <w:t xml:space="preserve"> </w:t>
-      </w:r>
-      <w:r>
-        <w:t xml:space="preserve">the</w:t>
-      </w:r>
-      <w:r>
-        <w:t xml:space="preserve"> </w:t>
-      </w:r>
-      <w:r>
-        <w:t xml:space="preserve">effects</w:t>
-      </w:r>
-      <w:r>
-        <w:t xml:space="preserve"> </w:t>
-      </w:r>
-      <w:r>
-        <w:t xml:space="preserve">compared</w:t>
-      </w:r>
-      <w:r>
-        <w:t xml:space="preserve"> </w:t>
-      </w:r>
-      <w:r>
-        <w:t xml:space="preserve">to</w:t>
-      </w:r>
-      <w:r>
-        <w:t xml:space="preserve"> </w:t>
-      </w:r>
-      <w:r>
-        <w:t xml:space="preserve">the</w:t>
-      </w:r>
-      <w:r>
-        <w:t xml:space="preserve"> </w:t>
-      </w:r>
-      <w:r>
-        <w:t xml:space="preserve">wait-list</w:t>
-      </w:r>
-      <w:r>
-        <w:t xml:space="preserve"> </w:t>
-      </w:r>
-      <w:r>
-        <w:t xml:space="preserve">at</w:t>
-      </w:r>
-      <w:r>
-        <w:t xml:space="preserve"> </w:t>
-      </w:r>
-      <w:r>
-        <w:t xml:space="preserve">post</w:t>
-      </w:r>
-      <w:r>
-        <w:t xml:space="preserve"> </w:t>
-      </w:r>
-      <w:r>
-        <w:t xml:space="preserve">treatment</w:t>
-      </w:r>
-      <w:r>
-        <w:t xml:space="preserve"> </w:t>
-      </w:r>
-      <w:r>
-        <w:t xml:space="preserve">ranged</w:t>
-      </w:r>
-      <w:r>
-        <w:t xml:space="preserve"> </w:t>
-      </w:r>
-      <w:r>
-        <w:t xml:space="preserve">from</w:t>
-      </w:r>
-      <w:r>
-        <w:t xml:space="preserve"> </w:t>
-      </w:r>
-      <m:oMath>
-        <m:r>
-          <m:t>E</m:t>
-        </m:r>
-        <m:r>
-          <m:t>S</m:t>
-        </m:r>
-      </m:oMath>
-      <w:r>
-        <w:t xml:space="preserve"> </w:t>
-      </w:r>
-      <w:r>
-        <w:t xml:space="preserve">=</w:t>
-      </w:r>
-      <w:r>
-        <w:t xml:space="preserve"> </w:t>
-      </w:r>
-      <w:r>
-        <w:t xml:space="preserve">0.67</w:t>
-      </w:r>
-      <w:r>
-        <w:t xml:space="preserve"> </w:t>
-      </w:r>
-      <w:r>
-        <w:t xml:space="preserve">to</w:t>
-      </w:r>
-      <w:r>
-        <w:t xml:space="preserve"> </w:t>
-      </w:r>
-      <m:oMath>
-        <m:r>
-          <m:t>E</m:t>
-        </m:r>
-        <m:r>
-          <m:t>S</m:t>
-        </m:r>
-      </m:oMath>
-      <w:r>
-        <w:t xml:space="preserve"> </w:t>
-      </w:r>
-      <w:r>
-        <w:t xml:space="preserve">=</w:t>
-      </w:r>
-      <w:r>
-        <w:t xml:space="preserve"> </w:t>
-      </w:r>
-      <w:r>
-        <w:t xml:space="preserve">0.93,</w:t>
-      </w:r>
-      <w:r>
-        <w:t xml:space="preserve"> </w:t>
-      </w:r>
-      <w:r>
-        <w:t xml:space="preserve">with</w:t>
-      </w:r>
-      <w:r>
-        <w:t xml:space="preserve"> </w:t>
-      </w:r>
-      <w:r>
-        <w:t xml:space="preserve">reliable</w:t>
-      </w:r>
-      <w:r>
-        <w:t xml:space="preserve"> </w:t>
-      </w:r>
-      <w:r>
-        <w:t xml:space="preserve">clinical</w:t>
-      </w:r>
-      <w:r>
-        <w:t xml:space="preserve"> </w:t>
-      </w:r>
-      <w:r>
-        <w:t xml:space="preserve">recovery</w:t>
-      </w:r>
-      <w:r>
-        <w:t xml:space="preserve"> </w:t>
-      </w:r>
-      <w:r>
-        <w:t xml:space="preserve">from</w:t>
-      </w:r>
-      <w:r>
-        <w:t xml:space="preserve"> </w:t>
-      </w:r>
-      <w:r>
-        <w:t xml:space="preserve">16%</w:t>
-      </w:r>
-      <w:r>
-        <w:t xml:space="preserve"> </w:t>
-      </w:r>
-      <w:r>
-        <w:t xml:space="preserve">to</w:t>
-      </w:r>
-      <w:r>
-        <w:t xml:space="preserve"> </w:t>
-      </w:r>
-      <w:r>
-        <w:t xml:space="preserve">26%.</w:t>
-      </w:r>
-      <w:r>
-        <w:t xml:space="preserve"> </w:t>
-      </w:r>
-      <w:r>
-        <w:t xml:space="preserve">For</w:t>
-      </w:r>
-      <w:r>
-        <w:t xml:space="preserve"> </w:t>
-      </w:r>
-      <w:r>
-        <w:t xml:space="preserve">self-assessed</w:t>
-      </w:r>
-      <w:r>
-        <w:t xml:space="preserve"> </w:t>
-      </w:r>
-      <w:r>
-        <w:t xml:space="preserve">well-being,</w:t>
-      </w:r>
-      <w:r>
-        <w:t xml:space="preserve"> </w:t>
-      </w:r>
-      <w:r>
-        <w:t xml:space="preserve">the</w:t>
-      </w:r>
-      <w:r>
-        <w:t xml:space="preserve"> </w:t>
-      </w:r>
-      <w:r>
-        <w:t xml:space="preserve">effects</w:t>
-      </w:r>
-      <w:r>
-        <w:t xml:space="preserve"> </w:t>
-      </w:r>
-      <w:r>
-        <w:t xml:space="preserve">compared</w:t>
-      </w:r>
-      <w:r>
-        <w:t xml:space="preserve"> </w:t>
-      </w:r>
-      <w:r>
-        <w:t xml:space="preserve">to</w:t>
-      </w:r>
-      <w:r>
-        <w:t xml:space="preserve"> </w:t>
-      </w:r>
-      <w:r>
-        <w:t xml:space="preserve">the</w:t>
-      </w:r>
-      <w:r>
-        <w:t xml:space="preserve"> </w:t>
-      </w:r>
-      <w:r>
-        <w:t xml:space="preserve">wait-list</w:t>
-      </w:r>
-      <w:r>
-        <w:t xml:space="preserve"> </w:t>
-      </w:r>
-      <w:r>
-        <w:t xml:space="preserve">at</w:t>
-      </w:r>
-      <w:r>
-        <w:t xml:space="preserve"> </w:t>
-      </w:r>
-      <w:r>
-        <w:t xml:space="preserve">post</w:t>
-      </w:r>
-      <w:r>
-        <w:t xml:space="preserve"> </w:t>
-      </w:r>
-      <w:r>
-        <w:t xml:space="preserve">ranged</w:t>
-      </w:r>
-      <w:r>
-        <w:t xml:space="preserve"> </w:t>
-      </w:r>
-      <w:r>
-        <w:t xml:space="preserve">from</w:t>
-      </w:r>
-      <w:r>
-        <w:t xml:space="preserve"> </w:t>
-      </w:r>
-      <m:oMath>
-        <m:r>
-          <m:t>E</m:t>
-        </m:r>
-        <m:r>
-          <m:t>S</m:t>
-        </m:r>
-      </m:oMath>
-      <w:r>
-        <w:t xml:space="preserve"> </w:t>
-      </w:r>
-      <w:r>
-        <w:t xml:space="preserve">=</w:t>
-      </w:r>
-      <w:r>
-        <w:t xml:space="preserve"> </w:t>
-      </w:r>
-      <w:r>
-        <w:t xml:space="preserve">0.70</w:t>
-      </w:r>
-      <w:r>
-        <w:t xml:space="preserve"> </w:t>
-      </w:r>
-      <w:r>
-        <w:t xml:space="preserve">to</w:t>
-      </w:r>
-      <w:r>
-        <w:t xml:space="preserve"> </w:t>
-      </w:r>
-      <m:oMath>
-        <m:r>
-          <m:t>E</m:t>
-        </m:r>
-        <m:r>
-          <m:t>S</m:t>
-        </m:r>
-      </m:oMath>
-      <w:r>
-        <w:t xml:space="preserve"> </w:t>
-      </w:r>
-      <w:r>
-        <w:t xml:space="preserve">=</w:t>
-      </w:r>
-      <w:r>
-        <w:t xml:space="preserve"> </w:t>
-      </w:r>
-      <w:r>
-        <w:t xml:space="preserve">1.05.</w:t>
-      </w:r>
-      <w:r>
-        <w:t xml:space="preserve"> </w:t>
-      </w:r>
-      <w:r>
-        <w:t xml:space="preserve">No</w:t>
-      </w:r>
-      <w:r>
-        <w:t xml:space="preserve"> </w:t>
-      </w:r>
-      <w:r>
-        <w:t xml:space="preserve">effects</w:t>
-      </w:r>
-      <w:r>
-        <w:t xml:space="preserve"> </w:t>
-      </w:r>
-      <w:r>
-        <w:t xml:space="preserve">were</w:t>
-      </w:r>
-      <w:r>
-        <w:t xml:space="preserve"> </w:t>
-      </w:r>
-      <w:r>
-        <w:t xml:space="preserve">observed</w:t>
-      </w:r>
-      <w:r>
-        <w:t xml:space="preserve"> </w:t>
-      </w:r>
-      <w:r>
-        <w:t xml:space="preserve">for</w:t>
-      </w:r>
-      <w:r>
-        <w:t xml:space="preserve"> </w:t>
-      </w:r>
-      <w:r>
-        <w:t xml:space="preserve">generalized</w:t>
-      </w:r>
-      <w:r>
-        <w:t xml:space="preserve"> </w:t>
-      </w:r>
-      <w:r>
-        <w:t xml:space="preserve">anxiety,</w:t>
-      </w:r>
-      <w:r>
-        <w:t xml:space="preserve"> </w:t>
-      </w:r>
-      <w:r>
-        <w:t xml:space="preserve">although</w:t>
-      </w:r>
-      <w:r>
-        <w:t xml:space="preserve"> </w:t>
-      </w:r>
-      <w:r>
-        <w:t xml:space="preserve">within-group</w:t>
-      </w:r>
-      <w:r>
-        <w:t xml:space="preserve"> </w:t>
-      </w:r>
-      <w:r>
-        <w:t xml:space="preserve">evidence</w:t>
-      </w:r>
-      <w:r>
-        <w:t xml:space="preserve"> </w:t>
-      </w:r>
-      <w:r>
-        <w:t xml:space="preserve">was</w:t>
-      </w:r>
-      <w:r>
-        <w:t xml:space="preserve"> </w:t>
-      </w:r>
-      <w:r>
-        <w:t xml:space="preserve">found</w:t>
-      </w:r>
-      <w:r>
-        <w:t xml:space="preserve"> </w:t>
-      </w:r>
-      <w:r>
-        <w:t xml:space="preserve">for</w:t>
-      </w:r>
-      <w:r>
-        <w:t xml:space="preserve"> </w:t>
-      </w:r>
-      <w:r>
-        <w:t xml:space="preserve">a</w:t>
-      </w:r>
-      <w:r>
-        <w:t xml:space="preserve"> </w:t>
-      </w:r>
-      <w:r>
-        <w:t xml:space="preserve">medium</w:t>
-      </w:r>
-      <w:r>
-        <w:t xml:space="preserve"> </w:t>
-      </w:r>
-      <w:r>
-        <w:t xml:space="preserve">effect</w:t>
-      </w:r>
-      <w:r>
-        <w:t xml:space="preserve"> </w:t>
-      </w:r>
-      <w:r>
-        <w:t xml:space="preserve">on</w:t>
-      </w:r>
-      <w:r>
-        <w:t xml:space="preserve"> </w:t>
-      </w:r>
-      <w:r>
-        <w:t xml:space="preserve">depression</w:t>
-      </w:r>
-      <w:r>
-        <w:t xml:space="preserve"> </w:t>
-      </w:r>
-      <w:r>
-        <w:t xml:space="preserve">one</w:t>
-      </w:r>
-      <w:r>
-        <w:t xml:space="preserve"> </w:t>
-      </w:r>
-      <w:r>
-        <w:t xml:space="preserve">year</w:t>
-      </w:r>
-      <w:r>
-        <w:t xml:space="preserve"> </w:t>
-      </w:r>
-      <w:r>
-        <w:t xml:space="preserve">after</w:t>
-      </w:r>
-      <w:r>
-        <w:t xml:space="preserve"> </w:t>
-      </w:r>
-      <w:r>
-        <w:t xml:space="preserve">treatment.</w:t>
-      </w:r>
-      <w:r>
-        <w:t xml:space="preserve"> </w:t>
-      </w:r>
-      <w:r>
-        <w:t xml:space="preserve">Overall,</w:t>
-      </w:r>
-      <w:r>
-        <w:t xml:space="preserve"> </w:t>
-      </w:r>
-      <w:r>
-        <w:t xml:space="preserve">the</w:t>
-      </w:r>
-      <w:r>
-        <w:t xml:space="preserve"> </w:t>
-      </w:r>
-      <w:r>
-        <w:t xml:space="preserve">two</w:t>
-      </w:r>
-      <w:r>
-        <w:t xml:space="preserve"> </w:t>
-      </w:r>
-      <w:r>
-        <w:t xml:space="preserve">treatment</w:t>
-      </w:r>
-      <w:r>
-        <w:t xml:space="preserve"> </w:t>
-      </w:r>
-      <w:r>
-        <w:t xml:space="preserve">conditions</w:t>
-      </w:r>
-      <w:r>
-        <w:t xml:space="preserve"> </w:t>
-      </w:r>
-      <w:r>
-        <w:t xml:space="preserve">produced</w:t>
-      </w:r>
-      <w:r>
-        <w:t xml:space="preserve"> </w:t>
-      </w:r>
-      <w:r>
-        <w:t xml:space="preserve">similar</w:t>
-      </w:r>
-      <w:r>
-        <w:t xml:space="preserve"> </w:t>
-      </w:r>
-      <w:r>
-        <w:t xml:space="preserve">effects.</w:t>
-      </w:r>
-      <w:r>
-        <w:t xml:space="preserve"> </w:t>
-      </w:r>
-      <w:r>
-        <w:t xml:space="preserve">In</w:t>
-      </w:r>
-      <w:r>
-        <w:t xml:space="preserve"> </w:t>
-      </w:r>
-      <w:r>
-        <w:t xml:space="preserve">general,</w:t>
-      </w:r>
-      <w:r>
-        <w:t xml:space="preserve"> </w:t>
-      </w:r>
-      <w:r>
-        <w:t xml:space="preserve">participation</w:t>
-      </w:r>
-      <w:r>
-        <w:t xml:space="preserve"> </w:t>
-      </w:r>
-      <w:r>
-        <w:t xml:space="preserve">increased</w:t>
-      </w:r>
-      <w:r>
-        <w:t xml:space="preserve"> </w:t>
-      </w:r>
-      <w:r>
-        <w:t xml:space="preserve">healthy</w:t>
-      </w:r>
-      <w:r>
-        <w:t xml:space="preserve"> </w:t>
-      </w:r>
-      <w:r>
-        <w:t xml:space="preserve">assertive</w:t>
-      </w:r>
-      <w:r>
-        <w:t xml:space="preserve"> </w:t>
-      </w:r>
-      <w:r>
-        <w:t xml:space="preserve">expressions</w:t>
-      </w:r>
-      <w:r>
-        <w:t xml:space="preserve"> </w:t>
-      </w:r>
-      <w:r>
-        <w:t xml:space="preserve">regardless</w:t>
-      </w:r>
-      <w:r>
-        <w:t xml:space="preserve"> </w:t>
-      </w:r>
-      <w:r>
-        <w:t xml:space="preserve">of</w:t>
-      </w:r>
-      <w:r>
-        <w:t xml:space="preserve"> </w:t>
-      </w:r>
-      <w:r>
-        <w:t xml:space="preserve">treatment</w:t>
-      </w:r>
-      <w:r>
-        <w:t xml:space="preserve"> </w:t>
-      </w:r>
-      <w:r>
-        <w:t xml:space="preserve">condition,</w:t>
-      </w:r>
-      <w:r>
-        <w:t xml:space="preserve"> </w:t>
-      </w:r>
-      <w:r>
-        <w:t xml:space="preserve">thereby</w:t>
-      </w:r>
-      <w:r>
-        <w:t xml:space="preserve"> </w:t>
-      </w:r>
-      <w:r>
-        <w:t xml:space="preserve">reducing</w:t>
-      </w:r>
-      <w:r>
-        <w:t xml:space="preserve"> </w:t>
-      </w:r>
-      <w:r>
-        <w:t xml:space="preserve">self-assessed</w:t>
-      </w:r>
-      <w:r>
-        <w:t xml:space="preserve"> </w:t>
-      </w:r>
-      <w:r>
-        <w:t xml:space="preserve">social</w:t>
-      </w:r>
-      <w:r>
-        <w:t xml:space="preserve"> </w:t>
-      </w:r>
-      <w:r>
-        <w:t xml:space="preserve">anxiety,</w:t>
-      </w:r>
-      <w:r>
-        <w:t xml:space="preserve"> </w:t>
-      </w:r>
-      <w:r>
-        <w:t xml:space="preserve">and</w:t>
+        <w:t xml:space="preserve">and,</w:t>
       </w:r>
       <w:r>
         <w:t xml:space="preserve"> </w:t>
@@ -1979,7 +1883,7 @@
         <w:t xml:space="preserve"> </w:t>
       </w:r>
       <w:r>
-        <w:t xml:space="preserve">time</w:t>
+        <w:t xml:space="preserve">time,</w:t>
       </w:r>
       <w:r>
         <w:t xml:space="preserve"> </w:t>
@@ -3909,7 +3813,7 @@
         </m:r>
       </m:oMath>
       <w:r>
-        <w:t xml:space="preserve">; see Figure 1. These interactions showed that the random assignment to group conditions had an effect over time on assertive behavior. Similarly, mixed models for the syndromal symptoms revealed time–group interaction effects for all four measures of anxiety, depression, and well-being: the PHQ-9,</w:t>
+        <w:t xml:space="preserve">; see Figure 2. These interactions showed that the random assignment to group conditions had an effect over time on assertive behavior. Similarly, mixed models for the syndromal symptoms revealed time–group interaction effects for all four measures of anxiety, depression, and well-being: the PHQ-9,</w:t>
       </w:r>
       <w:r>
         <w:t xml:space="preserve"> </w:t>
@@ -4209,7 +4113,7 @@
         </m:r>
       </m:oMath>
       <w:r>
-        <w:t xml:space="preserve">; see Figure 2. The estimated mean levels of depressive mood, generalized and social anxiety, and general well-being were significantly affected by participation in the intervention.</w:t>
+        <w:t xml:space="preserve">; see Figure 3. The estimated mean levels of depressive mood, generalized and social anxiety, and general well-being were significantly affected by participation in the intervention.</w:t>
       </w:r>
     </w:p>
     <w:p>

</xml_diff>